<commit_message>
DS: Added warning to put fault hyp on every level of system.
</commit_message>
<xml_diff>
--- a/doc/SafetyAnnexUsersGuide/SafetyAnnexUsersGuide.docx
+++ b/doc/SafetyAnnexUsersGuide/SafetyAnnexUsersGuide.docx
@@ -14944,20 +14944,326 @@
     <w:p>
       <w:pPr>
         <w:rPr>
+          <w:rFonts w:asciiTheme="majorHAnsi" w:eastAsia="Calibri" w:hAnsiTheme="majorHAnsi" w:cs="Calibri"/>
+        </w:rPr>
+      </w:pPr>
+      <w:r>
+        <w:rPr>
+          <w:rFonts w:asciiTheme="majorHAnsi" w:eastAsia="Calibri" w:hAnsiTheme="majorHAnsi" w:cs="Calibri"/>
+        </w:rPr>
+        <w:t xml:space="preserve">After the AGREE annexes are added to each of the components in the model and verification is complete, the safety annexes can be added to each of the components. </w:t>
+      </w:r>
+    </w:p>
+    <w:p>
+      <w:pPr>
+        <w:rPr>
+          <w:rFonts w:asciiTheme="majorHAnsi" w:eastAsia="Calibri" w:hAnsiTheme="majorHAnsi" w:cs="Calibri"/>
+        </w:rPr>
+      </w:pPr>
+    </w:p>
+    <w:p>
+      <w:pPr>
+        <w:rPr>
+          <w:rFonts w:asciiTheme="majorHAnsi" w:eastAsia="Calibri" w:hAnsiTheme="majorHAnsi" w:cs="Calibri"/>
+          <w:b/>
+        </w:rPr>
+      </w:pPr>
+      <w:r>
+        <w:rPr>
+          <w:rFonts w:asciiTheme="majorHAnsi" w:eastAsia="Calibri" w:hAnsiTheme="majorHAnsi" w:cs="Calibri"/>
+          <w:b/>
+        </w:rPr>
+        <w:t xml:space="preserve">Important Note: At this time, fault </w:t>
+      </w:r>
+      <w:r>
+        <w:rPr>
+          <w:rFonts w:asciiTheme="majorHAnsi" w:eastAsia="Calibri" w:hAnsiTheme="majorHAnsi" w:cs="Calibri"/>
+          <w:b/>
+        </w:rPr>
+        <w:t>hypotheses (see</w:t>
+      </w:r>
+      <w:r>
+        <w:rPr>
+          <w:rFonts w:asciiTheme="majorHAnsi" w:hAnsiTheme="majorHAnsi"/>
+          <w:b/>
+        </w:rPr>
+        <w:t xml:space="preserve"> </w:t>
+      </w:r>
+      <w:r>
+        <w:rPr>
+          <w:rFonts w:asciiTheme="majorHAnsi" w:hAnsiTheme="majorHAnsi"/>
+          <w:b/>
+        </w:rPr>
+        <w:fldChar w:fldCharType="begin"/>
+      </w:r>
+      <w:r>
+        <w:rPr>
+          <w:rFonts w:asciiTheme="majorHAnsi" w:hAnsiTheme="majorHAnsi"/>
+          <w:b/>
+        </w:rPr>
+        <w:instrText xml:space="preserve"> REF _Ref509477847 \h </w:instrText>
+      </w:r>
+      <w:r>
+        <w:rPr>
+          <w:rFonts w:asciiTheme="majorHAnsi" w:hAnsiTheme="majorHAnsi"/>
+          <w:b/>
+        </w:rPr>
+      </w:r>
+      <w:r>
+        <w:rPr>
+          <w:rFonts w:asciiTheme="majorHAnsi" w:hAnsiTheme="majorHAnsi"/>
+          <w:b/>
+        </w:rPr>
+        <w:instrText xml:space="preserve"> \* MERGEFORMAT </w:instrText>
+      </w:r>
+      <w:r>
+        <w:rPr>
+          <w:rFonts w:asciiTheme="majorHAnsi" w:hAnsiTheme="majorHAnsi"/>
+          <w:b/>
+        </w:rPr>
+        <w:fldChar w:fldCharType="separate"/>
+      </w:r>
+      <w:r>
+        <w:rPr>
+          <w:rFonts w:asciiTheme="majorHAnsi" w:hAnsiTheme="majorHAnsi"/>
+          <w:b/>
+        </w:rPr>
+        <w:t xml:space="preserve">Figure </w:t>
+      </w:r>
+      <w:r>
+        <w:rPr>
+          <w:rFonts w:asciiTheme="majorHAnsi" w:hAnsiTheme="majorHAnsi"/>
+          <w:b/>
+          <w:noProof/>
+        </w:rPr>
+        <w:t>3</w:t>
+      </w:r>
+      <w:r>
+        <w:rPr>
+          <w:rFonts w:asciiTheme="majorHAnsi" w:hAnsiTheme="majorHAnsi"/>
+          <w:b/>
+        </w:rPr>
+        <w:fldChar w:fldCharType="end"/>
+      </w:r>
+      <w:r>
+        <w:rPr>
+          <w:rFonts w:asciiTheme="majorHAnsi" w:eastAsia="Calibri" w:hAnsiTheme="majorHAnsi" w:cs="Calibri"/>
+          <w:b/>
+        </w:rPr>
+        <w:t xml:space="preserve">) must be added to each layer of a system in order for analysis to proceed correctly. </w:t>
+      </w:r>
+      <w:r>
+        <w:rPr>
+          <w:rFonts w:asciiTheme="majorHAnsi" w:eastAsia="Calibri" w:hAnsiTheme="majorHAnsi" w:cs="Calibri"/>
+          <w:b/>
+        </w:rPr>
+        <w:t xml:space="preserve">Likewise, at most one of the analysis statements must be present. In the example shown in </w:t>
+      </w:r>
+      <w:r>
+        <w:rPr>
+          <w:rFonts w:asciiTheme="majorHAnsi" w:eastAsia="Calibri" w:hAnsiTheme="majorHAnsi" w:cs="Calibri"/>
+          <w:b/>
+        </w:rPr>
+        <w:fldChar w:fldCharType="begin"/>
+      </w:r>
+      <w:r>
+        <w:rPr>
+          <w:rFonts w:asciiTheme="majorHAnsi" w:eastAsia="Calibri" w:hAnsiTheme="majorHAnsi" w:cs="Calibri"/>
+          <w:b/>
+        </w:rPr>
+        <w:instrText xml:space="preserve"> REF _Ref509477847 \h </w:instrText>
+      </w:r>
+      <w:r>
+        <w:rPr>
+          <w:rFonts w:asciiTheme="majorHAnsi" w:eastAsia="Calibri" w:hAnsiTheme="majorHAnsi" w:cs="Calibri"/>
+          <w:b/>
+        </w:rPr>
+      </w:r>
+      <w:r>
+        <w:rPr>
+          <w:rFonts w:asciiTheme="majorHAnsi" w:eastAsia="Calibri" w:hAnsiTheme="majorHAnsi" w:cs="Calibri"/>
+          <w:b/>
+        </w:rPr>
+        <w:instrText xml:space="preserve"> \* MERGEFORMAT </w:instrText>
+      </w:r>
+      <w:r>
+        <w:rPr>
+          <w:rFonts w:asciiTheme="majorHAnsi" w:eastAsia="Calibri" w:hAnsiTheme="majorHAnsi" w:cs="Calibri"/>
+          <w:b/>
+        </w:rPr>
+        <w:fldChar w:fldCharType="separate"/>
+      </w:r>
+      <w:r>
+        <w:rPr>
+          <w:rFonts w:asciiTheme="majorHAnsi" w:hAnsiTheme="majorHAnsi"/>
+          <w:b/>
+        </w:rPr>
+        <w:t xml:space="preserve">Figure </w:t>
+      </w:r>
+      <w:r>
+        <w:rPr>
+          <w:rFonts w:asciiTheme="majorHAnsi" w:hAnsiTheme="majorHAnsi"/>
+          <w:b/>
+          <w:noProof/>
+        </w:rPr>
+        <w:t>3</w:t>
+      </w:r>
+      <w:r>
+        <w:rPr>
+          <w:rFonts w:asciiTheme="majorHAnsi" w:eastAsia="Calibri" w:hAnsiTheme="majorHAnsi" w:cs="Calibri"/>
+          <w:b/>
+        </w:rPr>
+        <w:fldChar w:fldCharType="end"/>
+      </w:r>
+      <w:r>
+        <w:rPr>
+          <w:rFonts w:asciiTheme="majorHAnsi" w:eastAsia="Calibri" w:hAnsiTheme="majorHAnsi" w:cs="Calibri"/>
+          <w:b/>
+        </w:rPr>
+        <w:t>, the maximum</w:t>
+      </w:r>
+      <w:r>
+        <w:rPr>
+          <w:rFonts w:asciiTheme="majorHAnsi" w:eastAsia="Calibri" w:hAnsiTheme="majorHAnsi" w:cs="Calibri"/>
+          <w:b/>
+        </w:rPr>
+        <w:t xml:space="preserve"> </w:t>
+      </w:r>
+      <w:r>
+        <w:rPr>
+          <w:rFonts w:asciiTheme="majorHAnsi" w:eastAsia="Calibri" w:hAnsiTheme="majorHAnsi" w:cs="Calibri"/>
+          <w:b/>
+          <w:i/>
+        </w:rPr>
+        <w:t>n</w:t>
+      </w:r>
+      <w:r>
+        <w:rPr>
+          <w:rFonts w:asciiTheme="majorHAnsi" w:eastAsia="Calibri" w:hAnsiTheme="majorHAnsi" w:cs="Calibri"/>
+          <w:b/>
+        </w:rPr>
+        <w:t xml:space="preserve"> faults analysis stat</w:t>
+      </w:r>
+      <w:bookmarkStart w:id="13" w:name="_GoBack"/>
+      <w:bookmarkEnd w:id="13"/>
+      <w:r>
+        <w:rPr>
+          <w:rFonts w:asciiTheme="majorHAnsi" w:eastAsia="Calibri" w:hAnsiTheme="majorHAnsi" w:cs="Calibri"/>
+          <w:b/>
+        </w:rPr>
+        <w:t xml:space="preserve">ement is commented out. In this case, the probabilistic analysis will be run. </w:t>
+      </w:r>
+    </w:p>
+    <w:p>
+      <w:pPr>
+        <w:rPr>
           <w:rFonts w:asciiTheme="majorHAnsi" w:eastAsia="Calibri" w:hAnsiTheme="majorHAnsi" w:cstheme="majorHAnsi"/>
           <w:b/>
           <w:i/>
         </w:rPr>
       </w:pPr>
-      <w:r>
-        <w:rPr>
-          <w:rFonts w:asciiTheme="majorHAnsi" w:eastAsia="Calibri" w:hAnsiTheme="majorHAnsi" w:cs="Calibri"/>
-        </w:rPr>
-        <w:t xml:space="preserve">After the AGREE annexes are added to each of the components in the model and verification is complete, the safety annexes can be added to each of the components. </w:t>
+    </w:p>
+    <w:p>
+      <w:pPr>
+        <w:keepNext/>
+        <w:jc w:val="center"/>
+      </w:pPr>
+      <w:r>
+        <w:rPr>
+          <w:rFonts w:asciiTheme="majorHAnsi" w:eastAsia="Calibri" w:hAnsiTheme="majorHAnsi" w:cstheme="majorHAnsi"/>
+          <w:b/>
+        </w:rPr>
+        <w:pict>
+          <v:shapetype id="_x0000_t75" coordsize="21600,21600" o:spt="75" o:preferrelative="t" path="m@4@5l@4@11@9@11@9@5xe" filled="f" stroked="f">
+            <v:stroke joinstyle="miter"/>
+            <v:formulas>
+              <v:f eqn="if lineDrawn pixelLineWidth 0"/>
+              <v:f eqn="sum @0 1 0"/>
+              <v:f eqn="sum 0 0 @1"/>
+              <v:f eqn="prod @2 1 2"/>
+              <v:f eqn="prod @3 21600 pixelWidth"/>
+              <v:f eqn="prod @3 21600 pixelHeight"/>
+              <v:f eqn="sum @0 0 1"/>
+              <v:f eqn="prod @6 1 2"/>
+              <v:f eqn="prod @7 21600 pixelWidth"/>
+              <v:f eqn="sum @8 21600 0"/>
+              <v:f eqn="prod @7 21600 pixelHeight"/>
+              <v:f eqn="sum @10 21600 0"/>
+            </v:formulas>
+            <v:path o:extrusionok="f" gradientshapeok="t" o:connecttype="rect"/>
+            <o:lock v:ext="edit" aspectratio="t"/>
+          </v:shapetype>
+          <v:shape id="_x0000_i1329" type="#_x0000_t75" style="width:180pt;height:75pt">
+            <v:imagedata r:id="rId8" o:title="faultHyp"/>
+          </v:shape>
+        </w:pict>
+      </w:r>
+    </w:p>
+    <w:p>
+      <w:pPr>
+        <w:pStyle w:val="Caption"/>
+        <w:jc w:val="center"/>
+        <w:rPr>
+          <w:rFonts w:asciiTheme="majorHAnsi" w:eastAsia="Calibri" w:hAnsiTheme="majorHAnsi" w:cstheme="majorHAnsi"/>
+          <w:b/>
+          <w:sz w:val="24"/>
+          <w:szCs w:val="24"/>
+        </w:rPr>
+      </w:pPr>
+      <w:bookmarkStart w:id="14" w:name="_Ref509477847"/>
+      <w:r>
+        <w:rPr>
+          <w:sz w:val="24"/>
+          <w:szCs w:val="24"/>
+        </w:rPr>
+        <w:t xml:space="preserve">Figure </w:t>
+      </w:r>
+      <w:r>
+        <w:rPr>
+          <w:sz w:val="24"/>
+          <w:szCs w:val="24"/>
+        </w:rPr>
+        <w:fldChar w:fldCharType="begin"/>
+      </w:r>
+      <w:r>
+        <w:rPr>
+          <w:sz w:val="24"/>
+          <w:szCs w:val="24"/>
+        </w:rPr>
+        <w:instrText xml:space="preserve"> SEQ Figure \* ARABIC </w:instrText>
+      </w:r>
+      <w:r>
+        <w:rPr>
+          <w:sz w:val="24"/>
+          <w:szCs w:val="24"/>
+        </w:rPr>
+        <w:fldChar w:fldCharType="separate"/>
+      </w:r>
+      <w:r>
+        <w:rPr>
+          <w:noProof/>
+          <w:sz w:val="24"/>
+          <w:szCs w:val="24"/>
+        </w:rPr>
+        <w:t>3</w:t>
+      </w:r>
+      <w:r>
+        <w:rPr>
+          <w:sz w:val="24"/>
+          <w:szCs w:val="24"/>
+        </w:rPr>
+        <w:fldChar w:fldCharType="end"/>
+      </w:r>
+      <w:bookmarkEnd w:id="14"/>
+      <w:r>
+        <w:rPr>
+          <w:sz w:val="24"/>
+          <w:szCs w:val="24"/>
+        </w:rPr>
+        <w:t>: Fault Hypothesis Example</w:t>
       </w:r>
     </w:p>
     <w:p/>
-    <w:p/>
     <w:p>
       <w:pPr>
         <w:pStyle w:val="Heading2"/>
@@ -14965,11 +15271,11 @@
       <w:r>
         <w:t xml:space="preserve"> </w:t>
       </w:r>
-      <w:bookmarkStart w:id="13" w:name="_Toc509396382"/>
+      <w:bookmarkStart w:id="15" w:name="_Toc509396382"/>
       <w:r>
         <w:t>Using the Safety Annex AADL Plugin</w:t>
       </w:r>
-      <w:bookmarkEnd w:id="13"/>
+      <w:bookmarkEnd w:id="15"/>
     </w:p>
     <w:p>
       <w:pPr>
@@ -14990,7 +15296,7 @@
           <w:rFonts w:asciiTheme="majorHAnsi" w:hAnsiTheme="majorHAnsi"/>
         </w:rPr>
       </w:pPr>
-      <w:hyperlink r:id="rId8" w:history="1">
+      <w:hyperlink r:id="rId9" w:history="1">
         <w:r>
           <w:rPr>
             <w:rStyle w:val="Hyperlink"/>
@@ -15084,8 +15390,9 @@
         <w:rPr>
           <w:noProof/>
         </w:rPr>
+        <w:lastRenderedPageBreak/>
         <w:drawing>
-          <wp:inline distT="0" distB="0" distL="0" distR="0" wp14:anchorId="35F27044" wp14:editId="30C9AD95">
+          <wp:inline distT="0" distB="0" distL="0" distR="0" wp14:anchorId="28322539" wp14:editId="26CABE52">
             <wp:extent cx="2927254" cy="4053610"/>
             <wp:effectExtent l="0" t="0" r="0" b="0"/>
             <wp:docPr id="3" name="image7.png"/>
@@ -15098,7 +15405,7 @@
                     <pic:cNvPicPr preferRelativeResize="0"/>
                   </pic:nvPicPr>
                   <pic:blipFill>
-                    <a:blip r:embed="rId9"/>
+                    <a:blip r:embed="rId10"/>
                     <a:srcRect/>
                     <a:stretch>
                       <a:fillRect/>
@@ -15130,8 +15437,8 @@
           <w:szCs w:val="24"/>
         </w:rPr>
       </w:pPr>
-      <w:bookmarkStart w:id="14" w:name="_Toc509313359"/>
-      <w:bookmarkStart w:id="15" w:name="_Toc509396426"/>
+      <w:bookmarkStart w:id="16" w:name="_Toc509313359"/>
+      <w:bookmarkStart w:id="17" w:name="_Toc509396426"/>
       <w:r>
         <w:rPr>
           <w:sz w:val="24"/>
@@ -15166,7 +15473,7 @@
           <w:sz w:val="24"/>
           <w:szCs w:val="24"/>
         </w:rPr>
-        <w:t>3</w:t>
+        <w:t>4</w:t>
       </w:r>
       <w:r>
         <w:rPr>
@@ -15182,8 +15489,8 @@
         </w:rPr>
         <w:t>: Import Menu Option</w:t>
       </w:r>
-      <w:bookmarkEnd w:id="14"/>
-      <w:bookmarkEnd w:id="15"/>
+      <w:bookmarkEnd w:id="16"/>
+      <w:bookmarkEnd w:id="17"/>
     </w:p>
     <w:p>
       <w:pPr>
@@ -15241,8 +15548,9 @@
         <w:rPr>
           <w:noProof/>
         </w:rPr>
+        <w:lastRenderedPageBreak/>
         <w:drawing>
-          <wp:inline distT="0" distB="0" distL="0" distR="0" wp14:anchorId="4414EE8B" wp14:editId="721013EC">
+          <wp:inline distT="0" distB="0" distL="0" distR="0" wp14:anchorId="4AF4159F" wp14:editId="10EE59B1">
             <wp:extent cx="5342083" cy="4191363"/>
             <wp:effectExtent l="0" t="0" r="0" b="0"/>
             <wp:docPr id="4" name="image6.png"/>
@@ -15255,7 +15563,7 @@
                     <pic:cNvPicPr preferRelativeResize="0"/>
                   </pic:nvPicPr>
                   <pic:blipFill>
-                    <a:blip r:embed="rId10"/>
+                    <a:blip r:embed="rId11"/>
                     <a:srcRect/>
                     <a:stretch>
                       <a:fillRect/>
@@ -15287,8 +15595,8 @@
           <w:szCs w:val="24"/>
         </w:rPr>
       </w:pPr>
-      <w:bookmarkStart w:id="16" w:name="_Toc509313360"/>
-      <w:bookmarkStart w:id="17" w:name="_Toc509396427"/>
+      <w:bookmarkStart w:id="18" w:name="_Toc509313360"/>
+      <w:bookmarkStart w:id="19" w:name="_Toc509396427"/>
       <w:r>
         <w:rPr>
           <w:sz w:val="24"/>
@@ -15323,7 +15631,7 @@
           <w:sz w:val="24"/>
           <w:szCs w:val="24"/>
         </w:rPr>
-        <w:t>4</w:t>
+        <w:t>5</w:t>
       </w:r>
       <w:r>
         <w:rPr>
@@ -15339,8 +15647,8 @@
         </w:rPr>
         <w:t>: Importing Toy Example Project</w:t>
       </w:r>
-      <w:bookmarkEnd w:id="16"/>
-      <w:bookmarkEnd w:id="17"/>
+      <w:bookmarkEnd w:id="18"/>
+      <w:bookmarkEnd w:id="19"/>
     </w:p>
     <w:p>
       <w:pPr>
@@ -15456,7 +15764,7 @@
         </w:rPr>
         <w:lastRenderedPageBreak/>
         <w:drawing>
-          <wp:inline distT="0" distB="0" distL="0" distR="0" wp14:anchorId="6DD9453C" wp14:editId="4341FC6B">
+          <wp:inline distT="0" distB="0" distL="0" distR="0" wp14:anchorId="22F3A87B" wp14:editId="78932D9A">
             <wp:extent cx="5934075" cy="4448175"/>
             <wp:effectExtent l="0" t="0" r="9525" b="9525"/>
             <wp:docPr id="9" name="Picture 9" descr="workspace_toy"/>
@@ -15473,7 +15781,7 @@
                     </pic:cNvPicPr>
                   </pic:nvPicPr>
                   <pic:blipFill>
-                    <a:blip r:embed="rId11">
+                    <a:blip r:embed="rId12">
                       <a:extLst>
                         <a:ext uri="{28A0092B-C50C-407E-A947-70E740481C1C}">
                           <a14:useLocalDpi xmlns:a14="http://schemas.microsoft.com/office/drawing/2010/main" val="0"/>
@@ -15514,9 +15822,9 @@
           <w:szCs w:val="24"/>
         </w:rPr>
       </w:pPr>
-      <w:bookmarkStart w:id="18" w:name="_Ref509306911"/>
-      <w:bookmarkStart w:id="19" w:name="_Toc509313361"/>
-      <w:bookmarkStart w:id="20" w:name="_Toc509396428"/>
+      <w:bookmarkStart w:id="20" w:name="_Ref509306911"/>
+      <w:bookmarkStart w:id="21" w:name="_Toc509313361"/>
+      <w:bookmarkStart w:id="22" w:name="_Toc509396428"/>
       <w:r>
         <w:rPr>
           <w:sz w:val="24"/>
@@ -15551,7 +15859,7 @@
           <w:sz w:val="24"/>
           <w:szCs w:val="24"/>
         </w:rPr>
-        <w:t>5</w:t>
+        <w:t>6</w:t>
       </w:r>
       <w:r>
         <w:rPr>
@@ -15560,7 +15868,7 @@
         </w:rPr>
         <w:fldChar w:fldCharType="end"/>
       </w:r>
-      <w:bookmarkEnd w:id="18"/>
+      <w:bookmarkEnd w:id="20"/>
       <w:r>
         <w:rPr>
           <w:sz w:val="24"/>
@@ -15568,8 +15876,8 @@
         </w:rPr>
         <w:t>: Workspace After Importing Toy Example</w:t>
       </w:r>
-      <w:bookmarkEnd w:id="19"/>
-      <w:bookmarkEnd w:id="20"/>
+      <w:bookmarkEnd w:id="21"/>
+      <w:bookmarkEnd w:id="22"/>
     </w:p>
     <w:p>
       <w:pPr>
@@ -15692,7 +16000,7 @@
         </w:rPr>
         <w:lastRenderedPageBreak/>
         <w:drawing>
-          <wp:inline distT="0" distB="0" distL="0" distR="0" wp14:anchorId="557D64D2" wp14:editId="46919EDC">
+          <wp:inline distT="0" distB="0" distL="0" distR="0" wp14:anchorId="4149729E" wp14:editId="39BEF309">
             <wp:extent cx="5943600" cy="4467225"/>
             <wp:effectExtent l="0" t="0" r="0" b="9525"/>
             <wp:docPr id="8" name="Picture 8" descr="menuItems"/>
@@ -15709,7 +16017,7 @@
                     </pic:cNvPicPr>
                   </pic:nvPicPr>
                   <pic:blipFill>
-                    <a:blip r:embed="rId12">
+                    <a:blip r:embed="rId13">
                       <a:extLst>
                         <a:ext uri="{28A0092B-C50C-407E-A947-70E740481C1C}">
                           <a14:useLocalDpi xmlns:a14="http://schemas.microsoft.com/office/drawing/2010/main" val="0"/>
@@ -15750,9 +16058,9 @@
           <w:szCs w:val="24"/>
         </w:rPr>
       </w:pPr>
-      <w:bookmarkStart w:id="21" w:name="_Ref509306884"/>
-      <w:bookmarkStart w:id="22" w:name="_Toc509313362"/>
-      <w:bookmarkStart w:id="23" w:name="_Toc509396429"/>
+      <w:bookmarkStart w:id="23" w:name="_Ref509306884"/>
+      <w:bookmarkStart w:id="24" w:name="_Toc509313362"/>
+      <w:bookmarkStart w:id="25" w:name="_Toc509396429"/>
       <w:r>
         <w:rPr>
           <w:sz w:val="24"/>
@@ -15787,7 +16095,7 @@
           <w:sz w:val="24"/>
           <w:szCs w:val="24"/>
         </w:rPr>
-        <w:t>6</w:t>
+        <w:t>7</w:t>
       </w:r>
       <w:r>
         <w:rPr>
@@ -15796,7 +16104,7 @@
         </w:rPr>
         <w:fldChar w:fldCharType="end"/>
       </w:r>
-      <w:bookmarkEnd w:id="21"/>
+      <w:bookmarkEnd w:id="23"/>
       <w:r>
         <w:rPr>
           <w:sz w:val="24"/>
@@ -15804,8 +16112,8 @@
         </w:rPr>
         <w:t>: AGREE and Safety Analysis Dropdown Menu</w:t>
       </w:r>
-      <w:bookmarkEnd w:id="22"/>
-      <w:bookmarkEnd w:id="23"/>
+      <w:bookmarkEnd w:id="24"/>
+      <w:bookmarkEnd w:id="25"/>
     </w:p>
     <w:p>
       <w:pPr>
@@ -15901,7 +16209,7 @@
           <w:noProof/>
         </w:rPr>
         <w:drawing>
-          <wp:inline distT="0" distB="0" distL="0" distR="0" wp14:anchorId="5B883E34" wp14:editId="14C73A65">
+          <wp:inline distT="0" distB="0" distL="0" distR="0" wp14:anchorId="6D7E7FBA" wp14:editId="28F6EC25">
             <wp:extent cx="5943600" cy="2400300"/>
             <wp:effectExtent l="0" t="0" r="0" b="0"/>
             <wp:docPr id="7" name="Picture 7" descr="ToyExampleFaultsCoExProb"/>
@@ -15918,7 +16226,7 @@
                     </pic:cNvPicPr>
                   </pic:nvPicPr>
                   <pic:blipFill>
-                    <a:blip r:embed="rId13">
+                    <a:blip r:embed="rId14">
                       <a:extLst>
                         <a:ext uri="{28A0092B-C50C-407E-A947-70E740481C1C}">
                           <a14:useLocalDpi xmlns:a14="http://schemas.microsoft.com/office/drawing/2010/main" val="0"/>
@@ -15960,9 +16268,9 @@
           <w:szCs w:val="24"/>
         </w:rPr>
       </w:pPr>
-      <w:bookmarkStart w:id="24" w:name="_Ref509306863"/>
-      <w:bookmarkStart w:id="25" w:name="_Toc509313363"/>
-      <w:bookmarkStart w:id="26" w:name="_Toc509396430"/>
+      <w:bookmarkStart w:id="26" w:name="_Ref509306863"/>
+      <w:bookmarkStart w:id="27" w:name="_Toc509313363"/>
+      <w:bookmarkStart w:id="28" w:name="_Toc509396430"/>
       <w:r>
         <w:rPr>
           <w:sz w:val="24"/>
@@ -15997,7 +16305,7 @@
           <w:sz w:val="24"/>
           <w:szCs w:val="24"/>
         </w:rPr>
-        <w:t>7</w:t>
+        <w:t>8</w:t>
       </w:r>
       <w:r>
         <w:rPr>
@@ -16006,7 +16314,7 @@
         </w:rPr>
         <w:fldChar w:fldCharType="end"/>
       </w:r>
-      <w:bookmarkEnd w:id="24"/>
+      <w:bookmarkEnd w:id="26"/>
       <w:r>
         <w:rPr>
           <w:sz w:val="24"/>
@@ -16014,8 +16322,8 @@
         </w:rPr>
         <w:t>:AGREE Verification Results</w:t>
       </w:r>
-      <w:bookmarkEnd w:id="25"/>
-      <w:bookmarkEnd w:id="26"/>
+      <w:bookmarkEnd w:id="27"/>
+      <w:bookmarkEnd w:id="28"/>
     </w:p>
     <w:p>
       <w:pPr>
@@ -16315,7 +16623,7 @@
         </w:rPr>
         <w:lastRenderedPageBreak/>
         <w:drawing>
-          <wp:inline distT="0" distB="0" distL="0" distR="0" wp14:anchorId="3A17DE94" wp14:editId="40C29BD9">
+          <wp:inline distT="0" distB="0" distL="0" distR="0" wp14:anchorId="23CE1EBC" wp14:editId="357DDD3A">
             <wp:extent cx="5934075" cy="4086225"/>
             <wp:effectExtent l="0" t="0" r="9525" b="9525"/>
             <wp:docPr id="6" name="Picture 6" descr="toyExampleFaultsCoEx"/>
@@ -16332,7 +16640,7 @@
                     </pic:cNvPicPr>
                   </pic:nvPicPr>
                   <pic:blipFill>
-                    <a:blip r:embed="rId14">
+                    <a:blip r:embed="rId15">
                       <a:extLst>
                         <a:ext uri="{28A0092B-C50C-407E-A947-70E740481C1C}">
                           <a14:useLocalDpi xmlns:a14="http://schemas.microsoft.com/office/drawing/2010/main" val="0"/>
@@ -16374,9 +16682,9 @@
           <w:szCs w:val="24"/>
         </w:rPr>
       </w:pPr>
-      <w:bookmarkStart w:id="27" w:name="_Ref509306825"/>
-      <w:bookmarkStart w:id="28" w:name="_Toc509313364"/>
-      <w:bookmarkStart w:id="29" w:name="_Toc509396431"/>
+      <w:bookmarkStart w:id="29" w:name="_Ref509306825"/>
+      <w:bookmarkStart w:id="30" w:name="_Toc509313364"/>
+      <w:bookmarkStart w:id="31" w:name="_Toc509396431"/>
       <w:r>
         <w:rPr>
           <w:sz w:val="24"/>
@@ -16411,7 +16719,7 @@
           <w:sz w:val="24"/>
           <w:szCs w:val="24"/>
         </w:rPr>
-        <w:t>8</w:t>
+        <w:t>9</w:t>
       </w:r>
       <w:r>
         <w:rPr>
@@ -16420,7 +16728,7 @@
         </w:rPr>
         <w:fldChar w:fldCharType="end"/>
       </w:r>
-      <w:bookmarkEnd w:id="27"/>
+      <w:bookmarkEnd w:id="29"/>
       <w:r>
         <w:rPr>
           <w:sz w:val="24"/>
@@ -16428,8 +16736,8 @@
         </w:rPr>
         <w:t>: Counterexample from Safety Analysis</w:t>
       </w:r>
-      <w:bookmarkEnd w:id="28"/>
-      <w:bookmarkEnd w:id="29"/>
+      <w:bookmarkEnd w:id="30"/>
+      <w:bookmarkEnd w:id="31"/>
     </w:p>
     <w:p>
       <w:pPr>
@@ -16763,7 +17071,7 @@
         </w:rPr>
         <w:lastRenderedPageBreak/>
         <w:drawing>
-          <wp:inline distT="0" distB="0" distL="0" distR="0" wp14:anchorId="04E1A3A2" wp14:editId="5F4F427C">
+          <wp:inline distT="0" distB="0" distL="0" distR="0" wp14:anchorId="389CC620" wp14:editId="71697B1C">
             <wp:extent cx="3590925" cy="5410200"/>
             <wp:effectExtent l="0" t="0" r="9525" b="0"/>
             <wp:docPr id="5" name="Picture 5" descr="excel_counterexample"/>
@@ -16780,7 +17088,7 @@
                     </pic:cNvPicPr>
                   </pic:nvPicPr>
                   <pic:blipFill>
-                    <a:blip r:embed="rId15">
+                    <a:blip r:embed="rId16">
                       <a:extLst>
                         <a:ext uri="{28A0092B-C50C-407E-A947-70E740481C1C}">
                           <a14:useLocalDpi xmlns:a14="http://schemas.microsoft.com/office/drawing/2010/main" val="0"/>
@@ -16822,10 +17130,10 @@
           <w:szCs w:val="24"/>
         </w:rPr>
       </w:pPr>
-      <w:bookmarkStart w:id="30" w:name="_Ref509306751"/>
-      <w:bookmarkStart w:id="31" w:name="_Ref509306742"/>
-      <w:bookmarkStart w:id="32" w:name="_Toc509313365"/>
-      <w:bookmarkStart w:id="33" w:name="_Toc509396432"/>
+      <w:bookmarkStart w:id="32" w:name="_Ref509306751"/>
+      <w:bookmarkStart w:id="33" w:name="_Ref509306742"/>
+      <w:bookmarkStart w:id="34" w:name="_Toc509313365"/>
+      <w:bookmarkStart w:id="35" w:name="_Toc509396432"/>
       <w:r>
         <w:rPr>
           <w:sz w:val="24"/>
@@ -16860,7 +17168,7 @@
           <w:sz w:val="24"/>
           <w:szCs w:val="24"/>
         </w:rPr>
-        <w:t>9</w:t>
+        <w:t>10</w:t>
       </w:r>
       <w:r>
         <w:rPr>
@@ -16869,7 +17177,7 @@
         </w:rPr>
         <w:fldChar w:fldCharType="end"/>
       </w:r>
-      <w:bookmarkEnd w:id="30"/>
+      <w:bookmarkEnd w:id="32"/>
       <w:r>
         <w:rPr>
           <w:sz w:val="24"/>
@@ -16877,9 +17185,9 @@
         </w:rPr>
         <w:t>: Generated Excel File for Counterexample</w:t>
       </w:r>
-      <w:bookmarkEnd w:id="31"/>
-      <w:bookmarkEnd w:id="32"/>
       <w:bookmarkEnd w:id="33"/>
+      <w:bookmarkEnd w:id="34"/>
+      <w:bookmarkEnd w:id="35"/>
     </w:p>
     <w:p>
       <w:pPr>
@@ -16907,12 +17215,12 @@
       <w:pPr>
         <w:pStyle w:val="Heading1"/>
       </w:pPr>
-      <w:bookmarkStart w:id="34" w:name="_Toc509396383"/>
+      <w:bookmarkStart w:id="36" w:name="_Toc509396383"/>
       <w:r>
         <w:lastRenderedPageBreak/>
         <w:t>Safety Annex Language</w:t>
       </w:r>
-      <w:bookmarkEnd w:id="34"/>
+      <w:bookmarkEnd w:id="36"/>
     </w:p>
     <w:p>
       <w:pPr>
@@ -16935,11 +17243,11 @@
       <w:pPr>
         <w:pStyle w:val="Heading2"/>
       </w:pPr>
-      <w:bookmarkStart w:id="35" w:name="_Toc509396384"/>
+      <w:bookmarkStart w:id="37" w:name="_Toc509396384"/>
       <w:r>
         <w:t>Syntax Overview</w:t>
       </w:r>
-      <w:bookmarkEnd w:id="35"/>
+      <w:bookmarkEnd w:id="37"/>
     </w:p>
     <w:p>
       <w:pPr>
@@ -17250,12 +17558,12 @@
       <w:pPr>
         <w:pStyle w:val="Heading2"/>
       </w:pPr>
-      <w:bookmarkStart w:id="36" w:name="_Toc509396385"/>
+      <w:bookmarkStart w:id="38" w:name="_Toc509396385"/>
       <w:r>
         <w:lastRenderedPageBreak/>
         <w:t>Lexical Elements and Types</w:t>
       </w:r>
-      <w:bookmarkEnd w:id="36"/>
+      <w:bookmarkEnd w:id="38"/>
     </w:p>
     <w:p>
       <w:pPr>
@@ -18684,8 +18992,8 @@
         </w:rPr>
         <w:t>;</w:t>
       </w:r>
-      <w:bookmarkStart w:id="37" w:name="_4d34og8" w:colFirst="0" w:colLast="0"/>
-      <w:bookmarkEnd w:id="37"/>
+      <w:bookmarkStart w:id="39" w:name="_4d34og8" w:colFirst="0" w:colLast="0"/>
+      <w:bookmarkEnd w:id="39"/>
     </w:p>
     <w:p>
       <w:pPr>
@@ -18698,7 +19006,7 @@
           <w:noProof/>
         </w:rPr>
         <w:drawing>
-          <wp:inline distT="0" distB="0" distL="0" distR="0" wp14:anchorId="7EB67791" wp14:editId="391604CA">
+          <wp:inline distT="0" distB="0" distL="0" distR="0" wp14:anchorId="76A4D7EE" wp14:editId="2CFCC1EB">
             <wp:extent cx="1000125" cy="123825"/>
             <wp:effectExtent l="0" t="0" r="9525" b="9525"/>
             <wp:docPr id="10" name="Picture 10" descr="placeholder"/>
@@ -18715,7 +19023,7 @@
                     </pic:cNvPicPr>
                   </pic:nvPicPr>
                   <pic:blipFill>
-                    <a:blip r:embed="rId16">
+                    <a:blip r:embed="rId17">
                       <a:extLst>
                         <a:ext uri="{28A0092B-C50C-407E-A947-70E740481C1C}">
                           <a14:useLocalDpi xmlns:a14="http://schemas.microsoft.com/office/drawing/2010/main" val="0"/>
@@ -18756,8 +19064,8 @@
           <w:szCs w:val="24"/>
         </w:rPr>
       </w:pPr>
-      <w:bookmarkStart w:id="38" w:name="_Toc509313366"/>
-      <w:bookmarkStart w:id="39" w:name="_Toc509396433"/>
+      <w:bookmarkStart w:id="40" w:name="_Toc509313366"/>
+      <w:bookmarkStart w:id="41" w:name="_Toc509396433"/>
       <w:r>
         <w:rPr>
           <w:sz w:val="24"/>
@@ -18792,7 +19100,7 @@
           <w:sz w:val="24"/>
           <w:szCs w:val="24"/>
         </w:rPr>
-        <w:t>10</w:t>
+        <w:t>11</w:t>
       </w:r>
       <w:r>
         <w:rPr>
@@ -18808,8 +19116,8 @@
         </w:rPr>
         <w:t>: Medical Device Example</w:t>
       </w:r>
-      <w:bookmarkEnd w:id="38"/>
-      <w:bookmarkEnd w:id="39"/>
+      <w:bookmarkEnd w:id="40"/>
+      <w:bookmarkEnd w:id="41"/>
     </w:p>
     <w:p>
       <w:pPr>
@@ -18924,12 +19232,12 @@
       <w:r>
         <w:t xml:space="preserve"> </w:t>
       </w:r>
-      <w:bookmarkStart w:id="40" w:name="_Toc509396386"/>
+      <w:bookmarkStart w:id="42" w:name="_Toc509396386"/>
       <w:proofErr w:type="spellStart"/>
       <w:r>
         <w:t>Subclauses</w:t>
       </w:r>
-      <w:bookmarkEnd w:id="40"/>
+      <w:bookmarkEnd w:id="42"/>
       <w:proofErr w:type="spellEnd"/>
     </w:p>
     <w:p>
@@ -22278,8 +22586,8 @@
       <w:pPr>
         <w:keepNext/>
       </w:pPr>
-      <w:bookmarkStart w:id="41" w:name="_17dp8vu" w:colFirst="0" w:colLast="0"/>
-      <w:bookmarkEnd w:id="41"/>
+      <w:bookmarkStart w:id="43" w:name="_17dp8vu" w:colFirst="0" w:colLast="0"/>
+      <w:bookmarkEnd w:id="43"/>
       <w:r>
         <w:rPr>
           <w:rFonts w:ascii="Calibri" w:eastAsia="Calibri" w:hAnsi="Calibri" w:cs="Calibri"/>
@@ -22287,7 +22595,7 @@
           <w:noProof/>
         </w:rPr>
         <w:drawing>
-          <wp:inline distT="0" distB="0" distL="0" distR="0" wp14:anchorId="1CC290D4" wp14:editId="6F3AC784">
+          <wp:inline distT="0" distB="0" distL="0" distR="0" wp14:anchorId="77A822F8" wp14:editId="085272B1">
             <wp:extent cx="1000125" cy="123825"/>
             <wp:effectExtent l="0" t="0" r="9525" b="9525"/>
             <wp:docPr id="11" name="Picture 11" descr="placeholder"/>
@@ -22304,7 +22612,7 @@
                     </pic:cNvPicPr>
                   </pic:nvPicPr>
                   <pic:blipFill>
-                    <a:blip r:embed="rId16">
+                    <a:blip r:embed="rId17">
                       <a:extLst>
                         <a:ext uri="{28A0092B-C50C-407E-A947-70E740481C1C}">
                           <a14:useLocalDpi xmlns:a14="http://schemas.microsoft.com/office/drawing/2010/main" val="0"/>
@@ -22345,8 +22653,8 @@
           <w:szCs w:val="24"/>
         </w:rPr>
       </w:pPr>
-      <w:bookmarkStart w:id="42" w:name="_Toc509313367"/>
-      <w:bookmarkStart w:id="43" w:name="_Toc509396434"/>
+      <w:bookmarkStart w:id="44" w:name="_Toc509313367"/>
+      <w:bookmarkStart w:id="45" w:name="_Toc509396434"/>
       <w:r>
         <w:rPr>
           <w:sz w:val="24"/>
@@ -22381,7 +22689,7 @@
           <w:sz w:val="24"/>
           <w:szCs w:val="24"/>
         </w:rPr>
-        <w:t>11</w:t>
+        <w:t>12</w:t>
       </w:r>
       <w:r>
         <w:rPr>
@@ -22397,8 +22705,8 @@
         </w:rPr>
         <w:t>: Safety Annex Grammar</w:t>
       </w:r>
-      <w:bookmarkEnd w:id="42"/>
-      <w:bookmarkEnd w:id="43"/>
+      <w:bookmarkEnd w:id="44"/>
+      <w:bookmarkEnd w:id="45"/>
     </w:p>
     <w:p/>
     <w:p>
@@ -22470,11 +22778,11 @@
       <w:r>
         <w:t xml:space="preserve"> </w:t>
       </w:r>
-      <w:bookmarkStart w:id="44" w:name="_Toc509396387"/>
+      <w:bookmarkStart w:id="46" w:name="_Toc509396387"/>
       <w:r>
         <w:t>Spec Statement</w:t>
       </w:r>
-      <w:bookmarkEnd w:id="44"/>
+      <w:bookmarkEnd w:id="46"/>
     </w:p>
     <w:p>
       <w:pPr>
@@ -23323,7 +23631,7 @@
           <w:color w:val="7F0055"/>
         </w:rPr>
         <w:drawing>
-          <wp:inline distT="0" distB="0" distL="0" distR="0" wp14:anchorId="3D04FD21" wp14:editId="036F9D4E">
+          <wp:inline distT="0" distB="0" distL="0" distR="0" wp14:anchorId="5E06A7AC" wp14:editId="405B543D">
             <wp:extent cx="5553075" cy="714375"/>
             <wp:effectExtent l="0" t="0" r="9525" b="9525"/>
             <wp:docPr id="12" name="Picture 12" descr="faultNode"/>
@@ -23340,7 +23648,7 @@
                     </pic:cNvPicPr>
                   </pic:nvPicPr>
                   <pic:blipFill>
-                    <a:blip r:embed="rId17">
+                    <a:blip r:embed="rId18">
                       <a:extLst>
                         <a:ext uri="{28A0092B-C50C-407E-A947-70E740481C1C}">
                           <a14:useLocalDpi xmlns:a14="http://schemas.microsoft.com/office/drawing/2010/main" val="0"/>
@@ -23381,9 +23689,9 @@
           <w:szCs w:val="24"/>
         </w:rPr>
       </w:pPr>
-      <w:bookmarkStart w:id="45" w:name="_Ref509311632"/>
-      <w:bookmarkStart w:id="46" w:name="_Toc509313368"/>
-      <w:bookmarkStart w:id="47" w:name="_Toc509396435"/>
+      <w:bookmarkStart w:id="47" w:name="_Ref509311632"/>
+      <w:bookmarkStart w:id="48" w:name="_Toc509313368"/>
+      <w:bookmarkStart w:id="49" w:name="_Toc509396435"/>
       <w:r>
         <w:rPr>
           <w:sz w:val="24"/>
@@ -23418,7 +23726,7 @@
           <w:sz w:val="24"/>
           <w:szCs w:val="24"/>
         </w:rPr>
-        <w:t>12</w:t>
+        <w:t>13</w:t>
       </w:r>
       <w:r>
         <w:rPr>
@@ -23427,7 +23735,7 @@
         </w:rPr>
         <w:fldChar w:fldCharType="end"/>
       </w:r>
-      <w:bookmarkEnd w:id="45"/>
+      <w:bookmarkEnd w:id="47"/>
       <w:r>
         <w:rPr>
           <w:sz w:val="24"/>
@@ -23435,8 +23743,8 @@
         </w:rPr>
         <w:t>: Fault Node Definition</w:t>
       </w:r>
-      <w:bookmarkEnd w:id="46"/>
-      <w:bookmarkEnd w:id="47"/>
+      <w:bookmarkEnd w:id="48"/>
+      <w:bookmarkEnd w:id="49"/>
     </w:p>
     <w:p/>
     <w:p>
@@ -23545,11 +23853,11 @@
       <w:pPr>
         <w:pStyle w:val="Heading3"/>
       </w:pPr>
-      <w:bookmarkStart w:id="48" w:name="_Toc509396388"/>
+      <w:bookmarkStart w:id="50" w:name="_Toc509396388"/>
       <w:r>
         <w:t>Fault Statement</w:t>
       </w:r>
-      <w:bookmarkEnd w:id="48"/>
+      <w:bookmarkEnd w:id="50"/>
     </w:p>
     <w:p>
       <w:pPr>
@@ -24410,11 +24718,11 @@
       <w:pPr>
         <w:pStyle w:val="Heading4"/>
       </w:pPr>
-      <w:bookmarkStart w:id="49" w:name="_Toc509396389"/>
+      <w:bookmarkStart w:id="51" w:name="_Toc509396389"/>
       <w:r>
         <w:t>Input Statement</w:t>
       </w:r>
-      <w:bookmarkEnd w:id="49"/>
+      <w:bookmarkEnd w:id="51"/>
     </w:p>
     <w:p>
       <w:pPr>
@@ -24486,12 +24794,18 @@
         <w:rPr>
           <w:rFonts w:asciiTheme="majorHAnsi" w:eastAsia="Carlito" w:hAnsiTheme="majorHAnsi" w:cstheme="majorHAnsi"/>
         </w:rPr>
-        <w:t xml:space="preserve">fault node definition from </w:t>
+        <w:t xml:space="preserve">fault node definition </w:t>
       </w:r>
       <w:r>
         <w:rPr>
           <w:rFonts w:asciiTheme="majorHAnsi" w:eastAsia="Carlito" w:hAnsiTheme="majorHAnsi" w:cstheme="majorHAnsi"/>
         </w:rPr>
+        <w:t xml:space="preserve">from </w:t>
+      </w:r>
+      <w:r>
+        <w:rPr>
+          <w:rFonts w:asciiTheme="majorHAnsi" w:eastAsia="Carlito" w:hAnsiTheme="majorHAnsi" w:cstheme="majorHAnsi"/>
+        </w:rPr>
         <w:fldChar w:fldCharType="begin"/>
       </w:r>
       <w:r>
@@ -24509,13 +24823,23 @@
         <w:rPr>
           <w:rFonts w:asciiTheme="majorHAnsi" w:eastAsia="Carlito" w:hAnsiTheme="majorHAnsi" w:cstheme="majorHAnsi"/>
         </w:rPr>
+        <w:instrText xml:space="preserve"> \* MERGEFORMAT </w:instrText>
+      </w:r>
+      <w:r>
+        <w:rPr>
+          <w:rFonts w:asciiTheme="majorHAnsi" w:eastAsia="Carlito" w:hAnsiTheme="majorHAnsi" w:cstheme="majorHAnsi"/>
+        </w:rPr>
         <w:fldChar w:fldCharType="separate"/>
       </w:r>
       <w:r>
+        <w:rPr>
+          <w:rFonts w:asciiTheme="majorHAnsi" w:hAnsiTheme="majorHAnsi"/>
+        </w:rPr>
         <w:t xml:space="preserve">Figure </w:t>
       </w:r>
       <w:r>
         <w:rPr>
+          <w:rFonts w:asciiTheme="majorHAnsi" w:hAnsiTheme="majorHAnsi"/>
           <w:noProof/>
         </w:rPr>
         <w:t>12</w:t>
@@ -24530,13 +24854,13 @@
         <w:rPr>
           <w:rFonts w:asciiTheme="majorHAnsi" w:eastAsia="Carlito" w:hAnsiTheme="majorHAnsi" w:cstheme="majorHAnsi"/>
         </w:rPr>
-        <w:t xml:space="preserve"> </w:t>
+        <w:t xml:space="preserve"> and</w:t>
       </w:r>
       <w:r>
         <w:rPr>
           <w:rFonts w:asciiTheme="majorHAnsi" w:eastAsia="Carlito" w:hAnsiTheme="majorHAnsi" w:cstheme="majorHAnsi"/>
         </w:rPr>
-        <w:t>and provide an example of the input statement associated with this node.</w:t>
+        <w:t xml:space="preserve"> provide an example of the input statement associated with this node.</w:t>
       </w:r>
       <w:r>
         <w:rPr>
@@ -24647,7 +24971,13 @@
         <w:rPr>
           <w:rFonts w:asciiTheme="majorHAnsi" w:eastAsia="Carlito" w:hAnsiTheme="majorHAnsi" w:cstheme="majorHAnsi"/>
         </w:rPr>
-        <w:t xml:space="preserve"> from </w:t>
+        <w:t xml:space="preserve"> </w:t>
+      </w:r>
+      <w:r>
+        <w:rPr>
+          <w:rFonts w:asciiTheme="majorHAnsi" w:eastAsia="Carlito" w:hAnsiTheme="majorHAnsi" w:cstheme="majorHAnsi"/>
+        </w:rPr>
+        <w:t xml:space="preserve">from </w:t>
       </w:r>
       <w:r>
         <w:rPr>
@@ -24676,13 +25006,23 @@
         <w:rPr>
           <w:rFonts w:asciiTheme="majorHAnsi" w:eastAsia="Calibri" w:hAnsiTheme="majorHAnsi" w:cstheme="majorHAnsi"/>
         </w:rPr>
+        <w:instrText xml:space="preserve"> \* MERGEFORMAT </w:instrText>
+      </w:r>
+      <w:r>
+        <w:rPr>
+          <w:rFonts w:asciiTheme="majorHAnsi" w:eastAsia="Calibri" w:hAnsiTheme="majorHAnsi" w:cstheme="majorHAnsi"/>
+        </w:rPr>
         <w:fldChar w:fldCharType="separate"/>
       </w:r>
       <w:r>
+        <w:rPr>
+          <w:rFonts w:asciiTheme="majorHAnsi" w:hAnsiTheme="majorHAnsi"/>
+        </w:rPr>
         <w:t xml:space="preserve">Figure </w:t>
       </w:r>
       <w:r>
         <w:rPr>
+          <w:rFonts w:asciiTheme="majorHAnsi" w:hAnsiTheme="majorHAnsi"/>
           <w:noProof/>
         </w:rPr>
         <w:t>2</w:t>
@@ -25144,11 +25484,11 @@
       <w:pPr>
         <w:pStyle w:val="Heading4"/>
       </w:pPr>
-      <w:bookmarkStart w:id="50" w:name="_Toc509396390"/>
+      <w:bookmarkStart w:id="52" w:name="_Toc509396390"/>
       <w:r>
         <w:t>Output Statement</w:t>
       </w:r>
-      <w:bookmarkEnd w:id="50"/>
+      <w:bookmarkEnd w:id="52"/>
     </w:p>
     <w:p>
       <w:pPr>
@@ -25193,7 +25533,13 @@
         <w:rPr>
           <w:rFonts w:asciiTheme="majorHAnsi" w:eastAsia="Carlito" w:hAnsiTheme="majorHAnsi" w:cstheme="majorHAnsi"/>
         </w:rPr>
-        <w:t xml:space="preserve"> from </w:t>
+        <w:t xml:space="preserve"> </w:t>
+      </w:r>
+      <w:r>
+        <w:rPr>
+          <w:rFonts w:asciiTheme="majorHAnsi" w:eastAsia="Carlito" w:hAnsiTheme="majorHAnsi" w:cstheme="majorHAnsi"/>
+        </w:rPr>
+        <w:t xml:space="preserve">from </w:t>
       </w:r>
       <w:r>
         <w:rPr>
@@ -25222,13 +25568,23 @@
         <w:rPr>
           <w:rFonts w:asciiTheme="majorHAnsi" w:eastAsia="Calibri" w:hAnsiTheme="majorHAnsi" w:cstheme="majorHAnsi"/>
         </w:rPr>
+        <w:instrText xml:space="preserve"> \* MERGEFORMAT </w:instrText>
+      </w:r>
+      <w:r>
+        <w:rPr>
+          <w:rFonts w:asciiTheme="majorHAnsi" w:eastAsia="Calibri" w:hAnsiTheme="majorHAnsi" w:cstheme="majorHAnsi"/>
+        </w:rPr>
         <w:fldChar w:fldCharType="separate"/>
       </w:r>
       <w:r>
+        <w:rPr>
+          <w:rFonts w:asciiTheme="majorHAnsi" w:hAnsiTheme="majorHAnsi"/>
+        </w:rPr>
         <w:t xml:space="preserve">Figure </w:t>
       </w:r>
       <w:r>
         <w:rPr>
+          <w:rFonts w:asciiTheme="majorHAnsi" w:hAnsiTheme="majorHAnsi"/>
           <w:noProof/>
         </w:rPr>
         <w:t>2</w:t>
@@ -25243,7 +25599,13 @@
         <w:rPr>
           <w:rFonts w:asciiTheme="majorHAnsi" w:eastAsia="Carlito" w:hAnsiTheme="majorHAnsi" w:cstheme="majorHAnsi"/>
         </w:rPr>
-        <w:t xml:space="preserve"> we describe the associated output statement: </w:t>
+        <w:t xml:space="preserve"> we</w:t>
+      </w:r>
+      <w:r>
+        <w:rPr>
+          <w:rFonts w:asciiTheme="majorHAnsi" w:eastAsia="Carlito" w:hAnsiTheme="majorHAnsi" w:cstheme="majorHAnsi"/>
+        </w:rPr>
+        <w:t xml:space="preserve"> describe the associated output statement: </w:t>
       </w:r>
     </w:p>
     <w:p/>
@@ -25364,8 +25726,6 @@
         </w:rPr>
         <w:t xml:space="preserve">their fields </w:t>
       </w:r>
-      <w:bookmarkStart w:id="51" w:name="_GoBack"/>
-      <w:bookmarkEnd w:id="51"/>
       <w:r>
         <w:rPr>
           <w:rFonts w:asciiTheme="majorHAnsi" w:eastAsia="Carlito" w:hAnsiTheme="majorHAnsi" w:cstheme="majorHAnsi"/>
@@ -25378,11 +25738,11 @@
       <w:pPr>
         <w:pStyle w:val="Heading4"/>
       </w:pPr>
-      <w:bookmarkStart w:id="52" w:name="_Toc509396391"/>
+      <w:bookmarkStart w:id="53" w:name="_Toc509396391"/>
       <w:r>
         <w:t>Duration Statement</w:t>
       </w:r>
-      <w:bookmarkEnd w:id="52"/>
+      <w:bookmarkEnd w:id="53"/>
     </w:p>
     <w:p>
       <w:pPr>
@@ -25486,12 +25846,12 @@
       <w:pPr>
         <w:pStyle w:val="Heading4"/>
       </w:pPr>
-      <w:bookmarkStart w:id="53" w:name="_Toc509396392"/>
+      <w:bookmarkStart w:id="54" w:name="_Toc509396392"/>
       <w:r>
         <w:lastRenderedPageBreak/>
         <w:t>Trigger Statement</w:t>
       </w:r>
-      <w:bookmarkEnd w:id="53"/>
+      <w:bookmarkEnd w:id="54"/>
     </w:p>
     <w:p>
       <w:pPr>
@@ -25855,27 +26215,27 @@
       <w:pPr>
         <w:pStyle w:val="Heading4"/>
       </w:pPr>
-      <w:bookmarkStart w:id="54" w:name="_Toc509396393"/>
+      <w:bookmarkStart w:id="55" w:name="_Toc509396393"/>
       <w:r>
         <w:t>Probability Statement</w:t>
       </w:r>
-      <w:bookmarkEnd w:id="54"/>
+      <w:bookmarkEnd w:id="55"/>
     </w:p>
     <w:p/>
     <w:p>
       <w:pPr>
         <w:pStyle w:val="Heading4"/>
       </w:pPr>
-      <w:bookmarkStart w:id="55" w:name="_Ref509392770"/>
-      <w:bookmarkStart w:id="56" w:name="_Toc509396394"/>
+      <w:bookmarkStart w:id="56" w:name="_Ref509392770"/>
+      <w:bookmarkStart w:id="57" w:name="_Toc509396394"/>
       <w:r>
         <w:t xml:space="preserve">Propagation </w:t>
       </w:r>
       <w:r>
         <w:t>Statement</w:t>
       </w:r>
-      <w:bookmarkEnd w:id="55"/>
       <w:bookmarkEnd w:id="56"/>
+      <w:bookmarkEnd w:id="57"/>
     </w:p>
     <w:p>
       <w:pPr>
@@ -26001,7 +26361,7 @@
           <w:color w:val="7F0055"/>
         </w:rPr>
         <w:drawing>
-          <wp:inline distT="0" distB="0" distL="0" distR="0" wp14:anchorId="6BF2634B" wp14:editId="4CD829A9">
+          <wp:inline distT="0" distB="0" distL="0" distR="0" wp14:anchorId="0ABB9170" wp14:editId="58C73108">
             <wp:extent cx="5191125" cy="638175"/>
             <wp:effectExtent l="0" t="0" r="9525" b="9525"/>
             <wp:docPr id="13" name="Picture 13" descr="fault_propagation"/>
@@ -26018,7 +26378,7 @@
                     </pic:cNvPicPr>
                   </pic:nvPicPr>
                   <pic:blipFill>
-                    <a:blip r:embed="rId18">
+                    <a:blip r:embed="rId19">
                       <a:extLst>
                         <a:ext uri="{28A0092B-C50C-407E-A947-70E740481C1C}">
                           <a14:useLocalDpi xmlns:a14="http://schemas.microsoft.com/office/drawing/2010/main" val="0"/>
@@ -26059,7 +26419,7 @@
           <w:szCs w:val="24"/>
         </w:rPr>
       </w:pPr>
-      <w:bookmarkStart w:id="57" w:name="_Toc509396436"/>
+      <w:bookmarkStart w:id="58" w:name="_Toc509396436"/>
       <w:r>
         <w:rPr>
           <w:sz w:val="24"/>
@@ -26094,7 +26454,7 @@
           <w:sz w:val="24"/>
           <w:szCs w:val="24"/>
         </w:rPr>
-        <w:t>13</w:t>
+        <w:t>14</w:t>
       </w:r>
       <w:r>
         <w:rPr>
@@ -26110,14 +26470,14 @@
         </w:rPr>
         <w:t>: Propagation Statement Example</w:t>
       </w:r>
-      <w:bookmarkEnd w:id="57"/>
+      <w:bookmarkEnd w:id="58"/>
     </w:p>
     <w:p/>
     <w:p>
       <w:pPr>
         <w:pStyle w:val="Heading4"/>
       </w:pPr>
-      <w:bookmarkStart w:id="58" w:name="_Toc509396395"/>
+      <w:bookmarkStart w:id="59" w:name="_Toc509396395"/>
       <w:r>
         <w:t>Safety Eq</w:t>
       </w:r>
@@ -26130,7 +26490,7 @@
       <w:r>
         <w:t>s</w:t>
       </w:r>
-      <w:bookmarkEnd w:id="58"/>
+      <w:bookmarkEnd w:id="59"/>
     </w:p>
     <w:p>
       <w:pPr>
@@ -26168,7 +26528,7 @@
       <w:pPr>
         <w:pStyle w:val="Heading5"/>
       </w:pPr>
-      <w:bookmarkStart w:id="59" w:name="_Toc509396396"/>
+      <w:bookmarkStart w:id="60" w:name="_Toc509396396"/>
       <w:proofErr w:type="spellStart"/>
       <w:r>
         <w:t>Eq</w:t>
@@ -26177,7 +26537,7 @@
       <w:r>
         <w:t xml:space="preserve"> Statements</w:t>
       </w:r>
-      <w:bookmarkEnd w:id="59"/>
+      <w:bookmarkEnd w:id="60"/>
     </w:p>
     <w:p>
       <w:pPr>
@@ -26476,11 +26836,11 @@
       <w:pPr>
         <w:pStyle w:val="Heading5"/>
       </w:pPr>
-      <w:bookmarkStart w:id="60" w:name="_Toc509396397"/>
+      <w:bookmarkStart w:id="61" w:name="_Toc509396397"/>
       <w:r>
         <w:t>Set Statements</w:t>
       </w:r>
-      <w:bookmarkEnd w:id="60"/>
+      <w:bookmarkEnd w:id="61"/>
     </w:p>
     <w:p>
       <w:pPr>
@@ -26635,8 +26995,8 @@
           <w:rFonts w:asciiTheme="majorHAnsi" w:eastAsia="Carlito" w:hAnsiTheme="majorHAnsi" w:cstheme="majorHAnsi"/>
         </w:rPr>
       </w:pPr>
-      <w:bookmarkStart w:id="61" w:name="_4i7ojhp" w:colFirst="0" w:colLast="0"/>
-      <w:bookmarkEnd w:id="61"/>
+      <w:bookmarkStart w:id="62" w:name="_4i7ojhp" w:colFirst="0" w:colLast="0"/>
+      <w:bookmarkEnd w:id="62"/>
       <w:r>
         <w:rPr>
           <w:rFonts w:asciiTheme="majorHAnsi" w:eastAsia="Carlito" w:hAnsiTheme="majorHAnsi" w:cstheme="majorHAnsi"/>
@@ -26683,11 +27043,11 @@
       <w:pPr>
         <w:pStyle w:val="Heading5"/>
       </w:pPr>
-      <w:bookmarkStart w:id="62" w:name="_Toc509396398"/>
+      <w:bookmarkStart w:id="63" w:name="_Toc509396398"/>
       <w:r>
         <w:t>Range Statements</w:t>
       </w:r>
-      <w:bookmarkEnd w:id="62"/>
+      <w:bookmarkEnd w:id="63"/>
     </w:p>
     <w:p>
       <w:pPr>
@@ -26852,12 +27212,12 @@
       <w:pPr>
         <w:pStyle w:val="Heading5"/>
       </w:pPr>
-      <w:bookmarkStart w:id="63" w:name="_Toc509396399"/>
+      <w:bookmarkStart w:id="64" w:name="_Toc509396399"/>
       <w:r>
         <w:lastRenderedPageBreak/>
         <w:t>Interval Statements</w:t>
       </w:r>
-      <w:bookmarkEnd w:id="63"/>
+      <w:bookmarkEnd w:id="64"/>
     </w:p>
     <w:p>
       <w:pPr>
@@ -26963,12 +27323,12 @@
       <w:pPr>
         <w:pStyle w:val="Heading3"/>
       </w:pPr>
-      <w:bookmarkStart w:id="64" w:name="_Toc509396400"/>
+      <w:bookmarkStart w:id="65" w:name="_Toc509396400"/>
       <w:r>
         <w:lastRenderedPageBreak/>
         <w:t>Analysis Statement</w:t>
       </w:r>
-      <w:bookmarkEnd w:id="64"/>
+      <w:bookmarkEnd w:id="65"/>
     </w:p>
     <w:p>
       <w:pPr>
@@ -27012,11 +27372,11 @@
       <w:pPr>
         <w:pStyle w:val="Heading4"/>
       </w:pPr>
-      <w:bookmarkStart w:id="65" w:name="_Toc509396401"/>
+      <w:bookmarkStart w:id="66" w:name="_Toc509396401"/>
       <w:r>
         <w:t>Max N Faults Analysis</w:t>
       </w:r>
-      <w:bookmarkEnd w:id="65"/>
+      <w:bookmarkEnd w:id="66"/>
     </w:p>
     <w:p>
       <w:pPr>
@@ -27105,27 +27465,8 @@
       </w:pPr>
       <w:r>
         <w:pict>
-          <v:shapetype id="_x0000_t75" coordsize="21600,21600" o:spt="75" o:preferrelative="t" path="m@4@5l@4@11@9@11@9@5xe" filled="f" stroked="f">
-            <v:stroke joinstyle="miter"/>
-            <v:formulas>
-              <v:f eqn="if lineDrawn pixelLineWidth 0"/>
-              <v:f eqn="sum @0 1 0"/>
-              <v:f eqn="sum 0 0 @1"/>
-              <v:f eqn="prod @2 1 2"/>
-              <v:f eqn="prod @3 21600 pixelWidth"/>
-              <v:f eqn="prod @3 21600 pixelHeight"/>
-              <v:f eqn="sum @0 0 1"/>
-              <v:f eqn="prod @6 1 2"/>
-              <v:f eqn="prod @7 21600 pixelWidth"/>
-              <v:f eqn="sum @8 21600 0"/>
-              <v:f eqn="prod @7 21600 pixelHeight"/>
-              <v:f eqn="sum @10 21600 0"/>
-            </v:formulas>
-            <v:path o:extrusionok="f" gradientshapeok="t" o:connecttype="rect"/>
-            <o:lock v:ext="edit" aspectratio="t"/>
-          </v:shapetype>
           <v:shape id="_x0000_i1314" type="#_x0000_t75" style="width:146.25pt;height:63.75pt">
-            <v:imagedata r:id="rId19" o:title="maxfault"/>
+            <v:imagedata r:id="rId20" o:title="maxfault"/>
           </v:shape>
         </w:pict>
       </w:r>
@@ -27139,8 +27480,8 @@
           <w:szCs w:val="24"/>
         </w:rPr>
       </w:pPr>
-      <w:bookmarkStart w:id="66" w:name="_Ref509392264"/>
-      <w:bookmarkStart w:id="67" w:name="_Toc509396437"/>
+      <w:bookmarkStart w:id="67" w:name="_Ref509392264"/>
+      <w:bookmarkStart w:id="68" w:name="_Toc509396437"/>
       <w:r>
         <w:rPr>
           <w:sz w:val="24"/>
@@ -27175,7 +27516,7 @@
           <w:sz w:val="24"/>
           <w:szCs w:val="24"/>
         </w:rPr>
-        <w:t>14</w:t>
+        <w:t>15</w:t>
       </w:r>
       <w:r>
         <w:rPr>
@@ -27184,7 +27525,7 @@
         </w:rPr>
         <w:fldChar w:fldCharType="end"/>
       </w:r>
-      <w:bookmarkEnd w:id="66"/>
+      <w:bookmarkEnd w:id="67"/>
       <w:r>
         <w:rPr>
           <w:sz w:val="24"/>
@@ -27192,20 +27533,20 @@
         </w:rPr>
         <w:t>: Max One Fault Example</w:t>
       </w:r>
-      <w:bookmarkEnd w:id="67"/>
+      <w:bookmarkEnd w:id="68"/>
     </w:p>
     <w:p/>
     <w:p>
       <w:pPr>
         <w:pStyle w:val="Heading4"/>
       </w:pPr>
-      <w:bookmarkStart w:id="68" w:name="_Ref509393241"/>
-      <w:bookmarkStart w:id="69" w:name="_Toc509396402"/>
+      <w:bookmarkStart w:id="69" w:name="_Ref509393241"/>
+      <w:bookmarkStart w:id="70" w:name="_Toc509396402"/>
       <w:r>
         <w:t>Probabilistic Analysis</w:t>
       </w:r>
-      <w:bookmarkEnd w:id="68"/>
       <w:bookmarkEnd w:id="69"/>
+      <w:bookmarkEnd w:id="70"/>
     </w:p>
     <w:p>
       <w:pPr>
@@ -27556,7 +27897,7 @@
         </w:rPr>
         <w:pict>
           <v:shape id="_x0000_i1315" type="#_x0000_t75" style="width:168pt;height:64.5pt">
-            <v:imagedata r:id="rId20" o:title="prob"/>
+            <v:imagedata r:id="rId21" o:title="prob"/>
           </v:shape>
         </w:pict>
       </w:r>
@@ -27571,8 +27912,8 @@
           <w:szCs w:val="24"/>
         </w:rPr>
       </w:pPr>
-      <w:bookmarkStart w:id="70" w:name="_Ref509392111"/>
-      <w:bookmarkStart w:id="71" w:name="_Toc509396438"/>
+      <w:bookmarkStart w:id="71" w:name="_Ref509392111"/>
+      <w:bookmarkStart w:id="72" w:name="_Toc509396438"/>
       <w:r>
         <w:rPr>
           <w:sz w:val="24"/>
@@ -27607,7 +27948,7 @@
           <w:sz w:val="24"/>
           <w:szCs w:val="24"/>
         </w:rPr>
-        <w:t>15</w:t>
+        <w:t>16</w:t>
       </w:r>
       <w:r>
         <w:rPr>
@@ -27616,7 +27957,7 @@
         </w:rPr>
         <w:fldChar w:fldCharType="end"/>
       </w:r>
-      <w:bookmarkEnd w:id="70"/>
+      <w:bookmarkEnd w:id="71"/>
       <w:r>
         <w:rPr>
           <w:sz w:val="24"/>
@@ -27624,18 +27965,18 @@
         </w:rPr>
         <w:t>: Probability Threshold Example</w:t>
       </w:r>
-      <w:bookmarkEnd w:id="71"/>
+      <w:bookmarkEnd w:id="72"/>
     </w:p>
     <w:p/>
     <w:p>
       <w:pPr>
         <w:pStyle w:val="Heading3"/>
       </w:pPr>
-      <w:bookmarkStart w:id="72" w:name="_Toc509396403"/>
+      <w:bookmarkStart w:id="73" w:name="_Toc509396403"/>
       <w:r>
         <w:t>Hardware Fault Statement</w:t>
       </w:r>
-      <w:bookmarkEnd w:id="72"/>
+      <w:bookmarkEnd w:id="73"/>
     </w:p>
     <w:p>
       <w:pPr>
@@ -27804,7 +28145,7 @@
         </w:rPr>
         <w:t xml:space="preserve">. This example is taken from the Wheel Brake System model found in </w:t>
       </w:r>
-      <w:hyperlink r:id="rId21" w:history="1">
+      <w:hyperlink r:id="rId22" w:history="1">
         <w:r>
           <w:rPr>
             <w:rStyle w:val="Hyperlink"/>
@@ -27864,7 +28205,7 @@
           <w:color w:val="auto"/>
         </w:rPr>
         <w:drawing>
-          <wp:inline distT="0" distB="0" distL="0" distR="0" wp14:anchorId="1BC30426" wp14:editId="2382F1C9">
+          <wp:inline distT="0" distB="0" distL="0" distR="0" wp14:anchorId="6CB0D459" wp14:editId="56CF4F5E">
             <wp:extent cx="2771775" cy="628650"/>
             <wp:effectExtent l="0" t="0" r="9525" b="0"/>
             <wp:docPr id="25" name="Picture 25" descr="hw_fault"/>
@@ -27881,7 +28222,7 @@
                     </pic:cNvPicPr>
                   </pic:nvPicPr>
                   <pic:blipFill>
-                    <a:blip r:embed="rId22">
+                    <a:blip r:embed="rId23">
                       <a:extLst>
                         <a:ext uri="{28A0092B-C50C-407E-A947-70E740481C1C}">
                           <a14:useLocalDpi xmlns:a14="http://schemas.microsoft.com/office/drawing/2010/main" val="0"/>
@@ -27922,8 +28263,8 @@
           <w:szCs w:val="24"/>
         </w:rPr>
       </w:pPr>
-      <w:bookmarkStart w:id="73" w:name="_Ref509393185"/>
-      <w:bookmarkStart w:id="74" w:name="_Toc509396439"/>
+      <w:bookmarkStart w:id="74" w:name="_Ref509393185"/>
+      <w:bookmarkStart w:id="75" w:name="_Toc509396439"/>
       <w:r>
         <w:rPr>
           <w:sz w:val="24"/>
@@ -27958,7 +28299,7 @@
           <w:sz w:val="24"/>
           <w:szCs w:val="24"/>
         </w:rPr>
-        <w:t>16</w:t>
+        <w:t>17</w:t>
       </w:r>
       <w:r>
         <w:rPr>
@@ -27967,7 +28308,7 @@
         </w:rPr>
         <w:fldChar w:fldCharType="end"/>
       </w:r>
-      <w:bookmarkEnd w:id="73"/>
+      <w:bookmarkEnd w:id="74"/>
       <w:r>
         <w:rPr>
           <w:sz w:val="24"/>
@@ -27975,7 +28316,7 @@
         </w:rPr>
         <w:t>: Hardware Fault Statement</w:t>
       </w:r>
-      <w:bookmarkEnd w:id="74"/>
+      <w:bookmarkEnd w:id="75"/>
     </w:p>
     <w:p>
       <w:pPr>
@@ -28048,11 +28389,11 @@
       <w:pPr>
         <w:pStyle w:val="Heading4"/>
       </w:pPr>
-      <w:bookmarkStart w:id="75" w:name="_Toc509396404"/>
+      <w:bookmarkStart w:id="76" w:name="_Toc509396404"/>
       <w:r>
         <w:t>Duration</w:t>
       </w:r>
-      <w:bookmarkEnd w:id="75"/>
+      <w:bookmarkEnd w:id="76"/>
     </w:p>
     <w:p>
       <w:pPr>
@@ -28078,11 +28419,11 @@
       <w:pPr>
         <w:pStyle w:val="Heading4"/>
       </w:pPr>
-      <w:bookmarkStart w:id="76" w:name="_Toc509396405"/>
+      <w:bookmarkStart w:id="77" w:name="_Toc509396405"/>
       <w:r>
         <w:t>Probability</w:t>
       </w:r>
-      <w:bookmarkEnd w:id="76"/>
+      <w:bookmarkEnd w:id="77"/>
     </w:p>
     <w:p>
       <w:pPr>
@@ -28209,11 +28550,11 @@
       <w:pPr>
         <w:pStyle w:val="Heading4"/>
       </w:pPr>
-      <w:bookmarkStart w:id="77" w:name="_Toc509396406"/>
+      <w:bookmarkStart w:id="78" w:name="_Toc509396406"/>
       <w:r>
         <w:t>Propagation Type</w:t>
       </w:r>
-      <w:bookmarkEnd w:id="77"/>
+      <w:bookmarkEnd w:id="78"/>
     </w:p>
     <w:p>
       <w:pPr>
@@ -28425,13 +28766,13 @@
       <w:pPr>
         <w:pStyle w:val="Heading1"/>
       </w:pPr>
-      <w:bookmarkStart w:id="78" w:name="_Toc509396407"/>
-      <w:bookmarkStart w:id="79" w:name="_Ref509396693"/>
+      <w:bookmarkStart w:id="79" w:name="_Toc509396407"/>
+      <w:bookmarkStart w:id="80" w:name="_Ref509396693"/>
       <w:r>
         <w:t>The Tool Suite (Safety Annex, AGREE, AADL)</w:t>
       </w:r>
-      <w:bookmarkEnd w:id="78"/>
       <w:bookmarkEnd w:id="79"/>
+      <w:bookmarkEnd w:id="80"/>
     </w:p>
     <w:p>
       <w:pPr>
@@ -28451,11 +28792,11 @@
       <w:pPr>
         <w:pStyle w:val="Heading2"/>
       </w:pPr>
-      <w:bookmarkStart w:id="80" w:name="_Toc509396408"/>
+      <w:bookmarkStart w:id="81" w:name="_Toc509396408"/>
       <w:r>
         <w:t>Tool Suite Overview</w:t>
       </w:r>
-      <w:bookmarkEnd w:id="80"/>
+      <w:bookmarkEnd w:id="81"/>
     </w:p>
     <w:p>
       <w:pPr>
@@ -28594,7 +28935,7 @@
         </w:rPr>
         <w:lastRenderedPageBreak/>
         <w:drawing>
-          <wp:inline distT="0" distB="0" distL="0" distR="0" wp14:anchorId="75E040C1" wp14:editId="37211277">
+          <wp:inline distT="0" distB="0" distL="0" distR="0" wp14:anchorId="6A24BEDC" wp14:editId="1EBAE57A">
             <wp:extent cx="3975100" cy="4849418"/>
             <wp:effectExtent l="0" t="0" r="0" b="0"/>
             <wp:docPr id="15" name="image15.png" descr=":osate_tool_environ.pdf"/>
@@ -28607,7 +28948,7 @@
                     <pic:cNvPicPr preferRelativeResize="0"/>
                   </pic:nvPicPr>
                   <pic:blipFill>
-                    <a:blip r:embed="rId23"/>
+                    <a:blip r:embed="rId24"/>
                     <a:srcRect/>
                     <a:stretch>
                       <a:fillRect/>
@@ -28640,9 +28981,9 @@
           <w:szCs w:val="24"/>
         </w:rPr>
       </w:pPr>
-      <w:bookmarkStart w:id="81" w:name="_Toc509298869"/>
-      <w:bookmarkStart w:id="82" w:name="_Toc509313369"/>
-      <w:bookmarkStart w:id="83" w:name="_Toc509396440"/>
+      <w:bookmarkStart w:id="82" w:name="_Toc509298869"/>
+      <w:bookmarkStart w:id="83" w:name="_Toc509313369"/>
+      <w:bookmarkStart w:id="84" w:name="_Toc509396440"/>
       <w:r>
         <w:rPr>
           <w:sz w:val="24"/>
@@ -28677,7 +29018,7 @@
           <w:sz w:val="24"/>
           <w:szCs w:val="24"/>
         </w:rPr>
-        <w:t>17</w:t>
+        <w:t>18</w:t>
       </w:r>
       <w:r>
         <w:rPr>
@@ -28693,9 +29034,9 @@
         </w:rPr>
         <w:t>: Overview of Safety Annex/AGREE/OSATE Tool Suite</w:t>
       </w:r>
-      <w:bookmarkEnd w:id="81"/>
       <w:bookmarkEnd w:id="82"/>
       <w:bookmarkEnd w:id="83"/>
+      <w:bookmarkEnd w:id="84"/>
     </w:p>
     <w:p>
       <w:pPr>
@@ -28723,11 +29064,11 @@
       <w:pPr>
         <w:pStyle w:val="Heading2"/>
       </w:pPr>
-      <w:bookmarkStart w:id="84" w:name="_Toc509396409"/>
+      <w:bookmarkStart w:id="85" w:name="_Toc509396409"/>
       <w:r>
         <w:t>Installation</w:t>
       </w:r>
-      <w:bookmarkEnd w:id="84"/>
+      <w:bookmarkEnd w:id="85"/>
     </w:p>
     <w:p>
       <w:pPr>
@@ -28759,11 +29100,11 @@
       <w:pPr>
         <w:pStyle w:val="Heading3"/>
       </w:pPr>
-      <w:bookmarkStart w:id="85" w:name="_Toc509396410"/>
+      <w:bookmarkStart w:id="86" w:name="_Toc509396410"/>
       <w:r>
         <w:t>Install OSATE</w:t>
       </w:r>
-      <w:bookmarkEnd w:id="85"/>
+      <w:bookmarkEnd w:id="86"/>
     </w:p>
     <w:p>
       <w:pPr>
@@ -28777,7 +29118,7 @@
         </w:rPr>
         <w:t xml:space="preserve">Binary releases of the OSATE tool suite for different platforms are available at: </w:t>
       </w:r>
-      <w:hyperlink r:id="rId24">
+      <w:hyperlink r:id="rId25">
         <w:r>
           <w:rPr>
             <w:rFonts w:ascii="Calibri" w:eastAsia="Calibri" w:hAnsi="Calibri" w:cs="Calibri"/>
@@ -28805,7 +29146,7 @@
         </w:rPr>
         <w:t xml:space="preserve">, available for download from </w:t>
       </w:r>
-      <w:hyperlink r:id="rId25" w:history="1">
+      <w:hyperlink r:id="rId26" w:history="1">
         <w:r>
           <w:rPr>
             <w:rStyle w:val="Hyperlink"/>
@@ -28906,7 +29247,7 @@
           <w:noProof/>
         </w:rPr>
         <w:drawing>
-          <wp:inline distT="0" distB="0" distL="0" distR="0" wp14:anchorId="0ACE3DDE" wp14:editId="252830F0">
+          <wp:inline distT="0" distB="0" distL="0" distR="0" wp14:anchorId="03022DD9" wp14:editId="05A59DF9">
             <wp:extent cx="4076700" cy="3009900"/>
             <wp:effectExtent l="0" t="0" r="0" b="0"/>
             <wp:docPr id="16" name="image14.png"/>
@@ -28919,7 +29260,7 @@
                     <pic:cNvPicPr preferRelativeResize="0"/>
                   </pic:nvPicPr>
                   <pic:blipFill>
-                    <a:blip r:embed="rId26"/>
+                    <a:blip r:embed="rId27"/>
                     <a:srcRect/>
                     <a:stretch>
                       <a:fillRect/>
@@ -28951,9 +29292,9 @@
           <w:szCs w:val="24"/>
         </w:rPr>
       </w:pPr>
-      <w:bookmarkStart w:id="86" w:name="_Ref509312820"/>
-      <w:bookmarkStart w:id="87" w:name="_Toc509313370"/>
-      <w:bookmarkStart w:id="88" w:name="_Toc509396441"/>
+      <w:bookmarkStart w:id="87" w:name="_Ref509312820"/>
+      <w:bookmarkStart w:id="88" w:name="_Toc509313370"/>
+      <w:bookmarkStart w:id="89" w:name="_Toc509396441"/>
       <w:r>
         <w:rPr>
           <w:sz w:val="24"/>
@@ -28988,7 +29329,7 @@
           <w:sz w:val="24"/>
           <w:szCs w:val="24"/>
         </w:rPr>
-        <w:t>18</w:t>
+        <w:t>19</w:t>
       </w:r>
       <w:r>
         <w:rPr>
@@ -28997,7 +29338,7 @@
         </w:rPr>
         <w:fldChar w:fldCharType="end"/>
       </w:r>
-      <w:bookmarkEnd w:id="86"/>
+      <w:bookmarkEnd w:id="87"/>
       <w:r>
         <w:rPr>
           <w:sz w:val="24"/>
@@ -29005,12 +29346,12 @@
         </w:rPr>
         <w:t>: OSATE Loading Screen</w:t>
       </w:r>
-      <w:bookmarkEnd w:id="87"/>
       <w:bookmarkEnd w:id="88"/>
-    </w:p>
-    <w:p>
-      <w:bookmarkStart w:id="89" w:name="_1pxezwc" w:colFirst="0" w:colLast="0"/>
       <w:bookmarkEnd w:id="89"/>
+    </w:p>
+    <w:p>
+      <w:bookmarkStart w:id="90" w:name="_1pxezwc" w:colFirst="0" w:colLast="0"/>
+      <w:bookmarkEnd w:id="90"/>
     </w:p>
     <w:p>
       <w:pPr>
@@ -29093,7 +29434,7 @@
           <w:noProof/>
         </w:rPr>
         <w:drawing>
-          <wp:inline distT="0" distB="0" distL="0" distR="0" wp14:anchorId="11EA1F03" wp14:editId="5DB475ED">
+          <wp:inline distT="0" distB="0" distL="0" distR="0" wp14:anchorId="3DAA1F85" wp14:editId="4287F56B">
             <wp:extent cx="5943600" cy="3105150"/>
             <wp:effectExtent l="0" t="0" r="0" b="0"/>
             <wp:docPr id="17" name="Picture 17" descr="windows10_system"/>
@@ -29110,7 +29451,7 @@
                     </pic:cNvPicPr>
                   </pic:nvPicPr>
                   <pic:blipFill>
-                    <a:blip r:embed="rId27">
+                    <a:blip r:embed="rId28">
                       <a:extLst>
                         <a:ext uri="{28A0092B-C50C-407E-A947-70E740481C1C}">
                           <a14:useLocalDpi xmlns:a14="http://schemas.microsoft.com/office/drawing/2010/main" val="0"/>
@@ -29151,7 +29492,7 @@
           <w:szCs w:val="24"/>
         </w:rPr>
       </w:pPr>
-      <w:bookmarkStart w:id="90" w:name="_Toc509396442"/>
+      <w:bookmarkStart w:id="91" w:name="_Toc509396442"/>
       <w:r>
         <w:rPr>
           <w:sz w:val="24"/>
@@ -29186,7 +29527,7 @@
           <w:sz w:val="24"/>
           <w:szCs w:val="24"/>
         </w:rPr>
-        <w:t>19</w:t>
+        <w:t>20</w:t>
       </w:r>
       <w:r>
         <w:rPr>
@@ -29202,18 +29543,18 @@
         </w:rPr>
         <w:t>: Windows 10 System Control Panel</w:t>
       </w:r>
-      <w:bookmarkEnd w:id="90"/>
+      <w:bookmarkEnd w:id="91"/>
     </w:p>
     <w:p/>
     <w:p>
       <w:pPr>
         <w:pStyle w:val="Heading3"/>
       </w:pPr>
-      <w:bookmarkStart w:id="91" w:name="_Toc509396411"/>
+      <w:bookmarkStart w:id="92" w:name="_Toc509396411"/>
       <w:r>
         <w:t>Install SMT Solver</w:t>
       </w:r>
-      <w:bookmarkEnd w:id="91"/>
+      <w:bookmarkEnd w:id="92"/>
     </w:p>
     <w:p>
       <w:pPr>
@@ -29296,7 +29637,7 @@
         </w:rPr>
         <w:t xml:space="preserve"> install page at: </w:t>
       </w:r>
-      <w:hyperlink r:id="rId28">
+      <w:hyperlink r:id="rId29">
         <w:r>
           <w:rPr>
             <w:rFonts w:ascii="Calibri" w:eastAsia="Calibri" w:hAnsi="Calibri" w:cs="Calibri"/>
@@ -29340,7 +29681,7 @@
         </w:rPr>
         <w:t xml:space="preserve">To download Z3, navigate to the z3 install page at: </w:t>
       </w:r>
-      <w:hyperlink r:id="rId29">
+      <w:hyperlink r:id="rId30">
         <w:r>
           <w:rPr>
             <w:rFonts w:ascii="Calibri" w:eastAsia="Calibri" w:hAnsi="Calibri" w:cs="Calibri"/>
@@ -29391,7 +29732,7 @@
         </w:rPr>
         <w:t xml:space="preserve"> </w:t>
       </w:r>
-      <w:hyperlink r:id="rId30">
+      <w:hyperlink r:id="rId31">
         <w:r>
           <w:rPr>
             <w:rFonts w:ascii="Calibri" w:eastAsia="Calibri" w:hAnsi="Calibri" w:cs="Calibri"/>
@@ -29415,7 +29756,7 @@
         </w:rPr>
         <w:t xml:space="preserve">for Linux, and see </w:t>
       </w:r>
-      <w:hyperlink r:id="rId31" w:anchor=".VszAv_krJph">
+      <w:hyperlink r:id="rId32" w:anchor=".VszAv_krJph">
         <w:r>
           <w:rPr>
             <w:rFonts w:ascii="Calibri" w:eastAsia="Calibri" w:hAnsi="Calibri" w:cs="Calibri"/>
@@ -29559,7 +29900,7 @@
         </w:rPr>
         <w:lastRenderedPageBreak/>
         <w:drawing>
-          <wp:inline distT="0" distB="0" distL="0" distR="0" wp14:anchorId="6F1CFC02" wp14:editId="45FCBCAE">
+          <wp:inline distT="0" distB="0" distL="0" distR="0" wp14:anchorId="74DED8B1" wp14:editId="242C01CD">
             <wp:extent cx="3189254" cy="3280052"/>
             <wp:effectExtent l="0" t="0" r="0" b="0"/>
             <wp:docPr id="27" name="image16.png"/>
@@ -29572,7 +29913,7 @@
                     <pic:cNvPicPr preferRelativeResize="0"/>
                   </pic:nvPicPr>
                   <pic:blipFill>
-                    <a:blip r:embed="rId32"/>
+                    <a:blip r:embed="rId33"/>
                     <a:srcRect/>
                     <a:stretch>
                       <a:fillRect/>
@@ -29605,10 +29946,10 @@
           <w:szCs w:val="24"/>
         </w:rPr>
       </w:pPr>
-      <w:bookmarkStart w:id="92" w:name="_Ref509313073"/>
-      <w:bookmarkStart w:id="93" w:name="_Toc509298872"/>
-      <w:bookmarkStart w:id="94" w:name="_Toc509313372"/>
-      <w:bookmarkStart w:id="95" w:name="_Toc509396443"/>
+      <w:bookmarkStart w:id="93" w:name="_Ref509313073"/>
+      <w:bookmarkStart w:id="94" w:name="_Toc509298872"/>
+      <w:bookmarkStart w:id="95" w:name="_Toc509313372"/>
+      <w:bookmarkStart w:id="96" w:name="_Toc509396443"/>
       <w:r>
         <w:rPr>
           <w:sz w:val="24"/>
@@ -29643,7 +29984,7 @@
           <w:sz w:val="24"/>
           <w:szCs w:val="24"/>
         </w:rPr>
-        <w:t>20</w:t>
+        <w:t>21</w:t>
       </w:r>
       <w:r>
         <w:rPr>
@@ -29652,7 +29993,7 @@
         </w:rPr>
         <w:fldChar w:fldCharType="end"/>
       </w:r>
-      <w:bookmarkEnd w:id="92"/>
+      <w:bookmarkEnd w:id="93"/>
       <w:r>
         <w:rPr>
           <w:sz w:val="24"/>
@@ -29660,9 +30001,9 @@
         </w:rPr>
         <w:t>: System Properties Dialog Box</w:t>
       </w:r>
-      <w:bookmarkEnd w:id="93"/>
       <w:bookmarkEnd w:id="94"/>
       <w:bookmarkEnd w:id="95"/>
+      <w:bookmarkEnd w:id="96"/>
     </w:p>
     <w:p>
       <w:pPr>
@@ -29673,8 +30014,8 @@
           <w:b/>
         </w:rPr>
       </w:pPr>
-      <w:bookmarkStart w:id="96" w:name="_147n2zr" w:colFirst="0" w:colLast="0"/>
-      <w:bookmarkEnd w:id="96"/>
+      <w:bookmarkStart w:id="97" w:name="_147n2zr" w:colFirst="0" w:colLast="0"/>
+      <w:bookmarkEnd w:id="97"/>
     </w:p>
     <w:p>
       <w:pPr>
@@ -29762,13 +30103,13 @@
         <w:keepNext/>
         <w:jc w:val="center"/>
       </w:pPr>
-      <w:bookmarkStart w:id="97" w:name="_Toc509315544"/>
+      <w:bookmarkStart w:id="98" w:name="_Toc509315544"/>
       <w:r>
         <w:rPr>
           <w:noProof/>
         </w:rPr>
         <w:drawing>
-          <wp:inline distT="0" distB="0" distL="0" distR="0" wp14:anchorId="0BDF450B" wp14:editId="0F6864B5">
+          <wp:inline distT="0" distB="0" distL="0" distR="0" wp14:anchorId="474DE6EB" wp14:editId="12A0B039">
             <wp:extent cx="3133725" cy="3528462"/>
             <wp:effectExtent l="0" t="0" r="0" b="0"/>
             <wp:docPr id="30" name="image19.png"/>
@@ -29781,7 +30122,7 @@
                     <pic:cNvPicPr preferRelativeResize="0"/>
                   </pic:nvPicPr>
                   <pic:blipFill>
-                    <a:blip r:embed="rId33"/>
+                    <a:blip r:embed="rId34"/>
                     <a:srcRect/>
                     <a:stretch>
                       <a:fillRect/>
@@ -29803,7 +30144,7 @@
           </wp:inline>
         </w:drawing>
       </w:r>
-      <w:bookmarkEnd w:id="97"/>
+      <w:bookmarkEnd w:id="98"/>
     </w:p>
     <w:p>
       <w:pPr>
@@ -29815,8 +30156,8 @@
           <w:szCs w:val="24"/>
         </w:rPr>
       </w:pPr>
-      <w:bookmarkStart w:id="98" w:name="_Ref509396248"/>
-      <w:bookmarkStart w:id="99" w:name="_Toc509396444"/>
+      <w:bookmarkStart w:id="99" w:name="_Ref509396248"/>
+      <w:bookmarkStart w:id="100" w:name="_Toc509396444"/>
       <w:r>
         <w:rPr>
           <w:sz w:val="24"/>
@@ -29851,7 +30192,7 @@
           <w:sz w:val="24"/>
           <w:szCs w:val="24"/>
         </w:rPr>
-        <w:t>21</w:t>
+        <w:t>22</w:t>
       </w:r>
       <w:r>
         <w:rPr>
@@ -29860,7 +30201,7 @@
         </w:rPr>
         <w:fldChar w:fldCharType="end"/>
       </w:r>
-      <w:bookmarkEnd w:id="98"/>
+      <w:bookmarkEnd w:id="99"/>
       <w:r>
         <w:rPr>
           <w:sz w:val="24"/>
@@ -29868,7 +30209,7 @@
         </w:rPr>
         <w:t>: Environment Variables Dialog Box</w:t>
       </w:r>
-      <w:bookmarkEnd w:id="99"/>
+      <w:bookmarkEnd w:id="100"/>
     </w:p>
     <w:p>
       <w:pPr>
@@ -29935,7 +30276,7 @@
           <w:noProof/>
         </w:rPr>
         <w:drawing>
-          <wp:inline distT="0" distB="0" distL="0" distR="0" wp14:anchorId="32EC1F97" wp14:editId="2784A14C">
+          <wp:inline distT="0" distB="0" distL="0" distR="0" wp14:anchorId="39952EEF" wp14:editId="2B365174">
             <wp:extent cx="3162574" cy="1425064"/>
             <wp:effectExtent l="0" t="0" r="0" b="0"/>
             <wp:docPr id="29" name="image18.png"/>
@@ -29948,7 +30289,7 @@
                     <pic:cNvPicPr preferRelativeResize="0"/>
                   </pic:nvPicPr>
                   <pic:blipFill>
-                    <a:blip r:embed="rId34"/>
+                    <a:blip r:embed="rId35"/>
                     <a:srcRect/>
                     <a:stretch>
                       <a:fillRect/>
@@ -29980,9 +30321,9 @@
           <w:szCs w:val="24"/>
         </w:rPr>
       </w:pPr>
-      <w:bookmarkStart w:id="100" w:name="_Toc509298874"/>
-      <w:bookmarkStart w:id="101" w:name="_Toc509313374"/>
-      <w:bookmarkStart w:id="102" w:name="_Toc509396445"/>
+      <w:bookmarkStart w:id="101" w:name="_Toc509298874"/>
+      <w:bookmarkStart w:id="102" w:name="_Toc509313374"/>
+      <w:bookmarkStart w:id="103" w:name="_Toc509396445"/>
       <w:r>
         <w:rPr>
           <w:sz w:val="24"/>
@@ -30017,7 +30358,7 @@
           <w:sz w:val="24"/>
           <w:szCs w:val="24"/>
         </w:rPr>
-        <w:t>22</w:t>
+        <w:t>23</w:t>
       </w:r>
       <w:r>
         <w:rPr>
@@ -30033,9 +30374,9 @@
         </w:rPr>
         <w:t>: System Variable Text Edit Box</w:t>
       </w:r>
-      <w:bookmarkEnd w:id="100"/>
       <w:bookmarkEnd w:id="101"/>
       <w:bookmarkEnd w:id="102"/>
+      <w:bookmarkEnd w:id="103"/>
     </w:p>
     <w:p>
       <w:pPr>
@@ -30046,8 +30387,8 @@
           <w:b/>
         </w:rPr>
       </w:pPr>
-      <w:bookmarkStart w:id="103" w:name="_23ckvvd" w:colFirst="0" w:colLast="0"/>
-      <w:bookmarkEnd w:id="103"/>
+      <w:bookmarkStart w:id="104" w:name="_23ckvvd" w:colFirst="0" w:colLast="0"/>
+      <w:bookmarkEnd w:id="104"/>
     </w:p>
     <w:p/>
     <w:p/>
@@ -30138,7 +30479,7 @@
       <w:pPr>
         <w:pStyle w:val="Heading3"/>
       </w:pPr>
-      <w:bookmarkStart w:id="104" w:name="_Toc509396412"/>
+      <w:bookmarkStart w:id="105" w:name="_Toc509396412"/>
       <w:r>
         <w:t xml:space="preserve">Install </w:t>
       </w:r>
@@ -30150,7 +30491,7 @@
       <w:r>
         <w:t xml:space="preserve"> Model Checker</w:t>
       </w:r>
-      <w:bookmarkEnd w:id="104"/>
+      <w:bookmarkEnd w:id="105"/>
     </w:p>
     <w:p>
       <w:pPr>
@@ -30178,7 +30519,7 @@
         </w:rPr>
         <w:t xml:space="preserve"> at: </w:t>
       </w:r>
-      <w:hyperlink r:id="rId35">
+      <w:hyperlink r:id="rId36">
         <w:r>
           <w:rPr>
             <w:rFonts w:ascii="Calibri" w:eastAsia="Calibri" w:hAnsi="Calibri" w:cs="Calibri"/>
@@ -31051,11 +31392,11 @@
       <w:pPr>
         <w:pStyle w:val="Heading3"/>
       </w:pPr>
-      <w:bookmarkStart w:id="105" w:name="_Toc509396413"/>
+      <w:bookmarkStart w:id="106" w:name="_Toc509396413"/>
       <w:r>
         <w:t>Install AGREE</w:t>
       </w:r>
-      <w:bookmarkEnd w:id="105"/>
+      <w:bookmarkEnd w:id="106"/>
     </w:p>
     <w:p>
       <w:pPr>
@@ -31069,7 +31410,7 @@
         </w:rPr>
         <w:t xml:space="preserve">Download the latest release of AGREE at: </w:t>
       </w:r>
-      <w:hyperlink r:id="rId36">
+      <w:hyperlink r:id="rId37">
         <w:r>
           <w:rPr>
             <w:rFonts w:ascii="Calibri" w:eastAsia="Calibri" w:hAnsi="Calibri" w:cs="Calibri"/>
@@ -31120,7 +31461,7 @@
         </w:rPr>
         <w:lastRenderedPageBreak/>
         <w:drawing>
-          <wp:inline distT="0" distB="0" distL="0" distR="0" wp14:anchorId="06C11292" wp14:editId="37F22569">
+          <wp:inline distT="0" distB="0" distL="0" distR="0" wp14:anchorId="5DDFA5AE" wp14:editId="67E3FC8B">
             <wp:extent cx="4810125" cy="3499674"/>
             <wp:effectExtent l="0" t="0" r="0" b="0"/>
             <wp:docPr id="21" name="image24.png"/>
@@ -31133,7 +31474,7 @@
                     <pic:cNvPicPr preferRelativeResize="0"/>
                   </pic:nvPicPr>
                   <pic:blipFill>
-                    <a:blip r:embed="rId37"/>
+                    <a:blip r:embed="rId38"/>
                     <a:srcRect/>
                     <a:stretch>
                       <a:fillRect/>
@@ -31155,8 +31496,8 @@
           </wp:inline>
         </w:drawing>
       </w:r>
-      <w:bookmarkStart w:id="106" w:name="_1hmsyys" w:colFirst="0" w:colLast="0"/>
-      <w:bookmarkEnd w:id="106"/>
+      <w:bookmarkStart w:id="107" w:name="_1hmsyys" w:colFirst="0" w:colLast="0"/>
+      <w:bookmarkEnd w:id="107"/>
     </w:p>
     <w:p>
       <w:pPr>
@@ -31168,9 +31509,9 @@
           <w:szCs w:val="24"/>
         </w:rPr>
       </w:pPr>
-      <w:bookmarkStart w:id="107" w:name="_Toc509298875"/>
-      <w:bookmarkStart w:id="108" w:name="_Toc509313375"/>
-      <w:bookmarkStart w:id="109" w:name="_Toc509396446"/>
+      <w:bookmarkStart w:id="108" w:name="_Toc509298875"/>
+      <w:bookmarkStart w:id="109" w:name="_Toc509313375"/>
+      <w:bookmarkStart w:id="110" w:name="_Toc509396446"/>
       <w:r>
         <w:rPr>
           <w:sz w:val="24"/>
@@ -31205,7 +31546,7 @@
           <w:sz w:val="24"/>
           <w:szCs w:val="24"/>
         </w:rPr>
-        <w:t>23</w:t>
+        <w:t>24</w:t>
       </w:r>
       <w:r>
         <w:rPr>
@@ -31221,9 +31562,9 @@
         </w:rPr>
         <w:t>: OSATE/plugins Directory with .jar Files Replaced</w:t>
       </w:r>
-      <w:bookmarkEnd w:id="107"/>
       <w:bookmarkEnd w:id="108"/>
       <w:bookmarkEnd w:id="109"/>
+      <w:bookmarkEnd w:id="110"/>
     </w:p>
     <w:p>
       <w:pPr>
@@ -31361,7 +31702,7 @@
         </w:rPr>
         <w:lastRenderedPageBreak/>
         <w:drawing>
-          <wp:inline distT="0" distB="0" distL="0" distR="0" wp14:anchorId="5F91F3BA" wp14:editId="7D400474">
+          <wp:inline distT="0" distB="0" distL="0" distR="0" wp14:anchorId="305C55C3" wp14:editId="6152D794">
             <wp:extent cx="4271800" cy="3197004"/>
             <wp:effectExtent l="0" t="0" r="0" b="0"/>
             <wp:docPr id="22" name="image22.png"/>
@@ -31374,7 +31715,7 @@
                     <pic:cNvPicPr preferRelativeResize="0"/>
                   </pic:nvPicPr>
                   <pic:blipFill>
-                    <a:blip r:embed="rId38"/>
+                    <a:blip r:embed="rId39"/>
                     <a:srcRect/>
                     <a:stretch>
                       <a:fillRect/>
@@ -31406,9 +31747,9 @@
           <w:szCs w:val="24"/>
         </w:rPr>
       </w:pPr>
-      <w:bookmarkStart w:id="110" w:name="_Toc509298876"/>
-      <w:bookmarkStart w:id="111" w:name="_Toc509313376"/>
-      <w:bookmarkStart w:id="112" w:name="_Toc509396447"/>
+      <w:bookmarkStart w:id="111" w:name="_Toc509298876"/>
+      <w:bookmarkStart w:id="112" w:name="_Toc509313376"/>
+      <w:bookmarkStart w:id="113" w:name="_Toc509396447"/>
       <w:r>
         <w:rPr>
           <w:sz w:val="24"/>
@@ -31443,7 +31784,7 @@
           <w:sz w:val="24"/>
           <w:szCs w:val="24"/>
         </w:rPr>
-        <w:t>24</w:t>
+        <w:t>25</w:t>
       </w:r>
       <w:r>
         <w:rPr>
@@ -31459,9 +31800,9 @@
         </w:rPr>
         <w:t>: AGREE Install Test</w:t>
       </w:r>
-      <w:bookmarkEnd w:id="110"/>
       <w:bookmarkEnd w:id="111"/>
       <w:bookmarkEnd w:id="112"/>
+      <w:bookmarkEnd w:id="113"/>
     </w:p>
     <w:p>
       <w:pPr>
@@ -31472,8 +31813,8 @@
           <w:b/>
         </w:rPr>
       </w:pPr>
-      <w:bookmarkStart w:id="113" w:name="_41mghml" w:colFirst="0" w:colLast="0"/>
-      <w:bookmarkEnd w:id="113"/>
+      <w:bookmarkStart w:id="114" w:name="_41mghml" w:colFirst="0" w:colLast="0"/>
+      <w:bookmarkEnd w:id="114"/>
     </w:p>
     <w:p/>
     <w:p/>
@@ -31487,7 +31828,7 @@
           <w:noProof/>
         </w:rPr>
         <w:drawing>
-          <wp:inline distT="0" distB="0" distL="0" distR="0" wp14:anchorId="1BF7C6D6" wp14:editId="0B93BA6A">
+          <wp:inline distT="0" distB="0" distL="0" distR="0" wp14:anchorId="42253C61" wp14:editId="298A397E">
             <wp:extent cx="4500463" cy="3727509"/>
             <wp:effectExtent l="0" t="0" r="0" b="0"/>
             <wp:docPr id="23" name="image23.png"/>
@@ -31500,7 +31841,7 @@
                     <pic:cNvPicPr preferRelativeResize="0"/>
                   </pic:nvPicPr>
                   <pic:blipFill>
-                    <a:blip r:embed="rId39"/>
+                    <a:blip r:embed="rId40"/>
                     <a:srcRect/>
                     <a:stretch>
                       <a:fillRect/>
@@ -31522,8 +31863,8 @@
           </wp:inline>
         </w:drawing>
       </w:r>
-      <w:bookmarkStart w:id="114" w:name="_2grqrue" w:colFirst="0" w:colLast="0"/>
-      <w:bookmarkEnd w:id="114"/>
+      <w:bookmarkStart w:id="115" w:name="_2grqrue" w:colFirst="0" w:colLast="0"/>
+      <w:bookmarkEnd w:id="115"/>
     </w:p>
     <w:p>
       <w:pPr>
@@ -31534,9 +31875,9 @@
           <w:szCs w:val="24"/>
         </w:rPr>
       </w:pPr>
-      <w:bookmarkStart w:id="115" w:name="_Toc509298877"/>
-      <w:bookmarkStart w:id="116" w:name="_Toc509313377"/>
-      <w:bookmarkStart w:id="117" w:name="_Toc509396448"/>
+      <w:bookmarkStart w:id="116" w:name="_Toc509298877"/>
+      <w:bookmarkStart w:id="117" w:name="_Toc509313377"/>
+      <w:bookmarkStart w:id="118" w:name="_Toc509396448"/>
       <w:r>
         <w:rPr>
           <w:sz w:val="24"/>
@@ -31571,7 +31912,7 @@
           <w:sz w:val="24"/>
           <w:szCs w:val="24"/>
         </w:rPr>
-        <w:t>25</w:t>
+        <w:t>26</w:t>
       </w:r>
       <w:r>
         <w:rPr>
@@ -31587,9 +31928,9 @@
         </w:rPr>
         <w:t>: SMT Solver Selection</w:t>
       </w:r>
-      <w:bookmarkEnd w:id="115"/>
       <w:bookmarkEnd w:id="116"/>
       <w:bookmarkEnd w:id="117"/>
+      <w:bookmarkEnd w:id="118"/>
     </w:p>
     <w:p/>
     <w:p>
@@ -31604,17 +31945,17 @@
       <w:pPr>
         <w:pStyle w:val="Heading3"/>
       </w:pPr>
-      <w:bookmarkStart w:id="118" w:name="_Toc509396414"/>
+      <w:bookmarkStart w:id="119" w:name="_Toc509396414"/>
       <w:r>
         <w:t>Install Safety Annex</w:t>
       </w:r>
-      <w:bookmarkEnd w:id="118"/>
+      <w:bookmarkEnd w:id="119"/>
     </w:p>
     <w:p>
       <w:r>
         <w:t xml:space="preserve">Download the latest release of the safety annex from: </w:t>
       </w:r>
-      <w:hyperlink r:id="rId40">
+      <w:hyperlink r:id="rId41">
         <w:r>
           <w:rPr>
             <w:color w:val="0000FF"/>
@@ -31662,7 +32003,7 @@
           <w:noProof/>
         </w:rPr>
         <w:drawing>
-          <wp:inline distT="0" distB="0" distL="0" distR="0" wp14:anchorId="0B1568C8" wp14:editId="4F616FDC">
+          <wp:inline distT="0" distB="0" distL="0" distR="0" wp14:anchorId="36CC71F6" wp14:editId="5C3CC661">
             <wp:extent cx="5943600" cy="4467225"/>
             <wp:effectExtent l="0" t="0" r="0" b="9525"/>
             <wp:docPr id="24" name="Picture 24" descr="menuItems"/>
@@ -31679,7 +32020,7 @@
                     </pic:cNvPicPr>
                   </pic:nvPicPr>
                   <pic:blipFill>
-                    <a:blip r:embed="rId12">
+                    <a:blip r:embed="rId13">
                       <a:extLst>
                         <a:ext uri="{28A0092B-C50C-407E-A947-70E740481C1C}">
                           <a14:useLocalDpi xmlns:a14="http://schemas.microsoft.com/office/drawing/2010/main" val="0"/>
@@ -31720,9 +32061,9 @@
           <w:szCs w:val="24"/>
         </w:rPr>
       </w:pPr>
-      <w:bookmarkStart w:id="119" w:name="_Ref509313253"/>
-      <w:bookmarkStart w:id="120" w:name="_Toc509313378"/>
-      <w:bookmarkStart w:id="121" w:name="_Toc509396449"/>
+      <w:bookmarkStart w:id="120" w:name="_Ref509313253"/>
+      <w:bookmarkStart w:id="121" w:name="_Toc509313378"/>
+      <w:bookmarkStart w:id="122" w:name="_Toc509396449"/>
       <w:r>
         <w:rPr>
           <w:sz w:val="24"/>
@@ -31757,7 +32098,7 @@
           <w:sz w:val="24"/>
           <w:szCs w:val="24"/>
         </w:rPr>
-        <w:t>26</w:t>
+        <w:t>27</w:t>
       </w:r>
       <w:r>
         <w:rPr>
@@ -31766,7 +32107,7 @@
         </w:rPr>
         <w:fldChar w:fldCharType="end"/>
       </w:r>
-      <w:bookmarkEnd w:id="119"/>
+      <w:bookmarkEnd w:id="120"/>
       <w:r>
         <w:rPr>
           <w:sz w:val="24"/>
@@ -31774,8 +32115,8 @@
         </w:rPr>
         <w:t>: Safety Analysis Menu Item</w:t>
       </w:r>
-      <w:bookmarkEnd w:id="120"/>
       <w:bookmarkEnd w:id="121"/>
+      <w:bookmarkEnd w:id="122"/>
     </w:p>
     <w:p/>
     <w:p/>
@@ -33553,7 +33894,7 @@
 </file>
 
 <file path=customXml/itemProps1.xml><?xml version="1.0" encoding="utf-8"?>
-<ds:datastoreItem xmlns:ds="http://schemas.openxmlformats.org/officeDocument/2006/customXml" ds:itemID="{1EE81FD8-186F-43C1-BD7C-E3DDACCC918C}">
+<ds:datastoreItem xmlns:ds="http://schemas.openxmlformats.org/officeDocument/2006/customXml" ds:itemID="{71492A8D-F58F-4398-A69D-AAF764039EA4}">
   <ds:schemaRefs>
     <ds:schemaRef ds:uri="http://schemas.openxmlformats.org/officeDocument/2006/bibliography"/>
   </ds:schemaRefs>

</xml_diff>

<commit_message>
DS: Added alternate installation instructions.
</commit_message>
<xml_diff>
--- a/doc/SafetyAnnexUsersGuide/SafetyAnnexUsersGuide.docx
+++ b/doc/SafetyAnnexUsersGuide/SafetyAnnexUsersGuide.docx
@@ -15057,7 +15057,14 @@
           <w:rFonts w:asciiTheme="majorHAnsi" w:eastAsia="Calibri" w:hAnsiTheme="majorHAnsi" w:cs="Calibri"/>
           <w:b/>
         </w:rPr>
-        <w:t xml:space="preserve">Likewise, at most one of the analysis statements must be present. In the example shown in </w:t>
+        <w:t>Also</w:t>
+      </w:r>
+      <w:r>
+        <w:rPr>
+          <w:rFonts w:asciiTheme="majorHAnsi" w:eastAsia="Calibri" w:hAnsiTheme="majorHAnsi" w:cs="Calibri"/>
+          <w:b/>
+        </w:rPr>
+        <w:t xml:space="preserve">, at most one of the analysis statements must be present. In the example shown in </w:t>
       </w:r>
       <w:r>
         <w:rPr>
@@ -15142,16 +15149,7 @@
           <w:rFonts w:asciiTheme="majorHAnsi" w:eastAsia="Calibri" w:hAnsiTheme="majorHAnsi" w:cs="Calibri"/>
           <w:b/>
         </w:rPr>
-        <w:t xml:space="preserve"> faults analysis stat</w:t>
-      </w:r>
-      <w:bookmarkStart w:id="13" w:name="_GoBack"/>
-      <w:bookmarkEnd w:id="13"/>
-      <w:r>
-        <w:rPr>
-          <w:rFonts w:asciiTheme="majorHAnsi" w:eastAsia="Calibri" w:hAnsiTheme="majorHAnsi" w:cs="Calibri"/>
-          <w:b/>
-        </w:rPr>
-        <w:t xml:space="preserve">ement is commented out. In this case, the probabilistic analysis will be run. </w:t>
+        <w:t xml:space="preserve"> faults analysis statement is commented out. In this case, the probabilistic analysis will be run. </w:t>
       </w:r>
     </w:p>
     <w:p>
@@ -15210,7 +15208,7 @@
           <w:szCs w:val="24"/>
         </w:rPr>
       </w:pPr>
-      <w:bookmarkStart w:id="14" w:name="_Ref509477847"/>
+      <w:bookmarkStart w:id="13" w:name="_Ref509477847"/>
       <w:r>
         <w:rPr>
           <w:sz w:val="24"/>
@@ -15254,7 +15252,7 @@
         </w:rPr>
         <w:fldChar w:fldCharType="end"/>
       </w:r>
-      <w:bookmarkEnd w:id="14"/>
+      <w:bookmarkEnd w:id="13"/>
       <w:r>
         <w:rPr>
           <w:sz w:val="24"/>
@@ -15271,11 +15269,11 @@
       <w:r>
         <w:t xml:space="preserve"> </w:t>
       </w:r>
-      <w:bookmarkStart w:id="15" w:name="_Toc509396382"/>
+      <w:bookmarkStart w:id="14" w:name="_Toc509396382"/>
       <w:r>
         <w:t>Using the Safety Annex AADL Plugin</w:t>
       </w:r>
-      <w:bookmarkEnd w:id="15"/>
+      <w:bookmarkEnd w:id="14"/>
     </w:p>
     <w:p>
       <w:pPr>
@@ -15437,8 +15435,8 @@
           <w:szCs w:val="24"/>
         </w:rPr>
       </w:pPr>
-      <w:bookmarkStart w:id="16" w:name="_Toc509313359"/>
-      <w:bookmarkStart w:id="17" w:name="_Toc509396426"/>
+      <w:bookmarkStart w:id="15" w:name="_Toc509313359"/>
+      <w:bookmarkStart w:id="16" w:name="_Toc509396426"/>
       <w:r>
         <w:rPr>
           <w:sz w:val="24"/>
@@ -15489,8 +15487,8 @@
         </w:rPr>
         <w:t>: Import Menu Option</w:t>
       </w:r>
+      <w:bookmarkEnd w:id="15"/>
       <w:bookmarkEnd w:id="16"/>
-      <w:bookmarkEnd w:id="17"/>
     </w:p>
     <w:p>
       <w:pPr>
@@ -15595,8 +15593,8 @@
           <w:szCs w:val="24"/>
         </w:rPr>
       </w:pPr>
-      <w:bookmarkStart w:id="18" w:name="_Toc509313360"/>
-      <w:bookmarkStart w:id="19" w:name="_Toc509396427"/>
+      <w:bookmarkStart w:id="17" w:name="_Toc509313360"/>
+      <w:bookmarkStart w:id="18" w:name="_Toc509396427"/>
       <w:r>
         <w:rPr>
           <w:sz w:val="24"/>
@@ -15647,8 +15645,8 @@
         </w:rPr>
         <w:t>: Importing Toy Example Project</w:t>
       </w:r>
+      <w:bookmarkEnd w:id="17"/>
       <w:bookmarkEnd w:id="18"/>
-      <w:bookmarkEnd w:id="19"/>
     </w:p>
     <w:p>
       <w:pPr>
@@ -15822,9 +15820,9 @@
           <w:szCs w:val="24"/>
         </w:rPr>
       </w:pPr>
-      <w:bookmarkStart w:id="20" w:name="_Ref509306911"/>
-      <w:bookmarkStart w:id="21" w:name="_Toc509313361"/>
-      <w:bookmarkStart w:id="22" w:name="_Toc509396428"/>
+      <w:bookmarkStart w:id="19" w:name="_Ref509306911"/>
+      <w:bookmarkStart w:id="20" w:name="_Toc509313361"/>
+      <w:bookmarkStart w:id="21" w:name="_Toc509396428"/>
       <w:r>
         <w:rPr>
           <w:sz w:val="24"/>
@@ -15868,7 +15866,7 @@
         </w:rPr>
         <w:fldChar w:fldCharType="end"/>
       </w:r>
-      <w:bookmarkEnd w:id="20"/>
+      <w:bookmarkEnd w:id="19"/>
       <w:r>
         <w:rPr>
           <w:sz w:val="24"/>
@@ -15876,8 +15874,8 @@
         </w:rPr>
         <w:t>: Workspace After Importing Toy Example</w:t>
       </w:r>
+      <w:bookmarkEnd w:id="20"/>
       <w:bookmarkEnd w:id="21"/>
-      <w:bookmarkEnd w:id="22"/>
     </w:p>
     <w:p>
       <w:pPr>
@@ -16058,9 +16056,9 @@
           <w:szCs w:val="24"/>
         </w:rPr>
       </w:pPr>
-      <w:bookmarkStart w:id="23" w:name="_Ref509306884"/>
-      <w:bookmarkStart w:id="24" w:name="_Toc509313362"/>
-      <w:bookmarkStart w:id="25" w:name="_Toc509396429"/>
+      <w:bookmarkStart w:id="22" w:name="_Ref509306884"/>
+      <w:bookmarkStart w:id="23" w:name="_Toc509313362"/>
+      <w:bookmarkStart w:id="24" w:name="_Toc509396429"/>
       <w:r>
         <w:rPr>
           <w:sz w:val="24"/>
@@ -16104,7 +16102,7 @@
         </w:rPr>
         <w:fldChar w:fldCharType="end"/>
       </w:r>
-      <w:bookmarkEnd w:id="23"/>
+      <w:bookmarkEnd w:id="22"/>
       <w:r>
         <w:rPr>
           <w:sz w:val="24"/>
@@ -16112,8 +16110,8 @@
         </w:rPr>
         <w:t>: AGREE and Safety Analysis Dropdown Menu</w:t>
       </w:r>
+      <w:bookmarkEnd w:id="23"/>
       <w:bookmarkEnd w:id="24"/>
-      <w:bookmarkEnd w:id="25"/>
     </w:p>
     <w:p>
       <w:pPr>
@@ -16268,9 +16266,9 @@
           <w:szCs w:val="24"/>
         </w:rPr>
       </w:pPr>
-      <w:bookmarkStart w:id="26" w:name="_Ref509306863"/>
-      <w:bookmarkStart w:id="27" w:name="_Toc509313363"/>
-      <w:bookmarkStart w:id="28" w:name="_Toc509396430"/>
+      <w:bookmarkStart w:id="25" w:name="_Ref509306863"/>
+      <w:bookmarkStart w:id="26" w:name="_Toc509313363"/>
+      <w:bookmarkStart w:id="27" w:name="_Toc509396430"/>
       <w:r>
         <w:rPr>
           <w:sz w:val="24"/>
@@ -16314,7 +16312,7 @@
         </w:rPr>
         <w:fldChar w:fldCharType="end"/>
       </w:r>
-      <w:bookmarkEnd w:id="26"/>
+      <w:bookmarkEnd w:id="25"/>
       <w:r>
         <w:rPr>
           <w:sz w:val="24"/>
@@ -16322,8 +16320,8 @@
         </w:rPr>
         <w:t>:AGREE Verification Results</w:t>
       </w:r>
+      <w:bookmarkEnd w:id="26"/>
       <w:bookmarkEnd w:id="27"/>
-      <w:bookmarkEnd w:id="28"/>
     </w:p>
     <w:p>
       <w:pPr>
@@ -16682,9 +16680,9 @@
           <w:szCs w:val="24"/>
         </w:rPr>
       </w:pPr>
-      <w:bookmarkStart w:id="29" w:name="_Ref509306825"/>
-      <w:bookmarkStart w:id="30" w:name="_Toc509313364"/>
-      <w:bookmarkStart w:id="31" w:name="_Toc509396431"/>
+      <w:bookmarkStart w:id="28" w:name="_Ref509306825"/>
+      <w:bookmarkStart w:id="29" w:name="_Toc509313364"/>
+      <w:bookmarkStart w:id="30" w:name="_Toc509396431"/>
       <w:r>
         <w:rPr>
           <w:sz w:val="24"/>
@@ -16728,7 +16726,7 @@
         </w:rPr>
         <w:fldChar w:fldCharType="end"/>
       </w:r>
-      <w:bookmarkEnd w:id="29"/>
+      <w:bookmarkEnd w:id="28"/>
       <w:r>
         <w:rPr>
           <w:sz w:val="24"/>
@@ -16736,8 +16734,8 @@
         </w:rPr>
         <w:t>: Counterexample from Safety Analysis</w:t>
       </w:r>
+      <w:bookmarkEnd w:id="29"/>
       <w:bookmarkEnd w:id="30"/>
-      <w:bookmarkEnd w:id="31"/>
     </w:p>
     <w:p>
       <w:pPr>
@@ -17130,10 +17128,10 @@
           <w:szCs w:val="24"/>
         </w:rPr>
       </w:pPr>
-      <w:bookmarkStart w:id="32" w:name="_Ref509306751"/>
-      <w:bookmarkStart w:id="33" w:name="_Ref509306742"/>
-      <w:bookmarkStart w:id="34" w:name="_Toc509313365"/>
-      <w:bookmarkStart w:id="35" w:name="_Toc509396432"/>
+      <w:bookmarkStart w:id="31" w:name="_Ref509306751"/>
+      <w:bookmarkStart w:id="32" w:name="_Ref509306742"/>
+      <w:bookmarkStart w:id="33" w:name="_Toc509313365"/>
+      <w:bookmarkStart w:id="34" w:name="_Toc509396432"/>
       <w:r>
         <w:rPr>
           <w:sz w:val="24"/>
@@ -17177,7 +17175,7 @@
         </w:rPr>
         <w:fldChar w:fldCharType="end"/>
       </w:r>
-      <w:bookmarkEnd w:id="32"/>
+      <w:bookmarkEnd w:id="31"/>
       <w:r>
         <w:rPr>
           <w:sz w:val="24"/>
@@ -17185,9 +17183,9 @@
         </w:rPr>
         <w:t>: Generated Excel File for Counterexample</w:t>
       </w:r>
+      <w:bookmarkEnd w:id="32"/>
       <w:bookmarkEnd w:id="33"/>
       <w:bookmarkEnd w:id="34"/>
-      <w:bookmarkEnd w:id="35"/>
     </w:p>
     <w:p>
       <w:pPr>
@@ -17215,12 +17213,12 @@
       <w:pPr>
         <w:pStyle w:val="Heading1"/>
       </w:pPr>
-      <w:bookmarkStart w:id="36" w:name="_Toc509396383"/>
+      <w:bookmarkStart w:id="35" w:name="_Toc509396383"/>
       <w:r>
         <w:lastRenderedPageBreak/>
         <w:t>Safety Annex Language</w:t>
       </w:r>
-      <w:bookmarkEnd w:id="36"/>
+      <w:bookmarkEnd w:id="35"/>
     </w:p>
     <w:p>
       <w:pPr>
@@ -17243,11 +17241,11 @@
       <w:pPr>
         <w:pStyle w:val="Heading2"/>
       </w:pPr>
-      <w:bookmarkStart w:id="37" w:name="_Toc509396384"/>
+      <w:bookmarkStart w:id="36" w:name="_Toc509396384"/>
       <w:r>
         <w:t>Syntax Overview</w:t>
       </w:r>
-      <w:bookmarkEnd w:id="37"/>
+      <w:bookmarkEnd w:id="36"/>
     </w:p>
     <w:p>
       <w:pPr>
@@ -17558,12 +17556,12 @@
       <w:pPr>
         <w:pStyle w:val="Heading2"/>
       </w:pPr>
-      <w:bookmarkStart w:id="38" w:name="_Toc509396385"/>
+      <w:bookmarkStart w:id="37" w:name="_Toc509396385"/>
       <w:r>
         <w:lastRenderedPageBreak/>
         <w:t>Lexical Elements and Types</w:t>
       </w:r>
-      <w:bookmarkEnd w:id="38"/>
+      <w:bookmarkEnd w:id="37"/>
     </w:p>
     <w:p>
       <w:pPr>
@@ -18992,8 +18990,8 @@
         </w:rPr>
         <w:t>;</w:t>
       </w:r>
-      <w:bookmarkStart w:id="39" w:name="_4d34og8" w:colFirst="0" w:colLast="0"/>
-      <w:bookmarkEnd w:id="39"/>
+      <w:bookmarkStart w:id="38" w:name="_4d34og8" w:colFirst="0" w:colLast="0"/>
+      <w:bookmarkEnd w:id="38"/>
     </w:p>
     <w:p>
       <w:pPr>
@@ -19064,8 +19062,8 @@
           <w:szCs w:val="24"/>
         </w:rPr>
       </w:pPr>
-      <w:bookmarkStart w:id="40" w:name="_Toc509313366"/>
-      <w:bookmarkStart w:id="41" w:name="_Toc509396433"/>
+      <w:bookmarkStart w:id="39" w:name="_Toc509313366"/>
+      <w:bookmarkStart w:id="40" w:name="_Toc509396433"/>
       <w:r>
         <w:rPr>
           <w:sz w:val="24"/>
@@ -19116,8 +19114,8 @@
         </w:rPr>
         <w:t>: Medical Device Example</w:t>
       </w:r>
+      <w:bookmarkEnd w:id="39"/>
       <w:bookmarkEnd w:id="40"/>
-      <w:bookmarkEnd w:id="41"/>
     </w:p>
     <w:p>
       <w:pPr>
@@ -19232,12 +19230,12 @@
       <w:r>
         <w:t xml:space="preserve"> </w:t>
       </w:r>
-      <w:bookmarkStart w:id="42" w:name="_Toc509396386"/>
+      <w:bookmarkStart w:id="41" w:name="_Toc509396386"/>
       <w:proofErr w:type="spellStart"/>
       <w:r>
         <w:t>Subclauses</w:t>
       </w:r>
-      <w:bookmarkEnd w:id="42"/>
+      <w:bookmarkEnd w:id="41"/>
       <w:proofErr w:type="spellEnd"/>
     </w:p>
     <w:p>
@@ -22586,8 +22584,8 @@
       <w:pPr>
         <w:keepNext/>
       </w:pPr>
-      <w:bookmarkStart w:id="43" w:name="_17dp8vu" w:colFirst="0" w:colLast="0"/>
-      <w:bookmarkEnd w:id="43"/>
+      <w:bookmarkStart w:id="42" w:name="_17dp8vu" w:colFirst="0" w:colLast="0"/>
+      <w:bookmarkEnd w:id="42"/>
       <w:r>
         <w:rPr>
           <w:rFonts w:ascii="Calibri" w:eastAsia="Calibri" w:hAnsi="Calibri" w:cs="Calibri"/>
@@ -22653,8 +22651,8 @@
           <w:szCs w:val="24"/>
         </w:rPr>
       </w:pPr>
-      <w:bookmarkStart w:id="44" w:name="_Toc509313367"/>
-      <w:bookmarkStart w:id="45" w:name="_Toc509396434"/>
+      <w:bookmarkStart w:id="43" w:name="_Toc509313367"/>
+      <w:bookmarkStart w:id="44" w:name="_Toc509396434"/>
       <w:r>
         <w:rPr>
           <w:sz w:val="24"/>
@@ -22705,84 +22703,84 @@
         </w:rPr>
         <w:t>: Safety Annex Grammar</w:t>
       </w:r>
+      <w:bookmarkEnd w:id="43"/>
       <w:bookmarkEnd w:id="44"/>
+    </w:p>
+    <w:p/>
+    <w:p>
+      <w:pPr>
+        <w:rPr>
+          <w:rFonts w:asciiTheme="majorHAnsi" w:eastAsia="Carlito" w:hAnsiTheme="majorHAnsi" w:cstheme="majorHAnsi"/>
+        </w:rPr>
+      </w:pPr>
+      <w:r>
+        <w:rPr>
+          <w:rFonts w:asciiTheme="majorHAnsi" w:eastAsia="Carlito" w:hAnsiTheme="majorHAnsi" w:cstheme="majorHAnsi"/>
+        </w:rPr>
+        <w:t xml:space="preserve">A Safety </w:t>
+      </w:r>
+      <w:proofErr w:type="spellStart"/>
+      <w:r>
+        <w:rPr>
+          <w:rFonts w:asciiTheme="majorHAnsi" w:eastAsia="Carlito" w:hAnsiTheme="majorHAnsi" w:cstheme="majorHAnsi"/>
+        </w:rPr>
+        <w:t>subclause</w:t>
+      </w:r>
+      <w:proofErr w:type="spellEnd"/>
+      <w:r>
+        <w:rPr>
+          <w:rFonts w:asciiTheme="majorHAnsi" w:eastAsia="Carlito" w:hAnsiTheme="majorHAnsi" w:cstheme="majorHAnsi"/>
+        </w:rPr>
+        <w:t xml:space="preserve"> consists of a spec statement which consists of a sequence of statements. These different kinds of statements and their uses are described in section 3.4. </w:t>
+      </w:r>
+    </w:p>
+    <w:p>
+      <w:pPr>
+        <w:rPr>
+          <w:rFonts w:asciiTheme="majorHAnsi" w:eastAsia="Carlito" w:hAnsiTheme="majorHAnsi" w:cstheme="majorHAnsi"/>
+        </w:rPr>
+      </w:pPr>
+    </w:p>
+    <w:p>
+      <w:pPr>
+        <w:rPr>
+          <w:rFonts w:asciiTheme="majorHAnsi" w:hAnsiTheme="majorHAnsi" w:cstheme="majorHAnsi"/>
+        </w:rPr>
+      </w:pPr>
+      <w:r>
+        <w:rPr>
+          <w:rFonts w:asciiTheme="majorHAnsi" w:eastAsia="Carlito" w:hAnsiTheme="majorHAnsi" w:cstheme="majorHAnsi"/>
+        </w:rPr>
+        <w:t xml:space="preserve">Safety </w:t>
+      </w:r>
+      <w:proofErr w:type="spellStart"/>
+      <w:r>
+        <w:rPr>
+          <w:rFonts w:asciiTheme="majorHAnsi" w:eastAsia="Carlito" w:hAnsiTheme="majorHAnsi" w:cstheme="majorHAnsi"/>
+        </w:rPr>
+        <w:t>subclauses</w:t>
+      </w:r>
+      <w:proofErr w:type="spellEnd"/>
+      <w:r>
+        <w:rPr>
+          <w:rFonts w:asciiTheme="majorHAnsi" w:eastAsia="Carlito" w:hAnsiTheme="majorHAnsi" w:cstheme="majorHAnsi"/>
+        </w:rPr>
+        <w:t xml:space="preserve"> can occur either within an AADL component or component implementation. </w:t>
+      </w:r>
+    </w:p>
+    <w:p/>
+    <w:p>
+      <w:pPr>
+        <w:pStyle w:val="Heading2"/>
+      </w:pPr>
+      <w:r>
+        <w:t xml:space="preserve"> </w:t>
+      </w:r>
+      <w:bookmarkStart w:id="45" w:name="_Toc509396387"/>
+      <w:r>
+        <w:t>Spec Statement</w:t>
+      </w:r>
       <w:bookmarkEnd w:id="45"/>
-    </w:p>
-    <w:p/>
-    <w:p>
-      <w:pPr>
-        <w:rPr>
-          <w:rFonts w:asciiTheme="majorHAnsi" w:eastAsia="Carlito" w:hAnsiTheme="majorHAnsi" w:cstheme="majorHAnsi"/>
-        </w:rPr>
-      </w:pPr>
-      <w:r>
-        <w:rPr>
-          <w:rFonts w:asciiTheme="majorHAnsi" w:eastAsia="Carlito" w:hAnsiTheme="majorHAnsi" w:cstheme="majorHAnsi"/>
-        </w:rPr>
-        <w:t xml:space="preserve">A Safety </w:t>
-      </w:r>
-      <w:proofErr w:type="spellStart"/>
-      <w:r>
-        <w:rPr>
-          <w:rFonts w:asciiTheme="majorHAnsi" w:eastAsia="Carlito" w:hAnsiTheme="majorHAnsi" w:cstheme="majorHAnsi"/>
-        </w:rPr>
-        <w:t>subclause</w:t>
-      </w:r>
-      <w:proofErr w:type="spellEnd"/>
-      <w:r>
-        <w:rPr>
-          <w:rFonts w:asciiTheme="majorHAnsi" w:eastAsia="Carlito" w:hAnsiTheme="majorHAnsi" w:cstheme="majorHAnsi"/>
-        </w:rPr>
-        <w:t xml:space="preserve"> consists of a spec statement which consists of a sequence of statements. These different kinds of statements and their uses are described in section 3.4. </w:t>
-      </w:r>
-    </w:p>
-    <w:p>
-      <w:pPr>
-        <w:rPr>
-          <w:rFonts w:asciiTheme="majorHAnsi" w:eastAsia="Carlito" w:hAnsiTheme="majorHAnsi" w:cstheme="majorHAnsi"/>
-        </w:rPr>
-      </w:pPr>
-    </w:p>
-    <w:p>
-      <w:pPr>
-        <w:rPr>
-          <w:rFonts w:asciiTheme="majorHAnsi" w:hAnsiTheme="majorHAnsi" w:cstheme="majorHAnsi"/>
-        </w:rPr>
-      </w:pPr>
-      <w:r>
-        <w:rPr>
-          <w:rFonts w:asciiTheme="majorHAnsi" w:eastAsia="Carlito" w:hAnsiTheme="majorHAnsi" w:cstheme="majorHAnsi"/>
-        </w:rPr>
-        <w:t xml:space="preserve">Safety </w:t>
-      </w:r>
-      <w:proofErr w:type="spellStart"/>
-      <w:r>
-        <w:rPr>
-          <w:rFonts w:asciiTheme="majorHAnsi" w:eastAsia="Carlito" w:hAnsiTheme="majorHAnsi" w:cstheme="majorHAnsi"/>
-        </w:rPr>
-        <w:t>subclauses</w:t>
-      </w:r>
-      <w:proofErr w:type="spellEnd"/>
-      <w:r>
-        <w:rPr>
-          <w:rFonts w:asciiTheme="majorHAnsi" w:eastAsia="Carlito" w:hAnsiTheme="majorHAnsi" w:cstheme="majorHAnsi"/>
-        </w:rPr>
-        <w:t xml:space="preserve"> can occur either within an AADL component or component implementation. </w:t>
-      </w:r>
-    </w:p>
-    <w:p/>
-    <w:p>
-      <w:pPr>
-        <w:pStyle w:val="Heading2"/>
-      </w:pPr>
-      <w:r>
-        <w:t xml:space="preserve"> </w:t>
-      </w:r>
-      <w:bookmarkStart w:id="46" w:name="_Toc509396387"/>
-      <w:r>
-        <w:t>Spec Statement</w:t>
-      </w:r>
-      <w:bookmarkEnd w:id="46"/>
     </w:p>
     <w:p>
       <w:pPr>
@@ -23689,9 +23687,9 @@
           <w:szCs w:val="24"/>
         </w:rPr>
       </w:pPr>
-      <w:bookmarkStart w:id="47" w:name="_Ref509311632"/>
-      <w:bookmarkStart w:id="48" w:name="_Toc509313368"/>
-      <w:bookmarkStart w:id="49" w:name="_Toc509396435"/>
+      <w:bookmarkStart w:id="46" w:name="_Ref509311632"/>
+      <w:bookmarkStart w:id="47" w:name="_Toc509313368"/>
+      <w:bookmarkStart w:id="48" w:name="_Toc509396435"/>
       <w:r>
         <w:rPr>
           <w:sz w:val="24"/>
@@ -23735,7 +23733,7 @@
         </w:rPr>
         <w:fldChar w:fldCharType="end"/>
       </w:r>
-      <w:bookmarkEnd w:id="47"/>
+      <w:bookmarkEnd w:id="46"/>
       <w:r>
         <w:rPr>
           <w:sz w:val="24"/>
@@ -23743,121 +23741,121 @@
         </w:rPr>
         <w:t>: Fault Node Definition</w:t>
       </w:r>
+      <w:bookmarkEnd w:id="47"/>
       <w:bookmarkEnd w:id="48"/>
+    </w:p>
+    <w:p/>
+    <w:p>
+      <w:pPr>
+        <w:rPr>
+          <w:rFonts w:asciiTheme="majorHAnsi" w:eastAsia="Carlito" w:hAnsiTheme="majorHAnsi" w:cstheme="majorHAnsi"/>
+        </w:rPr>
+      </w:pPr>
+      <w:r>
+        <w:rPr>
+          <w:rFonts w:asciiTheme="majorHAnsi" w:eastAsia="Carlito" w:hAnsiTheme="majorHAnsi" w:cstheme="majorHAnsi"/>
+        </w:rPr>
+        <w:t xml:space="preserve">The input and output statements (section 3.5.1, 3.5.2) will refer directly to the inputs and return values of the fault node. Every fault node definition contains an input parameter called </w:t>
+      </w:r>
+      <w:r>
+        <w:rPr>
+          <w:rFonts w:asciiTheme="majorHAnsi" w:eastAsia="Courier" w:hAnsiTheme="majorHAnsi" w:cstheme="majorHAnsi"/>
+        </w:rPr>
+        <w:t>trigger</w:t>
+      </w:r>
+      <w:r>
+        <w:rPr>
+          <w:rFonts w:asciiTheme="majorHAnsi" w:eastAsia="Courier" w:hAnsiTheme="majorHAnsi" w:cstheme="majorHAnsi"/>
+        </w:rPr>
+        <w:t>*</w:t>
+      </w:r>
+      <w:r>
+        <w:rPr>
+          <w:rFonts w:asciiTheme="majorHAnsi" w:eastAsia="Courier" w:hAnsiTheme="majorHAnsi" w:cstheme="majorHAnsi"/>
+        </w:rPr>
+        <w:t>.</w:t>
+      </w:r>
+      <w:r>
+        <w:rPr>
+          <w:rFonts w:asciiTheme="majorHAnsi" w:eastAsia="Carlito" w:hAnsiTheme="majorHAnsi" w:cstheme="majorHAnsi"/>
+        </w:rPr>
+        <w:t xml:space="preserve"> All other input parameters are linked in the </w:t>
+      </w:r>
+      <w:r>
+        <w:rPr>
+          <w:rFonts w:asciiTheme="majorHAnsi" w:eastAsia="Courier" w:hAnsiTheme="majorHAnsi" w:cstheme="majorHAnsi"/>
+        </w:rPr>
+        <w:t xml:space="preserve">Inputs </w:t>
+      </w:r>
+      <w:r>
+        <w:rPr>
+          <w:rFonts w:asciiTheme="majorHAnsi" w:eastAsia="Carlito" w:hAnsiTheme="majorHAnsi" w:cstheme="majorHAnsi"/>
+        </w:rPr>
+        <w:t xml:space="preserve">statement (section 3.5.1) and the return values are linked with AADL component in the </w:t>
+      </w:r>
+      <w:r>
+        <w:rPr>
+          <w:rFonts w:asciiTheme="majorHAnsi" w:eastAsia="Courier" w:hAnsiTheme="majorHAnsi" w:cstheme="majorHAnsi"/>
+        </w:rPr>
+        <w:t xml:space="preserve">Outputs </w:t>
+      </w:r>
+      <w:r>
+        <w:rPr>
+          <w:rFonts w:asciiTheme="majorHAnsi" w:eastAsia="Carlito" w:hAnsiTheme="majorHAnsi" w:cstheme="majorHAnsi"/>
+        </w:rPr>
+        <w:t xml:space="preserve">statement (section 3.5.2). </w:t>
+      </w:r>
+    </w:p>
+    <w:p>
+      <w:pPr>
+        <w:rPr>
+          <w:rFonts w:asciiTheme="majorHAnsi" w:hAnsiTheme="majorHAnsi" w:cstheme="majorHAnsi"/>
+        </w:rPr>
+      </w:pPr>
+    </w:p>
+    <w:p>
+      <w:pPr>
+        <w:rPr>
+          <w:rFonts w:asciiTheme="majorHAnsi" w:eastAsia="Carlito" w:hAnsiTheme="majorHAnsi" w:cstheme="majorHAnsi"/>
+        </w:rPr>
+      </w:pPr>
+      <w:r>
+        <w:rPr>
+          <w:rFonts w:asciiTheme="majorHAnsi" w:eastAsia="Carlito" w:hAnsiTheme="majorHAnsi" w:cstheme="majorHAnsi"/>
+        </w:rPr>
+        <w:t xml:space="preserve">The fault spec statement will contain zero or more Fault Subcomponent statements. In the case of zero, no faults wrap the AADL component and hence no fault analysis is performed. </w:t>
+      </w:r>
+    </w:p>
+    <w:p>
+      <w:pPr>
+        <w:rPr>
+          <w:rFonts w:asciiTheme="majorHAnsi" w:eastAsia="Carlito" w:hAnsiTheme="majorHAnsi" w:cstheme="majorHAnsi"/>
+        </w:rPr>
+      </w:pPr>
+    </w:p>
+    <w:p>
+      <w:pPr>
+        <w:rPr>
+          <w:rFonts w:asciiTheme="majorHAnsi" w:eastAsia="Carlito" w:hAnsiTheme="majorHAnsi" w:cstheme="majorHAnsi"/>
+        </w:rPr>
+      </w:pPr>
+      <w:r>
+        <w:rPr>
+          <w:rFonts w:asciiTheme="majorHAnsi" w:eastAsia="Carlito" w:hAnsiTheme="majorHAnsi" w:cstheme="majorHAnsi"/>
+        </w:rPr>
+        <w:t xml:space="preserve">*In future work, this trigger will be linked to the trigger statement shown in the grammar above. </w:t>
+      </w:r>
+    </w:p>
+    <w:p/>
+    <w:p>
+      <w:pPr>
+        <w:pStyle w:val="Heading3"/>
+      </w:pPr>
+      <w:bookmarkStart w:id="49" w:name="_Toc509396388"/>
+      <w:r>
+        <w:t>Fault Statement</w:t>
+      </w:r>
       <w:bookmarkEnd w:id="49"/>
-    </w:p>
-    <w:p/>
-    <w:p>
-      <w:pPr>
-        <w:rPr>
-          <w:rFonts w:asciiTheme="majorHAnsi" w:eastAsia="Carlito" w:hAnsiTheme="majorHAnsi" w:cstheme="majorHAnsi"/>
-        </w:rPr>
-      </w:pPr>
-      <w:r>
-        <w:rPr>
-          <w:rFonts w:asciiTheme="majorHAnsi" w:eastAsia="Carlito" w:hAnsiTheme="majorHAnsi" w:cstheme="majorHAnsi"/>
-        </w:rPr>
-        <w:t xml:space="preserve">The input and output statements (section 3.5.1, 3.5.2) will refer directly to the inputs and return values of the fault node. Every fault node definition contains an input parameter called </w:t>
-      </w:r>
-      <w:r>
-        <w:rPr>
-          <w:rFonts w:asciiTheme="majorHAnsi" w:eastAsia="Courier" w:hAnsiTheme="majorHAnsi" w:cstheme="majorHAnsi"/>
-        </w:rPr>
-        <w:t>trigger</w:t>
-      </w:r>
-      <w:r>
-        <w:rPr>
-          <w:rFonts w:asciiTheme="majorHAnsi" w:eastAsia="Courier" w:hAnsiTheme="majorHAnsi" w:cstheme="majorHAnsi"/>
-        </w:rPr>
-        <w:t>*</w:t>
-      </w:r>
-      <w:r>
-        <w:rPr>
-          <w:rFonts w:asciiTheme="majorHAnsi" w:eastAsia="Courier" w:hAnsiTheme="majorHAnsi" w:cstheme="majorHAnsi"/>
-        </w:rPr>
-        <w:t>.</w:t>
-      </w:r>
-      <w:r>
-        <w:rPr>
-          <w:rFonts w:asciiTheme="majorHAnsi" w:eastAsia="Carlito" w:hAnsiTheme="majorHAnsi" w:cstheme="majorHAnsi"/>
-        </w:rPr>
-        <w:t xml:space="preserve"> All other input parameters are linked in the </w:t>
-      </w:r>
-      <w:r>
-        <w:rPr>
-          <w:rFonts w:asciiTheme="majorHAnsi" w:eastAsia="Courier" w:hAnsiTheme="majorHAnsi" w:cstheme="majorHAnsi"/>
-        </w:rPr>
-        <w:t xml:space="preserve">Inputs </w:t>
-      </w:r>
-      <w:r>
-        <w:rPr>
-          <w:rFonts w:asciiTheme="majorHAnsi" w:eastAsia="Carlito" w:hAnsiTheme="majorHAnsi" w:cstheme="majorHAnsi"/>
-        </w:rPr>
-        <w:t xml:space="preserve">statement (section 3.5.1) and the return values are linked with AADL component in the </w:t>
-      </w:r>
-      <w:r>
-        <w:rPr>
-          <w:rFonts w:asciiTheme="majorHAnsi" w:eastAsia="Courier" w:hAnsiTheme="majorHAnsi" w:cstheme="majorHAnsi"/>
-        </w:rPr>
-        <w:t xml:space="preserve">Outputs </w:t>
-      </w:r>
-      <w:r>
-        <w:rPr>
-          <w:rFonts w:asciiTheme="majorHAnsi" w:eastAsia="Carlito" w:hAnsiTheme="majorHAnsi" w:cstheme="majorHAnsi"/>
-        </w:rPr>
-        <w:t xml:space="preserve">statement (section 3.5.2). </w:t>
-      </w:r>
-    </w:p>
-    <w:p>
-      <w:pPr>
-        <w:rPr>
-          <w:rFonts w:asciiTheme="majorHAnsi" w:hAnsiTheme="majorHAnsi" w:cstheme="majorHAnsi"/>
-        </w:rPr>
-      </w:pPr>
-    </w:p>
-    <w:p>
-      <w:pPr>
-        <w:rPr>
-          <w:rFonts w:asciiTheme="majorHAnsi" w:eastAsia="Carlito" w:hAnsiTheme="majorHAnsi" w:cstheme="majorHAnsi"/>
-        </w:rPr>
-      </w:pPr>
-      <w:r>
-        <w:rPr>
-          <w:rFonts w:asciiTheme="majorHAnsi" w:eastAsia="Carlito" w:hAnsiTheme="majorHAnsi" w:cstheme="majorHAnsi"/>
-        </w:rPr>
-        <w:t xml:space="preserve">The fault spec statement will contain zero or more Fault Subcomponent statements. In the case of zero, no faults wrap the AADL component and hence no fault analysis is performed. </w:t>
-      </w:r>
-    </w:p>
-    <w:p>
-      <w:pPr>
-        <w:rPr>
-          <w:rFonts w:asciiTheme="majorHAnsi" w:eastAsia="Carlito" w:hAnsiTheme="majorHAnsi" w:cstheme="majorHAnsi"/>
-        </w:rPr>
-      </w:pPr>
-    </w:p>
-    <w:p>
-      <w:pPr>
-        <w:rPr>
-          <w:rFonts w:asciiTheme="majorHAnsi" w:eastAsia="Carlito" w:hAnsiTheme="majorHAnsi" w:cstheme="majorHAnsi"/>
-        </w:rPr>
-      </w:pPr>
-      <w:r>
-        <w:rPr>
-          <w:rFonts w:asciiTheme="majorHAnsi" w:eastAsia="Carlito" w:hAnsiTheme="majorHAnsi" w:cstheme="majorHAnsi"/>
-        </w:rPr>
-        <w:t xml:space="preserve">*In future work, this trigger will be linked to the trigger statement shown in the grammar above. </w:t>
-      </w:r>
-    </w:p>
-    <w:p/>
-    <w:p>
-      <w:pPr>
-        <w:pStyle w:val="Heading3"/>
-      </w:pPr>
-      <w:bookmarkStart w:id="50" w:name="_Toc509396388"/>
-      <w:r>
-        <w:t>Fault Statement</w:t>
-      </w:r>
-      <w:bookmarkEnd w:id="50"/>
     </w:p>
     <w:p>
       <w:pPr>
@@ -24718,11 +24716,11 @@
       <w:pPr>
         <w:pStyle w:val="Heading4"/>
       </w:pPr>
-      <w:bookmarkStart w:id="51" w:name="_Toc509396389"/>
+      <w:bookmarkStart w:id="50" w:name="_Toc509396389"/>
       <w:r>
         <w:t>Input Statement</w:t>
       </w:r>
-      <w:bookmarkEnd w:id="51"/>
+      <w:bookmarkEnd w:id="50"/>
     </w:p>
     <w:p>
       <w:pPr>
@@ -25484,11 +25482,11 @@
       <w:pPr>
         <w:pStyle w:val="Heading4"/>
       </w:pPr>
-      <w:bookmarkStart w:id="52" w:name="_Toc509396390"/>
+      <w:bookmarkStart w:id="51" w:name="_Toc509396390"/>
       <w:r>
         <w:t>Output Statement</w:t>
       </w:r>
-      <w:bookmarkEnd w:id="52"/>
+      <w:bookmarkEnd w:id="51"/>
     </w:p>
     <w:p>
       <w:pPr>
@@ -25738,11 +25736,11 @@
       <w:pPr>
         <w:pStyle w:val="Heading4"/>
       </w:pPr>
-      <w:bookmarkStart w:id="53" w:name="_Toc509396391"/>
+      <w:bookmarkStart w:id="52" w:name="_Toc509396391"/>
       <w:r>
         <w:t>Duration Statement</w:t>
       </w:r>
-      <w:bookmarkEnd w:id="53"/>
+      <w:bookmarkEnd w:id="52"/>
     </w:p>
     <w:p>
       <w:pPr>
@@ -25846,12 +25844,12 @@
       <w:pPr>
         <w:pStyle w:val="Heading4"/>
       </w:pPr>
-      <w:bookmarkStart w:id="54" w:name="_Toc509396392"/>
+      <w:bookmarkStart w:id="53" w:name="_Toc509396392"/>
       <w:r>
         <w:lastRenderedPageBreak/>
         <w:t>Trigger Statement</w:t>
       </w:r>
-      <w:bookmarkEnd w:id="54"/>
+      <w:bookmarkEnd w:id="53"/>
     </w:p>
     <w:p>
       <w:pPr>
@@ -26215,27 +26213,27 @@
       <w:pPr>
         <w:pStyle w:val="Heading4"/>
       </w:pPr>
-      <w:bookmarkStart w:id="55" w:name="_Toc509396393"/>
+      <w:bookmarkStart w:id="54" w:name="_Toc509396393"/>
       <w:r>
         <w:t>Probability Statement</w:t>
       </w:r>
+      <w:bookmarkEnd w:id="54"/>
+    </w:p>
+    <w:p/>
+    <w:p>
+      <w:pPr>
+        <w:pStyle w:val="Heading4"/>
+      </w:pPr>
+      <w:bookmarkStart w:id="55" w:name="_Ref509392770"/>
+      <w:bookmarkStart w:id="56" w:name="_Toc509396394"/>
+      <w:r>
+        <w:t xml:space="preserve">Propagation </w:t>
+      </w:r>
+      <w:r>
+        <w:t>Statement</w:t>
+      </w:r>
       <w:bookmarkEnd w:id="55"/>
-    </w:p>
-    <w:p/>
-    <w:p>
-      <w:pPr>
-        <w:pStyle w:val="Heading4"/>
-      </w:pPr>
-      <w:bookmarkStart w:id="56" w:name="_Ref509392770"/>
-      <w:bookmarkStart w:id="57" w:name="_Toc509396394"/>
-      <w:r>
-        <w:t xml:space="preserve">Propagation </w:t>
-      </w:r>
-      <w:r>
-        <w:t>Statement</w:t>
-      </w:r>
       <w:bookmarkEnd w:id="56"/>
-      <w:bookmarkEnd w:id="57"/>
     </w:p>
     <w:p>
       <w:pPr>
@@ -26419,7 +26417,7 @@
           <w:szCs w:val="24"/>
         </w:rPr>
       </w:pPr>
-      <w:bookmarkStart w:id="58" w:name="_Toc509396436"/>
+      <w:bookmarkStart w:id="57" w:name="_Toc509396436"/>
       <w:r>
         <w:rPr>
           <w:sz w:val="24"/>
@@ -26470,74 +26468,74 @@
         </w:rPr>
         <w:t>: Propagation Statement Example</w:t>
       </w:r>
+      <w:bookmarkEnd w:id="57"/>
+    </w:p>
+    <w:p/>
+    <w:p>
+      <w:pPr>
+        <w:pStyle w:val="Heading4"/>
+      </w:pPr>
+      <w:bookmarkStart w:id="58" w:name="_Toc509396395"/>
+      <w:r>
+        <w:t>Safety Eq</w:t>
+      </w:r>
+      <w:r>
+        <w:t>uation</w:t>
+      </w:r>
+      <w:r>
+        <w:t xml:space="preserve"> Statement</w:t>
+      </w:r>
+      <w:r>
+        <w:t>s</w:t>
+      </w:r>
       <w:bookmarkEnd w:id="58"/>
     </w:p>
-    <w:p/>
-    <w:p>
-      <w:pPr>
-        <w:pStyle w:val="Heading4"/>
-      </w:pPr>
-      <w:bookmarkStart w:id="59" w:name="_Toc509396395"/>
-      <w:r>
-        <w:t>Safety Eq</w:t>
-      </w:r>
-      <w:r>
+    <w:p>
+      <w:pPr>
+        <w:rPr>
+          <w:rFonts w:asciiTheme="majorHAnsi" w:hAnsiTheme="majorHAnsi"/>
+        </w:rPr>
+      </w:pPr>
+      <w:r>
+        <w:rPr>
+          <w:rFonts w:asciiTheme="majorHAnsi" w:hAnsiTheme="majorHAnsi"/>
+        </w:rPr>
+        <w:t>To allow flexibility in assigning failure values, various kinds of equation statements are defined for the Safety Annex. This extends the AGREE eq</w:t>
+      </w:r>
+      <w:r>
+        <w:rPr>
+          <w:rFonts w:asciiTheme="majorHAnsi" w:hAnsiTheme="majorHAnsi"/>
+        </w:rPr>
         <w:t>uation</w:t>
       </w:r>
       <w:r>
-        <w:t xml:space="preserve"> Statement</w:t>
-      </w:r>
-      <w:r>
-        <w:t>s</w:t>
+        <w:rPr>
+          <w:rFonts w:asciiTheme="majorHAnsi" w:hAnsiTheme="majorHAnsi"/>
+        </w:rPr>
+        <w:t xml:space="preserve"> statement by adding three new kinds of equations. </w:t>
+      </w:r>
+    </w:p>
+    <w:p>
+      <w:pPr>
+        <w:rPr>
+          <w:rFonts w:asciiTheme="majorHAnsi" w:hAnsiTheme="majorHAnsi"/>
+        </w:rPr>
+      </w:pPr>
+    </w:p>
+    <w:p>
+      <w:pPr>
+        <w:pStyle w:val="Heading5"/>
+      </w:pPr>
+      <w:bookmarkStart w:id="59" w:name="_Toc509396396"/>
+      <w:proofErr w:type="spellStart"/>
+      <w:r>
+        <w:t>Eq</w:t>
+      </w:r>
+      <w:proofErr w:type="spellEnd"/>
+      <w:r>
+        <w:t xml:space="preserve"> Statements</w:t>
       </w:r>
       <w:bookmarkEnd w:id="59"/>
-    </w:p>
-    <w:p>
-      <w:pPr>
-        <w:rPr>
-          <w:rFonts w:asciiTheme="majorHAnsi" w:hAnsiTheme="majorHAnsi"/>
-        </w:rPr>
-      </w:pPr>
-      <w:r>
-        <w:rPr>
-          <w:rFonts w:asciiTheme="majorHAnsi" w:hAnsiTheme="majorHAnsi"/>
-        </w:rPr>
-        <w:t>To allow flexibility in assigning failure values, various kinds of equation statements are defined for the Safety Annex. This extends the AGREE eq</w:t>
-      </w:r>
-      <w:r>
-        <w:rPr>
-          <w:rFonts w:asciiTheme="majorHAnsi" w:hAnsiTheme="majorHAnsi"/>
-        </w:rPr>
-        <w:t>uation</w:t>
-      </w:r>
-      <w:r>
-        <w:rPr>
-          <w:rFonts w:asciiTheme="majorHAnsi" w:hAnsiTheme="majorHAnsi"/>
-        </w:rPr>
-        <w:t xml:space="preserve"> statement by adding three new kinds of equations. </w:t>
-      </w:r>
-    </w:p>
-    <w:p>
-      <w:pPr>
-        <w:rPr>
-          <w:rFonts w:asciiTheme="majorHAnsi" w:hAnsiTheme="majorHAnsi"/>
-        </w:rPr>
-      </w:pPr>
-    </w:p>
-    <w:p>
-      <w:pPr>
-        <w:pStyle w:val="Heading5"/>
-      </w:pPr>
-      <w:bookmarkStart w:id="60" w:name="_Toc509396396"/>
-      <w:proofErr w:type="spellStart"/>
-      <w:r>
-        <w:t>Eq</w:t>
-      </w:r>
-      <w:proofErr w:type="spellEnd"/>
-      <w:r>
-        <w:t xml:space="preserve"> Statements</w:t>
-      </w:r>
-      <w:bookmarkEnd w:id="60"/>
     </w:p>
     <w:p>
       <w:pPr>
@@ -26836,11 +26834,11 @@
       <w:pPr>
         <w:pStyle w:val="Heading5"/>
       </w:pPr>
-      <w:bookmarkStart w:id="61" w:name="_Toc509396397"/>
+      <w:bookmarkStart w:id="60" w:name="_Toc509396397"/>
       <w:r>
         <w:t>Set Statements</w:t>
       </w:r>
-      <w:bookmarkEnd w:id="61"/>
+      <w:bookmarkEnd w:id="60"/>
     </w:p>
     <w:p>
       <w:pPr>
@@ -26995,59 +26993,59 @@
           <w:rFonts w:asciiTheme="majorHAnsi" w:eastAsia="Carlito" w:hAnsiTheme="majorHAnsi" w:cstheme="majorHAnsi"/>
         </w:rPr>
       </w:pPr>
-      <w:bookmarkStart w:id="62" w:name="_4i7ojhp" w:colFirst="0" w:colLast="0"/>
+      <w:bookmarkStart w:id="61" w:name="_4i7ojhp" w:colFirst="0" w:colLast="0"/>
+      <w:bookmarkEnd w:id="61"/>
+      <w:r>
+        <w:rPr>
+          <w:rFonts w:asciiTheme="majorHAnsi" w:eastAsia="Carlito" w:hAnsiTheme="majorHAnsi" w:cstheme="majorHAnsi"/>
+        </w:rPr>
+        <w:t xml:space="preserve">The </w:t>
+      </w:r>
+      <w:proofErr w:type="gramStart"/>
+      <w:r>
+        <w:rPr>
+          <w:rFonts w:asciiTheme="majorHAnsi" w:eastAsia="Carlito" w:hAnsiTheme="majorHAnsi" w:cstheme="majorHAnsi"/>
+        </w:rPr>
+        <w:t xml:space="preserve">variable  </w:t>
+      </w:r>
+      <w:proofErr w:type="spellStart"/>
+      <w:r>
+        <w:rPr>
+          <w:rFonts w:asciiTheme="majorHAnsi" w:eastAsia="Courier" w:hAnsiTheme="majorHAnsi" w:cstheme="majorHAnsi"/>
+        </w:rPr>
+        <w:t>set</w:t>
+      </w:r>
+      <w:proofErr w:type="gramEnd"/>
+      <w:r>
+        <w:rPr>
+          <w:rFonts w:asciiTheme="majorHAnsi" w:eastAsia="Courier" w:hAnsiTheme="majorHAnsi" w:cstheme="majorHAnsi"/>
+        </w:rPr>
+        <w:t>_values</w:t>
+      </w:r>
+      <w:proofErr w:type="spellEnd"/>
+      <w:r>
+        <w:rPr>
+          <w:rFonts w:asciiTheme="majorHAnsi" w:eastAsia="Courier" w:hAnsiTheme="majorHAnsi" w:cstheme="majorHAnsi"/>
+        </w:rPr>
+        <w:t xml:space="preserve"> </w:t>
+      </w:r>
+      <w:r>
+        <w:rPr>
+          <w:rFonts w:asciiTheme="majorHAnsi" w:eastAsia="Carlito" w:hAnsiTheme="majorHAnsi" w:cstheme="majorHAnsi"/>
+        </w:rPr>
+        <w:t xml:space="preserve">will hold the value 0, 3, or 5. </w:t>
+      </w:r>
+    </w:p>
+    <w:p/>
+    <w:p>
+      <w:pPr>
+        <w:pStyle w:val="Heading5"/>
+      </w:pPr>
+      <w:bookmarkStart w:id="62" w:name="_Toc509396398"/>
+      <w:r>
+        <w:t>Range Statements</w:t>
+      </w:r>
       <w:bookmarkEnd w:id="62"/>
-      <w:r>
-        <w:rPr>
-          <w:rFonts w:asciiTheme="majorHAnsi" w:eastAsia="Carlito" w:hAnsiTheme="majorHAnsi" w:cstheme="majorHAnsi"/>
-        </w:rPr>
-        <w:t xml:space="preserve">The </w:t>
-      </w:r>
-      <w:proofErr w:type="gramStart"/>
-      <w:r>
-        <w:rPr>
-          <w:rFonts w:asciiTheme="majorHAnsi" w:eastAsia="Carlito" w:hAnsiTheme="majorHAnsi" w:cstheme="majorHAnsi"/>
-        </w:rPr>
-        <w:t xml:space="preserve">variable  </w:t>
-      </w:r>
-      <w:proofErr w:type="spellStart"/>
-      <w:r>
-        <w:rPr>
-          <w:rFonts w:asciiTheme="majorHAnsi" w:eastAsia="Courier" w:hAnsiTheme="majorHAnsi" w:cstheme="majorHAnsi"/>
-        </w:rPr>
-        <w:t>set</w:t>
-      </w:r>
-      <w:proofErr w:type="gramEnd"/>
-      <w:r>
-        <w:rPr>
-          <w:rFonts w:asciiTheme="majorHAnsi" w:eastAsia="Courier" w:hAnsiTheme="majorHAnsi" w:cstheme="majorHAnsi"/>
-        </w:rPr>
-        <w:t>_values</w:t>
-      </w:r>
-      <w:proofErr w:type="spellEnd"/>
-      <w:r>
-        <w:rPr>
-          <w:rFonts w:asciiTheme="majorHAnsi" w:eastAsia="Courier" w:hAnsiTheme="majorHAnsi" w:cstheme="majorHAnsi"/>
-        </w:rPr>
-        <w:t xml:space="preserve"> </w:t>
-      </w:r>
-      <w:r>
-        <w:rPr>
-          <w:rFonts w:asciiTheme="majorHAnsi" w:eastAsia="Carlito" w:hAnsiTheme="majorHAnsi" w:cstheme="majorHAnsi"/>
-        </w:rPr>
-        <w:t xml:space="preserve">will hold the value 0, 3, or 5. </w:t>
-      </w:r>
-    </w:p>
-    <w:p/>
-    <w:p>
-      <w:pPr>
-        <w:pStyle w:val="Heading5"/>
-      </w:pPr>
-      <w:bookmarkStart w:id="63" w:name="_Toc509396398"/>
-      <w:r>
-        <w:t>Range Statements</w:t>
-      </w:r>
-      <w:bookmarkEnd w:id="63"/>
     </w:p>
     <w:p>
       <w:pPr>
@@ -27212,12 +27210,12 @@
       <w:pPr>
         <w:pStyle w:val="Heading5"/>
       </w:pPr>
-      <w:bookmarkStart w:id="64" w:name="_Toc509396399"/>
+      <w:bookmarkStart w:id="63" w:name="_Toc509396399"/>
       <w:r>
         <w:lastRenderedPageBreak/>
         <w:t>Interval Statements</w:t>
       </w:r>
-      <w:bookmarkEnd w:id="64"/>
+      <w:bookmarkEnd w:id="63"/>
     </w:p>
     <w:p>
       <w:pPr>
@@ -27323,60 +27321,60 @@
       <w:pPr>
         <w:pStyle w:val="Heading3"/>
       </w:pPr>
-      <w:bookmarkStart w:id="65" w:name="_Toc509396400"/>
+      <w:bookmarkStart w:id="64" w:name="_Toc509396400"/>
       <w:r>
         <w:lastRenderedPageBreak/>
         <w:t>Analysis Statement</w:t>
       </w:r>
+      <w:bookmarkEnd w:id="64"/>
+    </w:p>
+    <w:p>
+      <w:pPr>
+        <w:rPr>
+          <w:rFonts w:asciiTheme="majorHAnsi" w:hAnsiTheme="majorHAnsi"/>
+        </w:rPr>
+      </w:pPr>
+      <w:r>
+        <w:rPr>
+          <w:rFonts w:asciiTheme="majorHAnsi" w:hAnsiTheme="majorHAnsi"/>
+        </w:rPr>
+        <w:t>An analysis statement is given at the top level of the system</w:t>
+      </w:r>
+      <w:r>
+        <w:rPr>
+          <w:rFonts w:asciiTheme="majorHAnsi" w:hAnsiTheme="majorHAnsi"/>
+        </w:rPr>
+        <w:t xml:space="preserve"> implementation</w:t>
+      </w:r>
+      <w:r>
+        <w:rPr>
+          <w:rFonts w:asciiTheme="majorHAnsi" w:hAnsiTheme="majorHAnsi"/>
+        </w:rPr>
+        <w:t xml:space="preserve"> under analysis. It will specify the type of analysis to perform.</w:t>
+      </w:r>
+      <w:r>
+        <w:rPr>
+          <w:rFonts w:asciiTheme="majorHAnsi" w:hAnsiTheme="majorHAnsi"/>
+        </w:rPr>
+        <w:t xml:space="preserve"> Only one type is permitted to be specified for a single analysis run.</w:t>
+      </w:r>
+      <w:r>
+        <w:rPr>
+          <w:rFonts w:asciiTheme="majorHAnsi" w:hAnsiTheme="majorHAnsi"/>
+        </w:rPr>
+        <w:t xml:space="preserve"> There are two kinds of analysis that can be requested by the user. Maximum number of faults present in the system or a probabilistic analysis. These are described below. </w:t>
+      </w:r>
+    </w:p>
+    <w:p/>
+    <w:p>
+      <w:pPr>
+        <w:pStyle w:val="Heading4"/>
+      </w:pPr>
+      <w:bookmarkStart w:id="65" w:name="_Toc509396401"/>
+      <w:r>
+        <w:t>Max N Faults Analysis</w:t>
+      </w:r>
       <w:bookmarkEnd w:id="65"/>
-    </w:p>
-    <w:p>
-      <w:pPr>
-        <w:rPr>
-          <w:rFonts w:asciiTheme="majorHAnsi" w:hAnsiTheme="majorHAnsi"/>
-        </w:rPr>
-      </w:pPr>
-      <w:r>
-        <w:rPr>
-          <w:rFonts w:asciiTheme="majorHAnsi" w:hAnsiTheme="majorHAnsi"/>
-        </w:rPr>
-        <w:t>An analysis statement is given at the top level of the system</w:t>
-      </w:r>
-      <w:r>
-        <w:rPr>
-          <w:rFonts w:asciiTheme="majorHAnsi" w:hAnsiTheme="majorHAnsi"/>
-        </w:rPr>
-        <w:t xml:space="preserve"> implementation</w:t>
-      </w:r>
-      <w:r>
-        <w:rPr>
-          <w:rFonts w:asciiTheme="majorHAnsi" w:hAnsiTheme="majorHAnsi"/>
-        </w:rPr>
-        <w:t xml:space="preserve"> under analysis. It will specify the type of analysis to perform.</w:t>
-      </w:r>
-      <w:r>
-        <w:rPr>
-          <w:rFonts w:asciiTheme="majorHAnsi" w:hAnsiTheme="majorHAnsi"/>
-        </w:rPr>
-        <w:t xml:space="preserve"> Only one type is permitted to be specified for a single analysis run.</w:t>
-      </w:r>
-      <w:r>
-        <w:rPr>
-          <w:rFonts w:asciiTheme="majorHAnsi" w:hAnsiTheme="majorHAnsi"/>
-        </w:rPr>
-        <w:t xml:space="preserve"> There are two kinds of analysis that can be requested by the user. Maximum number of faults present in the system or a probabilistic analysis. These are described below. </w:t>
-      </w:r>
-    </w:p>
-    <w:p/>
-    <w:p>
-      <w:pPr>
-        <w:pStyle w:val="Heading4"/>
-      </w:pPr>
-      <w:bookmarkStart w:id="66" w:name="_Toc509396401"/>
-      <w:r>
-        <w:t>Max N Faults Analysis</w:t>
-      </w:r>
-      <w:bookmarkEnd w:id="66"/>
     </w:p>
     <w:p>
       <w:pPr>
@@ -27480,8 +27478,8 @@
           <w:szCs w:val="24"/>
         </w:rPr>
       </w:pPr>
-      <w:bookmarkStart w:id="67" w:name="_Ref509392264"/>
-      <w:bookmarkStart w:id="68" w:name="_Toc509396437"/>
+      <w:bookmarkStart w:id="66" w:name="_Ref509392264"/>
+      <w:bookmarkStart w:id="67" w:name="_Toc509396437"/>
       <w:r>
         <w:rPr>
           <w:sz w:val="24"/>
@@ -27525,7 +27523,7 @@
         </w:rPr>
         <w:fldChar w:fldCharType="end"/>
       </w:r>
-      <w:bookmarkEnd w:id="67"/>
+      <w:bookmarkEnd w:id="66"/>
       <w:r>
         <w:rPr>
           <w:sz w:val="24"/>
@@ -27533,20 +27531,20 @@
         </w:rPr>
         <w:t>: Max One Fault Example</w:t>
       </w:r>
+      <w:bookmarkEnd w:id="67"/>
+    </w:p>
+    <w:p/>
+    <w:p>
+      <w:pPr>
+        <w:pStyle w:val="Heading4"/>
+      </w:pPr>
+      <w:bookmarkStart w:id="68" w:name="_Ref509393241"/>
+      <w:bookmarkStart w:id="69" w:name="_Toc509396402"/>
+      <w:r>
+        <w:t>Probabilistic Analysis</w:t>
+      </w:r>
       <w:bookmarkEnd w:id="68"/>
-    </w:p>
-    <w:p/>
-    <w:p>
-      <w:pPr>
-        <w:pStyle w:val="Heading4"/>
-      </w:pPr>
-      <w:bookmarkStart w:id="69" w:name="_Ref509393241"/>
-      <w:bookmarkStart w:id="70" w:name="_Toc509396402"/>
-      <w:r>
-        <w:t>Probabilistic Analysis</w:t>
-      </w:r>
       <w:bookmarkEnd w:id="69"/>
-      <w:bookmarkEnd w:id="70"/>
     </w:p>
     <w:p>
       <w:pPr>
@@ -27912,8 +27910,8 @@
           <w:szCs w:val="24"/>
         </w:rPr>
       </w:pPr>
-      <w:bookmarkStart w:id="71" w:name="_Ref509392111"/>
-      <w:bookmarkStart w:id="72" w:name="_Toc509396438"/>
+      <w:bookmarkStart w:id="70" w:name="_Ref509392111"/>
+      <w:bookmarkStart w:id="71" w:name="_Toc509396438"/>
       <w:r>
         <w:rPr>
           <w:sz w:val="24"/>
@@ -27957,7 +27955,7 @@
         </w:rPr>
         <w:fldChar w:fldCharType="end"/>
       </w:r>
-      <w:bookmarkEnd w:id="71"/>
+      <w:bookmarkEnd w:id="70"/>
       <w:r>
         <w:rPr>
           <w:sz w:val="24"/>
@@ -27965,18 +27963,18 @@
         </w:rPr>
         <w:t>: Probability Threshold Example</w:t>
       </w:r>
+      <w:bookmarkEnd w:id="71"/>
+    </w:p>
+    <w:p/>
+    <w:p>
+      <w:pPr>
+        <w:pStyle w:val="Heading3"/>
+      </w:pPr>
+      <w:bookmarkStart w:id="72" w:name="_Toc509396403"/>
+      <w:r>
+        <w:t>Hardware Fault Statement</w:t>
+      </w:r>
       <w:bookmarkEnd w:id="72"/>
-    </w:p>
-    <w:p/>
-    <w:p>
-      <w:pPr>
-        <w:pStyle w:val="Heading3"/>
-      </w:pPr>
-      <w:bookmarkStart w:id="73" w:name="_Toc509396403"/>
-      <w:r>
-        <w:t>Hardware Fault Statement</w:t>
-      </w:r>
-      <w:bookmarkEnd w:id="73"/>
     </w:p>
     <w:p>
       <w:pPr>
@@ -28263,8 +28261,8 @@
           <w:szCs w:val="24"/>
         </w:rPr>
       </w:pPr>
-      <w:bookmarkStart w:id="74" w:name="_Ref509393185"/>
-      <w:bookmarkStart w:id="75" w:name="_Toc509396439"/>
+      <w:bookmarkStart w:id="73" w:name="_Ref509393185"/>
+      <w:bookmarkStart w:id="74" w:name="_Toc509396439"/>
       <w:r>
         <w:rPr>
           <w:sz w:val="24"/>
@@ -28308,7 +28306,7 @@
         </w:rPr>
         <w:fldChar w:fldCharType="end"/>
       </w:r>
-      <w:bookmarkEnd w:id="74"/>
+      <w:bookmarkEnd w:id="73"/>
       <w:r>
         <w:rPr>
           <w:sz w:val="24"/>
@@ -28316,6 +28314,77 @@
         </w:rPr>
         <w:t>: Hardware Fault Statement</w:t>
       </w:r>
+      <w:bookmarkEnd w:id="74"/>
+    </w:p>
+    <w:p>
+      <w:pPr>
+        <w:rPr>
+          <w:rFonts w:asciiTheme="majorHAnsi" w:hAnsiTheme="majorHAnsi"/>
+        </w:rPr>
+      </w:pPr>
+      <w:r>
+        <w:rPr>
+          <w:rFonts w:asciiTheme="majorHAnsi" w:hAnsiTheme="majorHAnsi"/>
+        </w:rPr>
+        <w:t xml:space="preserve">In addition, users can specify fault dependencies outside of fault statements using propagation statements. For more information on propagation type statements, see section </w:t>
+      </w:r>
+      <w:r>
+        <w:rPr>
+          <w:rFonts w:asciiTheme="majorHAnsi" w:hAnsiTheme="majorHAnsi"/>
+        </w:rPr>
+        <w:fldChar w:fldCharType="begin"/>
+      </w:r>
+      <w:r>
+        <w:rPr>
+          <w:rFonts w:asciiTheme="majorHAnsi" w:hAnsiTheme="majorHAnsi"/>
+        </w:rPr>
+        <w:instrText xml:space="preserve"> REF _Ref509392770 \w \h </w:instrText>
+      </w:r>
+      <w:r>
+        <w:rPr>
+          <w:rFonts w:asciiTheme="majorHAnsi" w:hAnsiTheme="majorHAnsi"/>
+        </w:rPr>
+      </w:r>
+      <w:r>
+        <w:rPr>
+          <w:rFonts w:asciiTheme="majorHAnsi" w:hAnsiTheme="majorHAnsi"/>
+        </w:rPr>
+        <w:instrText xml:space="preserve"> \* MERGEFORMAT </w:instrText>
+      </w:r>
+      <w:r>
+        <w:rPr>
+          <w:rFonts w:asciiTheme="majorHAnsi" w:hAnsiTheme="majorHAnsi"/>
+        </w:rPr>
+        <w:fldChar w:fldCharType="separate"/>
+      </w:r>
+      <w:r>
+        <w:rPr>
+          <w:rFonts w:asciiTheme="majorHAnsi" w:hAnsiTheme="majorHAnsi"/>
+        </w:rPr>
+        <w:t>5.4.1.6</w:t>
+      </w:r>
+      <w:r>
+        <w:rPr>
+          <w:rFonts w:asciiTheme="majorHAnsi" w:hAnsiTheme="majorHAnsi"/>
+        </w:rPr>
+        <w:fldChar w:fldCharType="end"/>
+      </w:r>
+      <w:r>
+        <w:rPr>
+          <w:rFonts w:asciiTheme="majorHAnsi" w:hAnsiTheme="majorHAnsi"/>
+        </w:rPr>
+        <w:t xml:space="preserve">. </w:t>
+      </w:r>
+    </w:p>
+    <w:p/>
+    <w:p>
+      <w:pPr>
+        <w:pStyle w:val="Heading4"/>
+      </w:pPr>
+      <w:bookmarkStart w:id="75" w:name="_Toc509396404"/>
+      <w:r>
+        <w:t>Duration</w:t>
+      </w:r>
       <w:bookmarkEnd w:id="75"/>
     </w:p>
     <w:p>
@@ -28328,102 +28397,25 @@
         <w:rPr>
           <w:rFonts w:asciiTheme="majorHAnsi" w:hAnsiTheme="majorHAnsi"/>
         </w:rPr>
-        <w:t>In addition, users can specify fault dependencies outside of fault statements</w:t>
-      </w:r>
-      <w:r>
+        <w:t xml:space="preserve">The duration of a hardware fault is specified within the hardware fault statement. Currently, the safety annex only supports permanent fault durations. Part of the future work includes transient fault durations. </w:t>
+      </w:r>
+    </w:p>
+    <w:p>
+      <w:pPr>
         <w:rPr>
           <w:rFonts w:asciiTheme="majorHAnsi" w:hAnsiTheme="majorHAnsi"/>
         </w:rPr>
-        <w:t xml:space="preserve"> using propagation statements. For more information on propagation type statements, see section </w:t>
-      </w:r>
-      <w:r>
-        <w:rPr>
-          <w:rFonts w:asciiTheme="majorHAnsi" w:hAnsiTheme="majorHAnsi"/>
-        </w:rPr>
-        <w:fldChar w:fldCharType="begin"/>
-      </w:r>
-      <w:r>
-        <w:rPr>
-          <w:rFonts w:asciiTheme="majorHAnsi" w:hAnsiTheme="majorHAnsi"/>
-        </w:rPr>
-        <w:instrText xml:space="preserve"> REF _Ref509392770 \w \h </w:instrText>
-      </w:r>
-      <w:r>
-        <w:rPr>
-          <w:rFonts w:asciiTheme="majorHAnsi" w:hAnsiTheme="majorHAnsi"/>
-        </w:rPr>
-      </w:r>
-      <w:r>
-        <w:rPr>
-          <w:rFonts w:asciiTheme="majorHAnsi" w:hAnsiTheme="majorHAnsi"/>
-        </w:rPr>
-        <w:instrText xml:space="preserve"> \* MERGEFORMAT </w:instrText>
-      </w:r>
-      <w:r>
-        <w:rPr>
-          <w:rFonts w:asciiTheme="majorHAnsi" w:hAnsiTheme="majorHAnsi"/>
-        </w:rPr>
-        <w:fldChar w:fldCharType="separate"/>
-      </w:r>
-      <w:r>
-        <w:rPr>
-          <w:rFonts w:asciiTheme="majorHAnsi" w:hAnsiTheme="majorHAnsi"/>
-        </w:rPr>
-        <w:t>5.4.1.6</w:t>
-      </w:r>
-      <w:r>
-        <w:rPr>
-          <w:rFonts w:asciiTheme="majorHAnsi" w:hAnsiTheme="majorHAnsi"/>
-        </w:rPr>
-        <w:fldChar w:fldCharType="end"/>
-      </w:r>
-      <w:r>
-        <w:rPr>
-          <w:rFonts w:asciiTheme="majorHAnsi" w:hAnsiTheme="majorHAnsi"/>
-        </w:rPr>
-        <w:t xml:space="preserve">. </w:t>
-      </w:r>
-    </w:p>
-    <w:p/>
+      </w:pPr>
+    </w:p>
     <w:p>
       <w:pPr>
         <w:pStyle w:val="Heading4"/>
       </w:pPr>
-      <w:bookmarkStart w:id="76" w:name="_Toc509396404"/>
-      <w:r>
-        <w:t>Duration</w:t>
+      <w:bookmarkStart w:id="76" w:name="_Toc509396405"/>
+      <w:r>
+        <w:t>Probability</w:t>
       </w:r>
       <w:bookmarkEnd w:id="76"/>
-    </w:p>
-    <w:p>
-      <w:pPr>
-        <w:rPr>
-          <w:rFonts w:asciiTheme="majorHAnsi" w:hAnsiTheme="majorHAnsi"/>
-        </w:rPr>
-      </w:pPr>
-      <w:r>
-        <w:rPr>
-          <w:rFonts w:asciiTheme="majorHAnsi" w:hAnsiTheme="majorHAnsi"/>
-        </w:rPr>
-        <w:t xml:space="preserve">The duration of a hardware fault is specified within the hardware fault statement. Currently, the safety annex only supports permanent fault durations. Part of the future work includes transient fault durations. </w:t>
-      </w:r>
-    </w:p>
-    <w:p>
-      <w:pPr>
-        <w:rPr>
-          <w:rFonts w:asciiTheme="majorHAnsi" w:hAnsiTheme="majorHAnsi"/>
-        </w:rPr>
-      </w:pPr>
-    </w:p>
-    <w:p>
-      <w:pPr>
-        <w:pStyle w:val="Heading4"/>
-      </w:pPr>
-      <w:bookmarkStart w:id="77" w:name="_Toc509396405"/>
-      <w:r>
-        <w:t>Probability</w:t>
-      </w:r>
-      <w:bookmarkEnd w:id="77"/>
     </w:p>
     <w:p>
       <w:pPr>
@@ -28550,11 +28542,11 @@
       <w:pPr>
         <w:pStyle w:val="Heading4"/>
       </w:pPr>
-      <w:bookmarkStart w:id="78" w:name="_Toc509396406"/>
+      <w:bookmarkStart w:id="77" w:name="_Toc509396406"/>
       <w:r>
         <w:t>Propagation Type</w:t>
       </w:r>
-      <w:bookmarkEnd w:id="78"/>
+      <w:bookmarkEnd w:id="77"/>
     </w:p>
     <w:p>
       <w:pPr>
@@ -28732,25 +28724,7 @@
           <w:sz w:val="20"/>
           <w:szCs w:val="20"/>
         </w:rPr>
-        <w:t xml:space="preserve"> </w:t>
-      </w:r>
-      <w:r>
-        <w:rPr>
-          <w:rFonts w:ascii="Consolas" w:eastAsia="Courier" w:hAnsi="Consolas" w:cs="Courier"/>
-          <w:color w:val="2A00FF"/>
-          <w:sz w:val="20"/>
-          <w:szCs w:val="20"/>
-        </w:rPr>
-        <w:t>a</w:t>
-      </w:r>
-      <w:r>
-        <w:rPr>
-          <w:rFonts w:ascii="Consolas" w:eastAsia="Courier" w:hAnsi="Consolas" w:cs="Courier"/>
-          <w:color w:val="2A00FF"/>
-          <w:sz w:val="20"/>
-          <w:szCs w:val="20"/>
-        </w:rPr>
-        <w:t>symmetric</w:t>
+        <w:t xml:space="preserve"> asymmetric</w:t>
       </w:r>
       <w:r>
         <w:rPr>
@@ -28766,162 +28740,344 @@
       <w:pPr>
         <w:pStyle w:val="Heading1"/>
       </w:pPr>
-      <w:bookmarkStart w:id="79" w:name="_Toc509396407"/>
-      <w:bookmarkStart w:id="80" w:name="_Ref509396693"/>
+      <w:bookmarkStart w:id="78" w:name="_Toc509396407"/>
+      <w:bookmarkStart w:id="79" w:name="_Ref509396693"/>
       <w:r>
         <w:t>The Tool Suite (Safety Annex, AGREE, AADL)</w:t>
       </w:r>
+      <w:bookmarkEnd w:id="78"/>
       <w:bookmarkEnd w:id="79"/>
+    </w:p>
+    <w:p>
+      <w:pPr>
+        <w:rPr>
+          <w:rFonts w:asciiTheme="majorHAnsi" w:eastAsia="Calibri" w:hAnsiTheme="majorHAnsi" w:cs="Calibri"/>
+        </w:rPr>
+      </w:pPr>
+      <w:r>
+        <w:rPr>
+          <w:rFonts w:asciiTheme="majorHAnsi" w:eastAsia="Calibri" w:hAnsiTheme="majorHAnsi" w:cs="Calibri"/>
+        </w:rPr>
+        <w:t>In this chapter we present an overview of the Safety Annex/AGREE/OSATE tool suite, followed by installation instructions for the tool suite, and a description of the main features of the tool suite.</w:t>
+      </w:r>
+    </w:p>
+    <w:p>
+      <w:pPr>
+        <w:rPr>
+          <w:rFonts w:asciiTheme="majorHAnsi" w:eastAsia="Calibri" w:hAnsiTheme="majorHAnsi" w:cs="Calibri"/>
+        </w:rPr>
+      </w:pPr>
+    </w:p>
+    <w:p>
+      <w:pPr>
+        <w:rPr>
+          <w:rFonts w:asciiTheme="majorHAnsi" w:eastAsia="Calibri" w:hAnsiTheme="majorHAnsi" w:cs="Calibri"/>
+        </w:rPr>
+      </w:pPr>
+      <w:r>
+        <w:rPr>
+          <w:rFonts w:asciiTheme="majorHAnsi" w:eastAsia="Calibri" w:hAnsiTheme="majorHAnsi" w:cs="Calibri"/>
+          <w:b/>
+        </w:rPr>
+        <w:t>Note:</w:t>
+      </w:r>
+      <w:r>
+        <w:rPr>
+          <w:rFonts w:asciiTheme="majorHAnsi" w:eastAsia="Calibri" w:hAnsiTheme="majorHAnsi" w:cs="Calibri"/>
+        </w:rPr>
+        <w:t xml:space="preserve"> At the time of writing this document, the</w:t>
+      </w:r>
+      <w:r>
+        <w:rPr>
+          <w:rFonts w:asciiTheme="majorHAnsi" w:eastAsia="Calibri" w:hAnsiTheme="majorHAnsi" w:cs="Calibri"/>
+        </w:rPr>
+        <w:t xml:space="preserve"> most</w:t>
+      </w:r>
+      <w:r>
+        <w:rPr>
+          <w:rFonts w:asciiTheme="majorHAnsi" w:eastAsia="Calibri" w:hAnsiTheme="majorHAnsi" w:cs="Calibri"/>
+        </w:rPr>
+        <w:t xml:space="preserve"> recent version of OSATE 2.3.2 does not support the Safety Annex. </w:t>
+      </w:r>
+      <w:r>
+        <w:rPr>
+          <w:rFonts w:asciiTheme="majorHAnsi" w:eastAsia="Calibri" w:hAnsiTheme="majorHAnsi" w:cs="Calibri"/>
+        </w:rPr>
+        <w:t xml:space="preserve">Until this is resolved, to use the Safety Annex with OSATE please proceed through the steps outlined in sections </w:t>
+      </w:r>
+      <w:r>
+        <w:rPr>
+          <w:rFonts w:asciiTheme="majorHAnsi" w:eastAsia="Calibri" w:hAnsiTheme="majorHAnsi" w:cs="Calibri"/>
+        </w:rPr>
+        <w:fldChar w:fldCharType="begin"/>
+      </w:r>
+      <w:r>
+        <w:rPr>
+          <w:rFonts w:asciiTheme="majorHAnsi" w:eastAsia="Calibri" w:hAnsiTheme="majorHAnsi" w:cs="Calibri"/>
+        </w:rPr>
+        <w:instrText xml:space="preserve"> REF _Ref509483838 \w \h </w:instrText>
+      </w:r>
+      <w:r>
+        <w:rPr>
+          <w:rFonts w:asciiTheme="majorHAnsi" w:eastAsia="Calibri" w:hAnsiTheme="majorHAnsi" w:cs="Calibri"/>
+        </w:rPr>
+      </w:r>
+      <w:r>
+        <w:rPr>
+          <w:rFonts w:asciiTheme="majorHAnsi" w:eastAsia="Calibri" w:hAnsiTheme="majorHAnsi" w:cs="Calibri"/>
+        </w:rPr>
+        <w:fldChar w:fldCharType="separate"/>
+      </w:r>
+      <w:r>
+        <w:rPr>
+          <w:rFonts w:asciiTheme="majorHAnsi" w:eastAsia="Calibri" w:hAnsiTheme="majorHAnsi" w:cs="Calibri"/>
+        </w:rPr>
+        <w:t>6.2.2</w:t>
+      </w:r>
+      <w:r>
+        <w:rPr>
+          <w:rFonts w:asciiTheme="majorHAnsi" w:eastAsia="Calibri" w:hAnsiTheme="majorHAnsi" w:cs="Calibri"/>
+        </w:rPr>
+        <w:fldChar w:fldCharType="end"/>
+      </w:r>
+      <w:r>
+        <w:rPr>
+          <w:rFonts w:asciiTheme="majorHAnsi" w:eastAsia="Calibri" w:hAnsiTheme="majorHAnsi" w:cs="Calibri"/>
+        </w:rPr>
+        <w:t xml:space="preserve">, </w:t>
+      </w:r>
+      <w:r>
+        <w:rPr>
+          <w:rFonts w:asciiTheme="majorHAnsi" w:eastAsia="Calibri" w:hAnsiTheme="majorHAnsi" w:cs="Calibri"/>
+        </w:rPr>
+        <w:fldChar w:fldCharType="begin"/>
+      </w:r>
+      <w:r>
+        <w:rPr>
+          <w:rFonts w:asciiTheme="majorHAnsi" w:eastAsia="Calibri" w:hAnsiTheme="majorHAnsi" w:cs="Calibri"/>
+        </w:rPr>
+        <w:instrText xml:space="preserve"> REF _Ref509483856 \w \h </w:instrText>
+      </w:r>
+      <w:r>
+        <w:rPr>
+          <w:rFonts w:asciiTheme="majorHAnsi" w:eastAsia="Calibri" w:hAnsiTheme="majorHAnsi" w:cs="Calibri"/>
+        </w:rPr>
+      </w:r>
+      <w:r>
+        <w:rPr>
+          <w:rFonts w:asciiTheme="majorHAnsi" w:eastAsia="Calibri" w:hAnsiTheme="majorHAnsi" w:cs="Calibri"/>
+        </w:rPr>
+        <w:fldChar w:fldCharType="separate"/>
+      </w:r>
+      <w:r>
+        <w:rPr>
+          <w:rFonts w:asciiTheme="majorHAnsi" w:eastAsia="Calibri" w:hAnsiTheme="majorHAnsi" w:cs="Calibri"/>
+        </w:rPr>
+        <w:t>6.2.3</w:t>
+      </w:r>
+      <w:r>
+        <w:rPr>
+          <w:rFonts w:asciiTheme="majorHAnsi" w:eastAsia="Calibri" w:hAnsiTheme="majorHAnsi" w:cs="Calibri"/>
+        </w:rPr>
+        <w:fldChar w:fldCharType="end"/>
+      </w:r>
+      <w:r>
+        <w:rPr>
+          <w:rFonts w:asciiTheme="majorHAnsi" w:eastAsia="Calibri" w:hAnsiTheme="majorHAnsi" w:cs="Calibri"/>
+        </w:rPr>
+        <w:t xml:space="preserve">, and then finally section </w:t>
+      </w:r>
+      <w:r>
+        <w:rPr>
+          <w:rFonts w:asciiTheme="majorHAnsi" w:eastAsia="Calibri" w:hAnsiTheme="majorHAnsi" w:cs="Calibri"/>
+        </w:rPr>
+        <w:fldChar w:fldCharType="begin"/>
+      </w:r>
+      <w:r>
+        <w:rPr>
+          <w:rFonts w:asciiTheme="majorHAnsi" w:eastAsia="Calibri" w:hAnsiTheme="majorHAnsi" w:cs="Calibri"/>
+        </w:rPr>
+        <w:instrText xml:space="preserve"> REF _Ref509484669 \w \h </w:instrText>
+      </w:r>
+      <w:r>
+        <w:rPr>
+          <w:rFonts w:asciiTheme="majorHAnsi" w:eastAsia="Calibri" w:hAnsiTheme="majorHAnsi" w:cs="Calibri"/>
+        </w:rPr>
+      </w:r>
+      <w:r>
+        <w:rPr>
+          <w:rFonts w:asciiTheme="majorHAnsi" w:eastAsia="Calibri" w:hAnsiTheme="majorHAnsi" w:cs="Calibri"/>
+        </w:rPr>
+        <w:fldChar w:fldCharType="separate"/>
+      </w:r>
+      <w:r>
+        <w:rPr>
+          <w:rFonts w:asciiTheme="majorHAnsi" w:eastAsia="Calibri" w:hAnsiTheme="majorHAnsi" w:cs="Calibri"/>
+        </w:rPr>
+        <w:t>6.2.6</w:t>
+      </w:r>
+      <w:r>
+        <w:rPr>
+          <w:rFonts w:asciiTheme="majorHAnsi" w:eastAsia="Calibri" w:hAnsiTheme="majorHAnsi" w:cs="Calibri"/>
+        </w:rPr>
+        <w:fldChar w:fldCharType="end"/>
+      </w:r>
+      <w:r>
+        <w:rPr>
+          <w:rFonts w:asciiTheme="majorHAnsi" w:eastAsia="Calibri" w:hAnsiTheme="majorHAnsi" w:cs="Calibri"/>
+        </w:rPr>
+        <w:t xml:space="preserve"> to install the OSATE Development Environment.</w:t>
+      </w:r>
+    </w:p>
+    <w:p/>
+    <w:p>
+      <w:pPr>
+        <w:pStyle w:val="Heading2"/>
+      </w:pPr>
+      <w:bookmarkStart w:id="80" w:name="_Toc509396408"/>
+      <w:r>
+        <w:t>Tool Suite Overview</w:t>
+      </w:r>
       <w:bookmarkEnd w:id="80"/>
     </w:p>
     <w:p>
       <w:pPr>
         <w:rPr>
+          <w:rFonts w:asciiTheme="majorHAnsi" w:eastAsia="Calibri" w:hAnsiTheme="majorHAnsi" w:cs="Calibri"/>
+        </w:rPr>
+      </w:pPr>
+      <w:r>
+        <w:rPr>
+          <w:rFonts w:asciiTheme="majorHAnsi" w:eastAsia="Calibri" w:hAnsiTheme="majorHAnsi" w:cs="Calibri"/>
+        </w:rPr>
+        <w:t xml:space="preserve">Figure 7 shows an overview of the AGREE/OSATE tool suite. As presented in the figure, OSATE is installed as an Eclipse plugin that serves as the IDE for creating AADL models.  Both AGREE and the safety annex will run as </w:t>
+      </w:r>
+      <w:proofErr w:type="gramStart"/>
+      <w:r>
+        <w:rPr>
+          <w:rFonts w:asciiTheme="majorHAnsi" w:eastAsia="Calibri" w:hAnsiTheme="majorHAnsi" w:cs="Calibri"/>
+        </w:rPr>
+        <w:t>a plugins</w:t>
+      </w:r>
+      <w:proofErr w:type="gramEnd"/>
+      <w:r>
+        <w:rPr>
+          <w:rFonts w:asciiTheme="majorHAnsi" w:eastAsia="Calibri" w:hAnsiTheme="majorHAnsi" w:cs="Calibri"/>
+        </w:rPr>
+        <w:t xml:space="preserve"> inside OSATE that provides both a language (AADL annex to annotate the models with assume-guarantee behavioral contracts in the case of AGREE and an AADL annex to annotate the model with faults in the case of the safety annex) and a tool (for compositional verification of the contracts reside in AADL models). AGREE translates an AADL model and its contract annotations into </w:t>
+      </w:r>
+      <w:proofErr w:type="spellStart"/>
+      <w:r>
+        <w:rPr>
+          <w:rFonts w:asciiTheme="majorHAnsi" w:eastAsia="Calibri" w:hAnsiTheme="majorHAnsi" w:cs="Calibri"/>
+        </w:rPr>
+        <w:t>Lustre</w:t>
+      </w:r>
+      <w:proofErr w:type="spellEnd"/>
+      <w:r>
+        <w:rPr>
+          <w:rFonts w:asciiTheme="majorHAnsi" w:eastAsia="Calibri" w:hAnsiTheme="majorHAnsi" w:cs="Calibri"/>
+        </w:rPr>
+        <w:t xml:space="preserve"> and then queries the </w:t>
+      </w:r>
+      <w:proofErr w:type="spellStart"/>
+      <w:r>
+        <w:rPr>
+          <w:rFonts w:asciiTheme="majorHAnsi" w:eastAsia="Calibri" w:hAnsiTheme="majorHAnsi" w:cs="Calibri"/>
+        </w:rPr>
+        <w:t>JKind</w:t>
+      </w:r>
+      <w:proofErr w:type="spellEnd"/>
+      <w:r>
+        <w:rPr>
+          <w:rFonts w:asciiTheme="majorHAnsi" w:eastAsia="Calibri" w:hAnsiTheme="majorHAnsi" w:cs="Calibri"/>
+        </w:rPr>
+        <w:t xml:space="preserve"> model checker to perform the verification.  </w:t>
+      </w:r>
+      <w:proofErr w:type="spellStart"/>
+      <w:r>
+        <w:rPr>
+          <w:rFonts w:asciiTheme="majorHAnsi" w:eastAsia="Calibri" w:hAnsiTheme="majorHAnsi" w:cs="Calibri"/>
+        </w:rPr>
+        <w:t>JKind</w:t>
+      </w:r>
+      <w:proofErr w:type="spellEnd"/>
+      <w:r>
+        <w:rPr>
+          <w:rFonts w:asciiTheme="majorHAnsi" w:eastAsia="Calibri" w:hAnsiTheme="majorHAnsi" w:cs="Calibri"/>
+        </w:rPr>
+        <w:t xml:space="preserve"> invokes a backend Satisfiability Modulo Theories (SMT) solver (e.g., </w:t>
+      </w:r>
+      <w:proofErr w:type="spellStart"/>
+      <w:r>
+        <w:rPr>
+          <w:rFonts w:asciiTheme="majorHAnsi" w:eastAsia="Calibri" w:hAnsiTheme="majorHAnsi" w:cs="Calibri"/>
+        </w:rPr>
+        <w:t>Yices</w:t>
+      </w:r>
+      <w:proofErr w:type="spellEnd"/>
+      <w:r>
+        <w:rPr>
+          <w:rFonts w:asciiTheme="majorHAnsi" w:eastAsia="Calibri" w:hAnsiTheme="majorHAnsi" w:cs="Calibri"/>
+        </w:rPr>
+        <w:t xml:space="preserve"> </w:t>
+      </w:r>
+      <w:proofErr w:type="gramStart"/>
+      <w:r>
+        <w:rPr>
+          <w:rFonts w:asciiTheme="majorHAnsi" w:eastAsia="Calibri" w:hAnsiTheme="majorHAnsi" w:cs="Calibri"/>
+        </w:rPr>
+        <w:t>or  Z</w:t>
+      </w:r>
+      <w:proofErr w:type="gramEnd"/>
+      <w:r>
+        <w:rPr>
+          <w:rFonts w:asciiTheme="majorHAnsi" w:eastAsia="Calibri" w:hAnsiTheme="majorHAnsi" w:cs="Calibri"/>
+        </w:rPr>
+        <w:t xml:space="preserve">3) to validate if the guarantees are valid in the compositional setting. The safety annex uses an extension point in AGREE to access the AGREE program and insert the faults into the AGREE contracts. Then that program is translated into </w:t>
+      </w:r>
+      <w:proofErr w:type="spellStart"/>
+      <w:r>
+        <w:rPr>
+          <w:rFonts w:asciiTheme="majorHAnsi" w:eastAsia="Calibri" w:hAnsiTheme="majorHAnsi" w:cs="Calibri"/>
+        </w:rPr>
+        <w:t>Lustre</w:t>
+      </w:r>
+      <w:proofErr w:type="spellEnd"/>
+      <w:r>
+        <w:rPr>
+          <w:rFonts w:asciiTheme="majorHAnsi" w:eastAsia="Calibri" w:hAnsiTheme="majorHAnsi" w:cs="Calibri"/>
+        </w:rPr>
+        <w:t xml:space="preserve"> and the </w:t>
+      </w:r>
+      <w:proofErr w:type="spellStart"/>
+      <w:r>
+        <w:rPr>
+          <w:rFonts w:asciiTheme="majorHAnsi" w:eastAsia="Calibri" w:hAnsiTheme="majorHAnsi" w:cs="Calibri"/>
+        </w:rPr>
+        <w:t>JKind</w:t>
+      </w:r>
+      <w:proofErr w:type="spellEnd"/>
+      <w:r>
+        <w:rPr>
+          <w:rFonts w:asciiTheme="majorHAnsi" w:eastAsia="Calibri" w:hAnsiTheme="majorHAnsi" w:cs="Calibri"/>
+        </w:rPr>
+        <w:t xml:space="preserve"> model checker is queried to perform the verification/safety analysis. </w:t>
+      </w:r>
+    </w:p>
+    <w:p>
+      <w:pPr>
+        <w:rPr>
           <w:rFonts w:ascii="Calibri" w:eastAsia="Calibri" w:hAnsi="Calibri" w:cs="Calibri"/>
         </w:rPr>
       </w:pPr>
-      <w:r>
+    </w:p>
+    <w:p>
+      <w:pPr>
         <w:rPr>
           <w:rFonts w:ascii="Calibri" w:eastAsia="Calibri" w:hAnsi="Calibri" w:cs="Calibri"/>
         </w:rPr>
-        <w:t>In this chapter we present an overview of the Safety Annex/AGREE/OSATE tool suite, followed by installation instructions for the tool suite, and a description of the main features of the tool suite.</w:t>
-      </w:r>
-    </w:p>
-    <w:p/>
-    <w:p>
-      <w:pPr>
-        <w:pStyle w:val="Heading2"/>
-      </w:pPr>
-      <w:bookmarkStart w:id="81" w:name="_Toc509396408"/>
-      <w:r>
-        <w:t>Tool Suite Overview</w:t>
-      </w:r>
-      <w:bookmarkEnd w:id="81"/>
-    </w:p>
-    <w:p>
-      <w:pPr>
-        <w:rPr>
-          <w:rFonts w:ascii="Calibri" w:eastAsia="Calibri" w:hAnsi="Calibri" w:cs="Calibri"/>
-        </w:rPr>
-      </w:pPr>
-      <w:r>
-        <w:rPr>
-          <w:rFonts w:ascii="Calibri" w:eastAsia="Calibri" w:hAnsi="Calibri" w:cs="Calibri"/>
-        </w:rPr>
-        <w:t xml:space="preserve">Figure 7 shows an overview of the AGREE/OSATE tool suite. As presented in the figure, OSATE is installed as an Eclipse plugin that serves as the IDE for creating AADL models.  Both AGREE and the safety annex will run as </w:t>
-      </w:r>
-      <w:proofErr w:type="gramStart"/>
-      <w:r>
-        <w:rPr>
-          <w:rFonts w:ascii="Calibri" w:eastAsia="Calibri" w:hAnsi="Calibri" w:cs="Calibri"/>
-        </w:rPr>
-        <w:t>a plugins</w:t>
-      </w:r>
-      <w:proofErr w:type="gramEnd"/>
-      <w:r>
-        <w:rPr>
-          <w:rFonts w:ascii="Calibri" w:eastAsia="Calibri" w:hAnsi="Calibri" w:cs="Calibri"/>
-        </w:rPr>
-        <w:t xml:space="preserve"> inside OSATE that provides both a language (AADL annex to annotate the models with assume-guarantee behavioral contracts in the case of AGREE and an AADL annex to annotate the model with faults in the case of the safety annex) and a tool (for compositional verification of the contracts reside in AADL models). AGREE translates an AADL model and its contract annotations into </w:t>
-      </w:r>
-      <w:proofErr w:type="spellStart"/>
-      <w:r>
-        <w:rPr>
-          <w:rFonts w:ascii="Calibri" w:eastAsia="Calibri" w:hAnsi="Calibri" w:cs="Calibri"/>
-        </w:rPr>
-        <w:t>Lustre</w:t>
-      </w:r>
-      <w:proofErr w:type="spellEnd"/>
-      <w:r>
-        <w:rPr>
-          <w:rFonts w:ascii="Calibri" w:eastAsia="Calibri" w:hAnsi="Calibri" w:cs="Calibri"/>
-        </w:rPr>
-        <w:t xml:space="preserve"> and then queries the </w:t>
-      </w:r>
-      <w:proofErr w:type="spellStart"/>
-      <w:r>
-        <w:rPr>
-          <w:rFonts w:ascii="Calibri" w:eastAsia="Calibri" w:hAnsi="Calibri" w:cs="Calibri"/>
-        </w:rPr>
-        <w:t>JKind</w:t>
-      </w:r>
-      <w:proofErr w:type="spellEnd"/>
-      <w:r>
-        <w:rPr>
-          <w:rFonts w:ascii="Calibri" w:eastAsia="Calibri" w:hAnsi="Calibri" w:cs="Calibri"/>
-        </w:rPr>
-        <w:t xml:space="preserve"> model checker to perform the verification.  </w:t>
-      </w:r>
-      <w:proofErr w:type="spellStart"/>
-      <w:r>
-        <w:rPr>
-          <w:rFonts w:ascii="Calibri" w:eastAsia="Calibri" w:hAnsi="Calibri" w:cs="Calibri"/>
-        </w:rPr>
-        <w:t>JKind</w:t>
-      </w:r>
-      <w:proofErr w:type="spellEnd"/>
-      <w:r>
-        <w:rPr>
-          <w:rFonts w:ascii="Calibri" w:eastAsia="Calibri" w:hAnsi="Calibri" w:cs="Calibri"/>
-        </w:rPr>
-        <w:t xml:space="preserve"> invokes a backend Satisfiability Modulo Theories (SMT) solver (e.g., </w:t>
-      </w:r>
-      <w:proofErr w:type="spellStart"/>
-      <w:r>
-        <w:rPr>
-          <w:rFonts w:ascii="Calibri" w:eastAsia="Calibri" w:hAnsi="Calibri" w:cs="Calibri"/>
-        </w:rPr>
-        <w:t>Yices</w:t>
-      </w:r>
-      <w:proofErr w:type="spellEnd"/>
-      <w:r>
-        <w:rPr>
-          <w:rFonts w:ascii="Calibri" w:eastAsia="Calibri" w:hAnsi="Calibri" w:cs="Calibri"/>
-        </w:rPr>
-        <w:t xml:space="preserve"> </w:t>
-      </w:r>
-      <w:proofErr w:type="gramStart"/>
-      <w:r>
-        <w:rPr>
-          <w:rFonts w:ascii="Calibri" w:eastAsia="Calibri" w:hAnsi="Calibri" w:cs="Calibri"/>
-        </w:rPr>
-        <w:t>or  Z</w:t>
-      </w:r>
-      <w:proofErr w:type="gramEnd"/>
-      <w:r>
-        <w:rPr>
-          <w:rFonts w:ascii="Calibri" w:eastAsia="Calibri" w:hAnsi="Calibri" w:cs="Calibri"/>
-        </w:rPr>
-        <w:t xml:space="preserve">3) to validate if the guarantees are valid in the compositional setting. The safety annex uses an extension point in AGREE to access the AGREE program and insert the faults into the AGREE contracts. Then that program is translated into </w:t>
-      </w:r>
-      <w:proofErr w:type="spellStart"/>
-      <w:r>
-        <w:rPr>
-          <w:rFonts w:ascii="Calibri" w:eastAsia="Calibri" w:hAnsi="Calibri" w:cs="Calibri"/>
-        </w:rPr>
-        <w:t>Lustre</w:t>
-      </w:r>
-      <w:proofErr w:type="spellEnd"/>
-      <w:r>
-        <w:rPr>
-          <w:rFonts w:ascii="Calibri" w:eastAsia="Calibri" w:hAnsi="Calibri" w:cs="Calibri"/>
-        </w:rPr>
-        <w:t xml:space="preserve"> and the </w:t>
-      </w:r>
-      <w:proofErr w:type="spellStart"/>
-      <w:r>
-        <w:rPr>
-          <w:rFonts w:ascii="Calibri" w:eastAsia="Calibri" w:hAnsi="Calibri" w:cs="Calibri"/>
-        </w:rPr>
-        <w:t>JKind</w:t>
-      </w:r>
-      <w:proofErr w:type="spellEnd"/>
-      <w:r>
-        <w:rPr>
-          <w:rFonts w:ascii="Calibri" w:eastAsia="Calibri" w:hAnsi="Calibri" w:cs="Calibri"/>
-        </w:rPr>
-        <w:t xml:space="preserve"> model checker is queried to perform the verification/safety analysis. </w:t>
-      </w:r>
+      </w:pPr>
     </w:p>
     <w:p>
       <w:pPr>
@@ -28935,7 +29091,7 @@
         </w:rPr>
         <w:lastRenderedPageBreak/>
         <w:drawing>
-          <wp:inline distT="0" distB="0" distL="0" distR="0" wp14:anchorId="6A24BEDC" wp14:editId="1EBAE57A">
+          <wp:inline distT="0" distB="0" distL="0" distR="0" wp14:anchorId="780E8C61" wp14:editId="612C4D2A">
             <wp:extent cx="3975100" cy="4849418"/>
             <wp:effectExtent l="0" t="0" r="0" b="0"/>
             <wp:docPr id="15" name="image15.png" descr=":osate_tool_environ.pdf"/>
@@ -28981,9 +29137,9 @@
           <w:szCs w:val="24"/>
         </w:rPr>
       </w:pPr>
-      <w:bookmarkStart w:id="82" w:name="_Toc509298869"/>
-      <w:bookmarkStart w:id="83" w:name="_Toc509313369"/>
-      <w:bookmarkStart w:id="84" w:name="_Toc509396440"/>
+      <w:bookmarkStart w:id="81" w:name="_Toc509298869"/>
+      <w:bookmarkStart w:id="82" w:name="_Toc509313369"/>
+      <w:bookmarkStart w:id="83" w:name="_Toc509396440"/>
       <w:r>
         <w:rPr>
           <w:sz w:val="24"/>
@@ -29034,94 +29190,94 @@
         </w:rPr>
         <w:t>: Overview of Safety Annex/AGREE/OSATE Tool Suite</w:t>
       </w:r>
+      <w:bookmarkEnd w:id="81"/>
       <w:bookmarkEnd w:id="82"/>
       <w:bookmarkEnd w:id="83"/>
+    </w:p>
+    <w:p>
+      <w:pPr>
+        <w:rPr>
+          <w:rFonts w:ascii="Calibri" w:eastAsia="Calibri" w:hAnsi="Calibri" w:cs="Calibri"/>
+        </w:rPr>
+      </w:pPr>
+    </w:p>
+    <w:p>
+      <w:pPr>
+        <w:rPr>
+          <w:rFonts w:ascii="Calibri" w:eastAsia="Calibri" w:hAnsi="Calibri" w:cs="Calibri"/>
+        </w:rPr>
+      </w:pPr>
+    </w:p>
+    <w:p>
+      <w:pPr>
+        <w:rPr>
+          <w:rFonts w:ascii="Calibri" w:eastAsia="Calibri" w:hAnsi="Calibri" w:cs="Calibri"/>
+        </w:rPr>
+      </w:pPr>
+    </w:p>
+    <w:p/>
+    <w:p>
+      <w:pPr>
+        <w:pStyle w:val="Heading2"/>
+      </w:pPr>
+      <w:bookmarkStart w:id="84" w:name="_Toc509396409"/>
+      <w:r>
+        <w:t>Installation</w:t>
+      </w:r>
       <w:bookmarkEnd w:id="84"/>
     </w:p>
     <w:p>
       <w:pPr>
         <w:rPr>
-          <w:rFonts w:ascii="Calibri" w:eastAsia="Calibri" w:hAnsi="Calibri" w:cs="Calibri"/>
-        </w:rPr>
-      </w:pPr>
-    </w:p>
-    <w:p>
-      <w:pPr>
-        <w:rPr>
-          <w:rFonts w:ascii="Calibri" w:eastAsia="Calibri" w:hAnsi="Calibri" w:cs="Calibri"/>
-        </w:rPr>
-      </w:pPr>
-    </w:p>
-    <w:p>
-      <w:pPr>
-        <w:rPr>
-          <w:rFonts w:ascii="Calibri" w:eastAsia="Calibri" w:hAnsi="Calibri" w:cs="Calibri"/>
-        </w:rPr>
-      </w:pPr>
+          <w:rFonts w:asciiTheme="majorHAnsi" w:eastAsia="Calibri" w:hAnsiTheme="majorHAnsi" w:cs="Calibri"/>
+        </w:rPr>
+      </w:pPr>
+      <w:r>
+        <w:rPr>
+          <w:rFonts w:asciiTheme="majorHAnsi" w:eastAsia="Calibri" w:hAnsiTheme="majorHAnsi" w:cs="Calibri"/>
+        </w:rPr>
+        <w:t>Installing the Safety Annex/AGREE/OSATE Tool Suite consists of</w:t>
+      </w:r>
+      <w:r>
+        <w:rPr>
+          <w:rFonts w:asciiTheme="majorHAnsi" w:eastAsia="Calibri" w:hAnsiTheme="majorHAnsi" w:cs="Calibri"/>
+        </w:rPr>
+        <w:t xml:space="preserve"> 5 main</w:t>
+      </w:r>
+      <w:r>
+        <w:rPr>
+          <w:rFonts w:asciiTheme="majorHAnsi" w:eastAsia="Calibri" w:hAnsiTheme="majorHAnsi" w:cs="Calibri"/>
+        </w:rPr>
+        <w:t xml:space="preserve"> steps, described in each of the following sections. </w:t>
+      </w:r>
     </w:p>
     <w:p/>
     <w:p>
       <w:pPr>
-        <w:pStyle w:val="Heading2"/>
-      </w:pPr>
-      <w:bookmarkStart w:id="85" w:name="_Toc509396409"/>
-      <w:r>
-        <w:t>Installation</w:t>
+        <w:pStyle w:val="Heading3"/>
+      </w:pPr>
+      <w:bookmarkStart w:id="85" w:name="_Toc509396410"/>
+      <w:r>
+        <w:t>Install OSATE</w:t>
       </w:r>
       <w:bookmarkEnd w:id="85"/>
     </w:p>
     <w:p>
       <w:pPr>
         <w:rPr>
-          <w:rFonts w:ascii="Calibri" w:eastAsia="Calibri" w:hAnsi="Calibri" w:cs="Calibri"/>
-        </w:rPr>
-      </w:pPr>
-      <w:r>
-        <w:rPr>
-          <w:rFonts w:ascii="Calibri" w:eastAsia="Calibri" w:hAnsi="Calibri" w:cs="Calibri"/>
-        </w:rPr>
-        <w:t>Installing the Safety Annex/AGREE/OSATE Tool Suite consists of</w:t>
-      </w:r>
-      <w:r>
-        <w:rPr>
-          <w:rFonts w:ascii="Calibri" w:eastAsia="Calibri" w:hAnsi="Calibri" w:cs="Calibri"/>
-        </w:rPr>
-        <w:t xml:space="preserve"> 5 main</w:t>
-      </w:r>
-      <w:r>
-        <w:rPr>
-          <w:rFonts w:ascii="Calibri" w:eastAsia="Calibri" w:hAnsi="Calibri" w:cs="Calibri"/>
-        </w:rPr>
-        <w:t xml:space="preserve"> steps, described in each of the following sections. </w:t>
-      </w:r>
-    </w:p>
-    <w:p/>
-    <w:p>
-      <w:pPr>
-        <w:pStyle w:val="Heading3"/>
-      </w:pPr>
-      <w:bookmarkStart w:id="86" w:name="_Toc509396410"/>
-      <w:r>
-        <w:t>Install OSATE</w:t>
-      </w:r>
-      <w:bookmarkEnd w:id="86"/>
-    </w:p>
-    <w:p>
-      <w:pPr>
-        <w:rPr>
-          <w:rFonts w:ascii="Calibri" w:eastAsia="Calibri" w:hAnsi="Calibri" w:cs="Calibri"/>
-        </w:rPr>
-      </w:pPr>
-      <w:r>
-        <w:rPr>
-          <w:rFonts w:ascii="Calibri" w:eastAsia="Calibri" w:hAnsi="Calibri" w:cs="Calibri"/>
+          <w:rFonts w:asciiTheme="majorHAnsi" w:eastAsia="Calibri" w:hAnsiTheme="majorHAnsi" w:cs="Calibri"/>
+        </w:rPr>
+      </w:pPr>
+      <w:r>
+        <w:rPr>
+          <w:rFonts w:asciiTheme="majorHAnsi" w:eastAsia="Calibri" w:hAnsiTheme="majorHAnsi" w:cs="Calibri"/>
         </w:rPr>
         <w:t xml:space="preserve">Binary releases of the OSATE tool suite for different platforms are available at: </w:t>
       </w:r>
       <w:hyperlink r:id="rId25">
         <w:r>
           <w:rPr>
-            <w:rFonts w:ascii="Calibri" w:eastAsia="Calibri" w:hAnsi="Calibri" w:cs="Calibri"/>
+            <w:rFonts w:asciiTheme="majorHAnsi" w:eastAsia="Calibri" w:hAnsiTheme="majorHAnsi" w:cs="Calibri"/>
             <w:color w:val="0000FF"/>
             <w:u w:val="single"/>
           </w:rPr>
@@ -29130,54 +29286,54 @@
       </w:hyperlink>
       <w:r>
         <w:rPr>
+          <w:rFonts w:asciiTheme="majorHAnsi" w:eastAsia="Calibri" w:hAnsiTheme="majorHAnsi" w:cs="Calibri"/>
+        </w:rPr>
+        <w:t>. Choose the most recent version of OSATE that is appropriate for your platform.  For example, at the time of writing this document, the most current release of OSATE is 2.3</w:t>
+      </w:r>
+      <w:r>
+        <w:rPr>
+          <w:rFonts w:asciiTheme="majorHAnsi" w:eastAsia="Calibri" w:hAnsiTheme="majorHAnsi" w:cs="Calibri"/>
+        </w:rPr>
+        <w:t>.2</w:t>
+      </w:r>
+      <w:r>
+        <w:rPr>
+          <w:rFonts w:asciiTheme="majorHAnsi" w:eastAsia="Calibri" w:hAnsiTheme="majorHAnsi" w:cs="Calibri"/>
+        </w:rPr>
+        <w:t xml:space="preserve">, available for download from </w:t>
+      </w:r>
+      <w:hyperlink r:id="rId26" w:history="1">
+        <w:r>
+          <w:rPr>
+            <w:rStyle w:val="Hyperlink"/>
+            <w:rFonts w:asciiTheme="majorHAnsi" w:eastAsia="Calibri" w:hAnsiTheme="majorHAnsi" w:cs="Calibri"/>
+          </w:rPr>
+          <w:t>http://osate.org/download-and-install.html</w:t>
+        </w:r>
+      </w:hyperlink>
+      <w:r>
+        <w:rPr>
+          <w:rFonts w:asciiTheme="majorHAnsi" w:eastAsia="Calibri" w:hAnsiTheme="majorHAnsi" w:cs="Calibri"/>
+        </w:rPr>
+        <w:t xml:space="preserve">.  </w:t>
+      </w:r>
+    </w:p>
+    <w:p>
+      <w:pPr>
+        <w:rPr>
           <w:rFonts w:ascii="Calibri" w:eastAsia="Calibri" w:hAnsi="Calibri" w:cs="Calibri"/>
         </w:rPr>
-        <w:t>. Choose the most recent version of OSATE that is appropriate for your platform.  For example, at the time of writing this document, the most current release of OSATE is 2.3</w:t>
-      </w:r>
-      <w:r>
-        <w:rPr>
-          <w:rFonts w:ascii="Calibri" w:eastAsia="Calibri" w:hAnsi="Calibri" w:cs="Calibri"/>
-        </w:rPr>
-        <w:t>.2</w:t>
-      </w:r>
-      <w:r>
-        <w:rPr>
-          <w:rFonts w:ascii="Calibri" w:eastAsia="Calibri" w:hAnsi="Calibri" w:cs="Calibri"/>
-        </w:rPr>
-        <w:t xml:space="preserve">, available for download from </w:t>
-      </w:r>
-      <w:hyperlink r:id="rId26" w:history="1">
-        <w:r>
-          <w:rPr>
-            <w:rStyle w:val="Hyperlink"/>
-            <w:rFonts w:ascii="Calibri" w:eastAsia="Calibri" w:hAnsi="Calibri" w:cs="Calibri"/>
-          </w:rPr>
-          <w:t>http://osate.org/download-and-install.html</w:t>
-        </w:r>
-      </w:hyperlink>
-      <w:r>
-        <w:rPr>
-          <w:rFonts w:ascii="Calibri" w:eastAsia="Calibri" w:hAnsi="Calibri" w:cs="Calibri"/>
-        </w:rPr>
-        <w:t xml:space="preserve">.  </w:t>
-      </w:r>
-    </w:p>
-    <w:p>
-      <w:pPr>
-        <w:rPr>
-          <w:rFonts w:ascii="Calibri" w:eastAsia="Calibri" w:hAnsi="Calibri" w:cs="Calibri"/>
-        </w:rPr>
-      </w:pPr>
-    </w:p>
-    <w:p>
-      <w:pPr>
-        <w:rPr>
-          <w:rFonts w:ascii="Calibri" w:eastAsia="Calibri" w:hAnsi="Calibri" w:cs="Calibri"/>
-        </w:rPr>
-      </w:pPr>
-      <w:r>
-        <w:rPr>
-          <w:rFonts w:ascii="Calibri" w:eastAsia="Calibri" w:hAnsi="Calibri" w:cs="Calibri"/>
+      </w:pPr>
+    </w:p>
+    <w:p>
+      <w:pPr>
+        <w:rPr>
+          <w:rFonts w:asciiTheme="majorHAnsi" w:eastAsia="Calibri" w:hAnsiTheme="majorHAnsi" w:cs="Calibri"/>
+        </w:rPr>
+      </w:pPr>
+      <w:r>
+        <w:rPr>
+          <w:rFonts w:asciiTheme="majorHAnsi" w:eastAsia="Calibri" w:hAnsiTheme="majorHAnsi" w:cs="Calibri"/>
         </w:rPr>
         <w:lastRenderedPageBreak/>
         <w:t xml:space="preserve">After following the OSATE download instructions found on the OSATE download site (above)  The splash screen shown in </w:t>
@@ -29232,7 +29388,7 @@
       </w:r>
       <w:r>
         <w:rPr>
-          <w:rFonts w:ascii="Calibri" w:eastAsia="Calibri" w:hAnsi="Calibri" w:cs="Calibri"/>
+          <w:rFonts w:asciiTheme="majorHAnsi" w:eastAsia="Calibri" w:hAnsiTheme="majorHAnsi" w:cs="Calibri"/>
         </w:rPr>
         <w:t xml:space="preserve"> should appear, and OSATE should begin loading. </w:t>
       </w:r>
@@ -29247,7 +29403,7 @@
           <w:noProof/>
         </w:rPr>
         <w:drawing>
-          <wp:inline distT="0" distB="0" distL="0" distR="0" wp14:anchorId="03022DD9" wp14:editId="05A59DF9">
+          <wp:inline distT="0" distB="0" distL="0" distR="0" wp14:anchorId="7B991BB2" wp14:editId="3BC87AE5">
             <wp:extent cx="4076700" cy="3009900"/>
             <wp:effectExtent l="0" t="0" r="0" b="0"/>
             <wp:docPr id="16" name="image14.png"/>
@@ -29292,9 +29448,9 @@
           <w:szCs w:val="24"/>
         </w:rPr>
       </w:pPr>
-      <w:bookmarkStart w:id="87" w:name="_Ref509312820"/>
-      <w:bookmarkStart w:id="88" w:name="_Toc509313370"/>
-      <w:bookmarkStart w:id="89" w:name="_Toc509396441"/>
+      <w:bookmarkStart w:id="86" w:name="_Ref509312820"/>
+      <w:bookmarkStart w:id="87" w:name="_Toc509313370"/>
+      <w:bookmarkStart w:id="88" w:name="_Toc509396441"/>
       <w:r>
         <w:rPr>
           <w:sz w:val="24"/>
@@ -29338,7 +29494,7 @@
         </w:rPr>
         <w:fldChar w:fldCharType="end"/>
       </w:r>
-      <w:bookmarkEnd w:id="87"/>
+      <w:bookmarkEnd w:id="86"/>
       <w:r>
         <w:rPr>
           <w:sz w:val="24"/>
@@ -29346,66 +29502,76 @@
         </w:rPr>
         <w:t>: OSATE Loading Screen</w:t>
       </w:r>
+      <w:bookmarkEnd w:id="87"/>
       <w:bookmarkEnd w:id="88"/>
+    </w:p>
+    <w:p>
+      <w:bookmarkStart w:id="89" w:name="_1pxezwc" w:colFirst="0" w:colLast="0"/>
       <w:bookmarkEnd w:id="89"/>
     </w:p>
     <w:p>
-      <w:bookmarkStart w:id="90" w:name="_1pxezwc" w:colFirst="0" w:colLast="0"/>
-      <w:bookmarkEnd w:id="90"/>
-    </w:p>
-    <w:p>
-      <w:pPr>
-        <w:rPr>
-          <w:rFonts w:ascii="Calibri" w:eastAsia="Calibri" w:hAnsi="Calibri" w:cs="Calibri"/>
-        </w:rPr>
-      </w:pPr>
-      <w:r>
-        <w:rPr>
-          <w:rFonts w:ascii="Calibri" w:eastAsia="Calibri" w:hAnsi="Calibri" w:cs="Calibri"/>
+      <w:pPr>
+        <w:rPr>
+          <w:rFonts w:asciiTheme="majorHAnsi" w:eastAsia="Calibri" w:hAnsiTheme="majorHAnsi" w:cs="Calibri"/>
+        </w:rPr>
+      </w:pPr>
+      <w:r>
+        <w:rPr>
+          <w:rFonts w:asciiTheme="majorHAnsi" w:eastAsia="Calibri" w:hAnsiTheme="majorHAnsi" w:cs="Calibri"/>
         </w:rPr>
         <w:t xml:space="preserve">If OSATE loads successfully, continue to the next step in the installation process.  If not, and you are running Windows, the most likely culprit involves mismatches between the 32-bit and 64-bit version of OSATE and the bit-level of the Windows OS.  Please check to see whether the version of OSATE matches the bit-level of your version of Windows OS.  If running Windows 10, this information can be found in the System Control Panel as shown below in </w:t>
       </w:r>
       <w:r>
         <w:rPr>
-          <w:rFonts w:ascii="Calibri" w:eastAsia="Calibri" w:hAnsi="Calibri" w:cs="Calibri"/>
+          <w:rFonts w:asciiTheme="majorHAnsi" w:eastAsia="Calibri" w:hAnsiTheme="majorHAnsi" w:cs="Calibri"/>
         </w:rPr>
         <w:fldChar w:fldCharType="begin"/>
       </w:r>
       <w:r>
         <w:rPr>
-          <w:rFonts w:ascii="Calibri" w:eastAsia="Calibri" w:hAnsi="Calibri" w:cs="Calibri"/>
+          <w:rFonts w:asciiTheme="majorHAnsi" w:eastAsia="Calibri" w:hAnsiTheme="majorHAnsi" w:cs="Calibri"/>
         </w:rPr>
         <w:instrText xml:space="preserve"> REF _Ref509312990 \h </w:instrText>
       </w:r>
       <w:r>
         <w:rPr>
-          <w:rFonts w:ascii="Calibri" w:eastAsia="Calibri" w:hAnsi="Calibri" w:cs="Calibri"/>
-        </w:rPr>
-      </w:r>
-      <w:r>
-        <w:rPr>
-          <w:rFonts w:ascii="Calibri" w:eastAsia="Calibri" w:hAnsi="Calibri" w:cs="Calibri"/>
+          <w:rFonts w:asciiTheme="majorHAnsi" w:eastAsia="Calibri" w:hAnsiTheme="majorHAnsi" w:cs="Calibri"/>
+        </w:rPr>
+      </w:r>
+      <w:r>
+        <w:rPr>
+          <w:rFonts w:asciiTheme="majorHAnsi" w:eastAsia="Calibri" w:hAnsiTheme="majorHAnsi" w:cs="Calibri"/>
+        </w:rPr>
+        <w:instrText xml:space="preserve"> \* MERGEFORMAT </w:instrText>
+      </w:r>
+      <w:r>
+        <w:rPr>
+          <w:rFonts w:asciiTheme="majorHAnsi" w:eastAsia="Calibri" w:hAnsiTheme="majorHAnsi" w:cs="Calibri"/>
         </w:rPr>
         <w:fldChar w:fldCharType="separate"/>
       </w:r>
       <w:r>
+        <w:rPr>
+          <w:rFonts w:asciiTheme="majorHAnsi" w:hAnsiTheme="majorHAnsi"/>
+        </w:rPr>
         <w:t xml:space="preserve">Figure </w:t>
       </w:r>
       <w:r>
         <w:rPr>
+          <w:rFonts w:asciiTheme="majorHAnsi" w:hAnsiTheme="majorHAnsi"/>
           <w:noProof/>
         </w:rPr>
         <w:t>15</w:t>
       </w:r>
       <w:r>
         <w:rPr>
-          <w:rFonts w:ascii="Calibri" w:eastAsia="Calibri" w:hAnsi="Calibri" w:cs="Calibri"/>
+          <w:rFonts w:asciiTheme="majorHAnsi" w:eastAsia="Calibri" w:hAnsiTheme="majorHAnsi" w:cs="Calibri"/>
         </w:rPr>
         <w:fldChar w:fldCharType="end"/>
       </w:r>
       <w:r>
         <w:rPr>
-          <w:rFonts w:ascii="Calibri" w:eastAsia="Calibri" w:hAnsi="Calibri" w:cs="Calibri"/>
+          <w:rFonts w:asciiTheme="majorHAnsi" w:eastAsia="Calibri" w:hAnsiTheme="majorHAnsi" w:cs="Calibri"/>
         </w:rPr>
         <w:t>. Note that this information is also required for downloading the correct version of the SMT Solver in the next installation step.</w:t>
       </w:r>
@@ -29434,7 +29600,7 @@
           <w:noProof/>
         </w:rPr>
         <w:drawing>
-          <wp:inline distT="0" distB="0" distL="0" distR="0" wp14:anchorId="3DAA1F85" wp14:editId="4287F56B">
+          <wp:inline distT="0" distB="0" distL="0" distR="0" wp14:anchorId="151F6728" wp14:editId="70C51357">
             <wp:extent cx="5943600" cy="3105150"/>
             <wp:effectExtent l="0" t="0" r="0" b="0"/>
             <wp:docPr id="17" name="Picture 17" descr="windows10_system"/>
@@ -29492,7 +29658,7 @@
           <w:szCs w:val="24"/>
         </w:rPr>
       </w:pPr>
-      <w:bookmarkStart w:id="91" w:name="_Toc509396442"/>
+      <w:bookmarkStart w:id="90" w:name="_Toc509396442"/>
       <w:r>
         <w:rPr>
           <w:sz w:val="24"/>
@@ -29543,56 +29709,58 @@
         </w:rPr>
         <w:t>: Windows 10 System Control Panel</w:t>
       </w:r>
+      <w:bookmarkEnd w:id="90"/>
+    </w:p>
+    <w:p/>
+    <w:p>
+      <w:pPr>
+        <w:pStyle w:val="Heading3"/>
+      </w:pPr>
+      <w:bookmarkStart w:id="91" w:name="_Toc509396411"/>
+      <w:bookmarkStart w:id="92" w:name="_Ref509483838"/>
+      <w:r>
+        <w:t>Install SMT Solver</w:t>
+      </w:r>
       <w:bookmarkEnd w:id="91"/>
-    </w:p>
-    <w:p/>
-    <w:p>
-      <w:pPr>
-        <w:pStyle w:val="Heading3"/>
-      </w:pPr>
-      <w:bookmarkStart w:id="92" w:name="_Toc509396411"/>
-      <w:r>
-        <w:t>Install SMT Solver</w:t>
-      </w:r>
       <w:bookmarkEnd w:id="92"/>
     </w:p>
     <w:p>
       <w:pPr>
         <w:rPr>
-          <w:rFonts w:ascii="Calibri" w:eastAsia="Calibri" w:hAnsi="Calibri" w:cs="Calibri"/>
-        </w:rPr>
-      </w:pPr>
-      <w:r>
-        <w:rPr>
-          <w:rFonts w:ascii="Calibri" w:eastAsia="Calibri" w:hAnsi="Calibri" w:cs="Calibri"/>
+          <w:rFonts w:asciiTheme="majorHAnsi" w:eastAsia="Calibri" w:hAnsiTheme="majorHAnsi" w:cs="Calibri"/>
+        </w:rPr>
+      </w:pPr>
+      <w:r>
+        <w:rPr>
+          <w:rFonts w:asciiTheme="majorHAnsi" w:eastAsia="Calibri" w:hAnsiTheme="majorHAnsi" w:cs="Calibri"/>
         </w:rPr>
         <w:t xml:space="preserve">Either one of the following SMT solvers can be used as the underlying symbolic solver invoked by the </w:t>
       </w:r>
       <w:proofErr w:type="spellStart"/>
       <w:r>
         <w:rPr>
-          <w:rFonts w:ascii="Calibri" w:eastAsia="Calibri" w:hAnsi="Calibri" w:cs="Calibri"/>
+          <w:rFonts w:asciiTheme="majorHAnsi" w:eastAsia="Calibri" w:hAnsiTheme="majorHAnsi" w:cs="Calibri"/>
         </w:rPr>
         <w:t>JKind</w:t>
       </w:r>
       <w:proofErr w:type="spellEnd"/>
       <w:r>
         <w:rPr>
-          <w:rFonts w:ascii="Calibri" w:eastAsia="Calibri" w:hAnsi="Calibri" w:cs="Calibri"/>
+          <w:rFonts w:asciiTheme="majorHAnsi" w:eastAsia="Calibri" w:hAnsiTheme="majorHAnsi" w:cs="Calibri"/>
         </w:rPr>
         <w:t xml:space="preserve"> model checker: </w:t>
       </w:r>
       <w:proofErr w:type="spellStart"/>
       <w:r>
         <w:rPr>
-          <w:rFonts w:ascii="Calibri" w:eastAsia="Calibri" w:hAnsi="Calibri" w:cs="Calibri"/>
+          <w:rFonts w:asciiTheme="majorHAnsi" w:eastAsia="Calibri" w:hAnsiTheme="majorHAnsi" w:cs="Calibri"/>
         </w:rPr>
         <w:t>Yices</w:t>
       </w:r>
       <w:proofErr w:type="spellEnd"/>
       <w:r>
         <w:rPr>
-          <w:rFonts w:ascii="Calibri" w:eastAsia="Calibri" w:hAnsi="Calibri" w:cs="Calibri"/>
+          <w:rFonts w:asciiTheme="majorHAnsi" w:eastAsia="Calibri" w:hAnsiTheme="majorHAnsi" w:cs="Calibri"/>
         </w:rPr>
         <w:t xml:space="preserve"> from SRI, or Z3 from Microsoft, Inc.  </w:t>
       </w:r>
@@ -29600,47 +29768,47 @@
     <w:p>
       <w:pPr>
         <w:rPr>
-          <w:rFonts w:ascii="Calibri" w:eastAsia="Calibri" w:hAnsi="Calibri" w:cs="Calibri"/>
-        </w:rPr>
-      </w:pPr>
-      <w:r>
-        <w:rPr>
-          <w:rFonts w:ascii="Calibri" w:eastAsia="Calibri" w:hAnsi="Calibri" w:cs="Calibri"/>
+          <w:rFonts w:asciiTheme="majorHAnsi" w:eastAsia="Calibri" w:hAnsiTheme="majorHAnsi" w:cs="Calibri"/>
+        </w:rPr>
+      </w:pPr>
+      <w:r>
+        <w:rPr>
+          <w:rFonts w:asciiTheme="majorHAnsi" w:eastAsia="Calibri" w:hAnsiTheme="majorHAnsi" w:cs="Calibri"/>
         </w:rPr>
         <w:t xml:space="preserve">To download </w:t>
       </w:r>
       <w:proofErr w:type="spellStart"/>
       <w:r>
         <w:rPr>
-          <w:rFonts w:ascii="Calibri" w:eastAsia="Calibri" w:hAnsi="Calibri" w:cs="Calibri"/>
+          <w:rFonts w:asciiTheme="majorHAnsi" w:eastAsia="Calibri" w:hAnsiTheme="majorHAnsi" w:cs="Calibri"/>
         </w:rPr>
         <w:t>Yices</w:t>
       </w:r>
       <w:proofErr w:type="spellEnd"/>
       <w:r>
         <w:rPr>
-          <w:rFonts w:ascii="Calibri" w:eastAsia="Calibri" w:hAnsi="Calibri" w:cs="Calibri"/>
+          <w:rFonts w:asciiTheme="majorHAnsi" w:eastAsia="Calibri" w:hAnsiTheme="majorHAnsi" w:cs="Calibri"/>
         </w:rPr>
         <w:t xml:space="preserve">, navigate to the </w:t>
       </w:r>
       <w:proofErr w:type="spellStart"/>
       <w:r>
         <w:rPr>
-          <w:rFonts w:ascii="Calibri" w:eastAsia="Calibri" w:hAnsi="Calibri" w:cs="Calibri"/>
+          <w:rFonts w:asciiTheme="majorHAnsi" w:eastAsia="Calibri" w:hAnsiTheme="majorHAnsi" w:cs="Calibri"/>
         </w:rPr>
         <w:t>Yices</w:t>
       </w:r>
       <w:proofErr w:type="spellEnd"/>
       <w:r>
         <w:rPr>
-          <w:rFonts w:ascii="Calibri" w:eastAsia="Calibri" w:hAnsi="Calibri" w:cs="Calibri"/>
+          <w:rFonts w:asciiTheme="majorHAnsi" w:eastAsia="Calibri" w:hAnsiTheme="majorHAnsi" w:cs="Calibri"/>
         </w:rPr>
         <w:t xml:space="preserve"> install page at: </w:t>
       </w:r>
       <w:hyperlink r:id="rId29">
         <w:r>
           <w:rPr>
-            <w:rFonts w:ascii="Calibri" w:eastAsia="Calibri" w:hAnsi="Calibri" w:cs="Calibri"/>
+            <w:rFonts w:asciiTheme="majorHAnsi" w:eastAsia="Calibri" w:hAnsiTheme="majorHAnsi" w:cs="Calibri"/>
             <w:color w:val="0000FF"/>
             <w:u w:val="single"/>
           </w:rPr>
@@ -29649,21 +29817,21 @@
       </w:hyperlink>
       <w:r>
         <w:rPr>
-          <w:rFonts w:ascii="Calibri" w:eastAsia="Calibri" w:hAnsi="Calibri" w:cs="Calibri"/>
+          <w:rFonts w:asciiTheme="majorHAnsi" w:eastAsia="Calibri" w:hAnsiTheme="majorHAnsi" w:cs="Calibri"/>
         </w:rPr>
         <w:t xml:space="preserve"> and download the version of </w:t>
       </w:r>
       <w:proofErr w:type="spellStart"/>
       <w:r>
         <w:rPr>
-          <w:rFonts w:ascii="Calibri" w:eastAsia="Calibri" w:hAnsi="Calibri" w:cs="Calibri"/>
+          <w:rFonts w:asciiTheme="majorHAnsi" w:eastAsia="Calibri" w:hAnsiTheme="majorHAnsi" w:cs="Calibri"/>
         </w:rPr>
         <w:t>Yices</w:t>
       </w:r>
       <w:proofErr w:type="spellEnd"/>
       <w:r>
         <w:rPr>
-          <w:rFonts w:ascii="Calibri" w:eastAsia="Calibri" w:hAnsi="Calibri" w:cs="Calibri"/>
+          <w:rFonts w:asciiTheme="majorHAnsi" w:eastAsia="Calibri" w:hAnsiTheme="majorHAnsi" w:cs="Calibri"/>
         </w:rPr>
         <w:t xml:space="preserve"> appropriate for your platform.  </w:t>
       </w:r>
@@ -29671,20 +29839,20 @@
     <w:p>
       <w:pPr>
         <w:rPr>
-          <w:rFonts w:ascii="Calibri" w:eastAsia="Calibri" w:hAnsi="Calibri" w:cs="Calibri"/>
+          <w:rFonts w:asciiTheme="majorHAnsi" w:eastAsia="Calibri" w:hAnsiTheme="majorHAnsi" w:cs="Calibri"/>
           <w:color w:val="0000FF"/>
         </w:rPr>
       </w:pPr>
       <w:r>
         <w:rPr>
-          <w:rFonts w:ascii="Calibri" w:eastAsia="Calibri" w:hAnsi="Calibri" w:cs="Calibri"/>
+          <w:rFonts w:asciiTheme="majorHAnsi" w:eastAsia="Calibri" w:hAnsiTheme="majorHAnsi" w:cs="Calibri"/>
         </w:rPr>
         <w:t xml:space="preserve">To download Z3, navigate to the z3 install page at: </w:t>
       </w:r>
       <w:hyperlink r:id="rId30">
         <w:r>
           <w:rPr>
-            <w:rFonts w:ascii="Calibri" w:eastAsia="Calibri" w:hAnsi="Calibri" w:cs="Calibri"/>
+            <w:rFonts w:asciiTheme="majorHAnsi" w:eastAsia="Calibri" w:hAnsiTheme="majorHAnsi" w:cs="Calibri"/>
             <w:color w:val="0000FF"/>
             <w:u w:val="single"/>
           </w:rPr>
@@ -29693,14 +29861,14 @@
       </w:hyperlink>
       <w:r>
         <w:rPr>
-          <w:rFonts w:ascii="Calibri" w:eastAsia="Calibri" w:hAnsi="Calibri" w:cs="Calibri"/>
+          <w:rFonts w:asciiTheme="majorHAnsi" w:eastAsia="Calibri" w:hAnsiTheme="majorHAnsi" w:cs="Calibri"/>
           <w:color w:val="0000FF"/>
         </w:rPr>
         <w:t xml:space="preserve"> </w:t>
       </w:r>
       <w:r>
         <w:rPr>
-          <w:rFonts w:ascii="Calibri" w:eastAsia="Calibri" w:hAnsi="Calibri" w:cs="Calibri"/>
+          <w:rFonts w:asciiTheme="majorHAnsi" w:eastAsia="Calibri" w:hAnsiTheme="majorHAnsi" w:cs="Calibri"/>
         </w:rPr>
         <w:t>and download the version of Z3 appropriate for your platform.</w:t>
       </w:r>
@@ -29708,25 +29876,25 @@
     <w:p>
       <w:pPr>
         <w:rPr>
-          <w:rFonts w:ascii="Calibri" w:eastAsia="Calibri" w:hAnsi="Calibri" w:cs="Calibri"/>
-        </w:rPr>
-      </w:pPr>
-    </w:p>
-    <w:p>
-      <w:pPr>
-        <w:rPr>
-          <w:rFonts w:ascii="Calibri" w:eastAsia="Calibri" w:hAnsi="Calibri" w:cs="Calibri"/>
-        </w:rPr>
-      </w:pPr>
-      <w:r>
-        <w:rPr>
-          <w:rFonts w:ascii="Calibri" w:eastAsia="Calibri" w:hAnsi="Calibri" w:cs="Calibri"/>
+          <w:rFonts w:asciiTheme="majorHAnsi" w:eastAsia="Calibri" w:hAnsiTheme="majorHAnsi" w:cs="Calibri"/>
+        </w:rPr>
+      </w:pPr>
+    </w:p>
+    <w:p>
+      <w:pPr>
+        <w:rPr>
+          <w:rFonts w:asciiTheme="majorHAnsi" w:eastAsia="Calibri" w:hAnsiTheme="majorHAnsi" w:cs="Calibri"/>
+        </w:rPr>
+      </w:pPr>
+      <w:r>
+        <w:rPr>
+          <w:rFonts w:asciiTheme="majorHAnsi" w:eastAsia="Calibri" w:hAnsiTheme="majorHAnsi" w:cs="Calibri"/>
         </w:rPr>
         <w:t>Either tool must be unzipped and placed in a directory somewhere in the file system.  Then this directory must be added to the system path.  For directions on how to add directories to your path, please see</w:t>
       </w:r>
       <w:r>
         <w:rPr>
-          <w:rFonts w:ascii="Calibri" w:eastAsia="Calibri" w:hAnsi="Calibri" w:cs="Calibri"/>
+          <w:rFonts w:asciiTheme="majorHAnsi" w:eastAsia="Calibri" w:hAnsiTheme="majorHAnsi" w:cs="Calibri"/>
           <w:color w:val="0000FF"/>
           <w:u w:val="single"/>
         </w:rPr>
@@ -29735,7 +29903,7 @@
       <w:hyperlink r:id="rId31">
         <w:r>
           <w:rPr>
-            <w:rFonts w:ascii="Calibri" w:eastAsia="Calibri" w:hAnsi="Calibri" w:cs="Calibri"/>
+            <w:rFonts w:asciiTheme="majorHAnsi" w:eastAsia="Calibri" w:hAnsiTheme="majorHAnsi" w:cs="Calibri"/>
             <w:color w:val="0000FF"/>
             <w:u w:val="single"/>
           </w:rPr>
@@ -29744,7 +29912,7 @@
       </w:hyperlink>
       <w:r>
         <w:rPr>
-          <w:rFonts w:ascii="Calibri" w:eastAsia="Calibri" w:hAnsi="Calibri" w:cs="Calibri"/>
+          <w:rFonts w:asciiTheme="majorHAnsi" w:eastAsia="Calibri" w:hAnsiTheme="majorHAnsi" w:cs="Calibri"/>
           <w:color w:val="0000FF"/>
           <w:u w:val="single"/>
         </w:rPr>
@@ -29752,14 +29920,14 @@
       </w:r>
       <w:r>
         <w:rPr>
-          <w:rFonts w:ascii="Calibri" w:eastAsia="Calibri" w:hAnsi="Calibri" w:cs="Calibri"/>
+          <w:rFonts w:asciiTheme="majorHAnsi" w:eastAsia="Calibri" w:hAnsiTheme="majorHAnsi" w:cs="Calibri"/>
         </w:rPr>
         <w:t xml:space="preserve">for Linux, and see </w:t>
       </w:r>
       <w:hyperlink r:id="rId32" w:anchor=".VszAv_krJph">
         <w:r>
           <w:rPr>
-            <w:rFonts w:ascii="Calibri" w:eastAsia="Calibri" w:hAnsi="Calibri" w:cs="Calibri"/>
+            <w:rFonts w:asciiTheme="majorHAnsi" w:eastAsia="Calibri" w:hAnsiTheme="majorHAnsi" w:cs="Calibri"/>
             <w:color w:val="0000FF"/>
             <w:u w:val="single"/>
           </w:rPr>
@@ -29768,35 +29936,35 @@
       </w:hyperlink>
       <w:r>
         <w:rPr>
-          <w:rFonts w:ascii="Calibri" w:eastAsia="Calibri" w:hAnsi="Calibri" w:cs="Calibri"/>
+          <w:rFonts w:asciiTheme="majorHAnsi" w:eastAsia="Calibri" w:hAnsiTheme="majorHAnsi" w:cs="Calibri"/>
         </w:rPr>
         <w:t xml:space="preserve"> for Mac OS. In Linux, you must add the path to your </w:t>
       </w:r>
       <w:proofErr w:type="spellStart"/>
       <w:r>
         <w:rPr>
-          <w:rFonts w:ascii="Calibri" w:eastAsia="Calibri" w:hAnsi="Calibri" w:cs="Calibri"/>
+          <w:rFonts w:asciiTheme="majorHAnsi" w:eastAsia="Calibri" w:hAnsiTheme="majorHAnsi" w:cs="Calibri"/>
         </w:rPr>
         <w:t>config</w:t>
       </w:r>
       <w:proofErr w:type="spellEnd"/>
       <w:r>
         <w:rPr>
-          <w:rFonts w:ascii="Calibri" w:eastAsia="Calibri" w:hAnsi="Calibri" w:cs="Calibri"/>
+          <w:rFonts w:asciiTheme="majorHAnsi" w:eastAsia="Calibri" w:hAnsiTheme="majorHAnsi" w:cs="Calibri"/>
         </w:rPr>
         <w:t xml:space="preserve"> file, </w:t>
       </w:r>
       <w:proofErr w:type="gramStart"/>
       <w:r>
         <w:rPr>
-          <w:rFonts w:ascii="Calibri" w:eastAsia="Calibri" w:hAnsi="Calibri" w:cs="Calibri"/>
+          <w:rFonts w:asciiTheme="majorHAnsi" w:eastAsia="Calibri" w:hAnsiTheme="majorHAnsi" w:cs="Calibri"/>
         </w:rPr>
         <w:t>usually .</w:t>
       </w:r>
       <w:proofErr w:type="spellStart"/>
       <w:r>
         <w:rPr>
-          <w:rFonts w:ascii="Calibri" w:eastAsia="Calibri" w:hAnsi="Calibri" w:cs="Calibri"/>
+          <w:rFonts w:asciiTheme="majorHAnsi" w:eastAsia="Calibri" w:hAnsiTheme="majorHAnsi" w:cs="Calibri"/>
         </w:rPr>
         <w:t>bashrc</w:t>
       </w:r>
@@ -29804,7 +29972,7 @@
       <w:proofErr w:type="gramEnd"/>
       <w:r>
         <w:rPr>
-          <w:rFonts w:ascii="Calibri" w:eastAsia="Calibri" w:hAnsi="Calibri" w:cs="Calibri"/>
+          <w:rFonts w:asciiTheme="majorHAnsi" w:eastAsia="Calibri" w:hAnsiTheme="majorHAnsi" w:cs="Calibri"/>
         </w:rPr>
         <w:t xml:space="preserve">.  </w:t>
       </w:r>
@@ -29812,72 +29980,85 @@
     <w:p>
       <w:pPr>
         <w:rPr>
-          <w:rFonts w:ascii="Calibri" w:eastAsia="Calibri" w:hAnsi="Calibri" w:cs="Calibri"/>
-        </w:rPr>
-      </w:pPr>
-    </w:p>
-    <w:p>
-      <w:pPr>
-        <w:rPr>
-          <w:rFonts w:ascii="Calibri" w:eastAsia="Calibri" w:hAnsi="Calibri" w:cs="Calibri"/>
-        </w:rPr>
-      </w:pPr>
-      <w:r>
-        <w:rPr>
-          <w:rFonts w:ascii="Calibri" w:eastAsia="Calibri" w:hAnsi="Calibri" w:cs="Calibri"/>
+          <w:rFonts w:asciiTheme="majorHAnsi" w:eastAsia="Calibri" w:hAnsiTheme="majorHAnsi" w:cs="Calibri"/>
+        </w:rPr>
+      </w:pPr>
+    </w:p>
+    <w:p>
+      <w:pPr>
+        <w:rPr>
+          <w:rFonts w:asciiTheme="majorHAnsi" w:eastAsia="Calibri" w:hAnsiTheme="majorHAnsi" w:cs="Calibri"/>
+        </w:rPr>
+      </w:pPr>
+      <w:r>
+        <w:rPr>
+          <w:rFonts w:asciiTheme="majorHAnsi" w:eastAsia="Calibri" w:hAnsiTheme="majorHAnsi" w:cs="Calibri"/>
         </w:rPr>
         <w:t>To add directories to your system path in Windows, first navigate to the System Control Panel and choose the "Advanced system settings" button on the left side of the panel.  The system properties</w:t>
       </w:r>
       <w:r>
+        <w:rPr>
+          <w:rFonts w:asciiTheme="majorHAnsi" w:hAnsiTheme="majorHAnsi"/>
+        </w:rPr>
         <w:t xml:space="preserve"> </w:t>
       </w:r>
       <w:r>
         <w:rPr>
-          <w:rFonts w:ascii="Calibri" w:eastAsia="Calibri" w:hAnsi="Calibri" w:cs="Calibri"/>
+          <w:rFonts w:asciiTheme="majorHAnsi" w:eastAsia="Calibri" w:hAnsiTheme="majorHAnsi" w:cs="Calibri"/>
         </w:rPr>
         <w:t xml:space="preserve">dialog will appear.  Choose the "Advanced" tab in the dialog as shown in </w:t>
       </w:r>
       <w:r>
         <w:rPr>
-          <w:rFonts w:ascii="Calibri" w:eastAsia="Calibri" w:hAnsi="Calibri" w:cs="Calibri"/>
+          <w:rFonts w:asciiTheme="majorHAnsi" w:eastAsia="Calibri" w:hAnsiTheme="majorHAnsi" w:cs="Calibri"/>
         </w:rPr>
         <w:fldChar w:fldCharType="begin"/>
       </w:r>
       <w:r>
         <w:rPr>
-          <w:rFonts w:ascii="Calibri" w:eastAsia="Calibri" w:hAnsi="Calibri" w:cs="Calibri"/>
+          <w:rFonts w:asciiTheme="majorHAnsi" w:eastAsia="Calibri" w:hAnsiTheme="majorHAnsi" w:cs="Calibri"/>
         </w:rPr>
         <w:instrText xml:space="preserve"> REF _Ref509313073 \h </w:instrText>
       </w:r>
       <w:r>
         <w:rPr>
-          <w:rFonts w:ascii="Calibri" w:eastAsia="Calibri" w:hAnsi="Calibri" w:cs="Calibri"/>
-        </w:rPr>
-      </w:r>
-      <w:r>
-        <w:rPr>
-          <w:rFonts w:ascii="Calibri" w:eastAsia="Calibri" w:hAnsi="Calibri" w:cs="Calibri"/>
+          <w:rFonts w:asciiTheme="majorHAnsi" w:eastAsia="Calibri" w:hAnsiTheme="majorHAnsi" w:cs="Calibri"/>
+        </w:rPr>
+      </w:r>
+      <w:r>
+        <w:rPr>
+          <w:rFonts w:asciiTheme="majorHAnsi" w:eastAsia="Calibri" w:hAnsiTheme="majorHAnsi" w:cs="Calibri"/>
+        </w:rPr>
+        <w:instrText xml:space="preserve"> \* MERGEFORMAT </w:instrText>
+      </w:r>
+      <w:r>
+        <w:rPr>
+          <w:rFonts w:asciiTheme="majorHAnsi" w:eastAsia="Calibri" w:hAnsiTheme="majorHAnsi" w:cs="Calibri"/>
         </w:rPr>
         <w:fldChar w:fldCharType="separate"/>
       </w:r>
       <w:r>
+        <w:rPr>
+          <w:rFonts w:asciiTheme="majorHAnsi" w:hAnsiTheme="majorHAnsi"/>
+        </w:rPr>
         <w:t xml:space="preserve">Figure </w:t>
       </w:r>
       <w:r>
         <w:rPr>
+          <w:rFonts w:asciiTheme="majorHAnsi" w:hAnsiTheme="majorHAnsi"/>
           <w:noProof/>
         </w:rPr>
         <w:t>16</w:t>
       </w:r>
       <w:r>
         <w:rPr>
-          <w:rFonts w:ascii="Calibri" w:eastAsia="Calibri" w:hAnsi="Calibri" w:cs="Calibri"/>
+          <w:rFonts w:asciiTheme="majorHAnsi" w:eastAsia="Calibri" w:hAnsiTheme="majorHAnsi" w:cs="Calibri"/>
         </w:rPr>
         <w:fldChar w:fldCharType="end"/>
       </w:r>
       <w:r>
         <w:rPr>
-          <w:rFonts w:ascii="Calibri" w:eastAsia="Calibri" w:hAnsi="Calibri" w:cs="Calibri"/>
+          <w:rFonts w:asciiTheme="majorHAnsi" w:eastAsia="Calibri" w:hAnsiTheme="majorHAnsi" w:cs="Calibri"/>
         </w:rPr>
         <w:t xml:space="preserve"> then click "Environment variables".</w:t>
       </w:r>
@@ -29900,7 +30081,7 @@
         </w:rPr>
         <w:lastRenderedPageBreak/>
         <w:drawing>
-          <wp:inline distT="0" distB="0" distL="0" distR="0" wp14:anchorId="74DED8B1" wp14:editId="242C01CD">
+          <wp:inline distT="0" distB="0" distL="0" distR="0" wp14:anchorId="5383D815" wp14:editId="040571A1">
             <wp:extent cx="3189254" cy="3280052"/>
             <wp:effectExtent l="0" t="0" r="0" b="0"/>
             <wp:docPr id="27" name="image16.png"/>
@@ -30027,12 +30208,12 @@
     <w:p>
       <w:pPr>
         <w:rPr>
-          <w:rFonts w:ascii="Calibri" w:eastAsia="Calibri" w:hAnsi="Calibri" w:cs="Calibri"/>
-        </w:rPr>
-      </w:pPr>
-      <w:r>
-        <w:rPr>
-          <w:rFonts w:ascii="Calibri" w:eastAsia="Calibri" w:hAnsi="Calibri" w:cs="Calibri"/>
+          <w:rFonts w:asciiTheme="majorHAnsi" w:eastAsia="Calibri" w:hAnsiTheme="majorHAnsi" w:cs="Calibri"/>
+        </w:rPr>
+      </w:pPr>
+      <w:r>
+        <w:rPr>
+          <w:rFonts w:asciiTheme="majorHAnsi" w:eastAsia="Calibri" w:hAnsiTheme="majorHAnsi" w:cs="Calibri"/>
         </w:rPr>
         <w:t xml:space="preserve">The environment variables dialog box is shown in </w:t>
       </w:r>
@@ -30109,7 +30290,7 @@
           <w:noProof/>
         </w:rPr>
         <w:drawing>
-          <wp:inline distT="0" distB="0" distL="0" distR="0" wp14:anchorId="474DE6EB" wp14:editId="12A0B039">
+          <wp:inline distT="0" distB="0" distL="0" distR="0" wp14:anchorId="5FE4D25A" wp14:editId="6866AE9E">
             <wp:extent cx="3133725" cy="3528462"/>
             <wp:effectExtent l="0" t="0" r="0" b="0"/>
             <wp:docPr id="30" name="image19.png"/>
@@ -30221,40 +30402,40 @@
     <w:p>
       <w:pPr>
         <w:rPr>
-          <w:rFonts w:ascii="Calibri" w:eastAsia="Calibri" w:hAnsi="Calibri" w:cs="Calibri"/>
-        </w:rPr>
-      </w:pPr>
-      <w:r>
-        <w:rPr>
-          <w:rFonts w:ascii="Calibri" w:eastAsia="Calibri" w:hAnsi="Calibri" w:cs="Calibri"/>
+          <w:rFonts w:asciiTheme="majorHAnsi" w:eastAsia="Calibri" w:hAnsiTheme="majorHAnsi" w:cs="Calibri"/>
+        </w:rPr>
+      </w:pPr>
+      <w:r>
+        <w:rPr>
+          <w:rFonts w:asciiTheme="majorHAnsi" w:eastAsia="Calibri" w:hAnsiTheme="majorHAnsi" w:cs="Calibri"/>
         </w:rPr>
         <w:t xml:space="preserve">In order to make the application available to all user accounts choose the PATH environment variable in the "System variables" section and click "Edit…".  This will bring up a text edit box, as seen in Figure 12. If the existing path string in the text edit box does not end with a semicolon (‘;’), add a semicolon first, then append the path to the SMT solver’s "bin" directory, and click "OK" on the dialogs. The bin directory for the </w:t>
       </w:r>
       <w:proofErr w:type="spellStart"/>
       <w:r>
         <w:rPr>
-          <w:rFonts w:ascii="Calibri" w:eastAsia="Calibri" w:hAnsi="Calibri" w:cs="Calibri"/>
+          <w:rFonts w:asciiTheme="majorHAnsi" w:eastAsia="Calibri" w:hAnsiTheme="majorHAnsi" w:cs="Calibri"/>
         </w:rPr>
         <w:t>Yices</w:t>
       </w:r>
       <w:proofErr w:type="spellEnd"/>
       <w:r>
         <w:rPr>
-          <w:rFonts w:ascii="Calibri" w:eastAsia="Calibri" w:hAnsi="Calibri" w:cs="Calibri"/>
+          <w:rFonts w:asciiTheme="majorHAnsi" w:eastAsia="Calibri" w:hAnsiTheme="majorHAnsi" w:cs="Calibri"/>
         </w:rPr>
         <w:t xml:space="preserve"> tool is underneath the main </w:t>
       </w:r>
       <w:proofErr w:type="spellStart"/>
       <w:r>
         <w:rPr>
-          <w:rFonts w:ascii="Calibri" w:eastAsia="Calibri" w:hAnsi="Calibri" w:cs="Calibri"/>
+          <w:rFonts w:asciiTheme="majorHAnsi" w:eastAsia="Calibri" w:hAnsiTheme="majorHAnsi" w:cs="Calibri"/>
         </w:rPr>
         <w:t>Yices</w:t>
       </w:r>
       <w:proofErr w:type="spellEnd"/>
       <w:r>
         <w:rPr>
-          <w:rFonts w:ascii="Calibri" w:eastAsia="Calibri" w:hAnsi="Calibri" w:cs="Calibri"/>
+          <w:rFonts w:asciiTheme="majorHAnsi" w:eastAsia="Calibri" w:hAnsiTheme="majorHAnsi" w:cs="Calibri"/>
         </w:rPr>
         <w:t xml:space="preserve"> directory, e.g., C:\Apps\ yices-2.4.2-x86_64-pc-mingw32-static-gmp\yices-2.4.2\bin. The bin directory for the Z3 tool is underneath the main z3 directory, e.g., C:\Apps\z3-4.4.1-x64-win\z3-4.4.1-x64-win\bin.</w:t>
       </w:r>
@@ -30276,7 +30457,7 @@
           <w:noProof/>
         </w:rPr>
         <w:drawing>
-          <wp:inline distT="0" distB="0" distL="0" distR="0" wp14:anchorId="39952EEF" wp14:editId="2B365174">
+          <wp:inline distT="0" distB="0" distL="0" distR="0" wp14:anchorId="4645E121" wp14:editId="01DA80E4">
             <wp:extent cx="3162574" cy="1425064"/>
             <wp:effectExtent l="0" t="0" r="0" b="0"/>
             <wp:docPr id="29" name="image18.png"/>
@@ -30395,134 +30576,136 @@
     <w:p>
       <w:pPr>
         <w:rPr>
+          <w:rFonts w:asciiTheme="majorHAnsi" w:eastAsia="Calibri" w:hAnsiTheme="majorHAnsi" w:cs="Calibri"/>
+        </w:rPr>
+      </w:pPr>
+      <w:r>
+        <w:rPr>
+          <w:rFonts w:asciiTheme="majorHAnsi" w:eastAsia="Calibri" w:hAnsiTheme="majorHAnsi" w:cs="Calibri"/>
+        </w:rPr>
+        <w:t xml:space="preserve">To test whether </w:t>
+      </w:r>
+      <w:proofErr w:type="spellStart"/>
+      <w:r>
+        <w:rPr>
+          <w:rFonts w:asciiTheme="majorHAnsi" w:eastAsia="Calibri" w:hAnsiTheme="majorHAnsi" w:cs="Calibri"/>
+        </w:rPr>
+        <w:t>Yices</w:t>
+      </w:r>
+      <w:proofErr w:type="spellEnd"/>
+      <w:r>
+        <w:rPr>
+          <w:rFonts w:asciiTheme="majorHAnsi" w:eastAsia="Calibri" w:hAnsiTheme="majorHAnsi" w:cs="Calibri"/>
+        </w:rPr>
+        <w:t xml:space="preserve"> has been correctly installed on either Windows or Linux, open up a command prompt window and type: </w:t>
+      </w:r>
+      <w:proofErr w:type="spellStart"/>
+      <w:r>
+        <w:rPr>
+          <w:rFonts w:asciiTheme="majorHAnsi" w:eastAsia="Calibri" w:hAnsiTheme="majorHAnsi" w:cs="Calibri"/>
+        </w:rPr>
+        <w:t>yices</w:t>
+      </w:r>
+      <w:proofErr w:type="spellEnd"/>
+      <w:r>
+        <w:rPr>
+          <w:rFonts w:asciiTheme="majorHAnsi" w:eastAsia="Calibri" w:hAnsiTheme="majorHAnsi" w:cs="Calibri"/>
+        </w:rPr>
+        <w:t xml:space="preserve"> --version.  A version number for </w:t>
+      </w:r>
+      <w:proofErr w:type="spellStart"/>
+      <w:r>
+        <w:rPr>
+          <w:rFonts w:asciiTheme="majorHAnsi" w:eastAsia="Calibri" w:hAnsiTheme="majorHAnsi" w:cs="Calibri"/>
+        </w:rPr>
+        <w:t>Yices</w:t>
+      </w:r>
+      <w:proofErr w:type="spellEnd"/>
+      <w:r>
+        <w:rPr>
+          <w:rFonts w:asciiTheme="majorHAnsi" w:eastAsia="Calibri" w:hAnsiTheme="majorHAnsi" w:cs="Calibri"/>
+        </w:rPr>
+        <w:t xml:space="preserve"> matching the installed version should be displayed.</w:t>
+      </w:r>
+    </w:p>
+    <w:p>
+      <w:pPr>
+        <w:rPr>
+          <w:rFonts w:asciiTheme="majorHAnsi" w:eastAsia="Calibri" w:hAnsiTheme="majorHAnsi" w:cs="Calibri"/>
+        </w:rPr>
+      </w:pPr>
+    </w:p>
+    <w:p>
+      <w:pPr>
+        <w:rPr>
+          <w:rFonts w:asciiTheme="majorHAnsi" w:eastAsia="Calibri" w:hAnsiTheme="majorHAnsi" w:cs="Calibri"/>
+        </w:rPr>
+      </w:pPr>
+      <w:r>
+        <w:rPr>
+          <w:rFonts w:asciiTheme="majorHAnsi" w:eastAsia="Calibri" w:hAnsiTheme="majorHAnsi" w:cs="Calibri"/>
+        </w:rPr>
+        <w:t>To test whether z3 has been correctly installed on either Windows or Linux, open up a command prompt window and type: z3 -version.  A version number for Z3 matching the installed version should be displayed.</w:t>
+      </w:r>
+    </w:p>
+    <w:p>
+      <w:pPr>
+        <w:rPr>
           <w:rFonts w:ascii="Calibri" w:eastAsia="Calibri" w:hAnsi="Calibri" w:cs="Calibri"/>
         </w:rPr>
       </w:pPr>
-      <w:r>
-        <w:rPr>
-          <w:rFonts w:ascii="Calibri" w:eastAsia="Calibri" w:hAnsi="Calibri" w:cs="Calibri"/>
-        </w:rPr>
-        <w:t xml:space="preserve">To test whether </w:t>
+    </w:p>
+    <w:p/>
+    <w:p>
+      <w:pPr>
+        <w:pStyle w:val="Heading3"/>
+      </w:pPr>
+      <w:bookmarkStart w:id="105" w:name="_Toc509396412"/>
+      <w:bookmarkStart w:id="106" w:name="_Ref509483856"/>
+      <w:r>
+        <w:t xml:space="preserve">Install </w:t>
       </w:r>
       <w:proofErr w:type="spellStart"/>
       <w:r>
-        <w:rPr>
-          <w:rFonts w:ascii="Calibri" w:eastAsia="Calibri" w:hAnsi="Calibri" w:cs="Calibri"/>
-        </w:rPr>
-        <w:t>Yices</w:t>
+        <w:t>JKind</w:t>
       </w:r>
       <w:proofErr w:type="spellEnd"/>
       <w:r>
-        <w:rPr>
-          <w:rFonts w:ascii="Calibri" w:eastAsia="Calibri" w:hAnsi="Calibri" w:cs="Calibri"/>
-        </w:rPr>
-        <w:t xml:space="preserve"> has been correctly installed on either Windows or Linux, open up a command prompt window and type: </w:t>
+        <w:t xml:space="preserve"> Model Checker</w:t>
+      </w:r>
+      <w:bookmarkEnd w:id="105"/>
+      <w:bookmarkEnd w:id="106"/>
+    </w:p>
+    <w:p>
+      <w:pPr>
+        <w:rPr>
+          <w:rFonts w:asciiTheme="majorHAnsi" w:eastAsia="Calibri" w:hAnsiTheme="majorHAnsi" w:cs="Calibri"/>
+        </w:rPr>
+      </w:pPr>
+      <w:r>
+        <w:rPr>
+          <w:rFonts w:asciiTheme="majorHAnsi" w:eastAsia="Calibri" w:hAnsiTheme="majorHAnsi" w:cs="Calibri"/>
+        </w:rPr>
+        <w:t xml:space="preserve">Download the latest release of </w:t>
       </w:r>
       <w:proofErr w:type="spellStart"/>
       <w:r>
         <w:rPr>
-          <w:rFonts w:ascii="Calibri" w:eastAsia="Calibri" w:hAnsi="Calibri" w:cs="Calibri"/>
-        </w:rPr>
-        <w:t>yices</w:t>
+          <w:rFonts w:asciiTheme="majorHAnsi" w:eastAsia="Calibri" w:hAnsiTheme="majorHAnsi" w:cs="Calibri"/>
+        </w:rPr>
+        <w:t>jKind</w:t>
       </w:r>
       <w:proofErr w:type="spellEnd"/>
       <w:r>
         <w:rPr>
-          <w:rFonts w:ascii="Calibri" w:eastAsia="Calibri" w:hAnsi="Calibri" w:cs="Calibri"/>
-        </w:rPr>
-        <w:t xml:space="preserve"> --version.  A version number for </w:t>
-      </w:r>
-      <w:proofErr w:type="spellStart"/>
-      <w:r>
-        <w:rPr>
-          <w:rFonts w:ascii="Calibri" w:eastAsia="Calibri" w:hAnsi="Calibri" w:cs="Calibri"/>
-        </w:rPr>
-        <w:t>Yices</w:t>
-      </w:r>
-      <w:proofErr w:type="spellEnd"/>
-      <w:r>
-        <w:rPr>
-          <w:rFonts w:ascii="Calibri" w:eastAsia="Calibri" w:hAnsi="Calibri" w:cs="Calibri"/>
-        </w:rPr>
-        <w:t xml:space="preserve"> matching the installed version should be displayed.</w:t>
-      </w:r>
-    </w:p>
-    <w:p>
-      <w:pPr>
-        <w:rPr>
-          <w:rFonts w:ascii="Calibri" w:eastAsia="Calibri" w:hAnsi="Calibri" w:cs="Calibri"/>
-        </w:rPr>
-      </w:pPr>
-    </w:p>
-    <w:p>
-      <w:pPr>
-        <w:rPr>
-          <w:rFonts w:ascii="Calibri" w:eastAsia="Calibri" w:hAnsi="Calibri" w:cs="Calibri"/>
-        </w:rPr>
-      </w:pPr>
-      <w:r>
-        <w:rPr>
-          <w:rFonts w:ascii="Calibri" w:eastAsia="Calibri" w:hAnsi="Calibri" w:cs="Calibri"/>
-        </w:rPr>
-        <w:t>To test whether z3 has been correctly installed on either Windows or Linux, open up a command prompt window and type: z3 -version.  A version number for Z3 matching the installed version should be displayed.</w:t>
-      </w:r>
-    </w:p>
-    <w:p>
-      <w:pPr>
-        <w:rPr>
-          <w:rFonts w:ascii="Calibri" w:eastAsia="Calibri" w:hAnsi="Calibri" w:cs="Calibri"/>
-        </w:rPr>
-      </w:pPr>
-    </w:p>
-    <w:p/>
-    <w:p>
-      <w:pPr>
-        <w:pStyle w:val="Heading3"/>
-      </w:pPr>
-      <w:bookmarkStart w:id="105" w:name="_Toc509396412"/>
-      <w:r>
-        <w:t xml:space="preserve">Install </w:t>
-      </w:r>
-      <w:proofErr w:type="spellStart"/>
-      <w:r>
-        <w:t>JKind</w:t>
-      </w:r>
-      <w:proofErr w:type="spellEnd"/>
-      <w:r>
-        <w:t xml:space="preserve"> Model Checker</w:t>
-      </w:r>
-      <w:bookmarkEnd w:id="105"/>
-    </w:p>
-    <w:p>
-      <w:pPr>
-        <w:rPr>
-          <w:rFonts w:ascii="Calibri" w:eastAsia="Calibri" w:hAnsi="Calibri" w:cs="Calibri"/>
-        </w:rPr>
-      </w:pPr>
-      <w:r>
-        <w:rPr>
-          <w:rFonts w:ascii="Calibri" w:eastAsia="Calibri" w:hAnsi="Calibri" w:cs="Calibri"/>
-        </w:rPr>
-        <w:t xml:space="preserve">Download the latest release of </w:t>
-      </w:r>
-      <w:proofErr w:type="spellStart"/>
-      <w:r>
-        <w:rPr>
-          <w:rFonts w:ascii="Calibri" w:eastAsia="Calibri" w:hAnsi="Calibri" w:cs="Calibri"/>
-        </w:rPr>
-        <w:t>jKind</w:t>
-      </w:r>
-      <w:proofErr w:type="spellEnd"/>
-      <w:r>
-        <w:rPr>
-          <w:rFonts w:ascii="Calibri" w:eastAsia="Calibri" w:hAnsi="Calibri" w:cs="Calibri"/>
+          <w:rFonts w:asciiTheme="majorHAnsi" w:eastAsia="Calibri" w:hAnsiTheme="majorHAnsi" w:cs="Calibri"/>
         </w:rPr>
         <w:t xml:space="preserve"> at: </w:t>
       </w:r>
       <w:hyperlink r:id="rId36">
         <w:r>
           <w:rPr>
-            <w:rFonts w:ascii="Calibri" w:eastAsia="Calibri" w:hAnsi="Calibri" w:cs="Calibri"/>
+            <w:rFonts w:asciiTheme="majorHAnsi" w:eastAsia="Calibri" w:hAnsiTheme="majorHAnsi" w:cs="Calibri"/>
             <w:color w:val="0000FF"/>
             <w:u w:val="single"/>
           </w:rPr>
@@ -30531,21 +30714,21 @@
       </w:hyperlink>
       <w:r>
         <w:rPr>
-          <w:rFonts w:ascii="Calibri" w:eastAsia="Calibri" w:hAnsi="Calibri" w:cs="Calibri"/>
+          <w:rFonts w:asciiTheme="majorHAnsi" w:eastAsia="Calibri" w:hAnsiTheme="majorHAnsi" w:cs="Calibri"/>
         </w:rPr>
         <w:t xml:space="preserve"> and unzip it into a location in the file system.  Place the directory containing jkind.jar on your path using the same technique that was described for installing </w:t>
       </w:r>
       <w:proofErr w:type="spellStart"/>
       <w:r>
         <w:rPr>
-          <w:rFonts w:ascii="Calibri" w:eastAsia="Calibri" w:hAnsi="Calibri" w:cs="Calibri"/>
+          <w:rFonts w:asciiTheme="majorHAnsi" w:eastAsia="Calibri" w:hAnsiTheme="majorHAnsi" w:cs="Calibri"/>
         </w:rPr>
         <w:t>yices</w:t>
       </w:r>
       <w:proofErr w:type="spellEnd"/>
       <w:r>
         <w:rPr>
-          <w:rFonts w:ascii="Calibri" w:eastAsia="Calibri" w:hAnsi="Calibri" w:cs="Calibri"/>
+          <w:rFonts w:asciiTheme="majorHAnsi" w:eastAsia="Calibri" w:hAnsiTheme="majorHAnsi" w:cs="Calibri"/>
         </w:rPr>
         <w:t xml:space="preserve">. </w:t>
       </w:r>
@@ -30553,40 +30736,40 @@
     <w:p>
       <w:pPr>
         <w:rPr>
-          <w:rFonts w:ascii="Calibri" w:eastAsia="Calibri" w:hAnsi="Calibri" w:cs="Calibri"/>
-        </w:rPr>
-      </w:pPr>
-      <w:r>
-        <w:rPr>
-          <w:rFonts w:ascii="Calibri" w:eastAsia="Calibri" w:hAnsi="Calibri" w:cs="Calibri"/>
+          <w:rFonts w:asciiTheme="majorHAnsi" w:eastAsia="Calibri" w:hAnsiTheme="majorHAnsi" w:cs="Calibri"/>
+        </w:rPr>
+      </w:pPr>
+      <w:r>
+        <w:rPr>
+          <w:rFonts w:asciiTheme="majorHAnsi" w:eastAsia="Calibri" w:hAnsiTheme="majorHAnsi" w:cs="Calibri"/>
         </w:rPr>
         <w:t xml:space="preserve">To test whether </w:t>
       </w:r>
       <w:proofErr w:type="spellStart"/>
       <w:r>
         <w:rPr>
-          <w:rFonts w:ascii="Calibri" w:eastAsia="Calibri" w:hAnsi="Calibri" w:cs="Calibri"/>
+          <w:rFonts w:asciiTheme="majorHAnsi" w:eastAsia="Calibri" w:hAnsiTheme="majorHAnsi" w:cs="Calibri"/>
         </w:rPr>
         <w:t>JKind</w:t>
       </w:r>
       <w:proofErr w:type="spellEnd"/>
       <w:r>
         <w:rPr>
-          <w:rFonts w:ascii="Calibri" w:eastAsia="Calibri" w:hAnsi="Calibri" w:cs="Calibri"/>
+          <w:rFonts w:asciiTheme="majorHAnsi" w:eastAsia="Calibri" w:hAnsiTheme="majorHAnsi" w:cs="Calibri"/>
         </w:rPr>
         <w:t xml:space="preserve"> has been successfully installed, open a new command window and type "</w:t>
       </w:r>
       <w:proofErr w:type="spellStart"/>
       <w:r>
         <w:rPr>
-          <w:rFonts w:ascii="Calibri" w:eastAsia="Calibri" w:hAnsi="Calibri" w:cs="Calibri"/>
+          <w:rFonts w:asciiTheme="majorHAnsi" w:eastAsia="Calibri" w:hAnsiTheme="majorHAnsi" w:cs="Calibri"/>
         </w:rPr>
         <w:t>jkind</w:t>
       </w:r>
       <w:proofErr w:type="spellEnd"/>
       <w:r>
         <w:rPr>
-          <w:rFonts w:ascii="Calibri" w:eastAsia="Calibri" w:hAnsi="Calibri" w:cs="Calibri"/>
+          <w:rFonts w:asciiTheme="majorHAnsi" w:eastAsia="Calibri" w:hAnsiTheme="majorHAnsi" w:cs="Calibri"/>
         </w:rPr>
         <w:t xml:space="preserve">".  You should see something like the following: </w:t>
       </w:r>
@@ -31392,28 +31575,28 @@
       <w:pPr>
         <w:pStyle w:val="Heading3"/>
       </w:pPr>
-      <w:bookmarkStart w:id="106" w:name="_Toc509396413"/>
+      <w:bookmarkStart w:id="107" w:name="_Toc509396413"/>
       <w:r>
         <w:t>Install AGREE</w:t>
       </w:r>
-      <w:bookmarkEnd w:id="106"/>
-    </w:p>
-    <w:p>
-      <w:pPr>
-        <w:rPr>
-          <w:rFonts w:ascii="Calibri" w:eastAsia="Calibri" w:hAnsi="Calibri" w:cs="Calibri"/>
-        </w:rPr>
-      </w:pPr>
-      <w:r>
-        <w:rPr>
-          <w:rFonts w:ascii="Calibri" w:eastAsia="Calibri" w:hAnsi="Calibri" w:cs="Calibri"/>
+      <w:bookmarkEnd w:id="107"/>
+    </w:p>
+    <w:p>
+      <w:pPr>
+        <w:rPr>
+          <w:rFonts w:asciiTheme="majorHAnsi" w:eastAsia="Calibri" w:hAnsiTheme="majorHAnsi" w:cs="Calibri"/>
+        </w:rPr>
+      </w:pPr>
+      <w:r>
+        <w:rPr>
+          <w:rFonts w:asciiTheme="majorHAnsi" w:eastAsia="Calibri" w:hAnsiTheme="majorHAnsi" w:cs="Calibri"/>
         </w:rPr>
         <w:t xml:space="preserve">Download the latest release of AGREE at: </w:t>
       </w:r>
       <w:hyperlink r:id="rId37">
         <w:r>
           <w:rPr>
-            <w:rFonts w:ascii="Calibri" w:eastAsia="Calibri" w:hAnsi="Calibri" w:cs="Calibri"/>
+            <w:rFonts w:asciiTheme="majorHAnsi" w:eastAsia="Calibri" w:hAnsiTheme="majorHAnsi" w:cs="Calibri"/>
             <w:color w:val="0000FF"/>
             <w:u w:val="single"/>
           </w:rPr>
@@ -31422,7 +31605,7 @@
       </w:hyperlink>
       <w:r>
         <w:rPr>
-          <w:rFonts w:ascii="Calibri" w:eastAsia="Calibri" w:hAnsi="Calibri" w:cs="Calibri"/>
+          <w:rFonts w:asciiTheme="majorHAnsi" w:eastAsia="Calibri" w:hAnsiTheme="majorHAnsi" w:cs="Calibri"/>
         </w:rPr>
         <w:t xml:space="preserve"> and unzip it into a location in the file system.  Unzipping the file should create a directory called "plugins" containing a set of .jar files.  Then start OSATE if haven’t already, go to Help-&gt;Installation Details, and in the "Installed Software" click on AGREE and uninstall the plugin. After uninstall the default AGREE that comes with OSATE, go in to the OSATE/plugins folder and delete the three .jar files that start with "</w:t>
       </w:r>
@@ -31430,7 +31613,7 @@
       <w:proofErr w:type="gramStart"/>
       <w:r>
         <w:rPr>
-          <w:rFonts w:ascii="Calibri" w:eastAsia="Calibri" w:hAnsi="Calibri" w:cs="Calibri"/>
+          <w:rFonts w:asciiTheme="majorHAnsi" w:eastAsia="Calibri" w:hAnsiTheme="majorHAnsi" w:cs="Calibri"/>
         </w:rPr>
         <w:t>com.rockwellcollins.atc.agree</w:t>
       </w:r>
@@ -31438,7 +31621,7 @@
       <w:proofErr w:type="gramEnd"/>
       <w:r>
         <w:rPr>
-          <w:rFonts w:ascii="Calibri" w:eastAsia="Calibri" w:hAnsi="Calibri" w:cs="Calibri"/>
+          <w:rFonts w:asciiTheme="majorHAnsi" w:eastAsia="Calibri" w:hAnsiTheme="majorHAnsi" w:cs="Calibri"/>
         </w:rPr>
         <w:t>". Then copy all the .jar files from the plugin folder of the AGREE’s latest release into OSATE/plugins folder. Figure 13 shows a screen capture of the OSATE/plugins folder after copying the .jar files that come with AGREE release v2.2.0.0.</w:t>
       </w:r>
@@ -31461,7 +31644,7 @@
         </w:rPr>
         <w:lastRenderedPageBreak/>
         <w:drawing>
-          <wp:inline distT="0" distB="0" distL="0" distR="0" wp14:anchorId="5DDFA5AE" wp14:editId="67E3FC8B">
+          <wp:inline distT="0" distB="0" distL="0" distR="0" wp14:anchorId="368F4C66" wp14:editId="3272A6EC">
             <wp:extent cx="4810125" cy="3499674"/>
             <wp:effectExtent l="0" t="0" r="0" b="0"/>
             <wp:docPr id="21" name="image24.png"/>
@@ -31496,8 +31679,8 @@
           </wp:inline>
         </w:drawing>
       </w:r>
-      <w:bookmarkStart w:id="107" w:name="_1hmsyys" w:colFirst="0" w:colLast="0"/>
-      <w:bookmarkEnd w:id="107"/>
+      <w:bookmarkStart w:id="108" w:name="_1hmsyys" w:colFirst="0" w:colLast="0"/>
+      <w:bookmarkEnd w:id="108"/>
     </w:p>
     <w:p>
       <w:pPr>
@@ -31509,9 +31692,9 @@
           <w:szCs w:val="24"/>
         </w:rPr>
       </w:pPr>
-      <w:bookmarkStart w:id="108" w:name="_Toc509298875"/>
-      <w:bookmarkStart w:id="109" w:name="_Toc509313375"/>
-      <w:bookmarkStart w:id="110" w:name="_Toc509396446"/>
+      <w:bookmarkStart w:id="109" w:name="_Toc509298875"/>
+      <w:bookmarkStart w:id="110" w:name="_Toc509313375"/>
+      <w:bookmarkStart w:id="111" w:name="_Toc509396446"/>
       <w:r>
         <w:rPr>
           <w:sz w:val="24"/>
@@ -31562,9 +31745,9 @@
         </w:rPr>
         <w:t>: OSATE/plugins Directory with .jar Files Replaced</w:t>
       </w:r>
-      <w:bookmarkEnd w:id="108"/>
       <w:bookmarkEnd w:id="109"/>
       <w:bookmarkEnd w:id="110"/>
+      <w:bookmarkEnd w:id="111"/>
     </w:p>
     <w:p>
       <w:pPr>
@@ -31591,12 +31774,12 @@
     <w:p>
       <w:pPr>
         <w:rPr>
-          <w:rFonts w:ascii="Calibri" w:eastAsia="Calibri" w:hAnsi="Calibri" w:cs="Calibri"/>
-        </w:rPr>
-      </w:pPr>
-      <w:r>
-        <w:rPr>
-          <w:rFonts w:ascii="Calibri" w:eastAsia="Calibri" w:hAnsi="Calibri" w:cs="Calibri"/>
+          <w:rFonts w:asciiTheme="majorHAnsi" w:eastAsia="Calibri" w:hAnsiTheme="majorHAnsi" w:cs="Calibri"/>
+        </w:rPr>
+      </w:pPr>
+      <w:r>
+        <w:rPr>
+          <w:rFonts w:asciiTheme="majorHAnsi" w:eastAsia="Calibri" w:hAnsiTheme="majorHAnsi" w:cs="Calibri"/>
         </w:rPr>
         <w:t>To test whether AGREE has been correctly installed, start OSATE.  If it has been correctly installed, an AGREE menu should appear in OSATE, as shown in Figure 14.</w:t>
       </w:r>
@@ -31604,68 +31787,68 @@
     <w:p>
       <w:pPr>
         <w:rPr>
-          <w:rFonts w:ascii="Calibri" w:eastAsia="Calibri" w:hAnsi="Calibri" w:cs="Calibri"/>
-        </w:rPr>
-      </w:pPr>
-    </w:p>
-    <w:p>
-      <w:pPr>
-        <w:rPr>
-          <w:rFonts w:ascii="Calibri" w:eastAsia="Calibri" w:hAnsi="Calibri" w:cs="Calibri"/>
-        </w:rPr>
-      </w:pPr>
-      <w:r>
-        <w:rPr>
-          <w:rFonts w:ascii="Calibri" w:eastAsia="Calibri" w:hAnsi="Calibri" w:cs="Calibri"/>
+          <w:rFonts w:asciiTheme="majorHAnsi" w:eastAsia="Calibri" w:hAnsiTheme="majorHAnsi" w:cs="Calibri"/>
+        </w:rPr>
+      </w:pPr>
+    </w:p>
+    <w:p>
+      <w:pPr>
+        <w:rPr>
+          <w:rFonts w:asciiTheme="majorHAnsi" w:eastAsia="Calibri" w:hAnsiTheme="majorHAnsi" w:cs="Calibri"/>
+        </w:rPr>
+      </w:pPr>
+      <w:r>
+        <w:rPr>
+          <w:rFonts w:asciiTheme="majorHAnsi" w:eastAsia="Calibri" w:hAnsiTheme="majorHAnsi" w:cs="Calibri"/>
           <w:b/>
         </w:rPr>
         <w:t>Note</w:t>
       </w:r>
       <w:r>
         <w:rPr>
-          <w:rFonts w:ascii="Calibri" w:eastAsia="Calibri" w:hAnsi="Calibri" w:cs="Calibri"/>
+          <w:rFonts w:asciiTheme="majorHAnsi" w:eastAsia="Calibri" w:hAnsiTheme="majorHAnsi" w:cs="Calibri"/>
         </w:rPr>
         <w:t xml:space="preserve">: If </w:t>
       </w:r>
       <w:proofErr w:type="spellStart"/>
       <w:r>
         <w:rPr>
-          <w:rFonts w:ascii="Calibri" w:eastAsia="Calibri" w:hAnsi="Calibri" w:cs="Calibri"/>
+          <w:rFonts w:asciiTheme="majorHAnsi" w:eastAsia="Calibri" w:hAnsiTheme="majorHAnsi" w:cs="Calibri"/>
         </w:rPr>
         <w:t>Yices</w:t>
       </w:r>
       <w:proofErr w:type="spellEnd"/>
       <w:r>
         <w:rPr>
-          <w:rFonts w:ascii="Calibri" w:eastAsia="Calibri" w:hAnsi="Calibri" w:cs="Calibri"/>
+          <w:rFonts w:asciiTheme="majorHAnsi" w:eastAsia="Calibri" w:hAnsiTheme="majorHAnsi" w:cs="Calibri"/>
         </w:rPr>
         <w:t xml:space="preserve"> version 2.X.X (e.g., 2.4.2) is used, select "</w:t>
       </w:r>
       <w:proofErr w:type="spellStart"/>
       <w:r>
         <w:rPr>
-          <w:rFonts w:ascii="Calibri" w:eastAsia="Calibri" w:hAnsi="Calibri" w:cs="Calibri"/>
+          <w:rFonts w:asciiTheme="majorHAnsi" w:eastAsia="Calibri" w:hAnsiTheme="majorHAnsi" w:cs="Calibri"/>
         </w:rPr>
         <w:t>Yices</w:t>
       </w:r>
       <w:proofErr w:type="spellEnd"/>
       <w:r>
         <w:rPr>
-          <w:rFonts w:ascii="Calibri" w:eastAsia="Calibri" w:hAnsi="Calibri" w:cs="Calibri"/>
+          <w:rFonts w:asciiTheme="majorHAnsi" w:eastAsia="Calibri" w:hAnsiTheme="majorHAnsi" w:cs="Calibri"/>
         </w:rPr>
         <w:t xml:space="preserve"> 2" in </w:t>
       </w:r>
       <w:proofErr w:type="gramStart"/>
       <w:r>
         <w:rPr>
-          <w:rFonts w:ascii="Calibri" w:eastAsia="Calibri" w:hAnsi="Calibri" w:cs="Calibri"/>
+          <w:rFonts w:asciiTheme="majorHAnsi" w:eastAsia="Calibri" w:hAnsiTheme="majorHAnsi" w:cs="Calibri"/>
         </w:rPr>
         <w:t>OSATE  "</w:t>
       </w:r>
       <w:proofErr w:type="gramEnd"/>
       <w:r>
         <w:rPr>
-          <w:rFonts w:ascii="Calibri" w:eastAsia="Calibri" w:hAnsi="Calibri" w:cs="Calibri"/>
+          <w:rFonts w:asciiTheme="majorHAnsi" w:eastAsia="Calibri" w:hAnsiTheme="majorHAnsi" w:cs="Calibri"/>
         </w:rPr>
         <w:t>Window" menu -&gt; "Preferences" -&gt; "Agree" -&gt; "Analysis" -&gt; SMT Solver, as shown in Figure 15. Users can also adjust the timeout and maximum depth for k-induction to use in the "Analysis" configuration dialog.</w:t>
       </w:r>
@@ -31702,7 +31885,7 @@
         </w:rPr>
         <w:lastRenderedPageBreak/>
         <w:drawing>
-          <wp:inline distT="0" distB="0" distL="0" distR="0" wp14:anchorId="305C55C3" wp14:editId="6152D794">
+          <wp:inline distT="0" distB="0" distL="0" distR="0" wp14:anchorId="737A693F" wp14:editId="3A249AF6">
             <wp:extent cx="4271800" cy="3197004"/>
             <wp:effectExtent l="0" t="0" r="0" b="0"/>
             <wp:docPr id="22" name="image22.png"/>
@@ -31747,9 +31930,9 @@
           <w:szCs w:val="24"/>
         </w:rPr>
       </w:pPr>
-      <w:bookmarkStart w:id="111" w:name="_Toc509298876"/>
-      <w:bookmarkStart w:id="112" w:name="_Toc509313376"/>
-      <w:bookmarkStart w:id="113" w:name="_Toc509396447"/>
+      <w:bookmarkStart w:id="112" w:name="_Toc509298876"/>
+      <w:bookmarkStart w:id="113" w:name="_Toc509313376"/>
+      <w:bookmarkStart w:id="114" w:name="_Toc509396447"/>
       <w:r>
         <w:rPr>
           <w:sz w:val="24"/>
@@ -31800,9 +31983,9 @@
         </w:rPr>
         <w:t>: AGREE Install Test</w:t>
       </w:r>
-      <w:bookmarkEnd w:id="111"/>
       <w:bookmarkEnd w:id="112"/>
       <w:bookmarkEnd w:id="113"/>
+      <w:bookmarkEnd w:id="114"/>
     </w:p>
     <w:p>
       <w:pPr>
@@ -31813,8 +31996,8 @@
           <w:b/>
         </w:rPr>
       </w:pPr>
-      <w:bookmarkStart w:id="114" w:name="_41mghml" w:colFirst="0" w:colLast="0"/>
-      <w:bookmarkEnd w:id="114"/>
+      <w:bookmarkStart w:id="115" w:name="_41mghml" w:colFirst="0" w:colLast="0"/>
+      <w:bookmarkEnd w:id="115"/>
     </w:p>
     <w:p/>
     <w:p/>
@@ -31828,7 +32011,7 @@
           <w:noProof/>
         </w:rPr>
         <w:drawing>
-          <wp:inline distT="0" distB="0" distL="0" distR="0" wp14:anchorId="42253C61" wp14:editId="298A397E">
+          <wp:inline distT="0" distB="0" distL="0" distR="0" wp14:anchorId="2959999F" wp14:editId="6D6742D3">
             <wp:extent cx="4500463" cy="3727509"/>
             <wp:effectExtent l="0" t="0" r="0" b="0"/>
             <wp:docPr id="23" name="image23.png"/>
@@ -31863,8 +32046,8 @@
           </wp:inline>
         </w:drawing>
       </w:r>
-      <w:bookmarkStart w:id="115" w:name="_2grqrue" w:colFirst="0" w:colLast="0"/>
-      <w:bookmarkEnd w:id="115"/>
+      <w:bookmarkStart w:id="116" w:name="_2grqrue" w:colFirst="0" w:colLast="0"/>
+      <w:bookmarkEnd w:id="116"/>
     </w:p>
     <w:p>
       <w:pPr>
@@ -31875,9 +32058,9 @@
           <w:szCs w:val="24"/>
         </w:rPr>
       </w:pPr>
-      <w:bookmarkStart w:id="116" w:name="_Toc509298877"/>
-      <w:bookmarkStart w:id="117" w:name="_Toc509313377"/>
-      <w:bookmarkStart w:id="118" w:name="_Toc509396448"/>
+      <w:bookmarkStart w:id="117" w:name="_Toc509298877"/>
+      <w:bookmarkStart w:id="118" w:name="_Toc509313377"/>
+      <w:bookmarkStart w:id="119" w:name="_Toc509396448"/>
       <w:r>
         <w:rPr>
           <w:sz w:val="24"/>
@@ -31928,9 +32111,9 @@
         </w:rPr>
         <w:t>: SMT Solver Selection</w:t>
       </w:r>
-      <w:bookmarkEnd w:id="116"/>
       <w:bookmarkEnd w:id="117"/>
       <w:bookmarkEnd w:id="118"/>
+      <w:bookmarkEnd w:id="119"/>
     </w:p>
     <w:p/>
     <w:p>
@@ -31945,19 +32128,28 @@
       <w:pPr>
         <w:pStyle w:val="Heading3"/>
       </w:pPr>
-      <w:bookmarkStart w:id="119" w:name="_Toc509396414"/>
+      <w:bookmarkStart w:id="120" w:name="_Toc509396414"/>
       <w:r>
         <w:t>Install Safety Annex</w:t>
       </w:r>
-      <w:bookmarkEnd w:id="119"/>
-    </w:p>
-    <w:p>
-      <w:r>
+      <w:bookmarkEnd w:id="120"/>
+    </w:p>
+    <w:p>
+      <w:pPr>
+        <w:rPr>
+          <w:rFonts w:asciiTheme="majorHAnsi" w:hAnsiTheme="majorHAnsi"/>
+        </w:rPr>
+      </w:pPr>
+      <w:r>
+        <w:rPr>
+          <w:rFonts w:asciiTheme="majorHAnsi" w:hAnsiTheme="majorHAnsi"/>
+        </w:rPr>
         <w:t xml:space="preserve">Download the latest release of the safety annex from: </w:t>
       </w:r>
       <w:hyperlink r:id="rId41">
         <w:r>
           <w:rPr>
+            <w:rFonts w:asciiTheme="majorHAnsi" w:hAnsiTheme="majorHAnsi"/>
             <w:color w:val="0000FF"/>
             <w:u w:val="single"/>
           </w:rPr>
@@ -31965,30 +32157,63 @@
         </w:r>
       </w:hyperlink>
       <w:r>
+        <w:rPr>
+          <w:rFonts w:asciiTheme="majorHAnsi" w:hAnsiTheme="majorHAnsi"/>
+        </w:rPr>
         <w:t xml:space="preserve"> and unzip it into a location in the file system.  Unzipping the file should create a directory called “plugins” containing a set of .jar files. Then copy all of the .jar files from the plugin folder of the Safety Annex’s latest release into the OSATE/plugins folder. To test whether the safety annex has been correctly installed, a Safety Annex menu should appear in OSATE as shown in </w:t>
       </w:r>
       <w:r>
+        <w:rPr>
+          <w:rFonts w:asciiTheme="majorHAnsi" w:hAnsiTheme="majorHAnsi"/>
+        </w:rPr>
         <w:fldChar w:fldCharType="begin"/>
       </w:r>
       <w:r>
+        <w:rPr>
+          <w:rFonts w:asciiTheme="majorHAnsi" w:hAnsiTheme="majorHAnsi"/>
+        </w:rPr>
         <w:instrText xml:space="preserve"> REF _Ref509313253 \h </w:instrText>
       </w:r>
       <w:r>
+        <w:rPr>
+          <w:rFonts w:asciiTheme="majorHAnsi" w:hAnsiTheme="majorHAnsi"/>
+        </w:rPr>
+      </w:r>
+      <w:r>
+        <w:rPr>
+          <w:rFonts w:asciiTheme="majorHAnsi" w:hAnsiTheme="majorHAnsi"/>
+        </w:rPr>
+        <w:instrText xml:space="preserve"> \* MERGEFORMAT </w:instrText>
+      </w:r>
+      <w:r>
+        <w:rPr>
+          <w:rFonts w:asciiTheme="majorHAnsi" w:hAnsiTheme="majorHAnsi"/>
+        </w:rPr>
         <w:fldChar w:fldCharType="separate"/>
       </w:r>
       <w:r>
+        <w:rPr>
+          <w:rFonts w:asciiTheme="majorHAnsi" w:hAnsiTheme="majorHAnsi"/>
+        </w:rPr>
         <w:t xml:space="preserve">Figure </w:t>
       </w:r>
       <w:r>
         <w:rPr>
+          <w:rFonts w:asciiTheme="majorHAnsi" w:hAnsiTheme="majorHAnsi"/>
           <w:noProof/>
         </w:rPr>
         <w:t>22</w:t>
       </w:r>
       <w:r>
+        <w:rPr>
+          <w:rFonts w:asciiTheme="majorHAnsi" w:hAnsiTheme="majorHAnsi"/>
+        </w:rPr>
         <w:fldChar w:fldCharType="end"/>
       </w:r>
       <w:r>
+        <w:rPr>
+          <w:rFonts w:asciiTheme="majorHAnsi" w:hAnsiTheme="majorHAnsi"/>
+        </w:rPr>
         <w:t>.</w:t>
       </w:r>
     </w:p>
@@ -32003,7 +32228,7 @@
           <w:noProof/>
         </w:rPr>
         <w:drawing>
-          <wp:inline distT="0" distB="0" distL="0" distR="0" wp14:anchorId="36CC71F6" wp14:editId="5C3CC661">
+          <wp:inline distT="0" distB="0" distL="0" distR="0" wp14:anchorId="2D7B7F3B" wp14:editId="75CCC788">
             <wp:extent cx="5943600" cy="4467225"/>
             <wp:effectExtent l="0" t="0" r="0" b="9525"/>
             <wp:docPr id="24" name="Picture 24" descr="menuItems"/>
@@ -32061,9 +32286,9 @@
           <w:szCs w:val="24"/>
         </w:rPr>
       </w:pPr>
-      <w:bookmarkStart w:id="120" w:name="_Ref509313253"/>
-      <w:bookmarkStart w:id="121" w:name="_Toc509313378"/>
-      <w:bookmarkStart w:id="122" w:name="_Toc509396449"/>
+      <w:bookmarkStart w:id="121" w:name="_Ref509313253"/>
+      <w:bookmarkStart w:id="122" w:name="_Toc509313378"/>
+      <w:bookmarkStart w:id="123" w:name="_Toc509396449"/>
       <w:r>
         <w:rPr>
           <w:sz w:val="24"/>
@@ -32107,7 +32332,7 @@
         </w:rPr>
         <w:fldChar w:fldCharType="end"/>
       </w:r>
-      <w:bookmarkEnd w:id="120"/>
+      <w:bookmarkEnd w:id="121"/>
       <w:r>
         <w:rPr>
           <w:sz w:val="24"/>
@@ -32115,19 +32340,351 @@
         </w:rPr>
         <w:t>: Safety Analysis Menu Item</w:t>
       </w:r>
-      <w:bookmarkEnd w:id="121"/>
       <w:bookmarkEnd w:id="122"/>
+      <w:bookmarkEnd w:id="123"/>
     </w:p>
     <w:p/>
     <w:p/>
     <w:p/>
     <w:p>
-      <w:r>
+      <w:pPr>
+        <w:rPr>
+          <w:rFonts w:asciiTheme="majorHAnsi" w:hAnsiTheme="majorHAnsi"/>
+        </w:rPr>
+      </w:pPr>
+      <w:r>
+        <w:rPr>
+          <w:rFonts w:asciiTheme="majorHAnsi" w:hAnsiTheme="majorHAnsi"/>
+        </w:rPr>
         <w:t xml:space="preserve">At this point, you are ready to import the Toy Example project and begin your own safety analysis. </w:t>
       </w:r>
     </w:p>
+    <w:p>
+      <w:pPr>
+        <w:rPr>
+          <w:rFonts w:asciiTheme="majorHAnsi" w:hAnsiTheme="majorHAnsi"/>
+        </w:rPr>
+      </w:pPr>
+    </w:p>
+    <w:p>
+      <w:pPr>
+        <w:rPr>
+          <w:rFonts w:asciiTheme="majorHAnsi" w:hAnsiTheme="majorHAnsi"/>
+        </w:rPr>
+      </w:pPr>
+    </w:p>
+    <w:p>
+      <w:pPr>
+        <w:pStyle w:val="Heading3"/>
+      </w:pPr>
+      <w:bookmarkStart w:id="124" w:name="_Ref509484669"/>
+      <w:r>
+        <w:lastRenderedPageBreak/>
+        <w:t>Install OSATE Development Environment</w:t>
+      </w:r>
+      <w:bookmarkEnd w:id="124"/>
+    </w:p>
+    <w:p>
+      <w:pPr>
+        <w:rPr>
+          <w:rFonts w:asciiTheme="majorHAnsi" w:hAnsiTheme="majorHAnsi"/>
+        </w:rPr>
+      </w:pPr>
+      <w:r>
+        <w:rPr>
+          <w:rFonts w:asciiTheme="majorHAnsi" w:hAnsiTheme="majorHAnsi"/>
+        </w:rPr>
+        <w:t xml:space="preserve">Follow the installation directions found at </w:t>
+      </w:r>
+      <w:hyperlink r:id="rId42" w:history="1">
+        <w:r>
+          <w:rPr>
+            <w:rStyle w:val="Hyperlink"/>
+            <w:rFonts w:asciiTheme="majorHAnsi" w:hAnsiTheme="majorHAnsi"/>
+          </w:rPr>
+          <w:t>http://osate.org/setup-development.html</w:t>
+        </w:r>
+      </w:hyperlink>
+      <w:r>
+        <w:rPr>
+          <w:rFonts w:asciiTheme="majorHAnsi" w:hAnsiTheme="majorHAnsi"/>
+        </w:rPr>
+        <w:t>. When all steps are complete, your screen will look like</w:t>
+      </w:r>
+    </w:p>
+    <w:p>
+      <w:pPr>
+        <w:keepNext/>
+      </w:pPr>
+      <w:r>
+        <w:rPr>
+          <w:rFonts w:asciiTheme="majorHAnsi" w:hAnsiTheme="majorHAnsi"/>
+        </w:rPr>
+        <w:t xml:space="preserve"> </w:t>
+      </w:r>
+      <w:r>
+        <w:rPr>
+          <w:rFonts w:asciiTheme="majorHAnsi" w:hAnsiTheme="majorHAnsi"/>
+        </w:rPr>
+        <w:pict>
+          <v:shape id="_x0000_i1337" type="#_x0000_t75" style="width:467.25pt;height:257.25pt">
+            <v:imagedata r:id="rId43" o:title="osateDevEnv"/>
+          </v:shape>
+        </w:pict>
+      </w:r>
+    </w:p>
+    <w:p>
+      <w:pPr>
+        <w:pStyle w:val="Caption"/>
+        <w:jc w:val="center"/>
+        <w:rPr>
+          <w:rFonts w:asciiTheme="majorHAnsi" w:hAnsiTheme="majorHAnsi"/>
+          <w:sz w:val="24"/>
+          <w:szCs w:val="24"/>
+        </w:rPr>
+      </w:pPr>
+      <w:r>
+        <w:rPr>
+          <w:sz w:val="24"/>
+          <w:szCs w:val="24"/>
+        </w:rPr>
+        <w:t xml:space="preserve">Figure </w:t>
+      </w:r>
+      <w:r>
+        <w:rPr>
+          <w:sz w:val="24"/>
+          <w:szCs w:val="24"/>
+        </w:rPr>
+        <w:fldChar w:fldCharType="begin"/>
+      </w:r>
+      <w:r>
+        <w:rPr>
+          <w:sz w:val="24"/>
+          <w:szCs w:val="24"/>
+        </w:rPr>
+        <w:instrText xml:space="preserve"> SEQ Figure \* ARABIC </w:instrText>
+      </w:r>
+      <w:r>
+        <w:rPr>
+          <w:sz w:val="24"/>
+          <w:szCs w:val="24"/>
+        </w:rPr>
+        <w:fldChar w:fldCharType="separate"/>
+      </w:r>
+      <w:r>
+        <w:rPr>
+          <w:noProof/>
+          <w:sz w:val="24"/>
+          <w:szCs w:val="24"/>
+        </w:rPr>
+        <w:t>28</w:t>
+      </w:r>
+      <w:r>
+        <w:rPr>
+          <w:sz w:val="24"/>
+          <w:szCs w:val="24"/>
+        </w:rPr>
+        <w:fldChar w:fldCharType="end"/>
+      </w:r>
+      <w:r>
+        <w:rPr>
+          <w:sz w:val="24"/>
+          <w:szCs w:val="24"/>
+        </w:rPr>
+        <w:t>: OSATE Development Environment</w:t>
+      </w:r>
+    </w:p>
     <w:p/>
-    <w:p/>
+    <w:p>
+      <w:pPr>
+        <w:rPr>
+          <w:rFonts w:asciiTheme="majorHAnsi" w:hAnsiTheme="majorHAnsi"/>
+        </w:rPr>
+      </w:pPr>
+      <w:r>
+        <w:rPr>
+          <w:rFonts w:asciiTheme="majorHAnsi" w:hAnsiTheme="majorHAnsi"/>
+        </w:rPr>
+        <w:t xml:space="preserve">The “Other Projects” folder will be empty. </w:t>
+      </w:r>
+      <w:r>
+        <w:rPr>
+          <w:rFonts w:asciiTheme="majorHAnsi" w:hAnsiTheme="majorHAnsi"/>
+        </w:rPr>
+        <w:t xml:space="preserve">Download the latest release of the safety annex from: </w:t>
+      </w:r>
+      <w:hyperlink r:id="rId44">
+        <w:r>
+          <w:rPr>
+            <w:rFonts w:asciiTheme="majorHAnsi" w:hAnsiTheme="majorHAnsi"/>
+            <w:color w:val="0000FF"/>
+            <w:u w:val="single"/>
+          </w:rPr>
+          <w:t>https://github.com/loonwerks/AMASE/tree/master/safety_annex/plugins</w:t>
+        </w:r>
+      </w:hyperlink>
+      <w:r>
+        <w:rPr>
+          <w:rFonts w:asciiTheme="majorHAnsi" w:hAnsiTheme="majorHAnsi"/>
+        </w:rPr>
+        <w:t xml:space="preserve"> and unzip it into a location in the file system.  Unzipping the file should create a directory called “plugins” containing a set of .jar files. Then copy all of the .jar files from the plugin folder of the Safety Annex’s latest release into the </w:t>
+      </w:r>
+      <w:r>
+        <w:rPr>
+          <w:rFonts w:asciiTheme="majorHAnsi" w:hAnsiTheme="majorHAnsi"/>
+        </w:rPr>
+        <w:t>“Other Projects” folder</w:t>
+      </w:r>
+      <w:r>
+        <w:rPr>
+          <w:rFonts w:asciiTheme="majorHAnsi" w:hAnsiTheme="majorHAnsi"/>
+        </w:rPr>
+        <w:t>.</w:t>
+      </w:r>
+      <w:r>
+        <w:rPr>
+          <w:rFonts w:asciiTheme="majorHAnsi" w:hAnsiTheme="majorHAnsi"/>
+        </w:rPr>
+        <w:t xml:space="preserve"> </w:t>
+      </w:r>
+    </w:p>
+    <w:p>
+      <w:pPr>
+        <w:rPr>
+          <w:rFonts w:asciiTheme="majorHAnsi" w:hAnsiTheme="majorHAnsi"/>
+        </w:rPr>
+      </w:pPr>
+    </w:p>
+    <w:p>
+      <w:pPr>
+        <w:rPr>
+          <w:rFonts w:asciiTheme="majorHAnsi" w:hAnsiTheme="majorHAnsi"/>
+        </w:rPr>
+      </w:pPr>
+      <w:r>
+        <w:rPr>
+          <w:rFonts w:asciiTheme="majorHAnsi" w:hAnsiTheme="majorHAnsi"/>
+        </w:rPr>
+        <w:t xml:space="preserve">To run OSATE, a new Run Configuration must be set up. </w:t>
+      </w:r>
+    </w:p>
+    <w:p>
+      <w:pPr>
+        <w:rPr>
+          <w:rFonts w:asciiTheme="majorHAnsi" w:hAnsiTheme="majorHAnsi"/>
+        </w:rPr>
+      </w:pPr>
+    </w:p>
+    <w:p>
+      <w:pPr>
+        <w:rPr>
+          <w:rFonts w:asciiTheme="majorHAnsi" w:hAnsiTheme="majorHAnsi"/>
+        </w:rPr>
+      </w:pPr>
+      <w:r>
+        <w:rPr>
+          <w:rFonts w:asciiTheme="majorHAnsi" w:hAnsiTheme="majorHAnsi"/>
+        </w:rPr>
+        <w:t xml:space="preserve">Run -&gt; Run configurations… </w:t>
+      </w:r>
+    </w:p>
+    <w:p>
+      <w:pPr>
+        <w:rPr>
+          <w:rFonts w:asciiTheme="majorHAnsi" w:hAnsiTheme="majorHAnsi"/>
+        </w:rPr>
+      </w:pPr>
+    </w:p>
+    <w:p>
+      <w:pPr>
+        <w:rPr>
+          <w:rFonts w:asciiTheme="majorHAnsi" w:hAnsiTheme="majorHAnsi"/>
+        </w:rPr>
+      </w:pPr>
+      <w:r>
+        <w:rPr>
+          <w:rFonts w:asciiTheme="majorHAnsi" w:hAnsiTheme="majorHAnsi"/>
+        </w:rPr>
+        <w:t xml:space="preserve">Then select “Eclipse Applications” from the left menu list and then OSATE2. After naming the configuration and choosing your desired workspace location, select “Run.” </w:t>
+      </w:r>
+    </w:p>
+    <w:p>
+      <w:pPr>
+        <w:rPr>
+          <w:rFonts w:asciiTheme="majorHAnsi" w:hAnsiTheme="majorHAnsi"/>
+        </w:rPr>
+      </w:pPr>
+    </w:p>
+    <w:p>
+      <w:r>
+        <w:rPr>
+          <w:rFonts w:asciiTheme="majorHAnsi" w:hAnsiTheme="majorHAnsi"/>
+        </w:rPr>
+        <w:t xml:space="preserve">OSATE is set up correctly if you see a configuration similar to the one shown </w:t>
+      </w:r>
+      <w:bookmarkStart w:id="125" w:name="_GoBack"/>
+      <w:r>
+        <w:rPr>
+          <w:rFonts w:asciiTheme="majorHAnsi" w:hAnsiTheme="majorHAnsi"/>
+        </w:rPr>
+        <w:t xml:space="preserve">in </w:t>
+      </w:r>
+      <w:r>
+        <w:rPr>
+          <w:rFonts w:asciiTheme="majorHAnsi" w:hAnsiTheme="majorHAnsi"/>
+        </w:rPr>
+        <w:fldChar w:fldCharType="begin"/>
+      </w:r>
+      <w:r>
+        <w:rPr>
+          <w:rFonts w:asciiTheme="majorHAnsi" w:hAnsiTheme="majorHAnsi"/>
+        </w:rPr>
+        <w:instrText xml:space="preserve"> REF _Ref509313253 \h </w:instrText>
+      </w:r>
+      <w:r>
+        <w:rPr>
+          <w:rFonts w:asciiTheme="majorHAnsi" w:hAnsiTheme="majorHAnsi"/>
+        </w:rPr>
+      </w:r>
+      <w:r>
+        <w:rPr>
+          <w:rFonts w:asciiTheme="majorHAnsi" w:hAnsiTheme="majorHAnsi"/>
+        </w:rPr>
+        <w:instrText xml:space="preserve"> \* MERGEFORMAT </w:instrText>
+      </w:r>
+      <w:r>
+        <w:rPr>
+          <w:rFonts w:asciiTheme="majorHAnsi" w:hAnsiTheme="majorHAnsi"/>
+        </w:rPr>
+        <w:fldChar w:fldCharType="separate"/>
+      </w:r>
+      <w:r>
+        <w:rPr>
+          <w:rFonts w:asciiTheme="majorHAnsi" w:hAnsiTheme="majorHAnsi"/>
+        </w:rPr>
+        <w:t xml:space="preserve">Figure </w:t>
+      </w:r>
+      <w:r>
+        <w:rPr>
+          <w:rFonts w:asciiTheme="majorHAnsi" w:hAnsiTheme="majorHAnsi"/>
+          <w:noProof/>
+        </w:rPr>
+        <w:t>27</w:t>
+      </w:r>
+      <w:r>
+        <w:rPr>
+          <w:rFonts w:asciiTheme="majorHAnsi" w:hAnsiTheme="majorHAnsi"/>
+        </w:rPr>
+        <w:fldChar w:fldCharType="end"/>
+      </w:r>
+      <w:r>
+        <w:rPr>
+          <w:rFonts w:asciiTheme="majorHAnsi" w:hAnsiTheme="majorHAnsi"/>
+        </w:rPr>
+        <w:t>.</w:t>
+      </w:r>
+      <w:bookmarkEnd w:id="125"/>
+    </w:p>
     <w:p/>
     <w:p/>
     <w:p/>
@@ -33894,7 +34451,7 @@
 </file>
 
 <file path=customXml/itemProps1.xml><?xml version="1.0" encoding="utf-8"?>
-<ds:datastoreItem xmlns:ds="http://schemas.openxmlformats.org/officeDocument/2006/customXml" ds:itemID="{71492A8D-F58F-4398-A69D-AAF764039EA4}">
+<ds:datastoreItem xmlns:ds="http://schemas.openxmlformats.org/officeDocument/2006/customXml" ds:itemID="{B2C57FD4-61F5-47F4-B9E5-0D0B3A357951}">
   <ds:schemaRefs>
     <ds:schemaRef ds:uri="http://schemas.openxmlformats.org/officeDocument/2006/bibliography"/>
   </ds:schemaRefs>

</xml_diff>

<commit_message>
DS: Updated table of contents and figures
</commit_message>
<xml_diff>
--- a/doc/SafetyAnnexUsersGuide/SafetyAnnexUsersGuide.docx
+++ b/doc/SafetyAnnexUsersGuide/SafetyAnnexUsersGuide.docx
@@ -608,7 +608,7 @@
       <w:pPr>
         <w:pStyle w:val="Heading1"/>
       </w:pPr>
-      <w:bookmarkStart w:id="0" w:name="_Toc509396378"/>
+      <w:bookmarkStart w:id="0" w:name="_Toc509494670"/>
       <w:r>
         <w:t>Table of Contents</w:t>
       </w:r>
@@ -647,7 +647,7 @@
         </w:rPr>
         <w:fldChar w:fldCharType="separate"/>
       </w:r>
-      <w:hyperlink w:anchor="_Toc509396378" w:history="1">
+      <w:hyperlink w:anchor="_Toc509494670" w:history="1">
         <w:r>
           <w:rPr>
             <w:rStyle w:val="Hyperlink"/>
@@ -696,7 +696,7 @@
             <w:noProof/>
             <w:webHidden/>
           </w:rPr>
-          <w:instrText xml:space="preserve"> PAGEREF _Toc509396378 \h </w:instrText>
+          <w:instrText xml:space="preserve"> PAGEREF _Toc509494670 \h </w:instrText>
         </w:r>
         <w:r>
           <w:rPr>
@@ -746,7 +746,7 @@
           <w:szCs w:val="22"/>
         </w:rPr>
       </w:pPr>
-      <w:hyperlink w:anchor="_Toc509396379" w:history="1">
+      <w:hyperlink w:anchor="_Toc509494671" w:history="1">
         <w:r>
           <w:rPr>
             <w:rStyle w:val="Hyperlink"/>
@@ -795,7 +795,7 @@
             <w:noProof/>
             <w:webHidden/>
           </w:rPr>
-          <w:instrText xml:space="preserve"> PAGEREF _Toc509396379 \h </w:instrText>
+          <w:instrText xml:space="preserve"> PAGEREF _Toc509494671 \h </w:instrText>
         </w:r>
         <w:r>
           <w:rPr>
@@ -845,7 +845,7 @@
           <w:szCs w:val="22"/>
         </w:rPr>
       </w:pPr>
-      <w:hyperlink w:anchor="_Toc509396380" w:history="1">
+      <w:hyperlink w:anchor="_Toc509494672" w:history="1">
         <w:r>
           <w:rPr>
             <w:rStyle w:val="Hyperlink"/>
@@ -894,7 +894,7 @@
             <w:noProof/>
             <w:webHidden/>
           </w:rPr>
-          <w:instrText xml:space="preserve"> PAGEREF _Toc509396380 \h </w:instrText>
+          <w:instrText xml:space="preserve"> PAGEREF _Toc509494672 \h </w:instrText>
         </w:r>
         <w:r>
           <w:rPr>
@@ -944,7 +944,7 @@
           <w:szCs w:val="22"/>
         </w:rPr>
       </w:pPr>
-      <w:hyperlink w:anchor="_Toc509396381" w:history="1">
+      <w:hyperlink w:anchor="_Toc509494673" w:history="1">
         <w:r>
           <w:rPr>
             <w:rStyle w:val="Hyperlink"/>
@@ -993,7 +993,7 @@
             <w:noProof/>
             <w:webHidden/>
           </w:rPr>
-          <w:instrText xml:space="preserve"> PAGEREF _Toc509396381 \h </w:instrText>
+          <w:instrText xml:space="preserve"> PAGEREF _Toc509494673 \h </w:instrText>
         </w:r>
         <w:r>
           <w:rPr>
@@ -1032,7 +1032,7 @@
       <w:pPr>
         <w:pStyle w:val="TOC2"/>
         <w:tabs>
-          <w:tab w:val="left" w:pos="880"/>
+          <w:tab w:val="left" w:pos="960"/>
           <w:tab w:val="right" w:leader="dot" w:pos="9350"/>
         </w:tabs>
         <w:rPr>
@@ -1043,7 +1043,7 @@
           <w:szCs w:val="22"/>
         </w:rPr>
       </w:pPr>
-      <w:hyperlink w:anchor="_Toc509396382" w:history="1">
+      <w:hyperlink w:anchor="_Toc509494674" w:history="1">
         <w:r>
           <w:rPr>
             <w:rStyle w:val="Hyperlink"/>
@@ -1092,7 +1092,7 @@
             <w:noProof/>
             <w:webHidden/>
           </w:rPr>
-          <w:instrText xml:space="preserve"> PAGEREF _Toc509396382 \h </w:instrText>
+          <w:instrText xml:space="preserve"> PAGEREF _Toc509494674 \h </w:instrText>
         </w:r>
         <w:r>
           <w:rPr>
@@ -1142,7 +1142,7 @@
           <w:szCs w:val="22"/>
         </w:rPr>
       </w:pPr>
-      <w:hyperlink w:anchor="_Toc509396383" w:history="1">
+      <w:hyperlink w:anchor="_Toc509494675" w:history="1">
         <w:r>
           <w:rPr>
             <w:rStyle w:val="Hyperlink"/>
@@ -1191,7 +1191,7 @@
             <w:noProof/>
             <w:webHidden/>
           </w:rPr>
-          <w:instrText xml:space="preserve"> PAGEREF _Toc509396383 \h </w:instrText>
+          <w:instrText xml:space="preserve"> PAGEREF _Toc509494675 \h </w:instrText>
         </w:r>
         <w:r>
           <w:rPr>
@@ -1214,7 +1214,7 @@
             <w:noProof/>
             <w:webHidden/>
           </w:rPr>
-          <w:t>17</w:t>
+          <w:t>18</w:t>
         </w:r>
         <w:r>
           <w:rPr>
@@ -1230,7 +1230,7 @@
       <w:pPr>
         <w:pStyle w:val="TOC2"/>
         <w:tabs>
-          <w:tab w:val="left" w:pos="880"/>
+          <w:tab w:val="left" w:pos="960"/>
           <w:tab w:val="right" w:leader="dot" w:pos="9350"/>
         </w:tabs>
         <w:rPr>
@@ -1241,7 +1241,7 @@
           <w:szCs w:val="22"/>
         </w:rPr>
       </w:pPr>
-      <w:hyperlink w:anchor="_Toc509396384" w:history="1">
+      <w:hyperlink w:anchor="_Toc509494676" w:history="1">
         <w:r>
           <w:rPr>
             <w:rStyle w:val="Hyperlink"/>
@@ -1290,7 +1290,7 @@
             <w:noProof/>
             <w:webHidden/>
           </w:rPr>
-          <w:instrText xml:space="preserve"> PAGEREF _Toc509396384 \h </w:instrText>
+          <w:instrText xml:space="preserve"> PAGEREF _Toc509494676 \h </w:instrText>
         </w:r>
         <w:r>
           <w:rPr>
@@ -1313,7 +1313,7 @@
             <w:noProof/>
             <w:webHidden/>
           </w:rPr>
-          <w:t>17</w:t>
+          <w:t>18</w:t>
         </w:r>
         <w:r>
           <w:rPr>
@@ -1329,7 +1329,7 @@
       <w:pPr>
         <w:pStyle w:val="TOC2"/>
         <w:tabs>
-          <w:tab w:val="left" w:pos="880"/>
+          <w:tab w:val="left" w:pos="960"/>
           <w:tab w:val="right" w:leader="dot" w:pos="9350"/>
         </w:tabs>
         <w:rPr>
@@ -1340,7 +1340,7 @@
           <w:szCs w:val="22"/>
         </w:rPr>
       </w:pPr>
-      <w:hyperlink w:anchor="_Toc509396385" w:history="1">
+      <w:hyperlink w:anchor="_Toc509494677" w:history="1">
         <w:r>
           <w:rPr>
             <w:rStyle w:val="Hyperlink"/>
@@ -1389,7 +1389,7 @@
             <w:noProof/>
             <w:webHidden/>
           </w:rPr>
-          <w:instrText xml:space="preserve"> PAGEREF _Toc509396385 \h </w:instrText>
+          <w:instrText xml:space="preserve"> PAGEREF _Toc509494677 \h </w:instrText>
         </w:r>
         <w:r>
           <w:rPr>
@@ -1412,7 +1412,7 @@
             <w:noProof/>
             <w:webHidden/>
           </w:rPr>
-          <w:t>18</w:t>
+          <w:t>19</w:t>
         </w:r>
         <w:r>
           <w:rPr>
@@ -1428,7 +1428,7 @@
       <w:pPr>
         <w:pStyle w:val="TOC2"/>
         <w:tabs>
-          <w:tab w:val="left" w:pos="880"/>
+          <w:tab w:val="left" w:pos="960"/>
           <w:tab w:val="right" w:leader="dot" w:pos="9350"/>
         </w:tabs>
         <w:rPr>
@@ -1439,7 +1439,7 @@
           <w:szCs w:val="22"/>
         </w:rPr>
       </w:pPr>
-      <w:hyperlink w:anchor="_Toc509396386" w:history="1">
+      <w:hyperlink w:anchor="_Toc509494678" w:history="1">
         <w:r>
           <w:rPr>
             <w:rStyle w:val="Hyperlink"/>
@@ -1488,7 +1488,7 @@
             <w:noProof/>
             <w:webHidden/>
           </w:rPr>
-          <w:instrText xml:space="preserve"> PAGEREF _Toc509396386 \h </w:instrText>
+          <w:instrText xml:space="preserve"> PAGEREF _Toc509494678 \h </w:instrText>
         </w:r>
         <w:r>
           <w:rPr>
@@ -1511,7 +1511,7 @@
             <w:noProof/>
             <w:webHidden/>
           </w:rPr>
-          <w:t>19</w:t>
+          <w:t>20</w:t>
         </w:r>
         <w:r>
           <w:rPr>
@@ -1527,7 +1527,7 @@
       <w:pPr>
         <w:pStyle w:val="TOC2"/>
         <w:tabs>
-          <w:tab w:val="left" w:pos="880"/>
+          <w:tab w:val="left" w:pos="960"/>
           <w:tab w:val="right" w:leader="dot" w:pos="9350"/>
         </w:tabs>
         <w:rPr>
@@ -1538,7 +1538,7 @@
           <w:szCs w:val="22"/>
         </w:rPr>
       </w:pPr>
-      <w:hyperlink w:anchor="_Toc509396387" w:history="1">
+      <w:hyperlink w:anchor="_Toc509494679" w:history="1">
         <w:r>
           <w:rPr>
             <w:rStyle w:val="Hyperlink"/>
@@ -1587,7 +1587,7 @@
             <w:noProof/>
             <w:webHidden/>
           </w:rPr>
-          <w:instrText xml:space="preserve"> PAGEREF _Toc509396387 \h </w:instrText>
+          <w:instrText xml:space="preserve"> PAGEREF _Toc509494679 \h </w:instrText>
         </w:r>
         <w:r>
           <w:rPr>
@@ -1610,7 +1610,7 @@
             <w:noProof/>
             <w:webHidden/>
           </w:rPr>
-          <w:t>20</w:t>
+          <w:t>21</w:t>
         </w:r>
         <w:r>
           <w:rPr>
@@ -1637,7 +1637,7 @@
           <w:szCs w:val="22"/>
         </w:rPr>
       </w:pPr>
-      <w:hyperlink w:anchor="_Toc509396388" w:history="1">
+      <w:hyperlink w:anchor="_Toc509494680" w:history="1">
         <w:r>
           <w:rPr>
             <w:rStyle w:val="Hyperlink"/>
@@ -1686,7 +1686,7 @@
             <w:noProof/>
             <w:webHidden/>
           </w:rPr>
-          <w:instrText xml:space="preserve"> PAGEREF _Toc509396388 \h </w:instrText>
+          <w:instrText xml:space="preserve"> PAGEREF _Toc509494680 \h </w:instrText>
         </w:r>
         <w:r>
           <w:rPr>
@@ -1709,7 +1709,7 @@
             <w:noProof/>
             <w:webHidden/>
           </w:rPr>
-          <w:t>21</w:t>
+          <w:t>22</w:t>
         </w:r>
         <w:r>
           <w:rPr>
@@ -1725,15 +1725,18 @@
       <w:pPr>
         <w:pStyle w:val="TOC4"/>
         <w:tabs>
-          <w:tab w:val="left" w:pos="1540"/>
+          <w:tab w:val="left" w:pos="1760"/>
           <w:tab w:val="right" w:leader="dot" w:pos="9350"/>
         </w:tabs>
         <w:rPr>
-          <w:rFonts w:asciiTheme="majorHAnsi" w:hAnsiTheme="majorHAnsi"/>
+          <w:rFonts w:asciiTheme="majorHAnsi" w:eastAsiaTheme="minorEastAsia" w:hAnsiTheme="majorHAnsi" w:cstheme="minorBidi"/>
           <w:noProof/>
-        </w:rPr>
-      </w:pPr>
-      <w:hyperlink w:anchor="_Toc509396389" w:history="1">
+          <w:color w:val="auto"/>
+          <w:sz w:val="22"/>
+          <w:szCs w:val="22"/>
+        </w:rPr>
+      </w:pPr>
+      <w:hyperlink w:anchor="_Toc509494681" w:history="1">
         <w:r>
           <w:rPr>
             <w:rStyle w:val="Hyperlink"/>
@@ -1744,8 +1747,11 @@
         </w:r>
         <w:r>
           <w:rPr>
-            <w:rFonts w:asciiTheme="majorHAnsi" w:hAnsiTheme="majorHAnsi"/>
-            <w:noProof/>
+            <w:rFonts w:asciiTheme="majorHAnsi" w:eastAsiaTheme="minorEastAsia" w:hAnsiTheme="majorHAnsi" w:cstheme="minorBidi"/>
+            <w:noProof/>
+            <w:color w:val="auto"/>
+            <w:sz w:val="22"/>
+            <w:szCs w:val="22"/>
           </w:rPr>
           <w:tab/>
         </w:r>
@@ -1779,7 +1785,7 @@
             <w:noProof/>
             <w:webHidden/>
           </w:rPr>
-          <w:instrText xml:space="preserve"> PAGEREF _Toc509396389 \h </w:instrText>
+          <w:instrText xml:space="preserve"> PAGEREF _Toc509494681 \h </w:instrText>
         </w:r>
         <w:r>
           <w:rPr>
@@ -1802,7 +1808,7 @@
             <w:noProof/>
             <w:webHidden/>
           </w:rPr>
-          <w:t>21</w:t>
+          <w:t>22</w:t>
         </w:r>
         <w:r>
           <w:rPr>
@@ -1818,15 +1824,18 @@
       <w:pPr>
         <w:pStyle w:val="TOC4"/>
         <w:tabs>
-          <w:tab w:val="left" w:pos="1540"/>
+          <w:tab w:val="left" w:pos="1760"/>
           <w:tab w:val="right" w:leader="dot" w:pos="9350"/>
         </w:tabs>
         <w:rPr>
-          <w:rFonts w:asciiTheme="majorHAnsi" w:hAnsiTheme="majorHAnsi"/>
+          <w:rFonts w:asciiTheme="majorHAnsi" w:eastAsiaTheme="minorEastAsia" w:hAnsiTheme="majorHAnsi" w:cstheme="minorBidi"/>
           <w:noProof/>
-        </w:rPr>
-      </w:pPr>
-      <w:hyperlink w:anchor="_Toc509396390" w:history="1">
+          <w:color w:val="auto"/>
+          <w:sz w:val="22"/>
+          <w:szCs w:val="22"/>
+        </w:rPr>
+      </w:pPr>
+      <w:hyperlink w:anchor="_Toc509494682" w:history="1">
         <w:r>
           <w:rPr>
             <w:rStyle w:val="Hyperlink"/>
@@ -1837,8 +1846,11 @@
         </w:r>
         <w:r>
           <w:rPr>
-            <w:rFonts w:asciiTheme="majorHAnsi" w:hAnsiTheme="majorHAnsi"/>
-            <w:noProof/>
+            <w:rFonts w:asciiTheme="majorHAnsi" w:eastAsiaTheme="minorEastAsia" w:hAnsiTheme="majorHAnsi" w:cstheme="minorBidi"/>
+            <w:noProof/>
+            <w:color w:val="auto"/>
+            <w:sz w:val="22"/>
+            <w:szCs w:val="22"/>
           </w:rPr>
           <w:tab/>
         </w:r>
@@ -1872,7 +1884,7 @@
             <w:noProof/>
             <w:webHidden/>
           </w:rPr>
-          <w:instrText xml:space="preserve"> PAGEREF _Toc509396390 \h </w:instrText>
+          <w:instrText xml:space="preserve"> PAGEREF _Toc509494682 \h </w:instrText>
         </w:r>
         <w:r>
           <w:rPr>
@@ -1895,7 +1907,7 @@
             <w:noProof/>
             <w:webHidden/>
           </w:rPr>
-          <w:t>22</w:t>
+          <w:t>23</w:t>
         </w:r>
         <w:r>
           <w:rPr>
@@ -1911,15 +1923,18 @@
       <w:pPr>
         <w:pStyle w:val="TOC4"/>
         <w:tabs>
-          <w:tab w:val="left" w:pos="1540"/>
+          <w:tab w:val="left" w:pos="1760"/>
           <w:tab w:val="right" w:leader="dot" w:pos="9350"/>
         </w:tabs>
         <w:rPr>
-          <w:rFonts w:asciiTheme="majorHAnsi" w:hAnsiTheme="majorHAnsi"/>
+          <w:rFonts w:asciiTheme="majorHAnsi" w:eastAsiaTheme="minorEastAsia" w:hAnsiTheme="majorHAnsi" w:cstheme="minorBidi"/>
           <w:noProof/>
-        </w:rPr>
-      </w:pPr>
-      <w:hyperlink w:anchor="_Toc509396391" w:history="1">
+          <w:color w:val="auto"/>
+          <w:sz w:val="22"/>
+          <w:szCs w:val="22"/>
+        </w:rPr>
+      </w:pPr>
+      <w:hyperlink w:anchor="_Toc509494683" w:history="1">
         <w:r>
           <w:rPr>
             <w:rStyle w:val="Hyperlink"/>
@@ -1930,8 +1945,11 @@
         </w:r>
         <w:r>
           <w:rPr>
-            <w:rFonts w:asciiTheme="majorHAnsi" w:hAnsiTheme="majorHAnsi"/>
-            <w:noProof/>
+            <w:rFonts w:asciiTheme="majorHAnsi" w:eastAsiaTheme="minorEastAsia" w:hAnsiTheme="majorHAnsi" w:cstheme="minorBidi"/>
+            <w:noProof/>
+            <w:color w:val="auto"/>
+            <w:sz w:val="22"/>
+            <w:szCs w:val="22"/>
           </w:rPr>
           <w:tab/>
         </w:r>
@@ -1965,7 +1983,7 @@
             <w:noProof/>
             <w:webHidden/>
           </w:rPr>
-          <w:instrText xml:space="preserve"> PAGEREF _Toc509396391 \h </w:instrText>
+          <w:instrText xml:space="preserve"> PAGEREF _Toc509494683 \h </w:instrText>
         </w:r>
         <w:r>
           <w:rPr>
@@ -1988,7 +2006,7 @@
             <w:noProof/>
             <w:webHidden/>
           </w:rPr>
-          <w:t>22</w:t>
+          <w:t>23</w:t>
         </w:r>
         <w:r>
           <w:rPr>
@@ -2004,15 +2022,18 @@
       <w:pPr>
         <w:pStyle w:val="TOC4"/>
         <w:tabs>
-          <w:tab w:val="left" w:pos="1540"/>
+          <w:tab w:val="left" w:pos="1760"/>
           <w:tab w:val="right" w:leader="dot" w:pos="9350"/>
         </w:tabs>
         <w:rPr>
-          <w:rFonts w:asciiTheme="majorHAnsi" w:hAnsiTheme="majorHAnsi"/>
+          <w:rFonts w:asciiTheme="majorHAnsi" w:eastAsiaTheme="minorEastAsia" w:hAnsiTheme="majorHAnsi" w:cstheme="minorBidi"/>
           <w:noProof/>
-        </w:rPr>
-      </w:pPr>
-      <w:hyperlink w:anchor="_Toc509396392" w:history="1">
+          <w:color w:val="auto"/>
+          <w:sz w:val="22"/>
+          <w:szCs w:val="22"/>
+        </w:rPr>
+      </w:pPr>
+      <w:hyperlink w:anchor="_Toc509494684" w:history="1">
         <w:r>
           <w:rPr>
             <w:rStyle w:val="Hyperlink"/>
@@ -2023,8 +2044,11 @@
         </w:r>
         <w:r>
           <w:rPr>
-            <w:rFonts w:asciiTheme="majorHAnsi" w:hAnsiTheme="majorHAnsi"/>
-            <w:noProof/>
+            <w:rFonts w:asciiTheme="majorHAnsi" w:eastAsiaTheme="minorEastAsia" w:hAnsiTheme="majorHAnsi" w:cstheme="minorBidi"/>
+            <w:noProof/>
+            <w:color w:val="auto"/>
+            <w:sz w:val="22"/>
+            <w:szCs w:val="22"/>
           </w:rPr>
           <w:tab/>
         </w:r>
@@ -2058,7 +2082,7 @@
             <w:noProof/>
             <w:webHidden/>
           </w:rPr>
-          <w:instrText xml:space="preserve"> PAGEREF _Toc509396392 \h </w:instrText>
+          <w:instrText xml:space="preserve"> PAGEREF _Toc509494684 \h </w:instrText>
         </w:r>
         <w:r>
           <w:rPr>
@@ -2081,7 +2105,7 @@
             <w:noProof/>
             <w:webHidden/>
           </w:rPr>
-          <w:t>23</w:t>
+          <w:t>24</w:t>
         </w:r>
         <w:r>
           <w:rPr>
@@ -2097,15 +2121,18 @@
       <w:pPr>
         <w:pStyle w:val="TOC4"/>
         <w:tabs>
-          <w:tab w:val="left" w:pos="1540"/>
+          <w:tab w:val="left" w:pos="1760"/>
           <w:tab w:val="right" w:leader="dot" w:pos="9350"/>
         </w:tabs>
         <w:rPr>
-          <w:rFonts w:asciiTheme="majorHAnsi" w:hAnsiTheme="majorHAnsi"/>
+          <w:rFonts w:asciiTheme="majorHAnsi" w:eastAsiaTheme="minorEastAsia" w:hAnsiTheme="majorHAnsi" w:cstheme="minorBidi"/>
           <w:noProof/>
-        </w:rPr>
-      </w:pPr>
-      <w:hyperlink w:anchor="_Toc509396393" w:history="1">
+          <w:color w:val="auto"/>
+          <w:sz w:val="22"/>
+          <w:szCs w:val="22"/>
+        </w:rPr>
+      </w:pPr>
+      <w:hyperlink w:anchor="_Toc509494685" w:history="1">
         <w:r>
           <w:rPr>
             <w:rStyle w:val="Hyperlink"/>
@@ -2116,8 +2143,11 @@
         </w:r>
         <w:r>
           <w:rPr>
-            <w:rFonts w:asciiTheme="majorHAnsi" w:hAnsiTheme="majorHAnsi"/>
-            <w:noProof/>
+            <w:rFonts w:asciiTheme="majorHAnsi" w:eastAsiaTheme="minorEastAsia" w:hAnsiTheme="majorHAnsi" w:cstheme="minorBidi"/>
+            <w:noProof/>
+            <w:color w:val="auto"/>
+            <w:sz w:val="22"/>
+            <w:szCs w:val="22"/>
           </w:rPr>
           <w:tab/>
         </w:r>
@@ -2151,7 +2181,7 @@
             <w:noProof/>
             <w:webHidden/>
           </w:rPr>
-          <w:instrText xml:space="preserve"> PAGEREF _Toc509396393 \h </w:instrText>
+          <w:instrText xml:space="preserve"> PAGEREF _Toc509494685 \h </w:instrText>
         </w:r>
         <w:r>
           <w:rPr>
@@ -2174,7 +2204,7 @@
             <w:noProof/>
             <w:webHidden/>
           </w:rPr>
-          <w:t>23</w:t>
+          <w:t>24</w:t>
         </w:r>
         <w:r>
           <w:rPr>
@@ -2190,15 +2220,18 @@
       <w:pPr>
         <w:pStyle w:val="TOC4"/>
         <w:tabs>
-          <w:tab w:val="left" w:pos="1540"/>
+          <w:tab w:val="left" w:pos="1760"/>
           <w:tab w:val="right" w:leader="dot" w:pos="9350"/>
         </w:tabs>
         <w:rPr>
-          <w:rFonts w:asciiTheme="majorHAnsi" w:hAnsiTheme="majorHAnsi"/>
+          <w:rFonts w:asciiTheme="majorHAnsi" w:eastAsiaTheme="minorEastAsia" w:hAnsiTheme="majorHAnsi" w:cstheme="minorBidi"/>
           <w:noProof/>
-        </w:rPr>
-      </w:pPr>
-      <w:hyperlink w:anchor="_Toc509396394" w:history="1">
+          <w:color w:val="auto"/>
+          <w:sz w:val="22"/>
+          <w:szCs w:val="22"/>
+        </w:rPr>
+      </w:pPr>
+      <w:hyperlink w:anchor="_Toc509494686" w:history="1">
         <w:r>
           <w:rPr>
             <w:rStyle w:val="Hyperlink"/>
@@ -2209,8 +2242,11 @@
         </w:r>
         <w:r>
           <w:rPr>
-            <w:rFonts w:asciiTheme="majorHAnsi" w:hAnsiTheme="majorHAnsi"/>
-            <w:noProof/>
+            <w:rFonts w:asciiTheme="majorHAnsi" w:eastAsiaTheme="minorEastAsia" w:hAnsiTheme="majorHAnsi" w:cstheme="minorBidi"/>
+            <w:noProof/>
+            <w:color w:val="auto"/>
+            <w:sz w:val="22"/>
+            <w:szCs w:val="22"/>
           </w:rPr>
           <w:tab/>
         </w:r>
@@ -2220,7 +2256,7 @@
             <w:rFonts w:asciiTheme="majorHAnsi" w:hAnsiTheme="majorHAnsi"/>
             <w:noProof/>
           </w:rPr>
-          <w:t>Propagation Type Statement</w:t>
+          <w:t>Propagation Statement</w:t>
         </w:r>
         <w:r>
           <w:rPr>
@@ -2244,7 +2280,7 @@
             <w:noProof/>
             <w:webHidden/>
           </w:rPr>
-          <w:instrText xml:space="preserve"> PAGEREF _Toc509396394 \h </w:instrText>
+          <w:instrText xml:space="preserve"> PAGEREF _Toc509494686 \h </w:instrText>
         </w:r>
         <w:r>
           <w:rPr>
@@ -2267,7 +2303,7 @@
             <w:noProof/>
             <w:webHidden/>
           </w:rPr>
-          <w:t>23</w:t>
+          <w:t>24</w:t>
         </w:r>
         <w:r>
           <w:rPr>
@@ -2283,15 +2319,18 @@
       <w:pPr>
         <w:pStyle w:val="TOC4"/>
         <w:tabs>
-          <w:tab w:val="left" w:pos="1540"/>
+          <w:tab w:val="left" w:pos="1760"/>
           <w:tab w:val="right" w:leader="dot" w:pos="9350"/>
         </w:tabs>
         <w:rPr>
-          <w:rFonts w:asciiTheme="majorHAnsi" w:hAnsiTheme="majorHAnsi"/>
+          <w:rFonts w:asciiTheme="majorHAnsi" w:eastAsiaTheme="minorEastAsia" w:hAnsiTheme="majorHAnsi" w:cstheme="minorBidi"/>
           <w:noProof/>
-        </w:rPr>
-      </w:pPr>
-      <w:hyperlink w:anchor="_Toc509396395" w:history="1">
+          <w:color w:val="auto"/>
+          <w:sz w:val="22"/>
+          <w:szCs w:val="22"/>
+        </w:rPr>
+      </w:pPr>
+      <w:hyperlink w:anchor="_Toc509494687" w:history="1">
         <w:r>
           <w:rPr>
             <w:rStyle w:val="Hyperlink"/>
@@ -2302,8 +2341,11 @@
         </w:r>
         <w:r>
           <w:rPr>
-            <w:rFonts w:asciiTheme="majorHAnsi" w:hAnsiTheme="majorHAnsi"/>
-            <w:noProof/>
+            <w:rFonts w:asciiTheme="majorHAnsi" w:eastAsiaTheme="minorEastAsia" w:hAnsiTheme="majorHAnsi" w:cstheme="minorBidi"/>
+            <w:noProof/>
+            <w:color w:val="auto"/>
+            <w:sz w:val="22"/>
+            <w:szCs w:val="22"/>
           </w:rPr>
           <w:tab/>
         </w:r>
@@ -2337,7 +2379,7 @@
             <w:noProof/>
             <w:webHidden/>
           </w:rPr>
-          <w:instrText xml:space="preserve"> PAGEREF _Toc509396395 \h </w:instrText>
+          <w:instrText xml:space="preserve"> PAGEREF _Toc509494687 \h </w:instrText>
         </w:r>
         <w:r>
           <w:rPr>
@@ -2360,7 +2402,7 @@
             <w:noProof/>
             <w:webHidden/>
           </w:rPr>
-          <w:t>23</w:t>
+          <w:t>24</w:t>
         </w:r>
         <w:r>
           <w:rPr>
@@ -2376,15 +2418,18 @@
       <w:pPr>
         <w:pStyle w:val="TOC5"/>
         <w:tabs>
-          <w:tab w:val="left" w:pos="1880"/>
+          <w:tab w:val="left" w:pos="2020"/>
           <w:tab w:val="right" w:leader="dot" w:pos="9350"/>
         </w:tabs>
         <w:rPr>
-          <w:rFonts w:asciiTheme="majorHAnsi" w:hAnsiTheme="majorHAnsi"/>
+          <w:rFonts w:asciiTheme="majorHAnsi" w:eastAsiaTheme="minorEastAsia" w:hAnsiTheme="majorHAnsi" w:cstheme="minorBidi"/>
           <w:noProof/>
-        </w:rPr>
-      </w:pPr>
-      <w:hyperlink w:anchor="_Toc509396396" w:history="1">
+          <w:color w:val="auto"/>
+          <w:sz w:val="22"/>
+          <w:szCs w:val="22"/>
+        </w:rPr>
+      </w:pPr>
+      <w:hyperlink w:anchor="_Toc509494688" w:history="1">
         <w:r>
           <w:rPr>
             <w:rStyle w:val="Hyperlink"/>
@@ -2395,8 +2440,11 @@
         </w:r>
         <w:r>
           <w:rPr>
-            <w:rFonts w:asciiTheme="majorHAnsi" w:hAnsiTheme="majorHAnsi"/>
-            <w:noProof/>
+            <w:rFonts w:asciiTheme="majorHAnsi" w:eastAsiaTheme="minorEastAsia" w:hAnsiTheme="majorHAnsi" w:cstheme="minorBidi"/>
+            <w:noProof/>
+            <w:color w:val="auto"/>
+            <w:sz w:val="22"/>
+            <w:szCs w:val="22"/>
           </w:rPr>
           <w:tab/>
         </w:r>
@@ -2430,7 +2478,7 @@
             <w:noProof/>
             <w:webHidden/>
           </w:rPr>
-          <w:instrText xml:space="preserve"> PAGEREF _Toc509396396 \h </w:instrText>
+          <w:instrText xml:space="preserve"> PAGEREF _Toc509494688 \h </w:instrText>
         </w:r>
         <w:r>
           <w:rPr>
@@ -2469,15 +2517,18 @@
       <w:pPr>
         <w:pStyle w:val="TOC5"/>
         <w:tabs>
-          <w:tab w:val="left" w:pos="1880"/>
+          <w:tab w:val="left" w:pos="2020"/>
           <w:tab w:val="right" w:leader="dot" w:pos="9350"/>
         </w:tabs>
         <w:rPr>
-          <w:rFonts w:asciiTheme="majorHAnsi" w:hAnsiTheme="majorHAnsi"/>
+          <w:rFonts w:asciiTheme="majorHAnsi" w:eastAsiaTheme="minorEastAsia" w:hAnsiTheme="majorHAnsi" w:cstheme="minorBidi"/>
           <w:noProof/>
-        </w:rPr>
-      </w:pPr>
-      <w:hyperlink w:anchor="_Toc509396397" w:history="1">
+          <w:color w:val="auto"/>
+          <w:sz w:val="22"/>
+          <w:szCs w:val="22"/>
+        </w:rPr>
+      </w:pPr>
+      <w:hyperlink w:anchor="_Toc509494689" w:history="1">
         <w:r>
           <w:rPr>
             <w:rStyle w:val="Hyperlink"/>
@@ -2488,8 +2539,11 @@
         </w:r>
         <w:r>
           <w:rPr>
-            <w:rFonts w:asciiTheme="majorHAnsi" w:hAnsiTheme="majorHAnsi"/>
-            <w:noProof/>
+            <w:rFonts w:asciiTheme="majorHAnsi" w:eastAsiaTheme="minorEastAsia" w:hAnsiTheme="majorHAnsi" w:cstheme="minorBidi"/>
+            <w:noProof/>
+            <w:color w:val="auto"/>
+            <w:sz w:val="22"/>
+            <w:szCs w:val="22"/>
           </w:rPr>
           <w:tab/>
         </w:r>
@@ -2523,7 +2577,7 @@
             <w:noProof/>
             <w:webHidden/>
           </w:rPr>
-          <w:instrText xml:space="preserve"> PAGEREF _Toc509396397 \h </w:instrText>
+          <w:instrText xml:space="preserve"> PAGEREF _Toc509494689 \h </w:instrText>
         </w:r>
         <w:r>
           <w:rPr>
@@ -2546,7 +2600,7 @@
             <w:noProof/>
             <w:webHidden/>
           </w:rPr>
-          <w:t>24</w:t>
+          <w:t>25</w:t>
         </w:r>
         <w:r>
           <w:rPr>
@@ -2562,15 +2616,18 @@
       <w:pPr>
         <w:pStyle w:val="TOC5"/>
         <w:tabs>
-          <w:tab w:val="left" w:pos="1880"/>
+          <w:tab w:val="left" w:pos="2020"/>
           <w:tab w:val="right" w:leader="dot" w:pos="9350"/>
         </w:tabs>
         <w:rPr>
-          <w:rFonts w:asciiTheme="majorHAnsi" w:hAnsiTheme="majorHAnsi"/>
+          <w:rFonts w:asciiTheme="majorHAnsi" w:eastAsiaTheme="minorEastAsia" w:hAnsiTheme="majorHAnsi" w:cstheme="minorBidi"/>
           <w:noProof/>
-        </w:rPr>
-      </w:pPr>
-      <w:hyperlink w:anchor="_Toc509396398" w:history="1">
+          <w:color w:val="auto"/>
+          <w:sz w:val="22"/>
+          <w:szCs w:val="22"/>
+        </w:rPr>
+      </w:pPr>
+      <w:hyperlink w:anchor="_Toc509494690" w:history="1">
         <w:r>
           <w:rPr>
             <w:rStyle w:val="Hyperlink"/>
@@ -2581,8 +2638,11 @@
         </w:r>
         <w:r>
           <w:rPr>
-            <w:rFonts w:asciiTheme="majorHAnsi" w:hAnsiTheme="majorHAnsi"/>
-            <w:noProof/>
+            <w:rFonts w:asciiTheme="majorHAnsi" w:eastAsiaTheme="minorEastAsia" w:hAnsiTheme="majorHAnsi" w:cstheme="minorBidi"/>
+            <w:noProof/>
+            <w:color w:val="auto"/>
+            <w:sz w:val="22"/>
+            <w:szCs w:val="22"/>
           </w:rPr>
           <w:tab/>
         </w:r>
@@ -2616,7 +2676,7 @@
             <w:noProof/>
             <w:webHidden/>
           </w:rPr>
-          <w:instrText xml:space="preserve"> PAGEREF _Toc509396398 \h </w:instrText>
+          <w:instrText xml:space="preserve"> PAGEREF _Toc509494690 \h </w:instrText>
         </w:r>
         <w:r>
           <w:rPr>
@@ -2639,7 +2699,7 @@
             <w:noProof/>
             <w:webHidden/>
           </w:rPr>
-          <w:t>24</w:t>
+          <w:t>25</w:t>
         </w:r>
         <w:r>
           <w:rPr>
@@ -2655,15 +2715,18 @@
       <w:pPr>
         <w:pStyle w:val="TOC5"/>
         <w:tabs>
-          <w:tab w:val="left" w:pos="1880"/>
+          <w:tab w:val="left" w:pos="2020"/>
           <w:tab w:val="right" w:leader="dot" w:pos="9350"/>
         </w:tabs>
         <w:rPr>
-          <w:rFonts w:asciiTheme="majorHAnsi" w:hAnsiTheme="majorHAnsi"/>
+          <w:rFonts w:asciiTheme="majorHAnsi" w:eastAsiaTheme="minorEastAsia" w:hAnsiTheme="majorHAnsi" w:cstheme="minorBidi"/>
           <w:noProof/>
-        </w:rPr>
-      </w:pPr>
-      <w:hyperlink w:anchor="_Toc509396399" w:history="1">
+          <w:color w:val="auto"/>
+          <w:sz w:val="22"/>
+          <w:szCs w:val="22"/>
+        </w:rPr>
+      </w:pPr>
+      <w:hyperlink w:anchor="_Toc509494691" w:history="1">
         <w:r>
           <w:rPr>
             <w:rStyle w:val="Hyperlink"/>
@@ -2674,8 +2737,11 @@
         </w:r>
         <w:r>
           <w:rPr>
-            <w:rFonts w:asciiTheme="majorHAnsi" w:hAnsiTheme="majorHAnsi"/>
-            <w:noProof/>
+            <w:rFonts w:asciiTheme="majorHAnsi" w:eastAsiaTheme="minorEastAsia" w:hAnsiTheme="majorHAnsi" w:cstheme="minorBidi"/>
+            <w:noProof/>
+            <w:color w:val="auto"/>
+            <w:sz w:val="22"/>
+            <w:szCs w:val="22"/>
           </w:rPr>
           <w:tab/>
         </w:r>
@@ -2709,7 +2775,7 @@
             <w:noProof/>
             <w:webHidden/>
           </w:rPr>
-          <w:instrText xml:space="preserve"> PAGEREF _Toc509396399 \h </w:instrText>
+          <w:instrText xml:space="preserve"> PAGEREF _Toc509494691 \h </w:instrText>
         </w:r>
         <w:r>
           <w:rPr>
@@ -2732,7 +2798,7 @@
             <w:noProof/>
             <w:webHidden/>
           </w:rPr>
-          <w:t>25</w:t>
+          <w:t>26</w:t>
         </w:r>
         <w:r>
           <w:rPr>
@@ -2759,7 +2825,7 @@
           <w:szCs w:val="22"/>
         </w:rPr>
       </w:pPr>
-      <w:hyperlink w:anchor="_Toc509396400" w:history="1">
+      <w:hyperlink w:anchor="_Toc509494692" w:history="1">
         <w:r>
           <w:rPr>
             <w:rStyle w:val="Hyperlink"/>
@@ -2808,7 +2874,7 @@
             <w:noProof/>
             <w:webHidden/>
           </w:rPr>
-          <w:instrText xml:space="preserve"> PAGEREF _Toc509396400 \h </w:instrText>
+          <w:instrText xml:space="preserve"> PAGEREF _Toc509494692 \h </w:instrText>
         </w:r>
         <w:r>
           <w:rPr>
@@ -2831,7 +2897,7 @@
             <w:noProof/>
             <w:webHidden/>
           </w:rPr>
-          <w:t>26</w:t>
+          <w:t>27</w:t>
         </w:r>
         <w:r>
           <w:rPr>
@@ -2847,15 +2913,18 @@
       <w:pPr>
         <w:pStyle w:val="TOC4"/>
         <w:tabs>
-          <w:tab w:val="left" w:pos="1540"/>
+          <w:tab w:val="left" w:pos="1760"/>
           <w:tab w:val="right" w:leader="dot" w:pos="9350"/>
         </w:tabs>
         <w:rPr>
-          <w:rFonts w:asciiTheme="majorHAnsi" w:hAnsiTheme="majorHAnsi"/>
+          <w:rFonts w:asciiTheme="majorHAnsi" w:eastAsiaTheme="minorEastAsia" w:hAnsiTheme="majorHAnsi" w:cstheme="minorBidi"/>
           <w:noProof/>
-        </w:rPr>
-      </w:pPr>
-      <w:hyperlink w:anchor="_Toc509396401" w:history="1">
+          <w:color w:val="auto"/>
+          <w:sz w:val="22"/>
+          <w:szCs w:val="22"/>
+        </w:rPr>
+      </w:pPr>
+      <w:hyperlink w:anchor="_Toc509494693" w:history="1">
         <w:r>
           <w:rPr>
             <w:rStyle w:val="Hyperlink"/>
@@ -2866,8 +2935,11 @@
         </w:r>
         <w:r>
           <w:rPr>
-            <w:rFonts w:asciiTheme="majorHAnsi" w:hAnsiTheme="majorHAnsi"/>
-            <w:noProof/>
+            <w:rFonts w:asciiTheme="majorHAnsi" w:eastAsiaTheme="minorEastAsia" w:hAnsiTheme="majorHAnsi" w:cstheme="minorBidi"/>
+            <w:noProof/>
+            <w:color w:val="auto"/>
+            <w:sz w:val="22"/>
+            <w:szCs w:val="22"/>
           </w:rPr>
           <w:tab/>
         </w:r>
@@ -2901,7 +2973,7 @@
             <w:noProof/>
             <w:webHidden/>
           </w:rPr>
-          <w:instrText xml:space="preserve"> PAGEREF _Toc509396401 \h </w:instrText>
+          <w:instrText xml:space="preserve"> PAGEREF _Toc509494693 \h </w:instrText>
         </w:r>
         <w:r>
           <w:rPr>
@@ -2924,7 +2996,7 @@
             <w:noProof/>
             <w:webHidden/>
           </w:rPr>
-          <w:t>26</w:t>
+          <w:t>27</w:t>
         </w:r>
         <w:r>
           <w:rPr>
@@ -2940,15 +3012,18 @@
       <w:pPr>
         <w:pStyle w:val="TOC4"/>
         <w:tabs>
-          <w:tab w:val="left" w:pos="1540"/>
+          <w:tab w:val="left" w:pos="1760"/>
           <w:tab w:val="right" w:leader="dot" w:pos="9350"/>
         </w:tabs>
         <w:rPr>
-          <w:rFonts w:asciiTheme="majorHAnsi" w:hAnsiTheme="majorHAnsi"/>
+          <w:rFonts w:asciiTheme="majorHAnsi" w:eastAsiaTheme="minorEastAsia" w:hAnsiTheme="majorHAnsi" w:cstheme="minorBidi"/>
           <w:noProof/>
-        </w:rPr>
-      </w:pPr>
-      <w:hyperlink w:anchor="_Toc509396402" w:history="1">
+          <w:color w:val="auto"/>
+          <w:sz w:val="22"/>
+          <w:szCs w:val="22"/>
+        </w:rPr>
+      </w:pPr>
+      <w:hyperlink w:anchor="_Toc509494694" w:history="1">
         <w:r>
           <w:rPr>
             <w:rStyle w:val="Hyperlink"/>
@@ -2959,8 +3034,11 @@
         </w:r>
         <w:r>
           <w:rPr>
-            <w:rFonts w:asciiTheme="majorHAnsi" w:hAnsiTheme="majorHAnsi"/>
-            <w:noProof/>
+            <w:rFonts w:asciiTheme="majorHAnsi" w:eastAsiaTheme="minorEastAsia" w:hAnsiTheme="majorHAnsi" w:cstheme="minorBidi"/>
+            <w:noProof/>
+            <w:color w:val="auto"/>
+            <w:sz w:val="22"/>
+            <w:szCs w:val="22"/>
           </w:rPr>
           <w:tab/>
         </w:r>
@@ -2994,7 +3072,7 @@
             <w:noProof/>
             <w:webHidden/>
           </w:rPr>
-          <w:instrText xml:space="preserve"> PAGEREF _Toc509396402 \h </w:instrText>
+          <w:instrText xml:space="preserve"> PAGEREF _Toc509494694 \h </w:instrText>
         </w:r>
         <w:r>
           <w:rPr>
@@ -3017,7 +3095,7 @@
             <w:noProof/>
             <w:webHidden/>
           </w:rPr>
-          <w:t>26</w:t>
+          <w:t>27</w:t>
         </w:r>
         <w:r>
           <w:rPr>
@@ -3044,7 +3122,7 @@
           <w:szCs w:val="22"/>
         </w:rPr>
       </w:pPr>
-      <w:hyperlink w:anchor="_Toc509396403" w:history="1">
+      <w:hyperlink w:anchor="_Toc509494695" w:history="1">
         <w:r>
           <w:rPr>
             <w:rStyle w:val="Hyperlink"/>
@@ -3093,7 +3171,7 @@
             <w:noProof/>
             <w:webHidden/>
           </w:rPr>
-          <w:instrText xml:space="preserve"> PAGEREF _Toc509396403 \h </w:instrText>
+          <w:instrText xml:space="preserve"> PAGEREF _Toc509494695 \h </w:instrText>
         </w:r>
         <w:r>
           <w:rPr>
@@ -3116,7 +3194,7 @@
             <w:noProof/>
             <w:webHidden/>
           </w:rPr>
-          <w:t>26</w:t>
+          <w:t>27</w:t>
         </w:r>
         <w:r>
           <w:rPr>
@@ -3132,15 +3210,18 @@
       <w:pPr>
         <w:pStyle w:val="TOC4"/>
         <w:tabs>
-          <w:tab w:val="left" w:pos="1540"/>
+          <w:tab w:val="left" w:pos="1760"/>
           <w:tab w:val="right" w:leader="dot" w:pos="9350"/>
         </w:tabs>
         <w:rPr>
-          <w:rFonts w:asciiTheme="majorHAnsi" w:hAnsiTheme="majorHAnsi"/>
+          <w:rFonts w:asciiTheme="majorHAnsi" w:eastAsiaTheme="minorEastAsia" w:hAnsiTheme="majorHAnsi" w:cstheme="minorBidi"/>
           <w:noProof/>
-        </w:rPr>
-      </w:pPr>
-      <w:hyperlink w:anchor="_Toc509396404" w:history="1">
+          <w:color w:val="auto"/>
+          <w:sz w:val="22"/>
+          <w:szCs w:val="22"/>
+        </w:rPr>
+      </w:pPr>
+      <w:hyperlink w:anchor="_Toc509494696" w:history="1">
         <w:r>
           <w:rPr>
             <w:rStyle w:val="Hyperlink"/>
@@ -3151,8 +3232,11 @@
         </w:r>
         <w:r>
           <w:rPr>
-            <w:rFonts w:asciiTheme="majorHAnsi" w:hAnsiTheme="majorHAnsi"/>
-            <w:noProof/>
+            <w:rFonts w:asciiTheme="majorHAnsi" w:eastAsiaTheme="minorEastAsia" w:hAnsiTheme="majorHAnsi" w:cstheme="minorBidi"/>
+            <w:noProof/>
+            <w:color w:val="auto"/>
+            <w:sz w:val="22"/>
+            <w:szCs w:val="22"/>
           </w:rPr>
           <w:tab/>
         </w:r>
@@ -3186,7 +3270,7 @@
             <w:noProof/>
             <w:webHidden/>
           </w:rPr>
-          <w:instrText xml:space="preserve"> PAGEREF _Toc509396404 \h </w:instrText>
+          <w:instrText xml:space="preserve"> PAGEREF _Toc509494696 \h </w:instrText>
         </w:r>
         <w:r>
           <w:rPr>
@@ -3209,7 +3293,7 @@
             <w:noProof/>
             <w:webHidden/>
           </w:rPr>
-          <w:t>27</w:t>
+          <w:t>28</w:t>
         </w:r>
         <w:r>
           <w:rPr>
@@ -3225,15 +3309,18 @@
       <w:pPr>
         <w:pStyle w:val="TOC4"/>
         <w:tabs>
-          <w:tab w:val="left" w:pos="1540"/>
+          <w:tab w:val="left" w:pos="1760"/>
           <w:tab w:val="right" w:leader="dot" w:pos="9350"/>
         </w:tabs>
         <w:rPr>
-          <w:rFonts w:asciiTheme="majorHAnsi" w:hAnsiTheme="majorHAnsi"/>
+          <w:rFonts w:asciiTheme="majorHAnsi" w:eastAsiaTheme="minorEastAsia" w:hAnsiTheme="majorHAnsi" w:cstheme="minorBidi"/>
           <w:noProof/>
-        </w:rPr>
-      </w:pPr>
-      <w:hyperlink w:anchor="_Toc509396405" w:history="1">
+          <w:color w:val="auto"/>
+          <w:sz w:val="22"/>
+          <w:szCs w:val="22"/>
+        </w:rPr>
+      </w:pPr>
+      <w:hyperlink w:anchor="_Toc509494697" w:history="1">
         <w:r>
           <w:rPr>
             <w:rStyle w:val="Hyperlink"/>
@@ -3244,8 +3331,11 @@
         </w:r>
         <w:r>
           <w:rPr>
-            <w:rFonts w:asciiTheme="majorHAnsi" w:hAnsiTheme="majorHAnsi"/>
-            <w:noProof/>
+            <w:rFonts w:asciiTheme="majorHAnsi" w:eastAsiaTheme="minorEastAsia" w:hAnsiTheme="majorHAnsi" w:cstheme="minorBidi"/>
+            <w:noProof/>
+            <w:color w:val="auto"/>
+            <w:sz w:val="22"/>
+            <w:szCs w:val="22"/>
           </w:rPr>
           <w:tab/>
         </w:r>
@@ -3279,7 +3369,7 @@
             <w:noProof/>
             <w:webHidden/>
           </w:rPr>
-          <w:instrText xml:space="preserve"> PAGEREF _Toc509396405 \h </w:instrText>
+          <w:instrText xml:space="preserve"> PAGEREF _Toc509494697 \h </w:instrText>
         </w:r>
         <w:r>
           <w:rPr>
@@ -3302,7 +3392,7 @@
             <w:noProof/>
             <w:webHidden/>
           </w:rPr>
-          <w:t>27</w:t>
+          <w:t>28</w:t>
         </w:r>
         <w:r>
           <w:rPr>
@@ -3318,15 +3408,18 @@
       <w:pPr>
         <w:pStyle w:val="TOC4"/>
         <w:tabs>
-          <w:tab w:val="left" w:pos="1540"/>
+          <w:tab w:val="left" w:pos="1760"/>
           <w:tab w:val="right" w:leader="dot" w:pos="9350"/>
         </w:tabs>
         <w:rPr>
-          <w:rFonts w:asciiTheme="majorHAnsi" w:hAnsiTheme="majorHAnsi"/>
+          <w:rFonts w:asciiTheme="majorHAnsi" w:eastAsiaTheme="minorEastAsia" w:hAnsiTheme="majorHAnsi" w:cstheme="minorBidi"/>
           <w:noProof/>
-        </w:rPr>
-      </w:pPr>
-      <w:hyperlink w:anchor="_Toc509396406" w:history="1">
+          <w:color w:val="auto"/>
+          <w:sz w:val="22"/>
+          <w:szCs w:val="22"/>
+        </w:rPr>
+      </w:pPr>
+      <w:hyperlink w:anchor="_Toc509494698" w:history="1">
         <w:r>
           <w:rPr>
             <w:rStyle w:val="Hyperlink"/>
@@ -3337,8 +3430,11 @@
         </w:r>
         <w:r>
           <w:rPr>
-            <w:rFonts w:asciiTheme="majorHAnsi" w:hAnsiTheme="majorHAnsi"/>
-            <w:noProof/>
+            <w:rFonts w:asciiTheme="majorHAnsi" w:eastAsiaTheme="minorEastAsia" w:hAnsiTheme="majorHAnsi" w:cstheme="minorBidi"/>
+            <w:noProof/>
+            <w:color w:val="auto"/>
+            <w:sz w:val="22"/>
+            <w:szCs w:val="22"/>
           </w:rPr>
           <w:tab/>
         </w:r>
@@ -3372,7 +3468,7 @@
             <w:noProof/>
             <w:webHidden/>
           </w:rPr>
-          <w:instrText xml:space="preserve"> PAGEREF _Toc509396406 \h </w:instrText>
+          <w:instrText xml:space="preserve"> PAGEREF _Toc509494698 \h </w:instrText>
         </w:r>
         <w:r>
           <w:rPr>
@@ -3395,7 +3491,7 @@
             <w:noProof/>
             <w:webHidden/>
           </w:rPr>
-          <w:t>27</w:t>
+          <w:t>28</w:t>
         </w:r>
         <w:r>
           <w:rPr>
@@ -3422,7 +3518,7 @@
           <w:szCs w:val="22"/>
         </w:rPr>
       </w:pPr>
-      <w:hyperlink w:anchor="_Toc509396407" w:history="1">
+      <w:hyperlink w:anchor="_Toc509494699" w:history="1">
         <w:r>
           <w:rPr>
             <w:rStyle w:val="Hyperlink"/>
@@ -3471,7 +3567,7 @@
             <w:noProof/>
             <w:webHidden/>
           </w:rPr>
-          <w:instrText xml:space="preserve"> PAGEREF _Toc509396407 \h </w:instrText>
+          <w:instrText xml:space="preserve"> PAGEREF _Toc509494699 \h </w:instrText>
         </w:r>
         <w:r>
           <w:rPr>
@@ -3494,7 +3590,7 @@
             <w:noProof/>
             <w:webHidden/>
           </w:rPr>
-          <w:t>28</w:t>
+          <w:t>29</w:t>
         </w:r>
         <w:r>
           <w:rPr>
@@ -3521,7 +3617,7 @@
           <w:szCs w:val="22"/>
         </w:rPr>
       </w:pPr>
-      <w:hyperlink w:anchor="_Toc509396408" w:history="1">
+      <w:hyperlink w:anchor="_Toc509494700" w:history="1">
         <w:r>
           <w:rPr>
             <w:rStyle w:val="Hyperlink"/>
@@ -3570,7 +3666,7 @@
             <w:noProof/>
             <w:webHidden/>
           </w:rPr>
-          <w:instrText xml:space="preserve"> PAGEREF _Toc509396408 \h </w:instrText>
+          <w:instrText xml:space="preserve"> PAGEREF _Toc509494700 \h </w:instrText>
         </w:r>
         <w:r>
           <w:rPr>
@@ -3593,7 +3689,7 @@
             <w:noProof/>
             <w:webHidden/>
           </w:rPr>
-          <w:t>28</w:t>
+          <w:t>29</w:t>
         </w:r>
         <w:r>
           <w:rPr>
@@ -3620,7 +3716,7 @@
           <w:szCs w:val="22"/>
         </w:rPr>
       </w:pPr>
-      <w:hyperlink w:anchor="_Toc509396409" w:history="1">
+      <w:hyperlink w:anchor="_Toc509494701" w:history="1">
         <w:r>
           <w:rPr>
             <w:rStyle w:val="Hyperlink"/>
@@ -3669,7 +3765,7 @@
             <w:noProof/>
             <w:webHidden/>
           </w:rPr>
-          <w:instrText xml:space="preserve"> PAGEREF _Toc509396409 \h </w:instrText>
+          <w:instrText xml:space="preserve"> PAGEREF _Toc509494701 \h </w:instrText>
         </w:r>
         <w:r>
           <w:rPr>
@@ -3692,7 +3788,7 @@
             <w:noProof/>
             <w:webHidden/>
           </w:rPr>
-          <w:t>29</w:t>
+          <w:t>30</w:t>
         </w:r>
         <w:r>
           <w:rPr>
@@ -3719,7 +3815,7 @@
           <w:szCs w:val="22"/>
         </w:rPr>
       </w:pPr>
-      <w:hyperlink w:anchor="_Toc509396410" w:history="1">
+      <w:hyperlink w:anchor="_Toc509494702" w:history="1">
         <w:r>
           <w:rPr>
             <w:rStyle w:val="Hyperlink"/>
@@ -3768,7 +3864,7 @@
             <w:noProof/>
             <w:webHidden/>
           </w:rPr>
-          <w:instrText xml:space="preserve"> PAGEREF _Toc509396410 \h </w:instrText>
+          <w:instrText xml:space="preserve"> PAGEREF _Toc509494702 \h </w:instrText>
         </w:r>
         <w:r>
           <w:rPr>
@@ -3791,7 +3887,7 @@
             <w:noProof/>
             <w:webHidden/>
           </w:rPr>
-          <w:t>29</w:t>
+          <w:t>30</w:t>
         </w:r>
         <w:r>
           <w:rPr>
@@ -3818,7 +3914,7 @@
           <w:szCs w:val="22"/>
         </w:rPr>
       </w:pPr>
-      <w:hyperlink w:anchor="_Toc509396411" w:history="1">
+      <w:hyperlink w:anchor="_Toc509494703" w:history="1">
         <w:r>
           <w:rPr>
             <w:rStyle w:val="Hyperlink"/>
@@ -3867,7 +3963,7 @@
             <w:noProof/>
             <w:webHidden/>
           </w:rPr>
-          <w:instrText xml:space="preserve"> PAGEREF _Toc509396411 \h </w:instrText>
+          <w:instrText xml:space="preserve"> PAGEREF _Toc509494703 \h </w:instrText>
         </w:r>
         <w:r>
           <w:rPr>
@@ -3890,7 +3986,7 @@
             <w:noProof/>
             <w:webHidden/>
           </w:rPr>
-          <w:t>31</w:t>
+          <w:t>32</w:t>
         </w:r>
         <w:r>
           <w:rPr>
@@ -3917,7 +4013,7 @@
           <w:szCs w:val="22"/>
         </w:rPr>
       </w:pPr>
-      <w:hyperlink w:anchor="_Toc509396412" w:history="1">
+      <w:hyperlink w:anchor="_Toc509494704" w:history="1">
         <w:r>
           <w:rPr>
             <w:rStyle w:val="Hyperlink"/>
@@ -3966,7 +4062,7 @@
             <w:noProof/>
             <w:webHidden/>
           </w:rPr>
-          <w:instrText xml:space="preserve"> PAGEREF _Toc509396412 \h </w:instrText>
+          <w:instrText xml:space="preserve"> PAGEREF _Toc509494704 \h </w:instrText>
         </w:r>
         <w:r>
           <w:rPr>
@@ -3989,7 +4085,7 @@
             <w:noProof/>
             <w:webHidden/>
           </w:rPr>
-          <w:t>33</w:t>
+          <w:t>34</w:t>
         </w:r>
         <w:r>
           <w:rPr>
@@ -4016,7 +4112,7 @@
           <w:szCs w:val="22"/>
         </w:rPr>
       </w:pPr>
-      <w:hyperlink w:anchor="_Toc509396413" w:history="1">
+      <w:hyperlink w:anchor="_Toc509494705" w:history="1">
         <w:r>
           <w:rPr>
             <w:rStyle w:val="Hyperlink"/>
@@ -4065,7 +4161,7 @@
             <w:noProof/>
             <w:webHidden/>
           </w:rPr>
-          <w:instrText xml:space="preserve"> PAGEREF _Toc509396413 \h </w:instrText>
+          <w:instrText xml:space="preserve"> PAGEREF _Toc509494705 \h </w:instrText>
         </w:r>
         <w:r>
           <w:rPr>
@@ -4088,7 +4184,7 @@
             <w:noProof/>
             <w:webHidden/>
           </w:rPr>
-          <w:t>34</w:t>
+          <w:t>35</w:t>
         </w:r>
         <w:r>
           <w:rPr>
@@ -4115,7 +4211,7 @@
           <w:szCs w:val="22"/>
         </w:rPr>
       </w:pPr>
-      <w:hyperlink w:anchor="_Toc509396414" w:history="1">
+      <w:hyperlink w:anchor="_Toc509494706" w:history="1">
         <w:r>
           <w:rPr>
             <w:rStyle w:val="Hyperlink"/>
@@ -4164,7 +4260,7 @@
             <w:noProof/>
             <w:webHidden/>
           </w:rPr>
-          <w:instrText xml:space="preserve"> PAGEREF _Toc509396414 \h </w:instrText>
+          <w:instrText xml:space="preserve"> PAGEREF _Toc509494706 \h </w:instrText>
         </w:r>
         <w:r>
           <w:rPr>
@@ -4187,7 +4283,7 @@
             <w:noProof/>
             <w:webHidden/>
           </w:rPr>
-          <w:t>37</w:t>
+          <w:t>38</w:t>
         </w:r>
         <w:r>
           <w:rPr>
@@ -4200,6 +4296,110 @@
       </w:hyperlink>
     </w:p>
     <w:p>
+      <w:pPr>
+        <w:pStyle w:val="TOC3"/>
+        <w:tabs>
+          <w:tab w:val="left" w:pos="1320"/>
+          <w:tab w:val="right" w:leader="dot" w:pos="9350"/>
+        </w:tabs>
+        <w:rPr>
+          <w:rFonts w:asciiTheme="majorHAnsi" w:eastAsiaTheme="minorEastAsia" w:hAnsiTheme="majorHAnsi" w:cstheme="minorBidi"/>
+          <w:noProof/>
+          <w:color w:val="auto"/>
+          <w:sz w:val="22"/>
+          <w:szCs w:val="22"/>
+        </w:rPr>
+      </w:pPr>
+      <w:hyperlink w:anchor="_Toc509494707" w:history="1">
+        <w:r>
+          <w:rPr>
+            <w:rStyle w:val="Hyperlink"/>
+            <w:rFonts w:asciiTheme="majorHAnsi" w:hAnsiTheme="majorHAnsi"/>
+            <w:noProof/>
+          </w:rPr>
+          <w:t>6.2.6</w:t>
+        </w:r>
+        <w:r>
+          <w:rPr>
+            <w:rFonts w:asciiTheme="majorHAnsi" w:eastAsiaTheme="minorEastAsia" w:hAnsiTheme="majorHAnsi" w:cstheme="minorBidi"/>
+            <w:noProof/>
+            <w:color w:val="auto"/>
+            <w:sz w:val="22"/>
+            <w:szCs w:val="22"/>
+          </w:rPr>
+          <w:tab/>
+        </w:r>
+        <w:r>
+          <w:rPr>
+            <w:rStyle w:val="Hyperlink"/>
+            <w:rFonts w:asciiTheme="majorHAnsi" w:hAnsiTheme="majorHAnsi"/>
+            <w:noProof/>
+          </w:rPr>
+          <w:t>Install OSATE Development Environment</w:t>
+        </w:r>
+        <w:r>
+          <w:rPr>
+            <w:rFonts w:asciiTheme="majorHAnsi" w:hAnsiTheme="majorHAnsi"/>
+            <w:noProof/>
+            <w:webHidden/>
+          </w:rPr>
+          <w:tab/>
+        </w:r>
+        <w:r>
+          <w:rPr>
+            <w:rFonts w:asciiTheme="majorHAnsi" w:hAnsiTheme="majorHAnsi"/>
+            <w:noProof/>
+            <w:webHidden/>
+          </w:rPr>
+          <w:fldChar w:fldCharType="begin"/>
+        </w:r>
+        <w:r>
+          <w:rPr>
+            <w:rFonts w:asciiTheme="majorHAnsi" w:hAnsiTheme="majorHAnsi"/>
+            <w:noProof/>
+            <w:webHidden/>
+          </w:rPr>
+          <w:instrText xml:space="preserve"> PAGEREF _Toc509494707 \h </w:instrText>
+        </w:r>
+        <w:r>
+          <w:rPr>
+            <w:rFonts w:asciiTheme="majorHAnsi" w:hAnsiTheme="majorHAnsi"/>
+            <w:noProof/>
+            <w:webHidden/>
+          </w:rPr>
+        </w:r>
+        <w:r>
+          <w:rPr>
+            <w:rFonts w:asciiTheme="majorHAnsi" w:hAnsiTheme="majorHAnsi"/>
+            <w:noProof/>
+            <w:webHidden/>
+          </w:rPr>
+          <w:fldChar w:fldCharType="separate"/>
+        </w:r>
+        <w:r>
+          <w:rPr>
+            <w:rFonts w:asciiTheme="majorHAnsi" w:hAnsiTheme="majorHAnsi"/>
+            <w:noProof/>
+            <w:webHidden/>
+          </w:rPr>
+          <w:t>39</w:t>
+        </w:r>
+        <w:r>
+          <w:rPr>
+            <w:rFonts w:asciiTheme="majorHAnsi" w:hAnsiTheme="majorHAnsi"/>
+            <w:noProof/>
+            <w:webHidden/>
+          </w:rPr>
+          <w:fldChar w:fldCharType="end"/>
+        </w:r>
+      </w:hyperlink>
+    </w:p>
+    <w:p>
+      <w:pPr>
+        <w:rPr>
+          <w:rFonts w:asciiTheme="majorHAnsi" w:hAnsiTheme="majorHAnsi"/>
+        </w:rPr>
+      </w:pPr>
       <w:r>
         <w:rPr>
           <w:rFonts w:asciiTheme="majorHAnsi" w:hAnsiTheme="majorHAnsi"/>
@@ -4253,7 +4453,7 @@
       <w:pPr>
         <w:pStyle w:val="Heading1"/>
       </w:pPr>
-      <w:bookmarkStart w:id="1" w:name="_Toc509396379"/>
+      <w:bookmarkStart w:id="1" w:name="_Toc509494671"/>
       <w:r>
         <w:t>Table of Figures</w:t>
       </w:r>
@@ -4266,29 +4466,32 @@
           <w:tab w:val="right" w:leader="dot" w:pos="9350"/>
         </w:tabs>
         <w:rPr>
+          <w:rFonts w:asciiTheme="majorHAnsi" w:eastAsiaTheme="minorEastAsia" w:hAnsiTheme="majorHAnsi" w:cstheme="minorBidi"/>
+          <w:noProof/>
+          <w:color w:val="auto"/>
+          <w:sz w:val="22"/>
+          <w:szCs w:val="22"/>
+        </w:rPr>
+      </w:pPr>
+      <w:r>
+        <w:rPr>
           <w:rFonts w:asciiTheme="majorHAnsi" w:hAnsiTheme="majorHAnsi"/>
-          <w:noProof/>
-        </w:rPr>
-      </w:pPr>
+        </w:rPr>
+        <w:fldChar w:fldCharType="begin"/>
+      </w:r>
       <w:r>
         <w:rPr>
           <w:rFonts w:asciiTheme="majorHAnsi" w:hAnsiTheme="majorHAnsi"/>
         </w:rPr>
-        <w:fldChar w:fldCharType="begin"/>
+        <w:instrText xml:space="preserve"> TOC \h \z \c "Figure" </w:instrText>
       </w:r>
       <w:r>
         <w:rPr>
           <w:rFonts w:asciiTheme="majorHAnsi" w:hAnsiTheme="majorHAnsi"/>
         </w:rPr>
-        <w:instrText xml:space="preserve"> TOC \h \z \c "Figure" </w:instrText>
-      </w:r>
-      <w:r>
-        <w:rPr>
-          <w:rFonts w:asciiTheme="majorHAnsi" w:hAnsiTheme="majorHAnsi"/>
-        </w:rPr>
         <w:fldChar w:fldCharType="separate"/>
       </w:r>
-      <w:hyperlink w:anchor="_Toc509396424" w:history="1">
+      <w:hyperlink w:anchor="_Toc509494708" w:history="1">
         <w:r>
           <w:rPr>
             <w:rStyle w:val="Hyperlink"/>
@@ -4319,7 +4522,7 @@
             <w:noProof/>
             <w:webHidden/>
           </w:rPr>
-          <w:instrText xml:space="preserve"> PAGEREF _Toc509396424 \h </w:instrText>
+          <w:instrText xml:space="preserve"> PAGEREF _Toc509494708 \h </w:instrText>
         </w:r>
         <w:r>
           <w:rPr>
@@ -4342,7 +4545,7 @@
             <w:noProof/>
             <w:webHidden/>
           </w:rPr>
-          <w:t>8</w:t>
+          <w:t>7</w:t>
         </w:r>
         <w:r>
           <w:rPr>
@@ -4361,11 +4564,14 @@
           <w:tab w:val="right" w:leader="dot" w:pos="9350"/>
         </w:tabs>
         <w:rPr>
-          <w:rFonts w:asciiTheme="majorHAnsi" w:hAnsiTheme="majorHAnsi"/>
+          <w:rFonts w:asciiTheme="majorHAnsi" w:eastAsiaTheme="minorEastAsia" w:hAnsiTheme="majorHAnsi" w:cstheme="minorBidi"/>
           <w:noProof/>
-        </w:rPr>
-      </w:pPr>
-      <w:hyperlink w:anchor="_Toc509396425" w:history="1">
+          <w:color w:val="auto"/>
+          <w:sz w:val="22"/>
+          <w:szCs w:val="22"/>
+        </w:rPr>
+      </w:pPr>
+      <w:hyperlink w:anchor="_Toc509494709" w:history="1">
         <w:r>
           <w:rPr>
             <w:rStyle w:val="Hyperlink"/>
@@ -4396,7 +4602,7 @@
             <w:noProof/>
             <w:webHidden/>
           </w:rPr>
-          <w:instrText xml:space="preserve"> PAGEREF _Toc509396425 \h </w:instrText>
+          <w:instrText xml:space="preserve"> PAGEREF _Toc509494709 \h </w:instrText>
         </w:r>
         <w:r>
           <w:rPr>
@@ -4419,7 +4625,7 @@
             <w:noProof/>
             <w:webHidden/>
           </w:rPr>
-          <w:t>10</w:t>
+          <w:t>9</w:t>
         </w:r>
         <w:r>
           <w:rPr>
@@ -4438,18 +4644,21 @@
           <w:tab w:val="right" w:leader="dot" w:pos="9350"/>
         </w:tabs>
         <w:rPr>
-          <w:rFonts w:asciiTheme="majorHAnsi" w:hAnsiTheme="majorHAnsi"/>
+          <w:rFonts w:asciiTheme="majorHAnsi" w:eastAsiaTheme="minorEastAsia" w:hAnsiTheme="majorHAnsi" w:cstheme="minorBidi"/>
           <w:noProof/>
-        </w:rPr>
-      </w:pPr>
-      <w:hyperlink w:anchor="_Toc509396426" w:history="1">
+          <w:color w:val="auto"/>
+          <w:sz w:val="22"/>
+          <w:szCs w:val="22"/>
+        </w:rPr>
+      </w:pPr>
+      <w:hyperlink w:anchor="_Toc509494710" w:history="1">
         <w:r>
           <w:rPr>
             <w:rStyle w:val="Hyperlink"/>
             <w:rFonts w:asciiTheme="majorHAnsi" w:hAnsiTheme="majorHAnsi"/>
             <w:noProof/>
           </w:rPr>
-          <w:t>Figure 3: Import Menu Option</w:t>
+          <w:t>Figure 3: Fault Hypothesis Example</w:t>
         </w:r>
         <w:r>
           <w:rPr>
@@ -4473,7 +4682,7 @@
             <w:noProof/>
             <w:webHidden/>
           </w:rPr>
-          <w:instrText xml:space="preserve"> PAGEREF _Toc509396426 \h </w:instrText>
+          <w:instrText xml:space="preserve"> PAGEREF _Toc509494710 \h </w:instrText>
         </w:r>
         <w:r>
           <w:rPr>
@@ -4496,7 +4705,7 @@
             <w:noProof/>
             <w:webHidden/>
           </w:rPr>
-          <w:t>11</w:t>
+          <w:t>10</w:t>
         </w:r>
         <w:r>
           <w:rPr>
@@ -4515,18 +4724,21 @@
           <w:tab w:val="right" w:leader="dot" w:pos="9350"/>
         </w:tabs>
         <w:rPr>
-          <w:rFonts w:asciiTheme="majorHAnsi" w:hAnsiTheme="majorHAnsi"/>
+          <w:rFonts w:asciiTheme="majorHAnsi" w:eastAsiaTheme="minorEastAsia" w:hAnsiTheme="majorHAnsi" w:cstheme="minorBidi"/>
           <w:noProof/>
-        </w:rPr>
-      </w:pPr>
-      <w:hyperlink w:anchor="_Toc509396427" w:history="1">
+          <w:color w:val="auto"/>
+          <w:sz w:val="22"/>
+          <w:szCs w:val="22"/>
+        </w:rPr>
+      </w:pPr>
+      <w:hyperlink w:anchor="_Toc509494711" w:history="1">
         <w:r>
           <w:rPr>
             <w:rStyle w:val="Hyperlink"/>
             <w:rFonts w:asciiTheme="majorHAnsi" w:hAnsiTheme="majorHAnsi"/>
             <w:noProof/>
           </w:rPr>
-          <w:t>Figure 4: Importing Toy Example Project</w:t>
+          <w:t>Figure 4: Import Menu Option</w:t>
         </w:r>
         <w:r>
           <w:rPr>
@@ -4550,7 +4762,7 @@
             <w:noProof/>
             <w:webHidden/>
           </w:rPr>
-          <w:instrText xml:space="preserve"> PAGEREF _Toc509396427 \h </w:instrText>
+          <w:instrText xml:space="preserve"> PAGEREF _Toc509494711 \h </w:instrText>
         </w:r>
         <w:r>
           <w:rPr>
@@ -4573,7 +4785,7 @@
             <w:noProof/>
             <w:webHidden/>
           </w:rPr>
-          <w:t>12</w:t>
+          <w:t>11</w:t>
         </w:r>
         <w:r>
           <w:rPr>
@@ -4592,18 +4804,21 @@
           <w:tab w:val="right" w:leader="dot" w:pos="9350"/>
         </w:tabs>
         <w:rPr>
-          <w:rFonts w:asciiTheme="majorHAnsi" w:hAnsiTheme="majorHAnsi"/>
+          <w:rFonts w:asciiTheme="majorHAnsi" w:eastAsiaTheme="minorEastAsia" w:hAnsiTheme="majorHAnsi" w:cstheme="minorBidi"/>
           <w:noProof/>
-        </w:rPr>
-      </w:pPr>
-      <w:hyperlink w:anchor="_Toc509396428" w:history="1">
+          <w:color w:val="auto"/>
+          <w:sz w:val="22"/>
+          <w:szCs w:val="22"/>
+        </w:rPr>
+      </w:pPr>
+      <w:hyperlink w:anchor="_Toc509494712" w:history="1">
         <w:r>
           <w:rPr>
             <w:rStyle w:val="Hyperlink"/>
             <w:rFonts w:asciiTheme="majorHAnsi" w:hAnsiTheme="majorHAnsi"/>
             <w:noProof/>
           </w:rPr>
-          <w:t>Figure 5: Workspace After Importing Toy Example</w:t>
+          <w:t>Figure 5: Importing Toy Example Project</w:t>
         </w:r>
         <w:r>
           <w:rPr>
@@ -4627,7 +4842,7 @@
             <w:noProof/>
             <w:webHidden/>
           </w:rPr>
-          <w:instrText xml:space="preserve"> PAGEREF _Toc509396428 \h </w:instrText>
+          <w:instrText xml:space="preserve"> PAGEREF _Toc509494712 \h </w:instrText>
         </w:r>
         <w:r>
           <w:rPr>
@@ -4650,7 +4865,7 @@
             <w:noProof/>
             <w:webHidden/>
           </w:rPr>
-          <w:t>13</w:t>
+          <w:t>12</w:t>
         </w:r>
         <w:r>
           <w:rPr>
@@ -4669,18 +4884,21 @@
           <w:tab w:val="right" w:leader="dot" w:pos="9350"/>
         </w:tabs>
         <w:rPr>
-          <w:rFonts w:asciiTheme="majorHAnsi" w:hAnsiTheme="majorHAnsi"/>
+          <w:rFonts w:asciiTheme="majorHAnsi" w:eastAsiaTheme="minorEastAsia" w:hAnsiTheme="majorHAnsi" w:cstheme="minorBidi"/>
           <w:noProof/>
-        </w:rPr>
-      </w:pPr>
-      <w:hyperlink w:anchor="_Toc509396429" w:history="1">
+          <w:color w:val="auto"/>
+          <w:sz w:val="22"/>
+          <w:szCs w:val="22"/>
+        </w:rPr>
+      </w:pPr>
+      <w:hyperlink w:anchor="_Toc509494713" w:history="1">
         <w:r>
           <w:rPr>
             <w:rStyle w:val="Hyperlink"/>
             <w:rFonts w:asciiTheme="majorHAnsi" w:hAnsiTheme="majorHAnsi"/>
             <w:noProof/>
           </w:rPr>
-          <w:t>Figure 6: AGREE and Safety Analysis Dropdown Menu</w:t>
+          <w:t>Figure 6: Workspace After Importing Toy Example</w:t>
         </w:r>
         <w:r>
           <w:rPr>
@@ -4704,7 +4922,7 @@
             <w:noProof/>
             <w:webHidden/>
           </w:rPr>
-          <w:instrText xml:space="preserve"> PAGEREF _Toc509396429 \h </w:instrText>
+          <w:instrText xml:space="preserve"> PAGEREF _Toc509494713 \h </w:instrText>
         </w:r>
         <w:r>
           <w:rPr>
@@ -4727,7 +4945,7 @@
             <w:noProof/>
             <w:webHidden/>
           </w:rPr>
-          <w:t>14</w:t>
+          <w:t>13</w:t>
         </w:r>
         <w:r>
           <w:rPr>
@@ -4746,18 +4964,21 @@
           <w:tab w:val="right" w:leader="dot" w:pos="9350"/>
         </w:tabs>
         <w:rPr>
-          <w:rFonts w:asciiTheme="majorHAnsi" w:hAnsiTheme="majorHAnsi"/>
+          <w:rFonts w:asciiTheme="majorHAnsi" w:eastAsiaTheme="minorEastAsia" w:hAnsiTheme="majorHAnsi" w:cstheme="minorBidi"/>
           <w:noProof/>
-        </w:rPr>
-      </w:pPr>
-      <w:hyperlink w:anchor="_Toc509396430" w:history="1">
+          <w:color w:val="auto"/>
+          <w:sz w:val="22"/>
+          <w:szCs w:val="22"/>
+        </w:rPr>
+      </w:pPr>
+      <w:hyperlink w:anchor="_Toc509494714" w:history="1">
         <w:r>
           <w:rPr>
             <w:rStyle w:val="Hyperlink"/>
             <w:rFonts w:asciiTheme="majorHAnsi" w:hAnsiTheme="majorHAnsi"/>
             <w:noProof/>
           </w:rPr>
-          <w:t>Figure 7:AGREE Verification Results</w:t>
+          <w:t>Figure 7: AGREE and Safety Analysis Dropdown Menu</w:t>
         </w:r>
         <w:r>
           <w:rPr>
@@ -4781,7 +5002,7 @@
             <w:noProof/>
             <w:webHidden/>
           </w:rPr>
-          <w:instrText xml:space="preserve"> PAGEREF _Toc509396430 \h </w:instrText>
+          <w:instrText xml:space="preserve"> PAGEREF _Toc509494714 \h </w:instrText>
         </w:r>
         <w:r>
           <w:rPr>
@@ -4823,18 +5044,21 @@
           <w:tab w:val="right" w:leader="dot" w:pos="9350"/>
         </w:tabs>
         <w:rPr>
-          <w:rFonts w:asciiTheme="majorHAnsi" w:hAnsiTheme="majorHAnsi"/>
+          <w:rFonts w:asciiTheme="majorHAnsi" w:eastAsiaTheme="minorEastAsia" w:hAnsiTheme="majorHAnsi" w:cstheme="minorBidi"/>
           <w:noProof/>
-        </w:rPr>
-      </w:pPr>
-      <w:hyperlink w:anchor="_Toc509396431" w:history="1">
+          <w:color w:val="auto"/>
+          <w:sz w:val="22"/>
+          <w:szCs w:val="22"/>
+        </w:rPr>
+      </w:pPr>
+      <w:hyperlink w:anchor="_Toc509494715" w:history="1">
         <w:r>
           <w:rPr>
             <w:rStyle w:val="Hyperlink"/>
             <w:rFonts w:asciiTheme="majorHAnsi" w:hAnsiTheme="majorHAnsi"/>
             <w:noProof/>
           </w:rPr>
-          <w:t>Figure 8: Counterexample from Safety Analysis</w:t>
+          <w:t>Figure 8:AGREE Verification Results</w:t>
         </w:r>
         <w:r>
           <w:rPr>
@@ -4858,7 +5082,7 @@
             <w:noProof/>
             <w:webHidden/>
           </w:rPr>
-          <w:instrText xml:space="preserve"> PAGEREF _Toc509396431 \h </w:instrText>
+          <w:instrText xml:space="preserve"> PAGEREF _Toc509494715 \h </w:instrText>
         </w:r>
         <w:r>
           <w:rPr>
@@ -4881,7 +5105,7 @@
             <w:noProof/>
             <w:webHidden/>
           </w:rPr>
-          <w:t>16</w:t>
+          <w:t>14</w:t>
         </w:r>
         <w:r>
           <w:rPr>
@@ -4900,18 +5124,21 @@
           <w:tab w:val="right" w:leader="dot" w:pos="9350"/>
         </w:tabs>
         <w:rPr>
-          <w:rFonts w:asciiTheme="majorHAnsi" w:hAnsiTheme="majorHAnsi"/>
+          <w:rFonts w:asciiTheme="majorHAnsi" w:eastAsiaTheme="minorEastAsia" w:hAnsiTheme="majorHAnsi" w:cstheme="minorBidi"/>
           <w:noProof/>
-        </w:rPr>
-      </w:pPr>
-      <w:hyperlink w:anchor="_Toc509396432" w:history="1">
+          <w:color w:val="auto"/>
+          <w:sz w:val="22"/>
+          <w:szCs w:val="22"/>
+        </w:rPr>
+      </w:pPr>
+      <w:hyperlink w:anchor="_Toc509494716" w:history="1">
         <w:r>
           <w:rPr>
             <w:rStyle w:val="Hyperlink"/>
             <w:rFonts w:asciiTheme="majorHAnsi" w:hAnsiTheme="majorHAnsi"/>
             <w:noProof/>
           </w:rPr>
-          <w:t>Figure 9: Generated Excel File for Counterexample</w:t>
+          <w:t>Figure 9: Counterexample from Safety Analysis</w:t>
         </w:r>
         <w:r>
           <w:rPr>
@@ -4935,7 +5162,7 @@
             <w:noProof/>
             <w:webHidden/>
           </w:rPr>
-          <w:instrText xml:space="preserve"> PAGEREF _Toc509396432 \h </w:instrText>
+          <w:instrText xml:space="preserve"> PAGEREF _Toc509494716 \h </w:instrText>
         </w:r>
         <w:r>
           <w:rPr>
@@ -4958,7 +5185,7 @@
             <w:noProof/>
             <w:webHidden/>
           </w:rPr>
-          <w:t>17</w:t>
+          <w:t>16</w:t>
         </w:r>
         <w:r>
           <w:rPr>
@@ -4977,18 +5204,21 @@
           <w:tab w:val="right" w:leader="dot" w:pos="9350"/>
         </w:tabs>
         <w:rPr>
-          <w:rFonts w:asciiTheme="majorHAnsi" w:hAnsiTheme="majorHAnsi"/>
+          <w:rFonts w:asciiTheme="majorHAnsi" w:eastAsiaTheme="minorEastAsia" w:hAnsiTheme="majorHAnsi" w:cstheme="minorBidi"/>
           <w:noProof/>
-        </w:rPr>
-      </w:pPr>
-      <w:hyperlink w:anchor="_Toc509396433" w:history="1">
+          <w:color w:val="auto"/>
+          <w:sz w:val="22"/>
+          <w:szCs w:val="22"/>
+        </w:rPr>
+      </w:pPr>
+      <w:hyperlink w:anchor="_Toc509494717" w:history="1">
         <w:r>
           <w:rPr>
             <w:rStyle w:val="Hyperlink"/>
             <w:rFonts w:asciiTheme="majorHAnsi" w:hAnsiTheme="majorHAnsi"/>
             <w:noProof/>
           </w:rPr>
-          <w:t>Figure 10: Medical Device Example</w:t>
+          <w:t>Figure 10: Generated Excel File for Counterexample</w:t>
         </w:r>
         <w:r>
           <w:rPr>
@@ -5012,7 +5242,7 @@
             <w:noProof/>
             <w:webHidden/>
           </w:rPr>
-          <w:instrText xml:space="preserve"> PAGEREF _Toc509396433 \h </w:instrText>
+          <w:instrText xml:space="preserve"> PAGEREF _Toc509494717 \h </w:instrText>
         </w:r>
         <w:r>
           <w:rPr>
@@ -5035,7 +5265,7 @@
             <w:noProof/>
             <w:webHidden/>
           </w:rPr>
-          <w:t>20</w:t>
+          <w:t>17</w:t>
         </w:r>
         <w:r>
           <w:rPr>
@@ -5054,18 +5284,21 @@
           <w:tab w:val="right" w:leader="dot" w:pos="9350"/>
         </w:tabs>
         <w:rPr>
-          <w:rFonts w:asciiTheme="majorHAnsi" w:hAnsiTheme="majorHAnsi"/>
+          <w:rFonts w:asciiTheme="majorHAnsi" w:eastAsiaTheme="minorEastAsia" w:hAnsiTheme="majorHAnsi" w:cstheme="minorBidi"/>
           <w:noProof/>
-        </w:rPr>
-      </w:pPr>
-      <w:hyperlink w:anchor="_Toc509396434" w:history="1">
+          <w:color w:val="auto"/>
+          <w:sz w:val="22"/>
+          <w:szCs w:val="22"/>
+        </w:rPr>
+      </w:pPr>
+      <w:hyperlink w:anchor="_Toc509494718" w:history="1">
         <w:r>
           <w:rPr>
             <w:rStyle w:val="Hyperlink"/>
             <w:rFonts w:asciiTheme="majorHAnsi" w:hAnsiTheme="majorHAnsi"/>
             <w:noProof/>
           </w:rPr>
-          <w:t>Figure 11: Safety Annex Grammar</w:t>
+          <w:t>Figure 11: Medical Device Example</w:t>
         </w:r>
         <w:r>
           <w:rPr>
@@ -5089,7 +5322,7 @@
             <w:noProof/>
             <w:webHidden/>
           </w:rPr>
-          <w:instrText xml:space="preserve"> PAGEREF _Toc509396434 \h </w:instrText>
+          <w:instrText xml:space="preserve"> PAGEREF _Toc509494718 \h </w:instrText>
         </w:r>
         <w:r>
           <w:rPr>
@@ -5112,7 +5345,7 @@
             <w:noProof/>
             <w:webHidden/>
           </w:rPr>
-          <w:t>21</w:t>
+          <w:t>20</w:t>
         </w:r>
         <w:r>
           <w:rPr>
@@ -5131,18 +5364,21 @@
           <w:tab w:val="right" w:leader="dot" w:pos="9350"/>
         </w:tabs>
         <w:rPr>
-          <w:rFonts w:asciiTheme="majorHAnsi" w:hAnsiTheme="majorHAnsi"/>
+          <w:rFonts w:asciiTheme="majorHAnsi" w:eastAsiaTheme="minorEastAsia" w:hAnsiTheme="majorHAnsi" w:cstheme="minorBidi"/>
           <w:noProof/>
-        </w:rPr>
-      </w:pPr>
-      <w:hyperlink w:anchor="_Toc509396435" w:history="1">
+          <w:color w:val="auto"/>
+          <w:sz w:val="22"/>
+          <w:szCs w:val="22"/>
+        </w:rPr>
+      </w:pPr>
+      <w:hyperlink w:anchor="_Toc509494719" w:history="1">
         <w:r>
           <w:rPr>
             <w:rStyle w:val="Hyperlink"/>
             <w:rFonts w:asciiTheme="majorHAnsi" w:hAnsiTheme="majorHAnsi"/>
             <w:noProof/>
           </w:rPr>
-          <w:t>Figure 12: Fault Node Definition</w:t>
+          <w:t>Figure 12: Safety Annex Grammar</w:t>
         </w:r>
         <w:r>
           <w:rPr>
@@ -5166,7 +5402,7 @@
             <w:noProof/>
             <w:webHidden/>
           </w:rPr>
-          <w:instrText xml:space="preserve"> PAGEREF _Toc509396435 \h </w:instrText>
+          <w:instrText xml:space="preserve"> PAGEREF _Toc509494719 \h </w:instrText>
         </w:r>
         <w:r>
           <w:rPr>
@@ -5189,7 +5425,7 @@
             <w:noProof/>
             <w:webHidden/>
           </w:rPr>
-          <w:t>22</w:t>
+          <w:t>21</w:t>
         </w:r>
         <w:r>
           <w:rPr>
@@ -5208,18 +5444,21 @@
           <w:tab w:val="right" w:leader="dot" w:pos="9350"/>
         </w:tabs>
         <w:rPr>
-          <w:rFonts w:asciiTheme="majorHAnsi" w:hAnsiTheme="majorHAnsi"/>
+          <w:rFonts w:asciiTheme="majorHAnsi" w:eastAsiaTheme="minorEastAsia" w:hAnsiTheme="majorHAnsi" w:cstheme="minorBidi"/>
           <w:noProof/>
-        </w:rPr>
-      </w:pPr>
-      <w:hyperlink w:anchor="_Toc509396436" w:history="1">
+          <w:color w:val="auto"/>
+          <w:sz w:val="22"/>
+          <w:szCs w:val="22"/>
+        </w:rPr>
+      </w:pPr>
+      <w:hyperlink w:anchor="_Toc509494720" w:history="1">
         <w:r>
           <w:rPr>
             <w:rStyle w:val="Hyperlink"/>
             <w:rFonts w:asciiTheme="majorHAnsi" w:hAnsiTheme="majorHAnsi"/>
             <w:noProof/>
           </w:rPr>
-          <w:t>Figure 13: Propagation Statement Example</w:t>
+          <w:t>Figure 13: Fault Node Definition</w:t>
         </w:r>
         <w:r>
           <w:rPr>
@@ -5243,7 +5482,7 @@
             <w:noProof/>
             <w:webHidden/>
           </w:rPr>
-          <w:instrText xml:space="preserve"> PAGEREF _Toc509396436 \h </w:instrText>
+          <w:instrText xml:space="preserve"> PAGEREF _Toc509494720 \h </w:instrText>
         </w:r>
         <w:r>
           <w:rPr>
@@ -5266,7 +5505,7 @@
             <w:noProof/>
             <w:webHidden/>
           </w:rPr>
-          <w:t>24</w:t>
+          <w:t>22</w:t>
         </w:r>
         <w:r>
           <w:rPr>
@@ -5285,18 +5524,21 @@
           <w:tab w:val="right" w:leader="dot" w:pos="9350"/>
         </w:tabs>
         <w:rPr>
-          <w:rFonts w:asciiTheme="majorHAnsi" w:hAnsiTheme="majorHAnsi"/>
+          <w:rFonts w:asciiTheme="majorHAnsi" w:eastAsiaTheme="minorEastAsia" w:hAnsiTheme="majorHAnsi" w:cstheme="minorBidi"/>
           <w:noProof/>
-        </w:rPr>
-      </w:pPr>
-      <w:hyperlink w:anchor="_Toc509396437" w:history="1">
+          <w:color w:val="auto"/>
+          <w:sz w:val="22"/>
+          <w:szCs w:val="22"/>
+        </w:rPr>
+      </w:pPr>
+      <w:hyperlink w:anchor="_Toc509494721" w:history="1">
         <w:r>
           <w:rPr>
             <w:rStyle w:val="Hyperlink"/>
             <w:rFonts w:asciiTheme="majorHAnsi" w:hAnsiTheme="majorHAnsi"/>
             <w:noProof/>
           </w:rPr>
-          <w:t>Figure 14: Max One Fault Example</w:t>
+          <w:t>Figure 14: Propagation Statement Example</w:t>
         </w:r>
         <w:r>
           <w:rPr>
@@ -5320,7 +5562,7 @@
             <w:noProof/>
             <w:webHidden/>
           </w:rPr>
-          <w:instrText xml:space="preserve"> PAGEREF _Toc509396437 \h </w:instrText>
+          <w:instrText xml:space="preserve"> PAGEREF _Toc509494721 \h </w:instrText>
         </w:r>
         <w:r>
           <w:rPr>
@@ -5343,7 +5585,7 @@
             <w:noProof/>
             <w:webHidden/>
           </w:rPr>
-          <w:t>27</w:t>
+          <w:t>24</w:t>
         </w:r>
         <w:r>
           <w:rPr>
@@ -5362,18 +5604,21 @@
           <w:tab w:val="right" w:leader="dot" w:pos="9350"/>
         </w:tabs>
         <w:rPr>
-          <w:rFonts w:asciiTheme="majorHAnsi" w:hAnsiTheme="majorHAnsi"/>
+          <w:rFonts w:asciiTheme="majorHAnsi" w:eastAsiaTheme="minorEastAsia" w:hAnsiTheme="majorHAnsi" w:cstheme="minorBidi"/>
           <w:noProof/>
-        </w:rPr>
-      </w:pPr>
-      <w:hyperlink w:anchor="_Toc509396438" w:history="1">
+          <w:color w:val="auto"/>
+          <w:sz w:val="22"/>
+          <w:szCs w:val="22"/>
+        </w:rPr>
+      </w:pPr>
+      <w:hyperlink w:anchor="_Toc509494722" w:history="1">
         <w:r>
           <w:rPr>
             <w:rStyle w:val="Hyperlink"/>
             <w:rFonts w:asciiTheme="majorHAnsi" w:hAnsiTheme="majorHAnsi"/>
             <w:noProof/>
           </w:rPr>
-          <w:t>Figure 15: Probability Threshold Example</w:t>
+          <w:t>Figure 15: Max One Fault Example</w:t>
         </w:r>
         <w:r>
           <w:rPr>
@@ -5397,7 +5642,7 @@
             <w:noProof/>
             <w:webHidden/>
           </w:rPr>
-          <w:instrText xml:space="preserve"> PAGEREF _Toc509396438 \h </w:instrText>
+          <w:instrText xml:space="preserve"> PAGEREF _Toc509494722 \h </w:instrText>
         </w:r>
         <w:r>
           <w:rPr>
@@ -5439,18 +5684,21 @@
           <w:tab w:val="right" w:leader="dot" w:pos="9350"/>
         </w:tabs>
         <w:rPr>
-          <w:rFonts w:asciiTheme="majorHAnsi" w:hAnsiTheme="majorHAnsi"/>
+          <w:rFonts w:asciiTheme="majorHAnsi" w:eastAsiaTheme="minorEastAsia" w:hAnsiTheme="majorHAnsi" w:cstheme="minorBidi"/>
           <w:noProof/>
-        </w:rPr>
-      </w:pPr>
-      <w:hyperlink w:anchor="_Toc509396439" w:history="1">
+          <w:color w:val="auto"/>
+          <w:sz w:val="22"/>
+          <w:szCs w:val="22"/>
+        </w:rPr>
+      </w:pPr>
+      <w:hyperlink w:anchor="_Toc509494723" w:history="1">
         <w:r>
           <w:rPr>
             <w:rStyle w:val="Hyperlink"/>
             <w:rFonts w:asciiTheme="majorHAnsi" w:hAnsiTheme="majorHAnsi"/>
             <w:noProof/>
           </w:rPr>
-          <w:t>Figure 16: Hardware Fault Statement</w:t>
+          <w:t>Figure 16: Probability Threshold Example</w:t>
         </w:r>
         <w:r>
           <w:rPr>
@@ -5474,7 +5722,7 @@
             <w:noProof/>
             <w:webHidden/>
           </w:rPr>
-          <w:instrText xml:space="preserve"> PAGEREF _Toc509396439 \h </w:instrText>
+          <w:instrText xml:space="preserve"> PAGEREF _Toc509494723 \h </w:instrText>
         </w:r>
         <w:r>
           <w:rPr>
@@ -5497,7 +5745,7 @@
             <w:noProof/>
             <w:webHidden/>
           </w:rPr>
-          <w:t>28</w:t>
+          <w:t>27</w:t>
         </w:r>
         <w:r>
           <w:rPr>
@@ -5516,18 +5764,21 @@
           <w:tab w:val="right" w:leader="dot" w:pos="9350"/>
         </w:tabs>
         <w:rPr>
-          <w:rFonts w:asciiTheme="majorHAnsi" w:hAnsiTheme="majorHAnsi"/>
+          <w:rFonts w:asciiTheme="majorHAnsi" w:eastAsiaTheme="minorEastAsia" w:hAnsiTheme="majorHAnsi" w:cstheme="minorBidi"/>
           <w:noProof/>
-        </w:rPr>
-      </w:pPr>
-      <w:hyperlink w:anchor="_Toc509396440" w:history="1">
+          <w:color w:val="auto"/>
+          <w:sz w:val="22"/>
+          <w:szCs w:val="22"/>
+        </w:rPr>
+      </w:pPr>
+      <w:hyperlink w:anchor="_Toc509494724" w:history="1">
         <w:r>
           <w:rPr>
             <w:rStyle w:val="Hyperlink"/>
             <w:rFonts w:asciiTheme="majorHAnsi" w:hAnsiTheme="majorHAnsi"/>
             <w:noProof/>
           </w:rPr>
-          <w:t>Figure 17: Overview of Safety Annex/AGREE/OSATE Tool Suite</w:t>
+          <w:t>Figure 17: Hardware Fault Statement</w:t>
         </w:r>
         <w:r>
           <w:rPr>
@@ -5551,7 +5802,7 @@
             <w:noProof/>
             <w:webHidden/>
           </w:rPr>
-          <w:instrText xml:space="preserve"> PAGEREF _Toc509396440 \h </w:instrText>
+          <w:instrText xml:space="preserve"> PAGEREF _Toc509494724 \h </w:instrText>
         </w:r>
         <w:r>
           <w:rPr>
@@ -5574,7 +5825,7 @@
             <w:noProof/>
             <w:webHidden/>
           </w:rPr>
-          <w:t>30</w:t>
+          <w:t>28</w:t>
         </w:r>
         <w:r>
           <w:rPr>
@@ -5593,18 +5844,21 @@
           <w:tab w:val="right" w:leader="dot" w:pos="9350"/>
         </w:tabs>
         <w:rPr>
-          <w:rFonts w:asciiTheme="majorHAnsi" w:hAnsiTheme="majorHAnsi"/>
+          <w:rFonts w:asciiTheme="majorHAnsi" w:eastAsiaTheme="minorEastAsia" w:hAnsiTheme="majorHAnsi" w:cstheme="minorBidi"/>
           <w:noProof/>
-        </w:rPr>
-      </w:pPr>
-      <w:hyperlink w:anchor="_Toc509396441" w:history="1">
+          <w:color w:val="auto"/>
+          <w:sz w:val="22"/>
+          <w:szCs w:val="22"/>
+        </w:rPr>
+      </w:pPr>
+      <w:hyperlink w:anchor="_Toc509494725" w:history="1">
         <w:r>
           <w:rPr>
             <w:rStyle w:val="Hyperlink"/>
             <w:rFonts w:asciiTheme="majorHAnsi" w:hAnsiTheme="majorHAnsi"/>
             <w:noProof/>
           </w:rPr>
-          <w:t>Figure 18: OSATE Loading Screen</w:t>
+          <w:t>Figure 18: Overview of Safety Annex/AGREE/OSATE Tool Suite</w:t>
         </w:r>
         <w:r>
           <w:rPr>
@@ -5628,7 +5882,7 @@
             <w:noProof/>
             <w:webHidden/>
           </w:rPr>
-          <w:instrText xml:space="preserve"> PAGEREF _Toc509396441 \h </w:instrText>
+          <w:instrText xml:space="preserve"> PAGEREF _Toc509494725 \h </w:instrText>
         </w:r>
         <w:r>
           <w:rPr>
@@ -5651,7 +5905,7 @@
             <w:noProof/>
             <w:webHidden/>
           </w:rPr>
-          <w:t>31</w:t>
+          <w:t>30</w:t>
         </w:r>
         <w:r>
           <w:rPr>
@@ -5670,18 +5924,21 @@
           <w:tab w:val="right" w:leader="dot" w:pos="9350"/>
         </w:tabs>
         <w:rPr>
-          <w:rFonts w:asciiTheme="majorHAnsi" w:hAnsiTheme="majorHAnsi"/>
+          <w:rFonts w:asciiTheme="majorHAnsi" w:eastAsiaTheme="minorEastAsia" w:hAnsiTheme="majorHAnsi" w:cstheme="minorBidi"/>
           <w:noProof/>
-        </w:rPr>
-      </w:pPr>
-      <w:hyperlink w:anchor="_Toc509396442" w:history="1">
+          <w:color w:val="auto"/>
+          <w:sz w:val="22"/>
+          <w:szCs w:val="22"/>
+        </w:rPr>
+      </w:pPr>
+      <w:hyperlink w:anchor="_Toc509494726" w:history="1">
         <w:r>
           <w:rPr>
             <w:rStyle w:val="Hyperlink"/>
             <w:rFonts w:asciiTheme="majorHAnsi" w:hAnsiTheme="majorHAnsi"/>
             <w:noProof/>
           </w:rPr>
-          <w:t>Figure 19: Windows 10 System Control Panel</w:t>
+          <w:t>Figure 19: OSATE Loading Screen</w:t>
         </w:r>
         <w:r>
           <w:rPr>
@@ -5705,7 +5962,7 @@
             <w:noProof/>
             <w:webHidden/>
           </w:rPr>
-          <w:instrText xml:space="preserve"> PAGEREF _Toc509396442 \h </w:instrText>
+          <w:instrText xml:space="preserve"> PAGEREF _Toc509494726 \h </w:instrText>
         </w:r>
         <w:r>
           <w:rPr>
@@ -5728,7 +5985,7 @@
             <w:noProof/>
             <w:webHidden/>
           </w:rPr>
-          <w:t>32</w:t>
+          <w:t>31</w:t>
         </w:r>
         <w:r>
           <w:rPr>
@@ -5747,18 +6004,21 @@
           <w:tab w:val="right" w:leader="dot" w:pos="9350"/>
         </w:tabs>
         <w:rPr>
-          <w:rFonts w:asciiTheme="majorHAnsi" w:hAnsiTheme="majorHAnsi"/>
+          <w:rFonts w:asciiTheme="majorHAnsi" w:eastAsiaTheme="minorEastAsia" w:hAnsiTheme="majorHAnsi" w:cstheme="minorBidi"/>
           <w:noProof/>
-        </w:rPr>
-      </w:pPr>
-      <w:hyperlink w:anchor="_Toc509396443" w:history="1">
+          <w:color w:val="auto"/>
+          <w:sz w:val="22"/>
+          <w:szCs w:val="22"/>
+        </w:rPr>
+      </w:pPr>
+      <w:hyperlink w:anchor="_Toc509494727" w:history="1">
         <w:r>
           <w:rPr>
             <w:rStyle w:val="Hyperlink"/>
             <w:rFonts w:asciiTheme="majorHAnsi" w:hAnsiTheme="majorHAnsi"/>
             <w:noProof/>
           </w:rPr>
-          <w:t>Figure 20: System Properties Dialog Box</w:t>
+          <w:t>Figure 20: Windows 10 System Control Panel</w:t>
         </w:r>
         <w:r>
           <w:rPr>
@@ -5782,7 +6042,7 @@
             <w:noProof/>
             <w:webHidden/>
           </w:rPr>
-          <w:instrText xml:space="preserve"> PAGEREF _Toc509396443 \h </w:instrText>
+          <w:instrText xml:space="preserve"> PAGEREF _Toc509494727 \h </w:instrText>
         </w:r>
         <w:r>
           <w:rPr>
@@ -5805,7 +6065,7 @@
             <w:noProof/>
             <w:webHidden/>
           </w:rPr>
-          <w:t>33</w:t>
+          <w:t>32</w:t>
         </w:r>
         <w:r>
           <w:rPr>
@@ -5824,18 +6084,21 @@
           <w:tab w:val="right" w:leader="dot" w:pos="9350"/>
         </w:tabs>
         <w:rPr>
-          <w:rFonts w:asciiTheme="majorHAnsi" w:hAnsiTheme="majorHAnsi"/>
+          <w:rFonts w:asciiTheme="majorHAnsi" w:eastAsiaTheme="minorEastAsia" w:hAnsiTheme="majorHAnsi" w:cstheme="minorBidi"/>
           <w:noProof/>
-        </w:rPr>
-      </w:pPr>
-      <w:hyperlink w:anchor="_Toc509396444" w:history="1">
+          <w:color w:val="auto"/>
+          <w:sz w:val="22"/>
+          <w:szCs w:val="22"/>
+        </w:rPr>
+      </w:pPr>
+      <w:hyperlink w:anchor="_Toc509494728" w:history="1">
         <w:r>
           <w:rPr>
             <w:rStyle w:val="Hyperlink"/>
             <w:rFonts w:asciiTheme="majorHAnsi" w:hAnsiTheme="majorHAnsi"/>
             <w:noProof/>
           </w:rPr>
-          <w:t>Figure 21: Environment Variables Dialog Box</w:t>
+          <w:t>Figure 21: System Properties Dialog Box</w:t>
         </w:r>
         <w:r>
           <w:rPr>
@@ -5859,7 +6122,7 @@
             <w:noProof/>
             <w:webHidden/>
           </w:rPr>
-          <w:instrText xml:space="preserve"> PAGEREF _Toc509396444 \h </w:instrText>
+          <w:instrText xml:space="preserve"> PAGEREF _Toc509494728 \h </w:instrText>
         </w:r>
         <w:r>
           <w:rPr>
@@ -5901,18 +6164,21 @@
           <w:tab w:val="right" w:leader="dot" w:pos="9350"/>
         </w:tabs>
         <w:rPr>
-          <w:rFonts w:asciiTheme="majorHAnsi" w:hAnsiTheme="majorHAnsi"/>
+          <w:rFonts w:asciiTheme="majorHAnsi" w:eastAsiaTheme="minorEastAsia" w:hAnsiTheme="majorHAnsi" w:cstheme="minorBidi"/>
           <w:noProof/>
-        </w:rPr>
-      </w:pPr>
-      <w:hyperlink w:anchor="_Toc509396445" w:history="1">
+          <w:color w:val="auto"/>
+          <w:sz w:val="22"/>
+          <w:szCs w:val="22"/>
+        </w:rPr>
+      </w:pPr>
+      <w:hyperlink w:anchor="_Toc509494729" w:history="1">
         <w:r>
           <w:rPr>
             <w:rStyle w:val="Hyperlink"/>
             <w:rFonts w:asciiTheme="majorHAnsi" w:hAnsiTheme="majorHAnsi"/>
             <w:noProof/>
           </w:rPr>
-          <w:t>Figure 22: System Variable Text Edit Box</w:t>
+          <w:t>Figure 22: Environment Variables Dialog Box</w:t>
         </w:r>
         <w:r>
           <w:rPr>
@@ -5936,7 +6202,7 @@
             <w:noProof/>
             <w:webHidden/>
           </w:rPr>
-          <w:instrText xml:space="preserve"> PAGEREF _Toc509396445 \h </w:instrText>
+          <w:instrText xml:space="preserve"> PAGEREF _Toc509494729 \h </w:instrText>
         </w:r>
         <w:r>
           <w:rPr>
@@ -5959,7 +6225,7 @@
             <w:noProof/>
             <w:webHidden/>
           </w:rPr>
-          <w:t>34</w:t>
+          <w:t>33</w:t>
         </w:r>
         <w:r>
           <w:rPr>
@@ -5978,18 +6244,21 @@
           <w:tab w:val="right" w:leader="dot" w:pos="9350"/>
         </w:tabs>
         <w:rPr>
-          <w:rFonts w:asciiTheme="majorHAnsi" w:hAnsiTheme="majorHAnsi"/>
+          <w:rFonts w:asciiTheme="majorHAnsi" w:eastAsiaTheme="minorEastAsia" w:hAnsiTheme="majorHAnsi" w:cstheme="minorBidi"/>
           <w:noProof/>
-        </w:rPr>
-      </w:pPr>
-      <w:hyperlink w:anchor="_Toc509396446" w:history="1">
+          <w:color w:val="auto"/>
+          <w:sz w:val="22"/>
+          <w:szCs w:val="22"/>
+        </w:rPr>
+      </w:pPr>
+      <w:hyperlink w:anchor="_Toc509494730" w:history="1">
         <w:r>
           <w:rPr>
             <w:rStyle w:val="Hyperlink"/>
             <w:rFonts w:asciiTheme="majorHAnsi" w:hAnsiTheme="majorHAnsi"/>
             <w:noProof/>
           </w:rPr>
-          <w:t>Figure 23: OSATE/plugins Directory with .jar Files Replaced</w:t>
+          <w:t>Figure 23: System Variable Text Edit Box</w:t>
         </w:r>
         <w:r>
           <w:rPr>
@@ -6013,7 +6282,7 @@
             <w:noProof/>
             <w:webHidden/>
           </w:rPr>
-          <w:instrText xml:space="preserve"> PAGEREF _Toc509396446 \h </w:instrText>
+          <w:instrText xml:space="preserve"> PAGEREF _Toc509494730 \h </w:instrText>
         </w:r>
         <w:r>
           <w:rPr>
@@ -6036,7 +6305,7 @@
             <w:noProof/>
             <w:webHidden/>
           </w:rPr>
-          <w:t>36</w:t>
+          <w:t>34</w:t>
         </w:r>
         <w:r>
           <w:rPr>
@@ -6055,18 +6324,21 @@
           <w:tab w:val="right" w:leader="dot" w:pos="9350"/>
         </w:tabs>
         <w:rPr>
-          <w:rFonts w:asciiTheme="majorHAnsi" w:hAnsiTheme="majorHAnsi"/>
+          <w:rFonts w:asciiTheme="majorHAnsi" w:eastAsiaTheme="minorEastAsia" w:hAnsiTheme="majorHAnsi" w:cstheme="minorBidi"/>
           <w:noProof/>
-        </w:rPr>
-      </w:pPr>
-      <w:hyperlink w:anchor="_Toc509396447" w:history="1">
+          <w:color w:val="auto"/>
+          <w:sz w:val="22"/>
+          <w:szCs w:val="22"/>
+        </w:rPr>
+      </w:pPr>
+      <w:hyperlink w:anchor="_Toc509494731" w:history="1">
         <w:r>
           <w:rPr>
             <w:rStyle w:val="Hyperlink"/>
             <w:rFonts w:asciiTheme="majorHAnsi" w:hAnsiTheme="majorHAnsi"/>
             <w:noProof/>
           </w:rPr>
-          <w:t>Figure 24: AGREE Install Test</w:t>
+          <w:t>Figure 24: OSATE/plugins Directory with .jar Files Replaced</w:t>
         </w:r>
         <w:r>
           <w:rPr>
@@ -6090,7 +6362,7 @@
             <w:noProof/>
             <w:webHidden/>
           </w:rPr>
-          <w:instrText xml:space="preserve"> PAGEREF _Toc509396447 \h </w:instrText>
+          <w:instrText xml:space="preserve"> PAGEREF _Toc509494731 \h </w:instrText>
         </w:r>
         <w:r>
           <w:rPr>
@@ -6113,7 +6385,7 @@
             <w:noProof/>
             <w:webHidden/>
           </w:rPr>
-          <w:t>37</w:t>
+          <w:t>36</w:t>
         </w:r>
         <w:r>
           <w:rPr>
@@ -6132,18 +6404,21 @@
           <w:tab w:val="right" w:leader="dot" w:pos="9350"/>
         </w:tabs>
         <w:rPr>
-          <w:rFonts w:asciiTheme="majorHAnsi" w:hAnsiTheme="majorHAnsi"/>
+          <w:rFonts w:asciiTheme="majorHAnsi" w:eastAsiaTheme="minorEastAsia" w:hAnsiTheme="majorHAnsi" w:cstheme="minorBidi"/>
           <w:noProof/>
-        </w:rPr>
-      </w:pPr>
-      <w:hyperlink w:anchor="_Toc509396448" w:history="1">
+          <w:color w:val="auto"/>
+          <w:sz w:val="22"/>
+          <w:szCs w:val="22"/>
+        </w:rPr>
+      </w:pPr>
+      <w:hyperlink w:anchor="_Toc509494732" w:history="1">
         <w:r>
           <w:rPr>
             <w:rStyle w:val="Hyperlink"/>
             <w:rFonts w:asciiTheme="majorHAnsi" w:hAnsiTheme="majorHAnsi"/>
             <w:noProof/>
           </w:rPr>
-          <w:t>Figure 25: SMT Solver Selection</w:t>
+          <w:t>Figure 25: AGREE Install Test</w:t>
         </w:r>
         <w:r>
           <w:rPr>
@@ -6167,7 +6442,7 @@
             <w:noProof/>
             <w:webHidden/>
           </w:rPr>
-          <w:instrText xml:space="preserve"> PAGEREF _Toc509396448 \h </w:instrText>
+          <w:instrText xml:space="preserve"> PAGEREF _Toc509494732 \h </w:instrText>
         </w:r>
         <w:r>
           <w:rPr>
@@ -6209,84 +6484,251 @@
           <w:tab w:val="right" w:leader="dot" w:pos="9350"/>
         </w:tabs>
         <w:rPr>
+          <w:rFonts w:asciiTheme="majorHAnsi" w:eastAsiaTheme="minorEastAsia" w:hAnsiTheme="majorHAnsi" w:cstheme="minorBidi"/>
+          <w:noProof/>
+          <w:color w:val="auto"/>
+          <w:sz w:val="22"/>
+          <w:szCs w:val="22"/>
+        </w:rPr>
+      </w:pPr>
+      <w:hyperlink w:anchor="_Toc509494733" w:history="1">
+        <w:r>
+          <w:rPr>
+            <w:rStyle w:val="Hyperlink"/>
+            <w:rFonts w:asciiTheme="majorHAnsi" w:hAnsiTheme="majorHAnsi"/>
+            <w:noProof/>
+          </w:rPr>
+          <w:t>Figure 26: SMT Solver Selection</w:t>
+        </w:r>
+        <w:r>
+          <w:rPr>
+            <w:rFonts w:asciiTheme="majorHAnsi" w:hAnsiTheme="majorHAnsi"/>
+            <w:noProof/>
+            <w:webHidden/>
+          </w:rPr>
+          <w:tab/>
+        </w:r>
+        <w:r>
+          <w:rPr>
+            <w:rFonts w:asciiTheme="majorHAnsi" w:hAnsiTheme="majorHAnsi"/>
+            <w:noProof/>
+            <w:webHidden/>
+          </w:rPr>
+          <w:fldChar w:fldCharType="begin"/>
+        </w:r>
+        <w:r>
+          <w:rPr>
+            <w:rFonts w:asciiTheme="majorHAnsi" w:hAnsiTheme="majorHAnsi"/>
+            <w:noProof/>
+            <w:webHidden/>
+          </w:rPr>
+          <w:instrText xml:space="preserve"> PAGEREF _Toc509494733 \h </w:instrText>
+        </w:r>
+        <w:r>
+          <w:rPr>
+            <w:rFonts w:asciiTheme="majorHAnsi" w:hAnsiTheme="majorHAnsi"/>
+            <w:noProof/>
+            <w:webHidden/>
+          </w:rPr>
+        </w:r>
+        <w:r>
+          <w:rPr>
+            <w:rFonts w:asciiTheme="majorHAnsi" w:hAnsiTheme="majorHAnsi"/>
+            <w:noProof/>
+            <w:webHidden/>
+          </w:rPr>
+          <w:fldChar w:fldCharType="separate"/>
+        </w:r>
+        <w:r>
+          <w:rPr>
+            <w:rFonts w:asciiTheme="majorHAnsi" w:hAnsiTheme="majorHAnsi"/>
+            <w:noProof/>
+            <w:webHidden/>
+          </w:rPr>
+          <w:t>37</w:t>
+        </w:r>
+        <w:r>
+          <w:rPr>
+            <w:rFonts w:asciiTheme="majorHAnsi" w:hAnsiTheme="majorHAnsi"/>
+            <w:noProof/>
+            <w:webHidden/>
+          </w:rPr>
+          <w:fldChar w:fldCharType="end"/>
+        </w:r>
+      </w:hyperlink>
+    </w:p>
+    <w:p>
+      <w:pPr>
+        <w:pStyle w:val="TableofFigures"/>
+        <w:tabs>
+          <w:tab w:val="right" w:leader="dot" w:pos="9350"/>
+        </w:tabs>
+        <w:rPr>
+          <w:rFonts w:asciiTheme="majorHAnsi" w:eastAsiaTheme="minorEastAsia" w:hAnsiTheme="majorHAnsi" w:cstheme="minorBidi"/>
+          <w:noProof/>
+          <w:color w:val="auto"/>
+          <w:sz w:val="22"/>
+          <w:szCs w:val="22"/>
+        </w:rPr>
+      </w:pPr>
+      <w:hyperlink w:anchor="_Toc509494734" w:history="1">
+        <w:r>
+          <w:rPr>
+            <w:rStyle w:val="Hyperlink"/>
+            <w:rFonts w:asciiTheme="majorHAnsi" w:hAnsiTheme="majorHAnsi"/>
+            <w:noProof/>
+          </w:rPr>
+          <w:t>Figure 27: Safety Analysis Menu Item</w:t>
+        </w:r>
+        <w:r>
+          <w:rPr>
+            <w:rFonts w:asciiTheme="majorHAnsi" w:hAnsiTheme="majorHAnsi"/>
+            <w:noProof/>
+            <w:webHidden/>
+          </w:rPr>
+          <w:tab/>
+        </w:r>
+        <w:r>
+          <w:rPr>
+            <w:rFonts w:asciiTheme="majorHAnsi" w:hAnsiTheme="majorHAnsi"/>
+            <w:noProof/>
+            <w:webHidden/>
+          </w:rPr>
+          <w:fldChar w:fldCharType="begin"/>
+        </w:r>
+        <w:r>
+          <w:rPr>
+            <w:rFonts w:asciiTheme="majorHAnsi" w:hAnsiTheme="majorHAnsi"/>
+            <w:noProof/>
+            <w:webHidden/>
+          </w:rPr>
+          <w:instrText xml:space="preserve"> PAGEREF _Toc509494734 \h </w:instrText>
+        </w:r>
+        <w:r>
+          <w:rPr>
+            <w:rFonts w:asciiTheme="majorHAnsi" w:hAnsiTheme="majorHAnsi"/>
+            <w:noProof/>
+            <w:webHidden/>
+          </w:rPr>
+        </w:r>
+        <w:r>
+          <w:rPr>
+            <w:rFonts w:asciiTheme="majorHAnsi" w:hAnsiTheme="majorHAnsi"/>
+            <w:noProof/>
+            <w:webHidden/>
+          </w:rPr>
+          <w:fldChar w:fldCharType="separate"/>
+        </w:r>
+        <w:r>
+          <w:rPr>
+            <w:rFonts w:asciiTheme="majorHAnsi" w:hAnsiTheme="majorHAnsi"/>
+            <w:noProof/>
+            <w:webHidden/>
+          </w:rPr>
+          <w:t>38</w:t>
+        </w:r>
+        <w:r>
+          <w:rPr>
+            <w:rFonts w:asciiTheme="majorHAnsi" w:hAnsiTheme="majorHAnsi"/>
+            <w:noProof/>
+            <w:webHidden/>
+          </w:rPr>
+          <w:fldChar w:fldCharType="end"/>
+        </w:r>
+      </w:hyperlink>
+    </w:p>
+    <w:p>
+      <w:pPr>
+        <w:pStyle w:val="TableofFigures"/>
+        <w:tabs>
+          <w:tab w:val="right" w:leader="dot" w:pos="9350"/>
+        </w:tabs>
+        <w:rPr>
+          <w:rFonts w:asciiTheme="majorHAnsi" w:eastAsiaTheme="minorEastAsia" w:hAnsiTheme="majorHAnsi" w:cstheme="minorBidi"/>
+          <w:noProof/>
+          <w:color w:val="auto"/>
+          <w:sz w:val="22"/>
+          <w:szCs w:val="22"/>
+        </w:rPr>
+      </w:pPr>
+      <w:hyperlink w:anchor="_Toc509494735" w:history="1">
+        <w:r>
+          <w:rPr>
+            <w:rStyle w:val="Hyperlink"/>
+            <w:rFonts w:asciiTheme="majorHAnsi" w:hAnsiTheme="majorHAnsi"/>
+            <w:noProof/>
+          </w:rPr>
+          <w:t>Figure 28: OSATE Development Environment</w:t>
+        </w:r>
+        <w:r>
+          <w:rPr>
+            <w:rFonts w:asciiTheme="majorHAnsi" w:hAnsiTheme="majorHAnsi"/>
+            <w:noProof/>
+            <w:webHidden/>
+          </w:rPr>
+          <w:tab/>
+        </w:r>
+        <w:r>
+          <w:rPr>
+            <w:rFonts w:asciiTheme="majorHAnsi" w:hAnsiTheme="majorHAnsi"/>
+            <w:noProof/>
+            <w:webHidden/>
+          </w:rPr>
+          <w:fldChar w:fldCharType="begin"/>
+        </w:r>
+        <w:r>
+          <w:rPr>
+            <w:rFonts w:asciiTheme="majorHAnsi" w:hAnsiTheme="majorHAnsi"/>
+            <w:noProof/>
+            <w:webHidden/>
+          </w:rPr>
+          <w:instrText xml:space="preserve"> PAGEREF _Toc509494735 \h </w:instrText>
+        </w:r>
+        <w:r>
+          <w:rPr>
+            <w:rFonts w:asciiTheme="majorHAnsi" w:hAnsiTheme="majorHAnsi"/>
+            <w:noProof/>
+            <w:webHidden/>
+          </w:rPr>
+        </w:r>
+        <w:r>
+          <w:rPr>
+            <w:rFonts w:asciiTheme="majorHAnsi" w:hAnsiTheme="majorHAnsi"/>
+            <w:noProof/>
+            <w:webHidden/>
+          </w:rPr>
+          <w:fldChar w:fldCharType="separate"/>
+        </w:r>
+        <w:r>
+          <w:rPr>
+            <w:rFonts w:asciiTheme="majorHAnsi" w:hAnsiTheme="majorHAnsi"/>
+            <w:noProof/>
+            <w:webHidden/>
+          </w:rPr>
+          <w:t>39</w:t>
+        </w:r>
+        <w:r>
+          <w:rPr>
+            <w:rFonts w:asciiTheme="majorHAnsi" w:hAnsiTheme="majorHAnsi"/>
+            <w:noProof/>
+            <w:webHidden/>
+          </w:rPr>
+          <w:fldChar w:fldCharType="end"/>
+        </w:r>
+      </w:hyperlink>
+    </w:p>
+    <w:p>
+      <w:r>
+        <w:rPr>
           <w:rFonts w:asciiTheme="majorHAnsi" w:hAnsiTheme="majorHAnsi"/>
-          <w:noProof/>
-        </w:rPr>
-      </w:pPr>
-      <w:hyperlink w:anchor="_Toc509396449" w:history="1">
-        <w:r>
-          <w:rPr>
-            <w:rStyle w:val="Hyperlink"/>
-            <w:rFonts w:asciiTheme="majorHAnsi" w:hAnsiTheme="majorHAnsi"/>
-            <w:noProof/>
-          </w:rPr>
-          <w:t>Figure 26: Safety Analysis Menu Item</w:t>
-        </w:r>
-        <w:r>
-          <w:rPr>
-            <w:rFonts w:asciiTheme="majorHAnsi" w:hAnsiTheme="majorHAnsi"/>
-            <w:noProof/>
-            <w:webHidden/>
-          </w:rPr>
-          <w:tab/>
-        </w:r>
-        <w:r>
-          <w:rPr>
-            <w:rFonts w:asciiTheme="majorHAnsi" w:hAnsiTheme="majorHAnsi"/>
-            <w:noProof/>
-            <w:webHidden/>
-          </w:rPr>
-          <w:fldChar w:fldCharType="begin"/>
-        </w:r>
-        <w:r>
-          <w:rPr>
-            <w:rFonts w:asciiTheme="majorHAnsi" w:hAnsiTheme="majorHAnsi"/>
-            <w:noProof/>
-            <w:webHidden/>
-          </w:rPr>
-          <w:instrText xml:space="preserve"> PAGEREF _Toc509396449 \h </w:instrText>
-        </w:r>
-        <w:r>
-          <w:rPr>
-            <w:rFonts w:asciiTheme="majorHAnsi" w:hAnsiTheme="majorHAnsi"/>
-            <w:noProof/>
-            <w:webHidden/>
-          </w:rPr>
-        </w:r>
-        <w:r>
-          <w:rPr>
-            <w:rFonts w:asciiTheme="majorHAnsi" w:hAnsiTheme="majorHAnsi"/>
-            <w:noProof/>
-            <w:webHidden/>
-          </w:rPr>
-          <w:fldChar w:fldCharType="separate"/>
-        </w:r>
-        <w:r>
-          <w:rPr>
-            <w:rFonts w:asciiTheme="majorHAnsi" w:hAnsiTheme="majorHAnsi"/>
-            <w:noProof/>
-            <w:webHidden/>
-          </w:rPr>
-          <w:t>38</w:t>
-        </w:r>
-        <w:r>
-          <w:rPr>
-            <w:rFonts w:asciiTheme="majorHAnsi" w:hAnsiTheme="majorHAnsi"/>
-            <w:noProof/>
-            <w:webHidden/>
-          </w:rPr>
-          <w:fldChar w:fldCharType="end"/>
-        </w:r>
-      </w:hyperlink>
-    </w:p>
-    <w:p>
-      <w:r>
-        <w:rPr>
-          <w:rFonts w:asciiTheme="majorHAnsi" w:hAnsiTheme="majorHAnsi"/>
         </w:rPr>
         <w:fldChar w:fldCharType="end"/>
       </w:r>
     </w:p>
+    <w:p>
+      <w:bookmarkStart w:id="2" w:name="_GoBack"/>
+    </w:p>
+    <w:bookmarkEnd w:id="2"/>
     <w:p/>
     <w:p/>
     <w:p/>
@@ -6301,16 +6743,15 @@
     <w:p/>
     <w:p/>
     <w:p/>
-    <w:p/>
     <w:p>
       <w:pPr>
         <w:pStyle w:val="Heading1"/>
       </w:pPr>
-      <w:bookmarkStart w:id="2" w:name="_Toc509396380"/>
+      <w:bookmarkStart w:id="3" w:name="_Toc509494672"/>
       <w:r>
         <w:t>Introduction</w:t>
       </w:r>
-      <w:bookmarkEnd w:id="2"/>
+      <w:bookmarkEnd w:id="3"/>
     </w:p>
     <w:p>
       <w:pPr>
@@ -6396,11 +6837,11 @@
       <w:pPr>
         <w:pStyle w:val="Heading1"/>
       </w:pPr>
-      <w:bookmarkStart w:id="3" w:name="_Toc509396381"/>
+      <w:bookmarkStart w:id="4" w:name="_Toc509494673"/>
       <w:r>
         <w:t>Brief Overview of AADL, AGREE, and the Safety Annex</w:t>
       </w:r>
-      <w:bookmarkEnd w:id="3"/>
+      <w:bookmarkEnd w:id="4"/>
     </w:p>
     <w:p>
       <w:pPr>
@@ -6576,10 +7017,10 @@
           <w:szCs w:val="24"/>
         </w:rPr>
       </w:pPr>
-      <w:bookmarkStart w:id="4" w:name="_Ref509306973"/>
-      <w:bookmarkStart w:id="5" w:name="_Toc509298866"/>
-      <w:bookmarkStart w:id="6" w:name="_Toc509313357"/>
-      <w:bookmarkStart w:id="7" w:name="_Toc509396424"/>
+      <w:bookmarkStart w:id="5" w:name="_Ref509306973"/>
+      <w:bookmarkStart w:id="6" w:name="_Toc509298866"/>
+      <w:bookmarkStart w:id="7" w:name="_Toc509313357"/>
+      <w:bookmarkStart w:id="8" w:name="_Toc509494708"/>
       <w:r>
         <w:rPr>
           <w:sz w:val="24"/>
@@ -6623,7 +7064,7 @@
         </w:rPr>
         <w:fldChar w:fldCharType="end"/>
       </w:r>
-      <w:bookmarkEnd w:id="4"/>
+      <w:bookmarkEnd w:id="5"/>
       <w:r>
         <w:rPr>
           <w:sz w:val="24"/>
@@ -6631,13 +7072,13 @@
         </w:rPr>
         <w:t>: Toy Example for Safety Annex and AGREE</w:t>
       </w:r>
-      <w:bookmarkEnd w:id="5"/>
       <w:bookmarkEnd w:id="6"/>
       <w:bookmarkEnd w:id="7"/>
-    </w:p>
-    <w:p>
-      <w:bookmarkStart w:id="8" w:name="_1fob9te" w:colFirst="0" w:colLast="0"/>
       <w:bookmarkEnd w:id="8"/>
+    </w:p>
+    <w:p>
+      <w:bookmarkStart w:id="9" w:name="_1fob9te" w:colFirst="0" w:colLast="0"/>
+      <w:bookmarkEnd w:id="9"/>
     </w:p>
     <w:p/>
     <w:p>
@@ -6724,6 +7165,7 @@
         <w:rPr>
           <w:rFonts w:asciiTheme="majorHAnsi" w:eastAsia="Calibri" w:hAnsiTheme="majorHAnsi" w:cs="Calibri"/>
         </w:rPr>
+        <w:lastRenderedPageBreak/>
         <w:t xml:space="preserve">In order to represent this model in AADL, we construct an AADL package.  Packages are the structuring mechanism in AADL; they define a namespace where we can place definitions.  We define the subcomponents first, then the system component.  The complete AADL is shown in </w:t>
       </w:r>
       <w:r>
@@ -6813,8 +7255,8 @@
           <w:szCs w:val="20"/>
         </w:rPr>
       </w:pPr>
-      <w:bookmarkStart w:id="9" w:name="_3znysh7" w:colFirst="0" w:colLast="0"/>
-      <w:bookmarkEnd w:id="9"/>
+      <w:bookmarkStart w:id="10" w:name="_3znysh7" w:colFirst="0" w:colLast="0"/>
+      <w:bookmarkEnd w:id="10"/>
     </w:p>
     <w:p>
       <w:pPr>
@@ -10486,6 +10928,7 @@
           <w:sz w:val="18"/>
           <w:szCs w:val="18"/>
         </w:rPr>
+        <w:lastRenderedPageBreak/>
         <w:tab/>
       </w:r>
       <w:r>
@@ -11000,7 +11443,6 @@
           <w:sz w:val="18"/>
           <w:szCs w:val="18"/>
         </w:rPr>
-        <w:lastRenderedPageBreak/>
         <w:tab/>
         <w:t xml:space="preserve">  </w:t>
       </w:r>
@@ -14535,9 +14977,9 @@
           <w:szCs w:val="24"/>
         </w:rPr>
       </w:pPr>
-      <w:bookmarkStart w:id="10" w:name="_Ref509306800"/>
-      <w:bookmarkStart w:id="11" w:name="_Toc509313358"/>
-      <w:bookmarkStart w:id="12" w:name="_Toc509396425"/>
+      <w:bookmarkStart w:id="11" w:name="_Ref509306800"/>
+      <w:bookmarkStart w:id="12" w:name="_Toc509313358"/>
+      <w:bookmarkStart w:id="13" w:name="_Toc509494709"/>
       <w:r>
         <w:rPr>
           <w:sz w:val="24"/>
@@ -14581,7 +15023,7 @@
         </w:rPr>
         <w:fldChar w:fldCharType="end"/>
       </w:r>
-      <w:bookmarkEnd w:id="10"/>
+      <w:bookmarkEnd w:id="11"/>
       <w:r>
         <w:rPr>
           <w:sz w:val="24"/>
@@ -14589,8 +15031,8 @@
         </w:rPr>
         <w:t>: AADL Code for Toy Example with AGREE and Safety Annexes</w:t>
       </w:r>
-      <w:bookmarkEnd w:id="11"/>
       <w:bookmarkEnd w:id="12"/>
+      <w:bookmarkEnd w:id="13"/>
     </w:p>
     <w:p>
       <w:pPr>
@@ -14753,6 +15195,7 @@
         <w:rPr>
           <w:rFonts w:asciiTheme="majorHAnsi" w:eastAsia="Calibri" w:hAnsiTheme="majorHAnsi" w:cs="Calibri"/>
         </w:rPr>
+        <w:lastRenderedPageBreak/>
         <w:t>A</w:t>
       </w:r>
       <w:r>
@@ -14826,14 +15269,7 @@
         <w:rPr>
           <w:rFonts w:asciiTheme="majorHAnsi" w:eastAsia="Calibri" w:hAnsiTheme="majorHAnsi" w:cs="Calibri"/>
         </w:rPr>
-        <w:t xml:space="preserve">) and then describe how they are connected together.  In the </w:t>
-      </w:r>
-      <w:r>
-        <w:rPr>
-          <w:rFonts w:asciiTheme="majorHAnsi" w:eastAsia="Calibri" w:hAnsiTheme="majorHAnsi" w:cs="Calibri"/>
-        </w:rPr>
-        <w:lastRenderedPageBreak/>
-        <w:t xml:space="preserve">connections section, we must describe whether each connection is </w:t>
+        <w:t xml:space="preserve">) and then describe how they are connected together.  In the connections section, we must describe whether each connection is </w:t>
       </w:r>
       <w:r>
         <w:rPr>
@@ -15208,7 +15644,8 @@
           <w:szCs w:val="24"/>
         </w:rPr>
       </w:pPr>
-      <w:bookmarkStart w:id="13" w:name="_Ref509477847"/>
+      <w:bookmarkStart w:id="14" w:name="_Ref509477847"/>
+      <w:bookmarkStart w:id="15" w:name="_Toc509494710"/>
       <w:r>
         <w:rPr>
           <w:sz w:val="24"/>
@@ -15252,7 +15689,7 @@
         </w:rPr>
         <w:fldChar w:fldCharType="end"/>
       </w:r>
-      <w:bookmarkEnd w:id="13"/>
+      <w:bookmarkEnd w:id="14"/>
       <w:r>
         <w:rPr>
           <w:sz w:val="24"/>
@@ -15260,6 +15697,7 @@
         </w:rPr>
         <w:t>: Fault Hypothesis Example</w:t>
       </w:r>
+      <w:bookmarkEnd w:id="15"/>
     </w:p>
     <w:p/>
     <w:p>
@@ -15269,11 +15707,11 @@
       <w:r>
         <w:t xml:space="preserve"> </w:t>
       </w:r>
-      <w:bookmarkStart w:id="14" w:name="_Toc509396382"/>
+      <w:bookmarkStart w:id="16" w:name="_Toc509494674"/>
       <w:r>
         <w:t>Using the Safety Annex AADL Plugin</w:t>
       </w:r>
-      <w:bookmarkEnd w:id="14"/>
+      <w:bookmarkEnd w:id="16"/>
     </w:p>
     <w:p>
       <w:pPr>
@@ -15435,8 +15873,8 @@
           <w:szCs w:val="24"/>
         </w:rPr>
       </w:pPr>
-      <w:bookmarkStart w:id="15" w:name="_Toc509313359"/>
-      <w:bookmarkStart w:id="16" w:name="_Toc509396426"/>
+      <w:bookmarkStart w:id="17" w:name="_Toc509313359"/>
+      <w:bookmarkStart w:id="18" w:name="_Toc509494711"/>
       <w:r>
         <w:rPr>
           <w:sz w:val="24"/>
@@ -15487,8 +15925,8 @@
         </w:rPr>
         <w:t>: Import Menu Option</w:t>
       </w:r>
-      <w:bookmarkEnd w:id="15"/>
-      <w:bookmarkEnd w:id="16"/>
+      <w:bookmarkEnd w:id="17"/>
+      <w:bookmarkEnd w:id="18"/>
     </w:p>
     <w:p>
       <w:pPr>
@@ -15593,8 +16031,8 @@
           <w:szCs w:val="24"/>
         </w:rPr>
       </w:pPr>
-      <w:bookmarkStart w:id="17" w:name="_Toc509313360"/>
-      <w:bookmarkStart w:id="18" w:name="_Toc509396427"/>
+      <w:bookmarkStart w:id="19" w:name="_Toc509313360"/>
+      <w:bookmarkStart w:id="20" w:name="_Toc509494712"/>
       <w:r>
         <w:rPr>
           <w:sz w:val="24"/>
@@ -15645,8 +16083,8 @@
         </w:rPr>
         <w:t>: Importing Toy Example Project</w:t>
       </w:r>
-      <w:bookmarkEnd w:id="17"/>
-      <w:bookmarkEnd w:id="18"/>
+      <w:bookmarkEnd w:id="19"/>
+      <w:bookmarkEnd w:id="20"/>
     </w:p>
     <w:p>
       <w:pPr>
@@ -15820,9 +16258,9 @@
           <w:szCs w:val="24"/>
         </w:rPr>
       </w:pPr>
-      <w:bookmarkStart w:id="19" w:name="_Ref509306911"/>
-      <w:bookmarkStart w:id="20" w:name="_Toc509313361"/>
-      <w:bookmarkStart w:id="21" w:name="_Toc509396428"/>
+      <w:bookmarkStart w:id="21" w:name="_Ref509306911"/>
+      <w:bookmarkStart w:id="22" w:name="_Toc509313361"/>
+      <w:bookmarkStart w:id="23" w:name="_Toc509494713"/>
       <w:r>
         <w:rPr>
           <w:sz w:val="24"/>
@@ -15866,7 +16304,7 @@
         </w:rPr>
         <w:fldChar w:fldCharType="end"/>
       </w:r>
-      <w:bookmarkEnd w:id="19"/>
+      <w:bookmarkEnd w:id="21"/>
       <w:r>
         <w:rPr>
           <w:sz w:val="24"/>
@@ -15874,8 +16312,8 @@
         </w:rPr>
         <w:t>: Workspace After Importing Toy Example</w:t>
       </w:r>
-      <w:bookmarkEnd w:id="20"/>
-      <w:bookmarkEnd w:id="21"/>
+      <w:bookmarkEnd w:id="22"/>
+      <w:bookmarkEnd w:id="23"/>
     </w:p>
     <w:p>
       <w:pPr>
@@ -16056,9 +16494,9 @@
           <w:szCs w:val="24"/>
         </w:rPr>
       </w:pPr>
-      <w:bookmarkStart w:id="22" w:name="_Ref509306884"/>
-      <w:bookmarkStart w:id="23" w:name="_Toc509313362"/>
-      <w:bookmarkStart w:id="24" w:name="_Toc509396429"/>
+      <w:bookmarkStart w:id="24" w:name="_Ref509306884"/>
+      <w:bookmarkStart w:id="25" w:name="_Toc509313362"/>
+      <w:bookmarkStart w:id="26" w:name="_Toc509494714"/>
       <w:r>
         <w:rPr>
           <w:sz w:val="24"/>
@@ -16102,7 +16540,7 @@
         </w:rPr>
         <w:fldChar w:fldCharType="end"/>
       </w:r>
-      <w:bookmarkEnd w:id="22"/>
+      <w:bookmarkEnd w:id="24"/>
       <w:r>
         <w:rPr>
           <w:sz w:val="24"/>
@@ -16110,8 +16548,8 @@
         </w:rPr>
         <w:t>: AGREE and Safety Analysis Dropdown Menu</w:t>
       </w:r>
-      <w:bookmarkEnd w:id="23"/>
-      <w:bookmarkEnd w:id="24"/>
+      <w:bookmarkEnd w:id="25"/>
+      <w:bookmarkEnd w:id="26"/>
     </w:p>
     <w:p>
       <w:pPr>
@@ -16266,9 +16704,9 @@
           <w:szCs w:val="24"/>
         </w:rPr>
       </w:pPr>
-      <w:bookmarkStart w:id="25" w:name="_Ref509306863"/>
-      <w:bookmarkStart w:id="26" w:name="_Toc509313363"/>
-      <w:bookmarkStart w:id="27" w:name="_Toc509396430"/>
+      <w:bookmarkStart w:id="27" w:name="_Ref509306863"/>
+      <w:bookmarkStart w:id="28" w:name="_Toc509313363"/>
+      <w:bookmarkStart w:id="29" w:name="_Toc509494715"/>
       <w:r>
         <w:rPr>
           <w:sz w:val="24"/>
@@ -16312,7 +16750,7 @@
         </w:rPr>
         <w:fldChar w:fldCharType="end"/>
       </w:r>
-      <w:bookmarkEnd w:id="25"/>
+      <w:bookmarkEnd w:id="27"/>
       <w:r>
         <w:rPr>
           <w:sz w:val="24"/>
@@ -16320,8 +16758,8 @@
         </w:rPr>
         <w:t>:AGREE Verification Results</w:t>
       </w:r>
-      <w:bookmarkEnd w:id="26"/>
-      <w:bookmarkEnd w:id="27"/>
+      <w:bookmarkEnd w:id="28"/>
+      <w:bookmarkEnd w:id="29"/>
     </w:p>
     <w:p>
       <w:pPr>
@@ -16680,9 +17118,9 @@
           <w:szCs w:val="24"/>
         </w:rPr>
       </w:pPr>
-      <w:bookmarkStart w:id="28" w:name="_Ref509306825"/>
-      <w:bookmarkStart w:id="29" w:name="_Toc509313364"/>
-      <w:bookmarkStart w:id="30" w:name="_Toc509396431"/>
+      <w:bookmarkStart w:id="30" w:name="_Ref509306825"/>
+      <w:bookmarkStart w:id="31" w:name="_Toc509313364"/>
+      <w:bookmarkStart w:id="32" w:name="_Toc509494716"/>
       <w:r>
         <w:rPr>
           <w:sz w:val="24"/>
@@ -16726,7 +17164,7 @@
         </w:rPr>
         <w:fldChar w:fldCharType="end"/>
       </w:r>
-      <w:bookmarkEnd w:id="28"/>
+      <w:bookmarkEnd w:id="30"/>
       <w:r>
         <w:rPr>
           <w:sz w:val="24"/>
@@ -16734,8 +17172,8 @@
         </w:rPr>
         <w:t>: Counterexample from Safety Analysis</w:t>
       </w:r>
-      <w:bookmarkEnd w:id="29"/>
-      <w:bookmarkEnd w:id="30"/>
+      <w:bookmarkEnd w:id="31"/>
+      <w:bookmarkEnd w:id="32"/>
     </w:p>
     <w:p>
       <w:pPr>
@@ -17128,10 +17566,10 @@
           <w:szCs w:val="24"/>
         </w:rPr>
       </w:pPr>
-      <w:bookmarkStart w:id="31" w:name="_Ref509306751"/>
-      <w:bookmarkStart w:id="32" w:name="_Ref509306742"/>
-      <w:bookmarkStart w:id="33" w:name="_Toc509313365"/>
-      <w:bookmarkStart w:id="34" w:name="_Toc509396432"/>
+      <w:bookmarkStart w:id="33" w:name="_Ref509306751"/>
+      <w:bookmarkStart w:id="34" w:name="_Ref509306742"/>
+      <w:bookmarkStart w:id="35" w:name="_Toc509313365"/>
+      <w:bookmarkStart w:id="36" w:name="_Toc509494717"/>
       <w:r>
         <w:rPr>
           <w:sz w:val="24"/>
@@ -17175,7 +17613,7 @@
         </w:rPr>
         <w:fldChar w:fldCharType="end"/>
       </w:r>
-      <w:bookmarkEnd w:id="31"/>
+      <w:bookmarkEnd w:id="33"/>
       <w:r>
         <w:rPr>
           <w:sz w:val="24"/>
@@ -17183,9 +17621,9 @@
         </w:rPr>
         <w:t>: Generated Excel File for Counterexample</w:t>
       </w:r>
-      <w:bookmarkEnd w:id="32"/>
-      <w:bookmarkEnd w:id="33"/>
       <w:bookmarkEnd w:id="34"/>
+      <w:bookmarkEnd w:id="35"/>
+      <w:bookmarkEnd w:id="36"/>
     </w:p>
     <w:p>
       <w:pPr>
@@ -17213,12 +17651,12 @@
       <w:pPr>
         <w:pStyle w:val="Heading1"/>
       </w:pPr>
-      <w:bookmarkStart w:id="35" w:name="_Toc509396383"/>
+      <w:bookmarkStart w:id="37" w:name="_Toc509494675"/>
       <w:r>
         <w:lastRenderedPageBreak/>
         <w:t>Safety Annex Language</w:t>
       </w:r>
-      <w:bookmarkEnd w:id="35"/>
+      <w:bookmarkEnd w:id="37"/>
     </w:p>
     <w:p>
       <w:pPr>
@@ -17241,11 +17679,11 @@
       <w:pPr>
         <w:pStyle w:val="Heading2"/>
       </w:pPr>
-      <w:bookmarkStart w:id="36" w:name="_Toc509396384"/>
+      <w:bookmarkStart w:id="38" w:name="_Toc509494676"/>
       <w:r>
         <w:t>Syntax Overview</w:t>
       </w:r>
-      <w:bookmarkEnd w:id="36"/>
+      <w:bookmarkEnd w:id="38"/>
     </w:p>
     <w:p>
       <w:pPr>
@@ -17556,12 +17994,12 @@
       <w:pPr>
         <w:pStyle w:val="Heading2"/>
       </w:pPr>
-      <w:bookmarkStart w:id="37" w:name="_Toc509396385"/>
+      <w:bookmarkStart w:id="39" w:name="_Toc509494677"/>
       <w:r>
         <w:lastRenderedPageBreak/>
         <w:t>Lexical Elements and Types</w:t>
       </w:r>
-      <w:bookmarkEnd w:id="37"/>
+      <w:bookmarkEnd w:id="39"/>
     </w:p>
     <w:p>
       <w:pPr>
@@ -18990,8 +19428,8 @@
         </w:rPr>
         <w:t>;</w:t>
       </w:r>
-      <w:bookmarkStart w:id="38" w:name="_4d34og8" w:colFirst="0" w:colLast="0"/>
-      <w:bookmarkEnd w:id="38"/>
+      <w:bookmarkStart w:id="40" w:name="_4d34og8" w:colFirst="0" w:colLast="0"/>
+      <w:bookmarkEnd w:id="40"/>
     </w:p>
     <w:p>
       <w:pPr>
@@ -19062,8 +19500,8 @@
           <w:szCs w:val="24"/>
         </w:rPr>
       </w:pPr>
-      <w:bookmarkStart w:id="39" w:name="_Toc509313366"/>
-      <w:bookmarkStart w:id="40" w:name="_Toc509396433"/>
+      <w:bookmarkStart w:id="41" w:name="_Toc509313366"/>
+      <w:bookmarkStart w:id="42" w:name="_Toc509494718"/>
       <w:r>
         <w:rPr>
           <w:sz w:val="24"/>
@@ -19114,8 +19552,8 @@
         </w:rPr>
         <w:t>: Medical Device Example</w:t>
       </w:r>
-      <w:bookmarkEnd w:id="39"/>
-      <w:bookmarkEnd w:id="40"/>
+      <w:bookmarkEnd w:id="41"/>
+      <w:bookmarkEnd w:id="42"/>
     </w:p>
     <w:p>
       <w:pPr>
@@ -19230,12 +19668,12 @@
       <w:r>
         <w:t xml:space="preserve"> </w:t>
       </w:r>
-      <w:bookmarkStart w:id="41" w:name="_Toc509396386"/>
+      <w:bookmarkStart w:id="43" w:name="_Toc509494678"/>
       <w:proofErr w:type="spellStart"/>
       <w:r>
         <w:t>Subclauses</w:t>
       </w:r>
-      <w:bookmarkEnd w:id="41"/>
+      <w:bookmarkEnd w:id="43"/>
       <w:proofErr w:type="spellEnd"/>
     </w:p>
     <w:p>
@@ -22584,8 +23022,8 @@
       <w:pPr>
         <w:keepNext/>
       </w:pPr>
-      <w:bookmarkStart w:id="42" w:name="_17dp8vu" w:colFirst="0" w:colLast="0"/>
-      <w:bookmarkEnd w:id="42"/>
+      <w:bookmarkStart w:id="44" w:name="_17dp8vu" w:colFirst="0" w:colLast="0"/>
+      <w:bookmarkEnd w:id="44"/>
       <w:r>
         <w:rPr>
           <w:rFonts w:ascii="Calibri" w:eastAsia="Calibri" w:hAnsi="Calibri" w:cs="Calibri"/>
@@ -22651,8 +23089,8 @@
           <w:szCs w:val="24"/>
         </w:rPr>
       </w:pPr>
-      <w:bookmarkStart w:id="43" w:name="_Toc509313367"/>
-      <w:bookmarkStart w:id="44" w:name="_Toc509396434"/>
+      <w:bookmarkStart w:id="45" w:name="_Toc509313367"/>
+      <w:bookmarkStart w:id="46" w:name="_Toc509494719"/>
       <w:r>
         <w:rPr>
           <w:sz w:val="24"/>
@@ -22703,8 +23141,8 @@
         </w:rPr>
         <w:t>: Safety Annex Grammar</w:t>
       </w:r>
-      <w:bookmarkEnd w:id="43"/>
-      <w:bookmarkEnd w:id="44"/>
+      <w:bookmarkEnd w:id="45"/>
+      <w:bookmarkEnd w:id="46"/>
     </w:p>
     <w:p/>
     <w:p>
@@ -22776,11 +23214,11 @@
       <w:r>
         <w:t xml:space="preserve"> </w:t>
       </w:r>
-      <w:bookmarkStart w:id="45" w:name="_Toc509396387"/>
+      <w:bookmarkStart w:id="47" w:name="_Toc509494679"/>
       <w:r>
         <w:t>Spec Statement</w:t>
       </w:r>
-      <w:bookmarkEnd w:id="45"/>
+      <w:bookmarkEnd w:id="47"/>
     </w:p>
     <w:p>
       <w:pPr>
@@ -23687,9 +24125,9 @@
           <w:szCs w:val="24"/>
         </w:rPr>
       </w:pPr>
-      <w:bookmarkStart w:id="46" w:name="_Ref509311632"/>
-      <w:bookmarkStart w:id="47" w:name="_Toc509313368"/>
-      <w:bookmarkStart w:id="48" w:name="_Toc509396435"/>
+      <w:bookmarkStart w:id="48" w:name="_Ref509311632"/>
+      <w:bookmarkStart w:id="49" w:name="_Toc509313368"/>
+      <w:bookmarkStart w:id="50" w:name="_Toc509494720"/>
       <w:r>
         <w:rPr>
           <w:sz w:val="24"/>
@@ -23733,7 +24171,7 @@
         </w:rPr>
         <w:fldChar w:fldCharType="end"/>
       </w:r>
-      <w:bookmarkEnd w:id="46"/>
+      <w:bookmarkEnd w:id="48"/>
       <w:r>
         <w:rPr>
           <w:sz w:val="24"/>
@@ -23741,8 +24179,8 @@
         </w:rPr>
         <w:t>: Fault Node Definition</w:t>
       </w:r>
-      <w:bookmarkEnd w:id="47"/>
-      <w:bookmarkEnd w:id="48"/>
+      <w:bookmarkEnd w:id="49"/>
+      <w:bookmarkEnd w:id="50"/>
     </w:p>
     <w:p/>
     <w:p>
@@ -23851,11 +24289,11 @@
       <w:pPr>
         <w:pStyle w:val="Heading3"/>
       </w:pPr>
-      <w:bookmarkStart w:id="49" w:name="_Toc509396388"/>
+      <w:bookmarkStart w:id="51" w:name="_Toc509494680"/>
       <w:r>
         <w:t>Fault Statement</w:t>
       </w:r>
-      <w:bookmarkEnd w:id="49"/>
+      <w:bookmarkEnd w:id="51"/>
     </w:p>
     <w:p>
       <w:pPr>
@@ -24716,11 +25154,11 @@
       <w:pPr>
         <w:pStyle w:val="Heading4"/>
       </w:pPr>
-      <w:bookmarkStart w:id="50" w:name="_Toc509396389"/>
+      <w:bookmarkStart w:id="52" w:name="_Toc509494681"/>
       <w:r>
         <w:t>Input Statement</w:t>
       </w:r>
-      <w:bookmarkEnd w:id="50"/>
+      <w:bookmarkEnd w:id="52"/>
     </w:p>
     <w:p>
       <w:pPr>
@@ -25482,11 +25920,11 @@
       <w:pPr>
         <w:pStyle w:val="Heading4"/>
       </w:pPr>
-      <w:bookmarkStart w:id="51" w:name="_Toc509396390"/>
+      <w:bookmarkStart w:id="53" w:name="_Toc509494682"/>
       <w:r>
         <w:t>Output Statement</w:t>
       </w:r>
-      <w:bookmarkEnd w:id="51"/>
+      <w:bookmarkEnd w:id="53"/>
     </w:p>
     <w:p>
       <w:pPr>
@@ -25736,11 +26174,11 @@
       <w:pPr>
         <w:pStyle w:val="Heading4"/>
       </w:pPr>
-      <w:bookmarkStart w:id="52" w:name="_Toc509396391"/>
+      <w:bookmarkStart w:id="54" w:name="_Toc509494683"/>
       <w:r>
         <w:t>Duration Statement</w:t>
       </w:r>
-      <w:bookmarkEnd w:id="52"/>
+      <w:bookmarkEnd w:id="54"/>
     </w:p>
     <w:p>
       <w:pPr>
@@ -25844,12 +26282,12 @@
       <w:pPr>
         <w:pStyle w:val="Heading4"/>
       </w:pPr>
-      <w:bookmarkStart w:id="53" w:name="_Toc509396392"/>
+      <w:bookmarkStart w:id="55" w:name="_Toc509494684"/>
       <w:r>
         <w:lastRenderedPageBreak/>
         <w:t>Trigger Statement</w:t>
       </w:r>
-      <w:bookmarkEnd w:id="53"/>
+      <w:bookmarkEnd w:id="55"/>
     </w:p>
     <w:p>
       <w:pPr>
@@ -26213,27 +26651,27 @@
       <w:pPr>
         <w:pStyle w:val="Heading4"/>
       </w:pPr>
-      <w:bookmarkStart w:id="54" w:name="_Toc509396393"/>
+      <w:bookmarkStart w:id="56" w:name="_Toc509494685"/>
       <w:r>
         <w:t>Probability Statement</w:t>
       </w:r>
-      <w:bookmarkEnd w:id="54"/>
+      <w:bookmarkEnd w:id="56"/>
     </w:p>
     <w:p/>
     <w:p>
       <w:pPr>
         <w:pStyle w:val="Heading4"/>
       </w:pPr>
-      <w:bookmarkStart w:id="55" w:name="_Ref509392770"/>
-      <w:bookmarkStart w:id="56" w:name="_Toc509396394"/>
+      <w:bookmarkStart w:id="57" w:name="_Ref509392770"/>
+      <w:bookmarkStart w:id="58" w:name="_Toc509494686"/>
       <w:r>
         <w:t xml:space="preserve">Propagation </w:t>
       </w:r>
       <w:r>
         <w:t>Statement</w:t>
       </w:r>
-      <w:bookmarkEnd w:id="55"/>
-      <w:bookmarkEnd w:id="56"/>
+      <w:bookmarkEnd w:id="57"/>
+      <w:bookmarkEnd w:id="58"/>
     </w:p>
     <w:p>
       <w:pPr>
@@ -26417,7 +26855,7 @@
           <w:szCs w:val="24"/>
         </w:rPr>
       </w:pPr>
-      <w:bookmarkStart w:id="57" w:name="_Toc509396436"/>
+      <w:bookmarkStart w:id="59" w:name="_Toc509494721"/>
       <w:r>
         <w:rPr>
           <w:sz w:val="24"/>
@@ -26468,14 +26906,14 @@
         </w:rPr>
         <w:t>: Propagation Statement Example</w:t>
       </w:r>
-      <w:bookmarkEnd w:id="57"/>
+      <w:bookmarkEnd w:id="59"/>
     </w:p>
     <w:p/>
     <w:p>
       <w:pPr>
         <w:pStyle w:val="Heading4"/>
       </w:pPr>
-      <w:bookmarkStart w:id="58" w:name="_Toc509396395"/>
+      <w:bookmarkStart w:id="60" w:name="_Toc509494687"/>
       <w:r>
         <w:t>Safety Eq</w:t>
       </w:r>
@@ -26488,7 +26926,7 @@
       <w:r>
         <w:t>s</w:t>
       </w:r>
-      <w:bookmarkEnd w:id="58"/>
+      <w:bookmarkEnd w:id="60"/>
     </w:p>
     <w:p>
       <w:pPr>
@@ -26526,7 +26964,7 @@
       <w:pPr>
         <w:pStyle w:val="Heading5"/>
       </w:pPr>
-      <w:bookmarkStart w:id="59" w:name="_Toc509396396"/>
+      <w:bookmarkStart w:id="61" w:name="_Toc509494688"/>
       <w:proofErr w:type="spellStart"/>
       <w:r>
         <w:t>Eq</w:t>
@@ -26535,7 +26973,7 @@
       <w:r>
         <w:t xml:space="preserve"> Statements</w:t>
       </w:r>
-      <w:bookmarkEnd w:id="59"/>
+      <w:bookmarkEnd w:id="61"/>
     </w:p>
     <w:p>
       <w:pPr>
@@ -26834,11 +27272,11 @@
       <w:pPr>
         <w:pStyle w:val="Heading5"/>
       </w:pPr>
-      <w:bookmarkStart w:id="60" w:name="_Toc509396397"/>
+      <w:bookmarkStart w:id="62" w:name="_Toc509494689"/>
       <w:r>
         <w:t>Set Statements</w:t>
       </w:r>
-      <w:bookmarkEnd w:id="60"/>
+      <w:bookmarkEnd w:id="62"/>
     </w:p>
     <w:p>
       <w:pPr>
@@ -26993,8 +27431,8 @@
           <w:rFonts w:asciiTheme="majorHAnsi" w:eastAsia="Carlito" w:hAnsiTheme="majorHAnsi" w:cstheme="majorHAnsi"/>
         </w:rPr>
       </w:pPr>
-      <w:bookmarkStart w:id="61" w:name="_4i7ojhp" w:colFirst="0" w:colLast="0"/>
-      <w:bookmarkEnd w:id="61"/>
+      <w:bookmarkStart w:id="63" w:name="_4i7ojhp" w:colFirst="0" w:colLast="0"/>
+      <w:bookmarkEnd w:id="63"/>
       <w:r>
         <w:rPr>
           <w:rFonts w:asciiTheme="majorHAnsi" w:eastAsia="Carlito" w:hAnsiTheme="majorHAnsi" w:cstheme="majorHAnsi"/>
@@ -27041,11 +27479,11 @@
       <w:pPr>
         <w:pStyle w:val="Heading5"/>
       </w:pPr>
-      <w:bookmarkStart w:id="62" w:name="_Toc509396398"/>
+      <w:bookmarkStart w:id="64" w:name="_Toc509494690"/>
       <w:r>
         <w:t>Range Statements</w:t>
       </w:r>
-      <w:bookmarkEnd w:id="62"/>
+      <w:bookmarkEnd w:id="64"/>
     </w:p>
     <w:p>
       <w:pPr>
@@ -27210,12 +27648,12 @@
       <w:pPr>
         <w:pStyle w:val="Heading5"/>
       </w:pPr>
-      <w:bookmarkStart w:id="63" w:name="_Toc509396399"/>
+      <w:bookmarkStart w:id="65" w:name="_Toc509494691"/>
       <w:r>
         <w:lastRenderedPageBreak/>
         <w:t>Interval Statements</w:t>
       </w:r>
-      <w:bookmarkEnd w:id="63"/>
+      <w:bookmarkEnd w:id="65"/>
     </w:p>
     <w:p>
       <w:pPr>
@@ -27321,12 +27759,12 @@
       <w:pPr>
         <w:pStyle w:val="Heading3"/>
       </w:pPr>
-      <w:bookmarkStart w:id="64" w:name="_Toc509396400"/>
+      <w:bookmarkStart w:id="66" w:name="_Toc509494692"/>
       <w:r>
         <w:lastRenderedPageBreak/>
         <w:t>Analysis Statement</w:t>
       </w:r>
-      <w:bookmarkEnd w:id="64"/>
+      <w:bookmarkEnd w:id="66"/>
     </w:p>
     <w:p>
       <w:pPr>
@@ -27370,11 +27808,11 @@
       <w:pPr>
         <w:pStyle w:val="Heading4"/>
       </w:pPr>
-      <w:bookmarkStart w:id="65" w:name="_Toc509396401"/>
+      <w:bookmarkStart w:id="67" w:name="_Toc509494693"/>
       <w:r>
         <w:t>Max N Faults Analysis</w:t>
       </w:r>
-      <w:bookmarkEnd w:id="65"/>
+      <w:bookmarkEnd w:id="67"/>
     </w:p>
     <w:p>
       <w:pPr>
@@ -27478,8 +27916,8 @@
           <w:szCs w:val="24"/>
         </w:rPr>
       </w:pPr>
-      <w:bookmarkStart w:id="66" w:name="_Ref509392264"/>
-      <w:bookmarkStart w:id="67" w:name="_Toc509396437"/>
+      <w:bookmarkStart w:id="68" w:name="_Ref509392264"/>
+      <w:bookmarkStart w:id="69" w:name="_Toc509494722"/>
       <w:r>
         <w:rPr>
           <w:sz w:val="24"/>
@@ -27523,7 +27961,7 @@
         </w:rPr>
         <w:fldChar w:fldCharType="end"/>
       </w:r>
-      <w:bookmarkEnd w:id="66"/>
+      <w:bookmarkEnd w:id="68"/>
       <w:r>
         <w:rPr>
           <w:sz w:val="24"/>
@@ -27531,20 +27969,20 @@
         </w:rPr>
         <w:t>: Max One Fault Example</w:t>
       </w:r>
-      <w:bookmarkEnd w:id="67"/>
+      <w:bookmarkEnd w:id="69"/>
     </w:p>
     <w:p/>
     <w:p>
       <w:pPr>
         <w:pStyle w:val="Heading4"/>
       </w:pPr>
-      <w:bookmarkStart w:id="68" w:name="_Ref509393241"/>
-      <w:bookmarkStart w:id="69" w:name="_Toc509396402"/>
+      <w:bookmarkStart w:id="70" w:name="_Ref509393241"/>
+      <w:bookmarkStart w:id="71" w:name="_Toc509494694"/>
       <w:r>
         <w:t>Probabilistic Analysis</w:t>
       </w:r>
-      <w:bookmarkEnd w:id="68"/>
-      <w:bookmarkEnd w:id="69"/>
+      <w:bookmarkEnd w:id="70"/>
+      <w:bookmarkEnd w:id="71"/>
     </w:p>
     <w:p>
       <w:pPr>
@@ -27910,8 +28348,8 @@
           <w:szCs w:val="24"/>
         </w:rPr>
       </w:pPr>
-      <w:bookmarkStart w:id="70" w:name="_Ref509392111"/>
-      <w:bookmarkStart w:id="71" w:name="_Toc509396438"/>
+      <w:bookmarkStart w:id="72" w:name="_Ref509392111"/>
+      <w:bookmarkStart w:id="73" w:name="_Toc509494723"/>
       <w:r>
         <w:rPr>
           <w:sz w:val="24"/>
@@ -27955,7 +28393,7 @@
         </w:rPr>
         <w:fldChar w:fldCharType="end"/>
       </w:r>
-      <w:bookmarkEnd w:id="70"/>
+      <w:bookmarkEnd w:id="72"/>
       <w:r>
         <w:rPr>
           <w:sz w:val="24"/>
@@ -27963,18 +28401,18 @@
         </w:rPr>
         <w:t>: Probability Threshold Example</w:t>
       </w:r>
-      <w:bookmarkEnd w:id="71"/>
+      <w:bookmarkEnd w:id="73"/>
     </w:p>
     <w:p/>
     <w:p>
       <w:pPr>
         <w:pStyle w:val="Heading3"/>
       </w:pPr>
-      <w:bookmarkStart w:id="72" w:name="_Toc509396403"/>
+      <w:bookmarkStart w:id="74" w:name="_Toc509494695"/>
       <w:r>
         <w:t>Hardware Fault Statement</w:t>
       </w:r>
-      <w:bookmarkEnd w:id="72"/>
+      <w:bookmarkEnd w:id="74"/>
     </w:p>
     <w:p>
       <w:pPr>
@@ -28261,8 +28699,8 @@
           <w:szCs w:val="24"/>
         </w:rPr>
       </w:pPr>
-      <w:bookmarkStart w:id="73" w:name="_Ref509393185"/>
-      <w:bookmarkStart w:id="74" w:name="_Toc509396439"/>
+      <w:bookmarkStart w:id="75" w:name="_Ref509393185"/>
+      <w:bookmarkStart w:id="76" w:name="_Toc509494724"/>
       <w:r>
         <w:rPr>
           <w:sz w:val="24"/>
@@ -28306,7 +28744,7 @@
         </w:rPr>
         <w:fldChar w:fldCharType="end"/>
       </w:r>
-      <w:bookmarkEnd w:id="73"/>
+      <w:bookmarkEnd w:id="75"/>
       <w:r>
         <w:rPr>
           <w:sz w:val="24"/>
@@ -28314,7 +28752,7 @@
         </w:rPr>
         <w:t>: Hardware Fault Statement</w:t>
       </w:r>
-      <w:bookmarkEnd w:id="74"/>
+      <w:bookmarkEnd w:id="76"/>
     </w:p>
     <w:p>
       <w:pPr>
@@ -28381,11 +28819,11 @@
       <w:pPr>
         <w:pStyle w:val="Heading4"/>
       </w:pPr>
-      <w:bookmarkStart w:id="75" w:name="_Toc509396404"/>
+      <w:bookmarkStart w:id="77" w:name="_Toc509494696"/>
       <w:r>
         <w:t>Duration</w:t>
       </w:r>
-      <w:bookmarkEnd w:id="75"/>
+      <w:bookmarkEnd w:id="77"/>
     </w:p>
     <w:p>
       <w:pPr>
@@ -28411,11 +28849,11 @@
       <w:pPr>
         <w:pStyle w:val="Heading4"/>
       </w:pPr>
-      <w:bookmarkStart w:id="76" w:name="_Toc509396405"/>
+      <w:bookmarkStart w:id="78" w:name="_Toc509494697"/>
       <w:r>
         <w:t>Probability</w:t>
       </w:r>
-      <w:bookmarkEnd w:id="76"/>
+      <w:bookmarkEnd w:id="78"/>
     </w:p>
     <w:p>
       <w:pPr>
@@ -28542,11 +28980,11 @@
       <w:pPr>
         <w:pStyle w:val="Heading4"/>
       </w:pPr>
-      <w:bookmarkStart w:id="77" w:name="_Toc509396406"/>
+      <w:bookmarkStart w:id="79" w:name="_Toc509494698"/>
       <w:r>
         <w:t>Propagation Type</w:t>
       </w:r>
-      <w:bookmarkEnd w:id="77"/>
+      <w:bookmarkEnd w:id="79"/>
     </w:p>
     <w:p>
       <w:pPr>
@@ -28740,13 +29178,13 @@
       <w:pPr>
         <w:pStyle w:val="Heading1"/>
       </w:pPr>
-      <w:bookmarkStart w:id="78" w:name="_Toc509396407"/>
-      <w:bookmarkStart w:id="79" w:name="_Ref509396693"/>
+      <w:bookmarkStart w:id="80" w:name="_Ref509396693"/>
+      <w:bookmarkStart w:id="81" w:name="_Toc509494699"/>
       <w:r>
         <w:t>The Tool Suite (Safety Annex, AGREE, AADL)</w:t>
       </w:r>
-      <w:bookmarkEnd w:id="78"/>
-      <w:bookmarkEnd w:id="79"/>
+      <w:bookmarkEnd w:id="80"/>
+      <w:bookmarkEnd w:id="81"/>
     </w:p>
     <w:p>
       <w:pPr>
@@ -28934,11 +29372,11 @@
       <w:pPr>
         <w:pStyle w:val="Heading2"/>
       </w:pPr>
-      <w:bookmarkStart w:id="80" w:name="_Toc509396408"/>
+      <w:bookmarkStart w:id="82" w:name="_Toc509494700"/>
       <w:r>
         <w:t>Tool Suite Overview</w:t>
       </w:r>
-      <w:bookmarkEnd w:id="80"/>
+      <w:bookmarkEnd w:id="82"/>
     </w:p>
     <w:p>
       <w:pPr>
@@ -29137,9 +29575,9 @@
           <w:szCs w:val="24"/>
         </w:rPr>
       </w:pPr>
-      <w:bookmarkStart w:id="81" w:name="_Toc509298869"/>
-      <w:bookmarkStart w:id="82" w:name="_Toc509313369"/>
-      <w:bookmarkStart w:id="83" w:name="_Toc509396440"/>
+      <w:bookmarkStart w:id="83" w:name="_Toc509298869"/>
+      <w:bookmarkStart w:id="84" w:name="_Toc509313369"/>
+      <w:bookmarkStart w:id="85" w:name="_Toc509494725"/>
       <w:r>
         <w:rPr>
           <w:sz w:val="24"/>
@@ -29190,9 +29628,9 @@
         </w:rPr>
         <w:t>: Overview of Safety Annex/AGREE/OSATE Tool Suite</w:t>
       </w:r>
-      <w:bookmarkEnd w:id="81"/>
-      <w:bookmarkEnd w:id="82"/>
       <w:bookmarkEnd w:id="83"/>
+      <w:bookmarkEnd w:id="84"/>
+      <w:bookmarkEnd w:id="85"/>
     </w:p>
     <w:p>
       <w:pPr>
@@ -29220,11 +29658,11 @@
       <w:pPr>
         <w:pStyle w:val="Heading2"/>
       </w:pPr>
-      <w:bookmarkStart w:id="84" w:name="_Toc509396409"/>
+      <w:bookmarkStart w:id="86" w:name="_Toc509494701"/>
       <w:r>
         <w:t>Installation</w:t>
       </w:r>
-      <w:bookmarkEnd w:id="84"/>
+      <w:bookmarkEnd w:id="86"/>
     </w:p>
     <w:p>
       <w:pPr>
@@ -29256,11 +29694,11 @@
       <w:pPr>
         <w:pStyle w:val="Heading3"/>
       </w:pPr>
-      <w:bookmarkStart w:id="85" w:name="_Toc509396410"/>
+      <w:bookmarkStart w:id="87" w:name="_Toc509494702"/>
       <w:r>
         <w:t>Install OSATE</w:t>
       </w:r>
-      <w:bookmarkEnd w:id="85"/>
+      <w:bookmarkEnd w:id="87"/>
     </w:p>
     <w:p>
       <w:pPr>
@@ -29448,9 +29886,9 @@
           <w:szCs w:val="24"/>
         </w:rPr>
       </w:pPr>
-      <w:bookmarkStart w:id="86" w:name="_Ref509312820"/>
-      <w:bookmarkStart w:id="87" w:name="_Toc509313370"/>
-      <w:bookmarkStart w:id="88" w:name="_Toc509396441"/>
+      <w:bookmarkStart w:id="88" w:name="_Ref509312820"/>
+      <w:bookmarkStart w:id="89" w:name="_Toc509313370"/>
+      <w:bookmarkStart w:id="90" w:name="_Toc509494726"/>
       <w:r>
         <w:rPr>
           <w:sz w:val="24"/>
@@ -29494,7 +29932,7 @@
         </w:rPr>
         <w:fldChar w:fldCharType="end"/>
       </w:r>
-      <w:bookmarkEnd w:id="86"/>
+      <w:bookmarkEnd w:id="88"/>
       <w:r>
         <w:rPr>
           <w:sz w:val="24"/>
@@ -29502,12 +29940,12 @@
         </w:rPr>
         <w:t>: OSATE Loading Screen</w:t>
       </w:r>
-      <w:bookmarkEnd w:id="87"/>
-      <w:bookmarkEnd w:id="88"/>
-    </w:p>
-    <w:p>
-      <w:bookmarkStart w:id="89" w:name="_1pxezwc" w:colFirst="0" w:colLast="0"/>
       <w:bookmarkEnd w:id="89"/>
+      <w:bookmarkEnd w:id="90"/>
+    </w:p>
+    <w:p>
+      <w:bookmarkStart w:id="91" w:name="_1pxezwc" w:colFirst="0" w:colLast="0"/>
+      <w:bookmarkEnd w:id="91"/>
     </w:p>
     <w:p>
       <w:pPr>
@@ -29658,7 +30096,7 @@
           <w:szCs w:val="24"/>
         </w:rPr>
       </w:pPr>
-      <w:bookmarkStart w:id="90" w:name="_Toc509396442"/>
+      <w:bookmarkStart w:id="92" w:name="_Toc509494727"/>
       <w:r>
         <w:rPr>
           <w:sz w:val="24"/>
@@ -29709,20 +30147,20 @@
         </w:rPr>
         <w:t>: Windows 10 System Control Panel</w:t>
       </w:r>
-      <w:bookmarkEnd w:id="90"/>
+      <w:bookmarkEnd w:id="92"/>
     </w:p>
     <w:p/>
     <w:p>
       <w:pPr>
         <w:pStyle w:val="Heading3"/>
       </w:pPr>
-      <w:bookmarkStart w:id="91" w:name="_Toc509396411"/>
-      <w:bookmarkStart w:id="92" w:name="_Ref509483838"/>
+      <w:bookmarkStart w:id="93" w:name="_Ref509483838"/>
+      <w:bookmarkStart w:id="94" w:name="_Toc509494703"/>
       <w:r>
         <w:t>Install SMT Solver</w:t>
       </w:r>
-      <w:bookmarkEnd w:id="91"/>
-      <w:bookmarkEnd w:id="92"/>
+      <w:bookmarkEnd w:id="93"/>
+      <w:bookmarkEnd w:id="94"/>
     </w:p>
     <w:p>
       <w:pPr>
@@ -30127,10 +30565,10 @@
           <w:szCs w:val="24"/>
         </w:rPr>
       </w:pPr>
-      <w:bookmarkStart w:id="93" w:name="_Ref509313073"/>
-      <w:bookmarkStart w:id="94" w:name="_Toc509298872"/>
-      <w:bookmarkStart w:id="95" w:name="_Toc509313372"/>
-      <w:bookmarkStart w:id="96" w:name="_Toc509396443"/>
+      <w:bookmarkStart w:id="95" w:name="_Ref509313073"/>
+      <w:bookmarkStart w:id="96" w:name="_Toc509298872"/>
+      <w:bookmarkStart w:id="97" w:name="_Toc509313372"/>
+      <w:bookmarkStart w:id="98" w:name="_Toc509494728"/>
       <w:r>
         <w:rPr>
           <w:sz w:val="24"/>
@@ -30174,7 +30612,7 @@
         </w:rPr>
         <w:fldChar w:fldCharType="end"/>
       </w:r>
-      <w:bookmarkEnd w:id="93"/>
+      <w:bookmarkEnd w:id="95"/>
       <w:r>
         <w:rPr>
           <w:sz w:val="24"/>
@@ -30182,9 +30620,9 @@
         </w:rPr>
         <w:t>: System Properties Dialog Box</w:t>
       </w:r>
-      <w:bookmarkEnd w:id="94"/>
-      <w:bookmarkEnd w:id="95"/>
       <w:bookmarkEnd w:id="96"/>
+      <w:bookmarkEnd w:id="97"/>
+      <w:bookmarkEnd w:id="98"/>
     </w:p>
     <w:p>
       <w:pPr>
@@ -30195,8 +30633,8 @@
           <w:b/>
         </w:rPr>
       </w:pPr>
-      <w:bookmarkStart w:id="97" w:name="_147n2zr" w:colFirst="0" w:colLast="0"/>
-      <w:bookmarkEnd w:id="97"/>
+      <w:bookmarkStart w:id="99" w:name="_147n2zr" w:colFirst="0" w:colLast="0"/>
+      <w:bookmarkEnd w:id="99"/>
     </w:p>
     <w:p>
       <w:pPr>
@@ -30284,7 +30722,7 @@
         <w:keepNext/>
         <w:jc w:val="center"/>
       </w:pPr>
-      <w:bookmarkStart w:id="98" w:name="_Toc509315544"/>
+      <w:bookmarkStart w:id="100" w:name="_Toc509315544"/>
       <w:r>
         <w:rPr>
           <w:noProof/>
@@ -30325,7 +30763,7 @@
           </wp:inline>
         </w:drawing>
       </w:r>
-      <w:bookmarkEnd w:id="98"/>
+      <w:bookmarkEnd w:id="100"/>
     </w:p>
     <w:p>
       <w:pPr>
@@ -30337,8 +30775,8 @@
           <w:szCs w:val="24"/>
         </w:rPr>
       </w:pPr>
-      <w:bookmarkStart w:id="99" w:name="_Ref509396248"/>
-      <w:bookmarkStart w:id="100" w:name="_Toc509396444"/>
+      <w:bookmarkStart w:id="101" w:name="_Ref509396248"/>
+      <w:bookmarkStart w:id="102" w:name="_Toc509494729"/>
       <w:r>
         <w:rPr>
           <w:sz w:val="24"/>
@@ -30382,7 +30820,7 @@
         </w:rPr>
         <w:fldChar w:fldCharType="end"/>
       </w:r>
-      <w:bookmarkEnd w:id="99"/>
+      <w:bookmarkEnd w:id="101"/>
       <w:r>
         <w:rPr>
           <w:sz w:val="24"/>
@@ -30390,7 +30828,7 @@
         </w:rPr>
         <w:t>: Environment Variables Dialog Box</w:t>
       </w:r>
-      <w:bookmarkEnd w:id="100"/>
+      <w:bookmarkEnd w:id="102"/>
     </w:p>
     <w:p>
       <w:pPr>
@@ -30502,9 +30940,9 @@
           <w:szCs w:val="24"/>
         </w:rPr>
       </w:pPr>
-      <w:bookmarkStart w:id="101" w:name="_Toc509298874"/>
-      <w:bookmarkStart w:id="102" w:name="_Toc509313374"/>
-      <w:bookmarkStart w:id="103" w:name="_Toc509396445"/>
+      <w:bookmarkStart w:id="103" w:name="_Toc509298874"/>
+      <w:bookmarkStart w:id="104" w:name="_Toc509313374"/>
+      <w:bookmarkStart w:id="105" w:name="_Toc509494730"/>
       <w:r>
         <w:rPr>
           <w:sz w:val="24"/>
@@ -30555,9 +30993,9 @@
         </w:rPr>
         <w:t>: System Variable Text Edit Box</w:t>
       </w:r>
-      <w:bookmarkEnd w:id="101"/>
-      <w:bookmarkEnd w:id="102"/>
       <w:bookmarkEnd w:id="103"/>
+      <w:bookmarkEnd w:id="104"/>
+      <w:bookmarkEnd w:id="105"/>
     </w:p>
     <w:p>
       <w:pPr>
@@ -30568,8 +31006,8 @@
           <w:b/>
         </w:rPr>
       </w:pPr>
-      <w:bookmarkStart w:id="104" w:name="_23ckvvd" w:colFirst="0" w:colLast="0"/>
-      <w:bookmarkEnd w:id="104"/>
+      <w:bookmarkStart w:id="106" w:name="_23ckvvd" w:colFirst="0" w:colLast="0"/>
+      <w:bookmarkEnd w:id="106"/>
     </w:p>
     <w:p/>
     <w:p/>
@@ -30660,8 +31098,8 @@
       <w:pPr>
         <w:pStyle w:val="Heading3"/>
       </w:pPr>
-      <w:bookmarkStart w:id="105" w:name="_Toc509396412"/>
-      <w:bookmarkStart w:id="106" w:name="_Ref509483856"/>
+      <w:bookmarkStart w:id="107" w:name="_Ref509483856"/>
+      <w:bookmarkStart w:id="108" w:name="_Toc509494704"/>
       <w:r>
         <w:t xml:space="preserve">Install </w:t>
       </w:r>
@@ -30673,8 +31111,8 @@
       <w:r>
         <w:t xml:space="preserve"> Model Checker</w:t>
       </w:r>
-      <w:bookmarkEnd w:id="105"/>
-      <w:bookmarkEnd w:id="106"/>
+      <w:bookmarkEnd w:id="107"/>
+      <w:bookmarkEnd w:id="108"/>
     </w:p>
     <w:p>
       <w:pPr>
@@ -31575,11 +32013,11 @@
       <w:pPr>
         <w:pStyle w:val="Heading3"/>
       </w:pPr>
-      <w:bookmarkStart w:id="107" w:name="_Toc509396413"/>
+      <w:bookmarkStart w:id="109" w:name="_Toc509494705"/>
       <w:r>
         <w:t>Install AGREE</w:t>
       </w:r>
-      <w:bookmarkEnd w:id="107"/>
+      <w:bookmarkEnd w:id="109"/>
     </w:p>
     <w:p>
       <w:pPr>
@@ -31679,8 +32117,8 @@
           </wp:inline>
         </w:drawing>
       </w:r>
-      <w:bookmarkStart w:id="108" w:name="_1hmsyys" w:colFirst="0" w:colLast="0"/>
-      <w:bookmarkEnd w:id="108"/>
+      <w:bookmarkStart w:id="110" w:name="_1hmsyys" w:colFirst="0" w:colLast="0"/>
+      <w:bookmarkEnd w:id="110"/>
     </w:p>
     <w:p>
       <w:pPr>
@@ -31692,9 +32130,9 @@
           <w:szCs w:val="24"/>
         </w:rPr>
       </w:pPr>
-      <w:bookmarkStart w:id="109" w:name="_Toc509298875"/>
-      <w:bookmarkStart w:id="110" w:name="_Toc509313375"/>
-      <w:bookmarkStart w:id="111" w:name="_Toc509396446"/>
+      <w:bookmarkStart w:id="111" w:name="_Toc509298875"/>
+      <w:bookmarkStart w:id="112" w:name="_Toc509313375"/>
+      <w:bookmarkStart w:id="113" w:name="_Toc509494731"/>
       <w:r>
         <w:rPr>
           <w:sz w:val="24"/>
@@ -31745,9 +32183,9 @@
         </w:rPr>
         <w:t>: OSATE/plugins Directory with .jar Files Replaced</w:t>
       </w:r>
-      <w:bookmarkEnd w:id="109"/>
-      <w:bookmarkEnd w:id="110"/>
       <w:bookmarkEnd w:id="111"/>
+      <w:bookmarkEnd w:id="112"/>
+      <w:bookmarkEnd w:id="113"/>
     </w:p>
     <w:p>
       <w:pPr>
@@ -31930,9 +32368,9 @@
           <w:szCs w:val="24"/>
         </w:rPr>
       </w:pPr>
-      <w:bookmarkStart w:id="112" w:name="_Toc509298876"/>
-      <w:bookmarkStart w:id="113" w:name="_Toc509313376"/>
-      <w:bookmarkStart w:id="114" w:name="_Toc509396447"/>
+      <w:bookmarkStart w:id="114" w:name="_Toc509298876"/>
+      <w:bookmarkStart w:id="115" w:name="_Toc509313376"/>
+      <w:bookmarkStart w:id="116" w:name="_Toc509494732"/>
       <w:r>
         <w:rPr>
           <w:sz w:val="24"/>
@@ -31983,9 +32421,9 @@
         </w:rPr>
         <w:t>: AGREE Install Test</w:t>
       </w:r>
-      <w:bookmarkEnd w:id="112"/>
-      <w:bookmarkEnd w:id="113"/>
       <w:bookmarkEnd w:id="114"/>
+      <w:bookmarkEnd w:id="115"/>
+      <w:bookmarkEnd w:id="116"/>
     </w:p>
     <w:p>
       <w:pPr>
@@ -31996,8 +32434,8 @@
           <w:b/>
         </w:rPr>
       </w:pPr>
-      <w:bookmarkStart w:id="115" w:name="_41mghml" w:colFirst="0" w:colLast="0"/>
-      <w:bookmarkEnd w:id="115"/>
+      <w:bookmarkStart w:id="117" w:name="_41mghml" w:colFirst="0" w:colLast="0"/>
+      <w:bookmarkEnd w:id="117"/>
     </w:p>
     <w:p/>
     <w:p/>
@@ -32046,8 +32484,8 @@
           </wp:inline>
         </w:drawing>
       </w:r>
-      <w:bookmarkStart w:id="116" w:name="_2grqrue" w:colFirst="0" w:colLast="0"/>
-      <w:bookmarkEnd w:id="116"/>
+      <w:bookmarkStart w:id="118" w:name="_2grqrue" w:colFirst="0" w:colLast="0"/>
+      <w:bookmarkEnd w:id="118"/>
     </w:p>
     <w:p>
       <w:pPr>
@@ -32058,9 +32496,9 @@
           <w:szCs w:val="24"/>
         </w:rPr>
       </w:pPr>
-      <w:bookmarkStart w:id="117" w:name="_Toc509298877"/>
-      <w:bookmarkStart w:id="118" w:name="_Toc509313377"/>
-      <w:bookmarkStart w:id="119" w:name="_Toc509396448"/>
+      <w:bookmarkStart w:id="119" w:name="_Toc509298877"/>
+      <w:bookmarkStart w:id="120" w:name="_Toc509313377"/>
+      <w:bookmarkStart w:id="121" w:name="_Toc509494733"/>
       <w:r>
         <w:rPr>
           <w:sz w:val="24"/>
@@ -32111,9 +32549,9 @@
         </w:rPr>
         <w:t>: SMT Solver Selection</w:t>
       </w:r>
-      <w:bookmarkEnd w:id="117"/>
-      <w:bookmarkEnd w:id="118"/>
       <w:bookmarkEnd w:id="119"/>
+      <w:bookmarkEnd w:id="120"/>
+      <w:bookmarkEnd w:id="121"/>
     </w:p>
     <w:p/>
     <w:p>
@@ -32128,11 +32566,11 @@
       <w:pPr>
         <w:pStyle w:val="Heading3"/>
       </w:pPr>
-      <w:bookmarkStart w:id="120" w:name="_Toc509396414"/>
+      <w:bookmarkStart w:id="122" w:name="_Toc509494706"/>
       <w:r>
         <w:t>Install Safety Annex</w:t>
       </w:r>
-      <w:bookmarkEnd w:id="120"/>
+      <w:bookmarkEnd w:id="122"/>
     </w:p>
     <w:p>
       <w:pPr>
@@ -32286,9 +32724,9 @@
           <w:szCs w:val="24"/>
         </w:rPr>
       </w:pPr>
-      <w:bookmarkStart w:id="121" w:name="_Ref509313253"/>
-      <w:bookmarkStart w:id="122" w:name="_Toc509313378"/>
-      <w:bookmarkStart w:id="123" w:name="_Toc509396449"/>
+      <w:bookmarkStart w:id="123" w:name="_Ref509313253"/>
+      <w:bookmarkStart w:id="124" w:name="_Toc509313378"/>
+      <w:bookmarkStart w:id="125" w:name="_Toc509494734"/>
       <w:r>
         <w:rPr>
           <w:sz w:val="24"/>
@@ -32332,7 +32770,7 @@
         </w:rPr>
         <w:fldChar w:fldCharType="end"/>
       </w:r>
-      <w:bookmarkEnd w:id="121"/>
+      <w:bookmarkEnd w:id="123"/>
       <w:r>
         <w:rPr>
           <w:sz w:val="24"/>
@@ -32340,8 +32778,8 @@
         </w:rPr>
         <w:t>: Safety Analysis Menu Item</w:t>
       </w:r>
-      <w:bookmarkEnd w:id="122"/>
-      <w:bookmarkEnd w:id="123"/>
+      <w:bookmarkEnd w:id="124"/>
+      <w:bookmarkEnd w:id="125"/>
     </w:p>
     <w:p/>
     <w:p/>
@@ -32377,12 +32815,14 @@
       <w:pPr>
         <w:pStyle w:val="Heading3"/>
       </w:pPr>
-      <w:bookmarkStart w:id="124" w:name="_Ref509484669"/>
+      <w:bookmarkStart w:id="126" w:name="_Ref509484669"/>
+      <w:bookmarkStart w:id="127" w:name="_Toc509494707"/>
       <w:r>
         <w:lastRenderedPageBreak/>
         <w:t>Install OSATE Development Environment</w:t>
       </w:r>
-      <w:bookmarkEnd w:id="124"/>
+      <w:bookmarkEnd w:id="126"/>
+      <w:bookmarkEnd w:id="127"/>
     </w:p>
     <w:p>
       <w:pPr>
@@ -32443,6 +32883,7 @@
           <w:szCs w:val="24"/>
         </w:rPr>
       </w:pPr>
+      <w:bookmarkStart w:id="128" w:name="_Toc509494735"/>
       <w:r>
         <w:rPr>
           <w:sz w:val="24"/>
@@ -32493,6 +32934,7 @@
         </w:rPr>
         <w:t>: OSATE Development Environment</w:t>
       </w:r>
+      <w:bookmarkEnd w:id="128"/>
     </w:p>
     <w:p/>
     <w:p>
@@ -32622,7 +33064,6 @@
         </w:rPr>
         <w:t xml:space="preserve">OSATE is set up correctly if you see a configuration similar to the one shown </w:t>
       </w:r>
-      <w:bookmarkStart w:id="125" w:name="_GoBack"/>
       <w:r>
         <w:rPr>
           <w:rFonts w:asciiTheme="majorHAnsi" w:hAnsiTheme="majorHAnsi"/>
@@ -32683,7 +33124,6 @@
         </w:rPr>
         <w:t>.</w:t>
       </w:r>
-      <w:bookmarkEnd w:id="125"/>
     </w:p>
     <w:p/>
     <w:p/>
@@ -34451,7 +34891,7 @@
 </file>
 
 <file path=customXml/itemProps1.xml><?xml version="1.0" encoding="utf-8"?>
-<ds:datastoreItem xmlns:ds="http://schemas.openxmlformats.org/officeDocument/2006/customXml" ds:itemID="{B2C57FD4-61F5-47F4-B9E5-0D0B3A357951}">
+<ds:datastoreItem xmlns:ds="http://schemas.openxmlformats.org/officeDocument/2006/customXml" ds:itemID="{F307588E-978F-41C7-86E9-D1760B63398E}">
   <ds:schemaRefs>
     <ds:schemaRef ds:uri="http://schemas.openxmlformats.org/officeDocument/2006/bibliography"/>
   </ds:schemaRefs>

</xml_diff>

<commit_message>
DS: Update installation of SA in users guide.
</commit_message>
<xml_diff>
--- a/doc/SafetyAnnexUsersGuide/SafetyAnnexUsersGuide.docx
+++ b/doc/SafetyAnnexUsersGuide/SafetyAnnexUsersGuide.docx
@@ -6900,12 +6900,12 @@
         <w:rPr>
           <w:rFonts w:asciiTheme="majorHAnsi" w:eastAsia="Calibri" w:hAnsiTheme="majorHAnsi" w:cstheme="majorHAnsi"/>
         </w:rPr>
+        <w:instrText xml:space="preserve"> \* MERGEFORMAT </w:instrText>
       </w:r>
       <w:r>
         <w:rPr>
           <w:rFonts w:asciiTheme="majorHAnsi" w:eastAsia="Calibri" w:hAnsiTheme="majorHAnsi" w:cstheme="majorHAnsi"/>
         </w:rPr>
-        <w:instrText xml:space="preserve"> \* MERGEFORMAT </w:instrText>
       </w:r>
       <w:r>
         <w:rPr>
@@ -7106,12 +7106,12 @@
         <w:rPr>
           <w:rFonts w:asciiTheme="majorHAnsi" w:eastAsia="Calibri" w:hAnsiTheme="majorHAnsi" w:cs="Calibri"/>
         </w:rPr>
+        <w:instrText xml:space="preserve"> \* MERGEFORMAT </w:instrText>
       </w:r>
       <w:r>
         <w:rPr>
           <w:rFonts w:asciiTheme="majorHAnsi" w:eastAsia="Calibri" w:hAnsiTheme="majorHAnsi" w:cs="Calibri"/>
         </w:rPr>
-        <w:instrText xml:space="preserve"> \* MERGEFORMAT </w:instrText>
       </w:r>
       <w:r>
         <w:rPr>
@@ -7181,12 +7181,12 @@
         <w:rPr>
           <w:rFonts w:asciiTheme="majorHAnsi" w:eastAsia="Calibri" w:hAnsiTheme="majorHAnsi" w:cs="Calibri"/>
         </w:rPr>
+        <w:instrText xml:space="preserve"> \* MERGEFORMAT </w:instrText>
       </w:r>
       <w:r>
         <w:rPr>
           <w:rFonts w:asciiTheme="majorHAnsi" w:eastAsia="Calibri" w:hAnsiTheme="majorHAnsi" w:cs="Calibri"/>
         </w:rPr>
-        <w:instrText xml:space="preserve"> \* MERGEFORMAT </w:instrText>
       </w:r>
       <w:r>
         <w:rPr>
@@ -13597,12 +13597,12 @@
         <w:rPr>
           <w:rFonts w:asciiTheme="majorHAnsi" w:eastAsia="Calibri" w:hAnsiTheme="majorHAnsi" w:cs="Calibri"/>
         </w:rPr>
+        <w:instrText xml:space="preserve"> \* MERGEFORMAT </w:instrText>
       </w:r>
       <w:r>
         <w:rPr>
           <w:rFonts w:asciiTheme="majorHAnsi" w:eastAsia="Calibri" w:hAnsiTheme="majorHAnsi" w:cs="Calibri"/>
         </w:rPr>
-        <w:instrText xml:space="preserve"> \* MERGEFORMAT </w:instrText>
       </w:r>
       <w:r>
         <w:rPr>
@@ -13923,20 +13923,13 @@
           <w:rFonts w:asciiTheme="majorHAnsi" w:hAnsiTheme="majorHAnsi"/>
           <w:b/>
         </w:rPr>
-        <w:instrText xml:space="preserve"> REF _Ref509477847 \h </w:instrText>
+        <w:instrText xml:space="preserve"> REF _Ref509477847 \h  \* MERGEFORMAT </w:instrText>
       </w:r>
       <w:r>
         <w:rPr>
           <w:rFonts w:asciiTheme="majorHAnsi" w:hAnsiTheme="majorHAnsi"/>
           <w:b/>
         </w:rPr>
-      </w:r>
-      <w:r>
-        <w:rPr>
-          <w:rFonts w:asciiTheme="majorHAnsi" w:hAnsiTheme="majorHAnsi"/>
-          <w:b/>
-        </w:rPr>
-        <w:instrText xml:space="preserve"> \* MERGEFORMAT </w:instrText>
       </w:r>
       <w:r>
         <w:rPr>
@@ -14000,20 +13993,13 @@
           <w:rFonts w:asciiTheme="majorHAnsi" w:eastAsia="Calibri" w:hAnsiTheme="majorHAnsi" w:cs="Calibri"/>
           <w:b/>
         </w:rPr>
-        <w:instrText xml:space="preserve"> REF _Ref509477847 \h </w:instrText>
+        <w:instrText xml:space="preserve"> REF _Ref509477847 \h  \* MERGEFORMAT </w:instrText>
       </w:r>
       <w:r>
         <w:rPr>
           <w:rFonts w:asciiTheme="majorHAnsi" w:eastAsia="Calibri" w:hAnsiTheme="majorHAnsi" w:cs="Calibri"/>
           <w:b/>
         </w:rPr>
-      </w:r>
-      <w:r>
-        <w:rPr>
-          <w:rFonts w:asciiTheme="majorHAnsi" w:eastAsia="Calibri" w:hAnsiTheme="majorHAnsi" w:cs="Calibri"/>
-          <w:b/>
-        </w:rPr>
-        <w:instrText xml:space="preserve"> \* MERGEFORMAT </w:instrText>
       </w:r>
       <w:r>
         <w:rPr>
@@ -14113,7 +14099,7 @@
             <v:path o:extrusionok="f" gradientshapeok="t" o:connecttype="rect"/>
             <o:lock v:ext="edit" aspectratio="t"/>
           </v:shapetype>
-          <v:shape id="_x0000_i1329" type="#_x0000_t75" style="width:180pt;height:75pt">
+          <v:shape id="_x0000_i1025" type="#_x0000_t75" style="width:180pt;height:75pt">
             <v:imagedata r:id="rId8" o:title="faultHyp"/>
           </v:shape>
         </w:pict>
@@ -14194,10 +14180,12 @@
         <w:t xml:space="preserve"> </w:t>
       </w:r>
       <w:bookmarkStart w:id="15" w:name="_Toc509494674"/>
+      <w:bookmarkStart w:id="16" w:name="_Ref510449007"/>
       <w:r>
         <w:t>Using the Safety Annex AADL Plugin</w:t>
       </w:r>
       <w:bookmarkEnd w:id="15"/>
+      <w:bookmarkEnd w:id="16"/>
     </w:p>
     <w:p>
       <w:pPr>
@@ -14255,12 +14243,12 @@
         <w:rPr>
           <w:rFonts w:asciiTheme="majorHAnsi" w:hAnsiTheme="majorHAnsi"/>
         </w:rPr>
+        <w:instrText xml:space="preserve"> \* MERGEFORMAT </w:instrText>
       </w:r>
       <w:r>
         <w:rPr>
           <w:rFonts w:asciiTheme="majorHAnsi" w:hAnsiTheme="majorHAnsi"/>
         </w:rPr>
-        <w:instrText xml:space="preserve"> \* MERGEFORMAT </w:instrText>
       </w:r>
       <w:r>
         <w:rPr>
@@ -14314,7 +14302,7 @@
         </w:rPr>
         <w:lastRenderedPageBreak/>
         <w:drawing>
-          <wp:inline distT="0" distB="0" distL="0" distR="0" wp14:anchorId="28322539" wp14:editId="26CABE52">
+          <wp:inline distT="0" distB="0" distL="0" distR="0" wp14:anchorId="31445350" wp14:editId="253D0433">
             <wp:extent cx="2927254" cy="4053610"/>
             <wp:effectExtent l="0" t="0" r="0" b="0"/>
             <wp:docPr id="3" name="image7.png"/>
@@ -14359,8 +14347,8 @@
           <w:szCs w:val="24"/>
         </w:rPr>
       </w:pPr>
-      <w:bookmarkStart w:id="16" w:name="_Toc509313359"/>
-      <w:bookmarkStart w:id="17" w:name="_Toc509494711"/>
+      <w:bookmarkStart w:id="17" w:name="_Toc509313359"/>
+      <w:bookmarkStart w:id="18" w:name="_Toc509494711"/>
       <w:r>
         <w:rPr>
           <w:sz w:val="24"/>
@@ -14411,8 +14399,8 @@
         </w:rPr>
         <w:t>: Import Menu Option</w:t>
       </w:r>
-      <w:bookmarkEnd w:id="16"/>
       <w:bookmarkEnd w:id="17"/>
+      <w:bookmarkEnd w:id="18"/>
     </w:p>
     <w:p>
       <w:pPr>
@@ -14472,7 +14460,7 @@
         </w:rPr>
         <w:lastRenderedPageBreak/>
         <w:drawing>
-          <wp:inline distT="0" distB="0" distL="0" distR="0" wp14:anchorId="4AF4159F" wp14:editId="10EE59B1">
+          <wp:inline distT="0" distB="0" distL="0" distR="0" wp14:anchorId="30D6CDBA" wp14:editId="3B9F3110">
             <wp:extent cx="5342083" cy="4191363"/>
             <wp:effectExtent l="0" t="0" r="0" b="0"/>
             <wp:docPr id="4" name="image6.png"/>
@@ -14517,8 +14505,8 @@
           <w:szCs w:val="24"/>
         </w:rPr>
       </w:pPr>
-      <w:bookmarkStart w:id="18" w:name="_Toc509313360"/>
-      <w:bookmarkStart w:id="19" w:name="_Toc509494712"/>
+      <w:bookmarkStart w:id="19" w:name="_Toc509313360"/>
+      <w:bookmarkStart w:id="20" w:name="_Toc509494712"/>
       <w:r>
         <w:rPr>
           <w:sz w:val="24"/>
@@ -14569,8 +14557,8 @@
         </w:rPr>
         <w:t>: Importing Toy Example Project</w:t>
       </w:r>
-      <w:bookmarkEnd w:id="18"/>
       <w:bookmarkEnd w:id="19"/>
+      <w:bookmarkEnd w:id="20"/>
     </w:p>
     <w:p>
       <w:pPr>
@@ -14614,12 +14602,12 @@
         <w:rPr>
           <w:rFonts w:asciiTheme="majorHAnsi" w:eastAsia="Calibri" w:hAnsiTheme="majorHAnsi" w:cs="Calibri"/>
         </w:rPr>
+        <w:instrText xml:space="preserve"> \* MERGEFORMAT </w:instrText>
       </w:r>
       <w:r>
         <w:rPr>
           <w:rFonts w:asciiTheme="majorHAnsi" w:eastAsia="Calibri" w:hAnsiTheme="majorHAnsi" w:cs="Calibri"/>
         </w:rPr>
-        <w:instrText xml:space="preserve"> \* MERGEFORMAT </w:instrText>
       </w:r>
       <w:r>
         <w:rPr>
@@ -14672,7 +14660,7 @@
         </w:rPr>
         <w:lastRenderedPageBreak/>
         <w:drawing>
-          <wp:inline distT="0" distB="0" distL="0" distR="0" wp14:anchorId="22F3A87B" wp14:editId="78932D9A">
+          <wp:inline distT="0" distB="0" distL="0" distR="0" wp14:anchorId="6529FA24" wp14:editId="166E3449">
             <wp:extent cx="5934075" cy="4448175"/>
             <wp:effectExtent l="0" t="0" r="9525" b="9525"/>
             <wp:docPr id="9" name="Picture 9" descr="workspace_toy"/>
@@ -14730,9 +14718,9 @@
           <w:szCs w:val="24"/>
         </w:rPr>
       </w:pPr>
-      <w:bookmarkStart w:id="20" w:name="_Ref509306911"/>
-      <w:bookmarkStart w:id="21" w:name="_Toc509313361"/>
-      <w:bookmarkStart w:id="22" w:name="_Toc509494713"/>
+      <w:bookmarkStart w:id="21" w:name="_Ref509306911"/>
+      <w:bookmarkStart w:id="22" w:name="_Toc509313361"/>
+      <w:bookmarkStart w:id="23" w:name="_Toc509494713"/>
       <w:r>
         <w:rPr>
           <w:sz w:val="24"/>
@@ -14776,7 +14764,7 @@
         </w:rPr>
         <w:fldChar w:fldCharType="end"/>
       </w:r>
-      <w:bookmarkEnd w:id="20"/>
+      <w:bookmarkEnd w:id="21"/>
       <w:r>
         <w:rPr>
           <w:sz w:val="24"/>
@@ -14784,8 +14772,8 @@
         </w:rPr>
         <w:t>: Workspace After Importing Toy Example</w:t>
       </w:r>
-      <w:bookmarkEnd w:id="21"/>
       <w:bookmarkEnd w:id="22"/>
+      <w:bookmarkEnd w:id="23"/>
     </w:p>
     <w:p>
       <w:pPr>
@@ -14822,12 +14810,12 @@
         <w:rPr>
           <w:rFonts w:asciiTheme="majorHAnsi" w:eastAsia="Calibri" w:hAnsiTheme="majorHAnsi" w:cs="Calibri"/>
         </w:rPr>
+        <w:instrText xml:space="preserve"> \* MERGEFORMAT </w:instrText>
       </w:r>
       <w:r>
         <w:rPr>
           <w:rFonts w:asciiTheme="majorHAnsi" w:eastAsia="Calibri" w:hAnsiTheme="majorHAnsi" w:cs="Calibri"/>
         </w:rPr>
-        <w:instrText xml:space="preserve"> \* MERGEFORMAT </w:instrText>
       </w:r>
       <w:r>
         <w:rPr>
@@ -14880,7 +14868,7 @@
         </w:rPr>
         <w:lastRenderedPageBreak/>
         <w:drawing>
-          <wp:inline distT="0" distB="0" distL="0" distR="0" wp14:anchorId="4149729E" wp14:editId="39BEF309">
+          <wp:inline distT="0" distB="0" distL="0" distR="0" wp14:anchorId="1CD89C01" wp14:editId="3CE590C7">
             <wp:extent cx="5943600" cy="4467225"/>
             <wp:effectExtent l="0" t="0" r="0" b="9525"/>
             <wp:docPr id="8" name="Picture 8" descr="menuItems"/>
@@ -14938,9 +14926,9 @@
           <w:szCs w:val="24"/>
         </w:rPr>
       </w:pPr>
-      <w:bookmarkStart w:id="23" w:name="_Ref509306884"/>
-      <w:bookmarkStart w:id="24" w:name="_Toc509313362"/>
-      <w:bookmarkStart w:id="25" w:name="_Toc509494714"/>
+      <w:bookmarkStart w:id="24" w:name="_Ref509306884"/>
+      <w:bookmarkStart w:id="25" w:name="_Toc509313362"/>
+      <w:bookmarkStart w:id="26" w:name="_Toc509494714"/>
       <w:r>
         <w:rPr>
           <w:sz w:val="24"/>
@@ -14984,7 +14972,7 @@
         </w:rPr>
         <w:fldChar w:fldCharType="end"/>
       </w:r>
-      <w:bookmarkEnd w:id="23"/>
+      <w:bookmarkEnd w:id="24"/>
       <w:r>
         <w:rPr>
           <w:sz w:val="24"/>
@@ -14992,8 +14980,8 @@
         </w:rPr>
         <w:t>: AGREE and Safety Analysis Dropdown Menu</w:t>
       </w:r>
-      <w:bookmarkEnd w:id="24"/>
       <w:bookmarkEnd w:id="25"/>
+      <w:bookmarkEnd w:id="26"/>
     </w:p>
     <w:p>
       <w:pPr>
@@ -15026,12 +15014,12 @@
         <w:rPr>
           <w:rFonts w:asciiTheme="majorHAnsi" w:eastAsia="Calibri" w:hAnsiTheme="majorHAnsi" w:cs="Calibri"/>
         </w:rPr>
+        <w:instrText xml:space="preserve"> \* MERGEFORMAT </w:instrText>
       </w:r>
       <w:r>
         <w:rPr>
           <w:rFonts w:asciiTheme="majorHAnsi" w:eastAsia="Calibri" w:hAnsiTheme="majorHAnsi" w:cs="Calibri"/>
         </w:rPr>
-        <w:instrText xml:space="preserve"> \* MERGEFORMAT </w:instrText>
       </w:r>
       <w:r>
         <w:rPr>
@@ -15089,7 +15077,7 @@
           <w:noProof/>
         </w:rPr>
         <w:drawing>
-          <wp:inline distT="0" distB="0" distL="0" distR="0" wp14:anchorId="6D7E7FBA" wp14:editId="28F6EC25">
+          <wp:inline distT="0" distB="0" distL="0" distR="0" wp14:anchorId="4DF007E5" wp14:editId="0C6BC1B9">
             <wp:extent cx="5943600" cy="2400300"/>
             <wp:effectExtent l="0" t="0" r="0" b="0"/>
             <wp:docPr id="7" name="Picture 7" descr="ToyExampleFaultsCoExProb"/>
@@ -15148,9 +15136,9 @@
           <w:szCs w:val="24"/>
         </w:rPr>
       </w:pPr>
-      <w:bookmarkStart w:id="26" w:name="_Ref509306863"/>
-      <w:bookmarkStart w:id="27" w:name="_Toc509313363"/>
-      <w:bookmarkStart w:id="28" w:name="_Toc509494715"/>
+      <w:bookmarkStart w:id="27" w:name="_Ref509306863"/>
+      <w:bookmarkStart w:id="28" w:name="_Toc509313363"/>
+      <w:bookmarkStart w:id="29" w:name="_Toc509494715"/>
       <w:r>
         <w:rPr>
           <w:sz w:val="24"/>
@@ -15194,7 +15182,7 @@
         </w:rPr>
         <w:fldChar w:fldCharType="end"/>
       </w:r>
-      <w:bookmarkEnd w:id="26"/>
+      <w:bookmarkEnd w:id="27"/>
       <w:r>
         <w:rPr>
           <w:sz w:val="24"/>
@@ -15202,8 +15190,8 @@
         </w:rPr>
         <w:t>:AGREE Verification Results</w:t>
       </w:r>
-      <w:bookmarkEnd w:id="27"/>
       <w:bookmarkEnd w:id="28"/>
+      <w:bookmarkEnd w:id="29"/>
     </w:p>
     <w:p>
       <w:pPr>
@@ -15270,12 +15258,12 @@
         <w:rPr>
           <w:rFonts w:asciiTheme="majorHAnsi" w:eastAsia="Calibri" w:hAnsiTheme="majorHAnsi" w:cs="Calibri"/>
         </w:rPr>
+        <w:instrText xml:space="preserve"> \* MERGEFORMAT </w:instrText>
       </w:r>
       <w:r>
         <w:rPr>
           <w:rFonts w:asciiTheme="majorHAnsi" w:eastAsia="Calibri" w:hAnsiTheme="majorHAnsi" w:cs="Calibri"/>
         </w:rPr>
-        <w:instrText xml:space="preserve"> \* MERGEFORMAT </w:instrText>
       </w:r>
       <w:r>
         <w:rPr>
@@ -15344,12 +15332,12 @@
         <w:rPr>
           <w:rFonts w:asciiTheme="majorHAnsi" w:eastAsia="Calibri" w:hAnsiTheme="majorHAnsi" w:cs="Calibri"/>
         </w:rPr>
+        <w:instrText xml:space="preserve"> \* MERGEFORMAT </w:instrText>
       </w:r>
       <w:r>
         <w:rPr>
           <w:rFonts w:asciiTheme="majorHAnsi" w:eastAsia="Calibri" w:hAnsiTheme="majorHAnsi" w:cs="Calibri"/>
         </w:rPr>
-        <w:instrText xml:space="preserve"> \* MERGEFORMAT </w:instrText>
       </w:r>
       <w:r>
         <w:rPr>
@@ -15398,12 +15386,12 @@
         <w:rPr>
           <w:rFonts w:asciiTheme="majorHAnsi" w:eastAsia="Calibri" w:hAnsiTheme="majorHAnsi" w:cs="Calibri"/>
         </w:rPr>
+        <w:instrText xml:space="preserve"> \* MERGEFORMAT </w:instrText>
       </w:r>
       <w:r>
         <w:rPr>
           <w:rFonts w:asciiTheme="majorHAnsi" w:eastAsia="Calibri" w:hAnsiTheme="majorHAnsi" w:cs="Calibri"/>
         </w:rPr>
-        <w:instrText xml:space="preserve"> \* MERGEFORMAT </w:instrText>
       </w:r>
       <w:r>
         <w:rPr>
@@ -15503,7 +15491,7 @@
         </w:rPr>
         <w:lastRenderedPageBreak/>
         <w:drawing>
-          <wp:inline distT="0" distB="0" distL="0" distR="0" wp14:anchorId="23CE1EBC" wp14:editId="357DDD3A">
+          <wp:inline distT="0" distB="0" distL="0" distR="0" wp14:anchorId="1CF38E68" wp14:editId="46AAE819">
             <wp:extent cx="5934075" cy="4086225"/>
             <wp:effectExtent l="0" t="0" r="9525" b="9525"/>
             <wp:docPr id="6" name="Picture 6" descr="toyExampleFaultsCoEx"/>
@@ -15562,9 +15550,9 @@
           <w:szCs w:val="24"/>
         </w:rPr>
       </w:pPr>
-      <w:bookmarkStart w:id="29" w:name="_Ref509306825"/>
-      <w:bookmarkStart w:id="30" w:name="_Toc509313364"/>
-      <w:bookmarkStart w:id="31" w:name="_Toc509494716"/>
+      <w:bookmarkStart w:id="30" w:name="_Ref509306825"/>
+      <w:bookmarkStart w:id="31" w:name="_Toc509313364"/>
+      <w:bookmarkStart w:id="32" w:name="_Toc509494716"/>
       <w:r>
         <w:rPr>
           <w:sz w:val="24"/>
@@ -15608,7 +15596,7 @@
         </w:rPr>
         <w:fldChar w:fldCharType="end"/>
       </w:r>
-      <w:bookmarkEnd w:id="29"/>
+      <w:bookmarkEnd w:id="30"/>
       <w:r>
         <w:rPr>
           <w:sz w:val="24"/>
@@ -15616,8 +15604,8 @@
         </w:rPr>
         <w:t>: Counterexample from Safety Analysis</w:t>
       </w:r>
-      <w:bookmarkEnd w:id="30"/>
       <w:bookmarkEnd w:id="31"/>
+      <w:bookmarkEnd w:id="32"/>
     </w:p>
     <w:p>
       <w:pPr>
@@ -15849,12 +15837,12 @@
         <w:rPr>
           <w:rFonts w:asciiTheme="majorHAnsi" w:eastAsia="Calibri" w:hAnsiTheme="majorHAnsi" w:cs="Calibri"/>
         </w:rPr>
+        <w:instrText xml:space="preserve"> \* MERGEFORMAT </w:instrText>
       </w:r>
       <w:r>
         <w:rPr>
           <w:rFonts w:asciiTheme="majorHAnsi" w:eastAsia="Calibri" w:hAnsiTheme="majorHAnsi" w:cs="Calibri"/>
         </w:rPr>
-        <w:instrText xml:space="preserve"> \* MERGEFORMAT </w:instrText>
       </w:r>
       <w:r>
         <w:rPr>
@@ -15907,7 +15895,7 @@
         </w:rPr>
         <w:lastRenderedPageBreak/>
         <w:drawing>
-          <wp:inline distT="0" distB="0" distL="0" distR="0" wp14:anchorId="389CC620" wp14:editId="71697B1C">
+          <wp:inline distT="0" distB="0" distL="0" distR="0" wp14:anchorId="2596E964" wp14:editId="298460CB">
             <wp:extent cx="3590925" cy="5410200"/>
             <wp:effectExtent l="0" t="0" r="9525" b="0"/>
             <wp:docPr id="5" name="Picture 5" descr="excel_counterexample"/>
@@ -15966,10 +15954,10 @@
           <w:szCs w:val="24"/>
         </w:rPr>
       </w:pPr>
-      <w:bookmarkStart w:id="32" w:name="_Ref509306751"/>
-      <w:bookmarkStart w:id="33" w:name="_Ref509306742"/>
-      <w:bookmarkStart w:id="34" w:name="_Toc509313365"/>
-      <w:bookmarkStart w:id="35" w:name="_Toc509494717"/>
+      <w:bookmarkStart w:id="33" w:name="_Ref509306751"/>
+      <w:bookmarkStart w:id="34" w:name="_Ref509306742"/>
+      <w:bookmarkStart w:id="35" w:name="_Toc509313365"/>
+      <w:bookmarkStart w:id="36" w:name="_Toc509494717"/>
       <w:r>
         <w:rPr>
           <w:sz w:val="24"/>
@@ -16013,7 +16001,7 @@
         </w:rPr>
         <w:fldChar w:fldCharType="end"/>
       </w:r>
-      <w:bookmarkEnd w:id="32"/>
+      <w:bookmarkEnd w:id="33"/>
       <w:r>
         <w:rPr>
           <w:sz w:val="24"/>
@@ -16021,9 +16009,9 @@
         </w:rPr>
         <w:t>: Generated Excel File for Counterexample</w:t>
       </w:r>
-      <w:bookmarkEnd w:id="33"/>
       <w:bookmarkEnd w:id="34"/>
       <w:bookmarkEnd w:id="35"/>
+      <w:bookmarkEnd w:id="36"/>
     </w:p>
     <w:p>
       <w:pPr>
@@ -16051,12 +16039,12 @@
       <w:pPr>
         <w:pStyle w:val="Heading1"/>
       </w:pPr>
-      <w:bookmarkStart w:id="36" w:name="_Toc509494675"/>
+      <w:bookmarkStart w:id="37" w:name="_Toc509494675"/>
       <w:r>
         <w:lastRenderedPageBreak/>
         <w:t>Safety Annex Language</w:t>
       </w:r>
-      <w:bookmarkEnd w:id="36"/>
+      <w:bookmarkEnd w:id="37"/>
     </w:p>
     <w:p>
       <w:pPr>
@@ -16079,11 +16067,11 @@
       <w:pPr>
         <w:pStyle w:val="Heading2"/>
       </w:pPr>
-      <w:bookmarkStart w:id="37" w:name="_Toc509494676"/>
+      <w:bookmarkStart w:id="38" w:name="_Toc509494676"/>
       <w:r>
         <w:t>Syntax Overview</w:t>
       </w:r>
-      <w:bookmarkEnd w:id="37"/>
+      <w:bookmarkEnd w:id="38"/>
     </w:p>
     <w:p>
       <w:pPr>
@@ -16366,12 +16354,12 @@
       <w:pPr>
         <w:pStyle w:val="Heading2"/>
       </w:pPr>
-      <w:bookmarkStart w:id="38" w:name="_Toc509494677"/>
+      <w:bookmarkStart w:id="39" w:name="_Toc509494677"/>
       <w:r>
         <w:lastRenderedPageBreak/>
         <w:t>Lexical Elements and Types</w:t>
       </w:r>
-      <w:bookmarkEnd w:id="38"/>
+      <w:bookmarkEnd w:id="39"/>
     </w:p>
     <w:p>
       <w:pPr>
@@ -17215,8 +17203,8 @@
         </w:rPr>
         <w:t xml:space="preserve"> Alarm_Outputs.Impl;</w:t>
       </w:r>
-      <w:bookmarkStart w:id="39" w:name="_4d34og8" w:colFirst="0" w:colLast="0"/>
-      <w:bookmarkEnd w:id="39"/>
+      <w:bookmarkStart w:id="40" w:name="_4d34og8" w:colFirst="0" w:colLast="0"/>
+      <w:bookmarkEnd w:id="40"/>
     </w:p>
     <w:p>
       <w:pPr>
@@ -17229,7 +17217,7 @@
           <w:noProof/>
         </w:rPr>
         <w:drawing>
-          <wp:inline distT="0" distB="0" distL="0" distR="0" wp14:anchorId="76A4D7EE" wp14:editId="2CFCC1EB">
+          <wp:inline distT="0" distB="0" distL="0" distR="0" wp14:anchorId="56821FD1" wp14:editId="590B671F">
             <wp:extent cx="1000125" cy="123825"/>
             <wp:effectExtent l="0" t="0" r="9525" b="9525"/>
             <wp:docPr id="10" name="Picture 10" descr="placeholder"/>
@@ -17287,8 +17275,8 @@
           <w:szCs w:val="24"/>
         </w:rPr>
       </w:pPr>
-      <w:bookmarkStart w:id="40" w:name="_Toc509313366"/>
-      <w:bookmarkStart w:id="41" w:name="_Toc509494718"/>
+      <w:bookmarkStart w:id="41" w:name="_Toc509313366"/>
+      <w:bookmarkStart w:id="42" w:name="_Toc509494718"/>
       <w:r>
         <w:rPr>
           <w:sz w:val="24"/>
@@ -17339,8 +17327,8 @@
         </w:rPr>
         <w:t>: Medical Device Example</w:t>
       </w:r>
-      <w:bookmarkEnd w:id="40"/>
       <w:bookmarkEnd w:id="41"/>
+      <w:bookmarkEnd w:id="42"/>
     </w:p>
     <w:p>
       <w:pPr>
@@ -17447,11 +17435,11 @@
       <w:r>
         <w:t xml:space="preserve"> </w:t>
       </w:r>
-      <w:bookmarkStart w:id="42" w:name="_Toc509494678"/>
+      <w:bookmarkStart w:id="43" w:name="_Toc509494678"/>
       <w:r>
         <w:t>Subclauses</w:t>
       </w:r>
-      <w:bookmarkEnd w:id="42"/>
+      <w:bookmarkEnd w:id="43"/>
     </w:p>
     <w:p>
       <w:pPr>
@@ -19955,8 +19943,8 @@
       <w:pPr>
         <w:keepNext/>
       </w:pPr>
-      <w:bookmarkStart w:id="43" w:name="_17dp8vu" w:colFirst="0" w:colLast="0"/>
-      <w:bookmarkEnd w:id="43"/>
+      <w:bookmarkStart w:id="44" w:name="_17dp8vu" w:colFirst="0" w:colLast="0"/>
+      <w:bookmarkEnd w:id="44"/>
       <w:r>
         <w:rPr>
           <w:rFonts w:ascii="Calibri" w:eastAsia="Calibri" w:hAnsi="Calibri" w:cs="Calibri"/>
@@ -19964,7 +19952,7 @@
           <w:noProof/>
         </w:rPr>
         <w:drawing>
-          <wp:inline distT="0" distB="0" distL="0" distR="0" wp14:anchorId="77A822F8" wp14:editId="085272B1">
+          <wp:inline distT="0" distB="0" distL="0" distR="0" wp14:anchorId="257FF411" wp14:editId="38C307EB">
             <wp:extent cx="1000125" cy="123825"/>
             <wp:effectExtent l="0" t="0" r="9525" b="9525"/>
             <wp:docPr id="11" name="Picture 11" descr="placeholder"/>
@@ -20022,8 +20010,8 @@
           <w:szCs w:val="24"/>
         </w:rPr>
       </w:pPr>
-      <w:bookmarkStart w:id="44" w:name="_Toc509313367"/>
-      <w:bookmarkStart w:id="45" w:name="_Toc509494719"/>
+      <w:bookmarkStart w:id="45" w:name="_Toc509313367"/>
+      <w:bookmarkStart w:id="46" w:name="_Toc509494719"/>
       <w:r>
         <w:rPr>
           <w:sz w:val="24"/>
@@ -20074,8 +20062,8 @@
         </w:rPr>
         <w:t>: Safety Annex Grammar</w:t>
       </w:r>
-      <w:bookmarkEnd w:id="44"/>
       <w:bookmarkEnd w:id="45"/>
+      <w:bookmarkEnd w:id="46"/>
     </w:p>
     <w:p/>
     <w:p>
@@ -20119,11 +20107,11 @@
       <w:r>
         <w:t xml:space="preserve"> </w:t>
       </w:r>
-      <w:bookmarkStart w:id="46" w:name="_Toc509494679"/>
+      <w:bookmarkStart w:id="47" w:name="_Toc509494679"/>
       <w:r>
         <w:t>Spec Statement</w:t>
       </w:r>
-      <w:bookmarkEnd w:id="46"/>
+      <w:bookmarkEnd w:id="47"/>
     </w:p>
     <w:p>
       <w:pPr>
@@ -20635,7 +20623,7 @@
           <w:color w:val="7F0055"/>
         </w:rPr>
         <w:drawing>
-          <wp:inline distT="0" distB="0" distL="0" distR="0" wp14:anchorId="5E06A7AC" wp14:editId="405B543D">
+          <wp:inline distT="0" distB="0" distL="0" distR="0" wp14:anchorId="2D1390BF" wp14:editId="62A4C913">
             <wp:extent cx="5553075" cy="714375"/>
             <wp:effectExtent l="0" t="0" r="9525" b="9525"/>
             <wp:docPr id="12" name="Picture 12" descr="faultNode"/>
@@ -20693,9 +20681,9 @@
           <w:szCs w:val="24"/>
         </w:rPr>
       </w:pPr>
-      <w:bookmarkStart w:id="47" w:name="_Ref509311632"/>
-      <w:bookmarkStart w:id="48" w:name="_Toc509313368"/>
-      <w:bookmarkStart w:id="49" w:name="_Toc509494720"/>
+      <w:bookmarkStart w:id="48" w:name="_Ref509311632"/>
+      <w:bookmarkStart w:id="49" w:name="_Toc509313368"/>
+      <w:bookmarkStart w:id="50" w:name="_Toc509494720"/>
       <w:r>
         <w:rPr>
           <w:sz w:val="24"/>
@@ -20739,7 +20727,7 @@
         </w:rPr>
         <w:fldChar w:fldCharType="end"/>
       </w:r>
-      <w:bookmarkEnd w:id="47"/>
+      <w:bookmarkEnd w:id="48"/>
       <w:r>
         <w:rPr>
           <w:sz w:val="24"/>
@@ -20747,8 +20735,8 @@
         </w:rPr>
         <w:t>: Fault Node Definition</w:t>
       </w:r>
-      <w:bookmarkEnd w:id="48"/>
       <w:bookmarkEnd w:id="49"/>
+      <w:bookmarkEnd w:id="50"/>
     </w:p>
     <w:p/>
     <w:p>
@@ -20857,11 +20845,11 @@
       <w:pPr>
         <w:pStyle w:val="Heading3"/>
       </w:pPr>
-      <w:bookmarkStart w:id="50" w:name="_Toc509494680"/>
+      <w:bookmarkStart w:id="51" w:name="_Toc509494680"/>
       <w:r>
         <w:t>Fault Statement</w:t>
       </w:r>
-      <w:bookmarkEnd w:id="50"/>
+      <w:bookmarkEnd w:id="51"/>
     </w:p>
     <w:p>
       <w:pPr>
@@ -21503,11 +21491,11 @@
       <w:pPr>
         <w:pStyle w:val="Heading4"/>
       </w:pPr>
-      <w:bookmarkStart w:id="51" w:name="_Toc509494681"/>
+      <w:bookmarkStart w:id="52" w:name="_Toc509494681"/>
       <w:r>
         <w:t>Input Statement</w:t>
       </w:r>
-      <w:bookmarkEnd w:id="51"/>
+      <w:bookmarkEnd w:id="52"/>
     </w:p>
     <w:p>
       <w:pPr>
@@ -21601,12 +21589,12 @@
         <w:rPr>
           <w:rFonts w:asciiTheme="majorHAnsi" w:eastAsia="Carlito" w:hAnsiTheme="majorHAnsi" w:cstheme="majorHAnsi"/>
         </w:rPr>
+        <w:instrText xml:space="preserve"> \* MERGEFORMAT </w:instrText>
       </w:r>
       <w:r>
         <w:rPr>
           <w:rFonts w:asciiTheme="majorHAnsi" w:eastAsia="Carlito" w:hAnsiTheme="majorHAnsi" w:cstheme="majorHAnsi"/>
         </w:rPr>
-        <w:instrText xml:space="preserve"> \* MERGEFORMAT </w:instrText>
       </w:r>
       <w:r>
         <w:rPr>
@@ -21764,12 +21752,12 @@
         <w:rPr>
           <w:rFonts w:asciiTheme="majorHAnsi" w:eastAsia="Calibri" w:hAnsiTheme="majorHAnsi" w:cstheme="majorHAnsi"/>
         </w:rPr>
+        <w:instrText xml:space="preserve"> \* MERGEFORMAT </w:instrText>
       </w:r>
       <w:r>
         <w:rPr>
           <w:rFonts w:asciiTheme="majorHAnsi" w:eastAsia="Calibri" w:hAnsiTheme="majorHAnsi" w:cstheme="majorHAnsi"/>
         </w:rPr>
-        <w:instrText xml:space="preserve"> \* MERGEFORMAT </w:instrText>
       </w:r>
       <w:r>
         <w:rPr>
@@ -22171,11 +22159,11 @@
       <w:pPr>
         <w:pStyle w:val="Heading4"/>
       </w:pPr>
-      <w:bookmarkStart w:id="52" w:name="_Toc509494682"/>
+      <w:bookmarkStart w:id="53" w:name="_Toc509494682"/>
       <w:r>
         <w:t>Output Statement</w:t>
       </w:r>
-      <w:bookmarkEnd w:id="52"/>
+      <w:bookmarkEnd w:id="53"/>
     </w:p>
     <w:p>
       <w:pPr>
@@ -22248,12 +22236,12 @@
         <w:rPr>
           <w:rFonts w:asciiTheme="majorHAnsi" w:eastAsia="Calibri" w:hAnsiTheme="majorHAnsi" w:cstheme="majorHAnsi"/>
         </w:rPr>
+        <w:instrText xml:space="preserve"> \* MERGEFORMAT </w:instrText>
       </w:r>
       <w:r>
         <w:rPr>
           <w:rFonts w:asciiTheme="majorHAnsi" w:eastAsia="Calibri" w:hAnsiTheme="majorHAnsi" w:cstheme="majorHAnsi"/>
         </w:rPr>
-        <w:instrText xml:space="preserve"> \* MERGEFORMAT </w:instrText>
       </w:r>
       <w:r>
         <w:rPr>
@@ -22413,11 +22401,11 @@
       <w:pPr>
         <w:pStyle w:val="Heading4"/>
       </w:pPr>
-      <w:bookmarkStart w:id="53" w:name="_Toc509494683"/>
+      <w:bookmarkStart w:id="54" w:name="_Toc509494683"/>
       <w:r>
         <w:t>Duration Statement</w:t>
       </w:r>
-      <w:bookmarkEnd w:id="53"/>
+      <w:bookmarkEnd w:id="54"/>
     </w:p>
     <w:p>
       <w:pPr>
@@ -22521,12 +22509,12 @@
       <w:pPr>
         <w:pStyle w:val="Heading4"/>
       </w:pPr>
-      <w:bookmarkStart w:id="54" w:name="_Toc509494684"/>
+      <w:bookmarkStart w:id="55" w:name="_Toc509494684"/>
       <w:r>
         <w:lastRenderedPageBreak/>
         <w:t>Trigger Statement</w:t>
       </w:r>
-      <w:bookmarkEnd w:id="54"/>
+      <w:bookmarkEnd w:id="55"/>
     </w:p>
     <w:p>
       <w:pPr>
@@ -22825,27 +22813,27 @@
       <w:pPr>
         <w:pStyle w:val="Heading4"/>
       </w:pPr>
-      <w:bookmarkStart w:id="55" w:name="_Toc509494685"/>
+      <w:bookmarkStart w:id="56" w:name="_Toc509494685"/>
       <w:r>
         <w:t>Probability Statement</w:t>
       </w:r>
-      <w:bookmarkEnd w:id="55"/>
+      <w:bookmarkEnd w:id="56"/>
     </w:p>
     <w:p/>
     <w:p>
       <w:pPr>
         <w:pStyle w:val="Heading4"/>
       </w:pPr>
-      <w:bookmarkStart w:id="56" w:name="_Ref509392770"/>
-      <w:bookmarkStart w:id="57" w:name="_Toc509494686"/>
+      <w:bookmarkStart w:id="57" w:name="_Ref509392770"/>
+      <w:bookmarkStart w:id="58" w:name="_Toc509494686"/>
       <w:r>
         <w:t xml:space="preserve">Propagation </w:t>
       </w:r>
       <w:r>
         <w:t>Statement</w:t>
       </w:r>
-      <w:bookmarkEnd w:id="56"/>
       <w:bookmarkEnd w:id="57"/>
+      <w:bookmarkEnd w:id="58"/>
     </w:p>
     <w:p>
       <w:pPr>
@@ -22881,12 +22869,12 @@
         <w:rPr>
           <w:rFonts w:asciiTheme="majorHAnsi" w:hAnsiTheme="majorHAnsi"/>
         </w:rPr>
+        <w:instrText xml:space="preserve"> \* MERGEFORMAT </w:instrText>
       </w:r>
       <w:r>
         <w:rPr>
           <w:rFonts w:asciiTheme="majorHAnsi" w:hAnsiTheme="majorHAnsi"/>
         </w:rPr>
-        <w:instrText xml:space="preserve"> \* MERGEFORMAT </w:instrText>
       </w:r>
       <w:r>
         <w:rPr>
@@ -22967,7 +22955,7 @@
           <w:color w:val="7F0055"/>
         </w:rPr>
         <w:drawing>
-          <wp:inline distT="0" distB="0" distL="0" distR="0" wp14:anchorId="0ABB9170" wp14:editId="58C73108">
+          <wp:inline distT="0" distB="0" distL="0" distR="0" wp14:anchorId="66C2C800" wp14:editId="597F89A1">
             <wp:extent cx="5191125" cy="638175"/>
             <wp:effectExtent l="0" t="0" r="9525" b="9525"/>
             <wp:docPr id="13" name="Picture 13" descr="fault_propagation"/>
@@ -23025,7 +23013,7 @@
           <w:szCs w:val="24"/>
         </w:rPr>
       </w:pPr>
-      <w:bookmarkStart w:id="58" w:name="_Toc509494721"/>
+      <w:bookmarkStart w:id="59" w:name="_Toc509494721"/>
       <w:r>
         <w:rPr>
           <w:sz w:val="24"/>
@@ -23076,14 +23064,14 @@
         </w:rPr>
         <w:t>: Propagation Statement Example</w:t>
       </w:r>
-      <w:bookmarkEnd w:id="58"/>
+      <w:bookmarkEnd w:id="59"/>
     </w:p>
     <w:p/>
     <w:p>
       <w:pPr>
         <w:pStyle w:val="Heading4"/>
       </w:pPr>
-      <w:bookmarkStart w:id="59" w:name="_Toc509494687"/>
+      <w:bookmarkStart w:id="60" w:name="_Toc509494687"/>
       <w:r>
         <w:t>Safety Eq</w:t>
       </w:r>
@@ -23096,7 +23084,7 @@
       <w:r>
         <w:t>s</w:t>
       </w:r>
-      <w:bookmarkEnd w:id="59"/>
+      <w:bookmarkEnd w:id="60"/>
     </w:p>
     <w:p>
       <w:pPr>
@@ -23134,11 +23122,11 @@
       <w:pPr>
         <w:pStyle w:val="Heading5"/>
       </w:pPr>
-      <w:bookmarkStart w:id="60" w:name="_Toc509494688"/>
+      <w:bookmarkStart w:id="61" w:name="_Toc509494688"/>
       <w:r>
         <w:t>Eq Statements</w:t>
       </w:r>
-      <w:bookmarkEnd w:id="60"/>
+      <w:bookmarkEnd w:id="61"/>
     </w:p>
     <w:p>
       <w:pPr>
@@ -23384,11 +23372,11 @@
       <w:pPr>
         <w:pStyle w:val="Heading5"/>
       </w:pPr>
-      <w:bookmarkStart w:id="61" w:name="_Toc509494689"/>
+      <w:bookmarkStart w:id="62" w:name="_Toc509494689"/>
       <w:r>
         <w:t>Set Statements</w:t>
       </w:r>
-      <w:bookmarkEnd w:id="61"/>
+      <w:bookmarkEnd w:id="62"/>
     </w:p>
     <w:p>
       <w:pPr>
@@ -23533,8 +23521,8 @@
           <w:rFonts w:asciiTheme="majorHAnsi" w:eastAsia="Carlito" w:hAnsiTheme="majorHAnsi" w:cstheme="majorHAnsi"/>
         </w:rPr>
       </w:pPr>
-      <w:bookmarkStart w:id="62" w:name="_4i7ojhp" w:colFirst="0" w:colLast="0"/>
-      <w:bookmarkEnd w:id="62"/>
+      <w:bookmarkStart w:id="63" w:name="_4i7ojhp" w:colFirst="0" w:colLast="0"/>
+      <w:bookmarkEnd w:id="63"/>
       <w:r>
         <w:rPr>
           <w:rFonts w:asciiTheme="majorHAnsi" w:eastAsia="Carlito" w:hAnsiTheme="majorHAnsi" w:cstheme="majorHAnsi"/>
@@ -23559,11 +23547,11 @@
       <w:pPr>
         <w:pStyle w:val="Heading5"/>
       </w:pPr>
-      <w:bookmarkStart w:id="63" w:name="_Toc509494690"/>
+      <w:bookmarkStart w:id="64" w:name="_Toc509494690"/>
       <w:r>
         <w:t>Range Statements</w:t>
       </w:r>
-      <w:bookmarkEnd w:id="63"/>
+      <w:bookmarkEnd w:id="64"/>
     </w:p>
     <w:p>
       <w:pPr>
@@ -23708,12 +23696,12 @@
       <w:pPr>
         <w:pStyle w:val="Heading5"/>
       </w:pPr>
-      <w:bookmarkStart w:id="64" w:name="_Toc509494691"/>
+      <w:bookmarkStart w:id="65" w:name="_Toc509494691"/>
       <w:r>
         <w:lastRenderedPageBreak/>
         <w:t>Interval Statements</w:t>
       </w:r>
-      <w:bookmarkEnd w:id="64"/>
+      <w:bookmarkEnd w:id="65"/>
     </w:p>
     <w:p>
       <w:pPr>
@@ -23811,12 +23799,12 @@
       <w:pPr>
         <w:pStyle w:val="Heading3"/>
       </w:pPr>
-      <w:bookmarkStart w:id="65" w:name="_Toc509494692"/>
+      <w:bookmarkStart w:id="66" w:name="_Toc509494692"/>
       <w:r>
         <w:lastRenderedPageBreak/>
         <w:t>Analysis Statement</w:t>
       </w:r>
-      <w:bookmarkEnd w:id="65"/>
+      <w:bookmarkEnd w:id="66"/>
     </w:p>
     <w:p>
       <w:pPr>
@@ -23902,20 +23890,13 @@
           <w:rFonts w:asciiTheme="majorHAnsi" w:hAnsiTheme="majorHAnsi"/>
           <w:b/>
         </w:rPr>
-        <w:instrText xml:space="preserve"> REF _Ref509477847 \h </w:instrText>
+        <w:instrText xml:space="preserve"> REF _Ref509477847 \h  \* MERGEFORMAT </w:instrText>
       </w:r>
       <w:r>
         <w:rPr>
           <w:rFonts w:asciiTheme="majorHAnsi" w:hAnsiTheme="majorHAnsi"/>
           <w:b/>
         </w:rPr>
-      </w:r>
-      <w:r>
-        <w:rPr>
-          <w:rFonts w:asciiTheme="majorHAnsi" w:hAnsiTheme="majorHAnsi"/>
-          <w:b/>
-        </w:rPr>
-        <w:instrText xml:space="preserve"> \* MERGEFORMAT </w:instrText>
       </w:r>
       <w:r>
         <w:rPr>
@@ -23979,20 +23960,13 @@
           <w:rFonts w:asciiTheme="majorHAnsi" w:eastAsia="Calibri" w:hAnsiTheme="majorHAnsi" w:cs="Calibri"/>
           <w:b/>
         </w:rPr>
-        <w:instrText xml:space="preserve"> REF _Ref509477847 \h </w:instrText>
+        <w:instrText xml:space="preserve"> REF _Ref509477847 \h  \* MERGEFORMAT </w:instrText>
       </w:r>
       <w:r>
         <w:rPr>
           <w:rFonts w:asciiTheme="majorHAnsi" w:eastAsia="Calibri" w:hAnsiTheme="majorHAnsi" w:cs="Calibri"/>
           <w:b/>
         </w:rPr>
-      </w:r>
-      <w:r>
-        <w:rPr>
-          <w:rFonts w:asciiTheme="majorHAnsi" w:eastAsia="Calibri" w:hAnsiTheme="majorHAnsi" w:cs="Calibri"/>
-          <w:b/>
-        </w:rPr>
-        <w:instrText xml:space="preserve"> \* MERGEFORMAT </w:instrText>
       </w:r>
       <w:r>
         <w:rPr>
@@ -24052,8 +24026,6 @@
         </w:rPr>
         <w:t xml:space="preserve"> faults analysis statement is commented out. In this case, the probabilistic analysis will be run. </w:t>
       </w:r>
-      <w:bookmarkStart w:id="66" w:name="_GoBack"/>
-      <w:bookmarkEnd w:id="66"/>
     </w:p>
     <w:p/>
     <w:p>
@@ -24100,12 +24072,12 @@
         <w:rPr>
           <w:rFonts w:asciiTheme="majorHAnsi" w:hAnsiTheme="majorHAnsi"/>
         </w:rPr>
+        <w:instrText xml:space="preserve"> \* MERGEFORMAT </w:instrText>
       </w:r>
       <w:r>
         <w:rPr>
           <w:rFonts w:asciiTheme="majorHAnsi" w:hAnsiTheme="majorHAnsi"/>
         </w:rPr>
-        <w:instrText xml:space="preserve"> \* MERGEFORMAT </w:instrText>
       </w:r>
       <w:r>
         <w:rPr>
@@ -24153,7 +24125,7 @@
       </w:pPr>
       <w:r>
         <w:pict>
-          <v:shape id="_x0000_i1314" type="#_x0000_t75" style="width:146.25pt;height:63.75pt">
+          <v:shape id="_x0000_i1026" type="#_x0000_t75" style="width:146.25pt;height:63.75pt">
             <v:imagedata r:id="rId20" o:title="maxfault"/>
           </v:shape>
         </w:pict>
@@ -24264,12 +24236,12 @@
         <w:rPr>
           <w:rFonts w:asciiTheme="majorHAnsi" w:hAnsiTheme="majorHAnsi"/>
         </w:rPr>
+        <w:instrText xml:space="preserve"> \* MERGEFORMAT </w:instrText>
       </w:r>
       <w:r>
         <w:rPr>
           <w:rFonts w:asciiTheme="majorHAnsi" w:hAnsiTheme="majorHAnsi"/>
         </w:rPr>
-        <w:instrText xml:space="preserve"> \* MERGEFORMAT </w:instrText>
       </w:r>
       <w:r>
         <w:rPr>
@@ -24330,18 +24302,12 @@
         <w:rPr>
           <w:rFonts w:asciiTheme="majorHAnsi" w:hAnsiTheme="majorHAnsi"/>
         </w:rPr>
-        <w:instrText xml:space="preserve"> REF _Ref509392111 \h </w:instrText>
+        <w:instrText xml:space="preserve"> REF _Ref509392111 \h  \* MERGEFORMAT </w:instrText>
       </w:r>
       <w:r>
         <w:rPr>
           <w:rFonts w:asciiTheme="majorHAnsi" w:hAnsiTheme="majorHAnsi"/>
         </w:rPr>
-      </w:r>
-      <w:r>
-        <w:rPr>
-          <w:rFonts w:asciiTheme="majorHAnsi" w:hAnsiTheme="majorHAnsi"/>
-        </w:rPr>
-        <w:instrText xml:space="preserve"> \* MERGEFORMAT </w:instrText>
       </w:r>
       <w:r>
         <w:rPr>
@@ -24584,7 +24550,7 @@
           <w:rFonts w:asciiTheme="majorHAnsi" w:hAnsiTheme="majorHAnsi"/>
         </w:rPr>
         <w:pict>
-          <v:shape id="_x0000_i1315" type="#_x0000_t75" style="width:168pt;height:64.5pt">
+          <v:shape id="_x0000_i1027" type="#_x0000_t75" style="width:168pt;height:64.5pt">
             <v:imagedata r:id="rId21" o:title="prob"/>
           </v:shape>
         </w:pict>
@@ -24791,13 +24757,13 @@
           <w:rFonts w:asciiTheme="majorHAnsi" w:eastAsia="Times New Roman" w:hAnsiTheme="majorHAnsi" w:cs="Times New Roman"/>
           <w:color w:val="auto"/>
         </w:rPr>
+        <w:instrText xml:space="preserve"> \* MERGEFORMAT </w:instrText>
       </w:r>
       <w:r>
         <w:rPr>
           <w:rFonts w:asciiTheme="majorHAnsi" w:eastAsia="Times New Roman" w:hAnsiTheme="majorHAnsi" w:cs="Times New Roman"/>
           <w:color w:val="auto"/>
         </w:rPr>
-        <w:instrText xml:space="preserve"> \* MERGEFORMAT </w:instrText>
       </w:r>
       <w:r>
         <w:rPr>
@@ -24893,7 +24859,7 @@
           <w:color w:val="auto"/>
         </w:rPr>
         <w:drawing>
-          <wp:inline distT="0" distB="0" distL="0" distR="0" wp14:anchorId="6CB0D459" wp14:editId="56CF4F5E">
+          <wp:inline distT="0" distB="0" distL="0" distR="0" wp14:anchorId="0CCFD955" wp14:editId="1CD13E50">
             <wp:extent cx="2771775" cy="628650"/>
             <wp:effectExtent l="0" t="0" r="9525" b="0"/>
             <wp:docPr id="25" name="Picture 25" descr="hw_fault"/>
@@ -25034,113 +25000,113 @@
         <w:rPr>
           <w:rFonts w:asciiTheme="majorHAnsi" w:hAnsiTheme="majorHAnsi"/>
         </w:rPr>
+        <w:instrText xml:space="preserve"> \* MERGEFORMAT </w:instrText>
       </w:r>
       <w:r>
         <w:rPr>
           <w:rFonts w:asciiTheme="majorHAnsi" w:hAnsiTheme="majorHAnsi"/>
         </w:rPr>
+      </w:r>
+      <w:r>
+        <w:rPr>
+          <w:rFonts w:asciiTheme="majorHAnsi" w:hAnsiTheme="majorHAnsi"/>
+        </w:rPr>
+        <w:fldChar w:fldCharType="separate"/>
+      </w:r>
+      <w:r>
+        <w:rPr>
+          <w:rFonts w:asciiTheme="majorHAnsi" w:hAnsiTheme="majorHAnsi"/>
+        </w:rPr>
+        <w:t>5.4.1.6</w:t>
+      </w:r>
+      <w:r>
+        <w:rPr>
+          <w:rFonts w:asciiTheme="majorHAnsi" w:hAnsiTheme="majorHAnsi"/>
+        </w:rPr>
+        <w:fldChar w:fldCharType="end"/>
+      </w:r>
+      <w:r>
+        <w:rPr>
+          <w:rFonts w:asciiTheme="majorHAnsi" w:hAnsiTheme="majorHAnsi"/>
+        </w:rPr>
+        <w:t xml:space="preserve">. </w:t>
+      </w:r>
+    </w:p>
+    <w:p/>
+    <w:p>
+      <w:pPr>
+        <w:pStyle w:val="Heading4"/>
+      </w:pPr>
+      <w:bookmarkStart w:id="77" w:name="_Toc509494696"/>
+      <w:r>
+        <w:t>Duration</w:t>
+      </w:r>
+      <w:bookmarkEnd w:id="77"/>
+    </w:p>
+    <w:p>
+      <w:pPr>
+        <w:rPr>
+          <w:rFonts w:asciiTheme="majorHAnsi" w:hAnsiTheme="majorHAnsi"/>
+        </w:rPr>
+      </w:pPr>
+      <w:r>
+        <w:rPr>
+          <w:rFonts w:asciiTheme="majorHAnsi" w:hAnsiTheme="majorHAnsi"/>
+        </w:rPr>
+        <w:t xml:space="preserve">The duration of a hardware fault is specified within the hardware fault statement. Currently, the safety annex only supports permanent fault durations. Part of the future work includes transient fault durations. </w:t>
+      </w:r>
+    </w:p>
+    <w:p>
+      <w:pPr>
+        <w:rPr>
+          <w:rFonts w:asciiTheme="majorHAnsi" w:hAnsiTheme="majorHAnsi"/>
+        </w:rPr>
+      </w:pPr>
+    </w:p>
+    <w:p>
+      <w:pPr>
+        <w:pStyle w:val="Heading4"/>
+      </w:pPr>
+      <w:bookmarkStart w:id="78" w:name="_Toc509494697"/>
+      <w:r>
+        <w:t>Probability</w:t>
+      </w:r>
+      <w:bookmarkEnd w:id="78"/>
+    </w:p>
+    <w:p>
+      <w:pPr>
+        <w:rPr>
+          <w:rFonts w:asciiTheme="majorHAnsi" w:hAnsiTheme="majorHAnsi"/>
+        </w:rPr>
+      </w:pPr>
+      <w:r>
+        <w:rPr>
+          <w:rFonts w:asciiTheme="majorHAnsi" w:hAnsiTheme="majorHAnsi"/>
+        </w:rPr>
+        <w:t xml:space="preserve">A probability of the fault occurrence is specified using a probability statement. This is shown in </w:t>
+      </w:r>
+      <w:r>
+        <w:rPr>
+          <w:rFonts w:asciiTheme="majorHAnsi" w:hAnsiTheme="majorHAnsi"/>
+        </w:rPr>
+        <w:fldChar w:fldCharType="begin"/>
+      </w:r>
+      <w:r>
+        <w:rPr>
+          <w:rFonts w:asciiTheme="majorHAnsi" w:hAnsiTheme="majorHAnsi"/>
+        </w:rPr>
+        <w:instrText xml:space="preserve"> REF _Ref509393185 \h </w:instrText>
+      </w:r>
+      <w:r>
+        <w:rPr>
+          <w:rFonts w:asciiTheme="majorHAnsi" w:hAnsiTheme="majorHAnsi"/>
+        </w:rPr>
         <w:instrText xml:space="preserve"> \* MERGEFORMAT </w:instrText>
       </w:r>
       <w:r>
         <w:rPr>
           <w:rFonts w:asciiTheme="majorHAnsi" w:hAnsiTheme="majorHAnsi"/>
         </w:rPr>
-        <w:fldChar w:fldCharType="separate"/>
-      </w:r>
-      <w:r>
-        <w:rPr>
-          <w:rFonts w:asciiTheme="majorHAnsi" w:hAnsiTheme="majorHAnsi"/>
-        </w:rPr>
-        <w:t>5.4.1.6</w:t>
-      </w:r>
-      <w:r>
-        <w:rPr>
-          <w:rFonts w:asciiTheme="majorHAnsi" w:hAnsiTheme="majorHAnsi"/>
-        </w:rPr>
-        <w:fldChar w:fldCharType="end"/>
-      </w:r>
-      <w:r>
-        <w:rPr>
-          <w:rFonts w:asciiTheme="majorHAnsi" w:hAnsiTheme="majorHAnsi"/>
-        </w:rPr>
-        <w:t xml:space="preserve">. </w:t>
-      </w:r>
-    </w:p>
-    <w:p/>
-    <w:p>
-      <w:pPr>
-        <w:pStyle w:val="Heading4"/>
-      </w:pPr>
-      <w:bookmarkStart w:id="77" w:name="_Toc509494696"/>
-      <w:r>
-        <w:t>Duration</w:t>
-      </w:r>
-      <w:bookmarkEnd w:id="77"/>
-    </w:p>
-    <w:p>
-      <w:pPr>
-        <w:rPr>
-          <w:rFonts w:asciiTheme="majorHAnsi" w:hAnsiTheme="majorHAnsi"/>
-        </w:rPr>
-      </w:pPr>
-      <w:r>
-        <w:rPr>
-          <w:rFonts w:asciiTheme="majorHAnsi" w:hAnsiTheme="majorHAnsi"/>
-        </w:rPr>
-        <w:t xml:space="preserve">The duration of a hardware fault is specified within the hardware fault statement. Currently, the safety annex only supports permanent fault durations. Part of the future work includes transient fault durations. </w:t>
-      </w:r>
-    </w:p>
-    <w:p>
-      <w:pPr>
-        <w:rPr>
-          <w:rFonts w:asciiTheme="majorHAnsi" w:hAnsiTheme="majorHAnsi"/>
-        </w:rPr>
-      </w:pPr>
-    </w:p>
-    <w:p>
-      <w:pPr>
-        <w:pStyle w:val="Heading4"/>
-      </w:pPr>
-      <w:bookmarkStart w:id="78" w:name="_Toc509494697"/>
-      <w:r>
-        <w:t>Probability</w:t>
-      </w:r>
-      <w:bookmarkEnd w:id="78"/>
-    </w:p>
-    <w:p>
-      <w:pPr>
-        <w:rPr>
-          <w:rFonts w:asciiTheme="majorHAnsi" w:hAnsiTheme="majorHAnsi"/>
-        </w:rPr>
-      </w:pPr>
-      <w:r>
-        <w:rPr>
-          <w:rFonts w:asciiTheme="majorHAnsi" w:hAnsiTheme="majorHAnsi"/>
-        </w:rPr>
-        <w:t xml:space="preserve">A probability of the fault occurrence is specified using a probability statement. This is shown in </w:t>
-      </w:r>
-      <w:r>
-        <w:rPr>
-          <w:rFonts w:asciiTheme="majorHAnsi" w:hAnsiTheme="majorHAnsi"/>
-        </w:rPr>
-        <w:fldChar w:fldCharType="begin"/>
-      </w:r>
-      <w:r>
-        <w:rPr>
-          <w:rFonts w:asciiTheme="majorHAnsi" w:hAnsiTheme="majorHAnsi"/>
-        </w:rPr>
-        <w:instrText xml:space="preserve"> REF _Ref509393185 \h </w:instrText>
-      </w:r>
-      <w:r>
-        <w:rPr>
-          <w:rFonts w:asciiTheme="majorHAnsi" w:hAnsiTheme="majorHAnsi"/>
-        </w:rPr>
-      </w:r>
-      <w:r>
-        <w:rPr>
-          <w:rFonts w:asciiTheme="majorHAnsi" w:hAnsiTheme="majorHAnsi"/>
-        </w:rPr>
-        <w:instrText xml:space="preserve"> \* MERGEFORMAT </w:instrText>
       </w:r>
       <w:r>
         <w:rPr>
@@ -25632,7 +25598,7 @@
         </w:rPr>
         <w:lastRenderedPageBreak/>
         <w:drawing>
-          <wp:inline distT="0" distB="0" distL="0" distR="0" wp14:anchorId="780E8C61" wp14:editId="612C4D2A">
+          <wp:inline distT="0" distB="0" distL="0" distR="0" wp14:anchorId="225051E4" wp14:editId="7E624E99">
             <wp:extent cx="3975100" cy="4849418"/>
             <wp:effectExtent l="0" t="0" r="0" b="0"/>
             <wp:docPr id="15" name="image15.png" descr=":osate_tool_environ.pdf"/>
@@ -25895,12 +25861,12 @@
         <w:rPr>
           <w:rFonts w:asciiTheme="majorHAnsi" w:eastAsia="Calibri" w:hAnsiTheme="majorHAnsi" w:cs="Calibri"/>
         </w:rPr>
+        <w:instrText xml:space="preserve"> \* MERGEFORMAT </w:instrText>
       </w:r>
       <w:r>
         <w:rPr>
           <w:rFonts w:asciiTheme="majorHAnsi" w:eastAsia="Calibri" w:hAnsiTheme="majorHAnsi" w:cs="Calibri"/>
         </w:rPr>
-        <w:instrText xml:space="preserve"> \* MERGEFORMAT </w:instrText>
       </w:r>
       <w:r>
         <w:rPr>
@@ -25944,7 +25910,7 @@
           <w:noProof/>
         </w:rPr>
         <w:drawing>
-          <wp:inline distT="0" distB="0" distL="0" distR="0" wp14:anchorId="7B991BB2" wp14:editId="3BC87AE5">
+          <wp:inline distT="0" distB="0" distL="0" distR="0" wp14:anchorId="1C6E3B52" wp14:editId="4BE67674">
             <wp:extent cx="4076700" cy="3009900"/>
             <wp:effectExtent l="0" t="0" r="0" b="0"/>
             <wp:docPr id="16" name="image14.png"/>
@@ -26078,12 +26044,12 @@
         <w:rPr>
           <w:rFonts w:asciiTheme="majorHAnsi" w:eastAsia="Calibri" w:hAnsiTheme="majorHAnsi" w:cs="Calibri"/>
         </w:rPr>
+        <w:instrText xml:space="preserve"> \* MERGEFORMAT </w:instrText>
       </w:r>
       <w:r>
         <w:rPr>
           <w:rFonts w:asciiTheme="majorHAnsi" w:eastAsia="Calibri" w:hAnsiTheme="majorHAnsi" w:cs="Calibri"/>
         </w:rPr>
-        <w:instrText xml:space="preserve"> \* MERGEFORMAT </w:instrText>
       </w:r>
       <w:r>
         <w:rPr>
@@ -26141,7 +26107,7 @@
           <w:noProof/>
         </w:rPr>
         <w:drawing>
-          <wp:inline distT="0" distB="0" distL="0" distR="0" wp14:anchorId="151F6728" wp14:editId="70C51357">
+          <wp:inline distT="0" distB="0" distL="0" distR="0" wp14:anchorId="635B2CC9" wp14:editId="3BD20365">
             <wp:extent cx="5943600" cy="3105150"/>
             <wp:effectExtent l="0" t="0" r="0" b="0"/>
             <wp:docPr id="17" name="Picture 17" descr="windows10_system"/>
@@ -26459,12 +26425,12 @@
         <w:rPr>
           <w:rFonts w:asciiTheme="majorHAnsi" w:eastAsia="Calibri" w:hAnsiTheme="majorHAnsi" w:cs="Calibri"/>
         </w:rPr>
+        <w:instrText xml:space="preserve"> \* MERGEFORMAT </w:instrText>
       </w:r>
       <w:r>
         <w:rPr>
           <w:rFonts w:asciiTheme="majorHAnsi" w:eastAsia="Calibri" w:hAnsiTheme="majorHAnsi" w:cs="Calibri"/>
         </w:rPr>
-        <w:instrText xml:space="preserve"> \* MERGEFORMAT </w:instrText>
       </w:r>
       <w:r>
         <w:rPr>
@@ -26516,7 +26482,7 @@
         </w:rPr>
         <w:lastRenderedPageBreak/>
         <w:drawing>
-          <wp:inline distT="0" distB="0" distL="0" distR="0" wp14:anchorId="5383D815" wp14:editId="040571A1">
+          <wp:inline distT="0" distB="0" distL="0" distR="0" wp14:anchorId="02D91482" wp14:editId="5CF47865">
             <wp:extent cx="3189254" cy="3280052"/>
             <wp:effectExtent l="0" t="0" r="0" b="0"/>
             <wp:docPr id="27" name="image16.png"/>
@@ -26662,18 +26628,12 @@
         <w:rPr>
           <w:rFonts w:asciiTheme="majorHAnsi" w:eastAsia="Calibri" w:hAnsiTheme="majorHAnsi" w:cs="Calibri"/>
         </w:rPr>
-        <w:instrText xml:space="preserve"> REF _Ref509396248 \h </w:instrText>
+        <w:instrText xml:space="preserve"> REF _Ref509396248 \h  \* MERGEFORMAT </w:instrText>
       </w:r>
       <w:r>
         <w:rPr>
           <w:rFonts w:asciiTheme="majorHAnsi" w:eastAsia="Calibri" w:hAnsiTheme="majorHAnsi" w:cs="Calibri"/>
         </w:rPr>
-      </w:r>
-      <w:r>
-        <w:rPr>
-          <w:rFonts w:asciiTheme="majorHAnsi" w:eastAsia="Calibri" w:hAnsiTheme="majorHAnsi" w:cs="Calibri"/>
-        </w:rPr>
-        <w:instrText xml:space="preserve"> \* MERGEFORMAT </w:instrText>
       </w:r>
       <w:r>
         <w:rPr>
@@ -26725,7 +26685,7 @@
           <w:noProof/>
         </w:rPr>
         <w:drawing>
-          <wp:inline distT="0" distB="0" distL="0" distR="0" wp14:anchorId="5FE4D25A" wp14:editId="6866AE9E">
+          <wp:inline distT="0" distB="0" distL="0" distR="0" wp14:anchorId="29BBAB3D" wp14:editId="1FA506E6">
             <wp:extent cx="3133725" cy="3528462"/>
             <wp:effectExtent l="0" t="0" r="0" b="0"/>
             <wp:docPr id="30" name="image19.png"/>
@@ -26864,7 +26824,7 @@
           <w:noProof/>
         </w:rPr>
         <w:drawing>
-          <wp:inline distT="0" distB="0" distL="0" distR="0" wp14:anchorId="4645E121" wp14:editId="01DA80E4">
+          <wp:inline distT="0" distB="0" distL="0" distR="0" wp14:anchorId="190660D3" wp14:editId="24BD4C21">
             <wp:extent cx="3162574" cy="1425064"/>
             <wp:effectExtent l="0" t="0" r="0" b="0"/>
             <wp:docPr id="29" name="image18.png"/>
@@ -27482,17 +27442,16 @@
           <w:sz w:val="20"/>
           <w:szCs w:val="20"/>
         </w:rPr>
-        <w:t xml:space="preserve"> -xml_to_stdout        generate results in XML format on standard out</w:t>
-      </w:r>
-    </w:p>
-    <w:p>
-      <w:pPr>
+        <w:t xml:space="preserve"> -xml_to_stdout        generate result</w:t>
+      </w:r>
+      <w:r>
         <w:rPr>
           <w:rFonts w:ascii="Consolas" w:eastAsia="Consolas" w:hAnsi="Consolas" w:cs="Consolas"/>
           <w:sz w:val="20"/>
           <w:szCs w:val="20"/>
         </w:rPr>
-      </w:pPr>
+        <w:t>s in XML format on standard out</w:t>
+      </w:r>
     </w:p>
     <w:p>
       <w:pPr>
@@ -27516,110 +27475,145 @@
       <w:pPr>
         <w:pStyle w:val="Heading3"/>
       </w:pPr>
-      <w:bookmarkStart w:id="109" w:name="_Toc509494705"/>
-      <w:r>
-        <w:t>Install AGREE</w:t>
-      </w:r>
+      <w:r>
+        <w:t>Set AGREE Analysis Preferences</w:t>
+      </w:r>
+    </w:p>
+    <w:p>
+      <w:pPr>
+        <w:rPr>
+          <w:rFonts w:ascii="Calibri Light" w:eastAsia="Calibri" w:hAnsi="Calibri Light" w:cs="Calibri Light"/>
+        </w:rPr>
+      </w:pPr>
+      <w:r>
+        <w:rPr>
+          <w:rFonts w:ascii="Calibri Light" w:eastAsia="Calibri" w:hAnsi="Calibri Light" w:cs="Calibri Light"/>
+        </w:rPr>
+        <w:t xml:space="preserve">Use the </w:t>
+      </w:r>
+      <w:r>
+        <w:rPr>
+          <w:rFonts w:asciiTheme="majorHAnsi" w:eastAsia="Calibri" w:hAnsiTheme="majorHAnsi" w:cstheme="majorHAnsi"/>
+        </w:rPr>
+        <w:t>SMT solver of your choice (Yices or Z3) and set the AGREE Analysis p</w:t>
+      </w:r>
+      <w:r>
+        <w:rPr>
+          <w:rFonts w:asciiTheme="majorHAnsi" w:eastAsia="Calibri" w:hAnsiTheme="majorHAnsi" w:cstheme="majorHAnsi"/>
+        </w:rPr>
+        <w:t xml:space="preserve">references as shown in </w:t>
+      </w:r>
+      <w:r>
+        <w:rPr>
+          <w:rFonts w:asciiTheme="majorHAnsi" w:eastAsia="Calibri" w:hAnsiTheme="majorHAnsi" w:cstheme="majorHAnsi"/>
+        </w:rPr>
+        <w:fldChar w:fldCharType="begin"/>
+      </w:r>
+      <w:r>
+        <w:rPr>
+          <w:rFonts w:asciiTheme="majorHAnsi" w:eastAsia="Calibri" w:hAnsiTheme="majorHAnsi" w:cstheme="majorHAnsi"/>
+        </w:rPr>
+        <w:instrText xml:space="preserve"> REF _Ref510449484 \h </w:instrText>
+      </w:r>
+      <w:r>
+        <w:rPr>
+          <w:rFonts w:asciiTheme="majorHAnsi" w:eastAsia="Calibri" w:hAnsiTheme="majorHAnsi" w:cstheme="majorHAnsi"/>
+        </w:rPr>
+      </w:r>
+      <w:r>
+        <w:rPr>
+          <w:rFonts w:asciiTheme="majorHAnsi" w:eastAsia="Calibri" w:hAnsiTheme="majorHAnsi" w:cstheme="majorHAnsi"/>
+        </w:rPr>
+        <w:instrText xml:space="preserve"> \* MERGEFORMAT </w:instrText>
+      </w:r>
+      <w:r>
+        <w:rPr>
+          <w:rFonts w:asciiTheme="majorHAnsi" w:eastAsia="Calibri" w:hAnsiTheme="majorHAnsi" w:cstheme="majorHAnsi"/>
+        </w:rPr>
+        <w:fldChar w:fldCharType="separate"/>
+      </w:r>
+      <w:r>
+        <w:rPr>
+          <w:rFonts w:asciiTheme="majorHAnsi" w:hAnsiTheme="majorHAnsi" w:cstheme="majorHAnsi"/>
+        </w:rPr>
+        <w:t xml:space="preserve">Figure </w:t>
+      </w:r>
+      <w:r>
+        <w:rPr>
+          <w:rFonts w:asciiTheme="majorHAnsi" w:hAnsiTheme="majorHAnsi" w:cstheme="majorHAnsi"/>
+          <w:noProof/>
+        </w:rPr>
+        <w:t>24</w:t>
+      </w:r>
+      <w:r>
+        <w:rPr>
+          <w:rFonts w:asciiTheme="majorHAnsi" w:eastAsia="Calibri" w:hAnsiTheme="majorHAnsi" w:cstheme="majorHAnsi"/>
+        </w:rPr>
+        <w:fldChar w:fldCharType="end"/>
+      </w:r>
+      <w:r>
+        <w:rPr>
+          <w:rFonts w:asciiTheme="majorHAnsi" w:eastAsia="Calibri" w:hAnsiTheme="majorHAnsi" w:cstheme="majorHAnsi"/>
+        </w:rPr>
+        <w:t>.</w:t>
+      </w:r>
+      <w:r>
+        <w:rPr>
+          <w:rFonts w:ascii="Calibri Light" w:eastAsia="Calibri" w:hAnsi="Calibri Light" w:cs="Calibri Light"/>
+        </w:rPr>
+        <w:t xml:space="preserve"> </w:t>
+      </w:r>
+    </w:p>
+    <w:p>
+      <w:pPr>
+        <w:ind w:firstLine="720"/>
+        <w:rPr>
+          <w:rFonts w:ascii="Calibri Light" w:eastAsia="Calibri" w:hAnsi="Calibri Light" w:cs="Calibri Light"/>
+        </w:rPr>
+      </w:pPr>
+      <w:bookmarkStart w:id="109" w:name="_GoBack"/>
       <w:bookmarkEnd w:id="109"/>
-    </w:p>
-    <w:p>
-      <w:pPr>
-        <w:rPr>
-          <w:rFonts w:asciiTheme="majorHAnsi" w:eastAsia="Calibri" w:hAnsiTheme="majorHAnsi" w:cs="Calibri"/>
-        </w:rPr>
-      </w:pPr>
-      <w:r>
-        <w:rPr>
-          <w:rFonts w:asciiTheme="majorHAnsi" w:eastAsia="Calibri" w:hAnsiTheme="majorHAnsi" w:cs="Calibri"/>
-        </w:rPr>
-        <w:t xml:space="preserve">Download the latest release of AGREE at: </w:t>
-      </w:r>
-      <w:hyperlink r:id="rId37">
-        <w:r>
-          <w:rPr>
-            <w:rFonts w:asciiTheme="majorHAnsi" w:eastAsia="Calibri" w:hAnsiTheme="majorHAnsi" w:cs="Calibri"/>
-            <w:color w:val="0000FF"/>
-            <w:u w:val="single"/>
-          </w:rPr>
-          <w:t>https://github.com/smaccm/smaccm/releases</w:t>
-        </w:r>
-      </w:hyperlink>
-      <w:r>
-        <w:rPr>
-          <w:rFonts w:asciiTheme="majorHAnsi" w:eastAsia="Calibri" w:hAnsiTheme="majorHAnsi" w:cs="Calibri"/>
-        </w:rPr>
-        <w:t xml:space="preserve"> and unzip it into a location in the file system.  Unzipping the file should create a directory called "plugins" containing a set of .jar files.  Then start OSATE if haven’t already, go to Help-&gt;Installation Details, and in the "Installed Software" click on AGREE and uninstall the plugin. After uninstall the default AGREE that comes with OSATE, go in to the OSATE/plugins folder and delete the three .jar files that start with "com.rockwellcollins.atc.agree". Then copy all the .jar files from the plugin folder of the AGREE’s latest release into OSATE/plugins folder. Figure 13 shows a screen capture of the OSATE/plugins folder after copying the .jar files that come with AGREE release v2.2.0.0.</w:t>
-      </w:r>
-    </w:p>
-    <w:p>
-      <w:pPr>
-        <w:rPr>
-          <w:rFonts w:ascii="Calibri" w:eastAsia="Calibri" w:hAnsi="Calibri" w:cs="Calibri"/>
+      <w:r>
+        <w:rPr>
+          <w:rFonts w:ascii="Calibri Light" w:eastAsia="Calibri" w:hAnsi="Calibri Light" w:cs="Calibri Light"/>
+        </w:rPr>
+        <w:t>Window -&gt; Preferences -&gt; AGREE -&gt; Analysis</w:t>
+      </w:r>
+    </w:p>
+    <w:p>
+      <w:pPr>
+        <w:rPr>
+          <w:rFonts w:ascii="Calibri Light" w:eastAsia="Calibri" w:hAnsi="Calibri Light" w:cs="Calibri Light"/>
         </w:rPr>
       </w:pPr>
     </w:p>
     <w:p>
       <w:pPr>
         <w:keepNext/>
-        <w:ind w:firstLine="990"/>
-      </w:pPr>
-      <w:r>
-        <w:rPr>
-          <w:noProof/>
-        </w:rPr>
-        <w:lastRenderedPageBreak/>
-        <w:drawing>
-          <wp:inline distT="0" distB="0" distL="0" distR="0" wp14:anchorId="368F4C66" wp14:editId="3272A6EC">
-            <wp:extent cx="4810125" cy="3499674"/>
-            <wp:effectExtent l="0" t="0" r="0" b="0"/>
-            <wp:docPr id="21" name="image24.png"/>
-            <wp:cNvGraphicFramePr/>
-            <a:graphic xmlns:a="http://schemas.openxmlformats.org/drawingml/2006/main">
-              <a:graphicData uri="http://schemas.openxmlformats.org/drawingml/2006/picture">
-                <pic:pic xmlns:pic="http://schemas.openxmlformats.org/drawingml/2006/picture">
-                  <pic:nvPicPr>
-                    <pic:cNvPr id="0" name="image24.png"/>
-                    <pic:cNvPicPr preferRelativeResize="0"/>
-                  </pic:nvPicPr>
-                  <pic:blipFill>
-                    <a:blip r:embed="rId38"/>
-                    <a:srcRect/>
-                    <a:stretch>
-                      <a:fillRect/>
-                    </a:stretch>
-                  </pic:blipFill>
-                  <pic:spPr>
-                    <a:xfrm>
-                      <a:off x="0" y="0"/>
-                      <a:ext cx="4810125" cy="3499674"/>
-                    </a:xfrm>
-                    <a:prstGeom prst="rect">
-                      <a:avLst/>
-                    </a:prstGeom>
-                    <a:ln/>
-                  </pic:spPr>
-                </pic:pic>
-              </a:graphicData>
-            </a:graphic>
-          </wp:inline>
-        </w:drawing>
-      </w:r>
-      <w:bookmarkStart w:id="110" w:name="_1hmsyys" w:colFirst="0" w:colLast="0"/>
-      <w:bookmarkEnd w:id="110"/>
+        <w:jc w:val="center"/>
+      </w:pPr>
+      <w:r>
+        <w:rPr>
+          <w:rFonts w:ascii="Calibri Light" w:eastAsia="Calibri" w:hAnsi="Calibri Light" w:cs="Calibri Light"/>
+        </w:rPr>
+        <w:pict>
+          <v:shape id="_x0000_i1034" type="#_x0000_t75" style="width:374.25pt;height:324pt">
+            <v:imagedata r:id="rId37" o:title="preferences"/>
+          </v:shape>
+        </w:pict>
+      </w:r>
     </w:p>
     <w:p>
       <w:pPr>
         <w:pStyle w:val="Caption"/>
         <w:jc w:val="center"/>
         <w:rPr>
-          <w:rFonts w:ascii="Calibri" w:eastAsia="Calibri" w:hAnsi="Calibri" w:cs="Calibri"/>
+          <w:rFonts w:ascii="Calibri Light" w:eastAsia="Calibri" w:hAnsi="Calibri Light" w:cs="Calibri Light"/>
           <w:sz w:val="24"/>
           <w:szCs w:val="24"/>
         </w:rPr>
       </w:pPr>
-      <w:bookmarkStart w:id="111" w:name="_Toc509298875"/>
-      <w:bookmarkStart w:id="112" w:name="_Toc509313375"/>
-      <w:bookmarkStart w:id="113" w:name="_Toc509494731"/>
+      <w:bookmarkStart w:id="110" w:name="_Ref510449484"/>
       <w:r>
         <w:rPr>
           <w:sz w:val="24"/>
@@ -27663,554 +27657,129 @@
         </w:rPr>
         <w:fldChar w:fldCharType="end"/>
       </w:r>
+      <w:bookmarkEnd w:id="110"/>
       <w:r>
         <w:rPr>
           <w:sz w:val="24"/>
           <w:szCs w:val="24"/>
         </w:rPr>
-        <w:t>: OSATE/plugins Directory with .jar Files Replaced</w:t>
+        <w:t>: AGREE Analysis Preferences</w:t>
+      </w:r>
+    </w:p>
+    <w:p>
+      <w:pPr>
+        <w:rPr>
+          <w:rFonts w:ascii="Calibri" w:eastAsia="Calibri" w:hAnsi="Calibri" w:cs="Calibri"/>
+        </w:rPr>
+      </w:pPr>
+    </w:p>
+    <w:p/>
+    <w:p>
+      <w:pPr>
+        <w:pStyle w:val="Heading3"/>
+      </w:pPr>
+      <w:bookmarkStart w:id="111" w:name="_Toc509494706"/>
+      <w:r>
+        <w:t>Install Safety Annex</w:t>
       </w:r>
       <w:bookmarkEnd w:id="111"/>
-      <w:bookmarkEnd w:id="112"/>
-      <w:bookmarkEnd w:id="113"/>
-    </w:p>
-    <w:p>
-      <w:pPr>
-        <w:ind w:firstLine="990"/>
-        <w:rPr>
-          <w:rFonts w:ascii="Calibri" w:eastAsia="Calibri" w:hAnsi="Calibri" w:cs="Calibri"/>
-        </w:rPr>
-      </w:pPr>
-    </w:p>
-    <w:p>
-      <w:pPr>
-        <w:rPr>
-          <w:rFonts w:ascii="Calibri" w:eastAsia="Calibri" w:hAnsi="Calibri" w:cs="Calibri"/>
-        </w:rPr>
-      </w:pPr>
-    </w:p>
-    <w:p>
-      <w:pPr>
-        <w:rPr>
-          <w:rFonts w:ascii="Calibri" w:eastAsia="Calibri" w:hAnsi="Calibri" w:cs="Calibri"/>
-        </w:rPr>
-      </w:pPr>
-    </w:p>
-    <w:p>
-      <w:pPr>
-        <w:rPr>
-          <w:rFonts w:asciiTheme="majorHAnsi" w:eastAsia="Calibri" w:hAnsiTheme="majorHAnsi" w:cs="Calibri"/>
-        </w:rPr>
-      </w:pPr>
-      <w:r>
-        <w:rPr>
-          <w:rFonts w:asciiTheme="majorHAnsi" w:eastAsia="Calibri" w:hAnsiTheme="majorHAnsi" w:cs="Calibri"/>
-        </w:rPr>
-        <w:t>To test whether AGREE has been correctly installed, start OSATE.  If it has been correctly installed, an AGREE menu should appear in OSATE, as shown in Figure 14.</w:t>
-      </w:r>
-    </w:p>
-    <w:p>
-      <w:pPr>
-        <w:rPr>
-          <w:rFonts w:asciiTheme="majorHAnsi" w:eastAsia="Calibri" w:hAnsiTheme="majorHAnsi" w:cs="Calibri"/>
-        </w:rPr>
-      </w:pPr>
-    </w:p>
-    <w:p>
-      <w:pPr>
-        <w:rPr>
-          <w:rFonts w:asciiTheme="majorHAnsi" w:eastAsia="Calibri" w:hAnsiTheme="majorHAnsi" w:cs="Calibri"/>
-        </w:rPr>
-      </w:pPr>
-      <w:r>
-        <w:rPr>
-          <w:rFonts w:asciiTheme="majorHAnsi" w:eastAsia="Calibri" w:hAnsiTheme="majorHAnsi" w:cs="Calibri"/>
-          <w:b/>
-        </w:rPr>
-        <w:t>Note</w:t>
-      </w:r>
-      <w:r>
-        <w:rPr>
-          <w:rFonts w:asciiTheme="majorHAnsi" w:eastAsia="Calibri" w:hAnsiTheme="majorHAnsi" w:cs="Calibri"/>
-        </w:rPr>
-        <w:t>: If Yices version 2.X.X (e.g., 2.4.2) is used, select "Yices 2" in OSATE  "Window" menu -&gt; "Preferences" -&gt; "Agree" -&gt; "Analysis" -&gt; SMT Solver, as shown in Figure 15. Users can also adjust the timeout and maximum depth for k-induction to use in the "Analysis" configuration dialog.</w:t>
-      </w:r>
-    </w:p>
-    <w:p>
-      <w:pPr>
-        <w:rPr>
-          <w:rFonts w:ascii="Calibri" w:eastAsia="Calibri" w:hAnsi="Calibri" w:cs="Calibri"/>
-        </w:rPr>
-      </w:pPr>
-    </w:p>
-    <w:p>
-      <w:pPr>
-        <w:rPr>
-          <w:rFonts w:ascii="Calibri" w:eastAsia="Calibri" w:hAnsi="Calibri" w:cs="Calibri"/>
-        </w:rPr>
-      </w:pPr>
-    </w:p>
-    <w:p>
-      <w:pPr>
-        <w:rPr>
-          <w:rFonts w:ascii="Calibri" w:eastAsia="Calibri" w:hAnsi="Calibri" w:cs="Calibri"/>
-        </w:rPr>
-      </w:pPr>
-    </w:p>
-    <w:p>
-      <w:pPr>
-        <w:keepNext/>
-        <w:ind w:firstLine="1260"/>
-      </w:pPr>
-      <w:r>
-        <w:rPr>
-          <w:noProof/>
-        </w:rPr>
-        <w:lastRenderedPageBreak/>
-        <w:drawing>
-          <wp:inline distT="0" distB="0" distL="0" distR="0" wp14:anchorId="737A693F" wp14:editId="3A249AF6">
-            <wp:extent cx="4271800" cy="3197004"/>
-            <wp:effectExtent l="0" t="0" r="0" b="0"/>
-            <wp:docPr id="22" name="image22.png"/>
-            <wp:cNvGraphicFramePr/>
-            <a:graphic xmlns:a="http://schemas.openxmlformats.org/drawingml/2006/main">
-              <a:graphicData uri="http://schemas.openxmlformats.org/drawingml/2006/picture">
-                <pic:pic xmlns:pic="http://schemas.openxmlformats.org/drawingml/2006/picture">
-                  <pic:nvPicPr>
-                    <pic:cNvPr id="0" name="image22.png"/>
-                    <pic:cNvPicPr preferRelativeResize="0"/>
-                  </pic:nvPicPr>
-                  <pic:blipFill>
-                    <a:blip r:embed="rId39"/>
-                    <a:srcRect/>
-                    <a:stretch>
-                      <a:fillRect/>
-                    </a:stretch>
-                  </pic:blipFill>
-                  <pic:spPr>
-                    <a:xfrm>
-                      <a:off x="0" y="0"/>
-                      <a:ext cx="4271800" cy="3197004"/>
-                    </a:xfrm>
-                    <a:prstGeom prst="rect">
-                      <a:avLst/>
-                    </a:prstGeom>
-                    <a:ln/>
-                  </pic:spPr>
-                </pic:pic>
-              </a:graphicData>
-            </a:graphic>
-          </wp:inline>
-        </w:drawing>
-      </w:r>
-    </w:p>
-    <w:p>
-      <w:pPr>
-        <w:pStyle w:val="Caption"/>
-        <w:jc w:val="center"/>
-        <w:rPr>
-          <w:sz w:val="24"/>
-          <w:szCs w:val="24"/>
-        </w:rPr>
-      </w:pPr>
-      <w:bookmarkStart w:id="114" w:name="_Toc509298876"/>
-      <w:bookmarkStart w:id="115" w:name="_Toc509313376"/>
-      <w:bookmarkStart w:id="116" w:name="_Toc509494732"/>
-      <w:r>
-        <w:rPr>
-          <w:sz w:val="24"/>
-          <w:szCs w:val="24"/>
-        </w:rPr>
-        <w:t xml:space="preserve">Figure </w:t>
-      </w:r>
-      <w:r>
-        <w:rPr>
-          <w:sz w:val="24"/>
-          <w:szCs w:val="24"/>
+    </w:p>
+    <w:p>
+      <w:pPr>
+        <w:rPr>
+          <w:rFonts w:asciiTheme="majorHAnsi" w:hAnsiTheme="majorHAnsi"/>
+        </w:rPr>
+      </w:pPr>
+      <w:r>
+        <w:rPr>
+          <w:rFonts w:asciiTheme="majorHAnsi" w:hAnsiTheme="majorHAnsi"/>
+        </w:rPr>
+        <w:t>Assuming Osate 2.3.2 has been successfully installed, select:</w:t>
+      </w:r>
+    </w:p>
+    <w:p>
+      <w:pPr>
+        <w:rPr>
+          <w:rFonts w:asciiTheme="majorHAnsi" w:hAnsiTheme="majorHAnsi"/>
+        </w:rPr>
+      </w:pPr>
+      <w:r>
+        <w:rPr>
+          <w:rFonts w:asciiTheme="majorHAnsi" w:hAnsiTheme="majorHAnsi"/>
+        </w:rPr>
+        <w:tab/>
+        <w:t>Help -&gt; Install New Software</w:t>
+      </w:r>
+    </w:p>
+    <w:p>
+      <w:pPr>
+        <w:rPr>
+          <w:rFonts w:asciiTheme="majorHAnsi" w:hAnsiTheme="majorHAnsi"/>
+        </w:rPr>
+      </w:pPr>
+      <w:r>
+        <w:rPr>
+          <w:rFonts w:asciiTheme="majorHAnsi" w:hAnsiTheme="majorHAnsi"/>
+        </w:rPr>
+        <w:t>The following is the link for the Safety Annex update site:</w:t>
+      </w:r>
+    </w:p>
+    <w:p>
+      <w:hyperlink r:id="rId38" w:tgtFrame="_blank" w:history="1">
+        <w:r>
+          <w:rPr>
+            <w:rStyle w:val="Hyperlink"/>
+            <w:rFonts w:ascii="Arial" w:hAnsi="Arial" w:cs="Arial"/>
+            <w:color w:val="1155CC"/>
+            <w:sz w:val="19"/>
+            <w:szCs w:val="19"/>
+            <w:shd w:val="clear" w:color="auto" w:fill="FFFFFF"/>
+          </w:rPr>
+          <w:t>https://raw.githubusercontent.com/loonwerks/AMASE/develop/safety-update-site/site.xml</w:t>
+        </w:r>
+      </w:hyperlink>
+    </w:p>
+    <w:p>
+      <w:pPr>
+        <w:rPr>
+          <w:rFonts w:asciiTheme="majorHAnsi" w:hAnsiTheme="majorHAnsi"/>
+        </w:rPr>
+      </w:pPr>
+    </w:p>
+    <w:p>
+      <w:pPr>
+        <w:rPr>
+          <w:rFonts w:asciiTheme="majorHAnsi" w:hAnsiTheme="majorHAnsi"/>
+        </w:rPr>
+      </w:pPr>
+      <w:r>
+        <w:rPr>
+          <w:rFonts w:asciiTheme="majorHAnsi" w:hAnsiTheme="majorHAnsi"/>
+        </w:rPr>
+        <w:t xml:space="preserve">To test whether the safety annex has been correctly installed, a Safety Annex menu should appear in OSATE as shown in </w:t>
+      </w:r>
+      <w:r>
+        <w:rPr>
+          <w:rFonts w:asciiTheme="majorHAnsi" w:hAnsiTheme="majorHAnsi"/>
         </w:rPr>
         <w:fldChar w:fldCharType="begin"/>
       </w:r>
       <w:r>
         <w:rPr>
-          <w:sz w:val="24"/>
-          <w:szCs w:val="24"/>
-        </w:rPr>
-        <w:instrText xml:space="preserve"> SEQ Figure \* ARABIC </w:instrText>
-      </w:r>
-      <w:r>
-        <w:rPr>
-          <w:sz w:val="24"/>
-          <w:szCs w:val="24"/>
-        </w:rPr>
-        <w:fldChar w:fldCharType="separate"/>
-      </w:r>
-      <w:r>
-        <w:rPr>
-          <w:noProof/>
-          <w:sz w:val="24"/>
-          <w:szCs w:val="24"/>
-        </w:rPr>
-        <w:t>25</w:t>
-      </w:r>
-      <w:r>
-        <w:rPr>
-          <w:sz w:val="24"/>
-          <w:szCs w:val="24"/>
-        </w:rPr>
-        <w:fldChar w:fldCharType="end"/>
-      </w:r>
-      <w:r>
-        <w:rPr>
-          <w:sz w:val="24"/>
-          <w:szCs w:val="24"/>
-        </w:rPr>
-        <w:t>: AGREE Install Test</w:t>
-      </w:r>
-      <w:bookmarkEnd w:id="114"/>
-      <w:bookmarkEnd w:id="115"/>
-      <w:bookmarkEnd w:id="116"/>
-    </w:p>
-    <w:p>
-      <w:pPr>
-        <w:spacing w:before="120" w:after="120"/>
-        <w:jc w:val="center"/>
-        <w:rPr>
-          <w:rFonts w:ascii="Calibri" w:eastAsia="Calibri" w:hAnsi="Calibri" w:cs="Calibri"/>
-          <w:b/>
-        </w:rPr>
-      </w:pPr>
-      <w:bookmarkStart w:id="117" w:name="_41mghml" w:colFirst="0" w:colLast="0"/>
-      <w:bookmarkEnd w:id="117"/>
-    </w:p>
-    <w:p/>
-    <w:p/>
-    <w:p>
-      <w:pPr>
-        <w:keepNext/>
-        <w:ind w:firstLine="1260"/>
-      </w:pPr>
-      <w:r>
-        <w:rPr>
-          <w:noProof/>
-        </w:rPr>
-        <w:drawing>
-          <wp:inline distT="0" distB="0" distL="0" distR="0" wp14:anchorId="2959999F" wp14:editId="6D6742D3">
-            <wp:extent cx="4500463" cy="3727509"/>
-            <wp:effectExtent l="0" t="0" r="0" b="0"/>
-            <wp:docPr id="23" name="image23.png"/>
-            <wp:cNvGraphicFramePr/>
-            <a:graphic xmlns:a="http://schemas.openxmlformats.org/drawingml/2006/main">
-              <a:graphicData uri="http://schemas.openxmlformats.org/drawingml/2006/picture">
-                <pic:pic xmlns:pic="http://schemas.openxmlformats.org/drawingml/2006/picture">
-                  <pic:nvPicPr>
-                    <pic:cNvPr id="0" name="image23.png"/>
-                    <pic:cNvPicPr preferRelativeResize="0"/>
-                  </pic:nvPicPr>
-                  <pic:blipFill>
-                    <a:blip r:embed="rId40"/>
-                    <a:srcRect/>
-                    <a:stretch>
-                      <a:fillRect/>
-                    </a:stretch>
-                  </pic:blipFill>
-                  <pic:spPr>
-                    <a:xfrm>
-                      <a:off x="0" y="0"/>
-                      <a:ext cx="4500463" cy="3727509"/>
-                    </a:xfrm>
-                    <a:prstGeom prst="rect">
-                      <a:avLst/>
-                    </a:prstGeom>
-                    <a:ln/>
-                  </pic:spPr>
-                </pic:pic>
-              </a:graphicData>
-            </a:graphic>
-          </wp:inline>
-        </w:drawing>
-      </w:r>
-      <w:bookmarkStart w:id="118" w:name="_2grqrue" w:colFirst="0" w:colLast="0"/>
-      <w:bookmarkEnd w:id="118"/>
-    </w:p>
-    <w:p>
-      <w:pPr>
-        <w:pStyle w:val="Caption"/>
-        <w:jc w:val="center"/>
-        <w:rPr>
-          <w:sz w:val="24"/>
-          <w:szCs w:val="24"/>
-        </w:rPr>
-      </w:pPr>
-      <w:bookmarkStart w:id="119" w:name="_Toc509298877"/>
-      <w:bookmarkStart w:id="120" w:name="_Toc509313377"/>
-      <w:bookmarkStart w:id="121" w:name="_Toc509494733"/>
-      <w:r>
-        <w:rPr>
-          <w:sz w:val="24"/>
-          <w:szCs w:val="24"/>
-        </w:rPr>
-        <w:t xml:space="preserve">Figure </w:t>
-      </w:r>
-      <w:r>
-        <w:rPr>
-          <w:sz w:val="24"/>
-          <w:szCs w:val="24"/>
-        </w:rPr>
-        <w:fldChar w:fldCharType="begin"/>
-      </w:r>
-      <w:r>
-        <w:rPr>
-          <w:sz w:val="24"/>
-          <w:szCs w:val="24"/>
-        </w:rPr>
-        <w:instrText xml:space="preserve"> SEQ Figure \* ARABIC </w:instrText>
-      </w:r>
-      <w:r>
-        <w:rPr>
-          <w:sz w:val="24"/>
-          <w:szCs w:val="24"/>
-        </w:rPr>
-        <w:fldChar w:fldCharType="separate"/>
-      </w:r>
-      <w:r>
-        <w:rPr>
-          <w:noProof/>
-          <w:sz w:val="24"/>
-          <w:szCs w:val="24"/>
-        </w:rPr>
-        <w:t>26</w:t>
-      </w:r>
-      <w:r>
-        <w:rPr>
-          <w:sz w:val="24"/>
-          <w:szCs w:val="24"/>
-        </w:rPr>
-        <w:fldChar w:fldCharType="end"/>
-      </w:r>
-      <w:r>
-        <w:rPr>
-          <w:sz w:val="24"/>
-          <w:szCs w:val="24"/>
-        </w:rPr>
-        <w:t>: SMT Solver Selection</w:t>
-      </w:r>
-      <w:bookmarkEnd w:id="119"/>
-      <w:bookmarkEnd w:id="120"/>
-      <w:bookmarkEnd w:id="121"/>
-    </w:p>
-    <w:p/>
-    <w:p>
-      <w:pPr>
-        <w:rPr>
-          <w:rFonts w:ascii="Calibri" w:eastAsia="Calibri" w:hAnsi="Calibri" w:cs="Calibri"/>
-        </w:rPr>
-      </w:pPr>
-    </w:p>
-    <w:p/>
-    <w:p>
-      <w:pPr>
-        <w:pStyle w:val="Heading3"/>
-      </w:pPr>
-      <w:bookmarkStart w:id="122" w:name="_Toc509494706"/>
-      <w:r>
-        <w:t>Install Safety Annex</w:t>
-      </w:r>
-      <w:bookmarkEnd w:id="122"/>
-    </w:p>
-    <w:p>
-      <w:pPr>
-        <w:rPr>
-          <w:rFonts w:asciiTheme="majorHAnsi" w:eastAsia="Calibri" w:hAnsiTheme="majorHAnsi" w:cs="Calibri"/>
-        </w:rPr>
-      </w:pPr>
-      <w:r>
-        <w:rPr>
-          <w:rFonts w:asciiTheme="majorHAnsi" w:eastAsia="Calibri" w:hAnsiTheme="majorHAnsi" w:cs="Calibri"/>
-          <w:b/>
-        </w:rPr>
-        <w:t>Note:</w:t>
-      </w:r>
-      <w:r>
-        <w:rPr>
-          <w:rFonts w:asciiTheme="majorHAnsi" w:eastAsia="Calibri" w:hAnsiTheme="majorHAnsi" w:cs="Calibri"/>
-        </w:rPr>
-        <w:t xml:space="preserve"> At the time of writing this document, the most recent version of OSATE 2.3.2 does not support the Safety Annex. Until this is resolved, to use the Safety Annex with OSATE please proceed through the steps outlined in sections </w:t>
-      </w:r>
-      <w:r>
-        <w:rPr>
-          <w:rFonts w:asciiTheme="majorHAnsi" w:eastAsia="Calibri" w:hAnsiTheme="majorHAnsi" w:cs="Calibri"/>
-        </w:rPr>
-        <w:fldChar w:fldCharType="begin"/>
-      </w:r>
-      <w:r>
-        <w:rPr>
-          <w:rFonts w:asciiTheme="majorHAnsi" w:eastAsia="Calibri" w:hAnsiTheme="majorHAnsi" w:cs="Calibri"/>
-        </w:rPr>
-        <w:instrText xml:space="preserve"> REF _Ref509483838 \w \h </w:instrText>
-      </w:r>
-      <w:r>
-        <w:rPr>
-          <w:rFonts w:asciiTheme="majorHAnsi" w:eastAsia="Calibri" w:hAnsiTheme="majorHAnsi" w:cs="Calibri"/>
-        </w:rPr>
-      </w:r>
-      <w:r>
-        <w:rPr>
-          <w:rFonts w:asciiTheme="majorHAnsi" w:eastAsia="Calibri" w:hAnsiTheme="majorHAnsi" w:cs="Calibri"/>
-        </w:rPr>
-        <w:fldChar w:fldCharType="separate"/>
-      </w:r>
-      <w:r>
-        <w:rPr>
-          <w:rFonts w:asciiTheme="majorHAnsi" w:eastAsia="Calibri" w:hAnsiTheme="majorHAnsi" w:cs="Calibri"/>
-        </w:rPr>
-        <w:t>6.2.2</w:t>
-      </w:r>
-      <w:r>
-        <w:rPr>
-          <w:rFonts w:asciiTheme="majorHAnsi" w:eastAsia="Calibri" w:hAnsiTheme="majorHAnsi" w:cs="Calibri"/>
-        </w:rPr>
-        <w:fldChar w:fldCharType="end"/>
-      </w:r>
-      <w:r>
-        <w:rPr>
-          <w:rFonts w:asciiTheme="majorHAnsi" w:eastAsia="Calibri" w:hAnsiTheme="majorHAnsi" w:cs="Calibri"/>
-        </w:rPr>
-        <w:t xml:space="preserve">, </w:t>
-      </w:r>
-      <w:r>
-        <w:rPr>
-          <w:rFonts w:asciiTheme="majorHAnsi" w:eastAsia="Calibri" w:hAnsiTheme="majorHAnsi" w:cs="Calibri"/>
-        </w:rPr>
-        <w:fldChar w:fldCharType="begin"/>
-      </w:r>
-      <w:r>
-        <w:rPr>
-          <w:rFonts w:asciiTheme="majorHAnsi" w:eastAsia="Calibri" w:hAnsiTheme="majorHAnsi" w:cs="Calibri"/>
-        </w:rPr>
-        <w:instrText xml:space="preserve"> REF _Ref509483856 \w \h </w:instrText>
-      </w:r>
-      <w:r>
-        <w:rPr>
-          <w:rFonts w:asciiTheme="majorHAnsi" w:eastAsia="Calibri" w:hAnsiTheme="majorHAnsi" w:cs="Calibri"/>
-        </w:rPr>
-      </w:r>
-      <w:r>
-        <w:rPr>
-          <w:rFonts w:asciiTheme="majorHAnsi" w:eastAsia="Calibri" w:hAnsiTheme="majorHAnsi" w:cs="Calibri"/>
-        </w:rPr>
-        <w:fldChar w:fldCharType="separate"/>
-      </w:r>
-      <w:r>
-        <w:rPr>
-          <w:rFonts w:asciiTheme="majorHAnsi" w:eastAsia="Calibri" w:hAnsiTheme="majorHAnsi" w:cs="Calibri"/>
-        </w:rPr>
-        <w:t>6.2.3</w:t>
-      </w:r>
-      <w:r>
-        <w:rPr>
-          <w:rFonts w:asciiTheme="majorHAnsi" w:eastAsia="Calibri" w:hAnsiTheme="majorHAnsi" w:cs="Calibri"/>
-        </w:rPr>
-        <w:fldChar w:fldCharType="end"/>
-      </w:r>
-      <w:r>
-        <w:rPr>
-          <w:rFonts w:asciiTheme="majorHAnsi" w:eastAsia="Calibri" w:hAnsiTheme="majorHAnsi" w:cs="Calibri"/>
-        </w:rPr>
-        <w:t xml:space="preserve">, and then finally section </w:t>
-      </w:r>
-      <w:r>
-        <w:rPr>
-          <w:rFonts w:asciiTheme="majorHAnsi" w:eastAsia="Calibri" w:hAnsiTheme="majorHAnsi" w:cs="Calibri"/>
-        </w:rPr>
-        <w:fldChar w:fldCharType="begin"/>
-      </w:r>
-      <w:r>
-        <w:rPr>
-          <w:rFonts w:asciiTheme="majorHAnsi" w:eastAsia="Calibri" w:hAnsiTheme="majorHAnsi" w:cs="Calibri"/>
-        </w:rPr>
-        <w:instrText xml:space="preserve"> REF _Ref509484669 \w \h </w:instrText>
-      </w:r>
-      <w:r>
-        <w:rPr>
-          <w:rFonts w:asciiTheme="majorHAnsi" w:eastAsia="Calibri" w:hAnsiTheme="majorHAnsi" w:cs="Calibri"/>
-        </w:rPr>
-      </w:r>
-      <w:r>
-        <w:rPr>
-          <w:rFonts w:asciiTheme="majorHAnsi" w:eastAsia="Calibri" w:hAnsiTheme="majorHAnsi" w:cs="Calibri"/>
-        </w:rPr>
-        <w:fldChar w:fldCharType="separate"/>
-      </w:r>
-      <w:r>
-        <w:rPr>
-          <w:rFonts w:asciiTheme="majorHAnsi" w:eastAsia="Calibri" w:hAnsiTheme="majorHAnsi" w:cs="Calibri"/>
-        </w:rPr>
-        <w:t>6.2.6</w:t>
-      </w:r>
-      <w:r>
-        <w:rPr>
-          <w:rFonts w:asciiTheme="majorHAnsi" w:eastAsia="Calibri" w:hAnsiTheme="majorHAnsi" w:cs="Calibri"/>
-        </w:rPr>
-        <w:fldChar w:fldCharType="end"/>
-      </w:r>
-      <w:r>
-        <w:rPr>
-          <w:rFonts w:asciiTheme="majorHAnsi" w:eastAsia="Calibri" w:hAnsiTheme="majorHAnsi" w:cs="Calibri"/>
-        </w:rPr>
-        <w:t xml:space="preserve"> to install the OSATE Development Environment.</w:t>
-      </w:r>
-    </w:p>
-    <w:p/>
-    <w:p>
-      <w:pPr>
-        <w:rPr>
           <w:rFonts w:asciiTheme="majorHAnsi" w:hAnsiTheme="majorHAnsi"/>
         </w:rPr>
-      </w:pPr>
+        <w:instrText xml:space="preserve"> REF _Ref509313253 \h </w:instrText>
+      </w:r>
       <w:r>
         <w:rPr>
           <w:rFonts w:asciiTheme="majorHAnsi" w:hAnsiTheme="majorHAnsi"/>
         </w:rPr>
-        <w:t xml:space="preserve">Download the latest release of the safety annex from: </w:t>
-      </w:r>
-      <w:hyperlink r:id="rId41">
-        <w:r>
-          <w:rPr>
-            <w:rFonts w:asciiTheme="majorHAnsi" w:hAnsiTheme="majorHAnsi"/>
-            <w:color w:val="0000FF"/>
-            <w:u w:val="single"/>
-          </w:rPr>
-          <w:t>https://github.com/loonwerks/AMASE/tree/master/safety_annex/plugins</w:t>
-        </w:r>
-      </w:hyperlink>
+        <w:instrText xml:space="preserve"> \* MERGEFORMAT </w:instrText>
+      </w:r>
       <w:r>
         <w:rPr>
           <w:rFonts w:asciiTheme="majorHAnsi" w:hAnsiTheme="majorHAnsi"/>
         </w:rPr>
-        <w:t xml:space="preserve"> and unzip it into a location in the file system.  Unzipping the file should create a directory called “plugins” containing a set of .jar files. Then copy all of the .jar files from the plugin folder of the Safety Annex’s latest release into the OSATE/plugins folder. To test whether the safety annex has been correctly installed, a Safety Annex menu should appear in OSATE as shown in </w:t>
-      </w:r>
-      <w:r>
-        <w:rPr>
-          <w:rFonts w:asciiTheme="majorHAnsi" w:hAnsiTheme="majorHAnsi"/>
-        </w:rPr>
-        <w:fldChar w:fldCharType="begin"/>
-      </w:r>
-      <w:r>
-        <w:rPr>
-          <w:rFonts w:asciiTheme="majorHAnsi" w:hAnsiTheme="majorHAnsi"/>
-        </w:rPr>
-        <w:instrText xml:space="preserve"> REF _Ref509313253 \h </w:instrText>
-      </w:r>
-      <w:r>
-        <w:rPr>
-          <w:rFonts w:asciiTheme="majorHAnsi" w:hAnsiTheme="majorHAnsi"/>
-        </w:rPr>
-      </w:r>
-      <w:r>
-        <w:rPr>
-          <w:rFonts w:asciiTheme="majorHAnsi" w:hAnsiTheme="majorHAnsi"/>
-        </w:rPr>
-        <w:instrText xml:space="preserve"> \* MERGEFORMAT </w:instrText>
       </w:r>
       <w:r>
         <w:rPr>
@@ -28255,7 +27824,7 @@
           <w:noProof/>
         </w:rPr>
         <w:drawing>
-          <wp:inline distT="0" distB="0" distL="0" distR="0" wp14:anchorId="2D7B7F3B" wp14:editId="75CCC788">
+          <wp:inline distT="0" distB="0" distL="0" distR="0" wp14:anchorId="5B57C508" wp14:editId="512EBCFD">
             <wp:extent cx="5943600" cy="4467225"/>
             <wp:effectExtent l="0" t="0" r="0" b="9525"/>
             <wp:docPr id="24" name="Picture 24" descr="menuItems"/>
@@ -28313,9 +27882,9 @@
           <w:szCs w:val="24"/>
         </w:rPr>
       </w:pPr>
-      <w:bookmarkStart w:id="123" w:name="_Ref509313253"/>
-      <w:bookmarkStart w:id="124" w:name="_Toc509313378"/>
-      <w:bookmarkStart w:id="125" w:name="_Toc509494734"/>
+      <w:bookmarkStart w:id="112" w:name="_Ref509313253"/>
+      <w:bookmarkStart w:id="113" w:name="_Toc509313378"/>
+      <w:bookmarkStart w:id="114" w:name="_Toc509494734"/>
       <w:r>
         <w:rPr>
           <w:sz w:val="24"/>
@@ -28350,7 +27919,7 @@
           <w:sz w:val="24"/>
           <w:szCs w:val="24"/>
         </w:rPr>
-        <w:t>27</w:t>
+        <w:t>25</w:t>
       </w:r>
       <w:r>
         <w:rPr>
@@ -28359,7 +27928,7 @@
         </w:rPr>
         <w:fldChar w:fldCharType="end"/>
       </w:r>
-      <w:bookmarkEnd w:id="123"/>
+      <w:bookmarkEnd w:id="112"/>
       <w:r>
         <w:rPr>
           <w:sz w:val="24"/>
@@ -28367,8 +27936,8 @@
         </w:rPr>
         <w:t>: Safety Analysis Menu Item</w:t>
       </w:r>
-      <w:bookmarkEnd w:id="124"/>
-      <w:bookmarkEnd w:id="125"/>
+      <w:bookmarkEnd w:id="113"/>
+      <w:bookmarkEnd w:id="114"/>
     </w:p>
     <w:p/>
     <w:p/>
@@ -28383,338 +27952,62 @@
         <w:rPr>
           <w:rFonts w:asciiTheme="majorHAnsi" w:hAnsiTheme="majorHAnsi"/>
         </w:rPr>
-        <w:t xml:space="preserve">At this point, you are ready to import the Toy Example project and begin your own safety analysis. </w:t>
-      </w:r>
-    </w:p>
-    <w:p>
-      <w:pPr>
+        <w:t xml:space="preserve">At this point, you are ready to import the Toy Example project </w:t>
+      </w:r>
+      <w:r>
         <w:rPr>
           <w:rFonts w:asciiTheme="majorHAnsi" w:hAnsiTheme="majorHAnsi"/>
         </w:rPr>
-      </w:pPr>
-    </w:p>
-    <w:p>
-      <w:pPr>
+        <w:t xml:space="preserve">(see Section </w:t>
+      </w:r>
+      <w:r>
         <w:rPr>
           <w:rFonts w:asciiTheme="majorHAnsi" w:hAnsiTheme="majorHAnsi"/>
         </w:rPr>
-      </w:pPr>
-    </w:p>
-    <w:p>
-      <w:pPr>
-        <w:pStyle w:val="Heading3"/>
-      </w:pPr>
-      <w:bookmarkStart w:id="126" w:name="_Ref509484669"/>
-      <w:bookmarkStart w:id="127" w:name="_Toc509494707"/>
-      <w:r>
-        <w:t>Install OSATE Development Environment</w:t>
-      </w:r>
-      <w:bookmarkEnd w:id="126"/>
-      <w:bookmarkEnd w:id="127"/>
-    </w:p>
-    <w:p>
-      <w:pPr>
+        <w:fldChar w:fldCharType="begin"/>
+      </w:r>
+      <w:r>
         <w:rPr>
           <w:rFonts w:asciiTheme="majorHAnsi" w:hAnsiTheme="majorHAnsi"/>
         </w:rPr>
-      </w:pPr>
+        <w:instrText xml:space="preserve"> REF _Ref510449007 \w \h </w:instrText>
+      </w:r>
       <w:r>
         <w:rPr>
           <w:rFonts w:asciiTheme="majorHAnsi" w:hAnsiTheme="majorHAnsi"/>
         </w:rPr>
-        <w:t xml:space="preserve">Follow the installation directions found at </w:t>
-      </w:r>
-      <w:hyperlink r:id="rId42" w:history="1">
-        <w:r>
-          <w:rPr>
-            <w:rStyle w:val="Hyperlink"/>
-            <w:rFonts w:asciiTheme="majorHAnsi" w:hAnsiTheme="majorHAnsi"/>
-          </w:rPr>
-          <w:t>http://osate.org/setup-development.html</w:t>
-        </w:r>
-      </w:hyperlink>
+      </w:r>
       <w:r>
         <w:rPr>
           <w:rFonts w:asciiTheme="majorHAnsi" w:hAnsiTheme="majorHAnsi"/>
         </w:rPr>
-        <w:t>. When all steps are complete, your screen will look like</w:t>
-      </w:r>
-    </w:p>
-    <w:p>
-      <w:pPr>
-        <w:keepNext/>
-      </w:pPr>
+        <w:fldChar w:fldCharType="separate"/>
+      </w:r>
       <w:r>
         <w:rPr>
           <w:rFonts w:asciiTheme="majorHAnsi" w:hAnsiTheme="majorHAnsi"/>
         </w:rPr>
-        <w:t xml:space="preserve"> </w:t>
+        <w:t>4.1</w:t>
       </w:r>
       <w:r>
         <w:rPr>
           <w:rFonts w:asciiTheme="majorHAnsi" w:hAnsiTheme="majorHAnsi"/>
         </w:rPr>
-        <w:pict>
-          <v:shape id="_x0000_i1337" type="#_x0000_t75" style="width:467.25pt;height:257.25pt">
-            <v:imagedata r:id="rId43" o:title="osateDevEnv"/>
-          </v:shape>
-        </w:pict>
-      </w:r>
-    </w:p>
-    <w:p>
-      <w:pPr>
-        <w:pStyle w:val="Caption"/>
-        <w:jc w:val="center"/>
+        <w:fldChar w:fldCharType="end"/>
+      </w:r>
+      <w:r>
         <w:rPr>
           <w:rFonts w:asciiTheme="majorHAnsi" w:hAnsiTheme="majorHAnsi"/>
-          <w:sz w:val="24"/>
-          <w:szCs w:val="24"/>
-        </w:rPr>
-      </w:pPr>
-      <w:bookmarkStart w:id="128" w:name="_Toc509494735"/>
-      <w:r>
-        <w:rPr>
-          <w:sz w:val="24"/>
-          <w:szCs w:val="24"/>
-        </w:rPr>
-        <w:t xml:space="preserve">Figure </w:t>
-      </w:r>
-      <w:r>
-        <w:rPr>
-          <w:sz w:val="24"/>
-          <w:szCs w:val="24"/>
-        </w:rPr>
-        <w:fldChar w:fldCharType="begin"/>
-      </w:r>
-      <w:r>
-        <w:rPr>
-          <w:sz w:val="24"/>
-          <w:szCs w:val="24"/>
-        </w:rPr>
-        <w:instrText xml:space="preserve"> SEQ Figure \* ARABIC </w:instrText>
-      </w:r>
-      <w:r>
-        <w:rPr>
-          <w:sz w:val="24"/>
-          <w:szCs w:val="24"/>
-        </w:rPr>
-        <w:fldChar w:fldCharType="separate"/>
-      </w:r>
-      <w:r>
-        <w:rPr>
-          <w:noProof/>
-          <w:sz w:val="24"/>
-          <w:szCs w:val="24"/>
-        </w:rPr>
-        <w:t>28</w:t>
-      </w:r>
-      <w:r>
-        <w:rPr>
-          <w:sz w:val="24"/>
-          <w:szCs w:val="24"/>
-        </w:rPr>
-        <w:fldChar w:fldCharType="end"/>
-      </w:r>
-      <w:r>
-        <w:rPr>
-          <w:sz w:val="24"/>
-          <w:szCs w:val="24"/>
-        </w:rPr>
-        <w:t>: OSATE Development Environment</w:t>
-      </w:r>
-      <w:bookmarkEnd w:id="128"/>
-    </w:p>
-    <w:p/>
-    <w:p>
-      <w:pPr>
+        </w:rPr>
+        <w:t xml:space="preserve">) </w:t>
+      </w:r>
+      <w:r>
         <w:rPr>
           <w:rFonts w:asciiTheme="majorHAnsi" w:hAnsiTheme="majorHAnsi"/>
         </w:rPr>
-      </w:pPr>
-      <w:r>
-        <w:rPr>
-          <w:rFonts w:asciiTheme="majorHAnsi" w:hAnsiTheme="majorHAnsi"/>
-        </w:rPr>
-        <w:t xml:space="preserve">The “Other Projects” folder will be empty. </w:t>
-      </w:r>
-      <w:r>
-        <w:rPr>
-          <w:rFonts w:asciiTheme="majorHAnsi" w:hAnsiTheme="majorHAnsi"/>
-        </w:rPr>
-        <w:t xml:space="preserve">Download the latest release of the safety annex from: </w:t>
-      </w:r>
-      <w:hyperlink r:id="rId44">
-        <w:r>
-          <w:rPr>
-            <w:rFonts w:asciiTheme="majorHAnsi" w:hAnsiTheme="majorHAnsi"/>
-            <w:color w:val="0000FF"/>
-            <w:u w:val="single"/>
-          </w:rPr>
-          <w:t>https://github.com/loonwerks/AMASE/tree/master/safety_annex/plugins</w:t>
-        </w:r>
-      </w:hyperlink>
-      <w:r>
-        <w:rPr>
-          <w:rFonts w:asciiTheme="majorHAnsi" w:hAnsiTheme="majorHAnsi"/>
-        </w:rPr>
-        <w:t xml:space="preserve"> and unzip it into a location in the file system.  Unzipping the file should create a directory called “plugins” containing a set of .jar files. Then copy all of the .jar files from the plugin folder of the Safety Annex’s latest release into the </w:t>
-      </w:r>
-      <w:r>
-        <w:rPr>
-          <w:rFonts w:asciiTheme="majorHAnsi" w:hAnsiTheme="majorHAnsi"/>
-        </w:rPr>
-        <w:t>“Other Projects” folder</w:t>
-      </w:r>
-      <w:r>
-        <w:rPr>
-          <w:rFonts w:asciiTheme="majorHAnsi" w:hAnsiTheme="majorHAnsi"/>
-        </w:rPr>
-        <w:t>.</w:t>
-      </w:r>
-      <w:r>
-        <w:rPr>
-          <w:rFonts w:asciiTheme="majorHAnsi" w:hAnsiTheme="majorHAnsi"/>
-        </w:rPr>
-        <w:t xml:space="preserve"> </w:t>
-      </w:r>
-    </w:p>
-    <w:p>
-      <w:pPr>
-        <w:rPr>
-          <w:rFonts w:asciiTheme="majorHAnsi" w:hAnsiTheme="majorHAnsi"/>
-        </w:rPr>
-      </w:pPr>
-    </w:p>
-    <w:p>
-      <w:pPr>
-        <w:rPr>
-          <w:rFonts w:asciiTheme="majorHAnsi" w:hAnsiTheme="majorHAnsi"/>
-        </w:rPr>
-      </w:pPr>
-      <w:r>
-        <w:rPr>
-          <w:rFonts w:asciiTheme="majorHAnsi" w:hAnsiTheme="majorHAnsi"/>
-        </w:rPr>
-        <w:t xml:space="preserve">To run OSATE, a new Run Configuration must be set up. </w:t>
-      </w:r>
-    </w:p>
-    <w:p>
-      <w:pPr>
-        <w:rPr>
-          <w:rFonts w:asciiTheme="majorHAnsi" w:hAnsiTheme="majorHAnsi"/>
-        </w:rPr>
-      </w:pPr>
-    </w:p>
-    <w:p>
-      <w:pPr>
-        <w:rPr>
-          <w:rFonts w:asciiTheme="majorHAnsi" w:hAnsiTheme="majorHAnsi"/>
-        </w:rPr>
-      </w:pPr>
-      <w:r>
-        <w:rPr>
-          <w:rFonts w:asciiTheme="majorHAnsi" w:hAnsiTheme="majorHAnsi"/>
-        </w:rPr>
-        <w:t xml:space="preserve">Run -&gt; Run configurations… </w:t>
-      </w:r>
-    </w:p>
-    <w:p>
-      <w:pPr>
-        <w:rPr>
-          <w:rFonts w:asciiTheme="majorHAnsi" w:hAnsiTheme="majorHAnsi"/>
-        </w:rPr>
-      </w:pPr>
-    </w:p>
-    <w:p>
-      <w:pPr>
-        <w:rPr>
-          <w:rFonts w:asciiTheme="majorHAnsi" w:hAnsiTheme="majorHAnsi"/>
-        </w:rPr>
-      </w:pPr>
-      <w:r>
-        <w:rPr>
-          <w:rFonts w:asciiTheme="majorHAnsi" w:hAnsiTheme="majorHAnsi"/>
-        </w:rPr>
-        <w:t xml:space="preserve">Then select “Eclipse Applications” from the left menu list and then OSATE2. After naming the configuration and choosing your desired workspace location, select “Run.” </w:t>
-      </w:r>
-    </w:p>
-    <w:p>
-      <w:pPr>
-        <w:rPr>
-          <w:rFonts w:asciiTheme="majorHAnsi" w:hAnsiTheme="majorHAnsi"/>
-        </w:rPr>
-      </w:pPr>
-    </w:p>
-    <w:p>
-      <w:r>
-        <w:rPr>
-          <w:rFonts w:asciiTheme="majorHAnsi" w:hAnsiTheme="majorHAnsi"/>
-        </w:rPr>
-        <w:t xml:space="preserve">OSATE is set up correctly if you see a configuration similar to the one shown </w:t>
-      </w:r>
-      <w:r>
-        <w:rPr>
-          <w:rFonts w:asciiTheme="majorHAnsi" w:hAnsiTheme="majorHAnsi"/>
-        </w:rPr>
-        <w:t xml:space="preserve">in </w:t>
-      </w:r>
-      <w:r>
-        <w:rPr>
-          <w:rFonts w:asciiTheme="majorHAnsi" w:hAnsiTheme="majorHAnsi"/>
-        </w:rPr>
-        <w:fldChar w:fldCharType="begin"/>
-      </w:r>
-      <w:r>
-        <w:rPr>
-          <w:rFonts w:asciiTheme="majorHAnsi" w:hAnsiTheme="majorHAnsi"/>
-        </w:rPr>
-        <w:instrText xml:space="preserve"> REF _Ref509313253 \h </w:instrText>
-      </w:r>
-      <w:r>
-        <w:rPr>
-          <w:rFonts w:asciiTheme="majorHAnsi" w:hAnsiTheme="majorHAnsi"/>
-        </w:rPr>
-      </w:r>
-      <w:r>
-        <w:rPr>
-          <w:rFonts w:asciiTheme="majorHAnsi" w:hAnsiTheme="majorHAnsi"/>
-        </w:rPr>
-        <w:instrText xml:space="preserve"> \* MERGEFORMAT </w:instrText>
-      </w:r>
-      <w:r>
-        <w:rPr>
-          <w:rFonts w:asciiTheme="majorHAnsi" w:hAnsiTheme="majorHAnsi"/>
-        </w:rPr>
-        <w:fldChar w:fldCharType="separate"/>
-      </w:r>
-      <w:r>
-        <w:rPr>
-          <w:rFonts w:asciiTheme="majorHAnsi" w:hAnsiTheme="majorHAnsi"/>
-        </w:rPr>
-        <w:t xml:space="preserve">Figure </w:t>
-      </w:r>
-      <w:r>
-        <w:rPr>
-          <w:rFonts w:asciiTheme="majorHAnsi" w:hAnsiTheme="majorHAnsi"/>
-          <w:noProof/>
-        </w:rPr>
-        <w:t>27</w:t>
-      </w:r>
-      <w:r>
-        <w:rPr>
-          <w:rFonts w:asciiTheme="majorHAnsi" w:hAnsiTheme="majorHAnsi"/>
-        </w:rPr>
-        <w:fldChar w:fldCharType="end"/>
-      </w:r>
-      <w:r>
-        <w:rPr>
-          <w:rFonts w:asciiTheme="majorHAnsi" w:hAnsiTheme="majorHAnsi"/>
-        </w:rPr>
-        <w:t>.</w:t>
-      </w:r>
-    </w:p>
-    <w:p/>
-    <w:p/>
+        <w:t xml:space="preserve">and begin your own safety analysis. </w:t>
+      </w:r>
+    </w:p>
     <w:p/>
     <w:p/>
     <w:sectPr>
@@ -30479,7 +29772,7 @@
 </file>
 
 <file path=customXml/itemProps1.xml><?xml version="1.0" encoding="utf-8"?>
-<ds:datastoreItem xmlns:ds="http://schemas.openxmlformats.org/officeDocument/2006/customXml" ds:itemID="{EAA42203-E01F-4CE8-ACF1-4CB62D532BF6}">
+<ds:datastoreItem xmlns:ds="http://schemas.openxmlformats.org/officeDocument/2006/customXml" ds:itemID="{12A0313F-BF58-49EF-8E94-C22304E21E05}">
   <ds:schemaRefs>
     <ds:schemaRef ds:uri="http://schemas.openxmlformats.org/officeDocument/2006/bibliography"/>
   </ds:schemaRefs>

</xml_diff>

<commit_message>
DS: Updated website for update-site
</commit_message>
<xml_diff>
--- a/doc/SafetyAnnexUsersGuide/SafetyAnnexUsersGuide.docx
+++ b/doc/SafetyAnnexUsersGuide/SafetyAnnexUsersGuide.docx
@@ -4437,20 +4437,17 @@
     <w:p/>
     <w:p/>
     <w:p/>
-    <w:p>
-      <w:bookmarkStart w:id="1" w:name="_GoBack"/>
-      <w:bookmarkEnd w:id="1"/>
-    </w:p>
+    <w:p/>
     <w:p>
       <w:pPr>
         <w:pStyle w:val="Heading1"/>
       </w:pPr>
-      <w:bookmarkStart w:id="2" w:name="_Toc510450140"/>
+      <w:bookmarkStart w:id="1" w:name="_Toc510450140"/>
       <w:r>
         <w:lastRenderedPageBreak/>
         <w:t>Table of Figures</w:t>
       </w:r>
-      <w:bookmarkEnd w:id="2"/>
+      <w:bookmarkEnd w:id="1"/>
     </w:p>
     <w:p>
       <w:pPr>
@@ -6497,12 +6494,12 @@
       <w:pPr>
         <w:pStyle w:val="Heading1"/>
       </w:pPr>
-      <w:bookmarkStart w:id="3" w:name="_Toc510450141"/>
+      <w:bookmarkStart w:id="2" w:name="_Toc510450141"/>
       <w:r>
         <w:lastRenderedPageBreak/>
         <w:t>Introduction</w:t>
       </w:r>
-      <w:bookmarkEnd w:id="3"/>
+      <w:bookmarkEnd w:id="2"/>
     </w:p>
     <w:p>
       <w:pPr>
@@ -6588,12 +6585,12 @@
       <w:pPr>
         <w:pStyle w:val="Heading1"/>
       </w:pPr>
-      <w:bookmarkStart w:id="4" w:name="_Toc510450142"/>
+      <w:bookmarkStart w:id="3" w:name="_Toc510450142"/>
       <w:r>
         <w:lastRenderedPageBreak/>
         <w:t>Brief Overview of AADL, AGREE, and the Safety Annex</w:t>
       </w:r>
-      <w:bookmarkEnd w:id="4"/>
+      <w:bookmarkEnd w:id="3"/>
     </w:p>
     <w:p>
       <w:pPr>
@@ -6769,11 +6766,11 @@
           <w:szCs w:val="24"/>
         </w:rPr>
       </w:pPr>
-      <w:bookmarkStart w:id="5" w:name="_Ref509306973"/>
-      <w:bookmarkStart w:id="6" w:name="_Toc509298866"/>
-      <w:bookmarkStart w:id="7" w:name="_Toc509313357"/>
-      <w:bookmarkStart w:id="8" w:name="_Toc509494708"/>
-      <w:bookmarkStart w:id="9" w:name="_Toc510450213"/>
+      <w:bookmarkStart w:id="4" w:name="_Ref509306973"/>
+      <w:bookmarkStart w:id="5" w:name="_Toc509298866"/>
+      <w:bookmarkStart w:id="6" w:name="_Toc509313357"/>
+      <w:bookmarkStart w:id="7" w:name="_Toc509494708"/>
+      <w:bookmarkStart w:id="8" w:name="_Toc510450213"/>
       <w:r>
         <w:rPr>
           <w:sz w:val="24"/>
@@ -6817,7 +6814,7 @@
         </w:rPr>
         <w:fldChar w:fldCharType="end"/>
       </w:r>
-      <w:bookmarkEnd w:id="5"/>
+      <w:bookmarkEnd w:id="4"/>
       <w:r>
         <w:rPr>
           <w:sz w:val="24"/>
@@ -6825,14 +6822,14 @@
         </w:rPr>
         <w:t>: Toy Example for Safety Annex and AGREE</w:t>
       </w:r>
+      <w:bookmarkEnd w:id="5"/>
       <w:bookmarkEnd w:id="6"/>
       <w:bookmarkEnd w:id="7"/>
       <w:bookmarkEnd w:id="8"/>
+    </w:p>
+    <w:p>
+      <w:bookmarkStart w:id="9" w:name="_1fob9te" w:colFirst="0" w:colLast="0"/>
       <w:bookmarkEnd w:id="9"/>
-    </w:p>
-    <w:p>
-      <w:bookmarkStart w:id="10" w:name="_1fob9te" w:colFirst="0" w:colLast="0"/>
-      <w:bookmarkEnd w:id="10"/>
     </w:p>
     <w:p/>
     <w:p>
@@ -7008,8 +7005,8 @@
           <w:szCs w:val="20"/>
         </w:rPr>
       </w:pPr>
-      <w:bookmarkStart w:id="11" w:name="_3znysh7" w:colFirst="0" w:colLast="0"/>
-      <w:bookmarkEnd w:id="11"/>
+      <w:bookmarkStart w:id="10" w:name="_3znysh7" w:colFirst="0" w:colLast="0"/>
+      <w:bookmarkEnd w:id="10"/>
     </w:p>
     <w:p>
       <w:pPr>
@@ -14731,10 +14728,10 @@
           <w:szCs w:val="24"/>
         </w:rPr>
       </w:pPr>
-      <w:bookmarkStart w:id="12" w:name="_Ref509306800"/>
-      <w:bookmarkStart w:id="13" w:name="_Toc509313358"/>
-      <w:bookmarkStart w:id="14" w:name="_Toc509494709"/>
-      <w:bookmarkStart w:id="15" w:name="_Toc510450214"/>
+      <w:bookmarkStart w:id="11" w:name="_Ref509306800"/>
+      <w:bookmarkStart w:id="12" w:name="_Toc509313358"/>
+      <w:bookmarkStart w:id="13" w:name="_Toc509494709"/>
+      <w:bookmarkStart w:id="14" w:name="_Toc510450214"/>
       <w:r>
         <w:rPr>
           <w:sz w:val="24"/>
@@ -14778,7 +14775,7 @@
         </w:rPr>
         <w:fldChar w:fldCharType="end"/>
       </w:r>
-      <w:bookmarkEnd w:id="12"/>
+      <w:bookmarkEnd w:id="11"/>
       <w:r>
         <w:rPr>
           <w:sz w:val="24"/>
@@ -14786,9 +14783,9 @@
         </w:rPr>
         <w:t>: AADL Code for Toy Example with AGREE and Safety Annexes</w:t>
       </w:r>
+      <w:bookmarkEnd w:id="12"/>
       <w:bookmarkEnd w:id="13"/>
       <w:bookmarkEnd w:id="14"/>
-      <w:bookmarkEnd w:id="15"/>
     </w:p>
     <w:p>
       <w:pPr>
@@ -15385,9 +15382,9 @@
           <w:szCs w:val="24"/>
         </w:rPr>
       </w:pPr>
-      <w:bookmarkStart w:id="16" w:name="_Ref509477847"/>
-      <w:bookmarkStart w:id="17" w:name="_Toc509494710"/>
-      <w:bookmarkStart w:id="18" w:name="_Toc510450215"/>
+      <w:bookmarkStart w:id="15" w:name="_Ref509477847"/>
+      <w:bookmarkStart w:id="16" w:name="_Toc509494710"/>
+      <w:bookmarkStart w:id="17" w:name="_Toc510450215"/>
       <w:r>
         <w:rPr>
           <w:sz w:val="24"/>
@@ -15431,7 +15428,7 @@
         </w:rPr>
         <w:fldChar w:fldCharType="end"/>
       </w:r>
-      <w:bookmarkEnd w:id="16"/>
+      <w:bookmarkEnd w:id="15"/>
       <w:r>
         <w:rPr>
           <w:sz w:val="24"/>
@@ -15439,24 +15436,24 @@
         </w:rPr>
         <w:t>: Fault Hypothesis Example</w:t>
       </w:r>
+      <w:bookmarkEnd w:id="16"/>
       <w:bookmarkEnd w:id="17"/>
+    </w:p>
+    <w:p/>
+    <w:p>
+      <w:pPr>
+        <w:pStyle w:val="Heading2"/>
+      </w:pPr>
+      <w:r>
+        <w:t xml:space="preserve"> </w:t>
+      </w:r>
+      <w:bookmarkStart w:id="18" w:name="_Ref510449007"/>
+      <w:bookmarkStart w:id="19" w:name="_Toc510450143"/>
+      <w:r>
+        <w:t>Using the Safety Annex AADL Plugin</w:t>
+      </w:r>
       <w:bookmarkEnd w:id="18"/>
-    </w:p>
-    <w:p/>
-    <w:p>
-      <w:pPr>
-        <w:pStyle w:val="Heading2"/>
-      </w:pPr>
-      <w:r>
-        <w:t xml:space="preserve"> </w:t>
-      </w:r>
-      <w:bookmarkStart w:id="19" w:name="_Ref510449007"/>
-      <w:bookmarkStart w:id="20" w:name="_Toc510450143"/>
-      <w:r>
-        <w:t>Using the Safety Annex AADL Plugin</w:t>
-      </w:r>
       <w:bookmarkEnd w:id="19"/>
-      <w:bookmarkEnd w:id="20"/>
     </w:p>
     <w:p>
       <w:pPr>
@@ -15618,9 +15615,9 @@
           <w:szCs w:val="24"/>
         </w:rPr>
       </w:pPr>
-      <w:bookmarkStart w:id="21" w:name="_Toc509313359"/>
-      <w:bookmarkStart w:id="22" w:name="_Toc509494711"/>
-      <w:bookmarkStart w:id="23" w:name="_Toc510450216"/>
+      <w:bookmarkStart w:id="20" w:name="_Toc509313359"/>
+      <w:bookmarkStart w:id="21" w:name="_Toc509494711"/>
+      <w:bookmarkStart w:id="22" w:name="_Toc510450216"/>
       <w:r>
         <w:rPr>
           <w:sz w:val="24"/>
@@ -15671,9 +15668,9 @@
         </w:rPr>
         <w:t>: Import Menu Option</w:t>
       </w:r>
+      <w:bookmarkEnd w:id="20"/>
       <w:bookmarkEnd w:id="21"/>
       <w:bookmarkEnd w:id="22"/>
-      <w:bookmarkEnd w:id="23"/>
     </w:p>
     <w:p>
       <w:pPr>
@@ -15778,9 +15775,9 @@
           <w:szCs w:val="24"/>
         </w:rPr>
       </w:pPr>
-      <w:bookmarkStart w:id="24" w:name="_Toc509313360"/>
-      <w:bookmarkStart w:id="25" w:name="_Toc509494712"/>
-      <w:bookmarkStart w:id="26" w:name="_Toc510450217"/>
+      <w:bookmarkStart w:id="23" w:name="_Toc509313360"/>
+      <w:bookmarkStart w:id="24" w:name="_Toc509494712"/>
+      <w:bookmarkStart w:id="25" w:name="_Toc510450217"/>
       <w:r>
         <w:rPr>
           <w:sz w:val="24"/>
@@ -15831,9 +15828,9 @@
         </w:rPr>
         <w:t>: Importing Toy Example Project</w:t>
       </w:r>
+      <w:bookmarkEnd w:id="23"/>
       <w:bookmarkEnd w:id="24"/>
       <w:bookmarkEnd w:id="25"/>
-      <w:bookmarkEnd w:id="26"/>
     </w:p>
     <w:p>
       <w:pPr>
@@ -16007,10 +16004,10 @@
           <w:szCs w:val="24"/>
         </w:rPr>
       </w:pPr>
-      <w:bookmarkStart w:id="27" w:name="_Ref509306911"/>
-      <w:bookmarkStart w:id="28" w:name="_Toc509313361"/>
-      <w:bookmarkStart w:id="29" w:name="_Toc509494713"/>
-      <w:bookmarkStart w:id="30" w:name="_Toc510450218"/>
+      <w:bookmarkStart w:id="26" w:name="_Ref509306911"/>
+      <w:bookmarkStart w:id="27" w:name="_Toc509313361"/>
+      <w:bookmarkStart w:id="28" w:name="_Toc509494713"/>
+      <w:bookmarkStart w:id="29" w:name="_Toc510450218"/>
       <w:r>
         <w:rPr>
           <w:sz w:val="24"/>
@@ -16054,7 +16051,7 @@
         </w:rPr>
         <w:fldChar w:fldCharType="end"/>
       </w:r>
-      <w:bookmarkEnd w:id="27"/>
+      <w:bookmarkEnd w:id="26"/>
       <w:r>
         <w:rPr>
           <w:sz w:val="24"/>
@@ -16062,9 +16059,9 @@
         </w:rPr>
         <w:t>: Workspace After Importing Toy Example</w:t>
       </w:r>
+      <w:bookmarkEnd w:id="27"/>
       <w:bookmarkEnd w:id="28"/>
       <w:bookmarkEnd w:id="29"/>
-      <w:bookmarkEnd w:id="30"/>
     </w:p>
     <w:p>
       <w:pPr>
@@ -16245,10 +16242,10 @@
           <w:szCs w:val="24"/>
         </w:rPr>
       </w:pPr>
-      <w:bookmarkStart w:id="31" w:name="_Ref509306884"/>
-      <w:bookmarkStart w:id="32" w:name="_Toc509313362"/>
-      <w:bookmarkStart w:id="33" w:name="_Toc509494714"/>
-      <w:bookmarkStart w:id="34" w:name="_Toc510450219"/>
+      <w:bookmarkStart w:id="30" w:name="_Ref509306884"/>
+      <w:bookmarkStart w:id="31" w:name="_Toc509313362"/>
+      <w:bookmarkStart w:id="32" w:name="_Toc509494714"/>
+      <w:bookmarkStart w:id="33" w:name="_Toc510450219"/>
       <w:r>
         <w:rPr>
           <w:sz w:val="24"/>
@@ -16292,7 +16289,7 @@
         </w:rPr>
         <w:fldChar w:fldCharType="end"/>
       </w:r>
-      <w:bookmarkEnd w:id="31"/>
+      <w:bookmarkEnd w:id="30"/>
       <w:r>
         <w:rPr>
           <w:sz w:val="24"/>
@@ -16300,9 +16297,9 @@
         </w:rPr>
         <w:t>: AGREE and Safety Analysis Dropdown Menu</w:t>
       </w:r>
+      <w:bookmarkEnd w:id="31"/>
       <w:bookmarkEnd w:id="32"/>
       <w:bookmarkEnd w:id="33"/>
-      <w:bookmarkEnd w:id="34"/>
     </w:p>
     <w:p>
       <w:pPr>
@@ -16457,10 +16454,10 @@
           <w:szCs w:val="24"/>
         </w:rPr>
       </w:pPr>
-      <w:bookmarkStart w:id="35" w:name="_Ref509306863"/>
-      <w:bookmarkStart w:id="36" w:name="_Toc509313363"/>
-      <w:bookmarkStart w:id="37" w:name="_Toc509494715"/>
-      <w:bookmarkStart w:id="38" w:name="_Toc510450220"/>
+      <w:bookmarkStart w:id="34" w:name="_Ref509306863"/>
+      <w:bookmarkStart w:id="35" w:name="_Toc509313363"/>
+      <w:bookmarkStart w:id="36" w:name="_Toc509494715"/>
+      <w:bookmarkStart w:id="37" w:name="_Toc510450220"/>
       <w:r>
         <w:rPr>
           <w:sz w:val="24"/>
@@ -16504,7 +16501,7 @@
         </w:rPr>
         <w:fldChar w:fldCharType="end"/>
       </w:r>
-      <w:bookmarkEnd w:id="35"/>
+      <w:bookmarkEnd w:id="34"/>
       <w:r>
         <w:rPr>
           <w:sz w:val="24"/>
@@ -16512,9 +16509,9 @@
         </w:rPr>
         <w:t>:AGREE Verification Results</w:t>
       </w:r>
+      <w:bookmarkEnd w:id="35"/>
       <w:bookmarkEnd w:id="36"/>
       <w:bookmarkEnd w:id="37"/>
-      <w:bookmarkEnd w:id="38"/>
     </w:p>
     <w:p>
       <w:pPr>
@@ -16873,10 +16870,10 @@
           <w:szCs w:val="24"/>
         </w:rPr>
       </w:pPr>
-      <w:bookmarkStart w:id="39" w:name="_Ref509306825"/>
-      <w:bookmarkStart w:id="40" w:name="_Toc509313364"/>
-      <w:bookmarkStart w:id="41" w:name="_Toc509494716"/>
-      <w:bookmarkStart w:id="42" w:name="_Toc510450221"/>
+      <w:bookmarkStart w:id="38" w:name="_Ref509306825"/>
+      <w:bookmarkStart w:id="39" w:name="_Toc509313364"/>
+      <w:bookmarkStart w:id="40" w:name="_Toc509494716"/>
+      <w:bookmarkStart w:id="41" w:name="_Toc510450221"/>
       <w:r>
         <w:rPr>
           <w:sz w:val="24"/>
@@ -16920,7 +16917,7 @@
         </w:rPr>
         <w:fldChar w:fldCharType="end"/>
       </w:r>
-      <w:bookmarkEnd w:id="39"/>
+      <w:bookmarkEnd w:id="38"/>
       <w:r>
         <w:rPr>
           <w:sz w:val="24"/>
@@ -16928,9 +16925,9 @@
         </w:rPr>
         <w:t>: Counterexample from Safety Analysis</w:t>
       </w:r>
+      <w:bookmarkEnd w:id="39"/>
       <w:bookmarkEnd w:id="40"/>
       <w:bookmarkEnd w:id="41"/>
-      <w:bookmarkEnd w:id="42"/>
     </w:p>
     <w:p>
       <w:pPr>
@@ -17323,11 +17320,11 @@
           <w:szCs w:val="24"/>
         </w:rPr>
       </w:pPr>
-      <w:bookmarkStart w:id="43" w:name="_Ref509306751"/>
-      <w:bookmarkStart w:id="44" w:name="_Ref509306742"/>
-      <w:bookmarkStart w:id="45" w:name="_Toc509313365"/>
-      <w:bookmarkStart w:id="46" w:name="_Toc509494717"/>
-      <w:bookmarkStart w:id="47" w:name="_Toc510450222"/>
+      <w:bookmarkStart w:id="42" w:name="_Ref509306751"/>
+      <w:bookmarkStart w:id="43" w:name="_Ref509306742"/>
+      <w:bookmarkStart w:id="44" w:name="_Toc509313365"/>
+      <w:bookmarkStart w:id="45" w:name="_Toc509494717"/>
+      <w:bookmarkStart w:id="46" w:name="_Toc510450222"/>
       <w:r>
         <w:rPr>
           <w:sz w:val="24"/>
@@ -17371,7 +17368,7 @@
         </w:rPr>
         <w:fldChar w:fldCharType="end"/>
       </w:r>
-      <w:bookmarkEnd w:id="43"/>
+      <w:bookmarkEnd w:id="42"/>
       <w:r>
         <w:rPr>
           <w:sz w:val="24"/>
@@ -17379,10 +17376,10 @@
         </w:rPr>
         <w:t>: Generated Excel File for Counterexample</w:t>
       </w:r>
+      <w:bookmarkEnd w:id="43"/>
       <w:bookmarkEnd w:id="44"/>
       <w:bookmarkEnd w:id="45"/>
       <w:bookmarkEnd w:id="46"/>
-      <w:bookmarkEnd w:id="47"/>
     </w:p>
     <w:p>
       <w:pPr>
@@ -17410,12 +17407,12 @@
       <w:pPr>
         <w:pStyle w:val="Heading1"/>
       </w:pPr>
-      <w:bookmarkStart w:id="48" w:name="_Toc510450144"/>
+      <w:bookmarkStart w:id="47" w:name="_Toc510450144"/>
       <w:r>
         <w:lastRenderedPageBreak/>
         <w:t>Safety Annex Language</w:t>
       </w:r>
-      <w:bookmarkEnd w:id="48"/>
+      <w:bookmarkEnd w:id="47"/>
     </w:p>
     <w:p>
       <w:pPr>
@@ -17438,11 +17435,11 @@
       <w:pPr>
         <w:pStyle w:val="Heading2"/>
       </w:pPr>
-      <w:bookmarkStart w:id="49" w:name="_Toc510450145"/>
+      <w:bookmarkStart w:id="48" w:name="_Toc510450145"/>
       <w:r>
         <w:t>Syntax Overview</w:t>
       </w:r>
-      <w:bookmarkEnd w:id="49"/>
+      <w:bookmarkEnd w:id="48"/>
     </w:p>
     <w:p>
       <w:pPr>
@@ -17753,12 +17750,12 @@
       <w:pPr>
         <w:pStyle w:val="Heading2"/>
       </w:pPr>
-      <w:bookmarkStart w:id="50" w:name="_Toc510450146"/>
+      <w:bookmarkStart w:id="49" w:name="_Toc510450146"/>
       <w:r>
         <w:lastRenderedPageBreak/>
         <w:t>Lexical Elements and Types</w:t>
       </w:r>
-      <w:bookmarkEnd w:id="50"/>
+      <w:bookmarkEnd w:id="49"/>
     </w:p>
     <w:p>
       <w:pPr>
@@ -19187,8 +19184,8 @@
         </w:rPr>
         <w:t>;</w:t>
       </w:r>
-      <w:bookmarkStart w:id="51" w:name="_4d34og8" w:colFirst="0" w:colLast="0"/>
-      <w:bookmarkEnd w:id="51"/>
+      <w:bookmarkStart w:id="50" w:name="_4d34og8" w:colFirst="0" w:colLast="0"/>
+      <w:bookmarkEnd w:id="50"/>
     </w:p>
     <w:p>
       <w:pPr>
@@ -19259,9 +19256,9 @@
           <w:szCs w:val="24"/>
         </w:rPr>
       </w:pPr>
-      <w:bookmarkStart w:id="52" w:name="_Toc509313366"/>
-      <w:bookmarkStart w:id="53" w:name="_Toc509494718"/>
-      <w:bookmarkStart w:id="54" w:name="_Toc510450223"/>
+      <w:bookmarkStart w:id="51" w:name="_Toc509313366"/>
+      <w:bookmarkStart w:id="52" w:name="_Toc509494718"/>
+      <w:bookmarkStart w:id="53" w:name="_Toc510450223"/>
       <w:r>
         <w:rPr>
           <w:sz w:val="24"/>
@@ -19312,9 +19309,9 @@
         </w:rPr>
         <w:t>: Medical Device Example</w:t>
       </w:r>
+      <w:bookmarkEnd w:id="51"/>
       <w:bookmarkEnd w:id="52"/>
       <w:bookmarkEnd w:id="53"/>
-      <w:bookmarkEnd w:id="54"/>
     </w:p>
     <w:p>
       <w:pPr>
@@ -19429,12 +19426,12 @@
       <w:r>
         <w:t xml:space="preserve"> </w:t>
       </w:r>
-      <w:bookmarkStart w:id="55" w:name="_Toc510450147"/>
+      <w:bookmarkStart w:id="54" w:name="_Toc510450147"/>
       <w:proofErr w:type="spellStart"/>
       <w:r>
         <w:t>Subclauses</w:t>
       </w:r>
-      <w:bookmarkEnd w:id="55"/>
+      <w:bookmarkEnd w:id="54"/>
       <w:proofErr w:type="spellEnd"/>
     </w:p>
     <w:p>
@@ -22783,8 +22780,8 @@
       <w:pPr>
         <w:keepNext/>
       </w:pPr>
-      <w:bookmarkStart w:id="56" w:name="_17dp8vu" w:colFirst="0" w:colLast="0"/>
-      <w:bookmarkEnd w:id="56"/>
+      <w:bookmarkStart w:id="55" w:name="_17dp8vu" w:colFirst="0" w:colLast="0"/>
+      <w:bookmarkEnd w:id="55"/>
       <w:r>
         <w:rPr>
           <w:rFonts w:ascii="Calibri" w:eastAsia="Calibri" w:hAnsi="Calibri" w:cs="Calibri"/>
@@ -22850,9 +22847,9 @@
           <w:szCs w:val="24"/>
         </w:rPr>
       </w:pPr>
-      <w:bookmarkStart w:id="57" w:name="_Toc509313367"/>
-      <w:bookmarkStart w:id="58" w:name="_Toc509494719"/>
-      <w:bookmarkStart w:id="59" w:name="_Toc510450224"/>
+      <w:bookmarkStart w:id="56" w:name="_Toc509313367"/>
+      <w:bookmarkStart w:id="57" w:name="_Toc509494719"/>
+      <w:bookmarkStart w:id="58" w:name="_Toc510450224"/>
       <w:r>
         <w:rPr>
           <w:sz w:val="24"/>
@@ -22903,85 +22900,85 @@
         </w:rPr>
         <w:t>: Safety Annex Grammar</w:t>
       </w:r>
+      <w:bookmarkEnd w:id="56"/>
       <w:bookmarkEnd w:id="57"/>
       <w:bookmarkEnd w:id="58"/>
+    </w:p>
+    <w:p/>
+    <w:p>
+      <w:pPr>
+        <w:rPr>
+          <w:rFonts w:asciiTheme="majorHAnsi" w:eastAsia="Carlito" w:hAnsiTheme="majorHAnsi" w:cstheme="majorHAnsi"/>
+        </w:rPr>
+      </w:pPr>
+      <w:r>
+        <w:rPr>
+          <w:rFonts w:asciiTheme="majorHAnsi" w:eastAsia="Carlito" w:hAnsiTheme="majorHAnsi" w:cstheme="majorHAnsi"/>
+        </w:rPr>
+        <w:t xml:space="preserve">A Safety </w:t>
+      </w:r>
+      <w:proofErr w:type="spellStart"/>
+      <w:r>
+        <w:rPr>
+          <w:rFonts w:asciiTheme="majorHAnsi" w:eastAsia="Carlito" w:hAnsiTheme="majorHAnsi" w:cstheme="majorHAnsi"/>
+        </w:rPr>
+        <w:t>subclause</w:t>
+      </w:r>
+      <w:proofErr w:type="spellEnd"/>
+      <w:r>
+        <w:rPr>
+          <w:rFonts w:asciiTheme="majorHAnsi" w:eastAsia="Carlito" w:hAnsiTheme="majorHAnsi" w:cstheme="majorHAnsi"/>
+        </w:rPr>
+        <w:t xml:space="preserve"> consists of a spec statement which consists of a sequence of statements. These different kinds of statements and their uses are described in section 3.4. </w:t>
+      </w:r>
+    </w:p>
+    <w:p>
+      <w:pPr>
+        <w:rPr>
+          <w:rFonts w:asciiTheme="majorHAnsi" w:eastAsia="Carlito" w:hAnsiTheme="majorHAnsi" w:cstheme="majorHAnsi"/>
+        </w:rPr>
+      </w:pPr>
+    </w:p>
+    <w:p>
+      <w:pPr>
+        <w:rPr>
+          <w:rFonts w:asciiTheme="majorHAnsi" w:hAnsiTheme="majorHAnsi" w:cstheme="majorHAnsi"/>
+        </w:rPr>
+      </w:pPr>
+      <w:r>
+        <w:rPr>
+          <w:rFonts w:asciiTheme="majorHAnsi" w:eastAsia="Carlito" w:hAnsiTheme="majorHAnsi" w:cstheme="majorHAnsi"/>
+        </w:rPr>
+        <w:t xml:space="preserve">Safety </w:t>
+      </w:r>
+      <w:proofErr w:type="spellStart"/>
+      <w:r>
+        <w:rPr>
+          <w:rFonts w:asciiTheme="majorHAnsi" w:eastAsia="Carlito" w:hAnsiTheme="majorHAnsi" w:cstheme="majorHAnsi"/>
+        </w:rPr>
+        <w:t>subclauses</w:t>
+      </w:r>
+      <w:proofErr w:type="spellEnd"/>
+      <w:r>
+        <w:rPr>
+          <w:rFonts w:asciiTheme="majorHAnsi" w:eastAsia="Carlito" w:hAnsiTheme="majorHAnsi" w:cstheme="majorHAnsi"/>
+        </w:rPr>
+        <w:t xml:space="preserve"> can occur either within an AADL component or component implementation. </w:t>
+      </w:r>
+    </w:p>
+    <w:p/>
+    <w:p>
+      <w:pPr>
+        <w:pStyle w:val="Heading2"/>
+      </w:pPr>
+      <w:r>
+        <w:t xml:space="preserve"> </w:t>
+      </w:r>
+      <w:bookmarkStart w:id="59" w:name="_Toc510450148"/>
+      <w:r>
+        <w:t>Spec Statement</w:t>
+      </w:r>
       <w:bookmarkEnd w:id="59"/>
-    </w:p>
-    <w:p/>
-    <w:p>
-      <w:pPr>
-        <w:rPr>
-          <w:rFonts w:asciiTheme="majorHAnsi" w:eastAsia="Carlito" w:hAnsiTheme="majorHAnsi" w:cstheme="majorHAnsi"/>
-        </w:rPr>
-      </w:pPr>
-      <w:r>
-        <w:rPr>
-          <w:rFonts w:asciiTheme="majorHAnsi" w:eastAsia="Carlito" w:hAnsiTheme="majorHAnsi" w:cstheme="majorHAnsi"/>
-        </w:rPr>
-        <w:t xml:space="preserve">A Safety </w:t>
-      </w:r>
-      <w:proofErr w:type="spellStart"/>
-      <w:r>
-        <w:rPr>
-          <w:rFonts w:asciiTheme="majorHAnsi" w:eastAsia="Carlito" w:hAnsiTheme="majorHAnsi" w:cstheme="majorHAnsi"/>
-        </w:rPr>
-        <w:t>subclause</w:t>
-      </w:r>
-      <w:proofErr w:type="spellEnd"/>
-      <w:r>
-        <w:rPr>
-          <w:rFonts w:asciiTheme="majorHAnsi" w:eastAsia="Carlito" w:hAnsiTheme="majorHAnsi" w:cstheme="majorHAnsi"/>
-        </w:rPr>
-        <w:t xml:space="preserve"> consists of a spec statement which consists of a sequence of statements. These different kinds of statements and their uses are described in section 3.4. </w:t>
-      </w:r>
-    </w:p>
-    <w:p>
-      <w:pPr>
-        <w:rPr>
-          <w:rFonts w:asciiTheme="majorHAnsi" w:eastAsia="Carlito" w:hAnsiTheme="majorHAnsi" w:cstheme="majorHAnsi"/>
-        </w:rPr>
-      </w:pPr>
-    </w:p>
-    <w:p>
-      <w:pPr>
-        <w:rPr>
-          <w:rFonts w:asciiTheme="majorHAnsi" w:hAnsiTheme="majorHAnsi" w:cstheme="majorHAnsi"/>
-        </w:rPr>
-      </w:pPr>
-      <w:r>
-        <w:rPr>
-          <w:rFonts w:asciiTheme="majorHAnsi" w:eastAsia="Carlito" w:hAnsiTheme="majorHAnsi" w:cstheme="majorHAnsi"/>
-        </w:rPr>
-        <w:t xml:space="preserve">Safety </w:t>
-      </w:r>
-      <w:proofErr w:type="spellStart"/>
-      <w:r>
-        <w:rPr>
-          <w:rFonts w:asciiTheme="majorHAnsi" w:eastAsia="Carlito" w:hAnsiTheme="majorHAnsi" w:cstheme="majorHAnsi"/>
-        </w:rPr>
-        <w:t>subclauses</w:t>
-      </w:r>
-      <w:proofErr w:type="spellEnd"/>
-      <w:r>
-        <w:rPr>
-          <w:rFonts w:asciiTheme="majorHAnsi" w:eastAsia="Carlito" w:hAnsiTheme="majorHAnsi" w:cstheme="majorHAnsi"/>
-        </w:rPr>
-        <w:t xml:space="preserve"> can occur either within an AADL component or component implementation. </w:t>
-      </w:r>
-    </w:p>
-    <w:p/>
-    <w:p>
-      <w:pPr>
-        <w:pStyle w:val="Heading2"/>
-      </w:pPr>
-      <w:r>
-        <w:t xml:space="preserve"> </w:t>
-      </w:r>
-      <w:bookmarkStart w:id="60" w:name="_Toc510450148"/>
-      <w:r>
-        <w:t>Spec Statement</w:t>
-      </w:r>
-      <w:bookmarkEnd w:id="60"/>
     </w:p>
     <w:p>
       <w:pPr>
@@ -23888,10 +23885,10 @@
           <w:szCs w:val="24"/>
         </w:rPr>
       </w:pPr>
-      <w:bookmarkStart w:id="61" w:name="_Ref509311632"/>
-      <w:bookmarkStart w:id="62" w:name="_Toc509313368"/>
-      <w:bookmarkStart w:id="63" w:name="_Toc509494720"/>
-      <w:bookmarkStart w:id="64" w:name="_Toc510450225"/>
+      <w:bookmarkStart w:id="60" w:name="_Ref509311632"/>
+      <w:bookmarkStart w:id="61" w:name="_Toc509313368"/>
+      <w:bookmarkStart w:id="62" w:name="_Toc509494720"/>
+      <w:bookmarkStart w:id="63" w:name="_Toc510450225"/>
       <w:r>
         <w:rPr>
           <w:sz w:val="24"/>
@@ -23935,7 +23932,7 @@
         </w:rPr>
         <w:fldChar w:fldCharType="end"/>
       </w:r>
-      <w:bookmarkEnd w:id="61"/>
+      <w:bookmarkEnd w:id="60"/>
       <w:r>
         <w:rPr>
           <w:sz w:val="24"/>
@@ -23943,122 +23940,122 @@
         </w:rPr>
         <w:t>: Fault Node Definition</w:t>
       </w:r>
+      <w:bookmarkEnd w:id="61"/>
       <w:bookmarkEnd w:id="62"/>
       <w:bookmarkEnd w:id="63"/>
+    </w:p>
+    <w:p/>
+    <w:p>
+      <w:pPr>
+        <w:rPr>
+          <w:rFonts w:asciiTheme="majorHAnsi" w:eastAsia="Carlito" w:hAnsiTheme="majorHAnsi" w:cstheme="majorHAnsi"/>
+        </w:rPr>
+      </w:pPr>
+      <w:r>
+        <w:rPr>
+          <w:rFonts w:asciiTheme="majorHAnsi" w:eastAsia="Carlito" w:hAnsiTheme="majorHAnsi" w:cstheme="majorHAnsi"/>
+        </w:rPr>
+        <w:t xml:space="preserve">The input and output statements (section 3.5.1, 3.5.2) will refer directly to the inputs and return values of the fault node. Every fault node definition contains an input parameter called </w:t>
+      </w:r>
+      <w:r>
+        <w:rPr>
+          <w:rFonts w:asciiTheme="majorHAnsi" w:eastAsia="Courier" w:hAnsiTheme="majorHAnsi" w:cstheme="majorHAnsi"/>
+        </w:rPr>
+        <w:t>trigger</w:t>
+      </w:r>
+      <w:r>
+        <w:rPr>
+          <w:rFonts w:asciiTheme="majorHAnsi" w:eastAsia="Courier" w:hAnsiTheme="majorHAnsi" w:cstheme="majorHAnsi"/>
+        </w:rPr>
+        <w:t>*</w:t>
+      </w:r>
+      <w:r>
+        <w:rPr>
+          <w:rFonts w:asciiTheme="majorHAnsi" w:eastAsia="Courier" w:hAnsiTheme="majorHAnsi" w:cstheme="majorHAnsi"/>
+        </w:rPr>
+        <w:t>.</w:t>
+      </w:r>
+      <w:r>
+        <w:rPr>
+          <w:rFonts w:asciiTheme="majorHAnsi" w:eastAsia="Carlito" w:hAnsiTheme="majorHAnsi" w:cstheme="majorHAnsi"/>
+        </w:rPr>
+        <w:t xml:space="preserve"> All other input parameters are linked in the </w:t>
+      </w:r>
+      <w:r>
+        <w:rPr>
+          <w:rFonts w:asciiTheme="majorHAnsi" w:eastAsia="Courier" w:hAnsiTheme="majorHAnsi" w:cstheme="majorHAnsi"/>
+        </w:rPr>
+        <w:t xml:space="preserve">Inputs </w:t>
+      </w:r>
+      <w:r>
+        <w:rPr>
+          <w:rFonts w:asciiTheme="majorHAnsi" w:eastAsia="Carlito" w:hAnsiTheme="majorHAnsi" w:cstheme="majorHAnsi"/>
+        </w:rPr>
+        <w:t xml:space="preserve">statement (section 3.5.1) and the return values are linked with AADL component in the </w:t>
+      </w:r>
+      <w:r>
+        <w:rPr>
+          <w:rFonts w:asciiTheme="majorHAnsi" w:eastAsia="Courier" w:hAnsiTheme="majorHAnsi" w:cstheme="majorHAnsi"/>
+        </w:rPr>
+        <w:t xml:space="preserve">Outputs </w:t>
+      </w:r>
+      <w:r>
+        <w:rPr>
+          <w:rFonts w:asciiTheme="majorHAnsi" w:eastAsia="Carlito" w:hAnsiTheme="majorHAnsi" w:cstheme="majorHAnsi"/>
+        </w:rPr>
+        <w:t xml:space="preserve">statement (section 3.5.2). </w:t>
+      </w:r>
+    </w:p>
+    <w:p>
+      <w:pPr>
+        <w:rPr>
+          <w:rFonts w:asciiTheme="majorHAnsi" w:hAnsiTheme="majorHAnsi" w:cstheme="majorHAnsi"/>
+        </w:rPr>
+      </w:pPr>
+    </w:p>
+    <w:p>
+      <w:pPr>
+        <w:rPr>
+          <w:rFonts w:asciiTheme="majorHAnsi" w:eastAsia="Carlito" w:hAnsiTheme="majorHAnsi" w:cstheme="majorHAnsi"/>
+        </w:rPr>
+      </w:pPr>
+      <w:r>
+        <w:rPr>
+          <w:rFonts w:asciiTheme="majorHAnsi" w:eastAsia="Carlito" w:hAnsiTheme="majorHAnsi" w:cstheme="majorHAnsi"/>
+        </w:rPr>
+        <w:t xml:space="preserve">The fault spec statement will contain zero or more Fault Subcomponent statements. In the case of zero, no faults wrap the AADL component and hence no fault analysis is performed. </w:t>
+      </w:r>
+    </w:p>
+    <w:p>
+      <w:pPr>
+        <w:rPr>
+          <w:rFonts w:asciiTheme="majorHAnsi" w:eastAsia="Carlito" w:hAnsiTheme="majorHAnsi" w:cstheme="majorHAnsi"/>
+        </w:rPr>
+      </w:pPr>
+    </w:p>
+    <w:p>
+      <w:pPr>
+        <w:rPr>
+          <w:rFonts w:asciiTheme="majorHAnsi" w:eastAsia="Carlito" w:hAnsiTheme="majorHAnsi" w:cstheme="majorHAnsi"/>
+        </w:rPr>
+      </w:pPr>
+      <w:r>
+        <w:rPr>
+          <w:rFonts w:asciiTheme="majorHAnsi" w:eastAsia="Carlito" w:hAnsiTheme="majorHAnsi" w:cstheme="majorHAnsi"/>
+        </w:rPr>
+        <w:t xml:space="preserve">*In future work, this trigger will be linked to the trigger statement shown in the grammar above. </w:t>
+      </w:r>
+    </w:p>
+    <w:p/>
+    <w:p>
+      <w:pPr>
+        <w:pStyle w:val="Heading3"/>
+      </w:pPr>
+      <w:bookmarkStart w:id="64" w:name="_Toc510450149"/>
+      <w:r>
+        <w:t>Fault Statement</w:t>
+      </w:r>
       <w:bookmarkEnd w:id="64"/>
-    </w:p>
-    <w:p/>
-    <w:p>
-      <w:pPr>
-        <w:rPr>
-          <w:rFonts w:asciiTheme="majorHAnsi" w:eastAsia="Carlito" w:hAnsiTheme="majorHAnsi" w:cstheme="majorHAnsi"/>
-        </w:rPr>
-      </w:pPr>
-      <w:r>
-        <w:rPr>
-          <w:rFonts w:asciiTheme="majorHAnsi" w:eastAsia="Carlito" w:hAnsiTheme="majorHAnsi" w:cstheme="majorHAnsi"/>
-        </w:rPr>
-        <w:t xml:space="preserve">The input and output statements (section 3.5.1, 3.5.2) will refer directly to the inputs and return values of the fault node. Every fault node definition contains an input parameter called </w:t>
-      </w:r>
-      <w:r>
-        <w:rPr>
-          <w:rFonts w:asciiTheme="majorHAnsi" w:eastAsia="Courier" w:hAnsiTheme="majorHAnsi" w:cstheme="majorHAnsi"/>
-        </w:rPr>
-        <w:t>trigger</w:t>
-      </w:r>
-      <w:r>
-        <w:rPr>
-          <w:rFonts w:asciiTheme="majorHAnsi" w:eastAsia="Courier" w:hAnsiTheme="majorHAnsi" w:cstheme="majorHAnsi"/>
-        </w:rPr>
-        <w:t>*</w:t>
-      </w:r>
-      <w:r>
-        <w:rPr>
-          <w:rFonts w:asciiTheme="majorHAnsi" w:eastAsia="Courier" w:hAnsiTheme="majorHAnsi" w:cstheme="majorHAnsi"/>
-        </w:rPr>
-        <w:t>.</w:t>
-      </w:r>
-      <w:r>
-        <w:rPr>
-          <w:rFonts w:asciiTheme="majorHAnsi" w:eastAsia="Carlito" w:hAnsiTheme="majorHAnsi" w:cstheme="majorHAnsi"/>
-        </w:rPr>
-        <w:t xml:space="preserve"> All other input parameters are linked in the </w:t>
-      </w:r>
-      <w:r>
-        <w:rPr>
-          <w:rFonts w:asciiTheme="majorHAnsi" w:eastAsia="Courier" w:hAnsiTheme="majorHAnsi" w:cstheme="majorHAnsi"/>
-        </w:rPr>
-        <w:t xml:space="preserve">Inputs </w:t>
-      </w:r>
-      <w:r>
-        <w:rPr>
-          <w:rFonts w:asciiTheme="majorHAnsi" w:eastAsia="Carlito" w:hAnsiTheme="majorHAnsi" w:cstheme="majorHAnsi"/>
-        </w:rPr>
-        <w:t xml:space="preserve">statement (section 3.5.1) and the return values are linked with AADL component in the </w:t>
-      </w:r>
-      <w:r>
-        <w:rPr>
-          <w:rFonts w:asciiTheme="majorHAnsi" w:eastAsia="Courier" w:hAnsiTheme="majorHAnsi" w:cstheme="majorHAnsi"/>
-        </w:rPr>
-        <w:t xml:space="preserve">Outputs </w:t>
-      </w:r>
-      <w:r>
-        <w:rPr>
-          <w:rFonts w:asciiTheme="majorHAnsi" w:eastAsia="Carlito" w:hAnsiTheme="majorHAnsi" w:cstheme="majorHAnsi"/>
-        </w:rPr>
-        <w:t xml:space="preserve">statement (section 3.5.2). </w:t>
-      </w:r>
-    </w:p>
-    <w:p>
-      <w:pPr>
-        <w:rPr>
-          <w:rFonts w:asciiTheme="majorHAnsi" w:hAnsiTheme="majorHAnsi" w:cstheme="majorHAnsi"/>
-        </w:rPr>
-      </w:pPr>
-    </w:p>
-    <w:p>
-      <w:pPr>
-        <w:rPr>
-          <w:rFonts w:asciiTheme="majorHAnsi" w:eastAsia="Carlito" w:hAnsiTheme="majorHAnsi" w:cstheme="majorHAnsi"/>
-        </w:rPr>
-      </w:pPr>
-      <w:r>
-        <w:rPr>
-          <w:rFonts w:asciiTheme="majorHAnsi" w:eastAsia="Carlito" w:hAnsiTheme="majorHAnsi" w:cstheme="majorHAnsi"/>
-        </w:rPr>
-        <w:t xml:space="preserve">The fault spec statement will contain zero or more Fault Subcomponent statements. In the case of zero, no faults wrap the AADL component and hence no fault analysis is performed. </w:t>
-      </w:r>
-    </w:p>
-    <w:p>
-      <w:pPr>
-        <w:rPr>
-          <w:rFonts w:asciiTheme="majorHAnsi" w:eastAsia="Carlito" w:hAnsiTheme="majorHAnsi" w:cstheme="majorHAnsi"/>
-        </w:rPr>
-      </w:pPr>
-    </w:p>
-    <w:p>
-      <w:pPr>
-        <w:rPr>
-          <w:rFonts w:asciiTheme="majorHAnsi" w:eastAsia="Carlito" w:hAnsiTheme="majorHAnsi" w:cstheme="majorHAnsi"/>
-        </w:rPr>
-      </w:pPr>
-      <w:r>
-        <w:rPr>
-          <w:rFonts w:asciiTheme="majorHAnsi" w:eastAsia="Carlito" w:hAnsiTheme="majorHAnsi" w:cstheme="majorHAnsi"/>
-        </w:rPr>
-        <w:t xml:space="preserve">*In future work, this trigger will be linked to the trigger statement shown in the grammar above. </w:t>
-      </w:r>
-    </w:p>
-    <w:p/>
-    <w:p>
-      <w:pPr>
-        <w:pStyle w:val="Heading3"/>
-      </w:pPr>
-      <w:bookmarkStart w:id="65" w:name="_Toc510450149"/>
-      <w:r>
-        <w:t>Fault Statement</w:t>
-      </w:r>
-      <w:bookmarkEnd w:id="65"/>
     </w:p>
     <w:p>
       <w:pPr>
@@ -24919,11 +24916,11 @@
       <w:pPr>
         <w:pStyle w:val="Heading4"/>
       </w:pPr>
-      <w:bookmarkStart w:id="66" w:name="_Toc510450150"/>
+      <w:bookmarkStart w:id="65" w:name="_Toc510450150"/>
       <w:r>
         <w:t>Input Statement</w:t>
       </w:r>
-      <w:bookmarkEnd w:id="66"/>
+      <w:bookmarkEnd w:id="65"/>
     </w:p>
     <w:p>
       <w:pPr>
@@ -25685,11 +25682,11 @@
       <w:pPr>
         <w:pStyle w:val="Heading4"/>
       </w:pPr>
-      <w:bookmarkStart w:id="67" w:name="_Toc510450151"/>
+      <w:bookmarkStart w:id="66" w:name="_Toc510450151"/>
       <w:r>
         <w:t>Output Statement</w:t>
       </w:r>
-      <w:bookmarkEnd w:id="67"/>
+      <w:bookmarkEnd w:id="66"/>
     </w:p>
     <w:p>
       <w:pPr>
@@ -25939,11 +25936,11 @@
       <w:pPr>
         <w:pStyle w:val="Heading4"/>
       </w:pPr>
-      <w:bookmarkStart w:id="68" w:name="_Toc510450152"/>
+      <w:bookmarkStart w:id="67" w:name="_Toc510450152"/>
       <w:r>
         <w:t>Duration Statement</w:t>
       </w:r>
-      <w:bookmarkEnd w:id="68"/>
+      <w:bookmarkEnd w:id="67"/>
     </w:p>
     <w:p>
       <w:pPr>
@@ -26047,12 +26044,12 @@
       <w:pPr>
         <w:pStyle w:val="Heading4"/>
       </w:pPr>
-      <w:bookmarkStart w:id="69" w:name="_Toc510450153"/>
+      <w:bookmarkStart w:id="68" w:name="_Toc510450153"/>
       <w:r>
         <w:lastRenderedPageBreak/>
         <w:t>Trigger Statement</w:t>
       </w:r>
-      <w:bookmarkEnd w:id="69"/>
+      <w:bookmarkEnd w:id="68"/>
     </w:p>
     <w:p>
       <w:pPr>
@@ -26416,27 +26413,27 @@
       <w:pPr>
         <w:pStyle w:val="Heading4"/>
       </w:pPr>
-      <w:bookmarkStart w:id="70" w:name="_Toc510450154"/>
+      <w:bookmarkStart w:id="69" w:name="_Toc510450154"/>
       <w:r>
         <w:t>Probability Statement</w:t>
       </w:r>
+      <w:bookmarkEnd w:id="69"/>
+    </w:p>
+    <w:p/>
+    <w:p>
+      <w:pPr>
+        <w:pStyle w:val="Heading4"/>
+      </w:pPr>
+      <w:bookmarkStart w:id="70" w:name="_Ref509392770"/>
+      <w:bookmarkStart w:id="71" w:name="_Toc510450155"/>
+      <w:r>
+        <w:t xml:space="preserve">Propagation </w:t>
+      </w:r>
+      <w:r>
+        <w:t>Statement</w:t>
+      </w:r>
       <w:bookmarkEnd w:id="70"/>
-    </w:p>
-    <w:p/>
-    <w:p>
-      <w:pPr>
-        <w:pStyle w:val="Heading4"/>
-      </w:pPr>
-      <w:bookmarkStart w:id="71" w:name="_Ref509392770"/>
-      <w:bookmarkStart w:id="72" w:name="_Toc510450155"/>
-      <w:r>
-        <w:t xml:space="preserve">Propagation </w:t>
-      </w:r>
-      <w:r>
-        <w:t>Statement</w:t>
-      </w:r>
       <w:bookmarkEnd w:id="71"/>
-      <w:bookmarkEnd w:id="72"/>
     </w:p>
     <w:p>
       <w:pPr>
@@ -26620,8 +26617,8 @@
           <w:szCs w:val="24"/>
         </w:rPr>
       </w:pPr>
-      <w:bookmarkStart w:id="73" w:name="_Toc509494721"/>
-      <w:bookmarkStart w:id="74" w:name="_Toc510450226"/>
+      <w:bookmarkStart w:id="72" w:name="_Toc509494721"/>
+      <w:bookmarkStart w:id="73" w:name="_Toc510450226"/>
       <w:r>
         <w:rPr>
           <w:sz w:val="24"/>
@@ -26672,75 +26669,75 @@
         </w:rPr>
         <w:t>: Propagation Statement Example</w:t>
       </w:r>
+      <w:bookmarkEnd w:id="72"/>
       <w:bookmarkEnd w:id="73"/>
+    </w:p>
+    <w:p/>
+    <w:p>
+      <w:pPr>
+        <w:pStyle w:val="Heading4"/>
+      </w:pPr>
+      <w:bookmarkStart w:id="74" w:name="_Toc510450156"/>
+      <w:r>
+        <w:t>Safety Eq</w:t>
+      </w:r>
+      <w:r>
+        <w:t>uation</w:t>
+      </w:r>
+      <w:r>
+        <w:t xml:space="preserve"> Statement</w:t>
+      </w:r>
+      <w:r>
+        <w:t>s</w:t>
+      </w:r>
       <w:bookmarkEnd w:id="74"/>
     </w:p>
-    <w:p/>
-    <w:p>
-      <w:pPr>
-        <w:pStyle w:val="Heading4"/>
-      </w:pPr>
-      <w:bookmarkStart w:id="75" w:name="_Toc510450156"/>
-      <w:r>
-        <w:t>Safety Eq</w:t>
-      </w:r>
-      <w:r>
+    <w:p>
+      <w:pPr>
+        <w:rPr>
+          <w:rFonts w:asciiTheme="majorHAnsi" w:hAnsiTheme="majorHAnsi"/>
+        </w:rPr>
+      </w:pPr>
+      <w:r>
+        <w:rPr>
+          <w:rFonts w:asciiTheme="majorHAnsi" w:hAnsiTheme="majorHAnsi"/>
+        </w:rPr>
+        <w:t>To allow flexibility in assigning failure values, various kinds of equation statements are defined for the Safety Annex. This extends the AGREE eq</w:t>
+      </w:r>
+      <w:r>
+        <w:rPr>
+          <w:rFonts w:asciiTheme="majorHAnsi" w:hAnsiTheme="majorHAnsi"/>
+        </w:rPr>
         <w:t>uation</w:t>
       </w:r>
       <w:r>
-        <w:t xml:space="preserve"> Statement</w:t>
-      </w:r>
-      <w:r>
-        <w:t>s</w:t>
+        <w:rPr>
+          <w:rFonts w:asciiTheme="majorHAnsi" w:hAnsiTheme="majorHAnsi"/>
+        </w:rPr>
+        <w:t xml:space="preserve"> statement by adding three new kinds of equations. </w:t>
+      </w:r>
+    </w:p>
+    <w:p>
+      <w:pPr>
+        <w:rPr>
+          <w:rFonts w:asciiTheme="majorHAnsi" w:hAnsiTheme="majorHAnsi"/>
+        </w:rPr>
+      </w:pPr>
+    </w:p>
+    <w:p>
+      <w:pPr>
+        <w:pStyle w:val="Heading5"/>
+      </w:pPr>
+      <w:bookmarkStart w:id="75" w:name="_Toc510450157"/>
+      <w:proofErr w:type="spellStart"/>
+      <w:r>
+        <w:t>Eq</w:t>
+      </w:r>
+      <w:proofErr w:type="spellEnd"/>
+      <w:r>
+        <w:t xml:space="preserve"> Statements</w:t>
       </w:r>
       <w:bookmarkEnd w:id="75"/>
-    </w:p>
-    <w:p>
-      <w:pPr>
-        <w:rPr>
-          <w:rFonts w:asciiTheme="majorHAnsi" w:hAnsiTheme="majorHAnsi"/>
-        </w:rPr>
-      </w:pPr>
-      <w:r>
-        <w:rPr>
-          <w:rFonts w:asciiTheme="majorHAnsi" w:hAnsiTheme="majorHAnsi"/>
-        </w:rPr>
-        <w:t>To allow flexibility in assigning failure values, various kinds of equation statements are defined for the Safety Annex. This extends the AGREE eq</w:t>
-      </w:r>
-      <w:r>
-        <w:rPr>
-          <w:rFonts w:asciiTheme="majorHAnsi" w:hAnsiTheme="majorHAnsi"/>
-        </w:rPr>
-        <w:t>uation</w:t>
-      </w:r>
-      <w:r>
-        <w:rPr>
-          <w:rFonts w:asciiTheme="majorHAnsi" w:hAnsiTheme="majorHAnsi"/>
-        </w:rPr>
-        <w:t xml:space="preserve"> statement by adding three new kinds of equations. </w:t>
-      </w:r>
-    </w:p>
-    <w:p>
-      <w:pPr>
-        <w:rPr>
-          <w:rFonts w:asciiTheme="majorHAnsi" w:hAnsiTheme="majorHAnsi"/>
-        </w:rPr>
-      </w:pPr>
-    </w:p>
-    <w:p>
-      <w:pPr>
-        <w:pStyle w:val="Heading5"/>
-      </w:pPr>
-      <w:bookmarkStart w:id="76" w:name="_Toc510450157"/>
-      <w:proofErr w:type="spellStart"/>
-      <w:r>
-        <w:t>Eq</w:t>
-      </w:r>
-      <w:proofErr w:type="spellEnd"/>
-      <w:r>
-        <w:t xml:space="preserve"> Statements</w:t>
-      </w:r>
-      <w:bookmarkEnd w:id="76"/>
     </w:p>
     <w:p>
       <w:pPr>
@@ -27039,11 +27036,11 @@
       <w:pPr>
         <w:pStyle w:val="Heading5"/>
       </w:pPr>
-      <w:bookmarkStart w:id="77" w:name="_Toc510450158"/>
+      <w:bookmarkStart w:id="76" w:name="_Toc510450158"/>
       <w:r>
         <w:t>Set Statements</w:t>
       </w:r>
-      <w:bookmarkEnd w:id="77"/>
+      <w:bookmarkEnd w:id="76"/>
     </w:p>
     <w:p>
       <w:pPr>
@@ -27198,59 +27195,59 @@
           <w:rFonts w:asciiTheme="majorHAnsi" w:eastAsia="Carlito" w:hAnsiTheme="majorHAnsi" w:cstheme="majorHAnsi"/>
         </w:rPr>
       </w:pPr>
-      <w:bookmarkStart w:id="78" w:name="_4i7ojhp" w:colFirst="0" w:colLast="0"/>
+      <w:bookmarkStart w:id="77" w:name="_4i7ojhp" w:colFirst="0" w:colLast="0"/>
+      <w:bookmarkEnd w:id="77"/>
+      <w:r>
+        <w:rPr>
+          <w:rFonts w:asciiTheme="majorHAnsi" w:eastAsia="Carlito" w:hAnsiTheme="majorHAnsi" w:cstheme="majorHAnsi"/>
+        </w:rPr>
+        <w:t xml:space="preserve">The </w:t>
+      </w:r>
+      <w:proofErr w:type="gramStart"/>
+      <w:r>
+        <w:rPr>
+          <w:rFonts w:asciiTheme="majorHAnsi" w:eastAsia="Carlito" w:hAnsiTheme="majorHAnsi" w:cstheme="majorHAnsi"/>
+        </w:rPr>
+        <w:t xml:space="preserve">variable  </w:t>
+      </w:r>
+      <w:proofErr w:type="spellStart"/>
+      <w:r>
+        <w:rPr>
+          <w:rFonts w:asciiTheme="majorHAnsi" w:eastAsia="Courier" w:hAnsiTheme="majorHAnsi" w:cstheme="majorHAnsi"/>
+        </w:rPr>
+        <w:t>set</w:t>
+      </w:r>
+      <w:proofErr w:type="gramEnd"/>
+      <w:r>
+        <w:rPr>
+          <w:rFonts w:asciiTheme="majorHAnsi" w:eastAsia="Courier" w:hAnsiTheme="majorHAnsi" w:cstheme="majorHAnsi"/>
+        </w:rPr>
+        <w:t>_values</w:t>
+      </w:r>
+      <w:proofErr w:type="spellEnd"/>
+      <w:r>
+        <w:rPr>
+          <w:rFonts w:asciiTheme="majorHAnsi" w:eastAsia="Courier" w:hAnsiTheme="majorHAnsi" w:cstheme="majorHAnsi"/>
+        </w:rPr>
+        <w:t xml:space="preserve"> </w:t>
+      </w:r>
+      <w:r>
+        <w:rPr>
+          <w:rFonts w:asciiTheme="majorHAnsi" w:eastAsia="Carlito" w:hAnsiTheme="majorHAnsi" w:cstheme="majorHAnsi"/>
+        </w:rPr>
+        <w:t xml:space="preserve">will hold the value 0, 3, or 5. </w:t>
+      </w:r>
+    </w:p>
+    <w:p/>
+    <w:p>
+      <w:pPr>
+        <w:pStyle w:val="Heading5"/>
+      </w:pPr>
+      <w:bookmarkStart w:id="78" w:name="_Toc510450159"/>
+      <w:r>
+        <w:t>Range Statements</w:t>
+      </w:r>
       <w:bookmarkEnd w:id="78"/>
-      <w:r>
-        <w:rPr>
-          <w:rFonts w:asciiTheme="majorHAnsi" w:eastAsia="Carlito" w:hAnsiTheme="majorHAnsi" w:cstheme="majorHAnsi"/>
-        </w:rPr>
-        <w:t xml:space="preserve">The </w:t>
-      </w:r>
-      <w:proofErr w:type="gramStart"/>
-      <w:r>
-        <w:rPr>
-          <w:rFonts w:asciiTheme="majorHAnsi" w:eastAsia="Carlito" w:hAnsiTheme="majorHAnsi" w:cstheme="majorHAnsi"/>
-        </w:rPr>
-        <w:t xml:space="preserve">variable  </w:t>
-      </w:r>
-      <w:proofErr w:type="spellStart"/>
-      <w:r>
-        <w:rPr>
-          <w:rFonts w:asciiTheme="majorHAnsi" w:eastAsia="Courier" w:hAnsiTheme="majorHAnsi" w:cstheme="majorHAnsi"/>
-        </w:rPr>
-        <w:t>set</w:t>
-      </w:r>
-      <w:proofErr w:type="gramEnd"/>
-      <w:r>
-        <w:rPr>
-          <w:rFonts w:asciiTheme="majorHAnsi" w:eastAsia="Courier" w:hAnsiTheme="majorHAnsi" w:cstheme="majorHAnsi"/>
-        </w:rPr>
-        <w:t>_values</w:t>
-      </w:r>
-      <w:proofErr w:type="spellEnd"/>
-      <w:r>
-        <w:rPr>
-          <w:rFonts w:asciiTheme="majorHAnsi" w:eastAsia="Courier" w:hAnsiTheme="majorHAnsi" w:cstheme="majorHAnsi"/>
-        </w:rPr>
-        <w:t xml:space="preserve"> </w:t>
-      </w:r>
-      <w:r>
-        <w:rPr>
-          <w:rFonts w:asciiTheme="majorHAnsi" w:eastAsia="Carlito" w:hAnsiTheme="majorHAnsi" w:cstheme="majorHAnsi"/>
-        </w:rPr>
-        <w:t xml:space="preserve">will hold the value 0, 3, or 5. </w:t>
-      </w:r>
-    </w:p>
-    <w:p/>
-    <w:p>
-      <w:pPr>
-        <w:pStyle w:val="Heading5"/>
-      </w:pPr>
-      <w:bookmarkStart w:id="79" w:name="_Toc510450159"/>
-      <w:r>
-        <w:t>Range Statements</w:t>
-      </w:r>
-      <w:bookmarkEnd w:id="79"/>
     </w:p>
     <w:p>
       <w:pPr>
@@ -27415,12 +27412,12 @@
       <w:pPr>
         <w:pStyle w:val="Heading5"/>
       </w:pPr>
-      <w:bookmarkStart w:id="80" w:name="_Toc510450160"/>
+      <w:bookmarkStart w:id="79" w:name="_Toc510450160"/>
       <w:r>
         <w:lastRenderedPageBreak/>
         <w:t>Interval Statements</w:t>
       </w:r>
-      <w:bookmarkEnd w:id="80"/>
+      <w:bookmarkEnd w:id="79"/>
     </w:p>
     <w:p>
       <w:pPr>
@@ -27526,12 +27523,12 @@
       <w:pPr>
         <w:pStyle w:val="Heading3"/>
       </w:pPr>
-      <w:bookmarkStart w:id="81" w:name="_Toc510450161"/>
+      <w:bookmarkStart w:id="80" w:name="_Toc510450161"/>
       <w:r>
         <w:lastRenderedPageBreak/>
         <w:t>Analysis Statement</w:t>
       </w:r>
-      <w:bookmarkEnd w:id="81"/>
+      <w:bookmarkEnd w:id="80"/>
     </w:p>
     <w:p>
       <w:pPr>
@@ -27759,11 +27756,11 @@
       <w:pPr>
         <w:pStyle w:val="Heading4"/>
       </w:pPr>
-      <w:bookmarkStart w:id="82" w:name="_Toc510450162"/>
+      <w:bookmarkStart w:id="81" w:name="_Toc510450162"/>
       <w:r>
         <w:t>Max N Faults Analysis</w:t>
       </w:r>
-      <w:bookmarkEnd w:id="82"/>
+      <w:bookmarkEnd w:id="81"/>
     </w:p>
     <w:p>
       <w:pPr>
@@ -27867,9 +27864,9 @@
           <w:szCs w:val="24"/>
         </w:rPr>
       </w:pPr>
-      <w:bookmarkStart w:id="83" w:name="_Ref509392264"/>
-      <w:bookmarkStart w:id="84" w:name="_Toc509494722"/>
-      <w:bookmarkStart w:id="85" w:name="_Toc510450227"/>
+      <w:bookmarkStart w:id="82" w:name="_Ref509392264"/>
+      <w:bookmarkStart w:id="83" w:name="_Toc509494722"/>
+      <w:bookmarkStart w:id="84" w:name="_Toc510450227"/>
       <w:r>
         <w:rPr>
           <w:sz w:val="24"/>
@@ -27913,7 +27910,7 @@
         </w:rPr>
         <w:fldChar w:fldCharType="end"/>
       </w:r>
-      <w:bookmarkEnd w:id="83"/>
+      <w:bookmarkEnd w:id="82"/>
       <w:r>
         <w:rPr>
           <w:sz w:val="24"/>
@@ -27921,21 +27918,21 @@
         </w:rPr>
         <w:t>: Max One Fault Example</w:t>
       </w:r>
+      <w:bookmarkEnd w:id="83"/>
       <w:bookmarkEnd w:id="84"/>
+    </w:p>
+    <w:p/>
+    <w:p>
+      <w:pPr>
+        <w:pStyle w:val="Heading4"/>
+      </w:pPr>
+      <w:bookmarkStart w:id="85" w:name="_Ref509393241"/>
+      <w:bookmarkStart w:id="86" w:name="_Toc510450163"/>
+      <w:r>
+        <w:t>Probabilistic Analysis</w:t>
+      </w:r>
       <w:bookmarkEnd w:id="85"/>
-    </w:p>
-    <w:p/>
-    <w:p>
-      <w:pPr>
-        <w:pStyle w:val="Heading4"/>
-      </w:pPr>
-      <w:bookmarkStart w:id="86" w:name="_Ref509393241"/>
-      <w:bookmarkStart w:id="87" w:name="_Toc510450163"/>
-      <w:r>
-        <w:t>Probabilistic Analysis</w:t>
-      </w:r>
       <w:bookmarkEnd w:id="86"/>
-      <w:bookmarkEnd w:id="87"/>
     </w:p>
     <w:p>
       <w:pPr>
@@ -28295,9 +28292,9 @@
           <w:szCs w:val="24"/>
         </w:rPr>
       </w:pPr>
-      <w:bookmarkStart w:id="88" w:name="_Ref509392111"/>
-      <w:bookmarkStart w:id="89" w:name="_Toc509494723"/>
-      <w:bookmarkStart w:id="90" w:name="_Toc510450228"/>
+      <w:bookmarkStart w:id="87" w:name="_Ref509392111"/>
+      <w:bookmarkStart w:id="88" w:name="_Toc509494723"/>
+      <w:bookmarkStart w:id="89" w:name="_Toc510450228"/>
       <w:r>
         <w:rPr>
           <w:sz w:val="24"/>
@@ -28341,7 +28338,7 @@
         </w:rPr>
         <w:fldChar w:fldCharType="end"/>
       </w:r>
-      <w:bookmarkEnd w:id="88"/>
+      <w:bookmarkEnd w:id="87"/>
       <w:r>
         <w:rPr>
           <w:sz w:val="24"/>
@@ -28349,19 +28346,19 @@
         </w:rPr>
         <w:t>: Probability Threshold Example</w:t>
       </w:r>
+      <w:bookmarkEnd w:id="88"/>
       <w:bookmarkEnd w:id="89"/>
+    </w:p>
+    <w:p/>
+    <w:p>
+      <w:pPr>
+        <w:pStyle w:val="Heading3"/>
+      </w:pPr>
+      <w:bookmarkStart w:id="90" w:name="_Toc510450164"/>
+      <w:r>
+        <w:t>Hardware Fault Statement</w:t>
+      </w:r>
       <w:bookmarkEnd w:id="90"/>
-    </w:p>
-    <w:p/>
-    <w:p>
-      <w:pPr>
-        <w:pStyle w:val="Heading3"/>
-      </w:pPr>
-      <w:bookmarkStart w:id="91" w:name="_Toc510450164"/>
-      <w:r>
-        <w:t>Hardware Fault Statement</w:t>
-      </w:r>
-      <w:bookmarkEnd w:id="91"/>
     </w:p>
     <w:p>
       <w:pPr>
@@ -28648,9 +28645,9 @@
           <w:szCs w:val="24"/>
         </w:rPr>
       </w:pPr>
-      <w:bookmarkStart w:id="92" w:name="_Ref509393185"/>
-      <w:bookmarkStart w:id="93" w:name="_Toc509494724"/>
-      <w:bookmarkStart w:id="94" w:name="_Toc510450229"/>
+      <w:bookmarkStart w:id="91" w:name="_Ref509393185"/>
+      <w:bookmarkStart w:id="92" w:name="_Toc509494724"/>
+      <w:bookmarkStart w:id="93" w:name="_Toc510450229"/>
       <w:r>
         <w:rPr>
           <w:sz w:val="24"/>
@@ -28694,7 +28691,7 @@
         </w:rPr>
         <w:fldChar w:fldCharType="end"/>
       </w:r>
-      <w:bookmarkEnd w:id="92"/>
+      <w:bookmarkEnd w:id="91"/>
       <w:r>
         <w:rPr>
           <w:sz w:val="24"/>
@@ -28702,7 +28699,78 @@
         </w:rPr>
         <w:t>: Hardware Fault Statement</w:t>
       </w:r>
+      <w:bookmarkEnd w:id="92"/>
       <w:bookmarkEnd w:id="93"/>
+    </w:p>
+    <w:p>
+      <w:pPr>
+        <w:rPr>
+          <w:rFonts w:asciiTheme="majorHAnsi" w:hAnsiTheme="majorHAnsi"/>
+        </w:rPr>
+      </w:pPr>
+      <w:r>
+        <w:rPr>
+          <w:rFonts w:asciiTheme="majorHAnsi" w:hAnsiTheme="majorHAnsi"/>
+        </w:rPr>
+        <w:t xml:space="preserve">In addition, users can specify fault dependencies outside of fault statements using propagation statements. For more information on propagation type statements, see section </w:t>
+      </w:r>
+      <w:r>
+        <w:rPr>
+          <w:rFonts w:asciiTheme="majorHAnsi" w:hAnsiTheme="majorHAnsi"/>
+        </w:rPr>
+        <w:fldChar w:fldCharType="begin"/>
+      </w:r>
+      <w:r>
+        <w:rPr>
+          <w:rFonts w:asciiTheme="majorHAnsi" w:hAnsiTheme="majorHAnsi"/>
+        </w:rPr>
+        <w:instrText xml:space="preserve"> REF _Ref509392770 \w \h </w:instrText>
+      </w:r>
+      <w:r>
+        <w:rPr>
+          <w:rFonts w:asciiTheme="majorHAnsi" w:hAnsiTheme="majorHAnsi"/>
+        </w:rPr>
+        <w:instrText xml:space="preserve"> \* MERGEFORMAT </w:instrText>
+      </w:r>
+      <w:r>
+        <w:rPr>
+          <w:rFonts w:asciiTheme="majorHAnsi" w:hAnsiTheme="majorHAnsi"/>
+        </w:rPr>
+      </w:r>
+      <w:r>
+        <w:rPr>
+          <w:rFonts w:asciiTheme="majorHAnsi" w:hAnsiTheme="majorHAnsi"/>
+        </w:rPr>
+        <w:fldChar w:fldCharType="separate"/>
+      </w:r>
+      <w:r>
+        <w:rPr>
+          <w:rFonts w:asciiTheme="majorHAnsi" w:hAnsiTheme="majorHAnsi"/>
+        </w:rPr>
+        <w:t>5.4.1.6</w:t>
+      </w:r>
+      <w:r>
+        <w:rPr>
+          <w:rFonts w:asciiTheme="majorHAnsi" w:hAnsiTheme="majorHAnsi"/>
+        </w:rPr>
+        <w:fldChar w:fldCharType="end"/>
+      </w:r>
+      <w:r>
+        <w:rPr>
+          <w:rFonts w:asciiTheme="majorHAnsi" w:hAnsiTheme="majorHAnsi"/>
+        </w:rPr>
+        <w:t xml:space="preserve">. </w:t>
+      </w:r>
+    </w:p>
+    <w:p/>
+    <w:p>
+      <w:pPr>
+        <w:pStyle w:val="Heading4"/>
+      </w:pPr>
+      <w:bookmarkStart w:id="94" w:name="_Toc510450165"/>
+      <w:r>
+        <w:t>Duration</w:t>
+      </w:r>
       <w:bookmarkEnd w:id="94"/>
     </w:p>
     <w:p>
@@ -28715,96 +28783,25 @@
         <w:rPr>
           <w:rFonts w:asciiTheme="majorHAnsi" w:hAnsiTheme="majorHAnsi"/>
         </w:rPr>
-        <w:t xml:space="preserve">In addition, users can specify fault dependencies outside of fault statements using propagation statements. For more information on propagation type statements, see section </w:t>
-      </w:r>
-      <w:r>
+        <w:t xml:space="preserve">The duration of a hardware fault is specified within the hardware fault statement. Currently, the safety annex only supports permanent fault durations. Part of the future work includes transient fault durations. </w:t>
+      </w:r>
+    </w:p>
+    <w:p>
+      <w:pPr>
         <w:rPr>
           <w:rFonts w:asciiTheme="majorHAnsi" w:hAnsiTheme="majorHAnsi"/>
         </w:rPr>
-        <w:fldChar w:fldCharType="begin"/>
-      </w:r>
-      <w:r>
-        <w:rPr>
-          <w:rFonts w:asciiTheme="majorHAnsi" w:hAnsiTheme="majorHAnsi"/>
-        </w:rPr>
-        <w:instrText xml:space="preserve"> REF _Ref509392770 \w \h </w:instrText>
-      </w:r>
-      <w:r>
-        <w:rPr>
-          <w:rFonts w:asciiTheme="majorHAnsi" w:hAnsiTheme="majorHAnsi"/>
-        </w:rPr>
-        <w:instrText xml:space="preserve"> \* MERGEFORMAT </w:instrText>
-      </w:r>
-      <w:r>
-        <w:rPr>
-          <w:rFonts w:asciiTheme="majorHAnsi" w:hAnsiTheme="majorHAnsi"/>
-        </w:rPr>
-      </w:r>
-      <w:r>
-        <w:rPr>
-          <w:rFonts w:asciiTheme="majorHAnsi" w:hAnsiTheme="majorHAnsi"/>
-        </w:rPr>
-        <w:fldChar w:fldCharType="separate"/>
-      </w:r>
-      <w:r>
-        <w:rPr>
-          <w:rFonts w:asciiTheme="majorHAnsi" w:hAnsiTheme="majorHAnsi"/>
-        </w:rPr>
-        <w:t>5.4.1.6</w:t>
-      </w:r>
-      <w:r>
-        <w:rPr>
-          <w:rFonts w:asciiTheme="majorHAnsi" w:hAnsiTheme="majorHAnsi"/>
-        </w:rPr>
-        <w:fldChar w:fldCharType="end"/>
-      </w:r>
-      <w:r>
-        <w:rPr>
-          <w:rFonts w:asciiTheme="majorHAnsi" w:hAnsiTheme="majorHAnsi"/>
-        </w:rPr>
-        <w:t xml:space="preserve">. </w:t>
-      </w:r>
-    </w:p>
-    <w:p/>
+      </w:pPr>
+    </w:p>
     <w:p>
       <w:pPr>
         <w:pStyle w:val="Heading4"/>
       </w:pPr>
-      <w:bookmarkStart w:id="95" w:name="_Toc510450165"/>
-      <w:r>
-        <w:t>Duration</w:t>
+      <w:bookmarkStart w:id="95" w:name="_Toc510450166"/>
+      <w:r>
+        <w:t>Probability</w:t>
       </w:r>
       <w:bookmarkEnd w:id="95"/>
-    </w:p>
-    <w:p>
-      <w:pPr>
-        <w:rPr>
-          <w:rFonts w:asciiTheme="majorHAnsi" w:hAnsiTheme="majorHAnsi"/>
-        </w:rPr>
-      </w:pPr>
-      <w:r>
-        <w:rPr>
-          <w:rFonts w:asciiTheme="majorHAnsi" w:hAnsiTheme="majorHAnsi"/>
-        </w:rPr>
-        <w:t xml:space="preserve">The duration of a hardware fault is specified within the hardware fault statement. Currently, the safety annex only supports permanent fault durations. Part of the future work includes transient fault durations. </w:t>
-      </w:r>
-    </w:p>
-    <w:p>
-      <w:pPr>
-        <w:rPr>
-          <w:rFonts w:asciiTheme="majorHAnsi" w:hAnsiTheme="majorHAnsi"/>
-        </w:rPr>
-      </w:pPr>
-    </w:p>
-    <w:p>
-      <w:pPr>
-        <w:pStyle w:val="Heading4"/>
-      </w:pPr>
-      <w:bookmarkStart w:id="96" w:name="_Toc510450166"/>
-      <w:r>
-        <w:t>Probability</w:t>
-      </w:r>
-      <w:bookmarkEnd w:id="96"/>
     </w:p>
     <w:p>
       <w:pPr>
@@ -28931,11 +28928,11 @@
       <w:pPr>
         <w:pStyle w:val="Heading4"/>
       </w:pPr>
-      <w:bookmarkStart w:id="97" w:name="_Toc510450167"/>
+      <w:bookmarkStart w:id="96" w:name="_Toc510450167"/>
       <w:r>
         <w:t>Propagation Type</w:t>
       </w:r>
-      <w:bookmarkEnd w:id="97"/>
+      <w:bookmarkEnd w:id="96"/>
     </w:p>
     <w:p>
       <w:pPr>
@@ -29136,205 +29133,205 @@
       <w:pPr>
         <w:pStyle w:val="Heading1"/>
       </w:pPr>
-      <w:bookmarkStart w:id="98" w:name="_Ref509396693"/>
-      <w:bookmarkStart w:id="99" w:name="_Toc510450168"/>
+      <w:bookmarkStart w:id="97" w:name="_Ref509396693"/>
+      <w:bookmarkStart w:id="98" w:name="_Toc510450168"/>
       <w:r>
         <w:t>The Tool Suite (Safety Annex, AGREE, AADL)</w:t>
       </w:r>
+      <w:bookmarkEnd w:id="97"/>
       <w:bookmarkEnd w:id="98"/>
+    </w:p>
+    <w:p>
+      <w:pPr>
+        <w:rPr>
+          <w:rFonts w:asciiTheme="majorHAnsi" w:eastAsia="Calibri" w:hAnsiTheme="majorHAnsi" w:cs="Calibri"/>
+        </w:rPr>
+      </w:pPr>
+      <w:r>
+        <w:rPr>
+          <w:rFonts w:asciiTheme="majorHAnsi" w:eastAsia="Calibri" w:hAnsiTheme="majorHAnsi" w:cs="Calibri"/>
+        </w:rPr>
+        <w:t>In this chapter we present an overview of the Safety Annex/AGREE/OSATE tool suite, followed by installation instructions for the tool suite, and a description of the main features of the tool suite.</w:t>
+      </w:r>
+    </w:p>
+    <w:p>
+      <w:pPr>
+        <w:rPr>
+          <w:rFonts w:asciiTheme="majorHAnsi" w:eastAsia="Calibri" w:hAnsiTheme="majorHAnsi" w:cs="Calibri"/>
+        </w:rPr>
+      </w:pPr>
+    </w:p>
+    <w:p>
+      <w:pPr>
+        <w:rPr>
+          <w:rFonts w:asciiTheme="majorHAnsi" w:eastAsia="Calibri" w:hAnsiTheme="majorHAnsi" w:cs="Calibri"/>
+        </w:rPr>
+      </w:pPr>
+      <w:r>
+        <w:rPr>
+          <w:rFonts w:asciiTheme="majorHAnsi" w:eastAsia="Calibri" w:hAnsiTheme="majorHAnsi" w:cs="Calibri"/>
+          <w:b/>
+        </w:rPr>
+        <w:t>Note:</w:t>
+      </w:r>
+      <w:r>
+        <w:rPr>
+          <w:rFonts w:asciiTheme="majorHAnsi" w:eastAsia="Calibri" w:hAnsiTheme="majorHAnsi" w:cs="Calibri"/>
+        </w:rPr>
+        <w:t xml:space="preserve"> At the time of writing this document, the</w:t>
+      </w:r>
+      <w:r>
+        <w:rPr>
+          <w:rFonts w:asciiTheme="majorHAnsi" w:eastAsia="Calibri" w:hAnsiTheme="majorHAnsi" w:cs="Calibri"/>
+        </w:rPr>
+        <w:t xml:space="preserve"> most</w:t>
+      </w:r>
+      <w:r>
+        <w:rPr>
+          <w:rFonts w:asciiTheme="majorHAnsi" w:eastAsia="Calibri" w:hAnsiTheme="majorHAnsi" w:cs="Calibri"/>
+        </w:rPr>
+        <w:t xml:space="preserve"> recent version of OSATE 2.3.2 does not support the Safety Annex. </w:t>
+      </w:r>
+      <w:r>
+        <w:rPr>
+          <w:rFonts w:asciiTheme="majorHAnsi" w:eastAsia="Calibri" w:hAnsiTheme="majorHAnsi" w:cs="Calibri"/>
+        </w:rPr>
+        <w:t xml:space="preserve">Until this is resolved, to use the Safety Annex with OSATE please proceed through the steps outlined in sections </w:t>
+      </w:r>
+      <w:r>
+        <w:rPr>
+          <w:rFonts w:asciiTheme="majorHAnsi" w:eastAsia="Calibri" w:hAnsiTheme="majorHAnsi" w:cs="Calibri"/>
+        </w:rPr>
+        <w:fldChar w:fldCharType="begin"/>
+      </w:r>
+      <w:r>
+        <w:rPr>
+          <w:rFonts w:asciiTheme="majorHAnsi" w:eastAsia="Calibri" w:hAnsiTheme="majorHAnsi" w:cs="Calibri"/>
+        </w:rPr>
+        <w:instrText xml:space="preserve"> REF _Ref509483838 \w \h </w:instrText>
+      </w:r>
+      <w:r>
+        <w:rPr>
+          <w:rFonts w:asciiTheme="majorHAnsi" w:eastAsia="Calibri" w:hAnsiTheme="majorHAnsi" w:cs="Calibri"/>
+        </w:rPr>
+      </w:r>
+      <w:r>
+        <w:rPr>
+          <w:rFonts w:asciiTheme="majorHAnsi" w:eastAsia="Calibri" w:hAnsiTheme="majorHAnsi" w:cs="Calibri"/>
+        </w:rPr>
+        <w:fldChar w:fldCharType="separate"/>
+      </w:r>
+      <w:r>
+        <w:rPr>
+          <w:rFonts w:asciiTheme="majorHAnsi" w:eastAsia="Calibri" w:hAnsiTheme="majorHAnsi" w:cs="Calibri"/>
+        </w:rPr>
+        <w:t>6.2.2</w:t>
+      </w:r>
+      <w:r>
+        <w:rPr>
+          <w:rFonts w:asciiTheme="majorHAnsi" w:eastAsia="Calibri" w:hAnsiTheme="majorHAnsi" w:cs="Calibri"/>
+        </w:rPr>
+        <w:fldChar w:fldCharType="end"/>
+      </w:r>
+      <w:r>
+        <w:rPr>
+          <w:rFonts w:asciiTheme="majorHAnsi" w:eastAsia="Calibri" w:hAnsiTheme="majorHAnsi" w:cs="Calibri"/>
+        </w:rPr>
+        <w:t xml:space="preserve">, </w:t>
+      </w:r>
+      <w:r>
+        <w:rPr>
+          <w:rFonts w:asciiTheme="majorHAnsi" w:eastAsia="Calibri" w:hAnsiTheme="majorHAnsi" w:cs="Calibri"/>
+        </w:rPr>
+        <w:fldChar w:fldCharType="begin"/>
+      </w:r>
+      <w:r>
+        <w:rPr>
+          <w:rFonts w:asciiTheme="majorHAnsi" w:eastAsia="Calibri" w:hAnsiTheme="majorHAnsi" w:cs="Calibri"/>
+        </w:rPr>
+        <w:instrText xml:space="preserve"> REF _Ref509483856 \w \h </w:instrText>
+      </w:r>
+      <w:r>
+        <w:rPr>
+          <w:rFonts w:asciiTheme="majorHAnsi" w:eastAsia="Calibri" w:hAnsiTheme="majorHAnsi" w:cs="Calibri"/>
+        </w:rPr>
+      </w:r>
+      <w:r>
+        <w:rPr>
+          <w:rFonts w:asciiTheme="majorHAnsi" w:eastAsia="Calibri" w:hAnsiTheme="majorHAnsi" w:cs="Calibri"/>
+        </w:rPr>
+        <w:fldChar w:fldCharType="separate"/>
+      </w:r>
+      <w:r>
+        <w:rPr>
+          <w:rFonts w:asciiTheme="majorHAnsi" w:eastAsia="Calibri" w:hAnsiTheme="majorHAnsi" w:cs="Calibri"/>
+        </w:rPr>
+        <w:t>6.2.3</w:t>
+      </w:r>
+      <w:r>
+        <w:rPr>
+          <w:rFonts w:asciiTheme="majorHAnsi" w:eastAsia="Calibri" w:hAnsiTheme="majorHAnsi" w:cs="Calibri"/>
+        </w:rPr>
+        <w:fldChar w:fldCharType="end"/>
+      </w:r>
+      <w:r>
+        <w:rPr>
+          <w:rFonts w:asciiTheme="majorHAnsi" w:eastAsia="Calibri" w:hAnsiTheme="majorHAnsi" w:cs="Calibri"/>
+        </w:rPr>
+        <w:t xml:space="preserve">, and then finally section </w:t>
+      </w:r>
+      <w:r>
+        <w:rPr>
+          <w:rFonts w:asciiTheme="majorHAnsi" w:eastAsia="Calibri" w:hAnsiTheme="majorHAnsi" w:cs="Calibri"/>
+        </w:rPr>
+        <w:fldChar w:fldCharType="begin"/>
+      </w:r>
+      <w:r>
+        <w:rPr>
+          <w:rFonts w:asciiTheme="majorHAnsi" w:eastAsia="Calibri" w:hAnsiTheme="majorHAnsi" w:cs="Calibri"/>
+        </w:rPr>
+        <w:instrText xml:space="preserve"> REF _Ref509484669 \w \h </w:instrText>
+      </w:r>
+      <w:r>
+        <w:rPr>
+          <w:rFonts w:asciiTheme="majorHAnsi" w:eastAsia="Calibri" w:hAnsiTheme="majorHAnsi" w:cs="Calibri"/>
+        </w:rPr>
+      </w:r>
+      <w:r>
+        <w:rPr>
+          <w:rFonts w:asciiTheme="majorHAnsi" w:eastAsia="Calibri" w:hAnsiTheme="majorHAnsi" w:cs="Calibri"/>
+        </w:rPr>
+        <w:fldChar w:fldCharType="separate"/>
+      </w:r>
+      <w:r>
+        <w:rPr>
+          <w:rFonts w:asciiTheme="majorHAnsi" w:eastAsia="Calibri" w:hAnsiTheme="majorHAnsi" w:cs="Calibri"/>
+        </w:rPr>
+        <w:t>6.2.6</w:t>
+      </w:r>
+      <w:r>
+        <w:rPr>
+          <w:rFonts w:asciiTheme="majorHAnsi" w:eastAsia="Calibri" w:hAnsiTheme="majorHAnsi" w:cs="Calibri"/>
+        </w:rPr>
+        <w:fldChar w:fldCharType="end"/>
+      </w:r>
+      <w:r>
+        <w:rPr>
+          <w:rFonts w:asciiTheme="majorHAnsi" w:eastAsia="Calibri" w:hAnsiTheme="majorHAnsi" w:cs="Calibri"/>
+        </w:rPr>
+        <w:t xml:space="preserve"> to install the OSATE Development Environment.</w:t>
+      </w:r>
+    </w:p>
+    <w:p/>
+    <w:p>
+      <w:pPr>
+        <w:pStyle w:val="Heading2"/>
+      </w:pPr>
+      <w:bookmarkStart w:id="99" w:name="_Toc510450169"/>
+      <w:r>
+        <w:t>Tool Suite Overview</w:t>
+      </w:r>
       <w:bookmarkEnd w:id="99"/>
-    </w:p>
-    <w:p>
-      <w:pPr>
-        <w:rPr>
-          <w:rFonts w:asciiTheme="majorHAnsi" w:eastAsia="Calibri" w:hAnsiTheme="majorHAnsi" w:cs="Calibri"/>
-        </w:rPr>
-      </w:pPr>
-      <w:r>
-        <w:rPr>
-          <w:rFonts w:asciiTheme="majorHAnsi" w:eastAsia="Calibri" w:hAnsiTheme="majorHAnsi" w:cs="Calibri"/>
-        </w:rPr>
-        <w:t>In this chapter we present an overview of the Safety Annex/AGREE/OSATE tool suite, followed by installation instructions for the tool suite, and a description of the main features of the tool suite.</w:t>
-      </w:r>
-    </w:p>
-    <w:p>
-      <w:pPr>
-        <w:rPr>
-          <w:rFonts w:asciiTheme="majorHAnsi" w:eastAsia="Calibri" w:hAnsiTheme="majorHAnsi" w:cs="Calibri"/>
-        </w:rPr>
-      </w:pPr>
-    </w:p>
-    <w:p>
-      <w:pPr>
-        <w:rPr>
-          <w:rFonts w:asciiTheme="majorHAnsi" w:eastAsia="Calibri" w:hAnsiTheme="majorHAnsi" w:cs="Calibri"/>
-        </w:rPr>
-      </w:pPr>
-      <w:r>
-        <w:rPr>
-          <w:rFonts w:asciiTheme="majorHAnsi" w:eastAsia="Calibri" w:hAnsiTheme="majorHAnsi" w:cs="Calibri"/>
-          <w:b/>
-        </w:rPr>
-        <w:t>Note:</w:t>
-      </w:r>
-      <w:r>
-        <w:rPr>
-          <w:rFonts w:asciiTheme="majorHAnsi" w:eastAsia="Calibri" w:hAnsiTheme="majorHAnsi" w:cs="Calibri"/>
-        </w:rPr>
-        <w:t xml:space="preserve"> At the time of writing this document, the</w:t>
-      </w:r>
-      <w:r>
-        <w:rPr>
-          <w:rFonts w:asciiTheme="majorHAnsi" w:eastAsia="Calibri" w:hAnsiTheme="majorHAnsi" w:cs="Calibri"/>
-        </w:rPr>
-        <w:t xml:space="preserve"> most</w:t>
-      </w:r>
-      <w:r>
-        <w:rPr>
-          <w:rFonts w:asciiTheme="majorHAnsi" w:eastAsia="Calibri" w:hAnsiTheme="majorHAnsi" w:cs="Calibri"/>
-        </w:rPr>
-        <w:t xml:space="preserve"> recent version of OSATE 2.3.2 does not support the Safety Annex. </w:t>
-      </w:r>
-      <w:r>
-        <w:rPr>
-          <w:rFonts w:asciiTheme="majorHAnsi" w:eastAsia="Calibri" w:hAnsiTheme="majorHAnsi" w:cs="Calibri"/>
-        </w:rPr>
-        <w:t xml:space="preserve">Until this is resolved, to use the Safety Annex with OSATE please proceed through the steps outlined in sections </w:t>
-      </w:r>
-      <w:r>
-        <w:rPr>
-          <w:rFonts w:asciiTheme="majorHAnsi" w:eastAsia="Calibri" w:hAnsiTheme="majorHAnsi" w:cs="Calibri"/>
-        </w:rPr>
-        <w:fldChar w:fldCharType="begin"/>
-      </w:r>
-      <w:r>
-        <w:rPr>
-          <w:rFonts w:asciiTheme="majorHAnsi" w:eastAsia="Calibri" w:hAnsiTheme="majorHAnsi" w:cs="Calibri"/>
-        </w:rPr>
-        <w:instrText xml:space="preserve"> REF _Ref509483838 \w \h </w:instrText>
-      </w:r>
-      <w:r>
-        <w:rPr>
-          <w:rFonts w:asciiTheme="majorHAnsi" w:eastAsia="Calibri" w:hAnsiTheme="majorHAnsi" w:cs="Calibri"/>
-        </w:rPr>
-      </w:r>
-      <w:r>
-        <w:rPr>
-          <w:rFonts w:asciiTheme="majorHAnsi" w:eastAsia="Calibri" w:hAnsiTheme="majorHAnsi" w:cs="Calibri"/>
-        </w:rPr>
-        <w:fldChar w:fldCharType="separate"/>
-      </w:r>
-      <w:r>
-        <w:rPr>
-          <w:rFonts w:asciiTheme="majorHAnsi" w:eastAsia="Calibri" w:hAnsiTheme="majorHAnsi" w:cs="Calibri"/>
-        </w:rPr>
-        <w:t>6.2.2</w:t>
-      </w:r>
-      <w:r>
-        <w:rPr>
-          <w:rFonts w:asciiTheme="majorHAnsi" w:eastAsia="Calibri" w:hAnsiTheme="majorHAnsi" w:cs="Calibri"/>
-        </w:rPr>
-        <w:fldChar w:fldCharType="end"/>
-      </w:r>
-      <w:r>
-        <w:rPr>
-          <w:rFonts w:asciiTheme="majorHAnsi" w:eastAsia="Calibri" w:hAnsiTheme="majorHAnsi" w:cs="Calibri"/>
-        </w:rPr>
-        <w:t xml:space="preserve">, </w:t>
-      </w:r>
-      <w:r>
-        <w:rPr>
-          <w:rFonts w:asciiTheme="majorHAnsi" w:eastAsia="Calibri" w:hAnsiTheme="majorHAnsi" w:cs="Calibri"/>
-        </w:rPr>
-        <w:fldChar w:fldCharType="begin"/>
-      </w:r>
-      <w:r>
-        <w:rPr>
-          <w:rFonts w:asciiTheme="majorHAnsi" w:eastAsia="Calibri" w:hAnsiTheme="majorHAnsi" w:cs="Calibri"/>
-        </w:rPr>
-        <w:instrText xml:space="preserve"> REF _Ref509483856 \w \h </w:instrText>
-      </w:r>
-      <w:r>
-        <w:rPr>
-          <w:rFonts w:asciiTheme="majorHAnsi" w:eastAsia="Calibri" w:hAnsiTheme="majorHAnsi" w:cs="Calibri"/>
-        </w:rPr>
-      </w:r>
-      <w:r>
-        <w:rPr>
-          <w:rFonts w:asciiTheme="majorHAnsi" w:eastAsia="Calibri" w:hAnsiTheme="majorHAnsi" w:cs="Calibri"/>
-        </w:rPr>
-        <w:fldChar w:fldCharType="separate"/>
-      </w:r>
-      <w:r>
-        <w:rPr>
-          <w:rFonts w:asciiTheme="majorHAnsi" w:eastAsia="Calibri" w:hAnsiTheme="majorHAnsi" w:cs="Calibri"/>
-        </w:rPr>
-        <w:t>6.2.3</w:t>
-      </w:r>
-      <w:r>
-        <w:rPr>
-          <w:rFonts w:asciiTheme="majorHAnsi" w:eastAsia="Calibri" w:hAnsiTheme="majorHAnsi" w:cs="Calibri"/>
-        </w:rPr>
-        <w:fldChar w:fldCharType="end"/>
-      </w:r>
-      <w:r>
-        <w:rPr>
-          <w:rFonts w:asciiTheme="majorHAnsi" w:eastAsia="Calibri" w:hAnsiTheme="majorHAnsi" w:cs="Calibri"/>
-        </w:rPr>
-        <w:t xml:space="preserve">, and then finally section </w:t>
-      </w:r>
-      <w:r>
-        <w:rPr>
-          <w:rFonts w:asciiTheme="majorHAnsi" w:eastAsia="Calibri" w:hAnsiTheme="majorHAnsi" w:cs="Calibri"/>
-        </w:rPr>
-        <w:fldChar w:fldCharType="begin"/>
-      </w:r>
-      <w:r>
-        <w:rPr>
-          <w:rFonts w:asciiTheme="majorHAnsi" w:eastAsia="Calibri" w:hAnsiTheme="majorHAnsi" w:cs="Calibri"/>
-        </w:rPr>
-        <w:instrText xml:space="preserve"> REF _Ref509484669 \w \h </w:instrText>
-      </w:r>
-      <w:r>
-        <w:rPr>
-          <w:rFonts w:asciiTheme="majorHAnsi" w:eastAsia="Calibri" w:hAnsiTheme="majorHAnsi" w:cs="Calibri"/>
-        </w:rPr>
-      </w:r>
-      <w:r>
-        <w:rPr>
-          <w:rFonts w:asciiTheme="majorHAnsi" w:eastAsia="Calibri" w:hAnsiTheme="majorHAnsi" w:cs="Calibri"/>
-        </w:rPr>
-        <w:fldChar w:fldCharType="separate"/>
-      </w:r>
-      <w:r>
-        <w:rPr>
-          <w:rFonts w:asciiTheme="majorHAnsi" w:eastAsia="Calibri" w:hAnsiTheme="majorHAnsi" w:cs="Calibri"/>
-        </w:rPr>
-        <w:t>6.2.6</w:t>
-      </w:r>
-      <w:r>
-        <w:rPr>
-          <w:rFonts w:asciiTheme="majorHAnsi" w:eastAsia="Calibri" w:hAnsiTheme="majorHAnsi" w:cs="Calibri"/>
-        </w:rPr>
-        <w:fldChar w:fldCharType="end"/>
-      </w:r>
-      <w:r>
-        <w:rPr>
-          <w:rFonts w:asciiTheme="majorHAnsi" w:eastAsia="Calibri" w:hAnsiTheme="majorHAnsi" w:cs="Calibri"/>
-        </w:rPr>
-        <w:t xml:space="preserve"> to install the OSATE Development Environment.</w:t>
-      </w:r>
-    </w:p>
-    <w:p/>
-    <w:p>
-      <w:pPr>
-        <w:pStyle w:val="Heading2"/>
-      </w:pPr>
-      <w:bookmarkStart w:id="100" w:name="_Toc510450169"/>
-      <w:r>
-        <w:t>Tool Suite Overview</w:t>
-      </w:r>
-      <w:bookmarkEnd w:id="100"/>
     </w:p>
     <w:p>
       <w:pPr>
@@ -29533,10 +29530,10 @@
           <w:szCs w:val="24"/>
         </w:rPr>
       </w:pPr>
-      <w:bookmarkStart w:id="101" w:name="_Toc509298869"/>
-      <w:bookmarkStart w:id="102" w:name="_Toc509313369"/>
-      <w:bookmarkStart w:id="103" w:name="_Toc509494725"/>
-      <w:bookmarkStart w:id="104" w:name="_Toc510450230"/>
+      <w:bookmarkStart w:id="100" w:name="_Toc509298869"/>
+      <w:bookmarkStart w:id="101" w:name="_Toc509313369"/>
+      <w:bookmarkStart w:id="102" w:name="_Toc509494725"/>
+      <w:bookmarkStart w:id="103" w:name="_Toc510450230"/>
       <w:r>
         <w:rPr>
           <w:sz w:val="24"/>
@@ -29587,78 +29584,78 @@
         </w:rPr>
         <w:t>: Overview of Safety Annex/AGREE/OSATE Tool Suite</w:t>
       </w:r>
+      <w:bookmarkEnd w:id="100"/>
       <w:bookmarkEnd w:id="101"/>
       <w:bookmarkEnd w:id="102"/>
       <w:bookmarkEnd w:id="103"/>
+    </w:p>
+    <w:p>
+      <w:pPr>
+        <w:rPr>
+          <w:rFonts w:ascii="Calibri" w:eastAsia="Calibri" w:hAnsi="Calibri" w:cs="Calibri"/>
+        </w:rPr>
+      </w:pPr>
+    </w:p>
+    <w:p>
+      <w:pPr>
+        <w:rPr>
+          <w:rFonts w:ascii="Calibri" w:eastAsia="Calibri" w:hAnsi="Calibri" w:cs="Calibri"/>
+        </w:rPr>
+      </w:pPr>
+    </w:p>
+    <w:p>
+      <w:pPr>
+        <w:rPr>
+          <w:rFonts w:ascii="Calibri" w:eastAsia="Calibri" w:hAnsi="Calibri" w:cs="Calibri"/>
+        </w:rPr>
+      </w:pPr>
+    </w:p>
+    <w:p/>
+    <w:p>
+      <w:pPr>
+        <w:pStyle w:val="Heading2"/>
+      </w:pPr>
+      <w:bookmarkStart w:id="104" w:name="_Toc510450170"/>
+      <w:r>
+        <w:t>Installation</w:t>
+      </w:r>
       <w:bookmarkEnd w:id="104"/>
     </w:p>
     <w:p>
       <w:pPr>
         <w:rPr>
-          <w:rFonts w:ascii="Calibri" w:eastAsia="Calibri" w:hAnsi="Calibri" w:cs="Calibri"/>
-        </w:rPr>
-      </w:pPr>
-    </w:p>
-    <w:p>
-      <w:pPr>
-        <w:rPr>
-          <w:rFonts w:ascii="Calibri" w:eastAsia="Calibri" w:hAnsi="Calibri" w:cs="Calibri"/>
-        </w:rPr>
-      </w:pPr>
-    </w:p>
-    <w:p>
-      <w:pPr>
-        <w:rPr>
-          <w:rFonts w:ascii="Calibri" w:eastAsia="Calibri" w:hAnsi="Calibri" w:cs="Calibri"/>
-        </w:rPr>
-      </w:pPr>
+          <w:rFonts w:asciiTheme="majorHAnsi" w:eastAsia="Calibri" w:hAnsiTheme="majorHAnsi" w:cs="Calibri"/>
+        </w:rPr>
+      </w:pPr>
+      <w:r>
+        <w:rPr>
+          <w:rFonts w:asciiTheme="majorHAnsi" w:eastAsia="Calibri" w:hAnsiTheme="majorHAnsi" w:cs="Calibri"/>
+        </w:rPr>
+        <w:t>Installing the Safety Annex/AGREE/OSATE Tool Suite consists of</w:t>
+      </w:r>
+      <w:r>
+        <w:rPr>
+          <w:rFonts w:asciiTheme="majorHAnsi" w:eastAsia="Calibri" w:hAnsiTheme="majorHAnsi" w:cs="Calibri"/>
+        </w:rPr>
+        <w:t xml:space="preserve"> 5 main</w:t>
+      </w:r>
+      <w:r>
+        <w:rPr>
+          <w:rFonts w:asciiTheme="majorHAnsi" w:eastAsia="Calibri" w:hAnsiTheme="majorHAnsi" w:cs="Calibri"/>
+        </w:rPr>
+        <w:t xml:space="preserve"> steps, described in each of the following sections. </w:t>
+      </w:r>
     </w:p>
     <w:p/>
     <w:p>
       <w:pPr>
-        <w:pStyle w:val="Heading2"/>
-      </w:pPr>
-      <w:bookmarkStart w:id="105" w:name="_Toc510450170"/>
-      <w:r>
-        <w:t>Installation</w:t>
+        <w:pStyle w:val="Heading3"/>
+      </w:pPr>
+      <w:bookmarkStart w:id="105" w:name="_Toc510450171"/>
+      <w:r>
+        <w:t>Install OSATE</w:t>
       </w:r>
       <w:bookmarkEnd w:id="105"/>
-    </w:p>
-    <w:p>
-      <w:pPr>
-        <w:rPr>
-          <w:rFonts w:asciiTheme="majorHAnsi" w:eastAsia="Calibri" w:hAnsiTheme="majorHAnsi" w:cs="Calibri"/>
-        </w:rPr>
-      </w:pPr>
-      <w:r>
-        <w:rPr>
-          <w:rFonts w:asciiTheme="majorHAnsi" w:eastAsia="Calibri" w:hAnsiTheme="majorHAnsi" w:cs="Calibri"/>
-        </w:rPr>
-        <w:t>Installing the Safety Annex/AGREE/OSATE Tool Suite consists of</w:t>
-      </w:r>
-      <w:r>
-        <w:rPr>
-          <w:rFonts w:asciiTheme="majorHAnsi" w:eastAsia="Calibri" w:hAnsiTheme="majorHAnsi" w:cs="Calibri"/>
-        </w:rPr>
-        <w:t xml:space="preserve"> 5 main</w:t>
-      </w:r>
-      <w:r>
-        <w:rPr>
-          <w:rFonts w:asciiTheme="majorHAnsi" w:eastAsia="Calibri" w:hAnsiTheme="majorHAnsi" w:cs="Calibri"/>
-        </w:rPr>
-        <w:t xml:space="preserve"> steps, described in each of the following sections. </w:t>
-      </w:r>
-    </w:p>
-    <w:p/>
-    <w:p>
-      <w:pPr>
-        <w:pStyle w:val="Heading3"/>
-      </w:pPr>
-      <w:bookmarkStart w:id="106" w:name="_Toc510450171"/>
-      <w:r>
-        <w:t>Install OSATE</w:t>
-      </w:r>
-      <w:bookmarkEnd w:id="106"/>
     </w:p>
     <w:p>
       <w:pPr>
@@ -29846,10 +29843,10 @@
           <w:szCs w:val="24"/>
         </w:rPr>
       </w:pPr>
-      <w:bookmarkStart w:id="107" w:name="_Ref509312820"/>
-      <w:bookmarkStart w:id="108" w:name="_Toc509313370"/>
-      <w:bookmarkStart w:id="109" w:name="_Toc509494726"/>
-      <w:bookmarkStart w:id="110" w:name="_Toc510450231"/>
+      <w:bookmarkStart w:id="106" w:name="_Ref509312820"/>
+      <w:bookmarkStart w:id="107" w:name="_Toc509313370"/>
+      <w:bookmarkStart w:id="108" w:name="_Toc509494726"/>
+      <w:bookmarkStart w:id="109" w:name="_Toc510450231"/>
       <w:r>
         <w:rPr>
           <w:sz w:val="24"/>
@@ -29893,7 +29890,7 @@
         </w:rPr>
         <w:fldChar w:fldCharType="end"/>
       </w:r>
-      <w:bookmarkEnd w:id="107"/>
+      <w:bookmarkEnd w:id="106"/>
       <w:r>
         <w:rPr>
           <w:sz w:val="24"/>
@@ -29901,13 +29898,13 @@
         </w:rPr>
         <w:t>: OSATE Loading Screen</w:t>
       </w:r>
+      <w:bookmarkEnd w:id="107"/>
       <w:bookmarkEnd w:id="108"/>
       <w:bookmarkEnd w:id="109"/>
+    </w:p>
+    <w:p>
+      <w:bookmarkStart w:id="110" w:name="_1pxezwc" w:colFirst="0" w:colLast="0"/>
       <w:bookmarkEnd w:id="110"/>
-    </w:p>
-    <w:p>
-      <w:bookmarkStart w:id="111" w:name="_1pxezwc" w:colFirst="0" w:colLast="0"/>
-      <w:bookmarkEnd w:id="111"/>
     </w:p>
     <w:p>
       <w:pPr>
@@ -30058,8 +30055,8 @@
           <w:szCs w:val="24"/>
         </w:rPr>
       </w:pPr>
-      <w:bookmarkStart w:id="112" w:name="_Toc509494727"/>
-      <w:bookmarkStart w:id="113" w:name="_Toc510450232"/>
+      <w:bookmarkStart w:id="111" w:name="_Toc509494727"/>
+      <w:bookmarkStart w:id="112" w:name="_Toc510450232"/>
       <w:r>
         <w:rPr>
           <w:sz w:val="24"/>
@@ -30110,21 +30107,21 @@
         </w:rPr>
         <w:t>: Windows 10 System Control Panel</w:t>
       </w:r>
+      <w:bookmarkEnd w:id="111"/>
       <w:bookmarkEnd w:id="112"/>
+    </w:p>
+    <w:p/>
+    <w:p>
+      <w:pPr>
+        <w:pStyle w:val="Heading3"/>
+      </w:pPr>
+      <w:bookmarkStart w:id="113" w:name="_Ref509483838"/>
+      <w:bookmarkStart w:id="114" w:name="_Toc510450172"/>
+      <w:r>
+        <w:t>Install SMT Solver</w:t>
+      </w:r>
       <w:bookmarkEnd w:id="113"/>
-    </w:p>
-    <w:p/>
-    <w:p>
-      <w:pPr>
-        <w:pStyle w:val="Heading3"/>
-      </w:pPr>
-      <w:bookmarkStart w:id="114" w:name="_Ref509483838"/>
-      <w:bookmarkStart w:id="115" w:name="_Toc510450172"/>
-      <w:r>
-        <w:t>Install SMT Solver</w:t>
-      </w:r>
       <w:bookmarkEnd w:id="114"/>
-      <w:bookmarkEnd w:id="115"/>
     </w:p>
     <w:p>
       <w:pPr>
@@ -30529,11 +30526,11 @@
           <w:szCs w:val="24"/>
         </w:rPr>
       </w:pPr>
-      <w:bookmarkStart w:id="116" w:name="_Ref509313073"/>
-      <w:bookmarkStart w:id="117" w:name="_Toc509298872"/>
-      <w:bookmarkStart w:id="118" w:name="_Toc509313372"/>
-      <w:bookmarkStart w:id="119" w:name="_Toc509494728"/>
-      <w:bookmarkStart w:id="120" w:name="_Toc510450233"/>
+      <w:bookmarkStart w:id="115" w:name="_Ref509313073"/>
+      <w:bookmarkStart w:id="116" w:name="_Toc509298872"/>
+      <w:bookmarkStart w:id="117" w:name="_Toc509313372"/>
+      <w:bookmarkStart w:id="118" w:name="_Toc509494728"/>
+      <w:bookmarkStart w:id="119" w:name="_Toc510450233"/>
       <w:r>
         <w:rPr>
           <w:sz w:val="24"/>
@@ -30577,7 +30574,7 @@
         </w:rPr>
         <w:fldChar w:fldCharType="end"/>
       </w:r>
-      <w:bookmarkEnd w:id="116"/>
+      <w:bookmarkEnd w:id="115"/>
       <w:r>
         <w:rPr>
           <w:sz w:val="24"/>
@@ -30585,10 +30582,10 @@
         </w:rPr>
         <w:t>: System Properties Dialog Box</w:t>
       </w:r>
+      <w:bookmarkEnd w:id="116"/>
       <w:bookmarkEnd w:id="117"/>
       <w:bookmarkEnd w:id="118"/>
       <w:bookmarkEnd w:id="119"/>
-      <w:bookmarkEnd w:id="120"/>
     </w:p>
     <w:p>
       <w:pPr>
@@ -30599,8 +30596,8 @@
           <w:b/>
         </w:rPr>
       </w:pPr>
-      <w:bookmarkStart w:id="121" w:name="_147n2zr" w:colFirst="0" w:colLast="0"/>
-      <w:bookmarkEnd w:id="121"/>
+      <w:bookmarkStart w:id="120" w:name="_147n2zr" w:colFirst="0" w:colLast="0"/>
+      <w:bookmarkEnd w:id="120"/>
     </w:p>
     <w:p>
       <w:pPr>
@@ -30682,7 +30679,7 @@
         <w:keepNext/>
         <w:jc w:val="center"/>
       </w:pPr>
-      <w:bookmarkStart w:id="122" w:name="_Toc509315544"/>
+      <w:bookmarkStart w:id="121" w:name="_Toc509315544"/>
       <w:r>
         <w:rPr>
           <w:noProof/>
@@ -30723,7 +30720,7 @@
           </wp:inline>
         </w:drawing>
       </w:r>
-      <w:bookmarkEnd w:id="122"/>
+      <w:bookmarkEnd w:id="121"/>
     </w:p>
     <w:p>
       <w:pPr>
@@ -30735,9 +30732,9 @@
           <w:szCs w:val="24"/>
         </w:rPr>
       </w:pPr>
-      <w:bookmarkStart w:id="123" w:name="_Ref509396248"/>
-      <w:bookmarkStart w:id="124" w:name="_Toc509494729"/>
-      <w:bookmarkStart w:id="125" w:name="_Toc510450234"/>
+      <w:bookmarkStart w:id="122" w:name="_Ref509396248"/>
+      <w:bookmarkStart w:id="123" w:name="_Toc509494729"/>
+      <w:bookmarkStart w:id="124" w:name="_Toc510450234"/>
       <w:r>
         <w:rPr>
           <w:sz w:val="24"/>
@@ -30781,7 +30778,7 @@
         </w:rPr>
         <w:fldChar w:fldCharType="end"/>
       </w:r>
-      <w:bookmarkEnd w:id="123"/>
+      <w:bookmarkEnd w:id="122"/>
       <w:r>
         <w:rPr>
           <w:sz w:val="24"/>
@@ -30789,8 +30786,8 @@
         </w:rPr>
         <w:t>: Environment Variables Dialog Box</w:t>
       </w:r>
+      <w:bookmarkEnd w:id="123"/>
       <w:bookmarkEnd w:id="124"/>
-      <w:bookmarkEnd w:id="125"/>
     </w:p>
     <w:p>
       <w:pPr>
@@ -30902,10 +30899,10 @@
           <w:szCs w:val="24"/>
         </w:rPr>
       </w:pPr>
-      <w:bookmarkStart w:id="126" w:name="_Toc509298874"/>
-      <w:bookmarkStart w:id="127" w:name="_Toc509313374"/>
-      <w:bookmarkStart w:id="128" w:name="_Toc509494730"/>
-      <w:bookmarkStart w:id="129" w:name="_Toc510450235"/>
+      <w:bookmarkStart w:id="125" w:name="_Toc509298874"/>
+      <w:bookmarkStart w:id="126" w:name="_Toc509313374"/>
+      <w:bookmarkStart w:id="127" w:name="_Toc509494730"/>
+      <w:bookmarkStart w:id="128" w:name="_Toc510450235"/>
       <w:r>
         <w:rPr>
           <w:sz w:val="24"/>
@@ -30956,10 +30953,10 @@
         </w:rPr>
         <w:t>: System Variable Text Edit Box</w:t>
       </w:r>
+      <w:bookmarkEnd w:id="125"/>
       <w:bookmarkEnd w:id="126"/>
       <w:bookmarkEnd w:id="127"/>
       <w:bookmarkEnd w:id="128"/>
-      <w:bookmarkEnd w:id="129"/>
     </w:p>
     <w:p>
       <w:pPr>
@@ -30970,8 +30967,8 @@
           <w:b/>
         </w:rPr>
       </w:pPr>
-      <w:bookmarkStart w:id="130" w:name="_23ckvvd" w:colFirst="0" w:colLast="0"/>
-      <w:bookmarkEnd w:id="130"/>
+      <w:bookmarkStart w:id="129" w:name="_23ckvvd" w:colFirst="0" w:colLast="0"/>
+      <w:bookmarkEnd w:id="129"/>
     </w:p>
     <w:p/>
     <w:p/>
@@ -31062,8 +31059,8 @@
       <w:pPr>
         <w:pStyle w:val="Heading3"/>
       </w:pPr>
-      <w:bookmarkStart w:id="131" w:name="_Ref509483856"/>
-      <w:bookmarkStart w:id="132" w:name="_Toc510450173"/>
+      <w:bookmarkStart w:id="130" w:name="_Ref509483856"/>
+      <w:bookmarkStart w:id="131" w:name="_Toc510450173"/>
       <w:r>
         <w:t xml:space="preserve">Install </w:t>
       </w:r>
@@ -31075,8 +31072,8 @@
       <w:r>
         <w:t xml:space="preserve"> Model Checker</w:t>
       </w:r>
+      <w:bookmarkEnd w:id="130"/>
       <w:bookmarkEnd w:id="131"/>
-      <w:bookmarkEnd w:id="132"/>
     </w:p>
     <w:p>
       <w:pPr>
@@ -31976,11 +31973,11 @@
       <w:pPr>
         <w:pStyle w:val="Heading3"/>
       </w:pPr>
-      <w:bookmarkStart w:id="133" w:name="_Toc510450174"/>
+      <w:bookmarkStart w:id="132" w:name="_Toc510450174"/>
       <w:r>
         <w:t>Set AGREE Analysis Preferences</w:t>
       </w:r>
-      <w:bookmarkEnd w:id="133"/>
+      <w:bookmarkEnd w:id="132"/>
     </w:p>
     <w:p>
       <w:pPr>
@@ -32128,8 +32125,8 @@
           <w:szCs w:val="24"/>
         </w:rPr>
       </w:pPr>
-      <w:bookmarkStart w:id="134" w:name="_Ref510449484"/>
-      <w:bookmarkStart w:id="135" w:name="_Toc510450236"/>
+      <w:bookmarkStart w:id="133" w:name="_Ref510449484"/>
+      <w:bookmarkStart w:id="134" w:name="_Toc510450236"/>
       <w:r>
         <w:rPr>
           <w:sz w:val="24"/>
@@ -32173,7 +32170,7 @@
         </w:rPr>
         <w:fldChar w:fldCharType="end"/>
       </w:r>
-      <w:bookmarkEnd w:id="134"/>
+      <w:bookmarkEnd w:id="133"/>
       <w:r>
         <w:rPr>
           <w:sz w:val="24"/>
@@ -32181,25 +32178,25 @@
         </w:rPr>
         <w:t>: AGREE Analysis Preferences</w:t>
       </w:r>
+      <w:bookmarkEnd w:id="134"/>
+    </w:p>
+    <w:p>
+      <w:pPr>
+        <w:rPr>
+          <w:rFonts w:ascii="Calibri" w:eastAsia="Calibri" w:hAnsi="Calibri" w:cs="Calibri"/>
+        </w:rPr>
+      </w:pPr>
+    </w:p>
+    <w:p/>
+    <w:p>
+      <w:pPr>
+        <w:pStyle w:val="Heading3"/>
+      </w:pPr>
+      <w:bookmarkStart w:id="135" w:name="_Toc510450175"/>
+      <w:r>
+        <w:t>Install Safety Annex</w:t>
+      </w:r>
       <w:bookmarkEnd w:id="135"/>
-    </w:p>
-    <w:p>
-      <w:pPr>
-        <w:rPr>
-          <w:rFonts w:ascii="Calibri" w:eastAsia="Calibri" w:hAnsi="Calibri" w:cs="Calibri"/>
-        </w:rPr>
-      </w:pPr>
-    </w:p>
-    <w:p/>
-    <w:p>
-      <w:pPr>
-        <w:pStyle w:val="Heading3"/>
-      </w:pPr>
-      <w:bookmarkStart w:id="136" w:name="_Toc510450175"/>
-      <w:r>
-        <w:t>Install Safety Annex</w:t>
-      </w:r>
-      <w:bookmarkEnd w:id="136"/>
     </w:p>
     <w:p>
       <w:pPr>
@@ -32241,39 +32238,42 @@
         <w:tab/>
         <w:t>Help -&gt; Install New Software</w:t>
       </w:r>
-    </w:p>
-    <w:p>
-      <w:pPr>
-        <w:rPr>
-          <w:rFonts w:asciiTheme="majorHAnsi" w:hAnsiTheme="majorHAnsi"/>
-        </w:rPr>
-      </w:pPr>
-    </w:p>
-    <w:p>
-      <w:pPr>
-        <w:rPr>
-          <w:rFonts w:asciiTheme="majorHAnsi" w:hAnsiTheme="majorHAnsi"/>
-        </w:rPr>
-      </w:pPr>
-      <w:r>
-        <w:rPr>
-          <w:rFonts w:asciiTheme="majorHAnsi" w:hAnsiTheme="majorHAnsi"/>
+      <w:bookmarkStart w:id="136" w:name="_GoBack"/>
+      <w:bookmarkEnd w:id="136"/>
+    </w:p>
+    <w:p>
+      <w:pPr>
+        <w:rPr>
+          <w:rFonts w:asciiTheme="majorHAnsi" w:hAnsiTheme="majorHAnsi" w:cstheme="majorHAnsi"/>
+        </w:rPr>
+      </w:pPr>
+    </w:p>
+    <w:p>
+      <w:pPr>
+        <w:rPr>
+          <w:rFonts w:asciiTheme="majorHAnsi" w:hAnsiTheme="majorHAnsi" w:cstheme="majorHAnsi"/>
+        </w:rPr>
+      </w:pPr>
+      <w:r>
+        <w:rPr>
+          <w:rFonts w:asciiTheme="majorHAnsi" w:hAnsiTheme="majorHAnsi" w:cstheme="majorHAnsi"/>
         </w:rPr>
         <w:t>The following is the link for the Safety Annex update site:</w:t>
       </w:r>
     </w:p>
     <w:p>
-      <w:hyperlink r:id="rId38" w:tgtFrame="_blank" w:history="1">
+      <w:pPr>
+        <w:rPr>
+          <w:rFonts w:asciiTheme="majorHAnsi" w:hAnsiTheme="majorHAnsi" w:cstheme="majorHAnsi"/>
+        </w:rPr>
+      </w:pPr>
+      <w:hyperlink r:id="rId38" w:history="1">
         <w:r>
           <w:rPr>
             <w:rStyle w:val="Hyperlink"/>
-            <w:rFonts w:ascii="Arial" w:hAnsi="Arial" w:cs="Arial"/>
-            <w:color w:val="1155CC"/>
-            <w:sz w:val="19"/>
-            <w:szCs w:val="19"/>
-            <w:shd w:val="clear" w:color="auto" w:fill="FFFFFF"/>
-          </w:rPr>
-          <w:t>https://raw.githubusercontent.com/loonwerks/AMASE/develop/safety-update-site/site.xml</w:t>
+            <w:rFonts w:asciiTheme="majorHAnsi" w:hAnsiTheme="majorHAnsi" w:cstheme="majorHAnsi"/>
+          </w:rPr>
+          <w:t>https://raw.githubusercontent.com/loonwerks/AMASE-Update-Site/master/site.xml</w:t>
         </w:r>
       </w:hyperlink>
     </w:p>
@@ -34312,7 +34312,7 @@
 </file>
 
 <file path=customXml/itemProps1.xml><?xml version="1.0" encoding="utf-8"?>
-<ds:datastoreItem xmlns:ds="http://schemas.openxmlformats.org/officeDocument/2006/customXml" ds:itemID="{65597F81-50DA-4AC0-8635-FDE4E540B0DB}">
+<ds:datastoreItem xmlns:ds="http://schemas.openxmlformats.org/officeDocument/2006/customXml" ds:itemID="{052B1B91-C4DE-48E9-80BD-31D20E497CC3}">
   <ds:schemaRefs>
     <ds:schemaRef ds:uri="http://schemas.openxmlformats.org/officeDocument/2006/bibliography"/>
   </ds:schemaRefs>

</xml_diff>

<commit_message>
DS: edits to icse paper and uploaded user guide pdf
</commit_message>
<xml_diff>
--- a/doc/SafetyAnnexUsersGuide/SafetyAnnexUsersGuide.docx
+++ b/doc/SafetyAnnexUsersGuide/SafetyAnnexUsersGuide.docx
@@ -1,12 +1,14 @@
 
 <file path=word/document.xml><?xml version="1.0" encoding="utf-8"?>
-<w:document xmlns:wpc="http://schemas.microsoft.com/office/word/2010/wordprocessingCanvas" xmlns:cx="http://schemas.microsoft.com/office/drawing/2014/chartex" xmlns:mc="http://schemas.openxmlformats.org/markup-compatibility/2006" xmlns:o="urn:schemas-microsoft-com:office:office" xmlns:r="http://schemas.openxmlformats.org/officeDocument/2006/relationships" xmlns:m="http://schemas.openxmlformats.org/officeDocument/2006/math" xmlns:v="urn:schemas-microsoft-com:vml" xmlns:wp14="http://schemas.microsoft.com/office/word/2010/wordprocessingDrawing" xmlns:wp="http://schemas.openxmlformats.org/drawingml/2006/wordprocessingDrawing" xmlns:w10="urn:schemas-microsoft-com:office:word" xmlns:w="http://schemas.openxmlformats.org/wordprocessingml/2006/main" xmlns:w14="http://schemas.microsoft.com/office/word/2010/wordml" xmlns:w15="http://schemas.microsoft.com/office/word/2012/wordml" xmlns:w16se="http://schemas.microsoft.com/office/word/2015/wordml/symex" xmlns:wpg="http://schemas.microsoft.com/office/word/2010/wordprocessingGroup" xmlns:wpi="http://schemas.microsoft.com/office/word/2010/wordprocessingInk" xmlns:wne="http://schemas.microsoft.com/office/word/2006/wordml" xmlns:wps="http://schemas.microsoft.com/office/word/2010/wordprocessingShape" mc:Ignorable="w14 w15 w16se wp14">
+<w:document xmlns:wpc="http://schemas.microsoft.com/office/word/2010/wordprocessingCanvas" xmlns:mc="http://schemas.openxmlformats.org/markup-compatibility/2006" xmlns:o="urn:schemas-microsoft-com:office:office" xmlns:r="http://schemas.openxmlformats.org/officeDocument/2006/relationships" xmlns:m="http://schemas.openxmlformats.org/officeDocument/2006/math" xmlns:v="urn:schemas-microsoft-com:vml" xmlns:wp14="http://schemas.microsoft.com/office/word/2010/wordprocessingDrawing" xmlns:wp="http://schemas.openxmlformats.org/drawingml/2006/wordprocessingDrawing" xmlns:w10="urn:schemas-microsoft-com:office:word" xmlns:w="http://schemas.openxmlformats.org/wordprocessingml/2006/main" xmlns:w14="http://schemas.microsoft.com/office/word/2010/wordml" xmlns:wpg="http://schemas.microsoft.com/office/word/2010/wordprocessingGroup" xmlns:wpi="http://schemas.microsoft.com/office/word/2010/wordprocessingInk" xmlns:wne="http://schemas.microsoft.com/office/word/2006/wordml" xmlns:wps="http://schemas.microsoft.com/office/word/2010/wordprocessingShape" mc:Ignorable="w14 wp14">
   <w:body>
     <w:p>
       <w:pPr>
-        <w:pStyle w:val="Title"/>
+        <w:pStyle w:val="Titel"/>
         <w:contextualSpacing w:val="0"/>
       </w:pPr>
+      <w:bookmarkStart w:id="0" w:name="_GoBack"/>
+      <w:bookmarkEnd w:id="0"/>
       <w:r>
         <w:t>Safety Annex Users Guide</w:t>
       </w:r>
@@ -824,17 +826,17 @@
     <w:p/>
     <w:p>
       <w:pPr>
-        <w:pStyle w:val="Heading1"/>
-      </w:pPr>
-      <w:bookmarkStart w:id="0" w:name="_Toc525294696"/>
+        <w:pStyle w:val="berschrift1"/>
+      </w:pPr>
+      <w:bookmarkStart w:id="1" w:name="_Toc525294696"/>
       <w:r>
         <w:t>Table of Contents</w:t>
       </w:r>
-      <w:bookmarkEnd w:id="0"/>
-    </w:p>
-    <w:p>
-      <w:pPr>
-        <w:pStyle w:val="TOC1"/>
+      <w:bookmarkEnd w:id="1"/>
+    </w:p>
+    <w:p>
+      <w:pPr>
+        <w:pStyle w:val="Verzeichnis1"/>
         <w:tabs>
           <w:tab w:val="left" w:pos="480"/>
           <w:tab w:val="right" w:leader="dot" w:pos="9350"/>
@@ -951,7 +953,7 @@
     </w:p>
     <w:p>
       <w:pPr>
-        <w:pStyle w:val="TOC1"/>
+        <w:pStyle w:val="Verzeichnis1"/>
         <w:tabs>
           <w:tab w:val="left" w:pos="480"/>
           <w:tab w:val="right" w:leader="dot" w:pos="9350"/>
@@ -1050,7 +1052,7 @@
     </w:p>
     <w:p>
       <w:pPr>
-        <w:pStyle w:val="TOC1"/>
+        <w:pStyle w:val="Verzeichnis1"/>
         <w:tabs>
           <w:tab w:val="left" w:pos="480"/>
           <w:tab w:val="right" w:leader="dot" w:pos="9350"/>
@@ -1149,7 +1151,7 @@
     </w:p>
     <w:p>
       <w:pPr>
-        <w:pStyle w:val="TOC1"/>
+        <w:pStyle w:val="Verzeichnis1"/>
         <w:tabs>
           <w:tab w:val="left" w:pos="480"/>
           <w:tab w:val="right" w:leader="dot" w:pos="9350"/>
@@ -1248,7 +1250,7 @@
     </w:p>
     <w:p>
       <w:pPr>
-        <w:pStyle w:val="TOC2"/>
+        <w:pStyle w:val="Verzeichnis2"/>
         <w:tabs>
           <w:tab w:val="left" w:pos="960"/>
           <w:tab w:val="right" w:leader="dot" w:pos="9350"/>
@@ -1347,7 +1349,7 @@
     </w:p>
     <w:p>
       <w:pPr>
-        <w:pStyle w:val="TOC1"/>
+        <w:pStyle w:val="Verzeichnis1"/>
         <w:tabs>
           <w:tab w:val="left" w:pos="480"/>
           <w:tab w:val="right" w:leader="dot" w:pos="9350"/>
@@ -1446,7 +1448,7 @@
     </w:p>
     <w:p>
       <w:pPr>
-        <w:pStyle w:val="TOC2"/>
+        <w:pStyle w:val="Verzeichnis2"/>
         <w:tabs>
           <w:tab w:val="left" w:pos="960"/>
           <w:tab w:val="right" w:leader="dot" w:pos="9350"/>
@@ -1545,7 +1547,7 @@
     </w:p>
     <w:p>
       <w:pPr>
-        <w:pStyle w:val="TOC2"/>
+        <w:pStyle w:val="Verzeichnis2"/>
         <w:tabs>
           <w:tab w:val="left" w:pos="960"/>
           <w:tab w:val="right" w:leader="dot" w:pos="9350"/>
@@ -1644,7 +1646,7 @@
     </w:p>
     <w:p>
       <w:pPr>
-        <w:pStyle w:val="TOC2"/>
+        <w:pStyle w:val="Verzeichnis2"/>
         <w:tabs>
           <w:tab w:val="left" w:pos="960"/>
           <w:tab w:val="right" w:leader="dot" w:pos="9350"/>
@@ -1743,7 +1745,7 @@
     </w:p>
     <w:p>
       <w:pPr>
-        <w:pStyle w:val="TOC2"/>
+        <w:pStyle w:val="Verzeichnis2"/>
         <w:tabs>
           <w:tab w:val="left" w:pos="960"/>
           <w:tab w:val="right" w:leader="dot" w:pos="9350"/>
@@ -1842,7 +1844,7 @@
     </w:p>
     <w:p>
       <w:pPr>
-        <w:pStyle w:val="TOC3"/>
+        <w:pStyle w:val="Verzeichnis3"/>
         <w:tabs>
           <w:tab w:val="left" w:pos="1320"/>
           <w:tab w:val="right" w:leader="dot" w:pos="9350"/>
@@ -1941,7 +1943,7 @@
     </w:p>
     <w:p>
       <w:pPr>
-        <w:pStyle w:val="TOC4"/>
+        <w:pStyle w:val="Verzeichnis4"/>
         <w:tabs>
           <w:tab w:val="left" w:pos="1760"/>
           <w:tab w:val="right" w:leader="dot" w:pos="9350"/>
@@ -2040,7 +2042,7 @@
     </w:p>
     <w:p>
       <w:pPr>
-        <w:pStyle w:val="TOC4"/>
+        <w:pStyle w:val="Verzeichnis4"/>
         <w:tabs>
           <w:tab w:val="left" w:pos="1760"/>
           <w:tab w:val="right" w:leader="dot" w:pos="9350"/>
@@ -2139,7 +2141,7 @@
     </w:p>
     <w:p>
       <w:pPr>
-        <w:pStyle w:val="TOC4"/>
+        <w:pStyle w:val="Verzeichnis4"/>
         <w:tabs>
           <w:tab w:val="left" w:pos="1760"/>
           <w:tab w:val="right" w:leader="dot" w:pos="9350"/>
@@ -2238,7 +2240,7 @@
     </w:p>
     <w:p>
       <w:pPr>
-        <w:pStyle w:val="TOC4"/>
+        <w:pStyle w:val="Verzeichnis4"/>
         <w:tabs>
           <w:tab w:val="left" w:pos="1760"/>
           <w:tab w:val="right" w:leader="dot" w:pos="9350"/>
@@ -2337,7 +2339,7 @@
     </w:p>
     <w:p>
       <w:pPr>
-        <w:pStyle w:val="TOC4"/>
+        <w:pStyle w:val="Verzeichnis4"/>
         <w:tabs>
           <w:tab w:val="left" w:pos="1760"/>
           <w:tab w:val="right" w:leader="dot" w:pos="9350"/>
@@ -2436,7 +2438,7 @@
     </w:p>
     <w:p>
       <w:pPr>
-        <w:pStyle w:val="TOC4"/>
+        <w:pStyle w:val="Verzeichnis4"/>
         <w:tabs>
           <w:tab w:val="left" w:pos="1760"/>
           <w:tab w:val="right" w:leader="dot" w:pos="9350"/>
@@ -2535,7 +2537,7 @@
     </w:p>
     <w:p>
       <w:pPr>
-        <w:pStyle w:val="TOC4"/>
+        <w:pStyle w:val="Verzeichnis4"/>
         <w:tabs>
           <w:tab w:val="left" w:pos="1760"/>
           <w:tab w:val="right" w:leader="dot" w:pos="9350"/>
@@ -2634,7 +2636,7 @@
     </w:p>
     <w:p>
       <w:pPr>
-        <w:pStyle w:val="TOC5"/>
+        <w:pStyle w:val="Verzeichnis5"/>
         <w:tabs>
           <w:tab w:val="left" w:pos="2020"/>
           <w:tab w:val="right" w:leader="dot" w:pos="9350"/>
@@ -2733,7 +2735,7 @@
     </w:p>
     <w:p>
       <w:pPr>
-        <w:pStyle w:val="TOC5"/>
+        <w:pStyle w:val="Verzeichnis5"/>
         <w:tabs>
           <w:tab w:val="left" w:pos="2020"/>
           <w:tab w:val="right" w:leader="dot" w:pos="9350"/>
@@ -2832,7 +2834,7 @@
     </w:p>
     <w:p>
       <w:pPr>
-        <w:pStyle w:val="TOC5"/>
+        <w:pStyle w:val="Verzeichnis5"/>
         <w:tabs>
           <w:tab w:val="left" w:pos="2020"/>
           <w:tab w:val="right" w:leader="dot" w:pos="9350"/>
@@ -2931,7 +2933,7 @@
     </w:p>
     <w:p>
       <w:pPr>
-        <w:pStyle w:val="TOC5"/>
+        <w:pStyle w:val="Verzeichnis5"/>
         <w:tabs>
           <w:tab w:val="left" w:pos="2020"/>
           <w:tab w:val="right" w:leader="dot" w:pos="9350"/>
@@ -3030,7 +3032,7 @@
     </w:p>
     <w:p>
       <w:pPr>
-        <w:pStyle w:val="TOC3"/>
+        <w:pStyle w:val="Verzeichnis3"/>
         <w:tabs>
           <w:tab w:val="left" w:pos="1320"/>
           <w:tab w:val="right" w:leader="dot" w:pos="9350"/>
@@ -3129,7 +3131,7 @@
     </w:p>
     <w:p>
       <w:pPr>
-        <w:pStyle w:val="TOC4"/>
+        <w:pStyle w:val="Verzeichnis4"/>
         <w:tabs>
           <w:tab w:val="left" w:pos="1760"/>
           <w:tab w:val="right" w:leader="dot" w:pos="9350"/>
@@ -3228,7 +3230,7 @@
     </w:p>
     <w:p>
       <w:pPr>
-        <w:pStyle w:val="TOC4"/>
+        <w:pStyle w:val="Verzeichnis4"/>
         <w:tabs>
           <w:tab w:val="left" w:pos="1760"/>
           <w:tab w:val="right" w:leader="dot" w:pos="9350"/>
@@ -3327,7 +3329,7 @@
     </w:p>
     <w:p>
       <w:pPr>
-        <w:pStyle w:val="TOC3"/>
+        <w:pStyle w:val="Verzeichnis3"/>
         <w:tabs>
           <w:tab w:val="left" w:pos="1320"/>
           <w:tab w:val="right" w:leader="dot" w:pos="9350"/>
@@ -3426,7 +3428,7 @@
     </w:p>
     <w:p>
       <w:pPr>
-        <w:pStyle w:val="TOC4"/>
+        <w:pStyle w:val="Verzeichnis4"/>
         <w:tabs>
           <w:tab w:val="left" w:pos="1760"/>
           <w:tab w:val="right" w:leader="dot" w:pos="9350"/>
@@ -3525,7 +3527,7 @@
     </w:p>
     <w:p>
       <w:pPr>
-        <w:pStyle w:val="TOC4"/>
+        <w:pStyle w:val="Verzeichnis4"/>
         <w:tabs>
           <w:tab w:val="left" w:pos="1760"/>
           <w:tab w:val="right" w:leader="dot" w:pos="9350"/>
@@ -3624,7 +3626,7 @@
     </w:p>
     <w:p>
       <w:pPr>
-        <w:pStyle w:val="TOC4"/>
+        <w:pStyle w:val="Verzeichnis4"/>
         <w:tabs>
           <w:tab w:val="left" w:pos="1760"/>
           <w:tab w:val="right" w:leader="dot" w:pos="9350"/>
@@ -3723,7 +3725,7 @@
     </w:p>
     <w:p>
       <w:pPr>
-        <w:pStyle w:val="TOC1"/>
+        <w:pStyle w:val="Verzeichnis1"/>
         <w:tabs>
           <w:tab w:val="left" w:pos="480"/>
           <w:tab w:val="right" w:leader="dot" w:pos="9350"/>
@@ -3822,7 +3824,7 @@
     </w:p>
     <w:p>
       <w:pPr>
-        <w:pStyle w:val="TOC3"/>
+        <w:pStyle w:val="Verzeichnis3"/>
         <w:tabs>
           <w:tab w:val="left" w:pos="1320"/>
           <w:tab w:val="right" w:leader="dot" w:pos="9350"/>
@@ -3921,7 +3923,7 @@
     </w:p>
     <w:p>
       <w:pPr>
-        <w:pStyle w:val="TOC4"/>
+        <w:pStyle w:val="Verzeichnis4"/>
         <w:tabs>
           <w:tab w:val="left" w:pos="1760"/>
           <w:tab w:val="right" w:leader="dot" w:pos="9350"/>
@@ -4020,7 +4022,7 @@
     </w:p>
     <w:p>
       <w:pPr>
-        <w:pStyle w:val="TOC4"/>
+        <w:pStyle w:val="Verzeichnis4"/>
         <w:tabs>
           <w:tab w:val="left" w:pos="1760"/>
           <w:tab w:val="right" w:leader="dot" w:pos="9350"/>
@@ -4119,7 +4121,7 @@
     </w:p>
     <w:p>
       <w:pPr>
-        <w:pStyle w:val="TOC4"/>
+        <w:pStyle w:val="Verzeichnis4"/>
         <w:tabs>
           <w:tab w:val="left" w:pos="1760"/>
           <w:tab w:val="right" w:leader="dot" w:pos="9350"/>
@@ -4218,7 +4220,7 @@
     </w:p>
     <w:p>
       <w:pPr>
-        <w:pStyle w:val="TOC3"/>
+        <w:pStyle w:val="Verzeichnis3"/>
         <w:tabs>
           <w:tab w:val="left" w:pos="1320"/>
           <w:tab w:val="right" w:leader="dot" w:pos="9350"/>
@@ -4317,7 +4319,7 @@
     </w:p>
     <w:p>
       <w:pPr>
-        <w:pStyle w:val="TOC3"/>
+        <w:pStyle w:val="Verzeichnis3"/>
         <w:tabs>
           <w:tab w:val="left" w:pos="1320"/>
           <w:tab w:val="right" w:leader="dot" w:pos="9350"/>
@@ -4416,7 +4418,7 @@
     </w:p>
     <w:p>
       <w:pPr>
-        <w:pStyle w:val="TOC1"/>
+        <w:pStyle w:val="Verzeichnis1"/>
         <w:tabs>
           <w:tab w:val="left" w:pos="480"/>
           <w:tab w:val="right" w:leader="dot" w:pos="9350"/>
@@ -4515,7 +4517,7 @@
     </w:p>
     <w:p>
       <w:pPr>
-        <w:pStyle w:val="TOC2"/>
+        <w:pStyle w:val="Verzeichnis2"/>
         <w:tabs>
           <w:tab w:val="left" w:pos="960"/>
           <w:tab w:val="right" w:leader="dot" w:pos="9350"/>
@@ -4614,7 +4616,7 @@
     </w:p>
     <w:p>
       <w:pPr>
-        <w:pStyle w:val="TOC2"/>
+        <w:pStyle w:val="Verzeichnis2"/>
         <w:tabs>
           <w:tab w:val="left" w:pos="960"/>
           <w:tab w:val="right" w:leader="dot" w:pos="9350"/>
@@ -4713,7 +4715,7 @@
     </w:p>
     <w:p>
       <w:pPr>
-        <w:pStyle w:val="TOC3"/>
+        <w:pStyle w:val="Verzeichnis3"/>
         <w:tabs>
           <w:tab w:val="left" w:pos="1320"/>
           <w:tab w:val="right" w:leader="dot" w:pos="9350"/>
@@ -4812,7 +4814,7 @@
     </w:p>
     <w:p>
       <w:pPr>
-        <w:pStyle w:val="TOC3"/>
+        <w:pStyle w:val="Verzeichnis3"/>
         <w:tabs>
           <w:tab w:val="left" w:pos="1320"/>
           <w:tab w:val="right" w:leader="dot" w:pos="9350"/>
@@ -4911,7 +4913,7 @@
     </w:p>
     <w:p>
       <w:pPr>
-        <w:pStyle w:val="TOC3"/>
+        <w:pStyle w:val="Verzeichnis3"/>
         <w:tabs>
           <w:tab w:val="left" w:pos="1320"/>
           <w:tab w:val="right" w:leader="dot" w:pos="9350"/>
@@ -5010,7 +5012,7 @@
     </w:p>
     <w:p>
       <w:pPr>
-        <w:pStyle w:val="TOC3"/>
+        <w:pStyle w:val="Verzeichnis3"/>
         <w:tabs>
           <w:tab w:val="left" w:pos="1320"/>
           <w:tab w:val="right" w:leader="dot" w:pos="9350"/>
@@ -5109,7 +5111,7 @@
     </w:p>
     <w:p>
       <w:pPr>
-        <w:pStyle w:val="TOC3"/>
+        <w:pStyle w:val="Verzeichnis3"/>
         <w:tabs>
           <w:tab w:val="left" w:pos="1320"/>
           <w:tab w:val="right" w:leader="dot" w:pos="9350"/>
@@ -5208,7 +5210,7 @@
     </w:p>
     <w:p>
       <w:pPr>
-        <w:pStyle w:val="TOC2"/>
+        <w:pStyle w:val="Verzeichnis2"/>
         <w:tabs>
           <w:tab w:val="left" w:pos="960"/>
           <w:tab w:val="right" w:leader="dot" w:pos="9350"/>
@@ -5307,7 +5309,7 @@
     </w:p>
     <w:p>
       <w:pPr>
-        <w:pStyle w:val="TOC3"/>
+        <w:pStyle w:val="Verzeichnis3"/>
         <w:tabs>
           <w:tab w:val="left" w:pos="1320"/>
           <w:tab w:val="right" w:leader="dot" w:pos="9350"/>
@@ -5406,7 +5408,7 @@
     </w:p>
     <w:p>
       <w:pPr>
-        <w:pStyle w:val="TOC3"/>
+        <w:pStyle w:val="Verzeichnis3"/>
         <w:tabs>
           <w:tab w:val="left" w:pos="1320"/>
           <w:tab w:val="right" w:leader="dot" w:pos="9350"/>
@@ -5505,7 +5507,7 @@
     </w:p>
     <w:p>
       <w:pPr>
-        <w:pStyle w:val="TOC3"/>
+        <w:pStyle w:val="Verzeichnis3"/>
         <w:tabs>
           <w:tab w:val="left" w:pos="1320"/>
           <w:tab w:val="right" w:leader="dot" w:pos="9350"/>
@@ -5604,7 +5606,7 @@
     </w:p>
     <w:p>
       <w:pPr>
-        <w:pStyle w:val="TOC3"/>
+        <w:pStyle w:val="Verzeichnis3"/>
         <w:tabs>
           <w:tab w:val="left" w:pos="1320"/>
           <w:tab w:val="right" w:leader="dot" w:pos="9350"/>
@@ -5703,7 +5705,7 @@
     </w:p>
     <w:p>
       <w:pPr>
-        <w:pStyle w:val="TOC3"/>
+        <w:pStyle w:val="Verzeichnis3"/>
         <w:tabs>
           <w:tab w:val="left" w:pos="1320"/>
           <w:tab w:val="right" w:leader="dot" w:pos="9350"/>
@@ -5802,7 +5804,7 @@
     </w:p>
     <w:p>
       <w:pPr>
-        <w:pStyle w:val="TOC2"/>
+        <w:pStyle w:val="Verzeichnis2"/>
         <w:tabs>
           <w:tab w:val="left" w:pos="960"/>
           <w:tab w:val="right" w:leader="dot" w:pos="9350"/>
@@ -5925,10 +5927,6 @@
           <w:rFonts w:asciiTheme="majorHAnsi" w:hAnsiTheme="majorHAnsi" w:cstheme="majorHAnsi"/>
         </w:rPr>
       </w:pPr>
-    </w:p>
-    <w:p>
-      <w:bookmarkStart w:id="1" w:name="_GoBack"/>
-      <w:bookmarkEnd w:id="1"/>
     </w:p>
     <w:p/>
     <w:p/>
@@ -5960,9 +5958,10 @@
     <w:p/>
     <w:p/>
     <w:p/>
-    <w:p>
-      <w:pPr>
-        <w:pStyle w:val="Heading1"/>
+    <w:p/>
+    <w:p>
+      <w:pPr>
+        <w:pStyle w:val="berschrift1"/>
       </w:pPr>
       <w:bookmarkStart w:id="2" w:name="_Toc525294697"/>
       <w:r>
@@ -5972,7 +5971,7 @@
     </w:p>
     <w:p>
       <w:pPr>
-        <w:pStyle w:val="TableofFigures"/>
+        <w:pStyle w:val="Abbildungsverzeichnis"/>
         <w:tabs>
           <w:tab w:val="right" w:leader="dot" w:pos="9350"/>
         </w:tabs>
@@ -6056,7 +6055,7 @@
             <w:noProof/>
             <w:webHidden/>
           </w:rPr>
-          <w:t>7</w:t>
+          <w:t>8</w:t>
         </w:r>
         <w:r>
           <w:rPr>
@@ -6070,7 +6069,7 @@
     </w:p>
     <w:p>
       <w:pPr>
-        <w:pStyle w:val="TableofFigures"/>
+        <w:pStyle w:val="Abbildungsverzeichnis"/>
         <w:tabs>
           <w:tab w:val="right" w:leader="dot" w:pos="9350"/>
         </w:tabs>
@@ -6136,7 +6135,7 @@
             <w:noProof/>
             <w:webHidden/>
           </w:rPr>
-          <w:t>9</w:t>
+          <w:t>10</w:t>
         </w:r>
         <w:r>
           <w:rPr>
@@ -6150,7 +6149,7 @@
     </w:p>
     <w:p>
       <w:pPr>
-        <w:pStyle w:val="TableofFigures"/>
+        <w:pStyle w:val="Abbildungsverzeichnis"/>
         <w:tabs>
           <w:tab w:val="right" w:leader="dot" w:pos="9350"/>
         </w:tabs>
@@ -6216,7 +6215,7 @@
             <w:noProof/>
             <w:webHidden/>
           </w:rPr>
-          <w:t>10</w:t>
+          <w:t>11</w:t>
         </w:r>
         <w:r>
           <w:rPr>
@@ -6230,7 +6229,7 @@
     </w:p>
     <w:p>
       <w:pPr>
-        <w:pStyle w:val="TableofFigures"/>
+        <w:pStyle w:val="Abbildungsverzeichnis"/>
         <w:tabs>
           <w:tab w:val="right" w:leader="dot" w:pos="9350"/>
         </w:tabs>
@@ -6310,7 +6309,7 @@
     </w:p>
     <w:p>
       <w:pPr>
-        <w:pStyle w:val="TableofFigures"/>
+        <w:pStyle w:val="Abbildungsverzeichnis"/>
         <w:tabs>
           <w:tab w:val="right" w:leader="dot" w:pos="9350"/>
         </w:tabs>
@@ -6390,7 +6389,7 @@
     </w:p>
     <w:p>
       <w:pPr>
-        <w:pStyle w:val="TableofFigures"/>
+        <w:pStyle w:val="Abbildungsverzeichnis"/>
         <w:tabs>
           <w:tab w:val="right" w:leader="dot" w:pos="9350"/>
         </w:tabs>
@@ -6470,7 +6469,7 @@
     </w:p>
     <w:p>
       <w:pPr>
-        <w:pStyle w:val="TableofFigures"/>
+        <w:pStyle w:val="Abbildungsverzeichnis"/>
         <w:tabs>
           <w:tab w:val="right" w:leader="dot" w:pos="9350"/>
         </w:tabs>
@@ -6550,7 +6549,7 @@
     </w:p>
     <w:p>
       <w:pPr>
-        <w:pStyle w:val="TableofFigures"/>
+        <w:pStyle w:val="Abbildungsverzeichnis"/>
         <w:tabs>
           <w:tab w:val="right" w:leader="dot" w:pos="9350"/>
         </w:tabs>
@@ -6630,7 +6629,7 @@
     </w:p>
     <w:p>
       <w:pPr>
-        <w:pStyle w:val="TableofFigures"/>
+        <w:pStyle w:val="Abbildungsverzeichnis"/>
         <w:tabs>
           <w:tab w:val="right" w:leader="dot" w:pos="9350"/>
         </w:tabs>
@@ -6710,7 +6709,7 @@
     </w:p>
     <w:p>
       <w:pPr>
-        <w:pStyle w:val="TableofFigures"/>
+        <w:pStyle w:val="Abbildungsverzeichnis"/>
         <w:tabs>
           <w:tab w:val="right" w:leader="dot" w:pos="9350"/>
         </w:tabs>
@@ -6790,7 +6789,7 @@
     </w:p>
     <w:p>
       <w:pPr>
-        <w:pStyle w:val="TableofFigures"/>
+        <w:pStyle w:val="Abbildungsverzeichnis"/>
         <w:tabs>
           <w:tab w:val="right" w:leader="dot" w:pos="9350"/>
         </w:tabs>
@@ -6870,7 +6869,7 @@
     </w:p>
     <w:p>
       <w:pPr>
-        <w:pStyle w:val="TableofFigures"/>
+        <w:pStyle w:val="Abbildungsverzeichnis"/>
         <w:tabs>
           <w:tab w:val="right" w:leader="dot" w:pos="9350"/>
         </w:tabs>
@@ -6950,7 +6949,7 @@
     </w:p>
     <w:p>
       <w:pPr>
-        <w:pStyle w:val="TableofFigures"/>
+        <w:pStyle w:val="Abbildungsverzeichnis"/>
         <w:tabs>
           <w:tab w:val="right" w:leader="dot" w:pos="9350"/>
         </w:tabs>
@@ -7030,7 +7029,7 @@
     </w:p>
     <w:p>
       <w:pPr>
-        <w:pStyle w:val="TableofFigures"/>
+        <w:pStyle w:val="Abbildungsverzeichnis"/>
         <w:tabs>
           <w:tab w:val="right" w:leader="dot" w:pos="9350"/>
         </w:tabs>
@@ -7110,7 +7109,7 @@
     </w:p>
     <w:p>
       <w:pPr>
-        <w:pStyle w:val="TableofFigures"/>
+        <w:pStyle w:val="Abbildungsverzeichnis"/>
         <w:tabs>
           <w:tab w:val="right" w:leader="dot" w:pos="9350"/>
         </w:tabs>
@@ -7190,7 +7189,7 @@
     </w:p>
     <w:p>
       <w:pPr>
-        <w:pStyle w:val="TableofFigures"/>
+        <w:pStyle w:val="Abbildungsverzeichnis"/>
         <w:tabs>
           <w:tab w:val="right" w:leader="dot" w:pos="9350"/>
         </w:tabs>
@@ -7270,7 +7269,7 @@
     </w:p>
     <w:p>
       <w:pPr>
-        <w:pStyle w:val="TableofFigures"/>
+        <w:pStyle w:val="Abbildungsverzeichnis"/>
         <w:tabs>
           <w:tab w:val="right" w:leader="dot" w:pos="9350"/>
         </w:tabs>
@@ -7350,7 +7349,7 @@
     </w:p>
     <w:p>
       <w:pPr>
-        <w:pStyle w:val="TableofFigures"/>
+        <w:pStyle w:val="Abbildungsverzeichnis"/>
         <w:tabs>
           <w:tab w:val="right" w:leader="dot" w:pos="9350"/>
         </w:tabs>
@@ -7430,7 +7429,7 @@
     </w:p>
     <w:p>
       <w:pPr>
-        <w:pStyle w:val="TableofFigures"/>
+        <w:pStyle w:val="Abbildungsverzeichnis"/>
         <w:tabs>
           <w:tab w:val="right" w:leader="dot" w:pos="9350"/>
         </w:tabs>
@@ -7510,7 +7509,7 @@
     </w:p>
     <w:p>
       <w:pPr>
-        <w:pStyle w:val="TableofFigures"/>
+        <w:pStyle w:val="Abbildungsverzeichnis"/>
         <w:tabs>
           <w:tab w:val="right" w:leader="dot" w:pos="9350"/>
         </w:tabs>
@@ -7590,7 +7589,7 @@
     </w:p>
     <w:p>
       <w:pPr>
-        <w:pStyle w:val="TableofFigures"/>
+        <w:pStyle w:val="Abbildungsverzeichnis"/>
         <w:tabs>
           <w:tab w:val="right" w:leader="dot" w:pos="9350"/>
         </w:tabs>
@@ -7670,7 +7669,7 @@
     </w:p>
     <w:p>
       <w:pPr>
-        <w:pStyle w:val="TableofFigures"/>
+        <w:pStyle w:val="Abbildungsverzeichnis"/>
         <w:tabs>
           <w:tab w:val="right" w:leader="dot" w:pos="9350"/>
         </w:tabs>
@@ -7750,7 +7749,7 @@
     </w:p>
     <w:p>
       <w:pPr>
-        <w:pStyle w:val="TableofFigures"/>
+        <w:pStyle w:val="Abbildungsverzeichnis"/>
         <w:tabs>
           <w:tab w:val="right" w:leader="dot" w:pos="9350"/>
         </w:tabs>
@@ -7830,7 +7829,7 @@
     </w:p>
     <w:p>
       <w:pPr>
-        <w:pStyle w:val="TableofFigures"/>
+        <w:pStyle w:val="Abbildungsverzeichnis"/>
         <w:tabs>
           <w:tab w:val="right" w:leader="dot" w:pos="9350"/>
         </w:tabs>
@@ -7910,7 +7909,7 @@
     </w:p>
     <w:p>
       <w:pPr>
-        <w:pStyle w:val="TableofFigures"/>
+        <w:pStyle w:val="Abbildungsverzeichnis"/>
         <w:tabs>
           <w:tab w:val="right" w:leader="dot" w:pos="9350"/>
         </w:tabs>
@@ -7990,7 +7989,7 @@
     </w:p>
     <w:p>
       <w:pPr>
-        <w:pStyle w:val="TableofFigures"/>
+        <w:pStyle w:val="Abbildungsverzeichnis"/>
         <w:tabs>
           <w:tab w:val="right" w:leader="dot" w:pos="9350"/>
         </w:tabs>
@@ -8070,7 +8069,7 @@
     </w:p>
     <w:p>
       <w:pPr>
-        <w:pStyle w:val="TableofFigures"/>
+        <w:pStyle w:val="Abbildungsverzeichnis"/>
         <w:tabs>
           <w:tab w:val="right" w:leader="dot" w:pos="9350"/>
         </w:tabs>
@@ -8150,7 +8149,7 @@
     </w:p>
     <w:p>
       <w:pPr>
-        <w:pStyle w:val="TableofFigures"/>
+        <w:pStyle w:val="Abbildungsverzeichnis"/>
         <w:tabs>
           <w:tab w:val="right" w:leader="dot" w:pos="9350"/>
         </w:tabs>
@@ -8230,7 +8229,7 @@
     </w:p>
     <w:p>
       <w:pPr>
-        <w:pStyle w:val="TableofFigures"/>
+        <w:pStyle w:val="Abbildungsverzeichnis"/>
         <w:tabs>
           <w:tab w:val="right" w:leader="dot" w:pos="9350"/>
         </w:tabs>
@@ -8310,7 +8309,7 @@
     </w:p>
     <w:p>
       <w:pPr>
-        <w:pStyle w:val="TableofFigures"/>
+        <w:pStyle w:val="Abbildungsverzeichnis"/>
         <w:tabs>
           <w:tab w:val="right" w:leader="dot" w:pos="9350"/>
         </w:tabs>
@@ -8390,7 +8389,7 @@
     </w:p>
     <w:p>
       <w:pPr>
-        <w:pStyle w:val="TableofFigures"/>
+        <w:pStyle w:val="Abbildungsverzeichnis"/>
         <w:tabs>
           <w:tab w:val="right" w:leader="dot" w:pos="9350"/>
         </w:tabs>
@@ -8470,7 +8469,7 @@
     </w:p>
     <w:p>
       <w:pPr>
-        <w:pStyle w:val="TableofFigures"/>
+        <w:pStyle w:val="Abbildungsverzeichnis"/>
         <w:tabs>
           <w:tab w:val="right" w:leader="dot" w:pos="9350"/>
         </w:tabs>
@@ -8573,7 +8572,7 @@
     <w:p/>
     <w:p>
       <w:pPr>
-        <w:pStyle w:val="Heading1"/>
+        <w:pStyle w:val="berschrift1"/>
       </w:pPr>
       <w:bookmarkStart w:id="3" w:name="_Toc525294698"/>
       <w:r>
@@ -8583,7 +8582,7 @@
     </w:p>
     <w:p>
       <w:pPr>
-        <w:pStyle w:val="NormalWeb"/>
+        <w:pStyle w:val="StandardWeb"/>
         <w:spacing w:before="0" w:beforeAutospacing="0" w:after="0" w:afterAutospacing="0"/>
         <w:ind w:firstLine="432"/>
         <w:rPr>
@@ -8599,7 +8598,7 @@
     </w:p>
     <w:p>
       <w:pPr>
-        <w:pStyle w:val="NormalWeb"/>
+        <w:pStyle w:val="StandardWeb"/>
         <w:spacing w:before="0" w:beforeAutospacing="0" w:after="0" w:afterAutospacing="0"/>
         <w:ind w:firstLine="720"/>
         <w:rPr>
@@ -8615,7 +8614,7 @@
     </w:p>
     <w:p>
       <w:pPr>
-        <w:pStyle w:val="NormalWeb"/>
+        <w:pStyle w:val="StandardWeb"/>
         <w:spacing w:before="0" w:beforeAutospacing="0" w:after="0" w:afterAutospacing="0"/>
         <w:ind w:firstLine="720"/>
         <w:rPr>
@@ -8632,7 +8631,7 @@
     </w:p>
     <w:p>
       <w:pPr>
-        <w:pStyle w:val="NormalWeb"/>
+        <w:pStyle w:val="StandardWeb"/>
         <w:spacing w:before="0" w:beforeAutospacing="0" w:after="0" w:afterAutospacing="0"/>
         <w:ind w:firstLine="720"/>
         <w:rPr>
@@ -8664,7 +8663,7 @@
     <w:p/>
     <w:p>
       <w:pPr>
-        <w:pStyle w:val="Heading1"/>
+        <w:pStyle w:val="berschrift1"/>
       </w:pPr>
       <w:bookmarkStart w:id="4" w:name="_Toc525294699"/>
       <w:r>
@@ -8786,6 +8785,7 @@
       <w:r>
         <w:rPr>
           <w:noProof/>
+          <w:lang w:val="de-DE" w:eastAsia="de-DE"/>
         </w:rPr>
         <w:lastRenderedPageBreak/>
         <w:drawing>
@@ -8806,7 +8806,7 @@
                     </pic:cNvPicPr>
                   </pic:nvPicPr>
                   <pic:blipFill>
-                    <a:blip r:embed="rId6">
+                    <a:blip r:embed="rId7">
                       <a:extLst>
                         <a:ext uri="{28A0092B-C50C-407E-A947-70E740481C1C}">
                           <a14:useLocalDpi xmlns:a14="http://schemas.microsoft.com/office/drawing/2010/main" val="0"/>
@@ -8840,7 +8840,7 @@
     </w:p>
     <w:p>
       <w:pPr>
-        <w:pStyle w:val="Caption"/>
+        <w:pStyle w:val="Beschriftung"/>
         <w:jc w:val="center"/>
         <w:rPr>
           <w:sz w:val="24"/>
@@ -15279,6 +15279,7 @@
           <w:noProof/>
           <w:sz w:val="18"/>
           <w:szCs w:val="18"/>
+          <w:lang w:val="de-DE" w:eastAsia="de-DE"/>
         </w:rPr>
         <w:drawing>
           <wp:inline distT="0" distB="0" distL="0" distR="0" wp14:anchorId="60A4ABEA" wp14:editId="28640A39">
@@ -15298,7 +15299,7 @@
                     </pic:cNvPicPr>
                   </pic:nvPicPr>
                   <pic:blipFill>
-                    <a:blip r:embed="rId7">
+                    <a:blip r:embed="rId8">
                       <a:extLst>
                         <a:ext uri="{28A0092B-C50C-407E-A947-70E740481C1C}">
                           <a14:useLocalDpi xmlns:a14="http://schemas.microsoft.com/office/drawing/2010/main" val="0"/>
@@ -15332,7 +15333,7 @@
     </w:p>
     <w:p>
       <w:pPr>
-        <w:pStyle w:val="Caption"/>
+        <w:pStyle w:val="Beschriftung"/>
         <w:jc w:val="center"/>
         <w:rPr>
           <w:rFonts w:ascii="Calibri" w:eastAsia="Calibri" w:hAnsi="Calibri" w:cs="Calibri"/>
@@ -15936,14 +15937,14 @@
             <o:lock v:ext="edit" aspectratio="t"/>
           </v:shapetype>
           <v:shape id="_x0000_i1025" type="#_x0000_t75" style="width:180pt;height:75pt">
-            <v:imagedata r:id="rId8" o:title="faultHyp"/>
+            <v:imagedata r:id="rId9" o:title="faultHyp"/>
           </v:shape>
         </w:pict>
       </w:r>
     </w:p>
     <w:p>
       <w:pPr>
-        <w:pStyle w:val="Caption"/>
+        <w:pStyle w:val="Beschriftung"/>
         <w:jc w:val="center"/>
         <w:rPr>
           <w:rFonts w:asciiTheme="majorHAnsi" w:eastAsia="Calibri" w:hAnsiTheme="majorHAnsi" w:cstheme="majorHAnsi"/>
@@ -16012,7 +16013,7 @@
     <w:p/>
     <w:p>
       <w:pPr>
-        <w:pStyle w:val="Heading2"/>
+        <w:pStyle w:val="berschrift2"/>
       </w:pPr>
       <w:r>
         <w:t xml:space="preserve"> </w:t>
@@ -16044,7 +16045,7 @@
           <w:rFonts w:asciiTheme="majorHAnsi" w:hAnsiTheme="majorHAnsi"/>
         </w:rPr>
       </w:pPr>
-      <w:hyperlink r:id="rId9" w:history="1">
+      <w:hyperlink r:id="rId10" w:history="1">
         <w:r>
           <w:rPr>
             <w:rStyle w:val="Hyperlink"/>
@@ -16098,7 +16099,7 @@
         <w:rPr>
           <w:rFonts w:asciiTheme="majorHAnsi" w:hAnsiTheme="majorHAnsi"/>
         </w:rPr>
-        <w:t>6</w:t>
+        <w:t>7</w:t>
       </w:r>
       <w:r>
         <w:rPr>
@@ -16137,6 +16138,7 @@
       <w:r>
         <w:rPr>
           <w:noProof/>
+          <w:lang w:val="de-DE" w:eastAsia="de-DE"/>
         </w:rPr>
         <w:drawing>
           <wp:inline distT="0" distB="0" distL="0" distR="0" wp14:anchorId="20E8FADC" wp14:editId="24EC8EB5">
@@ -16152,7 +16154,7 @@
                     <pic:cNvPicPr preferRelativeResize="0"/>
                   </pic:nvPicPr>
                   <pic:blipFill>
-                    <a:blip r:embed="rId10"/>
+                    <a:blip r:embed="rId11"/>
                     <a:srcRect/>
                     <a:stretch>
                       <a:fillRect/>
@@ -16177,7 +16179,7 @@
     </w:p>
     <w:p>
       <w:pPr>
-        <w:pStyle w:val="Caption"/>
+        <w:pStyle w:val="Beschriftung"/>
         <w:jc w:val="center"/>
         <w:rPr>
           <w:sz w:val="24"/>
@@ -16296,6 +16298,7 @@
       <w:r>
         <w:rPr>
           <w:noProof/>
+          <w:lang w:val="de-DE" w:eastAsia="de-DE"/>
         </w:rPr>
         <w:lastRenderedPageBreak/>
         <w:drawing>
@@ -16312,7 +16315,7 @@
                     <pic:cNvPicPr preferRelativeResize="0"/>
                   </pic:nvPicPr>
                   <pic:blipFill>
-                    <a:blip r:embed="rId11"/>
+                    <a:blip r:embed="rId12"/>
                     <a:srcRect/>
                     <a:stretch>
                       <a:fillRect/>
@@ -16337,7 +16340,7 @@
     </w:p>
     <w:p>
       <w:pPr>
-        <w:pStyle w:val="Caption"/>
+        <w:pStyle w:val="Beschriftung"/>
         <w:jc w:val="center"/>
         <w:rPr>
           <w:sz w:val="24"/>
@@ -16498,6 +16501,7 @@
         <w:rPr>
           <w:rFonts w:ascii="Calibri" w:eastAsia="Calibri" w:hAnsi="Calibri" w:cs="Calibri"/>
           <w:noProof/>
+          <w:lang w:val="de-DE" w:eastAsia="de-DE"/>
         </w:rPr>
         <w:lastRenderedPageBreak/>
         <w:drawing>
@@ -16518,7 +16522,7 @@
                     </pic:cNvPicPr>
                   </pic:nvPicPr>
                   <pic:blipFill>
-                    <a:blip r:embed="rId12">
+                    <a:blip r:embed="rId13">
                       <a:extLst>
                         <a:ext uri="{28A0092B-C50C-407E-A947-70E740481C1C}">
                           <a14:useLocalDpi xmlns:a14="http://schemas.microsoft.com/office/drawing/2010/main" val="0"/>
@@ -16552,7 +16556,7 @@
     </w:p>
     <w:p>
       <w:pPr>
-        <w:pStyle w:val="Caption"/>
+        <w:pStyle w:val="Beschriftung"/>
         <w:jc w:val="center"/>
         <w:rPr>
           <w:sz w:val="24"/>
@@ -16708,6 +16712,7 @@
         <w:rPr>
           <w:rFonts w:ascii="Calibri" w:eastAsia="Calibri" w:hAnsi="Calibri" w:cs="Calibri"/>
           <w:noProof/>
+          <w:lang w:val="de-DE" w:eastAsia="de-DE"/>
         </w:rPr>
         <w:lastRenderedPageBreak/>
         <w:drawing>
@@ -16728,7 +16733,7 @@
                     </pic:cNvPicPr>
                   </pic:nvPicPr>
                   <pic:blipFill>
-                    <a:blip r:embed="rId13">
+                    <a:blip r:embed="rId14">
                       <a:extLst>
                         <a:ext uri="{28A0092B-C50C-407E-A947-70E740481C1C}">
                           <a14:useLocalDpi xmlns:a14="http://schemas.microsoft.com/office/drawing/2010/main" val="0"/>
@@ -16762,7 +16767,7 @@
     </w:p>
     <w:p>
       <w:pPr>
-        <w:pStyle w:val="Caption"/>
+        <w:pStyle w:val="Beschriftung"/>
         <w:jc w:val="center"/>
         <w:rPr>
           <w:sz w:val="24"/>
@@ -16920,6 +16925,7 @@
         <w:rPr>
           <w:rFonts w:ascii="Calibri" w:eastAsia="Calibri" w:hAnsi="Calibri" w:cs="Calibri"/>
           <w:noProof/>
+          <w:lang w:val="de-DE" w:eastAsia="de-DE"/>
         </w:rPr>
         <w:drawing>
           <wp:inline distT="0" distB="0" distL="0" distR="0" wp14:anchorId="11C0B41B" wp14:editId="28CA3472">
@@ -16939,7 +16945,7 @@
                     </pic:cNvPicPr>
                   </pic:nvPicPr>
                   <pic:blipFill>
-                    <a:blip r:embed="rId14">
+                    <a:blip r:embed="rId15">
                       <a:extLst>
                         <a:ext uri="{28A0092B-C50C-407E-A947-70E740481C1C}">
                           <a14:useLocalDpi xmlns:a14="http://schemas.microsoft.com/office/drawing/2010/main" val="0"/>
@@ -16973,7 +16979,7 @@
     </w:p>
     <w:p>
       <w:pPr>
-        <w:pStyle w:val="Caption"/>
+        <w:pStyle w:val="Beschriftung"/>
         <w:jc w:val="center"/>
         <w:rPr>
           <w:rFonts w:ascii="Calibri" w:eastAsia="Calibri" w:hAnsi="Calibri" w:cs="Calibri"/>
@@ -17335,6 +17341,7 @@
         <w:rPr>
           <w:rFonts w:ascii="Calibri" w:eastAsia="Calibri" w:hAnsi="Calibri" w:cs="Calibri"/>
           <w:noProof/>
+          <w:lang w:val="de-DE" w:eastAsia="de-DE"/>
         </w:rPr>
         <w:lastRenderedPageBreak/>
         <w:drawing>
@@ -17355,7 +17362,7 @@
                     </pic:cNvPicPr>
                   </pic:nvPicPr>
                   <pic:blipFill>
-                    <a:blip r:embed="rId15">
+                    <a:blip r:embed="rId16">
                       <a:extLst>
                         <a:ext uri="{28A0092B-C50C-407E-A947-70E740481C1C}">
                           <a14:useLocalDpi xmlns:a14="http://schemas.microsoft.com/office/drawing/2010/main" val="0"/>
@@ -17389,7 +17396,7 @@
     </w:p>
     <w:p>
       <w:pPr>
-        <w:pStyle w:val="Caption"/>
+        <w:pStyle w:val="Beschriftung"/>
         <w:jc w:val="center"/>
         <w:rPr>
           <w:rFonts w:ascii="Calibri" w:eastAsia="Calibri" w:hAnsi="Calibri" w:cs="Calibri"/>
@@ -17741,6 +17748,7 @@
         <w:rPr>
           <w:rFonts w:ascii="Calibri" w:eastAsia="Calibri" w:hAnsi="Calibri" w:cs="Calibri"/>
           <w:noProof/>
+          <w:lang w:val="de-DE" w:eastAsia="de-DE"/>
         </w:rPr>
         <w:lastRenderedPageBreak/>
         <w:drawing>
@@ -17761,7 +17769,7 @@
                     </pic:cNvPicPr>
                   </pic:nvPicPr>
                   <pic:blipFill>
-                    <a:blip r:embed="rId16">
+                    <a:blip r:embed="rId17">
                       <a:extLst>
                         <a:ext uri="{28A0092B-C50C-407E-A947-70E740481C1C}">
                           <a14:useLocalDpi xmlns:a14="http://schemas.microsoft.com/office/drawing/2010/main" val="0"/>
@@ -17795,7 +17803,7 @@
     </w:p>
     <w:p>
       <w:pPr>
-        <w:pStyle w:val="Caption"/>
+        <w:pStyle w:val="Beschriftung"/>
         <w:jc w:val="center"/>
         <w:rPr>
           <w:rFonts w:ascii="Calibri" w:eastAsia="Calibri" w:hAnsi="Calibri" w:cs="Calibri"/>
@@ -17888,7 +17896,7 @@
     </w:p>
     <w:p>
       <w:pPr>
-        <w:pStyle w:val="Heading1"/>
+        <w:pStyle w:val="berschrift1"/>
       </w:pPr>
       <w:bookmarkStart w:id="48" w:name="_Toc525294701"/>
       <w:r>
@@ -17916,7 +17924,7 @@
     <w:p/>
     <w:p>
       <w:pPr>
-        <w:pStyle w:val="Heading2"/>
+        <w:pStyle w:val="berschrift2"/>
       </w:pPr>
       <w:bookmarkStart w:id="49" w:name="_Toc525294702"/>
       <w:r>
@@ -18203,7 +18211,7 @@
     <w:p/>
     <w:p>
       <w:pPr>
-        <w:pStyle w:val="Heading2"/>
+        <w:pStyle w:val="berschrift2"/>
       </w:pPr>
       <w:bookmarkStart w:id="50" w:name="_Toc525294703"/>
       <w:r>
@@ -19066,6 +19074,7 @@
           <w:rFonts w:ascii="Calibri" w:eastAsia="Calibri" w:hAnsi="Calibri" w:cs="Calibri"/>
           <w:b/>
           <w:noProof/>
+          <w:lang w:val="de-DE" w:eastAsia="de-DE"/>
         </w:rPr>
         <w:drawing>
           <wp:inline distT="0" distB="0" distL="0" distR="0" wp14:anchorId="370FC8D1" wp14:editId="7397CF0B">
@@ -19085,7 +19094,7 @@
                     </pic:cNvPicPr>
                   </pic:nvPicPr>
                   <pic:blipFill>
-                    <a:blip r:embed="rId17">
+                    <a:blip r:embed="rId18">
                       <a:extLst>
                         <a:ext uri="{28A0092B-C50C-407E-A947-70E740481C1C}">
                           <a14:useLocalDpi xmlns:a14="http://schemas.microsoft.com/office/drawing/2010/main" val="0"/>
@@ -19119,7 +19128,7 @@
     </w:p>
     <w:p>
       <w:pPr>
-        <w:pStyle w:val="Caption"/>
+        <w:pStyle w:val="Beschriftung"/>
         <w:jc w:val="center"/>
         <w:rPr>
           <w:sz w:val="24"/>
@@ -19283,7 +19292,7 @@
     <w:p/>
     <w:p>
       <w:pPr>
-        <w:pStyle w:val="Heading2"/>
+        <w:pStyle w:val="berschrift2"/>
       </w:pPr>
       <w:r>
         <w:t xml:space="preserve"> </w:t>
@@ -21803,6 +21812,7 @@
           <w:rFonts w:ascii="Calibri" w:eastAsia="Calibri" w:hAnsi="Calibri" w:cs="Calibri"/>
           <w:b/>
           <w:noProof/>
+          <w:lang w:val="de-DE" w:eastAsia="de-DE"/>
         </w:rPr>
         <w:drawing>
           <wp:inline distT="0" distB="0" distL="0" distR="0" wp14:anchorId="21EEC006" wp14:editId="5F4976BA">
@@ -21822,7 +21832,7 @@
                     </pic:cNvPicPr>
                   </pic:nvPicPr>
                   <pic:blipFill>
-                    <a:blip r:embed="rId17">
+                    <a:blip r:embed="rId18">
                       <a:extLst>
                         <a:ext uri="{28A0092B-C50C-407E-A947-70E740481C1C}">
                           <a14:useLocalDpi xmlns:a14="http://schemas.microsoft.com/office/drawing/2010/main" val="0"/>
@@ -21856,7 +21866,7 @@
     </w:p>
     <w:p>
       <w:pPr>
-        <w:pStyle w:val="Caption"/>
+        <w:pStyle w:val="Beschriftung"/>
         <w:jc w:val="center"/>
         <w:rPr>
           <w:sz w:val="24"/>
@@ -21957,7 +21967,7 @@
     <w:p/>
     <w:p>
       <w:pPr>
-        <w:pStyle w:val="Heading2"/>
+        <w:pStyle w:val="berschrift2"/>
       </w:pPr>
       <w:r>
         <w:t xml:space="preserve"> </w:t>
@@ -22476,6 +22486,7 @@
           <w:b/>
           <w:noProof/>
           <w:color w:val="7F0055"/>
+          <w:lang w:val="de-DE" w:eastAsia="de-DE"/>
         </w:rPr>
         <w:drawing>
           <wp:inline distT="0" distB="0" distL="0" distR="0" wp14:anchorId="205CA187" wp14:editId="1CAD775C">
@@ -22495,7 +22506,7 @@
                     </pic:cNvPicPr>
                   </pic:nvPicPr>
                   <pic:blipFill>
-                    <a:blip r:embed="rId18">
+                    <a:blip r:embed="rId19">
                       <a:extLst>
                         <a:ext uri="{28A0092B-C50C-407E-A947-70E740481C1C}">
                           <a14:useLocalDpi xmlns:a14="http://schemas.microsoft.com/office/drawing/2010/main" val="0"/>
@@ -22529,7 +22540,7 @@
     </w:p>
     <w:p>
       <w:pPr>
-        <w:pStyle w:val="Caption"/>
+        <w:pStyle w:val="Beschriftung"/>
         <w:jc w:val="center"/>
         <w:rPr>
           <w:sz w:val="24"/>
@@ -22700,7 +22711,7 @@
     <w:p/>
     <w:p>
       <w:pPr>
-        <w:pStyle w:val="Heading3"/>
+        <w:pStyle w:val="berschrift3"/>
       </w:pPr>
       <w:bookmarkStart w:id="65" w:name="_Toc525294706"/>
       <w:r>
@@ -23346,7 +23357,7 @@
     <w:p/>
     <w:p>
       <w:pPr>
-        <w:pStyle w:val="Heading4"/>
+        <w:pStyle w:val="berschrift4"/>
       </w:pPr>
       <w:bookmarkStart w:id="66" w:name="_Toc525294707"/>
       <w:r>
@@ -24014,7 +24025,7 @@
     <w:p/>
     <w:p>
       <w:pPr>
-        <w:pStyle w:val="Heading4"/>
+        <w:pStyle w:val="berschrift4"/>
       </w:pPr>
       <w:bookmarkStart w:id="67" w:name="_Toc525294708"/>
       <w:r>
@@ -24256,7 +24267,7 @@
     <w:p/>
     <w:p>
       <w:pPr>
-        <w:pStyle w:val="Heading4"/>
+        <w:pStyle w:val="berschrift4"/>
       </w:pPr>
       <w:bookmarkStart w:id="68" w:name="_Toc525294709"/>
       <w:r>
@@ -24364,7 +24375,7 @@
     <w:p/>
     <w:p>
       <w:pPr>
-        <w:pStyle w:val="Heading4"/>
+        <w:pStyle w:val="berschrift4"/>
       </w:pPr>
       <w:bookmarkStart w:id="69" w:name="_Toc525294710"/>
       <w:r>
@@ -24668,7 +24679,7 @@
     <w:p/>
     <w:p>
       <w:pPr>
-        <w:pStyle w:val="Heading4"/>
+        <w:pStyle w:val="berschrift4"/>
       </w:pPr>
       <w:bookmarkStart w:id="70" w:name="_Toc525294711"/>
       <w:r>
@@ -24692,7 +24703,7 @@
     <w:p/>
     <w:p>
       <w:pPr>
-        <w:pStyle w:val="Heading4"/>
+        <w:pStyle w:val="berschrift4"/>
       </w:pPr>
       <w:bookmarkStart w:id="71" w:name="_Ref509392770"/>
       <w:bookmarkStart w:id="72" w:name="_Toc525294712"/>
@@ -24841,6 +24852,7 @@
           <w:b/>
           <w:noProof/>
           <w:color w:val="7F0055"/>
+          <w:lang w:val="de-DE" w:eastAsia="de-DE"/>
         </w:rPr>
         <w:drawing>
           <wp:inline distT="0" distB="0" distL="0" distR="0" wp14:anchorId="45C8CA8E" wp14:editId="430F8406">
@@ -24860,7 +24872,7 @@
                     </pic:cNvPicPr>
                   </pic:nvPicPr>
                   <pic:blipFill>
-                    <a:blip r:embed="rId19">
+                    <a:blip r:embed="rId20">
                       <a:extLst>
                         <a:ext uri="{28A0092B-C50C-407E-A947-70E740481C1C}">
                           <a14:useLocalDpi xmlns:a14="http://schemas.microsoft.com/office/drawing/2010/main" val="0"/>
@@ -24894,7 +24906,7 @@
     </w:p>
     <w:p>
       <w:pPr>
-        <w:pStyle w:val="Caption"/>
+        <w:pStyle w:val="Beschriftung"/>
         <w:jc w:val="center"/>
         <w:rPr>
           <w:sz w:val="24"/>
@@ -24963,7 +24975,7 @@
     <w:p/>
     <w:p>
       <w:pPr>
-        <w:pStyle w:val="Heading4"/>
+        <w:pStyle w:val="berschrift4"/>
       </w:pPr>
       <w:bookmarkStart w:id="77" w:name="_Toc525294713"/>
       <w:r>
@@ -25015,7 +25027,7 @@
     </w:p>
     <w:p>
       <w:pPr>
-        <w:pStyle w:val="Heading5"/>
+        <w:pStyle w:val="berschrift5"/>
       </w:pPr>
       <w:bookmarkStart w:id="78" w:name="_Toc525294714"/>
       <w:r>
@@ -25265,7 +25277,7 @@
     <w:p/>
     <w:p>
       <w:pPr>
-        <w:pStyle w:val="Heading5"/>
+        <w:pStyle w:val="berschrift5"/>
       </w:pPr>
       <w:bookmarkStart w:id="79" w:name="_Toc525294715"/>
       <w:r>
@@ -25440,7 +25452,7 @@
     <w:p/>
     <w:p>
       <w:pPr>
-        <w:pStyle w:val="Heading5"/>
+        <w:pStyle w:val="berschrift5"/>
       </w:pPr>
       <w:bookmarkStart w:id="81" w:name="_Toc525294716"/>
       <w:r>
@@ -25590,7 +25602,7 @@
     <w:p/>
     <w:p>
       <w:pPr>
-        <w:pStyle w:val="Heading5"/>
+        <w:pStyle w:val="berschrift5"/>
       </w:pPr>
       <w:bookmarkStart w:id="82" w:name="_Toc525294717"/>
       <w:r>
@@ -25684,7 +25696,7 @@
     </w:p>
     <w:p>
       <w:pPr>
-        <w:pStyle w:val="Heading5"/>
+        <w:pStyle w:val="berschrift5"/>
       </w:pPr>
       <w:r>
         <w:br w:type="page"/>
@@ -25692,7 +25704,7 @@
     </w:p>
     <w:p>
       <w:pPr>
-        <w:pStyle w:val="Heading3"/>
+        <w:pStyle w:val="berschrift3"/>
       </w:pPr>
       <w:bookmarkStart w:id="83" w:name="_Toc525294718"/>
       <w:r>
@@ -25925,7 +25937,7 @@
     <w:p/>
     <w:p>
       <w:pPr>
-        <w:pStyle w:val="Heading4"/>
+        <w:pStyle w:val="berschrift4"/>
       </w:pPr>
       <w:bookmarkStart w:id="84" w:name="_Toc525294719"/>
       <w:r>
@@ -26020,15 +26032,15 @@
       </w:pPr>
       <w:r>
         <w:pict>
-          <v:shape id="_x0000_i1026" type="#_x0000_t75" style="width:146.5pt;height:64pt">
-            <v:imagedata r:id="rId20" o:title="maxfault"/>
+          <v:shape id="_x0000_i1026" type="#_x0000_t75" style="width:146.25pt;height:63.75pt">
+            <v:imagedata r:id="rId21" o:title="maxfault"/>
           </v:shape>
         </w:pict>
       </w:r>
     </w:p>
     <w:p>
       <w:pPr>
-        <w:pStyle w:val="Caption"/>
+        <w:pStyle w:val="Beschriftung"/>
         <w:jc w:val="center"/>
         <w:rPr>
           <w:sz w:val="24"/>
@@ -26095,7 +26107,7 @@
     <w:p/>
     <w:p>
       <w:pPr>
-        <w:pStyle w:val="Heading4"/>
+        <w:pStyle w:val="berschrift4"/>
       </w:pPr>
       <w:bookmarkStart w:id="88" w:name="_Ref509393241"/>
       <w:bookmarkStart w:id="89" w:name="_Toc525294720"/>
@@ -26448,14 +26460,14 @@
         </w:rPr>
         <w:pict>
           <v:shape id="_x0000_i1027" type="#_x0000_t75" style="width:168pt;height:64.5pt">
-            <v:imagedata r:id="rId21" o:title="prob"/>
+            <v:imagedata r:id="rId22" o:title="prob"/>
           </v:shape>
         </w:pict>
       </w:r>
     </w:p>
     <w:p>
       <w:pPr>
-        <w:pStyle w:val="Caption"/>
+        <w:pStyle w:val="Beschriftung"/>
         <w:jc w:val="center"/>
         <w:rPr>
           <w:rFonts w:asciiTheme="majorHAnsi" w:hAnsiTheme="majorHAnsi"/>
@@ -26523,7 +26535,7 @@
     <w:p/>
     <w:p>
       <w:pPr>
-        <w:pStyle w:val="Heading3"/>
+        <w:pStyle w:val="berschrift3"/>
       </w:pPr>
       <w:bookmarkStart w:id="93" w:name="_Toc525294721"/>
       <w:r>
@@ -26563,7 +26575,7 @@
     </w:p>
     <w:p>
       <w:pPr>
-        <w:pStyle w:val="ListParagraph"/>
+        <w:pStyle w:val="Listenabsatz"/>
         <w:numPr>
           <w:ilvl w:val="0"/>
           <w:numId w:val="4"/>
@@ -26605,7 +26617,7 @@
     </w:p>
     <w:p>
       <w:pPr>
-        <w:pStyle w:val="ListParagraph"/>
+        <w:pStyle w:val="Listenabsatz"/>
         <w:numPr>
           <w:ilvl w:val="0"/>
           <w:numId w:val="4"/>
@@ -26705,7 +26717,7 @@
         </w:rPr>
         <w:t xml:space="preserve">. This example is taken from the Wheel Brake System model found in </w:t>
       </w:r>
-      <w:hyperlink r:id="rId22" w:history="1">
+      <w:hyperlink r:id="rId23" w:history="1">
         <w:r>
           <w:rPr>
             <w:rStyle w:val="Hyperlink"/>
@@ -26763,6 +26775,7 @@
           <w:rFonts w:ascii="Times New Roman" w:eastAsia="Times New Roman" w:hAnsi="Times New Roman" w:cs="Times New Roman"/>
           <w:noProof/>
           <w:color w:val="auto"/>
+          <w:lang w:val="de-DE" w:eastAsia="de-DE"/>
         </w:rPr>
         <w:drawing>
           <wp:inline distT="0" distB="0" distL="0" distR="0" wp14:anchorId="4548BD3C" wp14:editId="12908596">
@@ -26782,7 +26795,7 @@
                     </pic:cNvPicPr>
                   </pic:nvPicPr>
                   <pic:blipFill>
-                    <a:blip r:embed="rId23">
+                    <a:blip r:embed="rId24">
                       <a:extLst>
                         <a:ext uri="{28A0092B-C50C-407E-A947-70E740481C1C}">
                           <a14:useLocalDpi xmlns:a14="http://schemas.microsoft.com/office/drawing/2010/main" val="0"/>
@@ -26816,7 +26829,7 @@
     </w:p>
     <w:p>
       <w:pPr>
-        <w:pStyle w:val="Caption"/>
+        <w:pStyle w:val="Beschriftung"/>
         <w:jc w:val="center"/>
         <w:rPr>
           <w:sz w:val="24"/>
@@ -26943,7 +26956,7 @@
     <w:p/>
     <w:p>
       <w:pPr>
-        <w:pStyle w:val="Heading4"/>
+        <w:pStyle w:val="berschrift4"/>
       </w:pPr>
       <w:bookmarkStart w:id="97" w:name="_Toc525294722"/>
       <w:r>
@@ -26973,7 +26986,7 @@
     </w:p>
     <w:p>
       <w:pPr>
-        <w:pStyle w:val="Heading4"/>
+        <w:pStyle w:val="berschrift4"/>
       </w:pPr>
       <w:bookmarkStart w:id="98" w:name="_Toc525294723"/>
       <w:r>
@@ -27104,7 +27117,7 @@
     </w:p>
     <w:p>
       <w:pPr>
-        <w:pStyle w:val="Heading4"/>
+        <w:pStyle w:val="berschrift4"/>
       </w:pPr>
       <w:bookmarkStart w:id="99" w:name="_Toc525294724"/>
       <w:r>
@@ -27265,7 +27278,7 @@
     <w:p/>
     <w:p>
       <w:pPr>
-        <w:pStyle w:val="Heading1"/>
+        <w:pStyle w:val="berschrift1"/>
       </w:pPr>
       <w:bookmarkStart w:id="100" w:name="_Ref525293811"/>
       <w:bookmarkStart w:id="101" w:name="_Toc525294725"/>
@@ -27278,7 +27291,7 @@
     <w:p/>
     <w:p>
       <w:pPr>
-        <w:pStyle w:val="Heading3"/>
+        <w:pStyle w:val="berschrift3"/>
       </w:pPr>
       <w:bookmarkStart w:id="102" w:name="_Toc525294726"/>
       <w:r>
@@ -27292,7 +27305,7 @@
     <w:p/>
     <w:p>
       <w:pPr>
-        <w:pStyle w:val="Heading4"/>
+        <w:pStyle w:val="berschrift4"/>
         <w:rPr>
           <w:rFonts w:eastAsia="Times New Roman"/>
         </w:rPr>
@@ -27420,7 +27433,7 @@
     </w:p>
     <w:p>
       <w:pPr>
-        <w:pStyle w:val="Heading4"/>
+        <w:pStyle w:val="berschrift4"/>
         <w:rPr>
           <w:rFonts w:cstheme="majorHAnsi"/>
         </w:rPr>
@@ -27444,31 +27457,19 @@
         <w:rPr>
           <w:rFonts w:asciiTheme="majorHAnsi" w:hAnsiTheme="majorHAnsi" w:cstheme="majorHAnsi"/>
         </w:rPr>
-        <w:t>The Safe and Optimal Techniques Enabling Recovery, Integrity, and Assurance (SOTERIA) tool is used to perform safety analysis of Integrated Modular Avionics (IMA) systems</w:t>
-      </w:r>
-      <w:r>
-        <w:rPr>
-          <w:rFonts w:asciiTheme="majorHAnsi" w:hAnsiTheme="majorHAnsi" w:cstheme="majorHAnsi"/>
-        </w:rPr>
-        <w:t xml:space="preserve">. </w:t>
-      </w:r>
-      <w:r>
-        <w:rPr>
-          <w:rFonts w:asciiTheme="majorHAnsi" w:hAnsiTheme="majorHAnsi" w:cstheme="majorHAnsi"/>
-        </w:rPr>
-        <w:t>In the SOTERIA project, a compositional modeling language was developed and this language is used as input in order to automatically synthesize the qualitative and quantitative safety analyses. The tool is compositional in that it requires safety aspects at each component level which enables the generation of compositional fault trees.</w:t>
-      </w:r>
-    </w:p>
-    <w:p>
-      <w:pPr>
-        <w:rPr>
-          <w:rFonts w:asciiTheme="majorHAnsi" w:hAnsiTheme="majorHAnsi" w:cstheme="majorHAnsi"/>
-        </w:rPr>
-      </w:pPr>
-    </w:p>
-    <w:p>
-      <w:pPr>
-        <w:pStyle w:val="Heading4"/>
+        <w:t>The Safe and Optimal Techniques Enabling Recovery, Integrity, and Assurance (SOTERIA) tool is used to perform safety analysis of Integrated Modular Avionics (IMA) systems. In the SOTERIA project, a compositional modeling language was developed and this language is used as input in order to automatically synthesize the qualitative and quantitative safety analyses. The tool is compositional in that it requires safety aspects at each component level which enables the generation of compositional fault trees.</w:t>
+      </w:r>
+    </w:p>
+    <w:p>
+      <w:pPr>
+        <w:rPr>
+          <w:rFonts w:asciiTheme="majorHAnsi" w:hAnsiTheme="majorHAnsi" w:cstheme="majorHAnsi"/>
+        </w:rPr>
+      </w:pPr>
+    </w:p>
+    <w:p>
+      <w:pPr>
+        <w:pStyle w:val="berschrift4"/>
         <w:rPr>
           <w:rFonts w:cstheme="majorHAnsi"/>
         </w:rPr>
@@ -27624,55 +27625,7 @@
           <w:sz w:val="24"/>
           <w:szCs w:val="24"/>
         </w:rPr>
-        <w:t>The</w:t>
-      </w:r>
-      <w:r>
-        <w:rPr>
-          <w:rFonts w:asciiTheme="majorHAnsi" w:hAnsiTheme="majorHAnsi" w:cstheme="majorHAnsi"/>
-          <w:sz w:val="24"/>
-          <w:szCs w:val="24"/>
-        </w:rPr>
-        <w:t xml:space="preserve"> results </w:t>
-      </w:r>
-      <w:r>
-        <w:rPr>
-          <w:rFonts w:asciiTheme="majorHAnsi" w:hAnsiTheme="majorHAnsi" w:cstheme="majorHAnsi"/>
-          <w:sz w:val="24"/>
-          <w:szCs w:val="24"/>
-        </w:rPr>
-        <w:t xml:space="preserve">are </w:t>
-      </w:r>
-      <w:r>
-        <w:rPr>
-          <w:rFonts w:asciiTheme="majorHAnsi" w:hAnsiTheme="majorHAnsi" w:cstheme="majorHAnsi"/>
-          <w:sz w:val="24"/>
-          <w:szCs w:val="24"/>
-        </w:rPr>
-        <w:t xml:space="preserve">obtained in a system model </w:t>
-      </w:r>
-      <w:r>
-        <w:rPr>
-          <w:rFonts w:asciiTheme="majorHAnsi" w:hAnsiTheme="majorHAnsi" w:cstheme="majorHAnsi"/>
-          <w:sz w:val="24"/>
-          <w:szCs w:val="24"/>
-        </w:rPr>
-        <w:t xml:space="preserve">in a form understandable by SOTERIA. SOTERIA then uses this model to </w:t>
-      </w:r>
-      <w:r>
-        <w:rPr>
-          <w:rFonts w:asciiTheme="majorHAnsi" w:hAnsiTheme="majorHAnsi" w:cstheme="majorHAnsi"/>
-          <w:sz w:val="24"/>
-          <w:szCs w:val="24"/>
-        </w:rPr>
-        <w:t>synthesize a proof tree w</w:t>
-      </w:r>
-      <w:r>
-        <w:rPr>
-          <w:rFonts w:asciiTheme="majorHAnsi" w:hAnsiTheme="majorHAnsi" w:cstheme="majorHAnsi"/>
-          <w:sz w:val="24"/>
-          <w:szCs w:val="24"/>
-        </w:rPr>
-        <w:t>ith probabilities.</w:t>
+        <w:t>The results are obtained in a system model in a form understandable by SOTERIA. SOTERIA then uses this model to synthesize a proof tree with probabilities.</w:t>
       </w:r>
     </w:p>
     <w:p>
@@ -27862,7 +27815,7 @@
     <w:p/>
     <w:p>
       <w:pPr>
-        <w:pStyle w:val="Heading3"/>
+        <w:pStyle w:val="berschrift3"/>
       </w:pPr>
       <w:bookmarkStart w:id="106" w:name="_Toc525294730"/>
       <w:r>
@@ -27919,7 +27872,7 @@
     </w:p>
     <w:p>
       <w:pPr>
-        <w:pStyle w:val="Heading3"/>
+        <w:pStyle w:val="berschrift3"/>
       </w:pPr>
       <w:bookmarkStart w:id="107" w:name="_Toc525294731"/>
       <w:r>
@@ -27994,7 +27947,7 @@
           <w:szCs w:val="24"/>
         </w:rPr>
       </w:pPr>
-      <w:hyperlink r:id="rId24" w:history="1">
+      <w:hyperlink r:id="rId25" w:history="1">
         <w:r>
           <w:rPr>
             <w:rStyle w:val="Hyperlink"/>
@@ -28166,6 +28119,7 @@
           <w:sz w:val="24"/>
           <w:szCs w:val="24"/>
         </w:rPr>
+        <w:instrText xml:space="preserve"> \* MERGEFORMAT </w:instrText>
       </w:r>
       <w:r>
         <w:rPr>
@@ -28173,7 +28127,6 @@
           <w:sz w:val="24"/>
           <w:szCs w:val="24"/>
         </w:rPr>
-        <w:instrText xml:space="preserve"> \* MERGEFORMAT </w:instrText>
       </w:r>
       <w:r>
         <w:rPr>
@@ -28251,15 +28204,15 @@
         </w:rPr>
         <w:lastRenderedPageBreak/>
         <w:pict>
-          <v:shape id="_x0000_i1030" type="#_x0000_t75" style="width:467.5pt;height:301pt">
-            <v:imagedata r:id="rId25" o:title="c0123"/>
+          <v:shape id="_x0000_i1028" type="#_x0000_t75" style="width:467.25pt;height:300.75pt">
+            <v:imagedata r:id="rId26" o:title="c0123"/>
           </v:shape>
         </w:pict>
       </w:r>
     </w:p>
     <w:p>
       <w:pPr>
-        <w:pStyle w:val="Caption"/>
+        <w:pStyle w:val="Beschriftung"/>
         <w:jc w:val="center"/>
         <w:rPr>
           <w:rFonts w:asciiTheme="majorHAnsi" w:hAnsiTheme="majorHAnsi" w:cstheme="majorHAnsi"/>
@@ -28267,8 +28220,8 @@
           <w:szCs w:val="24"/>
         </w:rPr>
       </w:pPr>
-      <w:bookmarkStart w:id="108" w:name="_Ref525292899"/>
-      <w:bookmarkStart w:id="109" w:name="_Ref525292908"/>
+      <w:bookmarkStart w:id="108" w:name="_Ref525292908"/>
+      <w:bookmarkStart w:id="109" w:name="_Ref525292899"/>
       <w:bookmarkStart w:id="110" w:name="_Toc525294663"/>
       <w:r>
         <w:rPr>
@@ -28313,7 +28266,7 @@
         </w:rPr>
         <w:fldChar w:fldCharType="end"/>
       </w:r>
-      <w:bookmarkEnd w:id="109"/>
+      <w:bookmarkEnd w:id="108"/>
       <w:r>
         <w:rPr>
           <w:sz w:val="24"/>
@@ -28321,7 +28274,7 @@
         </w:rPr>
         <w:t>: Test Example Architecture Description</w:t>
       </w:r>
-      <w:bookmarkEnd w:id="108"/>
+      <w:bookmarkEnd w:id="109"/>
       <w:bookmarkEnd w:id="110"/>
     </w:p>
     <w:p>
@@ -28406,6 +28359,7 @@
           <w:sz w:val="24"/>
           <w:szCs w:val="24"/>
         </w:rPr>
+        <w:instrText xml:space="preserve"> \* MERGEFORMAT </w:instrText>
       </w:r>
       <w:r>
         <w:rPr>
@@ -28413,7 +28367,6 @@
           <w:sz w:val="24"/>
           <w:szCs w:val="24"/>
         </w:rPr>
-        <w:instrText xml:space="preserve"> \* MERGEFORMAT </w:instrText>
       </w:r>
       <w:r>
         <w:rPr>
@@ -28544,15 +28497,15 @@
       </w:pPr>
       <w:r>
         <w:pict>
-          <v:shape id="_x0000_i1029" type="#_x0000_t75" style="width:241pt;height:168pt">
-            <v:imagedata r:id="rId26" o:title="menu"/>
+          <v:shape id="_x0000_i1029" type="#_x0000_t75" style="width:240.75pt;height:168pt">
+            <v:imagedata r:id="rId27" o:title="menu"/>
           </v:shape>
         </w:pict>
       </w:r>
     </w:p>
     <w:p>
       <w:pPr>
-        <w:pStyle w:val="Caption"/>
+        <w:pStyle w:val="Beschriftung"/>
         <w:jc w:val="center"/>
         <w:rPr>
           <w:sz w:val="24"/>
@@ -28625,13 +28578,7 @@
         <w:rPr>
           <w:rFonts w:asciiTheme="majorHAnsi" w:hAnsiTheme="majorHAnsi" w:cstheme="majorHAnsi"/>
         </w:rPr>
-        <w:t>The visualization of the physical model is shown</w:t>
-      </w:r>
-      <w:r>
-        <w:rPr>
-          <w:rFonts w:asciiTheme="majorHAnsi" w:hAnsiTheme="majorHAnsi" w:cstheme="majorHAnsi"/>
-        </w:rPr>
-        <w:t xml:space="preserve"> in</w:t>
+        <w:t>The visualization of the physical model is shown in</w:t>
       </w:r>
       <w:r>
         <w:rPr>
@@ -28655,12 +28602,12 @@
         <w:rPr>
           <w:rFonts w:asciiTheme="majorHAnsi" w:hAnsiTheme="majorHAnsi" w:cstheme="majorHAnsi"/>
         </w:rPr>
-      </w:r>
-      <w:r>
-        <w:rPr>
-          <w:rFonts w:asciiTheme="majorHAnsi" w:hAnsiTheme="majorHAnsi" w:cstheme="majorHAnsi"/>
-        </w:rPr>
         <w:instrText xml:space="preserve"> \* MERGEFORMAT </w:instrText>
+      </w:r>
+      <w:r>
+        <w:rPr>
+          <w:rFonts w:asciiTheme="majorHAnsi" w:hAnsiTheme="majorHAnsi" w:cstheme="majorHAnsi"/>
+        </w:rPr>
       </w:r>
       <w:r>
         <w:rPr>
@@ -28714,15 +28661,15 @@
           <w:rFonts w:asciiTheme="majorHAnsi" w:hAnsiTheme="majorHAnsi" w:cstheme="majorHAnsi"/>
         </w:rPr>
         <w:pict>
-          <v:shape id="_x0000_i1031" type="#_x0000_t75" style="width:110pt;height:118pt">
-            <v:imagedata r:id="rId27" o:title="physModel"/>
+          <v:shape id="_x0000_i1030" type="#_x0000_t75" style="width:110.25pt;height:117.75pt">
+            <v:imagedata r:id="rId28" o:title="physModel"/>
           </v:shape>
         </w:pict>
       </w:r>
     </w:p>
     <w:p>
       <w:pPr>
-        <w:pStyle w:val="Caption"/>
+        <w:pStyle w:val="Beschriftung"/>
         <w:jc w:val="center"/>
         <w:rPr>
           <w:rFonts w:asciiTheme="majorHAnsi" w:hAnsiTheme="majorHAnsi" w:cstheme="majorHAnsi"/>
@@ -28809,13 +28756,7 @@
         <w:rPr>
           <w:rFonts w:asciiTheme="majorHAnsi" w:hAnsiTheme="majorHAnsi" w:cstheme="majorHAnsi"/>
         </w:rPr>
-        <w:t>The visualization of the functional model is shown</w:t>
-      </w:r>
-      <w:r>
-        <w:rPr>
-          <w:rFonts w:asciiTheme="majorHAnsi" w:hAnsiTheme="majorHAnsi" w:cstheme="majorHAnsi"/>
-        </w:rPr>
-        <w:t xml:space="preserve"> in</w:t>
+        <w:t>The visualization of the functional model is shown in</w:t>
       </w:r>
       <w:r>
         <w:rPr>
@@ -28839,12 +28780,12 @@
         <w:rPr>
           <w:rFonts w:asciiTheme="majorHAnsi" w:hAnsiTheme="majorHAnsi" w:cstheme="majorHAnsi"/>
         </w:rPr>
-      </w:r>
-      <w:r>
-        <w:rPr>
-          <w:rFonts w:asciiTheme="majorHAnsi" w:hAnsiTheme="majorHAnsi" w:cstheme="majorHAnsi"/>
-        </w:rPr>
         <w:instrText xml:space="preserve"> \* MERGEFORMAT </w:instrText>
+      </w:r>
+      <w:r>
+        <w:rPr>
+          <w:rFonts w:asciiTheme="majorHAnsi" w:hAnsiTheme="majorHAnsi" w:cstheme="majorHAnsi"/>
+        </w:rPr>
       </w:r>
       <w:r>
         <w:rPr>
@@ -28898,15 +28839,15 @@
           <w:rFonts w:asciiTheme="majorHAnsi" w:hAnsiTheme="majorHAnsi" w:cstheme="majorHAnsi"/>
         </w:rPr>
         <w:pict>
-          <v:shape id="_x0000_i1032" type="#_x0000_t75" style="width:223pt;height:159pt">
-            <v:imagedata r:id="rId28" o:title="funcModel"/>
+          <v:shape id="_x0000_i1031" type="#_x0000_t75" style="width:222.75pt;height:159pt">
+            <v:imagedata r:id="rId29" o:title="funcModel"/>
           </v:shape>
         </w:pict>
       </w:r>
     </w:p>
     <w:p>
       <w:pPr>
-        <w:pStyle w:val="Caption"/>
+        <w:pStyle w:val="Beschriftung"/>
         <w:jc w:val="center"/>
         <w:rPr>
           <w:rFonts w:asciiTheme="majorHAnsi" w:hAnsiTheme="majorHAnsi" w:cstheme="majorHAnsi"/>
@@ -29017,12 +28958,12 @@
         <w:rPr>
           <w:rFonts w:asciiTheme="majorHAnsi" w:hAnsiTheme="majorHAnsi" w:cstheme="majorHAnsi"/>
         </w:rPr>
-      </w:r>
-      <w:r>
-        <w:rPr>
-          <w:rFonts w:asciiTheme="majorHAnsi" w:hAnsiTheme="majorHAnsi" w:cstheme="majorHAnsi"/>
-        </w:rPr>
         <w:instrText xml:space="preserve"> \* MERGEFORMAT </w:instrText>
+      </w:r>
+      <w:r>
+        <w:rPr>
+          <w:rFonts w:asciiTheme="majorHAnsi" w:hAnsiTheme="majorHAnsi" w:cstheme="majorHAnsi"/>
+        </w:rPr>
       </w:r>
       <w:r>
         <w:rPr>
@@ -29077,15 +29018,15 @@
         </w:rPr>
         <w:lastRenderedPageBreak/>
         <w:pict>
-          <v:shape id="_x0000_i1033" type="#_x0000_t75" style="width:306.5pt;height:192pt">
-            <v:imagedata r:id="rId29" o:title="fpModel"/>
+          <v:shape id="_x0000_i1032" type="#_x0000_t75" style="width:306.75pt;height:192pt">
+            <v:imagedata r:id="rId30" o:title="fpModel"/>
           </v:shape>
         </w:pict>
       </w:r>
     </w:p>
     <w:p>
       <w:pPr>
-        <w:pStyle w:val="Caption"/>
+        <w:pStyle w:val="Beschriftung"/>
         <w:jc w:val="center"/>
         <w:rPr>
           <w:rFonts w:asciiTheme="majorHAnsi" w:hAnsiTheme="majorHAnsi" w:cstheme="majorHAnsi"/>
@@ -29196,12 +29137,12 @@
         <w:rPr>
           <w:rFonts w:asciiTheme="majorHAnsi" w:hAnsiTheme="majorHAnsi" w:cstheme="majorHAnsi"/>
         </w:rPr>
-      </w:r>
-      <w:r>
-        <w:rPr>
-          <w:rFonts w:asciiTheme="majorHAnsi" w:hAnsiTheme="majorHAnsi" w:cstheme="majorHAnsi"/>
-        </w:rPr>
         <w:instrText xml:space="preserve"> \* MERGEFORMAT </w:instrText>
+      </w:r>
+      <w:r>
+        <w:rPr>
+          <w:rFonts w:asciiTheme="majorHAnsi" w:hAnsiTheme="majorHAnsi" w:cstheme="majorHAnsi"/>
+        </w:rPr>
       </w:r>
       <w:r>
         <w:rPr>
@@ -29247,6 +29188,7 @@
         <w:rPr>
           <w:rFonts w:asciiTheme="majorHAnsi" w:hAnsiTheme="majorHAnsi" w:cstheme="majorHAnsi"/>
           <w:noProof/>
+          <w:lang w:val="de-DE" w:eastAsia="de-DE"/>
         </w:rPr>
         <w:drawing>
           <wp:inline distT="0" distB="0" distL="0" distR="0" wp14:anchorId="5757B5F9" wp14:editId="5AECFB54">
@@ -29266,7 +29208,7 @@
                     </pic:cNvPicPr>
                   </pic:nvPicPr>
                   <pic:blipFill>
-                    <a:blip r:embed="rId30">
+                    <a:blip r:embed="rId31">
                       <a:extLst>
                         <a:ext uri="{28A0092B-C50C-407E-A947-70E740481C1C}">
                           <a14:useLocalDpi xmlns:a14="http://schemas.microsoft.com/office/drawing/2010/main" val="0"/>
@@ -29300,7 +29242,7 @@
     </w:p>
     <w:p>
       <w:pPr>
-        <w:pStyle w:val="Caption"/>
+        <w:pStyle w:val="Beschriftung"/>
         <w:jc w:val="center"/>
         <w:rPr>
           <w:rFonts w:asciiTheme="majorHAnsi" w:hAnsiTheme="majorHAnsi" w:cstheme="majorHAnsi"/>
@@ -29405,12 +29347,12 @@
         <w:rPr>
           <w:rFonts w:asciiTheme="majorHAnsi" w:hAnsiTheme="majorHAnsi" w:cstheme="majorHAnsi"/>
         </w:rPr>
-      </w:r>
-      <w:r>
-        <w:rPr>
-          <w:rFonts w:asciiTheme="majorHAnsi" w:hAnsiTheme="majorHAnsi" w:cstheme="majorHAnsi"/>
-        </w:rPr>
         <w:instrText xml:space="preserve"> \* MERGEFORMAT </w:instrText>
+      </w:r>
+      <w:r>
+        <w:rPr>
+          <w:rFonts w:asciiTheme="majorHAnsi" w:hAnsiTheme="majorHAnsi" w:cstheme="majorHAnsi"/>
+        </w:rPr>
       </w:r>
       <w:r>
         <w:rPr>
@@ -29463,6 +29405,7 @@
         <w:rPr>
           <w:rFonts w:asciiTheme="majorHAnsi" w:hAnsiTheme="majorHAnsi" w:cstheme="majorHAnsi"/>
           <w:noProof/>
+          <w:lang w:val="de-DE" w:eastAsia="de-DE"/>
         </w:rPr>
         <w:drawing>
           <wp:inline distT="0" distB="0" distL="0" distR="0" wp14:anchorId="5072B89B" wp14:editId="5C20EC25">
@@ -29482,7 +29425,7 @@
                     </pic:cNvPicPr>
                   </pic:nvPicPr>
                   <pic:blipFill>
-                    <a:blip r:embed="rId31">
+                    <a:blip r:embed="rId32">
                       <a:extLst>
                         <a:ext uri="{28A0092B-C50C-407E-A947-70E740481C1C}">
                           <a14:useLocalDpi xmlns:a14="http://schemas.microsoft.com/office/drawing/2010/main" val="0"/>
@@ -29516,7 +29459,7 @@
     </w:p>
     <w:p>
       <w:pPr>
-        <w:pStyle w:val="Caption"/>
+        <w:pStyle w:val="Beschriftung"/>
         <w:jc w:val="center"/>
         <w:rPr>
           <w:rFonts w:asciiTheme="majorHAnsi" w:hAnsiTheme="majorHAnsi" w:cstheme="majorHAnsi"/>
@@ -29589,7 +29532,7 @@
     <w:p/>
     <w:p>
       <w:pPr>
-        <w:pStyle w:val="Heading1"/>
+        <w:pStyle w:val="berschrift1"/>
       </w:pPr>
       <w:bookmarkStart w:id="123" w:name="_Ref509396693"/>
       <w:bookmarkStart w:id="124" w:name="_Toc525294732"/>
@@ -29684,7 +29627,7 @@
         <w:rPr>
           <w:rFonts w:asciiTheme="majorHAnsi" w:eastAsia="Calibri" w:hAnsiTheme="majorHAnsi" w:cs="Calibri"/>
         </w:rPr>
-        <w:t>6.2.2</w:t>
+        <w:t>7.2.2</w:t>
       </w:r>
       <w:r>
         <w:rPr>
@@ -29731,7 +29674,7 @@
         <w:rPr>
           <w:rFonts w:asciiTheme="majorHAnsi" w:eastAsia="Calibri" w:hAnsiTheme="majorHAnsi" w:cs="Calibri"/>
         </w:rPr>
-        <w:t>6.2.5</w:t>
+        <w:t>7.2.5</w:t>
       </w:r>
       <w:r>
         <w:rPr>
@@ -29755,7 +29698,7 @@
     <w:p/>
     <w:p>
       <w:pPr>
-        <w:pStyle w:val="Heading2"/>
+        <w:pStyle w:val="berschrift2"/>
       </w:pPr>
       <w:bookmarkStart w:id="125" w:name="_Toc525294733"/>
       <w:r>
@@ -29799,6 +29742,7 @@
         <w:rPr>
           <w:rFonts w:ascii="Calibri" w:eastAsia="Calibri" w:hAnsi="Calibri" w:cs="Calibri"/>
           <w:noProof/>
+          <w:lang w:val="de-DE" w:eastAsia="de-DE"/>
         </w:rPr>
         <w:lastRenderedPageBreak/>
         <w:drawing>
@@ -29815,7 +29759,7 @@
                     <pic:cNvPicPr preferRelativeResize="0"/>
                   </pic:nvPicPr>
                   <pic:blipFill>
-                    <a:blip r:embed="rId32"/>
+                    <a:blip r:embed="rId33"/>
                     <a:srcRect/>
                     <a:stretch>
                       <a:fillRect/>
@@ -29840,7 +29784,7 @@
     </w:p>
     <w:p>
       <w:pPr>
-        <w:pStyle w:val="Caption"/>
+        <w:pStyle w:val="Beschriftung"/>
         <w:jc w:val="center"/>
         <w:rPr>
           <w:rFonts w:ascii="Calibri" w:eastAsia="Calibri" w:hAnsi="Calibri" w:cs="Calibri"/>
@@ -29931,7 +29875,7 @@
     <w:p/>
     <w:p>
       <w:pPr>
-        <w:pStyle w:val="Heading2"/>
+        <w:pStyle w:val="berschrift2"/>
       </w:pPr>
       <w:bookmarkStart w:id="130" w:name="_Toc525294734"/>
       <w:r>
@@ -29967,7 +29911,7 @@
     <w:p/>
     <w:p>
       <w:pPr>
-        <w:pStyle w:val="Heading3"/>
+        <w:pStyle w:val="berschrift3"/>
       </w:pPr>
       <w:bookmarkStart w:id="131" w:name="_Toc525294735"/>
       <w:r>
@@ -29987,7 +29931,7 @@
         </w:rPr>
         <w:t xml:space="preserve">Binary releases of the OSATE tool suite for different platforms are available at: </w:t>
       </w:r>
-      <w:hyperlink r:id="rId33">
+      <w:hyperlink r:id="rId34">
         <w:r>
           <w:rPr>
             <w:rFonts w:asciiTheme="majorHAnsi" w:eastAsia="Calibri" w:hAnsiTheme="majorHAnsi" w:cs="Calibri"/>
@@ -30015,7 +29959,7 @@
         </w:rPr>
         <w:t xml:space="preserve">, available for download from </w:t>
       </w:r>
-      <w:hyperlink r:id="rId34" w:history="1">
+      <w:hyperlink r:id="rId35" w:history="1">
         <w:r>
           <w:rPr>
             <w:rStyle w:val="Hyperlink"/>
@@ -30091,7 +30035,7 @@
           <w:rFonts w:asciiTheme="majorHAnsi" w:hAnsiTheme="majorHAnsi"/>
           <w:noProof/>
         </w:rPr>
-        <w:t>19</w:t>
+        <w:t>26</w:t>
       </w:r>
       <w:r>
         <w:rPr>
@@ -30114,6 +30058,7 @@
       <w:r>
         <w:rPr>
           <w:noProof/>
+          <w:lang w:val="de-DE" w:eastAsia="de-DE"/>
         </w:rPr>
         <w:drawing>
           <wp:inline distT="0" distB="0" distL="0" distR="0" wp14:anchorId="46A1886B" wp14:editId="3DFB4398">
@@ -30129,7 +30074,7 @@
                     <pic:cNvPicPr preferRelativeResize="0"/>
                   </pic:nvPicPr>
                   <pic:blipFill>
-                    <a:blip r:embed="rId35"/>
+                    <a:blip r:embed="rId36"/>
                     <a:srcRect/>
                     <a:stretch>
                       <a:fillRect/>
@@ -30154,7 +30099,7 @@
     </w:p>
     <w:p>
       <w:pPr>
-        <w:pStyle w:val="Caption"/>
+        <w:pStyle w:val="Beschriftung"/>
         <w:jc w:val="center"/>
         <w:rPr>
           <w:sz w:val="24"/>
@@ -30282,7 +30227,7 @@
           <w:rFonts w:asciiTheme="majorHAnsi" w:hAnsiTheme="majorHAnsi" w:cstheme="majorHAnsi"/>
           <w:noProof/>
         </w:rPr>
-        <w:t>20</w:t>
+        <w:t>27</w:t>
       </w:r>
       <w:r>
         <w:rPr>
@@ -30319,6 +30264,7 @@
         <w:rPr>
           <w:rFonts w:ascii="Calibri" w:eastAsia="Calibri" w:hAnsi="Calibri" w:cs="Calibri"/>
           <w:noProof/>
+          <w:lang w:val="de-DE" w:eastAsia="de-DE"/>
         </w:rPr>
         <w:drawing>
           <wp:inline distT="0" distB="0" distL="0" distR="0" wp14:anchorId="6B5CE613" wp14:editId="65F34828">
@@ -30338,7 +30284,7 @@
                     </pic:cNvPicPr>
                   </pic:nvPicPr>
                   <pic:blipFill>
-                    <a:blip r:embed="rId36">
+                    <a:blip r:embed="rId37">
                       <a:extLst>
                         <a:ext uri="{28A0092B-C50C-407E-A947-70E740481C1C}">
                           <a14:useLocalDpi xmlns:a14="http://schemas.microsoft.com/office/drawing/2010/main" val="0"/>
@@ -30372,7 +30318,7 @@
     </w:p>
     <w:p>
       <w:pPr>
-        <w:pStyle w:val="Caption"/>
+        <w:pStyle w:val="Beschriftung"/>
         <w:jc w:val="center"/>
         <w:rPr>
           <w:sz w:val="24"/>
@@ -30439,7 +30385,7 @@
     <w:p/>
     <w:p>
       <w:pPr>
-        <w:pStyle w:val="Heading3"/>
+        <w:pStyle w:val="berschrift3"/>
       </w:pPr>
       <w:bookmarkStart w:id="140" w:name="_Ref509483838"/>
       <w:bookmarkStart w:id="141" w:name="_Toc525294736"/>
@@ -30474,7 +30420,7 @@
         </w:rPr>
         <w:t xml:space="preserve">To download Yices, navigate to the Yices install page at: </w:t>
       </w:r>
-      <w:hyperlink r:id="rId37">
+      <w:hyperlink r:id="rId38">
         <w:r>
           <w:rPr>
             <w:rFonts w:asciiTheme="majorHAnsi" w:eastAsia="Calibri" w:hAnsiTheme="majorHAnsi" w:cs="Calibri"/>
@@ -30504,7 +30450,7 @@
         </w:rPr>
         <w:t xml:space="preserve">To download Z3, navigate to the z3 install page at: </w:t>
       </w:r>
-      <w:hyperlink r:id="rId38">
+      <w:hyperlink r:id="rId39">
         <w:r>
           <w:rPr>
             <w:rFonts w:asciiTheme="majorHAnsi" w:eastAsia="Calibri" w:hAnsiTheme="majorHAnsi" w:cs="Calibri"/>
@@ -30555,7 +30501,7 @@
         </w:rPr>
         <w:t xml:space="preserve"> </w:t>
       </w:r>
-      <w:hyperlink r:id="rId39">
+      <w:hyperlink r:id="rId40">
         <w:r>
           <w:rPr>
             <w:rFonts w:asciiTheme="majorHAnsi" w:eastAsia="Calibri" w:hAnsiTheme="majorHAnsi" w:cs="Calibri"/>
@@ -30579,7 +30525,7 @@
         </w:rPr>
         <w:t xml:space="preserve">for Linux, and see </w:t>
       </w:r>
-      <w:hyperlink r:id="rId40" w:anchor=".VszAv_krJph">
+      <w:hyperlink r:id="rId41" w:anchor=".VszAv_krJph">
         <w:r>
           <w:rPr>
             <w:rFonts w:asciiTheme="majorHAnsi" w:eastAsia="Calibri" w:hAnsiTheme="majorHAnsi" w:cs="Calibri"/>
@@ -30667,7 +30613,7 @@
           <w:rFonts w:asciiTheme="majorHAnsi" w:hAnsiTheme="majorHAnsi"/>
           <w:noProof/>
         </w:rPr>
-        <w:t>21</w:t>
+        <w:t>28</w:t>
       </w:r>
       <w:r>
         <w:rPr>
@@ -30697,6 +30643,7 @@
       <w:r>
         <w:rPr>
           <w:noProof/>
+          <w:lang w:val="de-DE" w:eastAsia="de-DE"/>
         </w:rPr>
         <w:lastRenderedPageBreak/>
         <w:drawing>
@@ -30713,7 +30660,7 @@
                     <pic:cNvPicPr preferRelativeResize="0"/>
                   </pic:nvPicPr>
                   <pic:blipFill>
-                    <a:blip r:embed="rId41"/>
+                    <a:blip r:embed="rId42"/>
                     <a:srcRect/>
                     <a:stretch>
                       <a:fillRect/>
@@ -30738,7 +30685,7 @@
     </w:p>
     <w:p>
       <w:pPr>
-        <w:pStyle w:val="Caption"/>
+        <w:pStyle w:val="Beschriftung"/>
         <w:jc w:val="center"/>
         <w:rPr>
           <w:rFonts w:ascii="Calibri" w:eastAsia="Calibri" w:hAnsi="Calibri" w:cs="Calibri"/>
@@ -30872,7 +30819,7 @@
           <w:rFonts w:asciiTheme="majorHAnsi" w:hAnsiTheme="majorHAnsi"/>
           <w:noProof/>
         </w:rPr>
-        <w:t>22</w:t>
+        <w:t>29</w:t>
       </w:r>
       <w:r>
         <w:rPr>
@@ -30903,6 +30850,7 @@
       <w:r>
         <w:rPr>
           <w:noProof/>
+          <w:lang w:val="de-DE" w:eastAsia="de-DE"/>
         </w:rPr>
         <w:drawing>
           <wp:inline distT="0" distB="0" distL="0" distR="0" wp14:anchorId="462BC72B" wp14:editId="188485C1">
@@ -30918,7 +30866,7 @@
                     <pic:cNvPicPr preferRelativeResize="0"/>
                   </pic:nvPicPr>
                   <pic:blipFill>
-                    <a:blip r:embed="rId42"/>
+                    <a:blip r:embed="rId43"/>
                     <a:srcRect/>
                     <a:stretch>
                       <a:fillRect/>
@@ -30944,7 +30892,7 @@
     </w:p>
     <w:p>
       <w:pPr>
-        <w:pStyle w:val="Caption"/>
+        <w:pStyle w:val="Beschriftung"/>
         <w:jc w:val="center"/>
         <w:rPr>
           <w:rFonts w:ascii="Calibri" w:eastAsia="Calibri" w:hAnsi="Calibri" w:cs="Calibri"/>
@@ -31044,6 +30992,7 @@
       <w:r>
         <w:rPr>
           <w:noProof/>
+          <w:lang w:val="de-DE" w:eastAsia="de-DE"/>
         </w:rPr>
         <w:drawing>
           <wp:inline distT="0" distB="0" distL="0" distR="0" wp14:anchorId="2F0BFB61" wp14:editId="79B78FE7">
@@ -31059,7 +31008,7 @@
                     <pic:cNvPicPr preferRelativeResize="0"/>
                   </pic:nvPicPr>
                   <pic:blipFill>
-                    <a:blip r:embed="rId43"/>
+                    <a:blip r:embed="rId44"/>
                     <a:srcRect/>
                     <a:stretch>
                       <a:fillRect/>
@@ -31084,7 +31033,7 @@
     </w:p>
     <w:p>
       <w:pPr>
-        <w:pStyle w:val="Caption"/>
+        <w:pStyle w:val="Beschriftung"/>
         <w:jc w:val="center"/>
         <w:rPr>
           <w:sz w:val="24"/>
@@ -31207,7 +31156,7 @@
     <w:p/>
     <w:p>
       <w:pPr>
-        <w:pStyle w:val="Heading3"/>
+        <w:pStyle w:val="berschrift3"/>
       </w:pPr>
       <w:bookmarkStart w:id="157" w:name="_Ref509483856"/>
       <w:bookmarkStart w:id="158" w:name="_Toc525294737"/>
@@ -31229,7 +31178,7 @@
         </w:rPr>
         <w:t xml:space="preserve">Download the latest release of jKind at: </w:t>
       </w:r>
-      <w:hyperlink r:id="rId44">
+      <w:hyperlink r:id="rId45">
         <w:r>
           <w:rPr>
             <w:rFonts w:asciiTheme="majorHAnsi" w:eastAsia="Calibri" w:hAnsiTheme="majorHAnsi" w:cs="Calibri"/>
@@ -31697,7 +31646,7 @@
     <w:p/>
     <w:p>
       <w:pPr>
-        <w:pStyle w:val="Heading3"/>
+        <w:pStyle w:val="berschrift3"/>
       </w:pPr>
       <w:bookmarkStart w:id="159" w:name="_Toc525294738"/>
       <w:r>
@@ -31769,7 +31718,7 @@
           <w:rFonts w:asciiTheme="majorHAnsi" w:hAnsiTheme="majorHAnsi" w:cstheme="majorHAnsi"/>
           <w:noProof/>
         </w:rPr>
-        <w:t>24</w:t>
+        <w:t>31</w:t>
       </w:r>
       <w:r>
         <w:rPr>
@@ -31821,15 +31770,15 @@
           <w:rFonts w:ascii="Calibri Light" w:eastAsia="Calibri" w:hAnsi="Calibri Light" w:cs="Calibri Light"/>
         </w:rPr>
         <w:pict>
-          <v:shape id="_x0000_i1028" type="#_x0000_t75" style="width:374.5pt;height:324pt">
-            <v:imagedata r:id="rId45" o:title="preferences"/>
+          <v:shape id="_x0000_i1033" type="#_x0000_t75" style="width:374.25pt;height:324pt">
+            <v:imagedata r:id="rId46" o:title="preferences"/>
           </v:shape>
         </w:pict>
       </w:r>
     </w:p>
     <w:p>
       <w:pPr>
-        <w:pStyle w:val="Caption"/>
+        <w:pStyle w:val="Beschriftung"/>
         <w:jc w:val="center"/>
         <w:rPr>
           <w:rFonts w:ascii="Calibri Light" w:eastAsia="Calibri" w:hAnsi="Calibri Light" w:cs="Calibri Light"/>
@@ -31902,7 +31851,7 @@
     <w:p/>
     <w:p>
       <w:pPr>
-        <w:pStyle w:val="Heading3"/>
+        <w:pStyle w:val="berschrift3"/>
       </w:pPr>
       <w:bookmarkStart w:id="162" w:name="_Ref514679815"/>
       <w:bookmarkStart w:id="163" w:name="_Toc525294739"/>
@@ -31965,7 +31914,7 @@
           <w:rFonts w:asciiTheme="majorHAnsi" w:hAnsiTheme="majorHAnsi" w:cstheme="majorHAnsi"/>
         </w:rPr>
       </w:pPr>
-      <w:hyperlink r:id="rId46" w:history="1">
+      <w:hyperlink r:id="rId47" w:history="1">
         <w:r>
           <w:rPr>
             <w:rStyle w:val="Hyperlink"/>
@@ -32034,7 +31983,7 @@
           <w:rFonts w:asciiTheme="majorHAnsi" w:hAnsiTheme="majorHAnsi"/>
           <w:noProof/>
         </w:rPr>
-        <w:t>25</w:t>
+        <w:t>32</w:t>
       </w:r>
       <w:r>
         <w:rPr>
@@ -32058,6 +32007,7 @@
       <w:r>
         <w:rPr>
           <w:noProof/>
+          <w:lang w:val="de-DE" w:eastAsia="de-DE"/>
         </w:rPr>
         <w:drawing>
           <wp:inline distT="0" distB="0" distL="0" distR="0" wp14:anchorId="12187EB1" wp14:editId="50C103D2">
@@ -32077,7 +32027,7 @@
                     </pic:cNvPicPr>
                   </pic:nvPicPr>
                   <pic:blipFill>
-                    <a:blip r:embed="rId13">
+                    <a:blip r:embed="rId14">
                       <a:extLst>
                         <a:ext uri="{28A0092B-C50C-407E-A947-70E740481C1C}">
                           <a14:useLocalDpi xmlns:a14="http://schemas.microsoft.com/office/drawing/2010/main" val="0"/>
@@ -32111,7 +32061,7 @@
     </w:p>
     <w:p>
       <w:pPr>
-        <w:pStyle w:val="Caption"/>
+        <w:pStyle w:val="Beschriftung"/>
         <w:jc w:val="center"/>
         <w:rPr>
           <w:sz w:val="24"/>
@@ -32249,7 +32199,7 @@
     <w:p/>
     <w:p>
       <w:pPr>
-        <w:pStyle w:val="Heading2"/>
+        <w:pStyle w:val="berschrift2"/>
       </w:pPr>
       <w:bookmarkStart w:id="168" w:name="_Toc525294740"/>
       <w:r>
@@ -32268,31 +32218,19 @@
         <w:rPr>
           <w:rFonts w:asciiTheme="majorHAnsi" w:hAnsiTheme="majorHAnsi" w:cstheme="majorHAnsi"/>
         </w:rPr>
-        <w:t xml:space="preserve">An alternate installation guide is provided here. In these installation directions, the </w:t>
-      </w:r>
-      <w:r>
-        <w:rPr>
-          <w:rFonts w:asciiTheme="majorHAnsi" w:hAnsiTheme="majorHAnsi" w:cstheme="majorHAnsi"/>
-        </w:rPr>
-        <w:t xml:space="preserve">OSATE </w:t>
-      </w:r>
-      <w:r>
-        <w:rPr>
-          <w:rFonts w:asciiTheme="majorHAnsi" w:hAnsiTheme="majorHAnsi" w:cstheme="majorHAnsi"/>
-        </w:rPr>
-        <w:t xml:space="preserve">Development Environment is installed and the Safety Annex is compiled from source code and not through the update site. </w:t>
-      </w:r>
-    </w:p>
-    <w:p>
-      <w:pPr>
-        <w:rPr>
-          <w:rFonts w:asciiTheme="majorHAnsi" w:hAnsiTheme="majorHAnsi" w:cstheme="majorHAnsi"/>
-        </w:rPr>
-      </w:pPr>
-    </w:p>
-    <w:p>
-      <w:pPr>
-        <w:pStyle w:val="Heading3"/>
+        <w:t xml:space="preserve">An alternate installation guide is provided here. In these installation directions, the OSATE Development Environment is installed and the Safety Annex is compiled from source code and not through the update site. </w:t>
+      </w:r>
+    </w:p>
+    <w:p>
+      <w:pPr>
+        <w:rPr>
+          <w:rFonts w:asciiTheme="majorHAnsi" w:hAnsiTheme="majorHAnsi" w:cstheme="majorHAnsi"/>
+        </w:rPr>
+      </w:pPr>
+    </w:p>
+    <w:p>
+      <w:pPr>
+        <w:pStyle w:val="berschrift3"/>
         <w:rPr>
           <w:rFonts w:cstheme="majorHAnsi"/>
         </w:rPr>
@@ -32302,19 +32240,7 @@
         <w:rPr>
           <w:rFonts w:cstheme="majorHAnsi"/>
         </w:rPr>
-        <w:t xml:space="preserve">Install </w:t>
-      </w:r>
-      <w:r>
-        <w:rPr>
-          <w:rFonts w:cstheme="majorHAnsi"/>
-        </w:rPr>
-        <w:t xml:space="preserve">OSATE </w:t>
-      </w:r>
-      <w:r>
-        <w:rPr>
-          <w:rFonts w:cstheme="majorHAnsi"/>
-        </w:rPr>
-        <w:t>Development Environment</w:t>
+        <w:t>Install OSATE Development Environment</w:t>
       </w:r>
       <w:bookmarkEnd w:id="169"/>
     </w:p>
@@ -32344,7 +32270,7 @@
           <w:rFonts w:asciiTheme="majorHAnsi" w:hAnsiTheme="majorHAnsi" w:cstheme="majorHAnsi"/>
         </w:rPr>
       </w:pPr>
-      <w:hyperlink r:id="rId47" w:history="1">
+      <w:hyperlink r:id="rId48" w:history="1">
         <w:r>
           <w:rPr>
             <w:rStyle w:val="Hyperlink"/>
@@ -32499,7 +32425,7 @@
     </w:p>
     <w:p>
       <w:pPr>
-        <w:pStyle w:val="ListParagraph"/>
+        <w:pStyle w:val="Listenabsatz"/>
         <w:numPr>
           <w:ilvl w:val="0"/>
           <w:numId w:val="6"/>
@@ -32529,7 +32455,7 @@
     </w:p>
     <w:p>
       <w:pPr>
-        <w:pStyle w:val="ListParagraph"/>
+        <w:pStyle w:val="Listenabsatz"/>
         <w:numPr>
           <w:ilvl w:val="0"/>
           <w:numId w:val="6"/>
@@ -32554,7 +32480,7 @@
     </w:p>
     <w:p>
       <w:pPr>
-        <w:pStyle w:val="Heading3"/>
+        <w:pStyle w:val="berschrift3"/>
         <w:rPr>
           <w:rFonts w:cstheme="majorHAnsi"/>
         </w:rPr>
@@ -32618,22 +32544,16 @@
         <w:rPr>
           <w:rFonts w:asciiTheme="majorHAnsi" w:hAnsiTheme="majorHAnsi" w:cstheme="majorHAnsi"/>
         </w:rPr>
-        <w:t xml:space="preserve">The following is the link for the </w:t>
-      </w:r>
-      <w:r>
-        <w:rPr>
-          <w:rFonts w:asciiTheme="majorHAnsi" w:hAnsiTheme="majorHAnsi" w:cstheme="majorHAnsi"/>
-        </w:rPr>
-        <w:t>XText update site:</w:t>
-      </w:r>
-    </w:p>
-    <w:p>
-      <w:pPr>
-        <w:rPr>
-          <w:rFonts w:asciiTheme="majorHAnsi" w:hAnsiTheme="majorHAnsi" w:cstheme="majorHAnsi"/>
-        </w:rPr>
-      </w:pPr>
-      <w:hyperlink r:id="rId48" w:tgtFrame="_blank" w:history="1">
+        <w:t>The following is the link for the XText update site:</w:t>
+      </w:r>
+    </w:p>
+    <w:p>
+      <w:pPr>
+        <w:rPr>
+          <w:rFonts w:asciiTheme="majorHAnsi" w:hAnsiTheme="majorHAnsi" w:cstheme="majorHAnsi"/>
+        </w:rPr>
+      </w:pPr>
+      <w:hyperlink r:id="rId49" w:tgtFrame="_blank" w:history="1">
         <w:r>
           <w:rPr>
             <w:rStyle w:val="Hyperlink"/>
@@ -32676,7 +32596,7 @@
     </w:p>
     <w:p>
       <w:pPr>
-        <w:pStyle w:val="Heading3"/>
+        <w:pStyle w:val="berschrift3"/>
         <w:rPr>
           <w:rFonts w:cstheme="majorHAnsi"/>
         </w:rPr>
@@ -32727,7 +32647,7 @@
           <w:rFonts w:asciiTheme="majorHAnsi" w:hAnsiTheme="majorHAnsi" w:cstheme="majorHAnsi"/>
         </w:rPr>
       </w:pPr>
-      <w:hyperlink r:id="rId49" w:history="1">
+      <w:hyperlink r:id="rId50" w:history="1">
         <w:r>
           <w:rPr>
             <w:rStyle w:val="Hyperlink"/>
@@ -32798,7 +32718,7 @@
     </w:p>
     <w:p>
       <w:pPr>
-        <w:pStyle w:val="Heading3"/>
+        <w:pStyle w:val="berschrift3"/>
         <w:rPr>
           <w:rFonts w:cstheme="majorHAnsi"/>
         </w:rPr>
@@ -32955,31 +32875,7 @@
         <w:rPr>
           <w:rFonts w:asciiTheme="majorHAnsi" w:hAnsiTheme="majorHAnsi" w:cstheme="majorHAnsi"/>
         </w:rPr>
-        <w:t>Team</w:t>
-      </w:r>
-      <w:r>
-        <w:rPr>
-          <w:rFonts w:asciiTheme="majorHAnsi" w:hAnsiTheme="majorHAnsi" w:cstheme="majorHAnsi"/>
-        </w:rPr>
-        <w:t xml:space="preserve"> -&gt; </w:t>
-      </w:r>
-      <w:r>
-        <w:rPr>
-          <w:rFonts w:asciiTheme="majorHAnsi" w:hAnsiTheme="majorHAnsi" w:cstheme="majorHAnsi"/>
-        </w:rPr>
-        <w:t xml:space="preserve">Switch To </w:t>
-      </w:r>
-      <w:r>
-        <w:rPr>
-          <w:rFonts w:asciiTheme="majorHAnsi" w:hAnsiTheme="majorHAnsi" w:cstheme="majorHAnsi"/>
-        </w:rPr>
-        <w:t>-&gt;</w:t>
-      </w:r>
-      <w:r>
-        <w:rPr>
-          <w:rFonts w:asciiTheme="majorHAnsi" w:hAnsiTheme="majorHAnsi" w:cstheme="majorHAnsi"/>
-        </w:rPr>
-        <w:t xml:space="preserve"> New Branch</w:t>
+        <w:t>Team -&gt; Switch To -&gt; New Branch</w:t>
       </w:r>
     </w:p>
     <w:p>
@@ -33004,7 +32900,7 @@
     </w:p>
     <w:p>
       <w:pPr>
-        <w:pStyle w:val="Heading3"/>
+        <w:pStyle w:val="berschrift3"/>
       </w:pPr>
       <w:bookmarkStart w:id="173" w:name="_Toc525294745"/>
       <w:r>
@@ -33078,7 +32974,7 @@
           <w:rFonts w:asciiTheme="majorHAnsi" w:hAnsiTheme="majorHAnsi"/>
           <w:noProof/>
         </w:rPr>
-        <w:t>25</w:t>
+        <w:t>32</w:t>
       </w:r>
       <w:r>
         <w:rPr>
@@ -33168,7 +33064,7 @@
     <w:p/>
     <w:p>
       <w:pPr>
-        <w:pStyle w:val="Heading2"/>
+        <w:pStyle w:val="berschrift2"/>
       </w:pPr>
       <w:bookmarkStart w:id="174" w:name="_Ref525293710"/>
       <w:bookmarkStart w:id="175" w:name="_Toc525294746"/>
@@ -33204,7 +33100,7 @@
           <w:rFonts w:asciiTheme="majorHAnsi" w:hAnsiTheme="majorHAnsi" w:cstheme="majorHAnsi"/>
         </w:rPr>
       </w:pPr>
-      <w:hyperlink r:id="rId50" w:tgtFrame="_blank" w:history="1">
+      <w:hyperlink r:id="rId51" w:tgtFrame="_blank" w:history="1">
         <w:r>
           <w:rPr>
             <w:rStyle w:val="Hyperlink"/>
@@ -33329,17 +33225,17 @@
         <w:rPr>
           <w:rFonts w:asciiTheme="majorHAnsi" w:hAnsiTheme="majorHAnsi" w:cstheme="majorHAnsi"/>
         </w:rPr>
-      </w:r>
-      <w:r>
-        <w:rPr>
-          <w:rFonts w:asciiTheme="majorHAnsi" w:hAnsiTheme="majorHAnsi" w:cstheme="majorHAnsi"/>
-        </w:rPr>
         <w:instrText xml:space="preserve"> \* MERGEFORMAT </w:instrText>
       </w:r>
       <w:r>
         <w:rPr>
           <w:rFonts w:asciiTheme="majorHAnsi" w:hAnsiTheme="majorHAnsi" w:cstheme="majorHAnsi"/>
         </w:rPr>
+      </w:r>
+      <w:r>
+        <w:rPr>
+          <w:rFonts w:asciiTheme="majorHAnsi" w:hAnsiTheme="majorHAnsi" w:cstheme="majorHAnsi"/>
+        </w:rPr>
         <w:fldChar w:fldCharType="separate"/>
       </w:r>
       <w:r>
@@ -33380,7 +33276,7 @@
         </w:rPr>
         <w:t xml:space="preserve">Note: At this time (21.9.2018), the SOTERIA toolkit has been removed from GitHub due to legal issues. Please contact </w:t>
       </w:r>
-      <w:hyperlink r:id="rId51" w:history="1">
+      <w:hyperlink r:id="rId52" w:history="1">
         <w:r>
           <w:rPr>
             <w:rStyle w:val="Hyperlink"/>
@@ -33419,8 +33315,8 @@
 </file>
 
 <file path=word/numbering.xml><?xml version="1.0" encoding="utf-8"?>
-<w:numbering xmlns:wpc="http://schemas.microsoft.com/office/word/2010/wordprocessingCanvas" xmlns:cx="http://schemas.microsoft.com/office/drawing/2014/chartex" xmlns:mc="http://schemas.openxmlformats.org/markup-compatibility/2006" xmlns:o="urn:schemas-microsoft-com:office:office" xmlns:r="http://schemas.openxmlformats.org/officeDocument/2006/relationships" xmlns:m="http://schemas.openxmlformats.org/officeDocument/2006/math" xmlns:v="urn:schemas-microsoft-com:vml" xmlns:wp14="http://schemas.microsoft.com/office/word/2010/wordprocessingDrawing" xmlns:wp="http://schemas.openxmlformats.org/drawingml/2006/wordprocessingDrawing" xmlns:w10="urn:schemas-microsoft-com:office:word" xmlns:w="http://schemas.openxmlformats.org/wordprocessingml/2006/main" xmlns:w14="http://schemas.microsoft.com/office/word/2010/wordml" xmlns:w15="http://schemas.microsoft.com/office/word/2012/wordml" xmlns:w16se="http://schemas.microsoft.com/office/word/2015/wordml/symex" xmlns:wpg="http://schemas.microsoft.com/office/word/2010/wordprocessingGroup" xmlns:wpi="http://schemas.microsoft.com/office/word/2010/wordprocessingInk" xmlns:wne="http://schemas.microsoft.com/office/word/2006/wordml" xmlns:wps="http://schemas.microsoft.com/office/word/2010/wordprocessingShape" mc:Ignorable="w14 w15 w16se wp14">
-  <w:abstractNum w:abstractNumId="0" w15:restartNumberingAfterBreak="0">
+<w:numbering xmlns:wpc="http://schemas.microsoft.com/office/word/2010/wordprocessingCanvas" xmlns:mc="http://schemas.openxmlformats.org/markup-compatibility/2006" xmlns:o="urn:schemas-microsoft-com:office:office" xmlns:r="http://schemas.openxmlformats.org/officeDocument/2006/relationships" xmlns:m="http://schemas.openxmlformats.org/officeDocument/2006/math" xmlns:v="urn:schemas-microsoft-com:vml" xmlns:wp14="http://schemas.microsoft.com/office/word/2010/wordprocessingDrawing" xmlns:wp="http://schemas.openxmlformats.org/drawingml/2006/wordprocessingDrawing" xmlns:w10="urn:schemas-microsoft-com:office:word" xmlns:w="http://schemas.openxmlformats.org/wordprocessingml/2006/main" xmlns:w14="http://schemas.microsoft.com/office/word/2010/wordml" xmlns:wpg="http://schemas.microsoft.com/office/word/2010/wordprocessingGroup" xmlns:wpi="http://schemas.microsoft.com/office/word/2010/wordprocessingInk" xmlns:wne="http://schemas.microsoft.com/office/word/2006/wordml" xmlns:wps="http://schemas.microsoft.com/office/word/2010/wordprocessingShape" mc:Ignorable="w14 wp14">
+  <w:abstractNum w:abstractNumId="0">
     <w:nsid w:val="09D14A9A"/>
     <w:multiLevelType w:val="multilevel"/>
     <w:tmpl w:val="844E1230"/>
@@ -33506,7 +33402,7 @@
       </w:pPr>
     </w:lvl>
   </w:abstractNum>
-  <w:abstractNum w:abstractNumId="1" w15:restartNumberingAfterBreak="0">
+  <w:abstractNum w:abstractNumId="1">
     <w:nsid w:val="1A490D25"/>
     <w:multiLevelType w:val="hybridMultilevel"/>
     <w:tmpl w:val="7AD81F9A"/>
@@ -33592,7 +33488,7 @@
       </w:pPr>
     </w:lvl>
   </w:abstractNum>
-  <w:abstractNum w:abstractNumId="2" w15:restartNumberingAfterBreak="0">
+  <w:abstractNum w:abstractNumId="2">
     <w:nsid w:val="21601AE4"/>
     <w:multiLevelType w:val="multilevel"/>
     <w:tmpl w:val="5802B542"/>
@@ -33705,7 +33601,7 @@
       </w:rPr>
     </w:lvl>
   </w:abstractNum>
-  <w:abstractNum w:abstractNumId="3" w15:restartNumberingAfterBreak="0">
+  <w:abstractNum w:abstractNumId="3">
     <w:nsid w:val="2CCF45E3"/>
     <w:multiLevelType w:val="hybridMultilevel"/>
     <w:tmpl w:val="A2E4892E"/>
@@ -33817,14 +33713,14 @@
       </w:rPr>
     </w:lvl>
   </w:abstractNum>
-  <w:abstractNum w:abstractNumId="4" w15:restartNumberingAfterBreak="0">
+  <w:abstractNum w:abstractNumId="4">
     <w:nsid w:val="3DCB5A02"/>
     <w:multiLevelType w:val="multilevel"/>
     <w:tmpl w:val="04090025"/>
     <w:lvl w:ilvl="0">
       <w:start w:val="1"/>
       <w:numFmt w:val="decimal"/>
-      <w:pStyle w:val="Heading1"/>
+      <w:pStyle w:val="berschrift1"/>
       <w:lvlText w:val="%1"/>
       <w:lvlJc w:val="left"/>
       <w:pPr>
@@ -33834,7 +33730,7 @@
     <w:lvl w:ilvl="1">
       <w:start w:val="1"/>
       <w:numFmt w:val="decimal"/>
-      <w:pStyle w:val="Heading2"/>
+      <w:pStyle w:val="berschrift2"/>
       <w:lvlText w:val="%1.%2"/>
       <w:lvlJc w:val="left"/>
       <w:pPr>
@@ -33844,7 +33740,7 @@
     <w:lvl w:ilvl="2">
       <w:start w:val="1"/>
       <w:numFmt w:val="decimal"/>
-      <w:pStyle w:val="Heading3"/>
+      <w:pStyle w:val="berschrift3"/>
       <w:lvlText w:val="%1.%2.%3"/>
       <w:lvlJc w:val="left"/>
       <w:pPr>
@@ -33854,7 +33750,7 @@
     <w:lvl w:ilvl="3">
       <w:start w:val="1"/>
       <w:numFmt w:val="decimal"/>
-      <w:pStyle w:val="Heading4"/>
+      <w:pStyle w:val="berschrift4"/>
       <w:lvlText w:val="%1.%2.%3.%4"/>
       <w:lvlJc w:val="left"/>
       <w:pPr>
@@ -33864,7 +33760,7 @@
     <w:lvl w:ilvl="4">
       <w:start w:val="1"/>
       <w:numFmt w:val="decimal"/>
-      <w:pStyle w:val="Heading5"/>
+      <w:pStyle w:val="berschrift5"/>
       <w:lvlText w:val="%1.%2.%3.%4.%5"/>
       <w:lvlJc w:val="left"/>
       <w:pPr>
@@ -33874,7 +33770,7 @@
     <w:lvl w:ilvl="5">
       <w:start w:val="1"/>
       <w:numFmt w:val="decimal"/>
-      <w:pStyle w:val="Heading6"/>
+      <w:pStyle w:val="berschrift6"/>
       <w:lvlText w:val="%1.%2.%3.%4.%5.%6"/>
       <w:lvlJc w:val="left"/>
       <w:pPr>
@@ -33884,7 +33780,7 @@
     <w:lvl w:ilvl="6">
       <w:start w:val="1"/>
       <w:numFmt w:val="decimal"/>
-      <w:pStyle w:val="Heading7"/>
+      <w:pStyle w:val="berschrift7"/>
       <w:lvlText w:val="%1.%2.%3.%4.%5.%6.%7"/>
       <w:lvlJc w:val="left"/>
       <w:pPr>
@@ -33894,7 +33790,7 @@
     <w:lvl w:ilvl="7">
       <w:start w:val="1"/>
       <w:numFmt w:val="decimal"/>
-      <w:pStyle w:val="Heading8"/>
+      <w:pStyle w:val="berschrift8"/>
       <w:lvlText w:val="%1.%2.%3.%4.%5.%6.%7.%8"/>
       <w:lvlJc w:val="left"/>
       <w:pPr>
@@ -33904,7 +33800,7 @@
     <w:lvl w:ilvl="8">
       <w:start w:val="1"/>
       <w:numFmt w:val="decimal"/>
-      <w:pStyle w:val="Heading9"/>
+      <w:pStyle w:val="berschrift9"/>
       <w:lvlText w:val="%1.%2.%3.%4.%5.%6.%7.%8.%9"/>
       <w:lvlJc w:val="left"/>
       <w:pPr>
@@ -33912,7 +33808,7 @@
       </w:pPr>
     </w:lvl>
   </w:abstractNum>
-  <w:abstractNum w:abstractNumId="5" w15:restartNumberingAfterBreak="0">
+  <w:abstractNum w:abstractNumId="5">
     <w:nsid w:val="5C61375A"/>
     <w:multiLevelType w:val="multilevel"/>
     <w:tmpl w:val="8C80813A"/>
@@ -33998,7 +33894,7 @@
       </w:pPr>
     </w:lvl>
   </w:abstractNum>
-  <w:abstractNum w:abstractNumId="6" w15:restartNumberingAfterBreak="0">
+  <w:abstractNum w:abstractNumId="6">
     <w:nsid w:val="5F476A2F"/>
     <w:multiLevelType w:val="hybridMultilevel"/>
     <w:tmpl w:val="CE4A88E4"/>
@@ -34084,7 +33980,7 @@
       </w:pPr>
     </w:lvl>
   </w:abstractNum>
-  <w:abstractNum w:abstractNumId="7" w15:restartNumberingAfterBreak="0">
+  <w:abstractNum w:abstractNumId="7">
     <w:nsid w:val="695C362E"/>
     <w:multiLevelType w:val="hybridMultilevel"/>
     <w:tmpl w:val="8804AAAC"/>
@@ -34197,7 +34093,7 @@
       </w:rPr>
     </w:lvl>
   </w:abstractNum>
-  <w:abstractNum w:abstractNumId="8" w15:restartNumberingAfterBreak="0">
+  <w:abstractNum w:abstractNumId="8">
     <w:nsid w:val="7F3E2FBE"/>
     <w:multiLevelType w:val="hybridMultilevel"/>
     <w:tmpl w:val="3A3096CE"/>
@@ -34317,7 +34213,7 @@
 </file>
 
 <file path=word/styles.xml><?xml version="1.0" encoding="utf-8"?>
-<w:styles xmlns:mc="http://schemas.openxmlformats.org/markup-compatibility/2006" xmlns:r="http://schemas.openxmlformats.org/officeDocument/2006/relationships" xmlns:w="http://schemas.openxmlformats.org/wordprocessingml/2006/main" xmlns:w14="http://schemas.microsoft.com/office/word/2010/wordml" xmlns:w15="http://schemas.microsoft.com/office/word/2012/wordml" xmlns:w16se="http://schemas.microsoft.com/office/word/2015/wordml/symex" mc:Ignorable="w14 w15 w16se">
+<w:styles xmlns:mc="http://schemas.openxmlformats.org/markup-compatibility/2006" xmlns:r="http://schemas.openxmlformats.org/officeDocument/2006/relationships" xmlns:w="http://schemas.openxmlformats.org/wordprocessingml/2006/main" xmlns:w14="http://schemas.microsoft.com/office/word/2010/wordml" mc:Ignorable="w14">
   <w:docDefaults>
     <w:rPrDefault>
       <w:rPr>
@@ -34333,380 +34229,146 @@
       </w:pPr>
     </w:pPrDefault>
   </w:docDefaults>
-  <w:latentStyles w:defLockedState="0" w:defUIPriority="99" w:defSemiHidden="0" w:defUnhideWhenUsed="0" w:defQFormat="0" w:count="371">
-    <w:lsdException w:name="Normal" w:uiPriority="0" w:qFormat="1"/>
-    <w:lsdException w:name="heading 1" w:uiPriority="9" w:qFormat="1"/>
-    <w:lsdException w:name="heading 2" w:semiHidden="1" w:uiPriority="9" w:unhideWhenUsed="1" w:qFormat="1"/>
-    <w:lsdException w:name="heading 3" w:semiHidden="1" w:uiPriority="9" w:unhideWhenUsed="1" w:qFormat="1"/>
-    <w:lsdException w:name="heading 4" w:semiHidden="1" w:uiPriority="9" w:unhideWhenUsed="1" w:qFormat="1"/>
-    <w:lsdException w:name="heading 5" w:semiHidden="1" w:uiPriority="9" w:unhideWhenUsed="1" w:qFormat="1"/>
-    <w:lsdException w:name="heading 6" w:semiHidden="1" w:uiPriority="9" w:unhideWhenUsed="1" w:qFormat="1"/>
-    <w:lsdException w:name="heading 7" w:semiHidden="1" w:uiPriority="9" w:unhideWhenUsed="1" w:qFormat="1"/>
-    <w:lsdException w:name="heading 8" w:semiHidden="1" w:uiPriority="9" w:unhideWhenUsed="1" w:qFormat="1"/>
-    <w:lsdException w:name="heading 9" w:semiHidden="1" w:uiPriority="9" w:unhideWhenUsed="1" w:qFormat="1"/>
-    <w:lsdException w:name="index 1" w:semiHidden="1" w:unhideWhenUsed="1"/>
-    <w:lsdException w:name="index 2" w:semiHidden="1" w:unhideWhenUsed="1"/>
-    <w:lsdException w:name="index 3" w:semiHidden="1" w:unhideWhenUsed="1"/>
-    <w:lsdException w:name="index 4" w:semiHidden="1" w:unhideWhenUsed="1"/>
-    <w:lsdException w:name="index 5" w:semiHidden="1" w:unhideWhenUsed="1"/>
-    <w:lsdException w:name="index 6" w:semiHidden="1" w:unhideWhenUsed="1"/>
-    <w:lsdException w:name="index 7" w:semiHidden="1" w:unhideWhenUsed="1"/>
-    <w:lsdException w:name="index 8" w:semiHidden="1" w:unhideWhenUsed="1"/>
-    <w:lsdException w:name="index 9" w:semiHidden="1" w:unhideWhenUsed="1"/>
-    <w:lsdException w:name="toc 1" w:semiHidden="1" w:uiPriority="39" w:unhideWhenUsed="1"/>
-    <w:lsdException w:name="toc 2" w:semiHidden="1" w:uiPriority="39" w:unhideWhenUsed="1"/>
-    <w:lsdException w:name="toc 3" w:semiHidden="1" w:uiPriority="39" w:unhideWhenUsed="1"/>
-    <w:lsdException w:name="toc 4" w:semiHidden="1" w:uiPriority="39" w:unhideWhenUsed="1"/>
-    <w:lsdException w:name="toc 5" w:semiHidden="1" w:uiPriority="39" w:unhideWhenUsed="1"/>
-    <w:lsdException w:name="toc 6" w:semiHidden="1" w:uiPriority="39" w:unhideWhenUsed="1"/>
-    <w:lsdException w:name="toc 7" w:semiHidden="1" w:uiPriority="39" w:unhideWhenUsed="1"/>
-    <w:lsdException w:name="toc 8" w:semiHidden="1" w:uiPriority="39" w:unhideWhenUsed="1"/>
-    <w:lsdException w:name="toc 9" w:semiHidden="1" w:uiPriority="39" w:unhideWhenUsed="1"/>
-    <w:lsdException w:name="Normal Indent" w:semiHidden="1" w:unhideWhenUsed="1"/>
-    <w:lsdException w:name="footnote text" w:semiHidden="1" w:unhideWhenUsed="1"/>
-    <w:lsdException w:name="annotation text" w:semiHidden="1" w:unhideWhenUsed="1"/>
-    <w:lsdException w:name="header" w:semiHidden="1" w:unhideWhenUsed="1"/>
-    <w:lsdException w:name="footer" w:semiHidden="1" w:unhideWhenUsed="1"/>
-    <w:lsdException w:name="index heading" w:semiHidden="1" w:unhideWhenUsed="1"/>
-    <w:lsdException w:name="caption" w:semiHidden="1" w:uiPriority="35" w:unhideWhenUsed="1" w:qFormat="1"/>
-    <w:lsdException w:name="table of figures" w:semiHidden="1" w:unhideWhenUsed="1"/>
-    <w:lsdException w:name="envelope address" w:semiHidden="1" w:unhideWhenUsed="1"/>
-    <w:lsdException w:name="envelope return" w:semiHidden="1" w:unhideWhenUsed="1"/>
-    <w:lsdException w:name="footnote reference" w:semiHidden="1" w:unhideWhenUsed="1"/>
-    <w:lsdException w:name="annotation reference" w:semiHidden="1" w:unhideWhenUsed="1"/>
-    <w:lsdException w:name="line number" w:semiHidden="1" w:unhideWhenUsed="1"/>
-    <w:lsdException w:name="page number" w:semiHidden="1" w:unhideWhenUsed="1"/>
-    <w:lsdException w:name="endnote reference" w:semiHidden="1" w:unhideWhenUsed="1"/>
-    <w:lsdException w:name="endnote text" w:semiHidden="1" w:unhideWhenUsed="1"/>
-    <w:lsdException w:name="table of authorities" w:semiHidden="1" w:unhideWhenUsed="1"/>
-    <w:lsdException w:name="macro" w:semiHidden="1" w:unhideWhenUsed="1"/>
-    <w:lsdException w:name="toa heading" w:semiHidden="1" w:unhideWhenUsed="1"/>
-    <w:lsdException w:name="List" w:semiHidden="1" w:unhideWhenUsed="1"/>
-    <w:lsdException w:name="List Bullet" w:semiHidden="1" w:unhideWhenUsed="1"/>
-    <w:lsdException w:name="List Number" w:semiHidden="1" w:unhideWhenUsed="1"/>
-    <w:lsdException w:name="List 2" w:semiHidden="1" w:unhideWhenUsed="1"/>
-    <w:lsdException w:name="List 3" w:semiHidden="1" w:unhideWhenUsed="1"/>
-    <w:lsdException w:name="List 4" w:semiHidden="1" w:unhideWhenUsed="1"/>
-    <w:lsdException w:name="List 5" w:semiHidden="1" w:unhideWhenUsed="1"/>
-    <w:lsdException w:name="List Bullet 2" w:semiHidden="1" w:unhideWhenUsed="1"/>
-    <w:lsdException w:name="List Bullet 3" w:semiHidden="1" w:unhideWhenUsed="1"/>
-    <w:lsdException w:name="List Bullet 4" w:semiHidden="1" w:unhideWhenUsed="1"/>
-    <w:lsdException w:name="List Bullet 5" w:semiHidden="1" w:unhideWhenUsed="1"/>
-    <w:lsdException w:name="List Number 2" w:semiHidden="1" w:unhideWhenUsed="1"/>
-    <w:lsdException w:name="List Number 3" w:semiHidden="1" w:unhideWhenUsed="1"/>
-    <w:lsdException w:name="List Number 4" w:semiHidden="1" w:unhideWhenUsed="1"/>
-    <w:lsdException w:name="List Number 5" w:semiHidden="1" w:unhideWhenUsed="1"/>
-    <w:lsdException w:name="Title" w:uiPriority="0" w:qFormat="1"/>
-    <w:lsdException w:name="Closing" w:semiHidden="1" w:unhideWhenUsed="1"/>
-    <w:lsdException w:name="Signature" w:semiHidden="1" w:unhideWhenUsed="1"/>
-    <w:lsdException w:name="Default Paragraph Font" w:semiHidden="1" w:uiPriority="1" w:unhideWhenUsed="1"/>
-    <w:lsdException w:name="Body Text" w:semiHidden="1" w:unhideWhenUsed="1"/>
-    <w:lsdException w:name="Body Text Indent" w:semiHidden="1" w:unhideWhenUsed="1"/>
-    <w:lsdException w:name="List Continue" w:semiHidden="1" w:unhideWhenUsed="1"/>
-    <w:lsdException w:name="List Continue 2" w:semiHidden="1" w:unhideWhenUsed="1"/>
-    <w:lsdException w:name="List Continue 3" w:semiHidden="1" w:unhideWhenUsed="1"/>
-    <w:lsdException w:name="List Continue 4" w:semiHidden="1" w:unhideWhenUsed="1"/>
-    <w:lsdException w:name="List Continue 5" w:semiHidden="1" w:unhideWhenUsed="1"/>
-    <w:lsdException w:name="Message Header" w:semiHidden="1" w:unhideWhenUsed="1"/>
-    <w:lsdException w:name="Subtitle" w:uiPriority="11" w:qFormat="1"/>
-    <w:lsdException w:name="Salutation" w:semiHidden="1" w:unhideWhenUsed="1"/>
-    <w:lsdException w:name="Date" w:semiHidden="1" w:unhideWhenUsed="1"/>
-    <w:lsdException w:name="Body Text First Indent" w:semiHidden="1" w:unhideWhenUsed="1"/>
-    <w:lsdException w:name="Body Text First Indent 2" w:semiHidden="1" w:unhideWhenUsed="1"/>
-    <w:lsdException w:name="Note Heading" w:semiHidden="1" w:unhideWhenUsed="1"/>
-    <w:lsdException w:name="Body Text 2" w:semiHidden="1" w:unhideWhenUsed="1"/>
-    <w:lsdException w:name="Body Text 3" w:semiHidden="1" w:unhideWhenUsed="1"/>
-    <w:lsdException w:name="Body Text Indent 2" w:semiHidden="1" w:unhideWhenUsed="1"/>
-    <w:lsdException w:name="Body Text Indent 3" w:semiHidden="1" w:unhideWhenUsed="1"/>
-    <w:lsdException w:name="Block Text" w:semiHidden="1" w:unhideWhenUsed="1"/>
-    <w:lsdException w:name="Hyperlink" w:semiHidden="1" w:unhideWhenUsed="1"/>
-    <w:lsdException w:name="FollowedHyperlink" w:semiHidden="1" w:unhideWhenUsed="1"/>
-    <w:lsdException w:name="Strong" w:uiPriority="22" w:qFormat="1"/>
-    <w:lsdException w:name="Emphasis" w:uiPriority="20" w:qFormat="1"/>
-    <w:lsdException w:name="Document Map" w:semiHidden="1" w:unhideWhenUsed="1"/>
-    <w:lsdException w:name="Plain Text" w:semiHidden="1" w:unhideWhenUsed="1"/>
-    <w:lsdException w:name="E-mail Signature" w:semiHidden="1" w:unhideWhenUsed="1"/>
-    <w:lsdException w:name="HTML Top of Form" w:semiHidden="1" w:unhideWhenUsed="1"/>
-    <w:lsdException w:name="HTML Bottom of Form" w:semiHidden="1" w:unhideWhenUsed="1"/>
-    <w:lsdException w:name="Normal (Web)" w:semiHidden="1" w:unhideWhenUsed="1"/>
-    <w:lsdException w:name="HTML Acronym" w:semiHidden="1" w:unhideWhenUsed="1"/>
-    <w:lsdException w:name="HTML Address" w:semiHidden="1" w:unhideWhenUsed="1"/>
-    <w:lsdException w:name="HTML Cite" w:semiHidden="1" w:unhideWhenUsed="1"/>
-    <w:lsdException w:name="HTML Code" w:semiHidden="1" w:unhideWhenUsed="1"/>
-    <w:lsdException w:name="HTML Definition" w:semiHidden="1" w:unhideWhenUsed="1"/>
-    <w:lsdException w:name="HTML Keyboard" w:semiHidden="1" w:unhideWhenUsed="1"/>
-    <w:lsdException w:name="HTML Preformatted" w:semiHidden="1" w:unhideWhenUsed="1"/>
-    <w:lsdException w:name="HTML Sample" w:semiHidden="1" w:unhideWhenUsed="1"/>
-    <w:lsdException w:name="HTML Typewriter" w:semiHidden="1" w:unhideWhenUsed="1"/>
-    <w:lsdException w:name="HTML Variable" w:semiHidden="1" w:unhideWhenUsed="1"/>
-    <w:lsdException w:name="Normal Table" w:semiHidden="1" w:unhideWhenUsed="1"/>
-    <w:lsdException w:name="annotation subject" w:semiHidden="1" w:unhideWhenUsed="1"/>
-    <w:lsdException w:name="No List" w:semiHidden="1" w:unhideWhenUsed="1"/>
-    <w:lsdException w:name="Outline List 1" w:semiHidden="1" w:unhideWhenUsed="1"/>
-    <w:lsdException w:name="Outline List 2" w:semiHidden="1" w:unhideWhenUsed="1"/>
-    <w:lsdException w:name="Outline List 3" w:semiHidden="1" w:unhideWhenUsed="1"/>
-    <w:lsdException w:name="Table Simple 1" w:semiHidden="1" w:unhideWhenUsed="1"/>
-    <w:lsdException w:name="Table Simple 2" w:semiHidden="1" w:unhideWhenUsed="1"/>
-    <w:lsdException w:name="Table Simple 3" w:semiHidden="1" w:unhideWhenUsed="1"/>
-    <w:lsdException w:name="Table Classic 1" w:semiHidden="1" w:unhideWhenUsed="1"/>
-    <w:lsdException w:name="Table Classic 2" w:semiHidden="1" w:unhideWhenUsed="1"/>
-    <w:lsdException w:name="Table Classic 3" w:semiHidden="1" w:unhideWhenUsed="1"/>
-    <w:lsdException w:name="Table Classic 4" w:semiHidden="1" w:unhideWhenUsed="1"/>
-    <w:lsdException w:name="Table Colorful 1" w:semiHidden="1" w:unhideWhenUsed="1"/>
-    <w:lsdException w:name="Table Colorful 2" w:semiHidden="1" w:unhideWhenUsed="1"/>
-    <w:lsdException w:name="Table Colorful 3" w:semiHidden="1" w:unhideWhenUsed="1"/>
-    <w:lsdException w:name="Table Columns 1" w:semiHidden="1" w:unhideWhenUsed="1"/>
-    <w:lsdException w:name="Table Columns 2" w:semiHidden="1" w:unhideWhenUsed="1"/>
-    <w:lsdException w:name="Table Columns 3" w:semiHidden="1" w:unhideWhenUsed="1"/>
-    <w:lsdException w:name="Table Columns 4" w:semiHidden="1" w:unhideWhenUsed="1"/>
-    <w:lsdException w:name="Table Columns 5" w:semiHidden="1" w:unhideWhenUsed="1"/>
-    <w:lsdException w:name="Table Grid 1" w:semiHidden="1" w:unhideWhenUsed="1"/>
-    <w:lsdException w:name="Table Grid 2" w:semiHidden="1" w:unhideWhenUsed="1"/>
-    <w:lsdException w:name="Table Grid 3" w:semiHidden="1" w:unhideWhenUsed="1"/>
-    <w:lsdException w:name="Table Grid 4" w:semiHidden="1" w:unhideWhenUsed="1"/>
-    <w:lsdException w:name="Table Grid 5" w:semiHidden="1" w:unhideWhenUsed="1"/>
-    <w:lsdException w:name="Table Grid 6" w:semiHidden="1" w:unhideWhenUsed="1"/>
-    <w:lsdException w:name="Table Grid 7" w:semiHidden="1" w:unhideWhenUsed="1"/>
-    <w:lsdException w:name="Table Grid 8" w:semiHidden="1" w:unhideWhenUsed="1"/>
-    <w:lsdException w:name="Table List 1" w:semiHidden="1" w:unhideWhenUsed="1"/>
-    <w:lsdException w:name="Table List 2" w:semiHidden="1" w:unhideWhenUsed="1"/>
-    <w:lsdException w:name="Table List 3" w:semiHidden="1" w:unhideWhenUsed="1"/>
-    <w:lsdException w:name="Table List 4" w:semiHidden="1" w:unhideWhenUsed="1"/>
-    <w:lsdException w:name="Table List 5" w:semiHidden="1" w:unhideWhenUsed="1"/>
-    <w:lsdException w:name="Table List 6" w:semiHidden="1" w:unhideWhenUsed="1"/>
-    <w:lsdException w:name="Table List 7" w:semiHidden="1" w:unhideWhenUsed="1"/>
-    <w:lsdException w:name="Table List 8" w:semiHidden="1" w:unhideWhenUsed="1"/>
-    <w:lsdException w:name="Table 3D effects 1" w:semiHidden="1" w:unhideWhenUsed="1"/>
-    <w:lsdException w:name="Table 3D effects 2" w:semiHidden="1" w:unhideWhenUsed="1"/>
-    <w:lsdException w:name="Table 3D effects 3" w:semiHidden="1" w:unhideWhenUsed="1"/>
-    <w:lsdException w:name="Table Contemporary" w:semiHidden="1" w:unhideWhenUsed="1"/>
-    <w:lsdException w:name="Table Elegant" w:semiHidden="1" w:unhideWhenUsed="1"/>
-    <w:lsdException w:name="Table Professional" w:semiHidden="1" w:unhideWhenUsed="1"/>
-    <w:lsdException w:name="Table Subtle 1" w:semiHidden="1" w:unhideWhenUsed="1"/>
-    <w:lsdException w:name="Table Subtle 2" w:semiHidden="1" w:unhideWhenUsed="1"/>
-    <w:lsdException w:name="Table Web 1" w:semiHidden="1" w:unhideWhenUsed="1"/>
-    <w:lsdException w:name="Table Web 2" w:semiHidden="1" w:unhideWhenUsed="1"/>
-    <w:lsdException w:name="Table Web 3" w:semiHidden="1" w:unhideWhenUsed="1"/>
-    <w:lsdException w:name="Balloon Text" w:semiHidden="1" w:unhideWhenUsed="1"/>
-    <w:lsdException w:name="Table Grid" w:uiPriority="39"/>
-    <w:lsdException w:name="Table Theme" w:semiHidden="1" w:unhideWhenUsed="1"/>
-    <w:lsdException w:name="Placeholder Text" w:semiHidden="1"/>
-    <w:lsdException w:name="No Spacing" w:uiPriority="1" w:qFormat="1"/>
-    <w:lsdException w:name="Light Shading" w:uiPriority="60"/>
-    <w:lsdException w:name="Light List" w:uiPriority="61"/>
-    <w:lsdException w:name="Light Grid" w:uiPriority="62"/>
-    <w:lsdException w:name="Medium Shading 1" w:uiPriority="63"/>
-    <w:lsdException w:name="Medium Shading 2" w:uiPriority="64"/>
-    <w:lsdException w:name="Medium List 1" w:uiPriority="65"/>
-    <w:lsdException w:name="Medium List 2" w:uiPriority="66"/>
-    <w:lsdException w:name="Medium Grid 1" w:uiPriority="67"/>
-    <w:lsdException w:name="Medium Grid 2" w:uiPriority="68"/>
-    <w:lsdException w:name="Medium Grid 3" w:uiPriority="69"/>
-    <w:lsdException w:name="Dark List" w:uiPriority="70"/>
-    <w:lsdException w:name="Colorful Shading" w:uiPriority="71"/>
-    <w:lsdException w:name="Colorful List" w:uiPriority="72"/>
-    <w:lsdException w:name="Colorful Grid" w:uiPriority="73"/>
-    <w:lsdException w:name="Light Shading Accent 1" w:uiPriority="60"/>
-    <w:lsdException w:name="Light List Accent 1" w:uiPriority="61"/>
-    <w:lsdException w:name="Light Grid Accent 1" w:uiPriority="62"/>
-    <w:lsdException w:name="Medium Shading 1 Accent 1" w:uiPriority="63"/>
-    <w:lsdException w:name="Medium Shading 2 Accent 1" w:uiPriority="64"/>
-    <w:lsdException w:name="Medium List 1 Accent 1" w:uiPriority="65"/>
-    <w:lsdException w:name="Revision" w:semiHidden="1"/>
-    <w:lsdException w:name="List Paragraph" w:uiPriority="34" w:qFormat="1"/>
-    <w:lsdException w:name="Quote" w:uiPriority="29" w:qFormat="1"/>
-    <w:lsdException w:name="Intense Quote" w:uiPriority="30" w:qFormat="1"/>
-    <w:lsdException w:name="Medium List 2 Accent 1" w:uiPriority="66"/>
-    <w:lsdException w:name="Medium Grid 1 Accent 1" w:uiPriority="67"/>
-    <w:lsdException w:name="Medium Grid 2 Accent 1" w:uiPriority="68"/>
-    <w:lsdException w:name="Medium Grid 3 Accent 1" w:uiPriority="69"/>
-    <w:lsdException w:name="Dark List Accent 1" w:uiPriority="70"/>
-    <w:lsdException w:name="Colorful Shading Accent 1" w:uiPriority="71"/>
-    <w:lsdException w:name="Colorful List Accent 1" w:uiPriority="72"/>
-    <w:lsdException w:name="Colorful Grid Accent 1" w:uiPriority="73"/>
-    <w:lsdException w:name="Light Shading Accent 2" w:uiPriority="60"/>
-    <w:lsdException w:name="Light List Accent 2" w:uiPriority="61"/>
-    <w:lsdException w:name="Light Grid Accent 2" w:uiPriority="62"/>
-    <w:lsdException w:name="Medium Shading 1 Accent 2" w:uiPriority="63"/>
-    <w:lsdException w:name="Medium Shading 2 Accent 2" w:uiPriority="64"/>
-    <w:lsdException w:name="Medium List 1 Accent 2" w:uiPriority="65"/>
-    <w:lsdException w:name="Medium List 2 Accent 2" w:uiPriority="66"/>
-    <w:lsdException w:name="Medium Grid 1 Accent 2" w:uiPriority="67"/>
-    <w:lsdException w:name="Medium Grid 2 Accent 2" w:uiPriority="68"/>
-    <w:lsdException w:name="Medium Grid 3 Accent 2" w:uiPriority="69"/>
-    <w:lsdException w:name="Dark List Accent 2" w:uiPriority="70"/>
-    <w:lsdException w:name="Colorful Shading Accent 2" w:uiPriority="71"/>
-    <w:lsdException w:name="Colorful List Accent 2" w:uiPriority="72"/>
-    <w:lsdException w:name="Colorful Grid Accent 2" w:uiPriority="73"/>
-    <w:lsdException w:name="Light Shading Accent 3" w:uiPriority="60"/>
-    <w:lsdException w:name="Light List Accent 3" w:uiPriority="61"/>
-    <w:lsdException w:name="Light Grid Accent 3" w:uiPriority="62"/>
-    <w:lsdException w:name="Medium Shading 1 Accent 3" w:uiPriority="63"/>
-    <w:lsdException w:name="Medium Shading 2 Accent 3" w:uiPriority="64"/>
-    <w:lsdException w:name="Medium List 1 Accent 3" w:uiPriority="65"/>
-    <w:lsdException w:name="Medium List 2 Accent 3" w:uiPriority="66"/>
-    <w:lsdException w:name="Medium Grid 1 Accent 3" w:uiPriority="67"/>
-    <w:lsdException w:name="Medium Grid 2 Accent 3" w:uiPriority="68"/>
-    <w:lsdException w:name="Medium Grid 3 Accent 3" w:uiPriority="69"/>
-    <w:lsdException w:name="Dark List Accent 3" w:uiPriority="70"/>
-    <w:lsdException w:name="Colorful Shading Accent 3" w:uiPriority="71"/>
-    <w:lsdException w:name="Colorful List Accent 3" w:uiPriority="72"/>
-    <w:lsdException w:name="Colorful Grid Accent 3" w:uiPriority="73"/>
-    <w:lsdException w:name="Light Shading Accent 4" w:uiPriority="60"/>
-    <w:lsdException w:name="Light List Accent 4" w:uiPriority="61"/>
-    <w:lsdException w:name="Light Grid Accent 4" w:uiPriority="62"/>
-    <w:lsdException w:name="Medium Shading 1 Accent 4" w:uiPriority="63"/>
-    <w:lsdException w:name="Medium Shading 2 Accent 4" w:uiPriority="64"/>
-    <w:lsdException w:name="Medium List 1 Accent 4" w:uiPriority="65"/>
-    <w:lsdException w:name="Medium List 2 Accent 4" w:uiPriority="66"/>
-    <w:lsdException w:name="Medium Grid 1 Accent 4" w:uiPriority="67"/>
-    <w:lsdException w:name="Medium Grid 2 Accent 4" w:uiPriority="68"/>
-    <w:lsdException w:name="Medium Grid 3 Accent 4" w:uiPriority="69"/>
-    <w:lsdException w:name="Dark List Accent 4" w:uiPriority="70"/>
-    <w:lsdException w:name="Colorful Shading Accent 4" w:uiPriority="71"/>
-    <w:lsdException w:name="Colorful List Accent 4" w:uiPriority="72"/>
-    <w:lsdException w:name="Colorful Grid Accent 4" w:uiPriority="73"/>
-    <w:lsdException w:name="Light Shading Accent 5" w:uiPriority="60"/>
-    <w:lsdException w:name="Light List Accent 5" w:uiPriority="61"/>
-    <w:lsdException w:name="Light Grid Accent 5" w:uiPriority="62"/>
-    <w:lsdException w:name="Medium Shading 1 Accent 5" w:uiPriority="63"/>
-    <w:lsdException w:name="Medium Shading 2 Accent 5" w:uiPriority="64"/>
-    <w:lsdException w:name="Medium List 1 Accent 5" w:uiPriority="65"/>
-    <w:lsdException w:name="Medium List 2 Accent 5" w:uiPriority="66"/>
-    <w:lsdException w:name="Medium Grid 1 Accent 5" w:uiPriority="67"/>
-    <w:lsdException w:name="Medium Grid 2 Accent 5" w:uiPriority="68"/>
-    <w:lsdException w:name="Medium Grid 3 Accent 5" w:uiPriority="69"/>
-    <w:lsdException w:name="Dark List Accent 5" w:uiPriority="70"/>
-    <w:lsdException w:name="Colorful Shading Accent 5" w:uiPriority="71"/>
-    <w:lsdException w:name="Colorful List Accent 5" w:uiPriority="72"/>
-    <w:lsdException w:name="Colorful Grid Accent 5" w:uiPriority="73"/>
-    <w:lsdException w:name="Light Shading Accent 6" w:uiPriority="60"/>
-    <w:lsdException w:name="Light List Accent 6" w:uiPriority="61"/>
-    <w:lsdException w:name="Light Grid Accent 6" w:uiPriority="62"/>
-    <w:lsdException w:name="Medium Shading 1 Accent 6" w:uiPriority="63"/>
-    <w:lsdException w:name="Medium Shading 2 Accent 6" w:uiPriority="64"/>
-    <w:lsdException w:name="Medium List 1 Accent 6" w:uiPriority="65"/>
-    <w:lsdException w:name="Medium List 2 Accent 6" w:uiPriority="66"/>
-    <w:lsdException w:name="Medium Grid 1 Accent 6" w:uiPriority="67"/>
-    <w:lsdException w:name="Medium Grid 2 Accent 6" w:uiPriority="68"/>
-    <w:lsdException w:name="Medium Grid 3 Accent 6" w:uiPriority="69"/>
-    <w:lsdException w:name="Dark List Accent 6" w:uiPriority="70"/>
-    <w:lsdException w:name="Colorful Shading Accent 6" w:uiPriority="71"/>
-    <w:lsdException w:name="Colorful List Accent 6" w:uiPriority="72"/>
-    <w:lsdException w:name="Colorful Grid Accent 6" w:uiPriority="73"/>
-    <w:lsdException w:name="Subtle Emphasis" w:uiPriority="19" w:qFormat="1"/>
-    <w:lsdException w:name="Intense Emphasis" w:uiPriority="21" w:qFormat="1"/>
-    <w:lsdException w:name="Subtle Reference" w:uiPriority="31" w:qFormat="1"/>
-    <w:lsdException w:name="Intense Reference" w:uiPriority="32" w:qFormat="1"/>
-    <w:lsdException w:name="Book Title" w:uiPriority="33" w:qFormat="1"/>
-    <w:lsdException w:name="Bibliography" w:semiHidden="1" w:uiPriority="37" w:unhideWhenUsed="1"/>
-    <w:lsdException w:name="TOC Heading" w:semiHidden="1" w:uiPriority="39" w:unhideWhenUsed="1" w:qFormat="1"/>
-    <w:lsdException w:name="Plain Table 1" w:uiPriority="41"/>
-    <w:lsdException w:name="Plain Table 2" w:uiPriority="42"/>
-    <w:lsdException w:name="Plain Table 3" w:uiPriority="43"/>
-    <w:lsdException w:name="Plain Table 4" w:uiPriority="44"/>
-    <w:lsdException w:name="Plain Table 5" w:uiPriority="45"/>
-    <w:lsdException w:name="Grid Table Light" w:uiPriority="40"/>
-    <w:lsdException w:name="Grid Table 1 Light" w:uiPriority="46"/>
-    <w:lsdException w:name="Grid Table 2" w:uiPriority="47"/>
-    <w:lsdException w:name="Grid Table 3" w:uiPriority="48"/>
-    <w:lsdException w:name="Grid Table 4" w:uiPriority="49"/>
-    <w:lsdException w:name="Grid Table 5 Dark" w:uiPriority="50"/>
-    <w:lsdException w:name="Grid Table 6 Colorful" w:uiPriority="51"/>
-    <w:lsdException w:name="Grid Table 7 Colorful" w:uiPriority="52"/>
-    <w:lsdException w:name="Grid Table 1 Light Accent 1" w:uiPriority="46"/>
-    <w:lsdException w:name="Grid Table 2 Accent 1" w:uiPriority="47"/>
-    <w:lsdException w:name="Grid Table 3 Accent 1" w:uiPriority="48"/>
-    <w:lsdException w:name="Grid Table 4 Accent 1" w:uiPriority="49"/>
-    <w:lsdException w:name="Grid Table 5 Dark Accent 1" w:uiPriority="50"/>
-    <w:lsdException w:name="Grid Table 6 Colorful Accent 1" w:uiPriority="51"/>
-    <w:lsdException w:name="Grid Table 7 Colorful Accent 1" w:uiPriority="52"/>
-    <w:lsdException w:name="Grid Table 1 Light Accent 2" w:uiPriority="46"/>
-    <w:lsdException w:name="Grid Table 2 Accent 2" w:uiPriority="47"/>
-    <w:lsdException w:name="Grid Table 3 Accent 2" w:uiPriority="48"/>
-    <w:lsdException w:name="Grid Table 4 Accent 2" w:uiPriority="49"/>
-    <w:lsdException w:name="Grid Table 5 Dark Accent 2" w:uiPriority="50"/>
-    <w:lsdException w:name="Grid Table 6 Colorful Accent 2" w:uiPriority="51"/>
-    <w:lsdException w:name="Grid Table 7 Colorful Accent 2" w:uiPriority="52"/>
-    <w:lsdException w:name="Grid Table 1 Light Accent 3" w:uiPriority="46"/>
-    <w:lsdException w:name="Grid Table 2 Accent 3" w:uiPriority="47"/>
-    <w:lsdException w:name="Grid Table 3 Accent 3" w:uiPriority="48"/>
-    <w:lsdException w:name="Grid Table 4 Accent 3" w:uiPriority="49"/>
-    <w:lsdException w:name="Grid Table 5 Dark Accent 3" w:uiPriority="50"/>
-    <w:lsdException w:name="Grid Table 6 Colorful Accent 3" w:uiPriority="51"/>
-    <w:lsdException w:name="Grid Table 7 Colorful Accent 3" w:uiPriority="52"/>
-    <w:lsdException w:name="Grid Table 1 Light Accent 4" w:uiPriority="46"/>
-    <w:lsdException w:name="Grid Table 2 Accent 4" w:uiPriority="47"/>
-    <w:lsdException w:name="Grid Table 3 Accent 4" w:uiPriority="48"/>
-    <w:lsdException w:name="Grid Table 4 Accent 4" w:uiPriority="49"/>
-    <w:lsdException w:name="Grid Table 5 Dark Accent 4" w:uiPriority="50"/>
-    <w:lsdException w:name="Grid Table 6 Colorful Accent 4" w:uiPriority="51"/>
-    <w:lsdException w:name="Grid Table 7 Colorful Accent 4" w:uiPriority="52"/>
-    <w:lsdException w:name="Grid Table 1 Light Accent 5" w:uiPriority="46"/>
-    <w:lsdException w:name="Grid Table 2 Accent 5" w:uiPriority="47"/>
-    <w:lsdException w:name="Grid Table 3 Accent 5" w:uiPriority="48"/>
-    <w:lsdException w:name="Grid Table 4 Accent 5" w:uiPriority="49"/>
-    <w:lsdException w:name="Grid Table 5 Dark Accent 5" w:uiPriority="50"/>
-    <w:lsdException w:name="Grid Table 6 Colorful Accent 5" w:uiPriority="51"/>
-    <w:lsdException w:name="Grid Table 7 Colorful Accent 5" w:uiPriority="52"/>
-    <w:lsdException w:name="Grid Table 1 Light Accent 6" w:uiPriority="46"/>
-    <w:lsdException w:name="Grid Table 2 Accent 6" w:uiPriority="47"/>
-    <w:lsdException w:name="Grid Table 3 Accent 6" w:uiPriority="48"/>
-    <w:lsdException w:name="Grid Table 4 Accent 6" w:uiPriority="49"/>
-    <w:lsdException w:name="Grid Table 5 Dark Accent 6" w:uiPriority="50"/>
-    <w:lsdException w:name="Grid Table 6 Colorful Accent 6" w:uiPriority="51"/>
-    <w:lsdException w:name="Grid Table 7 Colorful Accent 6" w:uiPriority="52"/>
-    <w:lsdException w:name="List Table 1 Light" w:uiPriority="46"/>
-    <w:lsdException w:name="List Table 2" w:uiPriority="47"/>
-    <w:lsdException w:name="List Table 3" w:uiPriority="48"/>
-    <w:lsdException w:name="List Table 4" w:uiPriority="49"/>
-    <w:lsdException w:name="List Table 5 Dark" w:uiPriority="50"/>
-    <w:lsdException w:name="List Table 6 Colorful" w:uiPriority="51"/>
-    <w:lsdException w:name="List Table 7 Colorful" w:uiPriority="52"/>
-    <w:lsdException w:name="List Table 1 Light Accent 1" w:uiPriority="46"/>
-    <w:lsdException w:name="List Table 2 Accent 1" w:uiPriority="47"/>
-    <w:lsdException w:name="List Table 3 Accent 1" w:uiPriority="48"/>
-    <w:lsdException w:name="List Table 4 Accent 1" w:uiPriority="49"/>
-    <w:lsdException w:name="List Table 5 Dark Accent 1" w:uiPriority="50"/>
-    <w:lsdException w:name="List Table 6 Colorful Accent 1" w:uiPriority="51"/>
-    <w:lsdException w:name="List Table 7 Colorful Accent 1" w:uiPriority="52"/>
-    <w:lsdException w:name="List Table 1 Light Accent 2" w:uiPriority="46"/>
-    <w:lsdException w:name="List Table 2 Accent 2" w:uiPriority="47"/>
-    <w:lsdException w:name="List Table 3 Accent 2" w:uiPriority="48"/>
-    <w:lsdException w:name="List Table 4 Accent 2" w:uiPriority="49"/>
-    <w:lsdException w:name="List Table 5 Dark Accent 2" w:uiPriority="50"/>
-    <w:lsdException w:name="List Table 6 Colorful Accent 2" w:uiPriority="51"/>
-    <w:lsdException w:name="List Table 7 Colorful Accent 2" w:uiPriority="52"/>
-    <w:lsdException w:name="List Table 1 Light Accent 3" w:uiPriority="46"/>
-    <w:lsdException w:name="List Table 2 Accent 3" w:uiPriority="47"/>
-    <w:lsdException w:name="List Table 3 Accent 3" w:uiPriority="48"/>
-    <w:lsdException w:name="List Table 4 Accent 3" w:uiPriority="49"/>
-    <w:lsdException w:name="List Table 5 Dark Accent 3" w:uiPriority="50"/>
-    <w:lsdException w:name="List Table 6 Colorful Accent 3" w:uiPriority="51"/>
-    <w:lsdException w:name="List Table 7 Colorful Accent 3" w:uiPriority="52"/>
-    <w:lsdException w:name="List Table 1 Light Accent 4" w:uiPriority="46"/>
-    <w:lsdException w:name="List Table 2 Accent 4" w:uiPriority="47"/>
-    <w:lsdException w:name="List Table 3 Accent 4" w:uiPriority="48"/>
-    <w:lsdException w:name="List Table 4 Accent 4" w:uiPriority="49"/>
-    <w:lsdException w:name="List Table 5 Dark Accent 4" w:uiPriority="50"/>
-    <w:lsdException w:name="List Table 6 Colorful Accent 4" w:uiPriority="51"/>
-    <w:lsdException w:name="List Table 7 Colorful Accent 4" w:uiPriority="52"/>
-    <w:lsdException w:name="List Table 1 Light Accent 5" w:uiPriority="46"/>
-    <w:lsdException w:name="List Table 2 Accent 5" w:uiPriority="47"/>
-    <w:lsdException w:name="List Table 3 Accent 5" w:uiPriority="48"/>
-    <w:lsdException w:name="List Table 4 Accent 5" w:uiPriority="49"/>
-    <w:lsdException w:name="List Table 5 Dark Accent 5" w:uiPriority="50"/>
-    <w:lsdException w:name="List Table 6 Colorful Accent 5" w:uiPriority="51"/>
-    <w:lsdException w:name="List Table 7 Colorful Accent 5" w:uiPriority="52"/>
-    <w:lsdException w:name="List Table 1 Light Accent 6" w:uiPriority="46"/>
-    <w:lsdException w:name="List Table 2 Accent 6" w:uiPriority="47"/>
-    <w:lsdException w:name="List Table 3 Accent 6" w:uiPriority="48"/>
-    <w:lsdException w:name="List Table 4 Accent 6" w:uiPriority="49"/>
-    <w:lsdException w:name="List Table 5 Dark Accent 6" w:uiPriority="50"/>
-    <w:lsdException w:name="List Table 6 Colorful Accent 6" w:uiPriority="51"/>
-    <w:lsdException w:name="List Table 7 Colorful Accent 6" w:uiPriority="52"/>
+  <w:latentStyles w:defLockedState="0" w:defUIPriority="99" w:defSemiHidden="1" w:defUnhideWhenUsed="1" w:defQFormat="0" w:count="267">
+    <w:lsdException w:name="Normal" w:semiHidden="0" w:uiPriority="0" w:unhideWhenUsed="0" w:qFormat="1"/>
+    <w:lsdException w:name="heading 1" w:semiHidden="0" w:uiPriority="9" w:unhideWhenUsed="0" w:qFormat="1"/>
+    <w:lsdException w:name="heading 2" w:uiPriority="9" w:qFormat="1"/>
+    <w:lsdException w:name="heading 3" w:uiPriority="9" w:qFormat="1"/>
+    <w:lsdException w:name="heading 4" w:uiPriority="9" w:qFormat="1"/>
+    <w:lsdException w:name="heading 5" w:uiPriority="9" w:qFormat="1"/>
+    <w:lsdException w:name="heading 6" w:uiPriority="9" w:qFormat="1"/>
+    <w:lsdException w:name="heading 7" w:uiPriority="9" w:qFormat="1"/>
+    <w:lsdException w:name="heading 8" w:uiPriority="9" w:qFormat="1"/>
+    <w:lsdException w:name="heading 9" w:uiPriority="9" w:qFormat="1"/>
+    <w:lsdException w:name="toc 1" w:uiPriority="39"/>
+    <w:lsdException w:name="toc 2" w:uiPriority="39"/>
+    <w:lsdException w:name="toc 3" w:uiPriority="39"/>
+    <w:lsdException w:name="toc 4" w:uiPriority="39"/>
+    <w:lsdException w:name="toc 5" w:uiPriority="39"/>
+    <w:lsdException w:name="toc 6" w:uiPriority="39"/>
+    <w:lsdException w:name="toc 7" w:uiPriority="39"/>
+    <w:lsdException w:name="toc 8" w:uiPriority="39"/>
+    <w:lsdException w:name="toc 9" w:uiPriority="39"/>
+    <w:lsdException w:name="caption" w:uiPriority="35" w:qFormat="1"/>
+    <w:lsdException w:name="Title" w:semiHidden="0" w:uiPriority="0" w:unhideWhenUsed="0" w:qFormat="1"/>
+    <w:lsdException w:name="Default Paragraph Font" w:uiPriority="1"/>
+    <w:lsdException w:name="Subtitle" w:semiHidden="0" w:uiPriority="11" w:unhideWhenUsed="0" w:qFormat="1"/>
+    <w:lsdException w:name="Strong" w:semiHidden="0" w:uiPriority="22" w:unhideWhenUsed="0" w:qFormat="1"/>
+    <w:lsdException w:name="Emphasis" w:semiHidden="0" w:uiPriority="20" w:unhideWhenUsed="0" w:qFormat="1"/>
+    <w:lsdException w:name="Table Grid" w:semiHidden="0" w:uiPriority="39" w:unhideWhenUsed="0"/>
+    <w:lsdException w:name="Placeholder Text" w:unhideWhenUsed="0"/>
+    <w:lsdException w:name="No Spacing" w:semiHidden="0" w:uiPriority="1" w:unhideWhenUsed="0" w:qFormat="1"/>
+    <w:lsdException w:name="Light Shading" w:semiHidden="0" w:uiPriority="60" w:unhideWhenUsed="0"/>
+    <w:lsdException w:name="Light List" w:semiHidden="0" w:uiPriority="61" w:unhideWhenUsed="0"/>
+    <w:lsdException w:name="Light Grid" w:semiHidden="0" w:uiPriority="62" w:unhideWhenUsed="0"/>
+    <w:lsdException w:name="Medium Shading 1" w:semiHidden="0" w:uiPriority="63" w:unhideWhenUsed="0"/>
+    <w:lsdException w:name="Medium Shading 2" w:semiHidden="0" w:uiPriority="64" w:unhideWhenUsed="0"/>
+    <w:lsdException w:name="Medium List 1" w:semiHidden="0" w:uiPriority="65" w:unhideWhenUsed="0"/>
+    <w:lsdException w:name="Medium List 2" w:semiHidden="0" w:uiPriority="66" w:unhideWhenUsed="0"/>
+    <w:lsdException w:name="Medium Grid 1" w:semiHidden="0" w:uiPriority="67" w:unhideWhenUsed="0"/>
+    <w:lsdException w:name="Medium Grid 2" w:semiHidden="0" w:uiPriority="68" w:unhideWhenUsed="0"/>
+    <w:lsdException w:name="Medium Grid 3" w:semiHidden="0" w:uiPriority="69" w:unhideWhenUsed="0"/>
+    <w:lsdException w:name="Dark List" w:semiHidden="0" w:uiPriority="70" w:unhideWhenUsed="0"/>
+    <w:lsdException w:name="Colorful Shading" w:semiHidden="0" w:uiPriority="71" w:unhideWhenUsed="0"/>
+    <w:lsdException w:name="Colorful List" w:semiHidden="0" w:uiPriority="72" w:unhideWhenUsed="0"/>
+    <w:lsdException w:name="Colorful Grid" w:semiHidden="0" w:uiPriority="73" w:unhideWhenUsed="0"/>
+    <w:lsdException w:name="Light Shading Accent 1" w:semiHidden="0" w:uiPriority="60" w:unhideWhenUsed="0"/>
+    <w:lsdException w:name="Light List Accent 1" w:semiHidden="0" w:uiPriority="61" w:unhideWhenUsed="0"/>
+    <w:lsdException w:name="Light Grid Accent 1" w:semiHidden="0" w:uiPriority="62" w:unhideWhenUsed="0"/>
+    <w:lsdException w:name="Medium Shading 1 Accent 1" w:semiHidden="0" w:uiPriority="63" w:unhideWhenUsed="0"/>
+    <w:lsdException w:name="Medium Shading 2 Accent 1" w:semiHidden="0" w:uiPriority="64" w:unhideWhenUsed="0"/>
+    <w:lsdException w:name="Medium List 1 Accent 1" w:semiHidden="0" w:uiPriority="65" w:unhideWhenUsed="0"/>
+    <w:lsdException w:name="Revision" w:unhideWhenUsed="0"/>
+    <w:lsdException w:name="List Paragraph" w:semiHidden="0" w:uiPriority="34" w:unhideWhenUsed="0" w:qFormat="1"/>
+    <w:lsdException w:name="Quote" w:semiHidden="0" w:uiPriority="29" w:unhideWhenUsed="0" w:qFormat="1"/>
+    <w:lsdException w:name="Intense Quote" w:semiHidden="0" w:uiPriority="30" w:unhideWhenUsed="0" w:qFormat="1"/>
+    <w:lsdException w:name="Medium List 2 Accent 1" w:semiHidden="0" w:uiPriority="66" w:unhideWhenUsed="0"/>
+    <w:lsdException w:name="Medium Grid 1 Accent 1" w:semiHidden="0" w:uiPriority="67" w:unhideWhenUsed="0"/>
+    <w:lsdException w:name="Medium Grid 2 Accent 1" w:semiHidden="0" w:uiPriority="68" w:unhideWhenUsed="0"/>
+    <w:lsdException w:name="Medium Grid 3 Accent 1" w:semiHidden="0" w:uiPriority="69" w:unhideWhenUsed="0"/>
+    <w:lsdException w:name="Dark List Accent 1" w:semiHidden="0" w:uiPriority="70" w:unhideWhenUsed="0"/>
+    <w:lsdException w:name="Colorful Shading Accent 1" w:semiHidden="0" w:uiPriority="71" w:unhideWhenUsed="0"/>
+    <w:lsdException w:name="Colorful List Accent 1" w:semiHidden="0" w:uiPriority="72" w:unhideWhenUsed="0"/>
+    <w:lsdException w:name="Colorful Grid Accent 1" w:semiHidden="0" w:uiPriority="73" w:unhideWhenUsed="0"/>
+    <w:lsdException w:name="Light Shading Accent 2" w:semiHidden="0" w:uiPriority="60" w:unhideWhenUsed="0"/>
+    <w:lsdException w:name="Light List Accent 2" w:semiHidden="0" w:uiPriority="61" w:unhideWhenUsed="0"/>
+    <w:lsdException w:name="Light Grid Accent 2" w:semiHidden="0" w:uiPriority="62" w:unhideWhenUsed="0"/>
+    <w:lsdException w:name="Medium Shading 1 Accent 2" w:semiHidden="0" w:uiPriority="63" w:unhideWhenUsed="0"/>
+    <w:lsdException w:name="Medium Shading 2 Accent 2" w:semiHidden="0" w:uiPriority="64" w:unhideWhenUsed="0"/>
+    <w:lsdException w:name="Medium List 1 Accent 2" w:semiHidden="0" w:uiPriority="65" w:unhideWhenUsed="0"/>
+    <w:lsdException w:name="Medium List 2 Accent 2" w:semiHidden="0" w:uiPriority="66" w:unhideWhenUsed="0"/>
+    <w:lsdException w:name="Medium Grid 1 Accent 2" w:semiHidden="0" w:uiPriority="67" w:unhideWhenUsed="0"/>
+    <w:lsdException w:name="Medium Grid 2 Accent 2" w:semiHidden="0" w:uiPriority="68" w:unhideWhenUsed="0"/>
+    <w:lsdException w:name="Medium Grid 3 Accent 2" w:semiHidden="0" w:uiPriority="69" w:unhideWhenUsed="0"/>
+    <w:lsdException w:name="Dark List Accent 2" w:semiHidden="0" w:uiPriority="70" w:unhideWhenUsed="0"/>
+    <w:lsdException w:name="Colorful Shading Accent 2" w:semiHidden="0" w:uiPriority="71" w:unhideWhenUsed="0"/>
+    <w:lsdException w:name="Colorful List Accent 2" w:semiHidden="0" w:uiPriority="72" w:unhideWhenUsed="0"/>
+    <w:lsdException w:name="Colorful Grid Accent 2" w:semiHidden="0" w:uiPriority="73" w:unhideWhenUsed="0"/>
+    <w:lsdException w:name="Light Shading Accent 3" w:semiHidden="0" w:uiPriority="60" w:unhideWhenUsed="0"/>
+    <w:lsdException w:name="Light List Accent 3" w:semiHidden="0" w:uiPriority="61" w:unhideWhenUsed="0"/>
+    <w:lsdException w:name="Light Grid Accent 3" w:semiHidden="0" w:uiPriority="62" w:unhideWhenUsed="0"/>
+    <w:lsdException w:name="Medium Shading 1 Accent 3" w:semiHidden="0" w:uiPriority="63" w:unhideWhenUsed="0"/>
+    <w:lsdException w:name="Medium Shading 2 Accent 3" w:semiHidden="0" w:uiPriority="64" w:unhideWhenUsed="0"/>
+    <w:lsdException w:name="Medium List 1 Accent 3" w:semiHidden="0" w:uiPriority="65" w:unhideWhenUsed="0"/>
+    <w:lsdException w:name="Medium List 2 Accent 3" w:semiHidden="0" w:uiPriority="66" w:unhideWhenUsed="0"/>
+    <w:lsdException w:name="Medium Grid 1 Accent 3" w:semiHidden="0" w:uiPriority="67" w:unhideWhenUsed="0"/>
+    <w:lsdException w:name="Medium Grid 2 Accent 3" w:semiHidden="0" w:uiPriority="68" w:unhideWhenUsed="0"/>
+    <w:lsdException w:name="Medium Grid 3 Accent 3" w:semiHidden="0" w:uiPriority="69" w:unhideWhenUsed="0"/>
+    <w:lsdException w:name="Dark List Accent 3" w:semiHidden="0" w:uiPriority="70" w:unhideWhenUsed="0"/>
+    <w:lsdException w:name="Colorful Shading Accent 3" w:semiHidden="0" w:uiPriority="71" w:unhideWhenUsed="0"/>
+    <w:lsdException w:name="Colorful List Accent 3" w:semiHidden="0" w:uiPriority="72" w:unhideWhenUsed="0"/>
+    <w:lsdException w:name="Colorful Grid Accent 3" w:semiHidden="0" w:uiPriority="73" w:unhideWhenUsed="0"/>
+    <w:lsdException w:name="Light Shading Accent 4" w:semiHidden="0" w:uiPriority="60" w:unhideWhenUsed="0"/>
+    <w:lsdException w:name="Light List Accent 4" w:semiHidden="0" w:uiPriority="61" w:unhideWhenUsed="0"/>
+    <w:lsdException w:name="Light Grid Accent 4" w:semiHidden="0" w:uiPriority="62" w:unhideWhenUsed="0"/>
+    <w:lsdException w:name="Medium Shading 1 Accent 4" w:semiHidden="0" w:uiPriority="63" w:unhideWhenUsed="0"/>
+    <w:lsdException w:name="Medium Shading 2 Accent 4" w:semiHidden="0" w:uiPriority="64" w:unhideWhenUsed="0"/>
+    <w:lsdException w:name="Medium List 1 Accent 4" w:semiHidden="0" w:uiPriority="65" w:unhideWhenUsed="0"/>
+    <w:lsdException w:name="Medium List 2 Accent 4" w:semiHidden="0" w:uiPriority="66" w:unhideWhenUsed="0"/>
+    <w:lsdException w:name="Medium Grid 1 Accent 4" w:semiHidden="0" w:uiPriority="67" w:unhideWhenUsed="0"/>
+    <w:lsdException w:name="Medium Grid 2 Accent 4" w:semiHidden="0" w:uiPriority="68" w:unhideWhenUsed="0"/>
+    <w:lsdException w:name="Medium Grid 3 Accent 4" w:semiHidden="0" w:uiPriority="69" w:unhideWhenUsed="0"/>
+    <w:lsdException w:name="Dark List Accent 4" w:semiHidden="0" w:uiPriority="70" w:unhideWhenUsed="0"/>
+    <w:lsdException w:name="Colorful Shading Accent 4" w:semiHidden="0" w:uiPriority="71" w:unhideWhenUsed="0"/>
+    <w:lsdException w:name="Colorful List Accent 4" w:semiHidden="0" w:uiPriority="72" w:unhideWhenUsed="0"/>
+    <w:lsdException w:name="Colorful Grid Accent 4" w:semiHidden="0" w:uiPriority="73" w:unhideWhenUsed="0"/>
+    <w:lsdException w:name="Light Shading Accent 5" w:semiHidden="0" w:uiPriority="60" w:unhideWhenUsed="0"/>
+    <w:lsdException w:name="Light List Accent 5" w:semiHidden="0" w:uiPriority="61" w:unhideWhenUsed="0"/>
+    <w:lsdException w:name="Light Grid Accent 5" w:semiHidden="0" w:uiPriority="62" w:unhideWhenUsed="0"/>
+    <w:lsdException w:name="Medium Shading 1 Accent 5" w:semiHidden="0" w:uiPriority="63" w:unhideWhenUsed="0"/>
+    <w:lsdException w:name="Medium Shading 2 Accent 5" w:semiHidden="0" w:uiPriority="64" w:unhideWhenUsed="0"/>
+    <w:lsdException w:name="Medium List 1 Accent 5" w:semiHidden="0" w:uiPriority="65" w:unhideWhenUsed="0"/>
+    <w:lsdException w:name="Medium List 2 Accent 5" w:semiHidden="0" w:uiPriority="66" w:unhideWhenUsed="0"/>
+    <w:lsdException w:name="Medium Grid 1 Accent 5" w:semiHidden="0" w:uiPriority="67" w:unhideWhenUsed="0"/>
+    <w:lsdException w:name="Medium Grid 2 Accent 5" w:semiHidden="0" w:uiPriority="68" w:unhideWhenUsed="0"/>
+    <w:lsdException w:name="Medium Grid 3 Accent 5" w:semiHidden="0" w:uiPriority="69" w:unhideWhenUsed="0"/>
+    <w:lsdException w:name="Dark List Accent 5" w:semiHidden="0" w:uiPriority="70" w:unhideWhenUsed="0"/>
+    <w:lsdException w:name="Colorful Shading Accent 5" w:semiHidden="0" w:uiPriority="71" w:unhideWhenUsed="0"/>
+    <w:lsdException w:name="Colorful List Accent 5" w:semiHidden="0" w:uiPriority="72" w:unhideWhenUsed="0"/>
+    <w:lsdException w:name="Colorful Grid Accent 5" w:semiHidden="0" w:uiPriority="73" w:unhideWhenUsed="0"/>
+    <w:lsdException w:name="Light Shading Accent 6" w:semiHidden="0" w:uiPriority="60" w:unhideWhenUsed="0"/>
+    <w:lsdException w:name="Light List Accent 6" w:semiHidden="0" w:uiPriority="61" w:unhideWhenUsed="0"/>
+    <w:lsdException w:name="Light Grid Accent 6" w:semiHidden="0" w:uiPriority="62" w:unhideWhenUsed="0"/>
+    <w:lsdException w:name="Medium Shading 1 Accent 6" w:semiHidden="0" w:uiPriority="63" w:unhideWhenUsed="0"/>
+    <w:lsdException w:name="Medium Shading 2 Accent 6" w:semiHidden="0" w:uiPriority="64" w:unhideWhenUsed="0"/>
+    <w:lsdException w:name="Medium List 1 Accent 6" w:semiHidden="0" w:uiPriority="65" w:unhideWhenUsed="0"/>
+    <w:lsdException w:name="Medium List 2 Accent 6" w:semiHidden="0" w:uiPriority="66" w:unhideWhenUsed="0"/>
+    <w:lsdException w:name="Medium Grid 1 Accent 6" w:semiHidden="0" w:uiPriority="67" w:unhideWhenUsed="0"/>
+    <w:lsdException w:name="Medium Grid 2 Accent 6" w:semiHidden="0" w:uiPriority="68" w:unhideWhenUsed="0"/>
+    <w:lsdException w:name="Medium Grid 3 Accent 6" w:semiHidden="0" w:uiPriority="69" w:unhideWhenUsed="0"/>
+    <w:lsdException w:name="Dark List Accent 6" w:semiHidden="0" w:uiPriority="70" w:unhideWhenUsed="0"/>
+    <w:lsdException w:name="Colorful Shading Accent 6" w:semiHidden="0" w:uiPriority="71" w:unhideWhenUsed="0"/>
+    <w:lsdException w:name="Colorful List Accent 6" w:semiHidden="0" w:uiPriority="72" w:unhideWhenUsed="0"/>
+    <w:lsdException w:name="Colorful Grid Accent 6" w:semiHidden="0" w:uiPriority="73" w:unhideWhenUsed="0"/>
+    <w:lsdException w:name="Subtle Emphasis" w:semiHidden="0" w:uiPriority="19" w:unhideWhenUsed="0" w:qFormat="1"/>
+    <w:lsdException w:name="Intense Emphasis" w:semiHidden="0" w:uiPriority="21" w:unhideWhenUsed="0" w:qFormat="1"/>
+    <w:lsdException w:name="Subtle Reference" w:semiHidden="0" w:uiPriority="31" w:unhideWhenUsed="0" w:qFormat="1"/>
+    <w:lsdException w:name="Intense Reference" w:semiHidden="0" w:uiPriority="32" w:unhideWhenUsed="0" w:qFormat="1"/>
+    <w:lsdException w:name="Book Title" w:semiHidden="0" w:uiPriority="33" w:unhideWhenUsed="0" w:qFormat="1"/>
+    <w:lsdException w:name="Bibliography" w:uiPriority="37"/>
+    <w:lsdException w:name="TOC Heading" w:uiPriority="39" w:qFormat="1"/>
   </w:latentStyles>
-  <w:style w:type="paragraph" w:default="1" w:styleId="Normal">
+  <w:style w:type="paragraph" w:default="1" w:styleId="Standard">
     <w:name w:val="Normal"/>
     <w:rsid w:val="00025792"/>
     <w:pPr>
@@ -34726,11 +34388,11 @@
       <w:szCs w:val="24"/>
     </w:rPr>
   </w:style>
-  <w:style w:type="paragraph" w:styleId="Heading1">
+  <w:style w:type="paragraph" w:styleId="berschrift1">
     <w:name w:val="heading 1"/>
-    <w:basedOn w:val="Normal"/>
-    <w:next w:val="Normal"/>
-    <w:link w:val="Heading1Char"/>
+    <w:basedOn w:val="Standard"/>
+    <w:next w:val="Standard"/>
+    <w:link w:val="berschrift1Zchn"/>
     <w:uiPriority w:val="9"/>
     <w:qFormat/>
     <w:rsid w:val="00025792"/>
@@ -34750,11 +34412,11 @@
       <w:szCs w:val="32"/>
     </w:rPr>
   </w:style>
-  <w:style w:type="paragraph" w:styleId="Heading2">
+  <w:style w:type="paragraph" w:styleId="berschrift2">
     <w:name w:val="heading 2"/>
-    <w:basedOn w:val="Normal"/>
-    <w:next w:val="Normal"/>
-    <w:link w:val="Heading2Char"/>
+    <w:basedOn w:val="Standard"/>
+    <w:next w:val="Standard"/>
+    <w:link w:val="berschrift2Zchn"/>
     <w:uiPriority w:val="9"/>
     <w:unhideWhenUsed/>
     <w:qFormat/>
@@ -34776,11 +34438,11 @@
       <w:szCs w:val="26"/>
     </w:rPr>
   </w:style>
-  <w:style w:type="paragraph" w:styleId="Heading3">
+  <w:style w:type="paragraph" w:styleId="berschrift3">
     <w:name w:val="heading 3"/>
-    <w:basedOn w:val="Normal"/>
-    <w:next w:val="Normal"/>
-    <w:link w:val="Heading3Char"/>
+    <w:basedOn w:val="Standard"/>
+    <w:next w:val="Standard"/>
+    <w:link w:val="berschrift3Zchn"/>
     <w:uiPriority w:val="9"/>
     <w:unhideWhenUsed/>
     <w:qFormat/>
@@ -34800,11 +34462,11 @@
       <w:color w:val="1F4D78" w:themeColor="accent1" w:themeShade="7F"/>
     </w:rPr>
   </w:style>
-  <w:style w:type="paragraph" w:styleId="Heading4">
+  <w:style w:type="paragraph" w:styleId="berschrift4">
     <w:name w:val="heading 4"/>
-    <w:basedOn w:val="Normal"/>
-    <w:next w:val="Normal"/>
-    <w:link w:val="Heading4Char"/>
+    <w:basedOn w:val="Standard"/>
+    <w:next w:val="Standard"/>
+    <w:link w:val="berschrift4Zchn"/>
     <w:uiPriority w:val="9"/>
     <w:unhideWhenUsed/>
     <w:qFormat/>
@@ -34826,11 +34488,11 @@
       <w:color w:val="2E74B5" w:themeColor="accent1" w:themeShade="BF"/>
     </w:rPr>
   </w:style>
-  <w:style w:type="paragraph" w:styleId="Heading5">
+  <w:style w:type="paragraph" w:styleId="berschrift5">
     <w:name w:val="heading 5"/>
-    <w:basedOn w:val="Normal"/>
-    <w:next w:val="Normal"/>
-    <w:link w:val="Heading5Char"/>
+    <w:basedOn w:val="Standard"/>
+    <w:next w:val="Standard"/>
+    <w:link w:val="berschrift5Zchn"/>
     <w:uiPriority w:val="9"/>
     <w:unhideWhenUsed/>
     <w:qFormat/>
@@ -34850,11 +34512,11 @@
       <w:color w:val="2E74B5" w:themeColor="accent1" w:themeShade="BF"/>
     </w:rPr>
   </w:style>
-  <w:style w:type="paragraph" w:styleId="Heading6">
+  <w:style w:type="paragraph" w:styleId="berschrift6">
     <w:name w:val="heading 6"/>
-    <w:basedOn w:val="Normal"/>
-    <w:next w:val="Normal"/>
-    <w:link w:val="Heading6Char"/>
+    <w:basedOn w:val="Standard"/>
+    <w:next w:val="Standard"/>
+    <w:link w:val="berschrift6Zchn"/>
     <w:uiPriority w:val="9"/>
     <w:semiHidden/>
     <w:unhideWhenUsed/>
@@ -34875,11 +34537,11 @@
       <w:color w:val="1F4D78" w:themeColor="accent1" w:themeShade="7F"/>
     </w:rPr>
   </w:style>
-  <w:style w:type="paragraph" w:styleId="Heading7">
+  <w:style w:type="paragraph" w:styleId="berschrift7">
     <w:name w:val="heading 7"/>
-    <w:basedOn w:val="Normal"/>
-    <w:next w:val="Normal"/>
-    <w:link w:val="Heading7Char"/>
+    <w:basedOn w:val="Standard"/>
+    <w:next w:val="Standard"/>
+    <w:link w:val="berschrift7Zchn"/>
     <w:uiPriority w:val="9"/>
     <w:semiHidden/>
     <w:unhideWhenUsed/>
@@ -34902,11 +34564,11 @@
       <w:color w:val="1F4D78" w:themeColor="accent1" w:themeShade="7F"/>
     </w:rPr>
   </w:style>
-  <w:style w:type="paragraph" w:styleId="Heading8">
+  <w:style w:type="paragraph" w:styleId="berschrift8">
     <w:name w:val="heading 8"/>
-    <w:basedOn w:val="Normal"/>
-    <w:next w:val="Normal"/>
-    <w:link w:val="Heading8Char"/>
+    <w:basedOn w:val="Standard"/>
+    <w:next w:val="Standard"/>
+    <w:link w:val="berschrift8Zchn"/>
     <w:uiPriority w:val="9"/>
     <w:semiHidden/>
     <w:unhideWhenUsed/>
@@ -34929,11 +34591,11 @@
       <w:szCs w:val="21"/>
     </w:rPr>
   </w:style>
-  <w:style w:type="paragraph" w:styleId="Heading9">
+  <w:style w:type="paragraph" w:styleId="berschrift9">
     <w:name w:val="heading 9"/>
-    <w:basedOn w:val="Normal"/>
-    <w:next w:val="Normal"/>
-    <w:link w:val="Heading9Char"/>
+    <w:basedOn w:val="Standard"/>
+    <w:next w:val="Standard"/>
+    <w:link w:val="berschrift9Zchn"/>
     <w:uiPriority w:val="9"/>
     <w:semiHidden/>
     <w:unhideWhenUsed/>
@@ -34958,13 +34620,13 @@
       <w:szCs w:val="21"/>
     </w:rPr>
   </w:style>
-  <w:style w:type="character" w:default="1" w:styleId="DefaultParagraphFont">
+  <w:style w:type="character" w:default="1" w:styleId="Absatz-Standardschriftart">
     <w:name w:val="Default Paragraph Font"/>
     <w:uiPriority w:val="1"/>
     <w:semiHidden/>
     <w:unhideWhenUsed/>
   </w:style>
-  <w:style w:type="table" w:default="1" w:styleId="TableNormal">
+  <w:style w:type="table" w:default="1" w:styleId="NormaleTabelle">
     <w:name w:val="Normal Table"/>
     <w:uiPriority w:val="99"/>
     <w:semiHidden/>
@@ -34979,16 +34641,16 @@
       </w:tblCellMar>
     </w:tblPr>
   </w:style>
-  <w:style w:type="numbering" w:default="1" w:styleId="NoList">
+  <w:style w:type="numbering" w:default="1" w:styleId="KeineListe">
     <w:name w:val="No List"/>
     <w:uiPriority w:val="99"/>
     <w:semiHidden/>
     <w:unhideWhenUsed/>
   </w:style>
-  <w:style w:type="character" w:customStyle="1" w:styleId="Heading1Char">
-    <w:name w:val="Heading 1 Char"/>
-    <w:basedOn w:val="DefaultParagraphFont"/>
-    <w:link w:val="Heading1"/>
+  <w:style w:type="character" w:customStyle="1" w:styleId="berschrift1Zchn">
+    <w:name w:val="Überschrift 1 Zchn"/>
+    <w:basedOn w:val="Absatz-Standardschriftart"/>
+    <w:link w:val="berschrift1"/>
     <w:uiPriority w:val="9"/>
     <w:rsid w:val="00025792"/>
     <w:rPr>
@@ -34998,10 +34660,10 @@
       <w:szCs w:val="32"/>
     </w:rPr>
   </w:style>
-  <w:style w:type="character" w:customStyle="1" w:styleId="Heading2Char">
-    <w:name w:val="Heading 2 Char"/>
-    <w:basedOn w:val="DefaultParagraphFont"/>
-    <w:link w:val="Heading2"/>
+  <w:style w:type="character" w:customStyle="1" w:styleId="berschrift2Zchn">
+    <w:name w:val="Überschrift 2 Zchn"/>
+    <w:basedOn w:val="Absatz-Standardschriftart"/>
+    <w:link w:val="berschrift2"/>
     <w:uiPriority w:val="9"/>
     <w:rsid w:val="00025792"/>
     <w:rPr>
@@ -35011,11 +34673,11 @@
       <w:szCs w:val="26"/>
     </w:rPr>
   </w:style>
-  <w:style w:type="paragraph" w:styleId="Title">
+  <w:style w:type="paragraph" w:styleId="Titel">
     <w:name w:val="Title"/>
-    <w:basedOn w:val="Normal"/>
-    <w:next w:val="Normal"/>
-    <w:link w:val="TitleChar"/>
+    <w:basedOn w:val="Standard"/>
+    <w:next w:val="Standard"/>
+    <w:link w:val="TitelZchn"/>
     <w:rsid w:val="00025792"/>
     <w:pPr>
       <w:pBdr>
@@ -35031,10 +34693,10 @@
       <w:szCs w:val="52"/>
     </w:rPr>
   </w:style>
-  <w:style w:type="character" w:customStyle="1" w:styleId="TitleChar">
-    <w:name w:val="Title Char"/>
-    <w:basedOn w:val="DefaultParagraphFont"/>
-    <w:link w:val="Title"/>
+  <w:style w:type="character" w:customStyle="1" w:styleId="TitelZchn">
+    <w:name w:val="Titel Zchn"/>
+    <w:basedOn w:val="Absatz-Standardschriftart"/>
+    <w:link w:val="Titel"/>
     <w:rsid w:val="00025792"/>
     <w:rPr>
       <w:rFonts w:ascii="Calibri" w:eastAsia="Calibri" w:hAnsi="Calibri" w:cs="Calibri"/>
@@ -35043,9 +34705,9 @@
       <w:szCs w:val="52"/>
     </w:rPr>
   </w:style>
-  <w:style w:type="paragraph" w:styleId="ListParagraph">
+  <w:style w:type="paragraph" w:styleId="Listenabsatz">
     <w:name w:val="List Paragraph"/>
-    <w:basedOn w:val="Normal"/>
+    <w:basedOn w:val="Standard"/>
     <w:uiPriority w:val="34"/>
     <w:qFormat/>
     <w:rsid w:val="00025792"/>
@@ -35054,10 +34716,10 @@
       <w:contextualSpacing/>
     </w:pPr>
   </w:style>
-  <w:style w:type="character" w:customStyle="1" w:styleId="Heading3Char">
-    <w:name w:val="Heading 3 Char"/>
-    <w:basedOn w:val="DefaultParagraphFont"/>
-    <w:link w:val="Heading3"/>
+  <w:style w:type="character" w:customStyle="1" w:styleId="berschrift3Zchn">
+    <w:name w:val="Überschrift 3 Zchn"/>
+    <w:basedOn w:val="Absatz-Standardschriftart"/>
+    <w:link w:val="berschrift3"/>
     <w:uiPriority w:val="9"/>
     <w:rsid w:val="00025792"/>
     <w:rPr>
@@ -35067,10 +34729,10 @@
       <w:szCs w:val="24"/>
     </w:rPr>
   </w:style>
-  <w:style w:type="character" w:customStyle="1" w:styleId="Heading4Char">
-    <w:name w:val="Heading 4 Char"/>
-    <w:basedOn w:val="DefaultParagraphFont"/>
-    <w:link w:val="Heading4"/>
+  <w:style w:type="character" w:customStyle="1" w:styleId="berschrift4Zchn">
+    <w:name w:val="Überschrift 4 Zchn"/>
+    <w:basedOn w:val="Absatz-Standardschriftart"/>
+    <w:link w:val="berschrift4"/>
     <w:uiPriority w:val="9"/>
     <w:rsid w:val="00025792"/>
     <w:rPr>
@@ -35082,10 +34744,10 @@
       <w:szCs w:val="24"/>
     </w:rPr>
   </w:style>
-  <w:style w:type="character" w:customStyle="1" w:styleId="Heading5Char">
-    <w:name w:val="Heading 5 Char"/>
-    <w:basedOn w:val="DefaultParagraphFont"/>
-    <w:link w:val="Heading5"/>
+  <w:style w:type="character" w:customStyle="1" w:styleId="berschrift5Zchn">
+    <w:name w:val="Überschrift 5 Zchn"/>
+    <w:basedOn w:val="Absatz-Standardschriftart"/>
+    <w:link w:val="berschrift5"/>
     <w:uiPriority w:val="9"/>
     <w:rsid w:val="00025792"/>
     <w:rPr>
@@ -35095,10 +34757,10 @@
       <w:szCs w:val="24"/>
     </w:rPr>
   </w:style>
-  <w:style w:type="character" w:customStyle="1" w:styleId="Heading6Char">
-    <w:name w:val="Heading 6 Char"/>
-    <w:basedOn w:val="DefaultParagraphFont"/>
-    <w:link w:val="Heading6"/>
+  <w:style w:type="character" w:customStyle="1" w:styleId="berschrift6Zchn">
+    <w:name w:val="Überschrift 6 Zchn"/>
+    <w:basedOn w:val="Absatz-Standardschriftart"/>
+    <w:link w:val="berschrift6"/>
     <w:uiPriority w:val="9"/>
     <w:semiHidden/>
     <w:rsid w:val="00025792"/>
@@ -35109,10 +34771,10 @@
       <w:szCs w:val="24"/>
     </w:rPr>
   </w:style>
-  <w:style w:type="character" w:customStyle="1" w:styleId="Heading7Char">
-    <w:name w:val="Heading 7 Char"/>
-    <w:basedOn w:val="DefaultParagraphFont"/>
-    <w:link w:val="Heading7"/>
+  <w:style w:type="character" w:customStyle="1" w:styleId="berschrift7Zchn">
+    <w:name w:val="Überschrift 7 Zchn"/>
+    <w:basedOn w:val="Absatz-Standardschriftart"/>
+    <w:link w:val="berschrift7"/>
     <w:uiPriority w:val="9"/>
     <w:semiHidden/>
     <w:rsid w:val="00025792"/>
@@ -35125,10 +34787,10 @@
       <w:szCs w:val="24"/>
     </w:rPr>
   </w:style>
-  <w:style w:type="character" w:customStyle="1" w:styleId="Heading8Char">
-    <w:name w:val="Heading 8 Char"/>
-    <w:basedOn w:val="DefaultParagraphFont"/>
-    <w:link w:val="Heading8"/>
+  <w:style w:type="character" w:customStyle="1" w:styleId="berschrift8Zchn">
+    <w:name w:val="Überschrift 8 Zchn"/>
+    <w:basedOn w:val="Absatz-Standardschriftart"/>
+    <w:link w:val="berschrift8"/>
     <w:uiPriority w:val="9"/>
     <w:semiHidden/>
     <w:rsid w:val="00025792"/>
@@ -35139,10 +34801,10 @@
       <w:szCs w:val="21"/>
     </w:rPr>
   </w:style>
-  <w:style w:type="character" w:customStyle="1" w:styleId="Heading9Char">
-    <w:name w:val="Heading 9 Char"/>
-    <w:basedOn w:val="DefaultParagraphFont"/>
-    <w:link w:val="Heading9"/>
+  <w:style w:type="character" w:customStyle="1" w:styleId="berschrift9Zchn">
+    <w:name w:val="Überschrift 9 Zchn"/>
+    <w:basedOn w:val="Absatz-Standardschriftart"/>
+    <w:link w:val="berschrift9"/>
     <w:uiPriority w:val="9"/>
     <w:semiHidden/>
     <w:rsid w:val="00025792"/>
@@ -35155,9 +34817,9 @@
       <w:szCs w:val="21"/>
     </w:rPr>
   </w:style>
-  <w:style w:type="paragraph" w:styleId="NormalWeb">
+  <w:style w:type="paragraph" w:styleId="StandardWeb">
     <w:name w:val="Normal (Web)"/>
-    <w:basedOn w:val="Normal"/>
+    <w:basedOn w:val="Standard"/>
     <w:uiPriority w:val="99"/>
     <w:unhideWhenUsed/>
     <w:rsid w:val="000F1278"/>
@@ -35176,10 +34838,10 @@
       <w:color w:val="auto"/>
     </w:rPr>
   </w:style>
-  <w:style w:type="paragraph" w:styleId="Caption">
+  <w:style w:type="paragraph" w:styleId="Beschriftung">
     <w:name w:val="caption"/>
-    <w:basedOn w:val="Normal"/>
-    <w:next w:val="Normal"/>
+    <w:basedOn w:val="Standard"/>
+    <w:next w:val="Standard"/>
     <w:uiPriority w:val="35"/>
     <w:unhideWhenUsed/>
     <w:qFormat/>
@@ -35197,7 +34859,7 @@
   </w:style>
   <w:style w:type="character" w:styleId="Hyperlink">
     <w:name w:val="Hyperlink"/>
-    <w:basedOn w:val="DefaultParagraphFont"/>
+    <w:basedOn w:val="Absatz-Standardschriftart"/>
     <w:uiPriority w:val="99"/>
     <w:unhideWhenUsed/>
     <w:rsid w:val="00CD5288"/>
@@ -35206,9 +34868,9 @@
       <w:u w:val="single"/>
     </w:rPr>
   </w:style>
-  <w:style w:type="character" w:styleId="FollowedHyperlink">
+  <w:style w:type="character" w:styleId="BesuchterHyperlink">
     <w:name w:val="FollowedHyperlink"/>
-    <w:basedOn w:val="DefaultParagraphFont"/>
+    <w:basedOn w:val="Absatz-Standardschriftart"/>
     <w:uiPriority w:val="99"/>
     <w:semiHidden/>
     <w:unhideWhenUsed/>
@@ -35218,10 +34880,10 @@
       <w:u w:val="single"/>
     </w:rPr>
   </w:style>
-  <w:style w:type="paragraph" w:styleId="TOCHeading">
+  <w:style w:type="paragraph" w:styleId="Inhaltsverzeichnisberschrift">
     <w:name w:val="TOC Heading"/>
-    <w:basedOn w:val="Heading1"/>
-    <w:next w:val="Normal"/>
+    <w:basedOn w:val="berschrift1"/>
+    <w:next w:val="Standard"/>
     <w:uiPriority w:val="39"/>
     <w:unhideWhenUsed/>
     <w:qFormat/>
@@ -35241,10 +34903,10 @@
       <w:outlineLvl w:val="9"/>
     </w:pPr>
   </w:style>
-  <w:style w:type="paragraph" w:styleId="TOC1">
+  <w:style w:type="paragraph" w:styleId="Verzeichnis1">
     <w:name w:val="toc 1"/>
-    <w:basedOn w:val="Normal"/>
-    <w:next w:val="Normal"/>
+    <w:basedOn w:val="Standard"/>
+    <w:next w:val="Standard"/>
     <w:autoRedefine/>
     <w:uiPriority w:val="39"/>
     <w:unhideWhenUsed/>
@@ -35253,10 +34915,10 @@
       <w:spacing w:after="100"/>
     </w:pPr>
   </w:style>
-  <w:style w:type="paragraph" w:styleId="TOC2">
+  <w:style w:type="paragraph" w:styleId="Verzeichnis2">
     <w:name w:val="toc 2"/>
-    <w:basedOn w:val="Normal"/>
-    <w:next w:val="Normal"/>
+    <w:basedOn w:val="Standard"/>
+    <w:next w:val="Standard"/>
     <w:autoRedefine/>
     <w:uiPriority w:val="39"/>
     <w:unhideWhenUsed/>
@@ -35266,10 +34928,10 @@
       <w:ind w:left="240"/>
     </w:pPr>
   </w:style>
-  <w:style w:type="paragraph" w:styleId="TOC3">
+  <w:style w:type="paragraph" w:styleId="Verzeichnis3">
     <w:name w:val="toc 3"/>
-    <w:basedOn w:val="Normal"/>
-    <w:next w:val="Normal"/>
+    <w:basedOn w:val="Standard"/>
+    <w:next w:val="Standard"/>
     <w:autoRedefine/>
     <w:uiPriority w:val="39"/>
     <w:unhideWhenUsed/>
@@ -35279,10 +34941,10 @@
       <w:ind w:left="480"/>
     </w:pPr>
   </w:style>
-  <w:style w:type="paragraph" w:styleId="TOC4">
+  <w:style w:type="paragraph" w:styleId="Verzeichnis4">
     <w:name w:val="toc 4"/>
-    <w:basedOn w:val="Normal"/>
-    <w:next w:val="Normal"/>
+    <w:basedOn w:val="Standard"/>
+    <w:next w:val="Standard"/>
     <w:autoRedefine/>
     <w:uiPriority w:val="39"/>
     <w:unhideWhenUsed/>
@@ -35292,10 +34954,10 @@
       <w:ind w:left="720"/>
     </w:pPr>
   </w:style>
-  <w:style w:type="paragraph" w:styleId="TOC5">
+  <w:style w:type="paragraph" w:styleId="Verzeichnis5">
     <w:name w:val="toc 5"/>
-    <w:basedOn w:val="Normal"/>
-    <w:next w:val="Normal"/>
+    <w:basedOn w:val="Standard"/>
+    <w:next w:val="Standard"/>
     <w:autoRedefine/>
     <w:uiPriority w:val="39"/>
     <w:unhideWhenUsed/>
@@ -35305,17 +34967,17 @@
       <w:ind w:left="960"/>
     </w:pPr>
   </w:style>
-  <w:style w:type="paragraph" w:styleId="TableofFigures">
+  <w:style w:type="paragraph" w:styleId="Abbildungsverzeichnis">
     <w:name w:val="table of figures"/>
-    <w:basedOn w:val="Normal"/>
-    <w:next w:val="Normal"/>
+    <w:basedOn w:val="Standard"/>
+    <w:next w:val="Standard"/>
     <w:uiPriority w:val="99"/>
     <w:unhideWhenUsed/>
     <w:rsid w:val="00700145"/>
   </w:style>
   <w:style w:type="paragraph" w:customStyle="1" w:styleId="BodyCopy">
     <w:name w:val="Body Copy"/>
-    <w:basedOn w:val="Normal"/>
+    <w:basedOn w:val="Standard"/>
     <w:rsid w:val="005702A8"/>
     <w:pPr>
       <w:pBdr>
@@ -35342,7 +35004,805 @@
   </w:style>
   <w:style w:type="character" w:customStyle="1" w:styleId="il">
     <w:name w:val="il"/>
-    <w:basedOn w:val="DefaultParagraphFont"/>
+    <w:basedOn w:val="Absatz-Standardschriftart"/>
+    <w:rsid w:val="00751948"/>
+  </w:style>
+</w:styles>
+</file>
+
+<file path=word/stylesWithEffects.xml><?xml version="1.0" encoding="utf-8"?>
+<w:styles xmlns:wpc="http://schemas.microsoft.com/office/word/2010/wordprocessingCanvas" xmlns:mc="http://schemas.openxmlformats.org/markup-compatibility/2006" xmlns:o="urn:schemas-microsoft-com:office:office" xmlns:r="http://schemas.openxmlformats.org/officeDocument/2006/relationships" xmlns:m="http://schemas.openxmlformats.org/officeDocument/2006/math" xmlns:v="urn:schemas-microsoft-com:vml" xmlns:wp14="http://schemas.microsoft.com/office/word/2010/wordprocessingDrawing" xmlns:wp="http://schemas.openxmlformats.org/drawingml/2006/wordprocessingDrawing" xmlns:w10="urn:schemas-microsoft-com:office:word" xmlns:w="http://schemas.openxmlformats.org/wordprocessingml/2006/main" xmlns:w14="http://schemas.microsoft.com/office/word/2010/wordml" xmlns:wpg="http://schemas.microsoft.com/office/word/2010/wordprocessingGroup" xmlns:wpi="http://schemas.microsoft.com/office/word/2010/wordprocessingInk" xmlns:wne="http://schemas.microsoft.com/office/word/2006/wordml" xmlns:wps="http://schemas.microsoft.com/office/word/2010/wordprocessingShape" mc:Ignorable="w14 wp14">
+  <w:docDefaults>
+    <w:rPrDefault>
+      <w:rPr>
+        <w:rFonts w:asciiTheme="minorHAnsi" w:eastAsiaTheme="minorHAnsi" w:hAnsiTheme="minorHAnsi" w:cstheme="minorBidi"/>
+        <w:sz w:val="22"/>
+        <w:szCs w:val="22"/>
+        <w:lang w:val="en-US" w:eastAsia="en-US" w:bidi="ar-SA"/>
+      </w:rPr>
+    </w:rPrDefault>
+    <w:pPrDefault>
+      <w:pPr>
+        <w:spacing w:after="160" w:line="259" w:lineRule="auto"/>
+      </w:pPr>
+    </w:pPrDefault>
+  </w:docDefaults>
+  <w:latentStyles w:defLockedState="0" w:defUIPriority="99" w:defSemiHidden="1" w:defUnhideWhenUsed="1" w:defQFormat="0" w:count="267">
+    <w:lsdException w:name="Normal" w:semiHidden="0" w:uiPriority="0" w:unhideWhenUsed="0" w:qFormat="1"/>
+    <w:lsdException w:name="heading 1" w:semiHidden="0" w:uiPriority="9" w:unhideWhenUsed="0" w:qFormat="1"/>
+    <w:lsdException w:name="heading 2" w:uiPriority="9" w:qFormat="1"/>
+    <w:lsdException w:name="heading 3" w:uiPriority="9" w:qFormat="1"/>
+    <w:lsdException w:name="heading 4" w:uiPriority="9" w:qFormat="1"/>
+    <w:lsdException w:name="heading 5" w:uiPriority="9" w:qFormat="1"/>
+    <w:lsdException w:name="heading 6" w:uiPriority="9" w:qFormat="1"/>
+    <w:lsdException w:name="heading 7" w:uiPriority="9" w:qFormat="1"/>
+    <w:lsdException w:name="heading 8" w:uiPriority="9" w:qFormat="1"/>
+    <w:lsdException w:name="heading 9" w:uiPriority="9" w:qFormat="1"/>
+    <w:lsdException w:name="toc 1" w:uiPriority="39"/>
+    <w:lsdException w:name="toc 2" w:uiPriority="39"/>
+    <w:lsdException w:name="toc 3" w:uiPriority="39"/>
+    <w:lsdException w:name="toc 4" w:uiPriority="39"/>
+    <w:lsdException w:name="toc 5" w:uiPriority="39"/>
+    <w:lsdException w:name="toc 6" w:uiPriority="39"/>
+    <w:lsdException w:name="toc 7" w:uiPriority="39"/>
+    <w:lsdException w:name="toc 8" w:uiPriority="39"/>
+    <w:lsdException w:name="toc 9" w:uiPriority="39"/>
+    <w:lsdException w:name="caption" w:uiPriority="35" w:qFormat="1"/>
+    <w:lsdException w:name="Title" w:semiHidden="0" w:uiPriority="0" w:unhideWhenUsed="0" w:qFormat="1"/>
+    <w:lsdException w:name="Default Paragraph Font" w:uiPriority="1"/>
+    <w:lsdException w:name="Subtitle" w:semiHidden="0" w:uiPriority="11" w:unhideWhenUsed="0" w:qFormat="1"/>
+    <w:lsdException w:name="Strong" w:semiHidden="0" w:uiPriority="22" w:unhideWhenUsed="0" w:qFormat="1"/>
+    <w:lsdException w:name="Emphasis" w:semiHidden="0" w:uiPriority="20" w:unhideWhenUsed="0" w:qFormat="1"/>
+    <w:lsdException w:name="Table Grid" w:semiHidden="0" w:uiPriority="39" w:unhideWhenUsed="0"/>
+    <w:lsdException w:name="Placeholder Text" w:unhideWhenUsed="0"/>
+    <w:lsdException w:name="No Spacing" w:semiHidden="0" w:uiPriority="1" w:unhideWhenUsed="0" w:qFormat="1"/>
+    <w:lsdException w:name="Light Shading" w:semiHidden="0" w:uiPriority="60" w:unhideWhenUsed="0"/>
+    <w:lsdException w:name="Light List" w:semiHidden="0" w:uiPriority="61" w:unhideWhenUsed="0"/>
+    <w:lsdException w:name="Light Grid" w:semiHidden="0" w:uiPriority="62" w:unhideWhenUsed="0"/>
+    <w:lsdException w:name="Medium Shading 1" w:semiHidden="0" w:uiPriority="63" w:unhideWhenUsed="0"/>
+    <w:lsdException w:name="Medium Shading 2" w:semiHidden="0" w:uiPriority="64" w:unhideWhenUsed="0"/>
+    <w:lsdException w:name="Medium List 1" w:semiHidden="0" w:uiPriority="65" w:unhideWhenUsed="0"/>
+    <w:lsdException w:name="Medium List 2" w:semiHidden="0" w:uiPriority="66" w:unhideWhenUsed="0"/>
+    <w:lsdException w:name="Medium Grid 1" w:semiHidden="0" w:uiPriority="67" w:unhideWhenUsed="0"/>
+    <w:lsdException w:name="Medium Grid 2" w:semiHidden="0" w:uiPriority="68" w:unhideWhenUsed="0"/>
+    <w:lsdException w:name="Medium Grid 3" w:semiHidden="0" w:uiPriority="69" w:unhideWhenUsed="0"/>
+    <w:lsdException w:name="Dark List" w:semiHidden="0" w:uiPriority="70" w:unhideWhenUsed="0"/>
+    <w:lsdException w:name="Colorful Shading" w:semiHidden="0" w:uiPriority="71" w:unhideWhenUsed="0"/>
+    <w:lsdException w:name="Colorful List" w:semiHidden="0" w:uiPriority="72" w:unhideWhenUsed="0"/>
+    <w:lsdException w:name="Colorful Grid" w:semiHidden="0" w:uiPriority="73" w:unhideWhenUsed="0"/>
+    <w:lsdException w:name="Light Shading Accent 1" w:semiHidden="0" w:uiPriority="60" w:unhideWhenUsed="0"/>
+    <w:lsdException w:name="Light List Accent 1" w:semiHidden="0" w:uiPriority="61" w:unhideWhenUsed="0"/>
+    <w:lsdException w:name="Light Grid Accent 1" w:semiHidden="0" w:uiPriority="62" w:unhideWhenUsed="0"/>
+    <w:lsdException w:name="Medium Shading 1 Accent 1" w:semiHidden="0" w:uiPriority="63" w:unhideWhenUsed="0"/>
+    <w:lsdException w:name="Medium Shading 2 Accent 1" w:semiHidden="0" w:uiPriority="64" w:unhideWhenUsed="0"/>
+    <w:lsdException w:name="Medium List 1 Accent 1" w:semiHidden="0" w:uiPriority="65" w:unhideWhenUsed="0"/>
+    <w:lsdException w:name="Revision" w:unhideWhenUsed="0"/>
+    <w:lsdException w:name="List Paragraph" w:semiHidden="0" w:uiPriority="34" w:unhideWhenUsed="0" w:qFormat="1"/>
+    <w:lsdException w:name="Quote" w:semiHidden="0" w:uiPriority="29" w:unhideWhenUsed="0" w:qFormat="1"/>
+    <w:lsdException w:name="Intense Quote" w:semiHidden="0" w:uiPriority="30" w:unhideWhenUsed="0" w:qFormat="1"/>
+    <w:lsdException w:name="Medium List 2 Accent 1" w:semiHidden="0" w:uiPriority="66" w:unhideWhenUsed="0"/>
+    <w:lsdException w:name="Medium Grid 1 Accent 1" w:semiHidden="0" w:uiPriority="67" w:unhideWhenUsed="0"/>
+    <w:lsdException w:name="Medium Grid 2 Accent 1" w:semiHidden="0" w:uiPriority="68" w:unhideWhenUsed="0"/>
+    <w:lsdException w:name="Medium Grid 3 Accent 1" w:semiHidden="0" w:uiPriority="69" w:unhideWhenUsed="0"/>
+    <w:lsdException w:name="Dark List Accent 1" w:semiHidden="0" w:uiPriority="70" w:unhideWhenUsed="0"/>
+    <w:lsdException w:name="Colorful Shading Accent 1" w:semiHidden="0" w:uiPriority="71" w:unhideWhenUsed="0"/>
+    <w:lsdException w:name="Colorful List Accent 1" w:semiHidden="0" w:uiPriority="72" w:unhideWhenUsed="0"/>
+    <w:lsdException w:name="Colorful Grid Accent 1" w:semiHidden="0" w:uiPriority="73" w:unhideWhenUsed="0"/>
+    <w:lsdException w:name="Light Shading Accent 2" w:semiHidden="0" w:uiPriority="60" w:unhideWhenUsed="0"/>
+    <w:lsdException w:name="Light List Accent 2" w:semiHidden="0" w:uiPriority="61" w:unhideWhenUsed="0"/>
+    <w:lsdException w:name="Light Grid Accent 2" w:semiHidden="0" w:uiPriority="62" w:unhideWhenUsed="0"/>
+    <w:lsdException w:name="Medium Shading 1 Accent 2" w:semiHidden="0" w:uiPriority="63" w:unhideWhenUsed="0"/>
+    <w:lsdException w:name="Medium Shading 2 Accent 2" w:semiHidden="0" w:uiPriority="64" w:unhideWhenUsed="0"/>
+    <w:lsdException w:name="Medium List 1 Accent 2" w:semiHidden="0" w:uiPriority="65" w:unhideWhenUsed="0"/>
+    <w:lsdException w:name="Medium List 2 Accent 2" w:semiHidden="0" w:uiPriority="66" w:unhideWhenUsed="0"/>
+    <w:lsdException w:name="Medium Grid 1 Accent 2" w:semiHidden="0" w:uiPriority="67" w:unhideWhenUsed="0"/>
+    <w:lsdException w:name="Medium Grid 2 Accent 2" w:semiHidden="0" w:uiPriority="68" w:unhideWhenUsed="0"/>
+    <w:lsdException w:name="Medium Grid 3 Accent 2" w:semiHidden="0" w:uiPriority="69" w:unhideWhenUsed="0"/>
+    <w:lsdException w:name="Dark List Accent 2" w:semiHidden="0" w:uiPriority="70" w:unhideWhenUsed="0"/>
+    <w:lsdException w:name="Colorful Shading Accent 2" w:semiHidden="0" w:uiPriority="71" w:unhideWhenUsed="0"/>
+    <w:lsdException w:name="Colorful List Accent 2" w:semiHidden="0" w:uiPriority="72" w:unhideWhenUsed="0"/>
+    <w:lsdException w:name="Colorful Grid Accent 2" w:semiHidden="0" w:uiPriority="73" w:unhideWhenUsed="0"/>
+    <w:lsdException w:name="Light Shading Accent 3" w:semiHidden="0" w:uiPriority="60" w:unhideWhenUsed="0"/>
+    <w:lsdException w:name="Light List Accent 3" w:semiHidden="0" w:uiPriority="61" w:unhideWhenUsed="0"/>
+    <w:lsdException w:name="Light Grid Accent 3" w:semiHidden="0" w:uiPriority="62" w:unhideWhenUsed="0"/>
+    <w:lsdException w:name="Medium Shading 1 Accent 3" w:semiHidden="0" w:uiPriority="63" w:unhideWhenUsed="0"/>
+    <w:lsdException w:name="Medium Shading 2 Accent 3" w:semiHidden="0" w:uiPriority="64" w:unhideWhenUsed="0"/>
+    <w:lsdException w:name="Medium List 1 Accent 3" w:semiHidden="0" w:uiPriority="65" w:unhideWhenUsed="0"/>
+    <w:lsdException w:name="Medium List 2 Accent 3" w:semiHidden="0" w:uiPriority="66" w:unhideWhenUsed="0"/>
+    <w:lsdException w:name="Medium Grid 1 Accent 3" w:semiHidden="0" w:uiPriority="67" w:unhideWhenUsed="0"/>
+    <w:lsdException w:name="Medium Grid 2 Accent 3" w:semiHidden="0" w:uiPriority="68" w:unhideWhenUsed="0"/>
+    <w:lsdException w:name="Medium Grid 3 Accent 3" w:semiHidden="0" w:uiPriority="69" w:unhideWhenUsed="0"/>
+    <w:lsdException w:name="Dark List Accent 3" w:semiHidden="0" w:uiPriority="70" w:unhideWhenUsed="0"/>
+    <w:lsdException w:name="Colorful Shading Accent 3" w:semiHidden="0" w:uiPriority="71" w:unhideWhenUsed="0"/>
+    <w:lsdException w:name="Colorful List Accent 3" w:semiHidden="0" w:uiPriority="72" w:unhideWhenUsed="0"/>
+    <w:lsdException w:name="Colorful Grid Accent 3" w:semiHidden="0" w:uiPriority="73" w:unhideWhenUsed="0"/>
+    <w:lsdException w:name="Light Shading Accent 4" w:semiHidden="0" w:uiPriority="60" w:unhideWhenUsed="0"/>
+    <w:lsdException w:name="Light List Accent 4" w:semiHidden="0" w:uiPriority="61" w:unhideWhenUsed="0"/>
+    <w:lsdException w:name="Light Grid Accent 4" w:semiHidden="0" w:uiPriority="62" w:unhideWhenUsed="0"/>
+    <w:lsdException w:name="Medium Shading 1 Accent 4" w:semiHidden="0" w:uiPriority="63" w:unhideWhenUsed="0"/>
+    <w:lsdException w:name="Medium Shading 2 Accent 4" w:semiHidden="0" w:uiPriority="64" w:unhideWhenUsed="0"/>
+    <w:lsdException w:name="Medium List 1 Accent 4" w:semiHidden="0" w:uiPriority="65" w:unhideWhenUsed="0"/>
+    <w:lsdException w:name="Medium List 2 Accent 4" w:semiHidden="0" w:uiPriority="66" w:unhideWhenUsed="0"/>
+    <w:lsdException w:name="Medium Grid 1 Accent 4" w:semiHidden="0" w:uiPriority="67" w:unhideWhenUsed="0"/>
+    <w:lsdException w:name="Medium Grid 2 Accent 4" w:semiHidden="0" w:uiPriority="68" w:unhideWhenUsed="0"/>
+    <w:lsdException w:name="Medium Grid 3 Accent 4" w:semiHidden="0" w:uiPriority="69" w:unhideWhenUsed="0"/>
+    <w:lsdException w:name="Dark List Accent 4" w:semiHidden="0" w:uiPriority="70" w:unhideWhenUsed="0"/>
+    <w:lsdException w:name="Colorful Shading Accent 4" w:semiHidden="0" w:uiPriority="71" w:unhideWhenUsed="0"/>
+    <w:lsdException w:name="Colorful List Accent 4" w:semiHidden="0" w:uiPriority="72" w:unhideWhenUsed="0"/>
+    <w:lsdException w:name="Colorful Grid Accent 4" w:semiHidden="0" w:uiPriority="73" w:unhideWhenUsed="0"/>
+    <w:lsdException w:name="Light Shading Accent 5" w:semiHidden="0" w:uiPriority="60" w:unhideWhenUsed="0"/>
+    <w:lsdException w:name="Light List Accent 5" w:semiHidden="0" w:uiPriority="61" w:unhideWhenUsed="0"/>
+    <w:lsdException w:name="Light Grid Accent 5" w:semiHidden="0" w:uiPriority="62" w:unhideWhenUsed="0"/>
+    <w:lsdException w:name="Medium Shading 1 Accent 5" w:semiHidden="0" w:uiPriority="63" w:unhideWhenUsed="0"/>
+    <w:lsdException w:name="Medium Shading 2 Accent 5" w:semiHidden="0" w:uiPriority="64" w:unhideWhenUsed="0"/>
+    <w:lsdException w:name="Medium List 1 Accent 5" w:semiHidden="0" w:uiPriority="65" w:unhideWhenUsed="0"/>
+    <w:lsdException w:name="Medium List 2 Accent 5" w:semiHidden="0" w:uiPriority="66" w:unhideWhenUsed="0"/>
+    <w:lsdException w:name="Medium Grid 1 Accent 5" w:semiHidden="0" w:uiPriority="67" w:unhideWhenUsed="0"/>
+    <w:lsdException w:name="Medium Grid 2 Accent 5" w:semiHidden="0" w:uiPriority="68" w:unhideWhenUsed="0"/>
+    <w:lsdException w:name="Medium Grid 3 Accent 5" w:semiHidden="0" w:uiPriority="69" w:unhideWhenUsed="0"/>
+    <w:lsdException w:name="Dark List Accent 5" w:semiHidden="0" w:uiPriority="70" w:unhideWhenUsed="0"/>
+    <w:lsdException w:name="Colorful Shading Accent 5" w:semiHidden="0" w:uiPriority="71" w:unhideWhenUsed="0"/>
+    <w:lsdException w:name="Colorful List Accent 5" w:semiHidden="0" w:uiPriority="72" w:unhideWhenUsed="0"/>
+    <w:lsdException w:name="Colorful Grid Accent 5" w:semiHidden="0" w:uiPriority="73" w:unhideWhenUsed="0"/>
+    <w:lsdException w:name="Light Shading Accent 6" w:semiHidden="0" w:uiPriority="60" w:unhideWhenUsed="0"/>
+    <w:lsdException w:name="Light List Accent 6" w:semiHidden="0" w:uiPriority="61" w:unhideWhenUsed="0"/>
+    <w:lsdException w:name="Light Grid Accent 6" w:semiHidden="0" w:uiPriority="62" w:unhideWhenUsed="0"/>
+    <w:lsdException w:name="Medium Shading 1 Accent 6" w:semiHidden="0" w:uiPriority="63" w:unhideWhenUsed="0"/>
+    <w:lsdException w:name="Medium Shading 2 Accent 6" w:semiHidden="0" w:uiPriority="64" w:unhideWhenUsed="0"/>
+    <w:lsdException w:name="Medium List 1 Accent 6" w:semiHidden="0" w:uiPriority="65" w:unhideWhenUsed="0"/>
+    <w:lsdException w:name="Medium List 2 Accent 6" w:semiHidden="0" w:uiPriority="66" w:unhideWhenUsed="0"/>
+    <w:lsdException w:name="Medium Grid 1 Accent 6" w:semiHidden="0" w:uiPriority="67" w:unhideWhenUsed="0"/>
+    <w:lsdException w:name="Medium Grid 2 Accent 6" w:semiHidden="0" w:uiPriority="68" w:unhideWhenUsed="0"/>
+    <w:lsdException w:name="Medium Grid 3 Accent 6" w:semiHidden="0" w:uiPriority="69" w:unhideWhenUsed="0"/>
+    <w:lsdException w:name="Dark List Accent 6" w:semiHidden="0" w:uiPriority="70" w:unhideWhenUsed="0"/>
+    <w:lsdException w:name="Colorful Shading Accent 6" w:semiHidden="0" w:uiPriority="71" w:unhideWhenUsed="0"/>
+    <w:lsdException w:name="Colorful List Accent 6" w:semiHidden="0" w:uiPriority="72" w:unhideWhenUsed="0"/>
+    <w:lsdException w:name="Colorful Grid Accent 6" w:semiHidden="0" w:uiPriority="73" w:unhideWhenUsed="0"/>
+    <w:lsdException w:name="Subtle Emphasis" w:semiHidden="0" w:uiPriority="19" w:unhideWhenUsed="0" w:qFormat="1"/>
+    <w:lsdException w:name="Intense Emphasis" w:semiHidden="0" w:uiPriority="21" w:unhideWhenUsed="0" w:qFormat="1"/>
+    <w:lsdException w:name="Subtle Reference" w:semiHidden="0" w:uiPriority="31" w:unhideWhenUsed="0" w:qFormat="1"/>
+    <w:lsdException w:name="Intense Reference" w:semiHidden="0" w:uiPriority="32" w:unhideWhenUsed="0" w:qFormat="1"/>
+    <w:lsdException w:name="Book Title" w:semiHidden="0" w:uiPriority="33" w:unhideWhenUsed="0" w:qFormat="1"/>
+    <w:lsdException w:name="Bibliography" w:uiPriority="37"/>
+    <w:lsdException w:name="TOC Heading" w:uiPriority="39" w:qFormat="1"/>
+  </w:latentStyles>
+  <w:style w:type="paragraph" w:default="1" w:styleId="Standard">
+    <w:name w:val="Normal"/>
+    <w:rsid w:val="00025792"/>
+    <w:pPr>
+      <w:pBdr>
+        <w:top w:val="nil"/>
+        <w:left w:val="nil"/>
+        <w:bottom w:val="nil"/>
+        <w:right w:val="nil"/>
+        <w:between w:val="nil"/>
+      </w:pBdr>
+      <w:spacing w:after="0" w:line="240" w:lineRule="auto"/>
+    </w:pPr>
+    <w:rPr>
+      <w:rFonts w:ascii="Liberation Serif" w:eastAsia="Liberation Serif" w:hAnsi="Liberation Serif" w:cs="Liberation Serif"/>
+      <w:color w:val="000000"/>
+      <w:sz w:val="24"/>
+      <w:szCs w:val="24"/>
+    </w:rPr>
+  </w:style>
+  <w:style w:type="paragraph" w:styleId="berschrift1">
+    <w:name w:val="heading 1"/>
+    <w:basedOn w:val="Standard"/>
+    <w:next w:val="Standard"/>
+    <w:link w:val="berschrift1Zchn"/>
+    <w:uiPriority w:val="9"/>
+    <w:qFormat/>
+    <w:rsid w:val="00025792"/>
+    <w:pPr>
+      <w:keepNext/>
+      <w:keepLines/>
+      <w:numPr>
+        <w:numId w:val="2"/>
+      </w:numPr>
+      <w:spacing w:before="240"/>
+      <w:outlineLvl w:val="0"/>
+    </w:pPr>
+    <w:rPr>
+      <w:rFonts w:asciiTheme="majorHAnsi" w:eastAsiaTheme="majorEastAsia" w:hAnsiTheme="majorHAnsi" w:cstheme="majorBidi"/>
+      <w:color w:val="2E74B5" w:themeColor="accent1" w:themeShade="BF"/>
+      <w:sz w:val="32"/>
+      <w:szCs w:val="32"/>
+    </w:rPr>
+  </w:style>
+  <w:style w:type="paragraph" w:styleId="berschrift2">
+    <w:name w:val="heading 2"/>
+    <w:basedOn w:val="Standard"/>
+    <w:next w:val="Standard"/>
+    <w:link w:val="berschrift2Zchn"/>
+    <w:uiPriority w:val="9"/>
+    <w:unhideWhenUsed/>
+    <w:qFormat/>
+    <w:rsid w:val="00025792"/>
+    <w:pPr>
+      <w:keepNext/>
+      <w:keepLines/>
+      <w:numPr>
+        <w:ilvl w:val="1"/>
+        <w:numId w:val="2"/>
+      </w:numPr>
+      <w:spacing w:before="40"/>
+      <w:outlineLvl w:val="1"/>
+    </w:pPr>
+    <w:rPr>
+      <w:rFonts w:asciiTheme="majorHAnsi" w:eastAsiaTheme="majorEastAsia" w:hAnsiTheme="majorHAnsi" w:cstheme="majorBidi"/>
+      <w:color w:val="2E74B5" w:themeColor="accent1" w:themeShade="BF"/>
+      <w:sz w:val="26"/>
+      <w:szCs w:val="26"/>
+    </w:rPr>
+  </w:style>
+  <w:style w:type="paragraph" w:styleId="berschrift3">
+    <w:name w:val="heading 3"/>
+    <w:basedOn w:val="Standard"/>
+    <w:next w:val="Standard"/>
+    <w:link w:val="berschrift3Zchn"/>
+    <w:uiPriority w:val="9"/>
+    <w:unhideWhenUsed/>
+    <w:qFormat/>
+    <w:rsid w:val="00025792"/>
+    <w:pPr>
+      <w:keepNext/>
+      <w:keepLines/>
+      <w:numPr>
+        <w:ilvl w:val="2"/>
+        <w:numId w:val="2"/>
+      </w:numPr>
+      <w:spacing w:before="40"/>
+      <w:outlineLvl w:val="2"/>
+    </w:pPr>
+    <w:rPr>
+      <w:rFonts w:asciiTheme="majorHAnsi" w:eastAsiaTheme="majorEastAsia" w:hAnsiTheme="majorHAnsi" w:cstheme="majorBidi"/>
+      <w:color w:val="1F4D78" w:themeColor="accent1" w:themeShade="7F"/>
+    </w:rPr>
+  </w:style>
+  <w:style w:type="paragraph" w:styleId="berschrift4">
+    <w:name w:val="heading 4"/>
+    <w:basedOn w:val="Standard"/>
+    <w:next w:val="Standard"/>
+    <w:link w:val="berschrift4Zchn"/>
+    <w:uiPriority w:val="9"/>
+    <w:unhideWhenUsed/>
+    <w:qFormat/>
+    <w:rsid w:val="00025792"/>
+    <w:pPr>
+      <w:keepNext/>
+      <w:keepLines/>
+      <w:numPr>
+        <w:ilvl w:val="3"/>
+        <w:numId w:val="2"/>
+      </w:numPr>
+      <w:spacing w:before="40"/>
+      <w:outlineLvl w:val="3"/>
+    </w:pPr>
+    <w:rPr>
+      <w:rFonts w:asciiTheme="majorHAnsi" w:eastAsiaTheme="majorEastAsia" w:hAnsiTheme="majorHAnsi" w:cstheme="majorBidi"/>
+      <w:i/>
+      <w:iCs/>
+      <w:color w:val="2E74B5" w:themeColor="accent1" w:themeShade="BF"/>
+    </w:rPr>
+  </w:style>
+  <w:style w:type="paragraph" w:styleId="berschrift5">
+    <w:name w:val="heading 5"/>
+    <w:basedOn w:val="Standard"/>
+    <w:next w:val="Standard"/>
+    <w:link w:val="berschrift5Zchn"/>
+    <w:uiPriority w:val="9"/>
+    <w:unhideWhenUsed/>
+    <w:qFormat/>
+    <w:rsid w:val="00025792"/>
+    <w:pPr>
+      <w:keepNext/>
+      <w:keepLines/>
+      <w:numPr>
+        <w:ilvl w:val="4"/>
+        <w:numId w:val="2"/>
+      </w:numPr>
+      <w:spacing w:before="40"/>
+      <w:outlineLvl w:val="4"/>
+    </w:pPr>
+    <w:rPr>
+      <w:rFonts w:asciiTheme="majorHAnsi" w:eastAsiaTheme="majorEastAsia" w:hAnsiTheme="majorHAnsi" w:cstheme="majorBidi"/>
+      <w:color w:val="2E74B5" w:themeColor="accent1" w:themeShade="BF"/>
+    </w:rPr>
+  </w:style>
+  <w:style w:type="paragraph" w:styleId="berschrift6">
+    <w:name w:val="heading 6"/>
+    <w:basedOn w:val="Standard"/>
+    <w:next w:val="Standard"/>
+    <w:link w:val="berschrift6Zchn"/>
+    <w:uiPriority w:val="9"/>
+    <w:semiHidden/>
+    <w:unhideWhenUsed/>
+    <w:qFormat/>
+    <w:rsid w:val="00025792"/>
+    <w:pPr>
+      <w:keepNext/>
+      <w:keepLines/>
+      <w:numPr>
+        <w:ilvl w:val="5"/>
+        <w:numId w:val="2"/>
+      </w:numPr>
+      <w:spacing w:before="40"/>
+      <w:outlineLvl w:val="5"/>
+    </w:pPr>
+    <w:rPr>
+      <w:rFonts w:asciiTheme="majorHAnsi" w:eastAsiaTheme="majorEastAsia" w:hAnsiTheme="majorHAnsi" w:cstheme="majorBidi"/>
+      <w:color w:val="1F4D78" w:themeColor="accent1" w:themeShade="7F"/>
+    </w:rPr>
+  </w:style>
+  <w:style w:type="paragraph" w:styleId="berschrift7">
+    <w:name w:val="heading 7"/>
+    <w:basedOn w:val="Standard"/>
+    <w:next w:val="Standard"/>
+    <w:link w:val="berschrift7Zchn"/>
+    <w:uiPriority w:val="9"/>
+    <w:semiHidden/>
+    <w:unhideWhenUsed/>
+    <w:qFormat/>
+    <w:rsid w:val="00025792"/>
+    <w:pPr>
+      <w:keepNext/>
+      <w:keepLines/>
+      <w:numPr>
+        <w:ilvl w:val="6"/>
+        <w:numId w:val="2"/>
+      </w:numPr>
+      <w:spacing w:before="40"/>
+      <w:outlineLvl w:val="6"/>
+    </w:pPr>
+    <w:rPr>
+      <w:rFonts w:asciiTheme="majorHAnsi" w:eastAsiaTheme="majorEastAsia" w:hAnsiTheme="majorHAnsi" w:cstheme="majorBidi"/>
+      <w:i/>
+      <w:iCs/>
+      <w:color w:val="1F4D78" w:themeColor="accent1" w:themeShade="7F"/>
+    </w:rPr>
+  </w:style>
+  <w:style w:type="paragraph" w:styleId="berschrift8">
+    <w:name w:val="heading 8"/>
+    <w:basedOn w:val="Standard"/>
+    <w:next w:val="Standard"/>
+    <w:link w:val="berschrift8Zchn"/>
+    <w:uiPriority w:val="9"/>
+    <w:semiHidden/>
+    <w:unhideWhenUsed/>
+    <w:qFormat/>
+    <w:rsid w:val="00025792"/>
+    <w:pPr>
+      <w:keepNext/>
+      <w:keepLines/>
+      <w:numPr>
+        <w:ilvl w:val="7"/>
+        <w:numId w:val="2"/>
+      </w:numPr>
+      <w:spacing w:before="40"/>
+      <w:outlineLvl w:val="7"/>
+    </w:pPr>
+    <w:rPr>
+      <w:rFonts w:asciiTheme="majorHAnsi" w:eastAsiaTheme="majorEastAsia" w:hAnsiTheme="majorHAnsi" w:cstheme="majorBidi"/>
+      <w:color w:val="272727" w:themeColor="text1" w:themeTint="D8"/>
+      <w:sz w:val="21"/>
+      <w:szCs w:val="21"/>
+    </w:rPr>
+  </w:style>
+  <w:style w:type="paragraph" w:styleId="berschrift9">
+    <w:name w:val="heading 9"/>
+    <w:basedOn w:val="Standard"/>
+    <w:next w:val="Standard"/>
+    <w:link w:val="berschrift9Zchn"/>
+    <w:uiPriority w:val="9"/>
+    <w:semiHidden/>
+    <w:unhideWhenUsed/>
+    <w:qFormat/>
+    <w:rsid w:val="00025792"/>
+    <w:pPr>
+      <w:keepNext/>
+      <w:keepLines/>
+      <w:numPr>
+        <w:ilvl w:val="8"/>
+        <w:numId w:val="2"/>
+      </w:numPr>
+      <w:spacing w:before="40"/>
+      <w:outlineLvl w:val="8"/>
+    </w:pPr>
+    <w:rPr>
+      <w:rFonts w:asciiTheme="majorHAnsi" w:eastAsiaTheme="majorEastAsia" w:hAnsiTheme="majorHAnsi" w:cstheme="majorBidi"/>
+      <w:i/>
+      <w:iCs/>
+      <w:color w:val="272727" w:themeColor="text1" w:themeTint="D8"/>
+      <w:sz w:val="21"/>
+      <w:szCs w:val="21"/>
+    </w:rPr>
+  </w:style>
+  <w:style w:type="character" w:default="1" w:styleId="Absatz-Standardschriftart">
+    <w:name w:val="Default Paragraph Font"/>
+    <w:uiPriority w:val="1"/>
+    <w:semiHidden/>
+    <w:unhideWhenUsed/>
+  </w:style>
+  <w:style w:type="table" w:default="1" w:styleId="NormaleTabelle">
+    <w:name w:val="Normal Table"/>
+    <w:uiPriority w:val="99"/>
+    <w:semiHidden/>
+    <w:unhideWhenUsed/>
+    <w:tblPr>
+      <w:tblInd w:w="0" w:type="dxa"/>
+      <w:tblCellMar>
+        <w:top w:w="0" w:type="dxa"/>
+        <w:left w:w="108" w:type="dxa"/>
+        <w:bottom w:w="0" w:type="dxa"/>
+        <w:right w:w="108" w:type="dxa"/>
+      </w:tblCellMar>
+    </w:tblPr>
+  </w:style>
+  <w:style w:type="numbering" w:default="1" w:styleId="KeineListe">
+    <w:name w:val="No List"/>
+    <w:uiPriority w:val="99"/>
+    <w:semiHidden/>
+    <w:unhideWhenUsed/>
+  </w:style>
+  <w:style w:type="character" w:customStyle="1" w:styleId="berschrift1Zchn">
+    <w:name w:val="Überschrift 1 Zchn"/>
+    <w:basedOn w:val="Absatz-Standardschriftart"/>
+    <w:link w:val="berschrift1"/>
+    <w:uiPriority w:val="9"/>
+    <w:rsid w:val="00025792"/>
+    <w:rPr>
+      <w:rFonts w:asciiTheme="majorHAnsi" w:eastAsiaTheme="majorEastAsia" w:hAnsiTheme="majorHAnsi" w:cstheme="majorBidi"/>
+      <w:color w:val="2E74B5" w:themeColor="accent1" w:themeShade="BF"/>
+      <w:sz w:val="32"/>
+      <w:szCs w:val="32"/>
+    </w:rPr>
+  </w:style>
+  <w:style w:type="character" w:customStyle="1" w:styleId="berschrift2Zchn">
+    <w:name w:val="Überschrift 2 Zchn"/>
+    <w:basedOn w:val="Absatz-Standardschriftart"/>
+    <w:link w:val="berschrift2"/>
+    <w:uiPriority w:val="9"/>
+    <w:rsid w:val="00025792"/>
+    <w:rPr>
+      <w:rFonts w:asciiTheme="majorHAnsi" w:eastAsiaTheme="majorEastAsia" w:hAnsiTheme="majorHAnsi" w:cstheme="majorBidi"/>
+      <w:color w:val="2E74B5" w:themeColor="accent1" w:themeShade="BF"/>
+      <w:sz w:val="26"/>
+      <w:szCs w:val="26"/>
+    </w:rPr>
+  </w:style>
+  <w:style w:type="paragraph" w:styleId="Titel">
+    <w:name w:val="Title"/>
+    <w:basedOn w:val="Standard"/>
+    <w:next w:val="Standard"/>
+    <w:link w:val="TitelZchn"/>
+    <w:rsid w:val="00025792"/>
+    <w:pPr>
+      <w:pBdr>
+        <w:bottom w:val="single" w:sz="8" w:space="4" w:color="4F81BD"/>
+      </w:pBdr>
+      <w:spacing w:after="300"/>
+      <w:contextualSpacing/>
+    </w:pPr>
+    <w:rPr>
+      <w:rFonts w:ascii="Calibri" w:eastAsia="Calibri" w:hAnsi="Calibri" w:cs="Calibri"/>
+      <w:color w:val="17365D"/>
+      <w:sz w:val="52"/>
+      <w:szCs w:val="52"/>
+    </w:rPr>
+  </w:style>
+  <w:style w:type="character" w:customStyle="1" w:styleId="TitelZchn">
+    <w:name w:val="Titel Zchn"/>
+    <w:basedOn w:val="Absatz-Standardschriftart"/>
+    <w:link w:val="Titel"/>
+    <w:rsid w:val="00025792"/>
+    <w:rPr>
+      <w:rFonts w:ascii="Calibri" w:eastAsia="Calibri" w:hAnsi="Calibri" w:cs="Calibri"/>
+      <w:color w:val="17365D"/>
+      <w:sz w:val="52"/>
+      <w:szCs w:val="52"/>
+    </w:rPr>
+  </w:style>
+  <w:style w:type="paragraph" w:styleId="Listenabsatz">
+    <w:name w:val="List Paragraph"/>
+    <w:basedOn w:val="Standard"/>
+    <w:uiPriority w:val="34"/>
+    <w:qFormat/>
+    <w:rsid w:val="00025792"/>
+    <w:pPr>
+      <w:ind w:left="720"/>
+      <w:contextualSpacing/>
+    </w:pPr>
+  </w:style>
+  <w:style w:type="character" w:customStyle="1" w:styleId="berschrift3Zchn">
+    <w:name w:val="Überschrift 3 Zchn"/>
+    <w:basedOn w:val="Absatz-Standardschriftart"/>
+    <w:link w:val="berschrift3"/>
+    <w:uiPriority w:val="9"/>
+    <w:rsid w:val="00025792"/>
+    <w:rPr>
+      <w:rFonts w:asciiTheme="majorHAnsi" w:eastAsiaTheme="majorEastAsia" w:hAnsiTheme="majorHAnsi" w:cstheme="majorBidi"/>
+      <w:color w:val="1F4D78" w:themeColor="accent1" w:themeShade="7F"/>
+      <w:sz w:val="24"/>
+      <w:szCs w:val="24"/>
+    </w:rPr>
+  </w:style>
+  <w:style w:type="character" w:customStyle="1" w:styleId="berschrift4Zchn">
+    <w:name w:val="Überschrift 4 Zchn"/>
+    <w:basedOn w:val="Absatz-Standardschriftart"/>
+    <w:link w:val="berschrift4"/>
+    <w:uiPriority w:val="9"/>
+    <w:rsid w:val="00025792"/>
+    <w:rPr>
+      <w:rFonts w:asciiTheme="majorHAnsi" w:eastAsiaTheme="majorEastAsia" w:hAnsiTheme="majorHAnsi" w:cstheme="majorBidi"/>
+      <w:i/>
+      <w:iCs/>
+      <w:color w:val="2E74B5" w:themeColor="accent1" w:themeShade="BF"/>
+      <w:sz w:val="24"/>
+      <w:szCs w:val="24"/>
+    </w:rPr>
+  </w:style>
+  <w:style w:type="character" w:customStyle="1" w:styleId="berschrift5Zchn">
+    <w:name w:val="Überschrift 5 Zchn"/>
+    <w:basedOn w:val="Absatz-Standardschriftart"/>
+    <w:link w:val="berschrift5"/>
+    <w:uiPriority w:val="9"/>
+    <w:rsid w:val="00025792"/>
+    <w:rPr>
+      <w:rFonts w:asciiTheme="majorHAnsi" w:eastAsiaTheme="majorEastAsia" w:hAnsiTheme="majorHAnsi" w:cstheme="majorBidi"/>
+      <w:color w:val="2E74B5" w:themeColor="accent1" w:themeShade="BF"/>
+      <w:sz w:val="24"/>
+      <w:szCs w:val="24"/>
+    </w:rPr>
+  </w:style>
+  <w:style w:type="character" w:customStyle="1" w:styleId="berschrift6Zchn">
+    <w:name w:val="Überschrift 6 Zchn"/>
+    <w:basedOn w:val="Absatz-Standardschriftart"/>
+    <w:link w:val="berschrift6"/>
+    <w:uiPriority w:val="9"/>
+    <w:semiHidden/>
+    <w:rsid w:val="00025792"/>
+    <w:rPr>
+      <w:rFonts w:asciiTheme="majorHAnsi" w:eastAsiaTheme="majorEastAsia" w:hAnsiTheme="majorHAnsi" w:cstheme="majorBidi"/>
+      <w:color w:val="1F4D78" w:themeColor="accent1" w:themeShade="7F"/>
+      <w:sz w:val="24"/>
+      <w:szCs w:val="24"/>
+    </w:rPr>
+  </w:style>
+  <w:style w:type="character" w:customStyle="1" w:styleId="berschrift7Zchn">
+    <w:name w:val="Überschrift 7 Zchn"/>
+    <w:basedOn w:val="Absatz-Standardschriftart"/>
+    <w:link w:val="berschrift7"/>
+    <w:uiPriority w:val="9"/>
+    <w:semiHidden/>
+    <w:rsid w:val="00025792"/>
+    <w:rPr>
+      <w:rFonts w:asciiTheme="majorHAnsi" w:eastAsiaTheme="majorEastAsia" w:hAnsiTheme="majorHAnsi" w:cstheme="majorBidi"/>
+      <w:i/>
+      <w:iCs/>
+      <w:color w:val="1F4D78" w:themeColor="accent1" w:themeShade="7F"/>
+      <w:sz w:val="24"/>
+      <w:szCs w:val="24"/>
+    </w:rPr>
+  </w:style>
+  <w:style w:type="character" w:customStyle="1" w:styleId="berschrift8Zchn">
+    <w:name w:val="Überschrift 8 Zchn"/>
+    <w:basedOn w:val="Absatz-Standardschriftart"/>
+    <w:link w:val="berschrift8"/>
+    <w:uiPriority w:val="9"/>
+    <w:semiHidden/>
+    <w:rsid w:val="00025792"/>
+    <w:rPr>
+      <w:rFonts w:asciiTheme="majorHAnsi" w:eastAsiaTheme="majorEastAsia" w:hAnsiTheme="majorHAnsi" w:cstheme="majorBidi"/>
+      <w:color w:val="272727" w:themeColor="text1" w:themeTint="D8"/>
+      <w:sz w:val="21"/>
+      <w:szCs w:val="21"/>
+    </w:rPr>
+  </w:style>
+  <w:style w:type="character" w:customStyle="1" w:styleId="berschrift9Zchn">
+    <w:name w:val="Überschrift 9 Zchn"/>
+    <w:basedOn w:val="Absatz-Standardschriftart"/>
+    <w:link w:val="berschrift9"/>
+    <w:uiPriority w:val="9"/>
+    <w:semiHidden/>
+    <w:rsid w:val="00025792"/>
+    <w:rPr>
+      <w:rFonts w:asciiTheme="majorHAnsi" w:eastAsiaTheme="majorEastAsia" w:hAnsiTheme="majorHAnsi" w:cstheme="majorBidi"/>
+      <w:i/>
+      <w:iCs/>
+      <w:color w:val="272727" w:themeColor="text1" w:themeTint="D8"/>
+      <w:sz w:val="21"/>
+      <w:szCs w:val="21"/>
+    </w:rPr>
+  </w:style>
+  <w:style w:type="paragraph" w:styleId="StandardWeb">
+    <w:name w:val="Normal (Web)"/>
+    <w:basedOn w:val="Standard"/>
+    <w:uiPriority w:val="99"/>
+    <w:unhideWhenUsed/>
+    <w:rsid w:val="000F1278"/>
+    <w:pPr>
+      <w:pBdr>
+        <w:top w:val="none" w:sz="0" w:space="0" w:color="auto"/>
+        <w:left w:val="none" w:sz="0" w:space="0" w:color="auto"/>
+        <w:bottom w:val="none" w:sz="0" w:space="0" w:color="auto"/>
+        <w:right w:val="none" w:sz="0" w:space="0" w:color="auto"/>
+        <w:between w:val="none" w:sz="0" w:space="0" w:color="auto"/>
+      </w:pBdr>
+      <w:spacing w:before="100" w:beforeAutospacing="1" w:after="100" w:afterAutospacing="1"/>
+    </w:pPr>
+    <w:rPr>
+      <w:rFonts w:ascii="Times New Roman" w:eastAsia="Times New Roman" w:hAnsi="Times New Roman" w:cs="Times New Roman"/>
+      <w:color w:val="auto"/>
+    </w:rPr>
+  </w:style>
+  <w:style w:type="paragraph" w:styleId="Beschriftung">
+    <w:name w:val="caption"/>
+    <w:basedOn w:val="Standard"/>
+    <w:next w:val="Standard"/>
+    <w:uiPriority w:val="35"/>
+    <w:unhideWhenUsed/>
+    <w:qFormat/>
+    <w:rsid w:val="00333D56"/>
+    <w:pPr>
+      <w:spacing w:after="200"/>
+    </w:pPr>
+    <w:rPr>
+      <w:i/>
+      <w:iCs/>
+      <w:color w:val="44546A" w:themeColor="text2"/>
+      <w:sz w:val="18"/>
+      <w:szCs w:val="18"/>
+    </w:rPr>
+  </w:style>
+  <w:style w:type="character" w:styleId="Hyperlink">
+    <w:name w:val="Hyperlink"/>
+    <w:basedOn w:val="Absatz-Standardschriftart"/>
+    <w:uiPriority w:val="99"/>
+    <w:unhideWhenUsed/>
+    <w:rsid w:val="00CD5288"/>
+    <w:rPr>
+      <w:color w:val="0563C1" w:themeColor="hyperlink"/>
+      <w:u w:val="single"/>
+    </w:rPr>
+  </w:style>
+  <w:style w:type="character" w:styleId="BesuchterHyperlink">
+    <w:name w:val="FollowedHyperlink"/>
+    <w:basedOn w:val="Absatz-Standardschriftart"/>
+    <w:uiPriority w:val="99"/>
+    <w:semiHidden/>
+    <w:unhideWhenUsed/>
+    <w:rsid w:val="00A865B0"/>
+    <w:rPr>
+      <w:color w:val="954F72" w:themeColor="followedHyperlink"/>
+      <w:u w:val="single"/>
+    </w:rPr>
+  </w:style>
+  <w:style w:type="paragraph" w:styleId="Inhaltsverzeichnisberschrift">
+    <w:name w:val="TOC Heading"/>
+    <w:basedOn w:val="berschrift1"/>
+    <w:next w:val="Standard"/>
+    <w:uiPriority w:val="39"/>
+    <w:unhideWhenUsed/>
+    <w:qFormat/>
+    <w:rsid w:val="00EE3FD9"/>
+    <w:pPr>
+      <w:numPr>
+        <w:numId w:val="0"/>
+      </w:numPr>
+      <w:pBdr>
+        <w:top w:val="none" w:sz="0" w:space="0" w:color="auto"/>
+        <w:left w:val="none" w:sz="0" w:space="0" w:color="auto"/>
+        <w:bottom w:val="none" w:sz="0" w:space="0" w:color="auto"/>
+        <w:right w:val="none" w:sz="0" w:space="0" w:color="auto"/>
+        <w:between w:val="none" w:sz="0" w:space="0" w:color="auto"/>
+      </w:pBdr>
+      <w:spacing w:line="259" w:lineRule="auto"/>
+      <w:outlineLvl w:val="9"/>
+    </w:pPr>
+  </w:style>
+  <w:style w:type="paragraph" w:styleId="Verzeichnis1">
+    <w:name w:val="toc 1"/>
+    <w:basedOn w:val="Standard"/>
+    <w:next w:val="Standard"/>
+    <w:autoRedefine/>
+    <w:uiPriority w:val="39"/>
+    <w:unhideWhenUsed/>
+    <w:rsid w:val="00EE3FD9"/>
+    <w:pPr>
+      <w:spacing w:after="100"/>
+    </w:pPr>
+  </w:style>
+  <w:style w:type="paragraph" w:styleId="Verzeichnis2">
+    <w:name w:val="toc 2"/>
+    <w:basedOn w:val="Standard"/>
+    <w:next w:val="Standard"/>
+    <w:autoRedefine/>
+    <w:uiPriority w:val="39"/>
+    <w:unhideWhenUsed/>
+    <w:rsid w:val="00EE3FD9"/>
+    <w:pPr>
+      <w:spacing w:after="100"/>
+      <w:ind w:left="240"/>
+    </w:pPr>
+  </w:style>
+  <w:style w:type="paragraph" w:styleId="Verzeichnis3">
+    <w:name w:val="toc 3"/>
+    <w:basedOn w:val="Standard"/>
+    <w:next w:val="Standard"/>
+    <w:autoRedefine/>
+    <w:uiPriority w:val="39"/>
+    <w:unhideWhenUsed/>
+    <w:rsid w:val="00EE3FD9"/>
+    <w:pPr>
+      <w:spacing w:after="100"/>
+      <w:ind w:left="480"/>
+    </w:pPr>
+  </w:style>
+  <w:style w:type="paragraph" w:styleId="Verzeichnis4">
+    <w:name w:val="toc 4"/>
+    <w:basedOn w:val="Standard"/>
+    <w:next w:val="Standard"/>
+    <w:autoRedefine/>
+    <w:uiPriority w:val="39"/>
+    <w:unhideWhenUsed/>
+    <w:rsid w:val="00700145"/>
+    <w:pPr>
+      <w:spacing w:after="100"/>
+      <w:ind w:left="720"/>
+    </w:pPr>
+  </w:style>
+  <w:style w:type="paragraph" w:styleId="Verzeichnis5">
+    <w:name w:val="toc 5"/>
+    <w:basedOn w:val="Standard"/>
+    <w:next w:val="Standard"/>
+    <w:autoRedefine/>
+    <w:uiPriority w:val="39"/>
+    <w:unhideWhenUsed/>
+    <w:rsid w:val="00700145"/>
+    <w:pPr>
+      <w:spacing w:after="100"/>
+      <w:ind w:left="960"/>
+    </w:pPr>
+  </w:style>
+  <w:style w:type="paragraph" w:styleId="Abbildungsverzeichnis">
+    <w:name w:val="table of figures"/>
+    <w:basedOn w:val="Standard"/>
+    <w:next w:val="Standard"/>
+    <w:uiPriority w:val="99"/>
+    <w:unhideWhenUsed/>
+    <w:rsid w:val="00700145"/>
+  </w:style>
+  <w:style w:type="paragraph" w:customStyle="1" w:styleId="BodyCopy">
+    <w:name w:val="Body Copy"/>
+    <w:basedOn w:val="Standard"/>
+    <w:rsid w:val="005702A8"/>
+    <w:pPr>
+      <w:pBdr>
+        <w:top w:val="none" w:sz="0" w:space="0" w:color="auto"/>
+        <w:left w:val="none" w:sz="0" w:space="0" w:color="auto"/>
+        <w:bottom w:val="none" w:sz="0" w:space="0" w:color="auto"/>
+        <w:right w:val="none" w:sz="0" w:space="0" w:color="auto"/>
+        <w:between w:val="none" w:sz="0" w:space="0" w:color="auto"/>
+      </w:pBdr>
+      <w:overflowPunct w:val="0"/>
+      <w:autoSpaceDE w:val="0"/>
+      <w:autoSpaceDN w:val="0"/>
+      <w:adjustRightInd w:val="0"/>
+      <w:spacing w:after="120" w:line="320" w:lineRule="atLeast"/>
+      <w:textAlignment w:val="baseline"/>
+    </w:pPr>
+    <w:rPr>
+      <w:rFonts w:ascii="Verdana" w:eastAsia="Times New Roman" w:hAnsi="Verdana" w:cs="Times New Roman"/>
+      <w:color w:val="auto"/>
+      <w:kern w:val="14"/>
+      <w:sz w:val="20"/>
+      <w:szCs w:val="19"/>
+    </w:rPr>
+  </w:style>
+  <w:style w:type="character" w:customStyle="1" w:styleId="il">
+    <w:name w:val="il"/>
+    <w:basedOn w:val="Absatz-Standardschriftart"/>
     <w:rsid w:val="00751948"/>
   </w:style>
 </w:styles>
@@ -35603,7 +36063,7 @@
   <a:extraClrSchemeLst/>
   <a:extLst>
     <a:ext uri="{05A4C25C-085E-4340-85A3-A5531E510DB2}">
-      <thm15:themeFamily xmlns:thm15="http://schemas.microsoft.com/office/thememl/2012/main" name="Office Theme" id="{62F939B6-93AF-4DB8-9C6B-D6C7DFDC589F}" vid="{4A3C46E8-61CC-4603-A589-7422A47A8E4A}"/>
+      <thm15:themeFamily xmlns:thm15="http://schemas.microsoft.com/office/thememl/2012/main" xmlns="" name="Office Theme" id="{62F939B6-93AF-4DB8-9C6B-D6C7DFDC589F}" vid="{4A3C46E8-61CC-4603-A589-7422A47A8E4A}"/>
     </a:ext>
   </a:extLst>
 </a:theme>
@@ -35614,7 +36074,7 @@
 </file>
 
 <file path=customXml/itemProps1.xml><?xml version="1.0" encoding="utf-8"?>
-<ds:datastoreItem xmlns:ds="http://schemas.openxmlformats.org/officeDocument/2006/customXml" ds:itemID="{5F8609BB-9A97-4727-8883-CBDC7D445F82}">
+<ds:datastoreItem xmlns:ds="http://schemas.openxmlformats.org/officeDocument/2006/customXml" ds:itemID="{10D663EB-8A7F-4B61-97EC-1A155C59622A}">
   <ds:schemaRefs>
     <ds:schemaRef ds:uri="http://schemas.openxmlformats.org/officeDocument/2006/bibliography"/>
   </ds:schemaRefs>

</xml_diff>

<commit_message>
DS: Edits to installation.
</commit_message>
<xml_diff>
--- a/doc/SafetyAnnexUsersGuide/SafetyAnnexUsersGuide.docx
+++ b/doc/SafetyAnnexUsersGuide/SafetyAnnexUsersGuide.docx
@@ -959,10 +959,6 @@
       </w:tr>
     </w:tbl>
     <w:p/>
-    <w:p>
-      <w:bookmarkStart w:id="0" w:name="_GoBack"/>
-      <w:bookmarkEnd w:id="0"/>
-    </w:p>
     <w:p/>
     <w:p/>
     <w:p/>
@@ -996,15 +992,16 @@
     <w:p/>
     <w:p/>
     <w:p/>
+    <w:p/>
     <w:p>
       <w:pPr>
         <w:pStyle w:val="berschrift1"/>
       </w:pPr>
-      <w:bookmarkStart w:id="1" w:name="_Toc525294696"/>
+      <w:bookmarkStart w:id="0" w:name="_Toc525294696"/>
       <w:r>
         <w:t>Table of Contents</w:t>
       </w:r>
-      <w:bookmarkEnd w:id="1"/>
+      <w:bookmarkEnd w:id="0"/>
     </w:p>
     <w:p>
       <w:pPr>
@@ -6135,11 +6132,11 @@
       <w:pPr>
         <w:pStyle w:val="berschrift1"/>
       </w:pPr>
-      <w:bookmarkStart w:id="2" w:name="_Toc525294697"/>
+      <w:bookmarkStart w:id="1" w:name="_Toc525294697"/>
       <w:r>
         <w:t>Table of Figures</w:t>
       </w:r>
-      <w:bookmarkEnd w:id="2"/>
+      <w:bookmarkEnd w:id="1"/>
     </w:p>
     <w:p>
       <w:pPr>
@@ -8746,11 +8743,11 @@
       <w:pPr>
         <w:pStyle w:val="berschrift1"/>
       </w:pPr>
-      <w:bookmarkStart w:id="3" w:name="_Toc525294698"/>
+      <w:bookmarkStart w:id="2" w:name="_Toc525294698"/>
       <w:r>
         <w:t>Introduction</w:t>
       </w:r>
-      <w:bookmarkEnd w:id="3"/>
+      <w:bookmarkEnd w:id="2"/>
     </w:p>
     <w:p>
       <w:pPr>
@@ -8899,11 +8896,11 @@
       <w:pPr>
         <w:pStyle w:val="berschrift1"/>
       </w:pPr>
-      <w:bookmarkStart w:id="4" w:name="_Toc525294699"/>
+      <w:bookmarkStart w:id="3" w:name="_Toc525294699"/>
       <w:r>
         <w:t>Brief Overview of AADL, AGREE, and the Safety Annex</w:t>
       </w:r>
-      <w:bookmarkEnd w:id="4"/>
+      <w:bookmarkEnd w:id="3"/>
     </w:p>
     <w:p>
       <w:pPr>
@@ -9109,11 +9106,11 @@
           <w:szCs w:val="24"/>
         </w:rPr>
       </w:pPr>
-      <w:bookmarkStart w:id="5" w:name="_Ref509306973"/>
-      <w:bookmarkStart w:id="6" w:name="_Toc509298866"/>
-      <w:bookmarkStart w:id="7" w:name="_Toc509313357"/>
-      <w:bookmarkStart w:id="8" w:name="_Toc509494708"/>
-      <w:bookmarkStart w:id="9" w:name="_Toc525294646"/>
+      <w:bookmarkStart w:id="4" w:name="_Ref509306973"/>
+      <w:bookmarkStart w:id="5" w:name="_Toc509298866"/>
+      <w:bookmarkStart w:id="6" w:name="_Toc509313357"/>
+      <w:bookmarkStart w:id="7" w:name="_Toc509494708"/>
+      <w:bookmarkStart w:id="8" w:name="_Toc525294646"/>
       <w:r>
         <w:rPr>
           <w:sz w:val="24"/>
@@ -9157,7 +9154,7 @@
         </w:rPr>
         <w:fldChar w:fldCharType="end"/>
       </w:r>
-      <w:bookmarkEnd w:id="5"/>
+      <w:bookmarkEnd w:id="4"/>
       <w:r>
         <w:rPr>
           <w:sz w:val="24"/>
@@ -9165,14 +9162,14 @@
         </w:rPr>
         <w:t>: Toy Example for Safety Annex and AGREE</w:t>
       </w:r>
+      <w:bookmarkEnd w:id="5"/>
       <w:bookmarkEnd w:id="6"/>
       <w:bookmarkEnd w:id="7"/>
       <w:bookmarkEnd w:id="8"/>
+    </w:p>
+    <w:p>
+      <w:bookmarkStart w:id="9" w:name="_1fob9te" w:colFirst="0" w:colLast="0"/>
       <w:bookmarkEnd w:id="9"/>
-    </w:p>
-    <w:p>
-      <w:bookmarkStart w:id="10" w:name="_1fob9te" w:colFirst="0" w:colLast="0"/>
-      <w:bookmarkEnd w:id="10"/>
     </w:p>
     <w:p/>
     <w:p>
@@ -9376,8 +9373,8 @@
           <w:szCs w:val="20"/>
         </w:rPr>
       </w:pPr>
-      <w:bookmarkStart w:id="11" w:name="_3znysh7" w:colFirst="0" w:colLast="0"/>
-      <w:bookmarkEnd w:id="11"/>
+      <w:bookmarkStart w:id="10" w:name="_3znysh7" w:colFirst="0" w:colLast="0"/>
+      <w:bookmarkEnd w:id="10"/>
     </w:p>
     <w:p>
       <w:pPr>
@@ -16853,10 +16850,10 @@
           <w:szCs w:val="24"/>
         </w:rPr>
       </w:pPr>
-      <w:bookmarkStart w:id="12" w:name="_Ref509306800"/>
-      <w:bookmarkStart w:id="13" w:name="_Toc509313358"/>
-      <w:bookmarkStart w:id="14" w:name="_Toc509494709"/>
-      <w:bookmarkStart w:id="15" w:name="_Toc525294647"/>
+      <w:bookmarkStart w:id="11" w:name="_Ref509306800"/>
+      <w:bookmarkStart w:id="12" w:name="_Toc509313358"/>
+      <w:bookmarkStart w:id="13" w:name="_Toc509494709"/>
+      <w:bookmarkStart w:id="14" w:name="_Toc525294647"/>
       <w:r>
         <w:rPr>
           <w:sz w:val="24"/>
@@ -16900,7 +16897,7 @@
         </w:rPr>
         <w:fldChar w:fldCharType="end"/>
       </w:r>
-      <w:bookmarkEnd w:id="12"/>
+      <w:bookmarkEnd w:id="11"/>
       <w:r>
         <w:rPr>
           <w:sz w:val="24"/>
@@ -16924,9 +16921,9 @@
         </w:rPr>
         <w:t xml:space="preserve"> and Safety Annexes</w:t>
       </w:r>
+      <w:bookmarkEnd w:id="12"/>
       <w:bookmarkEnd w:id="13"/>
       <w:bookmarkEnd w:id="14"/>
-      <w:bookmarkEnd w:id="15"/>
     </w:p>
     <w:p>
       <w:pPr>
@@ -17603,9 +17600,9 @@
           <w:szCs w:val="24"/>
         </w:rPr>
       </w:pPr>
-      <w:bookmarkStart w:id="16" w:name="_Ref509477847"/>
-      <w:bookmarkStart w:id="17" w:name="_Toc509494710"/>
-      <w:bookmarkStart w:id="18" w:name="_Toc525294648"/>
+      <w:bookmarkStart w:id="15" w:name="_Ref509477847"/>
+      <w:bookmarkStart w:id="16" w:name="_Toc509494710"/>
+      <w:bookmarkStart w:id="17" w:name="_Toc525294648"/>
       <w:r>
         <w:rPr>
           <w:sz w:val="24"/>
@@ -17649,7 +17646,7 @@
         </w:rPr>
         <w:fldChar w:fldCharType="end"/>
       </w:r>
-      <w:bookmarkEnd w:id="16"/>
+      <w:bookmarkEnd w:id="15"/>
       <w:r>
         <w:rPr>
           <w:sz w:val="24"/>
@@ -17657,24 +17654,24 @@
         </w:rPr>
         <w:t>: Fault Hypothesis Example</w:t>
       </w:r>
+      <w:bookmarkEnd w:id="16"/>
       <w:bookmarkEnd w:id="17"/>
+    </w:p>
+    <w:p/>
+    <w:p>
+      <w:pPr>
+        <w:pStyle w:val="berschrift2"/>
+      </w:pPr>
+      <w:r>
+        <w:t xml:space="preserve"> </w:t>
+      </w:r>
+      <w:bookmarkStart w:id="18" w:name="_Ref510449007"/>
+      <w:bookmarkStart w:id="19" w:name="_Toc525294700"/>
+      <w:r>
+        <w:t>Using the Safety Annex AADL Plugin</w:t>
+      </w:r>
       <w:bookmarkEnd w:id="18"/>
-    </w:p>
-    <w:p/>
-    <w:p>
-      <w:pPr>
-        <w:pStyle w:val="berschrift2"/>
-      </w:pPr>
-      <w:r>
-        <w:t xml:space="preserve"> </w:t>
-      </w:r>
-      <w:bookmarkStart w:id="19" w:name="_Ref510449007"/>
-      <w:bookmarkStart w:id="20" w:name="_Toc525294700"/>
-      <w:r>
-        <w:t>Using the Safety Annex AADL Plugin</w:t>
-      </w:r>
       <w:bookmarkEnd w:id="19"/>
-      <w:bookmarkEnd w:id="20"/>
     </w:p>
     <w:p>
       <w:pPr>
@@ -17864,9 +17861,9 @@
           <w:szCs w:val="24"/>
         </w:rPr>
       </w:pPr>
-      <w:bookmarkStart w:id="21" w:name="_Toc509313359"/>
-      <w:bookmarkStart w:id="22" w:name="_Toc509494711"/>
-      <w:bookmarkStart w:id="23" w:name="_Toc525294649"/>
+      <w:bookmarkStart w:id="20" w:name="_Toc509313359"/>
+      <w:bookmarkStart w:id="21" w:name="_Toc509494711"/>
+      <w:bookmarkStart w:id="22" w:name="_Toc525294649"/>
       <w:r>
         <w:rPr>
           <w:sz w:val="24"/>
@@ -17917,9 +17914,9 @@
         </w:rPr>
         <w:t>: Import Menu Option</w:t>
       </w:r>
+      <w:bookmarkEnd w:id="20"/>
       <w:bookmarkEnd w:id="21"/>
       <w:bookmarkEnd w:id="22"/>
-      <w:bookmarkEnd w:id="23"/>
     </w:p>
     <w:p>
       <w:pPr>
@@ -18027,9 +18024,9 @@
           <w:szCs w:val="24"/>
         </w:rPr>
       </w:pPr>
-      <w:bookmarkStart w:id="24" w:name="_Toc509313360"/>
-      <w:bookmarkStart w:id="25" w:name="_Toc509494712"/>
-      <w:bookmarkStart w:id="26" w:name="_Toc525294650"/>
+      <w:bookmarkStart w:id="23" w:name="_Toc509313360"/>
+      <w:bookmarkStart w:id="24" w:name="_Toc509494712"/>
+      <w:bookmarkStart w:id="25" w:name="_Toc525294650"/>
       <w:r>
         <w:rPr>
           <w:sz w:val="24"/>
@@ -18080,9 +18077,9 @@
         </w:rPr>
         <w:t>: Importing Toy Example Project</w:t>
       </w:r>
+      <w:bookmarkEnd w:id="23"/>
       <w:bookmarkEnd w:id="24"/>
       <w:bookmarkEnd w:id="25"/>
-      <w:bookmarkEnd w:id="26"/>
     </w:p>
     <w:p>
       <w:pPr>
@@ -18279,10 +18276,10 @@
           <w:szCs w:val="24"/>
         </w:rPr>
       </w:pPr>
-      <w:bookmarkStart w:id="27" w:name="_Ref509306911"/>
-      <w:bookmarkStart w:id="28" w:name="_Toc509313361"/>
-      <w:bookmarkStart w:id="29" w:name="_Toc509494713"/>
-      <w:bookmarkStart w:id="30" w:name="_Toc525294651"/>
+      <w:bookmarkStart w:id="26" w:name="_Ref509306911"/>
+      <w:bookmarkStart w:id="27" w:name="_Toc509313361"/>
+      <w:bookmarkStart w:id="28" w:name="_Toc509494713"/>
+      <w:bookmarkStart w:id="29" w:name="_Toc525294651"/>
       <w:r>
         <w:rPr>
           <w:sz w:val="24"/>
@@ -18326,7 +18323,7 @@
         </w:rPr>
         <w:fldChar w:fldCharType="end"/>
       </w:r>
-      <w:bookmarkEnd w:id="27"/>
+      <w:bookmarkEnd w:id="26"/>
       <w:r>
         <w:rPr>
           <w:sz w:val="24"/>
@@ -18350,9 +18347,9 @@
         </w:rPr>
         <w:t xml:space="preserve"> Importing Toy Example</w:t>
       </w:r>
+      <w:bookmarkEnd w:id="27"/>
       <w:bookmarkEnd w:id="28"/>
       <w:bookmarkEnd w:id="29"/>
-      <w:bookmarkEnd w:id="30"/>
     </w:p>
     <w:p>
       <w:pPr>
@@ -18534,10 +18531,10 @@
           <w:szCs w:val="24"/>
         </w:rPr>
       </w:pPr>
-      <w:bookmarkStart w:id="31" w:name="_Ref509306884"/>
-      <w:bookmarkStart w:id="32" w:name="_Toc509313362"/>
-      <w:bookmarkStart w:id="33" w:name="_Toc509494714"/>
-      <w:bookmarkStart w:id="34" w:name="_Toc525294652"/>
+      <w:bookmarkStart w:id="30" w:name="_Ref509306884"/>
+      <w:bookmarkStart w:id="31" w:name="_Toc509313362"/>
+      <w:bookmarkStart w:id="32" w:name="_Toc509494714"/>
+      <w:bookmarkStart w:id="33" w:name="_Toc525294652"/>
       <w:r>
         <w:rPr>
           <w:sz w:val="24"/>
@@ -18581,7 +18578,7 @@
         </w:rPr>
         <w:fldChar w:fldCharType="end"/>
       </w:r>
-      <w:bookmarkEnd w:id="31"/>
+      <w:bookmarkEnd w:id="30"/>
       <w:r>
         <w:rPr>
           <w:sz w:val="24"/>
@@ -18589,9 +18586,9 @@
         </w:rPr>
         <w:t>: AGREE and Safety Analysis Dropdown Menu</w:t>
       </w:r>
+      <w:bookmarkEnd w:id="31"/>
       <w:bookmarkEnd w:id="32"/>
       <w:bookmarkEnd w:id="33"/>
-      <w:bookmarkEnd w:id="34"/>
     </w:p>
     <w:p>
       <w:pPr>
@@ -18747,10 +18744,10 @@
           <w:szCs w:val="24"/>
         </w:rPr>
       </w:pPr>
-      <w:bookmarkStart w:id="35" w:name="_Ref509306863"/>
-      <w:bookmarkStart w:id="36" w:name="_Toc509313363"/>
-      <w:bookmarkStart w:id="37" w:name="_Toc509494715"/>
-      <w:bookmarkStart w:id="38" w:name="_Toc525294653"/>
+      <w:bookmarkStart w:id="34" w:name="_Ref509306863"/>
+      <w:bookmarkStart w:id="35" w:name="_Toc509313363"/>
+      <w:bookmarkStart w:id="36" w:name="_Toc509494715"/>
+      <w:bookmarkStart w:id="37" w:name="_Toc525294653"/>
       <w:r>
         <w:rPr>
           <w:sz w:val="24"/>
@@ -18794,7 +18791,7 @@
         </w:rPr>
         <w:fldChar w:fldCharType="end"/>
       </w:r>
-      <w:bookmarkEnd w:id="35"/>
+      <w:bookmarkEnd w:id="34"/>
       <w:proofErr w:type="gramStart"/>
       <w:r>
         <w:rPr>
@@ -18811,9 +18808,9 @@
         </w:rPr>
         <w:t xml:space="preserve"> Verification Results</w:t>
       </w:r>
+      <w:bookmarkEnd w:id="35"/>
       <w:bookmarkEnd w:id="36"/>
       <w:bookmarkEnd w:id="37"/>
-      <w:bookmarkEnd w:id="38"/>
     </w:p>
     <w:p>
       <w:pPr>
@@ -19257,10 +19254,10 @@
           <w:szCs w:val="24"/>
         </w:rPr>
       </w:pPr>
-      <w:bookmarkStart w:id="39" w:name="_Ref509306825"/>
-      <w:bookmarkStart w:id="40" w:name="_Toc509313364"/>
-      <w:bookmarkStart w:id="41" w:name="_Toc509494716"/>
-      <w:bookmarkStart w:id="42" w:name="_Toc525294654"/>
+      <w:bookmarkStart w:id="38" w:name="_Ref509306825"/>
+      <w:bookmarkStart w:id="39" w:name="_Toc509313364"/>
+      <w:bookmarkStart w:id="40" w:name="_Toc509494716"/>
+      <w:bookmarkStart w:id="41" w:name="_Toc525294654"/>
       <w:r>
         <w:rPr>
           <w:sz w:val="24"/>
@@ -19304,7 +19301,7 @@
         </w:rPr>
         <w:fldChar w:fldCharType="end"/>
       </w:r>
-      <w:bookmarkEnd w:id="39"/>
+      <w:bookmarkEnd w:id="38"/>
       <w:r>
         <w:rPr>
           <w:sz w:val="24"/>
@@ -19312,9 +19309,9 @@
         </w:rPr>
         <w:t>: Counterexample from Safety Analysis</w:t>
       </w:r>
+      <w:bookmarkEnd w:id="39"/>
       <w:bookmarkEnd w:id="40"/>
       <w:bookmarkEnd w:id="41"/>
-      <w:bookmarkEnd w:id="42"/>
     </w:p>
     <w:p>
       <w:pPr>
@@ -19782,11 +19779,11 @@
           <w:szCs w:val="24"/>
         </w:rPr>
       </w:pPr>
-      <w:bookmarkStart w:id="43" w:name="_Ref509306751"/>
-      <w:bookmarkStart w:id="44" w:name="_Ref509306742"/>
-      <w:bookmarkStart w:id="45" w:name="_Toc509313365"/>
-      <w:bookmarkStart w:id="46" w:name="_Toc509494717"/>
-      <w:bookmarkStart w:id="47" w:name="_Toc525294655"/>
+      <w:bookmarkStart w:id="42" w:name="_Ref509306751"/>
+      <w:bookmarkStart w:id="43" w:name="_Ref509306742"/>
+      <w:bookmarkStart w:id="44" w:name="_Toc509313365"/>
+      <w:bookmarkStart w:id="45" w:name="_Toc509494717"/>
+      <w:bookmarkStart w:id="46" w:name="_Toc525294655"/>
       <w:r>
         <w:rPr>
           <w:sz w:val="24"/>
@@ -19830,7 +19827,7 @@
         </w:rPr>
         <w:fldChar w:fldCharType="end"/>
       </w:r>
-      <w:bookmarkEnd w:id="43"/>
+      <w:bookmarkEnd w:id="42"/>
       <w:r>
         <w:rPr>
           <w:sz w:val="24"/>
@@ -19838,10 +19835,10 @@
         </w:rPr>
         <w:t>: Generated Excel File for Counterexample</w:t>
       </w:r>
+      <w:bookmarkEnd w:id="43"/>
       <w:bookmarkEnd w:id="44"/>
       <w:bookmarkEnd w:id="45"/>
       <w:bookmarkEnd w:id="46"/>
-      <w:bookmarkEnd w:id="47"/>
     </w:p>
     <w:p>
       <w:pPr>
@@ -19869,12 +19866,12 @@
       <w:pPr>
         <w:pStyle w:val="berschrift1"/>
       </w:pPr>
-      <w:bookmarkStart w:id="48" w:name="_Toc525294701"/>
+      <w:bookmarkStart w:id="47" w:name="_Toc525294701"/>
       <w:r>
         <w:lastRenderedPageBreak/>
         <w:t>Safety Annex Language</w:t>
       </w:r>
-      <w:bookmarkEnd w:id="48"/>
+      <w:bookmarkEnd w:id="47"/>
     </w:p>
     <w:p>
       <w:pPr>
@@ -19911,11 +19908,11 @@
       <w:pPr>
         <w:pStyle w:val="berschrift2"/>
       </w:pPr>
-      <w:bookmarkStart w:id="49" w:name="_Toc525294702"/>
+      <w:bookmarkStart w:id="48" w:name="_Toc525294702"/>
       <w:r>
         <w:t>Syntax Overview</w:t>
       </w:r>
-      <w:bookmarkEnd w:id="49"/>
+      <w:bookmarkEnd w:id="48"/>
     </w:p>
     <w:p>
       <w:pPr>
@@ -20352,12 +20349,12 @@
       <w:pPr>
         <w:pStyle w:val="berschrift2"/>
       </w:pPr>
-      <w:bookmarkStart w:id="50" w:name="_Toc525294703"/>
+      <w:bookmarkStart w:id="49" w:name="_Toc525294703"/>
       <w:r>
         <w:lastRenderedPageBreak/>
         <w:t>Lexical Elements and Types</w:t>
       </w:r>
-      <w:bookmarkEnd w:id="50"/>
+      <w:bookmarkEnd w:id="49"/>
     </w:p>
     <w:p>
       <w:pPr>
@@ -21923,8 +21920,8 @@
         </w:rPr>
         <w:t>;</w:t>
       </w:r>
-      <w:bookmarkStart w:id="51" w:name="_4d34og8" w:colFirst="0" w:colLast="0"/>
-      <w:bookmarkEnd w:id="51"/>
+      <w:bookmarkStart w:id="50" w:name="_4d34og8" w:colFirst="0" w:colLast="0"/>
+      <w:bookmarkEnd w:id="50"/>
     </w:p>
     <w:p>
       <w:pPr>
@@ -21996,9 +21993,9 @@
           <w:szCs w:val="24"/>
         </w:rPr>
       </w:pPr>
-      <w:bookmarkStart w:id="52" w:name="_Toc509313366"/>
-      <w:bookmarkStart w:id="53" w:name="_Toc509494718"/>
-      <w:bookmarkStart w:id="54" w:name="_Toc525294656"/>
+      <w:bookmarkStart w:id="51" w:name="_Toc509313366"/>
+      <w:bookmarkStart w:id="52" w:name="_Toc509494718"/>
+      <w:bookmarkStart w:id="53" w:name="_Toc525294656"/>
       <w:r>
         <w:rPr>
           <w:sz w:val="24"/>
@@ -22049,9 +22046,9 @@
         </w:rPr>
         <w:t>: Medical Device Example</w:t>
       </w:r>
+      <w:bookmarkEnd w:id="51"/>
       <w:bookmarkEnd w:id="52"/>
       <w:bookmarkEnd w:id="53"/>
-      <w:bookmarkEnd w:id="54"/>
     </w:p>
     <w:p>
       <w:pPr>
@@ -22174,12 +22171,12 @@
       <w:r>
         <w:t xml:space="preserve"> </w:t>
       </w:r>
-      <w:bookmarkStart w:id="55" w:name="_Toc525294704"/>
+      <w:bookmarkStart w:id="54" w:name="_Toc525294704"/>
       <w:proofErr w:type="spellStart"/>
       <w:r>
         <w:t>Subclauses</w:t>
       </w:r>
-      <w:bookmarkEnd w:id="55"/>
+      <w:bookmarkEnd w:id="54"/>
       <w:proofErr w:type="spellEnd"/>
     </w:p>
     <w:p>
@@ -25494,8 +25491,8 @@
       <w:pPr>
         <w:keepNext/>
       </w:pPr>
-      <w:bookmarkStart w:id="56" w:name="_17dp8vu" w:colFirst="0" w:colLast="0"/>
-      <w:bookmarkEnd w:id="56"/>
+      <w:bookmarkStart w:id="55" w:name="_17dp8vu" w:colFirst="0" w:colLast="0"/>
+      <w:bookmarkEnd w:id="55"/>
       <w:r>
         <w:rPr>
           <w:rFonts w:ascii="Calibri" w:eastAsia="Calibri" w:hAnsi="Calibri" w:cs="Calibri"/>
@@ -25562,9 +25559,9 @@
           <w:szCs w:val="24"/>
         </w:rPr>
       </w:pPr>
-      <w:bookmarkStart w:id="57" w:name="_Toc509313367"/>
-      <w:bookmarkStart w:id="58" w:name="_Toc509494719"/>
-      <w:bookmarkStart w:id="59" w:name="_Toc525294657"/>
+      <w:bookmarkStart w:id="56" w:name="_Toc509313367"/>
+      <w:bookmarkStart w:id="57" w:name="_Toc509494719"/>
+      <w:bookmarkStart w:id="58" w:name="_Toc525294657"/>
       <w:r>
         <w:rPr>
           <w:sz w:val="24"/>
@@ -25615,127 +25612,127 @@
         </w:rPr>
         <w:t>: Safety Annex Grammar</w:t>
       </w:r>
+      <w:bookmarkEnd w:id="56"/>
       <w:bookmarkEnd w:id="57"/>
       <w:bookmarkEnd w:id="58"/>
+    </w:p>
+    <w:p/>
+    <w:p>
+      <w:pPr>
+        <w:rPr>
+          <w:rFonts w:asciiTheme="majorHAnsi" w:eastAsia="Carlito" w:hAnsiTheme="majorHAnsi" w:cstheme="majorHAnsi"/>
+        </w:rPr>
+      </w:pPr>
+      <w:r>
+        <w:rPr>
+          <w:rFonts w:asciiTheme="majorHAnsi" w:eastAsia="Carlito" w:hAnsiTheme="majorHAnsi" w:cstheme="majorHAnsi"/>
+        </w:rPr>
+        <w:t xml:space="preserve">A Safety </w:t>
+      </w:r>
+      <w:proofErr w:type="spellStart"/>
+      <w:r>
+        <w:rPr>
+          <w:rFonts w:asciiTheme="majorHAnsi" w:eastAsia="Carlito" w:hAnsiTheme="majorHAnsi" w:cstheme="majorHAnsi"/>
+        </w:rPr>
+        <w:t>subclause</w:t>
+      </w:r>
+      <w:proofErr w:type="spellEnd"/>
+      <w:r>
+        <w:rPr>
+          <w:rFonts w:asciiTheme="majorHAnsi" w:eastAsia="Carlito" w:hAnsiTheme="majorHAnsi" w:cstheme="majorHAnsi"/>
+        </w:rPr>
+        <w:t xml:space="preserve"> consists of a spec </w:t>
+      </w:r>
+      <w:proofErr w:type="gramStart"/>
+      <w:r>
+        <w:rPr>
+          <w:rFonts w:asciiTheme="majorHAnsi" w:eastAsia="Carlito" w:hAnsiTheme="majorHAnsi" w:cstheme="majorHAnsi"/>
+        </w:rPr>
+        <w:t>statement which</w:t>
+      </w:r>
+      <w:proofErr w:type="gramEnd"/>
+      <w:r>
+        <w:rPr>
+          <w:rFonts w:asciiTheme="majorHAnsi" w:eastAsia="Carlito" w:hAnsiTheme="majorHAnsi" w:cstheme="majorHAnsi"/>
+        </w:rPr>
+        <w:t xml:space="preserve"> consists of a sequence of statements. These different kinds of statements and their uses </w:t>
+      </w:r>
+      <w:proofErr w:type="gramStart"/>
+      <w:r>
+        <w:rPr>
+          <w:rFonts w:asciiTheme="majorHAnsi" w:eastAsia="Carlito" w:hAnsiTheme="majorHAnsi" w:cstheme="majorHAnsi"/>
+        </w:rPr>
+        <w:t>are described</w:t>
+      </w:r>
+      <w:proofErr w:type="gramEnd"/>
+      <w:r>
+        <w:rPr>
+          <w:rFonts w:asciiTheme="majorHAnsi" w:eastAsia="Carlito" w:hAnsiTheme="majorHAnsi" w:cstheme="majorHAnsi"/>
+        </w:rPr>
+        <w:t xml:space="preserve"> in section 3.4. </w:t>
+      </w:r>
+    </w:p>
+    <w:p>
+      <w:pPr>
+        <w:rPr>
+          <w:rFonts w:asciiTheme="majorHAnsi" w:eastAsia="Carlito" w:hAnsiTheme="majorHAnsi" w:cstheme="majorHAnsi"/>
+        </w:rPr>
+      </w:pPr>
+    </w:p>
+    <w:p>
+      <w:pPr>
+        <w:rPr>
+          <w:rFonts w:asciiTheme="majorHAnsi" w:hAnsiTheme="majorHAnsi" w:cstheme="majorHAnsi"/>
+        </w:rPr>
+      </w:pPr>
+      <w:r>
+        <w:rPr>
+          <w:rFonts w:asciiTheme="majorHAnsi" w:eastAsia="Carlito" w:hAnsiTheme="majorHAnsi" w:cstheme="majorHAnsi"/>
+        </w:rPr>
+        <w:t xml:space="preserve">Safety </w:t>
+      </w:r>
+      <w:proofErr w:type="spellStart"/>
+      <w:r>
+        <w:rPr>
+          <w:rFonts w:asciiTheme="majorHAnsi" w:eastAsia="Carlito" w:hAnsiTheme="majorHAnsi" w:cstheme="majorHAnsi"/>
+        </w:rPr>
+        <w:t>subclauses</w:t>
+      </w:r>
+      <w:proofErr w:type="spellEnd"/>
+      <w:r>
+        <w:rPr>
+          <w:rFonts w:asciiTheme="majorHAnsi" w:eastAsia="Carlito" w:hAnsiTheme="majorHAnsi" w:cstheme="majorHAnsi"/>
+        </w:rPr>
+        <w:t xml:space="preserve"> can occur </w:t>
+      </w:r>
+      <w:proofErr w:type="gramStart"/>
+      <w:r>
+        <w:rPr>
+          <w:rFonts w:asciiTheme="majorHAnsi" w:eastAsia="Carlito" w:hAnsiTheme="majorHAnsi" w:cstheme="majorHAnsi"/>
+        </w:rPr>
+        <w:t>either within an AADL component or component</w:t>
+      </w:r>
+      <w:proofErr w:type="gramEnd"/>
+      <w:r>
+        <w:rPr>
+          <w:rFonts w:asciiTheme="majorHAnsi" w:eastAsia="Carlito" w:hAnsiTheme="majorHAnsi" w:cstheme="majorHAnsi"/>
+        </w:rPr>
+        <w:t xml:space="preserve"> implementation. </w:t>
+      </w:r>
+    </w:p>
+    <w:p/>
+    <w:p>
+      <w:pPr>
+        <w:pStyle w:val="berschrift2"/>
+      </w:pPr>
+      <w:r>
+        <w:t xml:space="preserve"> </w:t>
+      </w:r>
+      <w:bookmarkStart w:id="59" w:name="_Toc525294705"/>
+      <w:r>
+        <w:t>Spec Statement</w:t>
+      </w:r>
       <w:bookmarkEnd w:id="59"/>
-    </w:p>
-    <w:p/>
-    <w:p>
-      <w:pPr>
-        <w:rPr>
-          <w:rFonts w:asciiTheme="majorHAnsi" w:eastAsia="Carlito" w:hAnsiTheme="majorHAnsi" w:cstheme="majorHAnsi"/>
-        </w:rPr>
-      </w:pPr>
-      <w:r>
-        <w:rPr>
-          <w:rFonts w:asciiTheme="majorHAnsi" w:eastAsia="Carlito" w:hAnsiTheme="majorHAnsi" w:cstheme="majorHAnsi"/>
-        </w:rPr>
-        <w:t xml:space="preserve">A Safety </w:t>
-      </w:r>
-      <w:proofErr w:type="spellStart"/>
-      <w:r>
-        <w:rPr>
-          <w:rFonts w:asciiTheme="majorHAnsi" w:eastAsia="Carlito" w:hAnsiTheme="majorHAnsi" w:cstheme="majorHAnsi"/>
-        </w:rPr>
-        <w:t>subclause</w:t>
-      </w:r>
-      <w:proofErr w:type="spellEnd"/>
-      <w:r>
-        <w:rPr>
-          <w:rFonts w:asciiTheme="majorHAnsi" w:eastAsia="Carlito" w:hAnsiTheme="majorHAnsi" w:cstheme="majorHAnsi"/>
-        </w:rPr>
-        <w:t xml:space="preserve"> consists of a spec </w:t>
-      </w:r>
-      <w:proofErr w:type="gramStart"/>
-      <w:r>
-        <w:rPr>
-          <w:rFonts w:asciiTheme="majorHAnsi" w:eastAsia="Carlito" w:hAnsiTheme="majorHAnsi" w:cstheme="majorHAnsi"/>
-        </w:rPr>
-        <w:t>statement which</w:t>
-      </w:r>
-      <w:proofErr w:type="gramEnd"/>
-      <w:r>
-        <w:rPr>
-          <w:rFonts w:asciiTheme="majorHAnsi" w:eastAsia="Carlito" w:hAnsiTheme="majorHAnsi" w:cstheme="majorHAnsi"/>
-        </w:rPr>
-        <w:t xml:space="preserve"> consists of a sequence of statements. These different kinds of statements and their uses </w:t>
-      </w:r>
-      <w:proofErr w:type="gramStart"/>
-      <w:r>
-        <w:rPr>
-          <w:rFonts w:asciiTheme="majorHAnsi" w:eastAsia="Carlito" w:hAnsiTheme="majorHAnsi" w:cstheme="majorHAnsi"/>
-        </w:rPr>
-        <w:t>are described</w:t>
-      </w:r>
-      <w:proofErr w:type="gramEnd"/>
-      <w:r>
-        <w:rPr>
-          <w:rFonts w:asciiTheme="majorHAnsi" w:eastAsia="Carlito" w:hAnsiTheme="majorHAnsi" w:cstheme="majorHAnsi"/>
-        </w:rPr>
-        <w:t xml:space="preserve"> in section 3.4. </w:t>
-      </w:r>
-    </w:p>
-    <w:p>
-      <w:pPr>
-        <w:rPr>
-          <w:rFonts w:asciiTheme="majorHAnsi" w:eastAsia="Carlito" w:hAnsiTheme="majorHAnsi" w:cstheme="majorHAnsi"/>
-        </w:rPr>
-      </w:pPr>
-    </w:p>
-    <w:p>
-      <w:pPr>
-        <w:rPr>
-          <w:rFonts w:asciiTheme="majorHAnsi" w:hAnsiTheme="majorHAnsi" w:cstheme="majorHAnsi"/>
-        </w:rPr>
-      </w:pPr>
-      <w:r>
-        <w:rPr>
-          <w:rFonts w:asciiTheme="majorHAnsi" w:eastAsia="Carlito" w:hAnsiTheme="majorHAnsi" w:cstheme="majorHAnsi"/>
-        </w:rPr>
-        <w:t xml:space="preserve">Safety </w:t>
-      </w:r>
-      <w:proofErr w:type="spellStart"/>
-      <w:r>
-        <w:rPr>
-          <w:rFonts w:asciiTheme="majorHAnsi" w:eastAsia="Carlito" w:hAnsiTheme="majorHAnsi" w:cstheme="majorHAnsi"/>
-        </w:rPr>
-        <w:t>subclauses</w:t>
-      </w:r>
-      <w:proofErr w:type="spellEnd"/>
-      <w:r>
-        <w:rPr>
-          <w:rFonts w:asciiTheme="majorHAnsi" w:eastAsia="Carlito" w:hAnsiTheme="majorHAnsi" w:cstheme="majorHAnsi"/>
-        </w:rPr>
-        <w:t xml:space="preserve"> can occur </w:t>
-      </w:r>
-      <w:proofErr w:type="gramStart"/>
-      <w:r>
-        <w:rPr>
-          <w:rFonts w:asciiTheme="majorHAnsi" w:eastAsia="Carlito" w:hAnsiTheme="majorHAnsi" w:cstheme="majorHAnsi"/>
-        </w:rPr>
-        <w:t>either within an AADL component or component</w:t>
-      </w:r>
-      <w:proofErr w:type="gramEnd"/>
-      <w:r>
-        <w:rPr>
-          <w:rFonts w:asciiTheme="majorHAnsi" w:eastAsia="Carlito" w:hAnsiTheme="majorHAnsi" w:cstheme="majorHAnsi"/>
-        </w:rPr>
-        <w:t xml:space="preserve"> implementation. </w:t>
-      </w:r>
-    </w:p>
-    <w:p/>
-    <w:p>
-      <w:pPr>
-        <w:pStyle w:val="berschrift2"/>
-      </w:pPr>
-      <w:r>
-        <w:t xml:space="preserve"> </w:t>
-      </w:r>
-      <w:bookmarkStart w:id="60" w:name="_Toc525294705"/>
-      <w:r>
-        <w:t>Spec Statement</w:t>
-      </w:r>
-      <w:bookmarkEnd w:id="60"/>
     </w:p>
     <w:p>
       <w:pPr>
@@ -26695,10 +26692,10 @@
           <w:szCs w:val="24"/>
         </w:rPr>
       </w:pPr>
-      <w:bookmarkStart w:id="61" w:name="_Ref509311632"/>
-      <w:bookmarkStart w:id="62" w:name="_Toc509313368"/>
-      <w:bookmarkStart w:id="63" w:name="_Toc509494720"/>
-      <w:bookmarkStart w:id="64" w:name="_Toc525294658"/>
+      <w:bookmarkStart w:id="60" w:name="_Ref509311632"/>
+      <w:bookmarkStart w:id="61" w:name="_Toc509313368"/>
+      <w:bookmarkStart w:id="62" w:name="_Toc509494720"/>
+      <w:bookmarkStart w:id="63" w:name="_Toc525294658"/>
       <w:r>
         <w:rPr>
           <w:sz w:val="24"/>
@@ -26742,7 +26739,7 @@
         </w:rPr>
         <w:fldChar w:fldCharType="end"/>
       </w:r>
-      <w:bookmarkEnd w:id="61"/>
+      <w:bookmarkEnd w:id="60"/>
       <w:r>
         <w:rPr>
           <w:sz w:val="24"/>
@@ -26750,1027 +26747,1027 @@
         </w:rPr>
         <w:t>: Fault Node Definition</w:t>
       </w:r>
+      <w:bookmarkEnd w:id="61"/>
       <w:bookmarkEnd w:id="62"/>
       <w:bookmarkEnd w:id="63"/>
+    </w:p>
+    <w:p/>
+    <w:p>
+      <w:pPr>
+        <w:rPr>
+          <w:rFonts w:asciiTheme="majorHAnsi" w:eastAsia="Carlito" w:hAnsiTheme="majorHAnsi" w:cstheme="majorHAnsi"/>
+        </w:rPr>
+      </w:pPr>
+      <w:r>
+        <w:rPr>
+          <w:rFonts w:asciiTheme="majorHAnsi" w:eastAsia="Carlito" w:hAnsiTheme="majorHAnsi" w:cstheme="majorHAnsi"/>
+        </w:rPr>
+        <w:t xml:space="preserve">The input and output statements (section 3.5.1, 3.5.2) will refer directly to the inputs and return values of the fault node. Every fault node definition contains an input parameter called </w:t>
+      </w:r>
+      <w:r>
+        <w:rPr>
+          <w:rFonts w:asciiTheme="majorHAnsi" w:eastAsia="Courier" w:hAnsiTheme="majorHAnsi" w:cstheme="majorHAnsi"/>
+        </w:rPr>
+        <w:t>trigger</w:t>
+      </w:r>
+      <w:r>
+        <w:rPr>
+          <w:rFonts w:asciiTheme="majorHAnsi" w:eastAsia="Courier" w:hAnsiTheme="majorHAnsi" w:cstheme="majorHAnsi"/>
+        </w:rPr>
+        <w:t>*</w:t>
+      </w:r>
+      <w:r>
+        <w:rPr>
+          <w:rFonts w:asciiTheme="majorHAnsi" w:eastAsia="Courier" w:hAnsiTheme="majorHAnsi" w:cstheme="majorHAnsi"/>
+        </w:rPr>
+        <w:t>.</w:t>
+      </w:r>
+      <w:r>
+        <w:rPr>
+          <w:rFonts w:asciiTheme="majorHAnsi" w:eastAsia="Carlito" w:hAnsiTheme="majorHAnsi" w:cstheme="majorHAnsi"/>
+        </w:rPr>
+        <w:t xml:space="preserve"> All other input parameters </w:t>
+      </w:r>
+      <w:proofErr w:type="gramStart"/>
+      <w:r>
+        <w:rPr>
+          <w:rFonts w:asciiTheme="majorHAnsi" w:eastAsia="Carlito" w:hAnsiTheme="majorHAnsi" w:cstheme="majorHAnsi"/>
+        </w:rPr>
+        <w:t>are linked</w:t>
+      </w:r>
+      <w:proofErr w:type="gramEnd"/>
+      <w:r>
+        <w:rPr>
+          <w:rFonts w:asciiTheme="majorHAnsi" w:eastAsia="Carlito" w:hAnsiTheme="majorHAnsi" w:cstheme="majorHAnsi"/>
+        </w:rPr>
+        <w:t xml:space="preserve"> in the </w:t>
+      </w:r>
+      <w:r>
+        <w:rPr>
+          <w:rFonts w:asciiTheme="majorHAnsi" w:eastAsia="Courier" w:hAnsiTheme="majorHAnsi" w:cstheme="majorHAnsi"/>
+        </w:rPr>
+        <w:t xml:space="preserve">Inputs </w:t>
+      </w:r>
+      <w:r>
+        <w:rPr>
+          <w:rFonts w:asciiTheme="majorHAnsi" w:eastAsia="Carlito" w:hAnsiTheme="majorHAnsi" w:cstheme="majorHAnsi"/>
+        </w:rPr>
+        <w:t xml:space="preserve">statement (section 3.5.1) and the return values are linked with AADL component in the </w:t>
+      </w:r>
+      <w:r>
+        <w:rPr>
+          <w:rFonts w:asciiTheme="majorHAnsi" w:eastAsia="Courier" w:hAnsiTheme="majorHAnsi" w:cstheme="majorHAnsi"/>
+        </w:rPr>
+        <w:t xml:space="preserve">Outputs </w:t>
+      </w:r>
+      <w:r>
+        <w:rPr>
+          <w:rFonts w:asciiTheme="majorHAnsi" w:eastAsia="Carlito" w:hAnsiTheme="majorHAnsi" w:cstheme="majorHAnsi"/>
+        </w:rPr>
+        <w:t xml:space="preserve">statement (section 3.5.2). </w:t>
+      </w:r>
+    </w:p>
+    <w:p>
+      <w:pPr>
+        <w:rPr>
+          <w:rFonts w:asciiTheme="majorHAnsi" w:hAnsiTheme="majorHAnsi" w:cstheme="majorHAnsi"/>
+        </w:rPr>
+      </w:pPr>
+    </w:p>
+    <w:p>
+      <w:pPr>
+        <w:rPr>
+          <w:rFonts w:asciiTheme="majorHAnsi" w:eastAsia="Carlito" w:hAnsiTheme="majorHAnsi" w:cstheme="majorHAnsi"/>
+        </w:rPr>
+      </w:pPr>
+      <w:r>
+        <w:rPr>
+          <w:rFonts w:asciiTheme="majorHAnsi" w:eastAsia="Carlito" w:hAnsiTheme="majorHAnsi" w:cstheme="majorHAnsi"/>
+        </w:rPr>
+        <w:t xml:space="preserve">The fault spec statement will contain zero or more Fault Subcomponent statements. In the case of zero, no faults wrap the AADL component and hence no fault analysis </w:t>
+      </w:r>
+      <w:proofErr w:type="gramStart"/>
+      <w:r>
+        <w:rPr>
+          <w:rFonts w:asciiTheme="majorHAnsi" w:eastAsia="Carlito" w:hAnsiTheme="majorHAnsi" w:cstheme="majorHAnsi"/>
+        </w:rPr>
+        <w:t>is performed</w:t>
+      </w:r>
+      <w:proofErr w:type="gramEnd"/>
+      <w:r>
+        <w:rPr>
+          <w:rFonts w:asciiTheme="majorHAnsi" w:eastAsia="Carlito" w:hAnsiTheme="majorHAnsi" w:cstheme="majorHAnsi"/>
+        </w:rPr>
+        <w:t xml:space="preserve">. </w:t>
+      </w:r>
+    </w:p>
+    <w:p>
+      <w:pPr>
+        <w:rPr>
+          <w:rFonts w:asciiTheme="majorHAnsi" w:eastAsia="Carlito" w:hAnsiTheme="majorHAnsi" w:cstheme="majorHAnsi"/>
+        </w:rPr>
+      </w:pPr>
+    </w:p>
+    <w:p>
+      <w:pPr>
+        <w:rPr>
+          <w:rFonts w:asciiTheme="majorHAnsi" w:eastAsia="Carlito" w:hAnsiTheme="majorHAnsi" w:cstheme="majorHAnsi"/>
+        </w:rPr>
+      </w:pPr>
+      <w:r>
+        <w:rPr>
+          <w:rFonts w:asciiTheme="majorHAnsi" w:eastAsia="Carlito" w:hAnsiTheme="majorHAnsi" w:cstheme="majorHAnsi"/>
+        </w:rPr>
+        <w:t xml:space="preserve">*In future work, this trigger </w:t>
+      </w:r>
+      <w:proofErr w:type="gramStart"/>
+      <w:r>
+        <w:rPr>
+          <w:rFonts w:asciiTheme="majorHAnsi" w:eastAsia="Carlito" w:hAnsiTheme="majorHAnsi" w:cstheme="majorHAnsi"/>
+        </w:rPr>
+        <w:t>will be linked</w:t>
+      </w:r>
+      <w:proofErr w:type="gramEnd"/>
+      <w:r>
+        <w:rPr>
+          <w:rFonts w:asciiTheme="majorHAnsi" w:eastAsia="Carlito" w:hAnsiTheme="majorHAnsi" w:cstheme="majorHAnsi"/>
+        </w:rPr>
+        <w:t xml:space="preserve"> to the trigger statement shown in the grammar above. </w:t>
+      </w:r>
+    </w:p>
+    <w:p/>
+    <w:p>
+      <w:pPr>
+        <w:pStyle w:val="berschrift3"/>
+      </w:pPr>
+      <w:bookmarkStart w:id="64" w:name="_Toc525294706"/>
+      <w:r>
+        <w:t>Fault Statement</w:t>
+      </w:r>
       <w:bookmarkEnd w:id="64"/>
     </w:p>
+    <w:p>
+      <w:pPr>
+        <w:rPr>
+          <w:rFonts w:asciiTheme="majorHAnsi" w:eastAsia="Carlito" w:hAnsiTheme="majorHAnsi" w:cstheme="majorHAnsi"/>
+        </w:rPr>
+      </w:pPr>
+      <w:r>
+        <w:rPr>
+          <w:rFonts w:asciiTheme="majorHAnsi" w:eastAsia="Carlito" w:hAnsiTheme="majorHAnsi" w:cstheme="majorHAnsi"/>
+        </w:rPr>
+        <w:t>The Safety annex spec statement can contain multiple Fault Subcomponent statements. The following is a simplified version of the syntax of a Fault Subcomponent statement:</w:t>
+      </w:r>
+    </w:p>
+    <w:p>
+      <w:pPr>
+        <w:rPr>
+          <w:rFonts w:ascii="Carlito" w:eastAsia="Carlito" w:hAnsi="Carlito" w:cs="Carlito"/>
+        </w:rPr>
+      </w:pPr>
+    </w:p>
+    <w:p>
+      <w:pPr>
+        <w:rPr>
+          <w:rFonts w:ascii="Carlito" w:eastAsia="Carlito" w:hAnsi="Carlito" w:cs="Carlito"/>
+        </w:rPr>
+      </w:pPr>
+    </w:p>
+    <w:p>
+      <w:pPr>
+        <w:rPr>
+          <w:rFonts w:ascii="Carlito" w:eastAsia="Carlito" w:hAnsi="Carlito" w:cs="Carlito"/>
+        </w:rPr>
+      </w:pPr>
+    </w:p>
+    <w:p>
+      <w:pPr>
+        <w:rPr>
+          <w:rFonts w:ascii="Consolas" w:eastAsia="Courier" w:hAnsi="Consolas" w:cs="Courier"/>
+        </w:rPr>
+      </w:pPr>
+      <w:proofErr w:type="spellStart"/>
+      <w:r>
+        <w:rPr>
+          <w:rFonts w:ascii="Consolas" w:eastAsia="Courier" w:hAnsi="Consolas" w:cs="Courier"/>
+          <w:color w:val="3C3C3C"/>
+          <w:sz w:val="20"/>
+          <w:szCs w:val="20"/>
+        </w:rPr>
+        <w:t>FaultSubcomponent</w:t>
+      </w:r>
+      <w:proofErr w:type="spellEnd"/>
+      <w:r>
+        <w:rPr>
+          <w:rFonts w:ascii="Consolas" w:eastAsia="Courier" w:hAnsi="Consolas" w:cs="Courier"/>
+          <w:color w:val="3C3C3C"/>
+          <w:sz w:val="20"/>
+          <w:szCs w:val="20"/>
+        </w:rPr>
+        <w:t xml:space="preserve">:  </w:t>
+      </w:r>
+      <w:r>
+        <w:rPr>
+          <w:rFonts w:ascii="Consolas" w:eastAsia="Courier" w:hAnsi="Consolas" w:cs="Courier"/>
+          <w:color w:val="2A00FF"/>
+          <w:sz w:val="20"/>
+          <w:szCs w:val="20"/>
+        </w:rPr>
+        <w:t>'inputs'</w:t>
+      </w:r>
+      <w:r>
+        <w:rPr>
+          <w:rFonts w:ascii="Consolas" w:eastAsia="Courier" w:hAnsi="Consolas" w:cs="Courier"/>
+          <w:color w:val="3C3C3C"/>
+          <w:sz w:val="20"/>
+          <w:szCs w:val="20"/>
+        </w:rPr>
+        <w:t xml:space="preserve"> </w:t>
+      </w:r>
+      <w:r>
+        <w:rPr>
+          <w:rFonts w:ascii="Consolas" w:eastAsia="Courier" w:hAnsi="Consolas" w:cs="Courier"/>
+          <w:color w:val="2A00FF"/>
+          <w:sz w:val="20"/>
+          <w:szCs w:val="20"/>
+        </w:rPr>
+        <w:t>':'</w:t>
+      </w:r>
+      <w:r>
+        <w:rPr>
+          <w:rFonts w:ascii="Consolas" w:eastAsia="Courier" w:hAnsi="Consolas" w:cs="Courier"/>
+          <w:color w:val="3C3C3C"/>
+          <w:sz w:val="20"/>
+          <w:szCs w:val="20"/>
+        </w:rPr>
+        <w:t xml:space="preserve"> </w:t>
+      </w:r>
+      <w:proofErr w:type="spellStart"/>
+      <w:r>
+        <w:rPr>
+          <w:rFonts w:ascii="Consolas" w:eastAsia="Courier" w:hAnsi="Consolas" w:cs="Courier"/>
+          <w:color w:val="3C3C3C"/>
+          <w:sz w:val="20"/>
+          <w:szCs w:val="20"/>
+        </w:rPr>
+        <w:t>NamedID</w:t>
+      </w:r>
+      <w:proofErr w:type="spellEnd"/>
+      <w:r>
+        <w:rPr>
+          <w:rFonts w:ascii="Consolas" w:eastAsia="Courier" w:hAnsi="Consolas" w:cs="Courier"/>
+          <w:color w:val="3C3C3C"/>
+          <w:sz w:val="20"/>
+          <w:szCs w:val="20"/>
+        </w:rPr>
+        <w:t xml:space="preserve"> </w:t>
+      </w:r>
+      <w:r>
+        <w:rPr>
+          <w:rFonts w:ascii="Consolas" w:eastAsia="Courier" w:hAnsi="Consolas" w:cs="Courier"/>
+          <w:color w:val="2A00FF"/>
+          <w:sz w:val="20"/>
+          <w:szCs w:val="20"/>
+        </w:rPr>
+        <w:t>'&lt;-'</w:t>
+      </w:r>
+      <w:r>
+        <w:rPr>
+          <w:rFonts w:ascii="Consolas" w:eastAsia="Courier" w:hAnsi="Consolas" w:cs="Courier"/>
+          <w:color w:val="3C3C3C"/>
+          <w:sz w:val="20"/>
+          <w:szCs w:val="20"/>
+        </w:rPr>
+        <w:t xml:space="preserve"> Expr (</w:t>
+      </w:r>
+      <w:r>
+        <w:rPr>
+          <w:rFonts w:ascii="Consolas" w:eastAsia="Courier" w:hAnsi="Consolas" w:cs="Courier"/>
+          <w:color w:val="2A00FF"/>
+          <w:sz w:val="20"/>
+          <w:szCs w:val="20"/>
+        </w:rPr>
+        <w:t>','</w:t>
+      </w:r>
+      <w:proofErr w:type="spellStart"/>
+      <w:r>
+        <w:rPr>
+          <w:rFonts w:ascii="Consolas" w:eastAsia="Courier" w:hAnsi="Consolas" w:cs="Courier"/>
+          <w:color w:val="3C3C3C"/>
+          <w:sz w:val="20"/>
+          <w:szCs w:val="20"/>
+        </w:rPr>
+        <w:t>NamedID</w:t>
+      </w:r>
+      <w:proofErr w:type="spellEnd"/>
+      <w:r>
+        <w:rPr>
+          <w:rFonts w:ascii="Consolas" w:eastAsia="Courier" w:hAnsi="Consolas" w:cs="Courier"/>
+          <w:color w:val="3C3C3C"/>
+          <w:sz w:val="20"/>
+          <w:szCs w:val="20"/>
+        </w:rPr>
+        <w:t xml:space="preserve"> </w:t>
+      </w:r>
+      <w:r>
+        <w:rPr>
+          <w:rFonts w:ascii="Consolas" w:eastAsia="Courier" w:hAnsi="Consolas" w:cs="Courier"/>
+          <w:color w:val="2A00FF"/>
+          <w:sz w:val="20"/>
+          <w:szCs w:val="20"/>
+        </w:rPr>
+        <w:t>'&lt;-'</w:t>
+      </w:r>
+      <w:r>
+        <w:rPr>
+          <w:rFonts w:ascii="Consolas" w:eastAsia="Courier" w:hAnsi="Consolas" w:cs="Courier"/>
+          <w:color w:val="3C3C3C"/>
+          <w:sz w:val="20"/>
+          <w:szCs w:val="20"/>
+        </w:rPr>
+        <w:t xml:space="preserve"> Expr)* </w:t>
+      </w:r>
+      <w:r>
+        <w:rPr>
+          <w:rFonts w:ascii="Consolas" w:eastAsia="Courier" w:hAnsi="Consolas" w:cs="Courier"/>
+          <w:color w:val="2A00FF"/>
+          <w:sz w:val="20"/>
+          <w:szCs w:val="20"/>
+        </w:rPr>
+        <w:t>';'</w:t>
+      </w:r>
+    </w:p>
+    <w:p>
+      <w:pPr>
+        <w:rPr>
+          <w:rFonts w:ascii="Consolas" w:eastAsia="Courier" w:hAnsi="Consolas" w:cs="Courier"/>
+        </w:rPr>
+      </w:pPr>
+      <w:r>
+        <w:rPr>
+          <w:rFonts w:ascii="Consolas" w:eastAsia="Courier" w:hAnsi="Consolas" w:cs="Courier"/>
+          <w:color w:val="3C3C3C"/>
+          <w:sz w:val="20"/>
+          <w:szCs w:val="20"/>
+        </w:rPr>
+        <w:t xml:space="preserve">      </w:t>
+      </w:r>
+      <w:r>
+        <w:rPr>
+          <w:rFonts w:ascii="Consolas" w:eastAsia="Courier" w:hAnsi="Consolas" w:cs="Courier"/>
+          <w:color w:val="3C3C3C"/>
+          <w:sz w:val="20"/>
+          <w:szCs w:val="20"/>
+        </w:rPr>
+        <w:t>|</w:t>
+      </w:r>
+      <w:r>
+        <w:rPr>
+          <w:rFonts w:ascii="Consolas" w:eastAsia="Courier" w:hAnsi="Consolas" w:cs="Courier"/>
+          <w:color w:val="3C3C3C"/>
+          <w:sz w:val="20"/>
+          <w:szCs w:val="20"/>
+        </w:rPr>
+        <w:t xml:space="preserve"> </w:t>
+      </w:r>
+      <w:r>
+        <w:rPr>
+          <w:rFonts w:ascii="Consolas" w:eastAsia="Courier" w:hAnsi="Consolas" w:cs="Courier"/>
+          <w:color w:val="2A00FF"/>
+          <w:sz w:val="20"/>
+          <w:szCs w:val="20"/>
+        </w:rPr>
+        <w:t>'outputs'</w:t>
+      </w:r>
+      <w:r>
+        <w:rPr>
+          <w:rFonts w:ascii="Consolas" w:eastAsia="Courier" w:hAnsi="Consolas" w:cs="Courier"/>
+          <w:color w:val="3C3C3C"/>
+          <w:sz w:val="20"/>
+          <w:szCs w:val="20"/>
+        </w:rPr>
+        <w:t xml:space="preserve"> </w:t>
+      </w:r>
+      <w:r>
+        <w:rPr>
+          <w:rFonts w:ascii="Consolas" w:eastAsia="Courier" w:hAnsi="Consolas" w:cs="Courier"/>
+          <w:color w:val="2A00FF"/>
+          <w:sz w:val="20"/>
+          <w:szCs w:val="20"/>
+        </w:rPr>
+        <w:t>':'</w:t>
+      </w:r>
+      <w:r>
+        <w:rPr>
+          <w:rFonts w:ascii="Consolas" w:eastAsia="Courier" w:hAnsi="Consolas" w:cs="Courier"/>
+          <w:color w:val="3C3C3C"/>
+          <w:sz w:val="20"/>
+          <w:szCs w:val="20"/>
+        </w:rPr>
+        <w:t xml:space="preserve"> </w:t>
+      </w:r>
+      <w:proofErr w:type="spellStart"/>
+      <w:r>
+        <w:rPr>
+          <w:rFonts w:ascii="Consolas" w:eastAsia="Courier" w:hAnsi="Consolas" w:cs="Courier"/>
+          <w:color w:val="3C3C3C"/>
+          <w:sz w:val="20"/>
+          <w:szCs w:val="20"/>
+        </w:rPr>
+        <w:t>NestedDotID</w:t>
+      </w:r>
+      <w:proofErr w:type="spellEnd"/>
+      <w:r>
+        <w:rPr>
+          <w:rFonts w:ascii="Consolas" w:eastAsia="Courier" w:hAnsi="Consolas" w:cs="Courier"/>
+          <w:color w:val="3C3C3C"/>
+          <w:sz w:val="20"/>
+          <w:szCs w:val="20"/>
+        </w:rPr>
+        <w:t xml:space="preserve"> </w:t>
+      </w:r>
+      <w:r>
+        <w:rPr>
+          <w:rFonts w:ascii="Consolas" w:eastAsia="Courier" w:hAnsi="Consolas" w:cs="Courier"/>
+          <w:color w:val="2A00FF"/>
+          <w:sz w:val="20"/>
+          <w:szCs w:val="20"/>
+        </w:rPr>
+        <w:t>'&lt;-'</w:t>
+      </w:r>
+      <w:r>
+        <w:rPr>
+          <w:rFonts w:ascii="Consolas" w:eastAsia="Courier" w:hAnsi="Consolas" w:cs="Courier"/>
+          <w:color w:val="3C3C3C"/>
+          <w:sz w:val="20"/>
+          <w:szCs w:val="20"/>
+        </w:rPr>
+        <w:t xml:space="preserve"> </w:t>
+      </w:r>
+      <w:proofErr w:type="spellStart"/>
+      <w:r>
+        <w:rPr>
+          <w:rFonts w:ascii="Consolas" w:eastAsia="Courier" w:hAnsi="Consolas" w:cs="Courier"/>
+          <w:color w:val="3C3C3C"/>
+          <w:sz w:val="20"/>
+          <w:szCs w:val="20"/>
+        </w:rPr>
+        <w:t>NamedID</w:t>
+      </w:r>
+      <w:proofErr w:type="spellEnd"/>
+      <w:r>
+        <w:rPr>
+          <w:rFonts w:ascii="Consolas" w:eastAsia="Courier" w:hAnsi="Consolas" w:cs="Courier"/>
+          <w:color w:val="3C3C3C"/>
+          <w:sz w:val="20"/>
+          <w:szCs w:val="20"/>
+        </w:rPr>
+        <w:t xml:space="preserve">   (</w:t>
+      </w:r>
+      <w:r>
+        <w:rPr>
+          <w:rFonts w:ascii="Consolas" w:eastAsia="Courier" w:hAnsi="Consolas" w:cs="Courier"/>
+          <w:color w:val="2A00FF"/>
+          <w:sz w:val="20"/>
+          <w:szCs w:val="20"/>
+        </w:rPr>
+        <w:t>','</w:t>
+      </w:r>
+      <w:proofErr w:type="spellStart"/>
+      <w:r>
+        <w:rPr>
+          <w:rFonts w:ascii="Consolas" w:eastAsia="Courier" w:hAnsi="Consolas" w:cs="Courier"/>
+          <w:color w:val="3C3C3C"/>
+          <w:sz w:val="20"/>
+          <w:szCs w:val="20"/>
+        </w:rPr>
+        <w:t>NestedDotID</w:t>
+      </w:r>
+      <w:proofErr w:type="spellEnd"/>
+      <w:r>
+        <w:rPr>
+          <w:rFonts w:ascii="Consolas" w:eastAsia="Courier" w:hAnsi="Consolas" w:cs="Courier"/>
+          <w:color w:val="3C3C3C"/>
+          <w:sz w:val="20"/>
+          <w:szCs w:val="20"/>
+        </w:rPr>
+        <w:t xml:space="preserve"> </w:t>
+      </w:r>
+      <w:r>
+        <w:rPr>
+          <w:rFonts w:ascii="Consolas" w:eastAsia="Courier" w:hAnsi="Consolas" w:cs="Courier"/>
+          <w:color w:val="2A00FF"/>
+          <w:sz w:val="20"/>
+          <w:szCs w:val="20"/>
+        </w:rPr>
+        <w:t>'&lt;-'</w:t>
+      </w:r>
+      <w:r>
+        <w:rPr>
+          <w:rFonts w:ascii="Consolas" w:eastAsia="Courier" w:hAnsi="Consolas" w:cs="Courier"/>
+          <w:color w:val="3C3C3C"/>
+          <w:sz w:val="20"/>
+          <w:szCs w:val="20"/>
+        </w:rPr>
+        <w:t xml:space="preserve"> </w:t>
+      </w:r>
+      <w:proofErr w:type="spellStart"/>
+      <w:r>
+        <w:rPr>
+          <w:rFonts w:ascii="Consolas" w:eastAsia="Courier" w:hAnsi="Consolas" w:cs="Courier"/>
+          <w:color w:val="3C3C3C"/>
+          <w:sz w:val="20"/>
+          <w:szCs w:val="20"/>
+        </w:rPr>
+        <w:t>NamedID</w:t>
+      </w:r>
+      <w:proofErr w:type="spellEnd"/>
+      <w:r>
+        <w:rPr>
+          <w:rFonts w:ascii="Consolas" w:eastAsia="Courier" w:hAnsi="Consolas" w:cs="Courier"/>
+          <w:color w:val="3C3C3C"/>
+          <w:sz w:val="20"/>
+          <w:szCs w:val="20"/>
+        </w:rPr>
+        <w:t xml:space="preserve">)* </w:t>
+      </w:r>
+      <w:r>
+        <w:rPr>
+          <w:rFonts w:ascii="Consolas" w:eastAsia="Courier" w:hAnsi="Consolas" w:cs="Courier"/>
+          <w:color w:val="2A00FF"/>
+          <w:sz w:val="20"/>
+          <w:szCs w:val="20"/>
+        </w:rPr>
+        <w:t>';'</w:t>
+      </w:r>
+    </w:p>
+    <w:p>
+      <w:pPr>
+        <w:rPr>
+          <w:rFonts w:ascii="Consolas" w:eastAsia="Courier" w:hAnsi="Consolas" w:cs="Courier"/>
+        </w:rPr>
+      </w:pPr>
+      <w:r>
+        <w:rPr>
+          <w:rFonts w:ascii="Consolas" w:eastAsia="Courier" w:hAnsi="Consolas" w:cs="Courier"/>
+          <w:color w:val="3C3C3C"/>
+          <w:sz w:val="20"/>
+          <w:szCs w:val="20"/>
+        </w:rPr>
+        <w:t xml:space="preserve">      </w:t>
+      </w:r>
+      <w:r>
+        <w:rPr>
+          <w:rFonts w:ascii="Consolas" w:eastAsia="Courier" w:hAnsi="Consolas" w:cs="Courier"/>
+        </w:rPr>
+        <w:t xml:space="preserve">| </w:t>
+      </w:r>
+      <w:r>
+        <w:rPr>
+          <w:rFonts w:ascii="Consolas" w:eastAsia="Courier" w:hAnsi="Consolas" w:cs="Courier"/>
+          <w:color w:val="2A00FF"/>
+          <w:sz w:val="20"/>
+          <w:szCs w:val="20"/>
+        </w:rPr>
+        <w:t>'duration'</w:t>
+      </w:r>
+      <w:r>
+        <w:rPr>
+          <w:rFonts w:ascii="Consolas" w:eastAsia="Courier" w:hAnsi="Consolas" w:cs="Courier"/>
+          <w:color w:val="3C3C3C"/>
+          <w:sz w:val="20"/>
+          <w:szCs w:val="20"/>
+        </w:rPr>
+        <w:t xml:space="preserve"> </w:t>
+      </w:r>
+      <w:r>
+        <w:rPr>
+          <w:rFonts w:ascii="Consolas" w:eastAsia="Courier" w:hAnsi="Consolas" w:cs="Courier"/>
+          <w:color w:val="2A00FF"/>
+          <w:sz w:val="20"/>
+          <w:szCs w:val="20"/>
+        </w:rPr>
+        <w:t>':'</w:t>
+      </w:r>
+      <w:r>
+        <w:rPr>
+          <w:rFonts w:ascii="Consolas" w:eastAsia="Courier" w:hAnsi="Consolas" w:cs="Courier"/>
+          <w:color w:val="3C3C3C"/>
+          <w:sz w:val="20"/>
+          <w:szCs w:val="20"/>
+        </w:rPr>
+        <w:t xml:space="preserve"> </w:t>
+      </w:r>
+      <w:proofErr w:type="spellStart"/>
+      <w:r>
+        <w:rPr>
+          <w:rFonts w:ascii="Consolas" w:eastAsia="Courier" w:hAnsi="Consolas" w:cs="Courier"/>
+          <w:color w:val="3C3C3C"/>
+          <w:sz w:val="20"/>
+          <w:szCs w:val="20"/>
+        </w:rPr>
+        <w:t>TemporalConstraint</w:t>
+      </w:r>
+      <w:proofErr w:type="spellEnd"/>
+      <w:r>
+        <w:rPr>
+          <w:rFonts w:ascii="Consolas" w:eastAsia="Courier" w:hAnsi="Consolas" w:cs="Courier"/>
+          <w:color w:val="3C3C3C"/>
+          <w:sz w:val="20"/>
+          <w:szCs w:val="20"/>
+        </w:rPr>
+        <w:t xml:space="preserve"> (Interval)? </w:t>
+      </w:r>
+      <w:r>
+        <w:rPr>
+          <w:rFonts w:ascii="Consolas" w:eastAsia="Courier" w:hAnsi="Consolas" w:cs="Courier"/>
+          <w:color w:val="2A00FF"/>
+          <w:sz w:val="20"/>
+          <w:szCs w:val="20"/>
+        </w:rPr>
+        <w:t>';'</w:t>
+      </w:r>
+      <w:r>
+        <w:rPr>
+          <w:rFonts w:ascii="Consolas" w:eastAsia="Courier" w:hAnsi="Consolas" w:cs="Courier"/>
+          <w:color w:val="3C3C3C"/>
+          <w:sz w:val="20"/>
+          <w:szCs w:val="20"/>
+        </w:rPr>
+        <w:t xml:space="preserve">  </w:t>
+      </w:r>
+    </w:p>
+    <w:p>
+      <w:pPr>
+        <w:rPr>
+          <w:rFonts w:ascii="Consolas" w:eastAsia="Courier" w:hAnsi="Consolas" w:cs="Courier"/>
+          <w:color w:val="2A00FF"/>
+          <w:sz w:val="20"/>
+          <w:szCs w:val="20"/>
+        </w:rPr>
+      </w:pPr>
+      <w:r>
+        <w:rPr>
+          <w:rFonts w:ascii="Consolas" w:eastAsia="Courier" w:hAnsi="Consolas" w:cs="Courier"/>
+          <w:color w:val="3C3C3C"/>
+          <w:sz w:val="20"/>
+          <w:szCs w:val="20"/>
+        </w:rPr>
+        <w:t xml:space="preserve">      |</w:t>
+      </w:r>
+      <w:r>
+        <w:rPr>
+          <w:rFonts w:ascii="Consolas" w:eastAsia="Courier" w:hAnsi="Consolas" w:cs="Courier"/>
+          <w:color w:val="3C3C3C"/>
+          <w:sz w:val="20"/>
+          <w:szCs w:val="20"/>
+        </w:rPr>
+        <w:t xml:space="preserve"> </w:t>
+      </w:r>
+      <w:r>
+        <w:rPr>
+          <w:rFonts w:ascii="Consolas" w:eastAsia="Courier" w:hAnsi="Consolas" w:cs="Courier"/>
+          <w:color w:val="2A00FF"/>
+          <w:sz w:val="20"/>
+          <w:szCs w:val="20"/>
+        </w:rPr>
+        <w:t>'probability'</w:t>
+      </w:r>
+      <w:r>
+        <w:rPr>
+          <w:rFonts w:ascii="Consolas" w:eastAsia="Courier" w:hAnsi="Consolas" w:cs="Courier"/>
+          <w:color w:val="3C3C3C"/>
+          <w:sz w:val="20"/>
+          <w:szCs w:val="20"/>
+        </w:rPr>
+        <w:t xml:space="preserve"> </w:t>
+      </w:r>
+      <w:r>
+        <w:rPr>
+          <w:rFonts w:ascii="Consolas" w:eastAsia="Courier" w:hAnsi="Consolas" w:cs="Courier"/>
+          <w:color w:val="2A00FF"/>
+          <w:sz w:val="20"/>
+          <w:szCs w:val="20"/>
+        </w:rPr>
+        <w:t>':'</w:t>
+      </w:r>
+      <w:r>
+        <w:rPr>
+          <w:rFonts w:ascii="Consolas" w:eastAsia="Courier" w:hAnsi="Consolas" w:cs="Courier"/>
+          <w:color w:val="3C3C3C"/>
+          <w:sz w:val="20"/>
+          <w:szCs w:val="20"/>
+        </w:rPr>
+        <w:t xml:space="preserve"> </w:t>
+      </w:r>
+      <w:proofErr w:type="spellStart"/>
+      <w:r>
+        <w:rPr>
+          <w:rFonts w:ascii="Consolas" w:eastAsia="Courier" w:hAnsi="Consolas" w:cs="Courier"/>
+          <w:color w:val="3C3C3C"/>
+          <w:sz w:val="20"/>
+          <w:szCs w:val="20"/>
+        </w:rPr>
+        <w:t>Real_Literal</w:t>
+      </w:r>
+      <w:proofErr w:type="spellEnd"/>
+      <w:r>
+        <w:rPr>
+          <w:rFonts w:ascii="Consolas" w:eastAsia="Courier" w:hAnsi="Consolas" w:cs="Courier"/>
+          <w:color w:val="2A00FF"/>
+          <w:sz w:val="20"/>
+          <w:szCs w:val="20"/>
+        </w:rPr>
+        <w:t xml:space="preserve"> ';'</w:t>
+      </w:r>
+    </w:p>
+    <w:p>
+      <w:pPr>
+        <w:rPr>
+          <w:rFonts w:ascii="Consolas" w:eastAsia="Courier" w:hAnsi="Consolas" w:cs="Courier"/>
+          <w:color w:val="2A00FF"/>
+          <w:sz w:val="20"/>
+          <w:szCs w:val="20"/>
+        </w:rPr>
+      </w:pPr>
+      <w:r>
+        <w:rPr>
+          <w:rFonts w:ascii="Consolas" w:eastAsia="Courier" w:hAnsi="Consolas" w:cs="Courier"/>
+          <w:color w:val="2A00FF"/>
+          <w:sz w:val="20"/>
+          <w:szCs w:val="20"/>
+        </w:rPr>
+        <w:t xml:space="preserve">      </w:t>
+      </w:r>
+      <w:r>
+        <w:rPr>
+          <w:rFonts w:ascii="Consolas" w:eastAsia="Courier" w:hAnsi="Consolas" w:cs="Courier"/>
+          <w:color w:val="3C3C3C"/>
+          <w:sz w:val="20"/>
+          <w:szCs w:val="20"/>
+        </w:rPr>
+        <w:t>|</w:t>
+      </w:r>
+      <w:r>
+        <w:rPr>
+          <w:rFonts w:ascii="Consolas" w:eastAsia="Courier" w:hAnsi="Consolas" w:cs="Courier"/>
+          <w:color w:val="2A00FF"/>
+          <w:sz w:val="20"/>
+          <w:szCs w:val="20"/>
+        </w:rPr>
+        <w:t xml:space="preserve"> </w:t>
+      </w:r>
+      <w:r>
+        <w:rPr>
+          <w:rFonts w:ascii="Consolas" w:eastAsia="Courier" w:hAnsi="Consolas" w:cs="Courier"/>
+          <w:color w:val="2A00FF"/>
+          <w:sz w:val="20"/>
+          <w:szCs w:val="20"/>
+        </w:rPr>
+        <w:t>'enabled'</w:t>
+      </w:r>
+      <w:r>
+        <w:rPr>
+          <w:rFonts w:ascii="Consolas" w:eastAsia="Courier" w:hAnsi="Consolas" w:cs="Courier"/>
+          <w:color w:val="3C3C3C"/>
+          <w:sz w:val="20"/>
+          <w:szCs w:val="20"/>
+        </w:rPr>
+        <w:t xml:space="preserve"> </w:t>
+      </w:r>
+      <w:r>
+        <w:rPr>
+          <w:rFonts w:ascii="Consolas" w:eastAsia="Courier" w:hAnsi="Consolas" w:cs="Courier"/>
+          <w:color w:val="2A00FF"/>
+          <w:sz w:val="20"/>
+          <w:szCs w:val="20"/>
+        </w:rPr>
+        <w:t>':'</w:t>
+      </w:r>
+      <w:r>
+        <w:rPr>
+          <w:rFonts w:ascii="Consolas" w:eastAsia="Courier" w:hAnsi="Consolas" w:cs="Courier"/>
+          <w:color w:val="3C3C3C"/>
+          <w:sz w:val="20"/>
+          <w:szCs w:val="20"/>
+        </w:rPr>
+        <w:t xml:space="preserve"> </w:t>
+      </w:r>
+      <w:proofErr w:type="spellStart"/>
+      <w:r>
+        <w:rPr>
+          <w:rFonts w:ascii="Consolas" w:eastAsia="Courier" w:hAnsi="Consolas" w:cs="Courier"/>
+          <w:color w:val="3C3C3C"/>
+          <w:sz w:val="20"/>
+          <w:szCs w:val="20"/>
+        </w:rPr>
+        <w:t>TriggerCondition</w:t>
+      </w:r>
+      <w:proofErr w:type="spellEnd"/>
+      <w:r>
+        <w:rPr>
+          <w:rFonts w:ascii="Consolas" w:eastAsia="Courier" w:hAnsi="Consolas" w:cs="Courier"/>
+          <w:color w:val="2A00FF"/>
+          <w:sz w:val="20"/>
+          <w:szCs w:val="20"/>
+        </w:rPr>
+        <w:t xml:space="preserve"> '</w:t>
+      </w:r>
+      <w:proofErr w:type="gramStart"/>
+      <w:r>
+        <w:rPr>
+          <w:rFonts w:ascii="Consolas" w:eastAsia="Courier" w:hAnsi="Consolas" w:cs="Courier"/>
+          <w:color w:val="2A00FF"/>
+          <w:sz w:val="20"/>
+          <w:szCs w:val="20"/>
+        </w:rPr>
+        <w:t>;</w:t>
+      </w:r>
+      <w:proofErr w:type="gramEnd"/>
+      <w:r>
+        <w:rPr>
+          <w:rFonts w:ascii="Consolas" w:eastAsia="Courier" w:hAnsi="Consolas" w:cs="Courier"/>
+          <w:color w:val="2A00FF"/>
+          <w:sz w:val="20"/>
+          <w:szCs w:val="20"/>
+        </w:rPr>
+        <w:t>'</w:t>
+      </w:r>
+    </w:p>
+    <w:p>
+      <w:pPr>
+        <w:rPr>
+          <w:rFonts w:ascii="Consolas" w:eastAsia="Courier" w:hAnsi="Consolas" w:cs="Courier"/>
+        </w:rPr>
+      </w:pPr>
+      <w:r>
+        <w:rPr>
+          <w:rFonts w:ascii="Consolas" w:eastAsia="Courier" w:hAnsi="Consolas" w:cs="Courier"/>
+          <w:color w:val="2A00FF"/>
+          <w:sz w:val="20"/>
+          <w:szCs w:val="20"/>
+        </w:rPr>
+        <w:t xml:space="preserve">      </w:t>
+      </w:r>
+      <w:r>
+        <w:rPr>
+          <w:rFonts w:ascii="Consolas" w:eastAsia="Courier" w:hAnsi="Consolas" w:cs="Courier"/>
+          <w:color w:val="3C3C3C"/>
+          <w:sz w:val="20"/>
+          <w:szCs w:val="20"/>
+        </w:rPr>
+        <w:t>|</w:t>
+      </w:r>
+      <w:r>
+        <w:rPr>
+          <w:rFonts w:ascii="Consolas" w:eastAsia="Courier" w:hAnsi="Consolas" w:cs="Courier"/>
+          <w:color w:val="2A00FF"/>
+          <w:sz w:val="20"/>
+          <w:szCs w:val="20"/>
+        </w:rPr>
+        <w:t xml:space="preserve"> </w:t>
+      </w:r>
+      <w:r>
+        <w:rPr>
+          <w:rFonts w:ascii="Consolas" w:eastAsia="Courier" w:hAnsi="Consolas" w:cs="Courier"/>
+          <w:color w:val="2A00FF"/>
+          <w:sz w:val="20"/>
+          <w:szCs w:val="20"/>
+        </w:rPr>
+        <w:t>'</w:t>
+      </w:r>
+      <w:proofErr w:type="spellStart"/>
+      <w:r>
+        <w:rPr>
+          <w:rFonts w:ascii="Consolas" w:eastAsia="Courier" w:hAnsi="Consolas" w:cs="Courier"/>
+          <w:color w:val="2A00FF"/>
+          <w:sz w:val="20"/>
+          <w:szCs w:val="20"/>
+        </w:rPr>
+        <w:t>propagate_type</w:t>
+      </w:r>
+      <w:proofErr w:type="spellEnd"/>
+      <w:r>
+        <w:rPr>
+          <w:rFonts w:ascii="Consolas" w:eastAsia="Courier" w:hAnsi="Consolas" w:cs="Courier"/>
+          <w:color w:val="2A00FF"/>
+          <w:sz w:val="20"/>
+          <w:szCs w:val="20"/>
+        </w:rPr>
+        <w:t>'</w:t>
+      </w:r>
+      <w:r>
+        <w:rPr>
+          <w:rFonts w:ascii="Consolas" w:eastAsia="Courier" w:hAnsi="Consolas" w:cs="Courier"/>
+          <w:color w:val="3C3C3C"/>
+          <w:sz w:val="20"/>
+          <w:szCs w:val="20"/>
+        </w:rPr>
+        <w:t xml:space="preserve"> </w:t>
+      </w:r>
+      <w:r>
+        <w:rPr>
+          <w:rFonts w:ascii="Consolas" w:eastAsia="Courier" w:hAnsi="Consolas" w:cs="Courier"/>
+          <w:color w:val="2A00FF"/>
+          <w:sz w:val="20"/>
+          <w:szCs w:val="20"/>
+        </w:rPr>
+        <w:t>':'</w:t>
+      </w:r>
+      <w:r>
+        <w:rPr>
+          <w:rFonts w:ascii="Consolas" w:eastAsia="Courier" w:hAnsi="Consolas" w:cs="Courier"/>
+          <w:color w:val="3C3C3C"/>
+          <w:sz w:val="20"/>
+          <w:szCs w:val="20"/>
+        </w:rPr>
+        <w:t xml:space="preserve"> </w:t>
+      </w:r>
+      <w:proofErr w:type="spellStart"/>
+      <w:r>
+        <w:rPr>
+          <w:rFonts w:ascii="Consolas" w:eastAsia="Courier" w:hAnsi="Consolas" w:cs="Courier"/>
+          <w:color w:val="3C3C3C"/>
+          <w:sz w:val="20"/>
+          <w:szCs w:val="20"/>
+        </w:rPr>
+        <w:t>PropagationTypeConstraint</w:t>
+      </w:r>
+      <w:proofErr w:type="spellEnd"/>
+      <w:r>
+        <w:rPr>
+          <w:rFonts w:ascii="Consolas" w:eastAsia="Courier" w:hAnsi="Consolas" w:cs="Courier"/>
+          <w:color w:val="2A00FF"/>
+          <w:sz w:val="20"/>
+          <w:szCs w:val="20"/>
+        </w:rPr>
+        <w:t xml:space="preserve"> ';'</w:t>
+      </w:r>
+    </w:p>
+    <w:p>
+      <w:pPr>
+        <w:rPr>
+          <w:rFonts w:ascii="Consolas" w:eastAsia="Courier" w:hAnsi="Consolas" w:cs="Courier"/>
+        </w:rPr>
+      </w:pPr>
+      <w:r>
+        <w:rPr>
+          <w:rFonts w:ascii="Consolas" w:eastAsia="Courier" w:hAnsi="Consolas" w:cs="Courier"/>
+          <w:color w:val="3C3C3C"/>
+          <w:sz w:val="20"/>
+          <w:szCs w:val="20"/>
+        </w:rPr>
+        <w:t xml:space="preserve">      </w:t>
+      </w:r>
+      <w:r>
+        <w:rPr>
+          <w:rFonts w:ascii="Consolas" w:eastAsia="Courier" w:hAnsi="Consolas" w:cs="Courier"/>
+          <w:color w:val="3C3C3C"/>
+          <w:sz w:val="20"/>
+          <w:szCs w:val="20"/>
+        </w:rPr>
+        <w:t>|</w:t>
+      </w:r>
+      <w:r>
+        <w:rPr>
+          <w:rFonts w:ascii="Consolas" w:eastAsia="Courier" w:hAnsi="Consolas" w:cs="Courier"/>
+          <w:color w:val="3C3C3C"/>
+          <w:sz w:val="20"/>
+          <w:szCs w:val="20"/>
+        </w:rPr>
+        <w:t xml:space="preserve"> </w:t>
+      </w:r>
+      <w:proofErr w:type="spellStart"/>
+      <w:r>
+        <w:rPr>
+          <w:rFonts w:ascii="Consolas" w:eastAsia="Courier" w:hAnsi="Consolas" w:cs="Courier"/>
+          <w:color w:val="3C3C3C"/>
+          <w:sz w:val="20"/>
+          <w:szCs w:val="20"/>
+        </w:rPr>
+        <w:t>SafetyEqStatement</w:t>
+      </w:r>
+      <w:proofErr w:type="spellEnd"/>
+      <w:r>
+        <w:rPr>
+          <w:rFonts w:ascii="Consolas" w:eastAsia="Courier" w:hAnsi="Consolas" w:cs="Courier"/>
+          <w:color w:val="3C3C3C"/>
+          <w:sz w:val="20"/>
+          <w:szCs w:val="20"/>
+        </w:rPr>
+        <w:t xml:space="preserve"> </w:t>
+      </w:r>
+    </w:p>
     <w:p/>
     <w:p>
       <w:pPr>
-        <w:rPr>
-          <w:rFonts w:asciiTheme="majorHAnsi" w:eastAsia="Carlito" w:hAnsiTheme="majorHAnsi" w:cstheme="majorHAnsi"/>
-        </w:rPr>
-      </w:pPr>
-      <w:r>
-        <w:rPr>
-          <w:rFonts w:asciiTheme="majorHAnsi" w:eastAsia="Carlito" w:hAnsiTheme="majorHAnsi" w:cstheme="majorHAnsi"/>
-        </w:rPr>
-        <w:t xml:space="preserve">The input and output statements (section 3.5.1, 3.5.2) will refer directly to the inputs and return values of the fault node. Every fault node definition contains an input parameter called </w:t>
-      </w:r>
-      <w:r>
-        <w:rPr>
-          <w:rFonts w:asciiTheme="majorHAnsi" w:eastAsia="Courier" w:hAnsiTheme="majorHAnsi" w:cstheme="majorHAnsi"/>
-        </w:rPr>
-        <w:t>trigger</w:t>
-      </w:r>
-      <w:r>
-        <w:rPr>
-          <w:rFonts w:asciiTheme="majorHAnsi" w:eastAsia="Courier" w:hAnsiTheme="majorHAnsi" w:cstheme="majorHAnsi"/>
-        </w:rPr>
-        <w:t>*</w:t>
-      </w:r>
-      <w:r>
-        <w:rPr>
-          <w:rFonts w:asciiTheme="majorHAnsi" w:eastAsia="Courier" w:hAnsiTheme="majorHAnsi" w:cstheme="majorHAnsi"/>
-        </w:rPr>
-        <w:t>.</w:t>
-      </w:r>
-      <w:r>
-        <w:rPr>
-          <w:rFonts w:asciiTheme="majorHAnsi" w:eastAsia="Carlito" w:hAnsiTheme="majorHAnsi" w:cstheme="majorHAnsi"/>
-        </w:rPr>
-        <w:t xml:space="preserve"> All other input parameters </w:t>
-      </w:r>
-      <w:proofErr w:type="gramStart"/>
-      <w:r>
-        <w:rPr>
-          <w:rFonts w:asciiTheme="majorHAnsi" w:eastAsia="Carlito" w:hAnsiTheme="majorHAnsi" w:cstheme="majorHAnsi"/>
-        </w:rPr>
-        <w:t>are linked</w:t>
-      </w:r>
-      <w:proofErr w:type="gramEnd"/>
-      <w:r>
-        <w:rPr>
-          <w:rFonts w:asciiTheme="majorHAnsi" w:eastAsia="Carlito" w:hAnsiTheme="majorHAnsi" w:cstheme="majorHAnsi"/>
-        </w:rPr>
-        <w:t xml:space="preserve"> in the </w:t>
-      </w:r>
-      <w:r>
-        <w:rPr>
-          <w:rFonts w:asciiTheme="majorHAnsi" w:eastAsia="Courier" w:hAnsiTheme="majorHAnsi" w:cstheme="majorHAnsi"/>
-        </w:rPr>
-        <w:t xml:space="preserve">Inputs </w:t>
-      </w:r>
-      <w:r>
-        <w:rPr>
-          <w:rFonts w:asciiTheme="majorHAnsi" w:eastAsia="Carlito" w:hAnsiTheme="majorHAnsi" w:cstheme="majorHAnsi"/>
-        </w:rPr>
-        <w:t xml:space="preserve">statement (section 3.5.1) and the return values are linked with AADL component in the </w:t>
-      </w:r>
-      <w:r>
-        <w:rPr>
-          <w:rFonts w:asciiTheme="majorHAnsi" w:eastAsia="Courier" w:hAnsiTheme="majorHAnsi" w:cstheme="majorHAnsi"/>
-        </w:rPr>
-        <w:t xml:space="preserve">Outputs </w:t>
-      </w:r>
-      <w:r>
-        <w:rPr>
-          <w:rFonts w:asciiTheme="majorHAnsi" w:eastAsia="Carlito" w:hAnsiTheme="majorHAnsi" w:cstheme="majorHAnsi"/>
-        </w:rPr>
-        <w:t xml:space="preserve">statement (section 3.5.2). </w:t>
-      </w:r>
-    </w:p>
-    <w:p>
-      <w:pPr>
-        <w:rPr>
-          <w:rFonts w:asciiTheme="majorHAnsi" w:hAnsiTheme="majorHAnsi" w:cstheme="majorHAnsi"/>
-        </w:rPr>
-      </w:pPr>
-    </w:p>
-    <w:p>
-      <w:pPr>
-        <w:rPr>
-          <w:rFonts w:asciiTheme="majorHAnsi" w:eastAsia="Carlito" w:hAnsiTheme="majorHAnsi" w:cstheme="majorHAnsi"/>
-        </w:rPr>
-      </w:pPr>
-      <w:r>
-        <w:rPr>
-          <w:rFonts w:asciiTheme="majorHAnsi" w:eastAsia="Carlito" w:hAnsiTheme="majorHAnsi" w:cstheme="majorHAnsi"/>
-        </w:rPr>
-        <w:t xml:space="preserve">The fault spec statement will contain zero or more Fault Subcomponent statements. In the case of zero, no faults wrap the AADL component and hence no fault analysis </w:t>
-      </w:r>
-      <w:proofErr w:type="gramStart"/>
-      <w:r>
-        <w:rPr>
-          <w:rFonts w:asciiTheme="majorHAnsi" w:eastAsia="Carlito" w:hAnsiTheme="majorHAnsi" w:cstheme="majorHAnsi"/>
-        </w:rPr>
-        <w:t>is performed</w:t>
-      </w:r>
-      <w:proofErr w:type="gramEnd"/>
-      <w:r>
-        <w:rPr>
-          <w:rFonts w:asciiTheme="majorHAnsi" w:eastAsia="Carlito" w:hAnsiTheme="majorHAnsi" w:cstheme="majorHAnsi"/>
-        </w:rPr>
-        <w:t xml:space="preserve">. </w:t>
-      </w:r>
-    </w:p>
-    <w:p>
-      <w:pPr>
-        <w:rPr>
-          <w:rFonts w:asciiTheme="majorHAnsi" w:eastAsia="Carlito" w:hAnsiTheme="majorHAnsi" w:cstheme="majorHAnsi"/>
-        </w:rPr>
-      </w:pPr>
-    </w:p>
-    <w:p>
-      <w:pPr>
-        <w:rPr>
-          <w:rFonts w:asciiTheme="majorHAnsi" w:eastAsia="Carlito" w:hAnsiTheme="majorHAnsi" w:cstheme="majorHAnsi"/>
-        </w:rPr>
-      </w:pPr>
-      <w:r>
-        <w:rPr>
-          <w:rFonts w:asciiTheme="majorHAnsi" w:eastAsia="Carlito" w:hAnsiTheme="majorHAnsi" w:cstheme="majorHAnsi"/>
-        </w:rPr>
-        <w:t xml:space="preserve">*In future work, this trigger </w:t>
-      </w:r>
-      <w:proofErr w:type="gramStart"/>
-      <w:r>
-        <w:rPr>
-          <w:rFonts w:asciiTheme="majorHAnsi" w:eastAsia="Carlito" w:hAnsiTheme="majorHAnsi" w:cstheme="majorHAnsi"/>
-        </w:rPr>
-        <w:t>will be linked</w:t>
-      </w:r>
-      <w:proofErr w:type="gramEnd"/>
-      <w:r>
-        <w:rPr>
-          <w:rFonts w:asciiTheme="majorHAnsi" w:eastAsia="Carlito" w:hAnsiTheme="majorHAnsi" w:cstheme="majorHAnsi"/>
-        </w:rPr>
-        <w:t xml:space="preserve"> to the trigger statement shown in the grammar above. </w:t>
-      </w:r>
-    </w:p>
-    <w:p/>
-    <w:p>
-      <w:pPr>
-        <w:pStyle w:val="berschrift3"/>
-      </w:pPr>
-      <w:bookmarkStart w:id="65" w:name="_Toc525294706"/>
-      <w:r>
-        <w:t>Fault Statement</w:t>
+        <w:pStyle w:val="berschrift4"/>
+      </w:pPr>
+      <w:bookmarkStart w:id="65" w:name="_Toc525294707"/>
+      <w:r>
+        <w:t>Input Statement</w:t>
       </w:r>
       <w:bookmarkEnd w:id="65"/>
-    </w:p>
-    <w:p>
-      <w:pPr>
-        <w:rPr>
-          <w:rFonts w:asciiTheme="majorHAnsi" w:eastAsia="Carlito" w:hAnsiTheme="majorHAnsi" w:cstheme="majorHAnsi"/>
-        </w:rPr>
-      </w:pPr>
-      <w:r>
-        <w:rPr>
-          <w:rFonts w:asciiTheme="majorHAnsi" w:eastAsia="Carlito" w:hAnsiTheme="majorHAnsi" w:cstheme="majorHAnsi"/>
-        </w:rPr>
-        <w:t>The Safety annex spec statement can contain multiple Fault Subcomponent statements. The following is a simplified version of the syntax of a Fault Subcomponent statement:</w:t>
-      </w:r>
-    </w:p>
-    <w:p>
-      <w:pPr>
-        <w:rPr>
-          <w:rFonts w:ascii="Carlito" w:eastAsia="Carlito" w:hAnsi="Carlito" w:cs="Carlito"/>
-        </w:rPr>
-      </w:pPr>
-    </w:p>
-    <w:p>
-      <w:pPr>
-        <w:rPr>
-          <w:rFonts w:ascii="Carlito" w:eastAsia="Carlito" w:hAnsi="Carlito" w:cs="Carlito"/>
-        </w:rPr>
-      </w:pPr>
-    </w:p>
-    <w:p>
-      <w:pPr>
-        <w:rPr>
-          <w:rFonts w:ascii="Carlito" w:eastAsia="Carlito" w:hAnsi="Carlito" w:cs="Carlito"/>
-        </w:rPr>
-      </w:pPr>
-    </w:p>
-    <w:p>
-      <w:pPr>
-        <w:rPr>
-          <w:rFonts w:ascii="Consolas" w:eastAsia="Courier" w:hAnsi="Consolas" w:cs="Courier"/>
-        </w:rPr>
-      </w:pPr>
-      <w:proofErr w:type="spellStart"/>
-      <w:r>
-        <w:rPr>
-          <w:rFonts w:ascii="Consolas" w:eastAsia="Courier" w:hAnsi="Consolas" w:cs="Courier"/>
-          <w:color w:val="3C3C3C"/>
-          <w:sz w:val="20"/>
-          <w:szCs w:val="20"/>
-        </w:rPr>
-        <w:t>FaultSubcomponent</w:t>
-      </w:r>
-      <w:proofErr w:type="spellEnd"/>
-      <w:r>
-        <w:rPr>
-          <w:rFonts w:ascii="Consolas" w:eastAsia="Courier" w:hAnsi="Consolas" w:cs="Courier"/>
-          <w:color w:val="3C3C3C"/>
-          <w:sz w:val="20"/>
-          <w:szCs w:val="20"/>
-        </w:rPr>
-        <w:t xml:space="preserve">:  </w:t>
-      </w:r>
-      <w:r>
-        <w:rPr>
-          <w:rFonts w:ascii="Consolas" w:eastAsia="Courier" w:hAnsi="Consolas" w:cs="Courier"/>
-          <w:color w:val="2A00FF"/>
-          <w:sz w:val="20"/>
-          <w:szCs w:val="20"/>
-        </w:rPr>
-        <w:t>'inputs'</w:t>
-      </w:r>
-      <w:r>
-        <w:rPr>
-          <w:rFonts w:ascii="Consolas" w:eastAsia="Courier" w:hAnsi="Consolas" w:cs="Courier"/>
-          <w:color w:val="3C3C3C"/>
-          <w:sz w:val="20"/>
-          <w:szCs w:val="20"/>
-        </w:rPr>
-        <w:t xml:space="preserve"> </w:t>
-      </w:r>
-      <w:r>
-        <w:rPr>
-          <w:rFonts w:ascii="Consolas" w:eastAsia="Courier" w:hAnsi="Consolas" w:cs="Courier"/>
-          <w:color w:val="2A00FF"/>
-          <w:sz w:val="20"/>
-          <w:szCs w:val="20"/>
-        </w:rPr>
-        <w:t>':'</w:t>
-      </w:r>
-      <w:r>
-        <w:rPr>
-          <w:rFonts w:ascii="Consolas" w:eastAsia="Courier" w:hAnsi="Consolas" w:cs="Courier"/>
-          <w:color w:val="3C3C3C"/>
-          <w:sz w:val="20"/>
-          <w:szCs w:val="20"/>
-        </w:rPr>
-        <w:t xml:space="preserve"> </w:t>
-      </w:r>
-      <w:proofErr w:type="spellStart"/>
-      <w:r>
-        <w:rPr>
-          <w:rFonts w:ascii="Consolas" w:eastAsia="Courier" w:hAnsi="Consolas" w:cs="Courier"/>
-          <w:color w:val="3C3C3C"/>
-          <w:sz w:val="20"/>
-          <w:szCs w:val="20"/>
-        </w:rPr>
-        <w:t>NamedID</w:t>
-      </w:r>
-      <w:proofErr w:type="spellEnd"/>
-      <w:r>
-        <w:rPr>
-          <w:rFonts w:ascii="Consolas" w:eastAsia="Courier" w:hAnsi="Consolas" w:cs="Courier"/>
-          <w:color w:val="3C3C3C"/>
-          <w:sz w:val="20"/>
-          <w:szCs w:val="20"/>
-        </w:rPr>
-        <w:t xml:space="preserve"> </w:t>
-      </w:r>
-      <w:r>
-        <w:rPr>
-          <w:rFonts w:ascii="Consolas" w:eastAsia="Courier" w:hAnsi="Consolas" w:cs="Courier"/>
-          <w:color w:val="2A00FF"/>
-          <w:sz w:val="20"/>
-          <w:szCs w:val="20"/>
-        </w:rPr>
-        <w:t>'&lt;-'</w:t>
-      </w:r>
-      <w:r>
-        <w:rPr>
-          <w:rFonts w:ascii="Consolas" w:eastAsia="Courier" w:hAnsi="Consolas" w:cs="Courier"/>
-          <w:color w:val="3C3C3C"/>
-          <w:sz w:val="20"/>
-          <w:szCs w:val="20"/>
-        </w:rPr>
-        <w:t xml:space="preserve"> Expr (</w:t>
-      </w:r>
-      <w:r>
-        <w:rPr>
-          <w:rFonts w:ascii="Consolas" w:eastAsia="Courier" w:hAnsi="Consolas" w:cs="Courier"/>
-          <w:color w:val="2A00FF"/>
-          <w:sz w:val="20"/>
-          <w:szCs w:val="20"/>
-        </w:rPr>
-        <w:t>','</w:t>
-      </w:r>
-      <w:proofErr w:type="spellStart"/>
-      <w:r>
-        <w:rPr>
-          <w:rFonts w:ascii="Consolas" w:eastAsia="Courier" w:hAnsi="Consolas" w:cs="Courier"/>
-          <w:color w:val="3C3C3C"/>
-          <w:sz w:val="20"/>
-          <w:szCs w:val="20"/>
-        </w:rPr>
-        <w:t>NamedID</w:t>
-      </w:r>
-      <w:proofErr w:type="spellEnd"/>
-      <w:r>
-        <w:rPr>
-          <w:rFonts w:ascii="Consolas" w:eastAsia="Courier" w:hAnsi="Consolas" w:cs="Courier"/>
-          <w:color w:val="3C3C3C"/>
-          <w:sz w:val="20"/>
-          <w:szCs w:val="20"/>
-        </w:rPr>
-        <w:t xml:space="preserve"> </w:t>
-      </w:r>
-      <w:r>
-        <w:rPr>
-          <w:rFonts w:ascii="Consolas" w:eastAsia="Courier" w:hAnsi="Consolas" w:cs="Courier"/>
-          <w:color w:val="2A00FF"/>
-          <w:sz w:val="20"/>
-          <w:szCs w:val="20"/>
-        </w:rPr>
-        <w:t>'&lt;-'</w:t>
-      </w:r>
-      <w:r>
-        <w:rPr>
-          <w:rFonts w:ascii="Consolas" w:eastAsia="Courier" w:hAnsi="Consolas" w:cs="Courier"/>
-          <w:color w:val="3C3C3C"/>
-          <w:sz w:val="20"/>
-          <w:szCs w:val="20"/>
-        </w:rPr>
-        <w:t xml:space="preserve"> Expr)* </w:t>
-      </w:r>
-      <w:r>
-        <w:rPr>
-          <w:rFonts w:ascii="Consolas" w:eastAsia="Courier" w:hAnsi="Consolas" w:cs="Courier"/>
-          <w:color w:val="2A00FF"/>
-          <w:sz w:val="20"/>
-          <w:szCs w:val="20"/>
-        </w:rPr>
-        <w:t>';'</w:t>
-      </w:r>
-    </w:p>
-    <w:p>
-      <w:pPr>
-        <w:rPr>
-          <w:rFonts w:ascii="Consolas" w:eastAsia="Courier" w:hAnsi="Consolas" w:cs="Courier"/>
-        </w:rPr>
-      </w:pPr>
-      <w:r>
-        <w:rPr>
-          <w:rFonts w:ascii="Consolas" w:eastAsia="Courier" w:hAnsi="Consolas" w:cs="Courier"/>
-          <w:color w:val="3C3C3C"/>
-          <w:sz w:val="20"/>
-          <w:szCs w:val="20"/>
-        </w:rPr>
-        <w:t xml:space="preserve">      </w:t>
-      </w:r>
-      <w:r>
-        <w:rPr>
-          <w:rFonts w:ascii="Consolas" w:eastAsia="Courier" w:hAnsi="Consolas" w:cs="Courier"/>
-          <w:color w:val="3C3C3C"/>
-          <w:sz w:val="20"/>
-          <w:szCs w:val="20"/>
-        </w:rPr>
-        <w:t>|</w:t>
-      </w:r>
-      <w:r>
-        <w:rPr>
-          <w:rFonts w:ascii="Consolas" w:eastAsia="Courier" w:hAnsi="Consolas" w:cs="Courier"/>
-          <w:color w:val="3C3C3C"/>
-          <w:sz w:val="20"/>
-          <w:szCs w:val="20"/>
-        </w:rPr>
-        <w:t xml:space="preserve"> </w:t>
-      </w:r>
-      <w:r>
-        <w:rPr>
-          <w:rFonts w:ascii="Consolas" w:eastAsia="Courier" w:hAnsi="Consolas" w:cs="Courier"/>
-          <w:color w:val="2A00FF"/>
-          <w:sz w:val="20"/>
-          <w:szCs w:val="20"/>
-        </w:rPr>
-        <w:t>'outputs'</w:t>
-      </w:r>
-      <w:r>
-        <w:rPr>
-          <w:rFonts w:ascii="Consolas" w:eastAsia="Courier" w:hAnsi="Consolas" w:cs="Courier"/>
-          <w:color w:val="3C3C3C"/>
-          <w:sz w:val="20"/>
-          <w:szCs w:val="20"/>
-        </w:rPr>
-        <w:t xml:space="preserve"> </w:t>
-      </w:r>
-      <w:r>
-        <w:rPr>
-          <w:rFonts w:ascii="Consolas" w:eastAsia="Courier" w:hAnsi="Consolas" w:cs="Courier"/>
-          <w:color w:val="2A00FF"/>
-          <w:sz w:val="20"/>
-          <w:szCs w:val="20"/>
-        </w:rPr>
-        <w:t>':'</w:t>
-      </w:r>
-      <w:r>
-        <w:rPr>
-          <w:rFonts w:ascii="Consolas" w:eastAsia="Courier" w:hAnsi="Consolas" w:cs="Courier"/>
-          <w:color w:val="3C3C3C"/>
-          <w:sz w:val="20"/>
-          <w:szCs w:val="20"/>
-        </w:rPr>
-        <w:t xml:space="preserve"> </w:t>
-      </w:r>
-      <w:proofErr w:type="spellStart"/>
-      <w:r>
-        <w:rPr>
-          <w:rFonts w:ascii="Consolas" w:eastAsia="Courier" w:hAnsi="Consolas" w:cs="Courier"/>
-          <w:color w:val="3C3C3C"/>
-          <w:sz w:val="20"/>
-          <w:szCs w:val="20"/>
-        </w:rPr>
-        <w:t>NestedDotID</w:t>
-      </w:r>
-      <w:proofErr w:type="spellEnd"/>
-      <w:r>
-        <w:rPr>
-          <w:rFonts w:ascii="Consolas" w:eastAsia="Courier" w:hAnsi="Consolas" w:cs="Courier"/>
-          <w:color w:val="3C3C3C"/>
-          <w:sz w:val="20"/>
-          <w:szCs w:val="20"/>
-        </w:rPr>
-        <w:t xml:space="preserve"> </w:t>
-      </w:r>
-      <w:r>
-        <w:rPr>
-          <w:rFonts w:ascii="Consolas" w:eastAsia="Courier" w:hAnsi="Consolas" w:cs="Courier"/>
-          <w:color w:val="2A00FF"/>
-          <w:sz w:val="20"/>
-          <w:szCs w:val="20"/>
-        </w:rPr>
-        <w:t>'&lt;-'</w:t>
-      </w:r>
-      <w:r>
-        <w:rPr>
-          <w:rFonts w:ascii="Consolas" w:eastAsia="Courier" w:hAnsi="Consolas" w:cs="Courier"/>
-          <w:color w:val="3C3C3C"/>
-          <w:sz w:val="20"/>
-          <w:szCs w:val="20"/>
-        </w:rPr>
-        <w:t xml:space="preserve"> </w:t>
-      </w:r>
-      <w:proofErr w:type="spellStart"/>
-      <w:r>
-        <w:rPr>
-          <w:rFonts w:ascii="Consolas" w:eastAsia="Courier" w:hAnsi="Consolas" w:cs="Courier"/>
-          <w:color w:val="3C3C3C"/>
-          <w:sz w:val="20"/>
-          <w:szCs w:val="20"/>
-        </w:rPr>
-        <w:t>NamedID</w:t>
-      </w:r>
-      <w:proofErr w:type="spellEnd"/>
-      <w:r>
-        <w:rPr>
-          <w:rFonts w:ascii="Consolas" w:eastAsia="Courier" w:hAnsi="Consolas" w:cs="Courier"/>
-          <w:color w:val="3C3C3C"/>
-          <w:sz w:val="20"/>
-          <w:szCs w:val="20"/>
-        </w:rPr>
-        <w:t xml:space="preserve">   (</w:t>
-      </w:r>
-      <w:r>
-        <w:rPr>
-          <w:rFonts w:ascii="Consolas" w:eastAsia="Courier" w:hAnsi="Consolas" w:cs="Courier"/>
-          <w:color w:val="2A00FF"/>
-          <w:sz w:val="20"/>
-          <w:szCs w:val="20"/>
-        </w:rPr>
-        <w:t>','</w:t>
-      </w:r>
-      <w:proofErr w:type="spellStart"/>
-      <w:r>
-        <w:rPr>
-          <w:rFonts w:ascii="Consolas" w:eastAsia="Courier" w:hAnsi="Consolas" w:cs="Courier"/>
-          <w:color w:val="3C3C3C"/>
-          <w:sz w:val="20"/>
-          <w:szCs w:val="20"/>
-        </w:rPr>
-        <w:t>NestedDotID</w:t>
-      </w:r>
-      <w:proofErr w:type="spellEnd"/>
-      <w:r>
-        <w:rPr>
-          <w:rFonts w:ascii="Consolas" w:eastAsia="Courier" w:hAnsi="Consolas" w:cs="Courier"/>
-          <w:color w:val="3C3C3C"/>
-          <w:sz w:val="20"/>
-          <w:szCs w:val="20"/>
-        </w:rPr>
-        <w:t xml:space="preserve"> </w:t>
-      </w:r>
-      <w:r>
-        <w:rPr>
-          <w:rFonts w:ascii="Consolas" w:eastAsia="Courier" w:hAnsi="Consolas" w:cs="Courier"/>
-          <w:color w:val="2A00FF"/>
-          <w:sz w:val="20"/>
-          <w:szCs w:val="20"/>
-        </w:rPr>
-        <w:t>'&lt;-'</w:t>
-      </w:r>
-      <w:r>
-        <w:rPr>
-          <w:rFonts w:ascii="Consolas" w:eastAsia="Courier" w:hAnsi="Consolas" w:cs="Courier"/>
-          <w:color w:val="3C3C3C"/>
-          <w:sz w:val="20"/>
-          <w:szCs w:val="20"/>
-        </w:rPr>
-        <w:t xml:space="preserve"> </w:t>
-      </w:r>
-      <w:proofErr w:type="spellStart"/>
-      <w:r>
-        <w:rPr>
-          <w:rFonts w:ascii="Consolas" w:eastAsia="Courier" w:hAnsi="Consolas" w:cs="Courier"/>
-          <w:color w:val="3C3C3C"/>
-          <w:sz w:val="20"/>
-          <w:szCs w:val="20"/>
-        </w:rPr>
-        <w:t>NamedID</w:t>
-      </w:r>
-      <w:proofErr w:type="spellEnd"/>
-      <w:r>
-        <w:rPr>
-          <w:rFonts w:ascii="Consolas" w:eastAsia="Courier" w:hAnsi="Consolas" w:cs="Courier"/>
-          <w:color w:val="3C3C3C"/>
-          <w:sz w:val="20"/>
-          <w:szCs w:val="20"/>
-        </w:rPr>
-        <w:t xml:space="preserve">)* </w:t>
-      </w:r>
-      <w:r>
-        <w:rPr>
-          <w:rFonts w:ascii="Consolas" w:eastAsia="Courier" w:hAnsi="Consolas" w:cs="Courier"/>
-          <w:color w:val="2A00FF"/>
-          <w:sz w:val="20"/>
-          <w:szCs w:val="20"/>
-        </w:rPr>
-        <w:t>';'</w:t>
-      </w:r>
-    </w:p>
-    <w:p>
-      <w:pPr>
-        <w:rPr>
-          <w:rFonts w:ascii="Consolas" w:eastAsia="Courier" w:hAnsi="Consolas" w:cs="Courier"/>
-        </w:rPr>
-      </w:pPr>
-      <w:r>
-        <w:rPr>
-          <w:rFonts w:ascii="Consolas" w:eastAsia="Courier" w:hAnsi="Consolas" w:cs="Courier"/>
-          <w:color w:val="3C3C3C"/>
-          <w:sz w:val="20"/>
-          <w:szCs w:val="20"/>
-        </w:rPr>
-        <w:t xml:space="preserve">      </w:t>
-      </w:r>
-      <w:r>
-        <w:rPr>
-          <w:rFonts w:ascii="Consolas" w:eastAsia="Courier" w:hAnsi="Consolas" w:cs="Courier"/>
-        </w:rPr>
-        <w:t xml:space="preserve">| </w:t>
-      </w:r>
-      <w:r>
-        <w:rPr>
-          <w:rFonts w:ascii="Consolas" w:eastAsia="Courier" w:hAnsi="Consolas" w:cs="Courier"/>
-          <w:color w:val="2A00FF"/>
-          <w:sz w:val="20"/>
-          <w:szCs w:val="20"/>
-        </w:rPr>
-        <w:t>'duration'</w:t>
-      </w:r>
-      <w:r>
-        <w:rPr>
-          <w:rFonts w:ascii="Consolas" w:eastAsia="Courier" w:hAnsi="Consolas" w:cs="Courier"/>
-          <w:color w:val="3C3C3C"/>
-          <w:sz w:val="20"/>
-          <w:szCs w:val="20"/>
-        </w:rPr>
-        <w:t xml:space="preserve"> </w:t>
-      </w:r>
-      <w:r>
-        <w:rPr>
-          <w:rFonts w:ascii="Consolas" w:eastAsia="Courier" w:hAnsi="Consolas" w:cs="Courier"/>
-          <w:color w:val="2A00FF"/>
-          <w:sz w:val="20"/>
-          <w:szCs w:val="20"/>
-        </w:rPr>
-        <w:t>':'</w:t>
-      </w:r>
-      <w:r>
-        <w:rPr>
-          <w:rFonts w:ascii="Consolas" w:eastAsia="Courier" w:hAnsi="Consolas" w:cs="Courier"/>
-          <w:color w:val="3C3C3C"/>
-          <w:sz w:val="20"/>
-          <w:szCs w:val="20"/>
-        </w:rPr>
-        <w:t xml:space="preserve"> </w:t>
-      </w:r>
-      <w:proofErr w:type="spellStart"/>
-      <w:r>
-        <w:rPr>
-          <w:rFonts w:ascii="Consolas" w:eastAsia="Courier" w:hAnsi="Consolas" w:cs="Courier"/>
-          <w:color w:val="3C3C3C"/>
-          <w:sz w:val="20"/>
-          <w:szCs w:val="20"/>
-        </w:rPr>
-        <w:t>TemporalConstraint</w:t>
-      </w:r>
-      <w:proofErr w:type="spellEnd"/>
-      <w:r>
-        <w:rPr>
-          <w:rFonts w:ascii="Consolas" w:eastAsia="Courier" w:hAnsi="Consolas" w:cs="Courier"/>
-          <w:color w:val="3C3C3C"/>
-          <w:sz w:val="20"/>
-          <w:szCs w:val="20"/>
-        </w:rPr>
-        <w:t xml:space="preserve"> (Interval)? </w:t>
-      </w:r>
-      <w:r>
-        <w:rPr>
-          <w:rFonts w:ascii="Consolas" w:eastAsia="Courier" w:hAnsi="Consolas" w:cs="Courier"/>
-          <w:color w:val="2A00FF"/>
-          <w:sz w:val="20"/>
-          <w:szCs w:val="20"/>
-        </w:rPr>
-        <w:t>';'</w:t>
-      </w:r>
-      <w:r>
-        <w:rPr>
-          <w:rFonts w:ascii="Consolas" w:eastAsia="Courier" w:hAnsi="Consolas" w:cs="Courier"/>
-          <w:color w:val="3C3C3C"/>
-          <w:sz w:val="20"/>
-          <w:szCs w:val="20"/>
-        </w:rPr>
-        <w:t xml:space="preserve">  </w:t>
-      </w:r>
-    </w:p>
-    <w:p>
-      <w:pPr>
-        <w:rPr>
-          <w:rFonts w:ascii="Consolas" w:eastAsia="Courier" w:hAnsi="Consolas" w:cs="Courier"/>
-          <w:color w:val="2A00FF"/>
-          <w:sz w:val="20"/>
-          <w:szCs w:val="20"/>
-        </w:rPr>
-      </w:pPr>
-      <w:r>
-        <w:rPr>
-          <w:rFonts w:ascii="Consolas" w:eastAsia="Courier" w:hAnsi="Consolas" w:cs="Courier"/>
-          <w:color w:val="3C3C3C"/>
-          <w:sz w:val="20"/>
-          <w:szCs w:val="20"/>
-        </w:rPr>
-        <w:t xml:space="preserve">      |</w:t>
-      </w:r>
-      <w:r>
-        <w:rPr>
-          <w:rFonts w:ascii="Consolas" w:eastAsia="Courier" w:hAnsi="Consolas" w:cs="Courier"/>
-          <w:color w:val="3C3C3C"/>
-          <w:sz w:val="20"/>
-          <w:szCs w:val="20"/>
-        </w:rPr>
-        <w:t xml:space="preserve"> </w:t>
-      </w:r>
-      <w:r>
-        <w:rPr>
-          <w:rFonts w:ascii="Consolas" w:eastAsia="Courier" w:hAnsi="Consolas" w:cs="Courier"/>
-          <w:color w:val="2A00FF"/>
-          <w:sz w:val="20"/>
-          <w:szCs w:val="20"/>
-        </w:rPr>
-        <w:t>'probability'</w:t>
-      </w:r>
-      <w:r>
-        <w:rPr>
-          <w:rFonts w:ascii="Consolas" w:eastAsia="Courier" w:hAnsi="Consolas" w:cs="Courier"/>
-          <w:color w:val="3C3C3C"/>
-          <w:sz w:val="20"/>
-          <w:szCs w:val="20"/>
-        </w:rPr>
-        <w:t xml:space="preserve"> </w:t>
-      </w:r>
-      <w:r>
-        <w:rPr>
-          <w:rFonts w:ascii="Consolas" w:eastAsia="Courier" w:hAnsi="Consolas" w:cs="Courier"/>
-          <w:color w:val="2A00FF"/>
-          <w:sz w:val="20"/>
-          <w:szCs w:val="20"/>
-        </w:rPr>
-        <w:t>':'</w:t>
-      </w:r>
-      <w:r>
-        <w:rPr>
-          <w:rFonts w:ascii="Consolas" w:eastAsia="Courier" w:hAnsi="Consolas" w:cs="Courier"/>
-          <w:color w:val="3C3C3C"/>
-          <w:sz w:val="20"/>
-          <w:szCs w:val="20"/>
-        </w:rPr>
-        <w:t xml:space="preserve"> </w:t>
-      </w:r>
-      <w:proofErr w:type="spellStart"/>
-      <w:r>
-        <w:rPr>
-          <w:rFonts w:ascii="Consolas" w:eastAsia="Courier" w:hAnsi="Consolas" w:cs="Courier"/>
-          <w:color w:val="3C3C3C"/>
-          <w:sz w:val="20"/>
-          <w:szCs w:val="20"/>
-        </w:rPr>
-        <w:t>Real_Literal</w:t>
-      </w:r>
-      <w:proofErr w:type="spellEnd"/>
-      <w:r>
-        <w:rPr>
-          <w:rFonts w:ascii="Consolas" w:eastAsia="Courier" w:hAnsi="Consolas" w:cs="Courier"/>
-          <w:color w:val="2A00FF"/>
-          <w:sz w:val="20"/>
-          <w:szCs w:val="20"/>
-        </w:rPr>
-        <w:t xml:space="preserve"> ';'</w:t>
-      </w:r>
-    </w:p>
-    <w:p>
-      <w:pPr>
-        <w:rPr>
-          <w:rFonts w:ascii="Consolas" w:eastAsia="Courier" w:hAnsi="Consolas" w:cs="Courier"/>
-          <w:color w:val="2A00FF"/>
-          <w:sz w:val="20"/>
-          <w:szCs w:val="20"/>
-        </w:rPr>
-      </w:pPr>
-      <w:r>
-        <w:rPr>
-          <w:rFonts w:ascii="Consolas" w:eastAsia="Courier" w:hAnsi="Consolas" w:cs="Courier"/>
-          <w:color w:val="2A00FF"/>
-          <w:sz w:val="20"/>
-          <w:szCs w:val="20"/>
-        </w:rPr>
-        <w:t xml:space="preserve">      </w:t>
-      </w:r>
-      <w:r>
-        <w:rPr>
-          <w:rFonts w:ascii="Consolas" w:eastAsia="Courier" w:hAnsi="Consolas" w:cs="Courier"/>
-          <w:color w:val="3C3C3C"/>
-          <w:sz w:val="20"/>
-          <w:szCs w:val="20"/>
-        </w:rPr>
-        <w:t>|</w:t>
-      </w:r>
-      <w:r>
-        <w:rPr>
-          <w:rFonts w:ascii="Consolas" w:eastAsia="Courier" w:hAnsi="Consolas" w:cs="Courier"/>
-          <w:color w:val="2A00FF"/>
-          <w:sz w:val="20"/>
-          <w:szCs w:val="20"/>
-        </w:rPr>
-        <w:t xml:space="preserve"> </w:t>
-      </w:r>
-      <w:r>
-        <w:rPr>
-          <w:rFonts w:ascii="Consolas" w:eastAsia="Courier" w:hAnsi="Consolas" w:cs="Courier"/>
-          <w:color w:val="2A00FF"/>
-          <w:sz w:val="20"/>
-          <w:szCs w:val="20"/>
-        </w:rPr>
-        <w:t>'enabled'</w:t>
-      </w:r>
-      <w:r>
-        <w:rPr>
-          <w:rFonts w:ascii="Consolas" w:eastAsia="Courier" w:hAnsi="Consolas" w:cs="Courier"/>
-          <w:color w:val="3C3C3C"/>
-          <w:sz w:val="20"/>
-          <w:szCs w:val="20"/>
-        </w:rPr>
-        <w:t xml:space="preserve"> </w:t>
-      </w:r>
-      <w:r>
-        <w:rPr>
-          <w:rFonts w:ascii="Consolas" w:eastAsia="Courier" w:hAnsi="Consolas" w:cs="Courier"/>
-          <w:color w:val="2A00FF"/>
-          <w:sz w:val="20"/>
-          <w:szCs w:val="20"/>
-        </w:rPr>
-        <w:t>':'</w:t>
-      </w:r>
-      <w:r>
-        <w:rPr>
-          <w:rFonts w:ascii="Consolas" w:eastAsia="Courier" w:hAnsi="Consolas" w:cs="Courier"/>
-          <w:color w:val="3C3C3C"/>
-          <w:sz w:val="20"/>
-          <w:szCs w:val="20"/>
-        </w:rPr>
-        <w:t xml:space="preserve"> </w:t>
-      </w:r>
-      <w:proofErr w:type="spellStart"/>
-      <w:r>
-        <w:rPr>
-          <w:rFonts w:ascii="Consolas" w:eastAsia="Courier" w:hAnsi="Consolas" w:cs="Courier"/>
-          <w:color w:val="3C3C3C"/>
-          <w:sz w:val="20"/>
-          <w:szCs w:val="20"/>
-        </w:rPr>
-        <w:t>TriggerCondition</w:t>
-      </w:r>
-      <w:proofErr w:type="spellEnd"/>
-      <w:r>
-        <w:rPr>
-          <w:rFonts w:ascii="Consolas" w:eastAsia="Courier" w:hAnsi="Consolas" w:cs="Courier"/>
-          <w:color w:val="2A00FF"/>
-          <w:sz w:val="20"/>
-          <w:szCs w:val="20"/>
-        </w:rPr>
-        <w:t xml:space="preserve"> '</w:t>
-      </w:r>
-      <w:proofErr w:type="gramStart"/>
-      <w:r>
-        <w:rPr>
-          <w:rFonts w:ascii="Consolas" w:eastAsia="Courier" w:hAnsi="Consolas" w:cs="Courier"/>
-          <w:color w:val="2A00FF"/>
-          <w:sz w:val="20"/>
-          <w:szCs w:val="20"/>
-        </w:rPr>
-        <w:t>;</w:t>
-      </w:r>
-      <w:proofErr w:type="gramEnd"/>
-      <w:r>
-        <w:rPr>
-          <w:rFonts w:ascii="Consolas" w:eastAsia="Courier" w:hAnsi="Consolas" w:cs="Courier"/>
-          <w:color w:val="2A00FF"/>
-          <w:sz w:val="20"/>
-          <w:szCs w:val="20"/>
-        </w:rPr>
-        <w:t>'</w:t>
-      </w:r>
-    </w:p>
-    <w:p>
-      <w:pPr>
-        <w:rPr>
-          <w:rFonts w:ascii="Consolas" w:eastAsia="Courier" w:hAnsi="Consolas" w:cs="Courier"/>
-        </w:rPr>
-      </w:pPr>
-      <w:r>
-        <w:rPr>
-          <w:rFonts w:ascii="Consolas" w:eastAsia="Courier" w:hAnsi="Consolas" w:cs="Courier"/>
-          <w:color w:val="2A00FF"/>
-          <w:sz w:val="20"/>
-          <w:szCs w:val="20"/>
-        </w:rPr>
-        <w:t xml:space="preserve">      </w:t>
-      </w:r>
-      <w:r>
-        <w:rPr>
-          <w:rFonts w:ascii="Consolas" w:eastAsia="Courier" w:hAnsi="Consolas" w:cs="Courier"/>
-          <w:color w:val="3C3C3C"/>
-          <w:sz w:val="20"/>
-          <w:szCs w:val="20"/>
-        </w:rPr>
-        <w:t>|</w:t>
-      </w:r>
-      <w:r>
-        <w:rPr>
-          <w:rFonts w:ascii="Consolas" w:eastAsia="Courier" w:hAnsi="Consolas" w:cs="Courier"/>
-          <w:color w:val="2A00FF"/>
-          <w:sz w:val="20"/>
-          <w:szCs w:val="20"/>
-        </w:rPr>
-        <w:t xml:space="preserve"> </w:t>
-      </w:r>
-      <w:r>
-        <w:rPr>
-          <w:rFonts w:ascii="Consolas" w:eastAsia="Courier" w:hAnsi="Consolas" w:cs="Courier"/>
-          <w:color w:val="2A00FF"/>
-          <w:sz w:val="20"/>
-          <w:szCs w:val="20"/>
-        </w:rPr>
-        <w:t>'</w:t>
-      </w:r>
-      <w:proofErr w:type="spellStart"/>
-      <w:r>
-        <w:rPr>
-          <w:rFonts w:ascii="Consolas" w:eastAsia="Courier" w:hAnsi="Consolas" w:cs="Courier"/>
-          <w:color w:val="2A00FF"/>
-          <w:sz w:val="20"/>
-          <w:szCs w:val="20"/>
-        </w:rPr>
-        <w:t>propagate_type</w:t>
-      </w:r>
-      <w:proofErr w:type="spellEnd"/>
-      <w:r>
-        <w:rPr>
-          <w:rFonts w:ascii="Consolas" w:eastAsia="Courier" w:hAnsi="Consolas" w:cs="Courier"/>
-          <w:color w:val="2A00FF"/>
-          <w:sz w:val="20"/>
-          <w:szCs w:val="20"/>
-        </w:rPr>
-        <w:t>'</w:t>
-      </w:r>
-      <w:r>
-        <w:rPr>
-          <w:rFonts w:ascii="Consolas" w:eastAsia="Courier" w:hAnsi="Consolas" w:cs="Courier"/>
-          <w:color w:val="3C3C3C"/>
-          <w:sz w:val="20"/>
-          <w:szCs w:val="20"/>
-        </w:rPr>
-        <w:t xml:space="preserve"> </w:t>
-      </w:r>
-      <w:r>
-        <w:rPr>
-          <w:rFonts w:ascii="Consolas" w:eastAsia="Courier" w:hAnsi="Consolas" w:cs="Courier"/>
-          <w:color w:val="2A00FF"/>
-          <w:sz w:val="20"/>
-          <w:szCs w:val="20"/>
-        </w:rPr>
-        <w:t>':'</w:t>
-      </w:r>
-      <w:r>
-        <w:rPr>
-          <w:rFonts w:ascii="Consolas" w:eastAsia="Courier" w:hAnsi="Consolas" w:cs="Courier"/>
-          <w:color w:val="3C3C3C"/>
-          <w:sz w:val="20"/>
-          <w:szCs w:val="20"/>
-        </w:rPr>
-        <w:t xml:space="preserve"> </w:t>
-      </w:r>
-      <w:proofErr w:type="spellStart"/>
-      <w:r>
-        <w:rPr>
-          <w:rFonts w:ascii="Consolas" w:eastAsia="Courier" w:hAnsi="Consolas" w:cs="Courier"/>
-          <w:color w:val="3C3C3C"/>
-          <w:sz w:val="20"/>
-          <w:szCs w:val="20"/>
-        </w:rPr>
-        <w:t>PropagationTypeConstraint</w:t>
-      </w:r>
-      <w:proofErr w:type="spellEnd"/>
-      <w:r>
-        <w:rPr>
-          <w:rFonts w:ascii="Consolas" w:eastAsia="Courier" w:hAnsi="Consolas" w:cs="Courier"/>
-          <w:color w:val="2A00FF"/>
-          <w:sz w:val="20"/>
-          <w:szCs w:val="20"/>
-        </w:rPr>
-        <w:t xml:space="preserve"> ';'</w:t>
-      </w:r>
-    </w:p>
-    <w:p>
-      <w:pPr>
-        <w:rPr>
-          <w:rFonts w:ascii="Consolas" w:eastAsia="Courier" w:hAnsi="Consolas" w:cs="Courier"/>
-        </w:rPr>
-      </w:pPr>
-      <w:r>
-        <w:rPr>
-          <w:rFonts w:ascii="Consolas" w:eastAsia="Courier" w:hAnsi="Consolas" w:cs="Courier"/>
-          <w:color w:val="3C3C3C"/>
-          <w:sz w:val="20"/>
-          <w:szCs w:val="20"/>
-        </w:rPr>
-        <w:t xml:space="preserve">      </w:t>
-      </w:r>
-      <w:r>
-        <w:rPr>
-          <w:rFonts w:ascii="Consolas" w:eastAsia="Courier" w:hAnsi="Consolas" w:cs="Courier"/>
-          <w:color w:val="3C3C3C"/>
-          <w:sz w:val="20"/>
-          <w:szCs w:val="20"/>
-        </w:rPr>
-        <w:t>|</w:t>
-      </w:r>
-      <w:r>
-        <w:rPr>
-          <w:rFonts w:ascii="Consolas" w:eastAsia="Courier" w:hAnsi="Consolas" w:cs="Courier"/>
-          <w:color w:val="3C3C3C"/>
-          <w:sz w:val="20"/>
-          <w:szCs w:val="20"/>
-        </w:rPr>
-        <w:t xml:space="preserve"> </w:t>
-      </w:r>
-      <w:proofErr w:type="spellStart"/>
-      <w:r>
-        <w:rPr>
-          <w:rFonts w:ascii="Consolas" w:eastAsia="Courier" w:hAnsi="Consolas" w:cs="Courier"/>
-          <w:color w:val="3C3C3C"/>
-          <w:sz w:val="20"/>
-          <w:szCs w:val="20"/>
-        </w:rPr>
-        <w:t>SafetyEqStatement</w:t>
-      </w:r>
-      <w:proofErr w:type="spellEnd"/>
-      <w:r>
-        <w:rPr>
-          <w:rFonts w:ascii="Consolas" w:eastAsia="Courier" w:hAnsi="Consolas" w:cs="Courier"/>
-          <w:color w:val="3C3C3C"/>
-          <w:sz w:val="20"/>
-          <w:szCs w:val="20"/>
-        </w:rPr>
-        <w:t xml:space="preserve"> </w:t>
-      </w:r>
-    </w:p>
-    <w:p/>
-    <w:p>
-      <w:pPr>
-        <w:pStyle w:val="berschrift4"/>
-      </w:pPr>
-      <w:bookmarkStart w:id="66" w:name="_Toc525294707"/>
-      <w:r>
-        <w:t>Input Statement</w:t>
-      </w:r>
-      <w:bookmarkEnd w:id="66"/>
     </w:p>
     <w:p>
       <w:pPr>
@@ -28621,11 +28618,11 @@
       <w:pPr>
         <w:pStyle w:val="berschrift4"/>
       </w:pPr>
-      <w:bookmarkStart w:id="67" w:name="_Toc525294708"/>
+      <w:bookmarkStart w:id="66" w:name="_Toc525294708"/>
       <w:r>
         <w:t>Output Statement</w:t>
       </w:r>
-      <w:bookmarkEnd w:id="67"/>
+      <w:bookmarkEnd w:id="66"/>
     </w:p>
     <w:p>
       <w:pPr>
@@ -28945,11 +28942,11 @@
       <w:pPr>
         <w:pStyle w:val="berschrift4"/>
       </w:pPr>
-      <w:bookmarkStart w:id="68" w:name="_Toc525294709"/>
+      <w:bookmarkStart w:id="67" w:name="_Toc525294709"/>
       <w:r>
         <w:t>Duration Statement</w:t>
       </w:r>
-      <w:bookmarkEnd w:id="68"/>
+      <w:bookmarkEnd w:id="67"/>
     </w:p>
     <w:p>
       <w:pPr>
@@ -29094,12 +29091,12 @@
       <w:pPr>
         <w:pStyle w:val="berschrift4"/>
       </w:pPr>
-      <w:bookmarkStart w:id="69" w:name="_Toc525294710"/>
+      <w:bookmarkStart w:id="68" w:name="_Toc525294710"/>
       <w:r>
         <w:lastRenderedPageBreak/>
         <w:t>Trigger Statement</w:t>
       </w:r>
-      <w:bookmarkEnd w:id="69"/>
+      <w:bookmarkEnd w:id="68"/>
     </w:p>
     <w:p>
       <w:pPr>
@@ -29493,110 +29490,110 @@
       <w:pPr>
         <w:pStyle w:val="berschrift4"/>
       </w:pPr>
-      <w:bookmarkStart w:id="70" w:name="_Toc525294711"/>
+      <w:bookmarkStart w:id="69" w:name="_Toc525294711"/>
       <w:r>
         <w:t>Probability Statement</w:t>
       </w:r>
+      <w:bookmarkEnd w:id="69"/>
+    </w:p>
+    <w:p>
+      <w:pPr>
+        <w:rPr>
+          <w:rFonts w:asciiTheme="majorHAnsi" w:hAnsiTheme="majorHAnsi"/>
+        </w:rPr>
+      </w:pPr>
+      <w:r>
+        <w:rPr>
+          <w:rFonts w:asciiTheme="majorHAnsi" w:hAnsiTheme="majorHAnsi"/>
+        </w:rPr>
+        <w:t xml:space="preserve">Currently the annex supports </w:t>
+      </w:r>
+      <w:proofErr w:type="gramStart"/>
+      <w:r>
+        <w:rPr>
+          <w:rFonts w:asciiTheme="majorHAnsi" w:hAnsiTheme="majorHAnsi"/>
+        </w:rPr>
+        <w:t>top level</w:t>
+      </w:r>
+      <w:proofErr w:type="gramEnd"/>
+      <w:r>
+        <w:rPr>
+          <w:rFonts w:asciiTheme="majorHAnsi" w:hAnsiTheme="majorHAnsi"/>
+        </w:rPr>
+        <w:t xml:space="preserve"> probabilistic analysis through the use of analysis statements. An analysis statement </w:t>
+      </w:r>
+      <w:proofErr w:type="gramStart"/>
+      <w:r>
+        <w:rPr>
+          <w:rFonts w:asciiTheme="majorHAnsi" w:hAnsiTheme="majorHAnsi"/>
+        </w:rPr>
+        <w:t>is given</w:t>
+      </w:r>
+      <w:proofErr w:type="gramEnd"/>
+      <w:r>
+        <w:rPr>
+          <w:rFonts w:asciiTheme="majorHAnsi" w:hAnsiTheme="majorHAnsi"/>
+        </w:rPr>
+        <w:t xml:space="preserve"> at the top level of the system implementation under analysis. It will specify the type of analysis to perform. Only one type </w:t>
+      </w:r>
+      <w:proofErr w:type="gramStart"/>
+      <w:r>
+        <w:rPr>
+          <w:rFonts w:asciiTheme="majorHAnsi" w:hAnsiTheme="majorHAnsi"/>
+        </w:rPr>
+        <w:t>is permitted to be specified</w:t>
+      </w:r>
+      <w:proofErr w:type="gramEnd"/>
+      <w:r>
+        <w:rPr>
+          <w:rFonts w:asciiTheme="majorHAnsi" w:hAnsiTheme="majorHAnsi"/>
+        </w:rPr>
+        <w:t xml:space="preserve"> for a single analysis run. There are two kinds of analysis that </w:t>
+      </w:r>
+      <w:proofErr w:type="gramStart"/>
+      <w:r>
+        <w:rPr>
+          <w:rFonts w:asciiTheme="majorHAnsi" w:hAnsiTheme="majorHAnsi"/>
+        </w:rPr>
+        <w:t>can be requested</w:t>
+      </w:r>
+      <w:proofErr w:type="gramEnd"/>
+      <w:r>
+        <w:rPr>
+          <w:rFonts w:asciiTheme="majorHAnsi" w:hAnsiTheme="majorHAnsi"/>
+        </w:rPr>
+        <w:t xml:space="preserve"> by the user. Maximum number of faults present in the system or a probabilistic analysis. These </w:t>
+      </w:r>
+      <w:proofErr w:type="gramStart"/>
+      <w:r>
+        <w:rPr>
+          <w:rFonts w:asciiTheme="majorHAnsi" w:hAnsiTheme="majorHAnsi"/>
+        </w:rPr>
+        <w:t>are described</w:t>
+      </w:r>
+      <w:proofErr w:type="gramEnd"/>
+      <w:r>
+        <w:rPr>
+          <w:rFonts w:asciiTheme="majorHAnsi" w:hAnsiTheme="majorHAnsi"/>
+        </w:rPr>
+        <w:t xml:space="preserve"> in Section 5.4.2. </w:t>
+      </w:r>
+    </w:p>
+    <w:p/>
+    <w:p>
+      <w:pPr>
+        <w:pStyle w:val="berschrift4"/>
+      </w:pPr>
+      <w:bookmarkStart w:id="70" w:name="_Ref509392770"/>
+      <w:bookmarkStart w:id="71" w:name="_Toc525294712"/>
+      <w:r>
+        <w:t xml:space="preserve">Propagation </w:t>
+      </w:r>
+      <w:r>
+        <w:t>Statement</w:t>
+      </w:r>
       <w:bookmarkEnd w:id="70"/>
-    </w:p>
-    <w:p>
-      <w:pPr>
-        <w:rPr>
-          <w:rFonts w:asciiTheme="majorHAnsi" w:hAnsiTheme="majorHAnsi"/>
-        </w:rPr>
-      </w:pPr>
-      <w:r>
-        <w:rPr>
-          <w:rFonts w:asciiTheme="majorHAnsi" w:hAnsiTheme="majorHAnsi"/>
-        </w:rPr>
-        <w:t xml:space="preserve">Currently the annex supports </w:t>
-      </w:r>
-      <w:proofErr w:type="gramStart"/>
-      <w:r>
-        <w:rPr>
-          <w:rFonts w:asciiTheme="majorHAnsi" w:hAnsiTheme="majorHAnsi"/>
-        </w:rPr>
-        <w:t>top level</w:t>
-      </w:r>
-      <w:proofErr w:type="gramEnd"/>
-      <w:r>
-        <w:rPr>
-          <w:rFonts w:asciiTheme="majorHAnsi" w:hAnsiTheme="majorHAnsi"/>
-        </w:rPr>
-        <w:t xml:space="preserve"> probabilistic analysis through the use of analysis statements. An analysis statement </w:t>
-      </w:r>
-      <w:proofErr w:type="gramStart"/>
-      <w:r>
-        <w:rPr>
-          <w:rFonts w:asciiTheme="majorHAnsi" w:hAnsiTheme="majorHAnsi"/>
-        </w:rPr>
-        <w:t>is given</w:t>
-      </w:r>
-      <w:proofErr w:type="gramEnd"/>
-      <w:r>
-        <w:rPr>
-          <w:rFonts w:asciiTheme="majorHAnsi" w:hAnsiTheme="majorHAnsi"/>
-        </w:rPr>
-        <w:t xml:space="preserve"> at the top level of the system implementation under analysis. It will specify the type of analysis to perform. Only one type </w:t>
-      </w:r>
-      <w:proofErr w:type="gramStart"/>
-      <w:r>
-        <w:rPr>
-          <w:rFonts w:asciiTheme="majorHAnsi" w:hAnsiTheme="majorHAnsi"/>
-        </w:rPr>
-        <w:t>is permitted to be specified</w:t>
-      </w:r>
-      <w:proofErr w:type="gramEnd"/>
-      <w:r>
-        <w:rPr>
-          <w:rFonts w:asciiTheme="majorHAnsi" w:hAnsiTheme="majorHAnsi"/>
-        </w:rPr>
-        <w:t xml:space="preserve"> for a single analysis run. There are two kinds of analysis that </w:t>
-      </w:r>
-      <w:proofErr w:type="gramStart"/>
-      <w:r>
-        <w:rPr>
-          <w:rFonts w:asciiTheme="majorHAnsi" w:hAnsiTheme="majorHAnsi"/>
-        </w:rPr>
-        <w:t>can be requested</w:t>
-      </w:r>
-      <w:proofErr w:type="gramEnd"/>
-      <w:r>
-        <w:rPr>
-          <w:rFonts w:asciiTheme="majorHAnsi" w:hAnsiTheme="majorHAnsi"/>
-        </w:rPr>
-        <w:t xml:space="preserve"> by the user. Maximum number of faults present in the system or a probabilistic analysis. These </w:t>
-      </w:r>
-      <w:proofErr w:type="gramStart"/>
-      <w:r>
-        <w:rPr>
-          <w:rFonts w:asciiTheme="majorHAnsi" w:hAnsiTheme="majorHAnsi"/>
-        </w:rPr>
-        <w:t>are described</w:t>
-      </w:r>
-      <w:proofErr w:type="gramEnd"/>
-      <w:r>
-        <w:rPr>
-          <w:rFonts w:asciiTheme="majorHAnsi" w:hAnsiTheme="majorHAnsi"/>
-        </w:rPr>
-        <w:t xml:space="preserve"> in Section 5.4.2. </w:t>
-      </w:r>
-    </w:p>
-    <w:p/>
-    <w:p>
-      <w:pPr>
-        <w:pStyle w:val="berschrift4"/>
-      </w:pPr>
-      <w:bookmarkStart w:id="71" w:name="_Ref509392770"/>
-      <w:bookmarkStart w:id="72" w:name="_Toc525294712"/>
-      <w:r>
-        <w:t xml:space="preserve">Propagation </w:t>
-      </w:r>
-      <w:r>
-        <w:t>Statement</w:t>
-      </w:r>
       <w:bookmarkEnd w:id="71"/>
-      <w:bookmarkEnd w:id="72"/>
     </w:p>
     <w:p>
       <w:pPr>
@@ -29827,10 +29824,10 @@
           <w:szCs w:val="24"/>
         </w:rPr>
       </w:pPr>
-      <w:bookmarkStart w:id="73" w:name="_Ref514679717"/>
-      <w:bookmarkStart w:id="74" w:name="_Toc509494721"/>
-      <w:bookmarkStart w:id="75" w:name="_Ref514679664"/>
-      <w:bookmarkStart w:id="76" w:name="_Toc525294659"/>
+      <w:bookmarkStart w:id="72" w:name="_Ref514679717"/>
+      <w:bookmarkStart w:id="73" w:name="_Toc509494721"/>
+      <w:bookmarkStart w:id="74" w:name="_Ref514679664"/>
+      <w:bookmarkStart w:id="75" w:name="_Toc525294659"/>
       <w:r>
         <w:rPr>
           <w:sz w:val="24"/>
@@ -29874,7 +29871,7 @@
         </w:rPr>
         <w:fldChar w:fldCharType="end"/>
       </w:r>
-      <w:bookmarkEnd w:id="73"/>
+      <w:bookmarkEnd w:id="72"/>
       <w:r>
         <w:rPr>
           <w:sz w:val="24"/>
@@ -29882,16 +29879,16 @@
         </w:rPr>
         <w:t>: Propagation Statement Example</w:t>
       </w:r>
+      <w:bookmarkEnd w:id="73"/>
       <w:bookmarkEnd w:id="74"/>
       <w:bookmarkEnd w:id="75"/>
-      <w:bookmarkEnd w:id="76"/>
     </w:p>
     <w:p/>
     <w:p>
       <w:pPr>
         <w:pStyle w:val="berschrift4"/>
       </w:pPr>
-      <w:bookmarkStart w:id="77" w:name="_Toc525294713"/>
+      <w:bookmarkStart w:id="76" w:name="_Toc525294713"/>
       <w:r>
         <w:lastRenderedPageBreak/>
         <w:t>Safety Eq</w:t>
@@ -29905,68 +29902,68 @@
       <w:r>
         <w:t>s</w:t>
       </w:r>
+      <w:bookmarkEnd w:id="76"/>
+    </w:p>
+    <w:p>
+      <w:pPr>
+        <w:rPr>
+          <w:rFonts w:asciiTheme="majorHAnsi" w:hAnsiTheme="majorHAnsi"/>
+        </w:rPr>
+      </w:pPr>
+      <w:r>
+        <w:rPr>
+          <w:rFonts w:asciiTheme="majorHAnsi" w:hAnsiTheme="majorHAnsi"/>
+        </w:rPr>
+        <w:t xml:space="preserve">To allow flexibility in assigning failure values, various kinds of equation statements </w:t>
+      </w:r>
+      <w:proofErr w:type="gramStart"/>
+      <w:r>
+        <w:rPr>
+          <w:rFonts w:asciiTheme="majorHAnsi" w:hAnsiTheme="majorHAnsi"/>
+        </w:rPr>
+        <w:t>are defined</w:t>
+      </w:r>
+      <w:proofErr w:type="gramEnd"/>
+      <w:r>
+        <w:rPr>
+          <w:rFonts w:asciiTheme="majorHAnsi" w:hAnsiTheme="majorHAnsi"/>
+        </w:rPr>
+        <w:t xml:space="preserve"> for the Safety Annex. This extends the AGREE eq</w:t>
+      </w:r>
+      <w:r>
+        <w:rPr>
+          <w:rFonts w:asciiTheme="majorHAnsi" w:hAnsiTheme="majorHAnsi"/>
+        </w:rPr>
+        <w:t>uation</w:t>
+      </w:r>
+      <w:r>
+        <w:rPr>
+          <w:rFonts w:asciiTheme="majorHAnsi" w:hAnsiTheme="majorHAnsi"/>
+        </w:rPr>
+        <w:t xml:space="preserve"> statement by adding three new kinds of equations. </w:t>
+      </w:r>
+    </w:p>
+    <w:p>
+      <w:pPr>
+        <w:rPr>
+          <w:rFonts w:asciiTheme="majorHAnsi" w:hAnsiTheme="majorHAnsi"/>
+        </w:rPr>
+      </w:pPr>
+    </w:p>
+    <w:p>
+      <w:pPr>
+        <w:pStyle w:val="berschrift5"/>
+      </w:pPr>
+      <w:bookmarkStart w:id="77" w:name="_Toc525294714"/>
+      <w:proofErr w:type="spellStart"/>
+      <w:r>
+        <w:t>Eq</w:t>
+      </w:r>
+      <w:proofErr w:type="spellEnd"/>
+      <w:r>
+        <w:t xml:space="preserve"> Statements</w:t>
+      </w:r>
       <w:bookmarkEnd w:id="77"/>
-    </w:p>
-    <w:p>
-      <w:pPr>
-        <w:rPr>
-          <w:rFonts w:asciiTheme="majorHAnsi" w:hAnsiTheme="majorHAnsi"/>
-        </w:rPr>
-      </w:pPr>
-      <w:r>
-        <w:rPr>
-          <w:rFonts w:asciiTheme="majorHAnsi" w:hAnsiTheme="majorHAnsi"/>
-        </w:rPr>
-        <w:t xml:space="preserve">To allow flexibility in assigning failure values, various kinds of equation statements </w:t>
-      </w:r>
-      <w:proofErr w:type="gramStart"/>
-      <w:r>
-        <w:rPr>
-          <w:rFonts w:asciiTheme="majorHAnsi" w:hAnsiTheme="majorHAnsi"/>
-        </w:rPr>
-        <w:t>are defined</w:t>
-      </w:r>
-      <w:proofErr w:type="gramEnd"/>
-      <w:r>
-        <w:rPr>
-          <w:rFonts w:asciiTheme="majorHAnsi" w:hAnsiTheme="majorHAnsi"/>
-        </w:rPr>
-        <w:t xml:space="preserve"> for the Safety Annex. This extends the AGREE eq</w:t>
-      </w:r>
-      <w:r>
-        <w:rPr>
-          <w:rFonts w:asciiTheme="majorHAnsi" w:hAnsiTheme="majorHAnsi"/>
-        </w:rPr>
-        <w:t>uation</w:t>
-      </w:r>
-      <w:r>
-        <w:rPr>
-          <w:rFonts w:asciiTheme="majorHAnsi" w:hAnsiTheme="majorHAnsi"/>
-        </w:rPr>
-        <w:t xml:space="preserve"> statement by adding three new kinds of equations. </w:t>
-      </w:r>
-    </w:p>
-    <w:p>
-      <w:pPr>
-        <w:rPr>
-          <w:rFonts w:asciiTheme="majorHAnsi" w:hAnsiTheme="majorHAnsi"/>
-        </w:rPr>
-      </w:pPr>
-    </w:p>
-    <w:p>
-      <w:pPr>
-        <w:pStyle w:val="berschrift5"/>
-      </w:pPr>
-      <w:bookmarkStart w:id="78" w:name="_Toc525294714"/>
-      <w:proofErr w:type="spellStart"/>
-      <w:r>
-        <w:t>Eq</w:t>
-      </w:r>
-      <w:proofErr w:type="spellEnd"/>
-      <w:r>
-        <w:t xml:space="preserve"> Statements</w:t>
-      </w:r>
-      <w:bookmarkEnd w:id="78"/>
     </w:p>
     <w:p>
       <w:pPr>
@@ -30319,11 +30316,11 @@
       <w:pPr>
         <w:pStyle w:val="berschrift5"/>
       </w:pPr>
-      <w:bookmarkStart w:id="79" w:name="_Toc525294715"/>
+      <w:bookmarkStart w:id="78" w:name="_Toc525294715"/>
       <w:r>
         <w:t>Set Statements</w:t>
       </w:r>
-      <w:bookmarkEnd w:id="79"/>
+      <w:bookmarkEnd w:id="78"/>
     </w:p>
     <w:p>
       <w:pPr>
@@ -30520,59 +30517,59 @@
           <w:rFonts w:asciiTheme="majorHAnsi" w:eastAsia="Carlito" w:hAnsiTheme="majorHAnsi" w:cstheme="majorHAnsi"/>
         </w:rPr>
       </w:pPr>
-      <w:bookmarkStart w:id="80" w:name="_4i7ojhp" w:colFirst="0" w:colLast="0"/>
+      <w:bookmarkStart w:id="79" w:name="_4i7ojhp" w:colFirst="0" w:colLast="0"/>
+      <w:bookmarkEnd w:id="79"/>
+      <w:r>
+        <w:rPr>
+          <w:rFonts w:asciiTheme="majorHAnsi" w:eastAsia="Carlito" w:hAnsiTheme="majorHAnsi" w:cstheme="majorHAnsi"/>
+        </w:rPr>
+        <w:t xml:space="preserve">The </w:t>
+      </w:r>
+      <w:proofErr w:type="gramStart"/>
+      <w:r>
+        <w:rPr>
+          <w:rFonts w:asciiTheme="majorHAnsi" w:eastAsia="Carlito" w:hAnsiTheme="majorHAnsi" w:cstheme="majorHAnsi"/>
+        </w:rPr>
+        <w:t xml:space="preserve">variable  </w:t>
+      </w:r>
+      <w:proofErr w:type="spellStart"/>
+      <w:r>
+        <w:rPr>
+          <w:rFonts w:asciiTheme="majorHAnsi" w:eastAsia="Courier" w:hAnsiTheme="majorHAnsi" w:cstheme="majorHAnsi"/>
+        </w:rPr>
+        <w:t>set</w:t>
+      </w:r>
+      <w:proofErr w:type="gramEnd"/>
+      <w:r>
+        <w:rPr>
+          <w:rFonts w:asciiTheme="majorHAnsi" w:eastAsia="Courier" w:hAnsiTheme="majorHAnsi" w:cstheme="majorHAnsi"/>
+        </w:rPr>
+        <w:t>_values</w:t>
+      </w:r>
+      <w:proofErr w:type="spellEnd"/>
+      <w:r>
+        <w:rPr>
+          <w:rFonts w:asciiTheme="majorHAnsi" w:eastAsia="Courier" w:hAnsiTheme="majorHAnsi" w:cstheme="majorHAnsi"/>
+        </w:rPr>
+        <w:t xml:space="preserve"> </w:t>
+      </w:r>
+      <w:r>
+        <w:rPr>
+          <w:rFonts w:asciiTheme="majorHAnsi" w:eastAsia="Carlito" w:hAnsiTheme="majorHAnsi" w:cstheme="majorHAnsi"/>
+        </w:rPr>
+        <w:t xml:space="preserve">will hold the value 0, 3, or 5. </w:t>
+      </w:r>
+    </w:p>
+    <w:p/>
+    <w:p>
+      <w:pPr>
+        <w:pStyle w:val="berschrift5"/>
+      </w:pPr>
+      <w:bookmarkStart w:id="80" w:name="_Toc525294716"/>
+      <w:r>
+        <w:t>Range Statements</w:t>
+      </w:r>
       <w:bookmarkEnd w:id="80"/>
-      <w:r>
-        <w:rPr>
-          <w:rFonts w:asciiTheme="majorHAnsi" w:eastAsia="Carlito" w:hAnsiTheme="majorHAnsi" w:cstheme="majorHAnsi"/>
-        </w:rPr>
-        <w:t xml:space="preserve">The </w:t>
-      </w:r>
-      <w:proofErr w:type="gramStart"/>
-      <w:r>
-        <w:rPr>
-          <w:rFonts w:asciiTheme="majorHAnsi" w:eastAsia="Carlito" w:hAnsiTheme="majorHAnsi" w:cstheme="majorHAnsi"/>
-        </w:rPr>
-        <w:t xml:space="preserve">variable  </w:t>
-      </w:r>
-      <w:proofErr w:type="spellStart"/>
-      <w:r>
-        <w:rPr>
-          <w:rFonts w:asciiTheme="majorHAnsi" w:eastAsia="Courier" w:hAnsiTheme="majorHAnsi" w:cstheme="majorHAnsi"/>
-        </w:rPr>
-        <w:t>set</w:t>
-      </w:r>
-      <w:proofErr w:type="gramEnd"/>
-      <w:r>
-        <w:rPr>
-          <w:rFonts w:asciiTheme="majorHAnsi" w:eastAsia="Courier" w:hAnsiTheme="majorHAnsi" w:cstheme="majorHAnsi"/>
-        </w:rPr>
-        <w:t>_values</w:t>
-      </w:r>
-      <w:proofErr w:type="spellEnd"/>
-      <w:r>
-        <w:rPr>
-          <w:rFonts w:asciiTheme="majorHAnsi" w:eastAsia="Courier" w:hAnsiTheme="majorHAnsi" w:cstheme="majorHAnsi"/>
-        </w:rPr>
-        <w:t xml:space="preserve"> </w:t>
-      </w:r>
-      <w:r>
-        <w:rPr>
-          <w:rFonts w:asciiTheme="majorHAnsi" w:eastAsia="Carlito" w:hAnsiTheme="majorHAnsi" w:cstheme="majorHAnsi"/>
-        </w:rPr>
-        <w:t xml:space="preserve">will hold the value 0, 3, or 5. </w:t>
-      </w:r>
-    </w:p>
-    <w:p/>
-    <w:p>
-      <w:pPr>
-        <w:pStyle w:val="berschrift5"/>
-      </w:pPr>
-      <w:bookmarkStart w:id="81" w:name="_Toc525294716"/>
-      <w:r>
-        <w:t>Range Statements</w:t>
-      </w:r>
-      <w:bookmarkEnd w:id="81"/>
     </w:p>
     <w:p>
       <w:pPr>
@@ -30809,11 +30806,11 @@
       <w:pPr>
         <w:pStyle w:val="berschrift5"/>
       </w:pPr>
-      <w:bookmarkStart w:id="82" w:name="_Toc525294717"/>
+      <w:bookmarkStart w:id="81" w:name="_Toc525294717"/>
       <w:r>
         <w:t>Interval Statements</w:t>
       </w:r>
-      <w:bookmarkEnd w:id="82"/>
+      <w:bookmarkEnd w:id="81"/>
     </w:p>
     <w:p>
       <w:pPr>
@@ -30963,12 +30960,12 @@
       <w:pPr>
         <w:pStyle w:val="berschrift3"/>
       </w:pPr>
-      <w:bookmarkStart w:id="83" w:name="_Toc525294718"/>
+      <w:bookmarkStart w:id="82" w:name="_Toc525294718"/>
       <w:r>
         <w:lastRenderedPageBreak/>
         <w:t>Analysis Statement</w:t>
       </w:r>
-      <w:bookmarkEnd w:id="83"/>
+      <w:bookmarkEnd w:id="82"/>
     </w:p>
     <w:p>
       <w:pPr>
@@ -31302,11 +31299,11 @@
       <w:pPr>
         <w:pStyle w:val="berschrift4"/>
       </w:pPr>
-      <w:bookmarkStart w:id="84" w:name="_Toc525294719"/>
+      <w:bookmarkStart w:id="83" w:name="_Toc525294719"/>
       <w:r>
         <w:t>Max N Faults Analysis</w:t>
       </w:r>
-      <w:bookmarkEnd w:id="84"/>
+      <w:bookmarkEnd w:id="83"/>
     </w:p>
     <w:p>
       <w:pPr>
@@ -31410,9 +31407,9 @@
           <w:szCs w:val="24"/>
         </w:rPr>
       </w:pPr>
-      <w:bookmarkStart w:id="85" w:name="_Ref509392264"/>
-      <w:bookmarkStart w:id="86" w:name="_Toc509494722"/>
-      <w:bookmarkStart w:id="87" w:name="_Toc525294660"/>
+      <w:bookmarkStart w:id="84" w:name="_Ref509392264"/>
+      <w:bookmarkStart w:id="85" w:name="_Toc509494722"/>
+      <w:bookmarkStart w:id="86" w:name="_Toc525294660"/>
       <w:r>
         <w:rPr>
           <w:sz w:val="24"/>
@@ -31456,7 +31453,7 @@
         </w:rPr>
         <w:fldChar w:fldCharType="end"/>
       </w:r>
-      <w:bookmarkEnd w:id="85"/>
+      <w:bookmarkEnd w:id="84"/>
       <w:r>
         <w:rPr>
           <w:sz w:val="24"/>
@@ -31464,21 +31461,21 @@
         </w:rPr>
         <w:t>: Max One Fault Example</w:t>
       </w:r>
+      <w:bookmarkEnd w:id="85"/>
       <w:bookmarkEnd w:id="86"/>
+    </w:p>
+    <w:p/>
+    <w:p>
+      <w:pPr>
+        <w:pStyle w:val="berschrift4"/>
+      </w:pPr>
+      <w:bookmarkStart w:id="87" w:name="_Ref509393241"/>
+      <w:bookmarkStart w:id="88" w:name="_Toc525294720"/>
+      <w:r>
+        <w:t>Probabilistic Analysis</w:t>
+      </w:r>
       <w:bookmarkEnd w:id="87"/>
-    </w:p>
-    <w:p/>
-    <w:p>
-      <w:pPr>
-        <w:pStyle w:val="berschrift4"/>
-      </w:pPr>
-      <w:bookmarkStart w:id="88" w:name="_Ref509393241"/>
-      <w:bookmarkStart w:id="89" w:name="_Toc525294720"/>
-      <w:r>
-        <w:t>Probabilistic Analysis</w:t>
-      </w:r>
       <w:bookmarkEnd w:id="88"/>
-      <w:bookmarkEnd w:id="89"/>
     </w:p>
     <w:p>
       <w:pPr>
@@ -31874,9 +31871,9 @@
           <w:szCs w:val="24"/>
         </w:rPr>
       </w:pPr>
-      <w:bookmarkStart w:id="90" w:name="_Ref509392111"/>
-      <w:bookmarkStart w:id="91" w:name="_Toc509494723"/>
-      <w:bookmarkStart w:id="92" w:name="_Toc525294661"/>
+      <w:bookmarkStart w:id="89" w:name="_Ref509392111"/>
+      <w:bookmarkStart w:id="90" w:name="_Toc509494723"/>
+      <w:bookmarkStart w:id="91" w:name="_Toc525294661"/>
       <w:r>
         <w:rPr>
           <w:sz w:val="24"/>
@@ -31920,7 +31917,7 @@
         </w:rPr>
         <w:fldChar w:fldCharType="end"/>
       </w:r>
-      <w:bookmarkEnd w:id="90"/>
+      <w:bookmarkEnd w:id="89"/>
       <w:r>
         <w:rPr>
           <w:sz w:val="24"/>
@@ -31928,19 +31925,19 @@
         </w:rPr>
         <w:t>: Probability Threshold Example</w:t>
       </w:r>
+      <w:bookmarkEnd w:id="90"/>
       <w:bookmarkEnd w:id="91"/>
+    </w:p>
+    <w:p/>
+    <w:p>
+      <w:pPr>
+        <w:pStyle w:val="berschrift3"/>
+      </w:pPr>
+      <w:bookmarkStart w:id="92" w:name="_Toc525294721"/>
+      <w:r>
+        <w:t>Hardware Fault Statement</w:t>
+      </w:r>
       <w:bookmarkEnd w:id="92"/>
-    </w:p>
-    <w:p/>
-    <w:p>
-      <w:pPr>
-        <w:pStyle w:val="berschrift3"/>
-      </w:pPr>
-      <w:bookmarkStart w:id="93" w:name="_Toc525294721"/>
-      <w:r>
-        <w:t>Hardware Fault Statement</w:t>
-      </w:r>
-      <w:bookmarkEnd w:id="93"/>
     </w:p>
     <w:p>
       <w:pPr>
@@ -32283,9 +32280,9 @@
           <w:szCs w:val="24"/>
         </w:rPr>
       </w:pPr>
-      <w:bookmarkStart w:id="94" w:name="_Ref509393185"/>
-      <w:bookmarkStart w:id="95" w:name="_Toc509494724"/>
-      <w:bookmarkStart w:id="96" w:name="_Toc525294662"/>
+      <w:bookmarkStart w:id="93" w:name="_Ref509393185"/>
+      <w:bookmarkStart w:id="94" w:name="_Toc509494724"/>
+      <w:bookmarkStart w:id="95" w:name="_Toc525294662"/>
       <w:r>
         <w:rPr>
           <w:sz w:val="24"/>
@@ -32329,7 +32326,7 @@
         </w:rPr>
         <w:fldChar w:fldCharType="end"/>
       </w:r>
-      <w:bookmarkEnd w:id="94"/>
+      <w:bookmarkEnd w:id="93"/>
       <w:r>
         <w:rPr>
           <w:sz w:val="24"/>
@@ -32337,7 +32334,78 @@
         </w:rPr>
         <w:t>: Hardware Fault Statement</w:t>
       </w:r>
+      <w:bookmarkEnd w:id="94"/>
       <w:bookmarkEnd w:id="95"/>
+    </w:p>
+    <w:p>
+      <w:pPr>
+        <w:rPr>
+          <w:rFonts w:asciiTheme="majorHAnsi" w:hAnsiTheme="majorHAnsi"/>
+        </w:rPr>
+      </w:pPr>
+      <w:r>
+        <w:rPr>
+          <w:rFonts w:asciiTheme="majorHAnsi" w:hAnsiTheme="majorHAnsi"/>
+        </w:rPr>
+        <w:t xml:space="preserve">In addition, users can specify fault dependencies outside of fault statements using propagation statements. For more information on propagation type statements, see section </w:t>
+      </w:r>
+      <w:r>
+        <w:rPr>
+          <w:rFonts w:asciiTheme="majorHAnsi" w:hAnsiTheme="majorHAnsi"/>
+        </w:rPr>
+        <w:fldChar w:fldCharType="begin"/>
+      </w:r>
+      <w:r>
+        <w:rPr>
+          <w:rFonts w:asciiTheme="majorHAnsi" w:hAnsiTheme="majorHAnsi"/>
+        </w:rPr>
+        <w:instrText xml:space="preserve"> REF _Ref509392770 \w \h </w:instrText>
+      </w:r>
+      <w:r>
+        <w:rPr>
+          <w:rFonts w:asciiTheme="majorHAnsi" w:hAnsiTheme="majorHAnsi"/>
+        </w:rPr>
+        <w:instrText xml:space="preserve"> \* MERGEFORMAT </w:instrText>
+      </w:r>
+      <w:r>
+        <w:rPr>
+          <w:rFonts w:asciiTheme="majorHAnsi" w:hAnsiTheme="majorHAnsi"/>
+        </w:rPr>
+      </w:r>
+      <w:r>
+        <w:rPr>
+          <w:rFonts w:asciiTheme="majorHAnsi" w:hAnsiTheme="majorHAnsi"/>
+        </w:rPr>
+        <w:fldChar w:fldCharType="separate"/>
+      </w:r>
+      <w:r>
+        <w:rPr>
+          <w:rFonts w:asciiTheme="majorHAnsi" w:hAnsiTheme="majorHAnsi"/>
+        </w:rPr>
+        <w:t>5.4.1.6</w:t>
+      </w:r>
+      <w:r>
+        <w:rPr>
+          <w:rFonts w:asciiTheme="majorHAnsi" w:hAnsiTheme="majorHAnsi"/>
+        </w:rPr>
+        <w:fldChar w:fldCharType="end"/>
+      </w:r>
+      <w:r>
+        <w:rPr>
+          <w:rFonts w:asciiTheme="majorHAnsi" w:hAnsiTheme="majorHAnsi"/>
+        </w:rPr>
+        <w:t xml:space="preserve">. </w:t>
+      </w:r>
+    </w:p>
+    <w:p/>
+    <w:p>
+      <w:pPr>
+        <w:pStyle w:val="berschrift4"/>
+      </w:pPr>
+      <w:bookmarkStart w:id="96" w:name="_Toc525294722"/>
+      <w:r>
+        <w:t>Duration</w:t>
+      </w:r>
       <w:bookmarkEnd w:id="96"/>
     </w:p>
     <w:p>
@@ -32350,110 +32418,39 @@
         <w:rPr>
           <w:rFonts w:asciiTheme="majorHAnsi" w:hAnsiTheme="majorHAnsi"/>
         </w:rPr>
-        <w:t xml:space="preserve">In addition, users can specify fault dependencies outside of fault statements using propagation statements. For more information on propagation type statements, see section </w:t>
-      </w:r>
+        <w:t xml:space="preserve">The duration of a hardware fault </w:t>
+      </w:r>
+      <w:proofErr w:type="gramStart"/>
       <w:r>
         <w:rPr>
           <w:rFonts w:asciiTheme="majorHAnsi" w:hAnsiTheme="majorHAnsi"/>
         </w:rPr>
-        <w:fldChar w:fldCharType="begin"/>
-      </w:r>
+        <w:t>is specified</w:t>
+      </w:r>
+      <w:proofErr w:type="gramEnd"/>
       <w:r>
         <w:rPr>
           <w:rFonts w:asciiTheme="majorHAnsi" w:hAnsiTheme="majorHAnsi"/>
         </w:rPr>
-        <w:instrText xml:space="preserve"> REF _Ref509392770 \w \h </w:instrText>
-      </w:r>
-      <w:r>
+        <w:t xml:space="preserve"> within the hardware fault statement. Currently, the safety annex only supports permanent fault durations. Part of the future work includes transient fault durations. </w:t>
+      </w:r>
+    </w:p>
+    <w:p>
+      <w:pPr>
         <w:rPr>
           <w:rFonts w:asciiTheme="majorHAnsi" w:hAnsiTheme="majorHAnsi"/>
         </w:rPr>
-        <w:instrText xml:space="preserve"> \* MERGEFORMAT </w:instrText>
-      </w:r>
-      <w:r>
-        <w:rPr>
-          <w:rFonts w:asciiTheme="majorHAnsi" w:hAnsiTheme="majorHAnsi"/>
-        </w:rPr>
-      </w:r>
-      <w:r>
-        <w:rPr>
-          <w:rFonts w:asciiTheme="majorHAnsi" w:hAnsiTheme="majorHAnsi"/>
-        </w:rPr>
-        <w:fldChar w:fldCharType="separate"/>
-      </w:r>
-      <w:r>
-        <w:rPr>
-          <w:rFonts w:asciiTheme="majorHAnsi" w:hAnsiTheme="majorHAnsi"/>
-        </w:rPr>
-        <w:t>5.4.1.6</w:t>
-      </w:r>
-      <w:r>
-        <w:rPr>
-          <w:rFonts w:asciiTheme="majorHAnsi" w:hAnsiTheme="majorHAnsi"/>
-        </w:rPr>
-        <w:fldChar w:fldCharType="end"/>
-      </w:r>
-      <w:r>
-        <w:rPr>
-          <w:rFonts w:asciiTheme="majorHAnsi" w:hAnsiTheme="majorHAnsi"/>
-        </w:rPr>
-        <w:t xml:space="preserve">. </w:t>
-      </w:r>
-    </w:p>
-    <w:p/>
+      </w:pPr>
+    </w:p>
     <w:p>
       <w:pPr>
         <w:pStyle w:val="berschrift4"/>
       </w:pPr>
-      <w:bookmarkStart w:id="97" w:name="_Toc525294722"/>
-      <w:r>
-        <w:t>Duration</w:t>
+      <w:bookmarkStart w:id="97" w:name="_Toc525294723"/>
+      <w:r>
+        <w:t>Probability</w:t>
       </w:r>
       <w:bookmarkEnd w:id="97"/>
-    </w:p>
-    <w:p>
-      <w:pPr>
-        <w:rPr>
-          <w:rFonts w:asciiTheme="majorHAnsi" w:hAnsiTheme="majorHAnsi"/>
-        </w:rPr>
-      </w:pPr>
-      <w:r>
-        <w:rPr>
-          <w:rFonts w:asciiTheme="majorHAnsi" w:hAnsiTheme="majorHAnsi"/>
-        </w:rPr>
-        <w:t xml:space="preserve">The duration of a hardware fault </w:t>
-      </w:r>
-      <w:proofErr w:type="gramStart"/>
-      <w:r>
-        <w:rPr>
-          <w:rFonts w:asciiTheme="majorHAnsi" w:hAnsiTheme="majorHAnsi"/>
-        </w:rPr>
-        <w:t>is specified</w:t>
-      </w:r>
-      <w:proofErr w:type="gramEnd"/>
-      <w:r>
-        <w:rPr>
-          <w:rFonts w:asciiTheme="majorHAnsi" w:hAnsiTheme="majorHAnsi"/>
-        </w:rPr>
-        <w:t xml:space="preserve"> within the hardware fault statement. Currently, the safety annex only supports permanent fault durations. Part of the future work includes transient fault durations. </w:t>
-      </w:r>
-    </w:p>
-    <w:p>
-      <w:pPr>
-        <w:rPr>
-          <w:rFonts w:asciiTheme="majorHAnsi" w:hAnsiTheme="majorHAnsi"/>
-        </w:rPr>
-      </w:pPr>
-    </w:p>
-    <w:p>
-      <w:pPr>
-        <w:pStyle w:val="berschrift4"/>
-      </w:pPr>
-      <w:bookmarkStart w:id="98" w:name="_Toc525294723"/>
-      <w:r>
-        <w:t>Probability</w:t>
-      </w:r>
-      <w:bookmarkEnd w:id="98"/>
     </w:p>
     <w:p>
       <w:pPr>
@@ -32608,11 +32605,11 @@
       <w:pPr>
         <w:pStyle w:val="berschrift4"/>
       </w:pPr>
-      <w:bookmarkStart w:id="99" w:name="_Toc525294724"/>
+      <w:bookmarkStart w:id="98" w:name="_Toc525294724"/>
       <w:r>
         <w:t>Propagation Type</w:t>
       </w:r>
-      <w:bookmarkEnd w:id="99"/>
+      <w:bookmarkEnd w:id="98"/>
     </w:p>
     <w:p>
       <w:pPr>
@@ -32868,190 +32865,190 @@
       <w:pPr>
         <w:pStyle w:val="berschrift1"/>
       </w:pPr>
-      <w:bookmarkStart w:id="100" w:name="_Ref509396693"/>
-      <w:bookmarkStart w:id="101" w:name="_Toc525294732"/>
+      <w:bookmarkStart w:id="99" w:name="_Ref509396693"/>
+      <w:bookmarkStart w:id="100" w:name="_Toc525294732"/>
       <w:r>
         <w:t>The Tool Suite (Safety Annex, AGREE, AADL)</w:t>
       </w:r>
+      <w:bookmarkEnd w:id="99"/>
       <w:bookmarkEnd w:id="100"/>
+    </w:p>
+    <w:p>
+      <w:pPr>
+        <w:rPr>
+          <w:rFonts w:asciiTheme="majorHAnsi" w:eastAsia="Calibri" w:hAnsiTheme="majorHAnsi" w:cs="Calibri"/>
+        </w:rPr>
+      </w:pPr>
+      <w:r>
+        <w:rPr>
+          <w:rFonts w:asciiTheme="majorHAnsi" w:eastAsia="Calibri" w:hAnsiTheme="majorHAnsi" w:cs="Calibri"/>
+        </w:rPr>
+        <w:t xml:space="preserve">In this </w:t>
+      </w:r>
+      <w:proofErr w:type="gramStart"/>
+      <w:r>
+        <w:rPr>
+          <w:rFonts w:asciiTheme="majorHAnsi" w:eastAsia="Calibri" w:hAnsiTheme="majorHAnsi" w:cs="Calibri"/>
+        </w:rPr>
+        <w:t>chapter</w:t>
+      </w:r>
+      <w:proofErr w:type="gramEnd"/>
+      <w:r>
+        <w:rPr>
+          <w:rFonts w:asciiTheme="majorHAnsi" w:eastAsia="Calibri" w:hAnsiTheme="majorHAnsi" w:cs="Calibri"/>
+        </w:rPr>
+        <w:t xml:space="preserve"> we present an overview of the Safety Annex/AGREE/OSATE tool suite, followed by installation instructions for the tool suite, and a description of the main features of the tool suite.</w:t>
+      </w:r>
+    </w:p>
+    <w:p>
+      <w:pPr>
+        <w:rPr>
+          <w:rFonts w:asciiTheme="majorHAnsi" w:eastAsia="Calibri" w:hAnsiTheme="majorHAnsi" w:cs="Calibri"/>
+        </w:rPr>
+      </w:pPr>
+    </w:p>
+    <w:p>
+      <w:pPr>
+        <w:rPr>
+          <w:rFonts w:asciiTheme="majorHAnsi" w:eastAsia="Calibri" w:hAnsiTheme="majorHAnsi" w:cs="Calibri"/>
+        </w:rPr>
+      </w:pPr>
+      <w:r>
+        <w:rPr>
+          <w:rFonts w:asciiTheme="majorHAnsi" w:eastAsia="Calibri" w:hAnsiTheme="majorHAnsi" w:cs="Calibri"/>
+          <w:b/>
+        </w:rPr>
+        <w:t>Note:</w:t>
+      </w:r>
+      <w:r>
+        <w:rPr>
+          <w:rFonts w:asciiTheme="majorHAnsi" w:eastAsia="Calibri" w:hAnsiTheme="majorHAnsi" w:cs="Calibri"/>
+        </w:rPr>
+        <w:t xml:space="preserve"> At the time of writing this document, the</w:t>
+      </w:r>
+      <w:r>
+        <w:rPr>
+          <w:rFonts w:asciiTheme="majorHAnsi" w:eastAsia="Calibri" w:hAnsiTheme="majorHAnsi" w:cs="Calibri"/>
+        </w:rPr>
+        <w:t xml:space="preserve"> most</w:t>
+      </w:r>
+      <w:r>
+        <w:rPr>
+          <w:rFonts w:asciiTheme="majorHAnsi" w:eastAsia="Calibri" w:hAnsiTheme="majorHAnsi" w:cs="Calibri"/>
+        </w:rPr>
+        <w:t xml:space="preserve"> recent version of OSATE 2.3.2 does not support the Safety Annex. </w:t>
+      </w:r>
+      <w:r>
+        <w:rPr>
+          <w:rFonts w:asciiTheme="majorHAnsi" w:eastAsia="Calibri" w:hAnsiTheme="majorHAnsi" w:cs="Calibri"/>
+        </w:rPr>
+        <w:t xml:space="preserve">Until this is resolved, to use the Safety Annex with OSATE please proceed through the steps outlined in sections </w:t>
+      </w:r>
+      <w:r>
+        <w:rPr>
+          <w:rFonts w:asciiTheme="majorHAnsi" w:eastAsia="Calibri" w:hAnsiTheme="majorHAnsi" w:cs="Calibri"/>
+        </w:rPr>
+        <w:fldChar w:fldCharType="begin"/>
+      </w:r>
+      <w:r>
+        <w:rPr>
+          <w:rFonts w:asciiTheme="majorHAnsi" w:eastAsia="Calibri" w:hAnsiTheme="majorHAnsi" w:cs="Calibri"/>
+        </w:rPr>
+        <w:instrText xml:space="preserve"> REF _Ref509483838 \w \h </w:instrText>
+      </w:r>
+      <w:r>
+        <w:rPr>
+          <w:rFonts w:asciiTheme="majorHAnsi" w:eastAsia="Calibri" w:hAnsiTheme="majorHAnsi" w:cs="Calibri"/>
+        </w:rPr>
+      </w:r>
+      <w:r>
+        <w:rPr>
+          <w:rFonts w:asciiTheme="majorHAnsi" w:eastAsia="Calibri" w:hAnsiTheme="majorHAnsi" w:cs="Calibri"/>
+        </w:rPr>
+        <w:fldChar w:fldCharType="separate"/>
+      </w:r>
+      <w:r>
+        <w:rPr>
+          <w:rFonts w:asciiTheme="majorHAnsi" w:eastAsia="Calibri" w:hAnsiTheme="majorHAnsi" w:cs="Calibri"/>
+        </w:rPr>
+        <w:t>7.2.2</w:t>
+      </w:r>
+      <w:r>
+        <w:rPr>
+          <w:rFonts w:asciiTheme="majorHAnsi" w:eastAsia="Calibri" w:hAnsiTheme="majorHAnsi" w:cs="Calibri"/>
+        </w:rPr>
+        <w:fldChar w:fldCharType="end"/>
+      </w:r>
+      <w:r>
+        <w:rPr>
+          <w:rFonts w:asciiTheme="majorHAnsi" w:eastAsia="Calibri" w:hAnsiTheme="majorHAnsi" w:cs="Calibri"/>
+        </w:rPr>
+        <w:t xml:space="preserve"> -</w:t>
+      </w:r>
+      <w:r>
+        <w:rPr>
+          <w:rFonts w:asciiTheme="majorHAnsi" w:eastAsia="Calibri" w:hAnsiTheme="majorHAnsi" w:cs="Calibri"/>
+        </w:rPr>
+        <w:t xml:space="preserve"> </w:t>
+      </w:r>
+      <w:r>
+        <w:rPr>
+          <w:rFonts w:asciiTheme="majorHAnsi" w:eastAsia="Calibri" w:hAnsiTheme="majorHAnsi" w:cs="Calibri"/>
+        </w:rPr>
+        <w:fldChar w:fldCharType="begin"/>
+      </w:r>
+      <w:r>
+        <w:rPr>
+          <w:rFonts w:asciiTheme="majorHAnsi" w:eastAsia="Calibri" w:hAnsiTheme="majorHAnsi" w:cs="Calibri"/>
+        </w:rPr>
+        <w:instrText xml:space="preserve"> REF _Ref514679815 \w \h </w:instrText>
+      </w:r>
+      <w:r>
+        <w:rPr>
+          <w:rFonts w:asciiTheme="majorHAnsi" w:eastAsia="Calibri" w:hAnsiTheme="majorHAnsi" w:cs="Calibri"/>
+        </w:rPr>
+      </w:r>
+      <w:r>
+        <w:rPr>
+          <w:rFonts w:asciiTheme="majorHAnsi" w:eastAsia="Calibri" w:hAnsiTheme="majorHAnsi" w:cs="Calibri"/>
+        </w:rPr>
+        <w:fldChar w:fldCharType="separate"/>
+      </w:r>
+      <w:r>
+        <w:rPr>
+          <w:rFonts w:asciiTheme="majorHAnsi" w:eastAsia="Calibri" w:hAnsiTheme="majorHAnsi" w:cs="Calibri"/>
+        </w:rPr>
+        <w:t>7.2.5</w:t>
+      </w:r>
+      <w:r>
+        <w:rPr>
+          <w:rFonts w:asciiTheme="majorHAnsi" w:eastAsia="Calibri" w:hAnsiTheme="majorHAnsi" w:cs="Calibri"/>
+        </w:rPr>
+        <w:fldChar w:fldCharType="end"/>
+      </w:r>
+      <w:r>
+        <w:rPr>
+          <w:rFonts w:asciiTheme="majorHAnsi" w:eastAsia="Calibri" w:hAnsiTheme="majorHAnsi" w:cs="Calibri"/>
+        </w:rPr>
+        <w:t xml:space="preserve"> </w:t>
+      </w:r>
+      <w:r>
+        <w:rPr>
+          <w:rFonts w:asciiTheme="majorHAnsi" w:eastAsia="Calibri" w:hAnsiTheme="majorHAnsi" w:cs="Calibri"/>
+        </w:rPr>
+        <w:t>to install the OSATE Development Environment.</w:t>
+      </w:r>
+    </w:p>
+    <w:p/>
+    <w:p>
+      <w:pPr>
+        <w:pStyle w:val="berschrift2"/>
+      </w:pPr>
+      <w:bookmarkStart w:id="101" w:name="_Toc525294733"/>
+      <w:r>
+        <w:t>Tool Suite Overview</w:t>
+      </w:r>
       <w:bookmarkEnd w:id="101"/>
-    </w:p>
-    <w:p>
-      <w:pPr>
-        <w:rPr>
-          <w:rFonts w:asciiTheme="majorHAnsi" w:eastAsia="Calibri" w:hAnsiTheme="majorHAnsi" w:cs="Calibri"/>
-        </w:rPr>
-      </w:pPr>
-      <w:r>
-        <w:rPr>
-          <w:rFonts w:asciiTheme="majorHAnsi" w:eastAsia="Calibri" w:hAnsiTheme="majorHAnsi" w:cs="Calibri"/>
-        </w:rPr>
-        <w:t xml:space="preserve">In this </w:t>
-      </w:r>
-      <w:proofErr w:type="gramStart"/>
-      <w:r>
-        <w:rPr>
-          <w:rFonts w:asciiTheme="majorHAnsi" w:eastAsia="Calibri" w:hAnsiTheme="majorHAnsi" w:cs="Calibri"/>
-        </w:rPr>
-        <w:t>chapter</w:t>
-      </w:r>
-      <w:proofErr w:type="gramEnd"/>
-      <w:r>
-        <w:rPr>
-          <w:rFonts w:asciiTheme="majorHAnsi" w:eastAsia="Calibri" w:hAnsiTheme="majorHAnsi" w:cs="Calibri"/>
-        </w:rPr>
-        <w:t xml:space="preserve"> we present an overview of the Safety Annex/AGREE/OSATE tool suite, followed by installation instructions for the tool suite, and a description of the main features of the tool suite.</w:t>
-      </w:r>
-    </w:p>
-    <w:p>
-      <w:pPr>
-        <w:rPr>
-          <w:rFonts w:asciiTheme="majorHAnsi" w:eastAsia="Calibri" w:hAnsiTheme="majorHAnsi" w:cs="Calibri"/>
-        </w:rPr>
-      </w:pPr>
-    </w:p>
-    <w:p>
-      <w:pPr>
-        <w:rPr>
-          <w:rFonts w:asciiTheme="majorHAnsi" w:eastAsia="Calibri" w:hAnsiTheme="majorHAnsi" w:cs="Calibri"/>
-        </w:rPr>
-      </w:pPr>
-      <w:r>
-        <w:rPr>
-          <w:rFonts w:asciiTheme="majorHAnsi" w:eastAsia="Calibri" w:hAnsiTheme="majorHAnsi" w:cs="Calibri"/>
-          <w:b/>
-        </w:rPr>
-        <w:t>Note:</w:t>
-      </w:r>
-      <w:r>
-        <w:rPr>
-          <w:rFonts w:asciiTheme="majorHAnsi" w:eastAsia="Calibri" w:hAnsiTheme="majorHAnsi" w:cs="Calibri"/>
-        </w:rPr>
-        <w:t xml:space="preserve"> At the time of writing this document, the</w:t>
-      </w:r>
-      <w:r>
-        <w:rPr>
-          <w:rFonts w:asciiTheme="majorHAnsi" w:eastAsia="Calibri" w:hAnsiTheme="majorHAnsi" w:cs="Calibri"/>
-        </w:rPr>
-        <w:t xml:space="preserve"> most</w:t>
-      </w:r>
-      <w:r>
-        <w:rPr>
-          <w:rFonts w:asciiTheme="majorHAnsi" w:eastAsia="Calibri" w:hAnsiTheme="majorHAnsi" w:cs="Calibri"/>
-        </w:rPr>
-        <w:t xml:space="preserve"> recent version of OSATE 2.3.2 does not support the Safety Annex. </w:t>
-      </w:r>
-      <w:r>
-        <w:rPr>
-          <w:rFonts w:asciiTheme="majorHAnsi" w:eastAsia="Calibri" w:hAnsiTheme="majorHAnsi" w:cs="Calibri"/>
-        </w:rPr>
-        <w:t xml:space="preserve">Until this is resolved, to use the Safety Annex with OSATE please proceed through the steps outlined in sections </w:t>
-      </w:r>
-      <w:r>
-        <w:rPr>
-          <w:rFonts w:asciiTheme="majorHAnsi" w:eastAsia="Calibri" w:hAnsiTheme="majorHAnsi" w:cs="Calibri"/>
-        </w:rPr>
-        <w:fldChar w:fldCharType="begin"/>
-      </w:r>
-      <w:r>
-        <w:rPr>
-          <w:rFonts w:asciiTheme="majorHAnsi" w:eastAsia="Calibri" w:hAnsiTheme="majorHAnsi" w:cs="Calibri"/>
-        </w:rPr>
-        <w:instrText xml:space="preserve"> REF _Ref509483838 \w \h </w:instrText>
-      </w:r>
-      <w:r>
-        <w:rPr>
-          <w:rFonts w:asciiTheme="majorHAnsi" w:eastAsia="Calibri" w:hAnsiTheme="majorHAnsi" w:cs="Calibri"/>
-        </w:rPr>
-      </w:r>
-      <w:r>
-        <w:rPr>
-          <w:rFonts w:asciiTheme="majorHAnsi" w:eastAsia="Calibri" w:hAnsiTheme="majorHAnsi" w:cs="Calibri"/>
-        </w:rPr>
-        <w:fldChar w:fldCharType="separate"/>
-      </w:r>
-      <w:r>
-        <w:rPr>
-          <w:rFonts w:asciiTheme="majorHAnsi" w:eastAsia="Calibri" w:hAnsiTheme="majorHAnsi" w:cs="Calibri"/>
-        </w:rPr>
-        <w:t>7.2.2</w:t>
-      </w:r>
-      <w:r>
-        <w:rPr>
-          <w:rFonts w:asciiTheme="majorHAnsi" w:eastAsia="Calibri" w:hAnsiTheme="majorHAnsi" w:cs="Calibri"/>
-        </w:rPr>
-        <w:fldChar w:fldCharType="end"/>
-      </w:r>
-      <w:r>
-        <w:rPr>
-          <w:rFonts w:asciiTheme="majorHAnsi" w:eastAsia="Calibri" w:hAnsiTheme="majorHAnsi" w:cs="Calibri"/>
-        </w:rPr>
-        <w:t xml:space="preserve"> -</w:t>
-      </w:r>
-      <w:r>
-        <w:rPr>
-          <w:rFonts w:asciiTheme="majorHAnsi" w:eastAsia="Calibri" w:hAnsiTheme="majorHAnsi" w:cs="Calibri"/>
-        </w:rPr>
-        <w:t xml:space="preserve"> </w:t>
-      </w:r>
-      <w:r>
-        <w:rPr>
-          <w:rFonts w:asciiTheme="majorHAnsi" w:eastAsia="Calibri" w:hAnsiTheme="majorHAnsi" w:cs="Calibri"/>
-        </w:rPr>
-        <w:fldChar w:fldCharType="begin"/>
-      </w:r>
-      <w:r>
-        <w:rPr>
-          <w:rFonts w:asciiTheme="majorHAnsi" w:eastAsia="Calibri" w:hAnsiTheme="majorHAnsi" w:cs="Calibri"/>
-        </w:rPr>
-        <w:instrText xml:space="preserve"> REF _Ref514679815 \w \h </w:instrText>
-      </w:r>
-      <w:r>
-        <w:rPr>
-          <w:rFonts w:asciiTheme="majorHAnsi" w:eastAsia="Calibri" w:hAnsiTheme="majorHAnsi" w:cs="Calibri"/>
-        </w:rPr>
-      </w:r>
-      <w:r>
-        <w:rPr>
-          <w:rFonts w:asciiTheme="majorHAnsi" w:eastAsia="Calibri" w:hAnsiTheme="majorHAnsi" w:cs="Calibri"/>
-        </w:rPr>
-        <w:fldChar w:fldCharType="separate"/>
-      </w:r>
-      <w:r>
-        <w:rPr>
-          <w:rFonts w:asciiTheme="majorHAnsi" w:eastAsia="Calibri" w:hAnsiTheme="majorHAnsi" w:cs="Calibri"/>
-        </w:rPr>
-        <w:t>7.2.5</w:t>
-      </w:r>
-      <w:r>
-        <w:rPr>
-          <w:rFonts w:asciiTheme="majorHAnsi" w:eastAsia="Calibri" w:hAnsiTheme="majorHAnsi" w:cs="Calibri"/>
-        </w:rPr>
-        <w:fldChar w:fldCharType="end"/>
-      </w:r>
-      <w:r>
-        <w:rPr>
-          <w:rFonts w:asciiTheme="majorHAnsi" w:eastAsia="Calibri" w:hAnsiTheme="majorHAnsi" w:cs="Calibri"/>
-        </w:rPr>
-        <w:t xml:space="preserve"> </w:t>
-      </w:r>
-      <w:r>
-        <w:rPr>
-          <w:rFonts w:asciiTheme="majorHAnsi" w:eastAsia="Calibri" w:hAnsiTheme="majorHAnsi" w:cs="Calibri"/>
-        </w:rPr>
-        <w:t>to install the OSATE Development Environment.</w:t>
-      </w:r>
-    </w:p>
-    <w:p/>
-    <w:p>
-      <w:pPr>
-        <w:pStyle w:val="berschrift2"/>
-      </w:pPr>
-      <w:bookmarkStart w:id="102" w:name="_Toc525294733"/>
-      <w:r>
-        <w:t>Tool Suite Overview</w:t>
-      </w:r>
-      <w:bookmarkEnd w:id="102"/>
     </w:p>
     <w:p>
       <w:pPr>
@@ -33309,10 +33306,10 @@
           <w:szCs w:val="24"/>
         </w:rPr>
       </w:pPr>
-      <w:bookmarkStart w:id="103" w:name="_Toc509298869"/>
-      <w:bookmarkStart w:id="104" w:name="_Toc509313369"/>
-      <w:bookmarkStart w:id="105" w:name="_Toc509494725"/>
-      <w:bookmarkStart w:id="106" w:name="_Toc525294670"/>
+      <w:bookmarkStart w:id="102" w:name="_Toc509298869"/>
+      <w:bookmarkStart w:id="103" w:name="_Toc509313369"/>
+      <w:bookmarkStart w:id="104" w:name="_Toc509494725"/>
+      <w:bookmarkStart w:id="105" w:name="_Toc525294670"/>
       <w:r>
         <w:rPr>
           <w:sz w:val="24"/>
@@ -33363,92 +33360,92 @@
         </w:rPr>
         <w:t>: Overview of Safety Annex/AGREE/OSATE Tool Suite</w:t>
       </w:r>
+      <w:bookmarkEnd w:id="102"/>
       <w:bookmarkEnd w:id="103"/>
       <w:bookmarkEnd w:id="104"/>
       <w:bookmarkEnd w:id="105"/>
+    </w:p>
+    <w:p>
+      <w:pPr>
+        <w:rPr>
+          <w:rFonts w:ascii="Calibri" w:eastAsia="Calibri" w:hAnsi="Calibri" w:cs="Calibri"/>
+        </w:rPr>
+      </w:pPr>
+    </w:p>
+    <w:p>
+      <w:pPr>
+        <w:rPr>
+          <w:rFonts w:ascii="Calibri" w:eastAsia="Calibri" w:hAnsi="Calibri" w:cs="Calibri"/>
+        </w:rPr>
+      </w:pPr>
+    </w:p>
+    <w:p>
+      <w:pPr>
+        <w:rPr>
+          <w:rFonts w:ascii="Calibri" w:eastAsia="Calibri" w:hAnsi="Calibri" w:cs="Calibri"/>
+        </w:rPr>
+      </w:pPr>
+    </w:p>
+    <w:p/>
+    <w:p>
+      <w:pPr>
+        <w:pStyle w:val="berschrift2"/>
+      </w:pPr>
+      <w:bookmarkStart w:id="106" w:name="_Toc525294734"/>
+      <w:r>
+        <w:t>Installation</w:t>
+      </w:r>
       <w:bookmarkEnd w:id="106"/>
     </w:p>
     <w:p>
       <w:pPr>
         <w:rPr>
-          <w:rFonts w:ascii="Calibri" w:eastAsia="Calibri" w:hAnsi="Calibri" w:cs="Calibri"/>
-        </w:rPr>
-      </w:pPr>
-    </w:p>
-    <w:p>
-      <w:pPr>
-        <w:rPr>
-          <w:rFonts w:ascii="Calibri" w:eastAsia="Calibri" w:hAnsi="Calibri" w:cs="Calibri"/>
-        </w:rPr>
-      </w:pPr>
-    </w:p>
-    <w:p>
-      <w:pPr>
-        <w:rPr>
-          <w:rFonts w:ascii="Calibri" w:eastAsia="Calibri" w:hAnsi="Calibri" w:cs="Calibri"/>
-        </w:rPr>
-      </w:pPr>
+          <w:rFonts w:asciiTheme="majorHAnsi" w:eastAsia="Calibri" w:hAnsiTheme="majorHAnsi" w:cs="Calibri"/>
+        </w:rPr>
+      </w:pPr>
+      <w:r>
+        <w:rPr>
+          <w:rFonts w:asciiTheme="majorHAnsi" w:eastAsia="Calibri" w:hAnsiTheme="majorHAnsi" w:cs="Calibri"/>
+        </w:rPr>
+        <w:t>Installing the Safety Annex/AGREE/OSATE Tool Suite consists of</w:t>
+      </w:r>
+      <w:r>
+        <w:rPr>
+          <w:rFonts w:asciiTheme="majorHAnsi" w:eastAsia="Calibri" w:hAnsiTheme="majorHAnsi" w:cs="Calibri"/>
+        </w:rPr>
+        <w:t xml:space="preserve"> </w:t>
+      </w:r>
+      <w:proofErr w:type="gramStart"/>
+      <w:r>
+        <w:rPr>
+          <w:rFonts w:asciiTheme="majorHAnsi" w:eastAsia="Calibri" w:hAnsiTheme="majorHAnsi" w:cs="Calibri"/>
+        </w:rPr>
+        <w:t>5</w:t>
+      </w:r>
+      <w:proofErr w:type="gramEnd"/>
+      <w:r>
+        <w:rPr>
+          <w:rFonts w:asciiTheme="majorHAnsi" w:eastAsia="Calibri" w:hAnsiTheme="majorHAnsi" w:cs="Calibri"/>
+        </w:rPr>
+        <w:t xml:space="preserve"> main</w:t>
+      </w:r>
+      <w:r>
+        <w:rPr>
+          <w:rFonts w:asciiTheme="majorHAnsi" w:eastAsia="Calibri" w:hAnsiTheme="majorHAnsi" w:cs="Calibri"/>
+        </w:rPr>
+        <w:t xml:space="preserve"> steps, described in each of the following sections. </w:t>
+      </w:r>
     </w:p>
     <w:p/>
     <w:p>
       <w:pPr>
-        <w:pStyle w:val="berschrift2"/>
-      </w:pPr>
-      <w:bookmarkStart w:id="107" w:name="_Toc525294734"/>
-      <w:r>
-        <w:t>Installation</w:t>
+        <w:pStyle w:val="berschrift3"/>
+      </w:pPr>
+      <w:bookmarkStart w:id="107" w:name="_Toc525294735"/>
+      <w:r>
+        <w:t>Install OSATE</w:t>
       </w:r>
       <w:bookmarkEnd w:id="107"/>
-    </w:p>
-    <w:p>
-      <w:pPr>
-        <w:rPr>
-          <w:rFonts w:asciiTheme="majorHAnsi" w:eastAsia="Calibri" w:hAnsiTheme="majorHAnsi" w:cs="Calibri"/>
-        </w:rPr>
-      </w:pPr>
-      <w:r>
-        <w:rPr>
-          <w:rFonts w:asciiTheme="majorHAnsi" w:eastAsia="Calibri" w:hAnsiTheme="majorHAnsi" w:cs="Calibri"/>
-        </w:rPr>
-        <w:t>Installing the Safety Annex/AGREE/OSATE Tool Suite consists of</w:t>
-      </w:r>
-      <w:r>
-        <w:rPr>
-          <w:rFonts w:asciiTheme="majorHAnsi" w:eastAsia="Calibri" w:hAnsiTheme="majorHAnsi" w:cs="Calibri"/>
-        </w:rPr>
-        <w:t xml:space="preserve"> </w:t>
-      </w:r>
-      <w:proofErr w:type="gramStart"/>
-      <w:r>
-        <w:rPr>
-          <w:rFonts w:asciiTheme="majorHAnsi" w:eastAsia="Calibri" w:hAnsiTheme="majorHAnsi" w:cs="Calibri"/>
-        </w:rPr>
-        <w:t>5</w:t>
-      </w:r>
-      <w:proofErr w:type="gramEnd"/>
-      <w:r>
-        <w:rPr>
-          <w:rFonts w:asciiTheme="majorHAnsi" w:eastAsia="Calibri" w:hAnsiTheme="majorHAnsi" w:cs="Calibri"/>
-        </w:rPr>
-        <w:t xml:space="preserve"> main</w:t>
-      </w:r>
-      <w:r>
-        <w:rPr>
-          <w:rFonts w:asciiTheme="majorHAnsi" w:eastAsia="Calibri" w:hAnsiTheme="majorHAnsi" w:cs="Calibri"/>
-        </w:rPr>
-        <w:t xml:space="preserve"> steps, described in each of the following sections. </w:t>
-      </w:r>
-    </w:p>
-    <w:p/>
-    <w:p>
-      <w:pPr>
-        <w:pStyle w:val="berschrift3"/>
-      </w:pPr>
-      <w:bookmarkStart w:id="108" w:name="_Toc525294735"/>
-      <w:r>
-        <w:t>Install OSATE</w:t>
-      </w:r>
-      <w:bookmarkEnd w:id="108"/>
     </w:p>
     <w:p>
       <w:pPr>
@@ -33690,10 +33687,10 @@
           <w:szCs w:val="24"/>
         </w:rPr>
       </w:pPr>
-      <w:bookmarkStart w:id="109" w:name="_Ref509312820"/>
-      <w:bookmarkStart w:id="110" w:name="_Toc509313370"/>
-      <w:bookmarkStart w:id="111" w:name="_Toc509494726"/>
-      <w:bookmarkStart w:id="112" w:name="_Toc525294671"/>
+      <w:bookmarkStart w:id="108" w:name="_Ref509312820"/>
+      <w:bookmarkStart w:id="109" w:name="_Toc509313370"/>
+      <w:bookmarkStart w:id="110" w:name="_Toc509494726"/>
+      <w:bookmarkStart w:id="111" w:name="_Toc525294671"/>
       <w:r>
         <w:rPr>
           <w:sz w:val="24"/>
@@ -33737,7 +33734,7 @@
         </w:rPr>
         <w:fldChar w:fldCharType="end"/>
       </w:r>
-      <w:bookmarkEnd w:id="109"/>
+      <w:bookmarkEnd w:id="108"/>
       <w:r>
         <w:rPr>
           <w:sz w:val="24"/>
@@ -33745,13 +33742,13 @@
         </w:rPr>
         <w:t>: OSATE Loading Screen</w:t>
       </w:r>
+      <w:bookmarkEnd w:id="109"/>
       <w:bookmarkEnd w:id="110"/>
       <w:bookmarkEnd w:id="111"/>
+    </w:p>
+    <w:p>
+      <w:bookmarkStart w:id="112" w:name="_1pxezwc" w:colFirst="0" w:colLast="0"/>
       <w:bookmarkEnd w:id="112"/>
-    </w:p>
-    <w:p>
-      <w:bookmarkStart w:id="113" w:name="_1pxezwc" w:colFirst="0" w:colLast="0"/>
-      <w:bookmarkEnd w:id="113"/>
     </w:p>
     <w:p>
       <w:pPr>
@@ -33859,15 +33856,29 @@
           <w:rFonts w:ascii="Calibri" w:eastAsia="Calibri" w:hAnsi="Calibri" w:cs="Calibri"/>
           <w:b/>
         </w:rPr>
-        <w:t xml:space="preserve">Note: Currently in OSATE release 2.3.6, AGREE is not included. Please perform this next step in order to install AGREE in this release. </w:t>
-      </w:r>
-    </w:p>
-    <w:p>
-      <w:pPr>
+        <w:t>Note: Currently in OSATE release 2.3.6, AGREE is not</w:t>
+      </w:r>
+      <w:r>
         <w:rPr>
           <w:rFonts w:ascii="Calibri" w:eastAsia="Calibri" w:hAnsi="Calibri" w:cs="Calibri"/>
           <w:b/>
         </w:rPr>
+        <w:t xml:space="preserve"> up to date</w:t>
+      </w:r>
+      <w:r>
+        <w:rPr>
+          <w:rFonts w:ascii="Calibri" w:eastAsia="Calibri" w:hAnsi="Calibri" w:cs="Calibri"/>
+          <w:b/>
+        </w:rPr>
+        <w:t xml:space="preserve">. Please perform this next step in order to install AGREE in this release. </w:t>
+      </w:r>
+    </w:p>
+    <w:p>
+      <w:pPr>
+        <w:rPr>
+          <w:rFonts w:ascii="Calibri" w:eastAsia="Calibri" w:hAnsi="Calibri" w:cs="Calibri"/>
+          <w:b/>
+        </w:rPr>
       </w:pPr>
     </w:p>
     <w:p>
@@ -33875,7 +33886,12 @@
         <w:pStyle w:val="berschrift3"/>
       </w:pPr>
       <w:r>
-        <w:t>Install AGREE</w:t>
+        <w:t>Uni</w:t>
+      </w:r>
+      <w:bookmarkStart w:id="113" w:name="_GoBack"/>
+      <w:bookmarkEnd w:id="113"/>
+      <w:r>
+        <w:t>nstall AGREE</w:t>
       </w:r>
     </w:p>
     <w:p/>
@@ -40955,7 +40971,7 @@
 </file>
 
 <file path=customXml/itemProps1.xml><?xml version="1.0" encoding="utf-8"?>
-<ds:datastoreItem xmlns:ds="http://schemas.openxmlformats.org/officeDocument/2006/customXml" ds:itemID="{F00F8A51-6B1F-4876-9110-613822DE2306}">
+<ds:datastoreItem xmlns:ds="http://schemas.openxmlformats.org/officeDocument/2006/customXml" ds:itemID="{A1075E45-777B-4078-8DDB-B39D705E6EBB}">
   <ds:schemaRefs>
     <ds:schemaRef ds:uri="http://schemas.openxmlformats.org/officeDocument/2006/bibliography"/>
   </ds:schemaRefs>

</xml_diff>

<commit_message>
DS: Updated figures and contents page in users guide.
</commit_message>
<xml_diff>
--- a/doc/SafetyAnnexUsersGuide/SafetyAnnexUsersGuide.docx
+++ b/doc/SafetyAnnexUsersGuide/SafetyAnnexUsersGuide.docx
@@ -958,6 +958,36 @@
       </w:tr>
     </w:tbl>
     <w:p/>
+    <w:p>
+      <w:pPr>
+        <w:rPr>
+          <w:rFonts w:asciiTheme="majorHAnsi" w:hAnsiTheme="majorHAnsi" w:cstheme="majorHAnsi"/>
+        </w:rPr>
+      </w:pPr>
+      <w:r>
+        <w:rPr>
+          <w:rFonts w:asciiTheme="majorHAnsi" w:hAnsiTheme="majorHAnsi" w:cstheme="majorHAnsi"/>
+        </w:rPr>
+        <w:t>0.6                   6/17/2019             Danielle Stewart</w:t>
+      </w:r>
+      <w:r>
+        <w:rPr>
+          <w:rFonts w:asciiTheme="majorHAnsi" w:hAnsiTheme="majorHAnsi" w:cstheme="majorHAnsi"/>
+        </w:rPr>
+        <w:tab/>
+        <w:t>Added section 5.4.1.6 Propagate Type</w:t>
+      </w:r>
+    </w:p>
+    <w:p>
+      <w:r>
+        <w:rPr>
+          <w:rFonts w:asciiTheme="majorHAnsi" w:hAnsiTheme="majorHAnsi" w:cstheme="majorHAnsi"/>
+        </w:rPr>
+        <w:t xml:space="preserve">                                                                                             Statement describing asymmetric faults.</w:t>
+      </w:r>
+      <w:bookmarkStart w:id="0" w:name="_GoBack"/>
+      <w:bookmarkEnd w:id="0"/>
+    </w:p>
     <w:p/>
     <w:p/>
     <w:p/>
@@ -990,17 +1020,15 @@
     <w:p/>
     <w:p/>
     <w:p/>
-    <w:p/>
-    <w:p/>
     <w:p>
       <w:pPr>
         <w:pStyle w:val="Heading1"/>
       </w:pPr>
-      <w:bookmarkStart w:id="0" w:name="_Toc534801732"/>
+      <w:bookmarkStart w:id="1" w:name="_Toc11676039"/>
       <w:r>
         <w:t>Table of Contents</w:t>
       </w:r>
-      <w:bookmarkEnd w:id="0"/>
+      <w:bookmarkEnd w:id="1"/>
     </w:p>
     <w:p>
       <w:pPr>
@@ -1035,7 +1063,7 @@
         </w:rPr>
         <w:fldChar w:fldCharType="separate"/>
       </w:r>
-      <w:hyperlink w:anchor="_Toc534801732" w:history="1">
+      <w:hyperlink w:anchor="_Toc11676039" w:history="1">
         <w:r>
           <w:rPr>
             <w:rStyle w:val="Hyperlink"/>
@@ -1079,7 +1107,7 @@
             <w:noProof/>
             <w:webHidden/>
           </w:rPr>
-          <w:instrText xml:space="preserve"> PAGEREF _Toc534801732 \h </w:instrText>
+          <w:instrText xml:space="preserve"> PAGEREF _Toc11676039 \h </w:instrText>
         </w:r>
         <w:r>
           <w:rPr>
@@ -1125,7 +1153,7 @@
           <w:szCs w:val="22"/>
         </w:rPr>
       </w:pPr>
-      <w:hyperlink w:anchor="_Toc534801733" w:history="1">
+      <w:hyperlink w:anchor="_Toc11676040" w:history="1">
         <w:r>
           <w:rPr>
             <w:rStyle w:val="Hyperlink"/>
@@ -1169,7 +1197,7 @@
             <w:noProof/>
             <w:webHidden/>
           </w:rPr>
-          <w:instrText xml:space="preserve"> PAGEREF _Toc534801733 \h </w:instrText>
+          <w:instrText xml:space="preserve"> PAGEREF _Toc11676040 \h </w:instrText>
         </w:r>
         <w:r>
           <w:rPr>
@@ -1215,7 +1243,7 @@
           <w:szCs w:val="22"/>
         </w:rPr>
       </w:pPr>
-      <w:hyperlink w:anchor="_Toc534801734" w:history="1">
+      <w:hyperlink w:anchor="_Toc11676041" w:history="1">
         <w:r>
           <w:rPr>
             <w:rStyle w:val="Hyperlink"/>
@@ -1259,7 +1287,7 @@
             <w:noProof/>
             <w:webHidden/>
           </w:rPr>
-          <w:instrText xml:space="preserve"> PAGEREF _Toc534801734 \h </w:instrText>
+          <w:instrText xml:space="preserve"> PAGEREF _Toc11676041 \h </w:instrText>
         </w:r>
         <w:r>
           <w:rPr>
@@ -1305,7 +1333,7 @@
           <w:szCs w:val="22"/>
         </w:rPr>
       </w:pPr>
-      <w:hyperlink w:anchor="_Toc534801735" w:history="1">
+      <w:hyperlink w:anchor="_Toc11676042" w:history="1">
         <w:r>
           <w:rPr>
             <w:rStyle w:val="Hyperlink"/>
@@ -1349,7 +1377,7 @@
             <w:noProof/>
             <w:webHidden/>
           </w:rPr>
-          <w:instrText xml:space="preserve"> PAGEREF _Toc534801735 \h </w:instrText>
+          <w:instrText xml:space="preserve"> PAGEREF _Toc11676042 \h </w:instrText>
         </w:r>
         <w:r>
           <w:rPr>
@@ -1395,7 +1423,7 @@
           <w:szCs w:val="22"/>
         </w:rPr>
       </w:pPr>
-      <w:hyperlink w:anchor="_Toc534801736" w:history="1">
+      <w:hyperlink w:anchor="_Toc11676043" w:history="1">
         <w:r>
           <w:rPr>
             <w:rStyle w:val="Hyperlink"/>
@@ -1439,7 +1467,7 @@
             <w:noProof/>
             <w:webHidden/>
           </w:rPr>
-          <w:instrText xml:space="preserve"> PAGEREF _Toc534801736 \h </w:instrText>
+          <w:instrText xml:space="preserve"> PAGEREF _Toc11676043 \h </w:instrText>
         </w:r>
         <w:r>
           <w:rPr>
@@ -1485,7 +1513,7 @@
           <w:szCs w:val="22"/>
         </w:rPr>
       </w:pPr>
-      <w:hyperlink w:anchor="_Toc534801737" w:history="1">
+      <w:hyperlink w:anchor="_Toc11676044" w:history="1">
         <w:r>
           <w:rPr>
             <w:rStyle w:val="Hyperlink"/>
@@ -1529,7 +1557,7 @@
             <w:noProof/>
             <w:webHidden/>
           </w:rPr>
-          <w:instrText xml:space="preserve"> PAGEREF _Toc534801737 \h </w:instrText>
+          <w:instrText xml:space="preserve"> PAGEREF _Toc11676044 \h </w:instrText>
         </w:r>
         <w:r>
           <w:rPr>
@@ -1575,7 +1603,7 @@
           <w:szCs w:val="22"/>
         </w:rPr>
       </w:pPr>
-      <w:hyperlink w:anchor="_Toc534801738" w:history="1">
+      <w:hyperlink w:anchor="_Toc11676045" w:history="1">
         <w:r>
           <w:rPr>
             <w:rStyle w:val="Hyperlink"/>
@@ -1619,7 +1647,7 @@
             <w:noProof/>
             <w:webHidden/>
           </w:rPr>
-          <w:instrText xml:space="preserve"> PAGEREF _Toc534801738 \h </w:instrText>
+          <w:instrText xml:space="preserve"> PAGEREF _Toc11676045 \h </w:instrText>
         </w:r>
         <w:r>
           <w:rPr>
@@ -1665,7 +1693,7 @@
           <w:szCs w:val="22"/>
         </w:rPr>
       </w:pPr>
-      <w:hyperlink w:anchor="_Toc534801739" w:history="1">
+      <w:hyperlink w:anchor="_Toc11676046" w:history="1">
         <w:r>
           <w:rPr>
             <w:rStyle w:val="Hyperlink"/>
@@ -1709,7 +1737,7 @@
             <w:noProof/>
             <w:webHidden/>
           </w:rPr>
-          <w:instrText xml:space="preserve"> PAGEREF _Toc534801739 \h </w:instrText>
+          <w:instrText xml:space="preserve"> PAGEREF _Toc11676046 \h </w:instrText>
         </w:r>
         <w:r>
           <w:rPr>
@@ -1755,7 +1783,7 @@
           <w:szCs w:val="22"/>
         </w:rPr>
       </w:pPr>
-      <w:hyperlink w:anchor="_Toc534801740" w:history="1">
+      <w:hyperlink w:anchor="_Toc11676047" w:history="1">
         <w:r>
           <w:rPr>
             <w:rStyle w:val="Hyperlink"/>
@@ -1799,7 +1827,7 @@
             <w:noProof/>
             <w:webHidden/>
           </w:rPr>
-          <w:instrText xml:space="preserve"> PAGEREF _Toc534801740 \h </w:instrText>
+          <w:instrText xml:space="preserve"> PAGEREF _Toc11676047 \h </w:instrText>
         </w:r>
         <w:r>
           <w:rPr>
@@ -1845,7 +1873,7 @@
           <w:szCs w:val="22"/>
         </w:rPr>
       </w:pPr>
-      <w:hyperlink w:anchor="_Toc534801741" w:history="1">
+      <w:hyperlink w:anchor="_Toc11676048" w:history="1">
         <w:r>
           <w:rPr>
             <w:rStyle w:val="Hyperlink"/>
@@ -1889,7 +1917,7 @@
             <w:noProof/>
             <w:webHidden/>
           </w:rPr>
-          <w:instrText xml:space="preserve"> PAGEREF _Toc534801741 \h </w:instrText>
+          <w:instrText xml:space="preserve"> PAGEREF _Toc11676048 \h </w:instrText>
         </w:r>
         <w:r>
           <w:rPr>
@@ -1935,7 +1963,7 @@
           <w:szCs w:val="22"/>
         </w:rPr>
       </w:pPr>
-      <w:hyperlink w:anchor="_Toc534801742" w:history="1">
+      <w:hyperlink w:anchor="_Toc11676049" w:history="1">
         <w:r>
           <w:rPr>
             <w:rStyle w:val="Hyperlink"/>
@@ -1979,7 +2007,7 @@
             <w:noProof/>
             <w:webHidden/>
           </w:rPr>
-          <w:instrText xml:space="preserve"> PAGEREF _Toc534801742 \h </w:instrText>
+          <w:instrText xml:space="preserve"> PAGEREF _Toc11676049 \h </w:instrText>
         </w:r>
         <w:r>
           <w:rPr>
@@ -2025,7 +2053,7 @@
           <w:szCs w:val="22"/>
         </w:rPr>
       </w:pPr>
-      <w:hyperlink w:anchor="_Toc534801743" w:history="1">
+      <w:hyperlink w:anchor="_Toc11676050" w:history="1">
         <w:r>
           <w:rPr>
             <w:rStyle w:val="Hyperlink"/>
@@ -2069,7 +2097,7 @@
             <w:noProof/>
             <w:webHidden/>
           </w:rPr>
-          <w:instrText xml:space="preserve"> PAGEREF _Toc534801743 \h </w:instrText>
+          <w:instrText xml:space="preserve"> PAGEREF _Toc11676050 \h </w:instrText>
         </w:r>
         <w:r>
           <w:rPr>
@@ -2115,7 +2143,7 @@
           <w:szCs w:val="22"/>
         </w:rPr>
       </w:pPr>
-      <w:hyperlink w:anchor="_Toc534801744" w:history="1">
+      <w:hyperlink w:anchor="_Toc11676051" w:history="1">
         <w:r>
           <w:rPr>
             <w:rStyle w:val="Hyperlink"/>
@@ -2159,7 +2187,7 @@
             <w:noProof/>
             <w:webHidden/>
           </w:rPr>
-          <w:instrText xml:space="preserve"> PAGEREF _Toc534801744 \h </w:instrText>
+          <w:instrText xml:space="preserve"> PAGEREF _Toc11676051 \h </w:instrText>
         </w:r>
         <w:r>
           <w:rPr>
@@ -2205,7 +2233,7 @@
           <w:szCs w:val="22"/>
         </w:rPr>
       </w:pPr>
-      <w:hyperlink w:anchor="_Toc534801745" w:history="1">
+      <w:hyperlink w:anchor="_Toc11676052" w:history="1">
         <w:r>
           <w:rPr>
             <w:rStyle w:val="Hyperlink"/>
@@ -2249,7 +2277,7 @@
             <w:noProof/>
             <w:webHidden/>
           </w:rPr>
-          <w:instrText xml:space="preserve"> PAGEREF _Toc534801745 \h </w:instrText>
+          <w:instrText xml:space="preserve"> PAGEREF _Toc11676052 \h </w:instrText>
         </w:r>
         <w:r>
           <w:rPr>
@@ -2295,7 +2323,7 @@
           <w:szCs w:val="22"/>
         </w:rPr>
       </w:pPr>
-      <w:hyperlink w:anchor="_Toc534801746" w:history="1">
+      <w:hyperlink w:anchor="_Toc11676053" w:history="1">
         <w:r>
           <w:rPr>
             <w:rStyle w:val="Hyperlink"/>
@@ -2339,7 +2367,7 @@
             <w:noProof/>
             <w:webHidden/>
           </w:rPr>
-          <w:instrText xml:space="preserve"> PAGEREF _Toc534801746 \h </w:instrText>
+          <w:instrText xml:space="preserve"> PAGEREF _Toc11676053 \h </w:instrText>
         </w:r>
         <w:r>
           <w:rPr>
@@ -2385,7 +2413,7 @@
           <w:szCs w:val="22"/>
         </w:rPr>
       </w:pPr>
-      <w:hyperlink w:anchor="_Toc534801747" w:history="1">
+      <w:hyperlink w:anchor="_Toc11676054" w:history="1">
         <w:r>
           <w:rPr>
             <w:rStyle w:val="Hyperlink"/>
@@ -2429,7 +2457,7 @@
             <w:noProof/>
             <w:webHidden/>
           </w:rPr>
-          <w:instrText xml:space="preserve"> PAGEREF _Toc534801747 \h </w:instrText>
+          <w:instrText xml:space="preserve"> PAGEREF _Toc11676054 \h </w:instrText>
         </w:r>
         <w:r>
           <w:rPr>
@@ -2475,7 +2503,7 @@
           <w:szCs w:val="22"/>
         </w:rPr>
       </w:pPr>
-      <w:hyperlink w:anchor="_Toc534801748" w:history="1">
+      <w:hyperlink w:anchor="_Toc11676055" w:history="1">
         <w:r>
           <w:rPr>
             <w:rStyle w:val="Hyperlink"/>
@@ -2498,7 +2526,7 @@
             <w:rStyle w:val="Hyperlink"/>
             <w:noProof/>
           </w:rPr>
-          <w:t>Propagation Statement</w:t>
+          <w:t>Propagate Type Statement</w:t>
         </w:r>
         <w:r>
           <w:rPr>
@@ -2519,7 +2547,7 @@
             <w:noProof/>
             <w:webHidden/>
           </w:rPr>
-          <w:instrText xml:space="preserve"> PAGEREF _Toc534801748 \h </w:instrText>
+          <w:instrText xml:space="preserve"> PAGEREF _Toc11676055 \h </w:instrText>
         </w:r>
         <w:r>
           <w:rPr>
@@ -2565,7 +2593,7 @@
           <w:szCs w:val="22"/>
         </w:rPr>
       </w:pPr>
-      <w:hyperlink w:anchor="_Toc534801749" w:history="1">
+      <w:hyperlink w:anchor="_Toc11676056" w:history="1">
         <w:r>
           <w:rPr>
             <w:rStyle w:val="Hyperlink"/>
@@ -2588,6 +2616,96 @@
             <w:rStyle w:val="Hyperlink"/>
             <w:noProof/>
           </w:rPr>
+          <w:t>Propagate From Statement</w:t>
+        </w:r>
+        <w:r>
+          <w:rPr>
+            <w:noProof/>
+            <w:webHidden/>
+          </w:rPr>
+          <w:tab/>
+        </w:r>
+        <w:r>
+          <w:rPr>
+            <w:noProof/>
+            <w:webHidden/>
+          </w:rPr>
+          <w:fldChar w:fldCharType="begin"/>
+        </w:r>
+        <w:r>
+          <w:rPr>
+            <w:noProof/>
+            <w:webHidden/>
+          </w:rPr>
+          <w:instrText xml:space="preserve"> PAGEREF _Toc11676056 \h </w:instrText>
+        </w:r>
+        <w:r>
+          <w:rPr>
+            <w:noProof/>
+            <w:webHidden/>
+          </w:rPr>
+        </w:r>
+        <w:r>
+          <w:rPr>
+            <w:noProof/>
+            <w:webHidden/>
+          </w:rPr>
+          <w:fldChar w:fldCharType="separate"/>
+        </w:r>
+        <w:r>
+          <w:rPr>
+            <w:noProof/>
+            <w:webHidden/>
+          </w:rPr>
+          <w:t>25</w:t>
+        </w:r>
+        <w:r>
+          <w:rPr>
+            <w:noProof/>
+            <w:webHidden/>
+          </w:rPr>
+          <w:fldChar w:fldCharType="end"/>
+        </w:r>
+      </w:hyperlink>
+    </w:p>
+    <w:p>
+      <w:pPr>
+        <w:pStyle w:val="TOC4"/>
+        <w:tabs>
+          <w:tab w:val="left" w:pos="1760"/>
+          <w:tab w:val="right" w:leader="dot" w:pos="9350"/>
+        </w:tabs>
+        <w:rPr>
+          <w:rFonts w:asciiTheme="minorHAnsi" w:eastAsiaTheme="minorEastAsia" w:hAnsiTheme="minorHAnsi" w:cstheme="minorBidi"/>
+          <w:noProof/>
+          <w:color w:val="auto"/>
+          <w:sz w:val="22"/>
+          <w:szCs w:val="22"/>
+        </w:rPr>
+      </w:pPr>
+      <w:hyperlink w:anchor="_Toc11676057" w:history="1">
+        <w:r>
+          <w:rPr>
+            <w:rStyle w:val="Hyperlink"/>
+            <w:noProof/>
+          </w:rPr>
+          <w:t>5.4.1.8</w:t>
+        </w:r>
+        <w:r>
+          <w:rPr>
+            <w:rFonts w:asciiTheme="minorHAnsi" w:eastAsiaTheme="minorEastAsia" w:hAnsiTheme="minorHAnsi" w:cstheme="minorBidi"/>
+            <w:noProof/>
+            <w:color w:val="auto"/>
+            <w:sz w:val="22"/>
+            <w:szCs w:val="22"/>
+          </w:rPr>
+          <w:tab/>
+        </w:r>
+        <w:r>
+          <w:rPr>
+            <w:rStyle w:val="Hyperlink"/>
+            <w:noProof/>
+          </w:rPr>
           <w:t>Safety Equation Statements</w:t>
         </w:r>
         <w:r>
@@ -2609,7 +2727,7 @@
             <w:noProof/>
             <w:webHidden/>
           </w:rPr>
-          <w:instrText xml:space="preserve"> PAGEREF _Toc534801749 \h </w:instrText>
+          <w:instrText xml:space="preserve"> PAGEREF _Toc11676057 \h </w:instrText>
         </w:r>
         <w:r>
           <w:rPr>
@@ -2655,13 +2773,13 @@
           <w:szCs w:val="22"/>
         </w:rPr>
       </w:pPr>
-      <w:hyperlink w:anchor="_Toc534801750" w:history="1">
+      <w:hyperlink w:anchor="_Toc11676058" w:history="1">
         <w:r>
           <w:rPr>
             <w:rStyle w:val="Hyperlink"/>
             <w:noProof/>
           </w:rPr>
-          <w:t>5.4.1.7.1</w:t>
+          <w:t>5.4.1.8.1</w:t>
         </w:r>
         <w:r>
           <w:rPr>
@@ -2699,7 +2817,7 @@
             <w:noProof/>
             <w:webHidden/>
           </w:rPr>
-          <w:instrText xml:space="preserve"> PAGEREF _Toc534801750 \h </w:instrText>
+          <w:instrText xml:space="preserve"> PAGEREF _Toc11676058 \h </w:instrText>
         </w:r>
         <w:r>
           <w:rPr>
@@ -2745,13 +2863,13 @@
           <w:szCs w:val="22"/>
         </w:rPr>
       </w:pPr>
-      <w:hyperlink w:anchor="_Toc534801751" w:history="1">
+      <w:hyperlink w:anchor="_Toc11676059" w:history="1">
         <w:r>
           <w:rPr>
             <w:rStyle w:val="Hyperlink"/>
             <w:noProof/>
           </w:rPr>
-          <w:t>5.4.1.7.2</w:t>
+          <w:t>5.4.1.8.2</w:t>
         </w:r>
         <w:r>
           <w:rPr>
@@ -2789,7 +2907,7 @@
             <w:noProof/>
             <w:webHidden/>
           </w:rPr>
-          <w:instrText xml:space="preserve"> PAGEREF _Toc534801751 \h </w:instrText>
+          <w:instrText xml:space="preserve"> PAGEREF _Toc11676059 \h </w:instrText>
         </w:r>
         <w:r>
           <w:rPr>
@@ -2809,7 +2927,7 @@
             <w:noProof/>
             <w:webHidden/>
           </w:rPr>
-          <w:t>25</w:t>
+          <w:t>26</w:t>
         </w:r>
         <w:r>
           <w:rPr>
@@ -2835,13 +2953,13 @@
           <w:szCs w:val="22"/>
         </w:rPr>
       </w:pPr>
-      <w:hyperlink w:anchor="_Toc534801752" w:history="1">
+      <w:hyperlink w:anchor="_Toc11676060" w:history="1">
         <w:r>
           <w:rPr>
             <w:rStyle w:val="Hyperlink"/>
             <w:noProof/>
           </w:rPr>
-          <w:t>5.4.1.7.3</w:t>
+          <w:t>5.4.1.8.3</w:t>
         </w:r>
         <w:r>
           <w:rPr>
@@ -2879,7 +2997,7 @@
             <w:noProof/>
             <w:webHidden/>
           </w:rPr>
-          <w:instrText xml:space="preserve"> PAGEREF _Toc534801752 \h </w:instrText>
+          <w:instrText xml:space="preserve"> PAGEREF _Toc11676060 \h </w:instrText>
         </w:r>
         <w:r>
           <w:rPr>
@@ -2899,7 +3017,7 @@
             <w:noProof/>
             <w:webHidden/>
           </w:rPr>
-          <w:t>25</w:t>
+          <w:t>26</w:t>
         </w:r>
         <w:r>
           <w:rPr>
@@ -2925,13 +3043,13 @@
           <w:szCs w:val="22"/>
         </w:rPr>
       </w:pPr>
-      <w:hyperlink w:anchor="_Toc534801753" w:history="1">
+      <w:hyperlink w:anchor="_Toc11676061" w:history="1">
         <w:r>
           <w:rPr>
             <w:rStyle w:val="Hyperlink"/>
             <w:noProof/>
           </w:rPr>
-          <w:t>5.4.1.7.4</w:t>
+          <w:t>5.4.1.8.4</w:t>
         </w:r>
         <w:r>
           <w:rPr>
@@ -2969,7 +3087,7 @@
             <w:noProof/>
             <w:webHidden/>
           </w:rPr>
-          <w:instrText xml:space="preserve"> PAGEREF _Toc534801753 \h </w:instrText>
+          <w:instrText xml:space="preserve"> PAGEREF _Toc11676061 \h </w:instrText>
         </w:r>
         <w:r>
           <w:rPr>
@@ -3015,7 +3133,7 @@
           <w:szCs w:val="22"/>
         </w:rPr>
       </w:pPr>
-      <w:hyperlink w:anchor="_Toc534801754" w:history="1">
+      <w:hyperlink w:anchor="_Toc11676062" w:history="1">
         <w:r>
           <w:rPr>
             <w:rStyle w:val="Hyperlink"/>
@@ -3059,7 +3177,7 @@
             <w:noProof/>
             <w:webHidden/>
           </w:rPr>
-          <w:instrText xml:space="preserve"> PAGEREF _Toc534801754 \h </w:instrText>
+          <w:instrText xml:space="preserve"> PAGEREF _Toc11676062 \h </w:instrText>
         </w:r>
         <w:r>
           <w:rPr>
@@ -3079,7 +3197,7 @@
             <w:noProof/>
             <w:webHidden/>
           </w:rPr>
-          <w:t>27</w:t>
+          <w:t>28</w:t>
         </w:r>
         <w:r>
           <w:rPr>
@@ -3105,7 +3223,7 @@
           <w:szCs w:val="22"/>
         </w:rPr>
       </w:pPr>
-      <w:hyperlink w:anchor="_Toc534801755" w:history="1">
+      <w:hyperlink w:anchor="_Toc11676063" w:history="1">
         <w:r>
           <w:rPr>
             <w:rStyle w:val="Hyperlink"/>
@@ -3149,7 +3267,7 @@
             <w:noProof/>
             <w:webHidden/>
           </w:rPr>
-          <w:instrText xml:space="preserve"> PAGEREF _Toc534801755 \h </w:instrText>
+          <w:instrText xml:space="preserve"> PAGEREF _Toc11676063 \h </w:instrText>
         </w:r>
         <w:r>
           <w:rPr>
@@ -3169,7 +3287,7 @@
             <w:noProof/>
             <w:webHidden/>
           </w:rPr>
-          <w:t>27</w:t>
+          <w:t>28</w:t>
         </w:r>
         <w:r>
           <w:rPr>
@@ -3195,7 +3313,7 @@
           <w:szCs w:val="22"/>
         </w:rPr>
       </w:pPr>
-      <w:hyperlink w:anchor="_Toc534801756" w:history="1">
+      <w:hyperlink w:anchor="_Toc11676064" w:history="1">
         <w:r>
           <w:rPr>
             <w:rStyle w:val="Hyperlink"/>
@@ -3239,7 +3357,7 @@
             <w:noProof/>
             <w:webHidden/>
           </w:rPr>
-          <w:instrText xml:space="preserve"> PAGEREF _Toc534801756 \h </w:instrText>
+          <w:instrText xml:space="preserve"> PAGEREF _Toc11676064 \h </w:instrText>
         </w:r>
         <w:r>
           <w:rPr>
@@ -3259,7 +3377,7 @@
             <w:noProof/>
             <w:webHidden/>
           </w:rPr>
-          <w:t>27</w:t>
+          <w:t>28</w:t>
         </w:r>
         <w:r>
           <w:rPr>
@@ -3285,7 +3403,7 @@
           <w:szCs w:val="22"/>
         </w:rPr>
       </w:pPr>
-      <w:hyperlink w:anchor="_Toc534801757" w:history="1">
+      <w:hyperlink w:anchor="_Toc11676065" w:history="1">
         <w:r>
           <w:rPr>
             <w:rStyle w:val="Hyperlink"/>
@@ -3329,7 +3447,7 @@
             <w:noProof/>
             <w:webHidden/>
           </w:rPr>
-          <w:instrText xml:space="preserve"> PAGEREF _Toc534801757 \h </w:instrText>
+          <w:instrText xml:space="preserve"> PAGEREF _Toc11676065 \h </w:instrText>
         </w:r>
         <w:r>
           <w:rPr>
@@ -3349,7 +3467,7 @@
             <w:noProof/>
             <w:webHidden/>
           </w:rPr>
-          <w:t>27</w:t>
+          <w:t>28</w:t>
         </w:r>
         <w:r>
           <w:rPr>
@@ -3375,7 +3493,7 @@
           <w:szCs w:val="22"/>
         </w:rPr>
       </w:pPr>
-      <w:hyperlink w:anchor="_Toc534801758" w:history="1">
+      <w:hyperlink w:anchor="_Toc11676066" w:history="1">
         <w:r>
           <w:rPr>
             <w:rStyle w:val="Hyperlink"/>
@@ -3419,7 +3537,7 @@
             <w:noProof/>
             <w:webHidden/>
           </w:rPr>
-          <w:instrText xml:space="preserve"> PAGEREF _Toc534801758 \h </w:instrText>
+          <w:instrText xml:space="preserve"> PAGEREF _Toc11676066 \h </w:instrText>
         </w:r>
         <w:r>
           <w:rPr>
@@ -3439,7 +3557,7 @@
             <w:noProof/>
             <w:webHidden/>
           </w:rPr>
-          <w:t>28</w:t>
+          <w:t>29</w:t>
         </w:r>
         <w:r>
           <w:rPr>
@@ -3465,7 +3583,7 @@
           <w:szCs w:val="22"/>
         </w:rPr>
       </w:pPr>
-      <w:hyperlink w:anchor="_Toc534801759" w:history="1">
+      <w:hyperlink w:anchor="_Toc11676067" w:history="1">
         <w:r>
           <w:rPr>
             <w:rStyle w:val="Hyperlink"/>
@@ -3509,7 +3627,7 @@
             <w:noProof/>
             <w:webHidden/>
           </w:rPr>
-          <w:instrText xml:space="preserve"> PAGEREF _Toc534801759 \h </w:instrText>
+          <w:instrText xml:space="preserve"> PAGEREF _Toc11676067 \h </w:instrText>
         </w:r>
         <w:r>
           <w:rPr>
@@ -3529,7 +3647,7 @@
             <w:noProof/>
             <w:webHidden/>
           </w:rPr>
-          <w:t>28</w:t>
+          <w:t>29</w:t>
         </w:r>
         <w:r>
           <w:rPr>
@@ -3555,7 +3673,7 @@
           <w:szCs w:val="22"/>
         </w:rPr>
       </w:pPr>
-      <w:hyperlink w:anchor="_Toc534801760" w:history="1">
+      <w:hyperlink w:anchor="_Toc11676068" w:history="1">
         <w:r>
           <w:rPr>
             <w:rStyle w:val="Hyperlink"/>
@@ -3599,7 +3717,7 @@
             <w:noProof/>
             <w:webHidden/>
           </w:rPr>
-          <w:instrText xml:space="preserve"> PAGEREF _Toc534801760 \h </w:instrText>
+          <w:instrText xml:space="preserve"> PAGEREF _Toc11676068 \h </w:instrText>
         </w:r>
         <w:r>
           <w:rPr>
@@ -3619,7 +3737,7 @@
             <w:noProof/>
             <w:webHidden/>
           </w:rPr>
-          <w:t>28</w:t>
+          <w:t>29</w:t>
         </w:r>
         <w:r>
           <w:rPr>
@@ -3645,7 +3763,7 @@
           <w:szCs w:val="22"/>
         </w:rPr>
       </w:pPr>
-      <w:hyperlink w:anchor="_Toc534801761" w:history="1">
+      <w:hyperlink w:anchor="_Toc11676069" w:history="1">
         <w:r>
           <w:rPr>
             <w:rStyle w:val="Hyperlink"/>
@@ -3689,7 +3807,7 @@
             <w:noProof/>
             <w:webHidden/>
           </w:rPr>
-          <w:instrText xml:space="preserve"> PAGEREF _Toc534801761 \h </w:instrText>
+          <w:instrText xml:space="preserve"> PAGEREF _Toc11676069 \h </w:instrText>
         </w:r>
         <w:r>
           <w:rPr>
@@ -3709,7 +3827,7 @@
             <w:noProof/>
             <w:webHidden/>
           </w:rPr>
-          <w:t>29</w:t>
+          <w:t>30</w:t>
         </w:r>
         <w:r>
           <w:rPr>
@@ -3735,7 +3853,7 @@
           <w:szCs w:val="22"/>
         </w:rPr>
       </w:pPr>
-      <w:hyperlink w:anchor="_Toc534801762" w:history="1">
+      <w:hyperlink w:anchor="_Toc11676070" w:history="1">
         <w:r>
           <w:rPr>
             <w:rStyle w:val="Hyperlink"/>
@@ -3779,7 +3897,7 @@
             <w:noProof/>
             <w:webHidden/>
           </w:rPr>
-          <w:instrText xml:space="preserve"> PAGEREF _Toc534801762 \h </w:instrText>
+          <w:instrText xml:space="preserve"> PAGEREF _Toc11676070 \h </w:instrText>
         </w:r>
         <w:r>
           <w:rPr>
@@ -3799,7 +3917,7 @@
             <w:noProof/>
             <w:webHidden/>
           </w:rPr>
-          <w:t>29</w:t>
+          <w:t>30</w:t>
         </w:r>
         <w:r>
           <w:rPr>
@@ -3825,7 +3943,7 @@
           <w:szCs w:val="22"/>
         </w:rPr>
       </w:pPr>
-      <w:hyperlink w:anchor="_Toc534801763" w:history="1">
+      <w:hyperlink w:anchor="_Toc11676071" w:history="1">
         <w:r>
           <w:rPr>
             <w:rStyle w:val="Hyperlink"/>
@@ -3869,7 +3987,7 @@
             <w:noProof/>
             <w:webHidden/>
           </w:rPr>
-          <w:instrText xml:space="preserve"> PAGEREF _Toc534801763 \h </w:instrText>
+          <w:instrText xml:space="preserve"> PAGEREF _Toc11676071 \h </w:instrText>
         </w:r>
         <w:r>
           <w:rPr>
@@ -3889,7 +4007,7 @@
             <w:noProof/>
             <w:webHidden/>
           </w:rPr>
-          <w:t>30</w:t>
+          <w:t>31</w:t>
         </w:r>
         <w:r>
           <w:rPr>
@@ -3915,7 +4033,7 @@
           <w:szCs w:val="22"/>
         </w:rPr>
       </w:pPr>
-      <w:hyperlink w:anchor="_Toc534801764" w:history="1">
+      <w:hyperlink w:anchor="_Toc11676072" w:history="1">
         <w:r>
           <w:rPr>
             <w:rStyle w:val="Hyperlink"/>
@@ -3959,7 +4077,7 @@
             <w:noProof/>
             <w:webHidden/>
           </w:rPr>
-          <w:instrText xml:space="preserve"> PAGEREF _Toc534801764 \h </w:instrText>
+          <w:instrText xml:space="preserve"> PAGEREF _Toc11676072 \h </w:instrText>
         </w:r>
         <w:r>
           <w:rPr>
@@ -3979,7 +4097,7 @@
             <w:noProof/>
             <w:webHidden/>
           </w:rPr>
-          <w:t>30</w:t>
+          <w:t>31</w:t>
         </w:r>
         <w:r>
           <w:rPr>
@@ -4005,7 +4123,7 @@
           <w:szCs w:val="22"/>
         </w:rPr>
       </w:pPr>
-      <w:hyperlink w:anchor="_Toc534801765" w:history="1">
+      <w:hyperlink w:anchor="_Toc11676073" w:history="1">
         <w:r>
           <w:rPr>
             <w:rStyle w:val="Hyperlink"/>
@@ -4049,7 +4167,7 @@
             <w:noProof/>
             <w:webHidden/>
           </w:rPr>
-          <w:instrText xml:space="preserve"> PAGEREF _Toc534801765 \h </w:instrText>
+          <w:instrText xml:space="preserve"> PAGEREF _Toc11676073 \h </w:instrText>
         </w:r>
         <w:r>
           <w:rPr>
@@ -4069,7 +4187,7 @@
             <w:noProof/>
             <w:webHidden/>
           </w:rPr>
-          <w:t>31</w:t>
+          <w:t>32</w:t>
         </w:r>
         <w:r>
           <w:rPr>
@@ -4095,7 +4213,7 @@
           <w:szCs w:val="22"/>
         </w:rPr>
       </w:pPr>
-      <w:hyperlink w:anchor="_Toc534801766" w:history="1">
+      <w:hyperlink w:anchor="_Toc11676074" w:history="1">
         <w:r>
           <w:rPr>
             <w:rStyle w:val="Hyperlink"/>
@@ -4139,7 +4257,7 @@
             <w:noProof/>
             <w:webHidden/>
           </w:rPr>
-          <w:instrText xml:space="preserve"> PAGEREF _Toc534801766 \h </w:instrText>
+          <w:instrText xml:space="preserve"> PAGEREF _Toc11676074 \h </w:instrText>
         </w:r>
         <w:r>
           <w:rPr>
@@ -4159,7 +4277,7 @@
             <w:noProof/>
             <w:webHidden/>
           </w:rPr>
-          <w:t>33</w:t>
+          <w:t>34</w:t>
         </w:r>
         <w:r>
           <w:rPr>
@@ -4185,7 +4303,7 @@
           <w:szCs w:val="22"/>
         </w:rPr>
       </w:pPr>
-      <w:hyperlink w:anchor="_Toc534801767" w:history="1">
+      <w:hyperlink w:anchor="_Toc11676075" w:history="1">
         <w:r>
           <w:rPr>
             <w:rStyle w:val="Hyperlink"/>
@@ -4229,7 +4347,7 @@
             <w:noProof/>
             <w:webHidden/>
           </w:rPr>
-          <w:instrText xml:space="preserve"> PAGEREF _Toc534801767 \h </w:instrText>
+          <w:instrText xml:space="preserve"> PAGEREF _Toc11676075 \h </w:instrText>
         </w:r>
         <w:r>
           <w:rPr>
@@ -4249,7 +4367,7 @@
             <w:noProof/>
             <w:webHidden/>
           </w:rPr>
-          <w:t>35</w:t>
+          <w:t>36</w:t>
         </w:r>
         <w:r>
           <w:rPr>
@@ -4275,7 +4393,7 @@
           <w:szCs w:val="22"/>
         </w:rPr>
       </w:pPr>
-      <w:hyperlink w:anchor="_Toc534801768" w:history="1">
+      <w:hyperlink w:anchor="_Toc11676076" w:history="1">
         <w:r>
           <w:rPr>
             <w:rStyle w:val="Hyperlink"/>
@@ -4319,7 +4437,7 @@
             <w:noProof/>
             <w:webHidden/>
           </w:rPr>
-          <w:instrText xml:space="preserve"> PAGEREF _Toc534801768 \h </w:instrText>
+          <w:instrText xml:space="preserve"> PAGEREF _Toc11676076 \h </w:instrText>
         </w:r>
         <w:r>
           <w:rPr>
@@ -4339,7 +4457,7 @@
             <w:noProof/>
             <w:webHidden/>
           </w:rPr>
-          <w:t>36</w:t>
+          <w:t>37</w:t>
         </w:r>
         <w:r>
           <w:rPr>
@@ -4365,7 +4483,7 @@
           <w:szCs w:val="22"/>
         </w:rPr>
       </w:pPr>
-      <w:hyperlink w:anchor="_Toc534801769" w:history="1">
+      <w:hyperlink w:anchor="_Toc11676077" w:history="1">
         <w:r>
           <w:rPr>
             <w:rStyle w:val="Hyperlink"/>
@@ -4411,7 +4529,7 @@
             <w:noProof/>
             <w:webHidden/>
           </w:rPr>
-          <w:instrText xml:space="preserve"> PAGEREF _Toc534801769 \h </w:instrText>
+          <w:instrText xml:space="preserve"> PAGEREF _Toc11676077 \h </w:instrText>
         </w:r>
         <w:r>
           <w:rPr>
@@ -4431,7 +4549,7 @@
             <w:noProof/>
             <w:webHidden/>
           </w:rPr>
-          <w:t>36</w:t>
+          <w:t>37</w:t>
         </w:r>
         <w:r>
           <w:rPr>
@@ -4457,7 +4575,7 @@
           <w:szCs w:val="22"/>
         </w:rPr>
       </w:pPr>
-      <w:hyperlink w:anchor="_Toc534801770" w:history="1">
+      <w:hyperlink w:anchor="_Toc11676078" w:history="1">
         <w:r>
           <w:rPr>
             <w:rStyle w:val="Hyperlink"/>
@@ -4503,7 +4621,7 @@
             <w:noProof/>
             <w:webHidden/>
           </w:rPr>
-          <w:instrText xml:space="preserve"> PAGEREF _Toc534801770 \h </w:instrText>
+          <w:instrText xml:space="preserve"> PAGEREF _Toc11676078 \h </w:instrText>
         </w:r>
         <w:r>
           <w:rPr>
@@ -4523,7 +4641,7 @@
             <w:noProof/>
             <w:webHidden/>
           </w:rPr>
-          <w:t>37</w:t>
+          <w:t>38</w:t>
         </w:r>
         <w:r>
           <w:rPr>
@@ -4549,7 +4667,7 @@
           <w:szCs w:val="22"/>
         </w:rPr>
       </w:pPr>
-      <w:hyperlink w:anchor="_Toc534801771" w:history="1">
+      <w:hyperlink w:anchor="_Toc11676079" w:history="1">
         <w:r>
           <w:rPr>
             <w:rStyle w:val="Hyperlink"/>
@@ -4595,7 +4713,7 @@
             <w:noProof/>
             <w:webHidden/>
           </w:rPr>
-          <w:instrText xml:space="preserve"> PAGEREF _Toc534801771 \h </w:instrText>
+          <w:instrText xml:space="preserve"> PAGEREF _Toc11676079 \h </w:instrText>
         </w:r>
         <w:r>
           <w:rPr>
@@ -4615,7 +4733,7 @@
             <w:noProof/>
             <w:webHidden/>
           </w:rPr>
-          <w:t>37</w:t>
+          <w:t>38</w:t>
         </w:r>
         <w:r>
           <w:rPr>
@@ -4641,7 +4759,7 @@
           <w:szCs w:val="22"/>
         </w:rPr>
       </w:pPr>
-      <w:hyperlink w:anchor="_Toc534801772" w:history="1">
+      <w:hyperlink w:anchor="_Toc11676080" w:history="1">
         <w:r>
           <w:rPr>
             <w:rStyle w:val="Hyperlink"/>
@@ -4685,7 +4803,7 @@
             <w:noProof/>
             <w:webHidden/>
           </w:rPr>
-          <w:instrText xml:space="preserve"> PAGEREF _Toc534801772 \h </w:instrText>
+          <w:instrText xml:space="preserve"> PAGEREF _Toc11676080 \h </w:instrText>
         </w:r>
         <w:r>
           <w:rPr>
@@ -4705,7 +4823,7 @@
             <w:noProof/>
             <w:webHidden/>
           </w:rPr>
-          <w:t>37</w:t>
+          <w:t>38</w:t>
         </w:r>
         <w:r>
           <w:rPr>
@@ -4778,11 +4896,11 @@
       <w:pPr>
         <w:pStyle w:val="Heading1"/>
       </w:pPr>
-      <w:bookmarkStart w:id="1" w:name="_Toc534801733"/>
+      <w:bookmarkStart w:id="2" w:name="_Toc11676040"/>
       <w:r>
         <w:t>Table of Figures</w:t>
       </w:r>
-      <w:bookmarkEnd w:id="1"/>
+      <w:bookmarkEnd w:id="2"/>
     </w:p>
     <w:p>
       <w:pPr>
@@ -4816,7 +4934,7 @@
         </w:rPr>
         <w:fldChar w:fldCharType="separate"/>
       </w:r>
-      <w:hyperlink w:anchor="_Toc534801773" w:history="1">
+      <w:hyperlink w:anchor="_Toc11676081" w:history="1">
         <w:r>
           <w:rPr>
             <w:rStyle w:val="Hyperlink"/>
@@ -4843,7 +4961,7 @@
             <w:noProof/>
             <w:webHidden/>
           </w:rPr>
-          <w:instrText xml:space="preserve"> PAGEREF _Toc534801773 \h </w:instrText>
+          <w:instrText xml:space="preserve"> PAGEREF _Toc11676081 \h </w:instrText>
         </w:r>
         <w:r>
           <w:rPr>
@@ -4888,7 +5006,7 @@
           <w:szCs w:val="22"/>
         </w:rPr>
       </w:pPr>
-      <w:hyperlink w:anchor="_Toc534801774" w:history="1">
+      <w:hyperlink w:anchor="_Toc11676082" w:history="1">
         <w:r>
           <w:rPr>
             <w:rStyle w:val="Hyperlink"/>
@@ -4915,7 +5033,7 @@
             <w:noProof/>
             <w:webHidden/>
           </w:rPr>
-          <w:instrText xml:space="preserve"> PAGEREF _Toc534801774 \h </w:instrText>
+          <w:instrText xml:space="preserve"> PAGEREF _Toc11676082 \h </w:instrText>
         </w:r>
         <w:r>
           <w:rPr>
@@ -4960,7 +5078,7 @@
           <w:szCs w:val="22"/>
         </w:rPr>
       </w:pPr>
-      <w:hyperlink w:anchor="_Toc534801775" w:history="1">
+      <w:hyperlink w:anchor="_Toc11676083" w:history="1">
         <w:r>
           <w:rPr>
             <w:rStyle w:val="Hyperlink"/>
@@ -4987,7 +5105,7 @@
             <w:noProof/>
             <w:webHidden/>
           </w:rPr>
-          <w:instrText xml:space="preserve"> PAGEREF _Toc534801775 \h </w:instrText>
+          <w:instrText xml:space="preserve"> PAGEREF _Toc11676083 \h </w:instrText>
         </w:r>
         <w:r>
           <w:rPr>
@@ -5032,7 +5150,7 @@
           <w:szCs w:val="22"/>
         </w:rPr>
       </w:pPr>
-      <w:hyperlink w:anchor="_Toc534801776" w:history="1">
+      <w:hyperlink w:anchor="_Toc11676084" w:history="1">
         <w:r>
           <w:rPr>
             <w:rStyle w:val="Hyperlink"/>
@@ -5059,7 +5177,7 @@
             <w:noProof/>
             <w:webHidden/>
           </w:rPr>
-          <w:instrText xml:space="preserve"> PAGEREF _Toc534801776 \h </w:instrText>
+          <w:instrText xml:space="preserve"> PAGEREF _Toc11676084 \h </w:instrText>
         </w:r>
         <w:r>
           <w:rPr>
@@ -5104,7 +5222,7 @@
           <w:szCs w:val="22"/>
         </w:rPr>
       </w:pPr>
-      <w:hyperlink w:anchor="_Toc534801777" w:history="1">
+      <w:hyperlink w:anchor="_Toc11676085" w:history="1">
         <w:r>
           <w:rPr>
             <w:rStyle w:val="Hyperlink"/>
@@ -5131,7 +5249,7 @@
             <w:noProof/>
             <w:webHidden/>
           </w:rPr>
-          <w:instrText xml:space="preserve"> PAGEREF _Toc534801777 \h </w:instrText>
+          <w:instrText xml:space="preserve"> PAGEREF _Toc11676085 \h </w:instrText>
         </w:r>
         <w:r>
           <w:rPr>
@@ -5176,7 +5294,7 @@
           <w:szCs w:val="22"/>
         </w:rPr>
       </w:pPr>
-      <w:hyperlink w:anchor="_Toc534801778" w:history="1">
+      <w:hyperlink w:anchor="_Toc11676086" w:history="1">
         <w:r>
           <w:rPr>
             <w:rStyle w:val="Hyperlink"/>
@@ -5203,7 +5321,7 @@
             <w:noProof/>
             <w:webHidden/>
           </w:rPr>
-          <w:instrText xml:space="preserve"> PAGEREF _Toc534801778 \h </w:instrText>
+          <w:instrText xml:space="preserve"> PAGEREF _Toc11676086 \h </w:instrText>
         </w:r>
         <w:r>
           <w:rPr>
@@ -5248,7 +5366,7 @@
           <w:szCs w:val="22"/>
         </w:rPr>
       </w:pPr>
-      <w:hyperlink w:anchor="_Toc534801779" w:history="1">
+      <w:hyperlink w:anchor="_Toc11676087" w:history="1">
         <w:r>
           <w:rPr>
             <w:rStyle w:val="Hyperlink"/>
@@ -5275,7 +5393,7 @@
             <w:noProof/>
             <w:webHidden/>
           </w:rPr>
-          <w:instrText xml:space="preserve"> PAGEREF _Toc534801779 \h </w:instrText>
+          <w:instrText xml:space="preserve"> PAGEREF _Toc11676087 \h </w:instrText>
         </w:r>
         <w:r>
           <w:rPr>
@@ -5320,7 +5438,7 @@
           <w:szCs w:val="22"/>
         </w:rPr>
       </w:pPr>
-      <w:hyperlink w:anchor="_Toc534801780" w:history="1">
+      <w:hyperlink w:anchor="_Toc11676088" w:history="1">
         <w:r>
           <w:rPr>
             <w:rStyle w:val="Hyperlink"/>
@@ -5347,7 +5465,7 @@
             <w:noProof/>
             <w:webHidden/>
           </w:rPr>
-          <w:instrText xml:space="preserve"> PAGEREF _Toc534801780 \h </w:instrText>
+          <w:instrText xml:space="preserve"> PAGEREF _Toc11676088 \h </w:instrText>
         </w:r>
         <w:r>
           <w:rPr>
@@ -5392,7 +5510,7 @@
           <w:szCs w:val="22"/>
         </w:rPr>
       </w:pPr>
-      <w:hyperlink w:anchor="_Toc534801781" w:history="1">
+      <w:hyperlink w:anchor="_Toc11676089" w:history="1">
         <w:r>
           <w:rPr>
             <w:rStyle w:val="Hyperlink"/>
@@ -5419,7 +5537,7 @@
             <w:noProof/>
             <w:webHidden/>
           </w:rPr>
-          <w:instrText xml:space="preserve"> PAGEREF _Toc534801781 \h </w:instrText>
+          <w:instrText xml:space="preserve"> PAGEREF _Toc11676089 \h </w:instrText>
         </w:r>
         <w:r>
           <w:rPr>
@@ -5464,7 +5582,7 @@
           <w:szCs w:val="22"/>
         </w:rPr>
       </w:pPr>
-      <w:hyperlink w:anchor="_Toc534801782" w:history="1">
+      <w:hyperlink w:anchor="_Toc11676090" w:history="1">
         <w:r>
           <w:rPr>
             <w:rStyle w:val="Hyperlink"/>
@@ -5491,7 +5609,7 @@
             <w:noProof/>
             <w:webHidden/>
           </w:rPr>
-          <w:instrText xml:space="preserve"> PAGEREF _Toc534801782 \h </w:instrText>
+          <w:instrText xml:space="preserve"> PAGEREF _Toc11676090 \h </w:instrText>
         </w:r>
         <w:r>
           <w:rPr>
@@ -5536,7 +5654,7 @@
           <w:szCs w:val="22"/>
         </w:rPr>
       </w:pPr>
-      <w:hyperlink w:anchor="_Toc534801783" w:history="1">
+      <w:hyperlink w:anchor="_Toc11676091" w:history="1">
         <w:r>
           <w:rPr>
             <w:rStyle w:val="Hyperlink"/>
@@ -5563,7 +5681,7 @@
             <w:noProof/>
             <w:webHidden/>
           </w:rPr>
-          <w:instrText xml:space="preserve"> PAGEREF _Toc534801783 \h </w:instrText>
+          <w:instrText xml:space="preserve"> PAGEREF _Toc11676091 \h </w:instrText>
         </w:r>
         <w:r>
           <w:rPr>
@@ -5608,7 +5726,7 @@
           <w:szCs w:val="22"/>
         </w:rPr>
       </w:pPr>
-      <w:hyperlink w:anchor="_Toc534801784" w:history="1">
+      <w:hyperlink w:anchor="_Toc11676092" w:history="1">
         <w:r>
           <w:rPr>
             <w:rStyle w:val="Hyperlink"/>
@@ -5635,7 +5753,7 @@
             <w:noProof/>
             <w:webHidden/>
           </w:rPr>
-          <w:instrText xml:space="preserve"> PAGEREF _Toc534801784 \h </w:instrText>
+          <w:instrText xml:space="preserve"> PAGEREF _Toc11676092 \h </w:instrText>
         </w:r>
         <w:r>
           <w:rPr>
@@ -5680,7 +5798,7 @@
           <w:szCs w:val="22"/>
         </w:rPr>
       </w:pPr>
-      <w:hyperlink w:anchor="_Toc534801785" w:history="1">
+      <w:hyperlink w:anchor="_Toc11676093" w:history="1">
         <w:r>
           <w:rPr>
             <w:rStyle w:val="Hyperlink"/>
@@ -5707,7 +5825,7 @@
             <w:noProof/>
             <w:webHidden/>
           </w:rPr>
-          <w:instrText xml:space="preserve"> PAGEREF _Toc534801785 \h </w:instrText>
+          <w:instrText xml:space="preserve"> PAGEREF _Toc11676093 \h </w:instrText>
         </w:r>
         <w:r>
           <w:rPr>
@@ -5752,13 +5870,14 @@
           <w:szCs w:val="22"/>
         </w:rPr>
       </w:pPr>
-      <w:hyperlink w:anchor="_Toc534801786" w:history="1">
+      <w:hyperlink w:anchor="_Toc11676094" w:history="1">
         <w:r>
           <w:rPr>
             <w:rStyle w:val="Hyperlink"/>
-            <w:noProof/>
-          </w:rPr>
-          <w:t>Figure 14: Propagation Statement Example</w:t>
+            <w:rFonts w:cstheme="majorHAnsi"/>
+            <w:noProof/>
+          </w:rPr>
+          <w:t>Figure 14: Fault Statement With Asymmetric Propagate Type</w:t>
         </w:r>
         <w:r>
           <w:rPr>
@@ -5779,7 +5898,7 @@
             <w:noProof/>
             <w:webHidden/>
           </w:rPr>
-          <w:instrText xml:space="preserve"> PAGEREF _Toc534801786 \h </w:instrText>
+          <w:instrText xml:space="preserve"> PAGEREF _Toc11676094 \h </w:instrText>
         </w:r>
         <w:r>
           <w:rPr>
@@ -5824,13 +5943,13 @@
           <w:szCs w:val="22"/>
         </w:rPr>
       </w:pPr>
-      <w:hyperlink w:anchor="_Toc534801787" w:history="1">
+      <w:hyperlink w:anchor="_Toc11676095" w:history="1">
         <w:r>
           <w:rPr>
             <w:rStyle w:val="Hyperlink"/>
             <w:noProof/>
           </w:rPr>
-          <w:t>Figure 15: Max One Fault Example</w:t>
+          <w:t>Figure 15: Propagation Statement Example</w:t>
         </w:r>
         <w:r>
           <w:rPr>
@@ -5851,7 +5970,7 @@
             <w:noProof/>
             <w:webHidden/>
           </w:rPr>
-          <w:instrText xml:space="preserve"> PAGEREF _Toc534801787 \h </w:instrText>
+          <w:instrText xml:space="preserve"> PAGEREF _Toc11676095 \h </w:instrText>
         </w:r>
         <w:r>
           <w:rPr>
@@ -5871,7 +5990,7 @@
             <w:noProof/>
             <w:webHidden/>
           </w:rPr>
-          <w:t>27</w:t>
+          <w:t>25</w:t>
         </w:r>
         <w:r>
           <w:rPr>
@@ -5896,13 +6015,13 @@
           <w:szCs w:val="22"/>
         </w:rPr>
       </w:pPr>
-      <w:hyperlink w:anchor="_Toc534801788" w:history="1">
+      <w:hyperlink w:anchor="_Toc11676096" w:history="1">
         <w:r>
           <w:rPr>
             <w:rStyle w:val="Hyperlink"/>
             <w:noProof/>
           </w:rPr>
-          <w:t>Figure 16: Probability Threshold Example</w:t>
+          <w:t>Figure 16: Max One Fault Example</w:t>
         </w:r>
         <w:r>
           <w:rPr>
@@ -5923,7 +6042,7 @@
             <w:noProof/>
             <w:webHidden/>
           </w:rPr>
-          <w:instrText xml:space="preserve"> PAGEREF _Toc534801788 \h </w:instrText>
+          <w:instrText xml:space="preserve"> PAGEREF _Toc11676096 \h </w:instrText>
         </w:r>
         <w:r>
           <w:rPr>
@@ -5943,7 +6062,7 @@
             <w:noProof/>
             <w:webHidden/>
           </w:rPr>
-          <w:t>27</w:t>
+          <w:t>28</w:t>
         </w:r>
         <w:r>
           <w:rPr>
@@ -5968,13 +6087,13 @@
           <w:szCs w:val="22"/>
         </w:rPr>
       </w:pPr>
-      <w:hyperlink w:anchor="_Toc534801789" w:history="1">
+      <w:hyperlink w:anchor="_Toc11676097" w:history="1">
         <w:r>
           <w:rPr>
             <w:rStyle w:val="Hyperlink"/>
             <w:noProof/>
           </w:rPr>
-          <w:t>Figure 17: Hardware Fault Statement</w:t>
+          <w:t>Figure 17: Probability Threshold Example</w:t>
         </w:r>
         <w:r>
           <w:rPr>
@@ -5995,7 +6114,7 @@
             <w:noProof/>
             <w:webHidden/>
           </w:rPr>
-          <w:instrText xml:space="preserve"> PAGEREF _Toc534801789 \h </w:instrText>
+          <w:instrText xml:space="preserve"> PAGEREF _Toc11676097 \h </w:instrText>
         </w:r>
         <w:r>
           <w:rPr>
@@ -6040,13 +6159,13 @@
           <w:szCs w:val="22"/>
         </w:rPr>
       </w:pPr>
-      <w:hyperlink w:anchor="_Toc534801790" w:history="1">
+      <w:hyperlink w:anchor="_Toc11676098" w:history="1">
         <w:r>
           <w:rPr>
             <w:rStyle w:val="Hyperlink"/>
             <w:noProof/>
           </w:rPr>
-          <w:t>Figure 18: Overview of Safety Annex/AGREE/OSATE Tool Suite</w:t>
+          <w:t>Figure 18: Hardware Fault Statement</w:t>
         </w:r>
         <w:r>
           <w:rPr>
@@ -6067,7 +6186,7 @@
             <w:noProof/>
             <w:webHidden/>
           </w:rPr>
-          <w:instrText xml:space="preserve"> PAGEREF _Toc534801790 \h </w:instrText>
+          <w:instrText xml:space="preserve"> PAGEREF _Toc11676098 \h </w:instrText>
         </w:r>
         <w:r>
           <w:rPr>
@@ -6087,7 +6206,7 @@
             <w:noProof/>
             <w:webHidden/>
           </w:rPr>
-          <w:t>30</w:t>
+          <w:t>29</w:t>
         </w:r>
         <w:r>
           <w:rPr>
@@ -6112,13 +6231,13 @@
           <w:szCs w:val="22"/>
         </w:rPr>
       </w:pPr>
-      <w:hyperlink w:anchor="_Toc534801791" w:history="1">
+      <w:hyperlink w:anchor="_Toc11676099" w:history="1">
         <w:r>
           <w:rPr>
             <w:rStyle w:val="Hyperlink"/>
             <w:noProof/>
           </w:rPr>
-          <w:t>Figure 19: OSATE Loading Screen</w:t>
+          <w:t>Figure 19: Overview of Safety Annex/AGREE/OSATE Tool Suite</w:t>
         </w:r>
         <w:r>
           <w:rPr>
@@ -6139,7 +6258,7 @@
             <w:noProof/>
             <w:webHidden/>
           </w:rPr>
-          <w:instrText xml:space="preserve"> PAGEREF _Toc534801791 \h </w:instrText>
+          <w:instrText xml:space="preserve"> PAGEREF _Toc11676099 \h </w:instrText>
         </w:r>
         <w:r>
           <w:rPr>
@@ -6184,13 +6303,13 @@
           <w:szCs w:val="22"/>
         </w:rPr>
       </w:pPr>
-      <w:hyperlink w:anchor="_Toc534801792" w:history="1">
+      <w:hyperlink w:anchor="_Toc11676100" w:history="1">
         <w:r>
           <w:rPr>
             <w:rStyle w:val="Hyperlink"/>
             <w:noProof/>
           </w:rPr>
-          <w:t>Figure 20: Safety Analysis Menu Item</w:t>
+          <w:t>Figure 20: OSATE Loading Screen</w:t>
         </w:r>
         <w:r>
           <w:rPr>
@@ -6211,7 +6330,7 @@
             <w:noProof/>
             <w:webHidden/>
           </w:rPr>
-          <w:instrText xml:space="preserve"> PAGEREF _Toc534801792 \h </w:instrText>
+          <w:instrText xml:space="preserve"> PAGEREF _Toc11676100 \h </w:instrText>
         </w:r>
         <w:r>
           <w:rPr>
@@ -6256,13 +6375,13 @@
           <w:szCs w:val="22"/>
         </w:rPr>
       </w:pPr>
-      <w:hyperlink w:anchor="_Toc534801793" w:history="1">
+      <w:hyperlink w:anchor="_Toc11676101" w:history="1">
         <w:r>
           <w:rPr>
             <w:rStyle w:val="Hyperlink"/>
             <w:noProof/>
           </w:rPr>
-          <w:t>Figure 21: Windows 10 System Control Panel</w:t>
+          <w:t>Figure 21: Safety Analysis Menu Item</w:t>
         </w:r>
         <w:r>
           <w:rPr>
@@ -6283,7 +6402,7 @@
             <w:noProof/>
             <w:webHidden/>
           </w:rPr>
-          <w:instrText xml:space="preserve"> PAGEREF _Toc534801793 \h </w:instrText>
+          <w:instrText xml:space="preserve"> PAGEREF _Toc11676101 \h </w:instrText>
         </w:r>
         <w:r>
           <w:rPr>
@@ -6328,13 +6447,13 @@
           <w:szCs w:val="22"/>
         </w:rPr>
       </w:pPr>
-      <w:hyperlink w:anchor="_Toc534801794" w:history="1">
+      <w:hyperlink w:anchor="_Toc11676102" w:history="1">
         <w:r>
           <w:rPr>
             <w:rStyle w:val="Hyperlink"/>
             <w:noProof/>
           </w:rPr>
-          <w:t>Figure 22: System Properties Dialog Box</w:t>
+          <w:t>Figure 22: Windows 10 System Control Panel</w:t>
         </w:r>
         <w:r>
           <w:rPr>
@@ -6355,7 +6474,7 @@
             <w:noProof/>
             <w:webHidden/>
           </w:rPr>
-          <w:instrText xml:space="preserve"> PAGEREF _Toc534801794 \h </w:instrText>
+          <w:instrText xml:space="preserve"> PAGEREF _Toc11676102 \h </w:instrText>
         </w:r>
         <w:r>
           <w:rPr>
@@ -6400,13 +6519,13 @@
           <w:szCs w:val="22"/>
         </w:rPr>
       </w:pPr>
-      <w:hyperlink w:anchor="_Toc534801795" w:history="1">
+      <w:hyperlink w:anchor="_Toc11676103" w:history="1">
         <w:r>
           <w:rPr>
             <w:rStyle w:val="Hyperlink"/>
             <w:noProof/>
           </w:rPr>
-          <w:t>Figure 23: Environment Variables Dialog Box</w:t>
+          <w:t>Figure 23: System Properties Dialog Box</w:t>
         </w:r>
         <w:r>
           <w:rPr>
@@ -6427,7 +6546,7 @@
             <w:noProof/>
             <w:webHidden/>
           </w:rPr>
-          <w:instrText xml:space="preserve"> PAGEREF _Toc534801795 \h </w:instrText>
+          <w:instrText xml:space="preserve"> PAGEREF _Toc11676103 \h </w:instrText>
         </w:r>
         <w:r>
           <w:rPr>
@@ -6447,7 +6566,7 @@
             <w:noProof/>
             <w:webHidden/>
           </w:rPr>
-          <w:t>34</w:t>
+          <w:t>35</w:t>
         </w:r>
         <w:r>
           <w:rPr>
@@ -6472,13 +6591,13 @@
           <w:szCs w:val="22"/>
         </w:rPr>
       </w:pPr>
-      <w:hyperlink w:anchor="_Toc534801796" w:history="1">
+      <w:hyperlink w:anchor="_Toc11676104" w:history="1">
         <w:r>
           <w:rPr>
             <w:rStyle w:val="Hyperlink"/>
             <w:noProof/>
           </w:rPr>
-          <w:t>Figure 24: System Variable Text Edit Box</w:t>
+          <w:t>Figure 24: Environment Variables Dialog Box</w:t>
         </w:r>
         <w:r>
           <w:rPr>
@@ -6499,7 +6618,7 @@
             <w:noProof/>
             <w:webHidden/>
           </w:rPr>
-          <w:instrText xml:space="preserve"> PAGEREF _Toc534801796 \h </w:instrText>
+          <w:instrText xml:space="preserve"> PAGEREF _Toc11676104 \h </w:instrText>
         </w:r>
         <w:r>
           <w:rPr>
@@ -6544,13 +6663,13 @@
           <w:szCs w:val="22"/>
         </w:rPr>
       </w:pPr>
-      <w:hyperlink w:anchor="_Toc534801797" w:history="1">
+      <w:hyperlink w:anchor="_Toc11676105" w:history="1">
         <w:r>
           <w:rPr>
             <w:rStyle w:val="Hyperlink"/>
             <w:noProof/>
           </w:rPr>
-          <w:t>Figure 25: AGREE Analysis Preferences</w:t>
+          <w:t>Figure 25: System Variable Text Edit Box</w:t>
         </w:r>
         <w:r>
           <w:rPr>
@@ -6571,7 +6690,7 @@
             <w:noProof/>
             <w:webHidden/>
           </w:rPr>
-          <w:instrText xml:space="preserve"> PAGEREF _Toc534801797 \h </w:instrText>
+          <w:instrText xml:space="preserve"> PAGEREF _Toc11676105 \h </w:instrText>
         </w:r>
         <w:r>
           <w:rPr>
@@ -6592,6 +6711,78 @@
             <w:webHidden/>
           </w:rPr>
           <w:t>36</w:t>
+        </w:r>
+        <w:r>
+          <w:rPr>
+            <w:noProof/>
+            <w:webHidden/>
+          </w:rPr>
+          <w:fldChar w:fldCharType="end"/>
+        </w:r>
+      </w:hyperlink>
+    </w:p>
+    <w:p>
+      <w:pPr>
+        <w:pStyle w:val="TableofFigures"/>
+        <w:tabs>
+          <w:tab w:val="right" w:leader="dot" w:pos="9350"/>
+        </w:tabs>
+        <w:rPr>
+          <w:rFonts w:asciiTheme="minorHAnsi" w:eastAsiaTheme="minorEastAsia" w:hAnsiTheme="minorHAnsi" w:cstheme="minorBidi"/>
+          <w:noProof/>
+          <w:color w:val="auto"/>
+          <w:sz w:val="22"/>
+          <w:szCs w:val="22"/>
+        </w:rPr>
+      </w:pPr>
+      <w:hyperlink w:anchor="_Toc11676106" w:history="1">
+        <w:r>
+          <w:rPr>
+            <w:rStyle w:val="Hyperlink"/>
+            <w:noProof/>
+          </w:rPr>
+          <w:t>Figure 26: AGREE Analysis Preferences</w:t>
+        </w:r>
+        <w:r>
+          <w:rPr>
+            <w:noProof/>
+            <w:webHidden/>
+          </w:rPr>
+          <w:tab/>
+        </w:r>
+        <w:r>
+          <w:rPr>
+            <w:noProof/>
+            <w:webHidden/>
+          </w:rPr>
+          <w:fldChar w:fldCharType="begin"/>
+        </w:r>
+        <w:r>
+          <w:rPr>
+            <w:noProof/>
+            <w:webHidden/>
+          </w:rPr>
+          <w:instrText xml:space="preserve"> PAGEREF _Toc11676106 \h </w:instrText>
+        </w:r>
+        <w:r>
+          <w:rPr>
+            <w:noProof/>
+            <w:webHidden/>
+          </w:rPr>
+        </w:r>
+        <w:r>
+          <w:rPr>
+            <w:noProof/>
+            <w:webHidden/>
+          </w:rPr>
+          <w:fldChar w:fldCharType="separate"/>
+        </w:r>
+        <w:r>
+          <w:rPr>
+            <w:noProof/>
+            <w:webHidden/>
+          </w:rPr>
+          <w:t>37</w:t>
         </w:r>
         <w:r>
           <w:rPr>
@@ -6629,11 +6820,11 @@
       <w:pPr>
         <w:pStyle w:val="Heading1"/>
       </w:pPr>
-      <w:bookmarkStart w:id="2" w:name="_Toc534801734"/>
+      <w:bookmarkStart w:id="3" w:name="_Toc11676041"/>
       <w:r>
         <w:t>Introduction</w:t>
       </w:r>
-      <w:bookmarkEnd w:id="2"/>
+      <w:bookmarkEnd w:id="3"/>
     </w:p>
     <w:p>
       <w:pPr>
@@ -6719,11 +6910,11 @@
       <w:pPr>
         <w:pStyle w:val="Heading1"/>
       </w:pPr>
-      <w:bookmarkStart w:id="3" w:name="_Toc534801735"/>
+      <w:bookmarkStart w:id="4" w:name="_Toc11676042"/>
       <w:r>
         <w:t>Brief Overview of AADL, AGREE, and the Safety Annex</w:t>
       </w:r>
-      <w:bookmarkEnd w:id="3"/>
+      <w:bookmarkEnd w:id="4"/>
     </w:p>
     <w:p>
       <w:pPr>
@@ -6899,11 +7090,11 @@
           <w:szCs w:val="24"/>
         </w:rPr>
       </w:pPr>
-      <w:bookmarkStart w:id="4" w:name="_Ref509306973"/>
-      <w:bookmarkStart w:id="5" w:name="_Toc509298866"/>
-      <w:bookmarkStart w:id="6" w:name="_Toc509313357"/>
-      <w:bookmarkStart w:id="7" w:name="_Toc509494708"/>
-      <w:bookmarkStart w:id="8" w:name="_Toc534801773"/>
+      <w:bookmarkStart w:id="5" w:name="_Ref509306973"/>
+      <w:bookmarkStart w:id="6" w:name="_Toc509298866"/>
+      <w:bookmarkStart w:id="7" w:name="_Toc509313357"/>
+      <w:bookmarkStart w:id="8" w:name="_Toc509494708"/>
+      <w:bookmarkStart w:id="9" w:name="_Toc11676081"/>
       <w:r>
         <w:rPr>
           <w:sz w:val="24"/>
@@ -6947,7 +7138,7 @@
         </w:rPr>
         <w:fldChar w:fldCharType="end"/>
       </w:r>
-      <w:bookmarkEnd w:id="4"/>
+      <w:bookmarkEnd w:id="5"/>
       <w:r>
         <w:rPr>
           <w:sz w:val="24"/>
@@ -6955,14 +7146,14 @@
         </w:rPr>
         <w:t>: Toy Example for Safety Annex and AGREE</w:t>
       </w:r>
-      <w:bookmarkEnd w:id="5"/>
       <w:bookmarkEnd w:id="6"/>
       <w:bookmarkEnd w:id="7"/>
       <w:bookmarkEnd w:id="8"/>
-    </w:p>
-    <w:p>
-      <w:bookmarkStart w:id="9" w:name="_1fob9te" w:colFirst="0" w:colLast="0"/>
       <w:bookmarkEnd w:id="9"/>
+    </w:p>
+    <w:p>
+      <w:bookmarkStart w:id="10" w:name="_1fob9te" w:colFirst="0" w:colLast="0"/>
+      <w:bookmarkEnd w:id="10"/>
     </w:p>
     <w:p/>
     <w:p>
@@ -7049,14 +7240,8 @@
         <w:rPr>
           <w:rFonts w:asciiTheme="majorHAnsi" w:eastAsia="Calibri" w:hAnsiTheme="majorHAnsi" w:cs="Calibri"/>
         </w:rPr>
-        <w:t xml:space="preserve">In order to represent this model in AADL, we construct an AADL package.  Packages are the structuring mechanism in AADL; they define a namespace where we can place definitions.  We </w:t>
-      </w:r>
-      <w:r>
-        <w:rPr>
-          <w:rFonts w:asciiTheme="majorHAnsi" w:eastAsia="Calibri" w:hAnsiTheme="majorHAnsi" w:cs="Calibri"/>
-        </w:rPr>
         <w:lastRenderedPageBreak/>
-        <w:t xml:space="preserve">define the subcomponents first, then the system component.  The complete AADL is shown in </w:t>
+        <w:t xml:space="preserve">In order to represent this model in AADL, we construct an AADL package.  Packages are the structuring mechanism in AADL; they define a namespace where we can place definitions.  We define the subcomponents first, then the system component.  The complete AADL is shown in </w:t>
       </w:r>
       <w:r>
         <w:rPr>
@@ -7145,8 +7330,8 @@
           <w:szCs w:val="20"/>
         </w:rPr>
       </w:pPr>
-      <w:bookmarkStart w:id="10" w:name="_3znysh7" w:colFirst="0" w:colLast="0"/>
-      <w:bookmarkEnd w:id="10"/>
+      <w:bookmarkStart w:id="11" w:name="_3znysh7" w:colFirst="0" w:colLast="0"/>
+      <w:bookmarkEnd w:id="11"/>
     </w:p>
     <w:p>
       <w:pPr>
@@ -10292,6 +10477,7 @@
           <w:sz w:val="18"/>
           <w:szCs w:val="18"/>
         </w:rPr>
+        <w:lastRenderedPageBreak/>
         <w:tab/>
       </w:r>
       <w:r>
@@ -10516,7 +10702,6 @@
           <w:sz w:val="18"/>
           <w:szCs w:val="18"/>
         </w:rPr>
-        <w:lastRenderedPageBreak/>
         <w:tab/>
       </w:r>
       <w:r>
@@ -13414,10 +13599,10 @@
           <w:szCs w:val="24"/>
         </w:rPr>
       </w:pPr>
-      <w:bookmarkStart w:id="11" w:name="_Ref509306800"/>
-      <w:bookmarkStart w:id="12" w:name="_Toc509313358"/>
-      <w:bookmarkStart w:id="13" w:name="_Toc509494709"/>
-      <w:bookmarkStart w:id="14" w:name="_Toc534801774"/>
+      <w:bookmarkStart w:id="12" w:name="_Ref509306800"/>
+      <w:bookmarkStart w:id="13" w:name="_Toc509313358"/>
+      <w:bookmarkStart w:id="14" w:name="_Toc509494709"/>
+      <w:bookmarkStart w:id="15" w:name="_Toc11676082"/>
       <w:r>
         <w:rPr>
           <w:sz w:val="24"/>
@@ -13461,7 +13646,7 @@
         </w:rPr>
         <w:fldChar w:fldCharType="end"/>
       </w:r>
-      <w:bookmarkEnd w:id="11"/>
+      <w:bookmarkEnd w:id="12"/>
       <w:r>
         <w:rPr>
           <w:sz w:val="24"/>
@@ -13469,9 +13654,9 @@
         </w:rPr>
         <w:t>: AADL Code for Toy Example with AGREE and Safety Annexes</w:t>
       </w:r>
-      <w:bookmarkEnd w:id="12"/>
       <w:bookmarkEnd w:id="13"/>
       <w:bookmarkEnd w:id="14"/>
+      <w:bookmarkEnd w:id="15"/>
     </w:p>
     <w:p>
       <w:pPr>
@@ -13634,6 +13819,7 @@
         <w:rPr>
           <w:rFonts w:asciiTheme="majorHAnsi" w:eastAsia="Calibri" w:hAnsiTheme="majorHAnsi" w:cs="Calibri"/>
         </w:rPr>
+        <w:lastRenderedPageBreak/>
         <w:t>A</w:t>
       </w:r>
       <w:r>
@@ -13665,14 +13851,7 @@
         <w:rPr>
           <w:rFonts w:asciiTheme="majorHAnsi" w:eastAsia="Calibri" w:hAnsiTheme="majorHAnsi" w:cs="Calibri"/>
         </w:rPr>
-        <w:t xml:space="preserve">describes an implementation of the system including its internal structure.  For this example, the only system whose internal structure is known is the "top level" </w:t>
-      </w:r>
-      <w:r>
-        <w:rPr>
-          <w:rFonts w:asciiTheme="majorHAnsi" w:eastAsia="Calibri" w:hAnsiTheme="majorHAnsi" w:cs="Calibri"/>
-        </w:rPr>
-        <w:lastRenderedPageBreak/>
-        <w:t xml:space="preserve">system, which contains subcomponents A, B, and C.  We instantiate these subcomponents (using A_sub, B_sub, and C_sub) and then describe how they are connected together.  In the connections section, we must describe whether each connection is </w:t>
+        <w:t xml:space="preserve">describes an implementation of the system including its internal structure.  For this example, the only system whose internal structure is known is the "top level" system, which contains subcomponents A, B, and C.  We instantiate these subcomponents (using A_sub, B_sub, and C_sub) and then describe how they are connected together.  In the connections section, we must describe whether each connection is </w:t>
       </w:r>
       <w:r>
         <w:rPr>
@@ -14033,9 +14212,9 @@
           <w:szCs w:val="24"/>
         </w:rPr>
       </w:pPr>
-      <w:bookmarkStart w:id="15" w:name="_Ref509477847"/>
-      <w:bookmarkStart w:id="16" w:name="_Toc509494710"/>
-      <w:bookmarkStart w:id="17" w:name="_Toc534801775"/>
+      <w:bookmarkStart w:id="16" w:name="_Ref509477847"/>
+      <w:bookmarkStart w:id="17" w:name="_Toc509494710"/>
+      <w:bookmarkStart w:id="18" w:name="_Toc11676083"/>
       <w:r>
         <w:rPr>
           <w:sz w:val="24"/>
@@ -14079,7 +14258,7 @@
         </w:rPr>
         <w:fldChar w:fldCharType="end"/>
       </w:r>
-      <w:bookmarkEnd w:id="15"/>
+      <w:bookmarkEnd w:id="16"/>
       <w:r>
         <w:rPr>
           <w:sz w:val="24"/>
@@ -14087,8 +14266,8 @@
         </w:rPr>
         <w:t>: Fault Hypothesis Example</w:t>
       </w:r>
-      <w:bookmarkEnd w:id="16"/>
       <w:bookmarkEnd w:id="17"/>
+      <w:bookmarkEnd w:id="18"/>
     </w:p>
     <w:p/>
     <w:p>
@@ -14098,13 +14277,13 @@
       <w:r>
         <w:t xml:space="preserve"> </w:t>
       </w:r>
-      <w:bookmarkStart w:id="18" w:name="_Ref510449007"/>
-      <w:bookmarkStart w:id="19" w:name="_Toc534801736"/>
+      <w:bookmarkStart w:id="19" w:name="_Ref510449007"/>
+      <w:bookmarkStart w:id="20" w:name="_Toc11676043"/>
       <w:r>
         <w:t>Using the Safety Annex AADL Plugin</w:t>
       </w:r>
-      <w:bookmarkEnd w:id="18"/>
       <w:bookmarkEnd w:id="19"/>
+      <w:bookmarkEnd w:id="20"/>
     </w:p>
     <w:p>
       <w:pPr>
@@ -14266,9 +14445,9 @@
           <w:szCs w:val="24"/>
         </w:rPr>
       </w:pPr>
-      <w:bookmarkStart w:id="20" w:name="_Toc509313359"/>
-      <w:bookmarkStart w:id="21" w:name="_Toc509494711"/>
-      <w:bookmarkStart w:id="22" w:name="_Toc534801776"/>
+      <w:bookmarkStart w:id="21" w:name="_Toc509313359"/>
+      <w:bookmarkStart w:id="22" w:name="_Toc509494711"/>
+      <w:bookmarkStart w:id="23" w:name="_Toc11676084"/>
       <w:r>
         <w:rPr>
           <w:sz w:val="24"/>
@@ -14319,9 +14498,9 @@
         </w:rPr>
         <w:t>: Import Menu Option</w:t>
       </w:r>
-      <w:bookmarkEnd w:id="20"/>
       <w:bookmarkEnd w:id="21"/>
       <w:bookmarkEnd w:id="22"/>
+      <w:bookmarkEnd w:id="23"/>
     </w:p>
     <w:p>
       <w:pPr>
@@ -14426,9 +14605,9 @@
           <w:szCs w:val="24"/>
         </w:rPr>
       </w:pPr>
-      <w:bookmarkStart w:id="23" w:name="_Toc509313360"/>
-      <w:bookmarkStart w:id="24" w:name="_Toc509494712"/>
-      <w:bookmarkStart w:id="25" w:name="_Toc534801777"/>
+      <w:bookmarkStart w:id="24" w:name="_Toc509313360"/>
+      <w:bookmarkStart w:id="25" w:name="_Toc509494712"/>
+      <w:bookmarkStart w:id="26" w:name="_Toc11676085"/>
       <w:r>
         <w:rPr>
           <w:sz w:val="24"/>
@@ -14479,9 +14658,9 @@
         </w:rPr>
         <w:t>: Importing Toy Example Project</w:t>
       </w:r>
-      <w:bookmarkEnd w:id="23"/>
       <w:bookmarkEnd w:id="24"/>
       <w:bookmarkEnd w:id="25"/>
+      <w:bookmarkEnd w:id="26"/>
     </w:p>
     <w:p>
       <w:pPr>
@@ -14641,10 +14820,10 @@
           <w:szCs w:val="24"/>
         </w:rPr>
       </w:pPr>
-      <w:bookmarkStart w:id="26" w:name="_Ref509306911"/>
-      <w:bookmarkStart w:id="27" w:name="_Toc509313361"/>
-      <w:bookmarkStart w:id="28" w:name="_Toc509494713"/>
-      <w:bookmarkStart w:id="29" w:name="_Toc534801778"/>
+      <w:bookmarkStart w:id="27" w:name="_Ref509306911"/>
+      <w:bookmarkStart w:id="28" w:name="_Toc509313361"/>
+      <w:bookmarkStart w:id="29" w:name="_Toc509494713"/>
+      <w:bookmarkStart w:id="30" w:name="_Toc11676086"/>
       <w:r>
         <w:rPr>
           <w:sz w:val="24"/>
@@ -14688,7 +14867,7 @@
         </w:rPr>
         <w:fldChar w:fldCharType="end"/>
       </w:r>
-      <w:bookmarkEnd w:id="26"/>
+      <w:bookmarkEnd w:id="27"/>
       <w:r>
         <w:rPr>
           <w:sz w:val="24"/>
@@ -14696,9 +14875,9 @@
         </w:rPr>
         <w:t>: Workspace After Importing Toy Example</w:t>
       </w:r>
-      <w:bookmarkEnd w:id="27"/>
       <w:bookmarkEnd w:id="28"/>
       <w:bookmarkEnd w:id="29"/>
+      <w:bookmarkEnd w:id="30"/>
     </w:p>
     <w:p>
       <w:pPr>
@@ -14851,10 +15030,10 @@
           <w:szCs w:val="24"/>
         </w:rPr>
       </w:pPr>
-      <w:bookmarkStart w:id="30" w:name="_Ref509306884"/>
-      <w:bookmarkStart w:id="31" w:name="_Toc509313362"/>
-      <w:bookmarkStart w:id="32" w:name="_Toc509494714"/>
-      <w:bookmarkStart w:id="33" w:name="_Toc534801779"/>
+      <w:bookmarkStart w:id="31" w:name="_Ref509306884"/>
+      <w:bookmarkStart w:id="32" w:name="_Toc509313362"/>
+      <w:bookmarkStart w:id="33" w:name="_Toc509494714"/>
+      <w:bookmarkStart w:id="34" w:name="_Toc11676087"/>
       <w:r>
         <w:rPr>
           <w:sz w:val="24"/>
@@ -14898,7 +15077,7 @@
         </w:rPr>
         <w:fldChar w:fldCharType="end"/>
       </w:r>
-      <w:bookmarkEnd w:id="30"/>
+      <w:bookmarkEnd w:id="31"/>
       <w:r>
         <w:rPr>
           <w:sz w:val="24"/>
@@ -14906,9 +15085,9 @@
         </w:rPr>
         <w:t>: AGREE and Safety Analysis Dropdown Menu</w:t>
       </w:r>
-      <w:bookmarkEnd w:id="31"/>
       <w:bookmarkEnd w:id="32"/>
       <w:bookmarkEnd w:id="33"/>
+      <w:bookmarkEnd w:id="34"/>
     </w:p>
     <w:p>
       <w:pPr>
@@ -15063,10 +15242,10 @@
           <w:szCs w:val="24"/>
         </w:rPr>
       </w:pPr>
-      <w:bookmarkStart w:id="34" w:name="_Ref509306863"/>
-      <w:bookmarkStart w:id="35" w:name="_Toc509313363"/>
-      <w:bookmarkStart w:id="36" w:name="_Toc509494715"/>
-      <w:bookmarkStart w:id="37" w:name="_Toc534801780"/>
+      <w:bookmarkStart w:id="35" w:name="_Ref509306863"/>
+      <w:bookmarkStart w:id="36" w:name="_Toc509313363"/>
+      <w:bookmarkStart w:id="37" w:name="_Toc509494715"/>
+      <w:bookmarkStart w:id="38" w:name="_Toc11676088"/>
       <w:r>
         <w:rPr>
           <w:sz w:val="24"/>
@@ -15110,7 +15289,7 @@
         </w:rPr>
         <w:fldChar w:fldCharType="end"/>
       </w:r>
-      <w:bookmarkEnd w:id="34"/>
+      <w:bookmarkEnd w:id="35"/>
       <w:r>
         <w:rPr>
           <w:sz w:val="24"/>
@@ -15118,9 +15297,9 @@
         </w:rPr>
         <w:t>:AGREE Verification Results</w:t>
       </w:r>
-      <w:bookmarkEnd w:id="35"/>
       <w:bookmarkEnd w:id="36"/>
       <w:bookmarkEnd w:id="37"/>
+      <w:bookmarkEnd w:id="38"/>
     </w:p>
     <w:p>
       <w:pPr>
@@ -15479,10 +15658,10 @@
           <w:szCs w:val="24"/>
         </w:rPr>
       </w:pPr>
-      <w:bookmarkStart w:id="38" w:name="_Ref509306825"/>
-      <w:bookmarkStart w:id="39" w:name="_Toc509313364"/>
-      <w:bookmarkStart w:id="40" w:name="_Toc509494716"/>
-      <w:bookmarkStart w:id="41" w:name="_Toc534801781"/>
+      <w:bookmarkStart w:id="39" w:name="_Ref509306825"/>
+      <w:bookmarkStart w:id="40" w:name="_Toc509313364"/>
+      <w:bookmarkStart w:id="41" w:name="_Toc509494716"/>
+      <w:bookmarkStart w:id="42" w:name="_Toc11676089"/>
       <w:r>
         <w:rPr>
           <w:sz w:val="24"/>
@@ -15526,7 +15705,7 @@
         </w:rPr>
         <w:fldChar w:fldCharType="end"/>
       </w:r>
-      <w:bookmarkEnd w:id="38"/>
+      <w:bookmarkEnd w:id="39"/>
       <w:r>
         <w:rPr>
           <w:sz w:val="24"/>
@@ -15534,9 +15713,9 @@
         </w:rPr>
         <w:t>: Counterexample from Safety Analysis</w:t>
       </w:r>
-      <w:bookmarkEnd w:id="39"/>
       <w:bookmarkEnd w:id="40"/>
       <w:bookmarkEnd w:id="41"/>
+      <w:bookmarkEnd w:id="42"/>
     </w:p>
     <w:p>
       <w:pPr>
@@ -15885,11 +16064,11 @@
           <w:szCs w:val="24"/>
         </w:rPr>
       </w:pPr>
-      <w:bookmarkStart w:id="42" w:name="_Ref509306751"/>
-      <w:bookmarkStart w:id="43" w:name="_Ref509306742"/>
-      <w:bookmarkStart w:id="44" w:name="_Toc509313365"/>
-      <w:bookmarkStart w:id="45" w:name="_Toc509494717"/>
-      <w:bookmarkStart w:id="46" w:name="_Toc534801782"/>
+      <w:bookmarkStart w:id="43" w:name="_Ref509306751"/>
+      <w:bookmarkStart w:id="44" w:name="_Ref509306742"/>
+      <w:bookmarkStart w:id="45" w:name="_Toc509313365"/>
+      <w:bookmarkStart w:id="46" w:name="_Toc509494717"/>
+      <w:bookmarkStart w:id="47" w:name="_Toc11676090"/>
       <w:r>
         <w:rPr>
           <w:sz w:val="24"/>
@@ -15933,7 +16112,7 @@
         </w:rPr>
         <w:fldChar w:fldCharType="end"/>
       </w:r>
-      <w:bookmarkEnd w:id="42"/>
+      <w:bookmarkEnd w:id="43"/>
       <w:r>
         <w:rPr>
           <w:sz w:val="24"/>
@@ -15941,10 +16120,10 @@
         </w:rPr>
         <w:t>: Generated Excel File for Counterexample</w:t>
       </w:r>
-      <w:bookmarkEnd w:id="43"/>
       <w:bookmarkEnd w:id="44"/>
       <w:bookmarkEnd w:id="45"/>
       <w:bookmarkEnd w:id="46"/>
+      <w:bookmarkEnd w:id="47"/>
     </w:p>
     <w:p>
       <w:pPr>
@@ -15972,12 +16151,12 @@
       <w:pPr>
         <w:pStyle w:val="Heading1"/>
       </w:pPr>
-      <w:bookmarkStart w:id="47" w:name="_Toc534801737"/>
+      <w:bookmarkStart w:id="48" w:name="_Toc11676044"/>
       <w:r>
         <w:lastRenderedPageBreak/>
         <w:t>Safety Annex Language</w:t>
       </w:r>
-      <w:bookmarkEnd w:id="47"/>
+      <w:bookmarkEnd w:id="48"/>
     </w:p>
     <w:p>
       <w:pPr>
@@ -16000,11 +16179,11 @@
       <w:pPr>
         <w:pStyle w:val="Heading2"/>
       </w:pPr>
-      <w:bookmarkStart w:id="48" w:name="_Toc534801738"/>
+      <w:bookmarkStart w:id="49" w:name="_Toc11676045"/>
       <w:r>
         <w:t>Syntax Overview</w:t>
       </w:r>
-      <w:bookmarkEnd w:id="48"/>
+      <w:bookmarkEnd w:id="49"/>
     </w:p>
     <w:p>
       <w:pPr>
@@ -16287,12 +16466,12 @@
       <w:pPr>
         <w:pStyle w:val="Heading2"/>
       </w:pPr>
-      <w:bookmarkStart w:id="49" w:name="_Toc534801739"/>
+      <w:bookmarkStart w:id="50" w:name="_Toc11676046"/>
       <w:r>
         <w:lastRenderedPageBreak/>
         <w:t>Lexical Elements and Types</w:t>
       </w:r>
-      <w:bookmarkEnd w:id="49"/>
+      <w:bookmarkEnd w:id="50"/>
     </w:p>
     <w:p>
       <w:pPr>
@@ -17143,8 +17322,8 @@
         </w:rPr>
         <w:t xml:space="preserve"> Alarm_Outputs.Impl;</w:t>
       </w:r>
-      <w:bookmarkStart w:id="50" w:name="_4d34og8" w:colFirst="0" w:colLast="0"/>
-      <w:bookmarkEnd w:id="50"/>
+      <w:bookmarkStart w:id="51" w:name="_4d34og8" w:colFirst="0" w:colLast="0"/>
+      <w:bookmarkEnd w:id="51"/>
     </w:p>
     <w:p>
       <w:pPr>
@@ -17215,9 +17394,9 @@
           <w:szCs w:val="24"/>
         </w:rPr>
       </w:pPr>
-      <w:bookmarkStart w:id="51" w:name="_Toc509313366"/>
-      <w:bookmarkStart w:id="52" w:name="_Toc509494718"/>
-      <w:bookmarkStart w:id="53" w:name="_Toc534801783"/>
+      <w:bookmarkStart w:id="52" w:name="_Toc509313366"/>
+      <w:bookmarkStart w:id="53" w:name="_Toc509494718"/>
+      <w:bookmarkStart w:id="54" w:name="_Toc11676091"/>
       <w:r>
         <w:rPr>
           <w:sz w:val="24"/>
@@ -17268,9 +17447,9 @@
         </w:rPr>
         <w:t>: Medical Device Example</w:t>
       </w:r>
-      <w:bookmarkEnd w:id="51"/>
       <w:bookmarkEnd w:id="52"/>
       <w:bookmarkEnd w:id="53"/>
+      <w:bookmarkEnd w:id="54"/>
     </w:p>
     <w:p>
       <w:pPr>
@@ -17377,11 +17556,11 @@
       <w:r>
         <w:t xml:space="preserve"> </w:t>
       </w:r>
-      <w:bookmarkStart w:id="54" w:name="_Toc534801740"/>
+      <w:bookmarkStart w:id="55" w:name="_Toc11676047"/>
       <w:r>
         <w:t>Subclauses</w:t>
       </w:r>
-      <w:bookmarkEnd w:id="54"/>
+      <w:bookmarkEnd w:id="55"/>
     </w:p>
     <w:p>
       <w:pPr>
@@ -19972,8 +20151,8 @@
       <w:pPr>
         <w:keepNext/>
       </w:pPr>
-      <w:bookmarkStart w:id="55" w:name="_17dp8vu" w:colFirst="0" w:colLast="0"/>
-      <w:bookmarkEnd w:id="55"/>
+      <w:bookmarkStart w:id="56" w:name="_17dp8vu" w:colFirst="0" w:colLast="0"/>
+      <w:bookmarkEnd w:id="56"/>
       <w:r>
         <w:rPr>
           <w:rFonts w:ascii="Calibri" w:eastAsia="Calibri" w:hAnsi="Calibri" w:cs="Calibri"/>
@@ -20039,9 +20218,9 @@
           <w:szCs w:val="24"/>
         </w:rPr>
       </w:pPr>
-      <w:bookmarkStart w:id="56" w:name="_Toc509313367"/>
-      <w:bookmarkStart w:id="57" w:name="_Toc509494719"/>
-      <w:bookmarkStart w:id="58" w:name="_Toc534801784"/>
+      <w:bookmarkStart w:id="57" w:name="_Toc509313367"/>
+      <w:bookmarkStart w:id="58" w:name="_Toc509494719"/>
+      <w:bookmarkStart w:id="59" w:name="_Toc11676092"/>
       <w:r>
         <w:rPr>
           <w:sz w:val="24"/>
@@ -20092,9 +20271,9 @@
         </w:rPr>
         <w:t>: Safety Annex Grammar</w:t>
       </w:r>
-      <w:bookmarkEnd w:id="56"/>
       <w:bookmarkEnd w:id="57"/>
       <w:bookmarkEnd w:id="58"/>
+      <w:bookmarkEnd w:id="59"/>
     </w:p>
     <w:p/>
     <w:p>
@@ -20138,11 +20317,11 @@
       <w:r>
         <w:t xml:space="preserve"> </w:t>
       </w:r>
-      <w:bookmarkStart w:id="59" w:name="_Toc534801741"/>
+      <w:bookmarkStart w:id="60" w:name="_Toc11676048"/>
       <w:r>
         <w:t>Spec Statement</w:t>
       </w:r>
-      <w:bookmarkEnd w:id="59"/>
+      <w:bookmarkEnd w:id="60"/>
     </w:p>
     <w:p>
       <w:pPr>
@@ -20712,10 +20891,10 @@
           <w:szCs w:val="24"/>
         </w:rPr>
       </w:pPr>
-      <w:bookmarkStart w:id="60" w:name="_Ref509311632"/>
-      <w:bookmarkStart w:id="61" w:name="_Toc509313368"/>
-      <w:bookmarkStart w:id="62" w:name="_Toc509494720"/>
-      <w:bookmarkStart w:id="63" w:name="_Toc534801785"/>
+      <w:bookmarkStart w:id="61" w:name="_Ref509311632"/>
+      <w:bookmarkStart w:id="62" w:name="_Toc509313368"/>
+      <w:bookmarkStart w:id="63" w:name="_Toc509494720"/>
+      <w:bookmarkStart w:id="64" w:name="_Toc11676093"/>
       <w:r>
         <w:rPr>
           <w:sz w:val="24"/>
@@ -20759,7 +20938,7 @@
         </w:rPr>
         <w:fldChar w:fldCharType="end"/>
       </w:r>
-      <w:bookmarkEnd w:id="60"/>
+      <w:bookmarkEnd w:id="61"/>
       <w:r>
         <w:rPr>
           <w:sz w:val="24"/>
@@ -20767,9 +20946,9 @@
         </w:rPr>
         <w:t>: Fault Node Definition</w:t>
       </w:r>
-      <w:bookmarkEnd w:id="61"/>
       <w:bookmarkEnd w:id="62"/>
       <w:bookmarkEnd w:id="63"/>
+      <w:bookmarkEnd w:id="64"/>
     </w:p>
     <w:p/>
     <w:p>
@@ -20878,11 +21057,11 @@
       <w:pPr>
         <w:pStyle w:val="Heading3"/>
       </w:pPr>
-      <w:bookmarkStart w:id="64" w:name="_Toc534801742"/>
+      <w:bookmarkStart w:id="65" w:name="_Toc11676049"/>
       <w:r>
         <w:t>Fault Statement</w:t>
       </w:r>
-      <w:bookmarkEnd w:id="64"/>
+      <w:bookmarkEnd w:id="65"/>
     </w:p>
     <w:p>
       <w:pPr>
@@ -21528,11 +21707,11 @@
       <w:pPr>
         <w:pStyle w:val="Heading4"/>
       </w:pPr>
-      <w:bookmarkStart w:id="65" w:name="_Toc534801743"/>
+      <w:bookmarkStart w:id="66" w:name="_Toc11676050"/>
       <w:r>
         <w:t>Input Statement</w:t>
       </w:r>
-      <w:bookmarkEnd w:id="65"/>
+      <w:bookmarkEnd w:id="66"/>
     </w:p>
     <w:p>
       <w:pPr>
@@ -22196,11 +22375,11 @@
       <w:pPr>
         <w:pStyle w:val="Heading4"/>
       </w:pPr>
-      <w:bookmarkStart w:id="66" w:name="_Toc534801744"/>
+      <w:bookmarkStart w:id="67" w:name="_Toc11676051"/>
       <w:r>
         <w:t>Output Statement</w:t>
       </w:r>
-      <w:bookmarkEnd w:id="66"/>
+      <w:bookmarkEnd w:id="67"/>
     </w:p>
     <w:p>
       <w:pPr>
@@ -22438,11 +22617,11 @@
       <w:pPr>
         <w:pStyle w:val="Heading4"/>
       </w:pPr>
-      <w:bookmarkStart w:id="67" w:name="_Toc534801745"/>
+      <w:bookmarkStart w:id="68" w:name="_Toc11676052"/>
       <w:r>
         <w:t>Duration Statement</w:t>
       </w:r>
-      <w:bookmarkEnd w:id="67"/>
+      <w:bookmarkEnd w:id="68"/>
     </w:p>
     <w:p>
       <w:pPr>
@@ -22546,12 +22725,12 @@
       <w:pPr>
         <w:pStyle w:val="Heading4"/>
       </w:pPr>
-      <w:bookmarkStart w:id="68" w:name="_Toc534801746"/>
+      <w:bookmarkStart w:id="69" w:name="_Toc11676053"/>
       <w:r>
         <w:lastRenderedPageBreak/>
         <w:t>Trigger Statement</w:t>
       </w:r>
-      <w:bookmarkEnd w:id="68"/>
+      <w:bookmarkEnd w:id="69"/>
     </w:p>
     <w:p>
       <w:pPr>
@@ -22850,11 +23029,11 @@
       <w:pPr>
         <w:pStyle w:val="Heading4"/>
       </w:pPr>
-      <w:bookmarkStart w:id="69" w:name="_Toc534801747"/>
+      <w:bookmarkStart w:id="70" w:name="_Toc11676054"/>
       <w:r>
         <w:t>Probability Statement</w:t>
       </w:r>
-      <w:bookmarkEnd w:id="69"/>
+      <w:bookmarkEnd w:id="70"/>
     </w:p>
     <w:p>
       <w:pPr>
@@ -22874,11 +23053,12 @@
       <w:pPr>
         <w:pStyle w:val="Heading4"/>
       </w:pPr>
-      <w:bookmarkStart w:id="70" w:name="_Ref509392770"/>
-      <w:bookmarkStart w:id="71" w:name="_Toc534801748"/>
+      <w:bookmarkStart w:id="71" w:name="_Ref509392770"/>
+      <w:bookmarkStart w:id="72" w:name="_Toc11676055"/>
       <w:r>
         <w:t>Propagate Type Statement</w:t>
       </w:r>
+      <w:bookmarkEnd w:id="72"/>
     </w:p>
     <w:p>
       <w:pPr>
@@ -23012,7 +23192,8 @@
           <w:szCs w:val="24"/>
         </w:rPr>
       </w:pPr>
-      <w:bookmarkStart w:id="72" w:name="_Ref11675662"/>
+      <w:bookmarkStart w:id="73" w:name="_Ref11675662"/>
+      <w:bookmarkStart w:id="74" w:name="_Toc11676094"/>
       <w:r>
         <w:rPr>
           <w:rFonts w:cstheme="majorHAnsi"/>
@@ -23062,7 +23243,7 @@
         </w:rPr>
         <w:fldChar w:fldCharType="end"/>
       </w:r>
-      <w:bookmarkEnd w:id="72"/>
+      <w:bookmarkEnd w:id="73"/>
       <w:r>
         <w:rPr>
           <w:rFonts w:cstheme="majorHAnsi"/>
@@ -23087,6 +23268,7 @@
         </w:rPr>
         <w:t>Asymmetric Propagate Type</w:t>
       </w:r>
+      <w:bookmarkEnd w:id="74"/>
     </w:p>
     <w:p>
       <w:pPr>
@@ -23181,8 +23363,6 @@
         </w:rPr>
         <w:t>Note</w:t>
       </w:r>
-      <w:bookmarkStart w:id="73" w:name="_GoBack"/>
-      <w:bookmarkEnd w:id="73"/>
       <w:r>
         <w:rPr>
           <w:rFonts w:asciiTheme="majorHAnsi" w:hAnsiTheme="majorHAnsi" w:cstheme="majorHAnsi"/>
@@ -23227,6 +23407,7 @@
       <w:pPr>
         <w:pStyle w:val="Heading4"/>
       </w:pPr>
+      <w:bookmarkStart w:id="75" w:name="_Toc11676056"/>
       <w:r>
         <w:t>Propagate From</w:t>
       </w:r>
@@ -23236,8 +23417,8 @@
       <w:r>
         <w:t>Statement</w:t>
       </w:r>
-      <w:bookmarkEnd w:id="70"/>
       <w:bookmarkEnd w:id="71"/>
+      <w:bookmarkEnd w:id="75"/>
     </w:p>
     <w:p>
       <w:pPr>
@@ -23435,10 +23616,10 @@
           <w:szCs w:val="24"/>
         </w:rPr>
       </w:pPr>
-      <w:bookmarkStart w:id="74" w:name="_Ref514679717"/>
-      <w:bookmarkStart w:id="75" w:name="_Toc509494721"/>
-      <w:bookmarkStart w:id="76" w:name="_Ref514679664"/>
-      <w:bookmarkStart w:id="77" w:name="_Toc534801786"/>
+      <w:bookmarkStart w:id="76" w:name="_Ref514679717"/>
+      <w:bookmarkStart w:id="77" w:name="_Toc509494721"/>
+      <w:bookmarkStart w:id="78" w:name="_Ref514679664"/>
+      <w:bookmarkStart w:id="79" w:name="_Toc11676095"/>
       <w:r>
         <w:rPr>
           <w:sz w:val="24"/>
@@ -23482,7 +23663,7 @@
         </w:rPr>
         <w:fldChar w:fldCharType="end"/>
       </w:r>
-      <w:bookmarkEnd w:id="74"/>
+      <w:bookmarkEnd w:id="76"/>
       <w:r>
         <w:rPr>
           <w:sz w:val="24"/>
@@ -23490,16 +23671,16 @@
         </w:rPr>
         <w:t>: Propagation Statement Example</w:t>
       </w:r>
-      <w:bookmarkEnd w:id="75"/>
-      <w:bookmarkEnd w:id="76"/>
       <w:bookmarkEnd w:id="77"/>
+      <w:bookmarkEnd w:id="78"/>
+      <w:bookmarkEnd w:id="79"/>
     </w:p>
     <w:p/>
     <w:p>
       <w:pPr>
         <w:pStyle w:val="Heading4"/>
       </w:pPr>
-      <w:bookmarkStart w:id="78" w:name="_Toc534801749"/>
+      <w:bookmarkStart w:id="80" w:name="_Toc11676057"/>
       <w:r>
         <w:t>Safety Eq</w:t>
       </w:r>
@@ -23512,7 +23693,7 @@
       <w:r>
         <w:t>s</w:t>
       </w:r>
-      <w:bookmarkEnd w:id="78"/>
+      <w:bookmarkEnd w:id="80"/>
     </w:p>
     <w:p>
       <w:pPr>
@@ -23550,11 +23731,11 @@
       <w:pPr>
         <w:pStyle w:val="Heading5"/>
       </w:pPr>
-      <w:bookmarkStart w:id="79" w:name="_Toc534801750"/>
+      <w:bookmarkStart w:id="81" w:name="_Toc11676058"/>
       <w:r>
         <w:t>Eq Statements</w:t>
       </w:r>
-      <w:bookmarkEnd w:id="79"/>
+      <w:bookmarkEnd w:id="81"/>
     </w:p>
     <w:p>
       <w:pPr>
@@ -23807,11 +23988,11 @@
       <w:pPr>
         <w:pStyle w:val="Heading5"/>
       </w:pPr>
-      <w:bookmarkStart w:id="80" w:name="_Toc534801751"/>
+      <w:bookmarkStart w:id="82" w:name="_Toc11676059"/>
       <w:r>
         <w:t>Set Statements</w:t>
       </w:r>
-      <w:bookmarkEnd w:id="80"/>
+      <w:bookmarkEnd w:id="82"/>
     </w:p>
     <w:p>
       <w:pPr>
@@ -23956,8 +24137,8 @@
           <w:rFonts w:asciiTheme="majorHAnsi" w:eastAsia="Carlito" w:hAnsiTheme="majorHAnsi" w:cstheme="majorHAnsi"/>
         </w:rPr>
       </w:pPr>
-      <w:bookmarkStart w:id="81" w:name="_4i7ojhp" w:colFirst="0" w:colLast="0"/>
-      <w:bookmarkEnd w:id="81"/>
+      <w:bookmarkStart w:id="83" w:name="_4i7ojhp" w:colFirst="0" w:colLast="0"/>
+      <w:bookmarkEnd w:id="83"/>
       <w:r>
         <w:rPr>
           <w:rFonts w:asciiTheme="majorHAnsi" w:eastAsia="Carlito" w:hAnsiTheme="majorHAnsi" w:cstheme="majorHAnsi"/>
@@ -23982,11 +24163,11 @@
       <w:pPr>
         <w:pStyle w:val="Heading5"/>
       </w:pPr>
-      <w:bookmarkStart w:id="82" w:name="_Toc534801752"/>
+      <w:bookmarkStart w:id="84" w:name="_Toc11676060"/>
       <w:r>
         <w:t>Range Statements</w:t>
       </w:r>
-      <w:bookmarkEnd w:id="82"/>
+      <w:bookmarkEnd w:id="84"/>
     </w:p>
     <w:p>
       <w:pPr>
@@ -24131,11 +24312,11 @@
       <w:pPr>
         <w:pStyle w:val="Heading5"/>
       </w:pPr>
-      <w:bookmarkStart w:id="83" w:name="_Toc534801753"/>
+      <w:bookmarkStart w:id="85" w:name="_Toc11676061"/>
       <w:r>
         <w:t>Interval Statements</w:t>
       </w:r>
-      <w:bookmarkEnd w:id="83"/>
+      <w:bookmarkEnd w:id="85"/>
     </w:p>
     <w:p>
       <w:pPr>
@@ -24234,12 +24415,12 @@
       <w:pPr>
         <w:pStyle w:val="Heading3"/>
       </w:pPr>
-      <w:bookmarkStart w:id="84" w:name="_Toc534801754"/>
+      <w:bookmarkStart w:id="86" w:name="_Toc11676062"/>
       <w:r>
         <w:lastRenderedPageBreak/>
         <w:t>Analysis Statement</w:t>
       </w:r>
-      <w:bookmarkEnd w:id="84"/>
+      <w:bookmarkEnd w:id="86"/>
     </w:p>
     <w:p>
       <w:pPr>
@@ -24467,11 +24648,11 @@
       <w:pPr>
         <w:pStyle w:val="Heading4"/>
       </w:pPr>
-      <w:bookmarkStart w:id="85" w:name="_Toc534801755"/>
+      <w:bookmarkStart w:id="87" w:name="_Toc11676063"/>
       <w:r>
         <w:t>Max N Faults Analysis</w:t>
       </w:r>
-      <w:bookmarkEnd w:id="85"/>
+      <w:bookmarkEnd w:id="87"/>
     </w:p>
     <w:p>
       <w:pPr>
@@ -24575,9 +24756,9 @@
           <w:szCs w:val="24"/>
         </w:rPr>
       </w:pPr>
-      <w:bookmarkStart w:id="86" w:name="_Ref509392264"/>
-      <w:bookmarkStart w:id="87" w:name="_Toc509494722"/>
-      <w:bookmarkStart w:id="88" w:name="_Toc534801787"/>
+      <w:bookmarkStart w:id="88" w:name="_Ref509392264"/>
+      <w:bookmarkStart w:id="89" w:name="_Toc509494722"/>
+      <w:bookmarkStart w:id="90" w:name="_Toc11676096"/>
       <w:r>
         <w:rPr>
           <w:sz w:val="24"/>
@@ -24621,7 +24802,7 @@
         </w:rPr>
         <w:fldChar w:fldCharType="end"/>
       </w:r>
-      <w:bookmarkEnd w:id="86"/>
+      <w:bookmarkEnd w:id="88"/>
       <w:r>
         <w:rPr>
           <w:sz w:val="24"/>
@@ -24629,21 +24810,21 @@
         </w:rPr>
         <w:t>: Max One Fault Example</w:t>
       </w:r>
-      <w:bookmarkEnd w:id="87"/>
-      <w:bookmarkEnd w:id="88"/>
-    </w:p>
-    <w:p/>
-    <w:p>
-      <w:pPr>
-        <w:pStyle w:val="Heading4"/>
-      </w:pPr>
-      <w:bookmarkStart w:id="89" w:name="_Ref509393241"/>
-      <w:bookmarkStart w:id="90" w:name="_Toc534801756"/>
-      <w:r>
-        <w:t>Probabilistic Analysis</w:t>
-      </w:r>
       <w:bookmarkEnd w:id="89"/>
       <w:bookmarkEnd w:id="90"/>
+    </w:p>
+    <w:p/>
+    <w:p>
+      <w:pPr>
+        <w:pStyle w:val="Heading4"/>
+      </w:pPr>
+      <w:bookmarkStart w:id="91" w:name="_Ref509393241"/>
+      <w:bookmarkStart w:id="92" w:name="_Toc11676064"/>
+      <w:r>
+        <w:t>Probabilistic Analysis</w:t>
+      </w:r>
+      <w:bookmarkEnd w:id="91"/>
+      <w:bookmarkEnd w:id="92"/>
     </w:p>
     <w:p>
       <w:pPr>
@@ -25003,9 +25184,9 @@
           <w:szCs w:val="24"/>
         </w:rPr>
       </w:pPr>
-      <w:bookmarkStart w:id="91" w:name="_Ref509392111"/>
-      <w:bookmarkStart w:id="92" w:name="_Toc509494723"/>
-      <w:bookmarkStart w:id="93" w:name="_Toc534801788"/>
+      <w:bookmarkStart w:id="93" w:name="_Ref509392111"/>
+      <w:bookmarkStart w:id="94" w:name="_Toc509494723"/>
+      <w:bookmarkStart w:id="95" w:name="_Toc11676097"/>
       <w:r>
         <w:rPr>
           <w:sz w:val="24"/>
@@ -25049,7 +25230,7 @@
         </w:rPr>
         <w:fldChar w:fldCharType="end"/>
       </w:r>
-      <w:bookmarkEnd w:id="91"/>
+      <w:bookmarkEnd w:id="93"/>
       <w:r>
         <w:rPr>
           <w:sz w:val="24"/>
@@ -25057,19 +25238,19 @@
         </w:rPr>
         <w:t>: Probability Threshold Example</w:t>
       </w:r>
-      <w:bookmarkEnd w:id="92"/>
-      <w:bookmarkEnd w:id="93"/>
+      <w:bookmarkEnd w:id="94"/>
+      <w:bookmarkEnd w:id="95"/>
     </w:p>
     <w:p/>
     <w:p>
       <w:pPr>
         <w:pStyle w:val="Heading3"/>
       </w:pPr>
-      <w:bookmarkStart w:id="94" w:name="_Toc534801757"/>
+      <w:bookmarkStart w:id="96" w:name="_Toc11676065"/>
       <w:r>
         <w:t>Hardware Fault Statement</w:t>
       </w:r>
-      <w:bookmarkEnd w:id="94"/>
+      <w:bookmarkEnd w:id="96"/>
     </w:p>
     <w:p>
       <w:pPr>
@@ -25363,9 +25544,9 @@
           <w:szCs w:val="24"/>
         </w:rPr>
       </w:pPr>
-      <w:bookmarkStart w:id="95" w:name="_Ref509393185"/>
-      <w:bookmarkStart w:id="96" w:name="_Toc509494724"/>
-      <w:bookmarkStart w:id="97" w:name="_Toc534801789"/>
+      <w:bookmarkStart w:id="97" w:name="_Ref509393185"/>
+      <w:bookmarkStart w:id="98" w:name="_Toc509494724"/>
+      <w:bookmarkStart w:id="99" w:name="_Toc11676098"/>
       <w:r>
         <w:rPr>
           <w:sz w:val="24"/>
@@ -25409,7 +25590,7 @@
         </w:rPr>
         <w:fldChar w:fldCharType="end"/>
       </w:r>
-      <w:bookmarkEnd w:id="95"/>
+      <w:bookmarkEnd w:id="97"/>
       <w:r>
         <w:rPr>
           <w:sz w:val="24"/>
@@ -25417,8 +25598,8 @@
         </w:rPr>
         <w:t>: Hardware Fault Statement</w:t>
       </w:r>
-      <w:bookmarkEnd w:id="96"/>
-      <w:bookmarkEnd w:id="97"/>
+      <w:bookmarkEnd w:id="98"/>
+      <w:bookmarkEnd w:id="99"/>
     </w:p>
     <w:p>
       <w:pPr>
@@ -25485,11 +25666,11 @@
       <w:pPr>
         <w:pStyle w:val="Heading4"/>
       </w:pPr>
-      <w:bookmarkStart w:id="98" w:name="_Toc534801758"/>
+      <w:bookmarkStart w:id="100" w:name="_Toc11676066"/>
       <w:r>
         <w:t>Duration</w:t>
       </w:r>
-      <w:bookmarkEnd w:id="98"/>
+      <w:bookmarkEnd w:id="100"/>
     </w:p>
     <w:p>
       <w:pPr>
@@ -25515,11 +25696,11 @@
       <w:pPr>
         <w:pStyle w:val="Heading4"/>
       </w:pPr>
-      <w:bookmarkStart w:id="99" w:name="_Toc534801759"/>
+      <w:bookmarkStart w:id="101" w:name="_Toc11676067"/>
       <w:r>
         <w:t>Probability</w:t>
       </w:r>
-      <w:bookmarkEnd w:id="99"/>
+      <w:bookmarkEnd w:id="101"/>
     </w:p>
     <w:p>
       <w:pPr>
@@ -25646,11 +25827,11 @@
       <w:pPr>
         <w:pStyle w:val="Heading4"/>
       </w:pPr>
-      <w:bookmarkStart w:id="100" w:name="_Toc534801760"/>
+      <w:bookmarkStart w:id="102" w:name="_Toc11676068"/>
       <w:r>
         <w:t>Propagation Type</w:t>
       </w:r>
-      <w:bookmarkEnd w:id="100"/>
+      <w:bookmarkEnd w:id="102"/>
     </w:p>
     <w:p>
       <w:pPr>
@@ -25806,13 +25987,13 @@
       <w:pPr>
         <w:pStyle w:val="Heading1"/>
       </w:pPr>
-      <w:bookmarkStart w:id="101" w:name="_Ref509396693"/>
-      <w:bookmarkStart w:id="102" w:name="_Toc534801761"/>
+      <w:bookmarkStart w:id="103" w:name="_Ref509396693"/>
+      <w:bookmarkStart w:id="104" w:name="_Toc11676069"/>
       <w:r>
         <w:t>The Tool Suite (Safety Annex, AGREE, AADL)</w:t>
       </w:r>
-      <w:bookmarkEnd w:id="101"/>
-      <w:bookmarkEnd w:id="102"/>
+      <w:bookmarkEnd w:id="103"/>
+      <w:bookmarkEnd w:id="104"/>
     </w:p>
     <w:p>
       <w:pPr>
@@ -25832,11 +26013,11 @@
       <w:pPr>
         <w:pStyle w:val="Heading2"/>
       </w:pPr>
-      <w:bookmarkStart w:id="103" w:name="_Toc534801762"/>
+      <w:bookmarkStart w:id="105" w:name="_Toc11676070"/>
       <w:r>
         <w:t>Tool Suite Overview</w:t>
       </w:r>
-      <w:bookmarkEnd w:id="103"/>
+      <w:bookmarkEnd w:id="105"/>
     </w:p>
     <w:p>
       <w:pPr>
@@ -25959,10 +26140,10 @@
           <w:szCs w:val="24"/>
         </w:rPr>
       </w:pPr>
-      <w:bookmarkStart w:id="104" w:name="_Toc509298869"/>
-      <w:bookmarkStart w:id="105" w:name="_Toc509313369"/>
-      <w:bookmarkStart w:id="106" w:name="_Toc509494725"/>
-      <w:bookmarkStart w:id="107" w:name="_Toc534801790"/>
+      <w:bookmarkStart w:id="106" w:name="_Toc509298869"/>
+      <w:bookmarkStart w:id="107" w:name="_Toc509313369"/>
+      <w:bookmarkStart w:id="108" w:name="_Toc509494725"/>
+      <w:bookmarkStart w:id="109" w:name="_Toc11676099"/>
       <w:r>
         <w:rPr>
           <w:sz w:val="24"/>
@@ -26013,10 +26194,10 @@
         </w:rPr>
         <w:t>: Overview of Safety Annex/AGREE/OSATE Tool Suite</w:t>
       </w:r>
-      <w:bookmarkEnd w:id="104"/>
-      <w:bookmarkEnd w:id="105"/>
       <w:bookmarkEnd w:id="106"/>
       <w:bookmarkEnd w:id="107"/>
+      <w:bookmarkEnd w:id="108"/>
+      <w:bookmarkEnd w:id="109"/>
     </w:p>
     <w:p>
       <w:pPr>
@@ -26044,11 +26225,11 @@
       <w:pPr>
         <w:pStyle w:val="Heading2"/>
       </w:pPr>
-      <w:bookmarkStart w:id="108" w:name="_Toc534801763"/>
+      <w:bookmarkStart w:id="110" w:name="_Toc11676071"/>
       <w:r>
         <w:t>Installation</w:t>
       </w:r>
-      <w:bookmarkEnd w:id="108"/>
+      <w:bookmarkEnd w:id="110"/>
     </w:p>
     <w:p>
       <w:pPr>
@@ -26086,11 +26267,11 @@
       <w:pPr>
         <w:pStyle w:val="Heading3"/>
       </w:pPr>
-      <w:bookmarkStart w:id="109" w:name="_Toc534801764"/>
+      <w:bookmarkStart w:id="111" w:name="_Toc11676072"/>
       <w:r>
         <w:t>Install OSATE</w:t>
       </w:r>
-      <w:bookmarkEnd w:id="109"/>
+      <w:bookmarkEnd w:id="111"/>
     </w:p>
     <w:p>
       <w:pPr>
@@ -26289,10 +26470,10 @@
           <w:szCs w:val="24"/>
         </w:rPr>
       </w:pPr>
-      <w:bookmarkStart w:id="110" w:name="_Ref509312820"/>
-      <w:bookmarkStart w:id="111" w:name="_Toc509313370"/>
-      <w:bookmarkStart w:id="112" w:name="_Toc509494726"/>
-      <w:bookmarkStart w:id="113" w:name="_Toc534801791"/>
+      <w:bookmarkStart w:id="112" w:name="_Ref509312820"/>
+      <w:bookmarkStart w:id="113" w:name="_Toc509313370"/>
+      <w:bookmarkStart w:id="114" w:name="_Toc509494726"/>
+      <w:bookmarkStart w:id="115" w:name="_Toc11676100"/>
       <w:r>
         <w:rPr>
           <w:sz w:val="24"/>
@@ -26336,7 +26517,7 @@
         </w:rPr>
         <w:fldChar w:fldCharType="end"/>
       </w:r>
-      <w:bookmarkEnd w:id="110"/>
+      <w:bookmarkEnd w:id="112"/>
       <w:r>
         <w:rPr>
           <w:sz w:val="24"/>
@@ -26344,13 +26525,13 @@
         </w:rPr>
         <w:t>: OSATE Loading Screen</w:t>
       </w:r>
-      <w:bookmarkEnd w:id="111"/>
-      <w:bookmarkEnd w:id="112"/>
       <w:bookmarkEnd w:id="113"/>
-    </w:p>
-    <w:p>
-      <w:bookmarkStart w:id="114" w:name="_1pxezwc" w:colFirst="0" w:colLast="0"/>
       <w:bookmarkEnd w:id="114"/>
+      <w:bookmarkEnd w:id="115"/>
+    </w:p>
+    <w:p>
+      <w:bookmarkStart w:id="116" w:name="_1pxezwc" w:colFirst="0" w:colLast="0"/>
+      <w:bookmarkEnd w:id="116"/>
     </w:p>
     <w:p>
       <w:pPr>
@@ -26487,7 +26668,7 @@
       <w:pPr>
         <w:pStyle w:val="Heading3"/>
       </w:pPr>
-      <w:bookmarkStart w:id="115" w:name="_Toc534801765"/>
+      <w:bookmarkStart w:id="117" w:name="_Toc11676073"/>
       <w:r>
         <w:t>I</w:t>
       </w:r>
@@ -26497,7 +26678,7 @@
       <w:r>
         <w:t>Safety Annex</w:t>
       </w:r>
-      <w:bookmarkEnd w:id="115"/>
+      <w:bookmarkEnd w:id="117"/>
     </w:p>
     <w:p>
       <w:pPr>
@@ -26855,10 +27036,10 @@
           <w:szCs w:val="24"/>
         </w:rPr>
       </w:pPr>
-      <w:bookmarkStart w:id="116" w:name="_Ref509313253"/>
-      <w:bookmarkStart w:id="117" w:name="_Toc509313378"/>
-      <w:bookmarkStart w:id="118" w:name="_Toc509494734"/>
-      <w:bookmarkStart w:id="119" w:name="_Toc534801792"/>
+      <w:bookmarkStart w:id="118" w:name="_Ref509313253"/>
+      <w:bookmarkStart w:id="119" w:name="_Toc509313378"/>
+      <w:bookmarkStart w:id="120" w:name="_Toc509494734"/>
+      <w:bookmarkStart w:id="121" w:name="_Toc11676101"/>
       <w:r>
         <w:rPr>
           <w:sz w:val="24"/>
@@ -26902,7 +27083,7 @@
         </w:rPr>
         <w:fldChar w:fldCharType="end"/>
       </w:r>
-      <w:bookmarkEnd w:id="116"/>
+      <w:bookmarkEnd w:id="118"/>
       <w:r>
         <w:rPr>
           <w:sz w:val="24"/>
@@ -26910,9 +27091,9 @@
         </w:rPr>
         <w:t>: Safety Analysis Menu Item</w:t>
       </w:r>
-      <w:bookmarkEnd w:id="117"/>
-      <w:bookmarkEnd w:id="118"/>
       <w:bookmarkEnd w:id="119"/>
+      <w:bookmarkEnd w:id="120"/>
+      <w:bookmarkEnd w:id="121"/>
     </w:p>
     <w:p>
       <w:pPr>
@@ -26997,9 +27178,9 @@
           <w:szCs w:val="24"/>
         </w:rPr>
       </w:pPr>
-      <w:bookmarkStart w:id="120" w:name="_Ref514679853"/>
-      <w:bookmarkStart w:id="121" w:name="_Toc509494727"/>
-      <w:bookmarkStart w:id="122" w:name="_Toc534801793"/>
+      <w:bookmarkStart w:id="122" w:name="_Ref514679853"/>
+      <w:bookmarkStart w:id="123" w:name="_Toc509494727"/>
+      <w:bookmarkStart w:id="124" w:name="_Toc11676102"/>
       <w:r>
         <w:rPr>
           <w:sz w:val="24"/>
@@ -27043,7 +27224,7 @@
         </w:rPr>
         <w:fldChar w:fldCharType="end"/>
       </w:r>
-      <w:bookmarkEnd w:id="120"/>
+      <w:bookmarkEnd w:id="122"/>
       <w:r>
         <w:rPr>
           <w:sz w:val="24"/>
@@ -27051,21 +27232,21 @@
         </w:rPr>
         <w:t>: Windows 10 System Control Panel</w:t>
       </w:r>
-      <w:bookmarkEnd w:id="121"/>
-      <w:bookmarkEnd w:id="122"/>
-    </w:p>
-    <w:p/>
-    <w:p>
-      <w:pPr>
-        <w:pStyle w:val="Heading3"/>
-      </w:pPr>
-      <w:bookmarkStart w:id="123" w:name="_Ref509483838"/>
-      <w:bookmarkStart w:id="124" w:name="_Toc534801766"/>
-      <w:r>
-        <w:t>Install SMT Solver</w:t>
-      </w:r>
       <w:bookmarkEnd w:id="123"/>
       <w:bookmarkEnd w:id="124"/>
+    </w:p>
+    <w:p/>
+    <w:p>
+      <w:pPr>
+        <w:pStyle w:val="Heading3"/>
+      </w:pPr>
+      <w:bookmarkStart w:id="125" w:name="_Ref509483838"/>
+      <w:bookmarkStart w:id="126" w:name="_Toc11676074"/>
+      <w:r>
+        <w:t>Install SMT Solver</w:t>
+      </w:r>
+      <w:bookmarkEnd w:id="125"/>
+      <w:bookmarkEnd w:id="126"/>
     </w:p>
     <w:p>
       <w:pPr>
@@ -27364,11 +27545,11 @@
           <w:szCs w:val="24"/>
         </w:rPr>
       </w:pPr>
-      <w:bookmarkStart w:id="125" w:name="_Ref509313073"/>
-      <w:bookmarkStart w:id="126" w:name="_Toc509298872"/>
-      <w:bookmarkStart w:id="127" w:name="_Toc509313372"/>
-      <w:bookmarkStart w:id="128" w:name="_Toc509494728"/>
-      <w:bookmarkStart w:id="129" w:name="_Toc534801794"/>
+      <w:bookmarkStart w:id="127" w:name="_Ref509313073"/>
+      <w:bookmarkStart w:id="128" w:name="_Toc509298872"/>
+      <w:bookmarkStart w:id="129" w:name="_Toc509313372"/>
+      <w:bookmarkStart w:id="130" w:name="_Toc509494728"/>
+      <w:bookmarkStart w:id="131" w:name="_Toc11676103"/>
       <w:r>
         <w:rPr>
           <w:sz w:val="24"/>
@@ -27412,7 +27593,7 @@
         </w:rPr>
         <w:fldChar w:fldCharType="end"/>
       </w:r>
-      <w:bookmarkEnd w:id="125"/>
+      <w:bookmarkEnd w:id="127"/>
       <w:r>
         <w:rPr>
           <w:sz w:val="24"/>
@@ -27420,10 +27601,10 @@
         </w:rPr>
         <w:t>: System Properties Dialog Box</w:t>
       </w:r>
-      <w:bookmarkEnd w:id="126"/>
-      <w:bookmarkEnd w:id="127"/>
       <w:bookmarkEnd w:id="128"/>
       <w:bookmarkEnd w:id="129"/>
+      <w:bookmarkEnd w:id="130"/>
+      <w:bookmarkEnd w:id="131"/>
     </w:p>
     <w:p>
       <w:pPr>
@@ -27434,8 +27615,8 @@
           <w:b/>
         </w:rPr>
       </w:pPr>
-      <w:bookmarkStart w:id="130" w:name="_147n2zr" w:colFirst="0" w:colLast="0"/>
-      <w:bookmarkEnd w:id="130"/>
+      <w:bookmarkStart w:id="132" w:name="_147n2zr" w:colFirst="0" w:colLast="0"/>
+      <w:bookmarkEnd w:id="132"/>
     </w:p>
     <w:p>
       <w:pPr>
@@ -27517,7 +27698,7 @@
         <w:keepNext/>
         <w:jc w:val="center"/>
       </w:pPr>
-      <w:bookmarkStart w:id="131" w:name="_Toc509315544"/>
+      <w:bookmarkStart w:id="133" w:name="_Toc509315544"/>
       <w:r>
         <w:rPr>
           <w:noProof/>
@@ -27558,7 +27739,7 @@
           </wp:inline>
         </w:drawing>
       </w:r>
-      <w:bookmarkEnd w:id="131"/>
+      <w:bookmarkEnd w:id="133"/>
     </w:p>
     <w:p>
       <w:pPr>
@@ -27570,9 +27751,9 @@
           <w:szCs w:val="24"/>
         </w:rPr>
       </w:pPr>
-      <w:bookmarkStart w:id="132" w:name="_Ref509396248"/>
-      <w:bookmarkStart w:id="133" w:name="_Toc509494729"/>
-      <w:bookmarkStart w:id="134" w:name="_Toc534801795"/>
+      <w:bookmarkStart w:id="134" w:name="_Ref509396248"/>
+      <w:bookmarkStart w:id="135" w:name="_Toc509494729"/>
+      <w:bookmarkStart w:id="136" w:name="_Toc11676104"/>
       <w:r>
         <w:rPr>
           <w:sz w:val="24"/>
@@ -27616,7 +27797,7 @@
         </w:rPr>
         <w:fldChar w:fldCharType="end"/>
       </w:r>
-      <w:bookmarkEnd w:id="132"/>
+      <w:bookmarkEnd w:id="134"/>
       <w:r>
         <w:rPr>
           <w:sz w:val="24"/>
@@ -27624,8 +27805,8 @@
         </w:rPr>
         <w:t>: Environment Variables Dialog Box</w:t>
       </w:r>
-      <w:bookmarkEnd w:id="133"/>
-      <w:bookmarkEnd w:id="134"/>
+      <w:bookmarkEnd w:id="135"/>
+      <w:bookmarkEnd w:id="136"/>
     </w:p>
     <w:p>
       <w:pPr>
@@ -27709,10 +27890,10 @@
           <w:szCs w:val="24"/>
         </w:rPr>
       </w:pPr>
-      <w:bookmarkStart w:id="135" w:name="_Toc509298874"/>
-      <w:bookmarkStart w:id="136" w:name="_Toc509313374"/>
-      <w:bookmarkStart w:id="137" w:name="_Toc509494730"/>
-      <w:bookmarkStart w:id="138" w:name="_Toc534801796"/>
+      <w:bookmarkStart w:id="137" w:name="_Toc509298874"/>
+      <w:bookmarkStart w:id="138" w:name="_Toc509313374"/>
+      <w:bookmarkStart w:id="139" w:name="_Toc509494730"/>
+      <w:bookmarkStart w:id="140" w:name="_Toc11676105"/>
       <w:r>
         <w:rPr>
           <w:sz w:val="24"/>
@@ -27763,10 +27944,10 @@
         </w:rPr>
         <w:t>: System Variable Text Edit Box</w:t>
       </w:r>
-      <w:bookmarkEnd w:id="135"/>
-      <w:bookmarkEnd w:id="136"/>
       <w:bookmarkEnd w:id="137"/>
       <w:bookmarkEnd w:id="138"/>
+      <w:bookmarkEnd w:id="139"/>
+      <w:bookmarkEnd w:id="140"/>
     </w:p>
     <w:p>
       <w:pPr>
@@ -27777,8 +27958,8 @@
           <w:b/>
         </w:rPr>
       </w:pPr>
-      <w:bookmarkStart w:id="139" w:name="_23ckvvd" w:colFirst="0" w:colLast="0"/>
-      <w:bookmarkEnd w:id="139"/>
+      <w:bookmarkStart w:id="141" w:name="_23ckvvd" w:colFirst="0" w:colLast="0"/>
+      <w:bookmarkEnd w:id="141"/>
     </w:p>
     <w:p/>
     <w:p/>
@@ -27827,11 +28008,11 @@
       <w:pPr>
         <w:pStyle w:val="Heading3"/>
       </w:pPr>
-      <w:bookmarkStart w:id="140" w:name="_Toc534801767"/>
+      <w:bookmarkStart w:id="142" w:name="_Toc11676075"/>
       <w:r>
         <w:t>Set AGREE Analysis Preferences</w:t>
       </w:r>
-      <w:bookmarkEnd w:id="140"/>
+      <w:bookmarkEnd w:id="142"/>
     </w:p>
     <w:p>
       <w:pPr>
@@ -27966,8 +28147,8 @@
           <w:szCs w:val="24"/>
         </w:rPr>
       </w:pPr>
-      <w:bookmarkStart w:id="141" w:name="_Ref510449484"/>
-      <w:bookmarkStart w:id="142" w:name="_Toc534801797"/>
+      <w:bookmarkStart w:id="143" w:name="_Ref510449484"/>
+      <w:bookmarkStart w:id="144" w:name="_Toc11676106"/>
       <w:r>
         <w:rPr>
           <w:sz w:val="24"/>
@@ -28011,7 +28192,7 @@
         </w:rPr>
         <w:fldChar w:fldCharType="end"/>
       </w:r>
-      <w:bookmarkEnd w:id="141"/>
+      <w:bookmarkEnd w:id="143"/>
       <w:r>
         <w:rPr>
           <w:sz w:val="24"/>
@@ -28019,7 +28200,7 @@
         </w:rPr>
         <w:t>: AGREE Analysis Preferences</w:t>
       </w:r>
-      <w:bookmarkEnd w:id="142"/>
+      <w:bookmarkEnd w:id="144"/>
     </w:p>
     <w:p/>
     <w:p>
@@ -28102,11 +28283,11 @@
       <w:pPr>
         <w:pStyle w:val="Heading2"/>
       </w:pPr>
-      <w:bookmarkStart w:id="143" w:name="_Toc534801768"/>
+      <w:bookmarkStart w:id="145" w:name="_Toc11676076"/>
       <w:r>
         <w:t>Development Environment Installation</w:t>
       </w:r>
-      <w:bookmarkEnd w:id="143"/>
+      <w:bookmarkEnd w:id="145"/>
     </w:p>
     <w:p>
       <w:pPr>
@@ -28135,14 +28316,14 @@
           <w:rFonts w:cstheme="majorHAnsi"/>
         </w:rPr>
       </w:pPr>
-      <w:bookmarkStart w:id="144" w:name="_Toc534801769"/>
+      <w:bookmarkStart w:id="146" w:name="_Toc11676077"/>
       <w:r>
         <w:rPr>
           <w:rFonts w:cstheme="majorHAnsi"/>
         </w:rPr>
         <w:t>Install OSATE Development Environment</w:t>
       </w:r>
-      <w:bookmarkEnd w:id="144"/>
+      <w:bookmarkEnd w:id="146"/>
     </w:p>
     <w:p>
       <w:pPr>
@@ -28417,14 +28598,14 @@
           <w:rFonts w:cstheme="majorHAnsi"/>
         </w:rPr>
       </w:pPr>
-      <w:bookmarkStart w:id="145" w:name="_Toc534801770"/>
+      <w:bookmarkStart w:id="147" w:name="_Toc11676078"/>
       <w:r>
         <w:rPr>
           <w:rFonts w:cstheme="majorHAnsi"/>
         </w:rPr>
         <w:t>Download Safety Annex Source Code</w:t>
       </w:r>
-      <w:bookmarkEnd w:id="145"/>
+      <w:bookmarkEnd w:id="147"/>
     </w:p>
     <w:p>
       <w:pPr>
@@ -28530,14 +28711,14 @@
           <w:rFonts w:cstheme="majorHAnsi"/>
         </w:rPr>
       </w:pPr>
-      <w:bookmarkStart w:id="146" w:name="_Toc534801771"/>
+      <w:bookmarkStart w:id="148" w:name="_Toc11676079"/>
       <w:r>
         <w:rPr>
           <w:rFonts w:cstheme="majorHAnsi"/>
         </w:rPr>
         <w:t>Github Branches</w:t>
       </w:r>
-      <w:bookmarkEnd w:id="146"/>
+      <w:bookmarkEnd w:id="148"/>
     </w:p>
     <w:p>
       <w:pPr>
@@ -28667,11 +28848,11 @@
       <w:pPr>
         <w:pStyle w:val="Heading3"/>
       </w:pPr>
-      <w:bookmarkStart w:id="147" w:name="_Toc534801772"/>
+      <w:bookmarkStart w:id="149" w:name="_Toc11676080"/>
       <w:r>
         <w:t>Run OSATE</w:t>
       </w:r>
-      <w:bookmarkEnd w:id="147"/>
+      <w:bookmarkEnd w:id="149"/>
     </w:p>
     <w:p>
       <w:pPr>
@@ -31060,7 +31241,7 @@
 </file>
 
 <file path=customXml/itemProps1.xml><?xml version="1.0" encoding="utf-8"?>
-<ds:datastoreItem xmlns:ds="http://schemas.openxmlformats.org/officeDocument/2006/customXml" ds:itemID="{643FEF1D-6448-4748-8E28-C11437402892}">
+<ds:datastoreItem xmlns:ds="http://schemas.openxmlformats.org/officeDocument/2006/customXml" ds:itemID="{0A44D6CB-43F3-4A4B-BA58-CC2251E7EBDC}">
   <ds:schemaRefs>
     <ds:schemaRef ds:uri="http://schemas.openxmlformats.org/officeDocument/2006/bibliography"/>
   </ds:schemaRefs>

</xml_diff>

<commit_message>
DS: Edits to guide.
</commit_message>
<xml_diff>
--- a/doc/SafetyAnnexUsersGuide/SafetyAnnexUsersGuide.docx
+++ b/doc/SafetyAnnexUsersGuide/SafetyAnnexUsersGuide.docx
@@ -21,8 +21,10 @@
         <w:rPr>
           <w:rFonts w:asciiTheme="majorHAnsi" w:hAnsiTheme="majorHAnsi"/>
         </w:rPr>
-        <w:t>Version 0.7</w:t>
-      </w:r>
+        <w:t>Version 0.8</w:t>
+      </w:r>
+      <w:bookmarkStart w:id="0" w:name="_GoBack"/>
+      <w:bookmarkEnd w:id="0"/>
     </w:p>
     <w:p>
       <w:pPr>
@@ -1090,11 +1092,11 @@
       <w:pPr>
         <w:pStyle w:val="Heading1"/>
       </w:pPr>
-      <w:bookmarkStart w:id="0" w:name="_Toc14867238"/>
+      <w:bookmarkStart w:id="1" w:name="_Toc14867238"/>
       <w:r>
         <w:t>Table of Contents</w:t>
       </w:r>
-      <w:bookmarkEnd w:id="0"/>
+      <w:bookmarkEnd w:id="1"/>
     </w:p>
     <w:p>
       <w:pPr>
@@ -5037,11 +5039,11 @@
       <w:pPr>
         <w:pStyle w:val="Heading1"/>
       </w:pPr>
-      <w:bookmarkStart w:id="1" w:name="_Toc14867239"/>
+      <w:bookmarkStart w:id="2" w:name="_Toc14867239"/>
       <w:r>
         <w:t>Table of Figures</w:t>
       </w:r>
-      <w:bookmarkEnd w:id="1"/>
+      <w:bookmarkEnd w:id="2"/>
     </w:p>
     <w:p>
       <w:pPr>
@@ -7505,11 +7507,11 @@
       <w:pPr>
         <w:pStyle w:val="Heading1"/>
       </w:pPr>
-      <w:bookmarkStart w:id="2" w:name="_Toc14867240"/>
+      <w:bookmarkStart w:id="3" w:name="_Toc14867240"/>
       <w:r>
         <w:t>Introduction</w:t>
       </w:r>
-      <w:bookmarkEnd w:id="2"/>
+      <w:bookmarkEnd w:id="3"/>
     </w:p>
     <w:p>
       <w:pPr>
@@ -7588,7 +7590,7 @@
       <w:pPr>
         <w:pStyle w:val="Heading2"/>
       </w:pPr>
-      <w:bookmarkStart w:id="3" w:name="_Toc14867241"/>
+      <w:bookmarkStart w:id="4" w:name="_Toc14867241"/>
       <w:proofErr w:type="spellStart"/>
       <w:r>
         <w:lastRenderedPageBreak/>
@@ -7598,7 +7600,7 @@
       <w:r>
         <w:t xml:space="preserve"> Repositories</w:t>
       </w:r>
-      <w:bookmarkEnd w:id="3"/>
+      <w:bookmarkEnd w:id="4"/>
     </w:p>
     <w:p>
       <w:pPr>
@@ -7703,11 +7705,11 @@
       <w:pPr>
         <w:pStyle w:val="Heading1"/>
       </w:pPr>
-      <w:bookmarkStart w:id="4" w:name="_Toc14867242"/>
+      <w:bookmarkStart w:id="5" w:name="_Toc14867242"/>
       <w:r>
         <w:t>Brief Overview of AADL, AGREE, and the Safety Annex</w:t>
       </w:r>
-      <w:bookmarkEnd w:id="4"/>
+      <w:bookmarkEnd w:id="5"/>
     </w:p>
     <w:p>
       <w:pPr>
@@ -7883,11 +7885,11 @@
           <w:szCs w:val="24"/>
         </w:rPr>
       </w:pPr>
-      <w:bookmarkStart w:id="5" w:name="_Ref509306973"/>
-      <w:bookmarkStart w:id="6" w:name="_Toc509298866"/>
-      <w:bookmarkStart w:id="7" w:name="_Toc509313357"/>
-      <w:bookmarkStart w:id="8" w:name="_Toc509494708"/>
-      <w:bookmarkStart w:id="9" w:name="_Toc13579179"/>
+      <w:bookmarkStart w:id="6" w:name="_Ref509306973"/>
+      <w:bookmarkStart w:id="7" w:name="_Toc509298866"/>
+      <w:bookmarkStart w:id="8" w:name="_Toc509313357"/>
+      <w:bookmarkStart w:id="9" w:name="_Toc509494708"/>
+      <w:bookmarkStart w:id="10" w:name="_Toc13579179"/>
       <w:r>
         <w:rPr>
           <w:sz w:val="24"/>
@@ -7931,7 +7933,7 @@
         </w:rPr>
         <w:fldChar w:fldCharType="end"/>
       </w:r>
-      <w:bookmarkEnd w:id="5"/>
+      <w:bookmarkEnd w:id="6"/>
       <w:r>
         <w:rPr>
           <w:sz w:val="24"/>
@@ -7939,14 +7941,14 @@
         </w:rPr>
         <w:t>: Toy Example for Safety Annex and AGREE</w:t>
       </w:r>
-      <w:bookmarkEnd w:id="6"/>
       <w:bookmarkEnd w:id="7"/>
       <w:bookmarkEnd w:id="8"/>
       <w:bookmarkEnd w:id="9"/>
-    </w:p>
-    <w:p>
-      <w:bookmarkStart w:id="10" w:name="_1fob9te" w:colFirst="0" w:colLast="0"/>
       <w:bookmarkEnd w:id="10"/>
+    </w:p>
+    <w:p>
+      <w:bookmarkStart w:id="11" w:name="_1fob9te" w:colFirst="0" w:colLast="0"/>
+      <w:bookmarkEnd w:id="11"/>
     </w:p>
     <w:p/>
     <w:p>
@@ -15790,10 +15792,10 @@
           <w:szCs w:val="24"/>
         </w:rPr>
       </w:pPr>
-      <w:bookmarkStart w:id="11" w:name="_Ref509306800"/>
-      <w:bookmarkStart w:id="12" w:name="_Toc509313358"/>
-      <w:bookmarkStart w:id="13" w:name="_Toc509494709"/>
-      <w:bookmarkStart w:id="14" w:name="_Toc13579180"/>
+      <w:bookmarkStart w:id="12" w:name="_Ref509306800"/>
+      <w:bookmarkStart w:id="13" w:name="_Toc509313358"/>
+      <w:bookmarkStart w:id="14" w:name="_Toc509494709"/>
+      <w:bookmarkStart w:id="15" w:name="_Toc13579180"/>
       <w:r>
         <w:rPr>
           <w:sz w:val="24"/>
@@ -15837,7 +15839,7 @@
         </w:rPr>
         <w:fldChar w:fldCharType="end"/>
       </w:r>
-      <w:bookmarkEnd w:id="11"/>
+      <w:bookmarkEnd w:id="12"/>
       <w:r>
         <w:rPr>
           <w:sz w:val="24"/>
@@ -15845,9 +15847,9 @@
         </w:rPr>
         <w:t>: AADL Code for Toy Example with AGREE and Safety Annexes</w:t>
       </w:r>
-      <w:bookmarkEnd w:id="12"/>
       <w:bookmarkEnd w:id="13"/>
       <w:bookmarkEnd w:id="14"/>
+      <w:bookmarkEnd w:id="15"/>
     </w:p>
     <w:p>
       <w:pPr>
@@ -16465,9 +16467,9 @@
           <w:szCs w:val="24"/>
         </w:rPr>
       </w:pPr>
-      <w:bookmarkStart w:id="15" w:name="_Ref509477847"/>
-      <w:bookmarkStart w:id="16" w:name="_Toc509494710"/>
-      <w:bookmarkStart w:id="17" w:name="_Toc13579181"/>
+      <w:bookmarkStart w:id="16" w:name="_Ref509477847"/>
+      <w:bookmarkStart w:id="17" w:name="_Toc509494710"/>
+      <w:bookmarkStart w:id="18" w:name="_Toc13579181"/>
       <w:r>
         <w:rPr>
           <w:sz w:val="24"/>
@@ -16511,7 +16513,7 @@
         </w:rPr>
         <w:fldChar w:fldCharType="end"/>
       </w:r>
-      <w:bookmarkEnd w:id="15"/>
+      <w:bookmarkEnd w:id="16"/>
       <w:r>
         <w:rPr>
           <w:sz w:val="24"/>
@@ -16519,8 +16521,8 @@
         </w:rPr>
         <w:t>: Fault Hypothesis Example</w:t>
       </w:r>
-      <w:bookmarkEnd w:id="16"/>
       <w:bookmarkEnd w:id="17"/>
+      <w:bookmarkEnd w:id="18"/>
     </w:p>
     <w:p/>
     <w:p>
@@ -16530,13 +16532,13 @@
       <w:r>
         <w:t xml:space="preserve"> </w:t>
       </w:r>
-      <w:bookmarkStart w:id="18" w:name="_Ref510449007"/>
-      <w:bookmarkStart w:id="19" w:name="_Toc14867243"/>
+      <w:bookmarkStart w:id="19" w:name="_Ref510449007"/>
+      <w:bookmarkStart w:id="20" w:name="_Toc14867243"/>
       <w:r>
         <w:t>Using the Safety Annex AADL Plugin</w:t>
       </w:r>
-      <w:bookmarkEnd w:id="18"/>
       <w:bookmarkEnd w:id="19"/>
+      <w:bookmarkEnd w:id="20"/>
     </w:p>
     <w:p>
       <w:pPr>
@@ -16698,9 +16700,9 @@
           <w:szCs w:val="24"/>
         </w:rPr>
       </w:pPr>
-      <w:bookmarkStart w:id="20" w:name="_Toc509313359"/>
-      <w:bookmarkStart w:id="21" w:name="_Toc509494711"/>
-      <w:bookmarkStart w:id="22" w:name="_Toc13579182"/>
+      <w:bookmarkStart w:id="21" w:name="_Toc509313359"/>
+      <w:bookmarkStart w:id="22" w:name="_Toc509494711"/>
+      <w:bookmarkStart w:id="23" w:name="_Toc13579182"/>
       <w:r>
         <w:rPr>
           <w:sz w:val="24"/>
@@ -16751,9 +16753,9 @@
         </w:rPr>
         <w:t>: Import Menu Option</w:t>
       </w:r>
-      <w:bookmarkEnd w:id="20"/>
       <w:bookmarkEnd w:id="21"/>
       <w:bookmarkEnd w:id="22"/>
+      <w:bookmarkEnd w:id="23"/>
     </w:p>
     <w:p>
       <w:pPr>
@@ -16858,9 +16860,9 @@
           <w:szCs w:val="24"/>
         </w:rPr>
       </w:pPr>
-      <w:bookmarkStart w:id="23" w:name="_Toc509313360"/>
-      <w:bookmarkStart w:id="24" w:name="_Toc509494712"/>
-      <w:bookmarkStart w:id="25" w:name="_Toc13579183"/>
+      <w:bookmarkStart w:id="24" w:name="_Toc509313360"/>
+      <w:bookmarkStart w:id="25" w:name="_Toc509494712"/>
+      <w:bookmarkStart w:id="26" w:name="_Toc13579183"/>
       <w:r>
         <w:rPr>
           <w:sz w:val="24"/>
@@ -16911,9 +16913,9 @@
         </w:rPr>
         <w:t>: Importing Toy Example Project</w:t>
       </w:r>
-      <w:bookmarkEnd w:id="23"/>
       <w:bookmarkEnd w:id="24"/>
       <w:bookmarkEnd w:id="25"/>
+      <w:bookmarkEnd w:id="26"/>
     </w:p>
     <w:p>
       <w:pPr>
@@ -17087,10 +17089,10 @@
           <w:szCs w:val="24"/>
         </w:rPr>
       </w:pPr>
-      <w:bookmarkStart w:id="26" w:name="_Ref509306911"/>
-      <w:bookmarkStart w:id="27" w:name="_Toc509313361"/>
-      <w:bookmarkStart w:id="28" w:name="_Toc509494713"/>
-      <w:bookmarkStart w:id="29" w:name="_Toc13579184"/>
+      <w:bookmarkStart w:id="27" w:name="_Ref509306911"/>
+      <w:bookmarkStart w:id="28" w:name="_Toc509313361"/>
+      <w:bookmarkStart w:id="29" w:name="_Toc509494713"/>
+      <w:bookmarkStart w:id="30" w:name="_Toc13579184"/>
       <w:r>
         <w:rPr>
           <w:sz w:val="24"/>
@@ -17134,7 +17136,7 @@
         </w:rPr>
         <w:fldChar w:fldCharType="end"/>
       </w:r>
-      <w:bookmarkEnd w:id="26"/>
+      <w:bookmarkEnd w:id="27"/>
       <w:r>
         <w:rPr>
           <w:sz w:val="24"/>
@@ -17142,9 +17144,9 @@
         </w:rPr>
         <w:t>: Workspace After Importing Toy Example</w:t>
       </w:r>
-      <w:bookmarkEnd w:id="27"/>
       <w:bookmarkEnd w:id="28"/>
       <w:bookmarkEnd w:id="29"/>
+      <w:bookmarkEnd w:id="30"/>
     </w:p>
     <w:p>
       <w:pPr>
@@ -17325,10 +17327,10 @@
           <w:szCs w:val="24"/>
         </w:rPr>
       </w:pPr>
-      <w:bookmarkStart w:id="30" w:name="_Ref509306884"/>
-      <w:bookmarkStart w:id="31" w:name="_Toc509313362"/>
-      <w:bookmarkStart w:id="32" w:name="_Toc509494714"/>
-      <w:bookmarkStart w:id="33" w:name="_Toc13579185"/>
+      <w:bookmarkStart w:id="31" w:name="_Ref509306884"/>
+      <w:bookmarkStart w:id="32" w:name="_Toc509313362"/>
+      <w:bookmarkStart w:id="33" w:name="_Toc509494714"/>
+      <w:bookmarkStart w:id="34" w:name="_Toc13579185"/>
       <w:r>
         <w:rPr>
           <w:sz w:val="24"/>
@@ -17372,7 +17374,7 @@
         </w:rPr>
         <w:fldChar w:fldCharType="end"/>
       </w:r>
-      <w:bookmarkEnd w:id="30"/>
+      <w:bookmarkEnd w:id="31"/>
       <w:r>
         <w:rPr>
           <w:sz w:val="24"/>
@@ -17380,9 +17382,9 @@
         </w:rPr>
         <w:t>: AGREE and Safety Analysis Dropdown Menu</w:t>
       </w:r>
-      <w:bookmarkEnd w:id="31"/>
       <w:bookmarkEnd w:id="32"/>
       <w:bookmarkEnd w:id="33"/>
+      <w:bookmarkEnd w:id="34"/>
     </w:p>
     <w:p>
       <w:pPr>
@@ -17537,10 +17539,10 @@
           <w:szCs w:val="24"/>
         </w:rPr>
       </w:pPr>
-      <w:bookmarkStart w:id="34" w:name="_Ref509306863"/>
-      <w:bookmarkStart w:id="35" w:name="_Toc509313363"/>
-      <w:bookmarkStart w:id="36" w:name="_Toc509494715"/>
-      <w:bookmarkStart w:id="37" w:name="_Toc13579186"/>
+      <w:bookmarkStart w:id="35" w:name="_Ref509306863"/>
+      <w:bookmarkStart w:id="36" w:name="_Toc509313363"/>
+      <w:bookmarkStart w:id="37" w:name="_Toc509494715"/>
+      <w:bookmarkStart w:id="38" w:name="_Toc13579186"/>
       <w:r>
         <w:rPr>
           <w:sz w:val="24"/>
@@ -17584,7 +17586,7 @@
         </w:rPr>
         <w:fldChar w:fldCharType="end"/>
       </w:r>
-      <w:bookmarkEnd w:id="34"/>
+      <w:bookmarkEnd w:id="35"/>
       <w:r>
         <w:rPr>
           <w:sz w:val="24"/>
@@ -17592,9 +17594,9 @@
         </w:rPr>
         <w:t>:AGREE Verification Results</w:t>
       </w:r>
-      <w:bookmarkEnd w:id="35"/>
       <w:bookmarkEnd w:id="36"/>
       <w:bookmarkEnd w:id="37"/>
+      <w:bookmarkEnd w:id="38"/>
     </w:p>
     <w:p>
       <w:pPr>
@@ -17953,10 +17955,10 @@
           <w:szCs w:val="24"/>
         </w:rPr>
       </w:pPr>
-      <w:bookmarkStart w:id="38" w:name="_Ref509306825"/>
-      <w:bookmarkStart w:id="39" w:name="_Toc509313364"/>
-      <w:bookmarkStart w:id="40" w:name="_Toc509494716"/>
-      <w:bookmarkStart w:id="41" w:name="_Toc13579187"/>
+      <w:bookmarkStart w:id="39" w:name="_Ref509306825"/>
+      <w:bookmarkStart w:id="40" w:name="_Toc509313364"/>
+      <w:bookmarkStart w:id="41" w:name="_Toc509494716"/>
+      <w:bookmarkStart w:id="42" w:name="_Toc13579187"/>
       <w:r>
         <w:rPr>
           <w:sz w:val="24"/>
@@ -18000,7 +18002,7 @@
         </w:rPr>
         <w:fldChar w:fldCharType="end"/>
       </w:r>
-      <w:bookmarkEnd w:id="38"/>
+      <w:bookmarkEnd w:id="39"/>
       <w:r>
         <w:rPr>
           <w:sz w:val="24"/>
@@ -18008,9 +18010,9 @@
         </w:rPr>
         <w:t>: Counterexample from Safety Analysis</w:t>
       </w:r>
-      <w:bookmarkEnd w:id="39"/>
       <w:bookmarkEnd w:id="40"/>
       <w:bookmarkEnd w:id="41"/>
+      <w:bookmarkEnd w:id="42"/>
     </w:p>
     <w:p>
       <w:pPr>
@@ -18403,11 +18405,11 @@
           <w:szCs w:val="24"/>
         </w:rPr>
       </w:pPr>
-      <w:bookmarkStart w:id="42" w:name="_Ref509306751"/>
-      <w:bookmarkStart w:id="43" w:name="_Ref509306742"/>
-      <w:bookmarkStart w:id="44" w:name="_Toc509313365"/>
-      <w:bookmarkStart w:id="45" w:name="_Toc509494717"/>
-      <w:bookmarkStart w:id="46" w:name="_Toc13579188"/>
+      <w:bookmarkStart w:id="43" w:name="_Ref509306751"/>
+      <w:bookmarkStart w:id="44" w:name="_Ref509306742"/>
+      <w:bookmarkStart w:id="45" w:name="_Toc509313365"/>
+      <w:bookmarkStart w:id="46" w:name="_Toc509494717"/>
+      <w:bookmarkStart w:id="47" w:name="_Toc13579188"/>
       <w:r>
         <w:rPr>
           <w:sz w:val="24"/>
@@ -18451,7 +18453,7 @@
         </w:rPr>
         <w:fldChar w:fldCharType="end"/>
       </w:r>
-      <w:bookmarkEnd w:id="42"/>
+      <w:bookmarkEnd w:id="43"/>
       <w:r>
         <w:rPr>
           <w:sz w:val="24"/>
@@ -18459,10 +18461,10 @@
         </w:rPr>
         <w:t>: Generated Excel File for Counterexample</w:t>
       </w:r>
-      <w:bookmarkEnd w:id="43"/>
       <w:bookmarkEnd w:id="44"/>
       <w:bookmarkEnd w:id="45"/>
       <w:bookmarkEnd w:id="46"/>
+      <w:bookmarkEnd w:id="47"/>
     </w:p>
     <w:p>
       <w:pPr>
@@ -18490,12 +18492,12 @@
       <w:pPr>
         <w:pStyle w:val="Heading1"/>
       </w:pPr>
-      <w:bookmarkStart w:id="47" w:name="_Toc14867244"/>
+      <w:bookmarkStart w:id="48" w:name="_Toc14867244"/>
       <w:r>
         <w:lastRenderedPageBreak/>
         <w:t>Safety Annex Language</w:t>
       </w:r>
-      <w:bookmarkEnd w:id="47"/>
+      <w:bookmarkEnd w:id="48"/>
     </w:p>
     <w:p>
       <w:pPr>
@@ -18518,11 +18520,11 @@
       <w:pPr>
         <w:pStyle w:val="Heading2"/>
       </w:pPr>
-      <w:bookmarkStart w:id="48" w:name="_Toc14867245"/>
+      <w:bookmarkStart w:id="49" w:name="_Toc14867245"/>
       <w:r>
         <w:t>Syntax Overview</w:t>
       </w:r>
-      <w:bookmarkEnd w:id="48"/>
+      <w:bookmarkEnd w:id="49"/>
     </w:p>
     <w:p>
       <w:pPr>
@@ -18869,12 +18871,12 @@
       <w:pPr>
         <w:pStyle w:val="Heading2"/>
       </w:pPr>
-      <w:bookmarkStart w:id="49" w:name="_Toc14867246"/>
+      <w:bookmarkStart w:id="50" w:name="_Toc14867246"/>
       <w:r>
         <w:lastRenderedPageBreak/>
         <w:t>Lexical Elements and Types</w:t>
       </w:r>
-      <w:bookmarkEnd w:id="49"/>
+      <w:bookmarkEnd w:id="50"/>
     </w:p>
     <w:p>
       <w:pPr>
@@ -20311,8 +20313,8 @@
         </w:rPr>
         <w:t>;</w:t>
       </w:r>
-      <w:bookmarkStart w:id="50" w:name="_4d34og8" w:colFirst="0" w:colLast="0"/>
-      <w:bookmarkEnd w:id="50"/>
+      <w:bookmarkStart w:id="51" w:name="_4d34og8" w:colFirst="0" w:colLast="0"/>
+      <w:bookmarkEnd w:id="51"/>
     </w:p>
     <w:p>
       <w:pPr>
@@ -20383,9 +20385,9 @@
           <w:szCs w:val="24"/>
         </w:rPr>
       </w:pPr>
-      <w:bookmarkStart w:id="51" w:name="_Toc509313366"/>
-      <w:bookmarkStart w:id="52" w:name="_Toc509494718"/>
-      <w:bookmarkStart w:id="53" w:name="_Toc13579189"/>
+      <w:bookmarkStart w:id="52" w:name="_Toc509313366"/>
+      <w:bookmarkStart w:id="53" w:name="_Toc509494718"/>
+      <w:bookmarkStart w:id="54" w:name="_Toc13579189"/>
       <w:r>
         <w:rPr>
           <w:sz w:val="24"/>
@@ -20436,9 +20438,9 @@
         </w:rPr>
         <w:t>: Medical Device Example</w:t>
       </w:r>
-      <w:bookmarkEnd w:id="51"/>
       <w:bookmarkEnd w:id="52"/>
       <w:bookmarkEnd w:id="53"/>
+      <w:bookmarkEnd w:id="54"/>
     </w:p>
     <w:p>
       <w:pPr>
@@ -20553,12 +20555,12 @@
       <w:r>
         <w:t xml:space="preserve"> </w:t>
       </w:r>
-      <w:bookmarkStart w:id="54" w:name="_Toc14867247"/>
+      <w:bookmarkStart w:id="55" w:name="_Toc14867247"/>
       <w:proofErr w:type="spellStart"/>
       <w:r>
         <w:t>Subclauses</w:t>
       </w:r>
-      <w:bookmarkEnd w:id="54"/>
+      <w:bookmarkEnd w:id="55"/>
       <w:proofErr w:type="spellEnd"/>
     </w:p>
     <w:p>
@@ -23320,8 +23322,8 @@
       <w:pPr>
         <w:keepNext/>
       </w:pPr>
-      <w:bookmarkStart w:id="55" w:name="_17dp8vu" w:colFirst="0" w:colLast="0"/>
-      <w:bookmarkEnd w:id="55"/>
+      <w:bookmarkStart w:id="56" w:name="_17dp8vu" w:colFirst="0" w:colLast="0"/>
+      <w:bookmarkEnd w:id="56"/>
       <w:r>
         <w:rPr>
           <w:rFonts w:ascii="Calibri" w:eastAsia="Calibri" w:hAnsi="Calibri" w:cs="Calibri"/>
@@ -23387,10 +23389,10 @@
           <w:szCs w:val="24"/>
         </w:rPr>
       </w:pPr>
-      <w:bookmarkStart w:id="56" w:name="_Ref13559815"/>
-      <w:bookmarkStart w:id="57" w:name="_Toc509313367"/>
-      <w:bookmarkStart w:id="58" w:name="_Toc509494719"/>
-      <w:bookmarkStart w:id="59" w:name="_Toc13579190"/>
+      <w:bookmarkStart w:id="57" w:name="_Ref13559815"/>
+      <w:bookmarkStart w:id="58" w:name="_Toc509313367"/>
+      <w:bookmarkStart w:id="59" w:name="_Toc509494719"/>
+      <w:bookmarkStart w:id="60" w:name="_Toc13579190"/>
       <w:r>
         <w:rPr>
           <w:sz w:val="24"/>
@@ -23434,7 +23436,7 @@
         </w:rPr>
         <w:fldChar w:fldCharType="end"/>
       </w:r>
-      <w:bookmarkEnd w:id="56"/>
+      <w:bookmarkEnd w:id="57"/>
       <w:r>
         <w:rPr>
           <w:sz w:val="24"/>
@@ -23442,9 +23444,9 @@
         </w:rPr>
         <w:t>: Safety Annex Grammar</w:t>
       </w:r>
-      <w:bookmarkEnd w:id="57"/>
       <w:bookmarkEnd w:id="58"/>
       <w:bookmarkEnd w:id="59"/>
+      <w:bookmarkEnd w:id="60"/>
     </w:p>
     <w:p/>
     <w:p>
@@ -25291,8 +25293,8 @@
           <w:szCs w:val="24"/>
         </w:rPr>
       </w:pPr>
-      <w:bookmarkStart w:id="60" w:name="_Ref13564100"/>
-      <w:bookmarkStart w:id="61" w:name="_Toc13579191"/>
+      <w:bookmarkStart w:id="61" w:name="_Ref13564100"/>
+      <w:bookmarkStart w:id="62" w:name="_Toc13579191"/>
       <w:r>
         <w:rPr>
           <w:rFonts w:asciiTheme="majorHAnsi" w:hAnsiTheme="majorHAnsi" w:cstheme="majorHAnsi"/>
@@ -25342,7 +25344,7 @@
         </w:rPr>
         <w:fldChar w:fldCharType="end"/>
       </w:r>
-      <w:bookmarkEnd w:id="60"/>
+      <w:bookmarkEnd w:id="61"/>
       <w:r>
         <w:rPr>
           <w:rFonts w:asciiTheme="majorHAnsi" w:hAnsiTheme="majorHAnsi" w:cstheme="majorHAnsi"/>
@@ -25351,7 +25353,7 @@
         </w:rPr>
         <w:t>: Toy Example System A</w:t>
       </w:r>
-      <w:bookmarkEnd w:id="61"/>
+      <w:bookmarkEnd w:id="62"/>
     </w:p>
     <w:p/>
     <w:p>
@@ -25361,15 +25363,15 @@
       <w:r>
         <w:t xml:space="preserve"> </w:t>
       </w:r>
-      <w:bookmarkStart w:id="62" w:name="_Ref13564760"/>
-      <w:bookmarkStart w:id="63" w:name="_Ref13564768"/>
-      <w:bookmarkStart w:id="64" w:name="_Toc14867248"/>
+      <w:bookmarkStart w:id="63" w:name="_Ref13564760"/>
+      <w:bookmarkStart w:id="64" w:name="_Ref13564768"/>
+      <w:bookmarkStart w:id="65" w:name="_Toc14867248"/>
       <w:r>
         <w:t>Spec Statement</w:t>
       </w:r>
-      <w:bookmarkEnd w:id="62"/>
       <w:bookmarkEnd w:id="63"/>
       <w:bookmarkEnd w:id="64"/>
+      <w:bookmarkEnd w:id="65"/>
     </w:p>
     <w:p>
       <w:pPr>
@@ -26579,11 +26581,11 @@
       <w:pPr>
         <w:pStyle w:val="Heading3"/>
       </w:pPr>
-      <w:bookmarkStart w:id="65" w:name="_Toc14867249"/>
+      <w:bookmarkStart w:id="66" w:name="_Toc14867249"/>
       <w:r>
         <w:t>Fault Statement</w:t>
       </w:r>
-      <w:bookmarkEnd w:id="65"/>
+      <w:bookmarkEnd w:id="66"/>
     </w:p>
     <w:p>
       <w:pPr>
@@ -28344,8 +28346,8 @@
           <w:szCs w:val="24"/>
         </w:rPr>
       </w:pPr>
-      <w:bookmarkStart w:id="66" w:name="_Ref13568332"/>
-      <w:bookmarkStart w:id="67" w:name="_Toc13579192"/>
+      <w:bookmarkStart w:id="67" w:name="_Ref13568332"/>
+      <w:bookmarkStart w:id="68" w:name="_Toc13579192"/>
       <w:r>
         <w:rPr>
           <w:rFonts w:asciiTheme="majorHAnsi" w:hAnsiTheme="majorHAnsi" w:cstheme="majorHAnsi"/>
@@ -28395,7 +28397,7 @@
         </w:rPr>
         <w:fldChar w:fldCharType="end"/>
       </w:r>
-      <w:bookmarkEnd w:id="66"/>
+      <w:bookmarkEnd w:id="67"/>
       <w:r>
         <w:rPr>
           <w:rFonts w:asciiTheme="majorHAnsi" w:hAnsiTheme="majorHAnsi" w:cstheme="majorHAnsi"/>
@@ -28404,7 +28406,7 @@
         </w:rPr>
         <w:t>: Toy Example System A Safety Annex</w:t>
       </w:r>
-      <w:bookmarkEnd w:id="67"/>
+      <w:bookmarkEnd w:id="68"/>
     </w:p>
     <w:p>
       <w:pPr>
@@ -28745,12 +28747,12 @@
           <w:szCs w:val="24"/>
         </w:rPr>
       </w:pPr>
-      <w:bookmarkStart w:id="68" w:name="_Ref509311632"/>
-      <w:bookmarkStart w:id="69" w:name="_Toc509313368"/>
-      <w:bookmarkStart w:id="70" w:name="_Toc509494720"/>
-      <w:bookmarkStart w:id="71" w:name="_Ref13568647"/>
-      <w:bookmarkStart w:id="72" w:name="_Ref13577856"/>
-      <w:bookmarkStart w:id="73" w:name="_Toc13579193"/>
+      <w:bookmarkStart w:id="69" w:name="_Ref509311632"/>
+      <w:bookmarkStart w:id="70" w:name="_Toc509313368"/>
+      <w:bookmarkStart w:id="71" w:name="_Toc509494720"/>
+      <w:bookmarkStart w:id="72" w:name="_Ref13568647"/>
+      <w:bookmarkStart w:id="73" w:name="_Ref13577856"/>
+      <w:bookmarkStart w:id="74" w:name="_Toc13579193"/>
       <w:r>
         <w:rPr>
           <w:sz w:val="24"/>
@@ -28794,7 +28796,7 @@
         </w:rPr>
         <w:fldChar w:fldCharType="end"/>
       </w:r>
-      <w:bookmarkEnd w:id="68"/>
+      <w:bookmarkEnd w:id="69"/>
       <w:r>
         <w:rPr>
           <w:sz w:val="24"/>
@@ -28802,11 +28804,11 @@
         </w:rPr>
         <w:t>: Fault Node Definition</w:t>
       </w:r>
-      <w:bookmarkEnd w:id="69"/>
       <w:bookmarkEnd w:id="70"/>
       <w:bookmarkEnd w:id="71"/>
       <w:bookmarkEnd w:id="72"/>
       <w:bookmarkEnd w:id="73"/>
+      <w:bookmarkEnd w:id="74"/>
     </w:p>
     <w:p/>
     <w:p>
@@ -28865,11 +28867,11 @@
       <w:pPr>
         <w:pStyle w:val="Heading4"/>
       </w:pPr>
-      <w:bookmarkStart w:id="74" w:name="_Toc14867250"/>
+      <w:bookmarkStart w:id="75" w:name="_Toc14867250"/>
       <w:r>
         <w:t>Input Statement</w:t>
       </w:r>
-      <w:bookmarkEnd w:id="74"/>
+      <w:bookmarkEnd w:id="75"/>
     </w:p>
     <w:p>
       <w:pPr>
@@ -29127,8 +29129,8 @@
           <w:szCs w:val="24"/>
         </w:rPr>
       </w:pPr>
-      <w:bookmarkStart w:id="75" w:name="_Ref13568134"/>
-      <w:bookmarkStart w:id="76" w:name="_Toc13579194"/>
+      <w:bookmarkStart w:id="76" w:name="_Ref13568134"/>
+      <w:bookmarkStart w:id="77" w:name="_Toc13579194"/>
       <w:r>
         <w:rPr>
           <w:sz w:val="24"/>
@@ -29172,7 +29174,7 @@
         </w:rPr>
         <w:fldChar w:fldCharType="end"/>
       </w:r>
-      <w:bookmarkEnd w:id="75"/>
+      <w:bookmarkEnd w:id="76"/>
       <w:r>
         <w:rPr>
           <w:sz w:val="24"/>
@@ -29180,7 +29182,7 @@
         </w:rPr>
         <w:t>: Fault node wrapping output of AADL component</w:t>
       </w:r>
-      <w:bookmarkEnd w:id="76"/>
+      <w:bookmarkEnd w:id="77"/>
     </w:p>
     <w:p>
       <w:pPr>
@@ -29911,11 +29913,11 @@
       <w:pPr>
         <w:pStyle w:val="Heading4"/>
       </w:pPr>
-      <w:bookmarkStart w:id="77" w:name="_Toc14867251"/>
+      <w:bookmarkStart w:id="78" w:name="_Toc14867251"/>
       <w:r>
         <w:t>Output Statement</w:t>
       </w:r>
-      <w:bookmarkEnd w:id="77"/>
+      <w:bookmarkEnd w:id="78"/>
     </w:p>
     <w:p>
       <w:pPr>
@@ -30145,13 +30147,13 @@
       <w:pPr>
         <w:pStyle w:val="Heading4"/>
       </w:pPr>
-      <w:bookmarkStart w:id="78" w:name="_Ref13575744"/>
-      <w:bookmarkStart w:id="79" w:name="_Toc14867252"/>
+      <w:bookmarkStart w:id="79" w:name="_Ref13575744"/>
+      <w:bookmarkStart w:id="80" w:name="_Toc14867252"/>
       <w:r>
         <w:t>Probability Statement</w:t>
       </w:r>
-      <w:bookmarkEnd w:id="78"/>
       <w:bookmarkEnd w:id="79"/>
+      <w:bookmarkEnd w:id="80"/>
     </w:p>
     <w:p>
       <w:pPr>
@@ -30329,15 +30331,15 @@
       <w:pPr>
         <w:pStyle w:val="Heading4"/>
       </w:pPr>
-      <w:bookmarkStart w:id="80" w:name="_Ref13575702"/>
-      <w:bookmarkStart w:id="81" w:name="_Ref13575723"/>
-      <w:bookmarkStart w:id="82" w:name="_Toc14867253"/>
+      <w:bookmarkStart w:id="81" w:name="_Ref13575702"/>
+      <w:bookmarkStart w:id="82" w:name="_Ref13575723"/>
+      <w:bookmarkStart w:id="83" w:name="_Toc14867253"/>
       <w:r>
         <w:t>Duration Statement</w:t>
       </w:r>
-      <w:bookmarkEnd w:id="80"/>
       <w:bookmarkEnd w:id="81"/>
       <w:bookmarkEnd w:id="82"/>
+      <w:bookmarkEnd w:id="83"/>
     </w:p>
     <w:p>
       <w:pPr>
@@ -30453,17 +30455,17 @@
       <w:pPr>
         <w:pStyle w:val="Heading4"/>
       </w:pPr>
-      <w:bookmarkStart w:id="83" w:name="_Ref13575755"/>
-      <w:bookmarkStart w:id="84" w:name="_Toc14867254"/>
-      <w:bookmarkStart w:id="85" w:name="_Ref509392770"/>
+      <w:bookmarkStart w:id="84" w:name="_Ref13575755"/>
+      <w:bookmarkStart w:id="85" w:name="_Toc14867254"/>
+      <w:bookmarkStart w:id="86" w:name="_Ref509392770"/>
       <w:r>
         <w:t>Propagate-</w:t>
       </w:r>
       <w:r>
         <w:t>Type Statement</w:t>
       </w:r>
-      <w:bookmarkEnd w:id="83"/>
       <w:bookmarkEnd w:id="84"/>
+      <w:bookmarkEnd w:id="85"/>
     </w:p>
     <w:p>
       <w:pPr>
@@ -30668,8 +30670,8 @@
           <w:szCs w:val="24"/>
         </w:rPr>
       </w:pPr>
-      <w:bookmarkStart w:id="86" w:name="_Ref13574088"/>
-      <w:bookmarkStart w:id="87" w:name="_Toc13579195"/>
+      <w:bookmarkStart w:id="87" w:name="_Ref13574088"/>
+      <w:bookmarkStart w:id="88" w:name="_Toc13579195"/>
       <w:r>
         <w:rPr>
           <w:sz w:val="24"/>
@@ -30713,7 +30715,7 @@
         </w:rPr>
         <w:fldChar w:fldCharType="end"/>
       </w:r>
-      <w:bookmarkEnd w:id="86"/>
+      <w:bookmarkEnd w:id="87"/>
       <w:r>
         <w:rPr>
           <w:sz w:val="24"/>
@@ -30721,7 +30723,7 @@
         </w:rPr>
         <w:t>: Sender-Receiver AADL Model</w:t>
       </w:r>
-      <w:bookmarkEnd w:id="87"/>
+      <w:bookmarkEnd w:id="88"/>
     </w:p>
     <w:p>
       <w:pPr>
@@ -30983,8 +30985,8 @@
           <w:szCs w:val="24"/>
         </w:rPr>
       </w:pPr>
-      <w:bookmarkStart w:id="88" w:name="_Ref11675662"/>
-      <w:bookmarkStart w:id="89" w:name="_Toc13579196"/>
+      <w:bookmarkStart w:id="89" w:name="_Ref11675662"/>
+      <w:bookmarkStart w:id="90" w:name="_Toc13579196"/>
       <w:r>
         <w:rPr>
           <w:rFonts w:cstheme="majorHAnsi"/>
@@ -31034,7 +31036,7 @@
         </w:rPr>
         <w:fldChar w:fldCharType="end"/>
       </w:r>
-      <w:bookmarkEnd w:id="88"/>
+      <w:bookmarkEnd w:id="89"/>
       <w:r>
         <w:rPr>
           <w:rFonts w:cstheme="majorHAnsi"/>
@@ -31059,7 +31061,7 @@
         </w:rPr>
         <w:t>Asymmetric Propagate Type</w:t>
       </w:r>
-      <w:bookmarkEnd w:id="89"/>
+      <w:bookmarkEnd w:id="90"/>
     </w:p>
     <w:p>
       <w:pPr>
@@ -31277,8 +31279,8 @@
       <w:pPr>
         <w:pStyle w:val="Heading4"/>
       </w:pPr>
-      <w:bookmarkStart w:id="90" w:name="_Ref14865092"/>
-      <w:bookmarkStart w:id="91" w:name="_Toc14867255"/>
+      <w:bookmarkStart w:id="91" w:name="_Ref14865092"/>
+      <w:bookmarkStart w:id="92" w:name="_Toc14867255"/>
       <w:r>
         <w:t>Propagate-</w:t>
       </w:r>
@@ -31291,9 +31293,9 @@
       <w:r>
         <w:t>Statement</w:t>
       </w:r>
-      <w:bookmarkEnd w:id="85"/>
-      <w:bookmarkEnd w:id="90"/>
+      <w:bookmarkEnd w:id="86"/>
       <w:bookmarkEnd w:id="91"/>
+      <w:bookmarkEnd w:id="92"/>
     </w:p>
     <w:p>
       <w:pPr>
@@ -31561,10 +31563,10 @@
           <w:szCs w:val="24"/>
         </w:rPr>
       </w:pPr>
-      <w:bookmarkStart w:id="92" w:name="_Ref514679717"/>
-      <w:bookmarkStart w:id="93" w:name="_Toc509494721"/>
-      <w:bookmarkStart w:id="94" w:name="_Ref514679664"/>
-      <w:bookmarkStart w:id="95" w:name="_Toc13579197"/>
+      <w:bookmarkStart w:id="93" w:name="_Ref514679717"/>
+      <w:bookmarkStart w:id="94" w:name="_Toc509494721"/>
+      <w:bookmarkStart w:id="95" w:name="_Ref514679664"/>
+      <w:bookmarkStart w:id="96" w:name="_Toc13579197"/>
       <w:r>
         <w:rPr>
           <w:sz w:val="24"/>
@@ -31608,7 +31610,7 @@
         </w:rPr>
         <w:fldChar w:fldCharType="end"/>
       </w:r>
-      <w:bookmarkEnd w:id="92"/>
+      <w:bookmarkEnd w:id="93"/>
       <w:r>
         <w:rPr>
           <w:sz w:val="24"/>
@@ -31616,9 +31618,9 @@
         </w:rPr>
         <w:t>: Propagation Statement Example</w:t>
       </w:r>
-      <w:bookmarkEnd w:id="93"/>
       <w:bookmarkEnd w:id="94"/>
       <w:bookmarkEnd w:id="95"/>
+      <w:bookmarkEnd w:id="96"/>
     </w:p>
     <w:p>
       <w:pPr>
@@ -31713,8 +31715,8 @@
       <w:pPr>
         <w:pStyle w:val="Heading4"/>
       </w:pPr>
-      <w:bookmarkStart w:id="96" w:name="_Ref13578891"/>
-      <w:bookmarkStart w:id="97" w:name="_Toc14867256"/>
+      <w:bookmarkStart w:id="97" w:name="_Ref13578891"/>
+      <w:bookmarkStart w:id="98" w:name="_Toc14867256"/>
       <w:r>
         <w:t>Safety Eq</w:t>
       </w:r>
@@ -31727,8 +31729,8 @@
       <w:r>
         <w:t>s</w:t>
       </w:r>
-      <w:bookmarkEnd w:id="96"/>
       <w:bookmarkEnd w:id="97"/>
+      <w:bookmarkEnd w:id="98"/>
     </w:p>
     <w:p>
       <w:pPr>
@@ -31766,8 +31768,8 @@
       <w:pPr>
         <w:pStyle w:val="Heading5"/>
       </w:pPr>
-      <w:bookmarkStart w:id="98" w:name="_Ref13578854"/>
-      <w:bookmarkStart w:id="99" w:name="_Toc14867257"/>
+      <w:bookmarkStart w:id="99" w:name="_Ref13578854"/>
+      <w:bookmarkStart w:id="100" w:name="_Toc14867257"/>
       <w:proofErr w:type="spellStart"/>
       <w:r>
         <w:t>Eq</w:t>
@@ -31776,8 +31778,8 @@
       <w:r>
         <w:t xml:space="preserve"> Statements</w:t>
       </w:r>
-      <w:bookmarkEnd w:id="98"/>
       <w:bookmarkEnd w:id="99"/>
+      <w:bookmarkEnd w:id="100"/>
     </w:p>
     <w:p>
       <w:pPr>
@@ -32969,13 +32971,13 @@
       <w:pPr>
         <w:pStyle w:val="Heading3"/>
       </w:pPr>
-      <w:bookmarkStart w:id="100" w:name="_Ref13579337"/>
-      <w:bookmarkStart w:id="101" w:name="_Toc14867258"/>
+      <w:bookmarkStart w:id="101" w:name="_Ref13579337"/>
+      <w:bookmarkStart w:id="102" w:name="_Toc14867258"/>
       <w:r>
         <w:t>Analysis Statement</w:t>
       </w:r>
-      <w:bookmarkEnd w:id="100"/>
       <w:bookmarkEnd w:id="101"/>
+      <w:bookmarkEnd w:id="102"/>
     </w:p>
     <w:p>
       <w:pPr>
@@ -33274,11 +33276,11 @@
       <w:pPr>
         <w:pStyle w:val="Heading4"/>
       </w:pPr>
-      <w:bookmarkStart w:id="102" w:name="_Toc14867259"/>
+      <w:bookmarkStart w:id="103" w:name="_Toc14867259"/>
       <w:r>
         <w:t>Max N Faults Analysis</w:t>
       </w:r>
-      <w:bookmarkEnd w:id="102"/>
+      <w:bookmarkEnd w:id="103"/>
     </w:p>
     <w:p>
       <w:pPr>
@@ -33555,9 +33557,9 @@
           <w:szCs w:val="24"/>
         </w:rPr>
       </w:pPr>
-      <w:bookmarkStart w:id="103" w:name="_Ref509392264"/>
-      <w:bookmarkStart w:id="104" w:name="_Toc509494722"/>
-      <w:bookmarkStart w:id="105" w:name="_Toc13579198"/>
+      <w:bookmarkStart w:id="104" w:name="_Ref509392264"/>
+      <w:bookmarkStart w:id="105" w:name="_Toc509494722"/>
+      <w:bookmarkStart w:id="106" w:name="_Toc13579198"/>
       <w:r>
         <w:rPr>
           <w:sz w:val="24"/>
@@ -33601,7 +33603,7 @@
         </w:rPr>
         <w:fldChar w:fldCharType="end"/>
       </w:r>
-      <w:bookmarkEnd w:id="103"/>
+      <w:bookmarkEnd w:id="104"/>
       <w:r>
         <w:rPr>
           <w:sz w:val="24"/>
@@ -33609,8 +33611,8 @@
         </w:rPr>
         <w:t>: Max One Fault Example</w:t>
       </w:r>
-      <w:bookmarkEnd w:id="104"/>
       <w:bookmarkEnd w:id="105"/>
+      <w:bookmarkEnd w:id="106"/>
     </w:p>
     <w:p>
       <w:pPr>
@@ -33730,13 +33732,13 @@
       <w:pPr>
         <w:pStyle w:val="Heading4"/>
       </w:pPr>
-      <w:bookmarkStart w:id="106" w:name="_Ref509393241"/>
-      <w:bookmarkStart w:id="107" w:name="_Toc14867260"/>
+      <w:bookmarkStart w:id="107" w:name="_Ref509393241"/>
+      <w:bookmarkStart w:id="108" w:name="_Toc14867260"/>
       <w:r>
         <w:t>Probabilistic Analysis</w:t>
       </w:r>
-      <w:bookmarkEnd w:id="106"/>
       <w:bookmarkEnd w:id="107"/>
+      <w:bookmarkEnd w:id="108"/>
     </w:p>
     <w:p>
       <w:pPr>
@@ -34072,9 +34074,9 @@
           <w:szCs w:val="24"/>
         </w:rPr>
       </w:pPr>
-      <w:bookmarkStart w:id="108" w:name="_Ref509392111"/>
-      <w:bookmarkStart w:id="109" w:name="_Toc509494723"/>
-      <w:bookmarkStart w:id="110" w:name="_Toc13579199"/>
+      <w:bookmarkStart w:id="109" w:name="_Ref509392111"/>
+      <w:bookmarkStart w:id="110" w:name="_Toc509494723"/>
+      <w:bookmarkStart w:id="111" w:name="_Toc13579199"/>
       <w:r>
         <w:rPr>
           <w:sz w:val="24"/>
@@ -34118,7 +34120,7 @@
         </w:rPr>
         <w:fldChar w:fldCharType="end"/>
       </w:r>
-      <w:bookmarkEnd w:id="108"/>
+      <w:bookmarkEnd w:id="109"/>
       <w:r>
         <w:rPr>
           <w:sz w:val="24"/>
@@ -34126,8 +34128,8 @@
         </w:rPr>
         <w:t>: Probability Threshold Example</w:t>
       </w:r>
-      <w:bookmarkEnd w:id="109"/>
       <w:bookmarkEnd w:id="110"/>
+      <w:bookmarkEnd w:id="111"/>
     </w:p>
     <w:p>
       <w:pPr>
@@ -34211,15 +34213,15 @@
       <w:pPr>
         <w:pStyle w:val="Heading3"/>
       </w:pPr>
-      <w:bookmarkStart w:id="111" w:name="_Ref13568608"/>
-      <w:bookmarkStart w:id="112" w:name="_Ref13568627"/>
-      <w:bookmarkStart w:id="113" w:name="_Toc14867261"/>
+      <w:bookmarkStart w:id="112" w:name="_Ref13568608"/>
+      <w:bookmarkStart w:id="113" w:name="_Ref13568627"/>
+      <w:bookmarkStart w:id="114" w:name="_Toc14867261"/>
       <w:r>
         <w:t>Hardware Fault Statement</w:t>
       </w:r>
-      <w:bookmarkEnd w:id="111"/>
       <w:bookmarkEnd w:id="112"/>
       <w:bookmarkEnd w:id="113"/>
+      <w:bookmarkEnd w:id="114"/>
     </w:p>
     <w:p>
       <w:pPr>
@@ -34884,10 +34886,10 @@
           <w:szCs w:val="24"/>
         </w:rPr>
       </w:pPr>
-      <w:bookmarkStart w:id="114" w:name="_Ref509393185"/>
-      <w:bookmarkStart w:id="115" w:name="_Toc509494724"/>
-      <w:bookmarkStart w:id="116" w:name="_Toc13579200"/>
-      <w:bookmarkStart w:id="117" w:name="_Ref14865028"/>
+      <w:bookmarkStart w:id="115" w:name="_Ref509393185"/>
+      <w:bookmarkStart w:id="116" w:name="_Toc509494724"/>
+      <w:bookmarkStart w:id="117" w:name="_Toc13579200"/>
+      <w:bookmarkStart w:id="118" w:name="_Ref14865028"/>
       <w:r>
         <w:rPr>
           <w:sz w:val="24"/>
@@ -34931,7 +34933,7 @@
         </w:rPr>
         <w:fldChar w:fldCharType="end"/>
       </w:r>
-      <w:bookmarkEnd w:id="114"/>
+      <w:bookmarkEnd w:id="115"/>
       <w:r>
         <w:rPr>
           <w:sz w:val="24"/>
@@ -34939,9 +34941,9 @@
         </w:rPr>
         <w:t>: Hardware Fault Statement</w:t>
       </w:r>
-      <w:bookmarkEnd w:id="115"/>
       <w:bookmarkEnd w:id="116"/>
       <w:bookmarkEnd w:id="117"/>
+      <w:bookmarkEnd w:id="118"/>
     </w:p>
     <w:p>
       <w:pPr>
@@ -35135,7 +35137,7 @@
       <w:pPr>
         <w:pStyle w:val="Heading4"/>
       </w:pPr>
-      <w:bookmarkStart w:id="118" w:name="_Toc14867262"/>
+      <w:bookmarkStart w:id="119" w:name="_Toc14867262"/>
       <w:r>
         <w:lastRenderedPageBreak/>
         <w:t>Duration</w:t>
@@ -35143,7 +35145,7 @@
       <w:r>
         <w:t>, Probability, and Propagation-Type Statements</w:t>
       </w:r>
-      <w:bookmarkEnd w:id="118"/>
+      <w:bookmarkEnd w:id="119"/>
     </w:p>
     <w:p>
       <w:pPr>
@@ -35538,7 +35540,7 @@
           <w:sz w:val="24"/>
           <w:szCs w:val="24"/>
         </w:rPr>
-        <w:instrText xml:space="preserve"> REF _Ref16501320 \h </w:instrText>
+        <w:instrText xml:space="preserve"> REF _Ref16501320 \h  \* MERGEFORMAT </w:instrText>
       </w:r>
       <w:r>
         <w:rPr>
@@ -35546,14 +35548,6 @@
           <w:sz w:val="24"/>
           <w:szCs w:val="24"/>
         </w:rPr>
-      </w:r>
-      <w:r>
-        <w:rPr>
-          <w:rFonts w:asciiTheme="majorHAnsi" w:hAnsiTheme="majorHAnsi"/>
-          <w:sz w:val="24"/>
-          <w:szCs w:val="24"/>
-        </w:rPr>
-        <w:instrText xml:space="preserve"> \* MERGEFORMAT </w:instrText>
       </w:r>
       <w:r>
         <w:rPr>
@@ -35669,7 +35663,7 @@
           <w:szCs w:val="24"/>
         </w:rPr>
       </w:pPr>
-      <w:bookmarkStart w:id="119" w:name="_Ref16501320"/>
+      <w:bookmarkStart w:id="120" w:name="_Ref16501320"/>
       <w:r>
         <w:rPr>
           <w:sz w:val="24"/>
@@ -35713,7 +35707,7 @@
         </w:rPr>
         <w:fldChar w:fldCharType="end"/>
       </w:r>
-      <w:bookmarkEnd w:id="119"/>
+      <w:bookmarkEnd w:id="120"/>
       <w:r>
         <w:rPr>
           <w:sz w:val="24"/>
@@ -35778,6 +35772,7 @@
           <w:sz w:val="24"/>
           <w:szCs w:val="24"/>
         </w:rPr>
+        <w:instrText xml:space="preserve"> \* MERGEFORMAT </w:instrText>
       </w:r>
       <w:r>
         <w:rPr>
@@ -35785,7 +35780,6 @@
           <w:sz w:val="24"/>
           <w:szCs w:val="24"/>
         </w:rPr>
-        <w:instrText xml:space="preserve"> \* MERGEFORMAT </w:instrText>
       </w:r>
       <w:r>
         <w:rPr>
@@ -35898,7 +35892,7 @@
           <w:szCs w:val="24"/>
         </w:rPr>
       </w:pPr>
-      <w:bookmarkStart w:id="120" w:name="_Ref16501389"/>
+      <w:bookmarkStart w:id="121" w:name="_Ref16501389"/>
       <w:r>
         <w:rPr>
           <w:sz w:val="24"/>
@@ -35942,7 +35936,7 @@
         </w:rPr>
         <w:fldChar w:fldCharType="end"/>
       </w:r>
-      <w:bookmarkEnd w:id="120"/>
+      <w:bookmarkEnd w:id="121"/>
       <w:r>
         <w:rPr>
           <w:sz w:val="24"/>
@@ -36027,18 +36021,12 @@
         <w:rPr>
           <w:rFonts w:asciiTheme="majorHAnsi" w:hAnsiTheme="majorHAnsi"/>
         </w:rPr>
-        <w:instrText xml:space="preserve"> REF _Ref16501389 \h </w:instrText>
+        <w:instrText xml:space="preserve"> REF _Ref16501389 \h  \* MERGEFORMAT </w:instrText>
       </w:r>
       <w:r>
         <w:rPr>
           <w:rFonts w:asciiTheme="majorHAnsi" w:hAnsiTheme="majorHAnsi"/>
         </w:rPr>
-      </w:r>
-      <w:r>
-        <w:rPr>
-          <w:rFonts w:asciiTheme="majorHAnsi" w:hAnsiTheme="majorHAnsi"/>
-        </w:rPr>
-        <w:instrText xml:space="preserve"> \* MERGEFORMAT </w:instrText>
       </w:r>
       <w:r>
         <w:rPr>
@@ -36099,8 +36087,6 @@
         </w:rPr>
         <w:t xml:space="preserve">stuck at indicating high or low temperature or pressure. </w:t>
       </w:r>
-      <w:bookmarkStart w:id="121" w:name="_GoBack"/>
-      <w:bookmarkEnd w:id="121"/>
     </w:p>
     <w:p/>
     <w:p>
@@ -44550,7 +44536,7 @@
 </file>
 
 <file path=customXml/itemProps1.xml><?xml version="1.0" encoding="utf-8"?>
-<ds:datastoreItem xmlns:ds="http://schemas.openxmlformats.org/officeDocument/2006/customXml" ds:itemID="{8C899E0A-5969-43AC-922D-40BA30BB7879}">
+<ds:datastoreItem xmlns:ds="http://schemas.openxmlformats.org/officeDocument/2006/customXml" ds:itemID="{AD4CDB75-84F1-44A9-94ED-ACF1162206F1}">
   <ds:schemaRefs>
     <ds:schemaRef ds:uri="http://schemas.openxmlformats.org/officeDocument/2006/bibliography"/>
   </ds:schemaRefs>

</xml_diff>

<commit_message>
DS: Added section on node defs and library of faults.
</commit_message>
<xml_diff>
--- a/doc/SafetyAnnexUsersGuide/SafetyAnnexUsersGuide.docx
+++ b/doc/SafetyAnnexUsersGuide/SafetyAnnexUsersGuide.docx
@@ -36047,6 +36047,14 @@
         </w:rPr>
         <w:t xml:space="preserve">This unassigned eq variable is passed in as a parameter to a fault node. This is seen in the </w:t>
       </w:r>
+    </w:p>
+    <w:p>
+      <w:pPr>
+        <w:rPr>
+          <w:rFonts w:asciiTheme="majorHAnsi" w:hAnsiTheme="majorHAnsi" w:cstheme="majorHAnsi"/>
+          <w:noProof/>
+        </w:rPr>
+      </w:pPr>
       <w:r>
         <w:rPr>
           <w:rFonts w:asciiTheme="majorHAnsi" w:hAnsiTheme="majorHAnsi" w:cstheme="majorHAnsi"/>
@@ -36077,8 +36085,6 @@
         </w:rPr>
         <w:t xml:space="preserve"> which is provided below. </w:t>
       </w:r>
-      <w:bookmarkStart w:id="119" w:name="_GoBack"/>
-      <w:bookmarkEnd w:id="119"/>
     </w:p>
     <w:p>
       <w:pPr>
@@ -36111,6 +36117,7 @@
       <w:pPr>
         <w:rPr>
           <w:rFonts w:asciiTheme="majorHAnsi" w:hAnsiTheme="majorHAnsi" w:cstheme="majorHAnsi"/>
+          <w:noProof/>
         </w:rPr>
       </w:pPr>
       <w:r>
@@ -36126,15 +36133,98 @@
       <w:pPr>
         <w:rPr>
           <w:rFonts w:asciiTheme="majorHAnsi" w:hAnsiTheme="majorHAnsi" w:cstheme="majorHAnsi"/>
-        </w:rPr>
-      </w:pPr>
-    </w:p>
-    <w:p>
-      <w:pPr>
-        <w:rPr>
-          <w:rFonts w:asciiTheme="majorHAnsi" w:hAnsiTheme="majorHAnsi" w:cstheme="majorHAnsi"/>
-        </w:rPr>
-      </w:pPr>
+          <w:noProof/>
+        </w:rPr>
+      </w:pPr>
+    </w:p>
+    <w:p>
+      <w:pPr>
+        <w:rPr>
+          <w:rFonts w:asciiTheme="majorHAnsi" w:hAnsiTheme="majorHAnsi" w:cstheme="majorHAnsi"/>
+          <w:noProof/>
+        </w:rPr>
+      </w:pPr>
+      <w:r>
+        <w:rPr>
+          <w:rFonts w:asciiTheme="majorHAnsi" w:hAnsiTheme="majorHAnsi" w:cstheme="majorHAnsi"/>
+          <w:noProof/>
+        </w:rPr>
+        <w:t>Notice that this is almost the same if a determined fail-to value is desired. The node call is the same, but the eq statement will have a value assigned:</w:t>
+      </w:r>
+    </w:p>
+    <w:p>
+      <w:pPr>
+        <w:rPr>
+          <w:rFonts w:asciiTheme="majorHAnsi" w:hAnsiTheme="majorHAnsi" w:cstheme="majorHAnsi"/>
+          <w:noProof/>
+        </w:rPr>
+      </w:pPr>
+    </w:p>
+    <w:p>
+      <w:pPr>
+        <w:rPr>
+          <w:rFonts w:asciiTheme="majorHAnsi" w:hAnsiTheme="majorHAnsi" w:cstheme="majorHAnsi"/>
+        </w:rPr>
+      </w:pPr>
+      <w:r>
+        <w:rPr>
+          <w:rFonts w:asciiTheme="majorHAnsi" w:hAnsiTheme="majorHAnsi" w:cstheme="majorHAnsi"/>
+          <w:noProof/>
+        </w:rPr>
+        <w:pict>
+          <v:shape id="_x0000_i1146" type="#_x0000_t75" style="width:415pt;height:88.5pt">
+            <v:imagedata r:id="rId34" o:title="Capture"/>
+          </v:shape>
+        </w:pict>
+      </w:r>
+    </w:p>
+    <w:p>
+      <w:pPr>
+        <w:rPr>
+          <w:rFonts w:asciiTheme="majorHAnsi" w:hAnsiTheme="majorHAnsi" w:cstheme="majorHAnsi"/>
+        </w:rPr>
+      </w:pPr>
+    </w:p>
+    <w:p>
+      <w:pPr>
+        <w:rPr>
+          <w:rFonts w:asciiTheme="majorHAnsi" w:hAnsiTheme="majorHAnsi" w:cstheme="majorHAnsi"/>
+        </w:rPr>
+      </w:pPr>
+      <w:r>
+        <w:rPr>
+          <w:rFonts w:asciiTheme="majorHAnsi" w:hAnsiTheme="majorHAnsi" w:cstheme="majorHAnsi"/>
+        </w:rPr>
+        <w:t xml:space="preserve">To restrict the range of nondeterminism, the </w:t>
+      </w:r>
+      <w:proofErr w:type="spellStart"/>
+      <w:r>
+        <w:rPr>
+          <w:rFonts w:asciiTheme="majorHAnsi" w:hAnsiTheme="majorHAnsi" w:cstheme="majorHAnsi"/>
+        </w:rPr>
+        <w:t>eq</w:t>
+      </w:r>
+      <w:proofErr w:type="spellEnd"/>
+      <w:r>
+        <w:rPr>
+          <w:rFonts w:asciiTheme="majorHAnsi" w:hAnsiTheme="majorHAnsi" w:cstheme="majorHAnsi"/>
+        </w:rPr>
+        <w:t xml:space="preserve"> statement can be defined in AGREE (using the same syntax as with the Safety Annex </w:t>
+      </w:r>
+      <w:proofErr w:type="spellStart"/>
+      <w:r>
+        <w:rPr>
+          <w:rFonts w:asciiTheme="majorHAnsi" w:hAnsiTheme="majorHAnsi" w:cstheme="majorHAnsi"/>
+        </w:rPr>
+        <w:t>eq</w:t>
+      </w:r>
+      <w:proofErr w:type="spellEnd"/>
+      <w:r>
+        <w:rPr>
+          <w:rFonts w:asciiTheme="majorHAnsi" w:hAnsiTheme="majorHAnsi" w:cstheme="majorHAnsi"/>
+        </w:rPr>
+        <w:t xml:space="preserve"> statements) and through the use of assert statements, this range can be set. For information on assert statements, see AGREE Users Guide Section 3.6.9. </w:t>
+      </w:r>
     </w:p>
     <w:p>
       <w:pPr>
@@ -36151,13 +36241,457 @@
         <w:t>Nested Data Structures</w:t>
       </w:r>
     </w:p>
-    <w:p/>
-    <w:p>
-      <w:pPr>
-        <w:pStyle w:val="Heading2"/>
-      </w:pPr>
-      <w:r>
-        <w:t>Other Examples</w:t>
+    <w:p>
+      <w:pPr>
+        <w:rPr>
+          <w:rFonts w:asciiTheme="majorHAnsi" w:hAnsiTheme="majorHAnsi" w:cstheme="majorHAnsi"/>
+        </w:rPr>
+      </w:pPr>
+      <w:r>
+        <w:rPr>
+          <w:rFonts w:asciiTheme="majorHAnsi" w:hAnsiTheme="majorHAnsi" w:cstheme="majorHAnsi"/>
+        </w:rPr>
+        <w:t xml:space="preserve">There are two ways that a fault node can be used with a nested datatype of a components output. One way is to pass into the fault node the field corresponding to the primitive type matching the fault node parameter type. The other way is to pass in the entire data structure and define within the fault node which field(s) change when the fault is active. </w:t>
+      </w:r>
+    </w:p>
+    <w:p>
+      <w:pPr>
+        <w:rPr>
+          <w:rFonts w:asciiTheme="majorHAnsi" w:hAnsiTheme="majorHAnsi" w:cstheme="majorHAnsi"/>
+        </w:rPr>
+      </w:pPr>
+    </w:p>
+    <w:p>
+      <w:pPr>
+        <w:rPr>
+          <w:rFonts w:asciiTheme="majorHAnsi" w:hAnsiTheme="majorHAnsi" w:cstheme="majorHAnsi"/>
+        </w:rPr>
+      </w:pPr>
+      <w:r>
+        <w:rPr>
+          <w:rFonts w:asciiTheme="majorHAnsi" w:hAnsiTheme="majorHAnsi" w:cstheme="majorHAnsi"/>
+        </w:rPr>
+        <w:t xml:space="preserve">The first option is quite simple. This running example is found in the GitHub repository example directory under </w:t>
+      </w:r>
+      <w:proofErr w:type="spellStart"/>
+      <w:r>
+        <w:rPr>
+          <w:rFonts w:asciiTheme="majorHAnsi" w:hAnsiTheme="majorHAnsi" w:cstheme="majorHAnsi"/>
+        </w:rPr>
+        <w:t>ByzantineExampleNestedTypes</w:t>
+      </w:r>
+      <w:proofErr w:type="spellEnd"/>
+      <w:r>
+        <w:rPr>
+          <w:rFonts w:asciiTheme="majorHAnsi" w:hAnsiTheme="majorHAnsi" w:cstheme="majorHAnsi"/>
+        </w:rPr>
+        <w:t xml:space="preserve"> (LINK). The datatype is called </w:t>
+      </w:r>
+      <w:proofErr w:type="spellStart"/>
+      <w:r>
+        <w:rPr>
+          <w:rFonts w:asciiTheme="majorHAnsi" w:hAnsiTheme="majorHAnsi" w:cstheme="majorHAnsi"/>
+        </w:rPr>
+        <w:t>commBus.impl</w:t>
+      </w:r>
+      <w:proofErr w:type="spellEnd"/>
+      <w:r>
+        <w:rPr>
+          <w:rFonts w:asciiTheme="majorHAnsi" w:hAnsiTheme="majorHAnsi" w:cstheme="majorHAnsi"/>
+        </w:rPr>
+        <w:t xml:space="preserve"> and has one field, NODE_VAL, which is of primitive type real. </w:t>
+      </w:r>
+    </w:p>
+    <w:p>
+      <w:pPr>
+        <w:rPr>
+          <w:rFonts w:asciiTheme="majorHAnsi" w:hAnsiTheme="majorHAnsi" w:cstheme="majorHAnsi"/>
+        </w:rPr>
+      </w:pPr>
+    </w:p>
+    <w:p>
+      <w:pPr>
+        <w:rPr>
+          <w:rFonts w:asciiTheme="majorHAnsi" w:hAnsiTheme="majorHAnsi" w:cstheme="majorHAnsi"/>
+        </w:rPr>
+      </w:pPr>
+      <w:r>
+        <w:rPr>
+          <w:rFonts w:asciiTheme="majorHAnsi" w:hAnsiTheme="majorHAnsi" w:cstheme="majorHAnsi"/>
+        </w:rPr>
+        <w:pict>
+          <v:shape id="_x0000_i1149" type="#_x0000_t75" style="width:237pt;height:48.5pt">
+            <v:imagedata r:id="rId35" o:title="Capture"/>
+          </v:shape>
+        </w:pict>
+      </w:r>
+    </w:p>
+    <w:p>
+      <w:pPr>
+        <w:rPr>
+          <w:rFonts w:asciiTheme="majorHAnsi" w:hAnsiTheme="majorHAnsi" w:cstheme="majorHAnsi"/>
+        </w:rPr>
+      </w:pPr>
+    </w:p>
+    <w:p>
+      <w:pPr>
+        <w:rPr>
+          <w:rFonts w:asciiTheme="majorHAnsi" w:hAnsiTheme="majorHAnsi" w:cstheme="majorHAnsi"/>
+        </w:rPr>
+      </w:pPr>
+      <w:r>
+        <w:rPr>
+          <w:rFonts w:asciiTheme="majorHAnsi" w:hAnsiTheme="majorHAnsi" w:cstheme="majorHAnsi"/>
+        </w:rPr>
+        <w:t>A particular component (</w:t>
+      </w:r>
+      <w:proofErr w:type="spellStart"/>
+      <w:r>
+        <w:rPr>
+          <w:rFonts w:asciiTheme="majorHAnsi" w:hAnsiTheme="majorHAnsi" w:cstheme="majorHAnsi"/>
+        </w:rPr>
+        <w:t>Sender.aadl</w:t>
+      </w:r>
+      <w:proofErr w:type="spellEnd"/>
+      <w:r>
+        <w:rPr>
+          <w:rFonts w:asciiTheme="majorHAnsi" w:hAnsiTheme="majorHAnsi" w:cstheme="majorHAnsi"/>
+        </w:rPr>
+        <w:t xml:space="preserve">) has an output of type </w:t>
+      </w:r>
+      <w:proofErr w:type="spellStart"/>
+      <w:r>
+        <w:rPr>
+          <w:rFonts w:asciiTheme="majorHAnsi" w:hAnsiTheme="majorHAnsi" w:cstheme="majorHAnsi"/>
+        </w:rPr>
+        <w:t>commBus.impl</w:t>
+      </w:r>
+      <w:proofErr w:type="spellEnd"/>
+      <w:r>
+        <w:rPr>
+          <w:rFonts w:asciiTheme="majorHAnsi" w:hAnsiTheme="majorHAnsi" w:cstheme="majorHAnsi"/>
+        </w:rPr>
+        <w:t xml:space="preserve"> and we wish</w:t>
+      </w:r>
+      <w:r>
+        <w:rPr>
+          <w:rFonts w:asciiTheme="majorHAnsi" w:hAnsiTheme="majorHAnsi" w:cstheme="majorHAnsi"/>
+        </w:rPr>
+        <w:t xml:space="preserve"> to model a fail to zero value on the NODE_VAL field. </w:t>
+      </w:r>
+    </w:p>
+    <w:p>
+      <w:pPr>
+        <w:rPr>
+          <w:rFonts w:asciiTheme="majorHAnsi" w:hAnsiTheme="majorHAnsi" w:cstheme="majorHAnsi"/>
+        </w:rPr>
+      </w:pPr>
+    </w:p>
+    <w:p>
+      <w:pPr>
+        <w:rPr>
+          <w:rFonts w:asciiTheme="majorHAnsi" w:hAnsiTheme="majorHAnsi" w:cstheme="majorHAnsi"/>
+        </w:rPr>
+      </w:pPr>
+      <w:r>
+        <w:rPr>
+          <w:rFonts w:asciiTheme="majorHAnsi" w:hAnsiTheme="majorHAnsi" w:cstheme="majorHAnsi"/>
+        </w:rPr>
+        <w:t xml:space="preserve">The fault node can be defined as the following: </w:t>
+      </w:r>
+    </w:p>
+    <w:p>
+      <w:pPr>
+        <w:rPr>
+          <w:rFonts w:asciiTheme="majorHAnsi" w:hAnsiTheme="majorHAnsi" w:cstheme="majorHAnsi"/>
+        </w:rPr>
+      </w:pPr>
+    </w:p>
+    <w:p>
+      <w:pPr>
+        <w:rPr>
+          <w:rFonts w:asciiTheme="majorHAnsi" w:hAnsiTheme="majorHAnsi" w:cstheme="majorHAnsi"/>
+        </w:rPr>
+      </w:pPr>
+      <w:r>
+        <w:rPr>
+          <w:rFonts w:asciiTheme="majorHAnsi" w:hAnsiTheme="majorHAnsi" w:cstheme="majorHAnsi"/>
+        </w:rPr>
+        <w:pict>
+          <v:shape id="_x0000_i1150" type="#_x0000_t75" style="width:468pt;height:48pt">
+            <v:imagedata r:id="rId36" o:title="Capture"/>
+          </v:shape>
+        </w:pict>
+      </w:r>
+    </w:p>
+    <w:p>
+      <w:pPr>
+        <w:rPr>
+          <w:rFonts w:asciiTheme="majorHAnsi" w:hAnsiTheme="majorHAnsi" w:cstheme="majorHAnsi"/>
+        </w:rPr>
+      </w:pPr>
+    </w:p>
+    <w:p>
+      <w:pPr>
+        <w:rPr>
+          <w:rFonts w:asciiTheme="majorHAnsi" w:hAnsiTheme="majorHAnsi" w:cstheme="majorHAnsi"/>
+        </w:rPr>
+      </w:pPr>
+      <w:r>
+        <w:rPr>
+          <w:rFonts w:asciiTheme="majorHAnsi" w:hAnsiTheme="majorHAnsi" w:cstheme="majorHAnsi"/>
+        </w:rPr>
+        <w:t xml:space="preserve">And the fault definition in </w:t>
+      </w:r>
+      <w:proofErr w:type="spellStart"/>
+      <w:r>
+        <w:rPr>
+          <w:rFonts w:asciiTheme="majorHAnsi" w:hAnsiTheme="majorHAnsi" w:cstheme="majorHAnsi"/>
+        </w:rPr>
+        <w:t>Sender.aadl</w:t>
+      </w:r>
+      <w:proofErr w:type="spellEnd"/>
+      <w:r>
+        <w:rPr>
+          <w:rFonts w:asciiTheme="majorHAnsi" w:hAnsiTheme="majorHAnsi" w:cstheme="majorHAnsi"/>
+        </w:rPr>
+        <w:t xml:space="preserve"> Safety Annex can be written as: </w:t>
+      </w:r>
+    </w:p>
+    <w:p>
+      <w:pPr>
+        <w:rPr>
+          <w:rFonts w:asciiTheme="majorHAnsi" w:hAnsiTheme="majorHAnsi" w:cstheme="majorHAnsi"/>
+        </w:rPr>
+      </w:pPr>
+    </w:p>
+    <w:p>
+      <w:pPr>
+        <w:rPr>
+          <w:rFonts w:asciiTheme="majorHAnsi" w:hAnsiTheme="majorHAnsi" w:cstheme="majorHAnsi"/>
+        </w:rPr>
+      </w:pPr>
+      <w:r>
+        <w:rPr>
+          <w:rFonts w:asciiTheme="majorHAnsi" w:hAnsiTheme="majorHAnsi" w:cstheme="majorHAnsi"/>
+        </w:rPr>
+        <w:lastRenderedPageBreak/>
+        <w:pict>
+          <v:shape id="_x0000_i1155" type="#_x0000_t75" style="width:411pt;height:76pt">
+            <v:imagedata r:id="rId37" o:title="Capture1"/>
+          </v:shape>
+        </w:pict>
+      </w:r>
+    </w:p>
+    <w:p>
+      <w:pPr>
+        <w:rPr>
+          <w:rFonts w:asciiTheme="majorHAnsi" w:hAnsiTheme="majorHAnsi" w:cstheme="majorHAnsi"/>
+        </w:rPr>
+      </w:pPr>
+    </w:p>
+    <w:p>
+      <w:pPr>
+        <w:rPr>
+          <w:rFonts w:asciiTheme="majorHAnsi" w:hAnsiTheme="majorHAnsi" w:cstheme="majorHAnsi"/>
+        </w:rPr>
+      </w:pPr>
+      <w:r>
+        <w:rPr>
+          <w:rFonts w:asciiTheme="majorHAnsi" w:hAnsiTheme="majorHAnsi" w:cstheme="majorHAnsi"/>
+        </w:rPr>
+        <w:t xml:space="preserve">Thus, the field that may fail is passed directly into the fault node. </w:t>
+      </w:r>
+    </w:p>
+    <w:p>
+      <w:pPr>
+        <w:rPr>
+          <w:rFonts w:asciiTheme="majorHAnsi" w:hAnsiTheme="majorHAnsi" w:cstheme="majorHAnsi"/>
+        </w:rPr>
+      </w:pPr>
+    </w:p>
+    <w:p>
+      <w:pPr>
+        <w:rPr>
+          <w:rFonts w:asciiTheme="majorHAnsi" w:hAnsiTheme="majorHAnsi" w:cstheme="majorHAnsi"/>
+        </w:rPr>
+      </w:pPr>
+      <w:r>
+        <w:rPr>
+          <w:rFonts w:asciiTheme="majorHAnsi" w:hAnsiTheme="majorHAnsi" w:cstheme="majorHAnsi"/>
+        </w:rPr>
+        <w:t xml:space="preserve">The second way to perform the same action provides the user with a richer way to create the fault model within the node definition body. In this case, the entire data structure is passed into the fault node and the failure behavior references the specific fields of the structure. The node is defined as follows. </w:t>
+      </w:r>
+    </w:p>
+    <w:p>
+      <w:pPr>
+        <w:rPr>
+          <w:rFonts w:asciiTheme="majorHAnsi" w:hAnsiTheme="majorHAnsi" w:cstheme="majorHAnsi"/>
+        </w:rPr>
+      </w:pPr>
+    </w:p>
+    <w:p>
+      <w:pPr>
+        <w:rPr>
+          <w:rFonts w:asciiTheme="majorHAnsi" w:hAnsiTheme="majorHAnsi" w:cstheme="majorHAnsi"/>
+        </w:rPr>
+      </w:pPr>
+      <w:r>
+        <w:rPr>
+          <w:rFonts w:asciiTheme="majorHAnsi" w:hAnsiTheme="majorHAnsi" w:cstheme="majorHAnsi"/>
+        </w:rPr>
+        <w:pict>
+          <v:shape id="_x0000_i1152" type="#_x0000_t75" style="width:455pt;height:61.5pt">
+            <v:imagedata r:id="rId38" o:title="Capture"/>
+          </v:shape>
+        </w:pict>
+      </w:r>
+    </w:p>
+    <w:p>
+      <w:pPr>
+        <w:rPr>
+          <w:rFonts w:asciiTheme="majorHAnsi" w:hAnsiTheme="majorHAnsi" w:cstheme="majorHAnsi"/>
+        </w:rPr>
+      </w:pPr>
+    </w:p>
+    <w:p>
+      <w:pPr>
+        <w:rPr>
+          <w:rFonts w:asciiTheme="majorHAnsi" w:hAnsiTheme="majorHAnsi" w:cstheme="majorHAnsi"/>
+        </w:rPr>
+      </w:pPr>
+      <w:r>
+        <w:rPr>
+          <w:rFonts w:asciiTheme="majorHAnsi" w:hAnsiTheme="majorHAnsi" w:cstheme="majorHAnsi"/>
+        </w:rPr>
+        <w:t xml:space="preserve">The syntax for </w:t>
+      </w:r>
+      <w:r>
+        <w:rPr>
+          <w:rFonts w:asciiTheme="majorHAnsi" w:hAnsiTheme="majorHAnsi" w:cstheme="majorHAnsi"/>
+        </w:rPr>
+        <w:t xml:space="preserve">resetting the data structure fields is shown in the node definition above. </w:t>
+      </w:r>
+      <w:r>
+        <w:rPr>
+          <w:rFonts w:asciiTheme="majorHAnsi" w:hAnsiTheme="majorHAnsi" w:cstheme="majorHAnsi"/>
+        </w:rPr>
+        <w:t>The</w:t>
+      </w:r>
+      <w:r>
+        <w:rPr>
+          <w:rFonts w:asciiTheme="majorHAnsi" w:hAnsiTheme="majorHAnsi" w:cstheme="majorHAnsi"/>
+        </w:rPr>
+        <w:t xml:space="preserve"> Sender fault in the Safety Annex for said component is: </w:t>
+      </w:r>
+    </w:p>
+    <w:p>
+      <w:pPr>
+        <w:rPr>
+          <w:rFonts w:asciiTheme="majorHAnsi" w:hAnsiTheme="majorHAnsi" w:cstheme="majorHAnsi"/>
+        </w:rPr>
+      </w:pPr>
+    </w:p>
+    <w:p>
+      <w:pPr>
+        <w:rPr>
+          <w:rFonts w:asciiTheme="majorHAnsi" w:hAnsiTheme="majorHAnsi" w:cstheme="majorHAnsi"/>
+        </w:rPr>
+      </w:pPr>
+      <w:r>
+        <w:rPr>
+          <w:rFonts w:asciiTheme="majorHAnsi" w:hAnsiTheme="majorHAnsi" w:cstheme="majorHAnsi"/>
+        </w:rPr>
+        <w:pict>
+          <v:shape id="_x0000_i1153" type="#_x0000_t75" style="width:425.5pt;height:75pt">
+            <v:imagedata r:id="rId39" o:title="Capture2"/>
+          </v:shape>
+        </w:pict>
+      </w:r>
+    </w:p>
+    <w:p>
+      <w:pPr>
+        <w:rPr>
+          <w:rFonts w:asciiTheme="majorHAnsi" w:hAnsiTheme="majorHAnsi" w:cstheme="majorHAnsi"/>
+        </w:rPr>
+      </w:pPr>
+    </w:p>
+    <w:p>
+      <w:pPr>
+        <w:rPr>
+          <w:rFonts w:asciiTheme="majorHAnsi" w:hAnsiTheme="majorHAnsi" w:cstheme="majorHAnsi"/>
+        </w:rPr>
+      </w:pPr>
+      <w:r>
+        <w:rPr>
+          <w:rFonts w:asciiTheme="majorHAnsi" w:hAnsiTheme="majorHAnsi" w:cstheme="majorHAnsi"/>
+        </w:rPr>
+        <w:t xml:space="preserve">Slightly out of context of this simple example is another node definition that can be found in the example directory (This example is titled PIDByzantineAgreement_v2 and a detailed description of the project is given in Section </w:t>
+      </w:r>
+      <w:r>
+        <w:rPr>
+          <w:rFonts w:asciiTheme="majorHAnsi" w:hAnsiTheme="majorHAnsi" w:cstheme="majorHAnsi"/>
+        </w:rPr>
+        <w:fldChar w:fldCharType="begin"/>
+      </w:r>
+      <w:r>
+        <w:rPr>
+          <w:rFonts w:asciiTheme="majorHAnsi" w:hAnsiTheme="majorHAnsi" w:cstheme="majorHAnsi"/>
+        </w:rPr>
+        <w:instrText xml:space="preserve"> REF _Ref18498736 \r \h </w:instrText>
+      </w:r>
+      <w:r>
+        <w:rPr>
+          <w:rFonts w:asciiTheme="majorHAnsi" w:hAnsiTheme="majorHAnsi" w:cstheme="majorHAnsi"/>
+        </w:rPr>
+      </w:r>
+      <w:r>
+        <w:rPr>
+          <w:rFonts w:asciiTheme="majorHAnsi" w:hAnsiTheme="majorHAnsi" w:cstheme="majorHAnsi"/>
+        </w:rPr>
+        <w:fldChar w:fldCharType="separate"/>
+      </w:r>
+      <w:r>
+        <w:rPr>
+          <w:rFonts w:asciiTheme="majorHAnsi" w:hAnsiTheme="majorHAnsi" w:cstheme="majorHAnsi"/>
+        </w:rPr>
+        <w:t>7.2.4</w:t>
+      </w:r>
+      <w:r>
+        <w:rPr>
+          <w:rFonts w:asciiTheme="majorHAnsi" w:hAnsiTheme="majorHAnsi" w:cstheme="majorHAnsi"/>
+        </w:rPr>
+        <w:fldChar w:fldCharType="end"/>
+      </w:r>
+      <w:r>
+        <w:rPr>
+          <w:rFonts w:asciiTheme="majorHAnsi" w:hAnsiTheme="majorHAnsi" w:cstheme="majorHAnsi"/>
+        </w:rPr>
+        <w:t xml:space="preserve">). The reason this node definition is included here is to show that multiple fields can be altered in a fault, or even given certain conditions, different fields may be altered. </w:t>
+      </w:r>
+    </w:p>
+    <w:p>
+      <w:pPr>
+        <w:rPr>
+          <w:rFonts w:asciiTheme="majorHAnsi" w:hAnsiTheme="majorHAnsi" w:cstheme="majorHAnsi"/>
+        </w:rPr>
+      </w:pPr>
+    </w:p>
+    <w:p>
+      <w:pPr>
+        <w:rPr>
+          <w:rFonts w:asciiTheme="majorHAnsi" w:hAnsiTheme="majorHAnsi" w:cstheme="majorHAnsi"/>
+        </w:rPr>
+      </w:pPr>
+      <w:r>
+        <w:rPr>
+          <w:rFonts w:asciiTheme="majorHAnsi" w:hAnsiTheme="majorHAnsi" w:cstheme="majorHAnsi"/>
+        </w:rPr>
+        <w:pict>
+          <v:shape id="_x0000_i1156" type="#_x0000_t75" style="width:467.5pt;height:142.5pt">
+            <v:imagedata r:id="rId40" o:title="Capture"/>
+          </v:shape>
+        </w:pict>
       </w:r>
     </w:p>
     <w:p>
@@ -36165,8 +36699,11 @@
         <w:pStyle w:val="Heading1"/>
       </w:pPr>
       <w:r>
+        <w:lastRenderedPageBreak/>
         <w:t>In Depth Examples</w:t>
       </w:r>
+      <w:bookmarkStart w:id="119" w:name="_GoBack"/>
+      <w:bookmarkEnd w:id="119"/>
     </w:p>
     <w:p>
       <w:pPr>
@@ -36457,10 +36994,9 @@
         <w:rPr>
           <w:noProof/>
         </w:rPr>
-        <w:lastRenderedPageBreak/>
         <w:pict>
           <v:shape id="_x0000_i1028" type="#_x0000_t75" style="width:467.5pt;height:232.5pt">
-            <v:imagedata r:id="rId34" o:title="sensorSys_full"/>
+            <v:imagedata r:id="rId41" o:title="sensorSys_full"/>
           </v:shape>
         </w:pict>
       </w:r>
@@ -36571,6 +37107,7 @@
         <w:rPr>
           <w:rFonts w:asciiTheme="majorHAnsi" w:hAnsiTheme="majorHAnsi" w:cstheme="majorHAnsi"/>
         </w:rPr>
+        <w:lastRenderedPageBreak/>
         <w:t xml:space="preserve">Note: In the AADL example, there are two implementations of the Reactor System; one with voting and one without. The remainder of this example description deals with the voting case, but it is easy to run the analysis on the non-voting version and compare results. </w:t>
       </w:r>
     </w:p>
@@ -36673,7 +37210,7 @@
         </w:rPr>
         <w:pict>
           <v:shape id="_x0000_i1029" type="#_x0000_t75" style="width:459.5pt;height:137pt">
-            <v:imagedata r:id="rId35" o:title="sensor"/>
+            <v:imagedata r:id="rId42" o:title="sensor"/>
           </v:shape>
         </w:pict>
       </w:r>
@@ -36751,7 +37288,6 @@
         <w:rPr>
           <w:rFonts w:asciiTheme="majorHAnsi" w:hAnsiTheme="majorHAnsi" w:cstheme="majorHAnsi"/>
         </w:rPr>
-        <w:lastRenderedPageBreak/>
         <w:t xml:space="preserve">The higher level subsystem contracts (Pressure Reactor, Temperature Reactor, and Radiation Reactor) verify that the shutdown command is only issued when there are actually high values in the environment. The top level Reactor System checks the actual environmental inputs against the shutdown commands from all subsystems and states that we shut down only when it is necessary. </w:t>
       </w:r>
     </w:p>
@@ -36773,7 +37309,7 @@
         </w:rPr>
         <w:pict>
           <v:shape id="_x0000_i1035" type="#_x0000_t75" style="width:395.5pt;height:200.5pt">
-            <v:imagedata r:id="rId36" o:title="Capture"/>
+            <v:imagedata r:id="rId43" o:title="Capture"/>
           </v:shape>
         </w:pict>
       </w:r>
@@ -36962,7 +37498,7 @@
         </w:rPr>
         <w:pict>
           <v:shape id="_x0000_i1039" type="#_x0000_t75" style="width:377.5pt;height:107.5pt">
-            <v:imagedata r:id="rId37" o:title="Capture"/>
+            <v:imagedata r:id="rId44" o:title="Capture"/>
           </v:shape>
         </w:pict>
       </w:r>
@@ -37188,7 +37724,7 @@
         </w:rPr>
         <w:pict>
           <v:shape id="_x0000_i1045" type="#_x0000_t75" style="width:392.5pt;height:51pt">
-            <v:imagedata r:id="rId38" o:title="Capture"/>
+            <v:imagedata r:id="rId45" o:title="Capture"/>
           </v:shape>
         </w:pict>
       </w:r>
@@ -37265,7 +37801,6 @@
         <w:rPr>
           <w:rFonts w:asciiTheme="majorHAnsi" w:hAnsiTheme="majorHAnsi" w:cstheme="majorHAnsi"/>
         </w:rPr>
-        <w:lastRenderedPageBreak/>
         <w:t xml:space="preserve">For more information on creating fault node definitions, see Section [CREATE THIS SECTION, DANIELLE]. </w:t>
       </w:r>
     </w:p>
@@ -37597,9 +38132,10 @@
         <w:rPr>
           <w:rFonts w:asciiTheme="majorHAnsi" w:hAnsiTheme="majorHAnsi" w:cstheme="majorHAnsi"/>
         </w:rPr>
+        <w:lastRenderedPageBreak/>
         <w:pict>
           <v:shape id="_x0000_i1051" type="#_x0000_t75" style="width:263.5pt;height:165pt">
-            <v:imagedata r:id="rId39" o:title="Capture"/>
+            <v:imagedata r:id="rId46" o:title="Capture"/>
           </v:shape>
         </w:pict>
       </w:r>
@@ -37748,14 +38284,7 @@
         <w:rPr>
           <w:rFonts w:asciiTheme="majorHAnsi" w:hAnsiTheme="majorHAnsi" w:cstheme="majorHAnsi"/>
         </w:rPr>
-        <w:t xml:space="preserve">, the compositional approach verifies from the top down. Thus the top level analysis statement only applies to faults </w:t>
-      </w:r>
-      <w:r>
-        <w:rPr>
-          <w:rFonts w:asciiTheme="majorHAnsi" w:hAnsiTheme="majorHAnsi" w:cstheme="majorHAnsi"/>
-        </w:rPr>
-        <w:lastRenderedPageBreak/>
-        <w:t xml:space="preserve">within the top level. In this example, there are none. All faults are located on leaf level components one layer removed from the top. Thus, each analysis statement in the implementations must constrain the number of faults active </w:t>
+        <w:t xml:space="preserve">, the compositional approach verifies from the top down. Thus the top level analysis statement only applies to faults within the top level. In this example, there are none. All faults are located on leaf level components one layer removed from the top. Thus, each analysis statement in the implementations must constrain the number of faults active </w:t>
       </w:r>
       <w:r>
         <w:rPr>
@@ -38071,9 +38600,10 @@
         <w:rPr>
           <w:rFonts w:asciiTheme="majorHAnsi" w:hAnsiTheme="majorHAnsi" w:cstheme="majorHAnsi"/>
         </w:rPr>
+        <w:lastRenderedPageBreak/>
         <w:pict>
           <v:shape id="_x0000_i1062" type="#_x0000_t75" style="width:468pt;height:229pt">
-            <v:imagedata r:id="rId40" o:title="Capture"/>
+            <v:imagedata r:id="rId47" o:title="Capture"/>
           </v:shape>
         </w:pict>
       </w:r>
@@ -38147,10 +38677,9 @@
         <w:jc w:val="center"/>
       </w:pPr>
       <w:r>
-        <w:lastRenderedPageBreak/>
         <w:pict>
           <v:shape id="_x0000_i1064" type="#_x0000_t75" style="width:468pt;height:228pt">
-            <v:imagedata r:id="rId41" o:title="Capture"/>
+            <v:imagedata r:id="rId48" o:title="Capture"/>
           </v:shape>
         </w:pict>
       </w:r>
@@ -38281,6 +38810,7 @@
         <w:rPr>
           <w:rFonts w:asciiTheme="majorHAnsi" w:hAnsiTheme="majorHAnsi" w:cstheme="majorHAnsi"/>
         </w:rPr>
+        <w:lastRenderedPageBreak/>
         <w:t>By entering a fault number constraint at this level (</w:t>
       </w:r>
       <w:proofErr w:type="spellStart"/>
@@ -38618,7 +39148,6 @@
         <w:rPr>
           <w:rFonts w:asciiTheme="majorHAnsi" w:hAnsiTheme="majorHAnsi" w:cstheme="majorHAnsi"/>
         </w:rPr>
-        <w:lastRenderedPageBreak/>
         <w:t>Select in menu: AGREE -&gt; Verify all layers (or Verify single layer)</w:t>
       </w:r>
     </w:p>
@@ -39332,7 +39861,6 @@
         <w:rPr>
           <w:rFonts w:asciiTheme="majorHAnsi" w:hAnsiTheme="majorHAnsi" w:cstheme="majorHAnsi"/>
         </w:rPr>
-        <w:lastRenderedPageBreak/>
         <w:t>Select in menu: AGREE -&gt; Generate Minimal Cut Sets.</w:t>
       </w:r>
     </w:p>
@@ -39752,7 +40280,16 @@
           <w:sz w:val="24"/>
           <w:szCs w:val="24"/>
         </w:rPr>
-        <w:t>, that fans out to 4 components (B, C, D, and E). Each of those components has an input. (Note: in the architectural model, the circular “CN” nodes are not present.  It is simply a connection from component A to the other 4 components.)</w:t>
+        <w:t xml:space="preserve">, that fans out to 4 components (B, C, D, and E). Each of those </w:t>
+      </w:r>
+      <w:r>
+        <w:rPr>
+          <w:rFonts w:asciiTheme="majorHAnsi" w:hAnsiTheme="majorHAnsi" w:cstheme="majorHAnsi"/>
+          <w:sz w:val="24"/>
+          <w:szCs w:val="24"/>
+        </w:rPr>
+        <w:lastRenderedPageBreak/>
+        <w:t>components has an input. (Note: in the architectural model, the circular “CN” nodes are not present.  It is simply a connection from component A to the other 4 components.)</w:t>
       </w:r>
     </w:p>
     <w:p>
@@ -39765,7 +40302,6 @@
         <w:rPr>
           <w:noProof/>
         </w:rPr>
-        <w:lastRenderedPageBreak/>
         <w:drawing>
           <wp:inline distT="0" distB="0" distL="0" distR="0" wp14:anchorId="663FF7E1" wp14:editId="3F155E56">
             <wp:extent cx="4584700" cy="5346700"/>
@@ -39784,7 +40320,7 @@
                     </pic:cNvPicPr>
                   </pic:nvPicPr>
                   <pic:blipFill>
-                    <a:blip r:embed="rId42">
+                    <a:blip r:embed="rId49">
                       <a:extLst>
                         <a:ext uri="{28A0092B-C50C-407E-A947-70E740481C1C}">
                           <a14:useLocalDpi xmlns:a14="http://schemas.microsoft.com/office/drawing/2010/main" val="0"/>
@@ -40692,7 +41228,16 @@
           <w:bCs/>
           <w:color w:val="auto"/>
         </w:rPr>
-        <w:t xml:space="preserve">). This can be interpreted as some connected components may only see the previous value of Comp A output and others may see the correct value </w:t>
+        <w:t xml:space="preserve">). This can be interpreted as some connected components may only see </w:t>
+      </w:r>
+      <w:r>
+        <w:rPr>
+          <w:rFonts w:asciiTheme="majorHAnsi" w:hAnsiTheme="majorHAnsi" w:cstheme="majorHAnsi"/>
+          <w:bCs/>
+          <w:color w:val="auto"/>
+        </w:rPr>
+        <w:lastRenderedPageBreak/>
+        <w:t xml:space="preserve">the previous value of Comp A output and others may see the correct value </w:t>
       </w:r>
       <w:r>
         <w:rPr>
@@ -40735,7 +41280,6 @@
           <w:bCs/>
           <w:color w:val="auto"/>
         </w:rPr>
-        <w:lastRenderedPageBreak/>
         <w:t>This fault definition is injected into the communication nodes and which connected components see a failure value is completely nondeterministic. Any number of the communication node faults (0…all) may be active upon activation of the main asymmetric fault.</w:t>
       </w:r>
     </w:p>
@@ -41132,6 +41676,7 @@
         <w:rPr>
           <w:rFonts w:asciiTheme="majorHAnsi" w:hAnsiTheme="majorHAnsi" w:cstheme="majorHAnsi"/>
         </w:rPr>
+        <w:lastRenderedPageBreak/>
         <w:t xml:space="preserve">Each node reports to the top level what color they have seen. In the nominal case, every receiving node will see the same value, since it is a single fanned output. </w:t>
       </w:r>
     </w:p>
@@ -41152,7 +41697,6 @@
         <w:rPr>
           <w:rFonts w:asciiTheme="majorHAnsi" w:hAnsiTheme="majorHAnsi" w:cstheme="majorHAnsi"/>
         </w:rPr>
-        <w:lastRenderedPageBreak/>
         <w:t>Without any mitigation strategy, it is clear that an asymmetric fault will cause the receiving nodes to report different colors to the top level. Thus any contracts stating that they see the same thing will be violated</w:t>
       </w:r>
       <w:r>
@@ -41196,7 +41740,7 @@
                     </pic:cNvPicPr>
                   </pic:nvPicPr>
                   <pic:blipFill>
-                    <a:blip r:embed="rId43">
+                    <a:blip r:embed="rId50">
                       <a:extLst>
                         <a:ext uri="{28A0092B-C50C-407E-A947-70E740481C1C}">
                           <a14:useLocalDpi xmlns:a14="http://schemas.microsoft.com/office/drawing/2010/main" val="0"/>
@@ -41361,6 +41905,7 @@
         <w:rPr>
           <w:noProof/>
         </w:rPr>
+        <w:lastRenderedPageBreak/>
         <w:drawing>
           <wp:inline distT="0" distB="0" distL="0" distR="0" wp14:anchorId="510D9A8C" wp14:editId="11EEC1FB">
             <wp:extent cx="5937250" cy="3181350"/>
@@ -41379,7 +41924,7 @@
                     </pic:cNvPicPr>
                   </pic:nvPicPr>
                   <pic:blipFill>
-                    <a:blip r:embed="rId44">
+                    <a:blip r:embed="rId51">
                       <a:extLst>
                         <a:ext uri="{28A0092B-C50C-407E-A947-70E740481C1C}">
                           <a14:useLocalDpi xmlns:a14="http://schemas.microsoft.com/office/drawing/2010/main" val="0"/>
@@ -41422,15 +41967,7 @@
           <w:rFonts w:asciiTheme="majorHAnsi" w:hAnsiTheme="majorHAnsi" w:cstheme="majorHAnsi"/>
           <w:color w:val="auto"/>
         </w:rPr>
-        <w:t xml:space="preserve">Notice that in this strategy, if two of the receiving nodes were to receive the erroneous value “blue,” that the majority vote would have them all agree on blue as the color. This is a faulty </w:t>
-      </w:r>
-      <w:r>
-        <w:rPr>
-          <w:rFonts w:asciiTheme="majorHAnsi" w:hAnsiTheme="majorHAnsi" w:cstheme="majorHAnsi"/>
-          <w:color w:val="auto"/>
-        </w:rPr>
-        <w:lastRenderedPageBreak/>
-        <w:t xml:space="preserve">value, but as long as all nodes respond the same, it is following the mitigation strategy. (Recall the goal: </w:t>
+        <w:t xml:space="preserve">Notice that in this strategy, if two of the receiving nodes were to receive the erroneous value “blue,” that the majority vote would have them all agree on blue as the color. This is a faulty value, but as long as all nodes respond the same, it is following the mitigation strategy. (Recall the goal: </w:t>
       </w:r>
       <w:r>
         <w:rPr>
@@ -41491,7 +42028,7 @@
         </w:rPr>
         <w:pict>
           <v:shape id="_x0000_i1084" type="#_x0000_t75" style="width:346pt;height:30pt">
-            <v:imagedata r:id="rId45" o:title="Capture2"/>
+            <v:imagedata r:id="rId52" o:title="Capture2"/>
           </v:shape>
         </w:pict>
       </w:r>
@@ -41565,9 +42102,10 @@
         <w:rPr>
           <w:rFonts w:asciiTheme="majorHAnsi" w:hAnsiTheme="majorHAnsi" w:cstheme="majorHAnsi"/>
         </w:rPr>
+        <w:lastRenderedPageBreak/>
         <w:pict>
           <v:shape id="_x0000_i1085" type="#_x0000_t75" style="width:350pt;height:189.5pt">
-            <v:imagedata r:id="rId46" o:title="Capture"/>
+            <v:imagedata r:id="rId53" o:title="Capture"/>
           </v:shape>
         </w:pict>
       </w:r>
@@ -41683,7 +42221,7 @@
         </w:rPr>
         <w:pict>
           <v:shape id="_x0000_i1086" type="#_x0000_t75" style="width:431pt;height:75.5pt">
-            <v:imagedata r:id="rId47" o:title="Capture3"/>
+            <v:imagedata r:id="rId54" o:title="Capture3"/>
           </v:shape>
         </w:pict>
       </w:r>
@@ -41700,34 +42238,34 @@
           <w:rFonts w:asciiTheme="majorHAnsi" w:hAnsiTheme="majorHAnsi" w:cstheme="majorHAnsi"/>
           <w:color w:val="auto"/>
         </w:rPr>
+        <w:t xml:space="preserve">The first guarantee covers case 1 and will be violated in the presence of any asymmetric fault. This is expected. </w:t>
+      </w:r>
+    </w:p>
+    <w:p>
+      <w:pPr>
+        <w:rPr>
+          <w:rFonts w:asciiTheme="majorHAnsi" w:hAnsiTheme="majorHAnsi" w:cstheme="majorHAnsi"/>
+          <w:color w:val="auto"/>
+        </w:rPr>
+      </w:pPr>
+    </w:p>
+    <w:p>
+      <w:pPr>
+        <w:jc w:val="center"/>
+        <w:rPr>
+          <w:rFonts w:asciiTheme="majorHAnsi" w:hAnsiTheme="majorHAnsi" w:cstheme="majorHAnsi"/>
+          <w:color w:val="auto"/>
+        </w:rPr>
+      </w:pPr>
+      <w:r>
+        <w:rPr>
+          <w:rFonts w:asciiTheme="majorHAnsi" w:hAnsiTheme="majorHAnsi" w:cstheme="majorHAnsi"/>
+          <w:color w:val="auto"/>
+        </w:rPr>
         <w:lastRenderedPageBreak/>
-        <w:t xml:space="preserve">The first guarantee covers case 1 and will be violated in the presence of any asymmetric fault. This is expected. </w:t>
-      </w:r>
-    </w:p>
-    <w:p>
-      <w:pPr>
-        <w:rPr>
-          <w:rFonts w:asciiTheme="majorHAnsi" w:hAnsiTheme="majorHAnsi" w:cstheme="majorHAnsi"/>
-          <w:color w:val="auto"/>
-        </w:rPr>
-      </w:pPr>
-    </w:p>
-    <w:p>
-      <w:pPr>
-        <w:jc w:val="center"/>
-        <w:rPr>
-          <w:rFonts w:asciiTheme="majorHAnsi" w:hAnsiTheme="majorHAnsi" w:cstheme="majorHAnsi"/>
-          <w:color w:val="auto"/>
-        </w:rPr>
-      </w:pPr>
-      <w:r>
-        <w:rPr>
-          <w:rFonts w:asciiTheme="majorHAnsi" w:hAnsiTheme="majorHAnsi" w:cstheme="majorHAnsi"/>
-          <w:color w:val="auto"/>
-        </w:rPr>
         <w:pict>
           <v:shape id="_x0000_i1087" type="#_x0000_t75" style="width:366pt;height:270pt">
-            <v:imagedata r:id="rId48" o:title="Capture4"/>
+            <v:imagedata r:id="rId55" o:title="Capture4"/>
           </v:shape>
         </w:pict>
       </w:r>
@@ -41861,7 +42399,7 @@
         </w:rPr>
         <w:pict>
           <v:shape id="_x0000_i1088" type="#_x0000_t75" style="width:456pt;height:76pt">
-            <v:imagedata r:id="rId49" o:title="Capture"/>
+            <v:imagedata r:id="rId56" o:title="Capture"/>
           </v:shape>
         </w:pict>
       </w:r>
@@ -41880,7 +42418,7 @@
         </w:rPr>
         <w:pict>
           <v:shape id="_x0000_i1089" type="#_x0000_t75" style="width:420pt;height:76.5pt">
-            <v:imagedata r:id="rId50" o:title="Capture2"/>
+            <v:imagedata r:id="rId57" o:title="Capture2"/>
           </v:shape>
         </w:pict>
       </w:r>
@@ -41931,7 +42469,6 @@
           <w:sz w:val="24"/>
           <w:szCs w:val="24"/>
         </w:rPr>
-        <w:lastRenderedPageBreak/>
         <w:t xml:space="preserve">Nominal model: Both top level guarantees are verified. All nodes output the correct value and all agree. </w:t>
       </w:r>
     </w:p>
@@ -41954,6 +42491,7 @@
           <w:sz w:val="24"/>
           <w:szCs w:val="24"/>
         </w:rPr>
+        <w:lastRenderedPageBreak/>
         <w:t xml:space="preserve">Fault model with one active fault: The first guarantee (when no fault is present, all 4 nodes agree) fails. This is expected when faults are present. The second guarantee (all non-failed nodes agree) is verified with one active fault. </w:t>
       </w:r>
     </w:p>
@@ -42299,7 +42837,7 @@
                     </pic:cNvPicPr>
                   </pic:nvPicPr>
                   <pic:blipFill>
-                    <a:blip r:embed="rId51">
+                    <a:blip r:embed="rId58">
                       <a:extLst>
                         <a:ext uri="{28A0092B-C50C-407E-A947-70E740481C1C}">
                           <a14:useLocalDpi xmlns:a14="http://schemas.microsoft.com/office/drawing/2010/main" val="0"/>
@@ -42405,52 +42943,52 @@
         <w:rPr>
           <w:rFonts w:asciiTheme="majorHAnsi" w:hAnsiTheme="majorHAnsi" w:cstheme="majorHAnsi"/>
         </w:rPr>
+        <w:t>The output of the nodes (</w:t>
+      </w:r>
+      <w:proofErr w:type="spellStart"/>
+      <w:r>
+        <w:rPr>
+          <w:rFonts w:asciiTheme="majorHAnsi" w:hAnsiTheme="majorHAnsi" w:cstheme="majorHAnsi"/>
+        </w:rPr>
+        <w:t>Node_Out</w:t>
+      </w:r>
+      <w:proofErr w:type="spellEnd"/>
+      <w:r>
+        <w:rPr>
+          <w:rFonts w:asciiTheme="majorHAnsi" w:hAnsiTheme="majorHAnsi" w:cstheme="majorHAnsi"/>
+        </w:rPr>
+        <w:t xml:space="preserve">) is a data port that passes a </w:t>
+      </w:r>
+      <w:proofErr w:type="spellStart"/>
+      <w:r>
+        <w:rPr>
+          <w:rFonts w:asciiTheme="majorHAnsi" w:hAnsiTheme="majorHAnsi" w:cstheme="majorHAnsi"/>
+        </w:rPr>
+        <w:t>Node_Msg</w:t>
+      </w:r>
+      <w:proofErr w:type="spellEnd"/>
+      <w:r>
+        <w:rPr>
+          <w:rFonts w:asciiTheme="majorHAnsi" w:hAnsiTheme="majorHAnsi" w:cstheme="majorHAnsi"/>
+        </w:rPr>
+        <w:t xml:space="preserve"> data structure. This structure has 4 fields corresponding to a specific node and its PID message. </w:t>
+      </w:r>
+    </w:p>
+    <w:p>
+      <w:pPr>
+        <w:jc w:val="center"/>
+        <w:rPr>
+          <w:rFonts w:asciiTheme="majorHAnsi" w:hAnsiTheme="majorHAnsi" w:cstheme="majorHAnsi"/>
+        </w:rPr>
+      </w:pPr>
+      <w:r>
+        <w:rPr>
+          <w:rFonts w:asciiTheme="majorHAnsi" w:hAnsiTheme="majorHAnsi" w:cstheme="majorHAnsi"/>
+        </w:rPr>
         <w:lastRenderedPageBreak/>
-        <w:t>The output of the nodes (</w:t>
-      </w:r>
-      <w:proofErr w:type="spellStart"/>
-      <w:r>
-        <w:rPr>
-          <w:rFonts w:asciiTheme="majorHAnsi" w:hAnsiTheme="majorHAnsi" w:cstheme="majorHAnsi"/>
-        </w:rPr>
-        <w:t>Node_Out</w:t>
-      </w:r>
-      <w:proofErr w:type="spellEnd"/>
-      <w:r>
-        <w:rPr>
-          <w:rFonts w:asciiTheme="majorHAnsi" w:hAnsiTheme="majorHAnsi" w:cstheme="majorHAnsi"/>
-        </w:rPr>
-        <w:t xml:space="preserve">) is a data port that passes a </w:t>
-      </w:r>
-      <w:proofErr w:type="spellStart"/>
-      <w:r>
-        <w:rPr>
-          <w:rFonts w:asciiTheme="majorHAnsi" w:hAnsiTheme="majorHAnsi" w:cstheme="majorHAnsi"/>
-        </w:rPr>
-        <w:t>Node_Msg</w:t>
-      </w:r>
-      <w:proofErr w:type="spellEnd"/>
-      <w:r>
-        <w:rPr>
-          <w:rFonts w:asciiTheme="majorHAnsi" w:hAnsiTheme="majorHAnsi" w:cstheme="majorHAnsi"/>
-        </w:rPr>
-        <w:t xml:space="preserve"> data structure. This structure has 4 fields corresponding to a specific node and its PID message. </w:t>
-      </w:r>
-    </w:p>
-    <w:p>
-      <w:pPr>
-        <w:jc w:val="center"/>
-        <w:rPr>
-          <w:rFonts w:asciiTheme="majorHAnsi" w:hAnsiTheme="majorHAnsi" w:cstheme="majorHAnsi"/>
-        </w:rPr>
-      </w:pPr>
-      <w:r>
-        <w:rPr>
-          <w:rFonts w:asciiTheme="majorHAnsi" w:hAnsiTheme="majorHAnsi" w:cstheme="majorHAnsi"/>
-        </w:rPr>
         <w:pict>
           <v:shape id="_x0000_i1095" type="#_x0000_t75" style="width:249.5pt;height:87.5pt">
-            <v:imagedata r:id="rId52" o:title="Capture"/>
+            <v:imagedata r:id="rId59" o:title="Capture"/>
           </v:shape>
         </w:pict>
       </w:r>
@@ -42632,7 +43170,7 @@
         </w:rPr>
         <w:pict>
           <v:shape id="_x0000_i1094" type="#_x0000_t75" style="width:454.5pt;height:156.5pt">
-            <v:imagedata r:id="rId53" o:title="Capture"/>
+            <v:imagedata r:id="rId60" o:title="Capture"/>
           </v:shape>
         </w:pict>
       </w:r>
@@ -42725,10 +43263,9 @@
         <w:rPr>
           <w:rFonts w:asciiTheme="majorHAnsi" w:hAnsiTheme="majorHAnsi" w:cstheme="majorHAnsi"/>
         </w:rPr>
-        <w:lastRenderedPageBreak/>
         <w:pict>
           <v:shape id="_x0000_i1106" type="#_x0000_t75" style="width:408.5pt;height:66pt">
-            <v:imagedata r:id="rId54" o:title="Capture"/>
+            <v:imagedata r:id="rId61" o:title="Capture"/>
           </v:shape>
         </w:pict>
       </w:r>
@@ -42743,6 +43280,7 @@
         <w:rPr>
           <w:rFonts w:asciiTheme="majorHAnsi" w:hAnsiTheme="majorHAnsi" w:cstheme="majorHAnsi"/>
         </w:rPr>
+        <w:lastRenderedPageBreak/>
         <w:t xml:space="preserve">The second variety of contract at the top level is: </w:t>
       </w:r>
     </w:p>
@@ -42766,7 +43304,7 @@
         </w:rPr>
         <w:pict>
           <v:shape id="_x0000_i1108" type="#_x0000_t75" style="width:395pt;height:201pt">
-            <v:imagedata r:id="rId55" o:title="Capture"/>
+            <v:imagedata r:id="rId62" o:title="Capture"/>
           </v:shape>
         </w:pict>
       </w:r>
@@ -42880,7 +43418,7 @@
         </w:rPr>
         <w:pict>
           <v:shape id="_x0000_i1096" type="#_x0000_t75" style="width:449pt;height:109pt">
-            <v:imagedata r:id="rId56" o:title="Capture"/>
+            <v:imagedata r:id="rId63" o:title="Capture"/>
           </v:shape>
         </w:pict>
       </w:r>
@@ -42980,7 +43518,7 @@
         <w:lastRenderedPageBreak/>
         <w:pict>
           <v:shape id="_x0000_i1097" type="#_x0000_t75" style="width:373.5pt;height:181pt">
-            <v:imagedata r:id="rId57" o:title="Capture"/>
+            <v:imagedata r:id="rId64" o:title="Capture"/>
           </v:shape>
         </w:pict>
       </w:r>
@@ -43026,7 +43564,7 @@
       <w:r>
         <w:pict>
           <v:shape id="_x0000_i1098" type="#_x0000_t75" style="width:468pt;height:140.5pt">
-            <v:imagedata r:id="rId58" o:title="Capture"/>
+            <v:imagedata r:id="rId65" o:title="Capture"/>
           </v:shape>
         </w:pict>
       </w:r>
@@ -43816,7 +44354,7 @@
                     <pic:cNvPicPr preferRelativeResize="0"/>
                   </pic:nvPicPr>
                   <pic:blipFill>
-                    <a:blip r:embed="rId59"/>
+                    <a:blip r:embed="rId66"/>
                     <a:srcRect/>
                     <a:stretch>
                       <a:fillRect/>
@@ -43996,7 +44534,7 @@
         </w:rPr>
         <w:t xml:space="preserve">Binary releases of the OSATE tool suite for different platforms are available at: </w:t>
       </w:r>
-      <w:hyperlink r:id="rId60" w:history="1">
+      <w:hyperlink r:id="rId67" w:history="1">
         <w:r>
           <w:rPr>
             <w:rStyle w:val="Hyperlink"/>
@@ -44023,7 +44561,7 @@
         </w:rPr>
         <w:t xml:space="preserve">, available for download from </w:t>
       </w:r>
-      <w:hyperlink r:id="rId61" w:history="1">
+      <w:hyperlink r:id="rId68" w:history="1">
         <w:r>
           <w:rPr>
             <w:rStyle w:val="Hyperlink"/>
@@ -44149,7 +44687,7 @@
                     <pic:cNvPicPr preferRelativeResize="0"/>
                   </pic:nvPicPr>
                   <pic:blipFill>
-                    <a:blip r:embed="rId62"/>
+                    <a:blip r:embed="rId69"/>
                     <a:srcRect/>
                     <a:stretch>
                       <a:fillRect/>
@@ -44538,7 +45076,7 @@
           <w:rFonts w:asciiTheme="majorHAnsi" w:eastAsia="Calibri" w:hAnsiTheme="majorHAnsi" w:cs="Calibri"/>
         </w:rPr>
       </w:pPr>
-      <w:hyperlink r:id="rId63" w:history="1">
+      <w:hyperlink r:id="rId70" w:history="1">
         <w:r>
           <w:rPr>
             <w:rStyle w:val="Hyperlink"/>
@@ -44862,7 +45400,7 @@
                     </pic:cNvPicPr>
                   </pic:nvPicPr>
                   <pic:blipFill>
-                    <a:blip r:embed="rId64">
+                    <a:blip r:embed="rId71">
                       <a:extLst>
                         <a:ext uri="{28A0092B-C50C-407E-A947-70E740481C1C}">
                           <a14:useLocalDpi xmlns:a14="http://schemas.microsoft.com/office/drawing/2010/main" val="0"/>
@@ -45054,7 +45592,7 @@
         </w:rPr>
         <w:t xml:space="preserve"> install page at: </w:t>
       </w:r>
-      <w:hyperlink r:id="rId65">
+      <w:hyperlink r:id="rId72">
         <w:r>
           <w:rPr>
             <w:rFonts w:asciiTheme="majorHAnsi" w:eastAsia="Calibri" w:hAnsiTheme="majorHAnsi" w:cs="Calibri"/>
@@ -45098,7 +45636,7 @@
         </w:rPr>
         <w:t xml:space="preserve">To download Z3, navigate to the z3 install page at: </w:t>
       </w:r>
-      <w:hyperlink r:id="rId66">
+      <w:hyperlink r:id="rId73">
         <w:r>
           <w:rPr>
             <w:rFonts w:asciiTheme="majorHAnsi" w:eastAsia="Calibri" w:hAnsiTheme="majorHAnsi" w:cs="Calibri"/>
@@ -45149,7 +45687,7 @@
         </w:rPr>
         <w:t xml:space="preserve"> </w:t>
       </w:r>
-      <w:hyperlink r:id="rId67">
+      <w:hyperlink r:id="rId74">
         <w:r>
           <w:rPr>
             <w:rFonts w:asciiTheme="majorHAnsi" w:eastAsia="Calibri" w:hAnsiTheme="majorHAnsi" w:cs="Calibri"/>
@@ -45173,7 +45711,7 @@
         </w:rPr>
         <w:t xml:space="preserve">for Linux, and see </w:t>
       </w:r>
-      <w:hyperlink r:id="rId68" w:anchor=".VszAv_krJph">
+      <w:hyperlink r:id="rId75" w:anchor=".VszAv_krJph">
         <w:r>
           <w:rPr>
             <w:rFonts w:asciiTheme="majorHAnsi" w:eastAsia="Calibri" w:hAnsiTheme="majorHAnsi" w:cs="Calibri"/>
@@ -45343,7 +45881,7 @@
                     <pic:cNvPicPr preferRelativeResize="0"/>
                   </pic:nvPicPr>
                   <pic:blipFill>
-                    <a:blip r:embed="rId69"/>
+                    <a:blip r:embed="rId76"/>
                     <a:srcRect/>
                     <a:stretch>
                       <a:fillRect/>
@@ -45538,7 +46076,7 @@
                     <pic:cNvPicPr preferRelativeResize="0"/>
                   </pic:nvPicPr>
                   <pic:blipFill>
-                    <a:blip r:embed="rId70"/>
+                    <a:blip r:embed="rId77"/>
                     <a:srcRect/>
                     <a:stretch>
                       <a:fillRect/>
@@ -45774,7 +46312,7 @@
                     <pic:cNvPicPr preferRelativeResize="0"/>
                   </pic:nvPicPr>
                   <pic:blipFill>
-                    <a:blip r:embed="rId71"/>
+                    <a:blip r:embed="rId78"/>
                     <a:srcRect/>
                     <a:stretch>
                       <a:fillRect/>
@@ -46089,7 +46627,7 @@
         <w:lastRenderedPageBreak/>
         <w:pict>
           <v:shape id="_x0000_i1027" type="#_x0000_t75" style="width:374.5pt;height:324pt">
-            <v:imagedata r:id="rId72" o:title="preferences"/>
+            <v:imagedata r:id="rId79" o:title="preferences"/>
           </v:shape>
         </w:pict>
       </w:r>
@@ -46299,7 +46837,7 @@
           <w:rFonts w:asciiTheme="majorHAnsi" w:hAnsiTheme="majorHAnsi" w:cstheme="majorHAnsi"/>
         </w:rPr>
       </w:pPr>
-      <w:hyperlink r:id="rId73" w:history="1">
+      <w:hyperlink r:id="rId80" w:history="1">
         <w:r>
           <w:rPr>
             <w:rStyle w:val="Hyperlink"/>
@@ -52390,7 +52928,7 @@
 </file>
 
 <file path=customXml/itemProps1.xml><?xml version="1.0" encoding="utf-8"?>
-<ds:datastoreItem xmlns:ds="http://schemas.openxmlformats.org/officeDocument/2006/customXml" ds:itemID="{690A8E88-0C82-47F4-AFA2-5524BBA08DD6}">
+<ds:datastoreItem xmlns:ds="http://schemas.openxmlformats.org/officeDocument/2006/customXml" ds:itemID="{F2EB99A7-FE15-4966-A4B6-A2BFD049A361}">
   <ds:schemaRefs>
     <ds:schemaRef ds:uri="http://schemas.openxmlformats.org/officeDocument/2006/bibliography"/>
   </ds:schemaRefs>

</xml_diff>

<commit_message>
DS: Added 'other info' section.
</commit_message>
<xml_diff>
--- a/doc/SafetyAnnexUsersGuide/SafetyAnnexUsersGuide.docx
+++ b/doc/SafetyAnnexUsersGuide/SafetyAnnexUsersGuide.docx
@@ -29688,8 +29688,8 @@
         <w:pStyle w:val="Heading4"/>
       </w:pPr>
       <w:bookmarkStart w:id="83" w:name="_Ref13575755"/>
-      <w:bookmarkStart w:id="84" w:name="_Ref509392770"/>
-      <w:bookmarkStart w:id="85" w:name="_Toc18580606"/>
+      <w:bookmarkStart w:id="84" w:name="_Toc18580606"/>
+      <w:bookmarkStart w:id="85" w:name="_Ref509392770"/>
       <w:r>
         <w:t>Propagate-</w:t>
       </w:r>
@@ -29697,7 +29697,7 @@
         <w:t>Type Statement</w:t>
       </w:r>
       <w:bookmarkEnd w:id="83"/>
-      <w:bookmarkEnd w:id="85"/>
+      <w:bookmarkEnd w:id="84"/>
     </w:p>
     <w:p>
       <w:pPr>
@@ -30479,7 +30479,7 @@
       <w:r>
         <w:t>Statement</w:t>
       </w:r>
-      <w:bookmarkEnd w:id="84"/>
+      <w:bookmarkEnd w:id="85"/>
       <w:bookmarkEnd w:id="90"/>
       <w:bookmarkEnd w:id="91"/>
     </w:p>
@@ -32447,8 +32447,6 @@
         </w:rPr>
         <w:t xml:space="preserve">, the user can specify the maximum number of active faults in a system. In this way, it can be determined if the system is resilient to a certain number of faults. </w:t>
       </w:r>
-      <w:bookmarkStart w:id="103" w:name="_GoBack"/>
-      <w:bookmarkEnd w:id="103"/>
     </w:p>
     <w:p>
       <w:pPr>
@@ -32649,9 +32647,9 @@
           <w:szCs w:val="24"/>
         </w:rPr>
       </w:pPr>
-      <w:bookmarkStart w:id="104" w:name="_Ref509392264"/>
-      <w:bookmarkStart w:id="105" w:name="_Toc509494722"/>
-      <w:bookmarkStart w:id="106" w:name="_Toc18580674"/>
+      <w:bookmarkStart w:id="103" w:name="_Ref509392264"/>
+      <w:bookmarkStart w:id="104" w:name="_Toc509494722"/>
+      <w:bookmarkStart w:id="105" w:name="_Toc18580674"/>
       <w:r>
         <w:rPr>
           <w:sz w:val="24"/>
@@ -32695,7 +32693,7 @@
         </w:rPr>
         <w:fldChar w:fldCharType="end"/>
       </w:r>
-      <w:bookmarkEnd w:id="104"/>
+      <w:bookmarkEnd w:id="103"/>
       <w:r>
         <w:rPr>
           <w:sz w:val="24"/>
@@ -32717,8 +32715,8 @@
         </w:rPr>
         <w:t xml:space="preserve"> Example</w:t>
       </w:r>
+      <w:bookmarkEnd w:id="104"/>
       <w:bookmarkEnd w:id="105"/>
-      <w:bookmarkEnd w:id="106"/>
     </w:p>
     <w:p>
       <w:pPr>
@@ -32880,13 +32878,13 @@
       <w:pPr>
         <w:pStyle w:val="Heading4"/>
       </w:pPr>
-      <w:bookmarkStart w:id="107" w:name="_Ref509393241"/>
-      <w:bookmarkStart w:id="108" w:name="_Toc18580612"/>
+      <w:bookmarkStart w:id="106" w:name="_Ref509393241"/>
+      <w:bookmarkStart w:id="107" w:name="_Toc18580612"/>
       <w:r>
         <w:t>Probabilistic Analysis</w:t>
       </w:r>
+      <w:bookmarkEnd w:id="106"/>
       <w:bookmarkEnd w:id="107"/>
-      <w:bookmarkEnd w:id="108"/>
     </w:p>
     <w:p>
       <w:pPr>
@@ -33220,9 +33218,9 @@
           <w:szCs w:val="24"/>
         </w:rPr>
       </w:pPr>
-      <w:bookmarkStart w:id="109" w:name="_Ref509392111"/>
-      <w:bookmarkStart w:id="110" w:name="_Toc509494723"/>
-      <w:bookmarkStart w:id="111" w:name="_Toc18580675"/>
+      <w:bookmarkStart w:id="108" w:name="_Ref509392111"/>
+      <w:bookmarkStart w:id="109" w:name="_Toc509494723"/>
+      <w:bookmarkStart w:id="110" w:name="_Toc18580675"/>
       <w:r>
         <w:rPr>
           <w:sz w:val="24"/>
@@ -33266,7 +33264,7 @@
         </w:rPr>
         <w:fldChar w:fldCharType="end"/>
       </w:r>
-      <w:bookmarkEnd w:id="109"/>
+      <w:bookmarkEnd w:id="108"/>
       <w:r>
         <w:rPr>
           <w:sz w:val="24"/>
@@ -33274,8 +33272,8 @@
         </w:rPr>
         <w:t>: Probability Threshold Example</w:t>
       </w:r>
+      <w:bookmarkEnd w:id="109"/>
       <w:bookmarkEnd w:id="110"/>
-      <w:bookmarkEnd w:id="111"/>
     </w:p>
     <w:p>
       <w:pPr>
@@ -33444,13 +33442,13 @@
       <w:pPr>
         <w:pStyle w:val="Heading3"/>
       </w:pPr>
-      <w:bookmarkStart w:id="112" w:name="_Ref18580357"/>
-      <w:bookmarkStart w:id="113" w:name="_Toc18580613"/>
+      <w:bookmarkStart w:id="111" w:name="_Ref18580357"/>
+      <w:bookmarkStart w:id="112" w:name="_Toc18580613"/>
       <w:r>
         <w:t>Fault Activation Statement</w:t>
       </w:r>
+      <w:bookmarkEnd w:id="111"/>
       <w:bookmarkEnd w:id="112"/>
-      <w:bookmarkEnd w:id="113"/>
     </w:p>
     <w:p>
       <w:pPr>
@@ -33489,7 +33487,7 @@
           <w:rFonts w:asciiTheme="majorHAnsi" w:hAnsiTheme="majorHAnsi" w:cstheme="majorHAnsi"/>
         </w:rPr>
         <w:pict>
-          <v:shape id="_x0000_i1109" type="#_x0000_t75" style="width:121.5pt;height:18pt">
+          <v:shape id="_x0000_i1027" type="#_x0000_t75" style="width:121.5pt;height:18pt">
             <v:imagedata r:id="rId26" o:title="Capture"/>
           </v:shape>
         </w:pict>
@@ -33527,7 +33525,7 @@
           <w:rFonts w:asciiTheme="majorHAnsi" w:hAnsiTheme="majorHAnsi" w:cstheme="majorHAnsi"/>
         </w:rPr>
         <w:pict>
-          <v:shape id="_x0000_i1110" type="#_x0000_t75" style="width:362pt;height:18.5pt">
+          <v:shape id="_x0000_i1028" type="#_x0000_t75" style="width:362pt;height:18.5pt">
             <v:imagedata r:id="rId27" o:title="Capture"/>
           </v:shape>
         </w:pict>
@@ -33592,7 +33590,7 @@
         </w:rPr>
         <w:lastRenderedPageBreak/>
         <w:pict>
-          <v:shape id="_x0000_i1111" type="#_x0000_t75" style="width:369.5pt;height:178pt">
+          <v:shape id="_x0000_i1029" type="#_x0000_t75" style="width:369.5pt;height:178pt">
             <v:imagedata r:id="rId28" o:title="Capture"/>
           </v:shape>
         </w:pict>
@@ -33689,15 +33687,15 @@
       <w:pPr>
         <w:pStyle w:val="Heading3"/>
       </w:pPr>
-      <w:bookmarkStart w:id="114" w:name="_Ref13568608"/>
-      <w:bookmarkStart w:id="115" w:name="_Ref13568627"/>
-      <w:bookmarkStart w:id="116" w:name="_Toc18580614"/>
+      <w:bookmarkStart w:id="113" w:name="_Ref13568608"/>
+      <w:bookmarkStart w:id="114" w:name="_Ref13568627"/>
+      <w:bookmarkStart w:id="115" w:name="_Toc18580614"/>
       <w:r>
         <w:t>Hardware Fault Statement</w:t>
       </w:r>
+      <w:bookmarkEnd w:id="113"/>
       <w:bookmarkEnd w:id="114"/>
       <w:bookmarkEnd w:id="115"/>
-      <w:bookmarkEnd w:id="116"/>
     </w:p>
     <w:p>
       <w:pPr>
@@ -34274,10 +34272,10 @@
           <w:szCs w:val="24"/>
         </w:rPr>
       </w:pPr>
-      <w:bookmarkStart w:id="117" w:name="_Ref509393185"/>
-      <w:bookmarkStart w:id="118" w:name="_Toc509494724"/>
-      <w:bookmarkStart w:id="119" w:name="_Ref14865028"/>
-      <w:bookmarkStart w:id="120" w:name="_Toc18580676"/>
+      <w:bookmarkStart w:id="116" w:name="_Ref509393185"/>
+      <w:bookmarkStart w:id="117" w:name="_Toc509494724"/>
+      <w:bookmarkStart w:id="118" w:name="_Ref14865028"/>
+      <w:bookmarkStart w:id="119" w:name="_Toc18580676"/>
       <w:r>
         <w:rPr>
           <w:sz w:val="24"/>
@@ -34321,7 +34319,7 @@
         </w:rPr>
         <w:fldChar w:fldCharType="end"/>
       </w:r>
-      <w:bookmarkEnd w:id="117"/>
+      <w:bookmarkEnd w:id="116"/>
       <w:r>
         <w:rPr>
           <w:sz w:val="24"/>
@@ -34329,8 +34327,209 @@
         </w:rPr>
         <w:t>: Hardware Fault Statement</w:t>
       </w:r>
+      <w:bookmarkEnd w:id="117"/>
       <w:bookmarkEnd w:id="118"/>
       <w:bookmarkEnd w:id="119"/>
+    </w:p>
+    <w:p>
+      <w:pPr>
+        <w:rPr>
+          <w:rFonts w:asciiTheme="majorHAnsi" w:hAnsiTheme="majorHAnsi"/>
+        </w:rPr>
+      </w:pPr>
+      <w:r>
+        <w:rPr>
+          <w:rFonts w:asciiTheme="majorHAnsi" w:hAnsiTheme="majorHAnsi"/>
+        </w:rPr>
+        <w:t xml:space="preserve">Users must </w:t>
+      </w:r>
+      <w:r>
+        <w:rPr>
+          <w:rFonts w:asciiTheme="majorHAnsi" w:hAnsiTheme="majorHAnsi"/>
+        </w:rPr>
+        <w:t xml:space="preserve">specify fault dependencies outside of fault statements using propagation statements. For more information on propagation type statements, see section </w:t>
+      </w:r>
+      <w:r>
+        <w:rPr>
+          <w:rFonts w:asciiTheme="majorHAnsi" w:hAnsiTheme="majorHAnsi"/>
+        </w:rPr>
+        <w:fldChar w:fldCharType="begin"/>
+      </w:r>
+      <w:r>
+        <w:rPr>
+          <w:rFonts w:asciiTheme="majorHAnsi" w:hAnsiTheme="majorHAnsi"/>
+        </w:rPr>
+        <w:instrText xml:space="preserve"> REF _Ref509392770 \w \h </w:instrText>
+      </w:r>
+      <w:r>
+        <w:rPr>
+          <w:rFonts w:asciiTheme="majorHAnsi" w:hAnsiTheme="majorHAnsi"/>
+        </w:rPr>
+        <w:instrText xml:space="preserve"> \* MERGEFORMAT </w:instrText>
+      </w:r>
+      <w:r>
+        <w:rPr>
+          <w:rFonts w:asciiTheme="majorHAnsi" w:hAnsiTheme="majorHAnsi"/>
+        </w:rPr>
+      </w:r>
+      <w:r>
+        <w:rPr>
+          <w:rFonts w:asciiTheme="majorHAnsi" w:hAnsiTheme="majorHAnsi"/>
+        </w:rPr>
+        <w:fldChar w:fldCharType="separate"/>
+      </w:r>
+      <w:r>
+        <w:rPr>
+          <w:rFonts w:asciiTheme="majorHAnsi" w:hAnsiTheme="majorHAnsi"/>
+        </w:rPr>
+        <w:t>5.4.1.5</w:t>
+      </w:r>
+      <w:r>
+        <w:rPr>
+          <w:rFonts w:asciiTheme="majorHAnsi" w:hAnsiTheme="majorHAnsi"/>
+        </w:rPr>
+        <w:fldChar w:fldCharType="end"/>
+      </w:r>
+      <w:r>
+        <w:rPr>
+          <w:rFonts w:asciiTheme="majorHAnsi" w:hAnsiTheme="majorHAnsi"/>
+        </w:rPr>
+        <w:t xml:space="preserve">. </w:t>
+      </w:r>
+    </w:p>
+    <w:p>
+      <w:pPr>
+        <w:rPr>
+          <w:rFonts w:asciiTheme="majorHAnsi" w:hAnsiTheme="majorHAnsi"/>
+        </w:rPr>
+      </w:pPr>
+    </w:p>
+    <w:p>
+      <w:pPr>
+        <w:rPr>
+          <w:rFonts w:asciiTheme="majorHAnsi" w:hAnsiTheme="majorHAnsi"/>
+        </w:rPr>
+      </w:pPr>
+      <w:r>
+        <w:rPr>
+          <w:rFonts w:asciiTheme="majorHAnsi" w:hAnsiTheme="majorHAnsi"/>
+        </w:rPr>
+        <w:t xml:space="preserve">To summarize, the fault statement </w:t>
+      </w:r>
+      <w:r>
+        <w:rPr>
+          <w:rFonts w:asciiTheme="majorHAnsi" w:hAnsiTheme="majorHAnsi" w:cstheme="majorHAnsi"/>
+        </w:rPr>
+        <w:t>(</w:t>
+      </w:r>
+      <w:r>
+        <w:rPr>
+          <w:rFonts w:asciiTheme="majorHAnsi" w:hAnsiTheme="majorHAnsi" w:cstheme="majorHAnsi"/>
+        </w:rPr>
+        <w:fldChar w:fldCharType="begin"/>
+      </w:r>
+      <w:r>
+        <w:rPr>
+          <w:rFonts w:asciiTheme="majorHAnsi" w:hAnsiTheme="majorHAnsi" w:cstheme="majorHAnsi"/>
+        </w:rPr>
+        <w:instrText xml:space="preserve"> REF _Ref509393185 \h </w:instrText>
+      </w:r>
+      <w:r>
+        <w:rPr>
+          <w:rFonts w:asciiTheme="majorHAnsi" w:hAnsiTheme="majorHAnsi" w:cstheme="majorHAnsi"/>
+        </w:rPr>
+        <w:instrText xml:space="preserve"> \* MERGEFORMAT </w:instrText>
+      </w:r>
+      <w:r>
+        <w:rPr>
+          <w:rFonts w:asciiTheme="majorHAnsi" w:hAnsiTheme="majorHAnsi" w:cstheme="majorHAnsi"/>
+        </w:rPr>
+      </w:r>
+      <w:r>
+        <w:rPr>
+          <w:rFonts w:asciiTheme="majorHAnsi" w:hAnsiTheme="majorHAnsi" w:cstheme="majorHAnsi"/>
+        </w:rPr>
+        <w:fldChar w:fldCharType="separate"/>
+      </w:r>
+      <w:r>
+        <w:rPr>
+          <w:rFonts w:asciiTheme="majorHAnsi" w:hAnsiTheme="majorHAnsi" w:cstheme="majorHAnsi"/>
+        </w:rPr>
+        <w:t xml:space="preserve">Figure </w:t>
+      </w:r>
+      <w:r>
+        <w:rPr>
+          <w:rFonts w:asciiTheme="majorHAnsi" w:hAnsiTheme="majorHAnsi" w:cstheme="majorHAnsi"/>
+          <w:noProof/>
+        </w:rPr>
+        <w:t>22</w:t>
+      </w:r>
+      <w:r>
+        <w:rPr>
+          <w:rFonts w:asciiTheme="majorHAnsi" w:hAnsiTheme="majorHAnsi" w:cstheme="majorHAnsi"/>
+        </w:rPr>
+        <w:fldChar w:fldCharType="end"/>
+      </w:r>
+      <w:r>
+        <w:rPr>
+          <w:rFonts w:asciiTheme="majorHAnsi" w:hAnsiTheme="majorHAnsi" w:cstheme="majorHAnsi"/>
+        </w:rPr>
+        <w:t xml:space="preserve">) belongs in the source and sink components and defines the type of fault that occurs. The propagate-from statement (Section </w:t>
+      </w:r>
+      <w:r>
+        <w:rPr>
+          <w:rFonts w:asciiTheme="majorHAnsi" w:hAnsiTheme="majorHAnsi" w:cstheme="majorHAnsi"/>
+        </w:rPr>
+        <w:fldChar w:fldCharType="begin"/>
+      </w:r>
+      <w:r>
+        <w:rPr>
+          <w:rFonts w:asciiTheme="majorHAnsi" w:hAnsiTheme="majorHAnsi" w:cstheme="majorHAnsi"/>
+        </w:rPr>
+        <w:instrText xml:space="preserve"> REF _Ref14865092 \w \h </w:instrText>
+      </w:r>
+      <w:r>
+        <w:rPr>
+          <w:rFonts w:asciiTheme="majorHAnsi" w:hAnsiTheme="majorHAnsi" w:cstheme="majorHAnsi"/>
+        </w:rPr>
+      </w:r>
+      <w:r>
+        <w:rPr>
+          <w:rFonts w:asciiTheme="majorHAnsi" w:hAnsiTheme="majorHAnsi" w:cstheme="majorHAnsi"/>
+        </w:rPr>
+        <w:fldChar w:fldCharType="separate"/>
+      </w:r>
+      <w:r>
+        <w:rPr>
+          <w:rFonts w:asciiTheme="majorHAnsi" w:hAnsiTheme="majorHAnsi" w:cstheme="majorHAnsi"/>
+        </w:rPr>
+        <w:t>5.4.1.6</w:t>
+      </w:r>
+      <w:r>
+        <w:rPr>
+          <w:rFonts w:asciiTheme="majorHAnsi" w:hAnsiTheme="majorHAnsi" w:cstheme="majorHAnsi"/>
+        </w:rPr>
+        <w:fldChar w:fldCharType="end"/>
+      </w:r>
+      <w:r>
+        <w:rPr>
+          <w:rFonts w:asciiTheme="majorHAnsi" w:hAnsiTheme="majorHAnsi" w:cstheme="majorHAnsi"/>
+        </w:rPr>
+        <w:t xml:space="preserve">) is located in the implementation with the hypothesis statement. This links these dependent faults and uses their information throughout the analysis. </w:t>
+      </w:r>
+    </w:p>
+    <w:p/>
+    <w:p>
+      <w:pPr>
+        <w:pStyle w:val="Heading4"/>
+      </w:pPr>
+      <w:bookmarkStart w:id="120" w:name="_Toc18580615"/>
+      <w:r>
+        <w:t>Duration</w:t>
+      </w:r>
+      <w:r>
+        <w:t>, Probability, and Propagation-Type Statements</w:t>
+      </w:r>
       <w:bookmarkEnd w:id="120"/>
     </w:p>
     <w:p>
@@ -34343,41 +34542,117 @@
         <w:rPr>
           <w:rFonts w:asciiTheme="majorHAnsi" w:hAnsiTheme="majorHAnsi"/>
         </w:rPr>
-        <w:t xml:space="preserve">Users must </w:t>
+        <w:t xml:space="preserve">For descriptions of these, please refer to sections </w:t>
       </w:r>
       <w:r>
         <w:rPr>
           <w:rFonts w:asciiTheme="majorHAnsi" w:hAnsiTheme="majorHAnsi"/>
         </w:rPr>
-        <w:t xml:space="preserve">specify fault dependencies outside of fault statements using propagation statements. For more information on propagation type statements, see section </w:t>
+        <w:fldChar w:fldCharType="begin"/>
       </w:r>
       <w:r>
         <w:rPr>
           <w:rFonts w:asciiTheme="majorHAnsi" w:hAnsiTheme="majorHAnsi"/>
         </w:rPr>
+        <w:instrText xml:space="preserve"> REF _Ref13575744 \r \h </w:instrText>
+      </w:r>
+      <w:r>
+        <w:rPr>
+          <w:rFonts w:asciiTheme="majorHAnsi" w:hAnsiTheme="majorHAnsi"/>
+        </w:rPr>
+      </w:r>
+      <w:r>
+        <w:rPr>
+          <w:rFonts w:asciiTheme="majorHAnsi" w:hAnsiTheme="majorHAnsi"/>
+        </w:rPr>
+        <w:fldChar w:fldCharType="separate"/>
+      </w:r>
+      <w:r>
+        <w:rPr>
+          <w:rFonts w:asciiTheme="majorHAnsi" w:hAnsiTheme="majorHAnsi"/>
+        </w:rPr>
+        <w:t>5.4.1.3</w:t>
+      </w:r>
+      <w:r>
+        <w:rPr>
+          <w:rFonts w:asciiTheme="majorHAnsi" w:hAnsiTheme="majorHAnsi"/>
+        </w:rPr>
+        <w:fldChar w:fldCharType="end"/>
+      </w:r>
+      <w:r>
+        <w:rPr>
+          <w:rFonts w:asciiTheme="majorHAnsi" w:hAnsiTheme="majorHAnsi"/>
+        </w:rPr>
+        <w:t xml:space="preserve">, </w:t>
+      </w:r>
+      <w:r>
+        <w:rPr>
+          <w:rFonts w:asciiTheme="majorHAnsi" w:hAnsiTheme="majorHAnsi"/>
+        </w:rPr>
         <w:fldChar w:fldCharType="begin"/>
       </w:r>
       <w:r>
         <w:rPr>
           <w:rFonts w:asciiTheme="majorHAnsi" w:hAnsiTheme="majorHAnsi"/>
         </w:rPr>
-        <w:instrText xml:space="preserve"> REF _Ref509392770 \w \h </w:instrText>
+        <w:instrText xml:space="preserve"> REF _Ref13575723 \r \h </w:instrText>
       </w:r>
       <w:r>
         <w:rPr>
           <w:rFonts w:asciiTheme="majorHAnsi" w:hAnsiTheme="majorHAnsi"/>
         </w:rPr>
-        <w:instrText xml:space="preserve"> \* MERGEFORMAT </w:instrText>
       </w:r>
       <w:r>
         <w:rPr>
           <w:rFonts w:asciiTheme="majorHAnsi" w:hAnsiTheme="majorHAnsi"/>
         </w:rPr>
+        <w:fldChar w:fldCharType="separate"/>
       </w:r>
       <w:r>
         <w:rPr>
           <w:rFonts w:asciiTheme="majorHAnsi" w:hAnsiTheme="majorHAnsi"/>
         </w:rPr>
+        <w:t>5.4.1.4</w:t>
+      </w:r>
+      <w:r>
+        <w:rPr>
+          <w:rFonts w:asciiTheme="majorHAnsi" w:hAnsiTheme="majorHAnsi"/>
+        </w:rPr>
+        <w:fldChar w:fldCharType="end"/>
+      </w:r>
+      <w:r>
+        <w:rPr>
+          <w:rFonts w:asciiTheme="majorHAnsi" w:hAnsiTheme="majorHAnsi"/>
+        </w:rPr>
+        <w:t xml:space="preserve">, </w:t>
+      </w:r>
+      <w:r>
+        <w:rPr>
+          <w:rFonts w:asciiTheme="majorHAnsi" w:hAnsiTheme="majorHAnsi"/>
+        </w:rPr>
+        <w:t xml:space="preserve">and </w:t>
+      </w:r>
+      <w:r>
+        <w:rPr>
+          <w:rFonts w:asciiTheme="majorHAnsi" w:hAnsiTheme="majorHAnsi"/>
+        </w:rPr>
+        <w:fldChar w:fldCharType="begin"/>
+      </w:r>
+      <w:r>
+        <w:rPr>
+          <w:rFonts w:asciiTheme="majorHAnsi" w:hAnsiTheme="majorHAnsi"/>
+        </w:rPr>
+        <w:instrText xml:space="preserve"> REF _Ref13575755 \r \h </w:instrText>
+      </w:r>
+      <w:r>
+        <w:rPr>
+          <w:rFonts w:asciiTheme="majorHAnsi" w:hAnsiTheme="majorHAnsi"/>
+        </w:rPr>
+      </w:r>
+      <w:r>
+        <w:rPr>
+          <w:rFonts w:asciiTheme="majorHAnsi" w:hAnsiTheme="majorHAnsi"/>
+        </w:rPr>
         <w:fldChar w:fldCharType="separate"/>
       </w:r>
       <w:r>
@@ -34396,307 +34671,30 @@
         <w:rPr>
           <w:rFonts w:asciiTheme="majorHAnsi" w:hAnsiTheme="majorHAnsi"/>
         </w:rPr>
+        <w:t>. The syntax and explanations are i</w:t>
+      </w:r>
+      <w:r>
+        <w:rPr>
+          <w:rFonts w:asciiTheme="majorHAnsi" w:hAnsiTheme="majorHAnsi"/>
+        </w:rPr>
+        <w:t>dentical in both independent and dependent faults</w:t>
+      </w:r>
+      <w:r>
+        <w:rPr>
+          <w:rFonts w:asciiTheme="majorHAnsi" w:hAnsiTheme="majorHAnsi"/>
+        </w:rPr>
         <w:t xml:space="preserve">. </w:t>
       </w:r>
     </w:p>
     <w:p>
       <w:pPr>
-        <w:rPr>
-          <w:rFonts w:asciiTheme="majorHAnsi" w:hAnsiTheme="majorHAnsi"/>
-        </w:rPr>
-      </w:pPr>
-    </w:p>
-    <w:p>
-      <w:pPr>
-        <w:rPr>
-          <w:rFonts w:asciiTheme="majorHAnsi" w:hAnsiTheme="majorHAnsi"/>
-        </w:rPr>
-      </w:pPr>
-      <w:r>
-        <w:rPr>
-          <w:rFonts w:asciiTheme="majorHAnsi" w:hAnsiTheme="majorHAnsi"/>
-        </w:rPr>
-        <w:t xml:space="preserve">To summarize, the fault statement </w:t>
-      </w:r>
-      <w:r>
-        <w:rPr>
-          <w:rFonts w:asciiTheme="majorHAnsi" w:hAnsiTheme="majorHAnsi" w:cstheme="majorHAnsi"/>
-        </w:rPr>
-        <w:t>(</w:t>
-      </w:r>
-      <w:r>
-        <w:rPr>
-          <w:rFonts w:asciiTheme="majorHAnsi" w:hAnsiTheme="majorHAnsi" w:cstheme="majorHAnsi"/>
-        </w:rPr>
-        <w:fldChar w:fldCharType="begin"/>
-      </w:r>
-      <w:r>
-        <w:rPr>
-          <w:rFonts w:asciiTheme="majorHAnsi" w:hAnsiTheme="majorHAnsi" w:cstheme="majorHAnsi"/>
-        </w:rPr>
-        <w:instrText xml:space="preserve"> REF _Ref509393185 \h </w:instrText>
-      </w:r>
-      <w:r>
-        <w:rPr>
-          <w:rFonts w:asciiTheme="majorHAnsi" w:hAnsiTheme="majorHAnsi" w:cstheme="majorHAnsi"/>
-        </w:rPr>
-        <w:instrText xml:space="preserve"> \* MERGEFORMAT </w:instrText>
-      </w:r>
-      <w:r>
-        <w:rPr>
-          <w:rFonts w:asciiTheme="majorHAnsi" w:hAnsiTheme="majorHAnsi" w:cstheme="majorHAnsi"/>
-        </w:rPr>
-      </w:r>
-      <w:r>
-        <w:rPr>
-          <w:rFonts w:asciiTheme="majorHAnsi" w:hAnsiTheme="majorHAnsi" w:cstheme="majorHAnsi"/>
-        </w:rPr>
-        <w:fldChar w:fldCharType="separate"/>
-      </w:r>
-      <w:r>
-        <w:rPr>
-          <w:rFonts w:asciiTheme="majorHAnsi" w:hAnsiTheme="majorHAnsi" w:cstheme="majorHAnsi"/>
-        </w:rPr>
-        <w:t xml:space="preserve">Figure </w:t>
-      </w:r>
-      <w:r>
-        <w:rPr>
-          <w:rFonts w:asciiTheme="majorHAnsi" w:hAnsiTheme="majorHAnsi" w:cstheme="majorHAnsi"/>
-          <w:noProof/>
-        </w:rPr>
-        <w:t>22</w:t>
-      </w:r>
-      <w:r>
-        <w:rPr>
-          <w:rFonts w:asciiTheme="majorHAnsi" w:hAnsiTheme="majorHAnsi" w:cstheme="majorHAnsi"/>
-        </w:rPr>
-        <w:fldChar w:fldCharType="end"/>
-      </w:r>
-      <w:r>
-        <w:rPr>
-          <w:rFonts w:asciiTheme="majorHAnsi" w:hAnsiTheme="majorHAnsi" w:cstheme="majorHAnsi"/>
-        </w:rPr>
-        <w:t xml:space="preserve">) belongs in the source and sink components and defines the type of fault that occurs. The propagate-from statement (Section </w:t>
-      </w:r>
-      <w:r>
-        <w:rPr>
-          <w:rFonts w:asciiTheme="majorHAnsi" w:hAnsiTheme="majorHAnsi" w:cstheme="majorHAnsi"/>
-        </w:rPr>
-        <w:fldChar w:fldCharType="begin"/>
-      </w:r>
-      <w:r>
-        <w:rPr>
-          <w:rFonts w:asciiTheme="majorHAnsi" w:hAnsiTheme="majorHAnsi" w:cstheme="majorHAnsi"/>
-        </w:rPr>
-        <w:instrText xml:space="preserve"> REF _Ref14865092 \w \h </w:instrText>
-      </w:r>
-      <w:r>
-        <w:rPr>
-          <w:rFonts w:asciiTheme="majorHAnsi" w:hAnsiTheme="majorHAnsi" w:cstheme="majorHAnsi"/>
-        </w:rPr>
-      </w:r>
-      <w:r>
-        <w:rPr>
-          <w:rFonts w:asciiTheme="majorHAnsi" w:hAnsiTheme="majorHAnsi" w:cstheme="majorHAnsi"/>
-        </w:rPr>
-        <w:fldChar w:fldCharType="separate"/>
-      </w:r>
-      <w:r>
-        <w:rPr>
-          <w:rFonts w:asciiTheme="majorHAnsi" w:hAnsiTheme="majorHAnsi" w:cstheme="majorHAnsi"/>
-        </w:rPr>
-        <w:t>5.4.1.6</w:t>
-      </w:r>
-      <w:r>
-        <w:rPr>
-          <w:rFonts w:asciiTheme="majorHAnsi" w:hAnsiTheme="majorHAnsi" w:cstheme="majorHAnsi"/>
-        </w:rPr>
-        <w:fldChar w:fldCharType="end"/>
-      </w:r>
-      <w:r>
-        <w:rPr>
-          <w:rFonts w:asciiTheme="majorHAnsi" w:hAnsiTheme="majorHAnsi" w:cstheme="majorHAnsi"/>
-        </w:rPr>
-        <w:t xml:space="preserve">) is located in the implementation with the hypothesis statement. This links these dependent faults and uses their information throughout the analysis. </w:t>
-      </w:r>
-    </w:p>
-    <w:p/>
-    <w:p>
-      <w:pPr>
-        <w:pStyle w:val="Heading4"/>
-      </w:pPr>
-      <w:bookmarkStart w:id="121" w:name="_Toc18580615"/>
-      <w:r>
-        <w:t>Duration</w:t>
-      </w:r>
-      <w:r>
-        <w:t>, Probability, and Propagation-Type Statements</w:t>
+        <w:pStyle w:val="Heading1"/>
+      </w:pPr>
+      <w:bookmarkStart w:id="121" w:name="_Toc18580616"/>
+      <w:r>
+        <w:t>Library and Custom Made Fault Nodes</w:t>
       </w:r>
       <w:bookmarkEnd w:id="121"/>
-    </w:p>
-    <w:p>
-      <w:pPr>
-        <w:rPr>
-          <w:rFonts w:asciiTheme="majorHAnsi" w:hAnsiTheme="majorHAnsi"/>
-        </w:rPr>
-      </w:pPr>
-      <w:r>
-        <w:rPr>
-          <w:rFonts w:asciiTheme="majorHAnsi" w:hAnsiTheme="majorHAnsi"/>
-        </w:rPr>
-        <w:t xml:space="preserve">For descriptions of these, please refer to sections </w:t>
-      </w:r>
-      <w:r>
-        <w:rPr>
-          <w:rFonts w:asciiTheme="majorHAnsi" w:hAnsiTheme="majorHAnsi"/>
-        </w:rPr>
-        <w:fldChar w:fldCharType="begin"/>
-      </w:r>
-      <w:r>
-        <w:rPr>
-          <w:rFonts w:asciiTheme="majorHAnsi" w:hAnsiTheme="majorHAnsi"/>
-        </w:rPr>
-        <w:instrText xml:space="preserve"> REF _Ref13575744 \r \h </w:instrText>
-      </w:r>
-      <w:r>
-        <w:rPr>
-          <w:rFonts w:asciiTheme="majorHAnsi" w:hAnsiTheme="majorHAnsi"/>
-        </w:rPr>
-      </w:r>
-      <w:r>
-        <w:rPr>
-          <w:rFonts w:asciiTheme="majorHAnsi" w:hAnsiTheme="majorHAnsi"/>
-        </w:rPr>
-        <w:fldChar w:fldCharType="separate"/>
-      </w:r>
-      <w:r>
-        <w:rPr>
-          <w:rFonts w:asciiTheme="majorHAnsi" w:hAnsiTheme="majorHAnsi"/>
-        </w:rPr>
-        <w:t>5.4.1.3</w:t>
-      </w:r>
-      <w:r>
-        <w:rPr>
-          <w:rFonts w:asciiTheme="majorHAnsi" w:hAnsiTheme="majorHAnsi"/>
-        </w:rPr>
-        <w:fldChar w:fldCharType="end"/>
-      </w:r>
-      <w:r>
-        <w:rPr>
-          <w:rFonts w:asciiTheme="majorHAnsi" w:hAnsiTheme="majorHAnsi"/>
-        </w:rPr>
-        <w:t xml:space="preserve">, </w:t>
-      </w:r>
-      <w:r>
-        <w:rPr>
-          <w:rFonts w:asciiTheme="majorHAnsi" w:hAnsiTheme="majorHAnsi"/>
-        </w:rPr>
-        <w:fldChar w:fldCharType="begin"/>
-      </w:r>
-      <w:r>
-        <w:rPr>
-          <w:rFonts w:asciiTheme="majorHAnsi" w:hAnsiTheme="majorHAnsi"/>
-        </w:rPr>
-        <w:instrText xml:space="preserve"> REF _Ref13575723 \r \h </w:instrText>
-      </w:r>
-      <w:r>
-        <w:rPr>
-          <w:rFonts w:asciiTheme="majorHAnsi" w:hAnsiTheme="majorHAnsi"/>
-        </w:rPr>
-      </w:r>
-      <w:r>
-        <w:rPr>
-          <w:rFonts w:asciiTheme="majorHAnsi" w:hAnsiTheme="majorHAnsi"/>
-        </w:rPr>
-        <w:fldChar w:fldCharType="separate"/>
-      </w:r>
-      <w:r>
-        <w:rPr>
-          <w:rFonts w:asciiTheme="majorHAnsi" w:hAnsiTheme="majorHAnsi"/>
-        </w:rPr>
-        <w:t>5.4.1.4</w:t>
-      </w:r>
-      <w:r>
-        <w:rPr>
-          <w:rFonts w:asciiTheme="majorHAnsi" w:hAnsiTheme="majorHAnsi"/>
-        </w:rPr>
-        <w:fldChar w:fldCharType="end"/>
-      </w:r>
-      <w:r>
-        <w:rPr>
-          <w:rFonts w:asciiTheme="majorHAnsi" w:hAnsiTheme="majorHAnsi"/>
-        </w:rPr>
-        <w:t xml:space="preserve">, </w:t>
-      </w:r>
-      <w:r>
-        <w:rPr>
-          <w:rFonts w:asciiTheme="majorHAnsi" w:hAnsiTheme="majorHAnsi"/>
-        </w:rPr>
-        <w:t xml:space="preserve">and </w:t>
-      </w:r>
-      <w:r>
-        <w:rPr>
-          <w:rFonts w:asciiTheme="majorHAnsi" w:hAnsiTheme="majorHAnsi"/>
-        </w:rPr>
-        <w:fldChar w:fldCharType="begin"/>
-      </w:r>
-      <w:r>
-        <w:rPr>
-          <w:rFonts w:asciiTheme="majorHAnsi" w:hAnsiTheme="majorHAnsi"/>
-        </w:rPr>
-        <w:instrText xml:space="preserve"> REF _Ref13575755 \r \h </w:instrText>
-      </w:r>
-      <w:r>
-        <w:rPr>
-          <w:rFonts w:asciiTheme="majorHAnsi" w:hAnsiTheme="majorHAnsi"/>
-        </w:rPr>
-      </w:r>
-      <w:r>
-        <w:rPr>
-          <w:rFonts w:asciiTheme="majorHAnsi" w:hAnsiTheme="majorHAnsi"/>
-        </w:rPr>
-        <w:fldChar w:fldCharType="separate"/>
-      </w:r>
-      <w:r>
-        <w:rPr>
-          <w:rFonts w:asciiTheme="majorHAnsi" w:hAnsiTheme="majorHAnsi"/>
-        </w:rPr>
-        <w:t>5.4.1.5</w:t>
-      </w:r>
-      <w:r>
-        <w:rPr>
-          <w:rFonts w:asciiTheme="majorHAnsi" w:hAnsiTheme="majorHAnsi"/>
-        </w:rPr>
-        <w:fldChar w:fldCharType="end"/>
-      </w:r>
-      <w:r>
-        <w:rPr>
-          <w:rFonts w:asciiTheme="majorHAnsi" w:hAnsiTheme="majorHAnsi"/>
-        </w:rPr>
-        <w:t>. The syntax and explanations are i</w:t>
-      </w:r>
-      <w:r>
-        <w:rPr>
-          <w:rFonts w:asciiTheme="majorHAnsi" w:hAnsiTheme="majorHAnsi"/>
-        </w:rPr>
-        <w:t>dentical in both independent and dependent faults</w:t>
-      </w:r>
-      <w:r>
-        <w:rPr>
-          <w:rFonts w:asciiTheme="majorHAnsi" w:hAnsiTheme="majorHAnsi"/>
-        </w:rPr>
-        <w:t xml:space="preserve">. </w:t>
-      </w:r>
-    </w:p>
-    <w:p>
-      <w:pPr>
-        <w:pStyle w:val="Heading1"/>
-      </w:pPr>
-      <w:bookmarkStart w:id="122" w:name="_Toc18580616"/>
-      <w:r>
-        <w:t>Library and Custom Made Fault Nodes</w:t>
-      </w:r>
-      <w:bookmarkEnd w:id="122"/>
     </w:p>
     <w:p>
       <w:pPr>
@@ -34827,7 +34825,7 @@
           <w:rFonts w:asciiTheme="majorHAnsi" w:hAnsiTheme="majorHAnsi" w:cstheme="majorHAnsi"/>
         </w:rPr>
         <w:pict>
-          <v:shape id="_x0000_i1140" type="#_x0000_t75" style="width:387pt;height:53.5pt">
+          <v:shape id="_x0000_i1030" type="#_x0000_t75" style="width:387pt;height:53.5pt">
             <v:imagedata r:id="rId31" o:title="Capture"/>
           </v:shape>
         </w:pict>
@@ -34956,11 +34954,11 @@
       <w:pPr>
         <w:pStyle w:val="Heading2"/>
       </w:pPr>
-      <w:bookmarkStart w:id="123" w:name="_Toc18580617"/>
+      <w:bookmarkStart w:id="122" w:name="_Toc18580617"/>
       <w:r>
         <w:t>Nondeterministic Failure Values</w:t>
       </w:r>
-      <w:bookmarkEnd w:id="123"/>
+      <w:bookmarkEnd w:id="122"/>
     </w:p>
     <w:p>
       <w:pPr>
@@ -35125,7 +35123,7 @@
           <w:noProof/>
         </w:rPr>
         <w:pict>
-          <v:shape id="_x0000_i1145" type="#_x0000_t75" style="width:467.5pt;height:50pt">
+          <v:shape id="_x0000_i1031" type="#_x0000_t75" style="width:467.5pt;height:50pt">
             <v:imagedata r:id="rId33" o:title="Capture"/>
           </v:shape>
         </w:pict>
@@ -35189,7 +35187,7 @@
           <w:noProof/>
         </w:rPr>
         <w:pict>
-          <v:shape id="_x0000_i1146" type="#_x0000_t75" style="width:415pt;height:88.5pt">
+          <v:shape id="_x0000_i1032" type="#_x0000_t75" style="width:415pt;height:88.5pt">
             <v:imagedata r:id="rId34" o:title="Capture"/>
           </v:shape>
         </w:pict>
@@ -35226,11 +35224,11 @@
       <w:pPr>
         <w:pStyle w:val="Heading2"/>
       </w:pPr>
-      <w:bookmarkStart w:id="124" w:name="_Toc18580618"/>
+      <w:bookmarkStart w:id="123" w:name="_Toc18580618"/>
       <w:r>
         <w:t>Nested Data Structures</w:t>
       </w:r>
-      <w:bookmarkEnd w:id="124"/>
+      <w:bookmarkEnd w:id="123"/>
     </w:p>
     <w:p>
       <w:pPr>
@@ -35283,7 +35281,7 @@
           <w:rFonts w:asciiTheme="majorHAnsi" w:hAnsiTheme="majorHAnsi" w:cstheme="majorHAnsi"/>
         </w:rPr>
         <w:pict>
-          <v:shape id="_x0000_i1149" type="#_x0000_t75" style="width:237pt;height:48.5pt">
+          <v:shape id="_x0000_i1033" type="#_x0000_t75" style="width:237pt;height:48.5pt">
             <v:imagedata r:id="rId35" o:title="Capture"/>
           </v:shape>
         </w:pict>
@@ -35353,7 +35351,7 @@
           <w:rFonts w:asciiTheme="majorHAnsi" w:hAnsiTheme="majorHAnsi" w:cstheme="majorHAnsi"/>
         </w:rPr>
         <w:pict>
-          <v:shape id="_x0000_i1150" type="#_x0000_t75" style="width:468pt;height:48pt">
+          <v:shape id="_x0000_i1034" type="#_x0000_t75" style="width:468pt;height:48pt">
             <v:imagedata r:id="rId36" o:title="Capture"/>
           </v:shape>
         </w:pict>
@@ -35397,7 +35395,7 @@
           <w:rFonts w:asciiTheme="majorHAnsi" w:hAnsiTheme="majorHAnsi" w:cstheme="majorHAnsi"/>
         </w:rPr>
         <w:pict>
-          <v:shape id="_x0000_i1155" type="#_x0000_t75" style="width:411pt;height:76pt">
+          <v:shape id="_x0000_i1035" type="#_x0000_t75" style="width:411pt;height:76pt">
             <v:imagedata r:id="rId37" o:title="Capture1"/>
           </v:shape>
         </w:pict>
@@ -35461,7 +35459,7 @@
           <w:rFonts w:asciiTheme="majorHAnsi" w:hAnsiTheme="majorHAnsi" w:cstheme="majorHAnsi"/>
         </w:rPr>
         <w:pict>
-          <v:shape id="_x0000_i1152" type="#_x0000_t75" style="width:455pt;height:61.5pt">
+          <v:shape id="_x0000_i1036" type="#_x0000_t75" style="width:455pt;height:61.5pt">
             <v:imagedata r:id="rId38" o:title="Capture"/>
           </v:shape>
         </w:pict>
@@ -35523,7 +35521,7 @@
           <w:rFonts w:asciiTheme="majorHAnsi" w:hAnsiTheme="majorHAnsi" w:cstheme="majorHAnsi"/>
         </w:rPr>
         <w:pict>
-          <v:shape id="_x0000_i1153" type="#_x0000_t75" style="width:425.5pt;height:75pt">
+          <v:shape id="_x0000_i1037" type="#_x0000_t75" style="width:425.5pt;height:75pt">
             <v:imagedata r:id="rId39" o:title="Capture2"/>
           </v:shape>
         </w:pict>
@@ -35608,7 +35606,7 @@
           <w:rFonts w:asciiTheme="majorHAnsi" w:hAnsiTheme="majorHAnsi" w:cstheme="majorHAnsi"/>
         </w:rPr>
         <w:pict>
-          <v:shape id="_x0000_i1156" type="#_x0000_t75" style="width:467.5pt;height:142.5pt">
+          <v:shape id="_x0000_i1038" type="#_x0000_t75" style="width:467.5pt;height:142.5pt">
             <v:imagedata r:id="rId40" o:title="Capture"/>
           </v:shape>
         </w:pict>
@@ -35618,120 +35616,120 @@
       <w:pPr>
         <w:pStyle w:val="Heading1"/>
       </w:pPr>
-      <w:bookmarkStart w:id="125" w:name="_Ref18579563"/>
-      <w:bookmarkStart w:id="126" w:name="_Toc18580619"/>
+      <w:bookmarkStart w:id="124" w:name="_Ref18579563"/>
+      <w:bookmarkStart w:id="125" w:name="_Toc18580619"/>
       <w:r>
         <w:t>In Depth Examples</w:t>
       </w:r>
+      <w:bookmarkEnd w:id="124"/>
       <w:bookmarkEnd w:id="125"/>
+    </w:p>
+    <w:p>
+      <w:pPr>
+        <w:rPr>
+          <w:rFonts w:asciiTheme="majorHAnsi" w:hAnsiTheme="majorHAnsi"/>
+        </w:rPr>
+      </w:pPr>
+      <w:r>
+        <w:rPr>
+          <w:rFonts w:asciiTheme="majorHAnsi" w:hAnsiTheme="majorHAnsi"/>
+        </w:rPr>
+        <w:t>The Toy Example was sufficient to illustrate the syntax and other grammatical elements</w:t>
+      </w:r>
+      <w:r>
+        <w:rPr>
+          <w:rFonts w:asciiTheme="majorHAnsi" w:hAnsiTheme="majorHAnsi"/>
+        </w:rPr>
+        <w:t>,</w:t>
+      </w:r>
+      <w:r>
+        <w:rPr>
+          <w:rFonts w:asciiTheme="majorHAnsi" w:hAnsiTheme="majorHAnsi"/>
+        </w:rPr>
+        <w:t xml:space="preserve"> but </w:t>
+      </w:r>
+      <w:r>
+        <w:rPr>
+          <w:rFonts w:asciiTheme="majorHAnsi" w:hAnsiTheme="majorHAnsi"/>
+        </w:rPr>
+        <w:t>more in-depth</w:t>
+      </w:r>
+      <w:r>
+        <w:rPr>
+          <w:rFonts w:asciiTheme="majorHAnsi" w:hAnsiTheme="majorHAnsi"/>
+        </w:rPr>
+        <w:t xml:space="preserve"> examples will be used to show how more complex fault models can be built and how to run and view the analysis results. The first example </w:t>
+      </w:r>
+      <w:r>
+        <w:rPr>
+          <w:rFonts w:asciiTheme="majorHAnsi" w:hAnsiTheme="majorHAnsi"/>
+        </w:rPr>
+        <w:t>is a sensor system which utilizes symmetric faults in the fault model. The second example shows a more compl</w:t>
+      </w:r>
+      <w:r>
+        <w:rPr>
+          <w:rFonts w:asciiTheme="majorHAnsi" w:hAnsiTheme="majorHAnsi"/>
+        </w:rPr>
+        <w:t>ex Byzantine problem and it</w:t>
+      </w:r>
+      <w:r>
+        <w:rPr>
+          <w:rFonts w:asciiTheme="majorHAnsi" w:hAnsiTheme="majorHAnsi"/>
+        </w:rPr>
+        <w:t xml:space="preserve">s corresponding </w:t>
+      </w:r>
+      <w:r>
+        <w:rPr>
+          <w:rFonts w:asciiTheme="majorHAnsi" w:hAnsiTheme="majorHAnsi"/>
+        </w:rPr>
+        <w:t xml:space="preserve">mitigation. Both of these examples are found in the Github repository. </w:t>
+      </w:r>
+    </w:p>
+    <w:p>
+      <w:pPr>
+        <w:rPr>
+          <w:rFonts w:asciiTheme="majorHAnsi" w:hAnsiTheme="majorHAnsi"/>
+        </w:rPr>
+      </w:pPr>
+      <w:r>
+        <w:rPr>
+          <w:rFonts w:asciiTheme="majorHAnsi" w:hAnsiTheme="majorHAnsi"/>
+        </w:rPr>
+        <w:t>[links]</w:t>
+      </w:r>
+      <w:r>
+        <w:rPr>
+          <w:rFonts w:asciiTheme="majorHAnsi" w:hAnsiTheme="majorHAnsi"/>
+        </w:rPr>
+        <w:t xml:space="preserve"> </w:t>
+      </w:r>
+    </w:p>
+    <w:p>
+      <w:pPr>
+        <w:rPr>
+          <w:rFonts w:asciiTheme="majorHAnsi" w:hAnsiTheme="majorHAnsi"/>
+        </w:rPr>
+      </w:pPr>
+    </w:p>
+    <w:p>
+      <w:pPr>
+        <w:pStyle w:val="Heading2"/>
+      </w:pPr>
+      <w:bookmarkStart w:id="126" w:name="_Toc18580620"/>
+      <w:r>
+        <w:t>The Sensor Example</w:t>
+      </w:r>
       <w:bookmarkEnd w:id="126"/>
     </w:p>
     <w:p>
       <w:pPr>
-        <w:rPr>
-          <w:rFonts w:asciiTheme="majorHAnsi" w:hAnsiTheme="majorHAnsi"/>
-        </w:rPr>
-      </w:pPr>
-      <w:r>
-        <w:rPr>
-          <w:rFonts w:asciiTheme="majorHAnsi" w:hAnsiTheme="majorHAnsi"/>
-        </w:rPr>
-        <w:t>The Toy Example was sufficient to illustrate the syntax and other grammatical elements</w:t>
-      </w:r>
-      <w:r>
-        <w:rPr>
-          <w:rFonts w:asciiTheme="majorHAnsi" w:hAnsiTheme="majorHAnsi"/>
-        </w:rPr>
-        <w:t>,</w:t>
-      </w:r>
-      <w:r>
-        <w:rPr>
-          <w:rFonts w:asciiTheme="majorHAnsi" w:hAnsiTheme="majorHAnsi"/>
-        </w:rPr>
-        <w:t xml:space="preserve"> but </w:t>
-      </w:r>
-      <w:r>
-        <w:rPr>
-          <w:rFonts w:asciiTheme="majorHAnsi" w:hAnsiTheme="majorHAnsi"/>
-        </w:rPr>
-        <w:t>more in-depth</w:t>
-      </w:r>
-      <w:r>
-        <w:rPr>
-          <w:rFonts w:asciiTheme="majorHAnsi" w:hAnsiTheme="majorHAnsi"/>
-        </w:rPr>
-        <w:t xml:space="preserve"> examples will be used to show how more complex fault models can be built and how to run and view the analysis results. The first example </w:t>
-      </w:r>
-      <w:r>
-        <w:rPr>
-          <w:rFonts w:asciiTheme="majorHAnsi" w:hAnsiTheme="majorHAnsi"/>
-        </w:rPr>
-        <w:t>is a sensor system which utilizes symmetric faults in the fault model. The second example shows a more compl</w:t>
-      </w:r>
-      <w:r>
-        <w:rPr>
-          <w:rFonts w:asciiTheme="majorHAnsi" w:hAnsiTheme="majorHAnsi"/>
-        </w:rPr>
-        <w:t>ex Byzantine problem and it</w:t>
-      </w:r>
-      <w:r>
-        <w:rPr>
-          <w:rFonts w:asciiTheme="majorHAnsi" w:hAnsiTheme="majorHAnsi"/>
-        </w:rPr>
-        <w:t xml:space="preserve">s corresponding </w:t>
-      </w:r>
-      <w:r>
-        <w:rPr>
-          <w:rFonts w:asciiTheme="majorHAnsi" w:hAnsiTheme="majorHAnsi"/>
-        </w:rPr>
-        <w:t xml:space="preserve">mitigation. Both of these examples are found in the Github repository. </w:t>
-      </w:r>
-    </w:p>
-    <w:p>
-      <w:pPr>
-        <w:rPr>
-          <w:rFonts w:asciiTheme="majorHAnsi" w:hAnsiTheme="majorHAnsi"/>
-        </w:rPr>
-      </w:pPr>
-      <w:r>
-        <w:rPr>
-          <w:rFonts w:asciiTheme="majorHAnsi" w:hAnsiTheme="majorHAnsi"/>
-        </w:rPr>
-        <w:t>[links]</w:t>
-      </w:r>
-      <w:r>
-        <w:rPr>
-          <w:rFonts w:asciiTheme="majorHAnsi" w:hAnsiTheme="majorHAnsi"/>
-        </w:rPr>
-        <w:t xml:space="preserve"> </w:t>
-      </w:r>
-    </w:p>
-    <w:p>
-      <w:pPr>
-        <w:rPr>
-          <w:rFonts w:asciiTheme="majorHAnsi" w:hAnsiTheme="majorHAnsi"/>
-        </w:rPr>
-      </w:pPr>
-    </w:p>
-    <w:p>
-      <w:pPr>
-        <w:pStyle w:val="Heading2"/>
-      </w:pPr>
-      <w:bookmarkStart w:id="127" w:name="_Toc18580620"/>
-      <w:r>
-        <w:t>The Sensor Example</w:t>
+        <w:pStyle w:val="Heading3"/>
+      </w:pPr>
+      <w:bookmarkStart w:id="127" w:name="_Toc18580621"/>
+      <w:r>
+        <w:t>AADL Architecture</w:t>
       </w:r>
       <w:bookmarkEnd w:id="127"/>
-    </w:p>
-    <w:p>
-      <w:pPr>
-        <w:pStyle w:val="Heading3"/>
-      </w:pPr>
-      <w:bookmarkStart w:id="128" w:name="_Toc18580621"/>
-      <w:r>
-        <w:t>AADL Architecture</w:t>
-      </w:r>
-      <w:bookmarkEnd w:id="128"/>
     </w:p>
     <w:p>
       <w:pPr>
@@ -35915,7 +35913,7 @@
           <w:noProof/>
         </w:rPr>
         <w:pict>
-          <v:shape id="_x0000_i1028" type="#_x0000_t75" style="width:467.5pt;height:232.5pt">
+          <v:shape id="_x0000_i1039" type="#_x0000_t75" style="width:467.5pt;height:232.5pt">
             <v:imagedata r:id="rId41" o:title="sensorSys_full"/>
           </v:shape>
         </w:pict>
@@ -35931,8 +35929,8 @@
           <w:szCs w:val="24"/>
         </w:rPr>
       </w:pPr>
-      <w:bookmarkStart w:id="129" w:name="_Ref16501320"/>
-      <w:bookmarkStart w:id="130" w:name="_Toc18580677"/>
+      <w:bookmarkStart w:id="128" w:name="_Ref16501320"/>
+      <w:bookmarkStart w:id="129" w:name="_Toc18580677"/>
       <w:r>
         <w:rPr>
           <w:sz w:val="24"/>
@@ -35976,7 +35974,7 @@
         </w:rPr>
         <w:fldChar w:fldCharType="end"/>
       </w:r>
-      <w:bookmarkEnd w:id="129"/>
+      <w:bookmarkEnd w:id="128"/>
       <w:r>
         <w:rPr>
           <w:sz w:val="24"/>
@@ -35991,57 +35989,57 @@
         </w:rPr>
         <w:t>Architecture</w:t>
       </w:r>
+      <w:bookmarkEnd w:id="129"/>
+    </w:p>
+    <w:p>
+      <w:pPr>
+        <w:rPr>
+          <w:rFonts w:asciiTheme="majorHAnsi" w:hAnsiTheme="majorHAnsi" w:cstheme="majorHAnsi"/>
+        </w:rPr>
+      </w:pPr>
+      <w:r>
+        <w:rPr>
+          <w:rFonts w:asciiTheme="majorHAnsi" w:hAnsiTheme="majorHAnsi" w:cstheme="majorHAnsi"/>
+        </w:rPr>
+        <w:t xml:space="preserve">There are majority voting subcomponents that perform a check on all sensor outputs. Thus if one pressure sensor reports high pressure, but the other two are in normal range, the system will output normal. This voting behavior mitigates the situation in which one fault is present in a sensor causing it to report erroneous values. </w:t>
+      </w:r>
+      <w:r>
+        <w:rPr>
+          <w:rFonts w:asciiTheme="majorHAnsi" w:hAnsiTheme="majorHAnsi" w:cstheme="majorHAnsi"/>
+        </w:rPr>
+        <w:t xml:space="preserve">Thus adding a voter makes the system resilient up to one sensor fault in each pressure and temperature subsystem. </w:t>
+      </w:r>
+    </w:p>
+    <w:p>
+      <w:pPr>
+        <w:rPr>
+          <w:rFonts w:asciiTheme="majorHAnsi" w:hAnsiTheme="majorHAnsi" w:cstheme="majorHAnsi"/>
+        </w:rPr>
+      </w:pPr>
+    </w:p>
+    <w:p>
+      <w:pPr>
+        <w:rPr>
+          <w:rFonts w:asciiTheme="majorHAnsi" w:hAnsiTheme="majorHAnsi" w:cstheme="majorHAnsi"/>
+        </w:rPr>
+      </w:pPr>
+      <w:r>
+        <w:rPr>
+          <w:rFonts w:asciiTheme="majorHAnsi" w:hAnsiTheme="majorHAnsi" w:cstheme="majorHAnsi"/>
+        </w:rPr>
+        <w:t xml:space="preserve">Note: In the AADL example, there are two implementations of the Reactor System; one with voting and one without. The remainder of this example description deals with the voting case, but it is easy to run the analysis on the non-voting version and compare results. </w:t>
+      </w:r>
+    </w:p>
+    <w:p/>
+    <w:p>
+      <w:pPr>
+        <w:pStyle w:val="Heading3"/>
+      </w:pPr>
+      <w:bookmarkStart w:id="130" w:name="_Toc18580622"/>
+      <w:r>
+        <w:t>AGREE Behavioral Model</w:t>
+      </w:r>
       <w:bookmarkEnd w:id="130"/>
-    </w:p>
-    <w:p>
-      <w:pPr>
-        <w:rPr>
-          <w:rFonts w:asciiTheme="majorHAnsi" w:hAnsiTheme="majorHAnsi" w:cstheme="majorHAnsi"/>
-        </w:rPr>
-      </w:pPr>
-      <w:r>
-        <w:rPr>
-          <w:rFonts w:asciiTheme="majorHAnsi" w:hAnsiTheme="majorHAnsi" w:cstheme="majorHAnsi"/>
-        </w:rPr>
-        <w:t xml:space="preserve">There are majority voting subcomponents that perform a check on all sensor outputs. Thus if one pressure sensor reports high pressure, but the other two are in normal range, the system will output normal. This voting behavior mitigates the situation in which one fault is present in a sensor causing it to report erroneous values. </w:t>
-      </w:r>
-      <w:r>
-        <w:rPr>
-          <w:rFonts w:asciiTheme="majorHAnsi" w:hAnsiTheme="majorHAnsi" w:cstheme="majorHAnsi"/>
-        </w:rPr>
-        <w:t xml:space="preserve">Thus adding a voter makes the system resilient up to one sensor fault in each pressure and temperature subsystem. </w:t>
-      </w:r>
-    </w:p>
-    <w:p>
-      <w:pPr>
-        <w:rPr>
-          <w:rFonts w:asciiTheme="majorHAnsi" w:hAnsiTheme="majorHAnsi" w:cstheme="majorHAnsi"/>
-        </w:rPr>
-      </w:pPr>
-    </w:p>
-    <w:p>
-      <w:pPr>
-        <w:rPr>
-          <w:rFonts w:asciiTheme="majorHAnsi" w:hAnsiTheme="majorHAnsi" w:cstheme="majorHAnsi"/>
-        </w:rPr>
-      </w:pPr>
-      <w:r>
-        <w:rPr>
-          <w:rFonts w:asciiTheme="majorHAnsi" w:hAnsiTheme="majorHAnsi" w:cstheme="majorHAnsi"/>
-        </w:rPr>
-        <w:t xml:space="preserve">Note: In the AADL example, there are two implementations of the Reactor System; one with voting and one without. The remainder of this example description deals with the voting case, but it is easy to run the analysis on the non-voting version and compare results. </w:t>
-      </w:r>
-    </w:p>
-    <w:p/>
-    <w:p>
-      <w:pPr>
-        <w:pStyle w:val="Heading3"/>
-      </w:pPr>
-      <w:bookmarkStart w:id="131" w:name="_Toc18580622"/>
-      <w:r>
-        <w:t>AGREE Behavioral Model</w:t>
-      </w:r>
-      <w:bookmarkEnd w:id="131"/>
       <w:r>
         <w:t xml:space="preserve"> </w:t>
       </w:r>
@@ -36086,12 +36084,12 @@
         <w:rPr>
           <w:rFonts w:asciiTheme="majorHAnsi" w:hAnsiTheme="majorHAnsi" w:cstheme="majorHAnsi"/>
         </w:rPr>
-      </w:r>
-      <w:r>
-        <w:rPr>
-          <w:rFonts w:asciiTheme="majorHAnsi" w:hAnsiTheme="majorHAnsi" w:cstheme="majorHAnsi"/>
-        </w:rPr>
         <w:instrText xml:space="preserve"> \* MERGEFORMAT </w:instrText>
+      </w:r>
+      <w:r>
+        <w:rPr>
+          <w:rFonts w:asciiTheme="majorHAnsi" w:hAnsiTheme="majorHAnsi" w:cstheme="majorHAnsi"/>
+        </w:rPr>
       </w:r>
       <w:r>
         <w:rPr>
@@ -36136,7 +36134,7 @@
         </w:rPr>
         <w:lastRenderedPageBreak/>
         <w:pict>
-          <v:shape id="_x0000_i1029" type="#_x0000_t75" style="width:459.5pt;height:137pt">
+          <v:shape id="_x0000_i1040" type="#_x0000_t75" style="width:459.5pt;height:137pt">
             <v:imagedata r:id="rId42" o:title="sensor"/>
           </v:shape>
         </w:pict>
@@ -36152,8 +36150,8 @@
           <w:szCs w:val="24"/>
         </w:rPr>
       </w:pPr>
-      <w:bookmarkStart w:id="132" w:name="_Ref18404894"/>
-      <w:bookmarkStart w:id="133" w:name="_Toc18580678"/>
+      <w:bookmarkStart w:id="131" w:name="_Ref18404894"/>
+      <w:bookmarkStart w:id="132" w:name="_Toc18580678"/>
       <w:r>
         <w:rPr>
           <w:sz w:val="24"/>
@@ -36197,7 +36195,7 @@
         </w:rPr>
         <w:fldChar w:fldCharType="end"/>
       </w:r>
-      <w:bookmarkEnd w:id="132"/>
+      <w:bookmarkEnd w:id="131"/>
       <w:r>
         <w:rPr>
           <w:sz w:val="24"/>
@@ -36205,7 +36203,7 @@
         </w:rPr>
         <w:t>: AADL and AGREE Sensor Subcomponent</w:t>
       </w:r>
-      <w:bookmarkEnd w:id="133"/>
+      <w:bookmarkEnd w:id="132"/>
     </w:p>
     <w:p>
       <w:pPr>
@@ -36237,7 +36235,7 @@
           <w:rFonts w:asciiTheme="majorHAnsi" w:hAnsiTheme="majorHAnsi" w:cstheme="majorHAnsi"/>
         </w:rPr>
         <w:pict>
-          <v:shape id="_x0000_i1035" type="#_x0000_t75" style="width:395.5pt;height:200.5pt">
+          <v:shape id="_x0000_i1041" type="#_x0000_t75" style="width:395.5pt;height:200.5pt">
             <v:imagedata r:id="rId43" o:title="Capture"/>
           </v:shape>
         </w:pict>
@@ -36253,7 +36251,7 @@
           <w:szCs w:val="24"/>
         </w:rPr>
       </w:pPr>
-      <w:bookmarkStart w:id="134" w:name="_Toc18580679"/>
+      <w:bookmarkStart w:id="133" w:name="_Toc18580679"/>
       <w:r>
         <w:rPr>
           <w:sz w:val="24"/>
@@ -36304,20 +36302,20 @@
         </w:rPr>
         <w:t>: Top Level Reactor System and Top Level Property</w:t>
       </w:r>
+      <w:bookmarkEnd w:id="133"/>
+    </w:p>
+    <w:p>
+      <w:pPr>
+        <w:pStyle w:val="Heading3"/>
+      </w:pPr>
+      <w:bookmarkStart w:id="134" w:name="_Toc18580623"/>
+      <w:r>
+        <w:t>Safety Model</w:t>
+      </w:r>
       <w:bookmarkEnd w:id="134"/>
     </w:p>
     <w:p>
       <w:pPr>
-        <w:pStyle w:val="Heading3"/>
-      </w:pPr>
-      <w:bookmarkStart w:id="135" w:name="_Toc18580623"/>
-      <w:r>
-        <w:t>Safety Model</w:t>
-      </w:r>
-      <w:bookmarkEnd w:id="135"/>
-    </w:p>
-    <w:p>
-      <w:pPr>
         <w:rPr>
           <w:rFonts w:asciiTheme="majorHAnsi" w:hAnsiTheme="majorHAnsi"/>
         </w:rPr>
@@ -36374,12 +36372,12 @@
         <w:rPr>
           <w:rFonts w:asciiTheme="majorHAnsi" w:hAnsiTheme="majorHAnsi" w:cstheme="majorHAnsi"/>
         </w:rPr>
-      </w:r>
-      <w:r>
-        <w:rPr>
-          <w:rFonts w:asciiTheme="majorHAnsi" w:hAnsiTheme="majorHAnsi" w:cstheme="majorHAnsi"/>
-        </w:rPr>
         <w:instrText xml:space="preserve"> \* MERGEFORMAT </w:instrText>
+      </w:r>
+      <w:r>
+        <w:rPr>
+          <w:rFonts w:asciiTheme="majorHAnsi" w:hAnsiTheme="majorHAnsi" w:cstheme="majorHAnsi"/>
+        </w:rPr>
       </w:r>
       <w:r>
         <w:rPr>
@@ -36431,7 +36429,7 @@
         </w:rPr>
         <w:lastRenderedPageBreak/>
         <w:pict>
-          <v:shape id="_x0000_i1039" type="#_x0000_t75" style="width:377.5pt;height:107.5pt">
+          <v:shape id="_x0000_i1042" type="#_x0000_t75" style="width:377.5pt;height:107.5pt">
             <v:imagedata r:id="rId44" o:title="Capture"/>
           </v:shape>
         </w:pict>
@@ -36447,8 +36445,8 @@
           <w:szCs w:val="24"/>
         </w:rPr>
       </w:pPr>
-      <w:bookmarkStart w:id="136" w:name="_Ref18405426"/>
-      <w:bookmarkStart w:id="137" w:name="_Toc18580680"/>
+      <w:bookmarkStart w:id="135" w:name="_Ref18405426"/>
+      <w:bookmarkStart w:id="136" w:name="_Toc18580680"/>
       <w:r>
         <w:rPr>
           <w:sz w:val="24"/>
@@ -36492,7 +36490,7 @@
         </w:rPr>
         <w:fldChar w:fldCharType="end"/>
       </w:r>
-      <w:bookmarkEnd w:id="136"/>
+      <w:bookmarkEnd w:id="135"/>
       <w:r>
         <w:rPr>
           <w:sz w:val="24"/>
@@ -36500,7 +36498,7 @@
         </w:rPr>
         <w:t>: Fault Definition for Pressure Sensor</w:t>
       </w:r>
-      <w:bookmarkEnd w:id="137"/>
+      <w:bookmarkEnd w:id="136"/>
     </w:p>
     <w:p>
       <w:pPr>
@@ -36601,12 +36599,12 @@
         <w:rPr>
           <w:rFonts w:asciiTheme="majorHAnsi" w:hAnsiTheme="majorHAnsi" w:cstheme="majorHAnsi"/>
         </w:rPr>
-      </w:r>
-      <w:r>
-        <w:rPr>
-          <w:rFonts w:asciiTheme="majorHAnsi" w:hAnsiTheme="majorHAnsi" w:cstheme="majorHAnsi"/>
-        </w:rPr>
         <w:instrText xml:space="preserve"> \* MERGEFORMAT </w:instrText>
+      </w:r>
+      <w:r>
+        <w:rPr>
+          <w:rFonts w:asciiTheme="majorHAnsi" w:hAnsiTheme="majorHAnsi" w:cstheme="majorHAnsi"/>
+        </w:rPr>
       </w:r>
       <w:r>
         <w:rPr>
@@ -36657,7 +36655,7 @@
           <w:rFonts w:asciiTheme="majorHAnsi" w:hAnsiTheme="majorHAnsi" w:cstheme="majorHAnsi"/>
         </w:rPr>
         <w:pict>
-          <v:shape id="_x0000_i1045" type="#_x0000_t75" style="width:392.5pt;height:51pt">
+          <v:shape id="_x0000_i1043" type="#_x0000_t75" style="width:392.5pt;height:51pt">
             <v:imagedata r:id="rId45" o:title="Capture"/>
           </v:shape>
         </w:pict>
@@ -36672,8 +36670,8 @@
           <w:szCs w:val="24"/>
         </w:rPr>
       </w:pPr>
-      <w:bookmarkStart w:id="138" w:name="_Ref18406815"/>
-      <w:bookmarkStart w:id="139" w:name="_Toc18580681"/>
+      <w:bookmarkStart w:id="137" w:name="_Ref18406815"/>
+      <w:bookmarkStart w:id="138" w:name="_Toc18580681"/>
       <w:r>
         <w:rPr>
           <w:sz w:val="24"/>
@@ -36717,7 +36715,7 @@
         </w:rPr>
         <w:fldChar w:fldCharType="end"/>
       </w:r>
-      <w:bookmarkEnd w:id="138"/>
+      <w:bookmarkEnd w:id="137"/>
       <w:r>
         <w:rPr>
           <w:sz w:val="24"/>
@@ -36725,37 +36723,37 @@
         </w:rPr>
         <w:t>: Fault Node Definition for Sensor Fault</w:t>
       </w:r>
+      <w:bookmarkEnd w:id="138"/>
+    </w:p>
+    <w:p>
+      <w:pPr>
+        <w:rPr>
+          <w:rFonts w:asciiTheme="majorHAnsi" w:hAnsiTheme="majorHAnsi" w:cstheme="majorHAnsi"/>
+        </w:rPr>
+      </w:pPr>
+      <w:r>
+        <w:rPr>
+          <w:rFonts w:asciiTheme="majorHAnsi" w:hAnsiTheme="majorHAnsi" w:cstheme="majorHAnsi"/>
+        </w:rPr>
+        <w:t xml:space="preserve">For more information on creating fault node definitions, see Section [CREATE THIS SECTION, DANIELLE]. </w:t>
+      </w:r>
+    </w:p>
+    <w:p>
+      <w:pPr>
+        <w:rPr>
+          <w:rFonts w:asciiTheme="majorHAnsi" w:hAnsiTheme="majorHAnsi" w:cstheme="majorHAnsi"/>
+        </w:rPr>
+      </w:pPr>
+    </w:p>
+    <w:p>
+      <w:pPr>
+        <w:pStyle w:val="Heading3"/>
+      </w:pPr>
+      <w:bookmarkStart w:id="139" w:name="_Toc18580624"/>
+      <w:r>
+        <w:t>The 4 types of Analysis Results</w:t>
+      </w:r>
       <w:bookmarkEnd w:id="139"/>
-    </w:p>
-    <w:p>
-      <w:pPr>
-        <w:rPr>
-          <w:rFonts w:asciiTheme="majorHAnsi" w:hAnsiTheme="majorHAnsi" w:cstheme="majorHAnsi"/>
-        </w:rPr>
-      </w:pPr>
-      <w:r>
-        <w:rPr>
-          <w:rFonts w:asciiTheme="majorHAnsi" w:hAnsiTheme="majorHAnsi" w:cstheme="majorHAnsi"/>
-        </w:rPr>
-        <w:t xml:space="preserve">For more information on creating fault node definitions, see Section [CREATE THIS SECTION, DANIELLE]. </w:t>
-      </w:r>
-    </w:p>
-    <w:p>
-      <w:pPr>
-        <w:rPr>
-          <w:rFonts w:asciiTheme="majorHAnsi" w:hAnsiTheme="majorHAnsi" w:cstheme="majorHAnsi"/>
-        </w:rPr>
-      </w:pPr>
-    </w:p>
-    <w:p>
-      <w:pPr>
-        <w:pStyle w:val="Heading3"/>
-      </w:pPr>
-      <w:bookmarkStart w:id="140" w:name="_Toc18580624"/>
-      <w:r>
-        <w:t>The 4 types of Analysis Results</w:t>
-      </w:r>
-      <w:bookmarkEnd w:id="140"/>
     </w:p>
     <w:p>
       <w:pPr>
@@ -36920,7 +36918,7 @@
           <w:szCs w:val="24"/>
         </w:rPr>
       </w:pPr>
-      <w:bookmarkStart w:id="141" w:name="_Toc18580682"/>
+      <w:bookmarkStart w:id="140" w:name="_Toc18580682"/>
       <w:r>
         <w:rPr>
           <w:sz w:val="24"/>
@@ -36971,7 +36969,7 @@
         </w:rPr>
         <w:t>: Subcomponent Organization of Sensor System</w:t>
       </w:r>
-      <w:bookmarkEnd w:id="141"/>
+      <w:bookmarkEnd w:id="140"/>
     </w:p>
     <w:p>
       <w:pPr>
@@ -37031,19 +37029,7 @@
         <w:rPr>
           <w:rFonts w:asciiTheme="majorHAnsi" w:hAnsiTheme="majorHAnsi" w:cstheme="majorHAnsi"/>
         </w:rPr>
-        <w:t>) in each implementation. Thus not only will we define analysis statements in the Reactor System (topmost level), but also the implementations in lower levels (pressure, temperature, and radiation reactor subsystems). For each layer of t</w:t>
-      </w:r>
-      <w:r>
-        <w:rPr>
-          <w:rFonts w:asciiTheme="majorHAnsi" w:hAnsiTheme="majorHAnsi" w:cstheme="majorHAnsi"/>
-        </w:rPr>
-        <w:t>he model, the number of faults or probability threshold</w:t>
-      </w:r>
-      <w:r>
-        <w:rPr>
-          <w:rFonts w:asciiTheme="majorHAnsi" w:hAnsiTheme="majorHAnsi" w:cstheme="majorHAnsi"/>
-        </w:rPr>
-        <w:t xml:space="preserve"> is restricted. </w:t>
+        <w:t xml:space="preserve">) in each implementation. Thus not only will we define analysis statements in the Reactor System (topmost level), but also the implementations in lower levels (pressure, temperature, and radiation reactor subsystems). For each layer of the model, the number of faults or probability threshold is restricted. </w:t>
       </w:r>
     </w:p>
     <w:p>
@@ -37057,11 +37043,11 @@
       <w:pPr>
         <w:pStyle w:val="Heading4"/>
       </w:pPr>
-      <w:bookmarkStart w:id="142" w:name="_Toc18580625"/>
+      <w:bookmarkStart w:id="141" w:name="_Toc18580625"/>
       <w:r>
         <w:t>Verify All Layers with Max N Faults present</w:t>
       </w:r>
-      <w:bookmarkEnd w:id="142"/>
+      <w:bookmarkEnd w:id="141"/>
     </w:p>
     <w:p>
       <w:pPr>
@@ -37345,17 +37331,17 @@
         <w:rPr>
           <w:rFonts w:asciiTheme="majorHAnsi" w:hAnsiTheme="majorHAnsi" w:cstheme="majorHAnsi"/>
         </w:rPr>
-      </w:r>
-      <w:r>
-        <w:rPr>
-          <w:rFonts w:asciiTheme="majorHAnsi" w:hAnsiTheme="majorHAnsi" w:cstheme="majorHAnsi"/>
-        </w:rPr>
         <w:instrText xml:space="preserve"> \* MERGEFORMAT </w:instrText>
       </w:r>
       <w:r>
         <w:rPr>
           <w:rFonts w:asciiTheme="majorHAnsi" w:hAnsiTheme="majorHAnsi" w:cstheme="majorHAnsi"/>
         </w:rPr>
+      </w:r>
+      <w:r>
+        <w:rPr>
+          <w:rFonts w:asciiTheme="majorHAnsi" w:hAnsiTheme="majorHAnsi" w:cstheme="majorHAnsi"/>
+        </w:rPr>
         <w:fldChar w:fldCharType="separate"/>
       </w:r>
       <w:r>
@@ -37399,12 +37385,12 @@
         <w:rPr>
           <w:rFonts w:asciiTheme="majorHAnsi" w:hAnsiTheme="majorHAnsi" w:cstheme="majorHAnsi"/>
         </w:rPr>
-      </w:r>
-      <w:r>
-        <w:rPr>
-          <w:rFonts w:asciiTheme="majorHAnsi" w:hAnsiTheme="majorHAnsi" w:cstheme="majorHAnsi"/>
-        </w:rPr>
         <w:instrText xml:space="preserve"> \* MERGEFORMAT </w:instrText>
+      </w:r>
+      <w:r>
+        <w:rPr>
+          <w:rFonts w:asciiTheme="majorHAnsi" w:hAnsiTheme="majorHAnsi" w:cstheme="majorHAnsi"/>
+        </w:rPr>
       </w:r>
       <w:r>
         <w:rPr>
@@ -37489,7 +37475,7 @@
         </w:rPr>
         <w:lastRenderedPageBreak/>
         <w:pict>
-          <v:shape id="_x0000_i1062" type="#_x0000_t75" style="width:468pt;height:229pt">
+          <v:shape id="_x0000_i1044" type="#_x0000_t75" style="width:468pt;height:229pt">
             <v:imagedata r:id="rId47" o:title="Capture"/>
           </v:shape>
         </w:pict>
@@ -37504,8 +37490,8 @@
           <w:szCs w:val="24"/>
         </w:rPr>
       </w:pPr>
-      <w:bookmarkStart w:id="143" w:name="_Ref18409520"/>
-      <w:bookmarkStart w:id="144" w:name="_Toc18580683"/>
+      <w:bookmarkStart w:id="142" w:name="_Ref18409520"/>
+      <w:bookmarkStart w:id="143" w:name="_Toc18580683"/>
       <w:r>
         <w:rPr>
           <w:sz w:val="24"/>
@@ -37549,7 +37535,7 @@
         </w:rPr>
         <w:fldChar w:fldCharType="end"/>
       </w:r>
-      <w:bookmarkEnd w:id="143"/>
+      <w:bookmarkEnd w:id="142"/>
       <w:r>
         <w:rPr>
           <w:sz w:val="24"/>
@@ -37557,7 +37543,7 @@
         </w:rPr>
         <w:t>: Verification Results for Max 2 Faults on Sensor Example</w:t>
       </w:r>
-      <w:bookmarkEnd w:id="144"/>
+      <w:bookmarkEnd w:id="143"/>
     </w:p>
     <w:p/>
     <w:p>
@@ -37567,7 +37553,7 @@
       </w:pPr>
       <w:r>
         <w:pict>
-          <v:shape id="_x0000_i1064" type="#_x0000_t75" style="width:468pt;height:228pt">
+          <v:shape id="_x0000_i1045" type="#_x0000_t75" style="width:468pt;height:228pt">
             <v:imagedata r:id="rId48" o:title="Capture"/>
           </v:shape>
         </w:pict>
@@ -37582,8 +37568,8 @@
           <w:szCs w:val="24"/>
         </w:rPr>
       </w:pPr>
-      <w:bookmarkStart w:id="145" w:name="_Ref18409531"/>
-      <w:bookmarkStart w:id="146" w:name="_Toc18580684"/>
+      <w:bookmarkStart w:id="144" w:name="_Ref18409531"/>
+      <w:bookmarkStart w:id="145" w:name="_Toc18580684"/>
       <w:r>
         <w:rPr>
           <w:sz w:val="24"/>
@@ -37627,7 +37613,7 @@
         </w:rPr>
         <w:fldChar w:fldCharType="end"/>
       </w:r>
-      <w:bookmarkEnd w:id="145"/>
+      <w:bookmarkEnd w:id="144"/>
       <w:r>
         <w:rPr>
           <w:sz w:val="24"/>
@@ -37635,7 +37621,7 @@
         </w:rPr>
         <w:t>: Counterexample from Sensor Analysis with 2 Faults Active</w:t>
       </w:r>
-      <w:bookmarkEnd w:id="146"/>
+      <w:bookmarkEnd w:id="145"/>
     </w:p>
     <w:p>
       <w:pPr>
@@ -37800,11 +37786,11 @@
       <w:pPr>
         <w:pStyle w:val="Heading4"/>
       </w:pPr>
-      <w:bookmarkStart w:id="147" w:name="_Toc18580626"/>
+      <w:bookmarkStart w:id="146" w:name="_Toc18580626"/>
       <w:r>
         <w:t>Verify All Layers with Faults Present: Probabilistic Analysis</w:t>
       </w:r>
-      <w:bookmarkEnd w:id="147"/>
+      <w:bookmarkEnd w:id="146"/>
     </w:p>
     <w:p>
       <w:pPr>
@@ -38225,7 +38211,7 @@
           <w:rFonts w:asciiTheme="majorHAnsi" w:hAnsiTheme="majorHAnsi" w:cstheme="majorHAnsi"/>
         </w:rPr>
         <w:pict>
-          <v:shape id="_x0000_i1162" type="#_x0000_t75" style="width:467.5pt;height:141.5pt">
+          <v:shape id="_x0000_i1046" type="#_x0000_t75" style="width:467.5pt;height:141.5pt">
             <v:imagedata r:id="rId49" o:title="Capture"/>
           </v:shape>
         </w:pict>
@@ -38270,7 +38256,7 @@
           <w:rFonts w:asciiTheme="majorHAnsi" w:hAnsiTheme="majorHAnsi" w:cstheme="majorHAnsi"/>
         </w:rPr>
         <w:pict>
-          <v:shape id="_x0000_i1163" type="#_x0000_t75" style="width:300.5pt;height:83.5pt">
+          <v:shape id="_x0000_i1047" type="#_x0000_t75" style="width:300.5pt;height:83.5pt">
             <v:imagedata r:id="rId50" o:title="Capture"/>
           </v:shape>
         </w:pict>
@@ -38348,11 +38334,11 @@
       <w:pPr>
         <w:pStyle w:val="Heading4"/>
       </w:pPr>
-      <w:bookmarkStart w:id="148" w:name="_Toc18580627"/>
+      <w:bookmarkStart w:id="147" w:name="_Toc18580627"/>
       <w:r>
         <w:t>Generate Minimal Cut Sets with Max N Faults</w:t>
       </w:r>
-      <w:bookmarkEnd w:id="148"/>
+      <w:bookmarkEnd w:id="147"/>
     </w:p>
     <w:p>
       <w:pPr>
@@ -39171,13 +39157,13 @@
       <w:pPr>
         <w:pStyle w:val="Heading4"/>
       </w:pPr>
-      <w:bookmarkStart w:id="149" w:name="_Ref18578593"/>
-      <w:bookmarkStart w:id="150" w:name="_Toc18580628"/>
+      <w:bookmarkStart w:id="148" w:name="_Ref18578593"/>
+      <w:bookmarkStart w:id="149" w:name="_Toc18580628"/>
       <w:r>
         <w:t>Generate Minimal Cut Sets with Probability Threshold</w:t>
       </w:r>
+      <w:bookmarkEnd w:id="148"/>
       <w:bookmarkEnd w:id="149"/>
-      <w:bookmarkEnd w:id="150"/>
     </w:p>
     <w:p>
       <w:pPr>
@@ -39375,13 +39361,7 @@
               <w:rPr>
                 <w:rFonts w:ascii="Cambria Math" w:hAnsi="Cambria Math" w:cstheme="majorHAnsi"/>
               </w:rPr>
-              <m:t>-</m:t>
-            </m:r>
-            <m:r>
-              <w:rPr>
-                <w:rFonts w:ascii="Cambria Math" w:hAnsi="Cambria Math" w:cstheme="majorHAnsi"/>
-              </w:rPr>
-              <m:t>5</m:t>
+              <m:t>-5</m:t>
             </m:r>
           </m:sup>
         </m:sSup>
@@ -39421,13 +39401,7 @@
               <w:rPr>
                 <w:rFonts w:ascii="Cambria Math" w:hAnsi="Cambria Math" w:cstheme="majorHAnsi"/>
               </w:rPr>
-              <m:t>-</m:t>
-            </m:r>
-            <m:r>
-              <w:rPr>
-                <w:rFonts w:ascii="Cambria Math" w:hAnsi="Cambria Math" w:cstheme="majorHAnsi"/>
-              </w:rPr>
-              <m:t>10</m:t>
+              <m:t>-10</m:t>
             </m:r>
           </m:sup>
         </m:sSup>
@@ -39474,7 +39448,7 @@
       <w:pPr>
         <w:pStyle w:val="Heading2"/>
       </w:pPr>
-      <w:bookmarkStart w:id="151" w:name="_Toc18580629"/>
+      <w:bookmarkStart w:id="150" w:name="_Toc18580629"/>
       <w:r>
         <w:lastRenderedPageBreak/>
         <w:t>Byzantine Example</w:t>
@@ -39482,7 +39456,7 @@
       <w:r>
         <w:t>s</w:t>
       </w:r>
-      <w:bookmarkEnd w:id="151"/>
+      <w:bookmarkEnd w:id="150"/>
     </w:p>
     <w:p>
       <w:pPr>
@@ -39594,11 +39568,11 @@
       <w:pPr>
         <w:pStyle w:val="Heading3"/>
       </w:pPr>
-      <w:bookmarkStart w:id="152" w:name="_Toc18580630"/>
+      <w:bookmarkStart w:id="151" w:name="_Toc18580630"/>
       <w:r>
         <w:t>Asymmetric Fault Implementation</w:t>
       </w:r>
-      <w:bookmarkEnd w:id="152"/>
+      <w:bookmarkEnd w:id="151"/>
     </w:p>
     <w:p>
       <w:pPr>
@@ -39623,7 +39597,7 @@
           <w:sz w:val="24"/>
           <w:szCs w:val="24"/>
         </w:rPr>
-        <w:instrText xml:space="preserve"> REF _Ref18478764 \h </w:instrText>
+        <w:instrText xml:space="preserve"> REF _Ref18478764 \h  \* MERGEFORMAT </w:instrText>
       </w:r>
       <w:r>
         <w:rPr>
@@ -39631,14 +39605,6 @@
           <w:sz w:val="24"/>
           <w:szCs w:val="24"/>
         </w:rPr>
-      </w:r>
-      <w:r>
-        <w:rPr>
-          <w:rFonts w:asciiTheme="majorHAnsi" w:hAnsiTheme="majorHAnsi" w:cstheme="majorHAnsi"/>
-          <w:sz w:val="24"/>
-          <w:szCs w:val="24"/>
-        </w:rPr>
-        <w:instrText xml:space="preserve"> \* MERGEFORMAT </w:instrText>
       </w:r>
       <w:r>
         <w:rPr>
@@ -39769,8 +39735,8 @@
           <w:szCs w:val="24"/>
         </w:rPr>
       </w:pPr>
-      <w:bookmarkStart w:id="153" w:name="_Ref18478764"/>
-      <w:bookmarkStart w:id="154" w:name="_Toc18580685"/>
+      <w:bookmarkStart w:id="152" w:name="_Ref18478764"/>
+      <w:bookmarkStart w:id="153" w:name="_Toc18580685"/>
       <w:r>
         <w:rPr>
           <w:sz w:val="24"/>
@@ -39814,7 +39780,7 @@
         </w:rPr>
         <w:fldChar w:fldCharType="end"/>
       </w:r>
-      <w:bookmarkEnd w:id="153"/>
+      <w:bookmarkEnd w:id="152"/>
       <w:r>
         <w:rPr>
           <w:sz w:val="24"/>
@@ -39822,7 +39788,7 @@
         </w:rPr>
         <w:t>: Asymmetric Fault Implementation Strategy</w:t>
       </w:r>
-      <w:bookmarkEnd w:id="154"/>
+      <w:bookmarkEnd w:id="153"/>
     </w:p>
     <w:p>
       <w:pPr>
@@ -40620,11 +40586,11 @@
       <w:pPr>
         <w:pStyle w:val="Heading3"/>
       </w:pPr>
-      <w:bookmarkStart w:id="155" w:name="_Toc18580631"/>
+      <w:bookmarkStart w:id="154" w:name="_Toc18580631"/>
       <w:r>
         <w:t>Mitigation Strategy</w:t>
       </w:r>
-      <w:bookmarkEnd w:id="155"/>
+      <w:bookmarkEnd w:id="154"/>
     </w:p>
     <w:p>
       <w:pPr>
@@ -40808,11 +40774,11 @@
       <w:pPr>
         <w:pStyle w:val="Heading3"/>
       </w:pPr>
-      <w:bookmarkStart w:id="156" w:name="_Toc18580632"/>
+      <w:bookmarkStart w:id="155" w:name="_Toc18580632"/>
       <w:r>
         <w:t>Color Exchange Example</w:t>
       </w:r>
-      <w:bookmarkEnd w:id="156"/>
+      <w:bookmarkEnd w:id="155"/>
     </w:p>
     <w:p>
       <w:pPr>
@@ -40865,11 +40831,11 @@
       <w:pPr>
         <w:pStyle w:val="Heading4"/>
       </w:pPr>
-      <w:bookmarkStart w:id="157" w:name="_Toc18580633"/>
+      <w:bookmarkStart w:id="156" w:name="_Toc18580633"/>
       <w:r>
         <w:t>Color Exchange Architecture in AADL</w:t>
       </w:r>
-      <w:bookmarkEnd w:id="157"/>
+      <w:bookmarkEnd w:id="156"/>
     </w:p>
     <w:p>
       <w:pPr>
@@ -40899,12 +40865,12 @@
         <w:rPr>
           <w:rFonts w:asciiTheme="majorHAnsi" w:hAnsiTheme="majorHAnsi" w:cstheme="majorHAnsi"/>
         </w:rPr>
-      </w:r>
-      <w:r>
-        <w:rPr>
-          <w:rFonts w:asciiTheme="majorHAnsi" w:hAnsiTheme="majorHAnsi" w:cstheme="majorHAnsi"/>
-        </w:rPr>
         <w:instrText xml:space="preserve"> \* MERGEFORMAT </w:instrText>
+      </w:r>
+      <w:r>
+        <w:rPr>
+          <w:rFonts w:asciiTheme="majorHAnsi" w:hAnsiTheme="majorHAnsi" w:cstheme="majorHAnsi"/>
+        </w:rPr>
       </w:r>
       <w:r>
         <w:rPr>
@@ -41077,8 +41043,8 @@
           <w:szCs w:val="24"/>
         </w:rPr>
       </w:pPr>
-      <w:bookmarkStart w:id="158" w:name="_Ref18480721"/>
-      <w:bookmarkStart w:id="159" w:name="_Toc18580686"/>
+      <w:bookmarkStart w:id="157" w:name="_Ref18480721"/>
+      <w:bookmarkStart w:id="158" w:name="_Toc18580686"/>
       <w:r>
         <w:rPr>
           <w:sz w:val="24"/>
@@ -41122,7 +41088,7 @@
         </w:rPr>
         <w:fldChar w:fldCharType="end"/>
       </w:r>
-      <w:bookmarkEnd w:id="158"/>
+      <w:bookmarkEnd w:id="157"/>
       <w:r>
         <w:rPr>
           <w:sz w:val="24"/>
@@ -41130,50 +41096,50 @@
         </w:rPr>
         <w:t>: Color Exchange Architecture  for Asymmetric Modeling and Mitigation</w:t>
       </w:r>
+      <w:bookmarkEnd w:id="158"/>
+    </w:p>
+    <w:p>
+      <w:pPr>
+        <w:rPr>
+          <w:rFonts w:asciiTheme="majorHAnsi" w:hAnsiTheme="majorHAnsi" w:cstheme="majorHAnsi"/>
+        </w:rPr>
+      </w:pPr>
+      <w:r>
+        <w:rPr>
+          <w:rFonts w:asciiTheme="majorHAnsi" w:hAnsiTheme="majorHAnsi" w:cstheme="majorHAnsi"/>
+        </w:rPr>
+        <w:t>This model does not include any mitigation and can be explored by accessing the GitHub repository:</w:t>
+      </w:r>
+    </w:p>
+    <w:p>
+      <w:pPr>
+        <w:rPr>
+          <w:rFonts w:asciiTheme="majorHAnsi" w:hAnsiTheme="majorHAnsi" w:cstheme="majorHAnsi"/>
+        </w:rPr>
+      </w:pPr>
+      <w:r>
+        <w:rPr>
+          <w:rFonts w:asciiTheme="majorHAnsi" w:hAnsiTheme="majorHAnsi" w:cstheme="majorHAnsi"/>
+        </w:rPr>
+        <w:t>[LINK]</w:t>
+      </w:r>
+    </w:p>
+    <w:p>
+      <w:pPr>
+        <w:rPr>
+          <w:rFonts w:asciiTheme="majorHAnsi" w:hAnsiTheme="majorHAnsi" w:cstheme="majorHAnsi"/>
+        </w:rPr>
+      </w:pPr>
+    </w:p>
+    <w:p>
+      <w:pPr>
+        <w:pStyle w:val="Heading4"/>
+      </w:pPr>
+      <w:bookmarkStart w:id="159" w:name="_Toc18580634"/>
+      <w:r>
+        <w:t>Color Exchange Mitigation Strategy</w:t>
+      </w:r>
       <w:bookmarkEnd w:id="159"/>
-    </w:p>
-    <w:p>
-      <w:pPr>
-        <w:rPr>
-          <w:rFonts w:asciiTheme="majorHAnsi" w:hAnsiTheme="majorHAnsi" w:cstheme="majorHAnsi"/>
-        </w:rPr>
-      </w:pPr>
-      <w:r>
-        <w:rPr>
-          <w:rFonts w:asciiTheme="majorHAnsi" w:hAnsiTheme="majorHAnsi" w:cstheme="majorHAnsi"/>
-        </w:rPr>
-        <w:t>This model does not include any mitigation and can be explored by accessing the GitHub repository:</w:t>
-      </w:r>
-    </w:p>
-    <w:p>
-      <w:pPr>
-        <w:rPr>
-          <w:rFonts w:asciiTheme="majorHAnsi" w:hAnsiTheme="majorHAnsi" w:cstheme="majorHAnsi"/>
-        </w:rPr>
-      </w:pPr>
-      <w:r>
-        <w:rPr>
-          <w:rFonts w:asciiTheme="majorHAnsi" w:hAnsiTheme="majorHAnsi" w:cstheme="majorHAnsi"/>
-        </w:rPr>
-        <w:t>[LINK]</w:t>
-      </w:r>
-    </w:p>
-    <w:p>
-      <w:pPr>
-        <w:rPr>
-          <w:rFonts w:asciiTheme="majorHAnsi" w:hAnsiTheme="majorHAnsi" w:cstheme="majorHAnsi"/>
-        </w:rPr>
-      </w:pPr>
-    </w:p>
-    <w:p>
-      <w:pPr>
-        <w:pStyle w:val="Heading4"/>
-      </w:pPr>
-      <w:bookmarkStart w:id="160" w:name="_Toc18580634"/>
-      <w:r>
-        <w:t>Color Exchange Mitigation Strategy</w:t>
-      </w:r>
-      <w:bookmarkEnd w:id="160"/>
     </w:p>
     <w:p>
       <w:pPr>
@@ -41327,7 +41293,7 @@
           <w:rFonts w:asciiTheme="majorHAnsi" w:hAnsiTheme="majorHAnsi" w:cstheme="majorHAnsi"/>
         </w:rPr>
         <w:pict>
-          <v:shape id="_x0000_i1084" type="#_x0000_t75" style="width:346pt;height:30pt">
+          <v:shape id="_x0000_i1048" type="#_x0000_t75" style="width:346pt;height:30pt">
             <v:imagedata r:id="rId54" o:title="Capture2"/>
           </v:shape>
         </w:pict>
@@ -41404,7 +41370,7 @@
         </w:rPr>
         <w:lastRenderedPageBreak/>
         <w:pict>
-          <v:shape id="_x0000_i1085" type="#_x0000_t75" style="width:350pt;height:189.5pt">
+          <v:shape id="_x0000_i1049" type="#_x0000_t75" style="width:350pt;height:189.5pt">
             <v:imagedata r:id="rId55" o:title="Capture"/>
           </v:shape>
         </w:pict>
@@ -41520,7 +41486,7 @@
           <w:color w:val="auto"/>
         </w:rPr>
         <w:pict>
-          <v:shape id="_x0000_i1086" type="#_x0000_t75" style="width:431pt;height:75.5pt">
+          <v:shape id="_x0000_i1050" type="#_x0000_t75" style="width:431pt;height:75.5pt">
             <v:imagedata r:id="rId56" o:title="Capture3"/>
           </v:shape>
         </w:pict>
@@ -41564,7 +41530,7 @@
         </w:rPr>
         <w:lastRenderedPageBreak/>
         <w:pict>
-          <v:shape id="_x0000_i1087" type="#_x0000_t75" style="width:366pt;height:270pt">
+          <v:shape id="_x0000_i1051" type="#_x0000_t75" style="width:366pt;height:270pt">
             <v:imagedata r:id="rId57" o:title="Capture4"/>
           </v:shape>
         </w:pict>
@@ -41605,11 +41571,11 @@
       <w:pPr>
         <w:pStyle w:val="Heading4"/>
       </w:pPr>
-      <w:bookmarkStart w:id="161" w:name="_Toc18580635"/>
+      <w:bookmarkStart w:id="160" w:name="_Toc18580635"/>
       <w:r>
         <w:t>Color Exchange Fault Model and Analysis</w:t>
       </w:r>
-      <w:bookmarkEnd w:id="161"/>
+      <w:bookmarkEnd w:id="160"/>
     </w:p>
     <w:p>
       <w:pPr>
@@ -41700,7 +41666,7 @@
           <w:color w:val="auto"/>
         </w:rPr>
         <w:pict>
-          <v:shape id="_x0000_i1088" type="#_x0000_t75" style="width:456pt;height:76pt">
+          <v:shape id="_x0000_i1052" type="#_x0000_t75" style="width:456pt;height:76pt">
             <v:imagedata r:id="rId58" o:title="Capture"/>
           </v:shape>
         </w:pict>
@@ -41719,7 +41685,7 @@
           <w:color w:val="auto"/>
         </w:rPr>
         <w:pict>
-          <v:shape id="_x0000_i1089" type="#_x0000_t75" style="width:420pt;height:76.5pt">
+          <v:shape id="_x0000_i1053" type="#_x0000_t75" style="width:420pt;height:76.5pt">
             <v:imagedata r:id="rId59" o:title="Capture2"/>
           </v:shape>
         </w:pict>
@@ -41891,13 +41857,13 @@
       <w:pPr>
         <w:pStyle w:val="Heading3"/>
       </w:pPr>
-      <w:bookmarkStart w:id="162" w:name="_Ref18498736"/>
-      <w:bookmarkStart w:id="163" w:name="_Toc18580636"/>
+      <w:bookmarkStart w:id="161" w:name="_Ref18498736"/>
+      <w:bookmarkStart w:id="162" w:name="_Toc18580636"/>
       <w:r>
         <w:t>Process ID Example</w:t>
       </w:r>
+      <w:bookmarkEnd w:id="161"/>
       <w:bookmarkEnd w:id="162"/>
-      <w:bookmarkEnd w:id="163"/>
     </w:p>
     <w:p>
       <w:pPr>
@@ -41946,14 +41912,14 @@
       <w:pPr>
         <w:pStyle w:val="Heading4"/>
       </w:pPr>
-      <w:bookmarkStart w:id="164" w:name="_Toc18580637"/>
+      <w:bookmarkStart w:id="163" w:name="_Toc18580637"/>
       <w:r>
         <w:t xml:space="preserve">PID Example </w:t>
       </w:r>
       <w:r>
         <w:t>AADL Architecture</w:t>
       </w:r>
-      <w:bookmarkEnd w:id="164"/>
+      <w:bookmarkEnd w:id="163"/>
     </w:p>
     <w:p>
       <w:pPr>
@@ -41994,6 +41960,7 @@
           <w:sz w:val="24"/>
           <w:szCs w:val="24"/>
         </w:rPr>
+        <w:instrText xml:space="preserve"> \* MERGEFORMAT </w:instrText>
       </w:r>
       <w:r>
         <w:rPr>
@@ -42001,7 +41968,6 @@
           <w:sz w:val="24"/>
           <w:szCs w:val="24"/>
         </w:rPr>
-        <w:instrText xml:space="preserve"> \* MERGEFORMAT </w:instrText>
       </w:r>
       <w:r>
         <w:rPr>
@@ -42131,8 +42097,8 @@
           <w:szCs w:val="24"/>
         </w:rPr>
       </w:pPr>
-      <w:bookmarkStart w:id="165" w:name="_Ref18484868"/>
-      <w:bookmarkStart w:id="166" w:name="_Toc18580687"/>
+      <w:bookmarkStart w:id="164" w:name="_Ref18484868"/>
+      <w:bookmarkStart w:id="165" w:name="_Toc18580687"/>
       <w:r>
         <w:rPr>
           <w:sz w:val="24"/>
@@ -42176,7 +42142,7 @@
         </w:rPr>
         <w:fldChar w:fldCharType="end"/>
       </w:r>
-      <w:bookmarkEnd w:id="165"/>
+      <w:bookmarkEnd w:id="164"/>
       <w:r>
         <w:rPr>
           <w:sz w:val="24"/>
@@ -42184,7 +42150,7 @@
         </w:rPr>
         <w:t>: PID Example Architecture</w:t>
       </w:r>
-      <w:bookmarkEnd w:id="166"/>
+      <w:bookmarkEnd w:id="165"/>
     </w:p>
     <w:p/>
     <w:p>
@@ -42212,7 +42178,7 @@
         </w:rPr>
         <w:lastRenderedPageBreak/>
         <w:pict>
-          <v:shape id="_x0000_i1095" type="#_x0000_t75" style="width:249.5pt;height:87.5pt">
+          <v:shape id="_x0000_i1054" type="#_x0000_t75" style="width:249.5pt;height:87.5pt">
             <v:imagedata r:id="rId61" o:title="Capture"/>
           </v:shape>
         </w:pict>
@@ -42269,7 +42235,7 @@
           <w:rFonts w:asciiTheme="majorHAnsi" w:hAnsiTheme="majorHAnsi" w:cstheme="majorHAnsi"/>
         </w:rPr>
         <w:pict>
-          <v:shape id="_x0000_i1188" type="#_x0000_t75" style="width:260pt;height:48.5pt">
+          <v:shape id="_x0000_i1055" type="#_x0000_t75" style="width:260pt;height:48.5pt">
             <v:imagedata r:id="rId62" o:title="Capture"/>
           </v:shape>
         </w:pict>
@@ -42306,7 +42272,7 @@
       <w:pPr>
         <w:pStyle w:val="Heading4"/>
       </w:pPr>
-      <w:bookmarkStart w:id="167" w:name="_Toc18580638"/>
+      <w:bookmarkStart w:id="166" w:name="_Toc18580638"/>
       <w:r>
         <w:t xml:space="preserve">PID Example </w:t>
       </w:r>
@@ -42316,7 +42282,7 @@
       <w:r>
         <w:t xml:space="preserve"> with Mitigation Strategy</w:t>
       </w:r>
-      <w:bookmarkEnd w:id="167"/>
+      <w:bookmarkEnd w:id="166"/>
     </w:p>
     <w:p>
       <w:pPr>
@@ -42386,7 +42352,7 @@
           <w:rFonts w:asciiTheme="majorHAnsi" w:hAnsiTheme="majorHAnsi" w:cstheme="majorHAnsi"/>
         </w:rPr>
         <w:pict>
-          <v:shape id="_x0000_i1094" type="#_x0000_t75" style="width:454.5pt;height:156.5pt">
+          <v:shape id="_x0000_i1056" type="#_x0000_t75" style="width:454.5pt;height:156.5pt">
             <v:imagedata r:id="rId63" o:title="Capture"/>
           </v:shape>
         </w:pict>
@@ -42482,7 +42448,7 @@
         </w:rPr>
         <w:lastRenderedPageBreak/>
         <w:pict>
-          <v:shape id="_x0000_i1106" type="#_x0000_t75" style="width:408.5pt;height:66pt">
+          <v:shape id="_x0000_i1057" type="#_x0000_t75" style="width:408.5pt;height:66pt">
             <v:imagedata r:id="rId64" o:title="Capture"/>
           </v:shape>
         </w:pict>
@@ -42520,7 +42486,7 @@
           <w:rFonts w:asciiTheme="majorHAnsi" w:hAnsiTheme="majorHAnsi" w:cstheme="majorHAnsi"/>
         </w:rPr>
         <w:pict>
-          <v:shape id="_x0000_i1108" type="#_x0000_t75" style="width:395pt;height:201pt">
+          <v:shape id="_x0000_i1058" type="#_x0000_t75" style="width:395pt;height:201pt">
             <v:imagedata r:id="rId65" o:title="Capture"/>
           </v:shape>
         </w:pict>
@@ -42622,13 +42588,15 @@
       <w:pPr>
         <w:pStyle w:val="Heading4"/>
       </w:pPr>
-      <w:bookmarkStart w:id="168" w:name="_Toc18580639"/>
+      <w:bookmarkStart w:id="167" w:name="_Toc18580639"/>
+      <w:bookmarkStart w:id="168" w:name="_Ref19891237"/>
       <w:r>
         <w:t>PID Example Fault</w:t>
       </w:r>
       <w:r>
         <w:t xml:space="preserve"> Model</w:t>
       </w:r>
+      <w:bookmarkEnd w:id="167"/>
       <w:bookmarkEnd w:id="168"/>
     </w:p>
     <w:p>
@@ -42667,7 +42635,7 @@
           <w:rFonts w:asciiTheme="majorHAnsi" w:hAnsiTheme="majorHAnsi" w:cstheme="majorHAnsi"/>
         </w:rPr>
         <w:pict>
-          <v:shape id="_x0000_i1096" type="#_x0000_t75" style="width:449pt;height:109pt">
+          <v:shape id="_x0000_i1059" type="#_x0000_t75" style="width:449pt;height:109pt">
             <v:imagedata r:id="rId66" o:title="Capture"/>
           </v:shape>
         </w:pict>
@@ -42768,7 +42736,7 @@
         </w:rPr>
         <w:lastRenderedPageBreak/>
         <w:pict>
-          <v:shape id="_x0000_i1097" type="#_x0000_t75" style="width:373.5pt;height:181pt">
+          <v:shape id="_x0000_i1060" type="#_x0000_t75" style="width:373.5pt;height:181pt">
             <v:imagedata r:id="rId67" o:title="Capture"/>
           </v:shape>
         </w:pict>
@@ -42807,7 +42775,7 @@
       </w:pPr>
       <w:r>
         <w:pict>
-          <v:shape id="_x0000_i1098" type="#_x0000_t75" style="width:468pt;height:140.5pt">
+          <v:shape id="_x0000_i1061" type="#_x0000_t75" style="width:468pt;height:140.5pt">
             <v:imagedata r:id="rId68" o:title="Capture"/>
           </v:shape>
         </w:pict>
@@ -43365,7 +43333,7 @@
         </w:rPr>
         <w:lastRenderedPageBreak/>
         <w:drawing>
-          <wp:inline distT="0" distB="0" distL="0" distR="0" wp14:anchorId="75F44A17" wp14:editId="37CB53E2">
+          <wp:inline distT="0" distB="0" distL="0" distR="0" wp14:anchorId="7F156D43" wp14:editId="740DA3EA">
             <wp:extent cx="3975100" cy="4849418"/>
             <wp:effectExtent l="0" t="0" r="0" b="0"/>
             <wp:docPr id="15" name="image15.png" descr=":osate_tool_environ.pdf"/>
@@ -43698,7 +43666,7 @@
           <w:noProof/>
         </w:rPr>
         <w:drawing>
-          <wp:inline distT="0" distB="0" distL="0" distR="0" wp14:anchorId="0E5DE4F0" wp14:editId="43248AE0">
+          <wp:inline distT="0" distB="0" distL="0" distR="0" wp14:anchorId="4A563C85" wp14:editId="695CA589">
             <wp:extent cx="4076700" cy="3009900"/>
             <wp:effectExtent l="0" t="0" r="0" b="0"/>
             <wp:docPr id="16" name="image14.png"/>
@@ -44265,7 +44233,7 @@
           <w:noProof/>
         </w:rPr>
         <w:drawing>
-          <wp:inline distT="0" distB="0" distL="0" distR="0" wp14:anchorId="6BF09C59" wp14:editId="08AAEE88">
+          <wp:inline distT="0" distB="0" distL="0" distR="0" wp14:anchorId="22477634" wp14:editId="2A8E5EEA">
             <wp:extent cx="5943600" cy="4467225"/>
             <wp:effectExtent l="0" t="0" r="0" b="9525"/>
             <wp:docPr id="14" name="Picture 14" descr="menuItems"/>
@@ -44407,7 +44375,7 @@
           <w:noProof/>
         </w:rPr>
         <w:drawing>
-          <wp:inline distT="0" distB="0" distL="0" distR="0" wp14:anchorId="208D95F9" wp14:editId="72BF3EA1">
+          <wp:inline distT="0" distB="0" distL="0" distR="0" wp14:anchorId="32DC0F6D" wp14:editId="3F4888F6">
             <wp:extent cx="5943600" cy="3105150"/>
             <wp:effectExtent l="0" t="0" r="0" b="0"/>
             <wp:docPr id="17" name="Picture 17" descr="windows10_system"/>
@@ -44786,7 +44754,7 @@
         </w:rPr>
         <w:lastRenderedPageBreak/>
         <w:drawing>
-          <wp:inline distT="0" distB="0" distL="0" distR="0" wp14:anchorId="2DD2AA24" wp14:editId="05D5E01A">
+          <wp:inline distT="0" distB="0" distL="0" distR="0" wp14:anchorId="5CBB2054" wp14:editId="11D423FD">
             <wp:extent cx="3189254" cy="3280052"/>
             <wp:effectExtent l="0" t="0" r="0" b="0"/>
             <wp:docPr id="27" name="image16.png"/>
@@ -44981,7 +44949,7 @@
           <w:noProof/>
         </w:rPr>
         <w:drawing>
-          <wp:inline distT="0" distB="0" distL="0" distR="0" wp14:anchorId="790301AF" wp14:editId="03649847">
+          <wp:inline distT="0" distB="0" distL="0" distR="0" wp14:anchorId="127562DA" wp14:editId="3C5DF2AD">
             <wp:extent cx="3133725" cy="3528462"/>
             <wp:effectExtent l="0" t="0" r="0" b="0"/>
             <wp:docPr id="30" name="image19.png"/>
@@ -45189,7 +45157,7 @@
           <w:noProof/>
         </w:rPr>
         <w:drawing>
-          <wp:inline distT="0" distB="0" distL="0" distR="0" wp14:anchorId="45329F74" wp14:editId="421BFFCE">
+          <wp:inline distT="0" distB="0" distL="0" distR="0" wp14:anchorId="7B33BA80" wp14:editId="0A86B0AC">
             <wp:extent cx="3162574" cy="1425064"/>
             <wp:effectExtent l="0" t="0" r="0" b="0"/>
             <wp:docPr id="29" name="image18.png"/>
@@ -45460,7 +45428,7 @@
         </w:rPr>
         <w:lastRenderedPageBreak/>
         <w:pict>
-          <v:shape id="_x0000_i1027" type="#_x0000_t75" style="width:374.5pt;height:324pt">
+          <v:shape id="_x0000_i1062" type="#_x0000_t75" style="width:374.5pt;height:324pt">
             <v:imagedata r:id="rId82" o:title="preferences"/>
           </v:shape>
         </w:pict>
@@ -46312,20 +46280,413 @@
         <w:t xml:space="preserve">and begin your own safety analysis. </w:t>
       </w:r>
     </w:p>
-    <w:p>
-      <w:pPr>
-        <w:rPr>
-          <w:rFonts w:asciiTheme="majorHAnsi" w:hAnsiTheme="majorHAnsi" w:cstheme="majorHAnsi"/>
-        </w:rPr>
-      </w:pPr>
-    </w:p>
+    <w:p/>
+    <w:p/>
     <w:p>
       <w:pPr>
         <w:pStyle w:val="Heading1"/>
+      </w:pPr>
+      <w:r>
+        <w:t>Other Information</w:t>
+      </w:r>
+    </w:p>
+    <w:p>
+      <w:pPr>
+        <w:rPr>
+          <w:rFonts w:asciiTheme="majorHAnsi" w:hAnsiTheme="majorHAnsi" w:cstheme="majorHAnsi"/>
+        </w:rPr>
+      </w:pPr>
+      <w:r>
+        <w:rPr>
+          <w:rFonts w:asciiTheme="majorHAnsi" w:hAnsiTheme="majorHAnsi" w:cstheme="majorHAnsi"/>
+        </w:rPr>
+        <w:t xml:space="preserve">This section compiles the remaining pieces of information that may in some cases be useful to know. </w:t>
+      </w:r>
+    </w:p>
+    <w:p>
+      <w:pPr>
+        <w:rPr>
+          <w:rFonts w:asciiTheme="majorHAnsi" w:hAnsiTheme="majorHAnsi" w:cstheme="majorHAnsi"/>
+        </w:rPr>
+      </w:pPr>
+    </w:p>
+    <w:p>
+      <w:pPr>
+        <w:pStyle w:val="Heading2"/>
+      </w:pPr>
+      <w:r>
+        <w:lastRenderedPageBreak/>
+        <w:t>Defining Multiple Faults on a Single Output</w:t>
+      </w:r>
+    </w:p>
+    <w:p>
+      <w:pPr>
+        <w:rPr>
+          <w:rFonts w:asciiTheme="majorHAnsi" w:hAnsiTheme="majorHAnsi" w:cstheme="majorHAnsi"/>
+        </w:rPr>
+      </w:pPr>
+      <w:r>
+        <w:rPr>
+          <w:rFonts w:asciiTheme="majorHAnsi" w:hAnsiTheme="majorHAnsi" w:cstheme="majorHAnsi"/>
+        </w:rPr>
+        <w:t xml:space="preserve">When an output has multiple faults defined, the effects of such depend on what analysis is run. </w:t>
+      </w:r>
+    </w:p>
+    <w:p>
+      <w:pPr>
+        <w:pStyle w:val="ListParagraph"/>
         <w:numPr>
           <w:ilvl w:val="0"/>
-          <w:numId w:val="0"/>
+          <w:numId w:val="6"/>
         </w:numPr>
+        <w:rPr>
+          <w:rFonts w:asciiTheme="majorHAnsi" w:hAnsiTheme="majorHAnsi" w:cstheme="majorHAnsi"/>
+          <w:u w:val="single"/>
+        </w:rPr>
+      </w:pPr>
+      <w:r>
+        <w:rPr>
+          <w:rFonts w:asciiTheme="majorHAnsi" w:hAnsiTheme="majorHAnsi" w:cstheme="majorHAnsi"/>
+          <w:u w:val="single"/>
+        </w:rPr>
+        <w:t>Verify in the Presence of Faults:</w:t>
+      </w:r>
+    </w:p>
+    <w:p>
+      <w:pPr>
+        <w:pStyle w:val="ListParagraph"/>
+        <w:rPr>
+          <w:rFonts w:asciiTheme="majorHAnsi" w:hAnsiTheme="majorHAnsi" w:cstheme="majorHAnsi"/>
+        </w:rPr>
+      </w:pPr>
+      <w:r>
+        <w:rPr>
+          <w:rFonts w:asciiTheme="majorHAnsi" w:hAnsiTheme="majorHAnsi" w:cstheme="majorHAnsi"/>
+        </w:rPr>
+        <w:t xml:space="preserve">All faults are considered as model elements and if any of the defined faults cause violations of properties, the model checker will find these faults. Which is displayed to the user is model checker dependent. </w:t>
+      </w:r>
+    </w:p>
+    <w:p>
+      <w:pPr>
+        <w:pStyle w:val="ListParagraph"/>
+        <w:numPr>
+          <w:ilvl w:val="0"/>
+          <w:numId w:val="6"/>
+        </w:numPr>
+        <w:rPr>
+          <w:rFonts w:asciiTheme="majorHAnsi" w:hAnsiTheme="majorHAnsi" w:cstheme="majorHAnsi"/>
+          <w:u w:val="single"/>
+        </w:rPr>
+      </w:pPr>
+      <w:r>
+        <w:rPr>
+          <w:rFonts w:asciiTheme="majorHAnsi" w:hAnsiTheme="majorHAnsi" w:cstheme="majorHAnsi"/>
+          <w:u w:val="single"/>
+        </w:rPr>
+        <w:t>Generate Minimal Cut Sets:</w:t>
+      </w:r>
+    </w:p>
+    <w:p>
+      <w:pPr>
+        <w:pStyle w:val="ListParagraph"/>
+        <w:rPr>
+          <w:rFonts w:asciiTheme="majorHAnsi" w:hAnsiTheme="majorHAnsi" w:cstheme="majorHAnsi"/>
+        </w:rPr>
+      </w:pPr>
+      <w:r>
+        <w:rPr>
+          <w:rFonts w:asciiTheme="majorHAnsi" w:hAnsiTheme="majorHAnsi" w:cstheme="majorHAnsi"/>
+        </w:rPr>
+        <w:t xml:space="preserve">All combinations that contribute to property violation will be displayed in the min cut sets. </w:t>
+      </w:r>
+    </w:p>
+    <w:p>
+      <w:pPr>
+        <w:pStyle w:val="ListParagraph"/>
+        <w:rPr>
+          <w:rFonts w:asciiTheme="majorHAnsi" w:hAnsiTheme="majorHAnsi" w:cstheme="majorHAnsi"/>
+        </w:rPr>
+      </w:pPr>
+    </w:p>
+    <w:p>
+      <w:pPr>
+        <w:rPr>
+          <w:rFonts w:asciiTheme="majorHAnsi" w:hAnsiTheme="majorHAnsi" w:cstheme="majorHAnsi"/>
+        </w:rPr>
+      </w:pPr>
+      <w:r>
+        <w:rPr>
+          <w:rFonts w:asciiTheme="majorHAnsi" w:hAnsiTheme="majorHAnsi" w:cstheme="majorHAnsi"/>
+        </w:rPr>
+        <w:t xml:space="preserve">The user should be aware that multiple fault definitions on the same output cannot have different return types. An example of this is if the output of a component is a nested data type. There are numerous ways faults can be defined for nested types (see Section </w:t>
+      </w:r>
+      <w:r>
+        <w:rPr>
+          <w:rFonts w:asciiTheme="majorHAnsi" w:hAnsiTheme="majorHAnsi" w:cstheme="majorHAnsi"/>
+        </w:rPr>
+        <w:fldChar w:fldCharType="begin"/>
+      </w:r>
+      <w:r>
+        <w:rPr>
+          <w:rFonts w:asciiTheme="majorHAnsi" w:hAnsiTheme="majorHAnsi" w:cstheme="majorHAnsi"/>
+        </w:rPr>
+        <w:instrText xml:space="preserve"> REF _Ref19891237 \r \h </w:instrText>
+      </w:r>
+      <w:r>
+        <w:rPr>
+          <w:rFonts w:asciiTheme="majorHAnsi" w:hAnsiTheme="majorHAnsi" w:cstheme="majorHAnsi"/>
+        </w:rPr>
+      </w:r>
+      <w:r>
+        <w:rPr>
+          <w:rFonts w:asciiTheme="majorHAnsi" w:hAnsiTheme="majorHAnsi" w:cstheme="majorHAnsi"/>
+        </w:rPr>
+        <w:fldChar w:fldCharType="separate"/>
+      </w:r>
+      <w:r>
+        <w:rPr>
+          <w:rFonts w:asciiTheme="majorHAnsi" w:hAnsiTheme="majorHAnsi" w:cstheme="majorHAnsi"/>
+        </w:rPr>
+        <w:t>7.2.4.3</w:t>
+      </w:r>
+      <w:r>
+        <w:rPr>
+          <w:rFonts w:asciiTheme="majorHAnsi" w:hAnsiTheme="majorHAnsi" w:cstheme="majorHAnsi"/>
+        </w:rPr>
+        <w:fldChar w:fldCharType="end"/>
+      </w:r>
+      <w:r>
+        <w:rPr>
+          <w:rFonts w:asciiTheme="majorHAnsi" w:hAnsiTheme="majorHAnsi" w:cstheme="majorHAnsi"/>
+        </w:rPr>
+        <w:t xml:space="preserve"> for an example of a fault node dealing with data type fields</w:t>
+      </w:r>
+      <w:r>
+        <w:rPr>
+          <w:rFonts w:asciiTheme="majorHAnsi" w:hAnsiTheme="majorHAnsi" w:cstheme="majorHAnsi"/>
+        </w:rPr>
+        <w:t>). One cannot define two faults on the output in such a way that one references the field type and one references the overall data type. An example of this is show</w:t>
+      </w:r>
+      <w:r>
+        <w:rPr>
+          <w:rFonts w:asciiTheme="majorHAnsi" w:hAnsiTheme="majorHAnsi" w:cstheme="majorHAnsi"/>
+        </w:rPr>
+        <w:t xml:space="preserve">n in </w:t>
+      </w:r>
+      <w:r>
+        <w:rPr>
+          <w:rFonts w:asciiTheme="majorHAnsi" w:hAnsiTheme="majorHAnsi" w:cstheme="majorHAnsi"/>
+        </w:rPr>
+        <w:fldChar w:fldCharType="begin"/>
+      </w:r>
+      <w:r>
+        <w:rPr>
+          <w:rFonts w:asciiTheme="majorHAnsi" w:hAnsiTheme="majorHAnsi" w:cstheme="majorHAnsi"/>
+        </w:rPr>
+        <w:instrText xml:space="preserve"> REF _Ref19890994 \h </w:instrText>
+      </w:r>
+      <w:r>
+        <w:rPr>
+          <w:rFonts w:asciiTheme="majorHAnsi" w:hAnsiTheme="majorHAnsi" w:cstheme="majorHAnsi"/>
+        </w:rPr>
+      </w:r>
+      <w:r>
+        <w:rPr>
+          <w:rFonts w:asciiTheme="majorHAnsi" w:hAnsiTheme="majorHAnsi" w:cstheme="majorHAnsi"/>
+        </w:rPr>
+        <w:instrText xml:space="preserve"> \* MERGEFORMAT </w:instrText>
+      </w:r>
+      <w:r>
+        <w:rPr>
+          <w:rFonts w:asciiTheme="majorHAnsi" w:hAnsiTheme="majorHAnsi" w:cstheme="majorHAnsi"/>
+        </w:rPr>
+        <w:fldChar w:fldCharType="separate"/>
+      </w:r>
+      <w:r>
+        <w:rPr>
+          <w:rFonts w:asciiTheme="majorHAnsi" w:hAnsiTheme="majorHAnsi" w:cstheme="majorHAnsi"/>
+        </w:rPr>
+        <w:t xml:space="preserve">Figure </w:t>
+      </w:r>
+      <w:r>
+        <w:rPr>
+          <w:rFonts w:asciiTheme="majorHAnsi" w:hAnsiTheme="majorHAnsi" w:cstheme="majorHAnsi"/>
+          <w:noProof/>
+        </w:rPr>
+        <w:t>43</w:t>
+      </w:r>
+      <w:r>
+        <w:rPr>
+          <w:rFonts w:asciiTheme="majorHAnsi" w:hAnsiTheme="majorHAnsi" w:cstheme="majorHAnsi"/>
+        </w:rPr>
+        <w:fldChar w:fldCharType="end"/>
+      </w:r>
+      <w:r>
+        <w:rPr>
+          <w:rFonts w:asciiTheme="majorHAnsi" w:hAnsiTheme="majorHAnsi" w:cstheme="majorHAnsi"/>
+        </w:rPr>
+        <w:t>.</w:t>
+      </w:r>
+    </w:p>
+    <w:p>
+      <w:pPr>
+        <w:rPr>
+          <w:rFonts w:asciiTheme="majorHAnsi" w:hAnsiTheme="majorHAnsi" w:cstheme="majorHAnsi"/>
+        </w:rPr>
+      </w:pPr>
+    </w:p>
+    <w:p>
+      <w:pPr>
+        <w:keepNext/>
+      </w:pPr>
+      <w:r>
+        <w:rPr>
+          <w:rFonts w:asciiTheme="majorHAnsi" w:hAnsiTheme="majorHAnsi" w:cstheme="majorHAnsi"/>
+        </w:rPr>
+        <w:pict>
+          <v:shape id="_x0000_i1063" type="#_x0000_t75" style="width:467.5pt;height:182.5pt">
+            <v:imagedata r:id="rId84" o:title="Capture"/>
+          </v:shape>
+        </w:pict>
+      </w:r>
+    </w:p>
+    <w:p>
+      <w:pPr>
+        <w:pStyle w:val="Caption"/>
+        <w:jc w:val="center"/>
+        <w:rPr>
+          <w:rFonts w:asciiTheme="majorHAnsi" w:hAnsiTheme="majorHAnsi" w:cstheme="majorHAnsi"/>
+          <w:sz w:val="24"/>
+          <w:szCs w:val="24"/>
+        </w:rPr>
+      </w:pPr>
+      <w:bookmarkStart w:id="220" w:name="_Ref19890988"/>
+      <w:bookmarkStart w:id="221" w:name="_Ref19890994"/>
+      <w:r>
+        <w:rPr>
+          <w:sz w:val="24"/>
+          <w:szCs w:val="24"/>
+        </w:rPr>
+        <w:t xml:space="preserve">Figure </w:t>
+      </w:r>
+      <w:r>
+        <w:rPr>
+          <w:sz w:val="24"/>
+          <w:szCs w:val="24"/>
+        </w:rPr>
+        <w:fldChar w:fldCharType="begin"/>
+      </w:r>
+      <w:r>
+        <w:rPr>
+          <w:sz w:val="24"/>
+          <w:szCs w:val="24"/>
+        </w:rPr>
+        <w:instrText xml:space="preserve"> SEQ Figure \* ARABIC </w:instrText>
+      </w:r>
+      <w:r>
+        <w:rPr>
+          <w:sz w:val="24"/>
+          <w:szCs w:val="24"/>
+        </w:rPr>
+        <w:fldChar w:fldCharType="separate"/>
+      </w:r>
+      <w:r>
+        <w:rPr>
+          <w:noProof/>
+          <w:sz w:val="24"/>
+          <w:szCs w:val="24"/>
+        </w:rPr>
+        <w:t>43</w:t>
+      </w:r>
+      <w:r>
+        <w:rPr>
+          <w:sz w:val="24"/>
+          <w:szCs w:val="24"/>
+        </w:rPr>
+        <w:fldChar w:fldCharType="end"/>
+      </w:r>
+      <w:bookmarkEnd w:id="221"/>
+      <w:r>
+        <w:rPr>
+          <w:sz w:val="24"/>
+          <w:szCs w:val="24"/>
+        </w:rPr>
+        <w:t xml:space="preserve">: </w:t>
+      </w:r>
+      <w:r>
+        <w:rPr>
+          <w:sz w:val="24"/>
+          <w:szCs w:val="24"/>
+        </w:rPr>
+        <w:t>Different R</w:t>
+      </w:r>
+      <w:r>
+        <w:rPr>
+          <w:sz w:val="24"/>
+          <w:szCs w:val="24"/>
+        </w:rPr>
+        <w:t>eturn</w:t>
+      </w:r>
+      <w:r>
+        <w:rPr>
+          <w:sz w:val="24"/>
+          <w:szCs w:val="24"/>
+        </w:rPr>
+        <w:t xml:space="preserve"> Types on Single O</w:t>
+      </w:r>
+      <w:r>
+        <w:rPr>
+          <w:sz w:val="24"/>
+          <w:szCs w:val="24"/>
+        </w:rPr>
+        <w:t>utput</w:t>
+      </w:r>
+      <w:bookmarkEnd w:id="220"/>
+    </w:p>
+    <w:p/>
+    <w:p>
+      <w:pPr>
+        <w:rPr>
+          <w:rFonts w:asciiTheme="majorHAnsi" w:hAnsiTheme="majorHAnsi" w:cstheme="majorHAnsi"/>
+        </w:rPr>
+      </w:pPr>
+      <w:r>
+        <w:rPr>
+          <w:rFonts w:asciiTheme="majorHAnsi" w:hAnsiTheme="majorHAnsi" w:cstheme="majorHAnsi"/>
+        </w:rPr>
+        <w:t xml:space="preserve">To reiterate, what is shown in the above figure is </w:t>
+      </w:r>
+      <w:r>
+        <w:rPr>
+          <w:rFonts w:asciiTheme="majorHAnsi" w:hAnsiTheme="majorHAnsi" w:cstheme="majorHAnsi"/>
+          <w:i/>
+        </w:rPr>
+        <w:t>not</w:t>
+      </w:r>
+      <w:r>
+        <w:rPr>
+          <w:rFonts w:asciiTheme="majorHAnsi" w:hAnsiTheme="majorHAnsi" w:cstheme="majorHAnsi"/>
+        </w:rPr>
+        <w:t xml:space="preserve"> supported. Only fault nodes with equal return types are allowed </w:t>
+      </w:r>
+      <w:r>
+        <w:rPr>
+          <w:rFonts w:asciiTheme="majorHAnsi" w:hAnsiTheme="majorHAnsi" w:cstheme="majorHAnsi"/>
+        </w:rPr>
+        <w:t xml:space="preserve">to be defined </w:t>
+      </w:r>
+      <w:bookmarkStart w:id="222" w:name="_GoBack"/>
+      <w:bookmarkEnd w:id="222"/>
+      <w:r>
+        <w:rPr>
+          <w:rFonts w:asciiTheme="majorHAnsi" w:hAnsiTheme="majorHAnsi" w:cstheme="majorHAnsi"/>
+        </w:rPr>
+        <w:t xml:space="preserve">on the same output. </w:t>
+      </w:r>
+    </w:p>
+    <w:p/>
+    <w:p>
+      <w:pPr>
         <w:sectPr>
           <w:pgSz w:w="12240" w:h="15840"/>
           <w:pgMar w:top="1440" w:right="1440" w:bottom="1440" w:left="1440" w:header="720" w:footer="720" w:gutter="0"/>
@@ -46338,24 +46699,24 @@
       <w:pPr>
         <w:pStyle w:val="Heading1"/>
       </w:pPr>
-      <w:bookmarkStart w:id="220" w:name="_Toc18580653"/>
+      <w:bookmarkStart w:id="223" w:name="_Toc18580653"/>
       <w:r>
         <w:lastRenderedPageBreak/>
         <w:t>Appendices</w:t>
       </w:r>
-      <w:bookmarkEnd w:id="220"/>
+      <w:bookmarkEnd w:id="223"/>
     </w:p>
     <w:p>
       <w:pPr>
         <w:pStyle w:val="Heading2"/>
       </w:pPr>
-      <w:bookmarkStart w:id="221" w:name="_Ref13578753"/>
-      <w:bookmarkStart w:id="222" w:name="_Toc18580654"/>
+      <w:bookmarkStart w:id="224" w:name="_Ref13578753"/>
+      <w:bookmarkStart w:id="225" w:name="_Toc18580654"/>
       <w:r>
         <w:t>Appendix 1: Fault Library</w:t>
       </w:r>
-      <w:bookmarkEnd w:id="221"/>
-      <w:bookmarkEnd w:id="222"/>
+      <w:bookmarkEnd w:id="224"/>
+      <w:bookmarkEnd w:id="225"/>
     </w:p>
     <w:p>
       <w:pPr>
@@ -51364,7 +51725,7 @@
 </file>
 
 <file path=customXml/itemProps1.xml><?xml version="1.0" encoding="utf-8"?>
-<ds:datastoreItem xmlns:ds="http://schemas.openxmlformats.org/officeDocument/2006/customXml" ds:itemID="{E53A48AA-60A7-4AD3-BBEA-C3228C2055E2}">
+<ds:datastoreItem xmlns:ds="http://schemas.openxmlformats.org/officeDocument/2006/customXml" ds:itemID="{8DA01EF1-8C82-412D-9982-B32D07CA56A3}">
   <ds:schemaRefs>
     <ds:schemaRef ds:uri="http://schemas.openxmlformats.org/officeDocument/2006/bibliography"/>
   </ds:schemaRefs>

</xml_diff>

<commit_message>
DS: Fixed all links to point to correct master branch.
</commit_message>
<xml_diff>
--- a/doc/SafetyAnnexUsersGuide/SafetyAnnexUsersGuide.docx
+++ b/doc/SafetyAnnexUsersGuide/SafetyAnnexUsersGuide.docx
@@ -11083,7 +11083,78 @@
         <w:rPr>
           <w:rFonts w:asciiTheme="majorHAnsi" w:hAnsiTheme="majorHAnsi" w:cstheme="majorHAnsi"/>
         </w:rPr>
-        <w:t xml:space="preserve">The Safety Annex for the Architecture Analysis and Design Language (AADL) provides the ability to reason about faults and faulty component behaviors in AADL models. In the Safety Annex approach, we use formal assume-guarantee contracts to define the nominal behavior of system components. The nominal model is then verified using the Assume Guarantee Reasoning Environment (AGREE). The Safety Annex provides a way to weave faults into the nominal system model and analyze the behavior of the system in the presence of faults. The Safety Annex also provides a library of common fault node definitions that is customizable to the needs of system and safety engineers. </w:t>
+        <w:t xml:space="preserve">The Safety Annex for the Architecture Analysis and Design Language (AADL) provides the ability to reason about faults and faulty component behaviors in AADL models. In the Safety Annex approach, we use formal assume-guarantee contracts to define the nominal behavior of system components. The nominal model is then verified using the Assume Guarantee Reasoning Environment (AGREE). The Safety Annex provides a way to weave faults into the nominal system model and analyze the behavior of the system in the presence of faults. </w:t>
+      </w:r>
+      <w:r>
+        <w:rPr>
+          <w:rFonts w:asciiTheme="majorHAnsi" w:hAnsiTheme="majorHAnsi" w:cstheme="majorHAnsi"/>
+        </w:rPr>
+        <w:t>We also provide</w:t>
+      </w:r>
+      <w:r>
+        <w:rPr>
+          <w:rFonts w:asciiTheme="majorHAnsi" w:hAnsiTheme="majorHAnsi" w:cstheme="majorHAnsi"/>
+        </w:rPr>
+        <w:t xml:space="preserve"> a library of common fault node definitions that is customizable to the needs of system and safety engineers. </w:t>
+      </w:r>
+      <w:r>
+        <w:rPr>
+          <w:rFonts w:asciiTheme="majorHAnsi" w:hAnsiTheme="majorHAnsi" w:cstheme="majorHAnsi"/>
+        </w:rPr>
+        <w:t xml:space="preserve">This is found </w:t>
+      </w:r>
+      <w:r>
+        <w:rPr>
+          <w:rFonts w:asciiTheme="majorHAnsi" w:hAnsiTheme="majorHAnsi" w:cstheme="majorHAnsi"/>
+        </w:rPr>
+        <w:t xml:space="preserve">in </w:t>
+      </w:r>
+      <w:r>
+        <w:rPr>
+          <w:rFonts w:asciiTheme="majorHAnsi" w:hAnsiTheme="majorHAnsi" w:cstheme="majorHAnsi"/>
+        </w:rPr>
+        <w:fldChar w:fldCharType="begin"/>
+      </w:r>
+      <w:r>
+        <w:rPr>
+          <w:rFonts w:asciiTheme="majorHAnsi" w:hAnsiTheme="majorHAnsi" w:cstheme="majorHAnsi"/>
+        </w:rPr>
+        <w:instrText xml:space="preserve"> REF _Ref13578753 \h </w:instrText>
+      </w:r>
+      <w:r>
+        <w:rPr>
+          <w:rFonts w:asciiTheme="majorHAnsi" w:hAnsiTheme="majorHAnsi" w:cstheme="majorHAnsi"/>
+        </w:rPr>
+      </w:r>
+      <w:r>
+        <w:rPr>
+          <w:rFonts w:asciiTheme="majorHAnsi" w:hAnsiTheme="majorHAnsi" w:cstheme="majorHAnsi"/>
+        </w:rPr>
+        <w:instrText xml:space="preserve"> \* MERGEFORMAT </w:instrText>
+      </w:r>
+      <w:r>
+        <w:rPr>
+          <w:rFonts w:asciiTheme="majorHAnsi" w:hAnsiTheme="majorHAnsi" w:cstheme="majorHAnsi"/>
+        </w:rPr>
+        <w:fldChar w:fldCharType="separate"/>
+      </w:r>
+      <w:r>
+        <w:rPr>
+          <w:rFonts w:asciiTheme="majorHAnsi" w:hAnsiTheme="majorHAnsi" w:cstheme="majorHAnsi"/>
+        </w:rPr>
+        <w:t>Appendix 1: Fault Library</w:t>
+      </w:r>
+      <w:r>
+        <w:rPr>
+          <w:rFonts w:asciiTheme="majorHAnsi" w:hAnsiTheme="majorHAnsi" w:cstheme="majorHAnsi"/>
+        </w:rPr>
+        <w:fldChar w:fldCharType="end"/>
+      </w:r>
+      <w:r>
+        <w:rPr>
+          <w:rFonts w:asciiTheme="majorHAnsi" w:hAnsiTheme="majorHAnsi" w:cstheme="majorHAnsi"/>
+        </w:rPr>
+        <w:t>.</w:t>
       </w:r>
     </w:p>
     <w:p>
@@ -20097,22 +20168,28 @@
         <w:r>
           <w:rPr>
             <w:rStyle w:val="Hyperlink"/>
-            <w:rFonts w:asciiTheme="majorHAnsi" w:hAnsiTheme="majorHAnsi"/>
-          </w:rPr>
-          <w:t>https://github.com/loonwerks/AMASE/tree/develop/examples</w:t>
+            <w:rFonts w:asciiTheme="majorHAnsi" w:hAnsiTheme="majorHAnsi" w:cstheme="majorHAnsi"/>
+          </w:rPr>
+          <w:t>https://github.com/loonwerks/AMASE/tree/master/examples</w:t>
         </w:r>
       </w:hyperlink>
       <w:r>
         <w:rPr>
+          <w:rFonts w:asciiTheme="majorHAnsi" w:hAnsiTheme="majorHAnsi" w:cstheme="majorHAnsi"/>
+        </w:rPr>
+        <w:t xml:space="preserve">. </w:t>
+      </w:r>
+      <w:r>
+        <w:rPr>
+          <w:rFonts w:asciiTheme="majorHAnsi" w:hAnsiTheme="majorHAnsi" w:cstheme="majorHAnsi"/>
+        </w:rPr>
+        <w:t>Assuming</w:t>
+      </w:r>
+      <w:r>
+        <w:rPr>
           <w:rFonts w:asciiTheme="majorHAnsi" w:hAnsiTheme="majorHAnsi"/>
         </w:rPr>
-        <w:t xml:space="preserve">. </w:t>
-      </w:r>
-      <w:r>
-        <w:rPr>
-          <w:rFonts w:asciiTheme="majorHAnsi" w:hAnsiTheme="majorHAnsi"/>
-        </w:rPr>
-        <w:t xml:space="preserve">Assuming the necessary tools are installed (see section </w:t>
+        <w:t xml:space="preserve"> the necessary tools are installed (see section </w:t>
       </w:r>
       <w:r>
         <w:rPr>
@@ -22172,6 +22249,7 @@
         <w:r>
           <w:rPr>
             <w:rStyle w:val="Hyperlink"/>
+            <w:rFonts w:asciiTheme="majorHAnsi" w:hAnsiTheme="majorHAnsi" w:cstheme="majorHAnsi"/>
           </w:rPr>
           <w:t>https://github.com/smaccm/smaccm/tree/master/documentation/agree</w:t>
         </w:r>
@@ -34694,8 +34772,9 @@
         <w:r>
           <w:rPr>
             <w:rStyle w:val="Hyperlink"/>
-          </w:rPr>
-          <w:t>https://github.com/loonwerks/AMASE/tree/develop/examples/Byzantine_Example</w:t>
+            <w:rFonts w:asciiTheme="majorHAnsi" w:hAnsiTheme="majorHAnsi" w:cstheme="majorHAnsi"/>
+          </w:rPr>
+          <w:t>https://github.com/loonwerks/AMASE/tree/master/examples</w:t>
         </w:r>
       </w:hyperlink>
     </w:p>
@@ -34741,14 +34820,14 @@
         <w:rPr>
           <w:rFonts w:asciiTheme="majorHAnsi" w:hAnsiTheme="majorHAnsi" w:cstheme="majorHAnsi"/>
         </w:rPr>
-        <w:t xml:space="preserve"> than the total number of connections. The user cannot specify which connections are affected or </w:t>
+        <w:t xml:space="preserve"> than the total number of connections. The user cannot specify which connections are affected or how many. For example, if the sender component connects to receivers 1, 2, and 3 and this kind </w:t>
       </w:r>
       <w:r>
         <w:rPr>
           <w:rFonts w:asciiTheme="majorHAnsi" w:hAnsiTheme="majorHAnsi" w:cstheme="majorHAnsi"/>
         </w:rPr>
         <w:lastRenderedPageBreak/>
-        <w:t>how many. For example, if the sender component connects to receivers 1, 2, and 3 and this kind of fault is active, there may be 2 or less receivers that see the faulty value as input. If that sender asymmetric fault is active, there will be either 1 or 2 of the receivers that get the faulty value as input. Never 3 and nev</w:t>
+        <w:t>of fault is active, there may be 2 or less receivers that see the faulty value as input. If that sender asymmetric fault is active, there will be either 1 or 2 of the receivers that get the faulty value as input. Never 3 and nev</w:t>
       </w:r>
       <w:r>
         <w:rPr>
@@ -35402,8 +35481,14 @@
         <w:rPr>
           <w:rFonts w:asciiTheme="majorHAnsi" w:eastAsia="Carlito" w:hAnsiTheme="majorHAnsi" w:cstheme="majorHAnsi"/>
         </w:rPr>
+        <w:t xml:space="preserve">In this example, we create an integer variable with the value of 9.  Variables defined with equation statements can be thought of as ''intermediate'' variables or variables that are not </w:t>
+      </w:r>
+      <w:r>
+        <w:rPr>
+          <w:rFonts w:asciiTheme="majorHAnsi" w:eastAsia="Carlito" w:hAnsiTheme="majorHAnsi" w:cstheme="majorHAnsi"/>
+        </w:rPr>
         <w:lastRenderedPageBreak/>
-        <w:t xml:space="preserve">In this example, we create an integer variable with the value of 9.  Variables defined with equation statements can be thought of as ''intermediate'' variables or variables that are not meant to be visible in the architectural model (unlike component outputs or inputs).  Equation statements can define variables explicitly by setting the equation equal to an expression immediately after it is defined.  Equation statements can also define variables implicitly by not setting them equal to anything. This would capture complete nondeterminism for fault values. An example of this is: </w:t>
+        <w:t xml:space="preserve">meant to be visible in the architectural model (unlike component outputs or inputs).  Equation statements can define variables explicitly by setting the equation equal to an expression immediately after it is defined.  Equation statements can also define variables implicitly by not setting them equal to anything. This would capture complete nondeterminism for fault values. An example of this is: </w:t>
       </w:r>
     </w:p>
     <w:p>
@@ -38852,8 +38937,29 @@
         <w:rPr>
           <w:rFonts w:asciiTheme="majorHAnsi" w:hAnsiTheme="majorHAnsi" w:cstheme="majorHAnsi"/>
         </w:rPr>
-        <w:t xml:space="preserve"> example located in (LINK). </w:t>
-      </w:r>
+        <w:t xml:space="preserve"> example located in</w:t>
+      </w:r>
+      <w:r>
+        <w:rPr>
+          <w:rFonts w:asciiTheme="majorHAnsi" w:hAnsiTheme="majorHAnsi" w:cstheme="majorHAnsi"/>
+        </w:rPr>
+        <w:t xml:space="preserve"> GitHub.</w:t>
+      </w:r>
+      <w:r>
+        <w:rPr>
+          <w:rFonts w:asciiTheme="majorHAnsi" w:hAnsiTheme="majorHAnsi" w:cstheme="majorHAnsi"/>
+        </w:rPr>
+        <w:t xml:space="preserve"> </w:t>
+      </w:r>
+      <w:hyperlink r:id="rId31" w:history="1">
+        <w:r>
+          <w:rPr>
+            <w:rStyle w:val="Hyperlink"/>
+            <w:rFonts w:asciiTheme="majorHAnsi" w:hAnsiTheme="majorHAnsi" w:cstheme="majorHAnsi"/>
+          </w:rPr>
+          <w:t>https://github.com/loonwerks/AMASE/tree/master/examples</w:t>
+        </w:r>
+      </w:hyperlink>
     </w:p>
     <w:p/>
     <w:p>
@@ -39043,7 +39149,78 @@
         <w:rPr>
           <w:rFonts w:asciiTheme="majorHAnsi" w:hAnsiTheme="majorHAnsi" w:cstheme="majorHAnsi"/>
         </w:rPr>
-        <w:t xml:space="preserve">A library of fault nodes is available through the GitHub repository (LINK). These include commonly used fault definitions for integer, real, and Boolean types such as </w:t>
+        <w:t xml:space="preserve">A library of fault nodes is available </w:t>
+      </w:r>
+      <w:r>
+        <w:rPr>
+          <w:rFonts w:asciiTheme="majorHAnsi" w:hAnsiTheme="majorHAnsi" w:cstheme="majorHAnsi"/>
+        </w:rPr>
+        <w:t xml:space="preserve">in this </w:t>
+      </w:r>
+      <w:r>
+        <w:rPr>
+          <w:rFonts w:asciiTheme="majorHAnsi" w:hAnsiTheme="majorHAnsi" w:cstheme="majorHAnsi"/>
+        </w:rPr>
+        <w:t>document (</w:t>
+      </w:r>
+      <w:r>
+        <w:rPr>
+          <w:rFonts w:asciiTheme="majorHAnsi" w:hAnsiTheme="majorHAnsi" w:cstheme="majorHAnsi"/>
+        </w:rPr>
+        <w:fldChar w:fldCharType="begin"/>
+      </w:r>
+      <w:r>
+        <w:rPr>
+          <w:rFonts w:asciiTheme="majorHAnsi" w:hAnsiTheme="majorHAnsi" w:cstheme="majorHAnsi"/>
+        </w:rPr>
+        <w:instrText xml:space="preserve"> REF _Ref13578753 \h </w:instrText>
+      </w:r>
+      <w:r>
+        <w:rPr>
+          <w:rFonts w:asciiTheme="majorHAnsi" w:hAnsiTheme="majorHAnsi" w:cstheme="majorHAnsi"/>
+        </w:rPr>
+      </w:r>
+      <w:r>
+        <w:rPr>
+          <w:rFonts w:asciiTheme="majorHAnsi" w:hAnsiTheme="majorHAnsi" w:cstheme="majorHAnsi"/>
+        </w:rPr>
+        <w:instrText xml:space="preserve"> \* MERGEFORMAT </w:instrText>
+      </w:r>
+      <w:r>
+        <w:rPr>
+          <w:rFonts w:asciiTheme="majorHAnsi" w:hAnsiTheme="majorHAnsi" w:cstheme="majorHAnsi"/>
+        </w:rPr>
+        <w:fldChar w:fldCharType="separate"/>
+      </w:r>
+      <w:r>
+        <w:rPr>
+          <w:rFonts w:asciiTheme="majorHAnsi" w:hAnsiTheme="majorHAnsi" w:cstheme="majorHAnsi"/>
+        </w:rPr>
+        <w:t>Appendix 1: Fault Library</w:t>
+      </w:r>
+      <w:r>
+        <w:rPr>
+          <w:rFonts w:asciiTheme="majorHAnsi" w:hAnsiTheme="majorHAnsi" w:cstheme="majorHAnsi"/>
+        </w:rPr>
+        <w:fldChar w:fldCharType="end"/>
+      </w:r>
+      <w:r>
+        <w:rPr>
+          <w:rFonts w:asciiTheme="majorHAnsi" w:hAnsiTheme="majorHAnsi" w:cstheme="majorHAnsi"/>
+        </w:rPr>
+        <w:t>).</w:t>
+      </w:r>
+      <w:r>
+        <w:rPr>
+          <w:rFonts w:asciiTheme="majorHAnsi" w:hAnsiTheme="majorHAnsi" w:cstheme="majorHAnsi"/>
+        </w:rPr>
+        <w:t xml:space="preserve"> </w:t>
+      </w:r>
+      <w:r>
+        <w:rPr>
+          <w:rFonts w:asciiTheme="majorHAnsi" w:hAnsiTheme="majorHAnsi" w:cstheme="majorHAnsi"/>
+        </w:rPr>
+        <w:t xml:space="preserve">These include commonly used fault definitions for integer, real, and Boolean types such as </w:t>
       </w:r>
       <w:r>
         <w:rPr>
@@ -39109,19 +39286,86 @@
         <w:rPr>
           <w:rFonts w:asciiTheme="majorHAnsi" w:hAnsiTheme="majorHAnsi" w:cstheme="majorHAnsi"/>
         </w:rPr>
-        <w:t xml:space="preserve">To access and use this library of commonly used fault node definitions, download the </w:t>
-      </w:r>
-      <w:r>
-        <w:rPr>
-          <w:rFonts w:asciiTheme="majorHAnsi" w:hAnsiTheme="majorHAnsi" w:cstheme="majorHAnsi"/>
-        </w:rPr>
-        <w:t>Fault_Library</w:t>
-      </w:r>
-      <w:r>
-        <w:rPr>
-          <w:rFonts w:asciiTheme="majorHAnsi" w:hAnsiTheme="majorHAnsi" w:cstheme="majorHAnsi"/>
-        </w:rPr>
-        <w:t xml:space="preserve">.aadl library file from the directory listed above and place in your Osate project directory. This can be referred to within said project. </w:t>
+        <w:t xml:space="preserve">To </w:t>
+      </w:r>
+      <w:bookmarkStart w:id="122" w:name="_GoBack"/>
+      <w:bookmarkEnd w:id="122"/>
+      <w:r>
+        <w:rPr>
+          <w:rFonts w:asciiTheme="majorHAnsi" w:hAnsiTheme="majorHAnsi" w:cstheme="majorHAnsi"/>
+        </w:rPr>
+        <w:t xml:space="preserve">use this library of commonly used fault node definitions, </w:t>
+      </w:r>
+      <w:r>
+        <w:rPr>
+          <w:rFonts w:asciiTheme="majorHAnsi" w:hAnsiTheme="majorHAnsi" w:cstheme="majorHAnsi"/>
+        </w:rPr>
+        <w:t xml:space="preserve">follow the directions found </w:t>
+      </w:r>
+      <w:r>
+        <w:rPr>
+          <w:rFonts w:asciiTheme="majorHAnsi" w:hAnsiTheme="majorHAnsi" w:cstheme="majorHAnsi"/>
+        </w:rPr>
+        <w:t xml:space="preserve">in </w:t>
+      </w:r>
+      <w:r>
+        <w:rPr>
+          <w:rFonts w:asciiTheme="majorHAnsi" w:hAnsiTheme="majorHAnsi" w:cstheme="majorHAnsi"/>
+        </w:rPr>
+        <w:fldChar w:fldCharType="begin"/>
+      </w:r>
+      <w:r>
+        <w:rPr>
+          <w:rFonts w:asciiTheme="majorHAnsi" w:hAnsiTheme="majorHAnsi" w:cstheme="majorHAnsi"/>
+        </w:rPr>
+        <w:instrText xml:space="preserve"> REF _Ref13578753 \h </w:instrText>
+      </w:r>
+      <w:r>
+        <w:rPr>
+          <w:rFonts w:asciiTheme="majorHAnsi" w:hAnsiTheme="majorHAnsi" w:cstheme="majorHAnsi"/>
+        </w:rPr>
+      </w:r>
+      <w:r>
+        <w:rPr>
+          <w:rFonts w:asciiTheme="majorHAnsi" w:hAnsiTheme="majorHAnsi" w:cstheme="majorHAnsi"/>
+        </w:rPr>
+        <w:instrText xml:space="preserve"> \* MERGEFORMAT </w:instrText>
+      </w:r>
+      <w:r>
+        <w:rPr>
+          <w:rFonts w:asciiTheme="majorHAnsi" w:hAnsiTheme="majorHAnsi" w:cstheme="majorHAnsi"/>
+        </w:rPr>
+        <w:fldChar w:fldCharType="separate"/>
+      </w:r>
+      <w:r>
+        <w:rPr>
+          <w:rFonts w:asciiTheme="majorHAnsi" w:hAnsiTheme="majorHAnsi" w:cstheme="majorHAnsi"/>
+        </w:rPr>
+        <w:t>Appendix 1: Fault Library</w:t>
+      </w:r>
+      <w:r>
+        <w:rPr>
+          <w:rFonts w:asciiTheme="majorHAnsi" w:hAnsiTheme="majorHAnsi" w:cstheme="majorHAnsi"/>
+        </w:rPr>
+        <w:fldChar w:fldCharType="end"/>
+      </w:r>
+      <w:r>
+        <w:rPr>
+          <w:rFonts w:asciiTheme="majorHAnsi" w:hAnsiTheme="majorHAnsi" w:cstheme="majorHAnsi"/>
+        </w:rPr>
+        <w:t xml:space="preserve"> </w:t>
+      </w:r>
+      <w:r>
+        <w:rPr>
+          <w:rFonts w:asciiTheme="majorHAnsi" w:hAnsiTheme="majorHAnsi" w:cstheme="majorHAnsi"/>
+        </w:rPr>
+        <w:t>and</w:t>
+      </w:r>
+      <w:r>
+        <w:rPr>
+          <w:rFonts w:asciiTheme="majorHAnsi" w:hAnsiTheme="majorHAnsi" w:cstheme="majorHAnsi"/>
+        </w:rPr>
+        <w:t xml:space="preserve"> place in your Osate project directory. This can be referred to within said project. </w:t>
       </w:r>
     </w:p>
     <w:p>
@@ -39163,7 +39407,7 @@
         </w:rPr>
         <w:pict>
           <v:shape id="_x0000_i1030" type="#_x0000_t75" style="width:387pt;height:53.5pt">
-            <v:imagedata r:id="rId31" o:title="Capture"/>
+            <v:imagedata r:id="rId32" o:title="Capture"/>
           </v:shape>
         </w:pict>
       </w:r>
@@ -39297,11 +39541,11 @@
       <w:pPr>
         <w:pStyle w:val="Heading2"/>
       </w:pPr>
-      <w:bookmarkStart w:id="122" w:name="_Toc18580617"/>
+      <w:bookmarkStart w:id="123" w:name="_Toc18580617"/>
       <w:r>
         <w:t>Nondeterministic Failure Values</w:t>
       </w:r>
-      <w:bookmarkEnd w:id="122"/>
+      <w:bookmarkEnd w:id="123"/>
     </w:p>
     <w:p>
       <w:pPr>
@@ -39352,7 +39596,7 @@
                     </pic:cNvPicPr>
                   </pic:nvPicPr>
                   <pic:blipFill>
-                    <a:blip r:embed="rId32">
+                    <a:blip r:embed="rId33">
                       <a:extLst>
                         <a:ext uri="{28A0092B-C50C-407E-A947-70E740481C1C}">
                           <a14:useLocalDpi xmlns:a14="http://schemas.microsoft.com/office/drawing/2010/main" val="0"/>
@@ -39467,70 +39711,6 @@
         </w:rPr>
         <w:pict>
           <v:shape id="_x0000_i1031" type="#_x0000_t75" style="width:467.5pt;height:50pt">
-            <v:imagedata r:id="rId33" o:title="Capture"/>
-          </v:shape>
-        </w:pict>
-      </w:r>
-    </w:p>
-    <w:p>
-      <w:pPr>
-        <w:rPr>
-          <w:rFonts w:asciiTheme="majorHAnsi" w:hAnsiTheme="majorHAnsi" w:cstheme="majorHAnsi"/>
-          <w:noProof/>
-        </w:rPr>
-      </w:pPr>
-      <w:r>
-        <w:rPr>
-          <w:rFonts w:asciiTheme="majorHAnsi" w:hAnsiTheme="majorHAnsi" w:cstheme="majorHAnsi"/>
-          <w:noProof/>
-        </w:rPr>
-        <w:t xml:space="preserve">This value can then be assigned anything during analysis, which means that if a value will cause a property to fail, the model checker will return that value in a counterexample. </w:t>
-      </w:r>
-    </w:p>
-    <w:p>
-      <w:pPr>
-        <w:rPr>
-          <w:rFonts w:asciiTheme="majorHAnsi" w:hAnsiTheme="majorHAnsi" w:cstheme="majorHAnsi"/>
-          <w:noProof/>
-        </w:rPr>
-      </w:pPr>
-    </w:p>
-    <w:p>
-      <w:pPr>
-        <w:rPr>
-          <w:rFonts w:asciiTheme="majorHAnsi" w:hAnsiTheme="majorHAnsi" w:cstheme="majorHAnsi"/>
-          <w:noProof/>
-        </w:rPr>
-      </w:pPr>
-      <w:r>
-        <w:rPr>
-          <w:rFonts w:asciiTheme="majorHAnsi" w:hAnsiTheme="majorHAnsi" w:cstheme="majorHAnsi"/>
-          <w:noProof/>
-        </w:rPr>
-        <w:t>Notice that this is almost the same if a determined fail-to value is desired. The node call is the same, but the eq statement will have a value assigned:</w:t>
-      </w:r>
-    </w:p>
-    <w:p>
-      <w:pPr>
-        <w:rPr>
-          <w:rFonts w:asciiTheme="majorHAnsi" w:hAnsiTheme="majorHAnsi" w:cstheme="majorHAnsi"/>
-          <w:noProof/>
-        </w:rPr>
-      </w:pPr>
-    </w:p>
-    <w:p>
-      <w:pPr>
-        <w:rPr>
-          <w:rFonts w:asciiTheme="majorHAnsi" w:hAnsiTheme="majorHAnsi" w:cstheme="majorHAnsi"/>
-        </w:rPr>
-      </w:pPr>
-      <w:r>
-        <w:rPr>
-          <w:rFonts w:asciiTheme="majorHAnsi" w:hAnsiTheme="majorHAnsi" w:cstheme="majorHAnsi"/>
-          <w:noProof/>
-        </w:rPr>
-        <w:pict>
-          <v:shape id="_x0000_i1032" type="#_x0000_t75" style="width:415pt;height:88.5pt">
             <v:imagedata r:id="rId34" o:title="Capture"/>
           </v:shape>
         </w:pict>
@@ -39540,92 +39720,61 @@
       <w:pPr>
         <w:rPr>
           <w:rFonts w:asciiTheme="majorHAnsi" w:hAnsiTheme="majorHAnsi" w:cstheme="majorHAnsi"/>
-        </w:rPr>
-      </w:pPr>
-    </w:p>
-    <w:p>
-      <w:pPr>
-        <w:rPr>
-          <w:rFonts w:asciiTheme="majorHAnsi" w:hAnsiTheme="majorHAnsi" w:cstheme="majorHAnsi"/>
-        </w:rPr>
-      </w:pPr>
-      <w:r>
-        <w:rPr>
-          <w:rFonts w:asciiTheme="majorHAnsi" w:hAnsiTheme="majorHAnsi" w:cstheme="majorHAnsi"/>
-        </w:rPr>
-        <w:lastRenderedPageBreak/>
-        <w:t xml:space="preserve">To restrict the range of nondeterminism, the eq statement can be defined in AGREE (using the same syntax as with the Safety Annex eq statements) and through the use of assert statements, this range can be set. For information on assert statements, see AGREE Users Guide Section 3.6.9. </w:t>
-      </w:r>
-    </w:p>
-    <w:p>
-      <w:pPr>
-        <w:rPr>
-          <w:rFonts w:asciiTheme="majorHAnsi" w:hAnsiTheme="majorHAnsi" w:cstheme="majorHAnsi"/>
-        </w:rPr>
-      </w:pPr>
-    </w:p>
-    <w:p>
-      <w:pPr>
-        <w:pStyle w:val="Heading2"/>
-      </w:pPr>
-      <w:bookmarkStart w:id="123" w:name="_Toc18580618"/>
-      <w:r>
-        <w:t>Nested Data Structures</w:t>
-      </w:r>
-      <w:bookmarkEnd w:id="123"/>
-    </w:p>
-    <w:p>
-      <w:pPr>
-        <w:rPr>
-          <w:rFonts w:asciiTheme="majorHAnsi" w:hAnsiTheme="majorHAnsi" w:cstheme="majorHAnsi"/>
-        </w:rPr>
-      </w:pPr>
-      <w:r>
-        <w:rPr>
-          <w:rFonts w:asciiTheme="majorHAnsi" w:hAnsiTheme="majorHAnsi" w:cstheme="majorHAnsi"/>
-        </w:rPr>
-        <w:t xml:space="preserve">When defining a fault model for an output that is a nested data type, there is a best practices approach that must be used in order for behavior of this output to be consistent. One could theoretically pass a field of a data implementation into a fault node in order to only fail that specific field, but this can create unwanted behavior on the other fields of that output. To guarantee expected fault behavior, one must pass the entire output to the fault model and specify which fields have certain failure values. </w:t>
-      </w:r>
-    </w:p>
-    <w:p>
-      <w:pPr>
-        <w:rPr>
-          <w:rFonts w:asciiTheme="majorHAnsi" w:hAnsiTheme="majorHAnsi" w:cstheme="majorHAnsi"/>
-        </w:rPr>
-      </w:pPr>
-    </w:p>
-    <w:p>
-      <w:pPr>
-        <w:rPr>
-          <w:rFonts w:asciiTheme="majorHAnsi" w:hAnsiTheme="majorHAnsi" w:cstheme="majorHAnsi"/>
-        </w:rPr>
-      </w:pPr>
-      <w:r>
-        <w:rPr>
-          <w:rFonts w:asciiTheme="majorHAnsi" w:hAnsiTheme="majorHAnsi" w:cstheme="majorHAnsi"/>
-        </w:rPr>
-        <w:t xml:space="preserve">This running example is found in the GitHub repository example directory under ByzantineExampleNestedTypes (LINK). The datatype is called commBus.impl and has one field, NODE_VAL, which is of primitive type real. </w:t>
-      </w:r>
-    </w:p>
-    <w:p>
-      <w:pPr>
-        <w:rPr>
-          <w:rFonts w:asciiTheme="majorHAnsi" w:hAnsiTheme="majorHAnsi" w:cstheme="majorHAnsi"/>
-        </w:rPr>
-      </w:pPr>
-    </w:p>
-    <w:p>
-      <w:pPr>
-        <w:rPr>
-          <w:rFonts w:asciiTheme="majorHAnsi" w:hAnsiTheme="majorHAnsi" w:cstheme="majorHAnsi"/>
-        </w:rPr>
-      </w:pPr>
-      <w:r>
-        <w:rPr>
-          <w:rFonts w:asciiTheme="majorHAnsi" w:hAnsiTheme="majorHAnsi" w:cstheme="majorHAnsi"/>
+          <w:noProof/>
+        </w:rPr>
+      </w:pPr>
+      <w:r>
+        <w:rPr>
+          <w:rFonts w:asciiTheme="majorHAnsi" w:hAnsiTheme="majorHAnsi" w:cstheme="majorHAnsi"/>
+          <w:noProof/>
+        </w:rPr>
+        <w:t xml:space="preserve">This value can then be assigned anything during analysis, which means that if a value will cause a property to fail, the model checker will return that value in a counterexample. </w:t>
+      </w:r>
+    </w:p>
+    <w:p>
+      <w:pPr>
+        <w:rPr>
+          <w:rFonts w:asciiTheme="majorHAnsi" w:hAnsiTheme="majorHAnsi" w:cstheme="majorHAnsi"/>
+          <w:noProof/>
+        </w:rPr>
+      </w:pPr>
+    </w:p>
+    <w:p>
+      <w:pPr>
+        <w:rPr>
+          <w:rFonts w:asciiTheme="majorHAnsi" w:hAnsiTheme="majorHAnsi" w:cstheme="majorHAnsi"/>
+          <w:noProof/>
+        </w:rPr>
+      </w:pPr>
+      <w:r>
+        <w:rPr>
+          <w:rFonts w:asciiTheme="majorHAnsi" w:hAnsiTheme="majorHAnsi" w:cstheme="majorHAnsi"/>
+          <w:noProof/>
+        </w:rPr>
+        <w:t>Notice that this is almost the same if a determined fail-to value is desired. The node call is the same, but the eq statement will have a value assigned:</w:t>
+      </w:r>
+    </w:p>
+    <w:p>
+      <w:pPr>
+        <w:rPr>
+          <w:rFonts w:asciiTheme="majorHAnsi" w:hAnsiTheme="majorHAnsi" w:cstheme="majorHAnsi"/>
+          <w:noProof/>
+        </w:rPr>
+      </w:pPr>
+    </w:p>
+    <w:p>
+      <w:pPr>
+        <w:rPr>
+          <w:rFonts w:asciiTheme="majorHAnsi" w:hAnsiTheme="majorHAnsi" w:cstheme="majorHAnsi"/>
+        </w:rPr>
+      </w:pPr>
+      <w:r>
+        <w:rPr>
+          <w:rFonts w:asciiTheme="majorHAnsi" w:hAnsiTheme="majorHAnsi" w:cstheme="majorHAnsi"/>
+          <w:noProof/>
         </w:rPr>
         <w:pict>
-          <v:shape id="_x0000_i1033" type="#_x0000_t75" style="width:237pt;height:48.5pt">
+          <v:shape id="_x0000_i1032" type="#_x0000_t75" style="width:415pt;height:88.5pt">
             <v:imagedata r:id="rId35" o:title="Capture"/>
           </v:shape>
         </w:pict>
@@ -39648,6 +39797,163 @@
         <w:rPr>
           <w:rFonts w:asciiTheme="majorHAnsi" w:hAnsiTheme="majorHAnsi" w:cstheme="majorHAnsi"/>
         </w:rPr>
+        <w:lastRenderedPageBreak/>
+        <w:t xml:space="preserve">To restrict the range of nondeterminism, the eq statement can be defined in AGREE (using the same syntax as with the Safety Annex eq statements) and through the use of assert statements, this range can be set. For information on assert statements, see AGREE Users Guide Section 3.6.9. </w:t>
+      </w:r>
+    </w:p>
+    <w:p>
+      <w:pPr>
+        <w:rPr>
+          <w:rFonts w:asciiTheme="majorHAnsi" w:hAnsiTheme="majorHAnsi" w:cstheme="majorHAnsi"/>
+        </w:rPr>
+      </w:pPr>
+    </w:p>
+    <w:p>
+      <w:pPr>
+        <w:pStyle w:val="Heading2"/>
+      </w:pPr>
+      <w:bookmarkStart w:id="124" w:name="_Toc18580618"/>
+      <w:r>
+        <w:t>Nested Data Structures</w:t>
+      </w:r>
+      <w:bookmarkEnd w:id="124"/>
+    </w:p>
+    <w:p>
+      <w:pPr>
+        <w:rPr>
+          <w:rFonts w:asciiTheme="majorHAnsi" w:hAnsiTheme="majorHAnsi" w:cstheme="majorHAnsi"/>
+        </w:rPr>
+      </w:pPr>
+      <w:r>
+        <w:rPr>
+          <w:rFonts w:asciiTheme="majorHAnsi" w:hAnsiTheme="majorHAnsi" w:cstheme="majorHAnsi"/>
+        </w:rPr>
+        <w:t xml:space="preserve">When defining a fault model for an output that is a nested data type, there is a best practices approach that must be used in order for behavior of this output to be consistent. One could theoretically pass a field of a data implementation into a fault node in order to only fail that specific field, but this can create unwanted behavior on the other fields of that output. To guarantee expected fault behavior, one must pass the entire output to the fault model and specify which fields have certain failure values. </w:t>
+      </w:r>
+    </w:p>
+    <w:p>
+      <w:pPr>
+        <w:rPr>
+          <w:rFonts w:asciiTheme="majorHAnsi" w:hAnsiTheme="majorHAnsi" w:cstheme="majorHAnsi"/>
+        </w:rPr>
+      </w:pPr>
+    </w:p>
+    <w:p>
+      <w:pPr>
+        <w:rPr>
+          <w:rFonts w:asciiTheme="majorHAnsi" w:hAnsiTheme="majorHAnsi" w:cstheme="majorHAnsi"/>
+        </w:rPr>
+      </w:pPr>
+      <w:r>
+        <w:rPr>
+          <w:rFonts w:asciiTheme="majorHAnsi" w:hAnsiTheme="majorHAnsi" w:cstheme="majorHAnsi"/>
+        </w:rPr>
+        <w:t xml:space="preserve">This running example is found in the GitHub repository example directory under </w:t>
+      </w:r>
+      <w:proofErr w:type="spellStart"/>
+      <w:r>
+        <w:rPr>
+          <w:rFonts w:asciiTheme="majorHAnsi" w:hAnsiTheme="majorHAnsi" w:cstheme="majorHAnsi"/>
+        </w:rPr>
+        <w:t>ByzantineExampleNestedTypes</w:t>
+      </w:r>
+      <w:proofErr w:type="spellEnd"/>
+      <w:r>
+        <w:rPr>
+          <w:rFonts w:asciiTheme="majorHAnsi" w:hAnsiTheme="majorHAnsi" w:cstheme="majorHAnsi"/>
+        </w:rPr>
+        <w:t>.</w:t>
+      </w:r>
+      <w:r>
+        <w:rPr>
+          <w:rFonts w:asciiTheme="majorHAnsi" w:hAnsiTheme="majorHAnsi" w:cstheme="majorHAnsi"/>
+        </w:rPr>
+        <w:t xml:space="preserve"> </w:t>
+      </w:r>
+    </w:p>
+    <w:p>
+      <w:pPr>
+        <w:rPr>
+          <w:rFonts w:asciiTheme="majorHAnsi" w:hAnsiTheme="majorHAnsi" w:cstheme="majorHAnsi"/>
+        </w:rPr>
+      </w:pPr>
+      <w:hyperlink r:id="rId36" w:history="1">
+        <w:r>
+          <w:rPr>
+            <w:rStyle w:val="Hyperlink"/>
+            <w:rFonts w:asciiTheme="majorHAnsi" w:hAnsiTheme="majorHAnsi" w:cstheme="majorHAnsi"/>
+          </w:rPr>
+          <w:t>https://github.com/loonwerks/AMASE/tree/master/examples</w:t>
+        </w:r>
+      </w:hyperlink>
+      <w:r>
+        <w:rPr>
+          <w:rFonts w:asciiTheme="majorHAnsi" w:hAnsiTheme="majorHAnsi" w:cstheme="majorHAnsi"/>
+        </w:rPr>
+        <w:t xml:space="preserve"> </w:t>
+      </w:r>
+    </w:p>
+    <w:p>
+      <w:pPr>
+        <w:rPr>
+          <w:rFonts w:asciiTheme="majorHAnsi" w:hAnsiTheme="majorHAnsi" w:cstheme="majorHAnsi"/>
+        </w:rPr>
+      </w:pPr>
+    </w:p>
+    <w:p>
+      <w:pPr>
+        <w:rPr>
+          <w:rFonts w:asciiTheme="majorHAnsi" w:hAnsiTheme="majorHAnsi" w:cstheme="majorHAnsi"/>
+        </w:rPr>
+      </w:pPr>
+      <w:r>
+        <w:rPr>
+          <w:rFonts w:asciiTheme="majorHAnsi" w:hAnsiTheme="majorHAnsi" w:cstheme="majorHAnsi"/>
+        </w:rPr>
+        <w:t xml:space="preserve">The datatype is called commBus.impl and has one field, NODE_VAL, which is of primitive type real. </w:t>
+      </w:r>
+    </w:p>
+    <w:p>
+      <w:pPr>
+        <w:rPr>
+          <w:rFonts w:asciiTheme="majorHAnsi" w:hAnsiTheme="majorHAnsi" w:cstheme="majorHAnsi"/>
+        </w:rPr>
+      </w:pPr>
+    </w:p>
+    <w:p>
+      <w:pPr>
+        <w:rPr>
+          <w:rFonts w:asciiTheme="majorHAnsi" w:hAnsiTheme="majorHAnsi" w:cstheme="majorHAnsi"/>
+        </w:rPr>
+      </w:pPr>
+      <w:r>
+        <w:rPr>
+          <w:rFonts w:asciiTheme="majorHAnsi" w:hAnsiTheme="majorHAnsi" w:cstheme="majorHAnsi"/>
+        </w:rPr>
+        <w:pict>
+          <v:shape id="_x0000_i1033" type="#_x0000_t75" style="width:237pt;height:48.5pt">
+            <v:imagedata r:id="rId37" o:title="Capture"/>
+          </v:shape>
+        </w:pict>
+      </w:r>
+    </w:p>
+    <w:p>
+      <w:pPr>
+        <w:rPr>
+          <w:rFonts w:asciiTheme="majorHAnsi" w:hAnsiTheme="majorHAnsi" w:cstheme="majorHAnsi"/>
+        </w:rPr>
+      </w:pPr>
+    </w:p>
+    <w:p>
+      <w:pPr>
+        <w:rPr>
+          <w:rFonts w:asciiTheme="majorHAnsi" w:hAnsiTheme="majorHAnsi" w:cstheme="majorHAnsi"/>
+        </w:rPr>
+      </w:pPr>
+      <w:r>
+        <w:rPr>
+          <w:rFonts w:asciiTheme="majorHAnsi" w:hAnsiTheme="majorHAnsi" w:cstheme="majorHAnsi"/>
+        </w:rPr>
         <w:t>A particular component (Sender.aadl) has an output of type commBus.impl and we wish</w:t>
       </w:r>
       <w:r>
@@ -39696,190 +40002,6 @@
         </w:rPr>
         <w:pict>
           <v:shape id="_x0000_i1036" type="#_x0000_t75" style="width:455pt;height:61.5pt">
-            <v:imagedata r:id="rId36" o:title="Capture"/>
-          </v:shape>
-        </w:pict>
-      </w:r>
-    </w:p>
-    <w:p>
-      <w:pPr>
-        <w:rPr>
-          <w:rFonts w:asciiTheme="majorHAnsi" w:hAnsiTheme="majorHAnsi" w:cstheme="majorHAnsi"/>
-        </w:rPr>
-      </w:pPr>
-    </w:p>
-    <w:p>
-      <w:pPr>
-        <w:rPr>
-          <w:rFonts w:asciiTheme="majorHAnsi" w:hAnsiTheme="majorHAnsi" w:cstheme="majorHAnsi"/>
-        </w:rPr>
-      </w:pPr>
-      <w:r>
-        <w:rPr>
-          <w:rFonts w:asciiTheme="majorHAnsi" w:hAnsiTheme="majorHAnsi" w:cstheme="majorHAnsi"/>
-        </w:rPr>
-        <w:t xml:space="preserve">The syntax for </w:t>
-      </w:r>
-      <w:r>
-        <w:rPr>
-          <w:rFonts w:asciiTheme="majorHAnsi" w:hAnsiTheme="majorHAnsi" w:cstheme="majorHAnsi"/>
-        </w:rPr>
-        <w:t xml:space="preserve">resetting the data structure fields is shown in the node definition above. </w:t>
-      </w:r>
-      <w:r>
-        <w:rPr>
-          <w:rFonts w:asciiTheme="majorHAnsi" w:hAnsiTheme="majorHAnsi" w:cstheme="majorHAnsi"/>
-        </w:rPr>
-        <w:t>The</w:t>
-      </w:r>
-      <w:r>
-        <w:rPr>
-          <w:rFonts w:asciiTheme="majorHAnsi" w:hAnsiTheme="majorHAnsi" w:cstheme="majorHAnsi"/>
-        </w:rPr>
-        <w:t xml:space="preserve"> Sender fault in the Safety Annex for said component is: </w:t>
-      </w:r>
-    </w:p>
-    <w:p>
-      <w:pPr>
-        <w:rPr>
-          <w:rFonts w:asciiTheme="majorHAnsi" w:hAnsiTheme="majorHAnsi" w:cstheme="majorHAnsi"/>
-        </w:rPr>
-      </w:pPr>
-    </w:p>
-    <w:p>
-      <w:pPr>
-        <w:rPr>
-          <w:rFonts w:asciiTheme="majorHAnsi" w:hAnsiTheme="majorHAnsi" w:cstheme="majorHAnsi"/>
-        </w:rPr>
-      </w:pPr>
-      <w:r>
-        <w:rPr>
-          <w:rFonts w:asciiTheme="majorHAnsi" w:hAnsiTheme="majorHAnsi" w:cstheme="majorHAnsi"/>
-        </w:rPr>
-        <w:pict>
-          <v:shape id="_x0000_i1037" type="#_x0000_t75" style="width:425.5pt;height:75pt">
-            <v:imagedata r:id="rId37" o:title="Capture2"/>
-          </v:shape>
-        </w:pict>
-      </w:r>
-    </w:p>
-    <w:p>
-      <w:pPr>
-        <w:rPr>
-          <w:rFonts w:asciiTheme="majorHAnsi" w:hAnsiTheme="majorHAnsi" w:cstheme="majorHAnsi"/>
-        </w:rPr>
-      </w:pPr>
-    </w:p>
-    <w:p>
-      <w:pPr>
-        <w:rPr>
-          <w:rFonts w:asciiTheme="majorHAnsi" w:hAnsiTheme="majorHAnsi" w:cstheme="majorHAnsi"/>
-        </w:rPr>
-      </w:pPr>
-      <w:r>
-        <w:rPr>
-          <w:rFonts w:asciiTheme="majorHAnsi" w:hAnsiTheme="majorHAnsi" w:cstheme="majorHAnsi"/>
-        </w:rPr>
-        <w:lastRenderedPageBreak/>
-        <w:t>We provide another</w:t>
-      </w:r>
-      <w:r>
-        <w:rPr>
-          <w:rFonts w:asciiTheme="majorHAnsi" w:hAnsiTheme="majorHAnsi" w:cstheme="majorHAnsi"/>
-        </w:rPr>
-        <w:t xml:space="preserve"> node definition that can be found in the example directory</w:t>
-      </w:r>
-      <w:r>
-        <w:rPr>
-          <w:rFonts w:asciiTheme="majorHAnsi" w:hAnsiTheme="majorHAnsi" w:cstheme="majorHAnsi"/>
-        </w:rPr>
-        <w:t xml:space="preserve">. </w:t>
-      </w:r>
-      <w:r>
-        <w:rPr>
-          <w:rFonts w:asciiTheme="majorHAnsi" w:hAnsiTheme="majorHAnsi" w:cstheme="majorHAnsi"/>
-        </w:rPr>
-        <w:t xml:space="preserve">This example is titled PIDByzantineAgreement_v2 and a detailed description of the project is given in Section </w:t>
-      </w:r>
-      <w:r>
-        <w:rPr>
-          <w:rFonts w:asciiTheme="majorHAnsi" w:hAnsiTheme="majorHAnsi" w:cstheme="majorHAnsi"/>
-        </w:rPr>
-        <w:fldChar w:fldCharType="begin"/>
-      </w:r>
-      <w:r>
-        <w:rPr>
-          <w:rFonts w:asciiTheme="majorHAnsi" w:hAnsiTheme="majorHAnsi" w:cstheme="majorHAnsi"/>
-        </w:rPr>
-        <w:instrText xml:space="preserve"> REF _Ref18498736 \r \h </w:instrText>
-      </w:r>
-      <w:r>
-        <w:rPr>
-          <w:rFonts w:asciiTheme="majorHAnsi" w:hAnsiTheme="majorHAnsi" w:cstheme="majorHAnsi"/>
-        </w:rPr>
-      </w:r>
-      <w:r>
-        <w:rPr>
-          <w:rFonts w:asciiTheme="majorHAnsi" w:hAnsiTheme="majorHAnsi" w:cstheme="majorHAnsi"/>
-        </w:rPr>
-        <w:fldChar w:fldCharType="separate"/>
-      </w:r>
-      <w:r>
-        <w:rPr>
-          <w:rFonts w:asciiTheme="majorHAnsi" w:hAnsiTheme="majorHAnsi" w:cstheme="majorHAnsi"/>
-        </w:rPr>
-        <w:t>7.2.4</w:t>
-      </w:r>
-      <w:r>
-        <w:rPr>
-          <w:rFonts w:asciiTheme="majorHAnsi" w:hAnsiTheme="majorHAnsi" w:cstheme="majorHAnsi"/>
-        </w:rPr>
-        <w:fldChar w:fldCharType="end"/>
-      </w:r>
-      <w:r>
-        <w:rPr>
-          <w:rFonts w:asciiTheme="majorHAnsi" w:hAnsiTheme="majorHAnsi" w:cstheme="majorHAnsi"/>
-        </w:rPr>
-        <w:t xml:space="preserve">. </w:t>
-      </w:r>
-      <w:r>
-        <w:rPr>
-          <w:rFonts w:asciiTheme="majorHAnsi" w:hAnsiTheme="majorHAnsi" w:cstheme="majorHAnsi"/>
-        </w:rPr>
-        <w:t>This second example shows</w:t>
-      </w:r>
-      <w:r>
-        <w:rPr>
-          <w:rFonts w:asciiTheme="majorHAnsi" w:hAnsiTheme="majorHAnsi" w:cstheme="majorHAnsi"/>
-        </w:rPr>
-        <w:t xml:space="preserve"> that multiple fields can</w:t>
-      </w:r>
-      <w:r>
-        <w:rPr>
-          <w:rFonts w:asciiTheme="majorHAnsi" w:hAnsiTheme="majorHAnsi" w:cstheme="majorHAnsi"/>
-        </w:rPr>
-        <w:t xml:space="preserve"> be altered in a fault.</w:t>
-      </w:r>
-    </w:p>
-    <w:p>
-      <w:pPr>
-        <w:rPr>
-          <w:rFonts w:asciiTheme="majorHAnsi" w:hAnsiTheme="majorHAnsi" w:cstheme="majorHAnsi"/>
-        </w:rPr>
-      </w:pPr>
-    </w:p>
-    <w:p>
-      <w:pPr>
-        <w:rPr>
-          <w:rFonts w:asciiTheme="majorHAnsi" w:hAnsiTheme="majorHAnsi" w:cstheme="majorHAnsi"/>
-        </w:rPr>
-      </w:pPr>
-      <w:r>
-        <w:rPr>
-          <w:rFonts w:asciiTheme="majorHAnsi" w:hAnsiTheme="majorHAnsi" w:cstheme="majorHAnsi"/>
-        </w:rPr>
-        <w:pict>
-          <v:shape id="_x0000_i1038" type="#_x0000_t75" style="width:467.5pt;height:142.5pt">
             <v:imagedata r:id="rId38" o:title="Capture"/>
           </v:shape>
         </w:pict>
@@ -39887,15 +40009,198 @@
     </w:p>
     <w:p>
       <w:pPr>
+        <w:rPr>
+          <w:rFonts w:asciiTheme="majorHAnsi" w:hAnsiTheme="majorHAnsi" w:cstheme="majorHAnsi"/>
+        </w:rPr>
+      </w:pPr>
+    </w:p>
+    <w:p>
+      <w:pPr>
+        <w:rPr>
+          <w:rFonts w:asciiTheme="majorHAnsi" w:hAnsiTheme="majorHAnsi" w:cstheme="majorHAnsi"/>
+        </w:rPr>
+      </w:pPr>
+      <w:r>
+        <w:rPr>
+          <w:rFonts w:asciiTheme="majorHAnsi" w:hAnsiTheme="majorHAnsi" w:cstheme="majorHAnsi"/>
+        </w:rPr>
+        <w:t xml:space="preserve">The syntax for </w:t>
+      </w:r>
+      <w:r>
+        <w:rPr>
+          <w:rFonts w:asciiTheme="majorHAnsi" w:hAnsiTheme="majorHAnsi" w:cstheme="majorHAnsi"/>
+        </w:rPr>
+        <w:t xml:space="preserve">resetting the data structure fields is shown in the node definition above. </w:t>
+      </w:r>
+      <w:r>
+        <w:rPr>
+          <w:rFonts w:asciiTheme="majorHAnsi" w:hAnsiTheme="majorHAnsi" w:cstheme="majorHAnsi"/>
+        </w:rPr>
+        <w:t>The</w:t>
+      </w:r>
+      <w:r>
+        <w:rPr>
+          <w:rFonts w:asciiTheme="majorHAnsi" w:hAnsiTheme="majorHAnsi" w:cstheme="majorHAnsi"/>
+        </w:rPr>
+        <w:t xml:space="preserve"> Sender fault in the Safety Annex for said component is: </w:t>
+      </w:r>
+    </w:p>
+    <w:p>
+      <w:pPr>
+        <w:rPr>
+          <w:rFonts w:asciiTheme="majorHAnsi" w:hAnsiTheme="majorHAnsi" w:cstheme="majorHAnsi"/>
+        </w:rPr>
+      </w:pPr>
+    </w:p>
+    <w:p>
+      <w:pPr>
+        <w:rPr>
+          <w:rFonts w:asciiTheme="majorHAnsi" w:hAnsiTheme="majorHAnsi" w:cstheme="majorHAnsi"/>
+        </w:rPr>
+      </w:pPr>
+      <w:r>
+        <w:rPr>
+          <w:rFonts w:asciiTheme="majorHAnsi" w:hAnsiTheme="majorHAnsi" w:cstheme="majorHAnsi"/>
+        </w:rPr>
+        <w:pict>
+          <v:shape id="_x0000_i1037" type="#_x0000_t75" style="width:425.5pt;height:75pt">
+            <v:imagedata r:id="rId39" o:title="Capture2"/>
+          </v:shape>
+        </w:pict>
+      </w:r>
+    </w:p>
+    <w:p>
+      <w:pPr>
+        <w:rPr>
+          <w:rFonts w:asciiTheme="majorHAnsi" w:hAnsiTheme="majorHAnsi" w:cstheme="majorHAnsi"/>
+        </w:rPr>
+      </w:pPr>
+    </w:p>
+    <w:p>
+      <w:pPr>
+        <w:rPr>
+          <w:rFonts w:asciiTheme="majorHAnsi" w:hAnsiTheme="majorHAnsi" w:cstheme="majorHAnsi"/>
+        </w:rPr>
+      </w:pPr>
+      <w:r>
+        <w:rPr>
+          <w:rFonts w:asciiTheme="majorHAnsi" w:hAnsiTheme="majorHAnsi" w:cstheme="majorHAnsi"/>
+        </w:rPr>
+        <w:t>We provide another</w:t>
+      </w:r>
+      <w:r>
+        <w:rPr>
+          <w:rFonts w:asciiTheme="majorHAnsi" w:hAnsiTheme="majorHAnsi" w:cstheme="majorHAnsi"/>
+        </w:rPr>
+        <w:t xml:space="preserve"> node definition that can be found in the example directory</w:t>
+      </w:r>
+      <w:r>
+        <w:rPr>
+          <w:rFonts w:asciiTheme="majorHAnsi" w:hAnsiTheme="majorHAnsi" w:cstheme="majorHAnsi"/>
+        </w:rPr>
+        <w:t xml:space="preserve">. </w:t>
+      </w:r>
+      <w:r>
+        <w:rPr>
+          <w:rFonts w:asciiTheme="majorHAnsi" w:hAnsiTheme="majorHAnsi" w:cstheme="majorHAnsi"/>
+        </w:rPr>
+        <w:t xml:space="preserve">This example is titled PIDByzantineAgreement_v2 and a detailed description of the project is given in Section </w:t>
+      </w:r>
+      <w:r>
+        <w:rPr>
+          <w:rFonts w:asciiTheme="majorHAnsi" w:hAnsiTheme="majorHAnsi" w:cstheme="majorHAnsi"/>
+        </w:rPr>
+        <w:fldChar w:fldCharType="begin"/>
+      </w:r>
+      <w:r>
+        <w:rPr>
+          <w:rFonts w:asciiTheme="majorHAnsi" w:hAnsiTheme="majorHAnsi" w:cstheme="majorHAnsi"/>
+        </w:rPr>
+        <w:instrText xml:space="preserve"> REF _Ref18498736 \r \h </w:instrText>
+      </w:r>
+      <w:r>
+        <w:rPr>
+          <w:rFonts w:asciiTheme="majorHAnsi" w:hAnsiTheme="majorHAnsi" w:cstheme="majorHAnsi"/>
+        </w:rPr>
+      </w:r>
+      <w:r>
+        <w:rPr>
+          <w:rFonts w:asciiTheme="majorHAnsi" w:hAnsiTheme="majorHAnsi" w:cstheme="majorHAnsi"/>
+        </w:rPr>
+        <w:fldChar w:fldCharType="separate"/>
+      </w:r>
+      <w:r>
+        <w:rPr>
+          <w:rFonts w:asciiTheme="majorHAnsi" w:hAnsiTheme="majorHAnsi" w:cstheme="majorHAnsi"/>
+        </w:rPr>
+        <w:t>7.2.4</w:t>
+      </w:r>
+      <w:r>
+        <w:rPr>
+          <w:rFonts w:asciiTheme="majorHAnsi" w:hAnsiTheme="majorHAnsi" w:cstheme="majorHAnsi"/>
+        </w:rPr>
+        <w:fldChar w:fldCharType="end"/>
+      </w:r>
+      <w:r>
+        <w:rPr>
+          <w:rFonts w:asciiTheme="majorHAnsi" w:hAnsiTheme="majorHAnsi" w:cstheme="majorHAnsi"/>
+        </w:rPr>
+        <w:t xml:space="preserve">. </w:t>
+      </w:r>
+      <w:r>
+        <w:rPr>
+          <w:rFonts w:asciiTheme="majorHAnsi" w:hAnsiTheme="majorHAnsi" w:cstheme="majorHAnsi"/>
+        </w:rPr>
+        <w:t>This second example shows</w:t>
+      </w:r>
+      <w:r>
+        <w:rPr>
+          <w:rFonts w:asciiTheme="majorHAnsi" w:hAnsiTheme="majorHAnsi" w:cstheme="majorHAnsi"/>
+        </w:rPr>
+        <w:t xml:space="preserve"> that multiple fields can</w:t>
+      </w:r>
+      <w:r>
+        <w:rPr>
+          <w:rFonts w:asciiTheme="majorHAnsi" w:hAnsiTheme="majorHAnsi" w:cstheme="majorHAnsi"/>
+        </w:rPr>
+        <w:t xml:space="preserve"> be altered in a fault.</w:t>
+      </w:r>
+    </w:p>
+    <w:p>
+      <w:pPr>
+        <w:rPr>
+          <w:rFonts w:asciiTheme="majorHAnsi" w:hAnsiTheme="majorHAnsi" w:cstheme="majorHAnsi"/>
+        </w:rPr>
+      </w:pPr>
+    </w:p>
+    <w:p>
+      <w:pPr>
+        <w:rPr>
+          <w:rFonts w:asciiTheme="majorHAnsi" w:hAnsiTheme="majorHAnsi" w:cstheme="majorHAnsi"/>
+        </w:rPr>
+      </w:pPr>
+      <w:r>
+        <w:rPr>
+          <w:rFonts w:asciiTheme="majorHAnsi" w:hAnsiTheme="majorHAnsi" w:cstheme="majorHAnsi"/>
+        </w:rPr>
+        <w:pict>
+          <v:shape id="_x0000_i1038" type="#_x0000_t75" style="width:467.5pt;height:142.5pt">
+            <v:imagedata r:id="rId40" o:title="Capture"/>
+          </v:shape>
+        </w:pict>
+      </w:r>
+    </w:p>
+    <w:p>
+      <w:pPr>
         <w:pStyle w:val="Heading1"/>
       </w:pPr>
-      <w:bookmarkStart w:id="124" w:name="_Ref18579563"/>
-      <w:bookmarkStart w:id="125" w:name="_Toc18580619"/>
+      <w:bookmarkStart w:id="125" w:name="_Ref18579563"/>
+      <w:bookmarkStart w:id="126" w:name="_Toc18580619"/>
       <w:r>
         <w:t>In Depth Examples</w:t>
       </w:r>
-      <w:bookmarkEnd w:id="124"/>
       <w:bookmarkEnd w:id="125"/>
+      <w:bookmarkEnd w:id="126"/>
     </w:p>
     <w:p>
       <w:pPr>
@@ -39959,50 +40264,41 @@
       </w:r>
     </w:p>
     <w:p>
+      <w:hyperlink r:id="rId41" w:history="1">
+        <w:r>
+          <w:rPr>
+            <w:rStyle w:val="Hyperlink"/>
+          </w:rPr>
+          <w:t>https://github.com/loonwerks/AMASE/tree/master/examples</w:t>
+        </w:r>
+      </w:hyperlink>
+    </w:p>
+    <w:p>
       <w:pPr>
         <w:rPr>
           <w:rFonts w:asciiTheme="majorHAnsi" w:hAnsiTheme="majorHAnsi"/>
         </w:rPr>
       </w:pPr>
-      <w:r>
-        <w:rPr>
-          <w:rFonts w:asciiTheme="majorHAnsi" w:hAnsiTheme="majorHAnsi"/>
-        </w:rPr>
-        <w:t>[links]</w:t>
-      </w:r>
-      <w:r>
-        <w:rPr>
-          <w:rFonts w:asciiTheme="majorHAnsi" w:hAnsiTheme="majorHAnsi"/>
-        </w:rPr>
-        <w:t xml:space="preserve"> </w:t>
-      </w:r>
-    </w:p>
-    <w:p>
-      <w:pPr>
-        <w:rPr>
-          <w:rFonts w:asciiTheme="majorHAnsi" w:hAnsiTheme="majorHAnsi"/>
-        </w:rPr>
-      </w:pPr>
     </w:p>
     <w:p>
       <w:pPr>
         <w:pStyle w:val="Heading2"/>
       </w:pPr>
-      <w:bookmarkStart w:id="126" w:name="_Toc18580620"/>
+      <w:bookmarkStart w:id="127" w:name="_Toc18580620"/>
       <w:r>
         <w:t>The Sensor Example</w:t>
       </w:r>
-      <w:bookmarkEnd w:id="126"/>
+      <w:bookmarkEnd w:id="127"/>
     </w:p>
     <w:p>
       <w:pPr>
         <w:pStyle w:val="Heading3"/>
       </w:pPr>
-      <w:bookmarkStart w:id="127" w:name="_Toc18580621"/>
+      <w:bookmarkStart w:id="128" w:name="_Toc18580621"/>
       <w:r>
         <w:t>AADL Architecture</w:t>
       </w:r>
-      <w:bookmarkEnd w:id="127"/>
+      <w:bookmarkEnd w:id="128"/>
     </w:p>
     <w:p>
       <w:pPr>
@@ -40179,7 +40475,7 @@
         <w:lastRenderedPageBreak/>
         <w:pict>
           <v:shape id="_x0000_i1039" type="#_x0000_t75" style="width:467.5pt;height:232.5pt">
-            <v:imagedata r:id="rId39" o:title="sensorSys_full"/>
+            <v:imagedata r:id="rId42" o:title="sensorSys_full"/>
           </v:shape>
         </w:pict>
       </w:r>
@@ -40194,8 +40490,8 @@
           <w:szCs w:val="24"/>
         </w:rPr>
       </w:pPr>
-      <w:bookmarkStart w:id="128" w:name="_Ref16501320"/>
-      <w:bookmarkStart w:id="129" w:name="_Toc18580677"/>
+      <w:bookmarkStart w:id="129" w:name="_Ref16501320"/>
+      <w:bookmarkStart w:id="130" w:name="_Toc18580677"/>
       <w:r>
         <w:rPr>
           <w:sz w:val="24"/>
@@ -40239,7 +40535,7 @@
         </w:rPr>
         <w:fldChar w:fldCharType="end"/>
       </w:r>
-      <w:bookmarkEnd w:id="128"/>
+      <w:bookmarkEnd w:id="129"/>
       <w:r>
         <w:rPr>
           <w:sz w:val="24"/>
@@ -40254,7 +40550,7 @@
         </w:rPr>
         <w:t>Architecture</w:t>
       </w:r>
-      <w:bookmarkEnd w:id="129"/>
+      <w:bookmarkEnd w:id="130"/>
     </w:p>
     <w:p>
       <w:pPr>
@@ -40300,11 +40596,11 @@
       <w:pPr>
         <w:pStyle w:val="Heading3"/>
       </w:pPr>
-      <w:bookmarkStart w:id="130" w:name="_Toc18580622"/>
+      <w:bookmarkStart w:id="131" w:name="_Toc18580622"/>
       <w:r>
         <w:t>AGREE Behavioral Model</w:t>
       </w:r>
-      <w:bookmarkEnd w:id="130"/>
+      <w:bookmarkEnd w:id="131"/>
       <w:r>
         <w:t xml:space="preserve"> </w:t>
       </w:r>
@@ -40399,7 +40695,7 @@
         </w:rPr>
         <w:pict>
           <v:shape id="_x0000_i1040" type="#_x0000_t75" style="width:459.5pt;height:137pt">
-            <v:imagedata r:id="rId40" o:title="sensor"/>
+            <v:imagedata r:id="rId43" o:title="sensor"/>
           </v:shape>
         </w:pict>
       </w:r>
@@ -40414,8 +40710,8 @@
           <w:szCs w:val="24"/>
         </w:rPr>
       </w:pPr>
-      <w:bookmarkStart w:id="131" w:name="_Ref18404894"/>
-      <w:bookmarkStart w:id="132" w:name="_Toc18580678"/>
+      <w:bookmarkStart w:id="132" w:name="_Ref18404894"/>
+      <w:bookmarkStart w:id="133" w:name="_Toc18580678"/>
       <w:r>
         <w:rPr>
           <w:sz w:val="24"/>
@@ -40459,7 +40755,7 @@
         </w:rPr>
         <w:fldChar w:fldCharType="end"/>
       </w:r>
-      <w:bookmarkEnd w:id="131"/>
+      <w:bookmarkEnd w:id="132"/>
       <w:r>
         <w:rPr>
           <w:sz w:val="24"/>
@@ -40467,7 +40763,7 @@
         </w:rPr>
         <w:t>: AADL and AGREE Sensor Subcomponent</w:t>
       </w:r>
-      <w:bookmarkEnd w:id="132"/>
+      <w:bookmarkEnd w:id="133"/>
     </w:p>
     <w:p>
       <w:pPr>
@@ -40501,7 +40797,7 @@
         </w:rPr>
         <w:pict>
           <v:shape id="_x0000_i1041" type="#_x0000_t75" style="width:395.5pt;height:200.5pt">
-            <v:imagedata r:id="rId41" o:title="Capture"/>
+            <v:imagedata r:id="rId44" o:title="Capture"/>
           </v:shape>
         </w:pict>
       </w:r>
@@ -40516,7 +40812,7 @@
           <w:szCs w:val="24"/>
         </w:rPr>
       </w:pPr>
-      <w:bookmarkStart w:id="133" w:name="_Toc18580679"/>
+      <w:bookmarkStart w:id="134" w:name="_Toc18580679"/>
       <w:r>
         <w:rPr>
           <w:sz w:val="24"/>
@@ -40567,17 +40863,17 @@
         </w:rPr>
         <w:t>: Top Level Reactor System and Top Level Property</w:t>
       </w:r>
-      <w:bookmarkEnd w:id="133"/>
+      <w:bookmarkEnd w:id="134"/>
     </w:p>
     <w:p>
       <w:pPr>
         <w:pStyle w:val="Heading3"/>
       </w:pPr>
-      <w:bookmarkStart w:id="134" w:name="_Toc18580623"/>
+      <w:bookmarkStart w:id="135" w:name="_Toc18580623"/>
       <w:r>
         <w:t>Safety Model</w:t>
       </w:r>
-      <w:bookmarkEnd w:id="134"/>
+      <w:bookmarkEnd w:id="135"/>
     </w:p>
     <w:p>
       <w:pPr>
@@ -40694,7 +40990,7 @@
         </w:rPr>
         <w:pict>
           <v:shape id="_x0000_i1042" type="#_x0000_t75" style="width:377.5pt;height:107.5pt">
-            <v:imagedata r:id="rId42" o:title="Capture"/>
+            <v:imagedata r:id="rId45" o:title="Capture"/>
           </v:shape>
         </w:pict>
       </w:r>
@@ -40709,8 +41005,8 @@
           <w:szCs w:val="24"/>
         </w:rPr>
       </w:pPr>
-      <w:bookmarkStart w:id="135" w:name="_Ref18405426"/>
-      <w:bookmarkStart w:id="136" w:name="_Toc18580680"/>
+      <w:bookmarkStart w:id="136" w:name="_Ref18405426"/>
+      <w:bookmarkStart w:id="137" w:name="_Toc18580680"/>
       <w:r>
         <w:rPr>
           <w:sz w:val="24"/>
@@ -40754,7 +41050,7 @@
         </w:rPr>
         <w:fldChar w:fldCharType="end"/>
       </w:r>
-      <w:bookmarkEnd w:id="135"/>
+      <w:bookmarkEnd w:id="136"/>
       <w:r>
         <w:rPr>
           <w:sz w:val="24"/>
@@ -40762,7 +41058,7 @@
         </w:rPr>
         <w:t>: Fault Definition for Pressure Sensor</w:t>
       </w:r>
-      <w:bookmarkEnd w:id="136"/>
+      <w:bookmarkEnd w:id="137"/>
     </w:p>
     <w:p>
       <w:pPr>
@@ -40920,7 +41216,7 @@
         </w:rPr>
         <w:pict>
           <v:shape id="_x0000_i1043" type="#_x0000_t75" style="width:392.5pt;height:51pt">
-            <v:imagedata r:id="rId43" o:title="Capture"/>
+            <v:imagedata r:id="rId46" o:title="Capture"/>
           </v:shape>
         </w:pict>
       </w:r>
@@ -40934,8 +41230,8 @@
           <w:szCs w:val="24"/>
         </w:rPr>
       </w:pPr>
-      <w:bookmarkStart w:id="137" w:name="_Ref18406815"/>
-      <w:bookmarkStart w:id="138" w:name="_Toc18580681"/>
+      <w:bookmarkStart w:id="138" w:name="_Ref18406815"/>
+      <w:bookmarkStart w:id="139" w:name="_Toc18580681"/>
       <w:r>
         <w:rPr>
           <w:sz w:val="24"/>
@@ -40979,7 +41275,7 @@
         </w:rPr>
         <w:fldChar w:fldCharType="end"/>
       </w:r>
-      <w:bookmarkEnd w:id="137"/>
+      <w:bookmarkEnd w:id="138"/>
       <w:r>
         <w:rPr>
           <w:sz w:val="24"/>
@@ -40987,7 +41283,7 @@
         </w:rPr>
         <w:t>: Fault Node Definition for Sensor Fault</w:t>
       </w:r>
-      <w:bookmarkEnd w:id="138"/>
+      <w:bookmarkEnd w:id="139"/>
     </w:p>
     <w:p>
       <w:pPr>
@@ -41014,11 +41310,11 @@
       <w:pPr>
         <w:pStyle w:val="Heading3"/>
       </w:pPr>
-      <w:bookmarkStart w:id="139" w:name="_Toc18580624"/>
+      <w:bookmarkStart w:id="140" w:name="_Toc18580624"/>
       <w:r>
         <w:t>The 4 types of Analysis Results</w:t>
       </w:r>
-      <w:bookmarkEnd w:id="139"/>
+      <w:bookmarkEnd w:id="140"/>
     </w:p>
     <w:p>
       <w:pPr>
@@ -41142,7 +41438,7 @@
                     </pic:cNvPicPr>
                   </pic:nvPicPr>
                   <pic:blipFill>
-                    <a:blip r:embed="rId44">
+                    <a:blip r:embed="rId47">
                       <a:extLst>
                         <a:ext uri="{28A0092B-C50C-407E-A947-70E740481C1C}">
                           <a14:useLocalDpi xmlns:a14="http://schemas.microsoft.com/office/drawing/2010/main" val="0"/>
@@ -41183,7 +41479,7 @@
           <w:szCs w:val="24"/>
         </w:rPr>
       </w:pPr>
-      <w:bookmarkStart w:id="140" w:name="_Toc18580682"/>
+      <w:bookmarkStart w:id="141" w:name="_Toc18580682"/>
       <w:r>
         <w:rPr>
           <w:sz w:val="24"/>
@@ -41234,7 +41530,7 @@
         </w:rPr>
         <w:t>: Subcomponent Organization of Sensor System</w:t>
       </w:r>
-      <w:bookmarkEnd w:id="140"/>
+      <w:bookmarkEnd w:id="141"/>
     </w:p>
     <w:p>
       <w:pPr>
@@ -41301,11 +41597,11 @@
       <w:pPr>
         <w:pStyle w:val="Heading4"/>
       </w:pPr>
-      <w:bookmarkStart w:id="141" w:name="_Toc18580625"/>
+      <w:bookmarkStart w:id="142" w:name="_Toc18580625"/>
       <w:r>
         <w:t>Verify All Layers with Max N Faults present</w:t>
       </w:r>
-      <w:bookmarkEnd w:id="141"/>
+      <w:bookmarkEnd w:id="142"/>
     </w:p>
     <w:p>
       <w:pPr>
@@ -41734,7 +42030,7 @@
         </w:rPr>
         <w:pict>
           <v:shape id="_x0000_i1044" type="#_x0000_t75" style="width:468pt;height:229pt">
-            <v:imagedata r:id="rId45" o:title="Capture"/>
+            <v:imagedata r:id="rId48" o:title="Capture"/>
           </v:shape>
         </w:pict>
       </w:r>
@@ -41748,8 +42044,8 @@
           <w:szCs w:val="24"/>
         </w:rPr>
       </w:pPr>
-      <w:bookmarkStart w:id="142" w:name="_Ref18409520"/>
-      <w:bookmarkStart w:id="143" w:name="_Toc18580683"/>
+      <w:bookmarkStart w:id="143" w:name="_Ref18409520"/>
+      <w:bookmarkStart w:id="144" w:name="_Toc18580683"/>
       <w:r>
         <w:rPr>
           <w:sz w:val="24"/>
@@ -41793,7 +42089,7 @@
         </w:rPr>
         <w:fldChar w:fldCharType="end"/>
       </w:r>
-      <w:bookmarkEnd w:id="142"/>
+      <w:bookmarkEnd w:id="143"/>
       <w:r>
         <w:rPr>
           <w:sz w:val="24"/>
@@ -41801,7 +42097,7 @@
         </w:rPr>
         <w:t>: Verification Results for Max 2 Faults on Sensor Example</w:t>
       </w:r>
-      <w:bookmarkEnd w:id="143"/>
+      <w:bookmarkEnd w:id="144"/>
     </w:p>
     <w:p/>
     <w:p>
@@ -41813,7 +42109,7 @@
         <w:lastRenderedPageBreak/>
         <w:pict>
           <v:shape id="_x0000_i1045" type="#_x0000_t75" style="width:468pt;height:228pt">
-            <v:imagedata r:id="rId46" o:title="Capture"/>
+            <v:imagedata r:id="rId49" o:title="Capture"/>
           </v:shape>
         </w:pict>
       </w:r>
@@ -41827,8 +42123,8 @@
           <w:szCs w:val="24"/>
         </w:rPr>
       </w:pPr>
-      <w:bookmarkStart w:id="144" w:name="_Ref18409531"/>
-      <w:bookmarkStart w:id="145" w:name="_Toc18580684"/>
+      <w:bookmarkStart w:id="145" w:name="_Ref18409531"/>
+      <w:bookmarkStart w:id="146" w:name="_Toc18580684"/>
       <w:r>
         <w:rPr>
           <w:sz w:val="24"/>
@@ -41872,7 +42168,7 @@
         </w:rPr>
         <w:fldChar w:fldCharType="end"/>
       </w:r>
-      <w:bookmarkEnd w:id="144"/>
+      <w:bookmarkEnd w:id="145"/>
       <w:r>
         <w:rPr>
           <w:sz w:val="24"/>
@@ -41880,7 +42176,7 @@
         </w:rPr>
         <w:t>: Counterexample from Sensor Analysis with 2 Faults Active</w:t>
       </w:r>
-      <w:bookmarkEnd w:id="145"/>
+      <w:bookmarkEnd w:id="146"/>
     </w:p>
     <w:p>
       <w:pPr>
@@ -42044,11 +42340,11 @@
       <w:pPr>
         <w:pStyle w:val="Heading4"/>
       </w:pPr>
-      <w:bookmarkStart w:id="146" w:name="_Toc18580626"/>
+      <w:bookmarkStart w:id="147" w:name="_Toc18580626"/>
       <w:r>
         <w:t>Verify All Layers with Faults Present: Probabilistic Analysis</w:t>
       </w:r>
-      <w:bookmarkEnd w:id="146"/>
+      <w:bookmarkEnd w:id="147"/>
     </w:p>
     <w:p>
       <w:pPr>
@@ -42471,7 +42767,7 @@
         </w:rPr>
         <w:pict>
           <v:shape id="_x0000_i1046" type="#_x0000_t75" style="width:467.5pt;height:141.5pt">
-            <v:imagedata r:id="rId47" o:title="Capture"/>
+            <v:imagedata r:id="rId50" o:title="Capture"/>
           </v:shape>
         </w:pict>
       </w:r>
@@ -42515,7 +42811,7 @@
         </w:rPr>
         <w:pict>
           <v:shape id="_x0000_i1047" type="#_x0000_t75" style="width:300.5pt;height:83.5pt">
-            <v:imagedata r:id="rId48" o:title="Capture"/>
+            <v:imagedata r:id="rId51" o:title="Capture"/>
           </v:shape>
         </w:pict>
       </w:r>
@@ -42592,11 +42888,11 @@
       <w:pPr>
         <w:pStyle w:val="Heading4"/>
       </w:pPr>
-      <w:bookmarkStart w:id="147" w:name="_Toc18580627"/>
+      <w:bookmarkStart w:id="148" w:name="_Toc18580627"/>
       <w:r>
         <w:t>Generate Minimal Cut Sets with Max N Faults</w:t>
       </w:r>
-      <w:bookmarkEnd w:id="147"/>
+      <w:bookmarkEnd w:id="148"/>
     </w:p>
     <w:p>
       <w:pPr>
@@ -43421,13 +43717,13 @@
       <w:pPr>
         <w:pStyle w:val="Heading4"/>
       </w:pPr>
-      <w:bookmarkStart w:id="148" w:name="_Ref18578593"/>
-      <w:bookmarkStart w:id="149" w:name="_Toc18580628"/>
+      <w:bookmarkStart w:id="149" w:name="_Ref18578593"/>
+      <w:bookmarkStart w:id="150" w:name="_Toc18580628"/>
       <w:r>
         <w:t>Generate Minimal Cut Sets with Probability Threshold</w:t>
       </w:r>
-      <w:bookmarkEnd w:id="148"/>
       <w:bookmarkEnd w:id="149"/>
+      <w:bookmarkEnd w:id="150"/>
     </w:p>
     <w:p>
       <w:pPr>
@@ -43712,14 +44008,14 @@
       <w:pPr>
         <w:pStyle w:val="Heading2"/>
       </w:pPr>
-      <w:bookmarkStart w:id="150" w:name="_Toc18580629"/>
+      <w:bookmarkStart w:id="151" w:name="_Toc18580629"/>
       <w:r>
         <w:t>Byzantine Example</w:t>
       </w:r>
       <w:r>
         <w:t>s</w:t>
       </w:r>
-      <w:bookmarkEnd w:id="150"/>
+      <w:bookmarkEnd w:id="151"/>
     </w:p>
     <w:p>
       <w:pPr>
@@ -43847,11 +44143,11 @@
       <w:pPr>
         <w:pStyle w:val="Heading3"/>
       </w:pPr>
-      <w:bookmarkStart w:id="151" w:name="_Toc18580630"/>
+      <w:bookmarkStart w:id="152" w:name="_Toc18580630"/>
       <w:r>
         <w:t>Asymmetric Fault Implementation</w:t>
       </w:r>
-      <w:bookmarkEnd w:id="151"/>
+      <w:bookmarkEnd w:id="152"/>
     </w:p>
     <w:p>
       <w:pPr>
@@ -43973,7 +44269,7 @@
                     </pic:cNvPicPr>
                   </pic:nvPicPr>
                   <pic:blipFill>
-                    <a:blip r:embed="rId49">
+                    <a:blip r:embed="rId52">
                       <a:extLst>
                         <a:ext uri="{28A0092B-C50C-407E-A947-70E740481C1C}">
                           <a14:useLocalDpi xmlns:a14="http://schemas.microsoft.com/office/drawing/2010/main" val="0"/>
@@ -44015,8 +44311,8 @@
           <w:szCs w:val="24"/>
         </w:rPr>
       </w:pPr>
-      <w:bookmarkStart w:id="152" w:name="_Ref18478764"/>
-      <w:bookmarkStart w:id="153" w:name="_Toc18580685"/>
+      <w:bookmarkStart w:id="153" w:name="_Ref18478764"/>
+      <w:bookmarkStart w:id="154" w:name="_Toc18580685"/>
       <w:r>
         <w:rPr>
           <w:sz w:val="24"/>
@@ -44060,7 +44356,7 @@
         </w:rPr>
         <w:fldChar w:fldCharType="end"/>
       </w:r>
-      <w:bookmarkEnd w:id="152"/>
+      <w:bookmarkEnd w:id="153"/>
       <w:r>
         <w:rPr>
           <w:sz w:val="24"/>
@@ -44068,7 +44364,7 @@
         </w:rPr>
         <w:t>: Asymmetric Fault Implementation Strategy</w:t>
       </w:r>
-      <w:bookmarkEnd w:id="153"/>
+      <w:bookmarkEnd w:id="154"/>
     </w:p>
     <w:p>
       <w:pPr>
@@ -44867,11 +45163,11 @@
       <w:pPr>
         <w:pStyle w:val="Heading3"/>
       </w:pPr>
-      <w:bookmarkStart w:id="154" w:name="_Toc18580631"/>
+      <w:bookmarkStart w:id="155" w:name="_Toc18580631"/>
       <w:r>
         <w:t>Mitigation Strategy</w:t>
       </w:r>
-      <w:bookmarkEnd w:id="154"/>
+      <w:bookmarkEnd w:id="155"/>
     </w:p>
     <w:p>
       <w:pPr>
@@ -45055,11 +45351,11 @@
       <w:pPr>
         <w:pStyle w:val="Heading3"/>
       </w:pPr>
-      <w:bookmarkStart w:id="155" w:name="_Toc18580632"/>
+      <w:bookmarkStart w:id="156" w:name="_Toc18580632"/>
       <w:r>
         <w:t>Color Exchange Example</w:t>
       </w:r>
-      <w:bookmarkEnd w:id="155"/>
+      <w:bookmarkEnd w:id="156"/>
     </w:p>
     <w:p>
       <w:pPr>
@@ -45111,11 +45407,11 @@
       <w:pPr>
         <w:pStyle w:val="Heading4"/>
       </w:pPr>
-      <w:bookmarkStart w:id="156" w:name="_Toc18580633"/>
+      <w:bookmarkStart w:id="157" w:name="_Toc18580633"/>
       <w:r>
         <w:t>Color Exchange Architecture in AADL</w:t>
       </w:r>
-      <w:bookmarkEnd w:id="156"/>
+      <w:bookmarkEnd w:id="157"/>
     </w:p>
     <w:p>
       <w:pPr>
@@ -45307,7 +45603,7 @@
                     </pic:cNvPicPr>
                   </pic:nvPicPr>
                   <pic:blipFill>
-                    <a:blip r:embed="rId50">
+                    <a:blip r:embed="rId53">
                       <a:extLst>
                         <a:ext uri="{28A0092B-C50C-407E-A947-70E740481C1C}">
                           <a14:useLocalDpi xmlns:a14="http://schemas.microsoft.com/office/drawing/2010/main" val="0"/>
@@ -45348,8 +45644,8 @@
           <w:szCs w:val="24"/>
         </w:rPr>
       </w:pPr>
-      <w:bookmarkStart w:id="157" w:name="_Ref18480721"/>
-      <w:bookmarkStart w:id="158" w:name="_Toc18580686"/>
+      <w:bookmarkStart w:id="158" w:name="_Ref18480721"/>
+      <w:bookmarkStart w:id="159" w:name="_Toc18580686"/>
       <w:r>
         <w:rPr>
           <w:sz w:val="24"/>
@@ -45393,7 +45689,7 @@
         </w:rPr>
         <w:fldChar w:fldCharType="end"/>
       </w:r>
-      <w:bookmarkEnd w:id="157"/>
+      <w:bookmarkEnd w:id="158"/>
       <w:r>
         <w:rPr>
           <w:sz w:val="24"/>
@@ -45401,7 +45697,7 @@
         </w:rPr>
         <w:t>: Color Exchange Architecture  for Asymmetric Modeling and Mitigation</w:t>
       </w:r>
-      <w:bookmarkEnd w:id="158"/>
+      <w:bookmarkEnd w:id="159"/>
     </w:p>
     <w:p>
       <w:pPr>
@@ -45417,17 +45713,14 @@
       </w:r>
     </w:p>
     <w:p>
-      <w:pPr>
-        <w:rPr>
-          <w:rFonts w:asciiTheme="majorHAnsi" w:hAnsiTheme="majorHAnsi" w:cstheme="majorHAnsi"/>
-        </w:rPr>
-      </w:pPr>
-      <w:r>
-        <w:rPr>
-          <w:rFonts w:asciiTheme="majorHAnsi" w:hAnsiTheme="majorHAnsi" w:cstheme="majorHAnsi"/>
-        </w:rPr>
-        <w:t>[LINK]</w:t>
-      </w:r>
+      <w:hyperlink r:id="rId54" w:history="1">
+        <w:r>
+          <w:rPr>
+            <w:rStyle w:val="Hyperlink"/>
+          </w:rPr>
+          <w:t>https://github.com/loonwerks/AMASE/tree/master/examples</w:t>
+        </w:r>
+      </w:hyperlink>
     </w:p>
     <w:p>
       <w:pPr>
@@ -45440,11 +45733,11 @@
       <w:pPr>
         <w:pStyle w:val="Heading4"/>
       </w:pPr>
-      <w:bookmarkStart w:id="159" w:name="_Toc18580634"/>
+      <w:bookmarkStart w:id="160" w:name="_Toc18580634"/>
       <w:r>
         <w:t>Color Exchange Mitigation Strategy</w:t>
       </w:r>
-      <w:bookmarkEnd w:id="159"/>
+      <w:bookmarkEnd w:id="160"/>
     </w:p>
     <w:p>
       <w:pPr>
@@ -45494,7 +45787,7 @@
                     </pic:cNvPicPr>
                   </pic:nvPicPr>
                   <pic:blipFill>
-                    <a:blip r:embed="rId51">
+                    <a:blip r:embed="rId55">
                       <a:extLst>
                         <a:ext uri="{28A0092B-C50C-407E-A947-70E740481C1C}">
                           <a14:useLocalDpi xmlns:a14="http://schemas.microsoft.com/office/drawing/2010/main" val="0"/>
@@ -45606,7 +45899,7 @@
         </w:rPr>
         <w:pict>
           <v:shape id="_x0000_i1048" type="#_x0000_t75" style="width:346pt;height:30pt">
-            <v:imagedata r:id="rId52" o:title="Capture2"/>
+            <v:imagedata r:id="rId56" o:title="Capture2"/>
           </v:shape>
         </w:pict>
       </w:r>
@@ -45682,7 +45975,7 @@
         </w:rPr>
         <w:pict>
           <v:shape id="_x0000_i1049" type="#_x0000_t75" style="width:350pt;height:189.5pt">
-            <v:imagedata r:id="rId53" o:title="Capture"/>
+            <v:imagedata r:id="rId57" o:title="Capture"/>
           </v:shape>
         </w:pict>
       </w:r>
@@ -45798,7 +46091,7 @@
         </w:rPr>
         <w:pict>
           <v:shape id="_x0000_i1050" type="#_x0000_t75" style="width:431pt;height:75.5pt">
-            <v:imagedata r:id="rId54" o:title="Capture3"/>
+            <v:imagedata r:id="rId58" o:title="Capture3"/>
           </v:shape>
         </w:pict>
       </w:r>
@@ -45842,7 +46135,7 @@
         </w:rPr>
         <w:pict>
           <v:shape id="_x0000_i1051" type="#_x0000_t75" style="width:366pt;height:270pt">
-            <v:imagedata r:id="rId55" o:title="Capture4"/>
+            <v:imagedata r:id="rId59" o:title="Capture4"/>
           </v:shape>
         </w:pict>
       </w:r>
@@ -45882,11 +46175,11 @@
       <w:pPr>
         <w:pStyle w:val="Heading4"/>
       </w:pPr>
-      <w:bookmarkStart w:id="160" w:name="_Toc18580635"/>
+      <w:bookmarkStart w:id="161" w:name="_Toc18580635"/>
       <w:r>
         <w:t>Color Exchange Fault Model and Analysis</w:t>
       </w:r>
-      <w:bookmarkEnd w:id="160"/>
+      <w:bookmarkEnd w:id="161"/>
     </w:p>
     <w:p>
       <w:pPr>
@@ -45978,7 +46271,7 @@
         </w:rPr>
         <w:pict>
           <v:shape id="_x0000_i1052" type="#_x0000_t75" style="width:456pt;height:76pt">
-            <v:imagedata r:id="rId56" o:title="Capture"/>
+            <v:imagedata r:id="rId60" o:title="Capture"/>
           </v:shape>
         </w:pict>
       </w:r>
@@ -45997,7 +46290,7 @@
         </w:rPr>
         <w:pict>
           <v:shape id="_x0000_i1053" type="#_x0000_t75" style="width:420pt;height:76.5pt">
-            <v:imagedata r:id="rId57" o:title="Capture2"/>
+            <v:imagedata r:id="rId61" o:title="Capture2"/>
           </v:shape>
         </w:pict>
       </w:r>
@@ -46158,96 +46451,106 @@
         </w:rPr>
         <w:t xml:space="preserve">This model is in Github and is called ColorByzantineAgreement. </w:t>
       </w:r>
-      <w:r>
+      <w:hyperlink r:id="rId62" w:history="1">
+        <w:r>
+          <w:rPr>
+            <w:rStyle w:val="Hyperlink"/>
+            <w:rFonts w:eastAsiaTheme="majorEastAsia"/>
+          </w:rPr>
+          <w:t>https://github.com/loonwerks/AMASE/tree/master/examples</w:t>
+        </w:r>
+      </w:hyperlink>
+    </w:p>
+    <w:p>
+      <w:pPr>
+        <w:rPr>
+          <w:rFonts w:asciiTheme="majorHAnsi" w:hAnsiTheme="majorHAnsi" w:cstheme="majorHAnsi"/>
+          <w:color w:val="auto"/>
+        </w:rPr>
+      </w:pPr>
+    </w:p>
+    <w:p>
+      <w:pPr>
+        <w:pStyle w:val="Heading3"/>
+      </w:pPr>
+      <w:bookmarkStart w:id="162" w:name="_Ref18498736"/>
+      <w:bookmarkStart w:id="163" w:name="_Toc18580636"/>
+      <w:r>
+        <w:t>Process ID Example</w:t>
+      </w:r>
+      <w:bookmarkEnd w:id="162"/>
+      <w:bookmarkEnd w:id="163"/>
+    </w:p>
+    <w:p>
+      <w:pPr>
+        <w:pStyle w:val="BodyCopy"/>
         <w:rPr>
           <w:rFonts w:asciiTheme="majorHAnsi" w:hAnsiTheme="majorHAnsi" w:cstheme="majorHAnsi"/>
           <w:sz w:val="24"/>
           <w:szCs w:val="24"/>
         </w:rPr>
-        <w:t>[LINK]</w:t>
-      </w:r>
-    </w:p>
-    <w:p>
-      <w:pPr>
-        <w:rPr>
-          <w:rFonts w:asciiTheme="majorHAnsi" w:hAnsiTheme="majorHAnsi" w:cstheme="majorHAnsi"/>
-          <w:color w:val="auto"/>
-        </w:rPr>
-      </w:pPr>
-    </w:p>
-    <w:p>
-      <w:pPr>
-        <w:pStyle w:val="Heading3"/>
-      </w:pPr>
-      <w:bookmarkStart w:id="161" w:name="_Ref18498736"/>
-      <w:bookmarkStart w:id="162" w:name="_Toc18580636"/>
-      <w:r>
-        <w:t>Process ID Example</w:t>
-      </w:r>
-      <w:bookmarkEnd w:id="161"/>
-      <w:bookmarkEnd w:id="162"/>
-    </w:p>
-    <w:p>
-      <w:pPr>
-        <w:pStyle w:val="BodyCopy"/>
+      </w:pPr>
+      <w:r>
         <w:rPr>
           <w:rFonts w:asciiTheme="majorHAnsi" w:hAnsiTheme="majorHAnsi" w:cstheme="majorHAnsi"/>
           <w:sz w:val="24"/>
           <w:szCs w:val="24"/>
         </w:rPr>
-      </w:pPr>
-      <w:r>
+        <w:t xml:space="preserve">We now wish to extend the concept of “leader node” to all nodes. In this example, the Boolean type of the first small model is extended to integers and each node passes its own process id (PID) to the other three nodes. At the end of the algorithm, the nodes choose the node with the max PID to be “leader.” </w:t>
+      </w:r>
+    </w:p>
+    <w:p>
+      <w:pPr>
+        <w:pStyle w:val="BodyCopy"/>
         <w:rPr>
           <w:rFonts w:asciiTheme="majorHAnsi" w:hAnsiTheme="majorHAnsi" w:cstheme="majorHAnsi"/>
           <w:sz w:val="24"/>
           <w:szCs w:val="24"/>
         </w:rPr>
-        <w:t xml:space="preserve">We now wish to extend the concept of “leader node” to all nodes. In this example, the Boolean type of the first small model is extended to integers and each node passes its own process id (PID) to the other three nodes. At the end of the algorithm, the nodes choose the node with the max PID to be “leader.” </w:t>
-      </w:r>
-    </w:p>
-    <w:p>
-      <w:pPr>
-        <w:pStyle w:val="BodyCopy"/>
+      </w:pPr>
+      <w:r>
         <w:rPr>
           <w:rFonts w:asciiTheme="majorHAnsi" w:hAnsiTheme="majorHAnsi" w:cstheme="majorHAnsi"/>
           <w:sz w:val="24"/>
           <w:szCs w:val="24"/>
         </w:rPr>
-      </w:pPr>
+        <w:t>Note: This model was built in 6 increments and thus has v1 – v6 in the packages. To view and run the complete model, go to Top_Level_v6.aadl. Version 6 is the model described in the upcoming sections.</w:t>
+      </w:r>
       <w:r>
         <w:rPr>
           <w:rFonts w:asciiTheme="majorHAnsi" w:hAnsiTheme="majorHAnsi" w:cstheme="majorHAnsi"/>
           <w:sz w:val="24"/>
           <w:szCs w:val="24"/>
         </w:rPr>
-        <w:t>Note: This model was built in 6 increments and thus has v1 – v6 in the packages. To view and run the complete model, go to Top_Level_v6.aadl. Version 6 is the model described in the upcoming sections.</w:t>
-      </w:r>
+        <w:t xml:space="preserve"> The example is titled </w:t>
+      </w:r>
+      <w:proofErr w:type="spellStart"/>
       <w:r>
         <w:rPr>
           <w:rFonts w:asciiTheme="majorHAnsi" w:hAnsiTheme="majorHAnsi" w:cstheme="majorHAnsi"/>
           <w:sz w:val="24"/>
           <w:szCs w:val="24"/>
         </w:rPr>
-        <w:t xml:space="preserve"> The example is titled </w:t>
-      </w:r>
-      <w:proofErr w:type="spellStart"/>
+        <w:t>PIDByzantineAgreement</w:t>
+      </w:r>
+      <w:proofErr w:type="spellEnd"/>
       <w:r>
         <w:rPr>
           <w:rFonts w:asciiTheme="majorHAnsi" w:hAnsiTheme="majorHAnsi" w:cstheme="majorHAnsi"/>
           <w:sz w:val="24"/>
           <w:szCs w:val="24"/>
         </w:rPr>
-        <w:t>PIDByzantineAgreement</w:t>
-      </w:r>
-      <w:proofErr w:type="spellEnd"/>
-      <w:r>
-        <w:rPr>
-          <w:rFonts w:asciiTheme="majorHAnsi" w:hAnsiTheme="majorHAnsi" w:cstheme="majorHAnsi"/>
-          <w:sz w:val="24"/>
-          <w:szCs w:val="24"/>
-        </w:rPr>
-        <w:t xml:space="preserve"> and is found in (LINK).</w:t>
-      </w:r>
+        <w:t xml:space="preserve"> and is found in </w:t>
+      </w:r>
+      <w:hyperlink r:id="rId63" w:history="1">
+        <w:r>
+          <w:rPr>
+            <w:rStyle w:val="Hyperlink"/>
+            <w:rFonts w:eastAsiaTheme="majorEastAsia"/>
+          </w:rPr>
+          <w:t>https://github.com/loonwerks/AMASE/tree/master/examples</w:t>
+        </w:r>
+      </w:hyperlink>
     </w:p>
     <w:p>
       <w:pPr>
@@ -46260,14 +46563,14 @@
       <w:pPr>
         <w:pStyle w:val="Heading4"/>
       </w:pPr>
-      <w:bookmarkStart w:id="163" w:name="_Toc18580637"/>
+      <w:bookmarkStart w:id="164" w:name="_Toc18580637"/>
       <w:r>
         <w:t xml:space="preserve">PID Example </w:t>
       </w:r>
       <w:r>
         <w:t>AADL Architecture</w:t>
       </w:r>
-      <w:bookmarkEnd w:id="163"/>
+      <w:bookmarkEnd w:id="164"/>
     </w:p>
     <w:p>
       <w:pPr>
@@ -46385,6 +46688,7 @@
         <w:rPr>
           <w:noProof/>
         </w:rPr>
+        <w:lastRenderedPageBreak/>
         <w:drawing>
           <wp:inline distT="0" distB="0" distL="0" distR="0" wp14:anchorId="126E2382" wp14:editId="2654F956">
             <wp:extent cx="5943600" cy="2082800"/>
@@ -46403,7 +46707,7 @@
                     </pic:cNvPicPr>
                   </pic:nvPicPr>
                   <pic:blipFill>
-                    <a:blip r:embed="rId58">
+                    <a:blip r:embed="rId64">
                       <a:extLst>
                         <a:ext uri="{28A0092B-C50C-407E-A947-70E740481C1C}">
                           <a14:useLocalDpi xmlns:a14="http://schemas.microsoft.com/office/drawing/2010/main" val="0"/>
@@ -46445,8 +46749,8 @@
           <w:szCs w:val="24"/>
         </w:rPr>
       </w:pPr>
-      <w:bookmarkStart w:id="164" w:name="_Ref18484868"/>
-      <w:bookmarkStart w:id="165" w:name="_Toc18580687"/>
+      <w:bookmarkStart w:id="165" w:name="_Ref18484868"/>
+      <w:bookmarkStart w:id="166" w:name="_Toc18580687"/>
       <w:r>
         <w:rPr>
           <w:sz w:val="24"/>
@@ -46490,7 +46794,7 @@
         </w:rPr>
         <w:fldChar w:fldCharType="end"/>
       </w:r>
-      <w:bookmarkEnd w:id="164"/>
+      <w:bookmarkEnd w:id="165"/>
       <w:r>
         <w:rPr>
           <w:sz w:val="24"/>
@@ -46498,7 +46802,7 @@
         </w:rPr>
         <w:t>: PID Example Architecture</w:t>
       </w:r>
-      <w:bookmarkEnd w:id="165"/>
+      <w:bookmarkEnd w:id="166"/>
     </w:p>
     <w:p/>
     <w:p>
@@ -46526,7 +46830,7 @@
         </w:rPr>
         <w:pict>
           <v:shape id="_x0000_i1054" type="#_x0000_t75" style="width:249.5pt;height:87.5pt">
-            <v:imagedata r:id="rId59" o:title="Capture"/>
+            <v:imagedata r:id="rId65" o:title="Capture"/>
           </v:shape>
         </w:pict>
       </w:r>
@@ -46583,7 +46887,7 @@
         </w:rPr>
         <w:pict>
           <v:shape id="_x0000_i1055" type="#_x0000_t75" style="width:260pt;height:48.5pt">
-            <v:imagedata r:id="rId60" o:title="Capture"/>
+            <v:imagedata r:id="rId66" o:title="Capture"/>
           </v:shape>
         </w:pict>
       </w:r>
@@ -46619,7 +46923,7 @@
       <w:pPr>
         <w:pStyle w:val="Heading4"/>
       </w:pPr>
-      <w:bookmarkStart w:id="166" w:name="_Toc18580638"/>
+      <w:bookmarkStart w:id="167" w:name="_Toc18580638"/>
       <w:r>
         <w:t xml:space="preserve">PID Example </w:t>
       </w:r>
@@ -46629,7 +46933,7 @@
       <w:r>
         <w:t xml:space="preserve"> with Mitigation Strategy</w:t>
       </w:r>
-      <w:bookmarkEnd w:id="166"/>
+      <w:bookmarkEnd w:id="167"/>
     </w:p>
     <w:p>
       <w:pPr>
@@ -46698,9 +47002,10 @@
         <w:rPr>
           <w:rFonts w:asciiTheme="majorHAnsi" w:hAnsiTheme="majorHAnsi" w:cstheme="majorHAnsi"/>
         </w:rPr>
+        <w:lastRenderedPageBreak/>
         <w:pict>
           <v:shape id="_x0000_i1056" type="#_x0000_t75" style="width:454.5pt;height:156.5pt">
-            <v:imagedata r:id="rId61" o:title="Capture"/>
+            <v:imagedata r:id="rId67" o:title="Capture"/>
           </v:shape>
         </w:pict>
       </w:r>
@@ -46793,10 +47098,9 @@
         <w:rPr>
           <w:rFonts w:asciiTheme="majorHAnsi" w:hAnsiTheme="majorHAnsi" w:cstheme="majorHAnsi"/>
         </w:rPr>
-        <w:lastRenderedPageBreak/>
         <w:pict>
           <v:shape id="_x0000_i1057" type="#_x0000_t75" style="width:408.5pt;height:66pt">
-            <v:imagedata r:id="rId62" o:title="Capture"/>
+            <v:imagedata r:id="rId68" o:title="Capture"/>
           </v:shape>
         </w:pict>
       </w:r>
@@ -46834,7 +47138,7 @@
         </w:rPr>
         <w:pict>
           <v:shape id="_x0000_i1058" type="#_x0000_t75" style="width:395pt;height:201pt">
-            <v:imagedata r:id="rId63" o:title="Capture"/>
+            <v:imagedata r:id="rId69" o:title="Capture"/>
           </v:shape>
         </w:pict>
       </w:r>
@@ -46935,16 +47239,17 @@
       <w:pPr>
         <w:pStyle w:val="Heading4"/>
       </w:pPr>
-      <w:bookmarkStart w:id="167" w:name="_Toc18580639"/>
-      <w:bookmarkStart w:id="168" w:name="_Ref19891237"/>
-      <w:r>
+      <w:bookmarkStart w:id="168" w:name="_Toc18580639"/>
+      <w:bookmarkStart w:id="169" w:name="_Ref19891237"/>
+      <w:r>
+        <w:lastRenderedPageBreak/>
         <w:t>PID Example Fault</w:t>
       </w:r>
       <w:r>
         <w:t xml:space="preserve"> Model</w:t>
       </w:r>
-      <w:bookmarkEnd w:id="167"/>
       <w:bookmarkEnd w:id="168"/>
+      <w:bookmarkEnd w:id="169"/>
     </w:p>
     <w:p>
       <w:pPr>
@@ -46995,7 +47300,7 @@
         </w:rPr>
         <w:pict>
           <v:shape id="_x0000_i1059" type="#_x0000_t75" style="width:449pt;height:109pt">
-            <v:imagedata r:id="rId64" o:title="Capture"/>
+            <v:imagedata r:id="rId70" o:title="Capture"/>
           </v:shape>
         </w:pict>
       </w:r>
@@ -47010,7 +47315,7 @@
           <w:szCs w:val="24"/>
         </w:rPr>
       </w:pPr>
-      <w:bookmarkStart w:id="169" w:name="_Toc18580688"/>
+      <w:bookmarkStart w:id="170" w:name="_Toc18580688"/>
       <w:r>
         <w:rPr>
           <w:sz w:val="24"/>
@@ -47061,7 +47366,7 @@
         </w:rPr>
         <w:t>: Outputs for Node in PID Example</w:t>
       </w:r>
-      <w:bookmarkEnd w:id="169"/>
+      <w:bookmarkEnd w:id="170"/>
     </w:p>
     <w:p>
       <w:pPr>
@@ -47093,10 +47398,9 @@
         <w:rPr>
           <w:rFonts w:asciiTheme="majorHAnsi" w:hAnsiTheme="majorHAnsi" w:cstheme="majorHAnsi"/>
         </w:rPr>
-        <w:lastRenderedPageBreak/>
         <w:pict>
           <v:shape id="_x0000_i1060" type="#_x0000_t75" style="width:373.5pt;height:181pt">
-            <v:imagedata r:id="rId65" o:title="Capture"/>
+            <v:imagedata r:id="rId71" o:title="Capture"/>
           </v:shape>
         </w:pict>
       </w:r>
@@ -47135,7 +47439,7 @@
       <w:r>
         <w:pict>
           <v:shape id="_x0000_i1061" type="#_x0000_t75" style="width:468pt;height:140.5pt">
-            <v:imagedata r:id="rId66" o:title="Capture"/>
+            <v:imagedata r:id="rId72" o:title="Capture"/>
           </v:shape>
         </w:pict>
       </w:r>
@@ -47151,7 +47455,14 @@
         <w:rPr>
           <w:rFonts w:asciiTheme="majorHAnsi" w:hAnsiTheme="majorHAnsi" w:cstheme="majorHAnsi"/>
         </w:rPr>
-        <w:t xml:space="preserve">This node definition takes the nominal output as an argument (val_in) and four failure values (pid1_val, … , pid4_val). As seen in the fault statement, the pidi_val values are nondeterministic eq statements. Thus setting these equal to the val_in fields creates a nondeterministic failure value for those fields. </w:t>
+        <w:t xml:space="preserve">This node definition takes the nominal output as an argument (val_in) and four failure values (pid1_val, … , pid4_val). As seen in the fault statement, the pidi_val values are nondeterministic </w:t>
+      </w:r>
+      <w:r>
+        <w:rPr>
+          <w:rFonts w:asciiTheme="majorHAnsi" w:hAnsiTheme="majorHAnsi" w:cstheme="majorHAnsi"/>
+        </w:rPr>
+        <w:lastRenderedPageBreak/>
+        <w:t xml:space="preserve">eq statements. Thus setting these equal to the val_in fields creates a nondeterministic failure value for those fields. </w:t>
       </w:r>
     </w:p>
     <w:p>
@@ -47185,14 +47496,14 @@
       <w:pPr>
         <w:pStyle w:val="Heading4"/>
       </w:pPr>
-      <w:bookmarkStart w:id="170" w:name="_Toc18580640"/>
+      <w:bookmarkStart w:id="171" w:name="_Toc18580640"/>
       <w:r>
         <w:t>PID Example</w:t>
       </w:r>
       <w:r>
         <w:t xml:space="preserve"> Analysis Results</w:t>
       </w:r>
-      <w:bookmarkEnd w:id="170"/>
+      <w:bookmarkEnd w:id="171"/>
     </w:p>
     <w:p>
       <w:pPr>
@@ -47203,7 +47514,7 @@
           <w:szCs w:val="24"/>
         </w:rPr>
       </w:pPr>
-      <w:bookmarkStart w:id="171" w:name="_Ref509396693"/>
+      <w:bookmarkStart w:id="172" w:name="_Ref509396693"/>
       <w:r>
         <w:rPr>
           <w:rFonts w:asciiTheme="majorHAnsi" w:hAnsiTheme="majorHAnsi" w:cstheme="majorHAnsi"/>
@@ -47340,7 +47651,6 @@
           <w:sz w:val="24"/>
           <w:szCs w:val="24"/>
         </w:rPr>
-        <w:lastRenderedPageBreak/>
         <w:t>Fault model with one active fault: The first</w:t>
       </w:r>
       <w:r>
@@ -47515,25 +47825,26 @@
         </w:rPr>
         <w:t xml:space="preserve">. </w:t>
       </w:r>
-      <w:r>
-        <w:rPr>
-          <w:rFonts w:asciiTheme="majorHAnsi" w:hAnsiTheme="majorHAnsi" w:cstheme="majorHAnsi"/>
-          <w:sz w:val="24"/>
-          <w:szCs w:val="24"/>
-        </w:rPr>
-        <w:t>[LINK]</w:t>
-      </w:r>
+      <w:hyperlink r:id="rId73" w:history="1">
+        <w:r>
+          <w:rPr>
+            <w:rStyle w:val="Hyperlink"/>
+            <w:rFonts w:eastAsiaTheme="majorEastAsia"/>
+          </w:rPr>
+          <w:t>https://github.com/loonwerks/AMASE/tree/master/examples</w:t>
+        </w:r>
+      </w:hyperlink>
     </w:p>
     <w:p>
       <w:pPr>
         <w:pStyle w:val="Heading1"/>
       </w:pPr>
-      <w:bookmarkStart w:id="172" w:name="_Toc18580641"/>
+      <w:bookmarkStart w:id="173" w:name="_Toc18580641"/>
       <w:r>
         <w:t>The Tool Suite (Safety Annex, AGREE, AADL)</w:t>
       </w:r>
-      <w:bookmarkEnd w:id="171"/>
       <w:bookmarkEnd w:id="172"/>
+      <w:bookmarkEnd w:id="173"/>
     </w:p>
     <w:p>
       <w:pPr>
@@ -47553,11 +47864,11 @@
       <w:pPr>
         <w:pStyle w:val="Heading2"/>
       </w:pPr>
-      <w:bookmarkStart w:id="173" w:name="_Toc18580642"/>
+      <w:bookmarkStart w:id="174" w:name="_Toc18580642"/>
       <w:r>
         <w:t>Tool Suite Overview</w:t>
       </w:r>
-      <w:bookmarkEnd w:id="173"/>
+      <w:bookmarkEnd w:id="174"/>
     </w:p>
     <w:p>
       <w:pPr>
@@ -47707,7 +48018,7 @@
                     <pic:cNvPicPr preferRelativeResize="0"/>
                   </pic:nvPicPr>
                   <pic:blipFill>
-                    <a:blip r:embed="rId67"/>
+                    <a:blip r:embed="rId74"/>
                     <a:srcRect/>
                     <a:stretch>
                       <a:fillRect/>
@@ -47740,11 +48051,11 @@
           <w:szCs w:val="24"/>
         </w:rPr>
       </w:pPr>
-      <w:bookmarkStart w:id="174" w:name="_Ref13579889"/>
-      <w:bookmarkStart w:id="175" w:name="_Toc509298869"/>
-      <w:bookmarkStart w:id="176" w:name="_Toc509313369"/>
-      <w:bookmarkStart w:id="177" w:name="_Toc509494725"/>
-      <w:bookmarkStart w:id="178" w:name="_Toc18580689"/>
+      <w:bookmarkStart w:id="175" w:name="_Ref13579889"/>
+      <w:bookmarkStart w:id="176" w:name="_Toc509298869"/>
+      <w:bookmarkStart w:id="177" w:name="_Toc509313369"/>
+      <w:bookmarkStart w:id="178" w:name="_Toc509494725"/>
+      <w:bookmarkStart w:id="179" w:name="_Toc18580689"/>
       <w:r>
         <w:rPr>
           <w:sz w:val="24"/>
@@ -47788,7 +48099,7 @@
         </w:rPr>
         <w:fldChar w:fldCharType="end"/>
       </w:r>
-      <w:bookmarkEnd w:id="174"/>
+      <w:bookmarkEnd w:id="175"/>
       <w:r>
         <w:rPr>
           <w:sz w:val="24"/>
@@ -47796,10 +48107,10 @@
         </w:rPr>
         <w:t>: Overview of Safety Annex/AGREE/OSATE Tool Suite</w:t>
       </w:r>
-      <w:bookmarkEnd w:id="175"/>
       <w:bookmarkEnd w:id="176"/>
       <w:bookmarkEnd w:id="177"/>
       <w:bookmarkEnd w:id="178"/>
+      <w:bookmarkEnd w:id="179"/>
     </w:p>
     <w:p>
       <w:pPr>
@@ -47827,11 +48138,11 @@
       <w:pPr>
         <w:pStyle w:val="Heading2"/>
       </w:pPr>
-      <w:bookmarkStart w:id="179" w:name="_Toc18580643"/>
+      <w:bookmarkStart w:id="180" w:name="_Toc18580643"/>
       <w:r>
         <w:t>Installation</w:t>
       </w:r>
-      <w:bookmarkEnd w:id="179"/>
+      <w:bookmarkEnd w:id="180"/>
     </w:p>
     <w:p>
       <w:pPr>
@@ -47869,11 +48180,11 @@
       <w:pPr>
         <w:pStyle w:val="Heading3"/>
       </w:pPr>
-      <w:bookmarkStart w:id="180" w:name="_Toc18580644"/>
+      <w:bookmarkStart w:id="181" w:name="_Toc18580644"/>
       <w:r>
         <w:t>Install OSATE</w:t>
       </w:r>
-      <w:bookmarkEnd w:id="180"/>
+      <w:bookmarkEnd w:id="181"/>
     </w:p>
     <w:p>
       <w:pPr>
@@ -47887,7 +48198,7 @@
         </w:rPr>
         <w:t xml:space="preserve">Binary releases of the OSATE tool suite for different platforms are available at: </w:t>
       </w:r>
-      <w:hyperlink r:id="rId68" w:history="1">
+      <w:hyperlink r:id="rId75" w:history="1">
         <w:r>
           <w:rPr>
             <w:rStyle w:val="Hyperlink"/>
@@ -47914,7 +48225,7 @@
         </w:rPr>
         <w:t xml:space="preserve">, available for download from </w:t>
       </w:r>
-      <w:hyperlink r:id="rId69" w:history="1">
+      <w:hyperlink r:id="rId76" w:history="1">
         <w:r>
           <w:rPr>
             <w:rStyle w:val="Hyperlink"/>
@@ -48040,7 +48351,7 @@
                     <pic:cNvPicPr preferRelativeResize="0"/>
                   </pic:nvPicPr>
                   <pic:blipFill>
-                    <a:blip r:embed="rId70"/>
+                    <a:blip r:embed="rId77"/>
                     <a:srcRect/>
                     <a:stretch>
                       <a:fillRect/>
@@ -48072,10 +48383,10 @@
           <w:szCs w:val="24"/>
         </w:rPr>
       </w:pPr>
-      <w:bookmarkStart w:id="181" w:name="_Ref509312820"/>
-      <w:bookmarkStart w:id="182" w:name="_Toc509313370"/>
-      <w:bookmarkStart w:id="183" w:name="_Toc509494726"/>
-      <w:bookmarkStart w:id="184" w:name="_Toc18580690"/>
+      <w:bookmarkStart w:id="182" w:name="_Ref509312820"/>
+      <w:bookmarkStart w:id="183" w:name="_Toc509313370"/>
+      <w:bookmarkStart w:id="184" w:name="_Toc509494726"/>
+      <w:bookmarkStart w:id="185" w:name="_Toc18580690"/>
       <w:r>
         <w:rPr>
           <w:sz w:val="24"/>
@@ -48119,7 +48430,7 @@
         </w:rPr>
         <w:fldChar w:fldCharType="end"/>
       </w:r>
-      <w:bookmarkEnd w:id="181"/>
+      <w:bookmarkEnd w:id="182"/>
       <w:r>
         <w:rPr>
           <w:sz w:val="24"/>
@@ -48127,13 +48438,13 @@
         </w:rPr>
         <w:t>: OSATE Loading Screen</w:t>
       </w:r>
-      <w:bookmarkEnd w:id="182"/>
       <w:bookmarkEnd w:id="183"/>
       <w:bookmarkEnd w:id="184"/>
-    </w:p>
-    <w:p>
-      <w:bookmarkStart w:id="185" w:name="_1pxezwc" w:colFirst="0" w:colLast="0"/>
       <w:bookmarkEnd w:id="185"/>
+    </w:p>
+    <w:p>
+      <w:bookmarkStart w:id="186" w:name="_1pxezwc" w:colFirst="0" w:colLast="0"/>
+      <w:bookmarkEnd w:id="186"/>
     </w:p>
     <w:p>
       <w:pPr>
@@ -48284,7 +48595,7 @@
       <w:pPr>
         <w:pStyle w:val="Heading3"/>
       </w:pPr>
-      <w:bookmarkStart w:id="186" w:name="_Toc18580645"/>
+      <w:bookmarkStart w:id="187" w:name="_Toc18580645"/>
       <w:r>
         <w:t>I</w:t>
       </w:r>
@@ -48294,7 +48605,7 @@
       <w:r>
         <w:t>Safety Annex</w:t>
       </w:r>
-      <w:bookmarkEnd w:id="186"/>
+      <w:bookmarkEnd w:id="187"/>
     </w:p>
     <w:p>
       <w:pPr>
@@ -48429,7 +48740,7 @@
           <w:rFonts w:asciiTheme="majorHAnsi" w:eastAsia="Calibri" w:hAnsiTheme="majorHAnsi" w:cs="Calibri"/>
         </w:rPr>
       </w:pPr>
-      <w:hyperlink r:id="rId71" w:history="1">
+      <w:hyperlink r:id="rId78" w:history="1">
         <w:r>
           <w:rPr>
             <w:rStyle w:val="Hyperlink"/>
@@ -48652,10 +48963,10 @@
           <w:szCs w:val="24"/>
         </w:rPr>
       </w:pPr>
-      <w:bookmarkStart w:id="187" w:name="_Ref509313253"/>
-      <w:bookmarkStart w:id="188" w:name="_Toc509313378"/>
-      <w:bookmarkStart w:id="189" w:name="_Toc509494734"/>
-      <w:bookmarkStart w:id="190" w:name="_Toc18580691"/>
+      <w:bookmarkStart w:id="188" w:name="_Ref509313253"/>
+      <w:bookmarkStart w:id="189" w:name="_Toc509313378"/>
+      <w:bookmarkStart w:id="190" w:name="_Toc509494734"/>
+      <w:bookmarkStart w:id="191" w:name="_Toc18580691"/>
       <w:r>
         <w:rPr>
           <w:sz w:val="24"/>
@@ -48699,7 +49010,7 @@
         </w:rPr>
         <w:fldChar w:fldCharType="end"/>
       </w:r>
-      <w:bookmarkEnd w:id="187"/>
+      <w:bookmarkEnd w:id="188"/>
       <w:r>
         <w:rPr>
           <w:sz w:val="24"/>
@@ -48707,9 +49018,9 @@
         </w:rPr>
         <w:t>: Safety Analysis Menu Item</w:t>
       </w:r>
-      <w:bookmarkEnd w:id="188"/>
       <w:bookmarkEnd w:id="189"/>
       <w:bookmarkEnd w:id="190"/>
+      <w:bookmarkEnd w:id="191"/>
     </w:p>
     <w:p>
       <w:pPr>
@@ -48753,7 +49064,7 @@
                     </pic:cNvPicPr>
                   </pic:nvPicPr>
                   <pic:blipFill>
-                    <a:blip r:embed="rId72">
+                    <a:blip r:embed="rId79">
                       <a:extLst>
                         <a:ext uri="{28A0092B-C50C-407E-A947-70E740481C1C}">
                           <a14:useLocalDpi xmlns:a14="http://schemas.microsoft.com/office/drawing/2010/main" val="0"/>
@@ -48794,9 +49105,9 @@
           <w:szCs w:val="24"/>
         </w:rPr>
       </w:pPr>
-      <w:bookmarkStart w:id="191" w:name="_Ref514679853"/>
-      <w:bookmarkStart w:id="192" w:name="_Toc509494727"/>
-      <w:bookmarkStart w:id="193" w:name="_Toc18580692"/>
+      <w:bookmarkStart w:id="192" w:name="_Ref514679853"/>
+      <w:bookmarkStart w:id="193" w:name="_Toc509494727"/>
+      <w:bookmarkStart w:id="194" w:name="_Toc18580692"/>
       <w:r>
         <w:rPr>
           <w:sz w:val="24"/>
@@ -48840,7 +49151,7 @@
         </w:rPr>
         <w:fldChar w:fldCharType="end"/>
       </w:r>
-      <w:bookmarkEnd w:id="191"/>
+      <w:bookmarkEnd w:id="192"/>
       <w:r>
         <w:rPr>
           <w:sz w:val="24"/>
@@ -48848,21 +49159,21 @@
         </w:rPr>
         <w:t>: Windows 10 System Control Panel</w:t>
       </w:r>
-      <w:bookmarkEnd w:id="192"/>
       <w:bookmarkEnd w:id="193"/>
+      <w:bookmarkEnd w:id="194"/>
     </w:p>
     <w:p/>
     <w:p>
       <w:pPr>
         <w:pStyle w:val="Heading3"/>
       </w:pPr>
-      <w:bookmarkStart w:id="194" w:name="_Ref509483838"/>
-      <w:bookmarkStart w:id="195" w:name="_Toc18580646"/>
+      <w:bookmarkStart w:id="195" w:name="_Ref509483838"/>
+      <w:bookmarkStart w:id="196" w:name="_Toc18580646"/>
       <w:r>
         <w:t>Install SMT Solver</w:t>
       </w:r>
-      <w:bookmarkEnd w:id="194"/>
       <w:bookmarkEnd w:id="195"/>
+      <w:bookmarkEnd w:id="196"/>
     </w:p>
     <w:p>
       <w:pPr>
@@ -48889,7 +49200,7 @@
         </w:rPr>
         <w:t xml:space="preserve">To download Yices, navigate to the Yices install page at: </w:t>
       </w:r>
-      <w:hyperlink r:id="rId73">
+      <w:hyperlink r:id="rId80">
         <w:r>
           <w:rPr>
             <w:rFonts w:asciiTheme="majorHAnsi" w:eastAsia="Calibri" w:hAnsiTheme="majorHAnsi" w:cs="Calibri"/>
@@ -48919,7 +49230,7 @@
         </w:rPr>
         <w:t xml:space="preserve">To download Z3, navigate to the z3 install page at: </w:t>
       </w:r>
-      <w:hyperlink r:id="rId74">
+      <w:hyperlink r:id="rId81">
         <w:r>
           <w:rPr>
             <w:rFonts w:asciiTheme="majorHAnsi" w:eastAsia="Calibri" w:hAnsiTheme="majorHAnsi" w:cs="Calibri"/>
@@ -48970,7 +49281,7 @@
         </w:rPr>
         <w:t xml:space="preserve"> </w:t>
       </w:r>
-      <w:hyperlink r:id="rId75">
+      <w:hyperlink r:id="rId82">
         <w:r>
           <w:rPr>
             <w:rFonts w:asciiTheme="majorHAnsi" w:eastAsia="Calibri" w:hAnsiTheme="majorHAnsi" w:cs="Calibri"/>
@@ -48994,7 +49305,7 @@
         </w:rPr>
         <w:t xml:space="preserve">for Linux, and see </w:t>
       </w:r>
-      <w:hyperlink r:id="rId76" w:anchor=".VszAv_krJph">
+      <w:hyperlink r:id="rId83" w:anchor=".VszAv_krJph">
         <w:r>
           <w:rPr>
             <w:rFonts w:asciiTheme="majorHAnsi" w:eastAsia="Calibri" w:hAnsiTheme="majorHAnsi" w:cs="Calibri"/>
@@ -49128,7 +49439,7 @@
                     <pic:cNvPicPr preferRelativeResize="0"/>
                   </pic:nvPicPr>
                   <pic:blipFill>
-                    <a:blip r:embed="rId77"/>
+                    <a:blip r:embed="rId84"/>
                     <a:srcRect/>
                     <a:stretch>
                       <a:fillRect/>
@@ -49161,11 +49472,11 @@
           <w:szCs w:val="24"/>
         </w:rPr>
       </w:pPr>
-      <w:bookmarkStart w:id="196" w:name="_Ref509313073"/>
-      <w:bookmarkStart w:id="197" w:name="_Toc509298872"/>
-      <w:bookmarkStart w:id="198" w:name="_Toc509313372"/>
-      <w:bookmarkStart w:id="199" w:name="_Toc509494728"/>
-      <w:bookmarkStart w:id="200" w:name="_Toc18580693"/>
+      <w:bookmarkStart w:id="197" w:name="_Ref509313073"/>
+      <w:bookmarkStart w:id="198" w:name="_Toc509298872"/>
+      <w:bookmarkStart w:id="199" w:name="_Toc509313372"/>
+      <w:bookmarkStart w:id="200" w:name="_Toc509494728"/>
+      <w:bookmarkStart w:id="201" w:name="_Toc18580693"/>
       <w:r>
         <w:rPr>
           <w:sz w:val="24"/>
@@ -49209,7 +49520,7 @@
         </w:rPr>
         <w:fldChar w:fldCharType="end"/>
       </w:r>
-      <w:bookmarkEnd w:id="196"/>
+      <w:bookmarkEnd w:id="197"/>
       <w:r>
         <w:rPr>
           <w:sz w:val="24"/>
@@ -49217,12 +49528,12 @@
         </w:rPr>
         <w:t>: System Properties Dialog Box</w:t>
       </w:r>
-      <w:bookmarkStart w:id="201" w:name="_147n2zr" w:colFirst="0" w:colLast="0"/>
-      <w:bookmarkEnd w:id="197"/>
+      <w:bookmarkStart w:id="202" w:name="_147n2zr" w:colFirst="0" w:colLast="0"/>
       <w:bookmarkEnd w:id="198"/>
       <w:bookmarkEnd w:id="199"/>
       <w:bookmarkEnd w:id="200"/>
       <w:bookmarkEnd w:id="201"/>
+      <w:bookmarkEnd w:id="202"/>
     </w:p>
     <w:p>
       <w:pPr>
@@ -49304,7 +49615,7 @@
         <w:keepNext/>
         <w:jc w:val="center"/>
       </w:pPr>
-      <w:bookmarkStart w:id="202" w:name="_Toc509315544"/>
+      <w:bookmarkStart w:id="203" w:name="_Toc509315544"/>
       <w:r>
         <w:rPr>
           <w:noProof/>
@@ -49323,7 +49634,7 @@
                     <pic:cNvPicPr preferRelativeResize="0"/>
                   </pic:nvPicPr>
                   <pic:blipFill>
-                    <a:blip r:embed="rId78"/>
+                    <a:blip r:embed="rId85"/>
                     <a:srcRect/>
                     <a:stretch>
                       <a:fillRect/>
@@ -49345,7 +49656,7 @@
           </wp:inline>
         </w:drawing>
       </w:r>
-      <w:bookmarkEnd w:id="202"/>
+      <w:bookmarkEnd w:id="203"/>
     </w:p>
     <w:p>
       <w:pPr>
@@ -49357,9 +49668,9 @@
           <w:szCs w:val="24"/>
         </w:rPr>
       </w:pPr>
-      <w:bookmarkStart w:id="203" w:name="_Ref509396248"/>
-      <w:bookmarkStart w:id="204" w:name="_Toc509494729"/>
-      <w:bookmarkStart w:id="205" w:name="_Toc18580694"/>
+      <w:bookmarkStart w:id="204" w:name="_Ref509396248"/>
+      <w:bookmarkStart w:id="205" w:name="_Toc509494729"/>
+      <w:bookmarkStart w:id="206" w:name="_Toc18580694"/>
       <w:r>
         <w:rPr>
           <w:sz w:val="24"/>
@@ -49403,7 +49714,7 @@
         </w:rPr>
         <w:fldChar w:fldCharType="end"/>
       </w:r>
-      <w:bookmarkEnd w:id="203"/>
+      <w:bookmarkEnd w:id="204"/>
       <w:r>
         <w:rPr>
           <w:sz w:val="24"/>
@@ -49411,8 +49722,8 @@
         </w:rPr>
         <w:t>: Environment Variables Dialog Box</w:t>
       </w:r>
-      <w:bookmarkEnd w:id="204"/>
       <w:bookmarkEnd w:id="205"/>
+      <w:bookmarkEnd w:id="206"/>
     </w:p>
     <w:p>
       <w:pPr>
@@ -49531,7 +49842,7 @@
                     <pic:cNvPicPr preferRelativeResize="0"/>
                   </pic:nvPicPr>
                   <pic:blipFill>
-                    <a:blip r:embed="rId79"/>
+                    <a:blip r:embed="rId86"/>
                     <a:srcRect/>
                     <a:stretch>
                       <a:fillRect/>
@@ -49563,11 +49874,11 @@
           <w:szCs w:val="24"/>
         </w:rPr>
       </w:pPr>
-      <w:bookmarkStart w:id="206" w:name="_Ref13580004"/>
-      <w:bookmarkStart w:id="207" w:name="_Toc509298874"/>
-      <w:bookmarkStart w:id="208" w:name="_Toc509313374"/>
-      <w:bookmarkStart w:id="209" w:name="_Toc509494730"/>
-      <w:bookmarkStart w:id="210" w:name="_Toc18580695"/>
+      <w:bookmarkStart w:id="207" w:name="_Ref13580004"/>
+      <w:bookmarkStart w:id="208" w:name="_Toc509298874"/>
+      <w:bookmarkStart w:id="209" w:name="_Toc509313374"/>
+      <w:bookmarkStart w:id="210" w:name="_Toc509494730"/>
+      <w:bookmarkStart w:id="211" w:name="_Toc18580695"/>
       <w:r>
         <w:rPr>
           <w:sz w:val="24"/>
@@ -49611,7 +49922,7 @@
         </w:rPr>
         <w:fldChar w:fldCharType="end"/>
       </w:r>
-      <w:bookmarkEnd w:id="206"/>
+      <w:bookmarkEnd w:id="207"/>
       <w:r>
         <w:rPr>
           <w:sz w:val="24"/>
@@ -49619,16 +49930,16 @@
         </w:rPr>
         <w:t>: System Variable Text Edit Box</w:t>
       </w:r>
-      <w:bookmarkEnd w:id="207"/>
       <w:bookmarkEnd w:id="208"/>
       <w:bookmarkEnd w:id="209"/>
       <w:bookmarkEnd w:id="210"/>
-    </w:p>
-    <w:p>
-      <w:bookmarkStart w:id="211" w:name="_23ckvvd" w:colFirst="0" w:colLast="0"/>
       <w:bookmarkEnd w:id="211"/>
     </w:p>
     <w:p>
+      <w:bookmarkStart w:id="212" w:name="_23ckvvd" w:colFirst="0" w:colLast="0"/>
+      <w:bookmarkEnd w:id="212"/>
+    </w:p>
+    <w:p>
       <w:pPr>
         <w:rPr>
           <w:rFonts w:asciiTheme="majorHAnsi" w:eastAsia="Calibri" w:hAnsiTheme="majorHAnsi" w:cs="Calibri"/>
@@ -49666,11 +49977,11 @@
       <w:pPr>
         <w:pStyle w:val="Heading3"/>
       </w:pPr>
-      <w:bookmarkStart w:id="212" w:name="_Toc18580647"/>
+      <w:bookmarkStart w:id="213" w:name="_Toc18580647"/>
       <w:r>
         <w:t>Set AGREE Analysis Preferences</w:t>
       </w:r>
-      <w:bookmarkEnd w:id="212"/>
+      <w:bookmarkEnd w:id="213"/>
     </w:p>
     <w:p>
       <w:pPr>
@@ -49790,7 +50101,7 @@
         <w:lastRenderedPageBreak/>
         <w:pict>
           <v:shape id="_x0000_i1062" type="#_x0000_t75" style="width:374.5pt;height:324pt">
-            <v:imagedata r:id="rId80" o:title="preferences"/>
+            <v:imagedata r:id="rId87" o:title="preferences"/>
           </v:shape>
         </w:pict>
       </w:r>
@@ -49805,8 +50116,8 @@
           <w:szCs w:val="24"/>
         </w:rPr>
       </w:pPr>
-      <w:bookmarkStart w:id="213" w:name="_Ref510449484"/>
-      <w:bookmarkStart w:id="214" w:name="_Toc18580696"/>
+      <w:bookmarkStart w:id="214" w:name="_Ref510449484"/>
+      <w:bookmarkStart w:id="215" w:name="_Toc18580696"/>
       <w:r>
         <w:rPr>
           <w:sz w:val="24"/>
@@ -49850,7 +50161,7 @@
         </w:rPr>
         <w:fldChar w:fldCharType="end"/>
       </w:r>
-      <w:bookmarkEnd w:id="213"/>
+      <w:bookmarkEnd w:id="214"/>
       <w:r>
         <w:rPr>
           <w:sz w:val="24"/>
@@ -49858,7 +50169,7 @@
         </w:rPr>
         <w:t>: AGREE Analysis Preferences</w:t>
       </w:r>
-      <w:bookmarkEnd w:id="214"/>
+      <w:bookmarkEnd w:id="215"/>
     </w:p>
     <w:p/>
     <w:p>
@@ -49932,11 +50243,11 @@
       <w:pPr>
         <w:pStyle w:val="Heading2"/>
       </w:pPr>
-      <w:bookmarkStart w:id="215" w:name="_Toc18580648"/>
+      <w:bookmarkStart w:id="216" w:name="_Toc18580648"/>
       <w:r>
         <w:t>Development Environment Installation</w:t>
       </w:r>
-      <w:bookmarkEnd w:id="215"/>
+      <w:bookmarkEnd w:id="216"/>
     </w:p>
     <w:p>
       <w:pPr>
@@ -49965,14 +50276,14 @@
           <w:rFonts w:cstheme="majorHAnsi"/>
         </w:rPr>
       </w:pPr>
-      <w:bookmarkStart w:id="216" w:name="_Toc18580649"/>
+      <w:bookmarkStart w:id="217" w:name="_Toc18580649"/>
       <w:r>
         <w:rPr>
           <w:rFonts w:cstheme="majorHAnsi"/>
         </w:rPr>
         <w:t>Install OSATE Development Environment</w:t>
       </w:r>
-      <w:bookmarkEnd w:id="216"/>
+      <w:bookmarkEnd w:id="217"/>
     </w:p>
     <w:p>
       <w:pPr>
@@ -50000,7 +50311,7 @@
           <w:rFonts w:asciiTheme="majorHAnsi" w:hAnsiTheme="majorHAnsi" w:cstheme="majorHAnsi"/>
         </w:rPr>
       </w:pPr>
-      <w:hyperlink r:id="rId81" w:history="1">
+      <w:hyperlink r:id="rId88" w:history="1">
         <w:r>
           <w:rPr>
             <w:rStyle w:val="Hyperlink"/>
@@ -50239,14 +50550,14 @@
           <w:rFonts w:cstheme="majorHAnsi"/>
         </w:rPr>
       </w:pPr>
-      <w:bookmarkStart w:id="217" w:name="_Toc18580650"/>
+      <w:bookmarkStart w:id="218" w:name="_Toc18580650"/>
       <w:r>
         <w:rPr>
           <w:rFonts w:cstheme="majorHAnsi"/>
         </w:rPr>
         <w:t>Download Safety Annex Source Code</w:t>
       </w:r>
-      <w:bookmarkEnd w:id="217"/>
+      <w:bookmarkEnd w:id="218"/>
     </w:p>
     <w:p>
       <w:pPr>
@@ -50285,11 +50596,34 @@
           <w:rFonts w:asciiTheme="majorHAnsi" w:hAnsiTheme="majorHAnsi" w:cstheme="majorHAnsi"/>
         </w:rPr>
       </w:pPr>
-      <w:r>
-        <w:rPr>
-          <w:rFonts w:asciiTheme="majorHAnsi" w:hAnsiTheme="majorHAnsi" w:cstheme="majorHAnsi"/>
-        </w:rPr>
-        <w:t>https://github.com/loonwerks/AMASE.git</w:t>
+      <w:hyperlink r:id="rId89" w:history="1">
+        <w:r>
+          <w:rPr>
+            <w:rStyle w:val="Hyperlink"/>
+            <w:rFonts w:asciiTheme="majorHAnsi" w:hAnsiTheme="majorHAnsi" w:cstheme="majorHAnsi"/>
+          </w:rPr>
+          <w:t>https://github.com/loonwerks/AMASE.git</w:t>
+        </w:r>
+      </w:hyperlink>
+      <w:r>
+        <w:rPr>
+          <w:rFonts w:asciiTheme="majorHAnsi" w:hAnsiTheme="majorHAnsi" w:cstheme="majorHAnsi"/>
+        </w:rPr>
+        <w:t xml:space="preserve"> and found under the directory titled: </w:t>
+      </w:r>
+      <w:r>
+        <w:rPr>
+          <w:rFonts w:asciiTheme="majorHAnsi" w:hAnsiTheme="majorHAnsi" w:cstheme="majorHAnsi"/>
+          <w:i/>
+        </w:rPr>
+        <w:t>plugin</w:t>
+      </w:r>
+      <w:r>
+        <w:rPr>
+          <w:rFonts w:asciiTheme="majorHAnsi" w:hAnsiTheme="majorHAnsi" w:cstheme="majorHAnsi"/>
+          <w:i/>
+        </w:rPr>
+        <w:t>.</w:t>
       </w:r>
     </w:p>
     <w:p>
@@ -50352,14 +50686,14 @@
           <w:rFonts w:cstheme="majorHAnsi"/>
         </w:rPr>
       </w:pPr>
-      <w:bookmarkStart w:id="218" w:name="_Toc18580651"/>
+      <w:bookmarkStart w:id="219" w:name="_Toc18580651"/>
       <w:r>
         <w:rPr>
           <w:rFonts w:cstheme="majorHAnsi"/>
         </w:rPr>
         <w:t>Github Branches</w:t>
       </w:r>
-      <w:bookmarkEnd w:id="218"/>
+      <w:bookmarkEnd w:id="219"/>
     </w:p>
     <w:p>
       <w:pPr>
@@ -50467,6 +50801,14 @@
     </w:p>
     <w:p>
       <w:pPr>
+        <w:ind w:firstLine="720"/>
+        <w:rPr>
+          <w:rFonts w:asciiTheme="majorHAnsi" w:hAnsiTheme="majorHAnsi" w:cstheme="majorHAnsi"/>
+        </w:rPr>
+      </w:pPr>
+    </w:p>
+    <w:p>
+      <w:pPr>
         <w:rPr>
           <w:rFonts w:asciiTheme="majorHAnsi" w:hAnsiTheme="majorHAnsi" w:cstheme="majorHAnsi"/>
         </w:rPr>
@@ -50489,11 +50831,11 @@
       <w:pPr>
         <w:pStyle w:val="Heading3"/>
       </w:pPr>
-      <w:bookmarkStart w:id="219" w:name="_Toc18580652"/>
+      <w:bookmarkStart w:id="220" w:name="_Toc18580652"/>
       <w:r>
         <w:t>Run OSATE</w:t>
       </w:r>
-      <w:bookmarkEnd w:id="219"/>
+      <w:bookmarkEnd w:id="220"/>
     </w:p>
     <w:p>
       <w:pPr>
@@ -50924,7 +51266,7 @@
         </w:rPr>
         <w:pict>
           <v:shape id="_x0000_i1063" type="#_x0000_t75" style="width:467.5pt;height:182.5pt">
-            <v:imagedata r:id="rId82" o:title="Capture"/>
+            <v:imagedata r:id="rId90" o:title="Capture"/>
           </v:shape>
         </w:pict>
       </w:r>
@@ -50939,8 +51281,8 @@
           <w:szCs w:val="24"/>
         </w:rPr>
       </w:pPr>
-      <w:bookmarkStart w:id="220" w:name="_Ref19890988"/>
-      <w:bookmarkStart w:id="221" w:name="_Ref19890994"/>
+      <w:bookmarkStart w:id="221" w:name="_Ref19890988"/>
+      <w:bookmarkStart w:id="222" w:name="_Ref19890994"/>
       <w:r>
         <w:rPr>
           <w:sz w:val="24"/>
@@ -50984,7 +51326,7 @@
         </w:rPr>
         <w:fldChar w:fldCharType="end"/>
       </w:r>
-      <w:bookmarkEnd w:id="221"/>
+      <w:bookmarkEnd w:id="222"/>
       <w:r>
         <w:rPr>
           <w:sz w:val="24"/>
@@ -51020,7 +51362,7 @@
         </w:rPr>
         <w:t>utput</w:t>
       </w:r>
-      <w:bookmarkEnd w:id="220"/>
+      <w:bookmarkEnd w:id="221"/>
     </w:p>
     <w:p>
       <w:pPr>
@@ -51079,14 +51421,12 @@
         </w:rPr>
         <w:t xml:space="preserve"> code and the output from the </w:t>
       </w:r>
-      <w:proofErr w:type="gramStart"/>
-      <w:r>
-        <w:rPr>
-          <w:rFonts w:asciiTheme="majorHAnsi" w:hAnsiTheme="majorHAnsi" w:cstheme="majorHAnsi"/>
-        </w:rPr>
-        <w:t>users</w:t>
-      </w:r>
-      <w:proofErr w:type="gramEnd"/>
+      <w:r>
+        <w:rPr>
+          <w:rFonts w:asciiTheme="majorHAnsi" w:hAnsiTheme="majorHAnsi" w:cstheme="majorHAnsi"/>
+        </w:rPr>
+        <w:t>user’s</w:t>
+      </w:r>
       <w:r>
         <w:rPr>
           <w:rFonts w:asciiTheme="majorHAnsi" w:hAnsiTheme="majorHAnsi" w:cstheme="majorHAnsi"/>
@@ -51107,7 +51447,7 @@
       <w:r>
         <w:pict>
           <v:shape id="_x0000_i1079" type="#_x0000_t75" style="width:467.5pt;height:116pt">
-            <v:imagedata r:id="rId83" o:title="Capture"/>
+            <v:imagedata r:id="rId91" o:title="Capture"/>
           </v:shape>
         </w:pict>
       </w:r>
@@ -51121,8 +51461,8 @@
           <w:szCs w:val="24"/>
         </w:rPr>
       </w:pPr>
-      <w:bookmarkStart w:id="222" w:name="_Ref20223760"/>
-      <w:bookmarkStart w:id="223" w:name="_Ref20223769"/>
+      <w:bookmarkStart w:id="223" w:name="_Ref20223760"/>
+      <w:bookmarkStart w:id="224" w:name="_Ref20223769"/>
       <w:r>
         <w:rPr>
           <w:sz w:val="24"/>
@@ -51166,7 +51506,7 @@
         </w:rPr>
         <w:fldChar w:fldCharType="end"/>
       </w:r>
-      <w:bookmarkEnd w:id="223"/>
+      <w:bookmarkEnd w:id="224"/>
       <w:r>
         <w:rPr>
           <w:sz w:val="24"/>
@@ -51190,7 +51530,7 @@
         </w:rPr>
         <w:t xml:space="preserve"> Error Output</w:t>
       </w:r>
-      <w:bookmarkEnd w:id="222"/>
+      <w:bookmarkEnd w:id="223"/>
     </w:p>
     <w:p/>
     <w:p>
@@ -51305,7 +51645,7 @@
         </w:rPr>
         <w:t xml:space="preserve"> please contact Danielle Stewart (</w:t>
       </w:r>
-      <w:hyperlink r:id="rId84" w:history="1">
+      <w:hyperlink r:id="rId92" w:history="1">
         <w:r>
           <w:rPr>
             <w:rStyle w:val="Hyperlink"/>
@@ -51318,15 +51658,7 @@
         <w:rPr>
           <w:rFonts w:asciiTheme="majorHAnsi" w:hAnsiTheme="majorHAnsi" w:cstheme="majorHAnsi"/>
         </w:rPr>
-        <w:t>) and/</w:t>
-      </w:r>
-      <w:bookmarkStart w:id="224" w:name="_GoBack"/>
-      <w:bookmarkEnd w:id="224"/>
-      <w:r>
-        <w:rPr>
-          <w:rFonts w:asciiTheme="majorHAnsi" w:hAnsiTheme="majorHAnsi" w:cstheme="majorHAnsi"/>
-        </w:rPr>
-        <w:t xml:space="preserve">or Janet Liu </w:t>
+        <w:t xml:space="preserve">) and/or Janet Liu </w:t>
       </w:r>
       <w:r>
         <w:rPr>
@@ -51334,7 +51666,7 @@
         </w:rPr>
         <w:t>(</w:t>
       </w:r>
-      <w:hyperlink r:id="rId85" w:history="1">
+      <w:hyperlink r:id="rId93" w:history="1">
         <w:r>
           <w:rPr>
             <w:rStyle w:val="Hyperlink"/>
@@ -56387,7 +56719,7 @@
 </file>
 
 <file path=customXml/itemProps1.xml><?xml version="1.0" encoding="utf-8"?>
-<ds:datastoreItem xmlns:ds="http://schemas.openxmlformats.org/officeDocument/2006/customXml" ds:itemID="{4EC27B86-5FC9-4CFD-BEAB-3898AF3D1683}">
+<ds:datastoreItem xmlns:ds="http://schemas.openxmlformats.org/officeDocument/2006/customXml" ds:itemID="{75D40E87-D112-4202-949C-00D2293D9720}">
   <ds:schemaRefs>
     <ds:schemaRef ds:uri="http://schemas.openxmlformats.org/officeDocument/2006/bibliography"/>
   </ds:schemaRefs>

</xml_diff>

<commit_message>
DS: Fault activation description update.
</commit_message>
<xml_diff>
--- a/doc/SafetyAnnexUsersGuide/SafetyAnnexUsersGuide.docx
+++ b/doc/SafetyAnnexUsersGuide/SafetyAnnexUsersGuide.docx
@@ -33537,21 +33537,44 @@
     </w:p>
     <w:p>
       <w:pPr>
-        <w:rPr>
-          <w:rFonts w:asciiTheme="majorHAnsi" w:hAnsiTheme="majorHAnsi" w:cstheme="majorHAnsi"/>
-        </w:rPr>
-      </w:pPr>
-      <w:r>
-        <w:rPr>
-          <w:rFonts w:asciiTheme="majorHAnsi" w:hAnsiTheme="majorHAnsi" w:cstheme="majorHAnsi"/>
-        </w:rPr>
-        <w:t xml:space="preserve">A fault activation statement links an eq statement in the AGREE annex with the activity of a specific fault definition. This allows users to reason over </w:t>
-      </w:r>
-      <w:r>
-        <w:rPr>
-          <w:rFonts w:asciiTheme="majorHAnsi" w:hAnsiTheme="majorHAnsi" w:cstheme="majorHAnsi"/>
-        </w:rPr>
-        <w:t xml:space="preserve">active faults. The eq statement must be in an AGREE annex of the implementation which holds a Safety Annex defining the fault activation statement. The eq statement must be Boolean nondeterministic. </w:t>
+        <w:pStyle w:val="NormalWeb"/>
+        <w:spacing w:before="0" w:beforeAutospacing="0" w:after="0" w:afterAutospacing="0"/>
+        <w:rPr>
+          <w:rFonts w:asciiTheme="majorHAnsi" w:hAnsiTheme="majorHAnsi" w:cstheme="majorHAnsi"/>
+        </w:rPr>
+      </w:pPr>
+      <w:r>
+        <w:rPr>
+          <w:rFonts w:asciiTheme="majorHAnsi" w:hAnsiTheme="majorHAnsi" w:cstheme="majorHAnsi"/>
+        </w:rPr>
+        <w:t>Occasionally in fault modeling, it is desirable to know whether or not a subcomponent is failed by specifying if any faults defined for the subcomponents is activated. In the Safety Annex, this is made possible through the use of a fault activation statement. Users can declare boolean</w:t>
+      </w:r>
+      <w:r>
+        <w:rPr>
+          <w:rFonts w:asciiTheme="majorHAnsi" w:hAnsiTheme="majorHAnsi" w:cstheme="majorHAnsi"/>
+          <w:i/>
+        </w:rPr>
+        <w:t xml:space="preserve"> eq</w:t>
+      </w:r>
+      <w:r>
+        <w:rPr>
+          <w:rFonts w:asciiTheme="majorHAnsi" w:hAnsiTheme="majorHAnsi" w:cstheme="majorHAnsi"/>
+        </w:rPr>
+        <w:t xml:space="preserve"> variables in the AGREE annex of the AADL system where the AGREE verification applies </w:t>
+      </w:r>
+      <w:r>
+        <w:rPr>
+          <w:rFonts w:asciiTheme="majorHAnsi" w:hAnsiTheme="majorHAnsi" w:cstheme="majorHAnsi"/>
+        </w:rPr>
+        <w:t>to that system's implementation:</w:t>
+      </w:r>
+      <w:bookmarkStart w:id="113" w:name="_GoBack"/>
+      <w:bookmarkEnd w:id="113"/>
+      <w:r>
+        <w:rPr>
+          <w:rFonts w:asciiTheme="majorHAnsi" w:hAnsiTheme="majorHAnsi" w:cstheme="majorHAnsi"/>
+        </w:rPr>
+        <w:t xml:space="preserve"> </w:t>
       </w:r>
     </w:p>
     <w:p>
@@ -33587,9 +33610,44 @@
       </w:pPr>
       <w:r>
         <w:rPr>
-          <w:rFonts w:asciiTheme="majorHAnsi" w:hAnsiTheme="majorHAnsi" w:cstheme="majorHAnsi"/>
-        </w:rPr>
-        <w:t xml:space="preserve">The fault activation statement is located in the Safety Annex of this implementation. </w:t>
+          <w:rFonts w:asciiTheme="majorHAnsi" w:eastAsia="Times New Roman" w:hAnsiTheme="majorHAnsi" w:cstheme="majorHAnsi"/>
+          <w:color w:val="auto"/>
+        </w:rPr>
+        <w:t xml:space="preserve">Users can then assign the activation status of specific faults to those </w:t>
+      </w:r>
+      <w:r>
+        <w:rPr>
+          <w:rFonts w:asciiTheme="majorHAnsi" w:eastAsia="Times New Roman" w:hAnsiTheme="majorHAnsi" w:cstheme="majorHAnsi"/>
+          <w:i/>
+          <w:color w:val="auto"/>
+        </w:rPr>
+        <w:t xml:space="preserve">eq </w:t>
+      </w:r>
+      <w:r>
+        <w:rPr>
+          <w:rFonts w:asciiTheme="majorHAnsi" w:eastAsia="Times New Roman" w:hAnsiTheme="majorHAnsi" w:cstheme="majorHAnsi"/>
+          <w:color w:val="auto"/>
+        </w:rPr>
+        <w:t>variables in Safety Annex of the AADL system implementation (the same place where the fault analysis statement resides).</w:t>
+      </w:r>
+      <w:r>
+        <w:rPr>
+          <w:rFonts w:asciiTheme="majorHAnsi" w:eastAsia="Times New Roman" w:hAnsiTheme="majorHAnsi" w:cstheme="majorHAnsi"/>
+          <w:color w:val="auto"/>
+        </w:rPr>
+        <w:t xml:space="preserve"> </w:t>
+      </w:r>
+      <w:r>
+        <w:rPr>
+          <w:rFonts w:asciiTheme="majorHAnsi" w:hAnsiTheme="majorHAnsi" w:cstheme="majorHAnsi"/>
+        </w:rPr>
+        <w:t>The fault activation statement is located in the Safet</w:t>
+      </w:r>
+      <w:r>
+        <w:rPr>
+          <w:rFonts w:asciiTheme="majorHAnsi" w:hAnsiTheme="majorHAnsi" w:cstheme="majorHAnsi"/>
+        </w:rPr>
+        <w:t>y Annex of this implementation:</w:t>
       </w:r>
     </w:p>
     <w:p>
@@ -33772,15 +33830,15 @@
       <w:pPr>
         <w:pStyle w:val="Heading3"/>
       </w:pPr>
-      <w:bookmarkStart w:id="113" w:name="_Ref13568608"/>
-      <w:bookmarkStart w:id="114" w:name="_Ref13568627"/>
-      <w:bookmarkStart w:id="115" w:name="_Toc18580614"/>
+      <w:bookmarkStart w:id="114" w:name="_Ref13568608"/>
+      <w:bookmarkStart w:id="115" w:name="_Ref13568627"/>
+      <w:bookmarkStart w:id="116" w:name="_Toc18580614"/>
       <w:r>
         <w:t>Hardware Fault Statement</w:t>
       </w:r>
-      <w:bookmarkEnd w:id="113"/>
       <w:bookmarkEnd w:id="114"/>
       <w:bookmarkEnd w:id="115"/>
+      <w:bookmarkEnd w:id="116"/>
     </w:p>
     <w:p>
       <w:pPr>
@@ -34357,10 +34415,10 @@
           <w:szCs w:val="24"/>
         </w:rPr>
       </w:pPr>
-      <w:bookmarkStart w:id="116" w:name="_Ref509393185"/>
-      <w:bookmarkStart w:id="117" w:name="_Toc509494724"/>
-      <w:bookmarkStart w:id="118" w:name="_Ref14865028"/>
-      <w:bookmarkStart w:id="119" w:name="_Toc18580676"/>
+      <w:bookmarkStart w:id="117" w:name="_Ref509393185"/>
+      <w:bookmarkStart w:id="118" w:name="_Toc509494724"/>
+      <w:bookmarkStart w:id="119" w:name="_Ref14865028"/>
+      <w:bookmarkStart w:id="120" w:name="_Toc18580676"/>
       <w:r>
         <w:rPr>
           <w:sz w:val="24"/>
@@ -34404,7 +34462,7 @@
         </w:rPr>
         <w:fldChar w:fldCharType="end"/>
       </w:r>
-      <w:bookmarkEnd w:id="116"/>
+      <w:bookmarkEnd w:id="117"/>
       <w:r>
         <w:rPr>
           <w:sz w:val="24"/>
@@ -34412,9 +34470,9 @@
         </w:rPr>
         <w:t>: Hardware Fault Statement</w:t>
       </w:r>
-      <w:bookmarkEnd w:id="117"/>
       <w:bookmarkEnd w:id="118"/>
       <w:bookmarkEnd w:id="119"/>
+      <w:bookmarkEnd w:id="120"/>
     </w:p>
     <w:p>
       <w:pPr>
@@ -34499,13 +34557,7 @@
         <w:rPr>
           <w:rFonts w:asciiTheme="majorHAnsi" w:hAnsiTheme="majorHAnsi"/>
         </w:rPr>
-        <w:t>Nested dependencies are not supported. As an example of this, assume the notation</w:t>
-      </w:r>
-      <w:r>
-        <w:rPr>
-          <w:rFonts w:asciiTheme="majorHAnsi" w:hAnsiTheme="majorHAnsi"/>
-        </w:rPr>
-        <w:t xml:space="preserve"> </w:t>
+        <w:t xml:space="preserve">Nested dependencies are not supported. As an example of this, assume the notation </w:t>
       </w:r>
       <m:oMath>
         <m:sSub>
@@ -34577,13 +34629,7 @@
         <w:rPr>
           <w:rFonts w:asciiTheme="majorHAnsi" w:hAnsiTheme="majorHAnsi"/>
         </w:rPr>
-        <w:t xml:space="preserve"> </w:t>
-      </w:r>
-      <w:r>
-        <w:rPr>
-          <w:rFonts w:asciiTheme="majorHAnsi" w:hAnsiTheme="majorHAnsi"/>
-        </w:rPr>
-        <w:t xml:space="preserve">means that </w:t>
+        <w:t xml:space="preserve"> means that </w:t>
       </w:r>
       <m:oMath>
         <m:sSub>
@@ -34617,19 +34663,7 @@
         <w:rPr>
           <w:rFonts w:asciiTheme="majorHAnsi" w:hAnsiTheme="majorHAnsi"/>
         </w:rPr>
-        <w:t xml:space="preserve"> is </w:t>
-      </w:r>
-      <w:r>
-        <w:rPr>
-          <w:rFonts w:asciiTheme="majorHAnsi" w:hAnsiTheme="majorHAnsi"/>
-        </w:rPr>
-        <w:t>dependent on</w:t>
-      </w:r>
-      <w:r>
-        <w:rPr>
-          <w:rFonts w:asciiTheme="majorHAnsi" w:hAnsiTheme="majorHAnsi"/>
-        </w:rPr>
-        <w:t xml:space="preserve"> </w:t>
+        <w:t xml:space="preserve"> is dependent on </w:t>
       </w:r>
       <m:oMath>
         <m:sSub>
@@ -35297,14 +35331,14 @@
       <w:pPr>
         <w:pStyle w:val="Heading4"/>
       </w:pPr>
-      <w:bookmarkStart w:id="120" w:name="_Toc18580615"/>
+      <w:bookmarkStart w:id="121" w:name="_Toc18580615"/>
       <w:r>
         <w:t>Duration</w:t>
       </w:r>
       <w:r>
         <w:t>, Probability, and Propagation-Type Statements</w:t>
       </w:r>
-      <w:bookmarkEnd w:id="120"/>
+      <w:bookmarkEnd w:id="121"/>
     </w:p>
     <w:p>
       <w:pPr>
@@ -35464,11 +35498,11 @@
       <w:pPr>
         <w:pStyle w:val="Heading1"/>
       </w:pPr>
-      <w:bookmarkStart w:id="121" w:name="_Toc18580616"/>
+      <w:bookmarkStart w:id="122" w:name="_Toc18580616"/>
       <w:r>
         <w:t>Library and Custom Made Fault Nodes</w:t>
       </w:r>
-      <w:bookmarkEnd w:id="121"/>
+      <w:bookmarkEnd w:id="122"/>
     </w:p>
     <w:p>
       <w:pPr>
@@ -35858,11 +35892,11 @@
       <w:pPr>
         <w:pStyle w:val="Heading2"/>
       </w:pPr>
-      <w:bookmarkStart w:id="122" w:name="_Toc18580617"/>
+      <w:bookmarkStart w:id="123" w:name="_Toc18580617"/>
       <w:r>
         <w:t>Nondeterministic Failure Values</w:t>
       </w:r>
-      <w:bookmarkEnd w:id="122"/>
+      <w:bookmarkEnd w:id="123"/>
     </w:p>
     <w:p>
       <w:pPr>
@@ -36128,11 +36162,11 @@
       <w:pPr>
         <w:pStyle w:val="Heading2"/>
       </w:pPr>
-      <w:bookmarkStart w:id="123" w:name="_Toc18580618"/>
+      <w:bookmarkStart w:id="124" w:name="_Toc18580618"/>
       <w:r>
         <w:t>Nested Data Structures</w:t>
       </w:r>
-      <w:bookmarkEnd w:id="123"/>
+      <w:bookmarkEnd w:id="124"/>
     </w:p>
     <w:p>
       <w:pPr>
@@ -36503,13 +36537,13 @@
       <w:pPr>
         <w:pStyle w:val="Heading1"/>
       </w:pPr>
-      <w:bookmarkStart w:id="124" w:name="_Ref18579563"/>
-      <w:bookmarkStart w:id="125" w:name="_Toc18580619"/>
+      <w:bookmarkStart w:id="125" w:name="_Ref18579563"/>
+      <w:bookmarkStart w:id="126" w:name="_Toc18580619"/>
       <w:r>
         <w:t>In Depth Examples</w:t>
       </w:r>
-      <w:bookmarkEnd w:id="124"/>
       <w:bookmarkEnd w:id="125"/>
+      <w:bookmarkEnd w:id="126"/>
     </w:p>
     <w:p>
       <w:pPr>
@@ -36593,21 +36627,21 @@
       <w:pPr>
         <w:pStyle w:val="Heading2"/>
       </w:pPr>
-      <w:bookmarkStart w:id="126" w:name="_Toc18580620"/>
+      <w:bookmarkStart w:id="127" w:name="_Toc18580620"/>
       <w:r>
         <w:t>The Sensor Example</w:t>
       </w:r>
-      <w:bookmarkEnd w:id="126"/>
+      <w:bookmarkEnd w:id="127"/>
     </w:p>
     <w:p>
       <w:pPr>
         <w:pStyle w:val="Heading3"/>
       </w:pPr>
-      <w:bookmarkStart w:id="127" w:name="_Toc18580621"/>
+      <w:bookmarkStart w:id="128" w:name="_Toc18580621"/>
       <w:r>
         <w:t>AADL Architecture</w:t>
       </w:r>
-      <w:bookmarkEnd w:id="127"/>
+      <w:bookmarkEnd w:id="128"/>
     </w:p>
     <w:p>
       <w:pPr>
@@ -36807,8 +36841,8 @@
           <w:szCs w:val="24"/>
         </w:rPr>
       </w:pPr>
-      <w:bookmarkStart w:id="128" w:name="_Ref16501320"/>
-      <w:bookmarkStart w:id="129" w:name="_Toc18580677"/>
+      <w:bookmarkStart w:id="129" w:name="_Ref16501320"/>
+      <w:bookmarkStart w:id="130" w:name="_Toc18580677"/>
       <w:r>
         <w:rPr>
           <w:sz w:val="24"/>
@@ -36852,7 +36886,7 @@
         </w:rPr>
         <w:fldChar w:fldCharType="end"/>
       </w:r>
-      <w:bookmarkEnd w:id="128"/>
+      <w:bookmarkEnd w:id="129"/>
       <w:r>
         <w:rPr>
           <w:sz w:val="24"/>
@@ -36867,7 +36901,7 @@
         </w:rPr>
         <w:t>Architecture</w:t>
       </w:r>
-      <w:bookmarkEnd w:id="129"/>
+      <w:bookmarkEnd w:id="130"/>
     </w:p>
     <w:p>
       <w:pPr>
@@ -36913,11 +36947,11 @@
       <w:pPr>
         <w:pStyle w:val="Heading3"/>
       </w:pPr>
-      <w:bookmarkStart w:id="130" w:name="_Toc18580622"/>
+      <w:bookmarkStart w:id="131" w:name="_Toc18580622"/>
       <w:r>
         <w:t>AGREE Behavioral Model</w:t>
       </w:r>
-      <w:bookmarkEnd w:id="130"/>
+      <w:bookmarkEnd w:id="131"/>
       <w:r>
         <w:t xml:space="preserve"> </w:t>
       </w:r>
@@ -37028,8 +37062,8 @@
           <w:szCs w:val="24"/>
         </w:rPr>
       </w:pPr>
-      <w:bookmarkStart w:id="131" w:name="_Ref18404894"/>
-      <w:bookmarkStart w:id="132" w:name="_Toc18580678"/>
+      <w:bookmarkStart w:id="132" w:name="_Ref18404894"/>
+      <w:bookmarkStart w:id="133" w:name="_Toc18580678"/>
       <w:r>
         <w:rPr>
           <w:sz w:val="24"/>
@@ -37073,7 +37107,7 @@
         </w:rPr>
         <w:fldChar w:fldCharType="end"/>
       </w:r>
-      <w:bookmarkEnd w:id="131"/>
+      <w:bookmarkEnd w:id="132"/>
       <w:r>
         <w:rPr>
           <w:sz w:val="24"/>
@@ -37081,7 +37115,7 @@
         </w:rPr>
         <w:t>: AADL and AGREE Sensor Subcomponent</w:t>
       </w:r>
-      <w:bookmarkEnd w:id="132"/>
+      <w:bookmarkEnd w:id="133"/>
     </w:p>
     <w:p>
       <w:pPr>
@@ -37129,7 +37163,7 @@
           <w:szCs w:val="24"/>
         </w:rPr>
       </w:pPr>
-      <w:bookmarkStart w:id="133" w:name="_Toc18580679"/>
+      <w:bookmarkStart w:id="134" w:name="_Toc18580679"/>
       <w:r>
         <w:rPr>
           <w:sz w:val="24"/>
@@ -37180,17 +37214,17 @@
         </w:rPr>
         <w:t>: Top Level Reactor System and Top Level Property</w:t>
       </w:r>
-      <w:bookmarkEnd w:id="133"/>
+      <w:bookmarkEnd w:id="134"/>
     </w:p>
     <w:p>
       <w:pPr>
         <w:pStyle w:val="Heading3"/>
       </w:pPr>
-      <w:bookmarkStart w:id="134" w:name="_Toc18580623"/>
+      <w:bookmarkStart w:id="135" w:name="_Toc18580623"/>
       <w:r>
         <w:t>Safety Model</w:t>
       </w:r>
-      <w:bookmarkEnd w:id="134"/>
+      <w:bookmarkEnd w:id="135"/>
     </w:p>
     <w:p>
       <w:pPr>
@@ -37323,8 +37357,8 @@
           <w:szCs w:val="24"/>
         </w:rPr>
       </w:pPr>
-      <w:bookmarkStart w:id="135" w:name="_Ref18405426"/>
-      <w:bookmarkStart w:id="136" w:name="_Toc18580680"/>
+      <w:bookmarkStart w:id="136" w:name="_Ref18405426"/>
+      <w:bookmarkStart w:id="137" w:name="_Toc18580680"/>
       <w:r>
         <w:rPr>
           <w:sz w:val="24"/>
@@ -37368,7 +37402,7 @@
         </w:rPr>
         <w:fldChar w:fldCharType="end"/>
       </w:r>
-      <w:bookmarkEnd w:id="135"/>
+      <w:bookmarkEnd w:id="136"/>
       <w:r>
         <w:rPr>
           <w:sz w:val="24"/>
@@ -37376,7 +37410,7 @@
         </w:rPr>
         <w:t>: Fault Definition for Pressure Sensor</w:t>
       </w:r>
-      <w:bookmarkEnd w:id="136"/>
+      <w:bookmarkEnd w:id="137"/>
     </w:p>
     <w:p>
       <w:pPr>
@@ -37548,8 +37582,8 @@
           <w:szCs w:val="24"/>
         </w:rPr>
       </w:pPr>
-      <w:bookmarkStart w:id="137" w:name="_Ref18406815"/>
-      <w:bookmarkStart w:id="138" w:name="_Toc18580681"/>
+      <w:bookmarkStart w:id="138" w:name="_Ref18406815"/>
+      <w:bookmarkStart w:id="139" w:name="_Toc18580681"/>
       <w:r>
         <w:rPr>
           <w:sz w:val="24"/>
@@ -37593,7 +37627,7 @@
         </w:rPr>
         <w:fldChar w:fldCharType="end"/>
       </w:r>
-      <w:bookmarkEnd w:id="137"/>
+      <w:bookmarkEnd w:id="138"/>
       <w:r>
         <w:rPr>
           <w:sz w:val="24"/>
@@ -37601,7 +37635,7 @@
         </w:rPr>
         <w:t>: Fault Node Definition for Sensor Fault</w:t>
       </w:r>
-      <w:bookmarkEnd w:id="138"/>
+      <w:bookmarkEnd w:id="139"/>
     </w:p>
     <w:p>
       <w:pPr>
@@ -37627,15 +37661,15 @@
       <w:pPr>
         <w:pStyle w:val="Heading3"/>
       </w:pPr>
-      <w:bookmarkStart w:id="139" w:name="_Toc18580624"/>
-      <w:bookmarkStart w:id="140" w:name="_Ref20377902"/>
-      <w:bookmarkStart w:id="141" w:name="_Ref20377910"/>
+      <w:bookmarkStart w:id="140" w:name="_Toc18580624"/>
+      <w:bookmarkStart w:id="141" w:name="_Ref20377902"/>
+      <w:bookmarkStart w:id="142" w:name="_Ref20377910"/>
       <w:r>
         <w:t>The 4 types of Analysis Results</w:t>
       </w:r>
-      <w:bookmarkEnd w:id="139"/>
       <w:bookmarkEnd w:id="140"/>
       <w:bookmarkEnd w:id="141"/>
+      <w:bookmarkEnd w:id="142"/>
     </w:p>
     <w:p>
       <w:pPr>
@@ -37800,7 +37834,7 @@
           <w:szCs w:val="24"/>
         </w:rPr>
       </w:pPr>
-      <w:bookmarkStart w:id="142" w:name="_Toc18580682"/>
+      <w:bookmarkStart w:id="143" w:name="_Toc18580682"/>
       <w:r>
         <w:rPr>
           <w:sz w:val="24"/>
@@ -37851,7 +37885,7 @@
         </w:rPr>
         <w:t>: Subcomponent Organization of Sensor System</w:t>
       </w:r>
-      <w:bookmarkEnd w:id="142"/>
+      <w:bookmarkEnd w:id="143"/>
     </w:p>
     <w:p>
       <w:pPr>
@@ -37925,11 +37959,11 @@
       <w:pPr>
         <w:pStyle w:val="Heading4"/>
       </w:pPr>
-      <w:bookmarkStart w:id="143" w:name="_Toc18580625"/>
+      <w:bookmarkStart w:id="144" w:name="_Toc18580625"/>
       <w:r>
         <w:t>Verify All Layers with Max N Faults present</w:t>
       </w:r>
-      <w:bookmarkEnd w:id="143"/>
+      <w:bookmarkEnd w:id="144"/>
     </w:p>
     <w:p>
       <w:pPr>
@@ -38372,8 +38406,8 @@
           <w:szCs w:val="24"/>
         </w:rPr>
       </w:pPr>
-      <w:bookmarkStart w:id="144" w:name="_Ref18409520"/>
-      <w:bookmarkStart w:id="145" w:name="_Toc18580683"/>
+      <w:bookmarkStart w:id="145" w:name="_Ref18409520"/>
+      <w:bookmarkStart w:id="146" w:name="_Toc18580683"/>
       <w:r>
         <w:rPr>
           <w:sz w:val="24"/>
@@ -38417,7 +38451,7 @@
         </w:rPr>
         <w:fldChar w:fldCharType="end"/>
       </w:r>
-      <w:bookmarkEnd w:id="144"/>
+      <w:bookmarkEnd w:id="145"/>
       <w:r>
         <w:rPr>
           <w:sz w:val="24"/>
@@ -38425,7 +38459,7 @@
         </w:rPr>
         <w:t>: Verification Results for Max 2 Faults on Sensor Example</w:t>
       </w:r>
-      <w:bookmarkEnd w:id="145"/>
+      <w:bookmarkEnd w:id="146"/>
     </w:p>
     <w:p/>
     <w:p>
@@ -38450,8 +38484,8 @@
           <w:szCs w:val="24"/>
         </w:rPr>
       </w:pPr>
-      <w:bookmarkStart w:id="146" w:name="_Ref18409531"/>
-      <w:bookmarkStart w:id="147" w:name="_Toc18580684"/>
+      <w:bookmarkStart w:id="147" w:name="_Ref18409531"/>
+      <w:bookmarkStart w:id="148" w:name="_Toc18580684"/>
       <w:r>
         <w:rPr>
           <w:sz w:val="24"/>
@@ -38495,7 +38529,7 @@
         </w:rPr>
         <w:fldChar w:fldCharType="end"/>
       </w:r>
-      <w:bookmarkEnd w:id="146"/>
+      <w:bookmarkEnd w:id="147"/>
       <w:r>
         <w:rPr>
           <w:sz w:val="24"/>
@@ -38503,7 +38537,7 @@
         </w:rPr>
         <w:t>: Counterexample from Sensor Analysis with 2 Faults Active</w:t>
       </w:r>
-      <w:bookmarkEnd w:id="147"/>
+      <w:bookmarkEnd w:id="148"/>
     </w:p>
     <w:p>
       <w:pPr>
@@ -38688,11 +38722,11 @@
       <w:pPr>
         <w:pStyle w:val="Heading4"/>
       </w:pPr>
-      <w:bookmarkStart w:id="148" w:name="_Toc18580626"/>
+      <w:bookmarkStart w:id="149" w:name="_Toc18580626"/>
       <w:r>
         <w:t>Verify All Layers with Faults Present: Probabilistic Analysis</w:t>
       </w:r>
-      <w:bookmarkEnd w:id="148"/>
+      <w:bookmarkEnd w:id="149"/>
     </w:p>
     <w:p>
       <w:pPr>
@@ -39255,11 +39289,11 @@
       <w:pPr>
         <w:pStyle w:val="Heading4"/>
       </w:pPr>
-      <w:bookmarkStart w:id="149" w:name="_Toc18580627"/>
+      <w:bookmarkStart w:id="150" w:name="_Toc18580627"/>
       <w:r>
         <w:t>Generate Minimal Cut Sets with Max N Faults</w:t>
       </w:r>
-      <w:bookmarkEnd w:id="149"/>
+      <w:bookmarkEnd w:id="150"/>
     </w:p>
     <w:p>
       <w:pPr>
@@ -40084,13 +40118,7 @@
         <w:rPr>
           <w:rFonts w:asciiTheme="majorHAnsi" w:hAnsiTheme="majorHAnsi" w:cstheme="majorHAnsi"/>
         </w:rPr>
-        <w:t>Dependent faults (HW Faults) are</w:t>
-      </w:r>
-      <w:r>
-        <w:rPr>
-          <w:rFonts w:asciiTheme="majorHAnsi" w:hAnsiTheme="majorHAnsi" w:cstheme="majorHAnsi"/>
-        </w:rPr>
-        <w:t xml:space="preserve"> </w:t>
+        <w:t xml:space="preserve">Dependent faults (HW Faults) are </w:t>
       </w:r>
       <w:r>
         <w:rPr>
@@ -40124,13 +40152,13 @@
       <w:pPr>
         <w:pStyle w:val="Heading4"/>
       </w:pPr>
-      <w:bookmarkStart w:id="150" w:name="_Ref18578593"/>
-      <w:bookmarkStart w:id="151" w:name="_Toc18580628"/>
+      <w:bookmarkStart w:id="151" w:name="_Ref18578593"/>
+      <w:bookmarkStart w:id="152" w:name="_Toc18580628"/>
       <w:r>
         <w:t>Generate Minimal Cut Sets with Probability Threshold</w:t>
       </w:r>
-      <w:bookmarkEnd w:id="150"/>
       <w:bookmarkEnd w:id="151"/>
+      <w:bookmarkEnd w:id="152"/>
     </w:p>
     <w:p>
       <w:pPr>
@@ -40437,8 +40465,6 @@
         </w:rPr>
         <w:t xml:space="preserve"> incorporated into this form of analysis. </w:t>
       </w:r>
-      <w:bookmarkStart w:id="152" w:name="_GoBack"/>
-      <w:bookmarkEnd w:id="152"/>
     </w:p>
     <w:p>
       <w:pPr>
@@ -53093,7 +53119,7 @@
 </file>
 
 <file path=customXml/itemProps1.xml><?xml version="1.0" encoding="utf-8"?>
-<ds:datastoreItem xmlns:ds="http://schemas.openxmlformats.org/officeDocument/2006/customXml" ds:itemID="{B8059407-DBF2-423E-AE46-2635D71F371D}">
+<ds:datastoreItem xmlns:ds="http://schemas.openxmlformats.org/officeDocument/2006/customXml" ds:itemID="{72FAF9FE-C8C7-455E-9D1C-A99DBF2AE2F2}">
   <ds:schemaRefs>
     <ds:schemaRef ds:uri="http://schemas.openxmlformats.org/officeDocument/2006/bibliography"/>
   </ds:schemaRefs>

</xml_diff>

<commit_message>
DS: Added author contact info.
</commit_message>
<xml_diff>
--- a/doc/SafetyAnnexUsersGuide/SafetyAnnexUsersGuide.docx
+++ b/doc/SafetyAnnexUsersGuide/SafetyAnnexUsersGuide.docx
@@ -34,77 +34,151 @@
         <w:rPr>
           <w:rFonts w:asciiTheme="majorHAnsi" w:hAnsiTheme="majorHAnsi"/>
         </w:rPr>
-        <w:t>Danielle Stewart, University of Minnesota</w:t>
-      </w:r>
-    </w:p>
-    <w:p>
-      <w:pPr>
+        <w:t>Danielle Stewart:</w:t>
+      </w:r>
+      <w:r>
         <w:rPr>
           <w:rFonts w:asciiTheme="majorHAnsi" w:hAnsiTheme="majorHAnsi"/>
         </w:rPr>
-      </w:pPr>
+        <w:t xml:space="preserve"> University of Minnesota</w:t>
+      </w:r>
       <w:r>
         <w:rPr>
           <w:rFonts w:asciiTheme="majorHAnsi" w:hAnsiTheme="majorHAnsi"/>
         </w:rPr>
+        <w:t>, dkstewar@umn.edu</w:t>
+      </w:r>
+    </w:p>
+    <w:p>
+      <w:pPr>
+        <w:rPr>
+          <w:rFonts w:asciiTheme="majorHAnsi" w:hAnsiTheme="majorHAnsi"/>
+        </w:rPr>
+      </w:pPr>
+      <w:r>
+        <w:rPr>
+          <w:rFonts w:asciiTheme="majorHAnsi" w:hAnsiTheme="majorHAnsi"/>
+        </w:rPr>
         <w:t>Jing (Janet)</w:t>
       </w:r>
       <w:r>
         <w:rPr>
           <w:rFonts w:asciiTheme="majorHAnsi" w:hAnsiTheme="majorHAnsi"/>
         </w:rPr>
-        <w:t xml:space="preserve"> Liu, </w:t>
+        <w:t xml:space="preserve"> Liu</w:t>
       </w:r>
       <w:r>
         <w:rPr>
           <w:rFonts w:asciiTheme="majorHAnsi" w:hAnsiTheme="majorHAnsi"/>
         </w:rPr>
+        <w:t>:</w:t>
+      </w:r>
+      <w:r>
+        <w:rPr>
+          <w:rFonts w:asciiTheme="majorHAnsi" w:hAnsiTheme="majorHAnsi"/>
+        </w:rPr>
+        <w:t xml:space="preserve"> </w:t>
+      </w:r>
+      <w:r>
+        <w:rPr>
+          <w:rFonts w:asciiTheme="majorHAnsi" w:hAnsiTheme="majorHAnsi"/>
+        </w:rPr>
         <w:t>Collins Aerospace</w:t>
       </w:r>
-    </w:p>
-    <w:p>
-      <w:pPr>
+      <w:r>
         <w:rPr>
           <w:rFonts w:asciiTheme="majorHAnsi" w:hAnsiTheme="majorHAnsi"/>
         </w:rPr>
-      </w:pPr>
-      <w:r>
+        <w:t>, jing.liu@collins.com</w:t>
+      </w:r>
+    </w:p>
+    <w:p>
+      <w:pPr>
         <w:rPr>
           <w:rFonts w:asciiTheme="majorHAnsi" w:hAnsiTheme="majorHAnsi"/>
         </w:rPr>
+      </w:pPr>
+      <w:r>
+        <w:rPr>
+          <w:rFonts w:asciiTheme="majorHAnsi" w:hAnsiTheme="majorHAnsi"/>
+        </w:rPr>
         <w:t>Darren Cof</w:t>
       </w:r>
       <w:r>
         <w:rPr>
           <w:rFonts w:asciiTheme="majorHAnsi" w:hAnsiTheme="majorHAnsi"/>
         </w:rPr>
-        <w:t xml:space="preserve">er, </w:t>
+        <w:t>er</w:t>
       </w:r>
       <w:r>
         <w:rPr>
           <w:rFonts w:asciiTheme="majorHAnsi" w:hAnsiTheme="majorHAnsi"/>
         </w:rPr>
+        <w:t>:</w:t>
+      </w:r>
+      <w:r>
+        <w:rPr>
+          <w:rFonts w:asciiTheme="majorHAnsi" w:hAnsiTheme="majorHAnsi"/>
+        </w:rPr>
+        <w:t xml:space="preserve"> </w:t>
+      </w:r>
+      <w:r>
+        <w:rPr>
+          <w:rFonts w:asciiTheme="majorHAnsi" w:hAnsiTheme="majorHAnsi"/>
+        </w:rPr>
         <w:t>Collins Aerospace</w:t>
       </w:r>
       <w:r>
         <w:rPr>
           <w:rFonts w:asciiTheme="majorHAnsi" w:hAnsiTheme="majorHAnsi"/>
         </w:rPr>
+        <w:t>, darren.cofer@collins.com</w:t>
+      </w:r>
+      <w:r>
+        <w:rPr>
+          <w:rFonts w:asciiTheme="majorHAnsi" w:hAnsiTheme="majorHAnsi"/>
+        </w:rPr>
         <w:br/>
-        <w:t>Mike Whalen, University of Minnesota</w:t>
-      </w:r>
-    </w:p>
-    <w:p>
-      <w:pPr>
+        <w:t>Mike Whalen:</w:t>
+      </w:r>
+      <w:r>
         <w:rPr>
           <w:rFonts w:asciiTheme="majorHAnsi" w:hAnsiTheme="majorHAnsi"/>
         </w:rPr>
-      </w:pPr>
+        <w:t xml:space="preserve"> University of Minnesota</w:t>
+      </w:r>
       <w:r>
         <w:rPr>
           <w:rFonts w:asciiTheme="majorHAnsi" w:hAnsiTheme="majorHAnsi"/>
         </w:rPr>
-        <w:t>Mats Heimdahl, University of Minnesota</w:t>
+        <w:t>, mwwhalen@umn.edu</w:t>
+      </w:r>
+    </w:p>
+    <w:p>
+      <w:pPr>
+        <w:rPr>
+          <w:rFonts w:asciiTheme="majorHAnsi" w:hAnsiTheme="majorHAnsi"/>
+        </w:rPr>
+      </w:pPr>
+      <w:r>
+        <w:rPr>
+          <w:rFonts w:asciiTheme="majorHAnsi" w:hAnsiTheme="majorHAnsi"/>
+        </w:rPr>
+        <w:t>Mats Heimdahl:</w:t>
+      </w:r>
+      <w:bookmarkStart w:id="0" w:name="_GoBack"/>
+      <w:bookmarkEnd w:id="0"/>
+      <w:r>
+        <w:rPr>
+          <w:rFonts w:asciiTheme="majorHAnsi" w:hAnsiTheme="majorHAnsi"/>
+        </w:rPr>
+        <w:t xml:space="preserve"> University of Minnesota</w:t>
+      </w:r>
+      <w:r>
+        <w:rPr>
+          <w:rFonts w:asciiTheme="majorHAnsi" w:hAnsiTheme="majorHAnsi"/>
+        </w:rPr>
+        <w:t>, heimdahl@umn.edu</w:t>
       </w:r>
     </w:p>
     <w:p/>
@@ -11399,11 +11473,11 @@
       <w:pPr>
         <w:pStyle w:val="Heading2"/>
       </w:pPr>
-      <w:bookmarkStart w:id="0" w:name="_Toc20656739"/>
+      <w:bookmarkStart w:id="1" w:name="_Toc20656739"/>
       <w:r>
         <w:t>Github Repositories</w:t>
       </w:r>
-      <w:bookmarkEnd w:id="0"/>
+      <w:bookmarkEnd w:id="1"/>
     </w:p>
     <w:p>
       <w:pPr>
@@ -11557,11 +11631,11 @@
       <w:pPr>
         <w:pStyle w:val="Heading1"/>
       </w:pPr>
-      <w:bookmarkStart w:id="1" w:name="_Toc20656740"/>
+      <w:bookmarkStart w:id="2" w:name="_Toc20656740"/>
       <w:r>
         <w:t>Brief Overview of AADL, AGREE, and the Safety Annex</w:t>
       </w:r>
-      <w:bookmarkEnd w:id="1"/>
+      <w:bookmarkEnd w:id="2"/>
     </w:p>
     <w:p>
       <w:pPr>
@@ -11746,11 +11820,11 @@
           <w:szCs w:val="24"/>
         </w:rPr>
       </w:pPr>
-      <w:bookmarkStart w:id="2" w:name="_Ref509306973"/>
-      <w:bookmarkStart w:id="3" w:name="_Toc509298866"/>
-      <w:bookmarkStart w:id="4" w:name="_Toc509313357"/>
-      <w:bookmarkStart w:id="5" w:name="_Toc509494708"/>
-      <w:bookmarkStart w:id="6" w:name="_Toc20656805"/>
+      <w:bookmarkStart w:id="3" w:name="_Ref509306973"/>
+      <w:bookmarkStart w:id="4" w:name="_Toc509298866"/>
+      <w:bookmarkStart w:id="5" w:name="_Toc509313357"/>
+      <w:bookmarkStart w:id="6" w:name="_Toc509494708"/>
+      <w:bookmarkStart w:id="7" w:name="_Toc20656805"/>
       <w:r>
         <w:rPr>
           <w:sz w:val="24"/>
@@ -11794,7 +11868,7 @@
         </w:rPr>
         <w:fldChar w:fldCharType="end"/>
       </w:r>
-      <w:bookmarkEnd w:id="2"/>
+      <w:bookmarkEnd w:id="3"/>
       <w:r>
         <w:rPr>
           <w:sz w:val="24"/>
@@ -11802,14 +11876,14 @@
         </w:rPr>
         <w:t>: Toy Example for Safety Annex and AGREE</w:t>
       </w:r>
-      <w:bookmarkEnd w:id="3"/>
       <w:bookmarkEnd w:id="4"/>
       <w:bookmarkEnd w:id="5"/>
       <w:bookmarkEnd w:id="6"/>
-    </w:p>
-    <w:p>
-      <w:bookmarkStart w:id="7" w:name="_1fob9te" w:colFirst="0" w:colLast="0"/>
       <w:bookmarkEnd w:id="7"/>
+    </w:p>
+    <w:p>
+      <w:bookmarkStart w:id="8" w:name="_1fob9te" w:colFirst="0" w:colLast="0"/>
+      <w:bookmarkEnd w:id="8"/>
     </w:p>
     <w:p/>
     <w:p>
@@ -18190,10 +18264,10 @@
           <w:szCs w:val="24"/>
         </w:rPr>
       </w:pPr>
-      <w:bookmarkStart w:id="8" w:name="_Ref509306800"/>
-      <w:bookmarkStart w:id="9" w:name="_Toc509313358"/>
-      <w:bookmarkStart w:id="10" w:name="_Toc509494709"/>
-      <w:bookmarkStart w:id="11" w:name="_Toc20656806"/>
+      <w:bookmarkStart w:id="9" w:name="_Ref509306800"/>
+      <w:bookmarkStart w:id="10" w:name="_Toc509313358"/>
+      <w:bookmarkStart w:id="11" w:name="_Toc509494709"/>
+      <w:bookmarkStart w:id="12" w:name="_Toc20656806"/>
       <w:r>
         <w:rPr>
           <w:sz w:val="24"/>
@@ -18237,7 +18311,7 @@
         </w:rPr>
         <w:fldChar w:fldCharType="end"/>
       </w:r>
-      <w:bookmarkEnd w:id="8"/>
+      <w:bookmarkEnd w:id="9"/>
       <w:r>
         <w:rPr>
           <w:sz w:val="24"/>
@@ -18245,9 +18319,9 @@
         </w:rPr>
         <w:t>: AADL Code for Toy Example with AGREE and Safety Annexes</w:t>
       </w:r>
-      <w:bookmarkEnd w:id="9"/>
       <w:bookmarkEnd w:id="10"/>
       <w:bookmarkEnd w:id="11"/>
+      <w:bookmarkEnd w:id="12"/>
     </w:p>
     <w:p>
       <w:pPr>
@@ -18796,9 +18870,9 @@
           <w:szCs w:val="24"/>
         </w:rPr>
       </w:pPr>
-      <w:bookmarkStart w:id="12" w:name="_Ref509477847"/>
-      <w:bookmarkStart w:id="13" w:name="_Toc509494710"/>
-      <w:bookmarkStart w:id="14" w:name="_Toc20656807"/>
+      <w:bookmarkStart w:id="13" w:name="_Ref509477847"/>
+      <w:bookmarkStart w:id="14" w:name="_Toc509494710"/>
+      <w:bookmarkStart w:id="15" w:name="_Toc20656807"/>
       <w:r>
         <w:rPr>
           <w:sz w:val="24"/>
@@ -18842,7 +18916,7 @@
         </w:rPr>
         <w:fldChar w:fldCharType="end"/>
       </w:r>
-      <w:bookmarkEnd w:id="12"/>
+      <w:bookmarkEnd w:id="13"/>
       <w:r>
         <w:rPr>
           <w:sz w:val="24"/>
@@ -18850,8 +18924,8 @@
         </w:rPr>
         <w:t>: Fault Hypothesis Example</w:t>
       </w:r>
-      <w:bookmarkEnd w:id="13"/>
       <w:bookmarkEnd w:id="14"/>
+      <w:bookmarkEnd w:id="15"/>
     </w:p>
     <w:p/>
     <w:p>
@@ -18862,13 +18936,13 @@
         <w:lastRenderedPageBreak/>
         <w:t xml:space="preserve"> </w:t>
       </w:r>
-      <w:bookmarkStart w:id="15" w:name="_Ref510449007"/>
-      <w:bookmarkStart w:id="16" w:name="_Toc20656741"/>
+      <w:bookmarkStart w:id="16" w:name="_Ref510449007"/>
+      <w:bookmarkStart w:id="17" w:name="_Toc20656741"/>
       <w:r>
         <w:t>Using the Safety Annex AADL Plugin</w:t>
       </w:r>
-      <w:bookmarkEnd w:id="15"/>
       <w:bookmarkEnd w:id="16"/>
+      <w:bookmarkEnd w:id="17"/>
     </w:p>
     <w:p>
       <w:pPr>
@@ -19039,9 +19113,9 @@
           <w:szCs w:val="24"/>
         </w:rPr>
       </w:pPr>
-      <w:bookmarkStart w:id="17" w:name="_Toc509313359"/>
-      <w:bookmarkStart w:id="18" w:name="_Toc509494711"/>
-      <w:bookmarkStart w:id="19" w:name="_Toc20656808"/>
+      <w:bookmarkStart w:id="18" w:name="_Toc509313359"/>
+      <w:bookmarkStart w:id="19" w:name="_Toc509494711"/>
+      <w:bookmarkStart w:id="20" w:name="_Toc20656808"/>
       <w:r>
         <w:rPr>
           <w:sz w:val="24"/>
@@ -19092,9 +19166,9 @@
         </w:rPr>
         <w:t>: Import Menu Option</w:t>
       </w:r>
-      <w:bookmarkEnd w:id="17"/>
       <w:bookmarkEnd w:id="18"/>
       <w:bookmarkEnd w:id="19"/>
+      <w:bookmarkEnd w:id="20"/>
     </w:p>
     <w:p>
       <w:pPr>
@@ -19199,9 +19273,9 @@
           <w:szCs w:val="24"/>
         </w:rPr>
       </w:pPr>
-      <w:bookmarkStart w:id="20" w:name="_Toc509313360"/>
-      <w:bookmarkStart w:id="21" w:name="_Toc509494712"/>
-      <w:bookmarkStart w:id="22" w:name="_Toc20656809"/>
+      <w:bookmarkStart w:id="21" w:name="_Toc509313360"/>
+      <w:bookmarkStart w:id="22" w:name="_Toc509494712"/>
+      <w:bookmarkStart w:id="23" w:name="_Toc20656809"/>
       <w:r>
         <w:rPr>
           <w:sz w:val="24"/>
@@ -19252,9 +19326,9 @@
         </w:rPr>
         <w:t>: Importing Toy Example Project</w:t>
       </w:r>
-      <w:bookmarkEnd w:id="20"/>
       <w:bookmarkEnd w:id="21"/>
       <w:bookmarkEnd w:id="22"/>
+      <w:bookmarkEnd w:id="23"/>
     </w:p>
     <w:p>
       <w:pPr>
@@ -19414,10 +19488,10 @@
           <w:szCs w:val="24"/>
         </w:rPr>
       </w:pPr>
-      <w:bookmarkStart w:id="23" w:name="_Ref509306911"/>
-      <w:bookmarkStart w:id="24" w:name="_Toc509313361"/>
-      <w:bookmarkStart w:id="25" w:name="_Toc509494713"/>
-      <w:bookmarkStart w:id="26" w:name="_Toc20656810"/>
+      <w:bookmarkStart w:id="24" w:name="_Ref509306911"/>
+      <w:bookmarkStart w:id="25" w:name="_Toc509313361"/>
+      <w:bookmarkStart w:id="26" w:name="_Toc509494713"/>
+      <w:bookmarkStart w:id="27" w:name="_Toc20656810"/>
       <w:r>
         <w:rPr>
           <w:sz w:val="24"/>
@@ -19461,7 +19535,7 @@
         </w:rPr>
         <w:fldChar w:fldCharType="end"/>
       </w:r>
-      <w:bookmarkEnd w:id="23"/>
+      <w:bookmarkEnd w:id="24"/>
       <w:r>
         <w:rPr>
           <w:sz w:val="24"/>
@@ -19469,9 +19543,9 @@
         </w:rPr>
         <w:t>: Workspace After Importing Toy Example</w:t>
       </w:r>
-      <w:bookmarkEnd w:id="24"/>
       <w:bookmarkEnd w:id="25"/>
       <w:bookmarkEnd w:id="26"/>
+      <w:bookmarkEnd w:id="27"/>
     </w:p>
     <w:p>
       <w:pPr>
@@ -19624,10 +19698,10 @@
           <w:szCs w:val="24"/>
         </w:rPr>
       </w:pPr>
-      <w:bookmarkStart w:id="27" w:name="_Ref509306884"/>
-      <w:bookmarkStart w:id="28" w:name="_Toc509313362"/>
-      <w:bookmarkStart w:id="29" w:name="_Toc509494714"/>
-      <w:bookmarkStart w:id="30" w:name="_Toc20656811"/>
+      <w:bookmarkStart w:id="28" w:name="_Ref509306884"/>
+      <w:bookmarkStart w:id="29" w:name="_Toc509313362"/>
+      <w:bookmarkStart w:id="30" w:name="_Toc509494714"/>
+      <w:bookmarkStart w:id="31" w:name="_Toc20656811"/>
       <w:r>
         <w:rPr>
           <w:sz w:val="24"/>
@@ -19671,7 +19745,7 @@
         </w:rPr>
         <w:fldChar w:fldCharType="end"/>
       </w:r>
-      <w:bookmarkEnd w:id="27"/>
+      <w:bookmarkEnd w:id="28"/>
       <w:r>
         <w:rPr>
           <w:sz w:val="24"/>
@@ -19679,9 +19753,9 @@
         </w:rPr>
         <w:t>: AGREE and Safety Analysis Dropdown Menu</w:t>
       </w:r>
-      <w:bookmarkEnd w:id="28"/>
       <w:bookmarkEnd w:id="29"/>
       <w:bookmarkEnd w:id="30"/>
+      <w:bookmarkEnd w:id="31"/>
     </w:p>
     <w:p>
       <w:pPr>
@@ -19752,8 +19826,6 @@
         </w:rPr>
         <w:t xml:space="preserve">. </w:t>
       </w:r>
-      <w:bookmarkStart w:id="31" w:name="_GoBack"/>
-      <w:bookmarkEnd w:id="31"/>
     </w:p>
     <w:p>
       <w:pPr>
@@ -49274,50 +49346,19 @@
         <w:rPr>
           <w:rFonts w:asciiTheme="majorHAnsi" w:hAnsiTheme="majorHAnsi" w:cstheme="majorHAnsi"/>
         </w:rPr>
-        <w:t xml:space="preserve"> it is an indication that the model was not constructed correctly such that the translated lustre code is not supported by the backend JKind model checker. Please contact Danielle Stewart (</w:t>
-      </w:r>
-      <w:hyperlink r:id="rId82" w:history="1">
-        <w:r>
-          <w:rPr>
-            <w:rStyle w:val="Hyperlink"/>
-            <w:rFonts w:asciiTheme="majorHAnsi" w:hAnsiTheme="majorHAnsi" w:cstheme="majorHAnsi"/>
-          </w:rPr>
-          <w:t>dkstewar@umn.edu</w:t>
-        </w:r>
-      </w:hyperlink>
-      <w:r>
-        <w:rPr>
-          <w:rFonts w:asciiTheme="majorHAnsi" w:hAnsiTheme="majorHAnsi" w:cstheme="majorHAnsi"/>
-        </w:rPr>
-        <w:t xml:space="preserve">) and/or Janet Liu </w:t>
-      </w:r>
-      <w:r>
-        <w:rPr>
-          <w:rFonts w:asciiTheme="majorHAnsi" w:hAnsiTheme="majorHAnsi" w:cstheme="majorHAnsi"/>
-        </w:rPr>
-        <w:t>(</w:t>
-      </w:r>
-      <w:hyperlink r:id="rId83" w:history="1">
-        <w:r>
-          <w:rPr>
-            <w:rStyle w:val="Hyperlink"/>
-            <w:rFonts w:asciiTheme="majorHAnsi" w:hAnsiTheme="majorHAnsi" w:cstheme="majorHAnsi"/>
-            <w:shd w:val="clear" w:color="auto" w:fill="FFFFFF"/>
-          </w:rPr>
-          <w:t>jing.liu@collins.com</w:t>
-        </w:r>
-      </w:hyperlink>
-      <w:r>
-        <w:rPr>
-          <w:rFonts w:asciiTheme="majorHAnsi" w:hAnsiTheme="majorHAnsi" w:cstheme="majorHAnsi"/>
-        </w:rPr>
-        <w:t>)</w:t>
-      </w:r>
-      <w:r>
-        <w:rPr>
-          <w:rFonts w:asciiTheme="majorHAnsi" w:hAnsiTheme="majorHAnsi" w:cstheme="majorHAnsi"/>
-        </w:rPr>
-        <w:t xml:space="preserve"> and we can assist you in locating the problem. </w:t>
+        <w:t xml:space="preserve"> it is an indication that the model was not constructed correctly such that the translated lustre code is not supported by the backend JKind model checker. Please contact </w:t>
+      </w:r>
+      <w:r>
+        <w:rPr>
+          <w:rFonts w:asciiTheme="majorHAnsi" w:hAnsiTheme="majorHAnsi" w:cstheme="majorHAnsi"/>
+        </w:rPr>
+        <w:t xml:space="preserve">the authors of this guide </w:t>
+      </w:r>
+      <w:r>
+        <w:rPr>
+          <w:rFonts w:asciiTheme="majorHAnsi" w:hAnsiTheme="majorHAnsi" w:cstheme="majorHAnsi"/>
+        </w:rPr>
+        <w:t xml:space="preserve">and we can assist you in locating the problem. </w:t>
       </w:r>
     </w:p>
     <w:p>
@@ -49346,7 +49387,7 @@
                     </pic:cNvPicPr>
                   </pic:nvPicPr>
                   <pic:blipFill>
-                    <a:blip r:embed="rId84">
+                    <a:blip r:embed="rId82">
                       <a:extLst>
                         <a:ext uri="{28A0092B-C50C-407E-A947-70E740481C1C}">
                           <a14:useLocalDpi xmlns:a14="http://schemas.microsoft.com/office/drawing/2010/main" val="0"/>
@@ -49521,7 +49562,6 @@
           <w:sz w:val="20"/>
           <w:szCs w:val="20"/>
         </w:rPr>
-        <w:lastRenderedPageBreak/>
         <w:t>annex</w:t>
       </w:r>
       <w:r>
@@ -49562,6 +49602,7 @@
           <w:sz w:val="20"/>
           <w:szCs w:val="20"/>
         </w:rPr>
+        <w:lastRenderedPageBreak/>
         <w:t>node</w:t>
       </w:r>
       <w:r>
@@ -51536,7 +51577,7 @@
           <w:rFonts w:asciiTheme="majorHAnsi" w:hAnsiTheme="majorHAnsi" w:cstheme="majorHAnsi"/>
         </w:rPr>
       </w:pPr>
-      <w:hyperlink r:id="rId85" w:history="1">
+      <w:hyperlink r:id="rId83" w:history="1">
         <w:r>
           <w:rPr>
             <w:rStyle w:val="Hyperlink"/>
@@ -54759,7 +54800,7 @@
 </file>
 
 <file path=customXml/itemProps1.xml><?xml version="1.0" encoding="utf-8"?>
-<ds:datastoreItem xmlns:ds="http://schemas.openxmlformats.org/officeDocument/2006/customXml" ds:itemID="{071D58A0-F3F1-4391-9410-38F09F9EBC4E}">
+<ds:datastoreItem xmlns:ds="http://schemas.openxmlformats.org/officeDocument/2006/customXml" ds:itemID="{88B21B81-3777-4F1A-8C1A-B93A342410A0}">
   <ds:schemaRefs>
     <ds:schemaRef ds:uri="http://schemas.openxmlformats.org/officeDocument/2006/bibliography"/>
   </ds:schemaRefs>

</xml_diff>

<commit_message>
DS: Overview in sec 1 and added sentence in 6.3 about dev env install.
</commit_message>
<xml_diff>
--- a/doc/SafetyAnnexUsersGuide/SafetyAnnexUsersGuide.docx
+++ b/doc/SafetyAnnexUsersGuide/SafetyAnnexUsersGuide.docx
@@ -166,8 +166,6 @@
         </w:rPr>
         <w:t>Mats Heimdahl:</w:t>
       </w:r>
-      <w:bookmarkStart w:id="0" w:name="_GoBack"/>
-      <w:bookmarkEnd w:id="0"/>
       <w:r>
         <w:rPr>
           <w:rFonts w:asciiTheme="majorHAnsi" w:hAnsiTheme="majorHAnsi"/>
@@ -11457,7 +11455,25 @@
         <w:rPr>
           <w:rFonts w:asciiTheme="majorHAnsi" w:hAnsiTheme="majorHAnsi" w:cstheme="majorHAnsi"/>
         </w:rPr>
-        <w:t xml:space="preserve">This Users Guide is organized as follows. Section 2 provides a brief overview of AADL, AGREE, and the Safety Annex. Section 3 gives examples and explanations of the grammar and language of the safety annex. Section 4 provides a detailed approach for the tool suite and downloads. </w:t>
+        <w:t xml:space="preserve">This Users Guide is organized as follows. Section 2 provides a brief overview of AADL, AGREE, and the Safety Annex. Section 3 gives examples and explanations of the grammar and language of the safety annex. Section 4 </w:t>
+      </w:r>
+      <w:r>
+        <w:rPr>
+          <w:rFonts w:asciiTheme="majorHAnsi" w:hAnsiTheme="majorHAnsi" w:cstheme="majorHAnsi"/>
+        </w:rPr>
+        <w:t xml:space="preserve">discusses the fault library and custom made fault nodes. This is followed by in depth examples in Section 5 and then in Section 6, a </w:t>
+      </w:r>
+      <w:r>
+        <w:rPr>
+          <w:rFonts w:asciiTheme="majorHAnsi" w:hAnsiTheme="majorHAnsi" w:cstheme="majorHAnsi"/>
+        </w:rPr>
+        <w:t xml:space="preserve">detailed approach for the tool suite and downloads. </w:t>
+      </w:r>
+      <w:r>
+        <w:rPr>
+          <w:rFonts w:asciiTheme="majorHAnsi" w:hAnsiTheme="majorHAnsi" w:cstheme="majorHAnsi"/>
+        </w:rPr>
+        <w:t xml:space="preserve">Other information can be found in Section 7 and lastly the fault library and references are in the final two sections. </w:t>
       </w:r>
     </w:p>
     <w:p>
@@ -11473,11 +11489,11 @@
       <w:pPr>
         <w:pStyle w:val="Heading2"/>
       </w:pPr>
-      <w:bookmarkStart w:id="1" w:name="_Toc20656739"/>
+      <w:bookmarkStart w:id="0" w:name="_Toc20656739"/>
       <w:r>
         <w:t>Github Repositories</w:t>
       </w:r>
-      <w:bookmarkEnd w:id="1"/>
+      <w:bookmarkEnd w:id="0"/>
     </w:p>
     <w:p>
       <w:pPr>
@@ -11631,11 +11647,11 @@
       <w:pPr>
         <w:pStyle w:val="Heading1"/>
       </w:pPr>
-      <w:bookmarkStart w:id="2" w:name="_Toc20656740"/>
+      <w:bookmarkStart w:id="1" w:name="_Toc20656740"/>
       <w:r>
         <w:t>Brief Overview of AADL, AGREE, and the Safety Annex</w:t>
       </w:r>
-      <w:bookmarkEnd w:id="2"/>
+      <w:bookmarkEnd w:id="1"/>
     </w:p>
     <w:p>
       <w:pPr>
@@ -11647,7 +11663,14 @@
         <w:rPr>
           <w:rFonts w:asciiTheme="majorHAnsi" w:eastAsia="Calibri" w:hAnsiTheme="majorHAnsi" w:cs="Calibri"/>
         </w:rPr>
-        <w:t xml:space="preserve">The safety annex is meant to be used in the context of an AADL model that has been annotated with AGREE.  AGREE models the components and their connections as they are described in AADL and the safety annex provides fault definitions to these components and connections.  This section provides a very brief introduction to AADL, AGREE, and the safety annex through the use of a very simple model. </w:t>
+        <w:t xml:space="preserve">The safety annex is meant to be used in the context of an AADL model that has been annotated with AGREE.  AGREE models the components and their connections as they are described in AADL and the safety annex provides fault definitions to these components and connections.  This </w:t>
+      </w:r>
+      <w:r>
+        <w:rPr>
+          <w:rFonts w:asciiTheme="majorHAnsi" w:eastAsia="Calibri" w:hAnsiTheme="majorHAnsi" w:cs="Calibri"/>
+        </w:rPr>
+        <w:lastRenderedPageBreak/>
+        <w:t xml:space="preserve">section provides a very brief introduction to AADL, AGREE, and the safety annex through the use of a very simple model. </w:t>
       </w:r>
       <w:r>
         <w:rPr>
@@ -11673,7 +11696,6 @@
         <w:rPr>
           <w:rFonts w:asciiTheme="majorHAnsi" w:hAnsiTheme="majorHAnsi" w:cstheme="majorHAnsi"/>
         </w:rPr>
-        <w:lastRenderedPageBreak/>
         <w:t>Suppose we have a simple architecture with three subcomponents A, B, and C, as shown in</w:t>
       </w:r>
       <w:r>
@@ -11820,11 +11842,11 @@
           <w:szCs w:val="24"/>
         </w:rPr>
       </w:pPr>
-      <w:bookmarkStart w:id="3" w:name="_Ref509306973"/>
-      <w:bookmarkStart w:id="4" w:name="_Toc509298866"/>
-      <w:bookmarkStart w:id="5" w:name="_Toc509313357"/>
-      <w:bookmarkStart w:id="6" w:name="_Toc509494708"/>
-      <w:bookmarkStart w:id="7" w:name="_Toc20656805"/>
+      <w:bookmarkStart w:id="2" w:name="_Ref509306973"/>
+      <w:bookmarkStart w:id="3" w:name="_Toc509298866"/>
+      <w:bookmarkStart w:id="4" w:name="_Toc509313357"/>
+      <w:bookmarkStart w:id="5" w:name="_Toc509494708"/>
+      <w:bookmarkStart w:id="6" w:name="_Toc20656805"/>
       <w:r>
         <w:rPr>
           <w:sz w:val="24"/>
@@ -11868,7 +11890,7 @@
         </w:rPr>
         <w:fldChar w:fldCharType="end"/>
       </w:r>
-      <w:bookmarkEnd w:id="3"/>
+      <w:bookmarkEnd w:id="2"/>
       <w:r>
         <w:rPr>
           <w:sz w:val="24"/>
@@ -11876,14 +11898,14 @@
         </w:rPr>
         <w:t>: Toy Example for Safety Annex and AGREE</w:t>
       </w:r>
+      <w:bookmarkEnd w:id="3"/>
       <w:bookmarkEnd w:id="4"/>
       <w:bookmarkEnd w:id="5"/>
       <w:bookmarkEnd w:id="6"/>
+    </w:p>
+    <w:p>
+      <w:bookmarkStart w:id="7" w:name="_1fob9te" w:colFirst="0" w:colLast="0"/>
       <w:bookmarkEnd w:id="7"/>
-    </w:p>
-    <w:p>
-      <w:bookmarkStart w:id="8" w:name="_1fob9te" w:colFirst="0" w:colLast="0"/>
-      <w:bookmarkEnd w:id="8"/>
     </w:p>
     <w:p/>
     <w:p>
@@ -12736,6 +12758,7 @@
           <w:sz w:val="18"/>
           <w:szCs w:val="18"/>
         </w:rPr>
+        <w:lastRenderedPageBreak/>
         <w:tab/>
       </w:r>
       <w:r>
@@ -12984,7 +13007,6 @@
           <w:sz w:val="18"/>
           <w:szCs w:val="18"/>
         </w:rPr>
-        <w:lastRenderedPageBreak/>
         <w:tab/>
       </w:r>
       <w:r>
@@ -17046,6 +17068,7 @@
           <w:sz w:val="18"/>
           <w:szCs w:val="18"/>
         </w:rPr>
+        <w:lastRenderedPageBreak/>
         <w:t>system</w:t>
       </w:r>
       <w:r>
@@ -17239,7 +17262,6 @@
           <w:sz w:val="18"/>
           <w:szCs w:val="18"/>
         </w:rPr>
-        <w:lastRenderedPageBreak/>
         <w:tab/>
         <w:t xml:space="preserve">C_sub : </w:t>
       </w:r>
@@ -18264,10 +18286,10 @@
           <w:szCs w:val="24"/>
         </w:rPr>
       </w:pPr>
-      <w:bookmarkStart w:id="9" w:name="_Ref509306800"/>
-      <w:bookmarkStart w:id="10" w:name="_Toc509313358"/>
-      <w:bookmarkStart w:id="11" w:name="_Toc509494709"/>
-      <w:bookmarkStart w:id="12" w:name="_Toc20656806"/>
+      <w:bookmarkStart w:id="8" w:name="_Ref509306800"/>
+      <w:bookmarkStart w:id="9" w:name="_Toc509313358"/>
+      <w:bookmarkStart w:id="10" w:name="_Toc509494709"/>
+      <w:bookmarkStart w:id="11" w:name="_Toc20656806"/>
       <w:r>
         <w:rPr>
           <w:sz w:val="24"/>
@@ -18311,7 +18333,7 @@
         </w:rPr>
         <w:fldChar w:fldCharType="end"/>
       </w:r>
-      <w:bookmarkEnd w:id="9"/>
+      <w:bookmarkEnd w:id="8"/>
       <w:r>
         <w:rPr>
           <w:sz w:val="24"/>
@@ -18319,9 +18341,9 @@
         </w:rPr>
         <w:t>: AADL Code for Toy Example with AGREE and Safety Annexes</w:t>
       </w:r>
+      <w:bookmarkEnd w:id="9"/>
       <w:bookmarkEnd w:id="10"/>
       <w:bookmarkEnd w:id="11"/>
-      <w:bookmarkEnd w:id="12"/>
     </w:p>
     <w:p>
       <w:pPr>
@@ -18870,9 +18892,9 @@
           <w:szCs w:val="24"/>
         </w:rPr>
       </w:pPr>
-      <w:bookmarkStart w:id="13" w:name="_Ref509477847"/>
-      <w:bookmarkStart w:id="14" w:name="_Toc509494710"/>
-      <w:bookmarkStart w:id="15" w:name="_Toc20656807"/>
+      <w:bookmarkStart w:id="12" w:name="_Ref509477847"/>
+      <w:bookmarkStart w:id="13" w:name="_Toc509494710"/>
+      <w:bookmarkStart w:id="14" w:name="_Toc20656807"/>
       <w:r>
         <w:rPr>
           <w:sz w:val="24"/>
@@ -18916,7 +18938,7 @@
         </w:rPr>
         <w:fldChar w:fldCharType="end"/>
       </w:r>
-      <w:bookmarkEnd w:id="13"/>
+      <w:bookmarkEnd w:id="12"/>
       <w:r>
         <w:rPr>
           <w:sz w:val="24"/>
@@ -18924,25 +18946,24 @@
         </w:rPr>
         <w:t>: Fault Hypothesis Example</w:t>
       </w:r>
+      <w:bookmarkEnd w:id="13"/>
       <w:bookmarkEnd w:id="14"/>
+    </w:p>
+    <w:p/>
+    <w:p>
+      <w:pPr>
+        <w:pStyle w:val="Heading2"/>
+      </w:pPr>
+      <w:r>
+        <w:t xml:space="preserve"> </w:t>
+      </w:r>
+      <w:bookmarkStart w:id="15" w:name="_Ref510449007"/>
+      <w:bookmarkStart w:id="16" w:name="_Toc20656741"/>
+      <w:r>
+        <w:t>Using the Safety Annex AADL Plugin</w:t>
+      </w:r>
       <w:bookmarkEnd w:id="15"/>
-    </w:p>
-    <w:p/>
-    <w:p>
-      <w:pPr>
-        <w:pStyle w:val="Heading2"/>
-      </w:pPr>
-      <w:r>
-        <w:lastRenderedPageBreak/>
-        <w:t xml:space="preserve"> </w:t>
-      </w:r>
-      <w:bookmarkStart w:id="16" w:name="_Ref510449007"/>
-      <w:bookmarkStart w:id="17" w:name="_Toc20656741"/>
-      <w:r>
-        <w:t>Using the Safety Annex AADL Plugin</w:t>
-      </w:r>
       <w:bookmarkEnd w:id="16"/>
-      <w:bookmarkEnd w:id="17"/>
     </w:p>
     <w:p>
       <w:pPr>
@@ -19113,9 +19134,9 @@
           <w:szCs w:val="24"/>
         </w:rPr>
       </w:pPr>
-      <w:bookmarkStart w:id="18" w:name="_Toc509313359"/>
-      <w:bookmarkStart w:id="19" w:name="_Toc509494711"/>
-      <w:bookmarkStart w:id="20" w:name="_Toc20656808"/>
+      <w:bookmarkStart w:id="17" w:name="_Toc509313359"/>
+      <w:bookmarkStart w:id="18" w:name="_Toc509494711"/>
+      <w:bookmarkStart w:id="19" w:name="_Toc20656808"/>
       <w:r>
         <w:rPr>
           <w:sz w:val="24"/>
@@ -19166,9 +19187,9 @@
         </w:rPr>
         <w:t>: Import Menu Option</w:t>
       </w:r>
+      <w:bookmarkEnd w:id="17"/>
       <w:bookmarkEnd w:id="18"/>
       <w:bookmarkEnd w:id="19"/>
-      <w:bookmarkEnd w:id="20"/>
     </w:p>
     <w:p>
       <w:pPr>
@@ -19273,9 +19294,9 @@
           <w:szCs w:val="24"/>
         </w:rPr>
       </w:pPr>
-      <w:bookmarkStart w:id="21" w:name="_Toc509313360"/>
-      <w:bookmarkStart w:id="22" w:name="_Toc509494712"/>
-      <w:bookmarkStart w:id="23" w:name="_Toc20656809"/>
+      <w:bookmarkStart w:id="20" w:name="_Toc509313360"/>
+      <w:bookmarkStart w:id="21" w:name="_Toc509494712"/>
+      <w:bookmarkStart w:id="22" w:name="_Toc20656809"/>
       <w:r>
         <w:rPr>
           <w:sz w:val="24"/>
@@ -19326,9 +19347,9 @@
         </w:rPr>
         <w:t>: Importing Toy Example Project</w:t>
       </w:r>
+      <w:bookmarkEnd w:id="20"/>
       <w:bookmarkEnd w:id="21"/>
       <w:bookmarkEnd w:id="22"/>
-      <w:bookmarkEnd w:id="23"/>
     </w:p>
     <w:p>
       <w:pPr>
@@ -19488,10 +19509,10 @@
           <w:szCs w:val="24"/>
         </w:rPr>
       </w:pPr>
-      <w:bookmarkStart w:id="24" w:name="_Ref509306911"/>
-      <w:bookmarkStart w:id="25" w:name="_Toc509313361"/>
-      <w:bookmarkStart w:id="26" w:name="_Toc509494713"/>
-      <w:bookmarkStart w:id="27" w:name="_Toc20656810"/>
+      <w:bookmarkStart w:id="23" w:name="_Ref509306911"/>
+      <w:bookmarkStart w:id="24" w:name="_Toc509313361"/>
+      <w:bookmarkStart w:id="25" w:name="_Toc509494713"/>
+      <w:bookmarkStart w:id="26" w:name="_Toc20656810"/>
       <w:r>
         <w:rPr>
           <w:sz w:val="24"/>
@@ -19535,7 +19556,7 @@
         </w:rPr>
         <w:fldChar w:fldCharType="end"/>
       </w:r>
-      <w:bookmarkEnd w:id="24"/>
+      <w:bookmarkEnd w:id="23"/>
       <w:r>
         <w:rPr>
           <w:sz w:val="24"/>
@@ -19543,9 +19564,9 @@
         </w:rPr>
         <w:t>: Workspace After Importing Toy Example</w:t>
       </w:r>
+      <w:bookmarkEnd w:id="24"/>
       <w:bookmarkEnd w:id="25"/>
       <w:bookmarkEnd w:id="26"/>
-      <w:bookmarkEnd w:id="27"/>
     </w:p>
     <w:p>
       <w:pPr>
@@ -19698,10 +19719,10 @@
           <w:szCs w:val="24"/>
         </w:rPr>
       </w:pPr>
-      <w:bookmarkStart w:id="28" w:name="_Ref509306884"/>
-      <w:bookmarkStart w:id="29" w:name="_Toc509313362"/>
-      <w:bookmarkStart w:id="30" w:name="_Toc509494714"/>
-      <w:bookmarkStart w:id="31" w:name="_Toc20656811"/>
+      <w:bookmarkStart w:id="27" w:name="_Ref509306884"/>
+      <w:bookmarkStart w:id="28" w:name="_Toc509313362"/>
+      <w:bookmarkStart w:id="29" w:name="_Toc509494714"/>
+      <w:bookmarkStart w:id="30" w:name="_Toc20656811"/>
       <w:r>
         <w:rPr>
           <w:sz w:val="24"/>
@@ -19745,7 +19766,7 @@
         </w:rPr>
         <w:fldChar w:fldCharType="end"/>
       </w:r>
-      <w:bookmarkEnd w:id="28"/>
+      <w:bookmarkEnd w:id="27"/>
       <w:r>
         <w:rPr>
           <w:sz w:val="24"/>
@@ -19753,9 +19774,9 @@
         </w:rPr>
         <w:t>: AGREE and Safety Analysis Dropdown Menu</w:t>
       </w:r>
+      <w:bookmarkEnd w:id="28"/>
       <w:bookmarkEnd w:id="29"/>
       <w:bookmarkEnd w:id="30"/>
-      <w:bookmarkEnd w:id="31"/>
     </w:p>
     <w:p>
       <w:pPr>
@@ -19910,10 +19931,10 @@
           <w:szCs w:val="24"/>
         </w:rPr>
       </w:pPr>
-      <w:bookmarkStart w:id="32" w:name="_Ref509306863"/>
-      <w:bookmarkStart w:id="33" w:name="_Toc509313363"/>
-      <w:bookmarkStart w:id="34" w:name="_Toc509494715"/>
-      <w:bookmarkStart w:id="35" w:name="_Toc20656812"/>
+      <w:bookmarkStart w:id="31" w:name="_Ref509306863"/>
+      <w:bookmarkStart w:id="32" w:name="_Toc509313363"/>
+      <w:bookmarkStart w:id="33" w:name="_Toc509494715"/>
+      <w:bookmarkStart w:id="34" w:name="_Toc20656812"/>
       <w:r>
         <w:rPr>
           <w:sz w:val="24"/>
@@ -19957,7 +19978,7 @@
         </w:rPr>
         <w:fldChar w:fldCharType="end"/>
       </w:r>
-      <w:bookmarkEnd w:id="32"/>
+      <w:bookmarkEnd w:id="31"/>
       <w:r>
         <w:rPr>
           <w:sz w:val="24"/>
@@ -19965,9 +19986,9 @@
         </w:rPr>
         <w:t>:AGREE Verification Results</w:t>
       </w:r>
+      <w:bookmarkEnd w:id="32"/>
       <w:bookmarkEnd w:id="33"/>
       <w:bookmarkEnd w:id="34"/>
-      <w:bookmarkEnd w:id="35"/>
     </w:p>
     <w:p>
       <w:pPr>
@@ -20378,10 +20399,10 @@
           <w:szCs w:val="24"/>
         </w:rPr>
       </w:pPr>
-      <w:bookmarkStart w:id="36" w:name="_Ref509306825"/>
-      <w:bookmarkStart w:id="37" w:name="_Toc509313364"/>
-      <w:bookmarkStart w:id="38" w:name="_Toc509494716"/>
-      <w:bookmarkStart w:id="39" w:name="_Toc20656813"/>
+      <w:bookmarkStart w:id="35" w:name="_Ref509306825"/>
+      <w:bookmarkStart w:id="36" w:name="_Toc509313364"/>
+      <w:bookmarkStart w:id="37" w:name="_Toc509494716"/>
+      <w:bookmarkStart w:id="38" w:name="_Toc20656813"/>
       <w:r>
         <w:rPr>
           <w:sz w:val="24"/>
@@ -20425,7 +20446,7 @@
         </w:rPr>
         <w:fldChar w:fldCharType="end"/>
       </w:r>
-      <w:bookmarkEnd w:id="36"/>
+      <w:bookmarkEnd w:id="35"/>
       <w:r>
         <w:rPr>
           <w:sz w:val="24"/>
@@ -20433,9 +20454,9 @@
         </w:rPr>
         <w:t>: Counterexample from Safety Analysis</w:t>
       </w:r>
+      <w:bookmarkEnd w:id="36"/>
       <w:bookmarkEnd w:id="37"/>
       <w:bookmarkEnd w:id="38"/>
-      <w:bookmarkEnd w:id="39"/>
     </w:p>
     <w:p>
       <w:pPr>
@@ -20792,11 +20813,11 @@
           <w:szCs w:val="24"/>
         </w:rPr>
       </w:pPr>
-      <w:bookmarkStart w:id="40" w:name="_Ref509306751"/>
-      <w:bookmarkStart w:id="41" w:name="_Ref509306742"/>
-      <w:bookmarkStart w:id="42" w:name="_Toc509313365"/>
-      <w:bookmarkStart w:id="43" w:name="_Toc509494717"/>
-      <w:bookmarkStart w:id="44" w:name="_Toc20656814"/>
+      <w:bookmarkStart w:id="39" w:name="_Ref509306751"/>
+      <w:bookmarkStart w:id="40" w:name="_Ref509306742"/>
+      <w:bookmarkStart w:id="41" w:name="_Toc509313365"/>
+      <w:bookmarkStart w:id="42" w:name="_Toc509494717"/>
+      <w:bookmarkStart w:id="43" w:name="_Toc20656814"/>
       <w:r>
         <w:rPr>
           <w:sz w:val="24"/>
@@ -20840,7 +20861,7 @@
         </w:rPr>
         <w:fldChar w:fldCharType="end"/>
       </w:r>
-      <w:bookmarkEnd w:id="40"/>
+      <w:bookmarkEnd w:id="39"/>
       <w:r>
         <w:rPr>
           <w:sz w:val="24"/>
@@ -20848,10 +20869,10 @@
         </w:rPr>
         <w:t>: Generated Excel File for Counterexample</w:t>
       </w:r>
+      <w:bookmarkEnd w:id="40"/>
       <w:bookmarkEnd w:id="41"/>
       <w:bookmarkEnd w:id="42"/>
       <w:bookmarkEnd w:id="43"/>
-      <w:bookmarkEnd w:id="44"/>
     </w:p>
     <w:p>
       <w:pPr>
@@ -20879,12 +20900,12 @@
       <w:pPr>
         <w:pStyle w:val="Heading1"/>
       </w:pPr>
-      <w:bookmarkStart w:id="45" w:name="_Toc20656742"/>
+      <w:bookmarkStart w:id="44" w:name="_Toc20656742"/>
       <w:r>
         <w:lastRenderedPageBreak/>
         <w:t>Safety Annex Language</w:t>
       </w:r>
-      <w:bookmarkEnd w:id="45"/>
+      <w:bookmarkEnd w:id="44"/>
     </w:p>
     <w:p>
       <w:pPr>
@@ -20919,11 +20940,11 @@
       <w:pPr>
         <w:pStyle w:val="Heading2"/>
       </w:pPr>
-      <w:bookmarkStart w:id="46" w:name="_Toc20656743"/>
+      <w:bookmarkStart w:id="45" w:name="_Toc20656743"/>
       <w:r>
         <w:t>Syntax Overview</w:t>
       </w:r>
-      <w:bookmarkEnd w:id="46"/>
+      <w:bookmarkEnd w:id="45"/>
     </w:p>
     <w:p>
       <w:pPr>
@@ -21260,12 +21281,12 @@
       <w:pPr>
         <w:pStyle w:val="Heading2"/>
       </w:pPr>
-      <w:bookmarkStart w:id="47" w:name="_Toc20656744"/>
+      <w:bookmarkStart w:id="46" w:name="_Toc20656744"/>
       <w:r>
         <w:lastRenderedPageBreak/>
         <w:t>Lexical Elements and Types</w:t>
       </w:r>
-      <w:bookmarkEnd w:id="47"/>
+      <w:bookmarkEnd w:id="46"/>
     </w:p>
     <w:p>
       <w:pPr>
@@ -22128,8 +22149,8 @@
         </w:rPr>
         <w:t xml:space="preserve"> Alarm_Outputs.Impl;</w:t>
       </w:r>
-      <w:bookmarkStart w:id="48" w:name="_4d34og8" w:colFirst="0" w:colLast="0"/>
-      <w:bookmarkEnd w:id="48"/>
+      <w:bookmarkStart w:id="47" w:name="_4d34og8" w:colFirst="0" w:colLast="0"/>
+      <w:bookmarkEnd w:id="47"/>
     </w:p>
     <w:p>
       <w:pPr>
@@ -22200,9 +22221,9 @@
           <w:szCs w:val="24"/>
         </w:rPr>
       </w:pPr>
-      <w:bookmarkStart w:id="49" w:name="_Toc509313366"/>
-      <w:bookmarkStart w:id="50" w:name="_Toc509494718"/>
-      <w:bookmarkStart w:id="51" w:name="_Toc20656815"/>
+      <w:bookmarkStart w:id="48" w:name="_Toc509313366"/>
+      <w:bookmarkStart w:id="49" w:name="_Toc509494718"/>
+      <w:bookmarkStart w:id="50" w:name="_Toc20656815"/>
       <w:r>
         <w:rPr>
           <w:sz w:val="24"/>
@@ -22253,9 +22274,9 @@
         </w:rPr>
         <w:t>: Medical Device Example</w:t>
       </w:r>
+      <w:bookmarkEnd w:id="48"/>
       <w:bookmarkEnd w:id="49"/>
       <w:bookmarkEnd w:id="50"/>
-      <w:bookmarkEnd w:id="51"/>
     </w:p>
     <w:p>
       <w:pPr>
@@ -22362,11 +22383,11 @@
       <w:r>
         <w:t xml:space="preserve"> </w:t>
       </w:r>
-      <w:bookmarkStart w:id="52" w:name="_Toc20656745"/>
+      <w:bookmarkStart w:id="51" w:name="_Toc20656745"/>
       <w:r>
         <w:t>Subclauses</w:t>
       </w:r>
-      <w:bookmarkEnd w:id="52"/>
+      <w:bookmarkEnd w:id="51"/>
     </w:p>
     <w:p>
       <w:pPr>
@@ -24481,8 +24502,8 @@
       <w:pPr>
         <w:keepNext/>
       </w:pPr>
-      <w:bookmarkStart w:id="53" w:name="_17dp8vu" w:colFirst="0" w:colLast="0"/>
-      <w:bookmarkEnd w:id="53"/>
+      <w:bookmarkStart w:id="52" w:name="_17dp8vu" w:colFirst="0" w:colLast="0"/>
+      <w:bookmarkEnd w:id="52"/>
       <w:r>
         <w:rPr>
           <w:rFonts w:ascii="Calibri" w:eastAsia="Calibri" w:hAnsi="Calibri" w:cs="Calibri"/>
@@ -24548,10 +24569,10 @@
           <w:szCs w:val="24"/>
         </w:rPr>
       </w:pPr>
-      <w:bookmarkStart w:id="54" w:name="_Ref13559815"/>
-      <w:bookmarkStart w:id="55" w:name="_Toc509313367"/>
-      <w:bookmarkStart w:id="56" w:name="_Toc509494719"/>
-      <w:bookmarkStart w:id="57" w:name="_Toc20656816"/>
+      <w:bookmarkStart w:id="53" w:name="_Ref13559815"/>
+      <w:bookmarkStart w:id="54" w:name="_Toc509313367"/>
+      <w:bookmarkStart w:id="55" w:name="_Toc509494719"/>
+      <w:bookmarkStart w:id="56" w:name="_Toc20656816"/>
       <w:r>
         <w:rPr>
           <w:sz w:val="24"/>
@@ -24595,7 +24616,7 @@
         </w:rPr>
         <w:fldChar w:fldCharType="end"/>
       </w:r>
-      <w:bookmarkEnd w:id="54"/>
+      <w:bookmarkEnd w:id="53"/>
       <w:r>
         <w:rPr>
           <w:sz w:val="24"/>
@@ -24603,9 +24624,9 @@
         </w:rPr>
         <w:t>: Safety Annex Grammar</w:t>
       </w:r>
+      <w:bookmarkEnd w:id="54"/>
       <w:bookmarkEnd w:id="55"/>
       <w:bookmarkEnd w:id="56"/>
-      <w:bookmarkEnd w:id="57"/>
     </w:p>
     <w:p/>
     <w:p>
@@ -26228,8 +26249,8 @@
           <w:szCs w:val="24"/>
         </w:rPr>
       </w:pPr>
-      <w:bookmarkStart w:id="58" w:name="_Ref13564100"/>
-      <w:bookmarkStart w:id="59" w:name="_Toc20656817"/>
+      <w:bookmarkStart w:id="57" w:name="_Ref13564100"/>
+      <w:bookmarkStart w:id="58" w:name="_Toc20656817"/>
       <w:r>
         <w:rPr>
           <w:rFonts w:asciiTheme="majorHAnsi" w:hAnsiTheme="majorHAnsi" w:cstheme="majorHAnsi"/>
@@ -26279,7 +26300,7 @@
         </w:rPr>
         <w:fldChar w:fldCharType="end"/>
       </w:r>
-      <w:bookmarkEnd w:id="58"/>
+      <w:bookmarkEnd w:id="57"/>
       <w:r>
         <w:rPr>
           <w:rFonts w:asciiTheme="majorHAnsi" w:hAnsiTheme="majorHAnsi" w:cstheme="majorHAnsi"/>
@@ -26288,25 +26309,25 @@
         </w:rPr>
         <w:t>: Toy Example System A</w:t>
       </w:r>
+      <w:bookmarkEnd w:id="58"/>
+    </w:p>
+    <w:p/>
+    <w:p>
+      <w:pPr>
+        <w:pStyle w:val="Heading2"/>
+      </w:pPr>
+      <w:r>
+        <w:t xml:space="preserve"> </w:t>
+      </w:r>
+      <w:bookmarkStart w:id="59" w:name="_Ref13564760"/>
+      <w:bookmarkStart w:id="60" w:name="_Ref13564768"/>
+      <w:bookmarkStart w:id="61" w:name="_Toc20656746"/>
+      <w:r>
+        <w:t>Spec Statement</w:t>
+      </w:r>
       <w:bookmarkEnd w:id="59"/>
-    </w:p>
-    <w:p/>
-    <w:p>
-      <w:pPr>
-        <w:pStyle w:val="Heading2"/>
-      </w:pPr>
-      <w:r>
-        <w:t xml:space="preserve"> </w:t>
-      </w:r>
-      <w:bookmarkStart w:id="60" w:name="_Ref13564760"/>
-      <w:bookmarkStart w:id="61" w:name="_Ref13564768"/>
-      <w:bookmarkStart w:id="62" w:name="_Toc20656746"/>
-      <w:r>
-        <w:t>Spec Statement</w:t>
-      </w:r>
       <w:bookmarkEnd w:id="60"/>
       <w:bookmarkEnd w:id="61"/>
-      <w:bookmarkEnd w:id="62"/>
     </w:p>
     <w:p>
       <w:pPr>
@@ -27138,11 +27159,11 @@
       <w:pPr>
         <w:pStyle w:val="Heading3"/>
       </w:pPr>
-      <w:bookmarkStart w:id="63" w:name="_Toc20656747"/>
+      <w:bookmarkStart w:id="62" w:name="_Toc20656747"/>
       <w:r>
         <w:t>Fault Statement</w:t>
       </w:r>
-      <w:bookmarkEnd w:id="63"/>
+      <w:bookmarkEnd w:id="62"/>
     </w:p>
     <w:p>
       <w:pPr>
@@ -28525,8 +28546,8 @@
           <w:szCs w:val="24"/>
         </w:rPr>
       </w:pPr>
-      <w:bookmarkStart w:id="64" w:name="_Ref13568332"/>
-      <w:bookmarkStart w:id="65" w:name="_Toc20656818"/>
+      <w:bookmarkStart w:id="63" w:name="_Ref13568332"/>
+      <w:bookmarkStart w:id="64" w:name="_Toc20656818"/>
       <w:r>
         <w:rPr>
           <w:rFonts w:asciiTheme="majorHAnsi" w:hAnsiTheme="majorHAnsi" w:cstheme="majorHAnsi"/>
@@ -28576,7 +28597,7 @@
         </w:rPr>
         <w:fldChar w:fldCharType="end"/>
       </w:r>
-      <w:bookmarkEnd w:id="64"/>
+      <w:bookmarkEnd w:id="63"/>
       <w:r>
         <w:rPr>
           <w:rFonts w:asciiTheme="majorHAnsi" w:hAnsiTheme="majorHAnsi" w:cstheme="majorHAnsi"/>
@@ -28585,7 +28606,7 @@
         </w:rPr>
         <w:t>: Toy Example System A Safety Annex</w:t>
       </w:r>
-      <w:bookmarkEnd w:id="65"/>
+      <w:bookmarkEnd w:id="64"/>
     </w:p>
     <w:p>
       <w:pPr>
@@ -28896,12 +28917,12 @@
           <w:szCs w:val="24"/>
         </w:rPr>
       </w:pPr>
-      <w:bookmarkStart w:id="66" w:name="_Ref509311632"/>
-      <w:bookmarkStart w:id="67" w:name="_Toc509313368"/>
-      <w:bookmarkStart w:id="68" w:name="_Toc509494720"/>
-      <w:bookmarkStart w:id="69" w:name="_Ref13568647"/>
-      <w:bookmarkStart w:id="70" w:name="_Ref13577856"/>
-      <w:bookmarkStart w:id="71" w:name="_Toc20656819"/>
+      <w:bookmarkStart w:id="65" w:name="_Ref509311632"/>
+      <w:bookmarkStart w:id="66" w:name="_Toc509313368"/>
+      <w:bookmarkStart w:id="67" w:name="_Toc509494720"/>
+      <w:bookmarkStart w:id="68" w:name="_Ref13568647"/>
+      <w:bookmarkStart w:id="69" w:name="_Ref13577856"/>
+      <w:bookmarkStart w:id="70" w:name="_Toc20656819"/>
       <w:r>
         <w:rPr>
           <w:sz w:val="24"/>
@@ -28945,7 +28966,7 @@
         </w:rPr>
         <w:fldChar w:fldCharType="end"/>
       </w:r>
-      <w:bookmarkEnd w:id="66"/>
+      <w:bookmarkEnd w:id="65"/>
       <w:r>
         <w:rPr>
           <w:sz w:val="24"/>
@@ -28953,60 +28974,60 @@
         </w:rPr>
         <w:t>: Fault Node Definition</w:t>
       </w:r>
+      <w:bookmarkEnd w:id="66"/>
       <w:bookmarkEnd w:id="67"/>
       <w:bookmarkEnd w:id="68"/>
       <w:bookmarkEnd w:id="69"/>
       <w:bookmarkEnd w:id="70"/>
+    </w:p>
+    <w:p/>
+    <w:p>
+      <w:pPr>
+        <w:rPr>
+          <w:rFonts w:asciiTheme="majorHAnsi" w:eastAsia="Carlito" w:hAnsiTheme="majorHAnsi" w:cstheme="majorHAnsi"/>
+        </w:rPr>
+      </w:pPr>
+      <w:r>
+        <w:rPr>
+          <w:rFonts w:asciiTheme="majorHAnsi" w:eastAsia="Carlito" w:hAnsiTheme="majorHAnsi" w:cstheme="majorHAnsi"/>
+        </w:rPr>
+        <w:t xml:space="preserve">In the case of </w:t>
+      </w:r>
+      <w:r>
+        <w:rPr>
+          <w:rFonts w:asciiTheme="majorHAnsi" w:eastAsia="Carlito" w:hAnsiTheme="majorHAnsi" w:cstheme="majorHAnsi"/>
+        </w:rPr>
+        <w:t>faults on</w:t>
+      </w:r>
+      <w:r>
+        <w:rPr>
+          <w:rFonts w:asciiTheme="majorHAnsi" w:eastAsia="Carlito" w:hAnsiTheme="majorHAnsi" w:cstheme="majorHAnsi"/>
+        </w:rPr>
+        <w:t xml:space="preserve"> a component with multiple outputs, the subclause will contain more than one spec statement; one for each of the </w:t>
+      </w:r>
+      <w:r>
+        <w:rPr>
+          <w:rFonts w:asciiTheme="majorHAnsi" w:eastAsia="Carlito" w:hAnsiTheme="majorHAnsi" w:cstheme="majorHAnsi"/>
+        </w:rPr>
+        <w:t>outputs affected by a fault.</w:t>
+      </w:r>
+    </w:p>
+    <w:p>
+      <w:pPr>
+        <w:rPr>
+          <w:rFonts w:asciiTheme="majorHAnsi" w:eastAsia="Carlito" w:hAnsiTheme="majorHAnsi" w:cstheme="majorHAnsi"/>
+        </w:rPr>
+      </w:pPr>
+    </w:p>
+    <w:p>
+      <w:pPr>
+        <w:pStyle w:val="Heading4"/>
+      </w:pPr>
+      <w:bookmarkStart w:id="71" w:name="_Toc20656748"/>
+      <w:r>
+        <w:t>Input Statement</w:t>
+      </w:r>
       <w:bookmarkEnd w:id="71"/>
-    </w:p>
-    <w:p/>
-    <w:p>
-      <w:pPr>
-        <w:rPr>
-          <w:rFonts w:asciiTheme="majorHAnsi" w:eastAsia="Carlito" w:hAnsiTheme="majorHAnsi" w:cstheme="majorHAnsi"/>
-        </w:rPr>
-      </w:pPr>
-      <w:r>
-        <w:rPr>
-          <w:rFonts w:asciiTheme="majorHAnsi" w:eastAsia="Carlito" w:hAnsiTheme="majorHAnsi" w:cstheme="majorHAnsi"/>
-        </w:rPr>
-        <w:t xml:space="preserve">In the case of </w:t>
-      </w:r>
-      <w:r>
-        <w:rPr>
-          <w:rFonts w:asciiTheme="majorHAnsi" w:eastAsia="Carlito" w:hAnsiTheme="majorHAnsi" w:cstheme="majorHAnsi"/>
-        </w:rPr>
-        <w:t>faults on</w:t>
-      </w:r>
-      <w:r>
-        <w:rPr>
-          <w:rFonts w:asciiTheme="majorHAnsi" w:eastAsia="Carlito" w:hAnsiTheme="majorHAnsi" w:cstheme="majorHAnsi"/>
-        </w:rPr>
-        <w:t xml:space="preserve"> a component with multiple outputs, the subclause will contain more than one spec statement; one for each of the </w:t>
-      </w:r>
-      <w:r>
-        <w:rPr>
-          <w:rFonts w:asciiTheme="majorHAnsi" w:eastAsia="Carlito" w:hAnsiTheme="majorHAnsi" w:cstheme="majorHAnsi"/>
-        </w:rPr>
-        <w:t>outputs affected by a fault.</w:t>
-      </w:r>
-    </w:p>
-    <w:p>
-      <w:pPr>
-        <w:rPr>
-          <w:rFonts w:asciiTheme="majorHAnsi" w:eastAsia="Carlito" w:hAnsiTheme="majorHAnsi" w:cstheme="majorHAnsi"/>
-        </w:rPr>
-      </w:pPr>
-    </w:p>
-    <w:p>
-      <w:pPr>
-        <w:pStyle w:val="Heading4"/>
-      </w:pPr>
-      <w:bookmarkStart w:id="72" w:name="_Toc20656748"/>
-      <w:r>
-        <w:t>Input Statement</w:t>
-      </w:r>
-      <w:bookmarkEnd w:id="72"/>
     </w:p>
     <w:p>
       <w:pPr>
@@ -29264,8 +29285,8 @@
           <w:szCs w:val="24"/>
         </w:rPr>
       </w:pPr>
-      <w:bookmarkStart w:id="73" w:name="_Ref13568134"/>
-      <w:bookmarkStart w:id="74" w:name="_Toc20656820"/>
+      <w:bookmarkStart w:id="72" w:name="_Ref13568134"/>
+      <w:bookmarkStart w:id="73" w:name="_Toc20656820"/>
       <w:r>
         <w:rPr>
           <w:sz w:val="24"/>
@@ -29309,7 +29330,7 @@
         </w:rPr>
         <w:fldChar w:fldCharType="end"/>
       </w:r>
-      <w:bookmarkEnd w:id="73"/>
+      <w:bookmarkEnd w:id="72"/>
       <w:r>
         <w:rPr>
           <w:sz w:val="24"/>
@@ -29317,7 +29338,7 @@
         </w:rPr>
         <w:t>: Fault node wrapping output of AADL component</w:t>
       </w:r>
-      <w:bookmarkEnd w:id="74"/>
+      <w:bookmarkEnd w:id="73"/>
     </w:p>
     <w:p>
       <w:pPr>
@@ -29984,11 +30005,11 @@
       <w:pPr>
         <w:pStyle w:val="Heading4"/>
       </w:pPr>
-      <w:bookmarkStart w:id="75" w:name="_Toc20656749"/>
+      <w:bookmarkStart w:id="74" w:name="_Toc20656749"/>
       <w:r>
         <w:t>Output Statement</w:t>
       </w:r>
-      <w:bookmarkEnd w:id="75"/>
+      <w:bookmarkEnd w:id="74"/>
     </w:p>
     <w:p>
       <w:pPr>
@@ -30206,13 +30227,13 @@
       <w:pPr>
         <w:pStyle w:val="Heading4"/>
       </w:pPr>
-      <w:bookmarkStart w:id="76" w:name="_Ref13575744"/>
-      <w:bookmarkStart w:id="77" w:name="_Toc20656750"/>
+      <w:bookmarkStart w:id="75" w:name="_Ref13575744"/>
+      <w:bookmarkStart w:id="76" w:name="_Toc20656750"/>
       <w:r>
         <w:t>Probability Statement</w:t>
       </w:r>
+      <w:bookmarkEnd w:id="75"/>
       <w:bookmarkEnd w:id="76"/>
-      <w:bookmarkEnd w:id="77"/>
     </w:p>
     <w:p>
       <w:pPr>
@@ -30390,15 +30411,15 @@
       <w:pPr>
         <w:pStyle w:val="Heading4"/>
       </w:pPr>
-      <w:bookmarkStart w:id="78" w:name="_Ref13575702"/>
-      <w:bookmarkStart w:id="79" w:name="_Ref13575723"/>
-      <w:bookmarkStart w:id="80" w:name="_Toc20656751"/>
+      <w:bookmarkStart w:id="77" w:name="_Ref13575702"/>
+      <w:bookmarkStart w:id="78" w:name="_Ref13575723"/>
+      <w:bookmarkStart w:id="79" w:name="_Toc20656751"/>
       <w:r>
         <w:t>Duration Statement</w:t>
       </w:r>
+      <w:bookmarkEnd w:id="77"/>
       <w:bookmarkEnd w:id="78"/>
       <w:bookmarkEnd w:id="79"/>
-      <w:bookmarkEnd w:id="80"/>
     </w:p>
     <w:p>
       <w:pPr>
@@ -30514,17 +30535,17 @@
       <w:pPr>
         <w:pStyle w:val="Heading4"/>
       </w:pPr>
-      <w:bookmarkStart w:id="81" w:name="_Ref13575755"/>
-      <w:bookmarkStart w:id="82" w:name="_Ref509392770"/>
-      <w:bookmarkStart w:id="83" w:name="_Toc20656752"/>
+      <w:bookmarkStart w:id="80" w:name="_Ref13575755"/>
+      <w:bookmarkStart w:id="81" w:name="_Ref509392770"/>
+      <w:bookmarkStart w:id="82" w:name="_Toc20656752"/>
       <w:r>
         <w:t>Propagate-</w:t>
       </w:r>
       <w:r>
         <w:t>Type Statement</w:t>
       </w:r>
-      <w:bookmarkEnd w:id="81"/>
-      <w:bookmarkEnd w:id="83"/>
+      <w:bookmarkEnd w:id="80"/>
+      <w:bookmarkEnd w:id="82"/>
     </w:p>
     <w:p>
       <w:pPr>
@@ -30708,8 +30729,8 @@
           <w:szCs w:val="24"/>
         </w:rPr>
       </w:pPr>
-      <w:bookmarkStart w:id="84" w:name="_Ref13574088"/>
-      <w:bookmarkStart w:id="85" w:name="_Toc20656821"/>
+      <w:bookmarkStart w:id="83" w:name="_Ref13574088"/>
+      <w:bookmarkStart w:id="84" w:name="_Toc20656821"/>
       <w:r>
         <w:rPr>
           <w:sz w:val="24"/>
@@ -30753,7 +30774,7 @@
         </w:rPr>
         <w:fldChar w:fldCharType="end"/>
       </w:r>
-      <w:bookmarkEnd w:id="84"/>
+      <w:bookmarkEnd w:id="83"/>
       <w:r>
         <w:rPr>
           <w:sz w:val="24"/>
@@ -30761,7 +30782,7 @@
         </w:rPr>
         <w:t>: Sender-Receiver AADL Model</w:t>
       </w:r>
-      <w:bookmarkEnd w:id="85"/>
+      <w:bookmarkEnd w:id="84"/>
     </w:p>
     <w:p>
       <w:pPr>
@@ -31049,8 +31070,8 @@
           <w:szCs w:val="24"/>
         </w:rPr>
       </w:pPr>
-      <w:bookmarkStart w:id="86" w:name="_Ref11675662"/>
-      <w:bookmarkStart w:id="87" w:name="_Toc20656822"/>
+      <w:bookmarkStart w:id="85" w:name="_Ref11675662"/>
+      <w:bookmarkStart w:id="86" w:name="_Toc20656822"/>
       <w:r>
         <w:rPr>
           <w:rFonts w:cstheme="majorHAnsi"/>
@@ -31100,7 +31121,7 @@
         </w:rPr>
         <w:fldChar w:fldCharType="end"/>
       </w:r>
-      <w:bookmarkEnd w:id="86"/>
+      <w:bookmarkEnd w:id="85"/>
       <w:r>
         <w:rPr>
           <w:rFonts w:cstheme="majorHAnsi"/>
@@ -31125,7 +31146,7 @@
         </w:rPr>
         <w:t>Asymmetric Propagate Type</w:t>
       </w:r>
-      <w:bookmarkEnd w:id="87"/>
+      <w:bookmarkEnd w:id="86"/>
     </w:p>
     <w:p>
       <w:pPr>
@@ -31349,8 +31370,8 @@
       <w:pPr>
         <w:pStyle w:val="Heading4"/>
       </w:pPr>
-      <w:bookmarkStart w:id="88" w:name="_Ref14865092"/>
-      <w:bookmarkStart w:id="89" w:name="_Toc20656753"/>
+      <w:bookmarkStart w:id="87" w:name="_Ref14865092"/>
+      <w:bookmarkStart w:id="88" w:name="_Toc20656753"/>
       <w:r>
         <w:lastRenderedPageBreak/>
         <w:t>Propagate-</w:t>
@@ -31364,9 +31385,9 @@
       <w:r>
         <w:t>Statement</w:t>
       </w:r>
-      <w:bookmarkEnd w:id="82"/>
+      <w:bookmarkEnd w:id="81"/>
+      <w:bookmarkEnd w:id="87"/>
       <w:bookmarkEnd w:id="88"/>
-      <w:bookmarkEnd w:id="89"/>
     </w:p>
     <w:p>
       <w:pPr>
@@ -31630,10 +31651,10 @@
           <w:szCs w:val="24"/>
         </w:rPr>
       </w:pPr>
-      <w:bookmarkStart w:id="90" w:name="_Ref514679717"/>
-      <w:bookmarkStart w:id="91" w:name="_Toc509494721"/>
-      <w:bookmarkStart w:id="92" w:name="_Ref514679664"/>
-      <w:bookmarkStart w:id="93" w:name="_Toc20656823"/>
+      <w:bookmarkStart w:id="89" w:name="_Ref514679717"/>
+      <w:bookmarkStart w:id="90" w:name="_Toc509494721"/>
+      <w:bookmarkStart w:id="91" w:name="_Ref514679664"/>
+      <w:bookmarkStart w:id="92" w:name="_Toc20656823"/>
       <w:r>
         <w:rPr>
           <w:sz w:val="24"/>
@@ -31677,7 +31698,7 @@
         </w:rPr>
         <w:fldChar w:fldCharType="end"/>
       </w:r>
-      <w:bookmarkEnd w:id="90"/>
+      <w:bookmarkEnd w:id="89"/>
       <w:r>
         <w:rPr>
           <w:sz w:val="24"/>
@@ -31685,185 +31706,185 @@
         </w:rPr>
         <w:t>: Propagation Statement Example</w:t>
       </w:r>
+      <w:bookmarkEnd w:id="90"/>
       <w:bookmarkEnd w:id="91"/>
       <w:bookmarkEnd w:id="92"/>
+    </w:p>
+    <w:p>
+      <w:pPr>
+        <w:rPr>
+          <w:rFonts w:asciiTheme="majorHAnsi" w:hAnsiTheme="majorHAnsi" w:cstheme="majorHAnsi"/>
+        </w:rPr>
+      </w:pPr>
+      <w:r>
+        <w:rPr>
+          <w:rFonts w:asciiTheme="majorHAnsi" w:hAnsiTheme="majorHAnsi" w:cstheme="majorHAnsi"/>
+        </w:rPr>
+        <w:t>In terms of the fault analysis, this equates to the following. If the shutoff valve fails (“</w:t>
+      </w:r>
+      <w:r>
+        <w:rPr>
+          <w:rFonts w:asciiTheme="majorHAnsi" w:hAnsiTheme="majorHAnsi" w:cstheme="majorHAnsi"/>
+          <w:i/>
+        </w:rPr>
+        <w:t>valve_failed@shutoff</w:t>
+      </w:r>
+      <w:r>
+        <w:rPr>
+          <w:rFonts w:asciiTheme="majorHAnsi" w:hAnsiTheme="majorHAnsi" w:cstheme="majorHAnsi"/>
+        </w:rPr>
+        <w:t>”), the selector valve on the blue line also will fail – regardless of connection ports</w:t>
+      </w:r>
+      <w:r>
+        <w:rPr>
+          <w:rFonts w:asciiTheme="majorHAnsi" w:hAnsiTheme="majorHAnsi" w:cstheme="majorHAnsi"/>
+        </w:rPr>
+        <w:t xml:space="preserve"> or the type of analysis run</w:t>
+      </w:r>
+      <w:r>
+        <w:rPr>
+          <w:rFonts w:asciiTheme="majorHAnsi" w:hAnsiTheme="majorHAnsi" w:cstheme="majorHAnsi"/>
+        </w:rPr>
+        <w:t xml:space="preserve">. The shutoff valve fault is a common cause occurrence for the selector valve failure. In any probabilistic analyses or max fault analyses, this selector valve fault comes for free, so to speak. </w:t>
+      </w:r>
+    </w:p>
+    <w:p>
+      <w:pPr>
+        <w:rPr>
+          <w:rFonts w:asciiTheme="majorHAnsi" w:hAnsiTheme="majorHAnsi" w:cstheme="majorHAnsi"/>
+        </w:rPr>
+      </w:pPr>
+      <w:r>
+        <w:rPr>
+          <w:rFonts w:asciiTheme="majorHAnsi" w:hAnsiTheme="majorHAnsi" w:cstheme="majorHAnsi"/>
+        </w:rPr>
+        <w:t xml:space="preserve">In order to use a propagate-from statement, </w:t>
+      </w:r>
+      <w:r>
+        <w:rPr>
+          <w:rFonts w:asciiTheme="majorHAnsi" w:hAnsiTheme="majorHAnsi" w:cstheme="majorHAnsi"/>
+        </w:rPr>
+        <w:t>the source fault must be a hardware fault</w:t>
+      </w:r>
+      <w:r>
+        <w:rPr>
+          <w:rFonts w:asciiTheme="majorHAnsi" w:hAnsiTheme="majorHAnsi" w:cstheme="majorHAnsi"/>
+        </w:rPr>
+        <w:t xml:space="preserve">. See Section </w:t>
+      </w:r>
+      <w:r>
+        <w:rPr>
+          <w:rFonts w:asciiTheme="majorHAnsi" w:hAnsiTheme="majorHAnsi" w:cstheme="majorHAnsi"/>
+        </w:rPr>
+        <w:fldChar w:fldCharType="begin"/>
+      </w:r>
+      <w:r>
+        <w:rPr>
+          <w:rFonts w:asciiTheme="majorHAnsi" w:hAnsiTheme="majorHAnsi" w:cstheme="majorHAnsi"/>
+        </w:rPr>
+        <w:instrText xml:space="preserve"> REF _Ref13568608 \w \h </w:instrText>
+      </w:r>
+      <w:r>
+        <w:rPr>
+          <w:rFonts w:asciiTheme="majorHAnsi" w:hAnsiTheme="majorHAnsi" w:cstheme="majorHAnsi"/>
+        </w:rPr>
+      </w:r>
+      <w:r>
+        <w:rPr>
+          <w:rFonts w:asciiTheme="majorHAnsi" w:hAnsiTheme="majorHAnsi" w:cstheme="majorHAnsi"/>
+        </w:rPr>
+        <w:fldChar w:fldCharType="separate"/>
+      </w:r>
+      <w:r>
+        <w:rPr>
+          <w:rFonts w:asciiTheme="majorHAnsi" w:hAnsiTheme="majorHAnsi" w:cstheme="majorHAnsi"/>
+        </w:rPr>
+        <w:t>3.4.4</w:t>
+      </w:r>
+      <w:r>
+        <w:rPr>
+          <w:rFonts w:asciiTheme="majorHAnsi" w:hAnsiTheme="majorHAnsi" w:cstheme="majorHAnsi"/>
+        </w:rPr>
+        <w:fldChar w:fldCharType="end"/>
+      </w:r>
+      <w:r>
+        <w:rPr>
+          <w:rFonts w:asciiTheme="majorHAnsi" w:hAnsiTheme="majorHAnsi" w:cstheme="majorHAnsi"/>
+        </w:rPr>
+        <w:t xml:space="preserve"> for a full description of a hardware fault statement.</w:t>
+      </w:r>
+    </w:p>
+    <w:p>
+      <w:pPr>
+        <w:rPr>
+          <w:rFonts w:asciiTheme="majorHAnsi" w:hAnsiTheme="majorHAnsi" w:cstheme="majorHAnsi"/>
+        </w:rPr>
+      </w:pPr>
+    </w:p>
+    <w:p>
+      <w:pPr>
+        <w:pStyle w:val="Heading4"/>
+      </w:pPr>
+      <w:bookmarkStart w:id="93" w:name="_Ref13578891"/>
+      <w:bookmarkStart w:id="94" w:name="_Toc20656754"/>
+      <w:r>
+        <w:t>Safety Eq</w:t>
+      </w:r>
+      <w:r>
+        <w:t>uation</w:t>
+      </w:r>
+      <w:r>
+        <w:t xml:space="preserve"> Statement</w:t>
+      </w:r>
+      <w:r>
+        <w:t>s</w:t>
+      </w:r>
       <w:bookmarkEnd w:id="93"/>
-    </w:p>
-    <w:p>
-      <w:pPr>
-        <w:rPr>
-          <w:rFonts w:asciiTheme="majorHAnsi" w:hAnsiTheme="majorHAnsi" w:cstheme="majorHAnsi"/>
-        </w:rPr>
-      </w:pPr>
-      <w:r>
-        <w:rPr>
-          <w:rFonts w:asciiTheme="majorHAnsi" w:hAnsiTheme="majorHAnsi" w:cstheme="majorHAnsi"/>
-        </w:rPr>
-        <w:t>In terms of the fault analysis, this equates to the following. If the shutoff valve fails (“</w:t>
-      </w:r>
-      <w:r>
-        <w:rPr>
-          <w:rFonts w:asciiTheme="majorHAnsi" w:hAnsiTheme="majorHAnsi" w:cstheme="majorHAnsi"/>
-          <w:i/>
-        </w:rPr>
-        <w:t>valve_failed@shutoff</w:t>
-      </w:r>
-      <w:r>
-        <w:rPr>
-          <w:rFonts w:asciiTheme="majorHAnsi" w:hAnsiTheme="majorHAnsi" w:cstheme="majorHAnsi"/>
-        </w:rPr>
-        <w:t>”), the selector valve on the blue line also will fail – regardless of connection ports</w:t>
-      </w:r>
-      <w:r>
-        <w:rPr>
-          <w:rFonts w:asciiTheme="majorHAnsi" w:hAnsiTheme="majorHAnsi" w:cstheme="majorHAnsi"/>
-        </w:rPr>
-        <w:t xml:space="preserve"> or the type of analysis run</w:t>
-      </w:r>
-      <w:r>
-        <w:rPr>
-          <w:rFonts w:asciiTheme="majorHAnsi" w:hAnsiTheme="majorHAnsi" w:cstheme="majorHAnsi"/>
-        </w:rPr>
-        <w:t xml:space="preserve">. The shutoff valve fault is a common cause occurrence for the selector valve failure. In any probabilistic analyses or max fault analyses, this selector valve fault comes for free, so to speak. </w:t>
-      </w:r>
-    </w:p>
-    <w:p>
-      <w:pPr>
-        <w:rPr>
-          <w:rFonts w:asciiTheme="majorHAnsi" w:hAnsiTheme="majorHAnsi" w:cstheme="majorHAnsi"/>
-        </w:rPr>
-      </w:pPr>
-      <w:r>
-        <w:rPr>
-          <w:rFonts w:asciiTheme="majorHAnsi" w:hAnsiTheme="majorHAnsi" w:cstheme="majorHAnsi"/>
-        </w:rPr>
-        <w:t xml:space="preserve">In order to use a propagate-from statement, </w:t>
-      </w:r>
-      <w:r>
-        <w:rPr>
-          <w:rFonts w:asciiTheme="majorHAnsi" w:hAnsiTheme="majorHAnsi" w:cstheme="majorHAnsi"/>
-        </w:rPr>
-        <w:t>the source fault must be a hardware fault</w:t>
-      </w:r>
-      <w:r>
-        <w:rPr>
-          <w:rFonts w:asciiTheme="majorHAnsi" w:hAnsiTheme="majorHAnsi" w:cstheme="majorHAnsi"/>
-        </w:rPr>
-        <w:t xml:space="preserve">. See Section </w:t>
-      </w:r>
-      <w:r>
-        <w:rPr>
-          <w:rFonts w:asciiTheme="majorHAnsi" w:hAnsiTheme="majorHAnsi" w:cstheme="majorHAnsi"/>
-        </w:rPr>
-        <w:fldChar w:fldCharType="begin"/>
-      </w:r>
-      <w:r>
-        <w:rPr>
-          <w:rFonts w:asciiTheme="majorHAnsi" w:hAnsiTheme="majorHAnsi" w:cstheme="majorHAnsi"/>
-        </w:rPr>
-        <w:instrText xml:space="preserve"> REF _Ref13568608 \w \h </w:instrText>
-      </w:r>
-      <w:r>
-        <w:rPr>
-          <w:rFonts w:asciiTheme="majorHAnsi" w:hAnsiTheme="majorHAnsi" w:cstheme="majorHAnsi"/>
-        </w:rPr>
-      </w:r>
-      <w:r>
-        <w:rPr>
-          <w:rFonts w:asciiTheme="majorHAnsi" w:hAnsiTheme="majorHAnsi" w:cstheme="majorHAnsi"/>
-        </w:rPr>
-        <w:fldChar w:fldCharType="separate"/>
-      </w:r>
-      <w:r>
-        <w:rPr>
-          <w:rFonts w:asciiTheme="majorHAnsi" w:hAnsiTheme="majorHAnsi" w:cstheme="majorHAnsi"/>
-        </w:rPr>
-        <w:t>3.4.4</w:t>
-      </w:r>
-      <w:r>
-        <w:rPr>
-          <w:rFonts w:asciiTheme="majorHAnsi" w:hAnsiTheme="majorHAnsi" w:cstheme="majorHAnsi"/>
-        </w:rPr>
-        <w:fldChar w:fldCharType="end"/>
-      </w:r>
-      <w:r>
-        <w:rPr>
-          <w:rFonts w:asciiTheme="majorHAnsi" w:hAnsiTheme="majorHAnsi" w:cstheme="majorHAnsi"/>
-        </w:rPr>
-        <w:t xml:space="preserve"> for a full description of a hardware fault statement.</w:t>
-      </w:r>
-    </w:p>
-    <w:p>
-      <w:pPr>
-        <w:rPr>
-          <w:rFonts w:asciiTheme="majorHAnsi" w:hAnsiTheme="majorHAnsi" w:cstheme="majorHAnsi"/>
-        </w:rPr>
-      </w:pPr>
-    </w:p>
-    <w:p>
-      <w:pPr>
-        <w:pStyle w:val="Heading4"/>
-      </w:pPr>
-      <w:bookmarkStart w:id="94" w:name="_Ref13578891"/>
-      <w:bookmarkStart w:id="95" w:name="_Toc20656754"/>
-      <w:r>
-        <w:t>Safety Eq</w:t>
-      </w:r>
-      <w:r>
+      <w:bookmarkEnd w:id="94"/>
+    </w:p>
+    <w:p>
+      <w:pPr>
+        <w:rPr>
+          <w:rFonts w:asciiTheme="majorHAnsi" w:hAnsiTheme="majorHAnsi"/>
+        </w:rPr>
+      </w:pPr>
+      <w:r>
+        <w:rPr>
+          <w:rFonts w:asciiTheme="majorHAnsi" w:hAnsiTheme="majorHAnsi"/>
+        </w:rPr>
+        <w:t>To allow flexibility in assigning failure values, various kinds of equation statements are defined for the Safety Annex. This extends the AGREE eq</w:t>
+      </w:r>
+      <w:r>
+        <w:rPr>
+          <w:rFonts w:asciiTheme="majorHAnsi" w:hAnsiTheme="majorHAnsi"/>
+        </w:rPr>
         <w:t>uation</w:t>
       </w:r>
       <w:r>
-        <w:t xml:space="preserve"> Statement</w:t>
-      </w:r>
-      <w:r>
-        <w:t>s</w:t>
-      </w:r>
-      <w:bookmarkEnd w:id="94"/>
+        <w:rPr>
+          <w:rFonts w:asciiTheme="majorHAnsi" w:hAnsiTheme="majorHAnsi"/>
+        </w:rPr>
+        <w:t xml:space="preserve"> statement by adding three new kinds of equations. </w:t>
+      </w:r>
+    </w:p>
+    <w:p>
+      <w:pPr>
+        <w:rPr>
+          <w:rFonts w:asciiTheme="majorHAnsi" w:hAnsiTheme="majorHAnsi"/>
+        </w:rPr>
+      </w:pPr>
+    </w:p>
+    <w:p>
+      <w:pPr>
+        <w:pStyle w:val="Heading5"/>
+      </w:pPr>
+      <w:bookmarkStart w:id="95" w:name="_Ref13578854"/>
+      <w:bookmarkStart w:id="96" w:name="_Toc20656755"/>
+      <w:r>
+        <w:t>Eq Statements</w:t>
+      </w:r>
       <w:bookmarkEnd w:id="95"/>
-    </w:p>
-    <w:p>
-      <w:pPr>
-        <w:rPr>
-          <w:rFonts w:asciiTheme="majorHAnsi" w:hAnsiTheme="majorHAnsi"/>
-        </w:rPr>
-      </w:pPr>
-      <w:r>
-        <w:rPr>
-          <w:rFonts w:asciiTheme="majorHAnsi" w:hAnsiTheme="majorHAnsi"/>
-        </w:rPr>
-        <w:t>To allow flexibility in assigning failure values, various kinds of equation statements are defined for the Safety Annex. This extends the AGREE eq</w:t>
-      </w:r>
-      <w:r>
-        <w:rPr>
-          <w:rFonts w:asciiTheme="majorHAnsi" w:hAnsiTheme="majorHAnsi"/>
-        </w:rPr>
-        <w:t>uation</w:t>
-      </w:r>
-      <w:r>
-        <w:rPr>
-          <w:rFonts w:asciiTheme="majorHAnsi" w:hAnsiTheme="majorHAnsi"/>
-        </w:rPr>
-        <w:t xml:space="preserve"> statement by adding three new kinds of equations. </w:t>
-      </w:r>
-    </w:p>
-    <w:p>
-      <w:pPr>
-        <w:rPr>
-          <w:rFonts w:asciiTheme="majorHAnsi" w:hAnsiTheme="majorHAnsi"/>
-        </w:rPr>
-      </w:pPr>
-    </w:p>
-    <w:p>
-      <w:pPr>
-        <w:pStyle w:val="Heading5"/>
-      </w:pPr>
-      <w:bookmarkStart w:id="96" w:name="_Ref13578854"/>
-      <w:bookmarkStart w:id="97" w:name="_Toc20656755"/>
-      <w:r>
-        <w:t>Eq Statements</w:t>
-      </w:r>
       <w:bookmarkEnd w:id="96"/>
-      <w:bookmarkEnd w:id="97"/>
     </w:p>
     <w:p>
       <w:pPr>
@@ -32899,13 +32920,13 @@
       <w:pPr>
         <w:pStyle w:val="Heading3"/>
       </w:pPr>
-      <w:bookmarkStart w:id="98" w:name="_Ref13579337"/>
-      <w:bookmarkStart w:id="99" w:name="_Toc20656756"/>
+      <w:bookmarkStart w:id="97" w:name="_Ref13579337"/>
+      <w:bookmarkStart w:id="98" w:name="_Toc20656756"/>
       <w:r>
         <w:t>Analysis Statement</w:t>
       </w:r>
+      <w:bookmarkEnd w:id="97"/>
       <w:bookmarkEnd w:id="98"/>
-      <w:bookmarkEnd w:id="99"/>
     </w:p>
     <w:p>
       <w:pPr>
@@ -33296,11 +33317,11 @@
       <w:pPr>
         <w:pStyle w:val="Heading4"/>
       </w:pPr>
-      <w:bookmarkStart w:id="100" w:name="_Toc20656757"/>
+      <w:bookmarkStart w:id="99" w:name="_Toc20656757"/>
       <w:r>
         <w:t>Max N Faults Analysis</w:t>
       </w:r>
-      <w:bookmarkEnd w:id="100"/>
+      <w:bookmarkEnd w:id="99"/>
     </w:p>
     <w:p>
       <w:pPr>
@@ -33798,13 +33819,13 @@
       <w:pPr>
         <w:pStyle w:val="Heading4"/>
       </w:pPr>
-      <w:bookmarkStart w:id="101" w:name="_Ref509393241"/>
-      <w:bookmarkStart w:id="102" w:name="_Toc20656758"/>
+      <w:bookmarkStart w:id="100" w:name="_Ref509393241"/>
+      <w:bookmarkStart w:id="101" w:name="_Toc20656758"/>
       <w:r>
         <w:t>Probabilistic Analysis</w:t>
       </w:r>
+      <w:bookmarkEnd w:id="100"/>
       <w:bookmarkEnd w:id="101"/>
-      <w:bookmarkEnd w:id="102"/>
     </w:p>
     <w:p>
       <w:pPr>
@@ -34138,9 +34159,9 @@
           <w:szCs w:val="24"/>
         </w:rPr>
       </w:pPr>
-      <w:bookmarkStart w:id="103" w:name="_Ref509392111"/>
-      <w:bookmarkStart w:id="104" w:name="_Toc509494723"/>
-      <w:bookmarkStart w:id="105" w:name="_Toc20656824"/>
+      <w:bookmarkStart w:id="102" w:name="_Ref509392111"/>
+      <w:bookmarkStart w:id="103" w:name="_Toc509494723"/>
+      <w:bookmarkStart w:id="104" w:name="_Toc20656824"/>
       <w:r>
         <w:rPr>
           <w:sz w:val="24"/>
@@ -34184,7 +34205,7 @@
         </w:rPr>
         <w:fldChar w:fldCharType="end"/>
       </w:r>
-      <w:bookmarkEnd w:id="103"/>
+      <w:bookmarkEnd w:id="102"/>
       <w:r>
         <w:rPr>
           <w:sz w:val="24"/>
@@ -34192,8 +34213,8 @@
         </w:rPr>
         <w:t>: Probability Threshold Example</w:t>
       </w:r>
+      <w:bookmarkEnd w:id="103"/>
       <w:bookmarkEnd w:id="104"/>
-      <w:bookmarkEnd w:id="105"/>
     </w:p>
     <w:p>
       <w:pPr>
@@ -34518,13 +34539,13 @@
       <w:pPr>
         <w:pStyle w:val="Heading3"/>
       </w:pPr>
-      <w:bookmarkStart w:id="106" w:name="_Ref18580357"/>
-      <w:bookmarkStart w:id="107" w:name="_Toc20656759"/>
+      <w:bookmarkStart w:id="105" w:name="_Ref18580357"/>
+      <w:bookmarkStart w:id="106" w:name="_Toc20656759"/>
       <w:r>
         <w:t>Fault Activation Statement</w:t>
       </w:r>
+      <w:bookmarkEnd w:id="105"/>
       <w:bookmarkEnd w:id="106"/>
-      <w:bookmarkEnd w:id="107"/>
     </w:p>
     <w:p>
       <w:pPr>
@@ -34863,15 +34884,15 @@
       <w:pPr>
         <w:pStyle w:val="Heading3"/>
       </w:pPr>
-      <w:bookmarkStart w:id="108" w:name="_Ref13568608"/>
-      <w:bookmarkStart w:id="109" w:name="_Ref13568627"/>
-      <w:bookmarkStart w:id="110" w:name="_Toc20656760"/>
+      <w:bookmarkStart w:id="107" w:name="_Ref13568608"/>
+      <w:bookmarkStart w:id="108" w:name="_Ref13568627"/>
+      <w:bookmarkStart w:id="109" w:name="_Toc20656760"/>
       <w:r>
         <w:t>Hardware Fault Statement</w:t>
       </w:r>
+      <w:bookmarkEnd w:id="107"/>
       <w:bookmarkEnd w:id="108"/>
       <w:bookmarkEnd w:id="109"/>
-      <w:bookmarkEnd w:id="110"/>
     </w:p>
     <w:p>
       <w:pPr>
@@ -35448,10 +35469,10 @@
           <w:szCs w:val="24"/>
         </w:rPr>
       </w:pPr>
-      <w:bookmarkStart w:id="111" w:name="_Ref509393185"/>
-      <w:bookmarkStart w:id="112" w:name="_Toc509494724"/>
-      <w:bookmarkStart w:id="113" w:name="_Ref14865028"/>
-      <w:bookmarkStart w:id="114" w:name="_Toc20656825"/>
+      <w:bookmarkStart w:id="110" w:name="_Ref509393185"/>
+      <w:bookmarkStart w:id="111" w:name="_Toc509494724"/>
+      <w:bookmarkStart w:id="112" w:name="_Ref14865028"/>
+      <w:bookmarkStart w:id="113" w:name="_Toc20656825"/>
       <w:r>
         <w:rPr>
           <w:sz w:val="24"/>
@@ -35495,7 +35516,7 @@
         </w:rPr>
         <w:fldChar w:fldCharType="end"/>
       </w:r>
-      <w:bookmarkEnd w:id="111"/>
+      <w:bookmarkEnd w:id="110"/>
       <w:r>
         <w:rPr>
           <w:sz w:val="24"/>
@@ -35503,9 +35524,9 @@
         </w:rPr>
         <w:t>: Hardware Fault Statement</w:t>
       </w:r>
+      <w:bookmarkEnd w:id="111"/>
       <w:bookmarkEnd w:id="112"/>
       <w:bookmarkEnd w:id="113"/>
-      <w:bookmarkEnd w:id="114"/>
     </w:p>
     <w:p>
       <w:pPr>
@@ -36406,192 +36427,192 @@
       <w:pPr>
         <w:pStyle w:val="Heading4"/>
       </w:pPr>
-      <w:bookmarkStart w:id="115" w:name="_Toc20656761"/>
+      <w:bookmarkStart w:id="114" w:name="_Toc20656761"/>
       <w:r>
         <w:t>Duration</w:t>
       </w:r>
       <w:r>
         <w:t>, Probability, and Propagation-Type Statements</w:t>
       </w:r>
+      <w:bookmarkEnd w:id="114"/>
+    </w:p>
+    <w:p>
+      <w:pPr>
+        <w:rPr>
+          <w:rFonts w:asciiTheme="majorHAnsi" w:hAnsiTheme="majorHAnsi"/>
+        </w:rPr>
+      </w:pPr>
+      <w:r>
+        <w:rPr>
+          <w:rFonts w:asciiTheme="majorHAnsi" w:hAnsiTheme="majorHAnsi"/>
+        </w:rPr>
+        <w:t>For the descriptions of the Duration, Probability, and Propagation-Type statements in Hardware Fault Statement</w:t>
+      </w:r>
+      <w:r>
+        <w:rPr>
+          <w:rFonts w:asciiTheme="majorHAnsi" w:hAnsiTheme="majorHAnsi"/>
+        </w:rPr>
+        <w:t>s</w:t>
+      </w:r>
+      <w:r>
+        <w:rPr>
+          <w:rFonts w:asciiTheme="majorHAnsi" w:hAnsiTheme="majorHAnsi"/>
+        </w:rPr>
+        <w:t xml:space="preserve">, please refer to sections </w:t>
+      </w:r>
+      <w:r>
+        <w:rPr>
+          <w:rFonts w:asciiTheme="majorHAnsi" w:hAnsiTheme="majorHAnsi"/>
+        </w:rPr>
+        <w:fldChar w:fldCharType="begin"/>
+      </w:r>
+      <w:r>
+        <w:rPr>
+          <w:rFonts w:asciiTheme="majorHAnsi" w:hAnsiTheme="majorHAnsi"/>
+        </w:rPr>
+        <w:instrText xml:space="preserve"> REF _Ref13575744 \r \h </w:instrText>
+      </w:r>
+      <w:r>
+        <w:rPr>
+          <w:rFonts w:asciiTheme="majorHAnsi" w:hAnsiTheme="majorHAnsi"/>
+        </w:rPr>
+      </w:r>
+      <w:r>
+        <w:rPr>
+          <w:rFonts w:asciiTheme="majorHAnsi" w:hAnsiTheme="majorHAnsi"/>
+        </w:rPr>
+        <w:fldChar w:fldCharType="separate"/>
+      </w:r>
+      <w:r>
+        <w:rPr>
+          <w:rFonts w:asciiTheme="majorHAnsi" w:hAnsiTheme="majorHAnsi"/>
+        </w:rPr>
+        <w:t>3.4.1.3</w:t>
+      </w:r>
+      <w:r>
+        <w:rPr>
+          <w:rFonts w:asciiTheme="majorHAnsi" w:hAnsiTheme="majorHAnsi"/>
+        </w:rPr>
+        <w:fldChar w:fldCharType="end"/>
+      </w:r>
+      <w:r>
+        <w:rPr>
+          <w:rFonts w:asciiTheme="majorHAnsi" w:hAnsiTheme="majorHAnsi"/>
+        </w:rPr>
+        <w:t xml:space="preserve">, </w:t>
+      </w:r>
+      <w:r>
+        <w:rPr>
+          <w:rFonts w:asciiTheme="majorHAnsi" w:hAnsiTheme="majorHAnsi"/>
+        </w:rPr>
+        <w:fldChar w:fldCharType="begin"/>
+      </w:r>
+      <w:r>
+        <w:rPr>
+          <w:rFonts w:asciiTheme="majorHAnsi" w:hAnsiTheme="majorHAnsi"/>
+        </w:rPr>
+        <w:instrText xml:space="preserve"> REF _Ref13575723 \r \h </w:instrText>
+      </w:r>
+      <w:r>
+        <w:rPr>
+          <w:rFonts w:asciiTheme="majorHAnsi" w:hAnsiTheme="majorHAnsi"/>
+        </w:rPr>
+      </w:r>
+      <w:r>
+        <w:rPr>
+          <w:rFonts w:asciiTheme="majorHAnsi" w:hAnsiTheme="majorHAnsi"/>
+        </w:rPr>
+        <w:fldChar w:fldCharType="separate"/>
+      </w:r>
+      <w:r>
+        <w:rPr>
+          <w:rFonts w:asciiTheme="majorHAnsi" w:hAnsiTheme="majorHAnsi"/>
+        </w:rPr>
+        <w:t>3.4.1.4</w:t>
+      </w:r>
+      <w:r>
+        <w:rPr>
+          <w:rFonts w:asciiTheme="majorHAnsi" w:hAnsiTheme="majorHAnsi"/>
+        </w:rPr>
+        <w:fldChar w:fldCharType="end"/>
+      </w:r>
+      <w:r>
+        <w:rPr>
+          <w:rFonts w:asciiTheme="majorHAnsi" w:hAnsiTheme="majorHAnsi"/>
+        </w:rPr>
+        <w:t xml:space="preserve">, </w:t>
+      </w:r>
+      <w:r>
+        <w:rPr>
+          <w:rFonts w:asciiTheme="majorHAnsi" w:hAnsiTheme="majorHAnsi"/>
+        </w:rPr>
+        <w:t xml:space="preserve">and </w:t>
+      </w:r>
+      <w:r>
+        <w:rPr>
+          <w:rFonts w:asciiTheme="majorHAnsi" w:hAnsiTheme="majorHAnsi"/>
+        </w:rPr>
+        <w:fldChar w:fldCharType="begin"/>
+      </w:r>
+      <w:r>
+        <w:rPr>
+          <w:rFonts w:asciiTheme="majorHAnsi" w:hAnsiTheme="majorHAnsi"/>
+        </w:rPr>
+        <w:instrText xml:space="preserve"> REF _Ref13575755 \r \h </w:instrText>
+      </w:r>
+      <w:r>
+        <w:rPr>
+          <w:rFonts w:asciiTheme="majorHAnsi" w:hAnsiTheme="majorHAnsi"/>
+        </w:rPr>
+      </w:r>
+      <w:r>
+        <w:rPr>
+          <w:rFonts w:asciiTheme="majorHAnsi" w:hAnsiTheme="majorHAnsi"/>
+        </w:rPr>
+        <w:fldChar w:fldCharType="separate"/>
+      </w:r>
+      <w:r>
+        <w:rPr>
+          <w:rFonts w:asciiTheme="majorHAnsi" w:hAnsiTheme="majorHAnsi"/>
+        </w:rPr>
+        <w:t>3.4.1.5</w:t>
+      </w:r>
+      <w:r>
+        <w:rPr>
+          <w:rFonts w:asciiTheme="majorHAnsi" w:hAnsiTheme="majorHAnsi"/>
+        </w:rPr>
+        <w:fldChar w:fldCharType="end"/>
+      </w:r>
+      <w:r>
+        <w:rPr>
+          <w:rFonts w:asciiTheme="majorHAnsi" w:hAnsiTheme="majorHAnsi"/>
+        </w:rPr>
+        <w:t>. The syntax and explanations are i</w:t>
+      </w:r>
+      <w:r>
+        <w:rPr>
+          <w:rFonts w:asciiTheme="majorHAnsi" w:hAnsiTheme="majorHAnsi"/>
+        </w:rPr>
+        <w:t>dentical in both independent and dependent faults</w:t>
+      </w:r>
+      <w:r>
+        <w:rPr>
+          <w:rFonts w:asciiTheme="majorHAnsi" w:hAnsiTheme="majorHAnsi"/>
+        </w:rPr>
+        <w:t xml:space="preserve">. </w:t>
+      </w:r>
+    </w:p>
+    <w:p>
+      <w:pPr>
+        <w:pStyle w:val="Heading1"/>
+      </w:pPr>
+      <w:bookmarkStart w:id="115" w:name="_Ref20635796"/>
+      <w:bookmarkStart w:id="116" w:name="_Toc20656762"/>
+      <w:r>
+        <w:t>Library and Custom Made Fault Nodes</w:t>
+      </w:r>
       <w:bookmarkEnd w:id="115"/>
-    </w:p>
-    <w:p>
-      <w:pPr>
-        <w:rPr>
-          <w:rFonts w:asciiTheme="majorHAnsi" w:hAnsiTheme="majorHAnsi"/>
-        </w:rPr>
-      </w:pPr>
-      <w:r>
-        <w:rPr>
-          <w:rFonts w:asciiTheme="majorHAnsi" w:hAnsiTheme="majorHAnsi"/>
-        </w:rPr>
-        <w:t>For the descriptions of the Duration, Probability, and Propagation-Type statements in Hardware Fault Statement</w:t>
-      </w:r>
-      <w:r>
-        <w:rPr>
-          <w:rFonts w:asciiTheme="majorHAnsi" w:hAnsiTheme="majorHAnsi"/>
-        </w:rPr>
-        <w:t>s</w:t>
-      </w:r>
-      <w:r>
-        <w:rPr>
-          <w:rFonts w:asciiTheme="majorHAnsi" w:hAnsiTheme="majorHAnsi"/>
-        </w:rPr>
-        <w:t xml:space="preserve">, please refer to sections </w:t>
-      </w:r>
-      <w:r>
-        <w:rPr>
-          <w:rFonts w:asciiTheme="majorHAnsi" w:hAnsiTheme="majorHAnsi"/>
-        </w:rPr>
-        <w:fldChar w:fldCharType="begin"/>
-      </w:r>
-      <w:r>
-        <w:rPr>
-          <w:rFonts w:asciiTheme="majorHAnsi" w:hAnsiTheme="majorHAnsi"/>
-        </w:rPr>
-        <w:instrText xml:space="preserve"> REF _Ref13575744 \r \h </w:instrText>
-      </w:r>
-      <w:r>
-        <w:rPr>
-          <w:rFonts w:asciiTheme="majorHAnsi" w:hAnsiTheme="majorHAnsi"/>
-        </w:rPr>
-      </w:r>
-      <w:r>
-        <w:rPr>
-          <w:rFonts w:asciiTheme="majorHAnsi" w:hAnsiTheme="majorHAnsi"/>
-        </w:rPr>
-        <w:fldChar w:fldCharType="separate"/>
-      </w:r>
-      <w:r>
-        <w:rPr>
-          <w:rFonts w:asciiTheme="majorHAnsi" w:hAnsiTheme="majorHAnsi"/>
-        </w:rPr>
-        <w:t>3.4.1.3</w:t>
-      </w:r>
-      <w:r>
-        <w:rPr>
-          <w:rFonts w:asciiTheme="majorHAnsi" w:hAnsiTheme="majorHAnsi"/>
-        </w:rPr>
-        <w:fldChar w:fldCharType="end"/>
-      </w:r>
-      <w:r>
-        <w:rPr>
-          <w:rFonts w:asciiTheme="majorHAnsi" w:hAnsiTheme="majorHAnsi"/>
-        </w:rPr>
-        <w:t xml:space="preserve">, </w:t>
-      </w:r>
-      <w:r>
-        <w:rPr>
-          <w:rFonts w:asciiTheme="majorHAnsi" w:hAnsiTheme="majorHAnsi"/>
-        </w:rPr>
-        <w:fldChar w:fldCharType="begin"/>
-      </w:r>
-      <w:r>
-        <w:rPr>
-          <w:rFonts w:asciiTheme="majorHAnsi" w:hAnsiTheme="majorHAnsi"/>
-        </w:rPr>
-        <w:instrText xml:space="preserve"> REF _Ref13575723 \r \h </w:instrText>
-      </w:r>
-      <w:r>
-        <w:rPr>
-          <w:rFonts w:asciiTheme="majorHAnsi" w:hAnsiTheme="majorHAnsi"/>
-        </w:rPr>
-      </w:r>
-      <w:r>
-        <w:rPr>
-          <w:rFonts w:asciiTheme="majorHAnsi" w:hAnsiTheme="majorHAnsi"/>
-        </w:rPr>
-        <w:fldChar w:fldCharType="separate"/>
-      </w:r>
-      <w:r>
-        <w:rPr>
-          <w:rFonts w:asciiTheme="majorHAnsi" w:hAnsiTheme="majorHAnsi"/>
-        </w:rPr>
-        <w:t>3.4.1.4</w:t>
-      </w:r>
-      <w:r>
-        <w:rPr>
-          <w:rFonts w:asciiTheme="majorHAnsi" w:hAnsiTheme="majorHAnsi"/>
-        </w:rPr>
-        <w:fldChar w:fldCharType="end"/>
-      </w:r>
-      <w:r>
-        <w:rPr>
-          <w:rFonts w:asciiTheme="majorHAnsi" w:hAnsiTheme="majorHAnsi"/>
-        </w:rPr>
-        <w:t xml:space="preserve">, </w:t>
-      </w:r>
-      <w:r>
-        <w:rPr>
-          <w:rFonts w:asciiTheme="majorHAnsi" w:hAnsiTheme="majorHAnsi"/>
-        </w:rPr>
-        <w:t xml:space="preserve">and </w:t>
-      </w:r>
-      <w:r>
-        <w:rPr>
-          <w:rFonts w:asciiTheme="majorHAnsi" w:hAnsiTheme="majorHAnsi"/>
-        </w:rPr>
-        <w:fldChar w:fldCharType="begin"/>
-      </w:r>
-      <w:r>
-        <w:rPr>
-          <w:rFonts w:asciiTheme="majorHAnsi" w:hAnsiTheme="majorHAnsi"/>
-        </w:rPr>
-        <w:instrText xml:space="preserve"> REF _Ref13575755 \r \h </w:instrText>
-      </w:r>
-      <w:r>
-        <w:rPr>
-          <w:rFonts w:asciiTheme="majorHAnsi" w:hAnsiTheme="majorHAnsi"/>
-        </w:rPr>
-      </w:r>
-      <w:r>
-        <w:rPr>
-          <w:rFonts w:asciiTheme="majorHAnsi" w:hAnsiTheme="majorHAnsi"/>
-        </w:rPr>
-        <w:fldChar w:fldCharType="separate"/>
-      </w:r>
-      <w:r>
-        <w:rPr>
-          <w:rFonts w:asciiTheme="majorHAnsi" w:hAnsiTheme="majorHAnsi"/>
-        </w:rPr>
-        <w:t>3.4.1.5</w:t>
-      </w:r>
-      <w:r>
-        <w:rPr>
-          <w:rFonts w:asciiTheme="majorHAnsi" w:hAnsiTheme="majorHAnsi"/>
-        </w:rPr>
-        <w:fldChar w:fldCharType="end"/>
-      </w:r>
-      <w:r>
-        <w:rPr>
-          <w:rFonts w:asciiTheme="majorHAnsi" w:hAnsiTheme="majorHAnsi"/>
-        </w:rPr>
-        <w:t>. The syntax and explanations are i</w:t>
-      </w:r>
-      <w:r>
-        <w:rPr>
-          <w:rFonts w:asciiTheme="majorHAnsi" w:hAnsiTheme="majorHAnsi"/>
-        </w:rPr>
-        <w:t>dentical in both independent and dependent faults</w:t>
-      </w:r>
-      <w:r>
-        <w:rPr>
-          <w:rFonts w:asciiTheme="majorHAnsi" w:hAnsiTheme="majorHAnsi"/>
-        </w:rPr>
-        <w:t xml:space="preserve">. </w:t>
-      </w:r>
-    </w:p>
-    <w:p>
-      <w:pPr>
-        <w:pStyle w:val="Heading1"/>
-      </w:pPr>
-      <w:bookmarkStart w:id="116" w:name="_Ref20635796"/>
-      <w:bookmarkStart w:id="117" w:name="_Toc20656762"/>
-      <w:r>
-        <w:t>Library and Custom Made Fault Nodes</w:t>
-      </w:r>
       <w:bookmarkEnd w:id="116"/>
-      <w:bookmarkEnd w:id="117"/>
     </w:p>
     <w:p>
       <w:pPr>
@@ -37005,11 +37026,11 @@
       <w:pPr>
         <w:pStyle w:val="Heading2"/>
       </w:pPr>
-      <w:bookmarkStart w:id="118" w:name="_Toc20656763"/>
+      <w:bookmarkStart w:id="117" w:name="_Toc20656763"/>
       <w:r>
         <w:t>Nondeterministic Failure Values</w:t>
       </w:r>
-      <w:bookmarkEnd w:id="118"/>
+      <w:bookmarkEnd w:id="117"/>
     </w:p>
     <w:p>
       <w:pPr>
@@ -37287,13 +37308,13 @@
       <w:pPr>
         <w:pStyle w:val="Heading2"/>
       </w:pPr>
-      <w:bookmarkStart w:id="119" w:name="_Ref20576661"/>
-      <w:bookmarkStart w:id="120" w:name="_Toc20656764"/>
+      <w:bookmarkStart w:id="118" w:name="_Ref20576661"/>
+      <w:bookmarkStart w:id="119" w:name="_Toc20656764"/>
       <w:r>
         <w:t>Nested Data Structures</w:t>
       </w:r>
+      <w:bookmarkEnd w:id="118"/>
       <w:bookmarkEnd w:id="119"/>
-      <w:bookmarkEnd w:id="120"/>
     </w:p>
     <w:p>
       <w:pPr>
@@ -37667,114 +37688,114 @@
       <w:pPr>
         <w:pStyle w:val="Heading1"/>
       </w:pPr>
-      <w:bookmarkStart w:id="121" w:name="_Ref18579563"/>
-      <w:bookmarkStart w:id="122" w:name="_Toc20656765"/>
+      <w:bookmarkStart w:id="120" w:name="_Ref18579563"/>
+      <w:bookmarkStart w:id="121" w:name="_Toc20656765"/>
       <w:r>
         <w:t>In Depth Examples</w:t>
       </w:r>
+      <w:bookmarkEnd w:id="120"/>
       <w:bookmarkEnd w:id="121"/>
+    </w:p>
+    <w:p>
+      <w:r>
+        <w:rPr>
+          <w:rFonts w:asciiTheme="majorHAnsi" w:hAnsiTheme="majorHAnsi"/>
+        </w:rPr>
+        <w:t xml:space="preserve">In this section, examples are presented </w:t>
+      </w:r>
+      <w:r>
+        <w:rPr>
+          <w:rFonts w:asciiTheme="majorHAnsi" w:hAnsiTheme="majorHAnsi"/>
+        </w:rPr>
+        <w:t xml:space="preserve">to show how more complex fault models can be built and how to run and view the analysis results. The first example </w:t>
+      </w:r>
+      <w:r>
+        <w:rPr>
+          <w:rFonts w:asciiTheme="majorHAnsi" w:hAnsiTheme="majorHAnsi"/>
+        </w:rPr>
+        <w:t xml:space="preserve">is a sensor system which utilizes symmetric faults in the fault model. The second example shows a </w:t>
+      </w:r>
+      <w:r>
+        <w:rPr>
+          <w:rFonts w:asciiTheme="majorHAnsi" w:hAnsiTheme="majorHAnsi"/>
+        </w:rPr>
+        <w:t>Byzantine problem and it</w:t>
+      </w:r>
+      <w:r>
+        <w:rPr>
+          <w:rFonts w:asciiTheme="majorHAnsi" w:hAnsiTheme="majorHAnsi"/>
+        </w:rPr>
+        <w:t xml:space="preserve">s corresponding </w:t>
+      </w:r>
+      <w:r>
+        <w:rPr>
+          <w:rFonts w:asciiTheme="majorHAnsi" w:hAnsiTheme="majorHAnsi"/>
+        </w:rPr>
+        <w:t xml:space="preserve">mitigation. Both of these examples </w:t>
+      </w:r>
+      <w:r>
+        <w:rPr>
+          <w:rFonts w:asciiTheme="majorHAnsi" w:hAnsiTheme="majorHAnsi"/>
+        </w:rPr>
+        <w:t>can be</w:t>
+      </w:r>
+      <w:r>
+        <w:rPr>
+          <w:rFonts w:asciiTheme="majorHAnsi" w:hAnsiTheme="majorHAnsi"/>
+        </w:rPr>
+        <w:t xml:space="preserve"> found in the </w:t>
+      </w:r>
+      <w:r>
+        <w:rPr>
+          <w:rFonts w:asciiTheme="majorHAnsi" w:hAnsiTheme="majorHAnsi"/>
+        </w:rPr>
+        <w:t>GitHub</w:t>
+      </w:r>
+      <w:r>
+        <w:rPr>
+          <w:rFonts w:asciiTheme="majorHAnsi" w:hAnsiTheme="majorHAnsi"/>
+        </w:rPr>
+        <w:t xml:space="preserve"> repository</w:t>
+      </w:r>
+      <w:r>
+        <w:rPr>
+          <w:rFonts w:asciiTheme="majorHAnsi" w:hAnsiTheme="majorHAnsi"/>
+        </w:rPr>
+        <w:t xml:space="preserve"> [2]</w:t>
+      </w:r>
+      <w:r>
+        <w:rPr>
+          <w:rFonts w:asciiTheme="majorHAnsi" w:hAnsiTheme="majorHAnsi"/>
+        </w:rPr>
+        <w:t xml:space="preserve">. </w:t>
+      </w:r>
+    </w:p>
+    <w:p>
+      <w:pPr>
+        <w:rPr>
+          <w:rFonts w:asciiTheme="majorHAnsi" w:hAnsiTheme="majorHAnsi"/>
+        </w:rPr>
+      </w:pPr>
+    </w:p>
+    <w:p>
+      <w:pPr>
+        <w:pStyle w:val="Heading2"/>
+      </w:pPr>
+      <w:bookmarkStart w:id="122" w:name="_Toc20656766"/>
+      <w:r>
+        <w:t>The Sensor Example</w:t>
+      </w:r>
       <w:bookmarkEnd w:id="122"/>
     </w:p>
     <w:p>
-      <w:r>
-        <w:rPr>
-          <w:rFonts w:asciiTheme="majorHAnsi" w:hAnsiTheme="majorHAnsi"/>
-        </w:rPr>
-        <w:t xml:space="preserve">In this section, examples are presented </w:t>
-      </w:r>
-      <w:r>
-        <w:rPr>
-          <w:rFonts w:asciiTheme="majorHAnsi" w:hAnsiTheme="majorHAnsi"/>
-        </w:rPr>
-        <w:t xml:space="preserve">to show how more complex fault models can be built and how to run and view the analysis results. The first example </w:t>
-      </w:r>
-      <w:r>
-        <w:rPr>
-          <w:rFonts w:asciiTheme="majorHAnsi" w:hAnsiTheme="majorHAnsi"/>
-        </w:rPr>
-        <w:t xml:space="preserve">is a sensor system which utilizes symmetric faults in the fault model. The second example shows a </w:t>
-      </w:r>
-      <w:r>
-        <w:rPr>
-          <w:rFonts w:asciiTheme="majorHAnsi" w:hAnsiTheme="majorHAnsi"/>
-        </w:rPr>
-        <w:t>Byzantine problem and it</w:t>
-      </w:r>
-      <w:r>
-        <w:rPr>
-          <w:rFonts w:asciiTheme="majorHAnsi" w:hAnsiTheme="majorHAnsi"/>
-        </w:rPr>
-        <w:t xml:space="preserve">s corresponding </w:t>
-      </w:r>
-      <w:r>
-        <w:rPr>
-          <w:rFonts w:asciiTheme="majorHAnsi" w:hAnsiTheme="majorHAnsi"/>
-        </w:rPr>
-        <w:t xml:space="preserve">mitigation. Both of these examples </w:t>
-      </w:r>
-      <w:r>
-        <w:rPr>
-          <w:rFonts w:asciiTheme="majorHAnsi" w:hAnsiTheme="majorHAnsi"/>
-        </w:rPr>
-        <w:t>can be</w:t>
-      </w:r>
-      <w:r>
-        <w:rPr>
-          <w:rFonts w:asciiTheme="majorHAnsi" w:hAnsiTheme="majorHAnsi"/>
-        </w:rPr>
-        <w:t xml:space="preserve"> found in the </w:t>
-      </w:r>
-      <w:r>
-        <w:rPr>
-          <w:rFonts w:asciiTheme="majorHAnsi" w:hAnsiTheme="majorHAnsi"/>
-        </w:rPr>
-        <w:t>GitHub</w:t>
-      </w:r>
-      <w:r>
-        <w:rPr>
-          <w:rFonts w:asciiTheme="majorHAnsi" w:hAnsiTheme="majorHAnsi"/>
-        </w:rPr>
-        <w:t xml:space="preserve"> repository</w:t>
-      </w:r>
-      <w:r>
-        <w:rPr>
-          <w:rFonts w:asciiTheme="majorHAnsi" w:hAnsiTheme="majorHAnsi"/>
-        </w:rPr>
-        <w:t xml:space="preserve"> [2]</w:t>
-      </w:r>
-      <w:r>
-        <w:rPr>
-          <w:rFonts w:asciiTheme="majorHAnsi" w:hAnsiTheme="majorHAnsi"/>
-        </w:rPr>
-        <w:t xml:space="preserve">. </w:t>
-      </w:r>
-    </w:p>
-    <w:p>
-      <w:pPr>
-        <w:rPr>
-          <w:rFonts w:asciiTheme="majorHAnsi" w:hAnsiTheme="majorHAnsi"/>
-        </w:rPr>
-      </w:pPr>
-    </w:p>
-    <w:p>
-      <w:pPr>
-        <w:pStyle w:val="Heading2"/>
-      </w:pPr>
-      <w:bookmarkStart w:id="123" w:name="_Toc20656766"/>
-      <w:r>
-        <w:t>The Sensor Example</w:t>
+      <w:pPr>
+        <w:pStyle w:val="Heading3"/>
+      </w:pPr>
+      <w:bookmarkStart w:id="123" w:name="_Toc20656767"/>
+      <w:r>
+        <w:t>AADL Architecture</w:t>
       </w:r>
       <w:bookmarkEnd w:id="123"/>
-    </w:p>
-    <w:p>
-      <w:pPr>
-        <w:pStyle w:val="Heading3"/>
-      </w:pPr>
-      <w:bookmarkStart w:id="124" w:name="_Toc20656767"/>
-      <w:r>
-        <w:t>AADL Architecture</w:t>
-      </w:r>
-      <w:bookmarkEnd w:id="124"/>
     </w:p>
     <w:p>
       <w:pPr>
@@ -37950,8 +37971,8 @@
           <w:szCs w:val="24"/>
         </w:rPr>
       </w:pPr>
-      <w:bookmarkStart w:id="125" w:name="_Ref16501320"/>
-      <w:bookmarkStart w:id="126" w:name="_Toc20656826"/>
+      <w:bookmarkStart w:id="124" w:name="_Ref16501320"/>
+      <w:bookmarkStart w:id="125" w:name="_Toc20656826"/>
       <w:r>
         <w:rPr>
           <w:sz w:val="24"/>
@@ -37995,7 +38016,7 @@
         </w:rPr>
         <w:fldChar w:fldCharType="end"/>
       </w:r>
-      <w:bookmarkEnd w:id="125"/>
+      <w:bookmarkEnd w:id="124"/>
       <w:r>
         <w:rPr>
           <w:sz w:val="24"/>
@@ -38010,51 +38031,51 @@
         </w:rPr>
         <w:t>Architecture</w:t>
       </w:r>
+      <w:bookmarkEnd w:id="125"/>
+    </w:p>
+    <w:p>
+      <w:pPr>
+        <w:rPr>
+          <w:rFonts w:asciiTheme="majorHAnsi" w:hAnsiTheme="majorHAnsi" w:cstheme="majorHAnsi"/>
+        </w:rPr>
+      </w:pPr>
+      <w:r>
+        <w:rPr>
+          <w:rFonts w:asciiTheme="majorHAnsi" w:hAnsiTheme="majorHAnsi" w:cstheme="majorHAnsi"/>
+        </w:rPr>
+        <w:t xml:space="preserve">There are majority voting subcomponents that perform a check on the pressure and temperature sensor outputs. For instance, if one pressure sensor reports high pressure, but the other two are in normal range, the system will output normal. This voting behavior mitigates the situation in which one fault is present in a sensor causing it to report erroneous values. In this case, adding a voter makes the system resilient up to one sensor fault in the pressure and temperature subsystem. </w:t>
+      </w:r>
+    </w:p>
+    <w:p>
+      <w:pPr>
+        <w:rPr>
+          <w:rFonts w:asciiTheme="majorHAnsi" w:hAnsiTheme="majorHAnsi" w:cstheme="majorHAnsi"/>
+        </w:rPr>
+      </w:pPr>
+    </w:p>
+    <w:p>
+      <w:pPr>
+        <w:rPr>
+          <w:rFonts w:asciiTheme="majorHAnsi" w:hAnsiTheme="majorHAnsi" w:cstheme="majorHAnsi"/>
+        </w:rPr>
+      </w:pPr>
+      <w:r>
+        <w:rPr>
+          <w:rFonts w:asciiTheme="majorHAnsi" w:hAnsiTheme="majorHAnsi" w:cstheme="majorHAnsi"/>
+        </w:rPr>
+        <w:t xml:space="preserve">Note: In the AADL example, there are two implementations of the Reactor System; one with the voting subcomponent and one without. The remainder of this example description are about the voting case, but it is easy to run the analysis on the non-voting version and compare results. </w:t>
+      </w:r>
+    </w:p>
+    <w:p/>
+    <w:p>
+      <w:pPr>
+        <w:pStyle w:val="Heading3"/>
+      </w:pPr>
+      <w:bookmarkStart w:id="126" w:name="_Toc20656768"/>
+      <w:r>
+        <w:t>AGREE Behavioral Model</w:t>
+      </w:r>
       <w:bookmarkEnd w:id="126"/>
-    </w:p>
-    <w:p>
-      <w:pPr>
-        <w:rPr>
-          <w:rFonts w:asciiTheme="majorHAnsi" w:hAnsiTheme="majorHAnsi" w:cstheme="majorHAnsi"/>
-        </w:rPr>
-      </w:pPr>
-      <w:r>
-        <w:rPr>
-          <w:rFonts w:asciiTheme="majorHAnsi" w:hAnsiTheme="majorHAnsi" w:cstheme="majorHAnsi"/>
-        </w:rPr>
-        <w:t xml:space="preserve">There are majority voting subcomponents that perform a check on the pressure and temperature sensor outputs. For instance, if one pressure sensor reports high pressure, but the other two are in normal range, the system will output normal. This voting behavior mitigates the situation in which one fault is present in a sensor causing it to report erroneous values. In this case, adding a voter makes the system resilient up to one sensor fault in the pressure and temperature subsystem. </w:t>
-      </w:r>
-    </w:p>
-    <w:p>
-      <w:pPr>
-        <w:rPr>
-          <w:rFonts w:asciiTheme="majorHAnsi" w:hAnsiTheme="majorHAnsi" w:cstheme="majorHAnsi"/>
-        </w:rPr>
-      </w:pPr>
-    </w:p>
-    <w:p>
-      <w:pPr>
-        <w:rPr>
-          <w:rFonts w:asciiTheme="majorHAnsi" w:hAnsiTheme="majorHAnsi" w:cstheme="majorHAnsi"/>
-        </w:rPr>
-      </w:pPr>
-      <w:r>
-        <w:rPr>
-          <w:rFonts w:asciiTheme="majorHAnsi" w:hAnsiTheme="majorHAnsi" w:cstheme="majorHAnsi"/>
-        </w:rPr>
-        <w:t xml:space="preserve">Note: In the AADL example, there are two implementations of the Reactor System; one with the voting subcomponent and one without. The remainder of this example description are about the voting case, but it is easy to run the analysis on the non-voting version and compare results. </w:t>
-      </w:r>
-    </w:p>
-    <w:p/>
-    <w:p>
-      <w:pPr>
-        <w:pStyle w:val="Heading3"/>
-      </w:pPr>
-      <w:bookmarkStart w:id="127" w:name="_Toc20656768"/>
-      <w:r>
-        <w:t>AGREE Behavioral Model</w:t>
-      </w:r>
-      <w:bookmarkEnd w:id="127"/>
       <w:r>
         <w:t xml:space="preserve"> </w:t>
       </w:r>
@@ -38158,8 +38179,8 @@
           <w:szCs w:val="24"/>
         </w:rPr>
       </w:pPr>
-      <w:bookmarkStart w:id="128" w:name="_Ref18404894"/>
-      <w:bookmarkStart w:id="129" w:name="_Toc20656827"/>
+      <w:bookmarkStart w:id="127" w:name="_Ref18404894"/>
+      <w:bookmarkStart w:id="128" w:name="_Toc20656827"/>
       <w:r>
         <w:rPr>
           <w:sz w:val="24"/>
@@ -38203,7 +38224,7 @@
         </w:rPr>
         <w:fldChar w:fldCharType="end"/>
       </w:r>
-      <w:bookmarkEnd w:id="128"/>
+      <w:bookmarkEnd w:id="127"/>
       <w:r>
         <w:rPr>
           <w:sz w:val="24"/>
@@ -38211,7 +38232,7 @@
         </w:rPr>
         <w:t>: AADL and AGREE Sensor Subcomponent</w:t>
       </w:r>
-      <w:bookmarkEnd w:id="129"/>
+      <w:bookmarkEnd w:id="128"/>
     </w:p>
     <w:p>
       <w:pPr>
@@ -38260,7 +38281,7 @@
           <w:szCs w:val="24"/>
         </w:rPr>
       </w:pPr>
-      <w:bookmarkStart w:id="130" w:name="_Toc20656828"/>
+      <w:bookmarkStart w:id="129" w:name="_Toc20656828"/>
       <w:r>
         <w:rPr>
           <w:sz w:val="24"/>
@@ -38311,17 +38332,17 @@
         </w:rPr>
         <w:t>: Top Level Reactor System and Top Level Property</w:t>
       </w:r>
+      <w:bookmarkEnd w:id="129"/>
+    </w:p>
+    <w:p>
+      <w:pPr>
+        <w:pStyle w:val="Heading3"/>
+      </w:pPr>
+      <w:bookmarkStart w:id="130" w:name="_Toc20656769"/>
+      <w:r>
+        <w:t>Safety Model</w:t>
+      </w:r>
       <w:bookmarkEnd w:id="130"/>
-    </w:p>
-    <w:p>
-      <w:pPr>
-        <w:pStyle w:val="Heading3"/>
-      </w:pPr>
-      <w:bookmarkStart w:id="131" w:name="_Toc20656769"/>
-      <w:r>
-        <w:t>Safety Model</w:t>
-      </w:r>
-      <w:bookmarkEnd w:id="131"/>
     </w:p>
     <w:p>
       <w:pPr>
@@ -38453,8 +38474,8 @@
           <w:szCs w:val="24"/>
         </w:rPr>
       </w:pPr>
-      <w:bookmarkStart w:id="132" w:name="_Ref18405426"/>
-      <w:bookmarkStart w:id="133" w:name="_Toc20656829"/>
+      <w:bookmarkStart w:id="131" w:name="_Ref18405426"/>
+      <w:bookmarkStart w:id="132" w:name="_Toc20656829"/>
       <w:r>
         <w:rPr>
           <w:sz w:val="24"/>
@@ -38498,7 +38519,7 @@
         </w:rPr>
         <w:fldChar w:fldCharType="end"/>
       </w:r>
-      <w:bookmarkEnd w:id="132"/>
+      <w:bookmarkEnd w:id="131"/>
       <w:r>
         <w:rPr>
           <w:sz w:val="24"/>
@@ -38506,7 +38527,7 @@
         </w:rPr>
         <w:t>: Fault Definition for Pressure Sensor</w:t>
       </w:r>
-      <w:bookmarkEnd w:id="133"/>
+      <w:bookmarkEnd w:id="132"/>
     </w:p>
     <w:p>
       <w:pPr>
@@ -38690,8 +38711,8 @@
           <w:szCs w:val="24"/>
         </w:rPr>
       </w:pPr>
-      <w:bookmarkStart w:id="134" w:name="_Ref18406815"/>
-      <w:bookmarkStart w:id="135" w:name="_Toc20656830"/>
+      <w:bookmarkStart w:id="133" w:name="_Ref18406815"/>
+      <w:bookmarkStart w:id="134" w:name="_Toc20656830"/>
       <w:r>
         <w:rPr>
           <w:sz w:val="24"/>
@@ -38735,7 +38756,7 @@
         </w:rPr>
         <w:fldChar w:fldCharType="end"/>
       </w:r>
-      <w:bookmarkEnd w:id="134"/>
+      <w:bookmarkEnd w:id="133"/>
       <w:r>
         <w:rPr>
           <w:sz w:val="24"/>
@@ -38743,7 +38764,7 @@
         </w:rPr>
         <w:t>: Fault Node Definition for Sensor Fault</w:t>
       </w:r>
-      <w:bookmarkEnd w:id="135"/>
+      <w:bookmarkEnd w:id="134"/>
     </w:p>
     <w:p>
       <w:pPr>
@@ -38811,15 +38832,15 @@
       <w:pPr>
         <w:pStyle w:val="Heading3"/>
       </w:pPr>
-      <w:bookmarkStart w:id="136" w:name="_Ref20377902"/>
-      <w:bookmarkStart w:id="137" w:name="_Ref20377910"/>
-      <w:bookmarkStart w:id="138" w:name="_Toc20656770"/>
+      <w:bookmarkStart w:id="135" w:name="_Ref20377902"/>
+      <w:bookmarkStart w:id="136" w:name="_Ref20377910"/>
+      <w:bookmarkStart w:id="137" w:name="_Toc20656770"/>
       <w:r>
         <w:t>The 4 types of Analysis Results</w:t>
       </w:r>
+      <w:bookmarkEnd w:id="135"/>
       <w:bookmarkEnd w:id="136"/>
       <w:bookmarkEnd w:id="137"/>
-      <w:bookmarkEnd w:id="138"/>
     </w:p>
     <w:p>
       <w:pPr>
@@ -39012,7 +39033,7 @@
           <w:szCs w:val="24"/>
         </w:rPr>
       </w:pPr>
-      <w:bookmarkStart w:id="139" w:name="_Toc20656831"/>
+      <w:bookmarkStart w:id="138" w:name="_Toc20656831"/>
       <w:r>
         <w:rPr>
           <w:sz w:val="24"/>
@@ -39063,7 +39084,7 @@
         </w:rPr>
         <w:t>: Subcomponent Organization of Sensor System</w:t>
       </w:r>
-      <w:bookmarkEnd w:id="139"/>
+      <w:bookmarkEnd w:id="138"/>
     </w:p>
     <w:p>
       <w:pPr>
@@ -39229,11 +39250,11 @@
       <w:pPr>
         <w:pStyle w:val="Heading4"/>
       </w:pPr>
-      <w:bookmarkStart w:id="140" w:name="_Toc20656771"/>
+      <w:bookmarkStart w:id="139" w:name="_Toc20656771"/>
       <w:r>
         <w:t>Verify All Layers with Max N Faults present</w:t>
       </w:r>
-      <w:bookmarkEnd w:id="140"/>
+      <w:bookmarkEnd w:id="139"/>
     </w:p>
     <w:p>
       <w:pPr>
@@ -39787,8 +39808,8 @@
           <w:szCs w:val="24"/>
         </w:rPr>
       </w:pPr>
-      <w:bookmarkStart w:id="141" w:name="_Ref18409520"/>
-      <w:bookmarkStart w:id="142" w:name="_Toc20656832"/>
+      <w:bookmarkStart w:id="140" w:name="_Ref18409520"/>
+      <w:bookmarkStart w:id="141" w:name="_Toc20656832"/>
       <w:r>
         <w:rPr>
           <w:sz w:val="24"/>
@@ -39832,7 +39853,7 @@
         </w:rPr>
         <w:fldChar w:fldCharType="end"/>
       </w:r>
-      <w:bookmarkEnd w:id="141"/>
+      <w:bookmarkEnd w:id="140"/>
       <w:r>
         <w:rPr>
           <w:sz w:val="24"/>
@@ -39840,7 +39861,7 @@
         </w:rPr>
         <w:t>: Verification Results for Max 2 Faults on Sensor Example</w:t>
       </w:r>
-      <w:bookmarkEnd w:id="142"/>
+      <w:bookmarkEnd w:id="141"/>
     </w:p>
     <w:p/>
     <w:p>
@@ -39865,8 +39886,8 @@
           <w:szCs w:val="24"/>
         </w:rPr>
       </w:pPr>
-      <w:bookmarkStart w:id="143" w:name="_Ref18409531"/>
-      <w:bookmarkStart w:id="144" w:name="_Toc20656833"/>
+      <w:bookmarkStart w:id="142" w:name="_Ref18409531"/>
+      <w:bookmarkStart w:id="143" w:name="_Toc20656833"/>
       <w:r>
         <w:rPr>
           <w:sz w:val="24"/>
@@ -39910,7 +39931,7 @@
         </w:rPr>
         <w:fldChar w:fldCharType="end"/>
       </w:r>
-      <w:bookmarkEnd w:id="143"/>
+      <w:bookmarkEnd w:id="142"/>
       <w:r>
         <w:rPr>
           <w:sz w:val="24"/>
@@ -39918,7 +39939,7 @@
         </w:rPr>
         <w:t>: Counterexample from Sensor Analysis with 2 Faults Active</w:t>
       </w:r>
-      <w:bookmarkEnd w:id="144"/>
+      <w:bookmarkEnd w:id="143"/>
     </w:p>
     <w:p>
       <w:pPr>
@@ -40103,11 +40124,11 @@
       <w:pPr>
         <w:pStyle w:val="Heading4"/>
       </w:pPr>
-      <w:bookmarkStart w:id="145" w:name="_Toc20656772"/>
+      <w:bookmarkStart w:id="144" w:name="_Toc20656772"/>
       <w:r>
         <w:t>Verify All Layers with Faults Present: Probabilistic Analysis</w:t>
       </w:r>
-      <w:bookmarkEnd w:id="145"/>
+      <w:bookmarkEnd w:id="144"/>
     </w:p>
     <w:p>
       <w:pPr>
@@ -40683,11 +40704,11 @@
       <w:pPr>
         <w:pStyle w:val="Heading4"/>
       </w:pPr>
-      <w:bookmarkStart w:id="146" w:name="_Toc20656773"/>
+      <w:bookmarkStart w:id="145" w:name="_Toc20656773"/>
       <w:r>
         <w:t>Generate Minimal Cut Sets with Max N Faults</w:t>
       </w:r>
-      <w:bookmarkEnd w:id="146"/>
+      <w:bookmarkEnd w:id="145"/>
     </w:p>
     <w:p>
       <w:pPr>
@@ -41541,13 +41562,13 @@
       <w:pPr>
         <w:pStyle w:val="Heading4"/>
       </w:pPr>
-      <w:bookmarkStart w:id="147" w:name="_Ref18578593"/>
-      <w:bookmarkStart w:id="148" w:name="_Toc20656774"/>
+      <w:bookmarkStart w:id="146" w:name="_Ref18578593"/>
+      <w:bookmarkStart w:id="147" w:name="_Toc20656774"/>
       <w:r>
         <w:t>Generate Minimal Cut Sets with Probability Threshold</w:t>
       </w:r>
+      <w:bookmarkEnd w:id="146"/>
       <w:bookmarkEnd w:id="147"/>
-      <w:bookmarkEnd w:id="148"/>
     </w:p>
     <w:p>
       <w:pPr>
@@ -41874,14 +41895,14 @@
       <w:pPr>
         <w:pStyle w:val="Heading2"/>
       </w:pPr>
-      <w:bookmarkStart w:id="149" w:name="_Toc20656775"/>
+      <w:bookmarkStart w:id="148" w:name="_Toc20656775"/>
       <w:r>
         <w:t>Byzantine Example</w:t>
       </w:r>
       <w:r>
         <w:t>s</w:t>
       </w:r>
-      <w:bookmarkEnd w:id="149"/>
+      <w:bookmarkEnd w:id="148"/>
     </w:p>
     <w:p>
       <w:pPr>
@@ -42009,11 +42030,11 @@
       <w:pPr>
         <w:pStyle w:val="Heading3"/>
       </w:pPr>
-      <w:bookmarkStart w:id="150" w:name="_Toc20656776"/>
+      <w:bookmarkStart w:id="149" w:name="_Toc20656776"/>
       <w:r>
         <w:t>Asymmetric Fault Implementation</w:t>
       </w:r>
-      <w:bookmarkEnd w:id="150"/>
+      <w:bookmarkEnd w:id="149"/>
     </w:p>
     <w:p>
       <w:pPr>
@@ -42209,8 +42230,8 @@
           <w:szCs w:val="24"/>
         </w:rPr>
       </w:pPr>
-      <w:bookmarkStart w:id="151" w:name="_Ref18478764"/>
-      <w:bookmarkStart w:id="152" w:name="_Toc20656834"/>
+      <w:bookmarkStart w:id="150" w:name="_Ref18478764"/>
+      <w:bookmarkStart w:id="151" w:name="_Toc20656834"/>
       <w:r>
         <w:rPr>
           <w:sz w:val="24"/>
@@ -42254,7 +42275,7 @@
         </w:rPr>
         <w:fldChar w:fldCharType="end"/>
       </w:r>
-      <w:bookmarkEnd w:id="151"/>
+      <w:bookmarkEnd w:id="150"/>
       <w:r>
         <w:rPr>
           <w:sz w:val="24"/>
@@ -42262,7 +42283,7 @@
         </w:rPr>
         <w:t>: Asymmetric Fault Implementation Strategy</w:t>
       </w:r>
-      <w:bookmarkEnd w:id="152"/>
+      <w:bookmarkEnd w:id="151"/>
     </w:p>
     <w:p>
       <w:pPr>
@@ -43051,11 +43072,11 @@
       <w:pPr>
         <w:pStyle w:val="Heading3"/>
       </w:pPr>
-      <w:bookmarkStart w:id="153" w:name="_Toc20656777"/>
+      <w:bookmarkStart w:id="152" w:name="_Toc20656777"/>
       <w:r>
         <w:t>Mitigation Strategy</w:t>
       </w:r>
-      <w:bookmarkEnd w:id="153"/>
+      <w:bookmarkEnd w:id="152"/>
     </w:p>
     <w:p>
       <w:pPr>
@@ -43331,59 +43352,59 @@
       <w:pPr>
         <w:pStyle w:val="Heading3"/>
       </w:pPr>
-      <w:bookmarkStart w:id="154" w:name="_Toc20656778"/>
+      <w:bookmarkStart w:id="153" w:name="_Toc20656778"/>
       <w:r>
         <w:t>Color Exchange Example</w:t>
       </w:r>
+      <w:bookmarkEnd w:id="153"/>
+    </w:p>
+    <w:p>
+      <w:pPr>
+        <w:rPr>
+          <w:rFonts w:asciiTheme="majorHAnsi" w:hAnsiTheme="majorHAnsi" w:cstheme="majorHAnsi"/>
+          <w:color w:val="auto"/>
+        </w:rPr>
+      </w:pPr>
+      <w:r>
+        <w:rPr>
+          <w:rFonts w:asciiTheme="majorHAnsi" w:hAnsiTheme="majorHAnsi" w:cstheme="majorHAnsi"/>
+          <w:color w:val="auto"/>
+        </w:rPr>
+        <w:t>We created a Color Exchange example to view both the asymmetric implementation and the mitigation strategy from a simpler point of view before extending it to a larger model.</w:t>
+      </w:r>
+    </w:p>
+    <w:p>
+      <w:pPr>
+        <w:rPr>
+          <w:rFonts w:asciiTheme="majorHAnsi" w:hAnsiTheme="majorHAnsi" w:cstheme="majorHAnsi"/>
+          <w:color w:val="auto"/>
+        </w:rPr>
+      </w:pPr>
+      <w:r>
+        <w:rPr>
+          <w:rFonts w:asciiTheme="majorHAnsi" w:hAnsiTheme="majorHAnsi" w:cstheme="majorHAnsi"/>
+          <w:color w:val="auto"/>
+        </w:rPr>
+        <w:t xml:space="preserve">First we will describe the smaller example and then the PID example and mitigation will hopefully be clearer. </w:t>
+      </w:r>
+    </w:p>
+    <w:p>
+      <w:pPr>
+        <w:rPr>
+          <w:rFonts w:asciiTheme="majorHAnsi" w:hAnsiTheme="majorHAnsi" w:cstheme="majorHAnsi"/>
+          <w:color w:val="auto"/>
+        </w:rPr>
+      </w:pPr>
+    </w:p>
+    <w:p>
+      <w:pPr>
+        <w:pStyle w:val="Heading4"/>
+      </w:pPr>
+      <w:bookmarkStart w:id="154" w:name="_Toc20656779"/>
+      <w:r>
+        <w:t>Color Exchange Architecture in AADL</w:t>
+      </w:r>
       <w:bookmarkEnd w:id="154"/>
-    </w:p>
-    <w:p>
-      <w:pPr>
-        <w:rPr>
-          <w:rFonts w:asciiTheme="majorHAnsi" w:hAnsiTheme="majorHAnsi" w:cstheme="majorHAnsi"/>
-          <w:color w:val="auto"/>
-        </w:rPr>
-      </w:pPr>
-      <w:r>
-        <w:rPr>
-          <w:rFonts w:asciiTheme="majorHAnsi" w:hAnsiTheme="majorHAnsi" w:cstheme="majorHAnsi"/>
-          <w:color w:val="auto"/>
-        </w:rPr>
-        <w:t>We created a Color Exchange example to view both the asymmetric implementation and the mitigation strategy from a simpler point of view before extending it to a larger model.</w:t>
-      </w:r>
-    </w:p>
-    <w:p>
-      <w:pPr>
-        <w:rPr>
-          <w:rFonts w:asciiTheme="majorHAnsi" w:hAnsiTheme="majorHAnsi" w:cstheme="majorHAnsi"/>
-          <w:color w:val="auto"/>
-        </w:rPr>
-      </w:pPr>
-      <w:r>
-        <w:rPr>
-          <w:rFonts w:asciiTheme="majorHAnsi" w:hAnsiTheme="majorHAnsi" w:cstheme="majorHAnsi"/>
-          <w:color w:val="auto"/>
-        </w:rPr>
-        <w:t xml:space="preserve">First we will describe the smaller example and then the PID example and mitigation will hopefully be clearer. </w:t>
-      </w:r>
-    </w:p>
-    <w:p>
-      <w:pPr>
-        <w:rPr>
-          <w:rFonts w:asciiTheme="majorHAnsi" w:hAnsiTheme="majorHAnsi" w:cstheme="majorHAnsi"/>
-          <w:color w:val="auto"/>
-        </w:rPr>
-      </w:pPr>
-    </w:p>
-    <w:p>
-      <w:pPr>
-        <w:pStyle w:val="Heading4"/>
-      </w:pPr>
-      <w:bookmarkStart w:id="155" w:name="_Toc20656779"/>
-      <w:r>
-        <w:t>Color Exchange Architecture in AADL</w:t>
-      </w:r>
-      <w:bookmarkEnd w:id="155"/>
     </w:p>
     <w:p>
       <w:pPr>
@@ -43604,8 +43625,8 @@
           <w:szCs w:val="24"/>
         </w:rPr>
       </w:pPr>
-      <w:bookmarkStart w:id="156" w:name="_Ref18480721"/>
-      <w:bookmarkStart w:id="157" w:name="_Toc20656835"/>
+      <w:bookmarkStart w:id="155" w:name="_Ref18480721"/>
+      <w:bookmarkStart w:id="156" w:name="_Toc20656835"/>
       <w:r>
         <w:rPr>
           <w:sz w:val="24"/>
@@ -43649,7 +43670,7 @@
         </w:rPr>
         <w:fldChar w:fldCharType="end"/>
       </w:r>
-      <w:bookmarkEnd w:id="156"/>
+      <w:bookmarkEnd w:id="155"/>
       <w:r>
         <w:rPr>
           <w:sz w:val="24"/>
@@ -43657,41 +43678,41 @@
         </w:rPr>
         <w:t>: Color Exchange Architecture  for Asymmetric Modeling and Mitigation</w:t>
       </w:r>
+      <w:bookmarkEnd w:id="156"/>
+    </w:p>
+    <w:p>
+      <w:r>
+        <w:rPr>
+          <w:rFonts w:asciiTheme="majorHAnsi" w:hAnsiTheme="majorHAnsi" w:cstheme="majorHAnsi"/>
+        </w:rPr>
+        <w:t xml:space="preserve">This model does not include any mitigation and can be explored by </w:t>
+      </w:r>
+      <w:r>
+        <w:rPr>
+          <w:rFonts w:asciiTheme="majorHAnsi" w:hAnsiTheme="majorHAnsi" w:cstheme="majorHAnsi"/>
+        </w:rPr>
+        <w:t>accessing the GitHub repository [2].</w:t>
+      </w:r>
+      <w:r>
+        <w:t xml:space="preserve"> </w:t>
+      </w:r>
+    </w:p>
+    <w:p>
+      <w:pPr>
+        <w:rPr>
+          <w:rFonts w:asciiTheme="majorHAnsi" w:hAnsiTheme="majorHAnsi" w:cstheme="majorHAnsi"/>
+        </w:rPr>
+      </w:pPr>
+    </w:p>
+    <w:p>
+      <w:pPr>
+        <w:pStyle w:val="Heading4"/>
+      </w:pPr>
+      <w:bookmarkStart w:id="157" w:name="_Toc20656780"/>
+      <w:r>
+        <w:t>Color Exchange Mitigation Strategy</w:t>
+      </w:r>
       <w:bookmarkEnd w:id="157"/>
-    </w:p>
-    <w:p>
-      <w:r>
-        <w:rPr>
-          <w:rFonts w:asciiTheme="majorHAnsi" w:hAnsiTheme="majorHAnsi" w:cstheme="majorHAnsi"/>
-        </w:rPr>
-        <w:t xml:space="preserve">This model does not include any mitigation and can be explored by </w:t>
-      </w:r>
-      <w:r>
-        <w:rPr>
-          <w:rFonts w:asciiTheme="majorHAnsi" w:hAnsiTheme="majorHAnsi" w:cstheme="majorHAnsi"/>
-        </w:rPr>
-        <w:t>accessing the GitHub repository [2].</w:t>
-      </w:r>
-      <w:r>
-        <w:t xml:space="preserve"> </w:t>
-      </w:r>
-    </w:p>
-    <w:p>
-      <w:pPr>
-        <w:rPr>
-          <w:rFonts w:asciiTheme="majorHAnsi" w:hAnsiTheme="majorHAnsi" w:cstheme="majorHAnsi"/>
-        </w:rPr>
-      </w:pPr>
-    </w:p>
-    <w:p>
-      <w:pPr>
-        <w:pStyle w:val="Heading4"/>
-      </w:pPr>
-      <w:bookmarkStart w:id="158" w:name="_Toc20656780"/>
-      <w:r>
-        <w:t>Color Exchange Mitigation Strategy</w:t>
-      </w:r>
-      <w:bookmarkEnd w:id="158"/>
     </w:p>
     <w:p>
       <w:pPr>
@@ -44077,11 +44098,11 @@
       <w:pPr>
         <w:pStyle w:val="Heading4"/>
       </w:pPr>
-      <w:bookmarkStart w:id="159" w:name="_Toc20656781"/>
+      <w:bookmarkStart w:id="158" w:name="_Toc20656781"/>
       <w:r>
         <w:t>Color Exchange Fault Model and Analysis</w:t>
       </w:r>
-      <w:bookmarkEnd w:id="159"/>
+      <w:bookmarkEnd w:id="158"/>
     </w:p>
     <w:p>
       <w:pPr>
@@ -44399,13 +44420,13 @@
       <w:pPr>
         <w:pStyle w:val="Heading3"/>
       </w:pPr>
-      <w:bookmarkStart w:id="160" w:name="_Ref18498736"/>
-      <w:bookmarkStart w:id="161" w:name="_Toc20656782"/>
+      <w:bookmarkStart w:id="159" w:name="_Ref18498736"/>
+      <w:bookmarkStart w:id="160" w:name="_Toc20656782"/>
       <w:r>
         <w:t>Process ID Example</w:t>
       </w:r>
+      <w:bookmarkEnd w:id="159"/>
       <w:bookmarkEnd w:id="160"/>
-      <w:bookmarkEnd w:id="161"/>
     </w:p>
     <w:p>
       <w:pPr>
@@ -44484,14 +44505,14 @@
       <w:pPr>
         <w:pStyle w:val="Heading4"/>
       </w:pPr>
-      <w:bookmarkStart w:id="162" w:name="_Toc20656783"/>
+      <w:bookmarkStart w:id="161" w:name="_Toc20656783"/>
       <w:r>
         <w:t xml:space="preserve">PID Example </w:t>
       </w:r>
       <w:r>
         <w:t>AADL Architecture</w:t>
       </w:r>
-      <w:bookmarkEnd w:id="162"/>
+      <w:bookmarkEnd w:id="161"/>
     </w:p>
     <w:p>
       <w:pPr>
@@ -44669,8 +44690,8 @@
           <w:szCs w:val="24"/>
         </w:rPr>
       </w:pPr>
-      <w:bookmarkStart w:id="163" w:name="_Ref18484868"/>
-      <w:bookmarkStart w:id="164" w:name="_Toc20656836"/>
+      <w:bookmarkStart w:id="162" w:name="_Ref18484868"/>
+      <w:bookmarkStart w:id="163" w:name="_Toc20656836"/>
       <w:r>
         <w:rPr>
           <w:sz w:val="24"/>
@@ -44714,7 +44735,7 @@
         </w:rPr>
         <w:fldChar w:fldCharType="end"/>
       </w:r>
-      <w:bookmarkEnd w:id="163"/>
+      <w:bookmarkEnd w:id="162"/>
       <w:r>
         <w:rPr>
           <w:sz w:val="24"/>
@@ -44722,7 +44743,7 @@
         </w:rPr>
         <w:t>: PID Example Architecture</w:t>
       </w:r>
-      <w:bookmarkEnd w:id="164"/>
+      <w:bookmarkEnd w:id="163"/>
     </w:p>
     <w:p/>
     <w:p>
@@ -44824,7 +44845,7 @@
       <w:pPr>
         <w:pStyle w:val="Heading4"/>
       </w:pPr>
-      <w:bookmarkStart w:id="165" w:name="_Toc20656784"/>
+      <w:bookmarkStart w:id="164" w:name="_Toc20656784"/>
       <w:r>
         <w:t xml:space="preserve">PID Example </w:t>
       </w:r>
@@ -44834,7 +44855,7 @@
       <w:r>
         <w:t xml:space="preserve"> with Mitigation Strategy</w:t>
       </w:r>
-      <w:bookmarkEnd w:id="165"/>
+      <w:bookmarkEnd w:id="164"/>
     </w:p>
     <w:p>
       <w:pPr>
@@ -45154,16 +45175,16 @@
       <w:pPr>
         <w:pStyle w:val="Heading4"/>
       </w:pPr>
-      <w:bookmarkStart w:id="166" w:name="_Ref19891237"/>
-      <w:bookmarkStart w:id="167" w:name="_Toc20656785"/>
+      <w:bookmarkStart w:id="165" w:name="_Ref19891237"/>
+      <w:bookmarkStart w:id="166" w:name="_Toc20656785"/>
       <w:r>
         <w:t>PID Example Fault</w:t>
       </w:r>
       <w:r>
         <w:t xml:space="preserve"> Model</w:t>
       </w:r>
+      <w:bookmarkEnd w:id="165"/>
       <w:bookmarkEnd w:id="166"/>
-      <w:bookmarkEnd w:id="167"/>
     </w:p>
     <w:p>
       <w:pPr>
@@ -45241,7 +45262,7 @@
           <w:szCs w:val="24"/>
         </w:rPr>
       </w:pPr>
-      <w:bookmarkStart w:id="168" w:name="_Toc20656837"/>
+      <w:bookmarkStart w:id="167" w:name="_Toc20656837"/>
       <w:r>
         <w:rPr>
           <w:sz w:val="24"/>
@@ -45292,7 +45313,7 @@
         </w:rPr>
         <w:t>: Outputs for Node in PID Example</w:t>
       </w:r>
-      <w:bookmarkEnd w:id="168"/>
+      <w:bookmarkEnd w:id="167"/>
     </w:p>
     <w:p>
       <w:pPr>
@@ -45416,14 +45437,14 @@
       <w:pPr>
         <w:pStyle w:val="Heading4"/>
       </w:pPr>
-      <w:bookmarkStart w:id="169" w:name="_Toc20656786"/>
+      <w:bookmarkStart w:id="168" w:name="_Toc20656786"/>
       <w:r>
         <w:t>PID Example</w:t>
       </w:r>
       <w:r>
         <w:t xml:space="preserve"> Analysis Results</w:t>
       </w:r>
-      <w:bookmarkEnd w:id="169"/>
+      <w:bookmarkEnd w:id="168"/>
     </w:p>
     <w:p>
       <w:pPr>
@@ -45434,7 +45455,7 @@
           <w:szCs w:val="24"/>
         </w:rPr>
       </w:pPr>
-      <w:bookmarkStart w:id="170" w:name="_Ref509396693"/>
+      <w:bookmarkStart w:id="169" w:name="_Ref509396693"/>
       <w:r>
         <w:rPr>
           <w:rFonts w:asciiTheme="majorHAnsi" w:hAnsiTheme="majorHAnsi" w:cstheme="majorHAnsi"/>
@@ -45766,36 +45787,36 @@
       <w:pPr>
         <w:pStyle w:val="Heading1"/>
       </w:pPr>
-      <w:bookmarkStart w:id="171" w:name="_Toc20656787"/>
+      <w:bookmarkStart w:id="170" w:name="_Toc20656787"/>
       <w:r>
         <w:t>The Tool Suite (Safety Annex, AGREE, AADL)</w:t>
       </w:r>
+      <w:bookmarkEnd w:id="169"/>
       <w:bookmarkEnd w:id="170"/>
+    </w:p>
+    <w:p>
+      <w:pPr>
+        <w:rPr>
+          <w:rFonts w:asciiTheme="majorHAnsi" w:eastAsia="Calibri" w:hAnsiTheme="majorHAnsi" w:cs="Calibri"/>
+        </w:rPr>
+      </w:pPr>
+      <w:r>
+        <w:rPr>
+          <w:rFonts w:asciiTheme="majorHAnsi" w:eastAsia="Calibri" w:hAnsiTheme="majorHAnsi" w:cs="Calibri"/>
+        </w:rPr>
+        <w:t>In this chapter we present an overview of the Safety Annex/AGREE/OSATE tool suite, followed by installation instructions for the tool suite, and a description of the main features of the tool suite.</w:t>
+      </w:r>
+    </w:p>
+    <w:p/>
+    <w:p>
+      <w:pPr>
+        <w:pStyle w:val="Heading2"/>
+      </w:pPr>
+      <w:bookmarkStart w:id="171" w:name="_Toc20656788"/>
+      <w:r>
+        <w:t>Tool Suite Overview</w:t>
+      </w:r>
       <w:bookmarkEnd w:id="171"/>
-    </w:p>
-    <w:p>
-      <w:pPr>
-        <w:rPr>
-          <w:rFonts w:asciiTheme="majorHAnsi" w:eastAsia="Calibri" w:hAnsiTheme="majorHAnsi" w:cs="Calibri"/>
-        </w:rPr>
-      </w:pPr>
-      <w:r>
-        <w:rPr>
-          <w:rFonts w:asciiTheme="majorHAnsi" w:eastAsia="Calibri" w:hAnsiTheme="majorHAnsi" w:cs="Calibri"/>
-        </w:rPr>
-        <w:t>In this chapter we present an overview of the Safety Annex/AGREE/OSATE tool suite, followed by installation instructions for the tool suite, and a description of the main features of the tool suite.</w:t>
-      </w:r>
-    </w:p>
-    <w:p/>
-    <w:p>
-      <w:pPr>
-        <w:pStyle w:val="Heading2"/>
-      </w:pPr>
-      <w:bookmarkStart w:id="172" w:name="_Toc20656788"/>
-      <w:r>
-        <w:t>Tool Suite Overview</w:t>
-      </w:r>
-      <w:bookmarkEnd w:id="172"/>
     </w:p>
     <w:p>
       <w:pPr>
@@ -45978,11 +45999,11 @@
           <w:szCs w:val="24"/>
         </w:rPr>
       </w:pPr>
-      <w:bookmarkStart w:id="173" w:name="_Ref13579889"/>
-      <w:bookmarkStart w:id="174" w:name="_Toc509298869"/>
-      <w:bookmarkStart w:id="175" w:name="_Toc509313369"/>
-      <w:bookmarkStart w:id="176" w:name="_Toc509494725"/>
-      <w:bookmarkStart w:id="177" w:name="_Toc20656838"/>
+      <w:bookmarkStart w:id="172" w:name="_Ref13579889"/>
+      <w:bookmarkStart w:id="173" w:name="_Toc509298869"/>
+      <w:bookmarkStart w:id="174" w:name="_Toc509313369"/>
+      <w:bookmarkStart w:id="175" w:name="_Toc509494725"/>
+      <w:bookmarkStart w:id="176" w:name="_Toc20656838"/>
       <w:r>
         <w:rPr>
           <w:sz w:val="24"/>
@@ -46026,7 +46047,7 @@
         </w:rPr>
         <w:fldChar w:fldCharType="end"/>
       </w:r>
-      <w:bookmarkEnd w:id="173"/>
+      <w:bookmarkEnd w:id="172"/>
       <w:r>
         <w:rPr>
           <w:sz w:val="24"/>
@@ -46034,84 +46055,84 @@
         </w:rPr>
         <w:t>: Overview of Safety Annex/AGREE/OSATE Tool Suite</w:t>
       </w:r>
+      <w:bookmarkEnd w:id="173"/>
       <w:bookmarkEnd w:id="174"/>
       <w:bookmarkEnd w:id="175"/>
       <w:bookmarkEnd w:id="176"/>
+    </w:p>
+    <w:p>
+      <w:pPr>
+        <w:rPr>
+          <w:rFonts w:ascii="Calibri" w:eastAsia="Calibri" w:hAnsi="Calibri" w:cs="Calibri"/>
+        </w:rPr>
+      </w:pPr>
+    </w:p>
+    <w:p>
+      <w:pPr>
+        <w:rPr>
+          <w:rFonts w:ascii="Calibri" w:eastAsia="Calibri" w:hAnsi="Calibri" w:cs="Calibri"/>
+        </w:rPr>
+      </w:pPr>
+    </w:p>
+    <w:p>
+      <w:pPr>
+        <w:rPr>
+          <w:rFonts w:ascii="Calibri" w:eastAsia="Calibri" w:hAnsi="Calibri" w:cs="Calibri"/>
+        </w:rPr>
+      </w:pPr>
+    </w:p>
+    <w:p/>
+    <w:p>
+      <w:pPr>
+        <w:pStyle w:val="Heading2"/>
+      </w:pPr>
+      <w:bookmarkStart w:id="177" w:name="_Toc20656789"/>
+      <w:r>
+        <w:t>Installation</w:t>
+      </w:r>
       <w:bookmarkEnd w:id="177"/>
     </w:p>
     <w:p>
       <w:pPr>
         <w:rPr>
-          <w:rFonts w:ascii="Calibri" w:eastAsia="Calibri" w:hAnsi="Calibri" w:cs="Calibri"/>
-        </w:rPr>
-      </w:pPr>
-    </w:p>
-    <w:p>
-      <w:pPr>
-        <w:rPr>
-          <w:rFonts w:ascii="Calibri" w:eastAsia="Calibri" w:hAnsi="Calibri" w:cs="Calibri"/>
-        </w:rPr>
-      </w:pPr>
-    </w:p>
-    <w:p>
-      <w:pPr>
-        <w:rPr>
-          <w:rFonts w:ascii="Calibri" w:eastAsia="Calibri" w:hAnsi="Calibri" w:cs="Calibri"/>
-        </w:rPr>
-      </w:pPr>
+          <w:rFonts w:asciiTheme="majorHAnsi" w:eastAsia="Calibri" w:hAnsiTheme="majorHAnsi" w:cs="Calibri"/>
+        </w:rPr>
+      </w:pPr>
+      <w:r>
+        <w:rPr>
+          <w:rFonts w:asciiTheme="majorHAnsi" w:eastAsia="Calibri" w:hAnsiTheme="majorHAnsi" w:cs="Calibri"/>
+        </w:rPr>
+        <w:t>Installing the Safety Annex/AGREE/OSATE Tool Suite consists of</w:t>
+      </w:r>
+      <w:r>
+        <w:rPr>
+          <w:rFonts w:asciiTheme="majorHAnsi" w:eastAsia="Calibri" w:hAnsiTheme="majorHAnsi" w:cs="Calibri"/>
+        </w:rPr>
+        <w:t xml:space="preserve"> 4</w:t>
+      </w:r>
+      <w:r>
+        <w:rPr>
+          <w:rFonts w:asciiTheme="majorHAnsi" w:eastAsia="Calibri" w:hAnsiTheme="majorHAnsi" w:cs="Calibri"/>
+        </w:rPr>
+        <w:t xml:space="preserve"> main</w:t>
+      </w:r>
+      <w:r>
+        <w:rPr>
+          <w:rFonts w:asciiTheme="majorHAnsi" w:eastAsia="Calibri" w:hAnsiTheme="majorHAnsi" w:cs="Calibri"/>
+        </w:rPr>
+        <w:t xml:space="preserve"> steps, described in each of the following sections. </w:t>
+      </w:r>
     </w:p>
     <w:p/>
     <w:p>
       <w:pPr>
-        <w:pStyle w:val="Heading2"/>
-      </w:pPr>
-      <w:bookmarkStart w:id="178" w:name="_Toc20656789"/>
-      <w:r>
-        <w:t>Installation</w:t>
+        <w:pStyle w:val="Heading3"/>
+      </w:pPr>
+      <w:bookmarkStart w:id="178" w:name="_Toc20656790"/>
+      <w:r>
+        <w:t>Install OSATE</w:t>
       </w:r>
       <w:bookmarkEnd w:id="178"/>
-    </w:p>
-    <w:p>
-      <w:pPr>
-        <w:rPr>
-          <w:rFonts w:asciiTheme="majorHAnsi" w:eastAsia="Calibri" w:hAnsiTheme="majorHAnsi" w:cs="Calibri"/>
-        </w:rPr>
-      </w:pPr>
-      <w:r>
-        <w:rPr>
-          <w:rFonts w:asciiTheme="majorHAnsi" w:eastAsia="Calibri" w:hAnsiTheme="majorHAnsi" w:cs="Calibri"/>
-        </w:rPr>
-        <w:t>Installing the Safety Annex/AGREE/OSATE Tool Suite consists of</w:t>
-      </w:r>
-      <w:r>
-        <w:rPr>
-          <w:rFonts w:asciiTheme="majorHAnsi" w:eastAsia="Calibri" w:hAnsiTheme="majorHAnsi" w:cs="Calibri"/>
-        </w:rPr>
-        <w:t xml:space="preserve"> 4</w:t>
-      </w:r>
-      <w:r>
-        <w:rPr>
-          <w:rFonts w:asciiTheme="majorHAnsi" w:eastAsia="Calibri" w:hAnsiTheme="majorHAnsi" w:cs="Calibri"/>
-        </w:rPr>
-        <w:t xml:space="preserve"> main</w:t>
-      </w:r>
-      <w:r>
-        <w:rPr>
-          <w:rFonts w:asciiTheme="majorHAnsi" w:eastAsia="Calibri" w:hAnsiTheme="majorHAnsi" w:cs="Calibri"/>
-        </w:rPr>
-        <w:t xml:space="preserve"> steps, described in each of the following sections. </w:t>
-      </w:r>
-    </w:p>
-    <w:p/>
-    <w:p>
-      <w:pPr>
-        <w:pStyle w:val="Heading3"/>
-      </w:pPr>
-      <w:bookmarkStart w:id="179" w:name="_Toc20656790"/>
-      <w:r>
-        <w:t>Install OSATE</w:t>
-      </w:r>
-      <w:bookmarkEnd w:id="179"/>
     </w:p>
     <w:p>
       <w:pPr>
@@ -46304,10 +46325,10 @@
           <w:szCs w:val="24"/>
         </w:rPr>
       </w:pPr>
-      <w:bookmarkStart w:id="180" w:name="_Ref509312820"/>
-      <w:bookmarkStart w:id="181" w:name="_Toc509313370"/>
-      <w:bookmarkStart w:id="182" w:name="_Toc509494726"/>
-      <w:bookmarkStart w:id="183" w:name="_Toc20656839"/>
+      <w:bookmarkStart w:id="179" w:name="_Ref509312820"/>
+      <w:bookmarkStart w:id="180" w:name="_Toc509313370"/>
+      <w:bookmarkStart w:id="181" w:name="_Toc509494726"/>
+      <w:bookmarkStart w:id="182" w:name="_Toc20656839"/>
       <w:r>
         <w:rPr>
           <w:sz w:val="24"/>
@@ -46351,7 +46372,7 @@
         </w:rPr>
         <w:fldChar w:fldCharType="end"/>
       </w:r>
-      <w:bookmarkEnd w:id="180"/>
+      <w:bookmarkEnd w:id="179"/>
       <w:r>
         <w:rPr>
           <w:sz w:val="24"/>
@@ -46359,13 +46380,13 @@
         </w:rPr>
         <w:t>: OSATE Loading Screen</w:t>
       </w:r>
+      <w:bookmarkEnd w:id="180"/>
       <w:bookmarkEnd w:id="181"/>
       <w:bookmarkEnd w:id="182"/>
+    </w:p>
+    <w:p>
+      <w:bookmarkStart w:id="183" w:name="_1pxezwc" w:colFirst="0" w:colLast="0"/>
       <w:bookmarkEnd w:id="183"/>
-    </w:p>
-    <w:p>
-      <w:bookmarkStart w:id="184" w:name="_1pxezwc" w:colFirst="0" w:colLast="0"/>
-      <w:bookmarkEnd w:id="184"/>
     </w:p>
     <w:p>
       <w:pPr>
@@ -46530,7 +46551,7 @@
       <w:pPr>
         <w:pStyle w:val="Heading3"/>
       </w:pPr>
-      <w:bookmarkStart w:id="185" w:name="_Toc20656791"/>
+      <w:bookmarkStart w:id="184" w:name="_Toc20656791"/>
       <w:r>
         <w:t>I</w:t>
       </w:r>
@@ -46540,7 +46561,7 @@
       <w:r>
         <w:t>Safety Annex</w:t>
       </w:r>
-      <w:bookmarkEnd w:id="185"/>
+      <w:bookmarkEnd w:id="184"/>
     </w:p>
     <w:p>
       <w:pPr>
@@ -46890,9 +46911,9 @@
           <w:szCs w:val="24"/>
         </w:rPr>
       </w:pPr>
-      <w:bookmarkStart w:id="186" w:name="_Ref514679853"/>
-      <w:bookmarkStart w:id="187" w:name="_Toc509494727"/>
-      <w:bookmarkStart w:id="188" w:name="_Toc20656840"/>
+      <w:bookmarkStart w:id="185" w:name="_Ref514679853"/>
+      <w:bookmarkStart w:id="186" w:name="_Toc509494727"/>
+      <w:bookmarkStart w:id="187" w:name="_Toc20656840"/>
       <w:r>
         <w:rPr>
           <w:sz w:val="24"/>
@@ -46936,7 +46957,7 @@
         </w:rPr>
         <w:fldChar w:fldCharType="end"/>
       </w:r>
-      <w:bookmarkEnd w:id="186"/>
+      <w:bookmarkEnd w:id="185"/>
       <w:r>
         <w:rPr>
           <w:sz w:val="24"/>
@@ -46944,21 +46965,21 @@
         </w:rPr>
         <w:t>: Windows 10 System Control Panel</w:t>
       </w:r>
+      <w:bookmarkEnd w:id="186"/>
       <w:bookmarkEnd w:id="187"/>
+    </w:p>
+    <w:p/>
+    <w:p>
+      <w:pPr>
+        <w:pStyle w:val="Heading3"/>
+      </w:pPr>
+      <w:bookmarkStart w:id="188" w:name="_Ref509483838"/>
+      <w:bookmarkStart w:id="189" w:name="_Toc20656792"/>
+      <w:r>
+        <w:t>Install SMT Solver</w:t>
+      </w:r>
       <w:bookmarkEnd w:id="188"/>
-    </w:p>
-    <w:p/>
-    <w:p>
-      <w:pPr>
-        <w:pStyle w:val="Heading3"/>
-      </w:pPr>
-      <w:bookmarkStart w:id="189" w:name="_Ref509483838"/>
-      <w:bookmarkStart w:id="190" w:name="_Toc20656792"/>
-      <w:r>
-        <w:t>Install SMT Solver</w:t>
-      </w:r>
       <w:bookmarkEnd w:id="189"/>
-      <w:bookmarkEnd w:id="190"/>
     </w:p>
     <w:p>
       <w:pPr>
@@ -47357,11 +47378,11 @@
           <w:szCs w:val="24"/>
         </w:rPr>
       </w:pPr>
-      <w:bookmarkStart w:id="191" w:name="_Ref509313073"/>
-      <w:bookmarkStart w:id="192" w:name="_Toc509298872"/>
-      <w:bookmarkStart w:id="193" w:name="_Toc509313372"/>
-      <w:bookmarkStart w:id="194" w:name="_Toc509494728"/>
-      <w:bookmarkStart w:id="195" w:name="_Toc20656841"/>
+      <w:bookmarkStart w:id="190" w:name="_Ref509313073"/>
+      <w:bookmarkStart w:id="191" w:name="_Toc509298872"/>
+      <w:bookmarkStart w:id="192" w:name="_Toc509313372"/>
+      <w:bookmarkStart w:id="193" w:name="_Toc509494728"/>
+      <w:bookmarkStart w:id="194" w:name="_Toc20656841"/>
       <w:r>
         <w:rPr>
           <w:sz w:val="24"/>
@@ -47405,7 +47426,7 @@
         </w:rPr>
         <w:fldChar w:fldCharType="end"/>
       </w:r>
-      <w:bookmarkEnd w:id="191"/>
+      <w:bookmarkEnd w:id="190"/>
       <w:r>
         <w:rPr>
           <w:sz w:val="24"/>
@@ -47413,12 +47434,12 @@
         </w:rPr>
         <w:t>: System Properties Dialog Box</w:t>
       </w:r>
-      <w:bookmarkStart w:id="196" w:name="_147n2zr" w:colFirst="0" w:colLast="0"/>
+      <w:bookmarkStart w:id="195" w:name="_147n2zr" w:colFirst="0" w:colLast="0"/>
+      <w:bookmarkEnd w:id="191"/>
       <w:bookmarkEnd w:id="192"/>
       <w:bookmarkEnd w:id="193"/>
       <w:bookmarkEnd w:id="194"/>
       <w:bookmarkEnd w:id="195"/>
-      <w:bookmarkEnd w:id="196"/>
     </w:p>
     <w:p>
       <w:pPr>
@@ -47500,7 +47521,7 @@
         <w:keepNext/>
         <w:jc w:val="center"/>
       </w:pPr>
-      <w:bookmarkStart w:id="197" w:name="_Toc509315544"/>
+      <w:bookmarkStart w:id="196" w:name="_Toc509315544"/>
       <w:r>
         <w:rPr>
           <w:noProof/>
@@ -47542,7 +47563,7 @@
           </wp:inline>
         </w:drawing>
       </w:r>
-      <w:bookmarkEnd w:id="197"/>
+      <w:bookmarkEnd w:id="196"/>
     </w:p>
     <w:p>
       <w:pPr>
@@ -47554,9 +47575,9 @@
           <w:szCs w:val="24"/>
         </w:rPr>
       </w:pPr>
-      <w:bookmarkStart w:id="198" w:name="_Ref509396248"/>
-      <w:bookmarkStart w:id="199" w:name="_Toc509494729"/>
-      <w:bookmarkStart w:id="200" w:name="_Toc20656842"/>
+      <w:bookmarkStart w:id="197" w:name="_Ref509396248"/>
+      <w:bookmarkStart w:id="198" w:name="_Toc509494729"/>
+      <w:bookmarkStart w:id="199" w:name="_Toc20656842"/>
       <w:r>
         <w:rPr>
           <w:sz w:val="24"/>
@@ -47600,7 +47621,7 @@
         </w:rPr>
         <w:fldChar w:fldCharType="end"/>
       </w:r>
-      <w:bookmarkEnd w:id="198"/>
+      <w:bookmarkEnd w:id="197"/>
       <w:r>
         <w:rPr>
           <w:sz w:val="24"/>
@@ -47608,8 +47629,8 @@
         </w:rPr>
         <w:t>: Environment Variables Dialog Box</w:t>
       </w:r>
+      <w:bookmarkEnd w:id="198"/>
       <w:bookmarkEnd w:id="199"/>
-      <w:bookmarkEnd w:id="200"/>
     </w:p>
     <w:p>
       <w:pPr>
@@ -47759,11 +47780,11 @@
           <w:szCs w:val="24"/>
         </w:rPr>
       </w:pPr>
-      <w:bookmarkStart w:id="201" w:name="_Ref13580004"/>
-      <w:bookmarkStart w:id="202" w:name="_Toc509298874"/>
-      <w:bookmarkStart w:id="203" w:name="_Toc509313374"/>
-      <w:bookmarkStart w:id="204" w:name="_Toc509494730"/>
-      <w:bookmarkStart w:id="205" w:name="_Toc20656843"/>
+      <w:bookmarkStart w:id="200" w:name="_Ref13580004"/>
+      <w:bookmarkStart w:id="201" w:name="_Toc509298874"/>
+      <w:bookmarkStart w:id="202" w:name="_Toc509313374"/>
+      <w:bookmarkStart w:id="203" w:name="_Toc509494730"/>
+      <w:bookmarkStart w:id="204" w:name="_Toc20656843"/>
       <w:r>
         <w:rPr>
           <w:sz w:val="24"/>
@@ -47807,7 +47828,7 @@
         </w:rPr>
         <w:fldChar w:fldCharType="end"/>
       </w:r>
-      <w:bookmarkEnd w:id="201"/>
+      <w:bookmarkEnd w:id="200"/>
       <w:r>
         <w:rPr>
           <w:sz w:val="24"/>
@@ -47815,60 +47836,60 @@
         </w:rPr>
         <w:t>: System Variable Text Edit Box</w:t>
       </w:r>
+      <w:bookmarkEnd w:id="201"/>
       <w:bookmarkEnd w:id="202"/>
       <w:bookmarkEnd w:id="203"/>
       <w:bookmarkEnd w:id="204"/>
+    </w:p>
+    <w:p>
+      <w:bookmarkStart w:id="205" w:name="_23ckvvd" w:colFirst="0" w:colLast="0"/>
       <w:bookmarkEnd w:id="205"/>
     </w:p>
     <w:p>
-      <w:bookmarkStart w:id="206" w:name="_23ckvvd" w:colFirst="0" w:colLast="0"/>
+      <w:pPr>
+        <w:rPr>
+          <w:rFonts w:asciiTheme="majorHAnsi" w:eastAsia="Calibri" w:hAnsiTheme="majorHAnsi" w:cs="Calibri"/>
+        </w:rPr>
+      </w:pPr>
+      <w:r>
+        <w:rPr>
+          <w:rFonts w:asciiTheme="majorHAnsi" w:eastAsia="Calibri" w:hAnsiTheme="majorHAnsi" w:cs="Calibri"/>
+        </w:rPr>
+        <w:t>To test whether Yices has been correctly installed on either Windows or Linux, open up a command prompt window and type: yices --version.  A version number for Yices matching the installed version should be displayed.</w:t>
+      </w:r>
+    </w:p>
+    <w:p>
+      <w:pPr>
+        <w:rPr>
+          <w:rFonts w:asciiTheme="majorHAnsi" w:eastAsia="Calibri" w:hAnsiTheme="majorHAnsi" w:cs="Calibri"/>
+        </w:rPr>
+      </w:pPr>
+    </w:p>
+    <w:p>
+      <w:pPr>
+        <w:rPr>
+          <w:rFonts w:asciiTheme="majorHAnsi" w:eastAsia="Calibri" w:hAnsiTheme="majorHAnsi" w:cs="Calibri"/>
+        </w:rPr>
+      </w:pPr>
+      <w:r>
+        <w:rPr>
+          <w:rFonts w:asciiTheme="majorHAnsi" w:eastAsia="Calibri" w:hAnsiTheme="majorHAnsi" w:cs="Calibri"/>
+        </w:rPr>
+        <w:t>To test whether z3 has been correctly installed on either Windows or Linux, open up a command prompt window and type: z3 -version.  A version number for Z3 matching the installed version should be displayed.</w:t>
+      </w:r>
+    </w:p>
+    <w:p/>
+    <w:p>
+      <w:pPr>
+        <w:pStyle w:val="Heading3"/>
+      </w:pPr>
+      <w:bookmarkStart w:id="206" w:name="_Ref20656381"/>
+      <w:bookmarkStart w:id="207" w:name="_Toc20656793"/>
+      <w:r>
+        <w:t>Set AGREE Analysis Preferences</w:t>
+      </w:r>
       <w:bookmarkEnd w:id="206"/>
-    </w:p>
-    <w:p>
-      <w:pPr>
-        <w:rPr>
-          <w:rFonts w:asciiTheme="majorHAnsi" w:eastAsia="Calibri" w:hAnsiTheme="majorHAnsi" w:cs="Calibri"/>
-        </w:rPr>
-      </w:pPr>
-      <w:r>
-        <w:rPr>
-          <w:rFonts w:asciiTheme="majorHAnsi" w:eastAsia="Calibri" w:hAnsiTheme="majorHAnsi" w:cs="Calibri"/>
-        </w:rPr>
-        <w:t>To test whether Yices has been correctly installed on either Windows or Linux, open up a command prompt window and type: yices --version.  A version number for Yices matching the installed version should be displayed.</w:t>
-      </w:r>
-    </w:p>
-    <w:p>
-      <w:pPr>
-        <w:rPr>
-          <w:rFonts w:asciiTheme="majorHAnsi" w:eastAsia="Calibri" w:hAnsiTheme="majorHAnsi" w:cs="Calibri"/>
-        </w:rPr>
-      </w:pPr>
-    </w:p>
-    <w:p>
-      <w:pPr>
-        <w:rPr>
-          <w:rFonts w:asciiTheme="majorHAnsi" w:eastAsia="Calibri" w:hAnsiTheme="majorHAnsi" w:cs="Calibri"/>
-        </w:rPr>
-      </w:pPr>
-      <w:r>
-        <w:rPr>
-          <w:rFonts w:asciiTheme="majorHAnsi" w:eastAsia="Calibri" w:hAnsiTheme="majorHAnsi" w:cs="Calibri"/>
-        </w:rPr>
-        <w:t>To test whether z3 has been correctly installed on either Windows or Linux, open up a command prompt window and type: z3 -version.  A version number for Z3 matching the installed version should be displayed.</w:t>
-      </w:r>
-    </w:p>
-    <w:p/>
-    <w:p>
-      <w:pPr>
-        <w:pStyle w:val="Heading3"/>
-      </w:pPr>
-      <w:bookmarkStart w:id="207" w:name="_Ref20656381"/>
-      <w:bookmarkStart w:id="208" w:name="_Toc20656793"/>
-      <w:r>
-        <w:t>Set AGREE Analysis Preferences</w:t>
-      </w:r>
       <w:bookmarkEnd w:id="207"/>
-      <w:bookmarkEnd w:id="208"/>
     </w:p>
     <w:p>
       <w:pPr>
@@ -47988,8 +48009,8 @@
           <w:szCs w:val="24"/>
         </w:rPr>
       </w:pPr>
-      <w:bookmarkStart w:id="209" w:name="_Ref510449484"/>
-      <w:bookmarkStart w:id="210" w:name="_Toc20656844"/>
+      <w:bookmarkStart w:id="208" w:name="_Ref510449484"/>
+      <w:bookmarkStart w:id="209" w:name="_Toc20656844"/>
       <w:r>
         <w:rPr>
           <w:sz w:val="24"/>
@@ -48033,7 +48054,7 @@
         </w:rPr>
         <w:fldChar w:fldCharType="end"/>
       </w:r>
-      <w:bookmarkEnd w:id="209"/>
+      <w:bookmarkEnd w:id="208"/>
       <w:r>
         <w:rPr>
           <w:sz w:val="24"/>
@@ -48041,9 +48062,200 @@
         </w:rPr>
         <w:t>: AGREE Analysis Preferences</w:t>
       </w:r>
+      <w:bookmarkEnd w:id="209"/>
+    </w:p>
+    <w:p/>
+    <w:p>
+      <w:pPr>
+        <w:rPr>
+          <w:rFonts w:asciiTheme="majorHAnsi" w:hAnsiTheme="majorHAnsi"/>
+        </w:rPr>
+      </w:pPr>
+      <w:r>
+        <w:rPr>
+          <w:rFonts w:asciiTheme="majorHAnsi" w:hAnsiTheme="majorHAnsi"/>
+        </w:rPr>
+        <w:t xml:space="preserve">At this point, </w:t>
+      </w:r>
+      <w:r>
+        <w:rPr>
+          <w:rFonts w:asciiTheme="majorHAnsi" w:hAnsiTheme="majorHAnsi"/>
+        </w:rPr>
+        <w:t>users</w:t>
+      </w:r>
+      <w:r>
+        <w:rPr>
+          <w:rFonts w:asciiTheme="majorHAnsi" w:hAnsiTheme="majorHAnsi"/>
+        </w:rPr>
+        <w:t xml:space="preserve"> are ready to import the project</w:t>
+      </w:r>
+      <w:r>
+        <w:rPr>
+          <w:rFonts w:asciiTheme="majorHAnsi" w:hAnsiTheme="majorHAnsi"/>
+        </w:rPr>
+        <w:t>s</w:t>
+      </w:r>
+      <w:r>
+        <w:rPr>
+          <w:rFonts w:asciiTheme="majorHAnsi" w:hAnsiTheme="majorHAnsi"/>
+        </w:rPr>
+        <w:t xml:space="preserve"> </w:t>
+      </w:r>
+      <w:r>
+        <w:rPr>
+          <w:rFonts w:asciiTheme="majorHAnsi" w:hAnsiTheme="majorHAnsi"/>
+        </w:rPr>
+        <w:t xml:space="preserve">(e.g., the </w:t>
+      </w:r>
+      <w:r>
+        <w:rPr>
+          <w:rFonts w:asciiTheme="majorHAnsi" w:hAnsiTheme="majorHAnsi"/>
+        </w:rPr>
+        <w:t xml:space="preserve">Toy Example </w:t>
+      </w:r>
+      <w:r>
+        <w:rPr>
+          <w:rFonts w:asciiTheme="majorHAnsi" w:hAnsiTheme="majorHAnsi"/>
+        </w:rPr>
+        <w:t xml:space="preserve">project in Section </w:t>
+      </w:r>
+      <w:r>
+        <w:rPr>
+          <w:rFonts w:asciiTheme="majorHAnsi" w:hAnsiTheme="majorHAnsi"/>
+        </w:rPr>
+        <w:fldChar w:fldCharType="begin"/>
+      </w:r>
+      <w:r>
+        <w:rPr>
+          <w:rFonts w:asciiTheme="majorHAnsi" w:hAnsiTheme="majorHAnsi"/>
+        </w:rPr>
+        <w:instrText xml:space="preserve"> REF _Ref510449007 \w \h </w:instrText>
+      </w:r>
+      <w:r>
+        <w:rPr>
+          <w:rFonts w:asciiTheme="majorHAnsi" w:hAnsiTheme="majorHAnsi"/>
+        </w:rPr>
+      </w:r>
+      <w:r>
+        <w:rPr>
+          <w:rFonts w:asciiTheme="majorHAnsi" w:hAnsiTheme="majorHAnsi"/>
+        </w:rPr>
+        <w:fldChar w:fldCharType="separate"/>
+      </w:r>
+      <w:r>
+        <w:rPr>
+          <w:rFonts w:asciiTheme="majorHAnsi" w:hAnsiTheme="majorHAnsi"/>
+        </w:rPr>
+        <w:t>2.1</w:t>
+      </w:r>
+      <w:r>
+        <w:rPr>
+          <w:rFonts w:asciiTheme="majorHAnsi" w:hAnsiTheme="majorHAnsi"/>
+        </w:rPr>
+        <w:fldChar w:fldCharType="end"/>
+      </w:r>
+      <w:r>
+        <w:rPr>
+          <w:rFonts w:asciiTheme="majorHAnsi" w:hAnsiTheme="majorHAnsi"/>
+        </w:rPr>
+        <w:t xml:space="preserve">) </w:t>
+      </w:r>
+      <w:r>
+        <w:rPr>
+          <w:rFonts w:asciiTheme="majorHAnsi" w:hAnsiTheme="majorHAnsi"/>
+        </w:rPr>
+        <w:t xml:space="preserve">and begin safety analysis. </w:t>
+      </w:r>
+      <w:r>
+        <w:rPr>
+          <w:rFonts w:asciiTheme="majorHAnsi" w:hAnsiTheme="majorHAnsi" w:cstheme="majorHAnsi"/>
+        </w:rPr>
+        <w:fldChar w:fldCharType="begin"/>
+      </w:r>
+      <w:r>
+        <w:rPr>
+          <w:rFonts w:asciiTheme="majorHAnsi" w:hAnsiTheme="majorHAnsi" w:cstheme="majorHAnsi"/>
+        </w:rPr>
+        <w:instrText xml:space="preserve"> REF _Ref510449484 \h </w:instrText>
+      </w:r>
+      <w:r>
+        <w:rPr>
+          <w:rFonts w:asciiTheme="majorHAnsi" w:hAnsiTheme="majorHAnsi" w:cstheme="majorHAnsi"/>
+        </w:rPr>
+      </w:r>
+      <w:r>
+        <w:rPr>
+          <w:rFonts w:asciiTheme="majorHAnsi" w:hAnsiTheme="majorHAnsi" w:cstheme="majorHAnsi"/>
+        </w:rPr>
+        <w:instrText xml:space="preserve"> \* MERGEFORMAT </w:instrText>
+      </w:r>
+      <w:r>
+        <w:rPr>
+          <w:rFonts w:asciiTheme="majorHAnsi" w:hAnsiTheme="majorHAnsi" w:cstheme="majorHAnsi"/>
+        </w:rPr>
+        <w:fldChar w:fldCharType="separate"/>
+      </w:r>
+      <w:r>
+        <w:rPr>
+          <w:rFonts w:asciiTheme="majorHAnsi" w:hAnsiTheme="majorHAnsi" w:cstheme="majorHAnsi"/>
+        </w:rPr>
+        <w:t xml:space="preserve">Figure </w:t>
+      </w:r>
+      <w:r>
+        <w:rPr>
+          <w:rFonts w:asciiTheme="majorHAnsi" w:hAnsiTheme="majorHAnsi" w:cstheme="majorHAnsi"/>
+          <w:noProof/>
+        </w:rPr>
+        <w:t>42</w:t>
+      </w:r>
+      <w:r>
+        <w:rPr>
+          <w:rFonts w:asciiTheme="majorHAnsi" w:hAnsiTheme="majorHAnsi" w:cstheme="majorHAnsi"/>
+        </w:rPr>
+        <w:fldChar w:fldCharType="end"/>
+      </w:r>
+      <w:r>
+        <w:rPr>
+          <w:rFonts w:asciiTheme="majorHAnsi" w:hAnsiTheme="majorHAnsi" w:cstheme="majorHAnsi"/>
+        </w:rPr>
+        <w:t xml:space="preserve"> shows the AGREE Analysis Preference pane as an illustration of the possible preferences. In order to </w:t>
+      </w:r>
+      <w:r>
+        <w:rPr>
+          <w:rFonts w:asciiTheme="majorHAnsi" w:hAnsiTheme="majorHAnsi" w:cstheme="majorHAnsi"/>
+        </w:rPr>
+        <w:t>use</w:t>
+      </w:r>
+      <w:r>
+        <w:rPr>
+          <w:rFonts w:asciiTheme="majorHAnsi" w:hAnsiTheme="majorHAnsi" w:cstheme="majorHAnsi"/>
+        </w:rPr>
+        <w:t xml:space="preserve"> the Safety Annex, JKind is required for the model checker. In order to collect all minimal cut sets, Z3 is required for the SMT solver. The rest of the values in this figure are not required and they can be changed according to the </w:t>
+      </w:r>
+      <w:r>
+        <w:rPr>
+          <w:rFonts w:asciiTheme="majorHAnsi" w:hAnsiTheme="majorHAnsi" w:cstheme="majorHAnsi"/>
+        </w:rPr>
+        <w:t>user’s</w:t>
+      </w:r>
+      <w:r>
+        <w:rPr>
+          <w:rFonts w:asciiTheme="majorHAnsi" w:hAnsiTheme="majorHAnsi" w:cstheme="majorHAnsi"/>
+        </w:rPr>
+        <w:t xml:space="preserve"> preference.</w:t>
+      </w:r>
+    </w:p>
+    <w:p/>
+    <w:p>
+      <w:pPr>
+        <w:pStyle w:val="Heading2"/>
+      </w:pPr>
+      <w:bookmarkStart w:id="210" w:name="_Toc20656794"/>
+      <w:r>
+        <w:t>Development Environment Installation</w:t>
+      </w:r>
       <w:bookmarkEnd w:id="210"/>
     </w:p>
-    <w:p/>
     <w:p>
       <w:pPr>
         <w:rPr>
@@ -48052,351 +48264,221 @@
       </w:pPr>
       <w:r>
         <w:rPr>
-          <w:rFonts w:asciiTheme="majorHAnsi" w:hAnsiTheme="majorHAnsi"/>
-        </w:rPr>
-        <w:t xml:space="preserve">At this point, </w:t>
-      </w:r>
-      <w:r>
-        <w:rPr>
-          <w:rFonts w:asciiTheme="majorHAnsi" w:hAnsiTheme="majorHAnsi"/>
-        </w:rPr>
-        <w:t>users</w:t>
-      </w:r>
-      <w:r>
-        <w:rPr>
-          <w:rFonts w:asciiTheme="majorHAnsi" w:hAnsiTheme="majorHAnsi"/>
-        </w:rPr>
-        <w:t xml:space="preserve"> are ready to import the project</w:t>
-      </w:r>
-      <w:r>
-        <w:rPr>
-          <w:rFonts w:asciiTheme="majorHAnsi" w:hAnsiTheme="majorHAnsi"/>
-        </w:rPr>
-        <w:t>s</w:t>
-      </w:r>
-      <w:r>
-        <w:rPr>
-          <w:rFonts w:asciiTheme="majorHAnsi" w:hAnsiTheme="majorHAnsi"/>
+          <w:rFonts w:asciiTheme="majorHAnsi" w:hAnsiTheme="majorHAnsi" w:cstheme="majorHAnsi"/>
+        </w:rPr>
+        <w:t xml:space="preserve">If a user wishes to import the Safety Annex plugin into an Eclipse Development Environment, </w:t>
+      </w:r>
+    </w:p>
+    <w:p>
+      <w:pPr>
+        <w:rPr>
+          <w:rFonts w:asciiTheme="majorHAnsi" w:hAnsiTheme="majorHAnsi" w:cstheme="majorHAnsi"/>
+        </w:rPr>
+      </w:pPr>
+      <w:r>
+        <w:rPr>
+          <w:rFonts w:asciiTheme="majorHAnsi" w:hAnsiTheme="majorHAnsi" w:cstheme="majorHAnsi"/>
+        </w:rPr>
+        <w:lastRenderedPageBreak/>
+        <w:t xml:space="preserve">The source code can be found in the GitHub repository [2] under the directory </w:t>
+      </w:r>
+      <w:r>
+        <w:rPr>
+          <w:rFonts w:asciiTheme="majorHAnsi" w:hAnsiTheme="majorHAnsi" w:cstheme="majorHAnsi"/>
+          <w:i/>
+        </w:rPr>
+        <w:t>safety_annex/</w:t>
+      </w:r>
+      <w:r>
+        <w:rPr>
+          <w:rFonts w:asciiTheme="majorHAnsi" w:hAnsiTheme="majorHAnsi" w:cstheme="majorHAnsi"/>
+          <w:i/>
+        </w:rPr>
+        <w:t>plugin</w:t>
+      </w:r>
+      <w:r>
+        <w:rPr>
+          <w:rFonts w:asciiTheme="majorHAnsi" w:hAnsiTheme="majorHAnsi" w:cstheme="majorHAnsi"/>
+        </w:rPr>
+        <w:t xml:space="preserve">. </w:t>
+      </w:r>
+    </w:p>
+    <w:p>
+      <w:pPr>
+        <w:rPr>
+          <w:rFonts w:asciiTheme="majorHAnsi" w:hAnsiTheme="majorHAnsi" w:cstheme="majorHAnsi"/>
+        </w:rPr>
+      </w:pPr>
+    </w:p>
+    <w:p>
+      <w:pPr>
+        <w:rPr>
+          <w:rFonts w:asciiTheme="majorHAnsi" w:hAnsiTheme="majorHAnsi" w:cstheme="majorHAnsi"/>
+        </w:rPr>
+      </w:pPr>
+      <w:r>
+        <w:rPr>
+          <w:rFonts w:asciiTheme="majorHAnsi" w:hAnsiTheme="majorHAnsi" w:cstheme="majorHAnsi"/>
+        </w:rPr>
+        <w:t xml:space="preserve">An alternate installation guide is provided here. In these installation directions, the OSATE Development Environment is installed and the Safety Annex is compiled from source code and not through the update site. </w:t>
+      </w:r>
+    </w:p>
+    <w:p>
+      <w:pPr>
+        <w:rPr>
+          <w:rFonts w:asciiTheme="majorHAnsi" w:hAnsiTheme="majorHAnsi" w:cstheme="majorHAnsi"/>
+        </w:rPr>
+      </w:pPr>
+    </w:p>
+    <w:p>
+      <w:pPr>
+        <w:pStyle w:val="Heading3"/>
+        <w:rPr>
+          <w:rFonts w:cstheme="majorHAnsi"/>
+        </w:rPr>
+      </w:pPr>
+      <w:bookmarkStart w:id="211" w:name="_Toc20656795"/>
+      <w:r>
+        <w:rPr>
+          <w:rFonts w:cstheme="majorHAnsi"/>
+        </w:rPr>
+        <w:t>Install OSATE Development Environment</w:t>
+      </w:r>
+      <w:bookmarkEnd w:id="211"/>
+    </w:p>
+    <w:p>
+      <w:pPr>
+        <w:rPr>
+          <w:rFonts w:asciiTheme="majorHAnsi" w:hAnsiTheme="majorHAnsi" w:cstheme="majorHAnsi"/>
+        </w:rPr>
+      </w:pPr>
+      <w:r>
+        <w:rPr>
+          <w:rFonts w:asciiTheme="majorHAnsi" w:hAnsiTheme="majorHAnsi" w:cstheme="majorHAnsi"/>
+        </w:rPr>
+        <w:t xml:space="preserve">Follow the directions for installing the OSATE Development Environment provided on the following website: </w:t>
+      </w:r>
+    </w:p>
+    <w:p>
+      <w:pPr>
+        <w:rPr>
+          <w:rFonts w:asciiTheme="majorHAnsi" w:hAnsiTheme="majorHAnsi" w:cstheme="majorHAnsi"/>
+        </w:rPr>
+      </w:pPr>
+    </w:p>
+    <w:p>
+      <w:pPr>
+        <w:rPr>
+          <w:rFonts w:asciiTheme="majorHAnsi" w:hAnsiTheme="majorHAnsi" w:cstheme="majorHAnsi"/>
+        </w:rPr>
+      </w:pPr>
+      <w:hyperlink r:id="rId80" w:history="1">
+        <w:r>
+          <w:rPr>
+            <w:rStyle w:val="Hyperlink"/>
+            <w:rFonts w:asciiTheme="majorHAnsi" w:hAnsiTheme="majorHAnsi" w:cstheme="majorHAnsi"/>
+          </w:rPr>
+          <w:t>http://osate.org/setup-development.html</w:t>
+        </w:r>
+      </w:hyperlink>
+    </w:p>
+    <w:p>
+      <w:pPr>
+        <w:rPr>
+          <w:rFonts w:asciiTheme="majorHAnsi" w:hAnsiTheme="majorHAnsi" w:cstheme="majorHAnsi"/>
+        </w:rPr>
+      </w:pPr>
+    </w:p>
+    <w:p>
+      <w:pPr>
+        <w:rPr>
+          <w:rFonts w:asciiTheme="majorHAnsi" w:hAnsiTheme="majorHAnsi" w:cstheme="majorHAnsi"/>
+        </w:rPr>
+      </w:pPr>
+      <w:r>
+        <w:rPr>
+          <w:rFonts w:asciiTheme="majorHAnsi" w:hAnsiTheme="majorHAnsi" w:cstheme="majorHAnsi"/>
+        </w:rPr>
+        <w:t xml:space="preserve">In </w:t>
+      </w:r>
+      <w:r>
+        <w:rPr>
+          <w:rFonts w:asciiTheme="majorHAnsi" w:hAnsiTheme="majorHAnsi" w:cstheme="majorHAnsi"/>
+          <w:i/>
+        </w:rPr>
+        <w:t>Step 3: Select the Eclipse Platform</w:t>
+      </w:r>
+      <w:r>
+        <w:rPr>
+          <w:rFonts w:asciiTheme="majorHAnsi" w:hAnsiTheme="majorHAnsi" w:cstheme="majorHAnsi"/>
+        </w:rPr>
+        <w:t xml:space="preserve"> of the directions provided in the OSATE website, select the </w:t>
+      </w:r>
+      <w:r>
+        <w:rPr>
+          <w:rFonts w:asciiTheme="majorHAnsi" w:hAnsiTheme="majorHAnsi" w:cstheme="majorHAnsi"/>
+        </w:rPr>
+        <w:t>the 2018-09 release of Photon</w:t>
+      </w:r>
+      <w:r>
+        <w:rPr>
+          <w:rFonts w:asciiTheme="majorHAnsi" w:hAnsiTheme="majorHAnsi" w:cstheme="majorHAnsi"/>
         </w:rPr>
         <w:t xml:space="preserve"> </w:t>
       </w:r>
-      <w:r>
-        <w:rPr>
-          <w:rFonts w:asciiTheme="majorHAnsi" w:hAnsiTheme="majorHAnsi"/>
-        </w:rPr>
-        <w:t xml:space="preserve">(e.g., the </w:t>
-      </w:r>
-      <w:r>
-        <w:rPr>
-          <w:rFonts w:asciiTheme="majorHAnsi" w:hAnsiTheme="majorHAnsi"/>
-        </w:rPr>
-        <w:t xml:space="preserve">Toy Example </w:t>
-      </w:r>
-      <w:r>
-        <w:rPr>
-          <w:rFonts w:asciiTheme="majorHAnsi" w:hAnsiTheme="majorHAnsi"/>
-        </w:rPr>
-        <w:t xml:space="preserve">project in Section </w:t>
-      </w:r>
-      <w:r>
-        <w:rPr>
-          <w:rFonts w:asciiTheme="majorHAnsi" w:hAnsiTheme="majorHAnsi"/>
-        </w:rPr>
-        <w:fldChar w:fldCharType="begin"/>
-      </w:r>
-      <w:r>
-        <w:rPr>
-          <w:rFonts w:asciiTheme="majorHAnsi" w:hAnsiTheme="majorHAnsi"/>
-        </w:rPr>
-        <w:instrText xml:space="preserve"> REF _Ref510449007 \w \h </w:instrText>
-      </w:r>
-      <w:r>
-        <w:rPr>
-          <w:rFonts w:asciiTheme="majorHAnsi" w:hAnsiTheme="majorHAnsi"/>
-        </w:rPr>
-      </w:r>
-      <w:r>
-        <w:rPr>
-          <w:rFonts w:asciiTheme="majorHAnsi" w:hAnsiTheme="majorHAnsi"/>
-        </w:rPr>
-        <w:fldChar w:fldCharType="separate"/>
-      </w:r>
-      <w:r>
-        <w:rPr>
-          <w:rFonts w:asciiTheme="majorHAnsi" w:hAnsiTheme="majorHAnsi"/>
-        </w:rPr>
-        <w:t>2.1</w:t>
-      </w:r>
-      <w:r>
-        <w:rPr>
-          <w:rFonts w:asciiTheme="majorHAnsi" w:hAnsiTheme="majorHAnsi"/>
-        </w:rPr>
-        <w:fldChar w:fldCharType="end"/>
-      </w:r>
-      <w:r>
-        <w:rPr>
-          <w:rFonts w:asciiTheme="majorHAnsi" w:hAnsiTheme="majorHAnsi"/>
-        </w:rPr>
-        <w:t xml:space="preserve">) </w:t>
-      </w:r>
-      <w:r>
-        <w:rPr>
-          <w:rFonts w:asciiTheme="majorHAnsi" w:hAnsiTheme="majorHAnsi"/>
-        </w:rPr>
-        <w:t xml:space="preserve">and begin safety analysis. </w:t>
-      </w:r>
-      <w:r>
-        <w:rPr>
-          <w:rFonts w:asciiTheme="majorHAnsi" w:hAnsiTheme="majorHAnsi" w:cstheme="majorHAnsi"/>
-        </w:rPr>
-        <w:fldChar w:fldCharType="begin"/>
-      </w:r>
-      <w:r>
-        <w:rPr>
-          <w:rFonts w:asciiTheme="majorHAnsi" w:hAnsiTheme="majorHAnsi" w:cstheme="majorHAnsi"/>
-        </w:rPr>
-        <w:instrText xml:space="preserve"> REF _Ref510449484 \h </w:instrText>
-      </w:r>
-      <w:r>
-        <w:rPr>
-          <w:rFonts w:asciiTheme="majorHAnsi" w:hAnsiTheme="majorHAnsi" w:cstheme="majorHAnsi"/>
-        </w:rPr>
-      </w:r>
-      <w:r>
-        <w:rPr>
-          <w:rFonts w:asciiTheme="majorHAnsi" w:hAnsiTheme="majorHAnsi" w:cstheme="majorHAnsi"/>
-        </w:rPr>
-        <w:instrText xml:space="preserve"> \* MERGEFORMAT </w:instrText>
-      </w:r>
-      <w:r>
-        <w:rPr>
-          <w:rFonts w:asciiTheme="majorHAnsi" w:hAnsiTheme="majorHAnsi" w:cstheme="majorHAnsi"/>
-        </w:rPr>
-        <w:fldChar w:fldCharType="separate"/>
-      </w:r>
-      <w:r>
-        <w:rPr>
-          <w:rFonts w:asciiTheme="majorHAnsi" w:hAnsiTheme="majorHAnsi" w:cstheme="majorHAnsi"/>
-        </w:rPr>
-        <w:t xml:space="preserve">Figure </w:t>
-      </w:r>
-      <w:r>
-        <w:rPr>
-          <w:rFonts w:asciiTheme="majorHAnsi" w:hAnsiTheme="majorHAnsi" w:cstheme="majorHAnsi"/>
-          <w:noProof/>
-        </w:rPr>
-        <w:t>42</w:t>
-      </w:r>
-      <w:r>
-        <w:rPr>
-          <w:rFonts w:asciiTheme="majorHAnsi" w:hAnsiTheme="majorHAnsi" w:cstheme="majorHAnsi"/>
-        </w:rPr>
-        <w:fldChar w:fldCharType="end"/>
-      </w:r>
-      <w:r>
-        <w:rPr>
-          <w:rFonts w:asciiTheme="majorHAnsi" w:hAnsiTheme="majorHAnsi" w:cstheme="majorHAnsi"/>
-        </w:rPr>
-        <w:t xml:space="preserve"> shows the AGREE Analysis Preference pane as an illustration of the possible preferences. In order to </w:t>
-      </w:r>
-      <w:r>
-        <w:rPr>
-          <w:rFonts w:asciiTheme="majorHAnsi" w:hAnsiTheme="majorHAnsi" w:cstheme="majorHAnsi"/>
-        </w:rPr>
-        <w:t>use</w:t>
-      </w:r>
-      <w:r>
-        <w:rPr>
-          <w:rFonts w:asciiTheme="majorHAnsi" w:hAnsiTheme="majorHAnsi" w:cstheme="majorHAnsi"/>
-        </w:rPr>
-        <w:t xml:space="preserve"> the Safety Annex, JKind is required for the model checker. In order to collect all minimal cut sets, Z3 is required for the SMT solver. The rest of the values in this figure are not required and they can be changed according to the </w:t>
-      </w:r>
-      <w:r>
-        <w:rPr>
-          <w:rFonts w:asciiTheme="majorHAnsi" w:hAnsiTheme="majorHAnsi" w:cstheme="majorHAnsi"/>
-        </w:rPr>
-        <w:t>user’s</w:t>
-      </w:r>
-      <w:r>
-        <w:rPr>
-          <w:rFonts w:asciiTheme="majorHAnsi" w:hAnsiTheme="majorHAnsi" w:cstheme="majorHAnsi"/>
-        </w:rPr>
-        <w:t xml:space="preserve"> preference.</w:t>
-      </w:r>
-    </w:p>
-    <w:p/>
-    <w:p>
-      <w:pPr>
-        <w:pStyle w:val="Heading2"/>
-      </w:pPr>
-      <w:bookmarkStart w:id="211" w:name="_Toc20656794"/>
-      <w:r>
-        <w:lastRenderedPageBreak/>
-        <w:t>Development Environment Installation</w:t>
-      </w:r>
-      <w:bookmarkEnd w:id="211"/>
-    </w:p>
-    <w:p>
-      <w:pPr>
-        <w:rPr>
-          <w:rFonts w:asciiTheme="majorHAnsi" w:hAnsiTheme="majorHAnsi" w:cstheme="majorHAnsi"/>
-        </w:rPr>
-      </w:pPr>
-      <w:r>
-        <w:rPr>
-          <w:rFonts w:asciiTheme="majorHAnsi" w:hAnsiTheme="majorHAnsi" w:cstheme="majorHAnsi"/>
-        </w:rPr>
-        <w:t xml:space="preserve">An alternate installation guide is provided here. In these installation directions, the OSATE Development Environment is installed and the Safety Annex is compiled from source code and not through the update site. </w:t>
-      </w:r>
-    </w:p>
-    <w:p>
-      <w:pPr>
-        <w:rPr>
-          <w:rFonts w:asciiTheme="majorHAnsi" w:hAnsiTheme="majorHAnsi" w:cstheme="majorHAnsi"/>
-        </w:rPr>
-      </w:pPr>
-    </w:p>
-    <w:p>
-      <w:pPr>
-        <w:pStyle w:val="Heading3"/>
-        <w:rPr>
-          <w:rFonts w:cstheme="majorHAnsi"/>
-        </w:rPr>
-      </w:pPr>
-      <w:bookmarkStart w:id="212" w:name="_Toc20656795"/>
-      <w:r>
-        <w:rPr>
-          <w:rFonts w:cstheme="majorHAnsi"/>
-        </w:rPr>
-        <w:t>Install OSATE Development Environment</w:t>
-      </w:r>
+    </w:p>
+    <w:p>
+      <w:pPr>
+        <w:rPr>
+          <w:rFonts w:asciiTheme="majorHAnsi" w:hAnsiTheme="majorHAnsi" w:cstheme="majorHAnsi"/>
+        </w:rPr>
+      </w:pPr>
+    </w:p>
+    <w:p>
+      <w:pPr>
+        <w:rPr>
+          <w:rFonts w:asciiTheme="majorHAnsi" w:hAnsiTheme="majorHAnsi" w:cstheme="majorHAnsi"/>
+        </w:rPr>
+      </w:pPr>
+      <w:r>
+        <w:rPr>
+          <w:rFonts w:asciiTheme="majorHAnsi" w:hAnsiTheme="majorHAnsi" w:cstheme="majorHAnsi"/>
+        </w:rPr>
+        <w:t xml:space="preserve">In </w:t>
+      </w:r>
+      <w:r>
+        <w:rPr>
+          <w:rFonts w:asciiTheme="majorHAnsi" w:hAnsiTheme="majorHAnsi" w:cstheme="majorHAnsi"/>
+          <w:i/>
+        </w:rPr>
+        <w:t>Step 5:</w:t>
+      </w:r>
+      <w:r>
+        <w:rPr>
+          <w:rFonts w:asciiTheme="majorHAnsi" w:hAnsiTheme="majorHAnsi" w:cstheme="majorHAnsi"/>
+        </w:rPr>
+        <w:t xml:space="preserve"> </w:t>
+      </w:r>
+      <w:r>
+        <w:rPr>
+          <w:rFonts w:asciiTheme="majorHAnsi" w:hAnsiTheme="majorHAnsi" w:cstheme="majorHAnsi"/>
+          <w:i/>
+        </w:rPr>
+        <w:t>Set Required Variables</w:t>
+      </w:r>
+      <w:r>
+        <w:rPr>
+          <w:rFonts w:asciiTheme="majorHAnsi" w:hAnsiTheme="majorHAnsi" w:cstheme="majorHAnsi"/>
+        </w:rPr>
+        <w:t xml:space="preserve"> of the directions provided in the </w:t>
+      </w:r>
+      <w:bookmarkStart w:id="212" w:name="_GoBack"/>
       <w:bookmarkEnd w:id="212"/>
-    </w:p>
-    <w:p>
-      <w:pPr>
-        <w:rPr>
-          <w:rFonts w:asciiTheme="majorHAnsi" w:hAnsiTheme="majorHAnsi" w:cstheme="majorHAnsi"/>
-        </w:rPr>
-      </w:pPr>
-      <w:r>
-        <w:rPr>
-          <w:rFonts w:asciiTheme="majorHAnsi" w:hAnsiTheme="majorHAnsi" w:cstheme="majorHAnsi"/>
-        </w:rPr>
-        <w:t xml:space="preserve">Follow the directions for installing the OSATE Development Environment provided on the following website: </w:t>
-      </w:r>
-    </w:p>
-    <w:p>
-      <w:pPr>
-        <w:rPr>
-          <w:rFonts w:asciiTheme="majorHAnsi" w:hAnsiTheme="majorHAnsi" w:cstheme="majorHAnsi"/>
-        </w:rPr>
-      </w:pPr>
-    </w:p>
-    <w:p>
-      <w:pPr>
-        <w:rPr>
-          <w:rFonts w:asciiTheme="majorHAnsi" w:hAnsiTheme="majorHAnsi" w:cstheme="majorHAnsi"/>
-        </w:rPr>
-      </w:pPr>
-      <w:hyperlink r:id="rId80" w:history="1">
-        <w:r>
-          <w:rPr>
-            <w:rStyle w:val="Hyperlink"/>
-            <w:rFonts w:asciiTheme="majorHAnsi" w:hAnsiTheme="majorHAnsi" w:cstheme="majorHAnsi"/>
-          </w:rPr>
-          <w:t>http://osate.org/setup-development.html</w:t>
-        </w:r>
-      </w:hyperlink>
-    </w:p>
-    <w:p>
-      <w:pPr>
-        <w:rPr>
-          <w:rFonts w:asciiTheme="majorHAnsi" w:hAnsiTheme="majorHAnsi" w:cstheme="majorHAnsi"/>
-        </w:rPr>
-      </w:pPr>
-    </w:p>
-    <w:p>
-      <w:pPr>
-        <w:rPr>
-          <w:rFonts w:asciiTheme="majorHAnsi" w:hAnsiTheme="majorHAnsi" w:cstheme="majorHAnsi"/>
-        </w:rPr>
-      </w:pPr>
-      <w:r>
-        <w:rPr>
-          <w:rFonts w:asciiTheme="majorHAnsi" w:hAnsiTheme="majorHAnsi" w:cstheme="majorHAnsi"/>
-        </w:rPr>
-        <w:t xml:space="preserve">In </w:t>
-      </w:r>
-      <w:r>
-        <w:rPr>
-          <w:rFonts w:asciiTheme="majorHAnsi" w:hAnsiTheme="majorHAnsi" w:cstheme="majorHAnsi"/>
-          <w:i/>
-        </w:rPr>
-        <w:t>Step 3: Select the Eclipse Platform</w:t>
-      </w:r>
-      <w:r>
-        <w:rPr>
-          <w:rFonts w:asciiTheme="majorHAnsi" w:hAnsiTheme="majorHAnsi" w:cstheme="majorHAnsi"/>
-        </w:rPr>
-        <w:t xml:space="preserve"> of the directions provided in the OSATE website, select the </w:t>
-      </w:r>
-      <w:r>
-        <w:rPr>
-          <w:rFonts w:asciiTheme="majorHAnsi" w:hAnsiTheme="majorHAnsi" w:cstheme="majorHAnsi"/>
-        </w:rPr>
-        <w:t>the 2018-09 release of Photon</w:t>
-      </w:r>
-      <w:r>
-        <w:rPr>
-          <w:rFonts w:asciiTheme="majorHAnsi" w:hAnsiTheme="majorHAnsi" w:cstheme="majorHAnsi"/>
-        </w:rPr>
-        <w:t xml:space="preserve"> </w:t>
-      </w:r>
-    </w:p>
-    <w:p>
-      <w:pPr>
-        <w:rPr>
-          <w:rFonts w:asciiTheme="majorHAnsi" w:hAnsiTheme="majorHAnsi" w:cstheme="majorHAnsi"/>
-        </w:rPr>
-      </w:pPr>
-    </w:p>
-    <w:p>
-      <w:pPr>
-        <w:rPr>
-          <w:rFonts w:asciiTheme="majorHAnsi" w:hAnsiTheme="majorHAnsi" w:cstheme="majorHAnsi"/>
-        </w:rPr>
-      </w:pPr>
-      <w:r>
-        <w:rPr>
-          <w:rFonts w:asciiTheme="majorHAnsi" w:hAnsiTheme="majorHAnsi" w:cstheme="majorHAnsi"/>
-        </w:rPr>
-        <w:t xml:space="preserve">In </w:t>
-      </w:r>
-      <w:r>
-        <w:rPr>
-          <w:rFonts w:asciiTheme="majorHAnsi" w:hAnsiTheme="majorHAnsi" w:cstheme="majorHAnsi"/>
-          <w:i/>
-        </w:rPr>
-        <w:t>Step 5:</w:t>
-      </w:r>
-      <w:r>
-        <w:rPr>
-          <w:rFonts w:asciiTheme="majorHAnsi" w:hAnsiTheme="majorHAnsi" w:cstheme="majorHAnsi"/>
-        </w:rPr>
-        <w:t xml:space="preserve"> </w:t>
-      </w:r>
-      <w:r>
-        <w:rPr>
-          <w:rFonts w:asciiTheme="majorHAnsi" w:hAnsiTheme="majorHAnsi" w:cstheme="majorHAnsi"/>
-          <w:i/>
-        </w:rPr>
-        <w:t>Set Required Variables</w:t>
-      </w:r>
-      <w:r>
-        <w:rPr>
-          <w:rFonts w:asciiTheme="majorHAnsi" w:hAnsiTheme="majorHAnsi" w:cstheme="majorHAnsi"/>
-        </w:rPr>
-        <w:t xml:space="preserve"> of the directions provided in the OSATE website, make sure that in all Github repositories the </w:t>
+      <w:r>
+        <w:rPr>
+          <w:rFonts w:asciiTheme="majorHAnsi" w:hAnsiTheme="majorHAnsi" w:cstheme="majorHAnsi"/>
+        </w:rPr>
+        <w:t xml:space="preserve">OSATE website, make sure that in all Github repositories the </w:t>
       </w:r>
       <w:r>
         <w:rPr>
@@ -54800,7 +54882,7 @@
 </file>
 
 <file path=customXml/itemProps1.xml><?xml version="1.0" encoding="utf-8"?>
-<ds:datastoreItem xmlns:ds="http://schemas.openxmlformats.org/officeDocument/2006/customXml" ds:itemID="{88B21B81-3777-4F1A-8C1A-B93A342410A0}">
+<ds:datastoreItem xmlns:ds="http://schemas.openxmlformats.org/officeDocument/2006/customXml" ds:itemID="{0BAEFD69-F31F-4BC9-BEC5-B5D6F3489169}">
   <ds:schemaRefs>
     <ds:schemaRef ds:uri="http://schemas.openxmlformats.org/officeDocument/2006/bibliography"/>
   </ds:schemaRefs>

</xml_diff>

<commit_message>
Added note on grouping items in install.
</commit_message>
<xml_diff>
--- a/doc/SafetyAnnexUsersGuide/SafetyAnnexUsersGuide.docx
+++ b/doc/SafetyAnnexUsersGuide/SafetyAnnexUsersGuide.docx
@@ -10526,8 +10526,6 @@
         <w:pStyle w:val="Heading1"/>
       </w:pPr>
       <w:bookmarkStart w:id="0" w:name="_Toc20738060"/>
-      <w:bookmarkStart w:id="1" w:name="_GoBack"/>
-      <w:bookmarkEnd w:id="1"/>
       <w:r>
         <w:lastRenderedPageBreak/>
         <w:t>Introduction</w:t>
@@ -10660,7 +10658,7 @@
       <w:pPr>
         <w:pStyle w:val="Heading2"/>
       </w:pPr>
-      <w:bookmarkStart w:id="2" w:name="_Toc20738061"/>
+      <w:bookmarkStart w:id="1" w:name="_Toc20738061"/>
       <w:proofErr w:type="spellStart"/>
       <w:r>
         <w:t>Github</w:t>
@@ -10669,7 +10667,7 @@
       <w:r>
         <w:t xml:space="preserve"> Repositories</w:t>
       </w:r>
-      <w:bookmarkEnd w:id="2"/>
+      <w:bookmarkEnd w:id="1"/>
     </w:p>
     <w:p>
       <w:pPr>
@@ -10877,11 +10875,11 @@
       <w:pPr>
         <w:pStyle w:val="Heading1"/>
       </w:pPr>
-      <w:bookmarkStart w:id="3" w:name="_Toc20738062"/>
+      <w:bookmarkStart w:id="2" w:name="_Toc20738062"/>
       <w:r>
         <w:t>Brief Overview of AADL, AGREE, and the Safety Annex</w:t>
       </w:r>
-      <w:bookmarkEnd w:id="3"/>
+      <w:bookmarkEnd w:id="2"/>
     </w:p>
     <w:p>
       <w:pPr>
@@ -11057,11 +11055,11 @@
           <w:szCs w:val="24"/>
         </w:rPr>
       </w:pPr>
-      <w:bookmarkStart w:id="4" w:name="_Ref509306973"/>
-      <w:bookmarkStart w:id="5" w:name="_Toc509298866"/>
-      <w:bookmarkStart w:id="6" w:name="_Toc509313357"/>
-      <w:bookmarkStart w:id="7" w:name="_Toc509494708"/>
-      <w:bookmarkStart w:id="8" w:name="_Toc20738022"/>
+      <w:bookmarkStart w:id="3" w:name="_Ref509306973"/>
+      <w:bookmarkStart w:id="4" w:name="_Toc509298866"/>
+      <w:bookmarkStart w:id="5" w:name="_Toc509313357"/>
+      <w:bookmarkStart w:id="6" w:name="_Toc509494708"/>
+      <w:bookmarkStart w:id="7" w:name="_Toc20738022"/>
       <w:r>
         <w:rPr>
           <w:sz w:val="24"/>
@@ -11105,7 +11103,7 @@
         </w:rPr>
         <w:fldChar w:fldCharType="end"/>
       </w:r>
-      <w:bookmarkEnd w:id="4"/>
+      <w:bookmarkEnd w:id="3"/>
       <w:r>
         <w:rPr>
           <w:sz w:val="24"/>
@@ -11113,14 +11111,14 @@
         </w:rPr>
         <w:t>: Toy Example for Safety Annex and AGREE</w:t>
       </w:r>
+      <w:bookmarkEnd w:id="4"/>
       <w:bookmarkEnd w:id="5"/>
       <w:bookmarkEnd w:id="6"/>
       <w:bookmarkEnd w:id="7"/>
+    </w:p>
+    <w:p>
+      <w:bookmarkStart w:id="8" w:name="_1fob9te" w:colFirst="0" w:colLast="0"/>
       <w:bookmarkEnd w:id="8"/>
-    </w:p>
-    <w:p>
-      <w:bookmarkStart w:id="9" w:name="_1fob9te" w:colFirst="0" w:colLast="0"/>
-      <w:bookmarkEnd w:id="9"/>
     </w:p>
     <w:p/>
     <w:p>
@@ -18965,10 +18963,10 @@
           <w:szCs w:val="24"/>
         </w:rPr>
       </w:pPr>
-      <w:bookmarkStart w:id="10" w:name="_Ref509306800"/>
-      <w:bookmarkStart w:id="11" w:name="_Toc509313358"/>
-      <w:bookmarkStart w:id="12" w:name="_Toc509494709"/>
-      <w:bookmarkStart w:id="13" w:name="_Toc20738023"/>
+      <w:bookmarkStart w:id="9" w:name="_Ref509306800"/>
+      <w:bookmarkStart w:id="10" w:name="_Toc509313358"/>
+      <w:bookmarkStart w:id="11" w:name="_Toc509494709"/>
+      <w:bookmarkStart w:id="12" w:name="_Toc20738023"/>
       <w:r>
         <w:rPr>
           <w:sz w:val="24"/>
@@ -19012,7 +19010,7 @@
         </w:rPr>
         <w:fldChar w:fldCharType="end"/>
       </w:r>
-      <w:bookmarkEnd w:id="10"/>
+      <w:bookmarkEnd w:id="9"/>
       <w:r>
         <w:rPr>
           <w:sz w:val="24"/>
@@ -19020,9 +19018,9 @@
         </w:rPr>
         <w:t>: AADL Code for Toy Example with AGREE and Safety Annexes</w:t>
       </w:r>
+      <w:bookmarkEnd w:id="10"/>
       <w:bookmarkEnd w:id="11"/>
       <w:bookmarkEnd w:id="12"/>
-      <w:bookmarkEnd w:id="13"/>
     </w:p>
     <w:p>
       <w:pPr>
@@ -19633,9 +19631,9 @@
           <w:szCs w:val="24"/>
         </w:rPr>
       </w:pPr>
-      <w:bookmarkStart w:id="14" w:name="_Ref509477847"/>
-      <w:bookmarkStart w:id="15" w:name="_Toc509494710"/>
-      <w:bookmarkStart w:id="16" w:name="_Toc20738024"/>
+      <w:bookmarkStart w:id="13" w:name="_Ref509477847"/>
+      <w:bookmarkStart w:id="14" w:name="_Toc509494710"/>
+      <w:bookmarkStart w:id="15" w:name="_Toc20738024"/>
       <w:r>
         <w:rPr>
           <w:sz w:val="24"/>
@@ -19679,7 +19677,7 @@
         </w:rPr>
         <w:fldChar w:fldCharType="end"/>
       </w:r>
-      <w:bookmarkEnd w:id="14"/>
+      <w:bookmarkEnd w:id="13"/>
       <w:r>
         <w:rPr>
           <w:sz w:val="24"/>
@@ -19687,8 +19685,8 @@
         </w:rPr>
         <w:t>: Fault Hypothesis Example</w:t>
       </w:r>
+      <w:bookmarkEnd w:id="14"/>
       <w:bookmarkEnd w:id="15"/>
-      <w:bookmarkEnd w:id="16"/>
     </w:p>
     <w:p/>
     <w:p>
@@ -19699,13 +19697,13 @@
         <w:lastRenderedPageBreak/>
         <w:t xml:space="preserve"> </w:t>
       </w:r>
-      <w:bookmarkStart w:id="17" w:name="_Ref510449007"/>
-      <w:bookmarkStart w:id="18" w:name="_Toc20738063"/>
+      <w:bookmarkStart w:id="16" w:name="_Ref510449007"/>
+      <w:bookmarkStart w:id="17" w:name="_Toc20738063"/>
       <w:r>
         <w:t>Using the Safety Annex AADL Plugin</w:t>
       </w:r>
+      <w:bookmarkEnd w:id="16"/>
       <w:bookmarkEnd w:id="17"/>
-      <w:bookmarkEnd w:id="18"/>
     </w:p>
     <w:p>
       <w:pPr>
@@ -19902,9 +19900,9 @@
           <w:szCs w:val="24"/>
         </w:rPr>
       </w:pPr>
-      <w:bookmarkStart w:id="19" w:name="_Toc509313359"/>
-      <w:bookmarkStart w:id="20" w:name="_Toc509494711"/>
-      <w:bookmarkStart w:id="21" w:name="_Toc20738025"/>
+      <w:bookmarkStart w:id="18" w:name="_Toc509313359"/>
+      <w:bookmarkStart w:id="19" w:name="_Toc509494711"/>
+      <w:bookmarkStart w:id="20" w:name="_Toc20738025"/>
       <w:r>
         <w:rPr>
           <w:sz w:val="24"/>
@@ -19955,9 +19953,9 @@
         </w:rPr>
         <w:t>: Import Menu Option</w:t>
       </w:r>
+      <w:bookmarkEnd w:id="18"/>
       <w:bookmarkEnd w:id="19"/>
       <w:bookmarkEnd w:id="20"/>
-      <w:bookmarkEnd w:id="21"/>
     </w:p>
     <w:p>
       <w:pPr>
@@ -20062,9 +20060,9 @@
           <w:szCs w:val="24"/>
         </w:rPr>
       </w:pPr>
-      <w:bookmarkStart w:id="22" w:name="_Toc509313360"/>
-      <w:bookmarkStart w:id="23" w:name="_Toc509494712"/>
-      <w:bookmarkStart w:id="24" w:name="_Toc20738026"/>
+      <w:bookmarkStart w:id="21" w:name="_Toc509313360"/>
+      <w:bookmarkStart w:id="22" w:name="_Toc509494712"/>
+      <w:bookmarkStart w:id="23" w:name="_Toc20738026"/>
       <w:r>
         <w:rPr>
           <w:sz w:val="24"/>
@@ -20115,9 +20113,9 @@
         </w:rPr>
         <w:t>: Importing Toy Example Project</w:t>
       </w:r>
+      <w:bookmarkEnd w:id="21"/>
       <w:bookmarkEnd w:id="22"/>
       <w:bookmarkEnd w:id="23"/>
-      <w:bookmarkEnd w:id="24"/>
     </w:p>
     <w:p>
       <w:pPr>
@@ -20291,10 +20289,10 @@
           <w:szCs w:val="24"/>
         </w:rPr>
       </w:pPr>
-      <w:bookmarkStart w:id="25" w:name="_Ref509306911"/>
-      <w:bookmarkStart w:id="26" w:name="_Toc509313361"/>
-      <w:bookmarkStart w:id="27" w:name="_Toc509494713"/>
-      <w:bookmarkStart w:id="28" w:name="_Toc20738027"/>
+      <w:bookmarkStart w:id="24" w:name="_Ref509306911"/>
+      <w:bookmarkStart w:id="25" w:name="_Toc509313361"/>
+      <w:bookmarkStart w:id="26" w:name="_Toc509494713"/>
+      <w:bookmarkStart w:id="27" w:name="_Toc20738027"/>
       <w:r>
         <w:rPr>
           <w:sz w:val="24"/>
@@ -20338,7 +20336,7 @@
         </w:rPr>
         <w:fldChar w:fldCharType="end"/>
       </w:r>
-      <w:bookmarkEnd w:id="25"/>
+      <w:bookmarkEnd w:id="24"/>
       <w:r>
         <w:rPr>
           <w:sz w:val="24"/>
@@ -20346,9 +20344,9 @@
         </w:rPr>
         <w:t>: Workspace After Importing Toy Example</w:t>
       </w:r>
+      <w:bookmarkEnd w:id="25"/>
       <w:bookmarkEnd w:id="26"/>
       <w:bookmarkEnd w:id="27"/>
-      <w:bookmarkEnd w:id="28"/>
     </w:p>
     <w:p>
       <w:pPr>
@@ -20529,10 +20527,10 @@
           <w:szCs w:val="24"/>
         </w:rPr>
       </w:pPr>
-      <w:bookmarkStart w:id="29" w:name="_Ref509306884"/>
-      <w:bookmarkStart w:id="30" w:name="_Toc509313362"/>
-      <w:bookmarkStart w:id="31" w:name="_Toc509494714"/>
-      <w:bookmarkStart w:id="32" w:name="_Toc20738028"/>
+      <w:bookmarkStart w:id="28" w:name="_Ref509306884"/>
+      <w:bookmarkStart w:id="29" w:name="_Toc509313362"/>
+      <w:bookmarkStart w:id="30" w:name="_Toc509494714"/>
+      <w:bookmarkStart w:id="31" w:name="_Toc20738028"/>
       <w:r>
         <w:rPr>
           <w:sz w:val="24"/>
@@ -20576,7 +20574,7 @@
         </w:rPr>
         <w:fldChar w:fldCharType="end"/>
       </w:r>
-      <w:bookmarkEnd w:id="29"/>
+      <w:bookmarkEnd w:id="28"/>
       <w:r>
         <w:rPr>
           <w:sz w:val="24"/>
@@ -20584,9 +20582,9 @@
         </w:rPr>
         <w:t>: AGREE and Safety Analysis Dropdown Menu</w:t>
       </w:r>
+      <w:bookmarkEnd w:id="29"/>
       <w:bookmarkEnd w:id="30"/>
       <w:bookmarkEnd w:id="31"/>
-      <w:bookmarkEnd w:id="32"/>
     </w:p>
     <w:p>
       <w:pPr>
@@ -20741,10 +20739,10 @@
           <w:szCs w:val="24"/>
         </w:rPr>
       </w:pPr>
-      <w:bookmarkStart w:id="33" w:name="_Ref509306863"/>
-      <w:bookmarkStart w:id="34" w:name="_Toc509313363"/>
-      <w:bookmarkStart w:id="35" w:name="_Toc509494715"/>
-      <w:bookmarkStart w:id="36" w:name="_Toc20738029"/>
+      <w:bookmarkStart w:id="32" w:name="_Ref509306863"/>
+      <w:bookmarkStart w:id="33" w:name="_Toc509313363"/>
+      <w:bookmarkStart w:id="34" w:name="_Toc509494715"/>
+      <w:bookmarkStart w:id="35" w:name="_Toc20738029"/>
       <w:r>
         <w:rPr>
           <w:sz w:val="24"/>
@@ -20788,7 +20786,7 @@
         </w:rPr>
         <w:fldChar w:fldCharType="end"/>
       </w:r>
-      <w:bookmarkEnd w:id="33"/>
+      <w:bookmarkEnd w:id="32"/>
       <w:r>
         <w:rPr>
           <w:sz w:val="24"/>
@@ -20796,9 +20794,9 @@
         </w:rPr>
         <w:t>:AGREE Verification Results</w:t>
       </w:r>
+      <w:bookmarkEnd w:id="33"/>
       <w:bookmarkEnd w:id="34"/>
       <w:bookmarkEnd w:id="35"/>
-      <w:bookmarkEnd w:id="36"/>
     </w:p>
     <w:p>
       <w:pPr>
@@ -21209,10 +21207,10 @@
           <w:szCs w:val="24"/>
         </w:rPr>
       </w:pPr>
-      <w:bookmarkStart w:id="37" w:name="_Ref509306825"/>
-      <w:bookmarkStart w:id="38" w:name="_Toc509313364"/>
-      <w:bookmarkStart w:id="39" w:name="_Toc509494716"/>
-      <w:bookmarkStart w:id="40" w:name="_Toc20738030"/>
+      <w:bookmarkStart w:id="36" w:name="_Ref509306825"/>
+      <w:bookmarkStart w:id="37" w:name="_Toc509313364"/>
+      <w:bookmarkStart w:id="38" w:name="_Toc509494716"/>
+      <w:bookmarkStart w:id="39" w:name="_Toc20738030"/>
       <w:r>
         <w:rPr>
           <w:sz w:val="24"/>
@@ -21256,7 +21254,7 @@
         </w:rPr>
         <w:fldChar w:fldCharType="end"/>
       </w:r>
-      <w:bookmarkEnd w:id="37"/>
+      <w:bookmarkEnd w:id="36"/>
       <w:r>
         <w:rPr>
           <w:sz w:val="24"/>
@@ -21264,9 +21262,9 @@
         </w:rPr>
         <w:t>: Counterexample from Safety Analysis</w:t>
       </w:r>
+      <w:bookmarkEnd w:id="37"/>
       <w:bookmarkEnd w:id="38"/>
       <w:bookmarkEnd w:id="39"/>
-      <w:bookmarkEnd w:id="40"/>
     </w:p>
     <w:p>
       <w:pPr>
@@ -21667,11 +21665,11 @@
           <w:szCs w:val="24"/>
         </w:rPr>
       </w:pPr>
-      <w:bookmarkStart w:id="41" w:name="_Ref509306751"/>
-      <w:bookmarkStart w:id="42" w:name="_Ref509306742"/>
-      <w:bookmarkStart w:id="43" w:name="_Toc509313365"/>
-      <w:bookmarkStart w:id="44" w:name="_Toc509494717"/>
-      <w:bookmarkStart w:id="45" w:name="_Toc20738031"/>
+      <w:bookmarkStart w:id="40" w:name="_Ref509306751"/>
+      <w:bookmarkStart w:id="41" w:name="_Ref509306742"/>
+      <w:bookmarkStart w:id="42" w:name="_Toc509313365"/>
+      <w:bookmarkStart w:id="43" w:name="_Toc509494717"/>
+      <w:bookmarkStart w:id="44" w:name="_Toc20738031"/>
       <w:r>
         <w:rPr>
           <w:sz w:val="24"/>
@@ -21715,7 +21713,7 @@
         </w:rPr>
         <w:fldChar w:fldCharType="end"/>
       </w:r>
-      <w:bookmarkEnd w:id="41"/>
+      <w:bookmarkEnd w:id="40"/>
       <w:r>
         <w:rPr>
           <w:sz w:val="24"/>
@@ -21723,10 +21721,10 @@
         </w:rPr>
         <w:t>: Generated Excel File for Counterexample</w:t>
       </w:r>
+      <w:bookmarkEnd w:id="41"/>
       <w:bookmarkEnd w:id="42"/>
       <w:bookmarkEnd w:id="43"/>
       <w:bookmarkEnd w:id="44"/>
-      <w:bookmarkEnd w:id="45"/>
     </w:p>
     <w:p>
       <w:pPr>
@@ -21754,12 +21752,12 @@
       <w:pPr>
         <w:pStyle w:val="Heading1"/>
       </w:pPr>
-      <w:bookmarkStart w:id="46" w:name="_Toc20738064"/>
+      <w:bookmarkStart w:id="45" w:name="_Toc20738064"/>
       <w:r>
         <w:lastRenderedPageBreak/>
         <w:t>Safety Annex Language</w:t>
       </w:r>
-      <w:bookmarkEnd w:id="46"/>
+      <w:bookmarkEnd w:id="45"/>
     </w:p>
     <w:p>
       <w:pPr>
@@ -21794,11 +21792,11 @@
       <w:pPr>
         <w:pStyle w:val="Heading2"/>
       </w:pPr>
-      <w:bookmarkStart w:id="47" w:name="_Toc20738065"/>
+      <w:bookmarkStart w:id="46" w:name="_Toc20738065"/>
       <w:r>
         <w:t>Syntax Overview</w:t>
       </w:r>
-      <w:bookmarkEnd w:id="47"/>
+      <w:bookmarkEnd w:id="46"/>
     </w:p>
     <w:p>
       <w:pPr>
@@ -22149,12 +22147,12 @@
       <w:pPr>
         <w:pStyle w:val="Heading2"/>
       </w:pPr>
-      <w:bookmarkStart w:id="48" w:name="_Toc20738066"/>
+      <w:bookmarkStart w:id="47" w:name="_Toc20738066"/>
       <w:r>
         <w:lastRenderedPageBreak/>
         <w:t>Lexical Elements and Types</w:t>
       </w:r>
-      <w:bookmarkEnd w:id="48"/>
+      <w:bookmarkEnd w:id="47"/>
     </w:p>
     <w:p>
       <w:pPr>
@@ -23603,8 +23601,8 @@
         </w:rPr>
         <w:t>;</w:t>
       </w:r>
-      <w:bookmarkStart w:id="49" w:name="_4d34og8" w:colFirst="0" w:colLast="0"/>
-      <w:bookmarkEnd w:id="49"/>
+      <w:bookmarkStart w:id="48" w:name="_4d34og8" w:colFirst="0" w:colLast="0"/>
+      <w:bookmarkEnd w:id="48"/>
     </w:p>
     <w:p>
       <w:pPr>
@@ -23675,9 +23673,9 @@
           <w:szCs w:val="24"/>
         </w:rPr>
       </w:pPr>
-      <w:bookmarkStart w:id="50" w:name="_Toc509313366"/>
-      <w:bookmarkStart w:id="51" w:name="_Toc509494718"/>
-      <w:bookmarkStart w:id="52" w:name="_Toc20738032"/>
+      <w:bookmarkStart w:id="49" w:name="_Toc509313366"/>
+      <w:bookmarkStart w:id="50" w:name="_Toc509494718"/>
+      <w:bookmarkStart w:id="51" w:name="_Toc20738032"/>
       <w:r>
         <w:rPr>
           <w:sz w:val="24"/>
@@ -23728,9 +23726,9 @@
         </w:rPr>
         <w:t>: Medical Device Example</w:t>
       </w:r>
+      <w:bookmarkEnd w:id="49"/>
       <w:bookmarkEnd w:id="50"/>
       <w:bookmarkEnd w:id="51"/>
-      <w:bookmarkEnd w:id="52"/>
     </w:p>
     <w:p>
       <w:pPr>
@@ -23845,12 +23843,12 @@
       <w:r>
         <w:t xml:space="preserve"> </w:t>
       </w:r>
-      <w:bookmarkStart w:id="53" w:name="_Toc20738067"/>
+      <w:bookmarkStart w:id="52" w:name="_Toc20738067"/>
       <w:proofErr w:type="spellStart"/>
       <w:r>
         <w:t>Subclauses</w:t>
       </w:r>
-      <w:bookmarkEnd w:id="53"/>
+      <w:bookmarkEnd w:id="52"/>
       <w:proofErr w:type="spellEnd"/>
     </w:p>
     <w:p>
@@ -26921,8 +26919,8 @@
       <w:pPr>
         <w:keepNext/>
       </w:pPr>
-      <w:bookmarkStart w:id="54" w:name="_17dp8vu" w:colFirst="0" w:colLast="0"/>
-      <w:bookmarkEnd w:id="54"/>
+      <w:bookmarkStart w:id="53" w:name="_17dp8vu" w:colFirst="0" w:colLast="0"/>
+      <w:bookmarkEnd w:id="53"/>
       <w:r>
         <w:rPr>
           <w:rFonts w:ascii="Calibri" w:eastAsia="Calibri" w:hAnsi="Calibri" w:cs="Calibri"/>
@@ -26988,10 +26986,10 @@
           <w:szCs w:val="24"/>
         </w:rPr>
       </w:pPr>
-      <w:bookmarkStart w:id="55" w:name="_Ref13559815"/>
-      <w:bookmarkStart w:id="56" w:name="_Toc509313367"/>
-      <w:bookmarkStart w:id="57" w:name="_Toc509494719"/>
-      <w:bookmarkStart w:id="58" w:name="_Toc20738033"/>
+      <w:bookmarkStart w:id="54" w:name="_Ref13559815"/>
+      <w:bookmarkStart w:id="55" w:name="_Toc509313367"/>
+      <w:bookmarkStart w:id="56" w:name="_Toc509494719"/>
+      <w:bookmarkStart w:id="57" w:name="_Toc20738033"/>
       <w:r>
         <w:rPr>
           <w:sz w:val="24"/>
@@ -27035,7 +27033,7 @@
         </w:rPr>
         <w:fldChar w:fldCharType="end"/>
       </w:r>
-      <w:bookmarkEnd w:id="55"/>
+      <w:bookmarkEnd w:id="54"/>
       <w:r>
         <w:rPr>
           <w:sz w:val="24"/>
@@ -27043,9 +27041,9 @@
         </w:rPr>
         <w:t>: Safety Annex Grammar</w:t>
       </w:r>
+      <w:bookmarkEnd w:id="55"/>
       <w:bookmarkEnd w:id="56"/>
       <w:bookmarkEnd w:id="57"/>
-      <w:bookmarkEnd w:id="58"/>
     </w:p>
     <w:p/>
     <w:p>
@@ -28916,8 +28914,8 @@
           <w:szCs w:val="24"/>
         </w:rPr>
       </w:pPr>
-      <w:bookmarkStart w:id="59" w:name="_Ref13564100"/>
-      <w:bookmarkStart w:id="60" w:name="_Toc20738034"/>
+      <w:bookmarkStart w:id="58" w:name="_Ref13564100"/>
+      <w:bookmarkStart w:id="59" w:name="_Toc20738034"/>
       <w:r>
         <w:rPr>
           <w:rFonts w:asciiTheme="majorHAnsi" w:hAnsiTheme="majorHAnsi" w:cstheme="majorHAnsi"/>
@@ -28967,7 +28965,7 @@
         </w:rPr>
         <w:fldChar w:fldCharType="end"/>
       </w:r>
-      <w:bookmarkEnd w:id="59"/>
+      <w:bookmarkEnd w:id="58"/>
       <w:r>
         <w:rPr>
           <w:rFonts w:asciiTheme="majorHAnsi" w:hAnsiTheme="majorHAnsi" w:cstheme="majorHAnsi"/>
@@ -28976,25 +28974,25 @@
         </w:rPr>
         <w:t>: Toy Example System A</w:t>
       </w:r>
+      <w:bookmarkEnd w:id="59"/>
+    </w:p>
+    <w:p/>
+    <w:p>
+      <w:pPr>
+        <w:pStyle w:val="Heading2"/>
+      </w:pPr>
+      <w:r>
+        <w:t xml:space="preserve"> </w:t>
+      </w:r>
+      <w:bookmarkStart w:id="60" w:name="_Ref13564760"/>
+      <w:bookmarkStart w:id="61" w:name="_Ref13564768"/>
+      <w:bookmarkStart w:id="62" w:name="_Toc20738068"/>
+      <w:r>
+        <w:t>Spec Statement</w:t>
+      </w:r>
       <w:bookmarkEnd w:id="60"/>
-    </w:p>
-    <w:p/>
-    <w:p>
-      <w:pPr>
-        <w:pStyle w:val="Heading2"/>
-      </w:pPr>
-      <w:r>
-        <w:t xml:space="preserve"> </w:t>
-      </w:r>
-      <w:bookmarkStart w:id="61" w:name="_Ref13564760"/>
-      <w:bookmarkStart w:id="62" w:name="_Ref13564768"/>
-      <w:bookmarkStart w:id="63" w:name="_Toc20738068"/>
-      <w:r>
-        <w:t>Spec Statement</w:t>
-      </w:r>
       <w:bookmarkEnd w:id="61"/>
       <w:bookmarkEnd w:id="62"/>
-      <w:bookmarkEnd w:id="63"/>
     </w:p>
     <w:p>
       <w:pPr>
@@ -30204,11 +30202,11 @@
       <w:pPr>
         <w:pStyle w:val="Heading3"/>
       </w:pPr>
-      <w:bookmarkStart w:id="64" w:name="_Toc20738069"/>
+      <w:bookmarkStart w:id="63" w:name="_Toc20738069"/>
       <w:r>
         <w:t>Fault Statement</w:t>
       </w:r>
-      <w:bookmarkEnd w:id="64"/>
+      <w:bookmarkEnd w:id="63"/>
     </w:p>
     <w:p>
       <w:pPr>
@@ -31969,8 +31967,8 @@
           <w:szCs w:val="24"/>
         </w:rPr>
       </w:pPr>
-      <w:bookmarkStart w:id="65" w:name="_Ref13568332"/>
-      <w:bookmarkStart w:id="66" w:name="_Toc20738035"/>
+      <w:bookmarkStart w:id="64" w:name="_Ref13568332"/>
+      <w:bookmarkStart w:id="65" w:name="_Toc20738035"/>
       <w:r>
         <w:rPr>
           <w:rFonts w:asciiTheme="majorHAnsi" w:hAnsiTheme="majorHAnsi" w:cstheme="majorHAnsi"/>
@@ -32020,7 +32018,7 @@
         </w:rPr>
         <w:fldChar w:fldCharType="end"/>
       </w:r>
-      <w:bookmarkEnd w:id="65"/>
+      <w:bookmarkEnd w:id="64"/>
       <w:r>
         <w:rPr>
           <w:rFonts w:asciiTheme="majorHAnsi" w:hAnsiTheme="majorHAnsi" w:cstheme="majorHAnsi"/>
@@ -32029,7 +32027,7 @@
         </w:rPr>
         <w:t>: Toy Example System A Safety Annex</w:t>
       </w:r>
-      <w:bookmarkEnd w:id="66"/>
+      <w:bookmarkEnd w:id="65"/>
     </w:p>
     <w:p>
       <w:pPr>
@@ -32370,12 +32368,12 @@
           <w:szCs w:val="24"/>
         </w:rPr>
       </w:pPr>
-      <w:bookmarkStart w:id="67" w:name="_Ref509311632"/>
-      <w:bookmarkStart w:id="68" w:name="_Toc509313368"/>
-      <w:bookmarkStart w:id="69" w:name="_Toc509494720"/>
-      <w:bookmarkStart w:id="70" w:name="_Ref13568647"/>
-      <w:bookmarkStart w:id="71" w:name="_Ref13577856"/>
-      <w:bookmarkStart w:id="72" w:name="_Toc20738036"/>
+      <w:bookmarkStart w:id="66" w:name="_Ref509311632"/>
+      <w:bookmarkStart w:id="67" w:name="_Toc509313368"/>
+      <w:bookmarkStart w:id="68" w:name="_Toc509494720"/>
+      <w:bookmarkStart w:id="69" w:name="_Ref13568647"/>
+      <w:bookmarkStart w:id="70" w:name="_Ref13577856"/>
+      <w:bookmarkStart w:id="71" w:name="_Toc20738036"/>
       <w:r>
         <w:rPr>
           <w:sz w:val="24"/>
@@ -32419,7 +32417,7 @@
         </w:rPr>
         <w:fldChar w:fldCharType="end"/>
       </w:r>
-      <w:bookmarkEnd w:id="67"/>
+      <w:bookmarkEnd w:id="66"/>
       <w:r>
         <w:rPr>
           <w:sz w:val="24"/>
@@ -32427,74 +32425,74 @@
         </w:rPr>
         <w:t>: Fault Node Definition</w:t>
       </w:r>
+      <w:bookmarkEnd w:id="67"/>
       <w:bookmarkEnd w:id="68"/>
       <w:bookmarkEnd w:id="69"/>
       <w:bookmarkEnd w:id="70"/>
       <w:bookmarkEnd w:id="71"/>
+    </w:p>
+    <w:p/>
+    <w:p>
+      <w:pPr>
+        <w:rPr>
+          <w:rFonts w:asciiTheme="majorHAnsi" w:eastAsia="Carlito" w:hAnsiTheme="majorHAnsi" w:cstheme="majorHAnsi"/>
+        </w:rPr>
+      </w:pPr>
+      <w:r>
+        <w:rPr>
+          <w:rFonts w:asciiTheme="majorHAnsi" w:eastAsia="Carlito" w:hAnsiTheme="majorHAnsi" w:cstheme="majorHAnsi"/>
+        </w:rPr>
+        <w:t xml:space="preserve">In the case of </w:t>
+      </w:r>
+      <w:r>
+        <w:rPr>
+          <w:rFonts w:asciiTheme="majorHAnsi" w:eastAsia="Carlito" w:hAnsiTheme="majorHAnsi" w:cstheme="majorHAnsi"/>
+        </w:rPr>
+        <w:t>faults on</w:t>
+      </w:r>
+      <w:r>
+        <w:rPr>
+          <w:rFonts w:asciiTheme="majorHAnsi" w:eastAsia="Carlito" w:hAnsiTheme="majorHAnsi" w:cstheme="majorHAnsi"/>
+        </w:rPr>
+        <w:t xml:space="preserve"> a component with multiple outputs, the </w:t>
+      </w:r>
+      <w:proofErr w:type="spellStart"/>
+      <w:r>
+        <w:rPr>
+          <w:rFonts w:asciiTheme="majorHAnsi" w:eastAsia="Carlito" w:hAnsiTheme="majorHAnsi" w:cstheme="majorHAnsi"/>
+        </w:rPr>
+        <w:t>subclause</w:t>
+      </w:r>
+      <w:proofErr w:type="spellEnd"/>
+      <w:r>
+        <w:rPr>
+          <w:rFonts w:asciiTheme="majorHAnsi" w:eastAsia="Carlito" w:hAnsiTheme="majorHAnsi" w:cstheme="majorHAnsi"/>
+        </w:rPr>
+        <w:t xml:space="preserve"> will contain more than one spec statement; one for each of the </w:t>
+      </w:r>
+      <w:r>
+        <w:rPr>
+          <w:rFonts w:asciiTheme="majorHAnsi" w:eastAsia="Carlito" w:hAnsiTheme="majorHAnsi" w:cstheme="majorHAnsi"/>
+        </w:rPr>
+        <w:t>outputs affected by a fault.</w:t>
+      </w:r>
+    </w:p>
+    <w:p>
+      <w:pPr>
+        <w:rPr>
+          <w:rFonts w:asciiTheme="majorHAnsi" w:eastAsia="Carlito" w:hAnsiTheme="majorHAnsi" w:cstheme="majorHAnsi"/>
+        </w:rPr>
+      </w:pPr>
+    </w:p>
+    <w:p>
+      <w:pPr>
+        <w:pStyle w:val="Heading4"/>
+      </w:pPr>
+      <w:bookmarkStart w:id="72" w:name="_Toc20738070"/>
+      <w:r>
+        <w:t>Input Statement</w:t>
+      </w:r>
       <w:bookmarkEnd w:id="72"/>
-    </w:p>
-    <w:p/>
-    <w:p>
-      <w:pPr>
-        <w:rPr>
-          <w:rFonts w:asciiTheme="majorHAnsi" w:eastAsia="Carlito" w:hAnsiTheme="majorHAnsi" w:cstheme="majorHAnsi"/>
-        </w:rPr>
-      </w:pPr>
-      <w:r>
-        <w:rPr>
-          <w:rFonts w:asciiTheme="majorHAnsi" w:eastAsia="Carlito" w:hAnsiTheme="majorHAnsi" w:cstheme="majorHAnsi"/>
-        </w:rPr>
-        <w:t xml:space="preserve">In the case of </w:t>
-      </w:r>
-      <w:r>
-        <w:rPr>
-          <w:rFonts w:asciiTheme="majorHAnsi" w:eastAsia="Carlito" w:hAnsiTheme="majorHAnsi" w:cstheme="majorHAnsi"/>
-        </w:rPr>
-        <w:t>faults on</w:t>
-      </w:r>
-      <w:r>
-        <w:rPr>
-          <w:rFonts w:asciiTheme="majorHAnsi" w:eastAsia="Carlito" w:hAnsiTheme="majorHAnsi" w:cstheme="majorHAnsi"/>
-        </w:rPr>
-        <w:t xml:space="preserve"> a component with multiple outputs, the </w:t>
-      </w:r>
-      <w:proofErr w:type="spellStart"/>
-      <w:r>
-        <w:rPr>
-          <w:rFonts w:asciiTheme="majorHAnsi" w:eastAsia="Carlito" w:hAnsiTheme="majorHAnsi" w:cstheme="majorHAnsi"/>
-        </w:rPr>
-        <w:t>subclause</w:t>
-      </w:r>
-      <w:proofErr w:type="spellEnd"/>
-      <w:r>
-        <w:rPr>
-          <w:rFonts w:asciiTheme="majorHAnsi" w:eastAsia="Carlito" w:hAnsiTheme="majorHAnsi" w:cstheme="majorHAnsi"/>
-        </w:rPr>
-        <w:t xml:space="preserve"> will contain more than one spec statement; one for each of the </w:t>
-      </w:r>
-      <w:r>
-        <w:rPr>
-          <w:rFonts w:asciiTheme="majorHAnsi" w:eastAsia="Carlito" w:hAnsiTheme="majorHAnsi" w:cstheme="majorHAnsi"/>
-        </w:rPr>
-        <w:t>outputs affected by a fault.</w:t>
-      </w:r>
-    </w:p>
-    <w:p>
-      <w:pPr>
-        <w:rPr>
-          <w:rFonts w:asciiTheme="majorHAnsi" w:eastAsia="Carlito" w:hAnsiTheme="majorHAnsi" w:cstheme="majorHAnsi"/>
-        </w:rPr>
-      </w:pPr>
-    </w:p>
-    <w:p>
-      <w:pPr>
-        <w:pStyle w:val="Heading4"/>
-      </w:pPr>
-      <w:bookmarkStart w:id="73" w:name="_Toc20738070"/>
-      <w:r>
-        <w:t>Input Statement</w:t>
-      </w:r>
-      <w:bookmarkEnd w:id="73"/>
     </w:p>
     <w:p>
       <w:pPr>
@@ -32752,8 +32750,8 @@
           <w:szCs w:val="24"/>
         </w:rPr>
       </w:pPr>
-      <w:bookmarkStart w:id="74" w:name="_Ref13568134"/>
-      <w:bookmarkStart w:id="75" w:name="_Toc20738037"/>
+      <w:bookmarkStart w:id="73" w:name="_Ref13568134"/>
+      <w:bookmarkStart w:id="74" w:name="_Toc20738037"/>
       <w:r>
         <w:rPr>
           <w:sz w:val="24"/>
@@ -32797,7 +32795,7 @@
         </w:rPr>
         <w:fldChar w:fldCharType="end"/>
       </w:r>
-      <w:bookmarkEnd w:id="74"/>
+      <w:bookmarkEnd w:id="73"/>
       <w:r>
         <w:rPr>
           <w:sz w:val="24"/>
@@ -32805,7 +32803,7 @@
         </w:rPr>
         <w:t>: Fault node wrapping output of AADL component</w:t>
       </w:r>
-      <w:bookmarkEnd w:id="75"/>
+      <w:bookmarkEnd w:id="74"/>
     </w:p>
     <w:p>
       <w:pPr>
@@ -33577,11 +33575,11 @@
       <w:pPr>
         <w:pStyle w:val="Heading4"/>
       </w:pPr>
-      <w:bookmarkStart w:id="76" w:name="_Toc20738071"/>
+      <w:bookmarkStart w:id="75" w:name="_Toc20738071"/>
       <w:r>
         <w:t>Output Statement</w:t>
       </w:r>
-      <w:bookmarkEnd w:id="76"/>
+      <w:bookmarkEnd w:id="75"/>
     </w:p>
     <w:p>
       <w:pPr>
@@ -33811,13 +33809,13 @@
       <w:pPr>
         <w:pStyle w:val="Heading4"/>
       </w:pPr>
-      <w:bookmarkStart w:id="77" w:name="_Ref13575744"/>
-      <w:bookmarkStart w:id="78" w:name="_Toc20738072"/>
+      <w:bookmarkStart w:id="76" w:name="_Ref13575744"/>
+      <w:bookmarkStart w:id="77" w:name="_Toc20738072"/>
       <w:r>
         <w:t>Probability Statement</w:t>
       </w:r>
+      <w:bookmarkEnd w:id="76"/>
       <w:bookmarkEnd w:id="77"/>
-      <w:bookmarkEnd w:id="78"/>
     </w:p>
     <w:p>
       <w:pPr>
@@ -33995,15 +33993,15 @@
       <w:pPr>
         <w:pStyle w:val="Heading4"/>
       </w:pPr>
-      <w:bookmarkStart w:id="79" w:name="_Ref13575702"/>
-      <w:bookmarkStart w:id="80" w:name="_Ref13575723"/>
-      <w:bookmarkStart w:id="81" w:name="_Toc20738073"/>
+      <w:bookmarkStart w:id="78" w:name="_Ref13575702"/>
+      <w:bookmarkStart w:id="79" w:name="_Ref13575723"/>
+      <w:bookmarkStart w:id="80" w:name="_Toc20738073"/>
       <w:r>
         <w:t>Duration Statement</w:t>
       </w:r>
+      <w:bookmarkEnd w:id="78"/>
       <w:bookmarkEnd w:id="79"/>
       <w:bookmarkEnd w:id="80"/>
-      <w:bookmarkEnd w:id="81"/>
     </w:p>
     <w:p>
       <w:pPr>
@@ -34119,17 +34117,17 @@
       <w:pPr>
         <w:pStyle w:val="Heading4"/>
       </w:pPr>
-      <w:bookmarkStart w:id="82" w:name="_Ref13575755"/>
-      <w:bookmarkStart w:id="83" w:name="_Ref509392770"/>
-      <w:bookmarkStart w:id="84" w:name="_Toc20738074"/>
+      <w:bookmarkStart w:id="81" w:name="_Ref13575755"/>
+      <w:bookmarkStart w:id="82" w:name="_Ref509392770"/>
+      <w:bookmarkStart w:id="83" w:name="_Toc20738074"/>
       <w:r>
         <w:t>Propagate-</w:t>
       </w:r>
       <w:r>
         <w:t>Type Statement</w:t>
       </w:r>
-      <w:bookmarkEnd w:id="82"/>
-      <w:bookmarkEnd w:id="84"/>
+      <w:bookmarkEnd w:id="81"/>
+      <w:bookmarkEnd w:id="83"/>
     </w:p>
     <w:p>
       <w:pPr>
@@ -34315,8 +34313,8 @@
           <w:szCs w:val="24"/>
         </w:rPr>
       </w:pPr>
-      <w:bookmarkStart w:id="85" w:name="_Ref13574088"/>
-      <w:bookmarkStart w:id="86" w:name="_Toc20738038"/>
+      <w:bookmarkStart w:id="84" w:name="_Ref13574088"/>
+      <w:bookmarkStart w:id="85" w:name="_Toc20738038"/>
       <w:r>
         <w:rPr>
           <w:sz w:val="24"/>
@@ -34360,7 +34358,7 @@
         </w:rPr>
         <w:fldChar w:fldCharType="end"/>
       </w:r>
-      <w:bookmarkEnd w:id="85"/>
+      <w:bookmarkEnd w:id="84"/>
       <w:r>
         <w:rPr>
           <w:sz w:val="24"/>
@@ -34368,7 +34366,7 @@
         </w:rPr>
         <w:t>: Sender-Receiver AADL Model</w:t>
       </w:r>
-      <w:bookmarkEnd w:id="86"/>
+      <w:bookmarkEnd w:id="85"/>
     </w:p>
     <w:p>
       <w:pPr>
@@ -34672,8 +34670,8 @@
           <w:szCs w:val="24"/>
         </w:rPr>
       </w:pPr>
-      <w:bookmarkStart w:id="87" w:name="_Ref11675662"/>
-      <w:bookmarkStart w:id="88" w:name="_Toc20738039"/>
+      <w:bookmarkStart w:id="86" w:name="_Ref11675662"/>
+      <w:bookmarkStart w:id="87" w:name="_Toc20738039"/>
       <w:r>
         <w:rPr>
           <w:rFonts w:cstheme="majorHAnsi"/>
@@ -34723,7 +34721,7 @@
         </w:rPr>
         <w:fldChar w:fldCharType="end"/>
       </w:r>
-      <w:bookmarkEnd w:id="87"/>
+      <w:bookmarkEnd w:id="86"/>
       <w:r>
         <w:rPr>
           <w:rFonts w:cstheme="majorHAnsi"/>
@@ -34748,7 +34746,7 @@
         </w:rPr>
         <w:t>Asymmetric Propagate Type</w:t>
       </w:r>
-      <w:bookmarkEnd w:id="88"/>
+      <w:bookmarkEnd w:id="87"/>
     </w:p>
     <w:p>
       <w:pPr>
@@ -35006,8 +35004,8 @@
       <w:pPr>
         <w:pStyle w:val="Heading4"/>
       </w:pPr>
-      <w:bookmarkStart w:id="89" w:name="_Ref14865092"/>
-      <w:bookmarkStart w:id="90" w:name="_Toc20738075"/>
+      <w:bookmarkStart w:id="88" w:name="_Ref14865092"/>
+      <w:bookmarkStart w:id="89" w:name="_Toc20738075"/>
       <w:r>
         <w:lastRenderedPageBreak/>
         <w:t>Propagate-</w:t>
@@ -35021,9 +35019,9 @@
       <w:r>
         <w:t>Statement</w:t>
       </w:r>
-      <w:bookmarkEnd w:id="83"/>
+      <w:bookmarkEnd w:id="82"/>
+      <w:bookmarkEnd w:id="88"/>
       <w:bookmarkEnd w:id="89"/>
-      <w:bookmarkEnd w:id="90"/>
     </w:p>
     <w:p>
       <w:pPr>
@@ -35291,10 +35289,10 @@
           <w:szCs w:val="24"/>
         </w:rPr>
       </w:pPr>
-      <w:bookmarkStart w:id="91" w:name="_Ref514679717"/>
-      <w:bookmarkStart w:id="92" w:name="_Toc509494721"/>
-      <w:bookmarkStart w:id="93" w:name="_Ref514679664"/>
-      <w:bookmarkStart w:id="94" w:name="_Toc20738040"/>
+      <w:bookmarkStart w:id="90" w:name="_Ref514679717"/>
+      <w:bookmarkStart w:id="91" w:name="_Toc509494721"/>
+      <w:bookmarkStart w:id="92" w:name="_Ref514679664"/>
+      <w:bookmarkStart w:id="93" w:name="_Toc20738040"/>
       <w:r>
         <w:rPr>
           <w:sz w:val="24"/>
@@ -35338,7 +35336,7 @@
         </w:rPr>
         <w:fldChar w:fldCharType="end"/>
       </w:r>
-      <w:bookmarkEnd w:id="91"/>
+      <w:bookmarkEnd w:id="90"/>
       <w:r>
         <w:rPr>
           <w:sz w:val="24"/>
@@ -35346,192 +35344,192 @@
         </w:rPr>
         <w:t>: Propagation Statement Example</w:t>
       </w:r>
+      <w:bookmarkEnd w:id="91"/>
       <w:bookmarkEnd w:id="92"/>
       <w:bookmarkEnd w:id="93"/>
+    </w:p>
+    <w:p>
+      <w:pPr>
+        <w:rPr>
+          <w:rFonts w:asciiTheme="majorHAnsi" w:hAnsiTheme="majorHAnsi" w:cstheme="majorHAnsi"/>
+        </w:rPr>
+      </w:pPr>
+      <w:r>
+        <w:rPr>
+          <w:rFonts w:asciiTheme="majorHAnsi" w:hAnsiTheme="majorHAnsi" w:cstheme="majorHAnsi"/>
+        </w:rPr>
+        <w:t>In terms of the fault analysis, this equates to the following. If the shutoff valve fails (“</w:t>
+      </w:r>
+      <w:proofErr w:type="spellStart"/>
+      <w:r>
+        <w:rPr>
+          <w:rFonts w:asciiTheme="majorHAnsi" w:hAnsiTheme="majorHAnsi" w:cstheme="majorHAnsi"/>
+          <w:i/>
+        </w:rPr>
+        <w:t>valve_failed@shutoff</w:t>
+      </w:r>
+      <w:proofErr w:type="spellEnd"/>
+      <w:r>
+        <w:rPr>
+          <w:rFonts w:asciiTheme="majorHAnsi" w:hAnsiTheme="majorHAnsi" w:cstheme="majorHAnsi"/>
+        </w:rPr>
+        <w:t>”), the selector valve on the blue line also will fail – regardless of connection ports</w:t>
+      </w:r>
+      <w:r>
+        <w:rPr>
+          <w:rFonts w:asciiTheme="majorHAnsi" w:hAnsiTheme="majorHAnsi" w:cstheme="majorHAnsi"/>
+        </w:rPr>
+        <w:t xml:space="preserve"> or the type of analysis run</w:t>
+      </w:r>
+      <w:r>
+        <w:rPr>
+          <w:rFonts w:asciiTheme="majorHAnsi" w:hAnsiTheme="majorHAnsi" w:cstheme="majorHAnsi"/>
+        </w:rPr>
+        <w:t xml:space="preserve">. The shutoff valve fault is a common cause occurrence for the selector valve failure. In any probabilistic analyses or max fault analyses, this selector valve fault comes for free, so to speak. </w:t>
+      </w:r>
+    </w:p>
+    <w:p>
+      <w:pPr>
+        <w:rPr>
+          <w:rFonts w:asciiTheme="majorHAnsi" w:hAnsiTheme="majorHAnsi" w:cstheme="majorHAnsi"/>
+        </w:rPr>
+      </w:pPr>
+      <w:r>
+        <w:rPr>
+          <w:rFonts w:asciiTheme="majorHAnsi" w:hAnsiTheme="majorHAnsi" w:cstheme="majorHAnsi"/>
+        </w:rPr>
+        <w:t xml:space="preserve">In order to use a propagate-from statement, </w:t>
+      </w:r>
+      <w:r>
+        <w:rPr>
+          <w:rFonts w:asciiTheme="majorHAnsi" w:hAnsiTheme="majorHAnsi" w:cstheme="majorHAnsi"/>
+        </w:rPr>
+        <w:t>the source fault must be a hardware fault</w:t>
+      </w:r>
+      <w:r>
+        <w:rPr>
+          <w:rFonts w:asciiTheme="majorHAnsi" w:hAnsiTheme="majorHAnsi" w:cstheme="majorHAnsi"/>
+        </w:rPr>
+        <w:t xml:space="preserve">. See Section </w:t>
+      </w:r>
+      <w:r>
+        <w:rPr>
+          <w:rFonts w:asciiTheme="majorHAnsi" w:hAnsiTheme="majorHAnsi" w:cstheme="majorHAnsi"/>
+        </w:rPr>
+        <w:fldChar w:fldCharType="begin"/>
+      </w:r>
+      <w:r>
+        <w:rPr>
+          <w:rFonts w:asciiTheme="majorHAnsi" w:hAnsiTheme="majorHAnsi" w:cstheme="majorHAnsi"/>
+        </w:rPr>
+        <w:instrText xml:space="preserve"> REF _Ref13568608 \w \h </w:instrText>
+      </w:r>
+      <w:r>
+        <w:rPr>
+          <w:rFonts w:asciiTheme="majorHAnsi" w:hAnsiTheme="majorHAnsi" w:cstheme="majorHAnsi"/>
+        </w:rPr>
+      </w:r>
+      <w:r>
+        <w:rPr>
+          <w:rFonts w:asciiTheme="majorHAnsi" w:hAnsiTheme="majorHAnsi" w:cstheme="majorHAnsi"/>
+        </w:rPr>
+        <w:fldChar w:fldCharType="separate"/>
+      </w:r>
+      <w:r>
+        <w:rPr>
+          <w:rFonts w:asciiTheme="majorHAnsi" w:hAnsiTheme="majorHAnsi" w:cstheme="majorHAnsi"/>
+        </w:rPr>
+        <w:t>3.4.4</w:t>
+      </w:r>
+      <w:r>
+        <w:rPr>
+          <w:rFonts w:asciiTheme="majorHAnsi" w:hAnsiTheme="majorHAnsi" w:cstheme="majorHAnsi"/>
+        </w:rPr>
+        <w:fldChar w:fldCharType="end"/>
+      </w:r>
+      <w:r>
+        <w:rPr>
+          <w:rFonts w:asciiTheme="majorHAnsi" w:hAnsiTheme="majorHAnsi" w:cstheme="majorHAnsi"/>
+        </w:rPr>
+        <w:t xml:space="preserve"> for a full description of a hardware fault statement.</w:t>
+      </w:r>
+    </w:p>
+    <w:p>
+      <w:pPr>
+        <w:rPr>
+          <w:rFonts w:asciiTheme="majorHAnsi" w:hAnsiTheme="majorHAnsi" w:cstheme="majorHAnsi"/>
+        </w:rPr>
+      </w:pPr>
+    </w:p>
+    <w:p>
+      <w:pPr>
+        <w:pStyle w:val="Heading4"/>
+      </w:pPr>
+      <w:bookmarkStart w:id="94" w:name="_Ref13578891"/>
+      <w:bookmarkStart w:id="95" w:name="_Toc20738076"/>
+      <w:r>
+        <w:t>Safety Eq</w:t>
+      </w:r>
+      <w:r>
+        <w:t>uation</w:t>
+      </w:r>
+      <w:r>
+        <w:t xml:space="preserve"> Statement</w:t>
+      </w:r>
+      <w:r>
+        <w:t>s</w:t>
+      </w:r>
       <w:bookmarkEnd w:id="94"/>
-    </w:p>
-    <w:p>
-      <w:pPr>
-        <w:rPr>
-          <w:rFonts w:asciiTheme="majorHAnsi" w:hAnsiTheme="majorHAnsi" w:cstheme="majorHAnsi"/>
-        </w:rPr>
-      </w:pPr>
-      <w:r>
-        <w:rPr>
-          <w:rFonts w:asciiTheme="majorHAnsi" w:hAnsiTheme="majorHAnsi" w:cstheme="majorHAnsi"/>
-        </w:rPr>
-        <w:t>In terms of the fault analysis, this equates to the following. If the shutoff valve fails (“</w:t>
-      </w:r>
+      <w:bookmarkEnd w:id="95"/>
+    </w:p>
+    <w:p>
+      <w:pPr>
+        <w:rPr>
+          <w:rFonts w:asciiTheme="majorHAnsi" w:hAnsiTheme="majorHAnsi"/>
+        </w:rPr>
+      </w:pPr>
+      <w:r>
+        <w:rPr>
+          <w:rFonts w:asciiTheme="majorHAnsi" w:hAnsiTheme="majorHAnsi"/>
+        </w:rPr>
+        <w:t>To allow flexibility in assigning failure values, various kinds of equation statements are defined for the Safety Annex. This extends the AGREE eq</w:t>
+      </w:r>
+      <w:r>
+        <w:rPr>
+          <w:rFonts w:asciiTheme="majorHAnsi" w:hAnsiTheme="majorHAnsi"/>
+        </w:rPr>
+        <w:t>uation</w:t>
+      </w:r>
+      <w:r>
+        <w:rPr>
+          <w:rFonts w:asciiTheme="majorHAnsi" w:hAnsiTheme="majorHAnsi"/>
+        </w:rPr>
+        <w:t xml:space="preserve"> statement by adding three new kinds of equations. </w:t>
+      </w:r>
+    </w:p>
+    <w:p>
+      <w:pPr>
+        <w:rPr>
+          <w:rFonts w:asciiTheme="majorHAnsi" w:hAnsiTheme="majorHAnsi"/>
+        </w:rPr>
+      </w:pPr>
+    </w:p>
+    <w:p>
+      <w:pPr>
+        <w:pStyle w:val="Heading5"/>
+      </w:pPr>
+      <w:bookmarkStart w:id="96" w:name="_Ref13578854"/>
+      <w:bookmarkStart w:id="97" w:name="_Toc20738077"/>
       <w:proofErr w:type="spellStart"/>
       <w:r>
-        <w:rPr>
-          <w:rFonts w:asciiTheme="majorHAnsi" w:hAnsiTheme="majorHAnsi" w:cstheme="majorHAnsi"/>
-          <w:i/>
-        </w:rPr>
-        <w:t>valve_failed@shutoff</w:t>
+        <w:t>Eq</w:t>
       </w:r>
       <w:proofErr w:type="spellEnd"/>
       <w:r>
-        <w:rPr>
-          <w:rFonts w:asciiTheme="majorHAnsi" w:hAnsiTheme="majorHAnsi" w:cstheme="majorHAnsi"/>
-        </w:rPr>
-        <w:t>”), the selector valve on the blue line also will fail – regardless of connection ports</w:t>
-      </w:r>
-      <w:r>
-        <w:rPr>
-          <w:rFonts w:asciiTheme="majorHAnsi" w:hAnsiTheme="majorHAnsi" w:cstheme="majorHAnsi"/>
-        </w:rPr>
-        <w:t xml:space="preserve"> or the type of analysis run</w:t>
-      </w:r>
-      <w:r>
-        <w:rPr>
-          <w:rFonts w:asciiTheme="majorHAnsi" w:hAnsiTheme="majorHAnsi" w:cstheme="majorHAnsi"/>
-        </w:rPr>
-        <w:t xml:space="preserve">. The shutoff valve fault is a common cause occurrence for the selector valve failure. In any probabilistic analyses or max fault analyses, this selector valve fault comes for free, so to speak. </w:t>
-      </w:r>
-    </w:p>
-    <w:p>
-      <w:pPr>
-        <w:rPr>
-          <w:rFonts w:asciiTheme="majorHAnsi" w:hAnsiTheme="majorHAnsi" w:cstheme="majorHAnsi"/>
-        </w:rPr>
-      </w:pPr>
-      <w:r>
-        <w:rPr>
-          <w:rFonts w:asciiTheme="majorHAnsi" w:hAnsiTheme="majorHAnsi" w:cstheme="majorHAnsi"/>
-        </w:rPr>
-        <w:t xml:space="preserve">In order to use a propagate-from statement, </w:t>
-      </w:r>
-      <w:r>
-        <w:rPr>
-          <w:rFonts w:asciiTheme="majorHAnsi" w:hAnsiTheme="majorHAnsi" w:cstheme="majorHAnsi"/>
-        </w:rPr>
-        <w:t>the source fault must be a hardware fault</w:t>
-      </w:r>
-      <w:r>
-        <w:rPr>
-          <w:rFonts w:asciiTheme="majorHAnsi" w:hAnsiTheme="majorHAnsi" w:cstheme="majorHAnsi"/>
-        </w:rPr>
-        <w:t xml:space="preserve">. See Section </w:t>
-      </w:r>
-      <w:r>
-        <w:rPr>
-          <w:rFonts w:asciiTheme="majorHAnsi" w:hAnsiTheme="majorHAnsi" w:cstheme="majorHAnsi"/>
-        </w:rPr>
-        <w:fldChar w:fldCharType="begin"/>
-      </w:r>
-      <w:r>
-        <w:rPr>
-          <w:rFonts w:asciiTheme="majorHAnsi" w:hAnsiTheme="majorHAnsi" w:cstheme="majorHAnsi"/>
-        </w:rPr>
-        <w:instrText xml:space="preserve"> REF _Ref13568608 \w \h </w:instrText>
-      </w:r>
-      <w:r>
-        <w:rPr>
-          <w:rFonts w:asciiTheme="majorHAnsi" w:hAnsiTheme="majorHAnsi" w:cstheme="majorHAnsi"/>
-        </w:rPr>
-      </w:r>
-      <w:r>
-        <w:rPr>
-          <w:rFonts w:asciiTheme="majorHAnsi" w:hAnsiTheme="majorHAnsi" w:cstheme="majorHAnsi"/>
-        </w:rPr>
-        <w:fldChar w:fldCharType="separate"/>
-      </w:r>
-      <w:r>
-        <w:rPr>
-          <w:rFonts w:asciiTheme="majorHAnsi" w:hAnsiTheme="majorHAnsi" w:cstheme="majorHAnsi"/>
-        </w:rPr>
-        <w:t>3.4.4</w:t>
-      </w:r>
-      <w:r>
-        <w:rPr>
-          <w:rFonts w:asciiTheme="majorHAnsi" w:hAnsiTheme="majorHAnsi" w:cstheme="majorHAnsi"/>
-        </w:rPr>
-        <w:fldChar w:fldCharType="end"/>
-      </w:r>
-      <w:r>
-        <w:rPr>
-          <w:rFonts w:asciiTheme="majorHAnsi" w:hAnsiTheme="majorHAnsi" w:cstheme="majorHAnsi"/>
-        </w:rPr>
-        <w:t xml:space="preserve"> for a full description of a hardware fault statement.</w:t>
-      </w:r>
-    </w:p>
-    <w:p>
-      <w:pPr>
-        <w:rPr>
-          <w:rFonts w:asciiTheme="majorHAnsi" w:hAnsiTheme="majorHAnsi" w:cstheme="majorHAnsi"/>
-        </w:rPr>
-      </w:pPr>
-    </w:p>
-    <w:p>
-      <w:pPr>
-        <w:pStyle w:val="Heading4"/>
-      </w:pPr>
-      <w:bookmarkStart w:id="95" w:name="_Ref13578891"/>
-      <w:bookmarkStart w:id="96" w:name="_Toc20738076"/>
-      <w:r>
-        <w:t>Safety Eq</w:t>
-      </w:r>
-      <w:r>
-        <w:t>uation</w:t>
-      </w:r>
-      <w:r>
-        <w:t xml:space="preserve"> Statement</w:t>
-      </w:r>
-      <w:r>
-        <w:t>s</w:t>
-      </w:r>
-      <w:bookmarkEnd w:id="95"/>
+        <w:t xml:space="preserve"> Statements</w:t>
+      </w:r>
       <w:bookmarkEnd w:id="96"/>
-    </w:p>
-    <w:p>
-      <w:pPr>
-        <w:rPr>
-          <w:rFonts w:asciiTheme="majorHAnsi" w:hAnsiTheme="majorHAnsi"/>
-        </w:rPr>
-      </w:pPr>
-      <w:r>
-        <w:rPr>
-          <w:rFonts w:asciiTheme="majorHAnsi" w:hAnsiTheme="majorHAnsi"/>
-        </w:rPr>
-        <w:t>To allow flexibility in assigning failure values, various kinds of equation statements are defined for the Safety Annex. This extends the AGREE eq</w:t>
-      </w:r>
-      <w:r>
-        <w:rPr>
-          <w:rFonts w:asciiTheme="majorHAnsi" w:hAnsiTheme="majorHAnsi"/>
-        </w:rPr>
-        <w:t>uation</w:t>
-      </w:r>
-      <w:r>
-        <w:rPr>
-          <w:rFonts w:asciiTheme="majorHAnsi" w:hAnsiTheme="majorHAnsi"/>
-        </w:rPr>
-        <w:t xml:space="preserve"> statement by adding three new kinds of equations. </w:t>
-      </w:r>
-    </w:p>
-    <w:p>
-      <w:pPr>
-        <w:rPr>
-          <w:rFonts w:asciiTheme="majorHAnsi" w:hAnsiTheme="majorHAnsi"/>
-        </w:rPr>
-      </w:pPr>
-    </w:p>
-    <w:p>
-      <w:pPr>
-        <w:pStyle w:val="Heading5"/>
-      </w:pPr>
-      <w:bookmarkStart w:id="97" w:name="_Ref13578854"/>
-      <w:bookmarkStart w:id="98" w:name="_Toc20738077"/>
-      <w:proofErr w:type="spellStart"/>
-      <w:r>
-        <w:t>Eq</w:t>
-      </w:r>
-      <w:proofErr w:type="spellEnd"/>
-      <w:r>
-        <w:t xml:space="preserve"> Statements</w:t>
-      </w:r>
       <w:bookmarkEnd w:id="97"/>
-      <w:bookmarkEnd w:id="98"/>
     </w:p>
     <w:p>
       <w:pPr>
@@ -36735,13 +36733,13 @@
       <w:pPr>
         <w:pStyle w:val="Heading3"/>
       </w:pPr>
-      <w:bookmarkStart w:id="99" w:name="_Ref13579337"/>
-      <w:bookmarkStart w:id="100" w:name="_Toc20738078"/>
+      <w:bookmarkStart w:id="98" w:name="_Ref13579337"/>
+      <w:bookmarkStart w:id="99" w:name="_Toc20738078"/>
       <w:r>
         <w:t>Analysis Statement</w:t>
       </w:r>
+      <w:bookmarkEnd w:id="98"/>
       <w:bookmarkEnd w:id="99"/>
-      <w:bookmarkEnd w:id="100"/>
     </w:p>
     <w:p>
       <w:pPr>
@@ -37132,11 +37130,11 @@
       <w:pPr>
         <w:pStyle w:val="Heading4"/>
       </w:pPr>
-      <w:bookmarkStart w:id="101" w:name="_Toc20738079"/>
+      <w:bookmarkStart w:id="100" w:name="_Toc20738079"/>
       <w:r>
         <w:t>Max N Faults Analysis</w:t>
       </w:r>
-      <w:bookmarkEnd w:id="101"/>
+      <w:bookmarkEnd w:id="100"/>
     </w:p>
     <w:p>
       <w:pPr>
@@ -37658,13 +37656,13 @@
       <w:pPr>
         <w:pStyle w:val="Heading4"/>
       </w:pPr>
-      <w:bookmarkStart w:id="102" w:name="_Ref509393241"/>
-      <w:bookmarkStart w:id="103" w:name="_Toc20738080"/>
+      <w:bookmarkStart w:id="101" w:name="_Ref509393241"/>
+      <w:bookmarkStart w:id="102" w:name="_Toc20738080"/>
       <w:r>
         <w:t>Probabilistic Analysis</w:t>
       </w:r>
+      <w:bookmarkEnd w:id="101"/>
       <w:bookmarkEnd w:id="102"/>
-      <w:bookmarkEnd w:id="103"/>
     </w:p>
     <w:p>
       <w:pPr>
@@ -38000,9 +37998,9 @@
           <w:szCs w:val="24"/>
         </w:rPr>
       </w:pPr>
-      <w:bookmarkStart w:id="104" w:name="_Ref509392111"/>
-      <w:bookmarkStart w:id="105" w:name="_Toc509494723"/>
-      <w:bookmarkStart w:id="106" w:name="_Toc20738041"/>
+      <w:bookmarkStart w:id="103" w:name="_Ref509392111"/>
+      <w:bookmarkStart w:id="104" w:name="_Toc509494723"/>
+      <w:bookmarkStart w:id="105" w:name="_Toc20738041"/>
       <w:r>
         <w:rPr>
           <w:sz w:val="24"/>
@@ -38046,7 +38044,7 @@
         </w:rPr>
         <w:fldChar w:fldCharType="end"/>
       </w:r>
-      <w:bookmarkEnd w:id="104"/>
+      <w:bookmarkEnd w:id="103"/>
       <w:r>
         <w:rPr>
           <w:sz w:val="24"/>
@@ -38054,8 +38052,8 @@
         </w:rPr>
         <w:t>: Probability Threshold Example</w:t>
       </w:r>
+      <w:bookmarkEnd w:id="104"/>
       <w:bookmarkEnd w:id="105"/>
-      <w:bookmarkEnd w:id="106"/>
     </w:p>
     <w:p>
       <w:pPr>
@@ -38408,13 +38406,13 @@
       <w:pPr>
         <w:pStyle w:val="Heading3"/>
       </w:pPr>
-      <w:bookmarkStart w:id="107" w:name="_Ref18580357"/>
-      <w:bookmarkStart w:id="108" w:name="_Toc20738081"/>
+      <w:bookmarkStart w:id="106" w:name="_Ref18580357"/>
+      <w:bookmarkStart w:id="107" w:name="_Toc20738081"/>
       <w:r>
         <w:t>Fault Activation Statement</w:t>
       </w:r>
+      <w:bookmarkEnd w:id="106"/>
       <w:bookmarkEnd w:id="107"/>
-      <w:bookmarkEnd w:id="108"/>
     </w:p>
     <w:p>
       <w:pPr>
@@ -38822,15 +38820,15 @@
       <w:pPr>
         <w:pStyle w:val="Heading3"/>
       </w:pPr>
-      <w:bookmarkStart w:id="109" w:name="_Ref13568608"/>
-      <w:bookmarkStart w:id="110" w:name="_Ref13568627"/>
-      <w:bookmarkStart w:id="111" w:name="_Toc20738082"/>
+      <w:bookmarkStart w:id="108" w:name="_Ref13568608"/>
+      <w:bookmarkStart w:id="109" w:name="_Ref13568627"/>
+      <w:bookmarkStart w:id="110" w:name="_Toc20738082"/>
       <w:r>
         <w:t>Hardware Fault Statement</w:t>
       </w:r>
+      <w:bookmarkEnd w:id="108"/>
       <w:bookmarkEnd w:id="109"/>
       <w:bookmarkEnd w:id="110"/>
-      <w:bookmarkEnd w:id="111"/>
     </w:p>
     <w:p>
       <w:pPr>
@@ -39495,10 +39493,10 @@
           <w:szCs w:val="24"/>
         </w:rPr>
       </w:pPr>
-      <w:bookmarkStart w:id="112" w:name="_Ref509393185"/>
-      <w:bookmarkStart w:id="113" w:name="_Toc509494724"/>
-      <w:bookmarkStart w:id="114" w:name="_Ref14865028"/>
-      <w:bookmarkStart w:id="115" w:name="_Toc20738042"/>
+      <w:bookmarkStart w:id="111" w:name="_Ref509393185"/>
+      <w:bookmarkStart w:id="112" w:name="_Toc509494724"/>
+      <w:bookmarkStart w:id="113" w:name="_Ref14865028"/>
+      <w:bookmarkStart w:id="114" w:name="_Toc20738042"/>
       <w:r>
         <w:rPr>
           <w:sz w:val="24"/>
@@ -39542,7 +39540,7 @@
         </w:rPr>
         <w:fldChar w:fldCharType="end"/>
       </w:r>
-      <w:bookmarkEnd w:id="112"/>
+      <w:bookmarkEnd w:id="111"/>
       <w:r>
         <w:rPr>
           <w:sz w:val="24"/>
@@ -39550,9 +39548,9 @@
         </w:rPr>
         <w:t>: Hardware Fault Statement</w:t>
       </w:r>
+      <w:bookmarkEnd w:id="112"/>
       <w:bookmarkEnd w:id="113"/>
       <w:bookmarkEnd w:id="114"/>
-      <w:bookmarkEnd w:id="115"/>
     </w:p>
     <w:p>
       <w:pPr>
@@ -40461,192 +40459,192 @@
       <w:pPr>
         <w:pStyle w:val="Heading4"/>
       </w:pPr>
-      <w:bookmarkStart w:id="116" w:name="_Toc20738083"/>
+      <w:bookmarkStart w:id="115" w:name="_Toc20738083"/>
       <w:r>
         <w:t>Duration</w:t>
       </w:r>
       <w:r>
         <w:t>, Probability, and Propagation-Type Statements</w:t>
       </w:r>
+      <w:bookmarkEnd w:id="115"/>
+    </w:p>
+    <w:p>
+      <w:pPr>
+        <w:rPr>
+          <w:rFonts w:asciiTheme="majorHAnsi" w:hAnsiTheme="majorHAnsi"/>
+        </w:rPr>
+      </w:pPr>
+      <w:r>
+        <w:rPr>
+          <w:rFonts w:asciiTheme="majorHAnsi" w:hAnsiTheme="majorHAnsi"/>
+        </w:rPr>
+        <w:t>For the descriptions of the Duration, Probability, and Propagation-Type statements in Hardware Fault Statement</w:t>
+      </w:r>
+      <w:r>
+        <w:rPr>
+          <w:rFonts w:asciiTheme="majorHAnsi" w:hAnsiTheme="majorHAnsi"/>
+        </w:rPr>
+        <w:t>s</w:t>
+      </w:r>
+      <w:r>
+        <w:rPr>
+          <w:rFonts w:asciiTheme="majorHAnsi" w:hAnsiTheme="majorHAnsi"/>
+        </w:rPr>
+        <w:t xml:space="preserve">, please refer to sections </w:t>
+      </w:r>
+      <w:r>
+        <w:rPr>
+          <w:rFonts w:asciiTheme="majorHAnsi" w:hAnsiTheme="majorHAnsi"/>
+        </w:rPr>
+        <w:fldChar w:fldCharType="begin"/>
+      </w:r>
+      <w:r>
+        <w:rPr>
+          <w:rFonts w:asciiTheme="majorHAnsi" w:hAnsiTheme="majorHAnsi"/>
+        </w:rPr>
+        <w:instrText xml:space="preserve"> REF _Ref13575744 \r \h </w:instrText>
+      </w:r>
+      <w:r>
+        <w:rPr>
+          <w:rFonts w:asciiTheme="majorHAnsi" w:hAnsiTheme="majorHAnsi"/>
+        </w:rPr>
+      </w:r>
+      <w:r>
+        <w:rPr>
+          <w:rFonts w:asciiTheme="majorHAnsi" w:hAnsiTheme="majorHAnsi"/>
+        </w:rPr>
+        <w:fldChar w:fldCharType="separate"/>
+      </w:r>
+      <w:r>
+        <w:rPr>
+          <w:rFonts w:asciiTheme="majorHAnsi" w:hAnsiTheme="majorHAnsi"/>
+        </w:rPr>
+        <w:t>3.4.1.3</w:t>
+      </w:r>
+      <w:r>
+        <w:rPr>
+          <w:rFonts w:asciiTheme="majorHAnsi" w:hAnsiTheme="majorHAnsi"/>
+        </w:rPr>
+        <w:fldChar w:fldCharType="end"/>
+      </w:r>
+      <w:r>
+        <w:rPr>
+          <w:rFonts w:asciiTheme="majorHAnsi" w:hAnsiTheme="majorHAnsi"/>
+        </w:rPr>
+        <w:t xml:space="preserve">, </w:t>
+      </w:r>
+      <w:r>
+        <w:rPr>
+          <w:rFonts w:asciiTheme="majorHAnsi" w:hAnsiTheme="majorHAnsi"/>
+        </w:rPr>
+        <w:fldChar w:fldCharType="begin"/>
+      </w:r>
+      <w:r>
+        <w:rPr>
+          <w:rFonts w:asciiTheme="majorHAnsi" w:hAnsiTheme="majorHAnsi"/>
+        </w:rPr>
+        <w:instrText xml:space="preserve"> REF _Ref13575723 \r \h </w:instrText>
+      </w:r>
+      <w:r>
+        <w:rPr>
+          <w:rFonts w:asciiTheme="majorHAnsi" w:hAnsiTheme="majorHAnsi"/>
+        </w:rPr>
+      </w:r>
+      <w:r>
+        <w:rPr>
+          <w:rFonts w:asciiTheme="majorHAnsi" w:hAnsiTheme="majorHAnsi"/>
+        </w:rPr>
+        <w:fldChar w:fldCharType="separate"/>
+      </w:r>
+      <w:r>
+        <w:rPr>
+          <w:rFonts w:asciiTheme="majorHAnsi" w:hAnsiTheme="majorHAnsi"/>
+        </w:rPr>
+        <w:t>3.4.1.4</w:t>
+      </w:r>
+      <w:r>
+        <w:rPr>
+          <w:rFonts w:asciiTheme="majorHAnsi" w:hAnsiTheme="majorHAnsi"/>
+        </w:rPr>
+        <w:fldChar w:fldCharType="end"/>
+      </w:r>
+      <w:r>
+        <w:rPr>
+          <w:rFonts w:asciiTheme="majorHAnsi" w:hAnsiTheme="majorHAnsi"/>
+        </w:rPr>
+        <w:t xml:space="preserve">, </w:t>
+      </w:r>
+      <w:r>
+        <w:rPr>
+          <w:rFonts w:asciiTheme="majorHAnsi" w:hAnsiTheme="majorHAnsi"/>
+        </w:rPr>
+        <w:t xml:space="preserve">and </w:t>
+      </w:r>
+      <w:r>
+        <w:rPr>
+          <w:rFonts w:asciiTheme="majorHAnsi" w:hAnsiTheme="majorHAnsi"/>
+        </w:rPr>
+        <w:fldChar w:fldCharType="begin"/>
+      </w:r>
+      <w:r>
+        <w:rPr>
+          <w:rFonts w:asciiTheme="majorHAnsi" w:hAnsiTheme="majorHAnsi"/>
+        </w:rPr>
+        <w:instrText xml:space="preserve"> REF _Ref13575755 \r \h </w:instrText>
+      </w:r>
+      <w:r>
+        <w:rPr>
+          <w:rFonts w:asciiTheme="majorHAnsi" w:hAnsiTheme="majorHAnsi"/>
+        </w:rPr>
+      </w:r>
+      <w:r>
+        <w:rPr>
+          <w:rFonts w:asciiTheme="majorHAnsi" w:hAnsiTheme="majorHAnsi"/>
+        </w:rPr>
+        <w:fldChar w:fldCharType="separate"/>
+      </w:r>
+      <w:r>
+        <w:rPr>
+          <w:rFonts w:asciiTheme="majorHAnsi" w:hAnsiTheme="majorHAnsi"/>
+        </w:rPr>
+        <w:t>3.4.1.5</w:t>
+      </w:r>
+      <w:r>
+        <w:rPr>
+          <w:rFonts w:asciiTheme="majorHAnsi" w:hAnsiTheme="majorHAnsi"/>
+        </w:rPr>
+        <w:fldChar w:fldCharType="end"/>
+      </w:r>
+      <w:r>
+        <w:rPr>
+          <w:rFonts w:asciiTheme="majorHAnsi" w:hAnsiTheme="majorHAnsi"/>
+        </w:rPr>
+        <w:t>. The syntax and explanations are i</w:t>
+      </w:r>
+      <w:r>
+        <w:rPr>
+          <w:rFonts w:asciiTheme="majorHAnsi" w:hAnsiTheme="majorHAnsi"/>
+        </w:rPr>
+        <w:t>dentical in both independent and dependent faults</w:t>
+      </w:r>
+      <w:r>
+        <w:rPr>
+          <w:rFonts w:asciiTheme="majorHAnsi" w:hAnsiTheme="majorHAnsi"/>
+        </w:rPr>
+        <w:t xml:space="preserve">. </w:t>
+      </w:r>
+    </w:p>
+    <w:p>
+      <w:pPr>
+        <w:pStyle w:val="Heading1"/>
+      </w:pPr>
+      <w:bookmarkStart w:id="116" w:name="_Ref20635796"/>
+      <w:bookmarkStart w:id="117" w:name="_Toc20738084"/>
+      <w:r>
+        <w:t>Library and Custom Made Fault Nodes</w:t>
+      </w:r>
       <w:bookmarkEnd w:id="116"/>
-    </w:p>
-    <w:p>
-      <w:pPr>
-        <w:rPr>
-          <w:rFonts w:asciiTheme="majorHAnsi" w:hAnsiTheme="majorHAnsi"/>
-        </w:rPr>
-      </w:pPr>
-      <w:r>
-        <w:rPr>
-          <w:rFonts w:asciiTheme="majorHAnsi" w:hAnsiTheme="majorHAnsi"/>
-        </w:rPr>
-        <w:t>For the descriptions of the Duration, Probability, and Propagation-Type statements in Hardware Fault Statement</w:t>
-      </w:r>
-      <w:r>
-        <w:rPr>
-          <w:rFonts w:asciiTheme="majorHAnsi" w:hAnsiTheme="majorHAnsi"/>
-        </w:rPr>
-        <w:t>s</w:t>
-      </w:r>
-      <w:r>
-        <w:rPr>
-          <w:rFonts w:asciiTheme="majorHAnsi" w:hAnsiTheme="majorHAnsi"/>
-        </w:rPr>
-        <w:t xml:space="preserve">, please refer to sections </w:t>
-      </w:r>
-      <w:r>
-        <w:rPr>
-          <w:rFonts w:asciiTheme="majorHAnsi" w:hAnsiTheme="majorHAnsi"/>
-        </w:rPr>
-        <w:fldChar w:fldCharType="begin"/>
-      </w:r>
-      <w:r>
-        <w:rPr>
-          <w:rFonts w:asciiTheme="majorHAnsi" w:hAnsiTheme="majorHAnsi"/>
-        </w:rPr>
-        <w:instrText xml:space="preserve"> REF _Ref13575744 \r \h </w:instrText>
-      </w:r>
-      <w:r>
-        <w:rPr>
-          <w:rFonts w:asciiTheme="majorHAnsi" w:hAnsiTheme="majorHAnsi"/>
-        </w:rPr>
-      </w:r>
-      <w:r>
-        <w:rPr>
-          <w:rFonts w:asciiTheme="majorHAnsi" w:hAnsiTheme="majorHAnsi"/>
-        </w:rPr>
-        <w:fldChar w:fldCharType="separate"/>
-      </w:r>
-      <w:r>
-        <w:rPr>
-          <w:rFonts w:asciiTheme="majorHAnsi" w:hAnsiTheme="majorHAnsi"/>
-        </w:rPr>
-        <w:t>3.4.1.3</w:t>
-      </w:r>
-      <w:r>
-        <w:rPr>
-          <w:rFonts w:asciiTheme="majorHAnsi" w:hAnsiTheme="majorHAnsi"/>
-        </w:rPr>
-        <w:fldChar w:fldCharType="end"/>
-      </w:r>
-      <w:r>
-        <w:rPr>
-          <w:rFonts w:asciiTheme="majorHAnsi" w:hAnsiTheme="majorHAnsi"/>
-        </w:rPr>
-        <w:t xml:space="preserve">, </w:t>
-      </w:r>
-      <w:r>
-        <w:rPr>
-          <w:rFonts w:asciiTheme="majorHAnsi" w:hAnsiTheme="majorHAnsi"/>
-        </w:rPr>
-        <w:fldChar w:fldCharType="begin"/>
-      </w:r>
-      <w:r>
-        <w:rPr>
-          <w:rFonts w:asciiTheme="majorHAnsi" w:hAnsiTheme="majorHAnsi"/>
-        </w:rPr>
-        <w:instrText xml:space="preserve"> REF _Ref13575723 \r \h </w:instrText>
-      </w:r>
-      <w:r>
-        <w:rPr>
-          <w:rFonts w:asciiTheme="majorHAnsi" w:hAnsiTheme="majorHAnsi"/>
-        </w:rPr>
-      </w:r>
-      <w:r>
-        <w:rPr>
-          <w:rFonts w:asciiTheme="majorHAnsi" w:hAnsiTheme="majorHAnsi"/>
-        </w:rPr>
-        <w:fldChar w:fldCharType="separate"/>
-      </w:r>
-      <w:r>
-        <w:rPr>
-          <w:rFonts w:asciiTheme="majorHAnsi" w:hAnsiTheme="majorHAnsi"/>
-        </w:rPr>
-        <w:t>3.4.1.4</w:t>
-      </w:r>
-      <w:r>
-        <w:rPr>
-          <w:rFonts w:asciiTheme="majorHAnsi" w:hAnsiTheme="majorHAnsi"/>
-        </w:rPr>
-        <w:fldChar w:fldCharType="end"/>
-      </w:r>
-      <w:r>
-        <w:rPr>
-          <w:rFonts w:asciiTheme="majorHAnsi" w:hAnsiTheme="majorHAnsi"/>
-        </w:rPr>
-        <w:t xml:space="preserve">, </w:t>
-      </w:r>
-      <w:r>
-        <w:rPr>
-          <w:rFonts w:asciiTheme="majorHAnsi" w:hAnsiTheme="majorHAnsi"/>
-        </w:rPr>
-        <w:t xml:space="preserve">and </w:t>
-      </w:r>
-      <w:r>
-        <w:rPr>
-          <w:rFonts w:asciiTheme="majorHAnsi" w:hAnsiTheme="majorHAnsi"/>
-        </w:rPr>
-        <w:fldChar w:fldCharType="begin"/>
-      </w:r>
-      <w:r>
-        <w:rPr>
-          <w:rFonts w:asciiTheme="majorHAnsi" w:hAnsiTheme="majorHAnsi"/>
-        </w:rPr>
-        <w:instrText xml:space="preserve"> REF _Ref13575755 \r \h </w:instrText>
-      </w:r>
-      <w:r>
-        <w:rPr>
-          <w:rFonts w:asciiTheme="majorHAnsi" w:hAnsiTheme="majorHAnsi"/>
-        </w:rPr>
-      </w:r>
-      <w:r>
-        <w:rPr>
-          <w:rFonts w:asciiTheme="majorHAnsi" w:hAnsiTheme="majorHAnsi"/>
-        </w:rPr>
-        <w:fldChar w:fldCharType="separate"/>
-      </w:r>
-      <w:r>
-        <w:rPr>
-          <w:rFonts w:asciiTheme="majorHAnsi" w:hAnsiTheme="majorHAnsi"/>
-        </w:rPr>
-        <w:t>3.4.1.5</w:t>
-      </w:r>
-      <w:r>
-        <w:rPr>
-          <w:rFonts w:asciiTheme="majorHAnsi" w:hAnsiTheme="majorHAnsi"/>
-        </w:rPr>
-        <w:fldChar w:fldCharType="end"/>
-      </w:r>
-      <w:r>
-        <w:rPr>
-          <w:rFonts w:asciiTheme="majorHAnsi" w:hAnsiTheme="majorHAnsi"/>
-        </w:rPr>
-        <w:t>. The syntax and explanations are i</w:t>
-      </w:r>
-      <w:r>
-        <w:rPr>
-          <w:rFonts w:asciiTheme="majorHAnsi" w:hAnsiTheme="majorHAnsi"/>
-        </w:rPr>
-        <w:t>dentical in both independent and dependent faults</w:t>
-      </w:r>
-      <w:r>
-        <w:rPr>
-          <w:rFonts w:asciiTheme="majorHAnsi" w:hAnsiTheme="majorHAnsi"/>
-        </w:rPr>
-        <w:t xml:space="preserve">. </w:t>
-      </w:r>
-    </w:p>
-    <w:p>
-      <w:pPr>
-        <w:pStyle w:val="Heading1"/>
-      </w:pPr>
-      <w:bookmarkStart w:id="117" w:name="_Ref20635796"/>
-      <w:bookmarkStart w:id="118" w:name="_Toc20738084"/>
-      <w:r>
-        <w:t>Library and Custom Made Fault Nodes</w:t>
-      </w:r>
       <w:bookmarkEnd w:id="117"/>
-      <w:bookmarkEnd w:id="118"/>
     </w:p>
     <w:p>
       <w:pPr>
@@ -41143,11 +41141,11 @@
       <w:pPr>
         <w:pStyle w:val="Heading2"/>
       </w:pPr>
-      <w:bookmarkStart w:id="119" w:name="_Toc20738085"/>
+      <w:bookmarkStart w:id="118" w:name="_Toc20738085"/>
       <w:r>
         <w:t>Nondeterministic Failure Values</w:t>
       </w:r>
-      <w:bookmarkEnd w:id="119"/>
+      <w:bookmarkEnd w:id="118"/>
     </w:p>
     <w:p>
       <w:pPr>
@@ -41467,13 +41465,13 @@
       <w:pPr>
         <w:pStyle w:val="Heading2"/>
       </w:pPr>
-      <w:bookmarkStart w:id="120" w:name="_Ref20576661"/>
-      <w:bookmarkStart w:id="121" w:name="_Toc20738086"/>
+      <w:bookmarkStart w:id="119" w:name="_Ref20576661"/>
+      <w:bookmarkStart w:id="120" w:name="_Toc20738086"/>
       <w:r>
         <w:t>Nested Data Structures</w:t>
       </w:r>
+      <w:bookmarkEnd w:id="119"/>
       <w:bookmarkEnd w:id="120"/>
-      <w:bookmarkEnd w:id="121"/>
     </w:p>
     <w:p>
       <w:pPr>
@@ -41493,19 +41491,19 @@
         </w:rPr>
         <w:t xml:space="preserve"> Passing a field of a data implementation into a fault node can leave other fields of that output unconstrained, thus creating unwanted behavior. </w:t>
       </w:r>
-      <w:commentRangeStart w:id="122"/>
+      <w:commentRangeStart w:id="121"/>
       <w:r>
         <w:rPr>
           <w:rFonts w:asciiTheme="majorHAnsi" w:hAnsiTheme="majorHAnsi" w:cstheme="majorHAnsi"/>
         </w:rPr>
         <w:t xml:space="preserve">The same is true for AGREE nodes. </w:t>
       </w:r>
-      <w:commentRangeEnd w:id="122"/>
+      <w:commentRangeEnd w:id="121"/>
       <w:r>
         <w:rPr>
           <w:rStyle w:val="CommentReference"/>
         </w:rPr>
-        <w:commentReference w:id="122"/>
+        <w:commentReference w:id="121"/>
       </w:r>
     </w:p>
     <w:p>
@@ -41885,120 +41883,120 @@
       <w:pPr>
         <w:pStyle w:val="Heading1"/>
       </w:pPr>
-      <w:bookmarkStart w:id="123" w:name="_Ref18579563"/>
-      <w:bookmarkStart w:id="124" w:name="_Toc20738087"/>
+      <w:bookmarkStart w:id="122" w:name="_Ref18579563"/>
+      <w:bookmarkStart w:id="123" w:name="_Toc20738087"/>
       <w:r>
         <w:t>In Depth Examples</w:t>
       </w:r>
+      <w:bookmarkEnd w:id="122"/>
       <w:bookmarkEnd w:id="123"/>
+    </w:p>
+    <w:p>
+      <w:r>
+        <w:rPr>
+          <w:rFonts w:asciiTheme="majorHAnsi" w:hAnsiTheme="majorHAnsi"/>
+        </w:rPr>
+        <w:t xml:space="preserve">In this section, examples are presented </w:t>
+      </w:r>
+      <w:r>
+        <w:rPr>
+          <w:rFonts w:asciiTheme="majorHAnsi" w:hAnsiTheme="majorHAnsi"/>
+        </w:rPr>
+        <w:t xml:space="preserve">to show how more complex fault models can be built and how to run and view the analysis results. The first example </w:t>
+      </w:r>
+      <w:r>
+        <w:rPr>
+          <w:rFonts w:asciiTheme="majorHAnsi" w:hAnsiTheme="majorHAnsi"/>
+        </w:rPr>
+        <w:t xml:space="preserve">is a sensor system which utilizes symmetric faults in the fault model. The second example shows a </w:t>
+      </w:r>
+      <w:r>
+        <w:rPr>
+          <w:rFonts w:asciiTheme="majorHAnsi" w:hAnsiTheme="majorHAnsi"/>
+        </w:rPr>
+        <w:t>Byzantine problem and it</w:t>
+      </w:r>
+      <w:r>
+        <w:rPr>
+          <w:rFonts w:asciiTheme="majorHAnsi" w:hAnsiTheme="majorHAnsi"/>
+        </w:rPr>
+        <w:t xml:space="preserve">s corresponding </w:t>
+      </w:r>
+      <w:r>
+        <w:rPr>
+          <w:rFonts w:asciiTheme="majorHAnsi" w:hAnsiTheme="majorHAnsi"/>
+        </w:rPr>
+        <w:t xml:space="preserve">mitigation. Both of these examples </w:t>
+      </w:r>
+      <w:r>
+        <w:rPr>
+          <w:rFonts w:asciiTheme="majorHAnsi" w:hAnsiTheme="majorHAnsi"/>
+        </w:rPr>
+        <w:t>can be</w:t>
+      </w:r>
+      <w:r>
+        <w:rPr>
+          <w:rFonts w:asciiTheme="majorHAnsi" w:hAnsiTheme="majorHAnsi"/>
+        </w:rPr>
+        <w:t xml:space="preserve"> found in the </w:t>
+      </w:r>
+      <w:r>
+        <w:rPr>
+          <w:rFonts w:asciiTheme="majorHAnsi" w:hAnsiTheme="majorHAnsi"/>
+        </w:rPr>
+        <w:t>GitHub</w:t>
+      </w:r>
+      <w:r>
+        <w:rPr>
+          <w:rFonts w:asciiTheme="majorHAnsi" w:hAnsiTheme="majorHAnsi"/>
+        </w:rPr>
+        <w:t xml:space="preserve"> repository</w:t>
+      </w:r>
+      <w:r>
+        <w:rPr>
+          <w:rFonts w:asciiTheme="majorHAnsi" w:hAnsiTheme="majorHAnsi"/>
+        </w:rPr>
+        <w:t xml:space="preserve"> [3</w:t>
+      </w:r>
+      <w:r>
+        <w:rPr>
+          <w:rFonts w:asciiTheme="majorHAnsi" w:hAnsiTheme="majorHAnsi"/>
+        </w:rPr>
+        <w:t>]</w:t>
+      </w:r>
+      <w:r>
+        <w:rPr>
+          <w:rFonts w:asciiTheme="majorHAnsi" w:hAnsiTheme="majorHAnsi"/>
+        </w:rPr>
+        <w:t xml:space="preserve">. </w:t>
+      </w:r>
+    </w:p>
+    <w:p>
+      <w:pPr>
+        <w:rPr>
+          <w:rFonts w:asciiTheme="majorHAnsi" w:hAnsiTheme="majorHAnsi"/>
+        </w:rPr>
+      </w:pPr>
+    </w:p>
+    <w:p>
+      <w:pPr>
+        <w:pStyle w:val="Heading2"/>
+      </w:pPr>
+      <w:bookmarkStart w:id="124" w:name="_Toc20738088"/>
+      <w:r>
+        <w:t>The Sensor Example</w:t>
+      </w:r>
       <w:bookmarkEnd w:id="124"/>
     </w:p>
     <w:p>
-      <w:r>
-        <w:rPr>
-          <w:rFonts w:asciiTheme="majorHAnsi" w:hAnsiTheme="majorHAnsi"/>
-        </w:rPr>
-        <w:t xml:space="preserve">In this section, examples are presented </w:t>
-      </w:r>
-      <w:r>
-        <w:rPr>
-          <w:rFonts w:asciiTheme="majorHAnsi" w:hAnsiTheme="majorHAnsi"/>
-        </w:rPr>
-        <w:t xml:space="preserve">to show how more complex fault models can be built and how to run and view the analysis results. The first example </w:t>
-      </w:r>
-      <w:r>
-        <w:rPr>
-          <w:rFonts w:asciiTheme="majorHAnsi" w:hAnsiTheme="majorHAnsi"/>
-        </w:rPr>
-        <w:t xml:space="preserve">is a sensor system which utilizes symmetric faults in the fault model. The second example shows a </w:t>
-      </w:r>
-      <w:r>
-        <w:rPr>
-          <w:rFonts w:asciiTheme="majorHAnsi" w:hAnsiTheme="majorHAnsi"/>
-        </w:rPr>
-        <w:t>Byzantine problem and it</w:t>
-      </w:r>
-      <w:r>
-        <w:rPr>
-          <w:rFonts w:asciiTheme="majorHAnsi" w:hAnsiTheme="majorHAnsi"/>
-        </w:rPr>
-        <w:t xml:space="preserve">s corresponding </w:t>
-      </w:r>
-      <w:r>
-        <w:rPr>
-          <w:rFonts w:asciiTheme="majorHAnsi" w:hAnsiTheme="majorHAnsi"/>
-        </w:rPr>
-        <w:t xml:space="preserve">mitigation. Both of these examples </w:t>
-      </w:r>
-      <w:r>
-        <w:rPr>
-          <w:rFonts w:asciiTheme="majorHAnsi" w:hAnsiTheme="majorHAnsi"/>
-        </w:rPr>
-        <w:t>can be</w:t>
-      </w:r>
-      <w:r>
-        <w:rPr>
-          <w:rFonts w:asciiTheme="majorHAnsi" w:hAnsiTheme="majorHAnsi"/>
-        </w:rPr>
-        <w:t xml:space="preserve"> found in the </w:t>
-      </w:r>
-      <w:r>
-        <w:rPr>
-          <w:rFonts w:asciiTheme="majorHAnsi" w:hAnsiTheme="majorHAnsi"/>
-        </w:rPr>
-        <w:t>GitHub</w:t>
-      </w:r>
-      <w:r>
-        <w:rPr>
-          <w:rFonts w:asciiTheme="majorHAnsi" w:hAnsiTheme="majorHAnsi"/>
-        </w:rPr>
-        <w:t xml:space="preserve"> repository</w:t>
-      </w:r>
-      <w:r>
-        <w:rPr>
-          <w:rFonts w:asciiTheme="majorHAnsi" w:hAnsiTheme="majorHAnsi"/>
-        </w:rPr>
-        <w:t xml:space="preserve"> [3</w:t>
-      </w:r>
-      <w:r>
-        <w:rPr>
-          <w:rFonts w:asciiTheme="majorHAnsi" w:hAnsiTheme="majorHAnsi"/>
-        </w:rPr>
-        <w:t>]</w:t>
-      </w:r>
-      <w:r>
-        <w:rPr>
-          <w:rFonts w:asciiTheme="majorHAnsi" w:hAnsiTheme="majorHAnsi"/>
-        </w:rPr>
-        <w:t xml:space="preserve">. </w:t>
-      </w:r>
-    </w:p>
-    <w:p>
-      <w:pPr>
-        <w:rPr>
-          <w:rFonts w:asciiTheme="majorHAnsi" w:hAnsiTheme="majorHAnsi"/>
-        </w:rPr>
-      </w:pPr>
-    </w:p>
-    <w:p>
-      <w:pPr>
-        <w:pStyle w:val="Heading2"/>
-      </w:pPr>
-      <w:bookmarkStart w:id="125" w:name="_Toc20738088"/>
-      <w:r>
-        <w:t>The Sensor Example</w:t>
+      <w:pPr>
+        <w:pStyle w:val="Heading3"/>
+      </w:pPr>
+      <w:bookmarkStart w:id="125" w:name="_Toc20738089"/>
+      <w:r>
+        <w:t>AADL Architecture</w:t>
       </w:r>
       <w:bookmarkEnd w:id="125"/>
-    </w:p>
-    <w:p>
-      <w:pPr>
-        <w:pStyle w:val="Heading3"/>
-      </w:pPr>
-      <w:bookmarkStart w:id="126" w:name="_Toc20738089"/>
-      <w:r>
-        <w:t>AADL Architecture</w:t>
-      </w:r>
-      <w:bookmarkEnd w:id="126"/>
     </w:p>
     <w:p>
       <w:pPr>
@@ -42174,8 +42172,8 @@
           <w:szCs w:val="24"/>
         </w:rPr>
       </w:pPr>
-      <w:bookmarkStart w:id="127" w:name="_Ref16501320"/>
-      <w:bookmarkStart w:id="128" w:name="_Toc20738043"/>
+      <w:bookmarkStart w:id="126" w:name="_Ref16501320"/>
+      <w:bookmarkStart w:id="127" w:name="_Toc20738043"/>
       <w:r>
         <w:rPr>
           <w:sz w:val="24"/>
@@ -42219,7 +42217,7 @@
         </w:rPr>
         <w:fldChar w:fldCharType="end"/>
       </w:r>
-      <w:bookmarkEnd w:id="127"/>
+      <w:bookmarkEnd w:id="126"/>
       <w:r>
         <w:rPr>
           <w:sz w:val="24"/>
@@ -42234,51 +42232,51 @@
         </w:rPr>
         <w:t>Architecture</w:t>
       </w:r>
+      <w:bookmarkEnd w:id="127"/>
+    </w:p>
+    <w:p>
+      <w:pPr>
+        <w:rPr>
+          <w:rFonts w:asciiTheme="majorHAnsi" w:hAnsiTheme="majorHAnsi" w:cstheme="majorHAnsi"/>
+        </w:rPr>
+      </w:pPr>
+      <w:r>
+        <w:rPr>
+          <w:rFonts w:asciiTheme="majorHAnsi" w:hAnsiTheme="majorHAnsi" w:cstheme="majorHAnsi"/>
+        </w:rPr>
+        <w:t xml:space="preserve">There are majority voting subcomponents that perform a check on the pressure and temperature sensor outputs. For instance, if one pressure sensor reports high pressure, but the other two are in normal range, the system will output normal. This voting behavior mitigates the situation in which one fault is present in a sensor causing it to report erroneous values. In this case, adding a voter makes the system resilient up to one sensor fault in the pressure and temperature subsystem. </w:t>
+      </w:r>
+    </w:p>
+    <w:p>
+      <w:pPr>
+        <w:rPr>
+          <w:rFonts w:asciiTheme="majorHAnsi" w:hAnsiTheme="majorHAnsi" w:cstheme="majorHAnsi"/>
+        </w:rPr>
+      </w:pPr>
+    </w:p>
+    <w:p>
+      <w:pPr>
+        <w:rPr>
+          <w:rFonts w:asciiTheme="majorHAnsi" w:hAnsiTheme="majorHAnsi" w:cstheme="majorHAnsi"/>
+        </w:rPr>
+      </w:pPr>
+      <w:r>
+        <w:rPr>
+          <w:rFonts w:asciiTheme="majorHAnsi" w:hAnsiTheme="majorHAnsi" w:cstheme="majorHAnsi"/>
+        </w:rPr>
+        <w:t xml:space="preserve">Note: In the AADL example, there are two implementations of the Reactor System; one with the voting subcomponent and one without. The remainder of this example description are about the voting case, but it is easy to run the analysis on the non-voting version and compare results. </w:t>
+      </w:r>
+    </w:p>
+    <w:p/>
+    <w:p>
+      <w:pPr>
+        <w:pStyle w:val="Heading3"/>
+      </w:pPr>
+      <w:bookmarkStart w:id="128" w:name="_Toc20738090"/>
+      <w:r>
+        <w:t>AGREE Behavioral Model</w:t>
+      </w:r>
       <w:bookmarkEnd w:id="128"/>
-    </w:p>
-    <w:p>
-      <w:pPr>
-        <w:rPr>
-          <w:rFonts w:asciiTheme="majorHAnsi" w:hAnsiTheme="majorHAnsi" w:cstheme="majorHAnsi"/>
-        </w:rPr>
-      </w:pPr>
-      <w:r>
-        <w:rPr>
-          <w:rFonts w:asciiTheme="majorHAnsi" w:hAnsiTheme="majorHAnsi" w:cstheme="majorHAnsi"/>
-        </w:rPr>
-        <w:t xml:space="preserve">There are majority voting subcomponents that perform a check on the pressure and temperature sensor outputs. For instance, if one pressure sensor reports high pressure, but the other two are in normal range, the system will output normal. This voting behavior mitigates the situation in which one fault is present in a sensor causing it to report erroneous values. In this case, adding a voter makes the system resilient up to one sensor fault in the pressure and temperature subsystem. </w:t>
-      </w:r>
-    </w:p>
-    <w:p>
-      <w:pPr>
-        <w:rPr>
-          <w:rFonts w:asciiTheme="majorHAnsi" w:hAnsiTheme="majorHAnsi" w:cstheme="majorHAnsi"/>
-        </w:rPr>
-      </w:pPr>
-    </w:p>
-    <w:p>
-      <w:pPr>
-        <w:rPr>
-          <w:rFonts w:asciiTheme="majorHAnsi" w:hAnsiTheme="majorHAnsi" w:cstheme="majorHAnsi"/>
-        </w:rPr>
-      </w:pPr>
-      <w:r>
-        <w:rPr>
-          <w:rFonts w:asciiTheme="majorHAnsi" w:hAnsiTheme="majorHAnsi" w:cstheme="majorHAnsi"/>
-        </w:rPr>
-        <w:t xml:space="preserve">Note: In the AADL example, there are two implementations of the Reactor System; one with the voting subcomponent and one without. The remainder of this example description are about the voting case, but it is easy to run the analysis on the non-voting version and compare results. </w:t>
-      </w:r>
-    </w:p>
-    <w:p/>
-    <w:p>
-      <w:pPr>
-        <w:pStyle w:val="Heading3"/>
-      </w:pPr>
-      <w:bookmarkStart w:id="129" w:name="_Toc20738090"/>
-      <w:r>
-        <w:t>AGREE Behavioral Model</w:t>
-      </w:r>
-      <w:bookmarkEnd w:id="129"/>
       <w:r>
         <w:t xml:space="preserve"> </w:t>
       </w:r>
@@ -42382,8 +42380,8 @@
           <w:szCs w:val="24"/>
         </w:rPr>
       </w:pPr>
-      <w:bookmarkStart w:id="130" w:name="_Ref18404894"/>
-      <w:bookmarkStart w:id="131" w:name="_Toc20738044"/>
+      <w:bookmarkStart w:id="129" w:name="_Ref18404894"/>
+      <w:bookmarkStart w:id="130" w:name="_Toc20738044"/>
       <w:r>
         <w:rPr>
           <w:sz w:val="24"/>
@@ -42427,7 +42425,7 @@
         </w:rPr>
         <w:fldChar w:fldCharType="end"/>
       </w:r>
-      <w:bookmarkEnd w:id="130"/>
+      <w:bookmarkEnd w:id="129"/>
       <w:r>
         <w:rPr>
           <w:sz w:val="24"/>
@@ -42435,7 +42433,7 @@
         </w:rPr>
         <w:t>: AADL and AGREE Sensor Subcomponent</w:t>
       </w:r>
-      <w:bookmarkEnd w:id="131"/>
+      <w:bookmarkEnd w:id="130"/>
     </w:p>
     <w:p>
       <w:pPr>
@@ -42484,7 +42482,7 @@
           <w:szCs w:val="24"/>
         </w:rPr>
       </w:pPr>
-      <w:bookmarkStart w:id="132" w:name="_Toc20738045"/>
+      <w:bookmarkStart w:id="131" w:name="_Toc20738045"/>
       <w:r>
         <w:rPr>
           <w:sz w:val="24"/>
@@ -42535,17 +42533,17 @@
         </w:rPr>
         <w:t>: Top Level Reactor System and Top Level Property</w:t>
       </w:r>
+      <w:bookmarkEnd w:id="131"/>
+    </w:p>
+    <w:p>
+      <w:pPr>
+        <w:pStyle w:val="Heading3"/>
+      </w:pPr>
+      <w:bookmarkStart w:id="132" w:name="_Toc20738091"/>
+      <w:r>
+        <w:t>Safety Model</w:t>
+      </w:r>
       <w:bookmarkEnd w:id="132"/>
-    </w:p>
-    <w:p>
-      <w:pPr>
-        <w:pStyle w:val="Heading3"/>
-      </w:pPr>
-      <w:bookmarkStart w:id="133" w:name="_Toc20738091"/>
-      <w:r>
-        <w:t>Safety Model</w:t>
-      </w:r>
-      <w:bookmarkEnd w:id="133"/>
     </w:p>
     <w:p>
       <w:pPr>
@@ -42677,8 +42675,8 @@
           <w:szCs w:val="24"/>
         </w:rPr>
       </w:pPr>
-      <w:bookmarkStart w:id="134" w:name="_Ref18405426"/>
-      <w:bookmarkStart w:id="135" w:name="_Toc20738046"/>
+      <w:bookmarkStart w:id="133" w:name="_Ref18405426"/>
+      <w:bookmarkStart w:id="134" w:name="_Toc20738046"/>
       <w:r>
         <w:rPr>
           <w:sz w:val="24"/>
@@ -42722,7 +42720,7 @@
         </w:rPr>
         <w:fldChar w:fldCharType="end"/>
       </w:r>
-      <w:bookmarkEnd w:id="134"/>
+      <w:bookmarkEnd w:id="133"/>
       <w:r>
         <w:rPr>
           <w:sz w:val="24"/>
@@ -42730,7 +42728,7 @@
         </w:rPr>
         <w:t>: Fault Definition for Pressure Sensor</w:t>
       </w:r>
-      <w:bookmarkEnd w:id="135"/>
+      <w:bookmarkEnd w:id="134"/>
     </w:p>
     <w:p>
       <w:pPr>
@@ -42916,8 +42914,8 @@
           <w:szCs w:val="24"/>
         </w:rPr>
       </w:pPr>
-      <w:bookmarkStart w:id="136" w:name="_Ref18406815"/>
-      <w:bookmarkStart w:id="137" w:name="_Toc20738047"/>
+      <w:bookmarkStart w:id="135" w:name="_Ref18406815"/>
+      <w:bookmarkStart w:id="136" w:name="_Toc20738047"/>
       <w:r>
         <w:rPr>
           <w:sz w:val="24"/>
@@ -42961,7 +42959,7 @@
         </w:rPr>
         <w:fldChar w:fldCharType="end"/>
       </w:r>
-      <w:bookmarkEnd w:id="136"/>
+      <w:bookmarkEnd w:id="135"/>
       <w:r>
         <w:rPr>
           <w:sz w:val="24"/>
@@ -42969,7 +42967,7 @@
         </w:rPr>
         <w:t>: Fault Node Definition for Sensor Fault</w:t>
       </w:r>
-      <w:bookmarkEnd w:id="137"/>
+      <w:bookmarkEnd w:id="136"/>
     </w:p>
     <w:p>
       <w:pPr>
@@ -43037,15 +43035,15 @@
       <w:pPr>
         <w:pStyle w:val="Heading3"/>
       </w:pPr>
-      <w:bookmarkStart w:id="138" w:name="_Ref20377902"/>
-      <w:bookmarkStart w:id="139" w:name="_Ref20377910"/>
-      <w:bookmarkStart w:id="140" w:name="_Toc20738092"/>
+      <w:bookmarkStart w:id="137" w:name="_Ref20377902"/>
+      <w:bookmarkStart w:id="138" w:name="_Ref20377910"/>
+      <w:bookmarkStart w:id="139" w:name="_Toc20738092"/>
       <w:r>
         <w:t>The 4 types of Analysis Results</w:t>
       </w:r>
+      <w:bookmarkEnd w:id="137"/>
       <w:bookmarkEnd w:id="138"/>
       <w:bookmarkEnd w:id="139"/>
-      <w:bookmarkEnd w:id="140"/>
     </w:p>
     <w:p>
       <w:pPr>
@@ -43238,7 +43236,7 @@
           <w:szCs w:val="24"/>
         </w:rPr>
       </w:pPr>
-      <w:bookmarkStart w:id="141" w:name="_Toc20738048"/>
+      <w:bookmarkStart w:id="140" w:name="_Toc20738048"/>
       <w:r>
         <w:rPr>
           <w:sz w:val="24"/>
@@ -43289,7 +43287,7 @@
         </w:rPr>
         <w:t>: Subcomponent Organization of Sensor System</w:t>
       </w:r>
-      <w:bookmarkEnd w:id="141"/>
+      <w:bookmarkEnd w:id="140"/>
     </w:p>
     <w:p>
       <w:pPr>
@@ -43455,11 +43453,11 @@
       <w:pPr>
         <w:pStyle w:val="Heading4"/>
       </w:pPr>
-      <w:bookmarkStart w:id="142" w:name="_Toc20738093"/>
+      <w:bookmarkStart w:id="141" w:name="_Toc20738093"/>
       <w:r>
         <w:t>Verify All Layers with Max N Faults present</w:t>
       </w:r>
-      <w:bookmarkEnd w:id="142"/>
+      <w:bookmarkEnd w:id="141"/>
     </w:p>
     <w:p>
       <w:pPr>
@@ -44149,8 +44147,8 @@
           <w:szCs w:val="24"/>
         </w:rPr>
       </w:pPr>
-      <w:bookmarkStart w:id="143" w:name="_Ref18409520"/>
-      <w:bookmarkStart w:id="144" w:name="_Toc20738049"/>
+      <w:bookmarkStart w:id="142" w:name="_Ref18409520"/>
+      <w:bookmarkStart w:id="143" w:name="_Toc20738049"/>
       <w:r>
         <w:rPr>
           <w:sz w:val="24"/>
@@ -44194,7 +44192,7 @@
         </w:rPr>
         <w:fldChar w:fldCharType="end"/>
       </w:r>
-      <w:bookmarkEnd w:id="143"/>
+      <w:bookmarkEnd w:id="142"/>
       <w:r>
         <w:rPr>
           <w:sz w:val="24"/>
@@ -44202,7 +44200,7 @@
         </w:rPr>
         <w:t>: Verification Results for Max 2 Faults on Sensor Example</w:t>
       </w:r>
-      <w:bookmarkEnd w:id="144"/>
+      <w:bookmarkEnd w:id="143"/>
     </w:p>
     <w:p/>
     <w:p>
@@ -44227,8 +44225,8 @@
           <w:szCs w:val="24"/>
         </w:rPr>
       </w:pPr>
-      <w:bookmarkStart w:id="145" w:name="_Ref18409531"/>
-      <w:bookmarkStart w:id="146" w:name="_Toc20738050"/>
+      <w:bookmarkStart w:id="144" w:name="_Ref18409531"/>
+      <w:bookmarkStart w:id="145" w:name="_Toc20738050"/>
       <w:r>
         <w:rPr>
           <w:sz w:val="24"/>
@@ -44272,7 +44270,7 @@
         </w:rPr>
         <w:fldChar w:fldCharType="end"/>
       </w:r>
-      <w:bookmarkEnd w:id="145"/>
+      <w:bookmarkEnd w:id="144"/>
       <w:r>
         <w:rPr>
           <w:sz w:val="24"/>
@@ -44280,7 +44278,7 @@
         </w:rPr>
         <w:t>: Counterexample from Sensor Analysis with 2 Faults Active</w:t>
       </w:r>
-      <w:bookmarkEnd w:id="146"/>
+      <w:bookmarkEnd w:id="145"/>
     </w:p>
     <w:p>
       <w:pPr>
@@ -44495,11 +44493,11 @@
       <w:pPr>
         <w:pStyle w:val="Heading4"/>
       </w:pPr>
-      <w:bookmarkStart w:id="147" w:name="_Toc20738094"/>
+      <w:bookmarkStart w:id="146" w:name="_Toc20738094"/>
       <w:r>
         <w:t>Verify All Layers with Faults Present: Probabilistic Analysis</w:t>
       </w:r>
-      <w:bookmarkEnd w:id="147"/>
+      <w:bookmarkEnd w:id="146"/>
     </w:p>
     <w:p>
       <w:pPr>
@@ -45083,11 +45081,11 @@
       <w:pPr>
         <w:pStyle w:val="Heading4"/>
       </w:pPr>
-      <w:bookmarkStart w:id="148" w:name="_Toc20738095"/>
+      <w:bookmarkStart w:id="147" w:name="_Toc20738095"/>
       <w:r>
         <w:t>Generate Minimal Cut Sets with Max N Faults</w:t>
       </w:r>
-      <w:bookmarkEnd w:id="148"/>
+      <w:bookmarkEnd w:id="147"/>
     </w:p>
     <w:p>
       <w:pPr>
@@ -46128,13 +46126,13 @@
       <w:pPr>
         <w:pStyle w:val="Heading4"/>
       </w:pPr>
-      <w:bookmarkStart w:id="149" w:name="_Ref18578593"/>
-      <w:bookmarkStart w:id="150" w:name="_Toc20738096"/>
+      <w:bookmarkStart w:id="148" w:name="_Ref18578593"/>
+      <w:bookmarkStart w:id="149" w:name="_Toc20738096"/>
       <w:r>
         <w:t>Generate Minimal Cut Sets with Probability Threshold</w:t>
       </w:r>
+      <w:bookmarkEnd w:id="148"/>
       <w:bookmarkEnd w:id="149"/>
-      <w:bookmarkEnd w:id="150"/>
     </w:p>
     <w:p>
       <w:pPr>
@@ -46483,14 +46481,14 @@
       <w:pPr>
         <w:pStyle w:val="Heading2"/>
       </w:pPr>
-      <w:bookmarkStart w:id="151" w:name="_Toc20738097"/>
+      <w:bookmarkStart w:id="150" w:name="_Toc20738097"/>
       <w:r>
         <w:t>Byzantine Example</w:t>
       </w:r>
       <w:r>
         <w:t>s</w:t>
       </w:r>
-      <w:bookmarkEnd w:id="151"/>
+      <w:bookmarkEnd w:id="150"/>
     </w:p>
     <w:p>
       <w:pPr>
@@ -46618,11 +46616,11 @@
       <w:pPr>
         <w:pStyle w:val="Heading3"/>
       </w:pPr>
-      <w:bookmarkStart w:id="152" w:name="_Toc20738098"/>
+      <w:bookmarkStart w:id="151" w:name="_Toc20738098"/>
       <w:r>
         <w:t>Asymmetric Fault Implementation</w:t>
       </w:r>
-      <w:bookmarkEnd w:id="152"/>
+      <w:bookmarkEnd w:id="151"/>
     </w:p>
     <w:p>
       <w:pPr>
@@ -46818,8 +46816,8 @@
           <w:szCs w:val="24"/>
         </w:rPr>
       </w:pPr>
-      <w:bookmarkStart w:id="153" w:name="_Ref18478764"/>
-      <w:bookmarkStart w:id="154" w:name="_Toc20738051"/>
+      <w:bookmarkStart w:id="152" w:name="_Ref18478764"/>
+      <w:bookmarkStart w:id="153" w:name="_Toc20738051"/>
       <w:r>
         <w:rPr>
           <w:sz w:val="24"/>
@@ -46863,7 +46861,7 @@
         </w:rPr>
         <w:fldChar w:fldCharType="end"/>
       </w:r>
-      <w:bookmarkEnd w:id="153"/>
+      <w:bookmarkEnd w:id="152"/>
       <w:r>
         <w:rPr>
           <w:sz w:val="24"/>
@@ -46871,7 +46869,7 @@
         </w:rPr>
         <w:t>: Asymmetric Fault Implementation Strategy</w:t>
       </w:r>
-      <w:bookmarkEnd w:id="154"/>
+      <w:bookmarkEnd w:id="153"/>
     </w:p>
     <w:p>
       <w:pPr>
@@ -47770,11 +47768,11 @@
       <w:pPr>
         <w:pStyle w:val="Heading3"/>
       </w:pPr>
-      <w:bookmarkStart w:id="155" w:name="_Toc20738099"/>
+      <w:bookmarkStart w:id="154" w:name="_Toc20738099"/>
       <w:r>
         <w:t>Mitigation Strategy</w:t>
       </w:r>
-      <w:bookmarkEnd w:id="155"/>
+      <w:bookmarkEnd w:id="154"/>
     </w:p>
     <w:p>
       <w:pPr>
@@ -48050,59 +48048,59 @@
       <w:pPr>
         <w:pStyle w:val="Heading3"/>
       </w:pPr>
-      <w:bookmarkStart w:id="156" w:name="_Toc20738100"/>
+      <w:bookmarkStart w:id="155" w:name="_Toc20738100"/>
       <w:r>
         <w:t>Color Exchange Example</w:t>
       </w:r>
+      <w:bookmarkEnd w:id="155"/>
+    </w:p>
+    <w:p>
+      <w:pPr>
+        <w:rPr>
+          <w:rFonts w:asciiTheme="majorHAnsi" w:hAnsiTheme="majorHAnsi" w:cstheme="majorHAnsi"/>
+          <w:color w:val="auto"/>
+        </w:rPr>
+      </w:pPr>
+      <w:r>
+        <w:rPr>
+          <w:rFonts w:asciiTheme="majorHAnsi" w:hAnsiTheme="majorHAnsi" w:cstheme="majorHAnsi"/>
+          <w:color w:val="auto"/>
+        </w:rPr>
+        <w:t>We created a Color Exchange example to view both the asymmetric implementation and the mitigation strategy from a simpler point of view before extending it to a larger model.</w:t>
+      </w:r>
+    </w:p>
+    <w:p>
+      <w:pPr>
+        <w:rPr>
+          <w:rFonts w:asciiTheme="majorHAnsi" w:hAnsiTheme="majorHAnsi" w:cstheme="majorHAnsi"/>
+          <w:color w:val="auto"/>
+        </w:rPr>
+      </w:pPr>
+      <w:r>
+        <w:rPr>
+          <w:rFonts w:asciiTheme="majorHAnsi" w:hAnsiTheme="majorHAnsi" w:cstheme="majorHAnsi"/>
+          <w:color w:val="auto"/>
+        </w:rPr>
+        <w:t xml:space="preserve">First we will describe the smaller example and then the PID example and mitigation will hopefully be clearer. </w:t>
+      </w:r>
+    </w:p>
+    <w:p>
+      <w:pPr>
+        <w:rPr>
+          <w:rFonts w:asciiTheme="majorHAnsi" w:hAnsiTheme="majorHAnsi" w:cstheme="majorHAnsi"/>
+          <w:color w:val="auto"/>
+        </w:rPr>
+      </w:pPr>
+    </w:p>
+    <w:p>
+      <w:pPr>
+        <w:pStyle w:val="Heading4"/>
+      </w:pPr>
+      <w:bookmarkStart w:id="156" w:name="_Toc20738101"/>
+      <w:r>
+        <w:t>Color Exchange Architecture in AADL</w:t>
+      </w:r>
       <w:bookmarkEnd w:id="156"/>
-    </w:p>
-    <w:p>
-      <w:pPr>
-        <w:rPr>
-          <w:rFonts w:asciiTheme="majorHAnsi" w:hAnsiTheme="majorHAnsi" w:cstheme="majorHAnsi"/>
-          <w:color w:val="auto"/>
-        </w:rPr>
-      </w:pPr>
-      <w:r>
-        <w:rPr>
-          <w:rFonts w:asciiTheme="majorHAnsi" w:hAnsiTheme="majorHAnsi" w:cstheme="majorHAnsi"/>
-          <w:color w:val="auto"/>
-        </w:rPr>
-        <w:t>We created a Color Exchange example to view both the asymmetric implementation and the mitigation strategy from a simpler point of view before extending it to a larger model.</w:t>
-      </w:r>
-    </w:p>
-    <w:p>
-      <w:pPr>
-        <w:rPr>
-          <w:rFonts w:asciiTheme="majorHAnsi" w:hAnsiTheme="majorHAnsi" w:cstheme="majorHAnsi"/>
-          <w:color w:val="auto"/>
-        </w:rPr>
-      </w:pPr>
-      <w:r>
-        <w:rPr>
-          <w:rFonts w:asciiTheme="majorHAnsi" w:hAnsiTheme="majorHAnsi" w:cstheme="majorHAnsi"/>
-          <w:color w:val="auto"/>
-        </w:rPr>
-        <w:t xml:space="preserve">First we will describe the smaller example and then the PID example and mitigation will hopefully be clearer. </w:t>
-      </w:r>
-    </w:p>
-    <w:p>
-      <w:pPr>
-        <w:rPr>
-          <w:rFonts w:asciiTheme="majorHAnsi" w:hAnsiTheme="majorHAnsi" w:cstheme="majorHAnsi"/>
-          <w:color w:val="auto"/>
-        </w:rPr>
-      </w:pPr>
-    </w:p>
-    <w:p>
-      <w:pPr>
-        <w:pStyle w:val="Heading4"/>
-      </w:pPr>
-      <w:bookmarkStart w:id="157" w:name="_Toc20738101"/>
-      <w:r>
-        <w:t>Color Exchange Architecture in AADL</w:t>
-      </w:r>
-      <w:bookmarkEnd w:id="157"/>
     </w:p>
     <w:p>
       <w:pPr>
@@ -48323,8 +48321,8 @@
           <w:szCs w:val="24"/>
         </w:rPr>
       </w:pPr>
-      <w:bookmarkStart w:id="158" w:name="_Ref18480721"/>
-      <w:bookmarkStart w:id="159" w:name="_Toc20738052"/>
+      <w:bookmarkStart w:id="157" w:name="_Ref18480721"/>
+      <w:bookmarkStart w:id="158" w:name="_Toc20738052"/>
       <w:r>
         <w:rPr>
           <w:sz w:val="24"/>
@@ -48368,7 +48366,7 @@
         </w:rPr>
         <w:fldChar w:fldCharType="end"/>
       </w:r>
-      <w:bookmarkEnd w:id="158"/>
+      <w:bookmarkEnd w:id="157"/>
       <w:r>
         <w:rPr>
           <w:sz w:val="24"/>
@@ -48376,53 +48374,53 @@
         </w:rPr>
         <w:t>: Color Exchange Architecture  for Asymmetric Modeling and Mitigation</w:t>
       </w:r>
+      <w:bookmarkEnd w:id="158"/>
+    </w:p>
+    <w:p>
+      <w:r>
+        <w:rPr>
+          <w:rFonts w:asciiTheme="majorHAnsi" w:hAnsiTheme="majorHAnsi" w:cstheme="majorHAnsi"/>
+        </w:rPr>
+        <w:t xml:space="preserve">This model does not include any mitigation and can be explored by </w:t>
+      </w:r>
+      <w:r>
+        <w:rPr>
+          <w:rFonts w:asciiTheme="majorHAnsi" w:hAnsiTheme="majorHAnsi" w:cstheme="majorHAnsi"/>
+        </w:rPr>
+        <w:t>ac</w:t>
+      </w:r>
+      <w:r>
+        <w:rPr>
+          <w:rFonts w:asciiTheme="majorHAnsi" w:hAnsiTheme="majorHAnsi" w:cstheme="majorHAnsi"/>
+        </w:rPr>
+        <w:t>cessing the GitHub example repository [3</w:t>
+      </w:r>
+      <w:r>
+        <w:rPr>
+          <w:rFonts w:asciiTheme="majorHAnsi" w:hAnsiTheme="majorHAnsi" w:cstheme="majorHAnsi"/>
+        </w:rPr>
+        <w:t>].</w:t>
+      </w:r>
+      <w:r>
+        <w:t xml:space="preserve"> </w:t>
+      </w:r>
+    </w:p>
+    <w:p>
+      <w:pPr>
+        <w:rPr>
+          <w:rFonts w:asciiTheme="majorHAnsi" w:hAnsiTheme="majorHAnsi" w:cstheme="majorHAnsi"/>
+        </w:rPr>
+      </w:pPr>
+    </w:p>
+    <w:p>
+      <w:pPr>
+        <w:pStyle w:val="Heading4"/>
+      </w:pPr>
+      <w:bookmarkStart w:id="159" w:name="_Toc20738102"/>
+      <w:r>
+        <w:t>Color Exchange Mitigation Strategy</w:t>
+      </w:r>
       <w:bookmarkEnd w:id="159"/>
-    </w:p>
-    <w:p>
-      <w:r>
-        <w:rPr>
-          <w:rFonts w:asciiTheme="majorHAnsi" w:hAnsiTheme="majorHAnsi" w:cstheme="majorHAnsi"/>
-        </w:rPr>
-        <w:t xml:space="preserve">This model does not include any mitigation and can be explored by </w:t>
-      </w:r>
-      <w:r>
-        <w:rPr>
-          <w:rFonts w:asciiTheme="majorHAnsi" w:hAnsiTheme="majorHAnsi" w:cstheme="majorHAnsi"/>
-        </w:rPr>
-        <w:t>ac</w:t>
-      </w:r>
-      <w:r>
-        <w:rPr>
-          <w:rFonts w:asciiTheme="majorHAnsi" w:hAnsiTheme="majorHAnsi" w:cstheme="majorHAnsi"/>
-        </w:rPr>
-        <w:t>cessing the GitHub example repository [3</w:t>
-      </w:r>
-      <w:r>
-        <w:rPr>
-          <w:rFonts w:asciiTheme="majorHAnsi" w:hAnsiTheme="majorHAnsi" w:cstheme="majorHAnsi"/>
-        </w:rPr>
-        <w:t>].</w:t>
-      </w:r>
-      <w:r>
-        <w:t xml:space="preserve"> </w:t>
-      </w:r>
-    </w:p>
-    <w:p>
-      <w:pPr>
-        <w:rPr>
-          <w:rFonts w:asciiTheme="majorHAnsi" w:hAnsiTheme="majorHAnsi" w:cstheme="majorHAnsi"/>
-        </w:rPr>
-      </w:pPr>
-    </w:p>
-    <w:p>
-      <w:pPr>
-        <w:pStyle w:val="Heading4"/>
-      </w:pPr>
-      <w:bookmarkStart w:id="160" w:name="_Toc20738102"/>
-      <w:r>
-        <w:t>Color Exchange Mitigation Strategy</w:t>
-      </w:r>
-      <w:bookmarkEnd w:id="160"/>
     </w:p>
     <w:p>
       <w:pPr>
@@ -48808,11 +48806,11 @@
       <w:pPr>
         <w:pStyle w:val="Heading4"/>
       </w:pPr>
-      <w:bookmarkStart w:id="161" w:name="_Toc20738103"/>
+      <w:bookmarkStart w:id="160" w:name="_Toc20738103"/>
       <w:r>
         <w:t>Color Exchange Fault Model and Analysis</w:t>
       </w:r>
-      <w:bookmarkEnd w:id="161"/>
+      <w:bookmarkEnd w:id="160"/>
     </w:p>
     <w:p>
       <w:pPr>
@@ -49140,13 +49138,13 @@
       <w:pPr>
         <w:pStyle w:val="Heading3"/>
       </w:pPr>
-      <w:bookmarkStart w:id="162" w:name="_Ref18498736"/>
-      <w:bookmarkStart w:id="163" w:name="_Toc20738104"/>
+      <w:bookmarkStart w:id="161" w:name="_Ref18498736"/>
+      <w:bookmarkStart w:id="162" w:name="_Toc20738104"/>
       <w:r>
         <w:t>Process ID Example</w:t>
       </w:r>
+      <w:bookmarkEnd w:id="161"/>
       <w:bookmarkEnd w:id="162"/>
-      <w:bookmarkEnd w:id="163"/>
     </w:p>
     <w:p>
       <w:pPr>
@@ -49233,14 +49231,14 @@
       <w:pPr>
         <w:pStyle w:val="Heading4"/>
       </w:pPr>
-      <w:bookmarkStart w:id="164" w:name="_Toc20738105"/>
+      <w:bookmarkStart w:id="163" w:name="_Toc20738105"/>
       <w:r>
         <w:t xml:space="preserve">PID Example </w:t>
       </w:r>
       <w:r>
         <w:t>AADL Architecture</w:t>
       </w:r>
-      <w:bookmarkEnd w:id="164"/>
+      <w:bookmarkEnd w:id="163"/>
     </w:p>
     <w:p>
       <w:pPr>
@@ -49418,8 +49416,8 @@
           <w:szCs w:val="24"/>
         </w:rPr>
       </w:pPr>
-      <w:bookmarkStart w:id="165" w:name="_Ref18484868"/>
-      <w:bookmarkStart w:id="166" w:name="_Toc20738053"/>
+      <w:bookmarkStart w:id="164" w:name="_Ref18484868"/>
+      <w:bookmarkStart w:id="165" w:name="_Toc20738053"/>
       <w:r>
         <w:rPr>
           <w:sz w:val="24"/>
@@ -49463,7 +49461,7 @@
         </w:rPr>
         <w:fldChar w:fldCharType="end"/>
       </w:r>
-      <w:bookmarkEnd w:id="165"/>
+      <w:bookmarkEnd w:id="164"/>
       <w:r>
         <w:rPr>
           <w:sz w:val="24"/>
@@ -49471,7 +49469,7 @@
         </w:rPr>
         <w:t>: PID Example Architecture</w:t>
       </w:r>
-      <w:bookmarkEnd w:id="166"/>
+      <w:bookmarkEnd w:id="165"/>
     </w:p>
     <w:p/>
     <w:p>
@@ -49615,7 +49613,7 @@
       <w:pPr>
         <w:pStyle w:val="Heading4"/>
       </w:pPr>
-      <w:bookmarkStart w:id="167" w:name="_Toc20738106"/>
+      <w:bookmarkStart w:id="166" w:name="_Toc20738106"/>
       <w:r>
         <w:t xml:space="preserve">PID Example </w:t>
       </w:r>
@@ -49625,7 +49623,7 @@
       <w:r>
         <w:t xml:space="preserve"> with Mitigation Strategy</w:t>
       </w:r>
-      <w:bookmarkEnd w:id="167"/>
+      <w:bookmarkEnd w:id="166"/>
     </w:p>
     <w:p>
       <w:pPr>
@@ -49956,16 +49954,16 @@
       <w:pPr>
         <w:pStyle w:val="Heading4"/>
       </w:pPr>
-      <w:bookmarkStart w:id="168" w:name="_Ref19891237"/>
-      <w:bookmarkStart w:id="169" w:name="_Toc20738107"/>
+      <w:bookmarkStart w:id="167" w:name="_Ref19891237"/>
+      <w:bookmarkStart w:id="168" w:name="_Toc20738107"/>
       <w:r>
         <w:t>PID Example Fault</w:t>
       </w:r>
       <w:r>
         <w:t xml:space="preserve"> Model</w:t>
       </w:r>
+      <w:bookmarkEnd w:id="167"/>
       <w:bookmarkEnd w:id="168"/>
-      <w:bookmarkEnd w:id="169"/>
     </w:p>
     <w:p>
       <w:pPr>
@@ -50043,7 +50041,7 @@
           <w:szCs w:val="24"/>
         </w:rPr>
       </w:pPr>
-      <w:bookmarkStart w:id="170" w:name="_Toc20738054"/>
+      <w:bookmarkStart w:id="169" w:name="_Toc20738054"/>
       <w:r>
         <w:rPr>
           <w:sz w:val="24"/>
@@ -50094,7 +50092,7 @@
         </w:rPr>
         <w:t>: Outputs for Node in PID Example</w:t>
       </w:r>
-      <w:bookmarkEnd w:id="170"/>
+      <w:bookmarkEnd w:id="169"/>
     </w:p>
     <w:p>
       <w:pPr>
@@ -50302,14 +50300,14 @@
       <w:pPr>
         <w:pStyle w:val="Heading4"/>
       </w:pPr>
-      <w:bookmarkStart w:id="171" w:name="_Toc20738108"/>
+      <w:bookmarkStart w:id="170" w:name="_Toc20738108"/>
       <w:r>
         <w:t>PID Example</w:t>
       </w:r>
       <w:r>
         <w:t xml:space="preserve"> Analysis Results</w:t>
       </w:r>
-      <w:bookmarkEnd w:id="171"/>
+      <w:bookmarkEnd w:id="170"/>
     </w:p>
     <w:p>
       <w:pPr>
@@ -50320,7 +50318,7 @@
           <w:szCs w:val="24"/>
         </w:rPr>
       </w:pPr>
-      <w:bookmarkStart w:id="172" w:name="_Ref509396693"/>
+      <w:bookmarkStart w:id="171" w:name="_Ref509396693"/>
       <w:r>
         <w:rPr>
           <w:rFonts w:asciiTheme="majorHAnsi" w:hAnsiTheme="majorHAnsi" w:cstheme="majorHAnsi"/>
@@ -50662,36 +50660,36 @@
       <w:pPr>
         <w:pStyle w:val="Heading1"/>
       </w:pPr>
-      <w:bookmarkStart w:id="173" w:name="_Toc20738109"/>
+      <w:bookmarkStart w:id="172" w:name="_Toc20738109"/>
       <w:r>
         <w:t>The Tool Suite (Safety Annex, AGREE, AADL)</w:t>
       </w:r>
+      <w:bookmarkEnd w:id="171"/>
       <w:bookmarkEnd w:id="172"/>
+    </w:p>
+    <w:p>
+      <w:pPr>
+        <w:rPr>
+          <w:rFonts w:asciiTheme="majorHAnsi" w:eastAsia="Calibri" w:hAnsiTheme="majorHAnsi" w:cs="Calibri"/>
+        </w:rPr>
+      </w:pPr>
+      <w:r>
+        <w:rPr>
+          <w:rFonts w:asciiTheme="majorHAnsi" w:eastAsia="Calibri" w:hAnsiTheme="majorHAnsi" w:cs="Calibri"/>
+        </w:rPr>
+        <w:t>In this chapter we present an overview of the Safety Annex/AGREE/OSATE tool suite, followed by installation instructions for the tool suite, and a description of the main features of the tool suite.</w:t>
+      </w:r>
+    </w:p>
+    <w:p/>
+    <w:p>
+      <w:pPr>
+        <w:pStyle w:val="Heading2"/>
+      </w:pPr>
+      <w:bookmarkStart w:id="173" w:name="_Toc20738110"/>
+      <w:r>
+        <w:t>Tool Suite Overview</w:t>
+      </w:r>
       <w:bookmarkEnd w:id="173"/>
-    </w:p>
-    <w:p>
-      <w:pPr>
-        <w:rPr>
-          <w:rFonts w:asciiTheme="majorHAnsi" w:eastAsia="Calibri" w:hAnsiTheme="majorHAnsi" w:cs="Calibri"/>
-        </w:rPr>
-      </w:pPr>
-      <w:r>
-        <w:rPr>
-          <w:rFonts w:asciiTheme="majorHAnsi" w:eastAsia="Calibri" w:hAnsiTheme="majorHAnsi" w:cs="Calibri"/>
-        </w:rPr>
-        <w:t>In this chapter we present an overview of the Safety Annex/AGREE/OSATE tool suite, followed by installation instructions for the tool suite, and a description of the main features of the tool suite.</w:t>
-      </w:r>
-    </w:p>
-    <w:p/>
-    <w:p>
-      <w:pPr>
-        <w:pStyle w:val="Heading2"/>
-      </w:pPr>
-      <w:bookmarkStart w:id="174" w:name="_Toc20738110"/>
-      <w:r>
-        <w:t>Tool Suite Overview</w:t>
-      </w:r>
-      <w:bookmarkEnd w:id="174"/>
     </w:p>
     <w:p>
       <w:pPr>
@@ -50972,11 +50970,11 @@
           <w:szCs w:val="24"/>
         </w:rPr>
       </w:pPr>
-      <w:bookmarkStart w:id="175" w:name="_Ref13579889"/>
-      <w:bookmarkStart w:id="176" w:name="_Toc509298869"/>
-      <w:bookmarkStart w:id="177" w:name="_Toc509313369"/>
-      <w:bookmarkStart w:id="178" w:name="_Toc509494725"/>
-      <w:bookmarkStart w:id="179" w:name="_Toc20738055"/>
+      <w:bookmarkStart w:id="174" w:name="_Ref13579889"/>
+      <w:bookmarkStart w:id="175" w:name="_Toc509298869"/>
+      <w:bookmarkStart w:id="176" w:name="_Toc509313369"/>
+      <w:bookmarkStart w:id="177" w:name="_Toc509494725"/>
+      <w:bookmarkStart w:id="178" w:name="_Toc20738055"/>
       <w:r>
         <w:rPr>
           <w:sz w:val="24"/>
@@ -51020,7 +51018,7 @@
         </w:rPr>
         <w:fldChar w:fldCharType="end"/>
       </w:r>
-      <w:bookmarkEnd w:id="175"/>
+      <w:bookmarkEnd w:id="174"/>
       <w:r>
         <w:rPr>
           <w:sz w:val="24"/>
@@ -51028,84 +51026,84 @@
         </w:rPr>
         <w:t>: Overview of Safety Annex/AGREE/OSATE Tool Suite</w:t>
       </w:r>
+      <w:bookmarkEnd w:id="175"/>
       <w:bookmarkEnd w:id="176"/>
       <w:bookmarkEnd w:id="177"/>
       <w:bookmarkEnd w:id="178"/>
+    </w:p>
+    <w:p>
+      <w:pPr>
+        <w:rPr>
+          <w:rFonts w:ascii="Calibri" w:eastAsia="Calibri" w:hAnsi="Calibri" w:cs="Calibri"/>
+        </w:rPr>
+      </w:pPr>
+    </w:p>
+    <w:p>
+      <w:pPr>
+        <w:rPr>
+          <w:rFonts w:ascii="Calibri" w:eastAsia="Calibri" w:hAnsi="Calibri" w:cs="Calibri"/>
+        </w:rPr>
+      </w:pPr>
+    </w:p>
+    <w:p>
+      <w:pPr>
+        <w:rPr>
+          <w:rFonts w:ascii="Calibri" w:eastAsia="Calibri" w:hAnsi="Calibri" w:cs="Calibri"/>
+        </w:rPr>
+      </w:pPr>
+    </w:p>
+    <w:p/>
+    <w:p>
+      <w:pPr>
+        <w:pStyle w:val="Heading2"/>
+      </w:pPr>
+      <w:bookmarkStart w:id="179" w:name="_Toc20738111"/>
+      <w:r>
+        <w:t>Installation</w:t>
+      </w:r>
       <w:bookmarkEnd w:id="179"/>
     </w:p>
     <w:p>
       <w:pPr>
         <w:rPr>
-          <w:rFonts w:ascii="Calibri" w:eastAsia="Calibri" w:hAnsi="Calibri" w:cs="Calibri"/>
-        </w:rPr>
-      </w:pPr>
-    </w:p>
-    <w:p>
-      <w:pPr>
-        <w:rPr>
-          <w:rFonts w:ascii="Calibri" w:eastAsia="Calibri" w:hAnsi="Calibri" w:cs="Calibri"/>
-        </w:rPr>
-      </w:pPr>
-    </w:p>
-    <w:p>
-      <w:pPr>
-        <w:rPr>
-          <w:rFonts w:ascii="Calibri" w:eastAsia="Calibri" w:hAnsi="Calibri" w:cs="Calibri"/>
-        </w:rPr>
-      </w:pPr>
+          <w:rFonts w:asciiTheme="majorHAnsi" w:eastAsia="Calibri" w:hAnsiTheme="majorHAnsi" w:cs="Calibri"/>
+        </w:rPr>
+      </w:pPr>
+      <w:r>
+        <w:rPr>
+          <w:rFonts w:asciiTheme="majorHAnsi" w:eastAsia="Calibri" w:hAnsiTheme="majorHAnsi" w:cs="Calibri"/>
+        </w:rPr>
+        <w:t>Installing the Safety Annex/AGREE/OSATE Tool Suite consists of</w:t>
+      </w:r>
+      <w:r>
+        <w:rPr>
+          <w:rFonts w:asciiTheme="majorHAnsi" w:eastAsia="Calibri" w:hAnsiTheme="majorHAnsi" w:cs="Calibri"/>
+        </w:rPr>
+        <w:t xml:space="preserve"> </w:t>
+      </w:r>
+      <w:r>
+        <w:rPr>
+          <w:rFonts w:asciiTheme="majorHAnsi" w:eastAsia="Calibri" w:hAnsiTheme="majorHAnsi" w:cs="Calibri"/>
+        </w:rPr>
+        <w:t xml:space="preserve">the following </w:t>
+      </w:r>
+      <w:r>
+        <w:rPr>
+          <w:rFonts w:asciiTheme="majorHAnsi" w:eastAsia="Calibri" w:hAnsiTheme="majorHAnsi" w:cs="Calibri"/>
+        </w:rPr>
+        <w:t xml:space="preserve">steps, described in each of the following sections. </w:t>
+      </w:r>
     </w:p>
     <w:p/>
     <w:p>
       <w:pPr>
-        <w:pStyle w:val="Heading2"/>
-      </w:pPr>
-      <w:bookmarkStart w:id="180" w:name="_Toc20738111"/>
-      <w:r>
-        <w:t>Installation</w:t>
+        <w:pStyle w:val="Heading3"/>
+      </w:pPr>
+      <w:bookmarkStart w:id="180" w:name="_Toc20738112"/>
+      <w:r>
+        <w:t>Install OSATE</w:t>
       </w:r>
       <w:bookmarkEnd w:id="180"/>
-    </w:p>
-    <w:p>
-      <w:pPr>
-        <w:rPr>
-          <w:rFonts w:asciiTheme="majorHAnsi" w:eastAsia="Calibri" w:hAnsiTheme="majorHAnsi" w:cs="Calibri"/>
-        </w:rPr>
-      </w:pPr>
-      <w:r>
-        <w:rPr>
-          <w:rFonts w:asciiTheme="majorHAnsi" w:eastAsia="Calibri" w:hAnsiTheme="majorHAnsi" w:cs="Calibri"/>
-        </w:rPr>
-        <w:t>Installing the Safety Annex/AGREE/OSATE Tool Suite consists of</w:t>
-      </w:r>
-      <w:r>
-        <w:rPr>
-          <w:rFonts w:asciiTheme="majorHAnsi" w:eastAsia="Calibri" w:hAnsiTheme="majorHAnsi" w:cs="Calibri"/>
-        </w:rPr>
-        <w:t xml:space="preserve"> </w:t>
-      </w:r>
-      <w:r>
-        <w:rPr>
-          <w:rFonts w:asciiTheme="majorHAnsi" w:eastAsia="Calibri" w:hAnsiTheme="majorHAnsi" w:cs="Calibri"/>
-        </w:rPr>
-        <w:t xml:space="preserve">the following </w:t>
-      </w:r>
-      <w:r>
-        <w:rPr>
-          <w:rFonts w:asciiTheme="majorHAnsi" w:eastAsia="Calibri" w:hAnsiTheme="majorHAnsi" w:cs="Calibri"/>
-        </w:rPr>
-        <w:t xml:space="preserve">steps, described in each of the following sections. </w:t>
-      </w:r>
-    </w:p>
-    <w:p/>
-    <w:p>
-      <w:pPr>
-        <w:pStyle w:val="Heading3"/>
-      </w:pPr>
-      <w:bookmarkStart w:id="181" w:name="_Toc20738112"/>
-      <w:r>
-        <w:t>Install OSATE</w:t>
-      </w:r>
-      <w:bookmarkEnd w:id="181"/>
     </w:p>
     <w:p>
       <w:pPr>
@@ -51298,10 +51296,10 @@
           <w:szCs w:val="24"/>
         </w:rPr>
       </w:pPr>
-      <w:bookmarkStart w:id="182" w:name="_Ref509312820"/>
-      <w:bookmarkStart w:id="183" w:name="_Toc509313370"/>
-      <w:bookmarkStart w:id="184" w:name="_Toc509494726"/>
-      <w:bookmarkStart w:id="185" w:name="_Toc20738056"/>
+      <w:bookmarkStart w:id="181" w:name="_Ref509312820"/>
+      <w:bookmarkStart w:id="182" w:name="_Toc509313370"/>
+      <w:bookmarkStart w:id="183" w:name="_Toc509494726"/>
+      <w:bookmarkStart w:id="184" w:name="_Toc20738056"/>
       <w:r>
         <w:rPr>
           <w:sz w:val="24"/>
@@ -51345,7 +51343,7 @@
         </w:rPr>
         <w:fldChar w:fldCharType="end"/>
       </w:r>
-      <w:bookmarkEnd w:id="182"/>
+      <w:bookmarkEnd w:id="181"/>
       <w:r>
         <w:rPr>
           <w:sz w:val="24"/>
@@ -51353,13 +51351,13 @@
         </w:rPr>
         <w:t>: OSATE Loading Screen</w:t>
       </w:r>
+      <w:bookmarkEnd w:id="182"/>
       <w:bookmarkEnd w:id="183"/>
       <w:bookmarkEnd w:id="184"/>
+    </w:p>
+    <w:p>
+      <w:bookmarkStart w:id="185" w:name="_1pxezwc" w:colFirst="0" w:colLast="0"/>
       <w:bookmarkEnd w:id="185"/>
-    </w:p>
-    <w:p>
-      <w:bookmarkStart w:id="186" w:name="_1pxezwc" w:colFirst="0" w:colLast="0"/>
-      <w:bookmarkEnd w:id="186"/>
     </w:p>
     <w:p>
       <w:pPr>
@@ -51524,7 +51522,7 @@
       <w:pPr>
         <w:pStyle w:val="Heading3"/>
       </w:pPr>
-      <w:bookmarkStart w:id="187" w:name="_Toc20738113"/>
+      <w:bookmarkStart w:id="186" w:name="_Toc20738113"/>
       <w:r>
         <w:t>I</w:t>
       </w:r>
@@ -51534,7 +51532,7 @@
       <w:r>
         <w:t>Safety Annex</w:t>
       </w:r>
-      <w:bookmarkEnd w:id="187"/>
+      <w:bookmarkEnd w:id="186"/>
     </w:p>
     <w:p>
       <w:pPr>
@@ -51779,6 +51777,35 @@
         </w:rPr>
         <w:t>n click “Yes” to restart OSATE.</w:t>
       </w:r>
+    </w:p>
+    <w:p>
+      <w:pPr>
+        <w:rPr>
+          <w:rFonts w:asciiTheme="majorHAnsi" w:eastAsia="Calibri" w:hAnsiTheme="majorHAnsi" w:cs="Calibri"/>
+        </w:rPr>
+      </w:pPr>
+    </w:p>
+    <w:p>
+      <w:pPr>
+        <w:rPr>
+          <w:rFonts w:asciiTheme="majorHAnsi" w:eastAsia="Calibri" w:hAnsiTheme="majorHAnsi" w:cs="Calibri"/>
+        </w:rPr>
+      </w:pPr>
+      <w:r>
+        <w:rPr>
+          <w:rFonts w:asciiTheme="majorHAnsi" w:eastAsia="Calibri" w:hAnsiTheme="majorHAnsi" w:cs="Calibri"/>
+          <w:b/>
+        </w:rPr>
+        <w:t>Note:</w:t>
+      </w:r>
+      <w:r>
+        <w:rPr>
+          <w:rFonts w:asciiTheme="majorHAnsi" w:eastAsia="Calibri" w:hAnsiTheme="majorHAnsi" w:cs="Calibri"/>
+        </w:rPr>
+        <w:t xml:space="preserve"> If AGREE is not showing up in the list of available tools, deselect the option titled “Group Items by Category.” </w:t>
+      </w:r>
+      <w:bookmarkStart w:id="187" w:name="_GoBack"/>
+      <w:bookmarkEnd w:id="187"/>
     </w:p>
     <w:p>
       <w:pPr>
@@ -52167,7 +52194,14 @@
         <w:rPr>
           <w:rFonts w:asciiTheme="majorHAnsi" w:hAnsiTheme="majorHAnsi" w:cstheme="majorHAnsi"/>
         </w:rPr>
-        <w:t xml:space="preserve"> is required for the model checker. In order to collect all minimal cut sets, Z3 is required for the SMT solver. The rest of the values in this figure are not required and they can be changed according to the </w:t>
+        <w:t xml:space="preserve"> is required for the model checker. In order to collect all minimal cut sets, Z3 is required for the SMT solver. The rest of the </w:t>
+      </w:r>
+      <w:r>
+        <w:rPr>
+          <w:rFonts w:asciiTheme="majorHAnsi" w:hAnsiTheme="majorHAnsi" w:cstheme="majorHAnsi"/>
+        </w:rPr>
+        <w:lastRenderedPageBreak/>
+        <w:t xml:space="preserve">values in this figure are not required and they can be changed according to the </w:t>
       </w:r>
       <w:r>
         <w:rPr>
@@ -52189,7 +52223,6 @@
       </w:pPr>
       <w:bookmarkStart w:id="192" w:name="_Toc20738115"/>
       <w:r>
-        <w:lastRenderedPageBreak/>
         <w:t>Development Environment Installation</w:t>
       </w:r>
       <w:bookmarkEnd w:id="192"/>
@@ -52560,7 +52593,6 @@
       <w:bookmarkStart w:id="198" w:name="_Toc20738118"/>
       <w:proofErr w:type="spellStart"/>
       <w:r>
-        <w:lastRenderedPageBreak/>
         <w:t>Lustre</w:t>
       </w:r>
       <w:proofErr w:type="spellEnd"/>
@@ -55243,6 +55275,7 @@
           <w:sz w:val="20"/>
           <w:szCs w:val="20"/>
         </w:rPr>
+        <w:lastRenderedPageBreak/>
         <w:tab/>
       </w:r>
       <w:r>
@@ -55275,7 +55308,6 @@
       </w:pPr>
       <w:bookmarkStart w:id="205" w:name="_Toc20738121"/>
       <w:r>
-        <w:lastRenderedPageBreak/>
         <w:t>References</w:t>
       </w:r>
       <w:bookmarkEnd w:id="205"/>
@@ -55469,7 +55501,7 @@
 
 <file path=word/comments.xml><?xml version="1.0" encoding="utf-8"?>
 <w:comments xmlns:wpc="http://schemas.microsoft.com/office/word/2010/wordprocessingCanvas" xmlns:cx="http://schemas.microsoft.com/office/drawing/2014/chartex" xmlns:mc="http://schemas.openxmlformats.org/markup-compatibility/2006" xmlns:o="urn:schemas-microsoft-com:office:office" xmlns:r="http://schemas.openxmlformats.org/officeDocument/2006/relationships" xmlns:m="http://schemas.openxmlformats.org/officeDocument/2006/math" xmlns:v="urn:schemas-microsoft-com:vml" xmlns:wp14="http://schemas.microsoft.com/office/word/2010/wordprocessingDrawing" xmlns:wp="http://schemas.openxmlformats.org/drawingml/2006/wordprocessingDrawing" xmlns:w10="urn:schemas-microsoft-com:office:word" xmlns:w="http://schemas.openxmlformats.org/wordprocessingml/2006/main" xmlns:w14="http://schemas.microsoft.com/office/word/2010/wordml" xmlns:w15="http://schemas.microsoft.com/office/word/2012/wordml" xmlns:w16se="http://schemas.microsoft.com/office/word/2015/wordml/symex" xmlns:wpg="http://schemas.microsoft.com/office/word/2010/wordprocessingGroup" xmlns:wpi="http://schemas.microsoft.com/office/word/2010/wordprocessingInk" xmlns:wne="http://schemas.microsoft.com/office/word/2006/wordml" xmlns:wps="http://schemas.microsoft.com/office/word/2010/wordprocessingShape" mc:Ignorable="w14 w15 w16se wp14">
-  <w:comment w:id="122" w:author="Liu, Jing (Janet)" w:date="2019-09-28T18:34:00Z" w:initials="LJ(">
+  <w:comment w:id="121" w:author="Liu, Jing (Janet)" w:date="2019-09-28T18:34:00Z" w:initials="LJ(">
     <w:p>
       <w:pPr>
         <w:pStyle w:val="CommentText"/>
@@ -58700,7 +58732,7 @@
 </file>
 
 <file path=customXml/itemProps1.xml><?xml version="1.0" encoding="utf-8"?>
-<ds:datastoreItem xmlns:ds="http://schemas.openxmlformats.org/officeDocument/2006/customXml" ds:itemID="{11D56417-3B48-4B59-BFD7-E38A6C451926}">
+<ds:datastoreItem xmlns:ds="http://schemas.openxmlformats.org/officeDocument/2006/customXml" ds:itemID="{B29EDA8F-AA79-45DC-9318-A4EFC9D14B3D}">
   <ds:schemaRefs>
     <ds:schemaRef ds:uri="http://schemas.openxmlformats.org/officeDocument/2006/bibliography"/>
   </ds:schemaRefs>

</xml_diff>

<commit_message>
Version 0.82 of user guide - edited for including shd.exe download for users version install.
</commit_message>
<xml_diff>
--- a/doc/SafetyAnnexUsersGuide/SafetyAnnexUsersGuide.docx
+++ b/doc/SafetyAnnexUsersGuide/SafetyAnnexUsersGuide.docx
@@ -7693,6 +7693,7 @@
       <w:bookmarkStart w:id="1" w:name="_Toc30344221"/>
       <w:bookmarkStart w:id="2" w:name="_Toc30344320"/>
       <w:r>
+        <w:lastRenderedPageBreak/>
         <w:t>Introduction</w:t>
       </w:r>
       <w:bookmarkEnd w:id="0"/>
@@ -9771,6 +9772,7 @@
           <w:sz w:val="18"/>
           <w:szCs w:val="18"/>
         </w:rPr>
+        <w:lastRenderedPageBreak/>
         <w:t xml:space="preserve">        </w:t>
       </w:r>
       <w:r>
@@ -13769,6 +13771,7 @@
           <w:sz w:val="18"/>
           <w:szCs w:val="18"/>
         </w:rPr>
+        <w:lastRenderedPageBreak/>
         <w:t>{Communication_Properties::Timing =&gt; immediate;};</w:t>
       </w:r>
     </w:p>
@@ -15322,6 +15325,7 @@
         <w:pStyle w:val="Heading2"/>
       </w:pPr>
       <w:r>
+        <w:lastRenderedPageBreak/>
         <w:t xml:space="preserve"> </w:t>
       </w:r>
       <w:bookmarkStart w:id="22" w:name="_Ref510449007"/>
@@ -15642,6 +15646,7 @@
         <w:rPr>
           <w:noProof/>
         </w:rPr>
+        <w:lastRenderedPageBreak/>
         <w:drawing>
           <wp:inline distT="0" distB="0" distL="0" distR="0" wp14:anchorId="3D1D7F12" wp14:editId="2FA0B96B">
             <wp:extent cx="5342083" cy="4191363"/>
@@ -15843,6 +15848,7 @@
           <w:rFonts w:ascii="Calibri" w:eastAsia="Calibri" w:hAnsi="Calibri" w:cs="Calibri"/>
           <w:noProof/>
         </w:rPr>
+        <w:lastRenderedPageBreak/>
         <w:drawing>
           <wp:inline distT="0" distB="0" distL="0" distR="0" wp14:anchorId="43F61C95" wp14:editId="53B34A62">
             <wp:extent cx="5934075" cy="4448175"/>
@@ -16076,6 +16082,7 @@
           <w:rFonts w:ascii="Calibri" w:eastAsia="Calibri" w:hAnsi="Calibri" w:cs="Calibri"/>
           <w:noProof/>
         </w:rPr>
+        <w:lastRenderedPageBreak/>
         <w:drawing>
           <wp:inline distT="0" distB="0" distL="0" distR="0" wp14:anchorId="277BB1B4" wp14:editId="03E0268D">
             <wp:extent cx="5934075" cy="3162300"/>
@@ -16511,7 +16518,14 @@
         <w:rPr>
           <w:rFonts w:asciiTheme="majorHAnsi" w:eastAsia="Calibri" w:hAnsiTheme="majorHAnsi" w:cs="Calibri"/>
         </w:rPr>
-        <w:t xml:space="preserve">When a property fails in AGREE, there is an associated counterexample that demonstrates the failure.  To see the counterexample, right-click the failing property (in this case: "System output range") and choose "View Counterexample in Console" to see the values assigned to each of the variables referenced in the model. </w:t>
+        <w:t xml:space="preserve">When a property fails in AGREE, there is an associated counterexample that demonstrates the failure.  To see the counterexample, right-click the failing property (in this case: "System output </w:t>
+      </w:r>
+      <w:r>
+        <w:rPr>
+          <w:rFonts w:asciiTheme="majorHAnsi" w:eastAsia="Calibri" w:hAnsiTheme="majorHAnsi" w:cs="Calibri"/>
+        </w:rPr>
+        <w:lastRenderedPageBreak/>
+        <w:t xml:space="preserve">range") and choose "View Counterexample in Console" to see the values assigned to each of the variables referenced in the model. </w:t>
       </w:r>
       <w:r>
         <w:rPr>
@@ -16897,7 +16911,15 @@
           <w:rFonts w:ascii="Calibri" w:eastAsia="Calibri" w:hAnsi="Calibri" w:cs="Calibri"/>
           <w:b/>
         </w:rPr>
-        <w:t xml:space="preserve">Note: In order to use this capability, you must have Excel installed on your computer.  Also, you must associate .xls files in Eclipse with Excel.  </w:t>
+        <w:t xml:space="preserve">Note: In order to use this capability, you must have </w:t>
+      </w:r>
+      <w:r>
+        <w:rPr>
+          <w:rFonts w:ascii="Calibri" w:eastAsia="Calibri" w:hAnsi="Calibri" w:cs="Calibri"/>
+          <w:b/>
+        </w:rPr>
+        <w:lastRenderedPageBreak/>
+        <w:t xml:space="preserve">Excel installed on your computer.  Also, you must associate .xls files in Eclipse with Excel.  </w:t>
       </w:r>
       <w:r>
         <w:rPr>
@@ -17153,6 +17175,7 @@
           <w:rFonts w:ascii="Calibri" w:eastAsia="Calibri" w:hAnsi="Calibri" w:cs="Calibri"/>
           <w:noProof/>
         </w:rPr>
+        <w:lastRenderedPageBreak/>
         <w:drawing>
           <wp:inline distT="0" distB="0" distL="0" distR="0" wp14:anchorId="47AD96BE" wp14:editId="697CE371">
             <wp:extent cx="3590925" cy="5410200"/>
@@ -17304,6 +17327,7 @@
       <w:bookmarkStart w:id="54" w:name="_Toc30344225"/>
       <w:bookmarkStart w:id="55" w:name="_Toc30344324"/>
       <w:r>
+        <w:lastRenderedPageBreak/>
         <w:t>Safety Annex Language</w:t>
       </w:r>
       <w:bookmarkEnd w:id="53"/>
@@ -17692,6 +17716,7 @@
       <w:bookmarkStart w:id="60" w:name="_Toc30344227"/>
       <w:bookmarkStart w:id="61" w:name="_Toc30344326"/>
       <w:r>
+        <w:lastRenderedPageBreak/>
         <w:t>Lexical Elements and Types</w:t>
       </w:r>
       <w:bookmarkEnd w:id="59"/>
@@ -18284,6 +18309,7 @@
         <w:rPr>
           <w:rFonts w:asciiTheme="majorHAnsi" w:eastAsia="Carlito" w:hAnsiTheme="majorHAnsi" w:cstheme="majorHAnsi"/>
         </w:rPr>
+        <w:lastRenderedPageBreak/>
         <w:t xml:space="preserve">Safety annex requires reasoning about AADL Data Implementations. Consider the following example from a model of a medical device: </w:t>
       </w:r>
     </w:p>
@@ -20018,6 +20044,7 @@
           <w:sz w:val="20"/>
           <w:szCs w:val="20"/>
         </w:rPr>
+        <w:lastRenderedPageBreak/>
         <w:t xml:space="preserve">      </w:t>
       </w:r>
       <w:r>
@@ -21986,6 +22013,7 @@
           <w:sz w:val="18"/>
           <w:szCs w:val="18"/>
         </w:rPr>
+        <w:lastRenderedPageBreak/>
         <w:tab/>
       </w:r>
       <w:r>
@@ -24244,6 +24272,7 @@
         <w:rPr>
           <w:rFonts w:asciiTheme="majorHAnsi" w:eastAsia="Carlito" w:hAnsiTheme="majorHAnsi" w:cstheme="majorHAnsi"/>
         </w:rPr>
+        <w:lastRenderedPageBreak/>
         <w:t>Each</w:t>
       </w:r>
       <w:r>
@@ -25656,6 +25685,7 @@
           <w:rFonts w:asciiTheme="majorHAnsi" w:hAnsiTheme="majorHAnsi" w:cstheme="majorHAnsi"/>
           <w:noProof/>
         </w:rPr>
+        <w:lastRenderedPageBreak/>
         <w:drawing>
           <wp:inline distT="0" distB="0" distL="0" distR="0" wp14:anchorId="16F1DED6" wp14:editId="57FE782E">
             <wp:extent cx="4256506" cy="2520950"/>
@@ -26511,6 +26541,7 @@
           <w:sz w:val="18"/>
           <w:szCs w:val="18"/>
         </w:rPr>
+        <w:lastRenderedPageBreak/>
         <w:t>outputs:</w:t>
       </w:r>
       <w:r>
@@ -27150,6 +27181,7 @@
           <w:rFonts w:asciiTheme="majorHAnsi" w:hAnsiTheme="majorHAnsi" w:cstheme="majorHAnsi"/>
           <w:noProof/>
         </w:rPr>
+        <w:lastRenderedPageBreak/>
         <w:drawing>
           <wp:inline distT="0" distB="0" distL="0" distR="0" wp14:anchorId="4D20F449" wp14:editId="766A780C">
             <wp:extent cx="4943475" cy="1762125"/>
@@ -30599,8 +30631,6 @@
         </w:rPr>
         <w:t xml:space="preserve"> </w:t>
       </w:r>
-      <w:bookmarkStart w:id="137" w:name="_GoBack"/>
-      <w:bookmarkEnd w:id="137"/>
     </w:p>
     <w:p>
       <w:pPr>
@@ -30783,9 +30813,9 @@
           <w:szCs w:val="24"/>
         </w:rPr>
       </w:pPr>
-      <w:bookmarkStart w:id="138" w:name="_Ref509392111"/>
-      <w:bookmarkStart w:id="139" w:name="_Toc509494723"/>
-      <w:bookmarkStart w:id="140" w:name="_Toc30344379"/>
+      <w:bookmarkStart w:id="137" w:name="_Ref509392111"/>
+      <w:bookmarkStart w:id="138" w:name="_Toc509494723"/>
+      <w:bookmarkStart w:id="139" w:name="_Toc30344379"/>
       <w:r>
         <w:rPr>
           <w:sz w:val="24"/>
@@ -30829,7 +30859,7 @@
         </w:rPr>
         <w:fldChar w:fldCharType="end"/>
       </w:r>
-      <w:bookmarkEnd w:id="138"/>
+      <w:bookmarkEnd w:id="137"/>
       <w:r>
         <w:rPr>
           <w:sz w:val="24"/>
@@ -30837,8 +30867,8 @@
         </w:rPr>
         <w:t>: Probability Threshold Example</w:t>
       </w:r>
+      <w:bookmarkEnd w:id="138"/>
       <w:bookmarkEnd w:id="139"/>
-      <w:bookmarkEnd w:id="140"/>
     </w:p>
     <w:p>
       <w:pPr>
@@ -30886,7 +30916,14 @@
         <w:rPr>
           <w:rFonts w:asciiTheme="majorHAnsi" w:hAnsiTheme="majorHAnsi"/>
         </w:rPr>
-        <w:t xml:space="preserve"> based on the top level probability threshold and independence between faults.</w:t>
+        <w:t xml:space="preserve"> based on the top level probability threshold and </w:t>
+      </w:r>
+      <w:r>
+        <w:rPr>
+          <w:rFonts w:asciiTheme="majorHAnsi" w:hAnsiTheme="majorHAnsi"/>
+        </w:rPr>
+        <w:lastRenderedPageBreak/>
+        <w:t>independence between faults.</w:t>
       </w:r>
       <w:r>
         <w:rPr>
@@ -31126,17 +31163,17 @@
       <w:pPr>
         <w:pStyle w:val="Heading3"/>
       </w:pPr>
-      <w:bookmarkStart w:id="141" w:name="_Ref18580357"/>
-      <w:bookmarkStart w:id="142" w:name="_Toc20744003"/>
-      <w:bookmarkStart w:id="143" w:name="_Toc30344242"/>
-      <w:bookmarkStart w:id="144" w:name="_Toc30344331"/>
+      <w:bookmarkStart w:id="140" w:name="_Ref18580357"/>
+      <w:bookmarkStart w:id="141" w:name="_Toc20744003"/>
+      <w:bookmarkStart w:id="142" w:name="_Toc30344242"/>
+      <w:bookmarkStart w:id="143" w:name="_Toc30344331"/>
       <w:r>
         <w:t>Fault Activation Statement</w:t>
       </w:r>
+      <w:bookmarkEnd w:id="140"/>
       <w:bookmarkEnd w:id="141"/>
       <w:bookmarkEnd w:id="142"/>
       <w:bookmarkEnd w:id="143"/>
-      <w:bookmarkEnd w:id="144"/>
     </w:p>
     <w:p>
       <w:pPr>
@@ -31459,6 +31496,7 @@
           <w:rFonts w:asciiTheme="majorHAnsi" w:hAnsiTheme="majorHAnsi" w:cstheme="majorHAnsi"/>
           <w:noProof/>
         </w:rPr>
+        <w:lastRenderedPageBreak/>
         <w:drawing>
           <wp:inline distT="0" distB="0" distL="0" distR="0" wp14:anchorId="7D5D3C7A" wp14:editId="5A7CD996">
             <wp:extent cx="4695825" cy="2257425"/>
@@ -31587,19 +31625,19 @@
       <w:pPr>
         <w:pStyle w:val="Heading3"/>
       </w:pPr>
-      <w:bookmarkStart w:id="145" w:name="_Ref13568608"/>
-      <w:bookmarkStart w:id="146" w:name="_Ref13568627"/>
-      <w:bookmarkStart w:id="147" w:name="_Toc20744004"/>
-      <w:bookmarkStart w:id="148" w:name="_Toc30344243"/>
-      <w:bookmarkStart w:id="149" w:name="_Toc30344332"/>
+      <w:bookmarkStart w:id="144" w:name="_Ref13568608"/>
+      <w:bookmarkStart w:id="145" w:name="_Ref13568627"/>
+      <w:bookmarkStart w:id="146" w:name="_Toc20744004"/>
+      <w:bookmarkStart w:id="147" w:name="_Toc30344243"/>
+      <w:bookmarkStart w:id="148" w:name="_Toc30344332"/>
       <w:r>
         <w:t>Hardware Fault Statement</w:t>
       </w:r>
+      <w:bookmarkEnd w:id="144"/>
       <w:bookmarkEnd w:id="145"/>
       <w:bookmarkEnd w:id="146"/>
       <w:bookmarkEnd w:id="147"/>
       <w:bookmarkEnd w:id="148"/>
-      <w:bookmarkEnd w:id="149"/>
     </w:p>
     <w:p>
       <w:pPr>
@@ -32104,6 +32142,7 @@
           <w:noProof/>
           <w:color w:val="auto"/>
         </w:rPr>
+        <w:lastRenderedPageBreak/>
         <w:drawing>
           <wp:inline distT="0" distB="0" distL="0" distR="0" wp14:anchorId="45E46CD6" wp14:editId="67303AC3">
             <wp:extent cx="2771775" cy="628650"/>
@@ -32163,10 +32202,10 @@
           <w:szCs w:val="24"/>
         </w:rPr>
       </w:pPr>
-      <w:bookmarkStart w:id="150" w:name="_Ref509393185"/>
-      <w:bookmarkStart w:id="151" w:name="_Toc509494724"/>
-      <w:bookmarkStart w:id="152" w:name="_Ref14865028"/>
-      <w:bookmarkStart w:id="153" w:name="_Toc30344380"/>
+      <w:bookmarkStart w:id="149" w:name="_Ref509393185"/>
+      <w:bookmarkStart w:id="150" w:name="_Toc509494724"/>
+      <w:bookmarkStart w:id="151" w:name="_Ref14865028"/>
+      <w:bookmarkStart w:id="152" w:name="_Toc30344380"/>
       <w:r>
         <w:rPr>
           <w:sz w:val="24"/>
@@ -32210,7 +32249,7 @@
         </w:rPr>
         <w:fldChar w:fldCharType="end"/>
       </w:r>
-      <w:bookmarkEnd w:id="150"/>
+      <w:bookmarkEnd w:id="149"/>
       <w:r>
         <w:rPr>
           <w:sz w:val="24"/>
@@ -32218,9 +32257,9 @@
         </w:rPr>
         <w:t>: Hardware Fault Statement</w:t>
       </w:r>
+      <w:bookmarkEnd w:id="150"/>
       <w:bookmarkEnd w:id="151"/>
       <w:bookmarkEnd w:id="152"/>
-      <w:bookmarkEnd w:id="153"/>
     </w:p>
     <w:p>
       <w:pPr>
@@ -33127,192 +33166,192 @@
       <w:pPr>
         <w:pStyle w:val="Heading4"/>
       </w:pPr>
-      <w:bookmarkStart w:id="154" w:name="_Toc20744005"/>
-      <w:bookmarkStart w:id="155" w:name="_Toc30344244"/>
+      <w:bookmarkStart w:id="153" w:name="_Toc20744005"/>
+      <w:bookmarkStart w:id="154" w:name="_Toc30344244"/>
       <w:r>
         <w:t>Duration</w:t>
       </w:r>
       <w:r>
         <w:t>, Probability, and Propagation-Type Statements</w:t>
       </w:r>
+      <w:bookmarkEnd w:id="153"/>
       <w:bookmarkEnd w:id="154"/>
+    </w:p>
+    <w:p>
+      <w:pPr>
+        <w:rPr>
+          <w:rFonts w:asciiTheme="majorHAnsi" w:hAnsiTheme="majorHAnsi"/>
+        </w:rPr>
+      </w:pPr>
+      <w:r>
+        <w:rPr>
+          <w:rFonts w:asciiTheme="majorHAnsi" w:hAnsiTheme="majorHAnsi"/>
+        </w:rPr>
+        <w:t>For the descriptions of the Duration, Probability, and Propagation-Type statements in Hardware Fault Statements</w:t>
+      </w:r>
+      <w:r>
+        <w:rPr>
+          <w:rFonts w:asciiTheme="majorHAnsi" w:hAnsiTheme="majorHAnsi"/>
+        </w:rPr>
+        <w:t xml:space="preserve">, please refer to sections </w:t>
+      </w:r>
+      <w:r>
+        <w:rPr>
+          <w:rFonts w:asciiTheme="majorHAnsi" w:hAnsiTheme="majorHAnsi"/>
+        </w:rPr>
+        <w:fldChar w:fldCharType="begin"/>
+      </w:r>
+      <w:r>
+        <w:rPr>
+          <w:rFonts w:asciiTheme="majorHAnsi" w:hAnsiTheme="majorHAnsi"/>
+        </w:rPr>
+        <w:instrText xml:space="preserve"> REF _Ref13575744 \r \h </w:instrText>
+      </w:r>
+      <w:r>
+        <w:rPr>
+          <w:rFonts w:asciiTheme="majorHAnsi" w:hAnsiTheme="majorHAnsi"/>
+        </w:rPr>
+      </w:r>
+      <w:r>
+        <w:rPr>
+          <w:rFonts w:asciiTheme="majorHAnsi" w:hAnsiTheme="majorHAnsi"/>
+        </w:rPr>
+        <w:fldChar w:fldCharType="separate"/>
+      </w:r>
+      <w:r>
+        <w:rPr>
+          <w:rFonts w:asciiTheme="majorHAnsi" w:hAnsiTheme="majorHAnsi"/>
+        </w:rPr>
+        <w:t>3.4.1.3</w:t>
+      </w:r>
+      <w:r>
+        <w:rPr>
+          <w:rFonts w:asciiTheme="majorHAnsi" w:hAnsiTheme="majorHAnsi"/>
+        </w:rPr>
+        <w:fldChar w:fldCharType="end"/>
+      </w:r>
+      <w:r>
+        <w:rPr>
+          <w:rFonts w:asciiTheme="majorHAnsi" w:hAnsiTheme="majorHAnsi"/>
+        </w:rPr>
+        <w:t xml:space="preserve">, </w:t>
+      </w:r>
+      <w:r>
+        <w:rPr>
+          <w:rFonts w:asciiTheme="majorHAnsi" w:hAnsiTheme="majorHAnsi"/>
+        </w:rPr>
+        <w:fldChar w:fldCharType="begin"/>
+      </w:r>
+      <w:r>
+        <w:rPr>
+          <w:rFonts w:asciiTheme="majorHAnsi" w:hAnsiTheme="majorHAnsi"/>
+        </w:rPr>
+        <w:instrText xml:space="preserve"> REF _Ref13575723 \r \h </w:instrText>
+      </w:r>
+      <w:r>
+        <w:rPr>
+          <w:rFonts w:asciiTheme="majorHAnsi" w:hAnsiTheme="majorHAnsi"/>
+        </w:rPr>
+      </w:r>
+      <w:r>
+        <w:rPr>
+          <w:rFonts w:asciiTheme="majorHAnsi" w:hAnsiTheme="majorHAnsi"/>
+        </w:rPr>
+        <w:fldChar w:fldCharType="separate"/>
+      </w:r>
+      <w:r>
+        <w:rPr>
+          <w:rFonts w:asciiTheme="majorHAnsi" w:hAnsiTheme="majorHAnsi"/>
+        </w:rPr>
+        <w:t>3.4.1.4</w:t>
+      </w:r>
+      <w:r>
+        <w:rPr>
+          <w:rFonts w:asciiTheme="majorHAnsi" w:hAnsiTheme="majorHAnsi"/>
+        </w:rPr>
+        <w:fldChar w:fldCharType="end"/>
+      </w:r>
+      <w:r>
+        <w:rPr>
+          <w:rFonts w:asciiTheme="majorHAnsi" w:hAnsiTheme="majorHAnsi"/>
+        </w:rPr>
+        <w:t xml:space="preserve">, </w:t>
+      </w:r>
+      <w:r>
+        <w:rPr>
+          <w:rFonts w:asciiTheme="majorHAnsi" w:hAnsiTheme="majorHAnsi"/>
+        </w:rPr>
+        <w:t xml:space="preserve">and </w:t>
+      </w:r>
+      <w:r>
+        <w:rPr>
+          <w:rFonts w:asciiTheme="majorHAnsi" w:hAnsiTheme="majorHAnsi"/>
+        </w:rPr>
+        <w:fldChar w:fldCharType="begin"/>
+      </w:r>
+      <w:r>
+        <w:rPr>
+          <w:rFonts w:asciiTheme="majorHAnsi" w:hAnsiTheme="majorHAnsi"/>
+        </w:rPr>
+        <w:instrText xml:space="preserve"> REF _Ref13575755 \r \h </w:instrText>
+      </w:r>
+      <w:r>
+        <w:rPr>
+          <w:rFonts w:asciiTheme="majorHAnsi" w:hAnsiTheme="majorHAnsi"/>
+        </w:rPr>
+      </w:r>
+      <w:r>
+        <w:rPr>
+          <w:rFonts w:asciiTheme="majorHAnsi" w:hAnsiTheme="majorHAnsi"/>
+        </w:rPr>
+        <w:fldChar w:fldCharType="separate"/>
+      </w:r>
+      <w:r>
+        <w:rPr>
+          <w:rFonts w:asciiTheme="majorHAnsi" w:hAnsiTheme="majorHAnsi"/>
+        </w:rPr>
+        <w:t>3.4.1.5</w:t>
+      </w:r>
+      <w:r>
+        <w:rPr>
+          <w:rFonts w:asciiTheme="majorHAnsi" w:hAnsiTheme="majorHAnsi"/>
+        </w:rPr>
+        <w:fldChar w:fldCharType="end"/>
+      </w:r>
+      <w:r>
+        <w:rPr>
+          <w:rFonts w:asciiTheme="majorHAnsi" w:hAnsiTheme="majorHAnsi"/>
+        </w:rPr>
+        <w:t>. The syntax and explanations are i</w:t>
+      </w:r>
+      <w:r>
+        <w:rPr>
+          <w:rFonts w:asciiTheme="majorHAnsi" w:hAnsiTheme="majorHAnsi"/>
+        </w:rPr>
+        <w:t>dentical in both independent and dependent faults</w:t>
+      </w:r>
+      <w:r>
+        <w:rPr>
+          <w:rFonts w:asciiTheme="majorHAnsi" w:hAnsiTheme="majorHAnsi"/>
+        </w:rPr>
+        <w:t xml:space="preserve">. </w:t>
+      </w:r>
+    </w:p>
+    <w:p>
+      <w:pPr>
+        <w:pStyle w:val="Heading1"/>
+      </w:pPr>
+      <w:bookmarkStart w:id="155" w:name="_Ref20635796"/>
+      <w:bookmarkStart w:id="156" w:name="_Toc20744006"/>
+      <w:bookmarkStart w:id="157" w:name="_Toc30344245"/>
+      <w:bookmarkStart w:id="158" w:name="_Toc30344333"/>
+      <w:r>
+        <w:t>Library and Custom Made Fault Nodes</w:t>
+      </w:r>
       <w:bookmarkEnd w:id="155"/>
-    </w:p>
-    <w:p>
-      <w:pPr>
-        <w:rPr>
-          <w:rFonts w:asciiTheme="majorHAnsi" w:hAnsiTheme="majorHAnsi"/>
-        </w:rPr>
-      </w:pPr>
-      <w:r>
-        <w:rPr>
-          <w:rFonts w:asciiTheme="majorHAnsi" w:hAnsiTheme="majorHAnsi"/>
-        </w:rPr>
-        <w:t>For the descriptions of the Duration, Probability, and Propagation-Type statements in Hardware Fault Statements</w:t>
-      </w:r>
-      <w:r>
-        <w:rPr>
-          <w:rFonts w:asciiTheme="majorHAnsi" w:hAnsiTheme="majorHAnsi"/>
-        </w:rPr>
-        <w:t xml:space="preserve">, please refer to sections </w:t>
-      </w:r>
-      <w:r>
-        <w:rPr>
-          <w:rFonts w:asciiTheme="majorHAnsi" w:hAnsiTheme="majorHAnsi"/>
-        </w:rPr>
-        <w:fldChar w:fldCharType="begin"/>
-      </w:r>
-      <w:r>
-        <w:rPr>
-          <w:rFonts w:asciiTheme="majorHAnsi" w:hAnsiTheme="majorHAnsi"/>
-        </w:rPr>
-        <w:instrText xml:space="preserve"> REF _Ref13575744 \r \h </w:instrText>
-      </w:r>
-      <w:r>
-        <w:rPr>
-          <w:rFonts w:asciiTheme="majorHAnsi" w:hAnsiTheme="majorHAnsi"/>
-        </w:rPr>
-      </w:r>
-      <w:r>
-        <w:rPr>
-          <w:rFonts w:asciiTheme="majorHAnsi" w:hAnsiTheme="majorHAnsi"/>
-        </w:rPr>
-        <w:fldChar w:fldCharType="separate"/>
-      </w:r>
-      <w:r>
-        <w:rPr>
-          <w:rFonts w:asciiTheme="majorHAnsi" w:hAnsiTheme="majorHAnsi"/>
-        </w:rPr>
-        <w:t>3.4.1.3</w:t>
-      </w:r>
-      <w:r>
-        <w:rPr>
-          <w:rFonts w:asciiTheme="majorHAnsi" w:hAnsiTheme="majorHAnsi"/>
-        </w:rPr>
-        <w:fldChar w:fldCharType="end"/>
-      </w:r>
-      <w:r>
-        <w:rPr>
-          <w:rFonts w:asciiTheme="majorHAnsi" w:hAnsiTheme="majorHAnsi"/>
-        </w:rPr>
-        <w:t xml:space="preserve">, </w:t>
-      </w:r>
-      <w:r>
-        <w:rPr>
-          <w:rFonts w:asciiTheme="majorHAnsi" w:hAnsiTheme="majorHAnsi"/>
-        </w:rPr>
-        <w:fldChar w:fldCharType="begin"/>
-      </w:r>
-      <w:r>
-        <w:rPr>
-          <w:rFonts w:asciiTheme="majorHAnsi" w:hAnsiTheme="majorHAnsi"/>
-        </w:rPr>
-        <w:instrText xml:space="preserve"> REF _Ref13575723 \r \h </w:instrText>
-      </w:r>
-      <w:r>
-        <w:rPr>
-          <w:rFonts w:asciiTheme="majorHAnsi" w:hAnsiTheme="majorHAnsi"/>
-        </w:rPr>
-      </w:r>
-      <w:r>
-        <w:rPr>
-          <w:rFonts w:asciiTheme="majorHAnsi" w:hAnsiTheme="majorHAnsi"/>
-        </w:rPr>
-        <w:fldChar w:fldCharType="separate"/>
-      </w:r>
-      <w:r>
-        <w:rPr>
-          <w:rFonts w:asciiTheme="majorHAnsi" w:hAnsiTheme="majorHAnsi"/>
-        </w:rPr>
-        <w:t>3.4.1.4</w:t>
-      </w:r>
-      <w:r>
-        <w:rPr>
-          <w:rFonts w:asciiTheme="majorHAnsi" w:hAnsiTheme="majorHAnsi"/>
-        </w:rPr>
-        <w:fldChar w:fldCharType="end"/>
-      </w:r>
-      <w:r>
-        <w:rPr>
-          <w:rFonts w:asciiTheme="majorHAnsi" w:hAnsiTheme="majorHAnsi"/>
-        </w:rPr>
-        <w:t xml:space="preserve">, </w:t>
-      </w:r>
-      <w:r>
-        <w:rPr>
-          <w:rFonts w:asciiTheme="majorHAnsi" w:hAnsiTheme="majorHAnsi"/>
-        </w:rPr>
-        <w:t xml:space="preserve">and </w:t>
-      </w:r>
-      <w:r>
-        <w:rPr>
-          <w:rFonts w:asciiTheme="majorHAnsi" w:hAnsiTheme="majorHAnsi"/>
-        </w:rPr>
-        <w:fldChar w:fldCharType="begin"/>
-      </w:r>
-      <w:r>
-        <w:rPr>
-          <w:rFonts w:asciiTheme="majorHAnsi" w:hAnsiTheme="majorHAnsi"/>
-        </w:rPr>
-        <w:instrText xml:space="preserve"> REF _Ref13575755 \r \h </w:instrText>
-      </w:r>
-      <w:r>
-        <w:rPr>
-          <w:rFonts w:asciiTheme="majorHAnsi" w:hAnsiTheme="majorHAnsi"/>
-        </w:rPr>
-      </w:r>
-      <w:r>
-        <w:rPr>
-          <w:rFonts w:asciiTheme="majorHAnsi" w:hAnsiTheme="majorHAnsi"/>
-        </w:rPr>
-        <w:fldChar w:fldCharType="separate"/>
-      </w:r>
-      <w:r>
-        <w:rPr>
-          <w:rFonts w:asciiTheme="majorHAnsi" w:hAnsiTheme="majorHAnsi"/>
-        </w:rPr>
-        <w:t>3.4.1.5</w:t>
-      </w:r>
-      <w:r>
-        <w:rPr>
-          <w:rFonts w:asciiTheme="majorHAnsi" w:hAnsiTheme="majorHAnsi"/>
-        </w:rPr>
-        <w:fldChar w:fldCharType="end"/>
-      </w:r>
-      <w:r>
-        <w:rPr>
-          <w:rFonts w:asciiTheme="majorHAnsi" w:hAnsiTheme="majorHAnsi"/>
-        </w:rPr>
-        <w:t>. The syntax and explanations are i</w:t>
-      </w:r>
-      <w:r>
-        <w:rPr>
-          <w:rFonts w:asciiTheme="majorHAnsi" w:hAnsiTheme="majorHAnsi"/>
-        </w:rPr>
-        <w:t>dentical in both independent and dependent faults</w:t>
-      </w:r>
-      <w:r>
-        <w:rPr>
-          <w:rFonts w:asciiTheme="majorHAnsi" w:hAnsiTheme="majorHAnsi"/>
-        </w:rPr>
-        <w:t xml:space="preserve">. </w:t>
-      </w:r>
-    </w:p>
-    <w:p>
-      <w:pPr>
-        <w:pStyle w:val="Heading1"/>
-      </w:pPr>
-      <w:bookmarkStart w:id="156" w:name="_Ref20635796"/>
-      <w:bookmarkStart w:id="157" w:name="_Toc20744006"/>
-      <w:bookmarkStart w:id="158" w:name="_Toc30344245"/>
-      <w:bookmarkStart w:id="159" w:name="_Toc30344333"/>
-      <w:r>
-        <w:t>Library and Custom Made Fault Nodes</w:t>
-      </w:r>
       <w:bookmarkEnd w:id="156"/>
       <w:bookmarkEnd w:id="157"/>
       <w:bookmarkEnd w:id="158"/>
-      <w:bookmarkEnd w:id="159"/>
     </w:p>
     <w:p>
       <w:pPr>
@@ -33497,6 +33536,7 @@
         <w:rPr>
           <w:rFonts w:asciiTheme="majorHAnsi" w:hAnsiTheme="majorHAnsi" w:cstheme="majorHAnsi"/>
         </w:rPr>
+        <w:lastRenderedPageBreak/>
         <w:t xml:space="preserve">To use this library of commonly used fault node definitions, </w:t>
       </w:r>
       <w:r>
@@ -33859,15 +33899,15 @@
       <w:pPr>
         <w:pStyle w:val="Heading2"/>
       </w:pPr>
-      <w:bookmarkStart w:id="160" w:name="_Toc20744007"/>
-      <w:bookmarkStart w:id="161" w:name="_Toc30344246"/>
-      <w:bookmarkStart w:id="162" w:name="_Toc30344334"/>
+      <w:bookmarkStart w:id="159" w:name="_Toc20744007"/>
+      <w:bookmarkStart w:id="160" w:name="_Toc30344246"/>
+      <w:bookmarkStart w:id="161" w:name="_Toc30344334"/>
       <w:r>
         <w:t>Nondeterministic Failure Values</w:t>
       </w:r>
+      <w:bookmarkEnd w:id="159"/>
       <w:bookmarkEnd w:id="160"/>
       <w:bookmarkEnd w:id="161"/>
-      <w:bookmarkEnd w:id="162"/>
     </w:p>
     <w:p>
       <w:pPr>
@@ -34031,6 +34071,7 @@
           <w:rFonts w:asciiTheme="majorHAnsi" w:hAnsiTheme="majorHAnsi" w:cstheme="majorHAnsi"/>
           <w:noProof/>
         </w:rPr>
+        <w:lastRenderedPageBreak/>
         <w:drawing>
           <wp:inline distT="0" distB="0" distL="0" distR="0" wp14:anchorId="36DD36DA" wp14:editId="7F4D26F8">
             <wp:extent cx="5934075" cy="638175"/>
@@ -34199,17 +34240,17 @@
       <w:pPr>
         <w:pStyle w:val="Heading2"/>
       </w:pPr>
-      <w:bookmarkStart w:id="163" w:name="_Ref20576661"/>
-      <w:bookmarkStart w:id="164" w:name="_Toc20744008"/>
-      <w:bookmarkStart w:id="165" w:name="_Toc30344247"/>
-      <w:bookmarkStart w:id="166" w:name="_Toc30344335"/>
+      <w:bookmarkStart w:id="162" w:name="_Ref20576661"/>
+      <w:bookmarkStart w:id="163" w:name="_Toc20744008"/>
+      <w:bookmarkStart w:id="164" w:name="_Toc30344247"/>
+      <w:bookmarkStart w:id="165" w:name="_Toc30344335"/>
       <w:r>
         <w:t>Nested Data Structures</w:t>
       </w:r>
+      <w:bookmarkEnd w:id="162"/>
       <w:bookmarkEnd w:id="163"/>
       <w:bookmarkEnd w:id="164"/>
       <w:bookmarkEnd w:id="165"/>
-      <w:bookmarkEnd w:id="166"/>
     </w:p>
     <w:p>
       <w:pPr>
@@ -34422,6 +34463,7 @@
           <w:rFonts w:asciiTheme="majorHAnsi" w:hAnsiTheme="majorHAnsi" w:cstheme="majorHAnsi"/>
           <w:noProof/>
         </w:rPr>
+        <w:lastRenderedPageBreak/>
         <w:drawing>
           <wp:inline distT="0" distB="0" distL="0" distR="0" wp14:anchorId="0DEAB08A" wp14:editId="0958798C">
             <wp:extent cx="5781675" cy="781050"/>
@@ -34724,132 +34766,132 @@
       <w:pPr>
         <w:pStyle w:val="Heading1"/>
       </w:pPr>
-      <w:bookmarkStart w:id="167" w:name="_Ref18579563"/>
-      <w:bookmarkStart w:id="168" w:name="_Toc20744009"/>
-      <w:bookmarkStart w:id="169" w:name="_Toc30344248"/>
-      <w:bookmarkStart w:id="170" w:name="_Toc30344336"/>
+      <w:bookmarkStart w:id="166" w:name="_Ref18579563"/>
+      <w:bookmarkStart w:id="167" w:name="_Toc20744009"/>
+      <w:bookmarkStart w:id="168" w:name="_Toc30344248"/>
+      <w:bookmarkStart w:id="169" w:name="_Toc30344336"/>
       <w:r>
         <w:t>In Depth Examples</w:t>
       </w:r>
+      <w:bookmarkEnd w:id="166"/>
       <w:bookmarkEnd w:id="167"/>
       <w:bookmarkEnd w:id="168"/>
       <w:bookmarkEnd w:id="169"/>
+    </w:p>
+    <w:p>
+      <w:r>
+        <w:rPr>
+          <w:rFonts w:asciiTheme="majorHAnsi" w:hAnsiTheme="majorHAnsi"/>
+        </w:rPr>
+        <w:t xml:space="preserve">In this section, examples are presented </w:t>
+      </w:r>
+      <w:r>
+        <w:rPr>
+          <w:rFonts w:asciiTheme="majorHAnsi" w:hAnsiTheme="majorHAnsi"/>
+        </w:rPr>
+        <w:t xml:space="preserve">to show how more complex fault models can be built and how to run and view the analysis results. The first example </w:t>
+      </w:r>
+      <w:r>
+        <w:rPr>
+          <w:rFonts w:asciiTheme="majorHAnsi" w:hAnsiTheme="majorHAnsi"/>
+        </w:rPr>
+        <w:t xml:space="preserve">is a sensor system which utilizes symmetric faults in the fault model. The second example shows a </w:t>
+      </w:r>
+      <w:r>
+        <w:rPr>
+          <w:rFonts w:asciiTheme="majorHAnsi" w:hAnsiTheme="majorHAnsi"/>
+        </w:rPr>
+        <w:t>Byzantine problem and it</w:t>
+      </w:r>
+      <w:r>
+        <w:rPr>
+          <w:rFonts w:asciiTheme="majorHAnsi" w:hAnsiTheme="majorHAnsi"/>
+        </w:rPr>
+        <w:t xml:space="preserve">s corresponding </w:t>
+      </w:r>
+      <w:r>
+        <w:rPr>
+          <w:rFonts w:asciiTheme="majorHAnsi" w:hAnsiTheme="majorHAnsi"/>
+        </w:rPr>
+        <w:t xml:space="preserve">mitigation. Both of these examples </w:t>
+      </w:r>
+      <w:r>
+        <w:rPr>
+          <w:rFonts w:asciiTheme="majorHAnsi" w:hAnsiTheme="majorHAnsi"/>
+        </w:rPr>
+        <w:t>can be</w:t>
+      </w:r>
+      <w:r>
+        <w:rPr>
+          <w:rFonts w:asciiTheme="majorHAnsi" w:hAnsiTheme="majorHAnsi"/>
+        </w:rPr>
+        <w:t xml:space="preserve"> found in the </w:t>
+      </w:r>
+      <w:r>
+        <w:rPr>
+          <w:rFonts w:asciiTheme="majorHAnsi" w:hAnsiTheme="majorHAnsi"/>
+        </w:rPr>
+        <w:t>GitHub</w:t>
+      </w:r>
+      <w:r>
+        <w:rPr>
+          <w:rFonts w:asciiTheme="majorHAnsi" w:hAnsiTheme="majorHAnsi"/>
+        </w:rPr>
+        <w:t xml:space="preserve"> repository</w:t>
+      </w:r>
+      <w:r>
+        <w:rPr>
+          <w:rFonts w:asciiTheme="majorHAnsi" w:hAnsiTheme="majorHAnsi"/>
+        </w:rPr>
+        <w:t xml:space="preserve"> [3</w:t>
+      </w:r>
+      <w:r>
+        <w:rPr>
+          <w:rFonts w:asciiTheme="majorHAnsi" w:hAnsiTheme="majorHAnsi"/>
+        </w:rPr>
+        <w:t>]</w:t>
+      </w:r>
+      <w:r>
+        <w:rPr>
+          <w:rFonts w:asciiTheme="majorHAnsi" w:hAnsiTheme="majorHAnsi"/>
+        </w:rPr>
+        <w:t xml:space="preserve">. </w:t>
+      </w:r>
+    </w:p>
+    <w:p>
+      <w:pPr>
+        <w:rPr>
+          <w:rFonts w:asciiTheme="majorHAnsi" w:hAnsiTheme="majorHAnsi"/>
+        </w:rPr>
+      </w:pPr>
+    </w:p>
+    <w:p>
+      <w:pPr>
+        <w:pStyle w:val="Heading2"/>
+      </w:pPr>
+      <w:bookmarkStart w:id="170" w:name="_Toc20744010"/>
+      <w:bookmarkStart w:id="171" w:name="_Toc30344249"/>
+      <w:bookmarkStart w:id="172" w:name="_Toc30344337"/>
+      <w:r>
+        <w:t>The Sensor Example</w:t>
+      </w:r>
       <w:bookmarkEnd w:id="170"/>
-    </w:p>
-    <w:p>
-      <w:r>
-        <w:rPr>
-          <w:rFonts w:asciiTheme="majorHAnsi" w:hAnsiTheme="majorHAnsi"/>
-        </w:rPr>
-        <w:t xml:space="preserve">In this section, examples are presented </w:t>
-      </w:r>
-      <w:r>
-        <w:rPr>
-          <w:rFonts w:asciiTheme="majorHAnsi" w:hAnsiTheme="majorHAnsi"/>
-        </w:rPr>
-        <w:t xml:space="preserve">to show how more complex fault models can be built and how to run and view the analysis results. The first example </w:t>
-      </w:r>
-      <w:r>
-        <w:rPr>
-          <w:rFonts w:asciiTheme="majorHAnsi" w:hAnsiTheme="majorHAnsi"/>
-        </w:rPr>
-        <w:t xml:space="preserve">is a sensor system which utilizes symmetric faults in the fault model. The second example shows a </w:t>
-      </w:r>
-      <w:r>
-        <w:rPr>
-          <w:rFonts w:asciiTheme="majorHAnsi" w:hAnsiTheme="majorHAnsi"/>
-        </w:rPr>
-        <w:t>Byzantine problem and it</w:t>
-      </w:r>
-      <w:r>
-        <w:rPr>
-          <w:rFonts w:asciiTheme="majorHAnsi" w:hAnsiTheme="majorHAnsi"/>
-        </w:rPr>
-        <w:t xml:space="preserve">s corresponding </w:t>
-      </w:r>
-      <w:r>
-        <w:rPr>
-          <w:rFonts w:asciiTheme="majorHAnsi" w:hAnsiTheme="majorHAnsi"/>
-        </w:rPr>
-        <w:t xml:space="preserve">mitigation. Both of these examples </w:t>
-      </w:r>
-      <w:r>
-        <w:rPr>
-          <w:rFonts w:asciiTheme="majorHAnsi" w:hAnsiTheme="majorHAnsi"/>
-        </w:rPr>
-        <w:t>can be</w:t>
-      </w:r>
-      <w:r>
-        <w:rPr>
-          <w:rFonts w:asciiTheme="majorHAnsi" w:hAnsiTheme="majorHAnsi"/>
-        </w:rPr>
-        <w:t xml:space="preserve"> found in the </w:t>
-      </w:r>
-      <w:r>
-        <w:rPr>
-          <w:rFonts w:asciiTheme="majorHAnsi" w:hAnsiTheme="majorHAnsi"/>
-        </w:rPr>
-        <w:t>GitHub</w:t>
-      </w:r>
-      <w:r>
-        <w:rPr>
-          <w:rFonts w:asciiTheme="majorHAnsi" w:hAnsiTheme="majorHAnsi"/>
-        </w:rPr>
-        <w:t xml:space="preserve"> repository</w:t>
-      </w:r>
-      <w:r>
-        <w:rPr>
-          <w:rFonts w:asciiTheme="majorHAnsi" w:hAnsiTheme="majorHAnsi"/>
-        </w:rPr>
-        <w:t xml:space="preserve"> [3</w:t>
-      </w:r>
-      <w:r>
-        <w:rPr>
-          <w:rFonts w:asciiTheme="majorHAnsi" w:hAnsiTheme="majorHAnsi"/>
-        </w:rPr>
-        <w:t>]</w:t>
-      </w:r>
-      <w:r>
-        <w:rPr>
-          <w:rFonts w:asciiTheme="majorHAnsi" w:hAnsiTheme="majorHAnsi"/>
-        </w:rPr>
-        <w:t xml:space="preserve">. </w:t>
-      </w:r>
-    </w:p>
-    <w:p>
-      <w:pPr>
-        <w:rPr>
-          <w:rFonts w:asciiTheme="majorHAnsi" w:hAnsiTheme="majorHAnsi"/>
-        </w:rPr>
-      </w:pPr>
-    </w:p>
-    <w:p>
-      <w:pPr>
-        <w:pStyle w:val="Heading2"/>
-      </w:pPr>
-      <w:bookmarkStart w:id="171" w:name="_Toc20744010"/>
-      <w:bookmarkStart w:id="172" w:name="_Toc30344249"/>
-      <w:bookmarkStart w:id="173" w:name="_Toc30344337"/>
-      <w:r>
-        <w:t>The Sensor Example</w:t>
-      </w:r>
       <w:bookmarkEnd w:id="171"/>
       <w:bookmarkEnd w:id="172"/>
+    </w:p>
+    <w:p>
+      <w:pPr>
+        <w:pStyle w:val="Heading3"/>
+      </w:pPr>
+      <w:bookmarkStart w:id="173" w:name="_Toc20744011"/>
+      <w:bookmarkStart w:id="174" w:name="_Toc30344250"/>
+      <w:bookmarkStart w:id="175" w:name="_Toc30344338"/>
+      <w:r>
+        <w:t>AADL Architecture</w:t>
+      </w:r>
       <w:bookmarkEnd w:id="173"/>
-    </w:p>
-    <w:p>
-      <w:pPr>
-        <w:pStyle w:val="Heading3"/>
-      </w:pPr>
-      <w:bookmarkStart w:id="174" w:name="_Toc20744011"/>
-      <w:bookmarkStart w:id="175" w:name="_Toc30344250"/>
-      <w:bookmarkStart w:id="176" w:name="_Toc30344338"/>
-      <w:r>
-        <w:t>AADL Architecture</w:t>
-      </w:r>
       <w:bookmarkEnd w:id="174"/>
       <w:bookmarkEnd w:id="175"/>
-      <w:bookmarkEnd w:id="176"/>
     </w:p>
     <w:p>
       <w:pPr>
@@ -35007,6 +35049,7 @@
         <w:rPr>
           <w:noProof/>
         </w:rPr>
+        <w:lastRenderedPageBreak/>
         <w:drawing>
           <wp:inline distT="0" distB="0" distL="0" distR="0" wp14:anchorId="79C8BE82" wp14:editId="493C7C62">
             <wp:extent cx="5943600" cy="2952750"/>
@@ -35067,8 +35110,8 @@
           <w:szCs w:val="24"/>
         </w:rPr>
       </w:pPr>
-      <w:bookmarkStart w:id="177" w:name="_Ref16501320"/>
-      <w:bookmarkStart w:id="178" w:name="_Toc30344381"/>
+      <w:bookmarkStart w:id="176" w:name="_Ref16501320"/>
+      <w:bookmarkStart w:id="177" w:name="_Toc30344381"/>
       <w:r>
         <w:rPr>
           <w:sz w:val="24"/>
@@ -35112,7 +35155,7 @@
         </w:rPr>
         <w:fldChar w:fldCharType="end"/>
       </w:r>
-      <w:bookmarkEnd w:id="177"/>
+      <w:bookmarkEnd w:id="176"/>
       <w:r>
         <w:rPr>
           <w:sz w:val="24"/>
@@ -35127,55 +35170,55 @@
         </w:rPr>
         <w:t>Architecture</w:t>
       </w:r>
+      <w:bookmarkEnd w:id="177"/>
+    </w:p>
+    <w:p>
+      <w:pPr>
+        <w:rPr>
+          <w:rFonts w:asciiTheme="majorHAnsi" w:hAnsiTheme="majorHAnsi" w:cstheme="majorHAnsi"/>
+        </w:rPr>
+      </w:pPr>
+      <w:r>
+        <w:rPr>
+          <w:rFonts w:asciiTheme="majorHAnsi" w:hAnsiTheme="majorHAnsi" w:cstheme="majorHAnsi"/>
+        </w:rPr>
+        <w:t xml:space="preserve">There are majority voting subcomponents that perform a check on the pressure and temperature sensor outputs. For instance, if one pressure sensor reports high pressure, but the other two are in normal range, the system will output normal. This voting behavior mitigates the situation in which one fault is present in a sensor causing it to report erroneous values. In this case, adding a voter makes the system resilient up to one sensor fault in the pressure and temperature subsystem. </w:t>
+      </w:r>
+    </w:p>
+    <w:p>
+      <w:pPr>
+        <w:rPr>
+          <w:rFonts w:asciiTheme="majorHAnsi" w:hAnsiTheme="majorHAnsi" w:cstheme="majorHAnsi"/>
+        </w:rPr>
+      </w:pPr>
+    </w:p>
+    <w:p>
+      <w:pPr>
+        <w:rPr>
+          <w:rFonts w:asciiTheme="majorHAnsi" w:hAnsiTheme="majorHAnsi" w:cstheme="majorHAnsi"/>
+        </w:rPr>
+      </w:pPr>
+      <w:r>
+        <w:rPr>
+          <w:rFonts w:asciiTheme="majorHAnsi" w:hAnsiTheme="majorHAnsi" w:cstheme="majorHAnsi"/>
+        </w:rPr>
+        <w:t xml:space="preserve">Note: In the AADL example, there are two implementations of the Reactor System; one with the voting subcomponent and one without. The remainder of this example description are about the voting case, but it is easy to run the analysis on the non-voting version and compare results. </w:t>
+      </w:r>
+    </w:p>
+    <w:p/>
+    <w:p>
+      <w:pPr>
+        <w:pStyle w:val="Heading3"/>
+      </w:pPr>
+      <w:bookmarkStart w:id="178" w:name="_Toc20744012"/>
+      <w:bookmarkStart w:id="179" w:name="_Toc30344251"/>
+      <w:bookmarkStart w:id="180" w:name="_Toc30344339"/>
+      <w:r>
+        <w:t>AGREE Behavioral Model</w:t>
+      </w:r>
       <w:bookmarkEnd w:id="178"/>
-    </w:p>
-    <w:p>
-      <w:pPr>
-        <w:rPr>
-          <w:rFonts w:asciiTheme="majorHAnsi" w:hAnsiTheme="majorHAnsi" w:cstheme="majorHAnsi"/>
-        </w:rPr>
-      </w:pPr>
-      <w:r>
-        <w:rPr>
-          <w:rFonts w:asciiTheme="majorHAnsi" w:hAnsiTheme="majorHAnsi" w:cstheme="majorHAnsi"/>
-        </w:rPr>
-        <w:t xml:space="preserve">There are majority voting subcomponents that perform a check on the pressure and temperature sensor outputs. For instance, if one pressure sensor reports high pressure, but the other two are in normal range, the system will output normal. This voting behavior mitigates the situation in which one fault is present in a sensor causing it to report erroneous values. In this case, adding a voter makes the system resilient up to one sensor fault in the pressure and temperature subsystem. </w:t>
-      </w:r>
-    </w:p>
-    <w:p>
-      <w:pPr>
-        <w:rPr>
-          <w:rFonts w:asciiTheme="majorHAnsi" w:hAnsiTheme="majorHAnsi" w:cstheme="majorHAnsi"/>
-        </w:rPr>
-      </w:pPr>
-    </w:p>
-    <w:p>
-      <w:pPr>
-        <w:rPr>
-          <w:rFonts w:asciiTheme="majorHAnsi" w:hAnsiTheme="majorHAnsi" w:cstheme="majorHAnsi"/>
-        </w:rPr>
-      </w:pPr>
-      <w:r>
-        <w:rPr>
-          <w:rFonts w:asciiTheme="majorHAnsi" w:hAnsiTheme="majorHAnsi" w:cstheme="majorHAnsi"/>
-        </w:rPr>
-        <w:t xml:space="preserve">Note: In the AADL example, there are two implementations of the Reactor System; one with the voting subcomponent and one without. The remainder of this example description are about the voting case, but it is easy to run the analysis on the non-voting version and compare results. </w:t>
-      </w:r>
-    </w:p>
-    <w:p/>
-    <w:p>
-      <w:pPr>
-        <w:pStyle w:val="Heading3"/>
-      </w:pPr>
-      <w:bookmarkStart w:id="179" w:name="_Toc20744012"/>
-      <w:bookmarkStart w:id="180" w:name="_Toc30344251"/>
-      <w:bookmarkStart w:id="181" w:name="_Toc30344339"/>
-      <w:r>
-        <w:t>AGREE Behavioral Model</w:t>
-      </w:r>
       <w:bookmarkEnd w:id="179"/>
       <w:bookmarkEnd w:id="180"/>
-      <w:bookmarkEnd w:id="181"/>
       <w:r>
         <w:t xml:space="preserve"> </w:t>
       </w:r>
@@ -35323,8 +35366,8 @@
           <w:szCs w:val="24"/>
         </w:rPr>
       </w:pPr>
-      <w:bookmarkStart w:id="182" w:name="_Ref18404894"/>
-      <w:bookmarkStart w:id="183" w:name="_Toc30344382"/>
+      <w:bookmarkStart w:id="181" w:name="_Ref18404894"/>
+      <w:bookmarkStart w:id="182" w:name="_Toc30344382"/>
       <w:r>
         <w:rPr>
           <w:sz w:val="24"/>
@@ -35368,7 +35411,7 @@
         </w:rPr>
         <w:fldChar w:fldCharType="end"/>
       </w:r>
-      <w:bookmarkEnd w:id="182"/>
+      <w:bookmarkEnd w:id="181"/>
       <w:r>
         <w:rPr>
           <w:sz w:val="24"/>
@@ -35376,18 +35419,19 @@
         </w:rPr>
         <w:t>: AADL and AGREE Sensor Subcomponent</w:t>
       </w:r>
-      <w:bookmarkEnd w:id="183"/>
-    </w:p>
-    <w:p>
-      <w:pPr>
-        <w:rPr>
-          <w:rFonts w:asciiTheme="majorHAnsi" w:hAnsiTheme="majorHAnsi" w:cstheme="majorHAnsi"/>
-        </w:rPr>
-      </w:pPr>
-      <w:r>
-        <w:rPr>
-          <w:rFonts w:asciiTheme="majorHAnsi" w:hAnsiTheme="majorHAnsi" w:cstheme="majorHAnsi"/>
-        </w:rPr>
+      <w:bookmarkEnd w:id="182"/>
+    </w:p>
+    <w:p>
+      <w:pPr>
+        <w:rPr>
+          <w:rFonts w:asciiTheme="majorHAnsi" w:hAnsiTheme="majorHAnsi" w:cstheme="majorHAnsi"/>
+        </w:rPr>
+      </w:pPr>
+      <w:r>
+        <w:rPr>
+          <w:rFonts w:asciiTheme="majorHAnsi" w:hAnsiTheme="majorHAnsi" w:cstheme="majorHAnsi"/>
+        </w:rPr>
+        <w:lastRenderedPageBreak/>
         <w:t xml:space="preserve">The intermediate level subsystem contracts for the Pressure Reactor, Temperature Reactor, and Radiation Reactor specify that the shutdown command is only issued when there are actually high values in the environment. The top level Reactor System checks the actual environmental inputs against the shutdown commands from all subsystems and specifies that the system shuts down only when it should. </w:t>
       </w:r>
     </w:p>
@@ -35468,7 +35512,7 @@
           <w:szCs w:val="24"/>
         </w:rPr>
       </w:pPr>
-      <w:bookmarkStart w:id="184" w:name="_Toc30344383"/>
+      <w:bookmarkStart w:id="183" w:name="_Toc30344383"/>
       <w:r>
         <w:rPr>
           <w:sz w:val="24"/>
@@ -35519,21 +35563,21 @@
         </w:rPr>
         <w:t>: Top Level Reactor System and Top Level Property</w:t>
       </w:r>
+      <w:bookmarkEnd w:id="183"/>
+    </w:p>
+    <w:p>
+      <w:pPr>
+        <w:pStyle w:val="Heading3"/>
+      </w:pPr>
+      <w:bookmarkStart w:id="184" w:name="_Toc20744013"/>
+      <w:bookmarkStart w:id="185" w:name="_Toc30344252"/>
+      <w:bookmarkStart w:id="186" w:name="_Toc30344340"/>
+      <w:r>
+        <w:t>Safety Model</w:t>
+      </w:r>
       <w:bookmarkEnd w:id="184"/>
-    </w:p>
-    <w:p>
-      <w:pPr>
-        <w:pStyle w:val="Heading3"/>
-      </w:pPr>
-      <w:bookmarkStart w:id="185" w:name="_Toc20744013"/>
-      <w:bookmarkStart w:id="186" w:name="_Toc30344252"/>
-      <w:bookmarkStart w:id="187" w:name="_Toc30344340"/>
-      <w:r>
-        <w:t>Safety Model</w:t>
-      </w:r>
       <w:bookmarkEnd w:id="185"/>
       <w:bookmarkEnd w:id="186"/>
-      <w:bookmarkEnd w:id="187"/>
     </w:p>
     <w:p>
       <w:pPr>
@@ -35709,8 +35753,8 @@
           <w:szCs w:val="24"/>
         </w:rPr>
       </w:pPr>
-      <w:bookmarkStart w:id="188" w:name="_Ref18405426"/>
-      <w:bookmarkStart w:id="189" w:name="_Toc30344384"/>
+      <w:bookmarkStart w:id="187" w:name="_Ref18405426"/>
+      <w:bookmarkStart w:id="188" w:name="_Toc30344384"/>
       <w:r>
         <w:rPr>
           <w:sz w:val="24"/>
@@ -35754,7 +35798,7 @@
         </w:rPr>
         <w:fldChar w:fldCharType="end"/>
       </w:r>
-      <w:bookmarkEnd w:id="188"/>
+      <w:bookmarkEnd w:id="187"/>
       <w:r>
         <w:rPr>
           <w:sz w:val="24"/>
@@ -35762,7 +35806,7 @@
         </w:rPr>
         <w:t>: Fault Definition for Pressure Sensor</w:t>
       </w:r>
-      <w:bookmarkEnd w:id="189"/>
+      <w:bookmarkEnd w:id="188"/>
     </w:p>
     <w:p>
       <w:pPr>
@@ -35978,8 +36022,8 @@
           <w:szCs w:val="24"/>
         </w:rPr>
       </w:pPr>
-      <w:bookmarkStart w:id="190" w:name="_Ref18406815"/>
-      <w:bookmarkStart w:id="191" w:name="_Toc30344385"/>
+      <w:bookmarkStart w:id="189" w:name="_Ref18406815"/>
+      <w:bookmarkStart w:id="190" w:name="_Toc30344385"/>
       <w:r>
         <w:rPr>
           <w:sz w:val="24"/>
@@ -36023,7 +36067,7 @@
         </w:rPr>
         <w:fldChar w:fldCharType="end"/>
       </w:r>
-      <w:bookmarkEnd w:id="190"/>
+      <w:bookmarkEnd w:id="189"/>
       <w:r>
         <w:rPr>
           <w:sz w:val="24"/>
@@ -36031,86 +36075,87 @@
         </w:rPr>
         <w:t>: Fault Node Definition for Sensor Fault</w:t>
       </w:r>
+      <w:bookmarkEnd w:id="190"/>
+    </w:p>
+    <w:p>
+      <w:pPr>
+        <w:rPr>
+          <w:rFonts w:asciiTheme="majorHAnsi" w:hAnsiTheme="majorHAnsi" w:cstheme="majorHAnsi"/>
+        </w:rPr>
+      </w:pPr>
+      <w:r>
+        <w:rPr>
+          <w:rFonts w:asciiTheme="majorHAnsi" w:hAnsiTheme="majorHAnsi" w:cstheme="majorHAnsi"/>
+        </w:rPr>
+        <w:lastRenderedPageBreak/>
+        <w:t xml:space="preserve">For more information on creating fault node definitions, see Section </w:t>
+      </w:r>
+      <w:r>
+        <w:rPr>
+          <w:rFonts w:asciiTheme="majorHAnsi" w:hAnsiTheme="majorHAnsi" w:cstheme="majorHAnsi"/>
+        </w:rPr>
+        <w:fldChar w:fldCharType="begin"/>
+      </w:r>
+      <w:r>
+        <w:rPr>
+          <w:rFonts w:asciiTheme="majorHAnsi" w:hAnsiTheme="majorHAnsi" w:cstheme="majorHAnsi"/>
+        </w:rPr>
+        <w:instrText xml:space="preserve"> REF _Ref20635796 \n \h </w:instrText>
+      </w:r>
+      <w:r>
+        <w:rPr>
+          <w:rFonts w:asciiTheme="majorHAnsi" w:hAnsiTheme="majorHAnsi" w:cstheme="majorHAnsi"/>
+        </w:rPr>
+      </w:r>
+      <w:r>
+        <w:rPr>
+          <w:rFonts w:asciiTheme="majorHAnsi" w:hAnsiTheme="majorHAnsi" w:cstheme="majorHAnsi"/>
+        </w:rPr>
+        <w:fldChar w:fldCharType="separate"/>
+      </w:r>
+      <w:r>
+        <w:rPr>
+          <w:rFonts w:asciiTheme="majorHAnsi" w:hAnsiTheme="majorHAnsi" w:cstheme="majorHAnsi"/>
+        </w:rPr>
+        <w:t>4</w:t>
+      </w:r>
+      <w:r>
+        <w:rPr>
+          <w:rFonts w:asciiTheme="majorHAnsi" w:hAnsiTheme="majorHAnsi" w:cstheme="majorHAnsi"/>
+        </w:rPr>
+        <w:fldChar w:fldCharType="end"/>
+      </w:r>
+      <w:r>
+        <w:rPr>
+          <w:rFonts w:asciiTheme="majorHAnsi" w:hAnsiTheme="majorHAnsi" w:cstheme="majorHAnsi"/>
+        </w:rPr>
+        <w:t xml:space="preserve">. </w:t>
+      </w:r>
+    </w:p>
+    <w:p>
+      <w:pPr>
+        <w:rPr>
+          <w:rFonts w:asciiTheme="majorHAnsi" w:hAnsiTheme="majorHAnsi" w:cstheme="majorHAnsi"/>
+        </w:rPr>
+      </w:pPr>
+    </w:p>
+    <w:p>
+      <w:pPr>
+        <w:pStyle w:val="Heading3"/>
+      </w:pPr>
+      <w:bookmarkStart w:id="191" w:name="_Ref20377902"/>
+      <w:bookmarkStart w:id="192" w:name="_Ref20377910"/>
+      <w:bookmarkStart w:id="193" w:name="_Toc20744014"/>
+      <w:bookmarkStart w:id="194" w:name="_Toc30344253"/>
+      <w:bookmarkStart w:id="195" w:name="_Toc30344341"/>
+      <w:r>
+        <w:t>The 4 types of Analysis Results</w:t>
+      </w:r>
       <w:bookmarkEnd w:id="191"/>
-    </w:p>
-    <w:p>
-      <w:pPr>
-        <w:rPr>
-          <w:rFonts w:asciiTheme="majorHAnsi" w:hAnsiTheme="majorHAnsi" w:cstheme="majorHAnsi"/>
-        </w:rPr>
-      </w:pPr>
-      <w:r>
-        <w:rPr>
-          <w:rFonts w:asciiTheme="majorHAnsi" w:hAnsiTheme="majorHAnsi" w:cstheme="majorHAnsi"/>
-        </w:rPr>
-        <w:t xml:space="preserve">For more information on creating fault node definitions, see Section </w:t>
-      </w:r>
-      <w:r>
-        <w:rPr>
-          <w:rFonts w:asciiTheme="majorHAnsi" w:hAnsiTheme="majorHAnsi" w:cstheme="majorHAnsi"/>
-        </w:rPr>
-        <w:fldChar w:fldCharType="begin"/>
-      </w:r>
-      <w:r>
-        <w:rPr>
-          <w:rFonts w:asciiTheme="majorHAnsi" w:hAnsiTheme="majorHAnsi" w:cstheme="majorHAnsi"/>
-        </w:rPr>
-        <w:instrText xml:space="preserve"> REF _Ref20635796 \n \h </w:instrText>
-      </w:r>
-      <w:r>
-        <w:rPr>
-          <w:rFonts w:asciiTheme="majorHAnsi" w:hAnsiTheme="majorHAnsi" w:cstheme="majorHAnsi"/>
-        </w:rPr>
-      </w:r>
-      <w:r>
-        <w:rPr>
-          <w:rFonts w:asciiTheme="majorHAnsi" w:hAnsiTheme="majorHAnsi" w:cstheme="majorHAnsi"/>
-        </w:rPr>
-        <w:fldChar w:fldCharType="separate"/>
-      </w:r>
-      <w:r>
-        <w:rPr>
-          <w:rFonts w:asciiTheme="majorHAnsi" w:hAnsiTheme="majorHAnsi" w:cstheme="majorHAnsi"/>
-        </w:rPr>
-        <w:t>4</w:t>
-      </w:r>
-      <w:r>
-        <w:rPr>
-          <w:rFonts w:asciiTheme="majorHAnsi" w:hAnsiTheme="majorHAnsi" w:cstheme="majorHAnsi"/>
-        </w:rPr>
-        <w:fldChar w:fldCharType="end"/>
-      </w:r>
-      <w:r>
-        <w:rPr>
-          <w:rFonts w:asciiTheme="majorHAnsi" w:hAnsiTheme="majorHAnsi" w:cstheme="majorHAnsi"/>
-        </w:rPr>
-        <w:t xml:space="preserve">. </w:t>
-      </w:r>
-    </w:p>
-    <w:p>
-      <w:pPr>
-        <w:rPr>
-          <w:rFonts w:asciiTheme="majorHAnsi" w:hAnsiTheme="majorHAnsi" w:cstheme="majorHAnsi"/>
-        </w:rPr>
-      </w:pPr>
-    </w:p>
-    <w:p>
-      <w:pPr>
-        <w:pStyle w:val="Heading3"/>
-      </w:pPr>
-      <w:bookmarkStart w:id="192" w:name="_Ref20377902"/>
-      <w:bookmarkStart w:id="193" w:name="_Ref20377910"/>
-      <w:bookmarkStart w:id="194" w:name="_Toc20744014"/>
-      <w:bookmarkStart w:id="195" w:name="_Toc30344253"/>
-      <w:bookmarkStart w:id="196" w:name="_Toc30344341"/>
-      <w:r>
-        <w:t>The 4 types of Analysis Results</w:t>
-      </w:r>
       <w:bookmarkEnd w:id="192"/>
       <w:bookmarkEnd w:id="193"/>
       <w:bookmarkEnd w:id="194"/>
       <w:bookmarkEnd w:id="195"/>
-      <w:bookmarkEnd w:id="196"/>
     </w:p>
     <w:p>
       <w:pPr>
@@ -36303,7 +36348,7 @@
           <w:szCs w:val="24"/>
         </w:rPr>
       </w:pPr>
-      <w:bookmarkStart w:id="197" w:name="_Toc30344386"/>
+      <w:bookmarkStart w:id="196" w:name="_Toc30344386"/>
       <w:r>
         <w:rPr>
           <w:sz w:val="24"/>
@@ -36354,7 +36399,7 @@
         </w:rPr>
         <w:t>: Subcomponent Organization of Sensor System</w:t>
       </w:r>
-      <w:bookmarkEnd w:id="197"/>
+      <w:bookmarkEnd w:id="196"/>
     </w:p>
     <w:p>
       <w:pPr>
@@ -36507,13 +36552,13 @@
       <w:pPr>
         <w:pStyle w:val="Heading4"/>
       </w:pPr>
-      <w:bookmarkStart w:id="198" w:name="_Toc20744015"/>
-      <w:bookmarkStart w:id="199" w:name="_Toc30344254"/>
+      <w:bookmarkStart w:id="197" w:name="_Toc20744015"/>
+      <w:bookmarkStart w:id="198" w:name="_Toc30344254"/>
       <w:r>
         <w:t>Verify All Layers with Max N Faults present</w:t>
       </w:r>
+      <w:bookmarkEnd w:id="197"/>
       <w:bookmarkEnd w:id="198"/>
-      <w:bookmarkEnd w:id="199"/>
     </w:p>
     <w:p>
       <w:pPr>
@@ -36610,7 +36655,14 @@
         <w:rPr>
           <w:rFonts w:asciiTheme="majorHAnsi" w:hAnsiTheme="majorHAnsi" w:cstheme="majorHAnsi"/>
         </w:rPr>
-        <w:t>, Reactor_Pressure_Ctrl.W_Voting, Reactor_Temp_Ctrl.W_Voting, Reactor_Radiation_Ctrl.W_Voting</w:t>
+        <w:t xml:space="preserve">, Reactor_Pressure_Ctrl.W_Voting, </w:t>
+      </w:r>
+      <w:r>
+        <w:rPr>
+          <w:rFonts w:asciiTheme="majorHAnsi" w:hAnsiTheme="majorHAnsi" w:cstheme="majorHAnsi"/>
+        </w:rPr>
+        <w:lastRenderedPageBreak/>
+        <w:t>Reactor_Temp_Ctrl.W_Voting, Reactor_Radiation_Ctrl.W_Voting</w:t>
       </w:r>
       <w:r>
         <w:rPr>
@@ -37032,6 +37084,7 @@
           <w:rFonts w:asciiTheme="majorHAnsi" w:hAnsiTheme="majorHAnsi" w:cstheme="majorHAnsi"/>
           <w:noProof/>
         </w:rPr>
+        <w:lastRenderedPageBreak/>
         <w:drawing>
           <wp:inline distT="0" distB="0" distL="0" distR="0" wp14:anchorId="23E6679C" wp14:editId="49CEBFA5">
             <wp:extent cx="5943600" cy="2905125"/>
@@ -37091,8 +37144,8 @@
           <w:szCs w:val="24"/>
         </w:rPr>
       </w:pPr>
-      <w:bookmarkStart w:id="200" w:name="_Ref18409520"/>
-      <w:bookmarkStart w:id="201" w:name="_Toc30344387"/>
+      <w:bookmarkStart w:id="199" w:name="_Ref18409520"/>
+      <w:bookmarkStart w:id="200" w:name="_Toc30344387"/>
       <w:r>
         <w:rPr>
           <w:sz w:val="24"/>
@@ -37136,7 +37189,7 @@
         </w:rPr>
         <w:fldChar w:fldCharType="end"/>
       </w:r>
-      <w:bookmarkEnd w:id="200"/>
+      <w:bookmarkEnd w:id="199"/>
       <w:r>
         <w:rPr>
           <w:sz w:val="24"/>
@@ -37144,7 +37197,7 @@
         </w:rPr>
         <w:t>: Verification Results for Max 2 Faults on Sensor Example</w:t>
       </w:r>
-      <w:bookmarkEnd w:id="201"/>
+      <w:bookmarkEnd w:id="200"/>
     </w:p>
     <w:p/>
     <w:p>
@@ -37215,8 +37268,8 @@
           <w:szCs w:val="24"/>
         </w:rPr>
       </w:pPr>
-      <w:bookmarkStart w:id="202" w:name="_Ref18409531"/>
-      <w:bookmarkStart w:id="203" w:name="_Toc30344388"/>
+      <w:bookmarkStart w:id="201" w:name="_Ref18409531"/>
+      <w:bookmarkStart w:id="202" w:name="_Toc30344388"/>
       <w:r>
         <w:rPr>
           <w:sz w:val="24"/>
@@ -37260,7 +37313,7 @@
         </w:rPr>
         <w:fldChar w:fldCharType="end"/>
       </w:r>
-      <w:bookmarkEnd w:id="202"/>
+      <w:bookmarkEnd w:id="201"/>
       <w:r>
         <w:rPr>
           <w:sz w:val="24"/>
@@ -37268,7 +37321,7 @@
         </w:rPr>
         <w:t>: Counterexample from Sensor Analysis with 2 Faults Active</w:t>
       </w:r>
-      <w:bookmarkEnd w:id="203"/>
+      <w:bookmarkEnd w:id="202"/>
     </w:p>
     <w:p>
       <w:pPr>
@@ -37320,6 +37373,7 @@
         <w:rPr>
           <w:rFonts w:asciiTheme="majorHAnsi" w:hAnsiTheme="majorHAnsi" w:cstheme="majorHAnsi"/>
         </w:rPr>
+        <w:lastRenderedPageBreak/>
         <w:t>By entering a fault number constraint at this level (Reactor_Radiation_Ctrl.W_Voting) of max 1 fault and running the analysis with no other faults allowed in the other two subsystems, it can be seen that the property is violated</w:t>
       </w:r>
       <w:r>
@@ -37452,13 +37506,13 @@
       <w:pPr>
         <w:pStyle w:val="Heading4"/>
       </w:pPr>
-      <w:bookmarkStart w:id="204" w:name="_Toc20744016"/>
-      <w:bookmarkStart w:id="205" w:name="_Toc30344255"/>
+      <w:bookmarkStart w:id="203" w:name="_Toc20744016"/>
+      <w:bookmarkStart w:id="204" w:name="_Toc30344255"/>
       <w:r>
         <w:t>Verify All Layers with Faults Present: Probabilistic Analysis</w:t>
       </w:r>
+      <w:bookmarkEnd w:id="203"/>
       <w:bookmarkEnd w:id="204"/>
-      <w:bookmarkEnd w:id="205"/>
     </w:p>
     <w:p>
       <w:pPr>
@@ -37891,6 +37945,7 @@
           <w:rFonts w:asciiTheme="majorHAnsi" w:hAnsiTheme="majorHAnsi" w:cstheme="majorHAnsi"/>
           <w:noProof/>
         </w:rPr>
+        <w:lastRenderedPageBreak/>
         <w:drawing>
           <wp:inline distT="0" distB="0" distL="0" distR="0" wp14:anchorId="77CF472D" wp14:editId="4E4CCB6C">
             <wp:extent cx="5934075" cy="1800225"/>
@@ -38121,13 +38176,13 @@
       <w:pPr>
         <w:pStyle w:val="Heading4"/>
       </w:pPr>
-      <w:bookmarkStart w:id="206" w:name="_Toc20744017"/>
-      <w:bookmarkStart w:id="207" w:name="_Toc30344256"/>
+      <w:bookmarkStart w:id="205" w:name="_Toc20744017"/>
+      <w:bookmarkStart w:id="206" w:name="_Toc30344256"/>
       <w:r>
         <w:t>Generate Minimal Cut Sets with Max N Faults</w:t>
       </w:r>
+      <w:bookmarkEnd w:id="205"/>
       <w:bookmarkEnd w:id="206"/>
-      <w:bookmarkEnd w:id="207"/>
     </w:p>
     <w:p>
       <w:pPr>
@@ -38403,6 +38458,7 @@
           <w:rFonts w:asciiTheme="majorHAnsi" w:hAnsiTheme="majorHAnsi" w:cstheme="majorHAnsi"/>
           <w:u w:val="single"/>
         </w:rPr>
+        <w:lastRenderedPageBreak/>
         <w:t>Cardinality 1 produces 3 MinCutSets</w:t>
       </w:r>
       <w:r>
@@ -38980,15 +39036,15 @@
       <w:pPr>
         <w:pStyle w:val="Heading4"/>
       </w:pPr>
-      <w:bookmarkStart w:id="208" w:name="_Ref18578593"/>
-      <w:bookmarkStart w:id="209" w:name="_Toc20744018"/>
-      <w:bookmarkStart w:id="210" w:name="_Toc30344257"/>
+      <w:bookmarkStart w:id="207" w:name="_Ref18578593"/>
+      <w:bookmarkStart w:id="208" w:name="_Toc20744018"/>
+      <w:bookmarkStart w:id="209" w:name="_Toc30344257"/>
       <w:r>
         <w:t>Generate Minimal Cut Sets with Probability Threshold</w:t>
       </w:r>
+      <w:bookmarkEnd w:id="207"/>
       <w:bookmarkEnd w:id="208"/>
       <w:bookmarkEnd w:id="209"/>
-      <w:bookmarkEnd w:id="210"/>
     </w:p>
     <w:p>
       <w:pPr>
@@ -39018,6 +39074,7 @@
         <w:rPr>
           <w:rFonts w:asciiTheme="majorHAnsi" w:hAnsiTheme="majorHAnsi" w:cstheme="majorHAnsi"/>
         </w:rPr>
+        <w:lastRenderedPageBreak/>
         <w:t>Place</w:t>
       </w:r>
       <w:r>
@@ -39314,18 +39371,18 @@
       <w:pPr>
         <w:pStyle w:val="Heading2"/>
       </w:pPr>
-      <w:bookmarkStart w:id="211" w:name="_Toc20744019"/>
-      <w:bookmarkStart w:id="212" w:name="_Toc30344258"/>
-      <w:bookmarkStart w:id="213" w:name="_Toc30344342"/>
+      <w:bookmarkStart w:id="210" w:name="_Toc20744019"/>
+      <w:bookmarkStart w:id="211" w:name="_Toc30344258"/>
+      <w:bookmarkStart w:id="212" w:name="_Toc30344342"/>
       <w:r>
         <w:t>Byzantine Example</w:t>
       </w:r>
       <w:r>
         <w:t>s</w:t>
       </w:r>
+      <w:bookmarkEnd w:id="210"/>
       <w:bookmarkEnd w:id="211"/>
       <w:bookmarkEnd w:id="212"/>
-      <w:bookmarkEnd w:id="213"/>
     </w:p>
     <w:p>
       <w:pPr>
@@ -39453,15 +39510,15 @@
       <w:pPr>
         <w:pStyle w:val="Heading3"/>
       </w:pPr>
-      <w:bookmarkStart w:id="214" w:name="_Toc20744020"/>
-      <w:bookmarkStart w:id="215" w:name="_Toc30344259"/>
-      <w:bookmarkStart w:id="216" w:name="_Toc30344343"/>
+      <w:bookmarkStart w:id="213" w:name="_Toc20744020"/>
+      <w:bookmarkStart w:id="214" w:name="_Toc30344259"/>
+      <w:bookmarkStart w:id="215" w:name="_Toc30344343"/>
       <w:r>
         <w:t>Asymmetric Fault Implementation</w:t>
       </w:r>
+      <w:bookmarkEnd w:id="213"/>
       <w:bookmarkEnd w:id="214"/>
       <w:bookmarkEnd w:id="215"/>
-      <w:bookmarkEnd w:id="216"/>
     </w:p>
     <w:p>
       <w:pPr>
@@ -39596,6 +39653,7 @@
         <w:rPr>
           <w:noProof/>
         </w:rPr>
+        <w:lastRenderedPageBreak/>
         <w:drawing>
           <wp:inline distT="0" distB="0" distL="0" distR="0" wp14:anchorId="518266CA" wp14:editId="12AE2356">
             <wp:extent cx="4584700" cy="5346700"/>
@@ -39656,8 +39714,8 @@
           <w:szCs w:val="24"/>
         </w:rPr>
       </w:pPr>
-      <w:bookmarkStart w:id="217" w:name="_Ref18478764"/>
-      <w:bookmarkStart w:id="218" w:name="_Toc30344389"/>
+      <w:bookmarkStart w:id="216" w:name="_Ref18478764"/>
+      <w:bookmarkStart w:id="217" w:name="_Toc30344389"/>
       <w:r>
         <w:rPr>
           <w:sz w:val="24"/>
@@ -39701,7 +39759,7 @@
         </w:rPr>
         <w:fldChar w:fldCharType="end"/>
       </w:r>
-      <w:bookmarkEnd w:id="217"/>
+      <w:bookmarkEnd w:id="216"/>
       <w:r>
         <w:rPr>
           <w:sz w:val="24"/>
@@ -39709,7 +39767,7 @@
         </w:rPr>
         <w:t>: Asymmetric Fault Implementation Strategy</w:t>
       </w:r>
-      <w:bookmarkEnd w:id="218"/>
+      <w:bookmarkEnd w:id="217"/>
     </w:p>
     <w:p>
       <w:pPr>
@@ -40467,6 +40525,7 @@
           <w:bCs/>
           <w:color w:val="auto"/>
         </w:rPr>
+        <w:lastRenderedPageBreak/>
         <w:t>This fault definition is injected into the communication nodes and which connected components see a failure value is completely nondeterministic. Any number of the communication node faults (0…all) may be active upon activation of the main asymmetric fault.</w:t>
       </w:r>
     </w:p>
@@ -40483,15 +40542,15 @@
       <w:pPr>
         <w:pStyle w:val="Heading3"/>
       </w:pPr>
-      <w:bookmarkStart w:id="219" w:name="_Toc20744021"/>
-      <w:bookmarkStart w:id="220" w:name="_Toc30344260"/>
-      <w:bookmarkStart w:id="221" w:name="_Toc30344344"/>
+      <w:bookmarkStart w:id="218" w:name="_Toc20744021"/>
+      <w:bookmarkStart w:id="219" w:name="_Toc30344260"/>
+      <w:bookmarkStart w:id="220" w:name="_Toc30344344"/>
       <w:r>
         <w:t>Mitigation Strategy</w:t>
       </w:r>
+      <w:bookmarkEnd w:id="218"/>
       <w:bookmarkEnd w:id="219"/>
       <w:bookmarkEnd w:id="220"/>
-      <w:bookmarkEnd w:id="221"/>
     </w:p>
     <w:p>
       <w:pPr>
@@ -40767,65 +40826,65 @@
       <w:pPr>
         <w:pStyle w:val="Heading3"/>
       </w:pPr>
-      <w:bookmarkStart w:id="222" w:name="_Toc20744022"/>
-      <w:bookmarkStart w:id="223" w:name="_Toc30344261"/>
-      <w:bookmarkStart w:id="224" w:name="_Toc30344345"/>
+      <w:bookmarkStart w:id="221" w:name="_Toc20744022"/>
+      <w:bookmarkStart w:id="222" w:name="_Toc30344261"/>
+      <w:bookmarkStart w:id="223" w:name="_Toc30344345"/>
       <w:r>
         <w:t>Color Exchange Example</w:t>
       </w:r>
+      <w:bookmarkEnd w:id="221"/>
       <w:bookmarkEnd w:id="222"/>
       <w:bookmarkEnd w:id="223"/>
+    </w:p>
+    <w:p>
+      <w:pPr>
+        <w:rPr>
+          <w:rFonts w:asciiTheme="majorHAnsi" w:hAnsiTheme="majorHAnsi" w:cstheme="majorHAnsi"/>
+          <w:color w:val="auto"/>
+        </w:rPr>
+      </w:pPr>
+      <w:r>
+        <w:rPr>
+          <w:rFonts w:asciiTheme="majorHAnsi" w:hAnsiTheme="majorHAnsi" w:cstheme="majorHAnsi"/>
+          <w:color w:val="auto"/>
+        </w:rPr>
+        <w:t>We created a Color Exchange example to view both the asymmetric implementation and the mitigation strategy from a simpler point of view before extending it to a larger model.</w:t>
+      </w:r>
+    </w:p>
+    <w:p>
+      <w:pPr>
+        <w:rPr>
+          <w:rFonts w:asciiTheme="majorHAnsi" w:hAnsiTheme="majorHAnsi" w:cstheme="majorHAnsi"/>
+          <w:color w:val="auto"/>
+        </w:rPr>
+      </w:pPr>
+      <w:r>
+        <w:rPr>
+          <w:rFonts w:asciiTheme="majorHAnsi" w:hAnsiTheme="majorHAnsi" w:cstheme="majorHAnsi"/>
+          <w:color w:val="auto"/>
+        </w:rPr>
+        <w:t xml:space="preserve">First we will describe the smaller example and then the PID example and mitigation will hopefully be clearer. </w:t>
+      </w:r>
+    </w:p>
+    <w:p>
+      <w:pPr>
+        <w:rPr>
+          <w:rFonts w:asciiTheme="majorHAnsi" w:hAnsiTheme="majorHAnsi" w:cstheme="majorHAnsi"/>
+          <w:color w:val="auto"/>
+        </w:rPr>
+      </w:pPr>
+    </w:p>
+    <w:p>
+      <w:pPr>
+        <w:pStyle w:val="Heading4"/>
+      </w:pPr>
+      <w:bookmarkStart w:id="224" w:name="_Toc20744023"/>
+      <w:bookmarkStart w:id="225" w:name="_Toc30344262"/>
+      <w:r>
+        <w:t>Color Exchange Architecture in AADL</w:t>
+      </w:r>
       <w:bookmarkEnd w:id="224"/>
-    </w:p>
-    <w:p>
-      <w:pPr>
-        <w:rPr>
-          <w:rFonts w:asciiTheme="majorHAnsi" w:hAnsiTheme="majorHAnsi" w:cstheme="majorHAnsi"/>
-          <w:color w:val="auto"/>
-        </w:rPr>
-      </w:pPr>
-      <w:r>
-        <w:rPr>
-          <w:rFonts w:asciiTheme="majorHAnsi" w:hAnsiTheme="majorHAnsi" w:cstheme="majorHAnsi"/>
-          <w:color w:val="auto"/>
-        </w:rPr>
-        <w:t>We created a Color Exchange example to view both the asymmetric implementation and the mitigation strategy from a simpler point of view before extending it to a larger model.</w:t>
-      </w:r>
-    </w:p>
-    <w:p>
-      <w:pPr>
-        <w:rPr>
-          <w:rFonts w:asciiTheme="majorHAnsi" w:hAnsiTheme="majorHAnsi" w:cstheme="majorHAnsi"/>
-          <w:color w:val="auto"/>
-        </w:rPr>
-      </w:pPr>
-      <w:r>
-        <w:rPr>
-          <w:rFonts w:asciiTheme="majorHAnsi" w:hAnsiTheme="majorHAnsi" w:cstheme="majorHAnsi"/>
-          <w:color w:val="auto"/>
-        </w:rPr>
-        <w:t xml:space="preserve">First we will describe the smaller example and then the PID example and mitigation will hopefully be clearer. </w:t>
-      </w:r>
-    </w:p>
-    <w:p>
-      <w:pPr>
-        <w:rPr>
-          <w:rFonts w:asciiTheme="majorHAnsi" w:hAnsiTheme="majorHAnsi" w:cstheme="majorHAnsi"/>
-          <w:color w:val="auto"/>
-        </w:rPr>
-      </w:pPr>
-    </w:p>
-    <w:p>
-      <w:pPr>
-        <w:pStyle w:val="Heading4"/>
-      </w:pPr>
-      <w:bookmarkStart w:id="225" w:name="_Toc20744023"/>
-      <w:bookmarkStart w:id="226" w:name="_Toc30344262"/>
-      <w:r>
-        <w:t>Color Exchange Architecture in AADL</w:t>
-      </w:r>
       <w:bookmarkEnd w:id="225"/>
-      <w:bookmarkEnd w:id="226"/>
     </w:p>
     <w:p>
       <w:pPr>
@@ -40986,6 +41045,7 @@
         <w:rPr>
           <w:noProof/>
         </w:rPr>
+        <w:lastRenderedPageBreak/>
         <w:drawing>
           <wp:inline distT="0" distB="0" distL="0" distR="0" wp14:anchorId="3D8E4673" wp14:editId="16318A10">
             <wp:extent cx="3492500" cy="1955800"/>
@@ -41045,8 +41105,8 @@
           <w:szCs w:val="24"/>
         </w:rPr>
       </w:pPr>
-      <w:bookmarkStart w:id="227" w:name="_Ref18480721"/>
-      <w:bookmarkStart w:id="228" w:name="_Toc30344390"/>
+      <w:bookmarkStart w:id="226" w:name="_Ref18480721"/>
+      <w:bookmarkStart w:id="227" w:name="_Toc30344390"/>
       <w:r>
         <w:rPr>
           <w:sz w:val="24"/>
@@ -41090,7 +41150,7 @@
         </w:rPr>
         <w:fldChar w:fldCharType="end"/>
       </w:r>
-      <w:bookmarkEnd w:id="227"/>
+      <w:bookmarkEnd w:id="226"/>
       <w:r>
         <w:rPr>
           <w:sz w:val="24"/>
@@ -41098,55 +41158,55 @@
         </w:rPr>
         <w:t>: Color Exchange Architecture  for Asymmetric Modeling and Mitigation</w:t>
       </w:r>
+      <w:bookmarkEnd w:id="227"/>
+    </w:p>
+    <w:p>
+      <w:r>
+        <w:rPr>
+          <w:rFonts w:asciiTheme="majorHAnsi" w:hAnsiTheme="majorHAnsi" w:cstheme="majorHAnsi"/>
+        </w:rPr>
+        <w:t xml:space="preserve">This model does not include any mitigation and can be explored by </w:t>
+      </w:r>
+      <w:r>
+        <w:rPr>
+          <w:rFonts w:asciiTheme="majorHAnsi" w:hAnsiTheme="majorHAnsi" w:cstheme="majorHAnsi"/>
+        </w:rPr>
+        <w:t>ac</w:t>
+      </w:r>
+      <w:r>
+        <w:rPr>
+          <w:rFonts w:asciiTheme="majorHAnsi" w:hAnsiTheme="majorHAnsi" w:cstheme="majorHAnsi"/>
+        </w:rPr>
+        <w:t>cessing the GitHub example repository [3</w:t>
+      </w:r>
+      <w:r>
+        <w:rPr>
+          <w:rFonts w:asciiTheme="majorHAnsi" w:hAnsiTheme="majorHAnsi" w:cstheme="majorHAnsi"/>
+        </w:rPr>
+        <w:t>].</w:t>
+      </w:r>
+      <w:r>
+        <w:t xml:space="preserve"> </w:t>
+      </w:r>
+    </w:p>
+    <w:p>
+      <w:pPr>
+        <w:rPr>
+          <w:rFonts w:asciiTheme="majorHAnsi" w:hAnsiTheme="majorHAnsi" w:cstheme="majorHAnsi"/>
+        </w:rPr>
+      </w:pPr>
+    </w:p>
+    <w:p>
+      <w:pPr>
+        <w:pStyle w:val="Heading4"/>
+      </w:pPr>
+      <w:bookmarkStart w:id="228" w:name="_Toc20744024"/>
+      <w:bookmarkStart w:id="229" w:name="_Toc30344263"/>
+      <w:r>
+        <w:t>Color Exchange Mitigation Strategy</w:t>
+      </w:r>
       <w:bookmarkEnd w:id="228"/>
-    </w:p>
-    <w:p>
-      <w:r>
-        <w:rPr>
-          <w:rFonts w:asciiTheme="majorHAnsi" w:hAnsiTheme="majorHAnsi" w:cstheme="majorHAnsi"/>
-        </w:rPr>
-        <w:t xml:space="preserve">This model does not include any mitigation and can be explored by </w:t>
-      </w:r>
-      <w:r>
-        <w:rPr>
-          <w:rFonts w:asciiTheme="majorHAnsi" w:hAnsiTheme="majorHAnsi" w:cstheme="majorHAnsi"/>
-        </w:rPr>
-        <w:t>ac</w:t>
-      </w:r>
-      <w:r>
-        <w:rPr>
-          <w:rFonts w:asciiTheme="majorHAnsi" w:hAnsiTheme="majorHAnsi" w:cstheme="majorHAnsi"/>
-        </w:rPr>
-        <w:t>cessing the GitHub example repository [3</w:t>
-      </w:r>
-      <w:r>
-        <w:rPr>
-          <w:rFonts w:asciiTheme="majorHAnsi" w:hAnsiTheme="majorHAnsi" w:cstheme="majorHAnsi"/>
-        </w:rPr>
-        <w:t>].</w:t>
-      </w:r>
-      <w:r>
-        <w:t xml:space="preserve"> </w:t>
-      </w:r>
-    </w:p>
-    <w:p>
-      <w:pPr>
-        <w:rPr>
-          <w:rFonts w:asciiTheme="majorHAnsi" w:hAnsiTheme="majorHAnsi" w:cstheme="majorHAnsi"/>
-        </w:rPr>
-      </w:pPr>
-    </w:p>
-    <w:p>
-      <w:pPr>
-        <w:pStyle w:val="Heading4"/>
-      </w:pPr>
-      <w:bookmarkStart w:id="229" w:name="_Toc20744024"/>
-      <w:bookmarkStart w:id="230" w:name="_Toc30344263"/>
-      <w:r>
-        <w:t>Color Exchange Mitigation Strategy</w:t>
-      </w:r>
       <w:bookmarkEnd w:id="229"/>
-      <w:bookmarkEnd w:id="230"/>
     </w:p>
     <w:p>
       <w:pPr>
@@ -41326,7 +41386,14 @@
         <w:rPr>
           <w:rFonts w:asciiTheme="majorHAnsi" w:hAnsiTheme="majorHAnsi" w:cstheme="majorHAnsi"/>
         </w:rPr>
-        <w:t xml:space="preserve">The receiving nodes have additional ports between them in order to share what they received in the first step. These are all one to many connections from the outputs, thus can have an asymmetric fault present. There are a total of 4 possible asymmetric faults and our mitigation strategy can show resilience up to 1 active asymmetric fault. </w:t>
+        <w:t xml:space="preserve">The receiving nodes have additional ports between them in order to share what they received in the first step. These are all one to many connections from the outputs, thus can have an </w:t>
+      </w:r>
+      <w:r>
+        <w:rPr>
+          <w:rFonts w:asciiTheme="majorHAnsi" w:hAnsiTheme="majorHAnsi" w:cstheme="majorHAnsi"/>
+        </w:rPr>
+        <w:lastRenderedPageBreak/>
+        <w:t xml:space="preserve">asymmetric fault present. There are a total of 4 possible asymmetric faults and our mitigation strategy can show resilience up to 1 active asymmetric fault. </w:t>
       </w:r>
     </w:p>
     <w:p>
@@ -41615,6 +41682,7 @@
           <w:noProof/>
           <w:color w:val="auto"/>
         </w:rPr>
+        <w:lastRenderedPageBreak/>
         <w:drawing>
           <wp:inline distT="0" distB="0" distL="0" distR="0" wp14:anchorId="572E1E0D" wp14:editId="0B4A0411">
             <wp:extent cx="4648200" cy="3429000"/>
@@ -41700,13 +41768,13 @@
       <w:pPr>
         <w:pStyle w:val="Heading4"/>
       </w:pPr>
-      <w:bookmarkStart w:id="231" w:name="_Toc20744025"/>
-      <w:bookmarkStart w:id="232" w:name="_Toc30344264"/>
+      <w:bookmarkStart w:id="230" w:name="_Toc20744025"/>
+      <w:bookmarkStart w:id="231" w:name="_Toc30344264"/>
       <w:r>
         <w:t>Color Exchange Fault Model and Analysis</w:t>
       </w:r>
+      <w:bookmarkEnd w:id="230"/>
       <w:bookmarkEnd w:id="231"/>
-      <w:bookmarkEnd w:id="232"/>
     </w:p>
     <w:p>
       <w:pPr>
@@ -41989,6 +42057,7 @@
           <w:sz w:val="24"/>
           <w:szCs w:val="24"/>
         </w:rPr>
+        <w:lastRenderedPageBreak/>
         <w:t xml:space="preserve">Fault model with one active fault: The first guarantee (when no fault is present, all 4 nodes agree) fails. This is expected when faults are present. The second guarantee (all non-failed nodes agree) is verified with one active fault. </w:t>
       </w:r>
     </w:p>
@@ -42119,17 +42188,17 @@
       <w:pPr>
         <w:pStyle w:val="Heading3"/>
       </w:pPr>
-      <w:bookmarkStart w:id="233" w:name="_Ref18498736"/>
-      <w:bookmarkStart w:id="234" w:name="_Toc20744026"/>
-      <w:bookmarkStart w:id="235" w:name="_Toc30344265"/>
-      <w:bookmarkStart w:id="236" w:name="_Toc30344346"/>
+      <w:bookmarkStart w:id="232" w:name="_Ref18498736"/>
+      <w:bookmarkStart w:id="233" w:name="_Toc20744026"/>
+      <w:bookmarkStart w:id="234" w:name="_Toc30344265"/>
+      <w:bookmarkStart w:id="235" w:name="_Toc30344346"/>
       <w:r>
         <w:t>Process ID Example</w:t>
       </w:r>
+      <w:bookmarkEnd w:id="232"/>
       <w:bookmarkEnd w:id="233"/>
       <w:bookmarkEnd w:id="234"/>
       <w:bookmarkEnd w:id="235"/>
-      <w:bookmarkEnd w:id="236"/>
     </w:p>
     <w:p>
       <w:pPr>
@@ -42214,16 +42283,16 @@
       <w:pPr>
         <w:pStyle w:val="Heading4"/>
       </w:pPr>
-      <w:bookmarkStart w:id="237" w:name="_Toc20744027"/>
-      <w:bookmarkStart w:id="238" w:name="_Toc30344266"/>
+      <w:bookmarkStart w:id="236" w:name="_Toc20744027"/>
+      <w:bookmarkStart w:id="237" w:name="_Toc30344266"/>
       <w:r>
         <w:t xml:space="preserve">PID Example </w:t>
       </w:r>
       <w:r>
         <w:t>AADL Architecture</w:t>
       </w:r>
+      <w:bookmarkEnd w:id="236"/>
       <w:bookmarkEnd w:id="237"/>
-      <w:bookmarkEnd w:id="238"/>
     </w:p>
     <w:p>
       <w:pPr>
@@ -42401,8 +42470,8 @@
           <w:szCs w:val="24"/>
         </w:rPr>
       </w:pPr>
-      <w:bookmarkStart w:id="239" w:name="_Ref18484868"/>
-      <w:bookmarkStart w:id="240" w:name="_Toc30344391"/>
+      <w:bookmarkStart w:id="238" w:name="_Ref18484868"/>
+      <w:bookmarkStart w:id="239" w:name="_Toc30344391"/>
       <w:r>
         <w:rPr>
           <w:sz w:val="24"/>
@@ -42446,7 +42515,7 @@
         </w:rPr>
         <w:fldChar w:fldCharType="end"/>
       </w:r>
-      <w:bookmarkEnd w:id="239"/>
+      <w:bookmarkEnd w:id="238"/>
       <w:r>
         <w:rPr>
           <w:sz w:val="24"/>
@@ -42454,7 +42523,7 @@
         </w:rPr>
         <w:t>: PID Example Architecture</w:t>
       </w:r>
-      <w:bookmarkEnd w:id="240"/>
+      <w:bookmarkEnd w:id="239"/>
     </w:p>
     <w:p/>
     <w:p>
@@ -42541,6 +42610,7 @@
         <w:rPr>
           <w:rFonts w:asciiTheme="majorHAnsi" w:hAnsiTheme="majorHAnsi" w:cstheme="majorHAnsi"/>
         </w:rPr>
+        <w:lastRenderedPageBreak/>
         <w:t xml:space="preserve">Likewise, the inputs of a node (Nodei_In) carry this same message. </w:t>
       </w:r>
     </w:p>
@@ -42643,8 +42713,8 @@
       <w:pPr>
         <w:pStyle w:val="Heading4"/>
       </w:pPr>
-      <w:bookmarkStart w:id="241" w:name="_Toc20744028"/>
-      <w:bookmarkStart w:id="242" w:name="_Toc30344267"/>
+      <w:bookmarkStart w:id="240" w:name="_Toc20744028"/>
+      <w:bookmarkStart w:id="241" w:name="_Toc30344267"/>
       <w:r>
         <w:t xml:space="preserve">PID Example </w:t>
       </w:r>
@@ -42654,8 +42724,8 @@
       <w:r>
         <w:t xml:space="preserve"> with Mitigation Strategy</w:t>
       </w:r>
+      <w:bookmarkEnd w:id="240"/>
       <w:bookmarkEnd w:id="241"/>
-      <w:bookmarkEnd w:id="242"/>
     </w:p>
     <w:p>
       <w:pPr>
@@ -42922,6 +42992,7 @@
           <w:rFonts w:asciiTheme="majorHAnsi" w:hAnsiTheme="majorHAnsi" w:cstheme="majorHAnsi"/>
           <w:noProof/>
         </w:rPr>
+        <w:lastRenderedPageBreak/>
         <w:drawing>
           <wp:inline distT="0" distB="0" distL="0" distR="0" wp14:anchorId="4DABFF4E" wp14:editId="03D11C53">
             <wp:extent cx="5019675" cy="2552700"/>
@@ -43094,18 +43165,18 @@
       <w:pPr>
         <w:pStyle w:val="Heading4"/>
       </w:pPr>
-      <w:bookmarkStart w:id="243" w:name="_Ref19891237"/>
-      <w:bookmarkStart w:id="244" w:name="_Toc20744029"/>
-      <w:bookmarkStart w:id="245" w:name="_Toc30344268"/>
+      <w:bookmarkStart w:id="242" w:name="_Ref19891237"/>
+      <w:bookmarkStart w:id="243" w:name="_Toc20744029"/>
+      <w:bookmarkStart w:id="244" w:name="_Toc30344268"/>
       <w:r>
         <w:t>PID Example Fault</w:t>
       </w:r>
       <w:r>
         <w:t xml:space="preserve"> Model</w:t>
       </w:r>
+      <w:bookmarkEnd w:id="242"/>
       <w:bookmarkEnd w:id="243"/>
       <w:bookmarkEnd w:id="244"/>
-      <w:bookmarkEnd w:id="245"/>
     </w:p>
     <w:p>
       <w:pPr>
@@ -43227,7 +43298,7 @@
           <w:szCs w:val="24"/>
         </w:rPr>
       </w:pPr>
-      <w:bookmarkStart w:id="246" w:name="_Toc30344392"/>
+      <w:bookmarkStart w:id="245" w:name="_Toc30344392"/>
       <w:r>
         <w:rPr>
           <w:sz w:val="24"/>
@@ -43278,7 +43349,7 @@
         </w:rPr>
         <w:t>: Outputs for Node in PID Example</w:t>
       </w:r>
-      <w:bookmarkEnd w:id="246"/>
+      <w:bookmarkEnd w:id="245"/>
     </w:p>
     <w:p>
       <w:pPr>
@@ -43311,6 +43382,7 @@
           <w:rFonts w:asciiTheme="majorHAnsi" w:hAnsiTheme="majorHAnsi" w:cstheme="majorHAnsi"/>
           <w:noProof/>
         </w:rPr>
+        <w:lastRenderedPageBreak/>
         <w:drawing>
           <wp:inline distT="0" distB="0" distL="0" distR="0" wp14:anchorId="506BC1A6" wp14:editId="70F4DDA4">
             <wp:extent cx="4743450" cy="2295525"/>
@@ -43491,16 +43563,16 @@
       <w:pPr>
         <w:pStyle w:val="Heading4"/>
       </w:pPr>
-      <w:bookmarkStart w:id="247" w:name="_Toc20744030"/>
-      <w:bookmarkStart w:id="248" w:name="_Toc30344269"/>
+      <w:bookmarkStart w:id="246" w:name="_Toc20744030"/>
+      <w:bookmarkStart w:id="247" w:name="_Toc30344269"/>
       <w:r>
         <w:t>PID Example</w:t>
       </w:r>
       <w:r>
         <w:t xml:space="preserve"> Analysis Results</w:t>
       </w:r>
+      <w:bookmarkEnd w:id="246"/>
       <w:bookmarkEnd w:id="247"/>
-      <w:bookmarkEnd w:id="248"/>
     </w:p>
     <w:p>
       <w:pPr>
@@ -43511,7 +43583,7 @@
           <w:szCs w:val="24"/>
         </w:rPr>
       </w:pPr>
-      <w:bookmarkStart w:id="249" w:name="_Ref509396693"/>
+      <w:bookmarkStart w:id="248" w:name="_Ref509396693"/>
       <w:r>
         <w:rPr>
           <w:rFonts w:asciiTheme="majorHAnsi" w:hAnsiTheme="majorHAnsi" w:cstheme="majorHAnsi"/>
@@ -43648,6 +43720,7 @@
           <w:sz w:val="24"/>
           <w:szCs w:val="24"/>
         </w:rPr>
+        <w:lastRenderedPageBreak/>
         <w:t>Fault model with one active fault: The first</w:t>
       </w:r>
       <w:r>
@@ -43850,56 +43923,56 @@
       <w:pPr>
         <w:pStyle w:val="Heading1"/>
       </w:pPr>
-      <w:bookmarkStart w:id="250" w:name="_Toc20744031"/>
-      <w:bookmarkStart w:id="251" w:name="_Toc30344270"/>
-      <w:bookmarkStart w:id="252" w:name="_Toc30344347"/>
+      <w:bookmarkStart w:id="249" w:name="_Toc20744031"/>
+      <w:bookmarkStart w:id="250" w:name="_Toc30344270"/>
+      <w:bookmarkStart w:id="251" w:name="_Toc30344347"/>
       <w:r>
         <w:t>The Tool Suite (Safety Annex, AGREE, AADL)</w:t>
       </w:r>
+      <w:bookmarkEnd w:id="248"/>
       <w:bookmarkEnd w:id="249"/>
       <w:bookmarkEnd w:id="250"/>
       <w:bookmarkEnd w:id="251"/>
+    </w:p>
+    <w:p>
+      <w:pPr>
+        <w:rPr>
+          <w:rFonts w:asciiTheme="majorHAnsi" w:eastAsia="Calibri" w:hAnsiTheme="majorHAnsi" w:cs="Calibri"/>
+        </w:rPr>
+      </w:pPr>
+      <w:r>
+        <w:rPr>
+          <w:rFonts w:asciiTheme="majorHAnsi" w:eastAsia="Calibri" w:hAnsiTheme="majorHAnsi" w:cs="Calibri"/>
+        </w:rPr>
+        <w:t xml:space="preserve">In this </w:t>
+      </w:r>
+      <w:r>
+        <w:rPr>
+          <w:rFonts w:asciiTheme="majorHAnsi" w:eastAsia="Calibri" w:hAnsiTheme="majorHAnsi" w:cs="Calibri"/>
+        </w:rPr>
+        <w:t>section</w:t>
+      </w:r>
+      <w:r>
+        <w:rPr>
+          <w:rFonts w:asciiTheme="majorHAnsi" w:eastAsia="Calibri" w:hAnsiTheme="majorHAnsi" w:cs="Calibri"/>
+        </w:rPr>
+        <w:t xml:space="preserve"> we present an overview of the Safety Annex/AGREE/OSATE tool suite, followed by installation instructions for the tool suite, and a description of the main features of the tool suite.</w:t>
+      </w:r>
+    </w:p>
+    <w:p/>
+    <w:p>
+      <w:pPr>
+        <w:pStyle w:val="Heading2"/>
+      </w:pPr>
+      <w:bookmarkStart w:id="252" w:name="_Toc20744032"/>
+      <w:bookmarkStart w:id="253" w:name="_Toc30344271"/>
+      <w:bookmarkStart w:id="254" w:name="_Toc30344348"/>
+      <w:r>
+        <w:t>Tool Suite Overview</w:t>
+      </w:r>
       <w:bookmarkEnd w:id="252"/>
-    </w:p>
-    <w:p>
-      <w:pPr>
-        <w:rPr>
-          <w:rFonts w:asciiTheme="majorHAnsi" w:eastAsia="Calibri" w:hAnsiTheme="majorHAnsi" w:cs="Calibri"/>
-        </w:rPr>
-      </w:pPr>
-      <w:r>
-        <w:rPr>
-          <w:rFonts w:asciiTheme="majorHAnsi" w:eastAsia="Calibri" w:hAnsiTheme="majorHAnsi" w:cs="Calibri"/>
-        </w:rPr>
-        <w:t xml:space="preserve">In this </w:t>
-      </w:r>
-      <w:r>
-        <w:rPr>
-          <w:rFonts w:asciiTheme="majorHAnsi" w:eastAsia="Calibri" w:hAnsiTheme="majorHAnsi" w:cs="Calibri"/>
-        </w:rPr>
-        <w:t>section</w:t>
-      </w:r>
-      <w:r>
-        <w:rPr>
-          <w:rFonts w:asciiTheme="majorHAnsi" w:eastAsia="Calibri" w:hAnsiTheme="majorHAnsi" w:cs="Calibri"/>
-        </w:rPr>
-        <w:t xml:space="preserve"> we present an overview of the Safety Annex/AGREE/OSATE tool suite, followed by installation instructions for the tool suite, and a description of the main features of the tool suite.</w:t>
-      </w:r>
-    </w:p>
-    <w:p/>
-    <w:p>
-      <w:pPr>
-        <w:pStyle w:val="Heading2"/>
-      </w:pPr>
-      <w:bookmarkStart w:id="253" w:name="_Toc20744032"/>
-      <w:bookmarkStart w:id="254" w:name="_Toc30344271"/>
-      <w:bookmarkStart w:id="255" w:name="_Toc30344348"/>
-      <w:r>
-        <w:t>Tool Suite Overview</w:t>
-      </w:r>
       <w:bookmarkEnd w:id="253"/>
       <w:bookmarkEnd w:id="254"/>
-      <w:bookmarkEnd w:id="255"/>
     </w:p>
     <w:p>
       <w:pPr>
@@ -44100,6 +44173,7 @@
           <w:rFonts w:ascii="Calibri" w:eastAsia="Calibri" w:hAnsi="Calibri" w:cs="Calibri"/>
           <w:noProof/>
         </w:rPr>
+        <w:lastRenderedPageBreak/>
         <w:drawing>
           <wp:inline distT="0" distB="0" distL="0" distR="0" wp14:anchorId="1E49440B" wp14:editId="7BC41676">
             <wp:extent cx="3975100" cy="4849418"/>
@@ -44147,11 +44221,11 @@
           <w:szCs w:val="24"/>
         </w:rPr>
       </w:pPr>
-      <w:bookmarkStart w:id="256" w:name="_Ref13579889"/>
-      <w:bookmarkStart w:id="257" w:name="_Toc509298869"/>
-      <w:bookmarkStart w:id="258" w:name="_Toc509313369"/>
-      <w:bookmarkStart w:id="259" w:name="_Toc509494725"/>
-      <w:bookmarkStart w:id="260" w:name="_Toc30344393"/>
+      <w:bookmarkStart w:id="255" w:name="_Ref13579889"/>
+      <w:bookmarkStart w:id="256" w:name="_Toc509298869"/>
+      <w:bookmarkStart w:id="257" w:name="_Toc509313369"/>
+      <w:bookmarkStart w:id="258" w:name="_Toc509494725"/>
+      <w:bookmarkStart w:id="259" w:name="_Toc30344393"/>
       <w:r>
         <w:rPr>
           <w:sz w:val="24"/>
@@ -44195,7 +44269,7 @@
         </w:rPr>
         <w:fldChar w:fldCharType="end"/>
       </w:r>
-      <w:bookmarkEnd w:id="256"/>
+      <w:bookmarkEnd w:id="255"/>
       <w:r>
         <w:rPr>
           <w:sz w:val="24"/>
@@ -44203,89 +44277,89 @@
         </w:rPr>
         <w:t>: Overview of Safety Annex/AGREE/OSATE Tool Suite</w:t>
       </w:r>
+      <w:bookmarkEnd w:id="256"/>
       <w:bookmarkEnd w:id="257"/>
       <w:bookmarkEnd w:id="258"/>
       <w:bookmarkEnd w:id="259"/>
+    </w:p>
+    <w:p>
+      <w:pPr>
+        <w:rPr>
+          <w:rFonts w:ascii="Calibri" w:eastAsia="Calibri" w:hAnsi="Calibri" w:cs="Calibri"/>
+        </w:rPr>
+      </w:pPr>
+    </w:p>
+    <w:p>
+      <w:pPr>
+        <w:pStyle w:val="Heading2"/>
+      </w:pPr>
+      <w:bookmarkStart w:id="260" w:name="_Toc20744033"/>
+      <w:bookmarkStart w:id="261" w:name="_Toc30344272"/>
+      <w:bookmarkStart w:id="262" w:name="_Toc30344349"/>
+      <w:r>
+        <w:t>Installation</w:t>
+      </w:r>
       <w:bookmarkEnd w:id="260"/>
-    </w:p>
-    <w:p>
-      <w:pPr>
-        <w:rPr>
-          <w:rFonts w:ascii="Calibri" w:eastAsia="Calibri" w:hAnsi="Calibri" w:cs="Calibri"/>
-        </w:rPr>
-      </w:pPr>
-    </w:p>
-    <w:p>
-      <w:pPr>
-        <w:pStyle w:val="Heading2"/>
-      </w:pPr>
-      <w:bookmarkStart w:id="261" w:name="_Toc20744033"/>
-      <w:bookmarkStart w:id="262" w:name="_Toc30344272"/>
-      <w:bookmarkStart w:id="263" w:name="_Toc30344349"/>
-      <w:r>
-        <w:t>Installation</w:t>
-      </w:r>
       <w:bookmarkEnd w:id="261"/>
       <w:bookmarkEnd w:id="262"/>
+    </w:p>
+    <w:p>
+      <w:pPr>
+        <w:rPr>
+          <w:rFonts w:asciiTheme="majorHAnsi" w:eastAsia="Calibri" w:hAnsiTheme="majorHAnsi" w:cs="Calibri"/>
+        </w:rPr>
+      </w:pPr>
+      <w:r>
+        <w:rPr>
+          <w:rFonts w:asciiTheme="majorHAnsi" w:eastAsia="Calibri" w:hAnsiTheme="majorHAnsi" w:cs="Calibri"/>
+        </w:rPr>
+        <w:t>Installing the Safety Annex/AGREE/OSATE Tool Suite consists of</w:t>
+      </w:r>
+      <w:r>
+        <w:rPr>
+          <w:rFonts w:asciiTheme="majorHAnsi" w:eastAsia="Calibri" w:hAnsiTheme="majorHAnsi" w:cs="Calibri"/>
+        </w:rPr>
+        <w:t xml:space="preserve"> </w:t>
+      </w:r>
+      <w:r>
+        <w:rPr>
+          <w:rFonts w:asciiTheme="majorHAnsi" w:eastAsia="Calibri" w:hAnsiTheme="majorHAnsi" w:cs="Calibri"/>
+        </w:rPr>
+        <w:t xml:space="preserve">the following </w:t>
+      </w:r>
+      <w:r>
+        <w:rPr>
+          <w:rFonts w:asciiTheme="majorHAnsi" w:eastAsia="Calibri" w:hAnsiTheme="majorHAnsi" w:cs="Calibri"/>
+        </w:rPr>
+        <w:t xml:space="preserve">steps, described in each of the following sections. </w:t>
+      </w:r>
+    </w:p>
+    <w:p/>
+    <w:p>
+      <w:pPr>
+        <w:pStyle w:val="Heading3"/>
+      </w:pPr>
+      <w:bookmarkStart w:id="263" w:name="_Toc20744035"/>
+      <w:bookmarkStart w:id="264" w:name="_Toc30344273"/>
+      <w:bookmarkStart w:id="265" w:name="_Toc30344350"/>
+      <w:r>
+        <w:t>I</w:t>
+      </w:r>
+      <w:r>
+        <w:t xml:space="preserve">nstall </w:t>
+      </w:r>
+      <w:r>
+        <w:t xml:space="preserve">OSATE with </w:t>
+      </w:r>
+      <w:r>
+        <w:t>Safety Annex</w:t>
+      </w:r>
       <w:bookmarkEnd w:id="263"/>
-    </w:p>
-    <w:p>
-      <w:pPr>
-        <w:rPr>
-          <w:rFonts w:asciiTheme="majorHAnsi" w:eastAsia="Calibri" w:hAnsiTheme="majorHAnsi" w:cs="Calibri"/>
-        </w:rPr>
-      </w:pPr>
-      <w:r>
-        <w:rPr>
-          <w:rFonts w:asciiTheme="majorHAnsi" w:eastAsia="Calibri" w:hAnsiTheme="majorHAnsi" w:cs="Calibri"/>
-        </w:rPr>
-        <w:t>Installing the Safety Annex/AGREE/OSATE Tool Suite consists of</w:t>
-      </w:r>
-      <w:r>
-        <w:rPr>
-          <w:rFonts w:asciiTheme="majorHAnsi" w:eastAsia="Calibri" w:hAnsiTheme="majorHAnsi" w:cs="Calibri"/>
-        </w:rPr>
-        <w:t xml:space="preserve"> </w:t>
-      </w:r>
-      <w:r>
-        <w:rPr>
-          <w:rFonts w:asciiTheme="majorHAnsi" w:eastAsia="Calibri" w:hAnsiTheme="majorHAnsi" w:cs="Calibri"/>
-        </w:rPr>
-        <w:t xml:space="preserve">the following </w:t>
-      </w:r>
-      <w:r>
-        <w:rPr>
-          <w:rFonts w:asciiTheme="majorHAnsi" w:eastAsia="Calibri" w:hAnsiTheme="majorHAnsi" w:cs="Calibri"/>
-        </w:rPr>
-        <w:t xml:space="preserve">steps, described in each of the following sections. </w:t>
-      </w:r>
-    </w:p>
-    <w:p/>
-    <w:p>
-      <w:pPr>
-        <w:pStyle w:val="Heading3"/>
-      </w:pPr>
-      <w:bookmarkStart w:id="264" w:name="_Toc20744035"/>
-      <w:bookmarkStart w:id="265" w:name="_Toc30344273"/>
-      <w:bookmarkStart w:id="266" w:name="_Toc30344350"/>
-      <w:r>
-        <w:t>I</w:t>
-      </w:r>
-      <w:r>
-        <w:t xml:space="preserve">nstall </w:t>
-      </w:r>
-      <w:r>
-        <w:t xml:space="preserve">OSATE with </w:t>
-      </w:r>
-      <w:r>
-        <w:t>Safety Annex</w:t>
+      <w:r>
+        <w:t xml:space="preserve"> and AGREE</w:t>
       </w:r>
       <w:bookmarkEnd w:id="264"/>
-      <w:r>
-        <w:t xml:space="preserve"> and AGREE</w:t>
-      </w:r>
       <w:bookmarkEnd w:id="265"/>
-      <w:bookmarkEnd w:id="266"/>
     </w:p>
     <w:p>
       <w:pPr>
@@ -44339,7 +44413,63 @@
         <w:rPr>
           <w:rFonts w:asciiTheme="majorHAnsi" w:eastAsia="Calibri" w:hAnsiTheme="majorHAnsi" w:cs="Calibri"/>
         </w:rPr>
-        <w:t xml:space="preserve">Unzip the file and click “osate.exe” in the unzipped folder to start OSATE. </w:t>
+        <w:t xml:space="preserve">Download a required shd.exe file located at </w:t>
+      </w:r>
+      <w:hyperlink r:id="rId71" w:history="1">
+        <w:r>
+          <w:rPr>
+            <w:rStyle w:val="Hyperlink"/>
+            <w:rFonts w:asciiTheme="majorHAnsi" w:eastAsia="Calibri" w:hAnsiTheme="majorHAnsi" w:cs="Calibri"/>
+          </w:rPr>
+          <w:t>https://github.com/loonwerks/AMASE/tree/develop/safety_annex/plugins/edu.umn.cs.crisys.safety.analysis/dependencies</w:t>
+        </w:r>
+      </w:hyperlink>
+      <w:r>
+        <w:rPr>
+          <w:rFonts w:asciiTheme="majorHAnsi" w:eastAsia="Calibri" w:hAnsiTheme="majorHAnsi" w:cs="Calibri"/>
+        </w:rPr>
+        <w:t xml:space="preserve"> and save it on your machine. Create a user path environment variable called SHD_HOME and specify the location of the shd.exe file. This is required in the process of generating minimal cut sets and is necessary for this kind of </w:t>
+      </w:r>
+      <w:bookmarkStart w:id="266" w:name="_GoBack"/>
+      <w:bookmarkEnd w:id="266"/>
+      <w:r>
+        <w:rPr>
+          <w:rFonts w:asciiTheme="majorHAnsi" w:eastAsia="Calibri" w:hAnsiTheme="majorHAnsi" w:cs="Calibri"/>
+        </w:rPr>
+        <w:t>analysis.</w:t>
+      </w:r>
+    </w:p>
+    <w:p>
+      <w:pPr>
+        <w:rPr>
+          <w:rFonts w:asciiTheme="majorHAnsi" w:eastAsia="Calibri" w:hAnsiTheme="majorHAnsi" w:cs="Calibri"/>
+        </w:rPr>
+      </w:pPr>
+    </w:p>
+    <w:p>
+      <w:pPr>
+        <w:rPr>
+          <w:rFonts w:asciiTheme="majorHAnsi" w:eastAsia="Calibri" w:hAnsiTheme="majorHAnsi" w:cs="Calibri"/>
+        </w:rPr>
+      </w:pPr>
+      <w:r>
+        <w:rPr>
+          <w:rFonts w:asciiTheme="majorHAnsi" w:eastAsia="Calibri" w:hAnsiTheme="majorHAnsi" w:cs="Calibri"/>
+        </w:rPr>
+        <w:lastRenderedPageBreak/>
+        <w:t>Unzip the</w:t>
+      </w:r>
+      <w:r>
+        <w:rPr>
+          <w:rFonts w:asciiTheme="majorHAnsi" w:eastAsia="Calibri" w:hAnsiTheme="majorHAnsi" w:cs="Calibri"/>
+        </w:rPr>
+        <w:t xml:space="preserve"> Osate</w:t>
+      </w:r>
+      <w:r>
+        <w:rPr>
+          <w:rFonts w:asciiTheme="majorHAnsi" w:eastAsia="Calibri" w:hAnsiTheme="majorHAnsi" w:cs="Calibri"/>
+        </w:rPr>
+        <w:t xml:space="preserve"> file and click “osate.exe” in the unzipped folder to start OSATE. </w:t>
       </w:r>
       <w:r>
         <w:rPr>
@@ -44541,7 +44671,7 @@
                     <pic:cNvPicPr/>
                   </pic:nvPicPr>
                   <pic:blipFill>
-                    <a:blip r:embed="rId71"/>
+                    <a:blip r:embed="rId72"/>
                     <a:stretch>
                       <a:fillRect/>
                     </a:stretch>
@@ -44805,7 +44935,14 @@
         <w:rPr>
           <w:rFonts w:asciiTheme="majorHAnsi" w:hAnsiTheme="majorHAnsi" w:cstheme="majorHAnsi"/>
         </w:rPr>
-        <w:t xml:space="preserve"> Consider having the “Maximum Number of PDR Instances” to be greater than zero if having multiple cores (e.g., for 8 cores or more, set to at least 2); this enables the model checker to give definite answer (valid/invalid) for some properties with previously unknown verification results.</w:t>
+        <w:t xml:space="preserve"> Consider having the “Maximum Number of PDR Instances” to be greater than zero if </w:t>
+      </w:r>
+      <w:r>
+        <w:rPr>
+          <w:rFonts w:asciiTheme="majorHAnsi" w:hAnsiTheme="majorHAnsi" w:cstheme="majorHAnsi"/>
+        </w:rPr>
+        <w:lastRenderedPageBreak/>
+        <w:t>having multiple cores (e.g., for 8 cores or more, set to at least 2); this enables the model checker to give definite answer (valid/invalid) for some properties with previously unknown verification results.</w:t>
       </w:r>
     </w:p>
     <w:p/>
@@ -45101,7 +45238,7 @@
                     </pic:cNvPicPr>
                   </pic:nvPicPr>
                   <pic:blipFill>
-                    <a:blip r:embed="rId72">
+                    <a:blip r:embed="rId73">
                       <a:extLst>
                         <a:ext uri="{28A0092B-C50C-407E-A947-70E740481C1C}">
                           <a14:useLocalDpi xmlns:a14="http://schemas.microsoft.com/office/drawing/2010/main" val="0"/>
@@ -45375,7 +45512,7 @@
                     </pic:cNvPicPr>
                   </pic:nvPicPr>
                   <pic:blipFill>
-                    <a:blip r:embed="rId73">
+                    <a:blip r:embed="rId74">
                       <a:extLst>
                         <a:ext uri="{28A0092B-C50C-407E-A947-70E740481C1C}">
                           <a14:useLocalDpi xmlns:a14="http://schemas.microsoft.com/office/drawing/2010/main" val="0"/>
@@ -47534,6 +47671,7 @@
       <w:bookmarkStart w:id="299" w:name="_Toc30344281"/>
       <w:bookmarkStart w:id="300" w:name="_Toc30344358"/>
       <w:r>
+        <w:lastRenderedPageBreak/>
         <w:t>References</w:t>
       </w:r>
       <w:bookmarkEnd w:id="298"/>
@@ -47567,7 +47705,7 @@
           <w:rFonts w:asciiTheme="majorHAnsi" w:hAnsiTheme="majorHAnsi" w:cstheme="majorHAnsi"/>
         </w:rPr>
       </w:pPr>
-      <w:hyperlink r:id="rId74" w:history="1">
+      <w:hyperlink r:id="rId75" w:history="1">
         <w:r>
           <w:rPr>
             <w:rStyle w:val="Hyperlink"/>
@@ -47717,7 +47855,7 @@
       </w:pPr>
     </w:p>
     <w:sectPr>
-      <w:footerReference w:type="default" r:id="rId75"/>
+      <w:footerReference w:type="default" r:id="rId76"/>
       <w:pgSz w:w="12240" w:h="15840"/>
       <w:pgMar w:top="1440" w:right="1440" w:bottom="1440" w:left="1440" w:header="720" w:footer="720" w:gutter="0"/>
       <w:pgNumType w:start="1"/>
@@ -47879,7 +48017,7 @@
             <w:rFonts w:asciiTheme="majorHAnsi" w:hAnsiTheme="majorHAnsi" w:cstheme="majorHAnsi"/>
             <w:noProof/>
           </w:rPr>
-          <w:t>4</w:t>
+          <w:t>55</w:t>
         </w:r>
         <w:r>
           <w:rPr>
@@ -51083,7 +51221,7 @@
 </file>
 
 <file path=customXml/itemProps1.xml><?xml version="1.0" encoding="utf-8"?>
-<ds:datastoreItem xmlns:ds="http://schemas.openxmlformats.org/officeDocument/2006/customXml" ds:itemID="{B0FA2EDB-6793-4C5E-B376-FDAF5B53E362}">
+<ds:datastoreItem xmlns:ds="http://schemas.openxmlformats.org/officeDocument/2006/customXml" ds:itemID="{EC5C68AF-8365-49BC-9C52-03706EA311C0}">
   <ds:schemaRefs>
     <ds:schemaRef ds:uri="http://schemas.openxmlformats.org/officeDocument/2006/bibliography"/>
   </ds:schemaRefs>

</xml_diff>